<commit_message>
Nao erweitert und Einleitung angefangen anzupassen
</commit_message>
<xml_diff>
--- a/Studienarbeit_Nao.docx
+++ b/Studienarbeit_Nao.docx
@@ -885,7 +885,6 @@
           <w:szCs w:val="20"/>
           <w:lang w:eastAsia="de-DE"/>
         </w:rPr>
-        <w:lastRenderedPageBreak/>
         <w:t>Kurs</w:t>
       </w:r>
       <w:r>
@@ -1299,13 +1298,13 @@
         </w:rPr>
         <w:fldChar w:fldCharType="separate"/>
       </w:r>
-      <w:hyperlink w:anchor="_Toc366573596" w:history="1">
+      <w:hyperlink w:anchor="_Toc381892748" w:history="1">
         <w:r>
           <w:rPr>
             <w:rStyle w:val="Hyperlink"/>
             <w:noProof/>
           </w:rPr>
-          <w:t>Abb. 1: Standorte der dm Filialen [1]</w:t>
+          <w:t>Abb. 1: Die Lage der Motoren beim Nao</w:t>
         </w:r>
         <w:r>
           <w:rPr>
@@ -1326,7 +1325,7 @@
             <w:noProof/>
             <w:webHidden/>
           </w:rPr>
-          <w:instrText xml:space="preserve"> PAGEREF _Toc366573596 \h </w:instrText>
+          <w:instrText xml:space="preserve"> PAGEREF _Toc381892748 \h </w:instrText>
         </w:r>
         <w:r>
           <w:rPr>
@@ -1346,7 +1345,7 @@
             <w:noProof/>
             <w:webHidden/>
           </w:rPr>
-          <w:t>2</w:t>
+          <w:t>7</w:t>
         </w:r>
         <w:r>
           <w:rPr>
@@ -1356,6 +1355,51 @@
           <w:fldChar w:fldCharType="end"/>
         </w:r>
       </w:hyperlink>
+    </w:p>
+    <w:p>
+      <w:pPr>
+        <w:pStyle w:val="Vorspann"/>
+        <w:rPr>
+          <w:rStyle w:val="HTMLAkronym"/>
+        </w:rPr>
+      </w:pPr>
+      <w:r>
+        <w:rPr>
+          <w:rFonts w:cs="Times New Roman"/>
+        </w:rPr>
+        <w:lastRenderedPageBreak/>
+        <w:fldChar w:fldCharType="end"/>
+      </w:r>
+      <w:bookmarkStart w:id="4" w:name="_Toc262115990"/>
+      <w:bookmarkStart w:id="5" w:name="_Toc333478552"/>
+      <w:r>
+        <w:t xml:space="preserve"> </w:t>
+      </w:r>
+      <w:bookmarkStart w:id="6" w:name="_Toc381796084"/>
+      <w:r>
+        <w:t>Tabellenverzeichnis</w:t>
+      </w:r>
+      <w:bookmarkEnd w:id="4"/>
+      <w:bookmarkEnd w:id="5"/>
+      <w:bookmarkEnd w:id="6"/>
+      <w:r>
+        <w:rPr>
+          <w:rStyle w:val="HTMLAkronym"/>
+        </w:rPr>
+        <w:t xml:space="preserve"> </w:t>
+      </w:r>
+    </w:p>
+    <w:p>
+      <w:pPr>
+        <w:pStyle w:val="Abbildungsverzeichnis"/>
+        <w:tabs>
+          <w:tab w:val="right" w:leader="dot" w:pos="9344"/>
+        </w:tabs>
+        <w:rPr>
+          <w:rStyle w:val="HTMLAkronym"/>
+          <w:rFonts w:cs="Times New Roman"/>
+        </w:rPr>
+      </w:pPr>
     </w:p>
     <w:p>
       <w:pPr>
@@ -1371,13 +1415,37 @@
           <w:lang w:eastAsia="de-DE"/>
         </w:rPr>
       </w:pPr>
-      <w:hyperlink w:anchor="_Toc366573597" w:history="1">
+      <w:r>
+        <w:rPr>
+          <w:rStyle w:val="HTMLAkronym"/>
+        </w:rPr>
+        <w:fldChar w:fldCharType="begin"/>
+      </w:r>
+      <w:r>
+        <w:rPr>
+          <w:rStyle w:val="HTMLAkronym"/>
+        </w:rPr>
+        <w:instrText xml:space="preserve"> TOC \h \z \c "Code</w:instrText>
+      </w:r>
+      <w:r>
+        <w:rPr>
+          <w:rStyle w:val="HTMLAkronym"/>
+        </w:rPr>
+        <w:instrText xml:space="preserve">" </w:instrText>
+      </w:r>
+      <w:r>
+        <w:rPr>
+          <w:rStyle w:val="HTMLAkronym"/>
+        </w:rPr>
+        <w:fldChar w:fldCharType="separate"/>
+      </w:r>
+      <w:hyperlink w:anchor="_Toc366502778" w:history="1">
         <w:r>
           <w:rPr>
             <w:rStyle w:val="Hyperlink"/>
             <w:noProof/>
           </w:rPr>
-          <w:t>Abb. 2: Organigramm Filiadata</w:t>
+          <w:t>Code 1: Installation des Puppetmasters</w:t>
         </w:r>
         <w:r>
           <w:rPr>
@@ -1398,7 +1466,7 @@
             <w:noProof/>
             <w:webHidden/>
           </w:rPr>
-          <w:instrText xml:space="preserve"> PAGEREF _Toc366573597 \h </w:instrText>
+          <w:instrText xml:space="preserve"> PAGEREF _Toc366502778 \h </w:instrText>
         </w:r>
         <w:r>
           <w:rPr>
@@ -1418,7 +1486,7 @@
             <w:noProof/>
             <w:webHidden/>
           </w:rPr>
-          <w:t>3</w:t>
+          <w:t>18</w:t>
         </w:r>
         <w:r>
           <w:rPr>
@@ -1443,13 +1511,13 @@
           <w:lang w:eastAsia="de-DE"/>
         </w:rPr>
       </w:pPr>
-      <w:hyperlink w:anchor="_Toc366573598" w:history="1">
+      <w:hyperlink w:anchor="_Toc366502779" w:history="1">
         <w:r>
           <w:rPr>
             <w:rStyle w:val="Hyperlink"/>
             <w:noProof/>
           </w:rPr>
-          <w:t>Abb. 3: Ebenen des Cloud Computing nach [7]</w:t>
+          <w:t>Code 2: Installation Foreman</w:t>
         </w:r>
         <w:r>
           <w:rPr>
@@ -1470,7 +1538,7 @@
             <w:noProof/>
             <w:webHidden/>
           </w:rPr>
-          <w:instrText xml:space="preserve"> PAGEREF _Toc366573598 \h </w:instrText>
+          <w:instrText xml:space="preserve"> PAGEREF _Toc366502779 \h </w:instrText>
         </w:r>
         <w:r>
           <w:rPr>
@@ -1490,7 +1558,7 @@
             <w:noProof/>
             <w:webHidden/>
           </w:rPr>
-          <w:t>8</w:t>
+          <w:t>19</w:t>
         </w:r>
         <w:r>
           <w:rPr>
@@ -1515,13 +1583,13 @@
           <w:lang w:eastAsia="de-DE"/>
         </w:rPr>
       </w:pPr>
-      <w:hyperlink w:anchor="_Toc366573599" w:history="1">
+      <w:hyperlink w:anchor="_Toc366502780" w:history="1">
         <w:r>
           <w:rPr>
             <w:rStyle w:val="Hyperlink"/>
             <w:noProof/>
           </w:rPr>
-          <w:t>Abb. 4: Git Branches nach [12]</w:t>
+          <w:t>Code 3: Manifest für den Knoten KASTILXTEST03</w:t>
         </w:r>
         <w:r>
           <w:rPr>
@@ -1542,7 +1610,7 @@
             <w:noProof/>
             <w:webHidden/>
           </w:rPr>
-          <w:instrText xml:space="preserve"> PAGEREF _Toc366573599 \h </w:instrText>
+          <w:instrText xml:space="preserve"> PAGEREF _Toc366502780 \h </w:instrText>
         </w:r>
         <w:r>
           <w:rPr>
@@ -1562,7 +1630,7 @@
             <w:noProof/>
             <w:webHidden/>
           </w:rPr>
-          <w:t>9</w:t>
+          <w:t>22</w:t>
         </w:r>
         <w:r>
           <w:rPr>
@@ -1574,1012 +1642,12 @@
       </w:hyperlink>
     </w:p>
     <w:p>
-      <w:pPr>
-        <w:pStyle w:val="Abbildungsverzeichnis"/>
-        <w:tabs>
-          <w:tab w:val="right" w:leader="dot" w:pos="9060"/>
-        </w:tabs>
-        <w:rPr>
-          <w:rFonts w:asciiTheme="minorHAnsi" w:eastAsiaTheme="minorEastAsia" w:hAnsiTheme="minorHAnsi" w:cstheme="minorBidi"/>
-          <w:noProof/>
-          <w:sz w:val="22"/>
-          <w:szCs w:val="22"/>
-          <w:lang w:eastAsia="de-DE"/>
-        </w:rPr>
-      </w:pPr>
-      <w:hyperlink w:anchor="_Toc366573600" w:history="1">
-        <w:r>
-          <w:rPr>
-            <w:rStyle w:val="Hyperlink"/>
-            <w:noProof/>
-          </w:rPr>
-          <w:t>Abb. 5: 7 Schichten des OSI – Referenzmodells [14]</w:t>
-        </w:r>
-        <w:r>
-          <w:rPr>
-            <w:noProof/>
-            <w:webHidden/>
-          </w:rPr>
-          <w:tab/>
-        </w:r>
-        <w:r>
-          <w:rPr>
-            <w:noProof/>
-            <w:webHidden/>
-          </w:rPr>
-          <w:fldChar w:fldCharType="begin"/>
-        </w:r>
-        <w:r>
-          <w:rPr>
-            <w:noProof/>
-            <w:webHidden/>
-          </w:rPr>
-          <w:instrText xml:space="preserve"> PAGEREF _Toc366573600 \h </w:instrText>
-        </w:r>
-        <w:r>
-          <w:rPr>
-            <w:noProof/>
-            <w:webHidden/>
-          </w:rPr>
-        </w:r>
-        <w:r>
-          <w:rPr>
-            <w:noProof/>
-            <w:webHidden/>
-          </w:rPr>
-          <w:fldChar w:fldCharType="separate"/>
-        </w:r>
-        <w:r>
-          <w:rPr>
-            <w:noProof/>
-            <w:webHidden/>
-          </w:rPr>
-          <w:t>10</w:t>
-        </w:r>
-        <w:r>
-          <w:rPr>
-            <w:noProof/>
-            <w:webHidden/>
-          </w:rPr>
-          <w:fldChar w:fldCharType="end"/>
-        </w:r>
-      </w:hyperlink>
-    </w:p>
-    <w:p>
-      <w:pPr>
-        <w:pStyle w:val="Abbildungsverzeichnis"/>
-        <w:tabs>
-          <w:tab w:val="right" w:leader="dot" w:pos="9060"/>
-        </w:tabs>
-        <w:rPr>
-          <w:rFonts w:asciiTheme="minorHAnsi" w:eastAsiaTheme="minorEastAsia" w:hAnsiTheme="minorHAnsi" w:cstheme="minorBidi"/>
-          <w:noProof/>
-          <w:sz w:val="22"/>
-          <w:szCs w:val="22"/>
-          <w:lang w:eastAsia="de-DE"/>
-        </w:rPr>
-      </w:pPr>
-      <w:hyperlink w:anchor="_Toc366573601" w:history="1">
-        <w:r>
-          <w:rPr>
-            <w:rStyle w:val="Hyperlink"/>
-            <w:noProof/>
-          </w:rPr>
-          <w:t>Abb. 6: Ablauf einer SSL – Verbindung [16]</w:t>
-        </w:r>
-        <w:r>
-          <w:rPr>
-            <w:noProof/>
-            <w:webHidden/>
-          </w:rPr>
-          <w:tab/>
-        </w:r>
-        <w:r>
-          <w:rPr>
-            <w:noProof/>
-            <w:webHidden/>
-          </w:rPr>
-          <w:fldChar w:fldCharType="begin"/>
-        </w:r>
-        <w:r>
-          <w:rPr>
-            <w:noProof/>
-            <w:webHidden/>
-          </w:rPr>
-          <w:instrText xml:space="preserve"> PAGEREF _Toc366573601 \h </w:instrText>
-        </w:r>
-        <w:r>
-          <w:rPr>
-            <w:noProof/>
-            <w:webHidden/>
-          </w:rPr>
-        </w:r>
-        <w:r>
-          <w:rPr>
-            <w:noProof/>
-            <w:webHidden/>
-          </w:rPr>
-          <w:fldChar w:fldCharType="separate"/>
-        </w:r>
-        <w:r>
-          <w:rPr>
-            <w:noProof/>
-            <w:webHidden/>
-          </w:rPr>
-          <w:t>11</w:t>
-        </w:r>
-        <w:r>
-          <w:rPr>
-            <w:noProof/>
-            <w:webHidden/>
-          </w:rPr>
-          <w:fldChar w:fldCharType="end"/>
-        </w:r>
-      </w:hyperlink>
-    </w:p>
-    <w:p>
-      <w:pPr>
-        <w:pStyle w:val="Abbildungsverzeichnis"/>
-        <w:tabs>
-          <w:tab w:val="right" w:leader="dot" w:pos="9060"/>
-        </w:tabs>
-        <w:rPr>
-          <w:rFonts w:asciiTheme="minorHAnsi" w:eastAsiaTheme="minorEastAsia" w:hAnsiTheme="minorHAnsi" w:cstheme="minorBidi"/>
-          <w:noProof/>
-          <w:sz w:val="22"/>
-          <w:szCs w:val="22"/>
-          <w:lang w:eastAsia="de-DE"/>
-        </w:rPr>
-      </w:pPr>
-      <w:hyperlink w:anchor="_Toc366573602" w:history="1">
-        <w:r>
-          <w:rPr>
-            <w:rStyle w:val="Hyperlink"/>
-            <w:noProof/>
-          </w:rPr>
-          <w:t>Abb. 7: Aufbau der Testlandschaft</w:t>
-        </w:r>
-        <w:r>
-          <w:rPr>
-            <w:noProof/>
-            <w:webHidden/>
-          </w:rPr>
-          <w:tab/>
-        </w:r>
-        <w:r>
-          <w:rPr>
-            <w:noProof/>
-            <w:webHidden/>
-          </w:rPr>
-          <w:fldChar w:fldCharType="begin"/>
-        </w:r>
-        <w:r>
-          <w:rPr>
-            <w:noProof/>
-            <w:webHidden/>
-          </w:rPr>
-          <w:instrText xml:space="preserve"> PAGEREF _Toc366573602 \h </w:instrText>
-        </w:r>
-        <w:r>
-          <w:rPr>
-            <w:noProof/>
-            <w:webHidden/>
-          </w:rPr>
-        </w:r>
-        <w:r>
-          <w:rPr>
-            <w:noProof/>
-            <w:webHidden/>
-          </w:rPr>
-          <w:fldChar w:fldCharType="separate"/>
-        </w:r>
-        <w:r>
-          <w:rPr>
-            <w:noProof/>
-            <w:webHidden/>
-          </w:rPr>
-          <w:t>14</w:t>
-        </w:r>
-        <w:r>
-          <w:rPr>
-            <w:noProof/>
-            <w:webHidden/>
-          </w:rPr>
-          <w:fldChar w:fldCharType="end"/>
-        </w:r>
-      </w:hyperlink>
-    </w:p>
-    <w:p>
-      <w:pPr>
-        <w:pStyle w:val="Abbildungsverzeichnis"/>
-        <w:tabs>
-          <w:tab w:val="right" w:leader="dot" w:pos="9060"/>
-        </w:tabs>
-        <w:rPr>
-          <w:rFonts w:asciiTheme="minorHAnsi" w:eastAsiaTheme="minorEastAsia" w:hAnsiTheme="minorHAnsi" w:cstheme="minorBidi"/>
-          <w:noProof/>
-          <w:sz w:val="22"/>
-          <w:szCs w:val="22"/>
-          <w:lang w:eastAsia="de-DE"/>
-        </w:rPr>
-      </w:pPr>
-      <w:hyperlink w:anchor="_Toc366573603" w:history="1">
-        <w:r>
-          <w:rPr>
-            <w:rStyle w:val="Hyperlink"/>
-            <w:noProof/>
-          </w:rPr>
-          <w:t>Abb. 8: Installation SLES 11 SP 2</w:t>
-        </w:r>
-        <w:r>
-          <w:rPr>
-            <w:noProof/>
-            <w:webHidden/>
-          </w:rPr>
-          <w:tab/>
-        </w:r>
-        <w:r>
-          <w:rPr>
-            <w:noProof/>
-            <w:webHidden/>
-          </w:rPr>
-          <w:fldChar w:fldCharType="begin"/>
-        </w:r>
-        <w:r>
-          <w:rPr>
-            <w:noProof/>
-            <w:webHidden/>
-          </w:rPr>
-          <w:instrText xml:space="preserve"> PAGEREF _Toc366573603 \h </w:instrText>
-        </w:r>
-        <w:r>
-          <w:rPr>
-            <w:noProof/>
-            <w:webHidden/>
-          </w:rPr>
-        </w:r>
-        <w:r>
-          <w:rPr>
-            <w:noProof/>
-            <w:webHidden/>
-          </w:rPr>
-          <w:fldChar w:fldCharType="separate"/>
-        </w:r>
-        <w:r>
-          <w:rPr>
-            <w:noProof/>
-            <w:webHidden/>
-          </w:rPr>
-          <w:t>17</w:t>
-        </w:r>
-        <w:r>
-          <w:rPr>
-            <w:noProof/>
-            <w:webHidden/>
-          </w:rPr>
-          <w:fldChar w:fldCharType="end"/>
-        </w:r>
-      </w:hyperlink>
-    </w:p>
-    <w:p>
-      <w:pPr>
-        <w:pStyle w:val="Abbildungsverzeichnis"/>
-        <w:tabs>
-          <w:tab w:val="right" w:leader="dot" w:pos="9060"/>
-        </w:tabs>
-        <w:rPr>
-          <w:rFonts w:asciiTheme="minorHAnsi" w:eastAsiaTheme="minorEastAsia" w:hAnsiTheme="minorHAnsi" w:cstheme="minorBidi"/>
-          <w:noProof/>
-          <w:sz w:val="22"/>
-          <w:szCs w:val="22"/>
-          <w:lang w:eastAsia="de-DE"/>
-        </w:rPr>
-      </w:pPr>
-      <w:hyperlink w:anchor="_Toc366573604" w:history="1">
-        <w:r>
-          <w:rPr>
-            <w:rStyle w:val="Hyperlink"/>
-            <w:noProof/>
-          </w:rPr>
-          <w:t>Abb. 9: Installation des Puppet Agenten auf der Maschine KASTILXTEST01</w:t>
-        </w:r>
-        <w:r>
-          <w:rPr>
-            <w:noProof/>
-            <w:webHidden/>
-          </w:rPr>
-          <w:tab/>
-        </w:r>
-        <w:r>
-          <w:rPr>
-            <w:noProof/>
-            <w:webHidden/>
-          </w:rPr>
-          <w:fldChar w:fldCharType="begin"/>
-        </w:r>
-        <w:r>
-          <w:rPr>
-            <w:noProof/>
-            <w:webHidden/>
-          </w:rPr>
-          <w:instrText xml:space="preserve"> PAGEREF _Toc366573604 \h </w:instrText>
-        </w:r>
-        <w:r>
-          <w:rPr>
-            <w:noProof/>
-            <w:webHidden/>
-          </w:rPr>
-        </w:r>
-        <w:r>
-          <w:rPr>
-            <w:noProof/>
-            <w:webHidden/>
-          </w:rPr>
-          <w:fldChar w:fldCharType="separate"/>
-        </w:r>
-        <w:r>
-          <w:rPr>
-            <w:noProof/>
-            <w:webHidden/>
-          </w:rPr>
-          <w:t>18</w:t>
-        </w:r>
-        <w:r>
-          <w:rPr>
-            <w:noProof/>
-            <w:webHidden/>
-          </w:rPr>
-          <w:fldChar w:fldCharType="end"/>
-        </w:r>
-      </w:hyperlink>
-    </w:p>
-    <w:p>
-      <w:pPr>
-        <w:pStyle w:val="Abbildungsverzeichnis"/>
-        <w:tabs>
-          <w:tab w:val="right" w:leader="dot" w:pos="9060"/>
-        </w:tabs>
-        <w:rPr>
-          <w:rFonts w:asciiTheme="minorHAnsi" w:eastAsiaTheme="minorEastAsia" w:hAnsiTheme="minorHAnsi" w:cstheme="minorBidi"/>
-          <w:noProof/>
-          <w:sz w:val="22"/>
-          <w:szCs w:val="22"/>
-          <w:lang w:eastAsia="de-DE"/>
-        </w:rPr>
-      </w:pPr>
-      <w:hyperlink w:anchor="_Toc366573605" w:history="1">
-        <w:r>
-          <w:rPr>
-            <w:rStyle w:val="Hyperlink"/>
-            <w:noProof/>
-          </w:rPr>
-          <w:t>Abb. 10: Willkommensbildschirm von Foreman</w:t>
-        </w:r>
-        <w:r>
-          <w:rPr>
-            <w:noProof/>
-            <w:webHidden/>
-          </w:rPr>
-          <w:tab/>
-        </w:r>
-        <w:r>
-          <w:rPr>
-            <w:noProof/>
-            <w:webHidden/>
-          </w:rPr>
-          <w:fldChar w:fldCharType="begin"/>
-        </w:r>
-        <w:r>
-          <w:rPr>
-            <w:noProof/>
-            <w:webHidden/>
-          </w:rPr>
-          <w:instrText xml:space="preserve"> PAGEREF _Toc366573605 \h </w:instrText>
-        </w:r>
-        <w:r>
-          <w:rPr>
-            <w:noProof/>
-            <w:webHidden/>
-          </w:rPr>
-        </w:r>
-        <w:r>
-          <w:rPr>
-            <w:noProof/>
-            <w:webHidden/>
-          </w:rPr>
-          <w:fldChar w:fldCharType="separate"/>
-        </w:r>
-        <w:r>
-          <w:rPr>
-            <w:noProof/>
-            <w:webHidden/>
-          </w:rPr>
-          <w:t>20</w:t>
-        </w:r>
-        <w:r>
-          <w:rPr>
-            <w:noProof/>
-            <w:webHidden/>
-          </w:rPr>
-          <w:fldChar w:fldCharType="end"/>
-        </w:r>
-      </w:hyperlink>
-    </w:p>
-    <w:p>
-      <w:pPr>
-        <w:pStyle w:val="Abbildungsverzeichnis"/>
-        <w:tabs>
-          <w:tab w:val="right" w:leader="dot" w:pos="9060"/>
-        </w:tabs>
-        <w:rPr>
-          <w:rFonts w:asciiTheme="minorHAnsi" w:eastAsiaTheme="minorEastAsia" w:hAnsiTheme="minorHAnsi" w:cstheme="minorBidi"/>
-          <w:noProof/>
-          <w:sz w:val="22"/>
-          <w:szCs w:val="22"/>
-          <w:lang w:eastAsia="de-DE"/>
-        </w:rPr>
-      </w:pPr>
-      <w:hyperlink w:anchor="_Toc366573606" w:history="1">
-        <w:r>
-          <w:rPr>
-            <w:rStyle w:val="Hyperlink"/>
-            <w:noProof/>
-          </w:rPr>
-          <w:t>Abb. 11: Funktionen des Foreman Smart Proxies</w:t>
-        </w:r>
-        <w:r>
-          <w:rPr>
-            <w:noProof/>
-            <w:webHidden/>
-          </w:rPr>
-          <w:tab/>
-        </w:r>
-        <w:r>
-          <w:rPr>
-            <w:noProof/>
-            <w:webHidden/>
-          </w:rPr>
-          <w:fldChar w:fldCharType="begin"/>
-        </w:r>
-        <w:r>
-          <w:rPr>
-            <w:noProof/>
-            <w:webHidden/>
-          </w:rPr>
-          <w:instrText xml:space="preserve"> PAGEREF _Toc366573606 \h </w:instrText>
-        </w:r>
-        <w:r>
-          <w:rPr>
-            <w:noProof/>
-            <w:webHidden/>
-          </w:rPr>
-        </w:r>
-        <w:r>
-          <w:rPr>
-            <w:noProof/>
-            <w:webHidden/>
-          </w:rPr>
-          <w:fldChar w:fldCharType="separate"/>
-        </w:r>
-        <w:r>
-          <w:rPr>
-            <w:noProof/>
-            <w:webHidden/>
-          </w:rPr>
-          <w:t>20</w:t>
-        </w:r>
-        <w:r>
-          <w:rPr>
-            <w:noProof/>
-            <w:webHidden/>
-          </w:rPr>
-          <w:fldChar w:fldCharType="end"/>
-        </w:r>
-      </w:hyperlink>
-    </w:p>
-    <w:p>
-      <w:pPr>
-        <w:pStyle w:val="Abbildungsverzeichnis"/>
-        <w:tabs>
-          <w:tab w:val="right" w:leader="dot" w:pos="9060"/>
-        </w:tabs>
-        <w:rPr>
-          <w:rFonts w:asciiTheme="minorHAnsi" w:eastAsiaTheme="minorEastAsia" w:hAnsiTheme="minorHAnsi" w:cstheme="minorBidi"/>
-          <w:noProof/>
-          <w:sz w:val="22"/>
-          <w:szCs w:val="22"/>
-          <w:lang w:eastAsia="de-DE"/>
-        </w:rPr>
-      </w:pPr>
-      <w:hyperlink w:anchor="_Toc366573607" w:history="1">
-        <w:r>
-          <w:rPr>
-            <w:rStyle w:val="Hyperlink"/>
-            <w:noProof/>
-          </w:rPr>
-          <w:t>Abb. 12: Eingetragener Foreman - Proxy</w:t>
-        </w:r>
-        <w:r>
-          <w:rPr>
-            <w:noProof/>
-            <w:webHidden/>
-          </w:rPr>
-          <w:tab/>
-        </w:r>
-        <w:r>
-          <w:rPr>
-            <w:noProof/>
-            <w:webHidden/>
-          </w:rPr>
-          <w:fldChar w:fldCharType="begin"/>
-        </w:r>
-        <w:r>
-          <w:rPr>
-            <w:noProof/>
-            <w:webHidden/>
-          </w:rPr>
-          <w:instrText xml:space="preserve"> PAGEREF _Toc366573607 \h </w:instrText>
-        </w:r>
-        <w:r>
-          <w:rPr>
-            <w:noProof/>
-            <w:webHidden/>
-          </w:rPr>
-        </w:r>
-        <w:r>
-          <w:rPr>
-            <w:noProof/>
-            <w:webHidden/>
-          </w:rPr>
-          <w:fldChar w:fldCharType="separate"/>
-        </w:r>
-        <w:r>
-          <w:rPr>
-            <w:noProof/>
-            <w:webHidden/>
-          </w:rPr>
-          <w:t>21</w:t>
-        </w:r>
-        <w:r>
-          <w:rPr>
-            <w:noProof/>
-            <w:webHidden/>
-          </w:rPr>
-          <w:fldChar w:fldCharType="end"/>
-        </w:r>
-      </w:hyperlink>
-    </w:p>
-    <w:p>
-      <w:pPr>
-        <w:pStyle w:val="Abbildungsverzeichnis"/>
-        <w:tabs>
-          <w:tab w:val="right" w:leader="dot" w:pos="9060"/>
-        </w:tabs>
-        <w:rPr>
-          <w:rFonts w:asciiTheme="minorHAnsi" w:eastAsiaTheme="minorEastAsia" w:hAnsiTheme="minorHAnsi" w:cstheme="minorBidi"/>
-          <w:noProof/>
-          <w:sz w:val="22"/>
-          <w:szCs w:val="22"/>
-          <w:lang w:eastAsia="de-DE"/>
-        </w:rPr>
-      </w:pPr>
-      <w:hyperlink w:anchor="_Toc366573608" w:history="1">
-        <w:r>
-          <w:rPr>
-            <w:rStyle w:val="Hyperlink"/>
-            <w:noProof/>
-          </w:rPr>
-          <w:t>Abb. 13: Foreman Dashboard</w:t>
-        </w:r>
-        <w:r>
-          <w:rPr>
-            <w:noProof/>
-            <w:webHidden/>
-          </w:rPr>
-          <w:tab/>
-        </w:r>
-        <w:r>
-          <w:rPr>
-            <w:noProof/>
-            <w:webHidden/>
-          </w:rPr>
-          <w:fldChar w:fldCharType="begin"/>
-        </w:r>
-        <w:r>
-          <w:rPr>
-            <w:noProof/>
-            <w:webHidden/>
-          </w:rPr>
-          <w:instrText xml:space="preserve"> PAGEREF _Toc366573608 \h </w:instrText>
-        </w:r>
-        <w:r>
-          <w:rPr>
-            <w:noProof/>
-            <w:webHidden/>
-          </w:rPr>
-        </w:r>
-        <w:r>
-          <w:rPr>
-            <w:noProof/>
-            <w:webHidden/>
-          </w:rPr>
-          <w:fldChar w:fldCharType="separate"/>
-        </w:r>
-        <w:r>
-          <w:rPr>
-            <w:noProof/>
-            <w:webHidden/>
-          </w:rPr>
-          <w:t>21</w:t>
-        </w:r>
-        <w:r>
-          <w:rPr>
-            <w:noProof/>
-            <w:webHidden/>
-          </w:rPr>
-          <w:fldChar w:fldCharType="end"/>
-        </w:r>
-      </w:hyperlink>
-    </w:p>
-    <w:p>
-      <w:pPr>
-        <w:pStyle w:val="Abbildungsverzeichnis"/>
-        <w:tabs>
-          <w:tab w:val="right" w:leader="dot" w:pos="9060"/>
-        </w:tabs>
-        <w:rPr>
-          <w:rFonts w:asciiTheme="minorHAnsi" w:eastAsiaTheme="minorEastAsia" w:hAnsiTheme="minorHAnsi" w:cstheme="minorBidi"/>
-          <w:noProof/>
-          <w:sz w:val="22"/>
-          <w:szCs w:val="22"/>
-          <w:lang w:eastAsia="de-DE"/>
-        </w:rPr>
-      </w:pPr>
-      <w:hyperlink w:anchor="_Toc366573609" w:history="1">
-        <w:r>
-          <w:rPr>
-            <w:rStyle w:val="Hyperlink"/>
-            <w:noProof/>
-          </w:rPr>
-          <w:t>Abb. 14: Übersicht eines Knotens in Foreman</w:t>
-        </w:r>
-        <w:r>
-          <w:rPr>
-            <w:noProof/>
-            <w:webHidden/>
-          </w:rPr>
-          <w:tab/>
-        </w:r>
-        <w:r>
-          <w:rPr>
-            <w:noProof/>
-            <w:webHidden/>
-          </w:rPr>
-          <w:fldChar w:fldCharType="begin"/>
-        </w:r>
-        <w:r>
-          <w:rPr>
-            <w:noProof/>
-            <w:webHidden/>
-          </w:rPr>
-          <w:instrText xml:space="preserve"> PAGEREF _Toc366573609 \h </w:instrText>
-        </w:r>
-        <w:r>
-          <w:rPr>
-            <w:noProof/>
-            <w:webHidden/>
-          </w:rPr>
-        </w:r>
-        <w:r>
-          <w:rPr>
-            <w:noProof/>
-            <w:webHidden/>
-          </w:rPr>
-          <w:fldChar w:fldCharType="separate"/>
-        </w:r>
-        <w:r>
-          <w:rPr>
-            <w:noProof/>
-            <w:webHidden/>
-          </w:rPr>
-          <w:t>24</w:t>
-        </w:r>
-        <w:r>
-          <w:rPr>
-            <w:noProof/>
-            <w:webHidden/>
-          </w:rPr>
-          <w:fldChar w:fldCharType="end"/>
-        </w:r>
-      </w:hyperlink>
-    </w:p>
-    <w:p>
-      <w:pPr>
-        <w:pStyle w:val="Abbildungsverzeichnis"/>
-        <w:tabs>
-          <w:tab w:val="right" w:leader="dot" w:pos="9060"/>
-        </w:tabs>
-        <w:rPr>
-          <w:rFonts w:asciiTheme="minorHAnsi" w:eastAsiaTheme="minorEastAsia" w:hAnsiTheme="minorHAnsi" w:cstheme="minorBidi"/>
-          <w:noProof/>
-          <w:sz w:val="22"/>
-          <w:szCs w:val="22"/>
-          <w:lang w:eastAsia="de-DE"/>
-        </w:rPr>
-      </w:pPr>
-      <w:hyperlink w:anchor="_Toc366573610" w:history="1">
-        <w:r>
-          <w:rPr>
-            <w:rStyle w:val="Hyperlink"/>
-            <w:noProof/>
-          </w:rPr>
-          <w:t>Abb. 15: Ausschnitt der Faktenliste im Foreman</w:t>
-        </w:r>
-        <w:r>
-          <w:rPr>
-            <w:noProof/>
-            <w:webHidden/>
-          </w:rPr>
-          <w:tab/>
-        </w:r>
-        <w:r>
-          <w:rPr>
-            <w:noProof/>
-            <w:webHidden/>
-          </w:rPr>
-          <w:fldChar w:fldCharType="begin"/>
-        </w:r>
-        <w:r>
-          <w:rPr>
-            <w:noProof/>
-            <w:webHidden/>
-          </w:rPr>
-          <w:instrText xml:space="preserve"> PAGEREF _Toc366573610 \h </w:instrText>
-        </w:r>
-        <w:r>
-          <w:rPr>
-            <w:noProof/>
-            <w:webHidden/>
-          </w:rPr>
-        </w:r>
-        <w:r>
-          <w:rPr>
-            <w:noProof/>
-            <w:webHidden/>
-          </w:rPr>
-          <w:fldChar w:fldCharType="separate"/>
-        </w:r>
-        <w:r>
-          <w:rPr>
-            <w:noProof/>
-            <w:webHidden/>
-          </w:rPr>
-          <w:t>25</w:t>
-        </w:r>
-        <w:r>
-          <w:rPr>
-            <w:noProof/>
-            <w:webHidden/>
-          </w:rPr>
-          <w:fldChar w:fldCharType="end"/>
-        </w:r>
-      </w:hyperlink>
-    </w:p>
-    <w:p>
-      <w:pPr>
-        <w:pStyle w:val="Abbildungsverzeichnis"/>
-        <w:tabs>
-          <w:tab w:val="right" w:leader="dot" w:pos="9060"/>
-        </w:tabs>
-        <w:rPr>
-          <w:rFonts w:asciiTheme="minorHAnsi" w:eastAsiaTheme="minorEastAsia" w:hAnsiTheme="minorHAnsi" w:cstheme="minorBidi"/>
-          <w:noProof/>
-          <w:sz w:val="22"/>
-          <w:szCs w:val="22"/>
-          <w:lang w:eastAsia="de-DE"/>
-        </w:rPr>
-      </w:pPr>
-      <w:hyperlink w:anchor="_Toc366573611" w:history="1">
-        <w:r>
-          <w:rPr>
-            <w:rStyle w:val="Hyperlink"/>
-            <w:noProof/>
-          </w:rPr>
-          <w:t>Abb. 16: Statistik Beispiel im Forman</w:t>
-        </w:r>
-        <w:r>
-          <w:rPr>
-            <w:noProof/>
-            <w:webHidden/>
-          </w:rPr>
-          <w:tab/>
-        </w:r>
-        <w:r>
-          <w:rPr>
-            <w:noProof/>
-            <w:webHidden/>
-          </w:rPr>
-          <w:fldChar w:fldCharType="begin"/>
-        </w:r>
-        <w:r>
-          <w:rPr>
-            <w:noProof/>
-            <w:webHidden/>
-          </w:rPr>
-          <w:instrText xml:space="preserve"> PAGEREF _Toc366573611 \h </w:instrText>
-        </w:r>
-        <w:r>
-          <w:rPr>
-            <w:noProof/>
-            <w:webHidden/>
-          </w:rPr>
-        </w:r>
-        <w:r>
-          <w:rPr>
-            <w:noProof/>
-            <w:webHidden/>
-          </w:rPr>
-          <w:fldChar w:fldCharType="separate"/>
-        </w:r>
-        <w:r>
-          <w:rPr>
-            <w:noProof/>
-            <w:webHidden/>
-          </w:rPr>
-          <w:t>25</w:t>
-        </w:r>
-        <w:r>
-          <w:rPr>
-            <w:noProof/>
-            <w:webHidden/>
-          </w:rPr>
-          <w:fldChar w:fldCharType="end"/>
-        </w:r>
-      </w:hyperlink>
-    </w:p>
-    <w:p>
-      <w:pPr>
-        <w:pStyle w:val="Abbildungsverzeichnis"/>
-        <w:tabs>
-          <w:tab w:val="right" w:leader="dot" w:pos="9060"/>
-        </w:tabs>
-        <w:rPr>
-          <w:rFonts w:asciiTheme="minorHAnsi" w:eastAsiaTheme="minorEastAsia" w:hAnsiTheme="minorHAnsi" w:cstheme="minorBidi"/>
-          <w:noProof/>
-          <w:sz w:val="22"/>
-          <w:szCs w:val="22"/>
-          <w:lang w:eastAsia="de-DE"/>
-        </w:rPr>
-      </w:pPr>
-      <w:hyperlink w:anchor="_Toc366573612" w:history="1">
-        <w:r>
-          <w:rPr>
-            <w:rStyle w:val="Hyperlink"/>
-            <w:noProof/>
-          </w:rPr>
-          <w:t>Abb. 17: Initialisierung des Git Repositories</w:t>
-        </w:r>
-        <w:r>
-          <w:rPr>
-            <w:noProof/>
-            <w:webHidden/>
-          </w:rPr>
-          <w:tab/>
-        </w:r>
-        <w:r>
-          <w:rPr>
-            <w:noProof/>
-            <w:webHidden/>
-          </w:rPr>
-          <w:fldChar w:fldCharType="begin"/>
-        </w:r>
-        <w:r>
-          <w:rPr>
-            <w:noProof/>
-            <w:webHidden/>
-          </w:rPr>
-          <w:instrText xml:space="preserve"> PAGEREF _Toc366573612 \h </w:instrText>
-        </w:r>
-        <w:r>
-          <w:rPr>
-            <w:noProof/>
-            <w:webHidden/>
-          </w:rPr>
-        </w:r>
-        <w:r>
-          <w:rPr>
-            <w:noProof/>
-            <w:webHidden/>
-          </w:rPr>
-          <w:fldChar w:fldCharType="separate"/>
-        </w:r>
-        <w:r>
-          <w:rPr>
-            <w:noProof/>
-            <w:webHidden/>
-          </w:rPr>
-          <w:t>27</w:t>
-        </w:r>
-        <w:r>
-          <w:rPr>
-            <w:noProof/>
-            <w:webHidden/>
-          </w:rPr>
-          <w:fldChar w:fldCharType="end"/>
-        </w:r>
-      </w:hyperlink>
-    </w:p>
-    <w:p>
-      <w:pPr>
-        <w:pStyle w:val="Abbildungsverzeichnis"/>
-        <w:tabs>
-          <w:tab w:val="right" w:leader="dot" w:pos="9060"/>
-        </w:tabs>
-        <w:rPr>
-          <w:rFonts w:asciiTheme="minorHAnsi" w:eastAsiaTheme="minorEastAsia" w:hAnsiTheme="minorHAnsi" w:cstheme="minorBidi"/>
-          <w:noProof/>
-          <w:sz w:val="22"/>
-          <w:szCs w:val="22"/>
-          <w:lang w:eastAsia="de-DE"/>
-        </w:rPr>
-      </w:pPr>
-      <w:hyperlink w:anchor="_Toc366573613" w:history="1">
-        <w:r>
-          <w:rPr>
-            <w:rStyle w:val="Hyperlink"/>
-            <w:noProof/>
-          </w:rPr>
-          <w:t>Abb. 18: Git Änderungen</w:t>
-        </w:r>
-        <w:r>
-          <w:rPr>
-            <w:noProof/>
-            <w:webHidden/>
-          </w:rPr>
-          <w:tab/>
-        </w:r>
-        <w:r>
-          <w:rPr>
-            <w:noProof/>
-            <w:webHidden/>
-          </w:rPr>
-          <w:fldChar w:fldCharType="begin"/>
-        </w:r>
-        <w:r>
-          <w:rPr>
-            <w:noProof/>
-            <w:webHidden/>
-          </w:rPr>
-          <w:instrText xml:space="preserve"> PAGEREF _Toc366573613 \h </w:instrText>
-        </w:r>
-        <w:r>
-          <w:rPr>
-            <w:noProof/>
-            <w:webHidden/>
-          </w:rPr>
-        </w:r>
-        <w:r>
-          <w:rPr>
-            <w:noProof/>
-            <w:webHidden/>
-          </w:rPr>
-          <w:fldChar w:fldCharType="separate"/>
-        </w:r>
-        <w:r>
-          <w:rPr>
-            <w:noProof/>
-            <w:webHidden/>
-          </w:rPr>
-          <w:t>27</w:t>
-        </w:r>
-        <w:r>
-          <w:rPr>
-            <w:noProof/>
-            <w:webHidden/>
-          </w:rPr>
-          <w:fldChar w:fldCharType="end"/>
-        </w:r>
-      </w:hyperlink>
+      <w:r>
+        <w:rPr>
+          <w:rStyle w:val="HTMLAkronym"/>
+        </w:rPr>
+        <w:fldChar w:fldCharType="end"/>
+      </w:r>
     </w:p>
     <w:p>
       <w:pPr>
@@ -2588,302 +1656,7 @@
           <w:rStyle w:val="HTMLAkronym"/>
         </w:rPr>
       </w:pPr>
-      <w:r>
-        <w:rPr>
-          <w:rFonts w:cs="Times New Roman"/>
-        </w:rPr>
-        <w:lastRenderedPageBreak/>
-        <w:fldChar w:fldCharType="end"/>
-      </w:r>
-      <w:bookmarkStart w:id="4" w:name="_Toc262115990"/>
-      <w:bookmarkStart w:id="5" w:name="_Toc333478552"/>
-      <w:r>
-        <w:t xml:space="preserve"> </w:t>
-      </w:r>
-      <w:bookmarkStart w:id="6" w:name="_Toc381796084"/>
-      <w:r>
-        <w:t>Tabellenverzeichnis</w:t>
-      </w:r>
-      <w:bookmarkEnd w:id="4"/>
-      <w:bookmarkEnd w:id="5"/>
-      <w:bookmarkEnd w:id="6"/>
-      <w:r>
-        <w:rPr>
-          <w:rStyle w:val="HTMLAkronym"/>
-        </w:rPr>
-        <w:t xml:space="preserve"> </w:t>
-      </w:r>
-    </w:p>
-    <w:p>
-      <w:pPr>
-        <w:pStyle w:val="Abbildungsverzeichnis"/>
-        <w:tabs>
-          <w:tab w:val="right" w:leader="dot" w:pos="9344"/>
-        </w:tabs>
-        <w:rPr>
-          <w:rStyle w:val="HTMLAkronym"/>
-          <w:rFonts w:cs="Times New Roman"/>
-        </w:rPr>
-      </w:pPr>
-    </w:p>
-    <w:p>
-      <w:pPr>
-        <w:pStyle w:val="Abbildungsverzeichnis"/>
-        <w:tabs>
-          <w:tab w:val="right" w:leader="dot" w:pos="9060"/>
-        </w:tabs>
-        <w:rPr>
-          <w:rFonts w:asciiTheme="minorHAnsi" w:eastAsiaTheme="minorEastAsia" w:hAnsiTheme="minorHAnsi" w:cstheme="minorBidi"/>
-          <w:noProof/>
-          <w:sz w:val="22"/>
-          <w:szCs w:val="22"/>
-          <w:lang w:eastAsia="de-DE"/>
-        </w:rPr>
-      </w:pPr>
-      <w:r>
-        <w:rPr>
-          <w:rStyle w:val="HTMLAkronym"/>
-        </w:rPr>
-        <w:fldChar w:fldCharType="begin"/>
-      </w:r>
-      <w:r>
-        <w:rPr>
-          <w:rStyle w:val="HTMLAkronym"/>
-        </w:rPr>
-        <w:instrText xml:space="preserve"> TOC \h \z \c "Code</w:instrText>
-      </w:r>
-      <w:r>
-        <w:rPr>
-          <w:rStyle w:val="HTMLAkronym"/>
-        </w:rPr>
-        <w:instrText xml:space="preserve">" </w:instrText>
-      </w:r>
-      <w:r>
-        <w:rPr>
-          <w:rStyle w:val="HTMLAkronym"/>
-        </w:rPr>
-        <w:fldChar w:fldCharType="separate"/>
-      </w:r>
-      <w:hyperlink w:anchor="_Toc366502778" w:history="1">
-        <w:r>
-          <w:rPr>
-            <w:rStyle w:val="Hyperlink"/>
-            <w:noProof/>
-          </w:rPr>
-          <w:t>Code 1: Installation des Puppetmasters</w:t>
-        </w:r>
-        <w:r>
-          <w:rPr>
-            <w:noProof/>
-            <w:webHidden/>
-          </w:rPr>
-          <w:tab/>
-        </w:r>
-        <w:r>
-          <w:rPr>
-            <w:noProof/>
-            <w:webHidden/>
-          </w:rPr>
-          <w:fldChar w:fldCharType="begin"/>
-        </w:r>
-        <w:r>
-          <w:rPr>
-            <w:noProof/>
-            <w:webHidden/>
-          </w:rPr>
-          <w:instrText xml:space="preserve"> PAGEREF _Toc366502778 \h </w:instrText>
-        </w:r>
-        <w:r>
-          <w:rPr>
-            <w:noProof/>
-            <w:webHidden/>
-          </w:rPr>
-        </w:r>
-        <w:r>
-          <w:rPr>
-            <w:noProof/>
-            <w:webHidden/>
-          </w:rPr>
-          <w:fldChar w:fldCharType="separate"/>
-        </w:r>
-        <w:r>
-          <w:rPr>
-            <w:noProof/>
-            <w:webHidden/>
-          </w:rPr>
-          <w:t>18</w:t>
-        </w:r>
-        <w:r>
-          <w:rPr>
-            <w:noProof/>
-            <w:webHidden/>
-          </w:rPr>
-          <w:fldChar w:fldCharType="end"/>
-        </w:r>
-      </w:hyperlink>
-    </w:p>
-    <w:p>
-      <w:pPr>
-        <w:pStyle w:val="Abbildungsverzeichnis"/>
-        <w:tabs>
-          <w:tab w:val="right" w:leader="dot" w:pos="9060"/>
-        </w:tabs>
-        <w:rPr>
-          <w:rFonts w:asciiTheme="minorHAnsi" w:eastAsiaTheme="minorEastAsia" w:hAnsiTheme="minorHAnsi" w:cstheme="minorBidi"/>
-          <w:noProof/>
-          <w:sz w:val="22"/>
-          <w:szCs w:val="22"/>
-          <w:lang w:eastAsia="de-DE"/>
-        </w:rPr>
-      </w:pPr>
-      <w:hyperlink w:anchor="_Toc366502779" w:history="1">
-        <w:r>
-          <w:rPr>
-            <w:rStyle w:val="Hyperlink"/>
-            <w:noProof/>
-          </w:rPr>
-          <w:t>Code 2: Installation Foreman</w:t>
-        </w:r>
-        <w:r>
-          <w:rPr>
-            <w:noProof/>
-            <w:webHidden/>
-          </w:rPr>
-          <w:tab/>
-        </w:r>
-        <w:r>
-          <w:rPr>
-            <w:noProof/>
-            <w:webHidden/>
-          </w:rPr>
-          <w:fldChar w:fldCharType="begin"/>
-        </w:r>
-        <w:r>
-          <w:rPr>
-            <w:noProof/>
-            <w:webHidden/>
-          </w:rPr>
-          <w:instrText xml:space="preserve"> PAGEREF _Toc366502779 \h </w:instrText>
-        </w:r>
-        <w:r>
-          <w:rPr>
-            <w:noProof/>
-            <w:webHidden/>
-          </w:rPr>
-        </w:r>
-        <w:r>
-          <w:rPr>
-            <w:noProof/>
-            <w:webHidden/>
-          </w:rPr>
-          <w:fldChar w:fldCharType="separate"/>
-        </w:r>
-        <w:r>
-          <w:rPr>
-            <w:noProof/>
-            <w:webHidden/>
-          </w:rPr>
-          <w:t>19</w:t>
-        </w:r>
-        <w:r>
-          <w:rPr>
-            <w:noProof/>
-            <w:webHidden/>
-          </w:rPr>
-          <w:fldChar w:fldCharType="end"/>
-        </w:r>
-      </w:hyperlink>
-    </w:p>
-    <w:p>
-      <w:pPr>
-        <w:pStyle w:val="Abbildungsverzeichnis"/>
-        <w:tabs>
-          <w:tab w:val="right" w:leader="dot" w:pos="9060"/>
-        </w:tabs>
-        <w:rPr>
-          <w:rFonts w:asciiTheme="minorHAnsi" w:eastAsiaTheme="minorEastAsia" w:hAnsiTheme="minorHAnsi" w:cstheme="minorBidi"/>
-          <w:noProof/>
-          <w:sz w:val="22"/>
-          <w:szCs w:val="22"/>
-          <w:lang w:eastAsia="de-DE"/>
-        </w:rPr>
-      </w:pPr>
-      <w:hyperlink w:anchor="_Toc366502780" w:history="1">
-        <w:r>
-          <w:rPr>
-            <w:rStyle w:val="Hyperlink"/>
-            <w:noProof/>
-          </w:rPr>
-          <w:t>Code 3: Manifest für den Knoten KASTILXTEST03</w:t>
-        </w:r>
-        <w:r>
-          <w:rPr>
-            <w:noProof/>
-            <w:webHidden/>
-          </w:rPr>
-          <w:tab/>
-        </w:r>
-        <w:r>
-          <w:rPr>
-            <w:noProof/>
-            <w:webHidden/>
-          </w:rPr>
-          <w:fldChar w:fldCharType="begin"/>
-        </w:r>
-        <w:r>
-          <w:rPr>
-            <w:noProof/>
-            <w:webHidden/>
-          </w:rPr>
-          <w:instrText xml:space="preserve"> PAGEREF _Toc366502780 \h </w:instrText>
-        </w:r>
-        <w:r>
-          <w:rPr>
-            <w:noProof/>
-            <w:webHidden/>
-          </w:rPr>
-        </w:r>
-        <w:r>
-          <w:rPr>
-            <w:noProof/>
-            <w:webHidden/>
-          </w:rPr>
-          <w:fldChar w:fldCharType="separate"/>
-        </w:r>
-        <w:r>
-          <w:rPr>
-            <w:noProof/>
-            <w:webHidden/>
-          </w:rPr>
-          <w:t>22</w:t>
-        </w:r>
-        <w:r>
-          <w:rPr>
-            <w:noProof/>
-            <w:webHidden/>
-          </w:rPr>
-          <w:fldChar w:fldCharType="end"/>
-        </w:r>
-      </w:hyperlink>
-    </w:p>
-    <w:p>
-      <w:r>
-        <w:rPr>
-          <w:rStyle w:val="HTMLAkronym"/>
-        </w:rPr>
-        <w:fldChar w:fldCharType="end"/>
-      </w:r>
-    </w:p>
-    <w:p>
-      <w:pPr>
-        <w:pStyle w:val="Vorspann"/>
-        <w:rPr>
-          <w:rStyle w:val="HTMLAkronym"/>
-        </w:rPr>
-      </w:pPr>
       <w:bookmarkStart w:id="7" w:name="_Toc381796085"/>
-      <w:bookmarkStart w:id="8" w:name="_GoBack"/>
-      <w:bookmarkEnd w:id="8"/>
       <w:r>
         <w:lastRenderedPageBreak/>
         <w:t>Abkürzungsverzeichnis</w:t>
@@ -2915,6 +1688,7 @@
           <w:pgMar w:top="1" w:right="1418" w:bottom="0" w:left="1418" w:header="709" w:footer="709" w:gutter="0"/>
           <w:pgNumType w:fmt="upperRoman"/>
           <w:cols w:space="708"/>
+          <w:titlePg/>
           <w:docGrid w:linePitch="360"/>
         </w:sectPr>
       </w:pPr>
@@ -3018,7 +1792,6 @@
         <w:rPr>
           <w:rStyle w:val="HTMLAkronym"/>
           <w:rFonts w:cs="Times New Roman"/>
-          <w:lang w:val="en-US"/>
         </w:rPr>
       </w:pPr>
       <w:r>
@@ -3038,12 +1811,12 @@
           <w:rStyle w:val="HTMLAkronym"/>
         </w:rPr>
       </w:pPr>
-      <w:bookmarkStart w:id="9" w:name="_Toc381796086"/>
+      <w:bookmarkStart w:id="8" w:name="_Toc381796086"/>
       <w:r>
         <w:lastRenderedPageBreak/>
         <w:t>Inhaltsverzeichnis</w:t>
       </w:r>
-      <w:bookmarkEnd w:id="9"/>
+      <w:bookmarkEnd w:id="8"/>
     </w:p>
     <w:p>
       <w:pPr>
@@ -5037,14 +3810,14 @@
       <w:pPr>
         <w:pStyle w:val="berschrift1"/>
       </w:pPr>
-      <w:bookmarkStart w:id="10" w:name="_Toc262115991"/>
-      <w:bookmarkStart w:id="11" w:name="_Toc381796087"/>
+      <w:bookmarkStart w:id="9" w:name="_Toc262115991"/>
+      <w:bookmarkStart w:id="10" w:name="_Toc381796087"/>
       <w:r>
         <w:lastRenderedPageBreak/>
         <w:t>Einleitung</w:t>
       </w:r>
+      <w:bookmarkEnd w:id="9"/>
       <w:bookmarkEnd w:id="10"/>
-      <w:bookmarkEnd w:id="11"/>
     </w:p>
     <w:p>
       <w:r>
@@ -5055,6 +3828,7 @@
           <w:id w:val="1174081940"/>
           <w:citation/>
         </w:sdtPr>
+        <w:sdtEndPr/>
         <w:sdtContent>
           <w:r>
             <w:fldChar w:fldCharType="begin"/>
@@ -5100,16 +3874,16 @@
       <w:r>
         <w:t xml:space="preserve">. Die Kinect ist eine Hardware zur </w:t>
       </w:r>
-      <w:commentRangeStart w:id="12"/>
+      <w:commentRangeStart w:id="11"/>
       <w:r>
         <w:t>Gestik- und Mimik Erkennung.</w:t>
       </w:r>
-      <w:commentRangeEnd w:id="12"/>
+      <w:commentRangeEnd w:id="11"/>
       <w:r>
         <w:rPr>
           <w:rStyle w:val="Kommentarzeichen"/>
         </w:rPr>
-        <w:commentReference w:id="12"/>
+        <w:commentReference w:id="11"/>
       </w:r>
     </w:p>
     <w:p/>
@@ -5120,19 +3894,94 @@
     </w:p>
     <w:p/>
     <w:p>
+      <w:pPr>
+        <w:pStyle w:val="berschrift2"/>
+      </w:pPr>
+      <w:bookmarkStart w:id="12" w:name="_Toc381796088"/>
+      <w:r>
+        <w:t>Motivation</w:t>
+      </w:r>
+      <w:bookmarkEnd w:id="12"/>
+    </w:p>
+    <w:p>
+      <w:r>
+        <w:t>Die fehlt derzeit noch…</w:t>
+      </w:r>
+    </w:p>
+    <w:p>
+      <w:pPr>
+        <w:pStyle w:val="berschrift2"/>
+      </w:pPr>
+      <w:bookmarkStart w:id="13" w:name="_Toc262115993"/>
+      <w:bookmarkStart w:id="14" w:name="_Toc381796089"/>
+      <w:r>
+        <w:t>Aufgaben</w:t>
+      </w:r>
+      <w:bookmarkEnd w:id="13"/>
+      <w:r>
+        <w:t>umfeld</w:t>
+      </w:r>
+      <w:bookmarkEnd w:id="14"/>
+    </w:p>
+    <w:p>
+      <w:r>
+        <w:t>Diese Studienarbeit entsteht an der Dualen Hochschule Baden Württemberg (</w:t>
+      </w:r>
+      <w:r>
+        <w:t>DHBW</w:t>
+      </w:r>
+      <w:r>
+        <w:t>)</w:t>
+      </w:r>
+      <w:r>
+        <w:fldChar w:fldCharType="begin"/>
+      </w:r>
+      <w:r>
+        <w:instrText xml:space="preserve"> XE "DHBW" \f "abk" \t "Duale Hochschule Baden-Würrtemberg" </w:instrText>
+      </w:r>
+      <w:r>
+        <w:fldChar w:fldCharType="end"/>
+      </w:r>
+      <w:r>
+        <w:t xml:space="preserve"> und wird von zwei Studenten gemeinsam betreut. Zur Verfügung steht ein Labor mit einem </w:t>
+      </w:r>
+      <w:proofErr w:type="spellStart"/>
+      <w:r>
+        <w:t>Nao</w:t>
+      </w:r>
+      <w:proofErr w:type="spellEnd"/>
+      <w:r>
+        <w:t xml:space="preserve"> und einem Rechner, auf dem alle relevanten Dokumente und Programme genutzt werden können. Zu dem können die Programme auch auf den privaten Rechnern installiert werden, so dass mit Hilfe von Simulationssoftware auch von zu Hause aus gearbeitet werden kann. </w:t>
+      </w:r>
+    </w:p>
+    <w:p>
+      <w:pPr>
+        <w:pStyle w:val="berschrift2"/>
+      </w:pPr>
+      <w:bookmarkStart w:id="15" w:name="_Toc381796090"/>
+      <w:r>
+        <w:t>Aufgabenbeschreibung</w:t>
+      </w:r>
+      <w:r>
+        <w:t xml:space="preserve"> und Ziele</w:t>
+      </w:r>
+      <w:bookmarkEnd w:id="15"/>
+    </w:p>
+    <w:p>
+      <w:bookmarkStart w:id="16" w:name="_Toc381796091"/>
       <w:r>
         <w:t xml:space="preserve">Ziel der Arbeit ist es, eine Anwendung zu programmieren, die auf spielerische Weise die Zusammenarbeit zwischen dem Roboter, einem </w:t>
       </w:r>
-      <w:commentRangeStart w:id="13"/>
+      <w:commentRangeStart w:id="17"/>
       <w:r>
         <w:t xml:space="preserve">Spieler </w:t>
       </w:r>
-      <w:commentRangeEnd w:id="13"/>
+      <w:commentRangeEnd w:id="17"/>
       <w:r>
         <w:rPr>
           <w:rStyle w:val="Kommentarzeichen"/>
         </w:rPr>
-        <w:commentReference w:id="13"/>
+        <w:commentReference w:id="17"/>
       </w:r>
       <w:r>
         <w:t>und der Kinect verknüpft.</w:t>
@@ -5160,6 +4009,7 @@
     <w:p/>
     <w:p>
       <w:r>
+        <w:lastRenderedPageBreak/>
         <w:t xml:space="preserve">Der Ablauf des programmierten Spiels kann in drei Schritte unterteilt werden. Im ersten Schritt führt </w:t>
       </w:r>
       <w:proofErr w:type="spellStart"/>
@@ -5168,7 +4018,13 @@
       </w:r>
       <w:proofErr w:type="spellEnd"/>
       <w:r>
-        <w:t xml:space="preserve"> eine der programmierten Bewegungen vor. Sobald die Roboterbewegung vollendet ist, beginnt Schritt zwei, in dem die Kinect die Bewegung des Spielers aufnimmt. Gleichzeitig läuft eine festgelegte Zeit herunter. Die Aufgabe des Spielers ist es innerhalb der Zeit vom Roboter durchgeführte Bewegung möglich ähnlich nachzuahmen. die Nach dem Ablauf der Zeit beginnt Schritt drei, bei dem die getätigte Benutzerbewegung mit der programmierten Roboterbewegung vom System verglichen wird.</w:t>
+        <w:t xml:space="preserve"> eine der programmierten Bewegungen vor. Sobald die Roboterbewegung vollendet ist, beginnt Schritt zwei, in dem die Kinect die Bewegung des Spielers aufnimmt. Gleichzeitig läuft eine festgelegte Zeit herunter. Die Aufgabe des Spielers ist es innerhalb der Zeit vom Roboter durchgeführte Bewegung m</w:t>
+      </w:r>
+      <w:r>
+        <w:t xml:space="preserve">öglich ähnlich nachzuahmen. </w:t>
+      </w:r>
+      <w:r>
+        <w:t>Nach dem Ablauf der Zeit beginnt Schritt drei, bei dem die getätigte Benutzerbewegung mit der programmierten Roboterbewegung vom System verglichen wird.</w:t>
       </w:r>
     </w:p>
     <w:p/>
@@ -5177,111 +4033,14 @@
         <w:t>Dieser Ablauf mit anschließender Auswertung wird in einem spielerischen Umfeld dargestellt und auf einem Monitor angezeigt.</w:t>
       </w:r>
     </w:p>
-    <w:p/>
-    <w:p/>
     <w:p>
       <w:pPr>
         <w:pStyle w:val="berschrift2"/>
       </w:pPr>
-      <w:bookmarkStart w:id="14" w:name="_Toc381796088"/>
-      <w:r>
-        <w:lastRenderedPageBreak/>
-        <w:t>Motivation</w:t>
-      </w:r>
-      <w:bookmarkEnd w:id="14"/>
-    </w:p>
-    <w:p>
-      <w:r>
-        <w:t>Die fehlt derzeit noch…</w:t>
-      </w:r>
-    </w:p>
-    <w:p>
-      <w:pPr>
-        <w:pStyle w:val="berschrift2"/>
-      </w:pPr>
-      <w:bookmarkStart w:id="15" w:name="_Toc262115993"/>
-      <w:bookmarkStart w:id="16" w:name="_Toc381796089"/>
-      <w:r>
-        <w:t>Aufgaben</w:t>
-      </w:r>
-      <w:bookmarkEnd w:id="15"/>
-      <w:r>
-        <w:t>umfeld</w:t>
+      <w:r>
+        <w:t>Vorgehensweise</w:t>
       </w:r>
       <w:bookmarkEnd w:id="16"/>
-    </w:p>
-    <w:p>
-      <w:r>
-        <w:t xml:space="preserve">Das können wir noch schreiben. </w:t>
-      </w:r>
-      <w:r>
-        <w:t>DHBW</w:t>
-      </w:r>
-      <w:r>
-        <w:fldChar w:fldCharType="begin"/>
-      </w:r>
-      <w:r>
-        <w:instrText xml:space="preserve"> XE "DHBW</w:instrText>
-      </w:r>
-      <w:r>
-        <w:instrText>" \f "</w:instrText>
-      </w:r>
-      <w:proofErr w:type="spellStart"/>
-      <w:r>
-        <w:instrText>abk</w:instrText>
-      </w:r>
-      <w:proofErr w:type="spellEnd"/>
-      <w:r>
-        <w:instrText>" \t "</w:instrText>
-      </w:r>
-      <w:r>
-        <w:instrText>Duale Hochschule Baden-</w:instrText>
-      </w:r>
-      <w:proofErr w:type="spellStart"/>
-      <w:r>
-        <w:instrText>Würrtemberg</w:instrText>
-      </w:r>
-      <w:proofErr w:type="spellEnd"/>
-      <w:r>
-        <w:instrText xml:space="preserve">" </w:instrText>
-      </w:r>
-      <w:r>
-        <w:fldChar w:fldCharType="end"/>
-      </w:r>
-      <w:r>
-        <w:t>.</w:t>
-      </w:r>
-    </w:p>
-    <w:p>
-      <w:pPr>
-        <w:pStyle w:val="berschrift2"/>
-      </w:pPr>
-      <w:bookmarkStart w:id="17" w:name="_Toc381796090"/>
-      <w:r>
-        <w:t>Aufgabenbeschreibung</w:t>
-      </w:r>
-      <w:r>
-        <w:t xml:space="preserve"> und Ziele</w:t>
-      </w:r>
-      <w:bookmarkEnd w:id="17"/>
-    </w:p>
-    <w:p>
-      <w:r>
-        <w:t>Ziele</w:t>
-      </w:r>
-      <w:r>
-        <w:t xml:space="preserve"> </w:t>
-      </w:r>
-    </w:p>
-    <w:p>
-      <w:pPr>
-        <w:pStyle w:val="berschrift2"/>
-      </w:pPr>
-      <w:bookmarkStart w:id="18" w:name="_Toc381796091"/>
-      <w:r>
-        <w:t>Vorgehensweise</w:t>
-      </w:r>
-      <w:bookmarkEnd w:id="18"/>
     </w:p>
     <w:p>
       <w:pPr>
@@ -5308,13 +4067,13 @@
       <w:pPr>
         <w:pStyle w:val="berschrift1"/>
       </w:pPr>
+      <w:bookmarkStart w:id="18" w:name="_Toc381796092"/>
       <w:bookmarkStart w:id="19" w:name="_Ref346527342"/>
-      <w:bookmarkStart w:id="20" w:name="_Toc381796092"/>
       <w:r>
         <w:lastRenderedPageBreak/>
         <w:t>Grundlagen</w:t>
       </w:r>
-      <w:bookmarkEnd w:id="20"/>
+      <w:bookmarkEnd w:id="18"/>
       <w:r>
         <w:t xml:space="preserve"> </w:t>
       </w:r>
@@ -5456,26 +4215,40 @@
       <w:pPr>
         <w:pStyle w:val="berschrift2"/>
       </w:pPr>
-      <w:bookmarkStart w:id="21" w:name="_Ref381795218"/>
-      <w:bookmarkStart w:id="22" w:name="_Ref381795227"/>
-      <w:bookmarkStart w:id="23" w:name="_Toc381796093"/>
+      <w:bookmarkStart w:id="20" w:name="_Ref381795218"/>
+      <w:bookmarkStart w:id="21" w:name="_Ref381795227"/>
+      <w:bookmarkStart w:id="22" w:name="_Toc381796093"/>
       <w:r>
         <w:t>K</w:t>
       </w:r>
       <w:r>
         <w:t>inect</w:t>
       </w:r>
+      <w:bookmarkEnd w:id="20"/>
       <w:bookmarkEnd w:id="21"/>
       <w:bookmarkEnd w:id="22"/>
-      <w:bookmarkEnd w:id="23"/>
     </w:p>
     <w:p>
       <w:r>
         <w:t xml:space="preserve">Die Kinect ist eine Hardware aus dem Hause Microsoft in Zusammenarbeit mit dem Unternehmen PrimeSense. Sie wurde zunächst für die Steuerung der Spielekonsole Xbox360 entwickelt. Die Kinect setzt wie auch die Nintendo Wii oder Sonys Move auf den Körpereinsatz des Benutzers. Der große Unterschied liegt aber darin, dass der Benutzer keinen </w:t>
       </w:r>
+      <w:commentRangeStart w:id="23"/>
+      <w:r>
+        <w:t xml:space="preserve">Controller </w:t>
+      </w:r>
+      <w:commentRangeEnd w:id="23"/>
+      <w:r>
+        <w:rPr>
+          <w:rStyle w:val="Kommentarzeichen"/>
+        </w:rPr>
+        <w:commentReference w:id="23"/>
+      </w:r>
+      <w:r>
+        <w:t xml:space="preserve">in der Hand halten muss. Bei der Kinect wird der ganze Körper zum „Controller“. Die Kinect-Kamera ist eine Leiste aus vielen Sensoren (siehe Abbildung </w:t>
+      </w:r>
       <w:commentRangeStart w:id="24"/>
       <w:r>
-        <w:t xml:space="preserve">Controller </w:t>
+        <w:t>XXX</w:t>
       </w:r>
       <w:commentRangeEnd w:id="24"/>
       <w:r>
@@ -5483,20 +4256,6 @@
           <w:rStyle w:val="Kommentarzeichen"/>
         </w:rPr>
         <w:commentReference w:id="24"/>
-      </w:r>
-      <w:r>
-        <w:t xml:space="preserve">in der Hand halten muss. Bei der Kinect wird der ganze Körper zum „Controller“. Die Kinect-Kamera ist eine Leiste aus vielen Sensoren (siehe Abbildung </w:t>
-      </w:r>
-      <w:commentRangeStart w:id="25"/>
-      <w:r>
-        <w:t>XXX</w:t>
-      </w:r>
-      <w:commentRangeEnd w:id="25"/>
-      <w:r>
-        <w:rPr>
-          <w:rStyle w:val="Kommentarzeichen"/>
-        </w:rPr>
-        <w:commentReference w:id="25"/>
       </w:r>
       <w:r>
         <w:t>) und erkennt so die Bewegungen der davorstehenden Personen</w:t>
@@ -5506,6 +4265,7 @@
           <w:id w:val="-674111202"/>
           <w:citation/>
         </w:sdtPr>
+        <w:sdtEndPr/>
         <w:sdtContent>
           <w:r>
             <w:fldChar w:fldCharType="begin"/>
@@ -5538,6 +4298,7 @@
           <w:id w:val="2024047051"/>
           <w:citation/>
         </w:sdtPr>
+        <w:sdtEndPr/>
         <w:sdtContent>
           <w:r>
             <w:fldChar w:fldCharType="begin"/>
@@ -5567,16 +4328,16 @@
       <w:r>
         <w:t xml:space="preserve">Nachdem die Kinect so erfolgreich für die Spielekonsole verkauft wurde, ist sie seit Februar 2012 auch für Windows erhältlich. Wie Microsoft selbst schreibt, erhält der Windows-Computer durch die Kinect Augen, Ohre und auch ein Gehirn. Zusätzlich zu der Hardware wird auch ein Software Development Kit (SDK) mitgeliefert, was nichts anderes ist als eine Sammlung von Werkzeugen und Anwendungen, um eine Software zu erstellen. </w:t>
       </w:r>
-      <w:commentRangeStart w:id="26"/>
+      <w:commentRangeStart w:id="25"/>
       <w:r>
         <w:t>Zusätzlich befindet sich noch eine Dokumentation im Angebot</w:t>
       </w:r>
-      <w:commentRangeEnd w:id="26"/>
+      <w:commentRangeEnd w:id="25"/>
       <w:r>
         <w:rPr>
           <w:rStyle w:val="Kommentarzeichen"/>
         </w:rPr>
-        <w:commentReference w:id="26"/>
+        <w:commentReference w:id="25"/>
       </w:r>
       <w:r>
         <w:t>. Das Windows-SDK soll die Software-Entwicklung für Kinect-Anwendungen erleichtern</w:t>
@@ -5586,6 +4347,7 @@
           <w:id w:val="687805533"/>
           <w:citation/>
         </w:sdtPr>
+        <w:sdtEndPr/>
         <w:sdtContent>
           <w:r>
             <w:fldChar w:fldCharType="begin"/>
@@ -5618,6 +4380,7 @@
           <w:id w:val="-1667245173"/>
           <w:citation/>
         </w:sdtPr>
+        <w:sdtEndPr/>
         <w:sdtContent>
           <w:r>
             <w:fldChar w:fldCharType="begin"/>
@@ -5647,12 +4410,12 @@
       <w:pPr>
         <w:pStyle w:val="berschrift3"/>
       </w:pPr>
-      <w:bookmarkStart w:id="27" w:name="_Toc381796094"/>
+      <w:bookmarkStart w:id="26" w:name="_Toc381796094"/>
       <w:r>
         <w:lastRenderedPageBreak/>
         <w:t>Sensoren der Kinect</w:t>
       </w:r>
-      <w:bookmarkEnd w:id="27"/>
+      <w:bookmarkEnd w:id="26"/>
     </w:p>
     <w:p>
       <w:r>
@@ -5813,6 +4576,7 @@
           <w:id w:val="-882245197"/>
           <w:citation/>
         </w:sdtPr>
+        <w:sdtEndPr/>
         <w:sdtContent>
           <w:r>
             <w:fldChar w:fldCharType="begin"/>
@@ -5944,40 +4708,40 @@
       <w:pPr>
         <w:pStyle w:val="berschrift3"/>
       </w:pPr>
-      <w:bookmarkStart w:id="28" w:name="_Toc381796095"/>
+      <w:bookmarkStart w:id="27" w:name="_Toc381796095"/>
       <w:r>
         <w:t>SDK</w:t>
       </w:r>
+      <w:bookmarkEnd w:id="27"/>
+    </w:p>
+    <w:p>
+      <w:r>
+        <w:t>Es gibt zwei konkurrierende SDKs. (Vorgeschichte erläutern) Das eine stammt von Microsoft, das andere ist quelloffen. [Microsoft Kinect Seite 4]</w:t>
+      </w:r>
+    </w:p>
+    <w:p>
+      <w:pPr>
+        <w:pStyle w:val="berschrift3"/>
+      </w:pPr>
+      <w:bookmarkStart w:id="28" w:name="_Toc381796096"/>
+      <w:r>
+        <w:t>Direkte Möglichkeit mit der SDK-Nutzung</w:t>
+      </w:r>
       <w:bookmarkEnd w:id="28"/>
     </w:p>
     <w:p>
-      <w:r>
-        <w:t>Es gibt zwei konkurrierende SDKs. (Vorgeschichte erläutern) Das eine stammt von Microsoft, das andere ist quelloffen. [Microsoft Kinect Seite 4]</w:t>
-      </w:r>
-    </w:p>
-    <w:p>
-      <w:pPr>
-        <w:pStyle w:val="berschrift3"/>
-      </w:pPr>
-      <w:bookmarkStart w:id="29" w:name="_Toc381796096"/>
-      <w:r>
-        <w:t>Direkte Möglichkeit mit der SDK-Nutzung</w:t>
-      </w:r>
+      <w:pPr>
+        <w:pStyle w:val="berschrift2"/>
+      </w:pPr>
+      <w:bookmarkStart w:id="29" w:name="_Ref381795262"/>
+      <w:bookmarkStart w:id="30" w:name="_Toc381796097"/>
+      <w:r>
+        <w:t>Humanoide Roboter</w:t>
+      </w:r>
+      <w:bookmarkStart w:id="31" w:name="_Toc262116040"/>
+      <w:bookmarkStart w:id="32" w:name="_Toc333403709"/>
       <w:bookmarkEnd w:id="29"/>
-    </w:p>
-    <w:p>
-      <w:pPr>
-        <w:pStyle w:val="berschrift2"/>
-      </w:pPr>
-      <w:bookmarkStart w:id="30" w:name="_Ref381795262"/>
-      <w:bookmarkStart w:id="31" w:name="_Toc381796097"/>
-      <w:r>
-        <w:t>Humanoide Roboter</w:t>
-      </w:r>
-      <w:bookmarkStart w:id="32" w:name="_Toc262116040"/>
-      <w:bookmarkStart w:id="33" w:name="_Toc333403709"/>
       <w:bookmarkEnd w:id="30"/>
-      <w:bookmarkEnd w:id="31"/>
     </w:p>
     <w:p>
       <w:r>
@@ -6031,6 +4795,7 @@
           <w:id w:val="706062813"/>
           <w:citation/>
         </w:sdtPr>
+        <w:sdtEndPr/>
         <w:sdtContent>
           <w:r>
             <w:fldChar w:fldCharType="begin"/>
@@ -6060,6 +4825,7 @@
           <w:id w:val="347148568"/>
           <w:citation/>
         </w:sdtPr>
+        <w:sdtEndPr/>
         <w:sdtContent>
           <w:r>
             <w:fldChar w:fldCharType="begin"/>
@@ -6089,6 +4855,7 @@
           <w:id w:val="-2027396530"/>
           <w:citation/>
         </w:sdtPr>
+        <w:sdtEndPr/>
         <w:sdtContent>
           <w:r>
             <w:fldChar w:fldCharType="begin"/>
@@ -6114,42 +4881,710 @@
         <w:t>.</w:t>
       </w:r>
     </w:p>
+    <w:p>
+      <w:pPr>
+        <w:pStyle w:val="berschrift3"/>
+      </w:pPr>
+      <w:bookmarkStart w:id="33" w:name="_Toc381796098"/>
+      <w:r>
+        <w:t>Nao</w:t>
+      </w:r>
+      <w:bookmarkEnd w:id="33"/>
+    </w:p>
+    <w:p>
+      <w:r>
+        <w:t>Nao ist ein 58cm großer humanoider Roboter der Firma Aldeberan Robotics aus Frankreich. Die erste Version des Nao erschien .... to be continued.</w:t>
+      </w:r>
+    </w:p>
     <w:p/>
     <w:p>
       <w:pPr>
-        <w:pStyle w:val="berschrift3"/>
-      </w:pPr>
-      <w:bookmarkStart w:id="34" w:name="_Toc381796098"/>
+        <w:pStyle w:val="berschrift4"/>
+      </w:pPr>
+      <w:bookmarkStart w:id="34" w:name="_Toc381796099"/>
+      <w:r>
+        <w:lastRenderedPageBreak/>
+        <w:t>Hardware</w:t>
+      </w:r>
+    </w:p>
+    <w:p>
+      <w:commentRangeStart w:id="35"/>
+      <w:r>
+        <w:t xml:space="preserve">Der </w:t>
+      </w:r>
+      <w:proofErr w:type="spellStart"/>
+      <w:r>
+        <w:t>humanoide</w:t>
+      </w:r>
+      <w:proofErr w:type="spellEnd"/>
+      <w:r>
+        <w:t xml:space="preserve"> Roboter </w:t>
+      </w:r>
+      <w:proofErr w:type="spellStart"/>
       <w:r>
         <w:t>Nao</w:t>
       </w:r>
+      <w:proofErr w:type="spellEnd"/>
+      <w:r>
+        <w:t xml:space="preserve"> hat einen integrierten Akku, welcher ca. eine Stunde genutzt werden kann und ca. fünf Stunden zum vollen Aufladen benötigt. </w:t>
+      </w:r>
+    </w:p>
+    <w:p>
+      <w:r>
+        <w:t>Er ist außerdem mit einem Intel „ATOM Z530“ Prozessor ausgestattet</w:t>
+      </w:r>
+      <w:r>
+        <w:t xml:space="preserve"> mit 512KB Cache Speicher und 1 GB RAM. Der eingebaute Flashspeicher hat Platz für 2GB Daten. </w:t>
+      </w:r>
+      <w:commentRangeEnd w:id="35"/>
+      <w:r>
+        <w:rPr>
+          <w:rStyle w:val="Kommentarzeichen"/>
+        </w:rPr>
+        <w:commentReference w:id="35"/>
+      </w:r>
+    </w:p>
+    <w:p>
+      <w:r>
+        <w:t xml:space="preserve">Zur Kommunikation zwischen Computer und Roboter verfügt </w:t>
+      </w:r>
+      <w:proofErr w:type="spellStart"/>
+      <w:r>
+        <w:t>Nao</w:t>
+      </w:r>
+      <w:proofErr w:type="spellEnd"/>
+      <w:r>
+        <w:t xml:space="preserve"> über Ethernet und WIFI.</w:t>
+      </w:r>
+    </w:p>
+    <w:p>
+      <w:r>
+        <w:t>Wie in zu sehen,</w:t>
+      </w:r>
+      <w:r>
+        <w:t xml:space="preserve"> hat </w:t>
+      </w:r>
+      <w:proofErr w:type="spellStart"/>
+      <w:r>
+        <w:t>Nao</w:t>
+      </w:r>
+      <w:proofErr w:type="spellEnd"/>
+      <w:r>
+        <w:t xml:space="preserve"> </w:t>
+      </w:r>
+      <w:r>
+        <w:t xml:space="preserve">14 eingebaute Motoren, um die Bewegungen so </w:t>
+      </w:r>
+      <w:proofErr w:type="spellStart"/>
+      <w:r>
+        <w:t>humanoid</w:t>
+      </w:r>
+      <w:proofErr w:type="spellEnd"/>
+      <w:r>
+        <w:t xml:space="preserve"> als nur möglich aussehen zu lassen. Sechs davon sind für Armbewegungen, sechs für Hüft- und Beinbewegungen und zwei für den Kopf zuständig. Dabei gibt es </w:t>
+      </w:r>
+      <w:commentRangeStart w:id="36"/>
+      <w:r>
+        <w:t xml:space="preserve">drei unterschiedliche </w:t>
+      </w:r>
+      <w:commentRangeEnd w:id="36"/>
+      <w:r>
+        <w:rPr>
+          <w:rStyle w:val="Kommentarzeichen"/>
+        </w:rPr>
+        <w:commentReference w:id="36"/>
+      </w:r>
+      <w:r>
+        <w:t xml:space="preserve">Arten von Motoren. </w:t>
+      </w:r>
+    </w:p>
+    <w:p>
+      <w:pPr>
+        <w:keepNext/>
+        <w:jc w:val="center"/>
+      </w:pPr>
+      <w:r>
+        <w:rPr>
+          <w:noProof/>
+          <w:lang w:eastAsia="de-DE"/>
+        </w:rPr>
+        <w:drawing>
+          <wp:inline distT="0" distB="0" distL="0" distR="0" wp14:anchorId="77A56FC9" wp14:editId="20BE6197">
+            <wp:extent cx="3047619" cy="3933334"/>
+            <wp:effectExtent l="0" t="0" r="635" b="0"/>
+            <wp:docPr id="2" name="Grafik 2"/>
+            <wp:cNvGraphicFramePr>
+              <a:graphicFrameLocks xmlns:a="http://schemas.openxmlformats.org/drawingml/2006/main" noChangeAspect="1"/>
+            </wp:cNvGraphicFramePr>
+            <a:graphic xmlns:a="http://schemas.openxmlformats.org/drawingml/2006/main">
+              <a:graphicData uri="http://schemas.openxmlformats.org/drawingml/2006/picture">
+                <pic:pic xmlns:pic="http://schemas.openxmlformats.org/drawingml/2006/picture">
+                  <pic:nvPicPr>
+                    <pic:cNvPr id="0" name="hardware_motortype_h25.png"/>
+                    <pic:cNvPicPr/>
+                  </pic:nvPicPr>
+                  <pic:blipFill>
+                    <a:blip r:embed="rId23">
+                      <a:extLst>
+                        <a:ext uri="{28A0092B-C50C-407E-A947-70E740481C1C}">
+                          <a14:useLocalDpi xmlns:a14="http://schemas.microsoft.com/office/drawing/2010/main" val="0"/>
+                        </a:ext>
+                      </a:extLst>
+                    </a:blip>
+                    <a:stretch>
+                      <a:fillRect/>
+                    </a:stretch>
+                  </pic:blipFill>
+                  <pic:spPr>
+                    <a:xfrm>
+                      <a:off x="0" y="0"/>
+                      <a:ext cx="3047619" cy="3933334"/>
+                    </a:xfrm>
+                    <a:prstGeom prst="rect">
+                      <a:avLst/>
+                    </a:prstGeom>
+                  </pic:spPr>
+                </pic:pic>
+              </a:graphicData>
+            </a:graphic>
+          </wp:inline>
+        </w:drawing>
+      </w:r>
+    </w:p>
+    <w:p>
+      <w:pPr>
+        <w:pStyle w:val="Beschriftung"/>
+        <w:jc w:val="center"/>
+      </w:pPr>
+      <w:bookmarkStart w:id="37" w:name="_Toc381892748"/>
+      <w:r>
+        <w:t xml:space="preserve">Abb. </w:t>
+      </w:r>
+      <w:fldSimple w:instr=" SEQ Abb. \* ARABIC ">
+        <w:r>
+          <w:rPr>
+            <w:noProof/>
+          </w:rPr>
+          <w:t>1</w:t>
+        </w:r>
+      </w:fldSimple>
+      <w:r>
+        <w:t xml:space="preserve">: Die Lage der Motoren beim </w:t>
+      </w:r>
+      <w:proofErr w:type="spellStart"/>
+      <w:r>
+        <w:t>Nao</w:t>
+      </w:r>
+      <w:bookmarkEnd w:id="37"/>
+      <w:proofErr w:type="spellEnd"/>
+      <w:r>
+        <w:t xml:space="preserve"> </w:t>
+      </w:r>
+      <w:sdt>
+        <w:sdtPr>
+          <w:id w:val="-1860029438"/>
+          <w:citation/>
+        </w:sdtPr>
+        <w:sdtContent>
+          <w:r>
+            <w:fldChar w:fldCharType="begin"/>
+          </w:r>
+          <w:r>
+            <w:instrText xml:space="preserve"> CITATION Ald14 \l 1031 </w:instrText>
+          </w:r>
+          <w:r>
+            <w:fldChar w:fldCharType="separate"/>
+          </w:r>
+          <w:r>
+            <w:rPr>
+              <w:noProof/>
+            </w:rPr>
+            <w:t>[9]</w:t>
+          </w:r>
+          <w:r>
+            <w:fldChar w:fldCharType="end"/>
+          </w:r>
+        </w:sdtContent>
+      </w:sdt>
+    </w:p>
+    <w:p>
+      <w:r>
+        <w:t xml:space="preserve">Zu dem hat er mehrere Kameras, Mikrophone und sogar einen Lautsprecher, so dass er mit seiner Umwelt interagieren kann. </w:t>
+      </w:r>
+    </w:p>
+    <w:p>
+      <w:r>
+        <w:t xml:space="preserve">Neben den Aktoren hat der </w:t>
+      </w:r>
+      <w:proofErr w:type="spellStart"/>
+      <w:r>
+        <w:t>Nao</w:t>
+      </w:r>
+      <w:proofErr w:type="spellEnd"/>
+      <w:r>
+        <w:t xml:space="preserve"> auch einige Sensoren, die es ihm ermöglichen Hindernisse zu erkennen, die Winkeleinstellungen zu messen und vieles mehr. </w:t>
+      </w:r>
+    </w:p>
+    <w:p>
+      <w:r>
+        <w:t>Die Hardwarekomponenten sind wie folgt verteilt:</w:t>
+      </w:r>
+    </w:p>
+    <w:p>
+      <w:pPr>
+        <w:keepNext/>
+        <w:jc w:val="center"/>
+      </w:pPr>
+      <w:r>
+        <w:rPr>
+          <w:noProof/>
+          <w:lang w:eastAsia="de-DE"/>
+        </w:rPr>
+        <w:lastRenderedPageBreak/>
+        <w:drawing>
+          <wp:inline distT="0" distB="0" distL="0" distR="0" wp14:anchorId="3473D2F4" wp14:editId="5A70B694">
+            <wp:extent cx="3273774" cy="2949898"/>
+            <wp:effectExtent l="0" t="0" r="3175" b="3175"/>
+            <wp:docPr id="3" name="Grafik 3"/>
+            <wp:cNvGraphicFramePr>
+              <a:graphicFrameLocks xmlns:a="http://schemas.openxmlformats.org/drawingml/2006/main" noChangeAspect="1"/>
+            </wp:cNvGraphicFramePr>
+            <a:graphic xmlns:a="http://schemas.openxmlformats.org/drawingml/2006/main">
+              <a:graphicData uri="http://schemas.openxmlformats.org/drawingml/2006/picture">
+                <pic:pic xmlns:pic="http://schemas.openxmlformats.org/drawingml/2006/picture">
+                  <pic:nvPicPr>
+                    <pic:cNvPr id="0" name="nao_schema.jpg"/>
+                    <pic:cNvPicPr/>
+                  </pic:nvPicPr>
+                  <pic:blipFill>
+                    <a:blip r:embed="rId24">
+                      <a:extLst>
+                        <a:ext uri="{28A0092B-C50C-407E-A947-70E740481C1C}">
+                          <a14:useLocalDpi xmlns:a14="http://schemas.microsoft.com/office/drawing/2010/main" val="0"/>
+                        </a:ext>
+                      </a:extLst>
+                    </a:blip>
+                    <a:stretch>
+                      <a:fillRect/>
+                    </a:stretch>
+                  </pic:blipFill>
+                  <pic:spPr>
+                    <a:xfrm>
+                      <a:off x="0" y="0"/>
+                      <a:ext cx="3276204" cy="2952088"/>
+                    </a:xfrm>
+                    <a:prstGeom prst="rect">
+                      <a:avLst/>
+                    </a:prstGeom>
+                  </pic:spPr>
+                </pic:pic>
+              </a:graphicData>
+            </a:graphic>
+          </wp:inline>
+        </w:drawing>
+      </w:r>
+    </w:p>
+    <w:p>
+      <w:pPr>
+        <w:pStyle w:val="Beschriftung"/>
+        <w:jc w:val="center"/>
+      </w:pPr>
+      <w:r>
+        <w:t xml:space="preserve">Abb. </w:t>
+      </w:r>
+      <w:fldSimple w:instr=" SEQ Abb. \* ARABIC ">
+        <w:r>
+          <w:rPr>
+            <w:noProof/>
+          </w:rPr>
+          <w:t>2</w:t>
+        </w:r>
+      </w:fldSimple>
+      <w:r>
+        <w:t xml:space="preserve">: Die Hardwarekomponenten des </w:t>
+      </w:r>
+      <w:proofErr w:type="spellStart"/>
+      <w:r>
+        <w:t>Nao</w:t>
+      </w:r>
+      <w:proofErr w:type="spellEnd"/>
+      <w:r>
+        <w:t xml:space="preserve"> </w:t>
+      </w:r>
+      <w:sdt>
+        <w:sdtPr>
+          <w:id w:val="-1160225779"/>
+          <w:citation/>
+        </w:sdtPr>
+        <w:sdtContent>
+          <w:r>
+            <w:fldChar w:fldCharType="begin"/>
+          </w:r>
+          <w:r>
+            <w:instrText xml:space="preserve"> CITATION Ald141 \l 1031 </w:instrText>
+          </w:r>
+          <w:r>
+            <w:fldChar w:fldCharType="separate"/>
+          </w:r>
+          <w:r>
+            <w:rPr>
+              <w:noProof/>
+            </w:rPr>
+            <w:t>[10]</w:t>
+          </w:r>
+          <w:r>
+            <w:fldChar w:fldCharType="end"/>
+          </w:r>
+        </w:sdtContent>
+      </w:sdt>
+    </w:p>
+    <w:p>
+      <w:pPr>
+        <w:pStyle w:val="berschrift4"/>
+      </w:pPr>
+      <w:r>
+        <w:t>Software</w:t>
+      </w:r>
+    </w:p>
+    <w:p>
+      <w:r>
+        <w:t xml:space="preserve">Auf dem </w:t>
+      </w:r>
+      <w:proofErr w:type="spellStart"/>
+      <w:r>
+        <w:t>Nao</w:t>
+      </w:r>
+      <w:proofErr w:type="spellEnd"/>
+      <w:r>
+        <w:t xml:space="preserve"> selbst läuft ein Linux Embedded Betriebssystem, welches auf </w:t>
+      </w:r>
+      <w:proofErr w:type="spellStart"/>
+      <w:r>
+        <w:t>Gentoo</w:t>
+      </w:r>
+      <w:proofErr w:type="spellEnd"/>
+      <w:r>
+        <w:t xml:space="preserve"> basiert. </w:t>
+      </w:r>
+      <w:proofErr w:type="spellStart"/>
+      <w:r>
+        <w:t>Nao</w:t>
+      </w:r>
+      <w:proofErr w:type="spellEnd"/>
+      <w:r>
+        <w:t xml:space="preserve"> ist ein 32-Bit System und kann direkt mit Python und C++ angesprochen werden. Über eine Programmierschnittstelle versteht </w:t>
+      </w:r>
+      <w:proofErr w:type="spellStart"/>
+      <w:r>
+        <w:t>Nao</w:t>
+      </w:r>
+      <w:proofErr w:type="spellEnd"/>
+      <w:r>
+        <w:t xml:space="preserve"> aber auch Java, </w:t>
+      </w:r>
+      <w:proofErr w:type="spellStart"/>
+      <w:r>
+        <w:t>MathLab</w:t>
+      </w:r>
+      <w:proofErr w:type="spellEnd"/>
+      <w:r>
+        <w:t xml:space="preserve"> und .NET Sprachen, wie C#. </w:t>
+      </w:r>
+      <w:proofErr w:type="spellStart"/>
+      <w:r>
+        <w:t>Choreographe</w:t>
+      </w:r>
+      <w:proofErr w:type="spellEnd"/>
+      <w:r>
+        <w:t xml:space="preserve"> ist die Software, die vom Hersteller mitgeliefert wird. Im </w:t>
+      </w:r>
+      <w:commentRangeStart w:id="38"/>
+      <w:r>
+        <w:t xml:space="preserve">Choreographen </w:t>
+      </w:r>
+      <w:commentRangeEnd w:id="38"/>
+      <w:r>
+        <w:rPr>
+          <w:rStyle w:val="Kommentarzeichen"/>
+        </w:rPr>
+        <w:commentReference w:id="38"/>
+      </w:r>
+      <w:r>
+        <w:t xml:space="preserve">ist es möglich, vorgespeicherte Bewegungen auszuführen, </w:t>
+      </w:r>
+      <w:proofErr w:type="spellStart"/>
+      <w:r>
+        <w:t>Nao</w:t>
+      </w:r>
+      <w:proofErr w:type="spellEnd"/>
+      <w:r>
+        <w:t xml:space="preserve"> Texte sprechen zu lassen und gewisse Abläufe auf ihm zu speichern, so dass diese auch nach Neustarten des Roboters noch verfügbar sind. </w:t>
+      </w:r>
+    </w:p>
+    <w:p>
+      <w:pPr>
+        <w:pStyle w:val="berschrift4"/>
+      </w:pPr>
+      <w:proofErr w:type="spellStart"/>
+      <w:r>
+        <w:t>Nao</w:t>
+      </w:r>
+      <w:proofErr w:type="spellEnd"/>
+      <w:r>
+        <w:t xml:space="preserve"> SDK</w:t>
+      </w:r>
+    </w:p>
+    <w:p>
+      <w:r>
+        <w:t xml:space="preserve">Der Roboter bringt seine eigene Bibliothek für andere Programmiersprachen mit, so dass man zum Beispiel auch mit Hilfe der Programmiersprache C# den Roboter relativ leicht </w:t>
+      </w:r>
+      <w:commentRangeStart w:id="39"/>
+      <w:r>
+        <w:t xml:space="preserve">ansteuern kann. </w:t>
+      </w:r>
+      <w:commentRangeEnd w:id="39"/>
+      <w:r>
+        <w:rPr>
+          <w:rStyle w:val="Kommentarzeichen"/>
+        </w:rPr>
+        <w:commentReference w:id="39"/>
+      </w:r>
+      <w:r>
+        <w:t xml:space="preserve"> Dies funktioniert in Visual Studio wie in </w:t>
+      </w:r>
+      <w:r>
+        <w:fldChar w:fldCharType="begin"/>
+      </w:r>
+      <w:r>
+        <w:instrText xml:space="preserve"> REF _Ref381894235 \h </w:instrText>
+      </w:r>
+      <w:r>
+        <w:fldChar w:fldCharType="separate"/>
+      </w:r>
+      <w:r>
+        <w:t xml:space="preserve">Abb. </w:t>
+      </w:r>
+      <w:r>
+        <w:rPr>
+          <w:noProof/>
+        </w:rPr>
+        <w:t>3</w:t>
+      </w:r>
+      <w:r>
+        <w:fldChar w:fldCharType="end"/>
+      </w:r>
+      <w:r>
+        <w:t xml:space="preserve"> zu sehen. In diesem Beispiel wird der </w:t>
+      </w:r>
+      <w:proofErr w:type="spellStart"/>
+      <w:r>
+        <w:t>Nao</w:t>
+      </w:r>
+      <w:proofErr w:type="spellEnd"/>
+      <w:r>
+        <w:t xml:space="preserve"> den Text „</w:t>
+      </w:r>
+      <w:proofErr w:type="spellStart"/>
+      <w:r>
+        <w:t>Hello</w:t>
+      </w:r>
+      <w:proofErr w:type="spellEnd"/>
+      <w:r>
+        <w:t xml:space="preserve"> World </w:t>
+      </w:r>
+      <w:proofErr w:type="spellStart"/>
+      <w:r>
+        <w:t>from</w:t>
+      </w:r>
+      <w:proofErr w:type="spellEnd"/>
+      <w:r>
+        <w:t xml:space="preserve"> c sharp“ sprechen. </w:t>
+      </w:r>
+      <w:bookmarkStart w:id="40" w:name="_GoBack"/>
+      <w:bookmarkEnd w:id="40"/>
+    </w:p>
+    <w:p>
+      <w:pPr>
+        <w:keepNext/>
+        <w:jc w:val="center"/>
+      </w:pPr>
+      <w:r>
+        <w:rPr>
+          <w:noProof/>
+          <w:lang w:eastAsia="de-DE"/>
+        </w:rPr>
+        <w:lastRenderedPageBreak/>
+        <w:drawing>
+          <wp:inline distT="0" distB="0" distL="0" distR="0" wp14:anchorId="3BA31D99" wp14:editId="7BB35A9C">
+            <wp:extent cx="5582429" cy="1619476"/>
+            <wp:effectExtent l="0" t="0" r="0" b="0"/>
+            <wp:docPr id="4" name="Grafik 4"/>
+            <wp:cNvGraphicFramePr>
+              <a:graphicFrameLocks xmlns:a="http://schemas.openxmlformats.org/drawingml/2006/main" noChangeAspect="1"/>
+            </wp:cNvGraphicFramePr>
+            <a:graphic xmlns:a="http://schemas.openxmlformats.org/drawingml/2006/main">
+              <a:graphicData uri="http://schemas.openxmlformats.org/drawingml/2006/picture">
+                <pic:pic xmlns:pic="http://schemas.openxmlformats.org/drawingml/2006/picture">
+                  <pic:nvPicPr>
+                    <pic:cNvPr id="0" name="c#.PNG"/>
+                    <pic:cNvPicPr/>
+                  </pic:nvPicPr>
+                  <pic:blipFill>
+                    <a:blip r:embed="rId25">
+                      <a:extLst>
+                        <a:ext uri="{28A0092B-C50C-407E-A947-70E740481C1C}">
+                          <a14:useLocalDpi xmlns:a14="http://schemas.microsoft.com/office/drawing/2010/main" val="0"/>
+                        </a:ext>
+                      </a:extLst>
+                    </a:blip>
+                    <a:stretch>
+                      <a:fillRect/>
+                    </a:stretch>
+                  </pic:blipFill>
+                  <pic:spPr>
+                    <a:xfrm>
+                      <a:off x="0" y="0"/>
+                      <a:ext cx="5582429" cy="1619476"/>
+                    </a:xfrm>
+                    <a:prstGeom prst="rect">
+                      <a:avLst/>
+                    </a:prstGeom>
+                  </pic:spPr>
+                </pic:pic>
+              </a:graphicData>
+            </a:graphic>
+          </wp:inline>
+        </w:drawing>
+      </w:r>
+    </w:p>
+    <w:p>
+      <w:pPr>
+        <w:pStyle w:val="Beschriftung"/>
+        <w:jc w:val="center"/>
+      </w:pPr>
+      <w:bookmarkStart w:id="41" w:name="_Ref381894235"/>
+      <w:r>
+        <w:t xml:space="preserve">Abb. </w:t>
+      </w:r>
+      <w:fldSimple w:instr=" SEQ Abb. \* ARABIC ">
+        <w:r>
+          <w:rPr>
+            <w:noProof/>
+          </w:rPr>
+          <w:t>3</w:t>
+        </w:r>
+      </w:fldSimple>
+      <w:bookmarkEnd w:id="41"/>
+      <w:r>
+        <w:t xml:space="preserve">: </w:t>
+      </w:r>
+      <w:proofErr w:type="spellStart"/>
+      <w:r>
+        <w:t>Nao</w:t>
+      </w:r>
+      <w:proofErr w:type="spellEnd"/>
+      <w:r>
+        <w:t xml:space="preserve"> Bibliothek nutzen</w:t>
+      </w:r>
+    </w:p>
+    <w:p>
+      <w:pPr>
+        <w:pStyle w:val="berschrift4"/>
+      </w:pPr>
+      <w:proofErr w:type="spellStart"/>
+      <w:r>
+        <w:t>NaoQi</w:t>
+      </w:r>
+      <w:proofErr w:type="spellEnd"/>
+    </w:p>
+    <w:p>
+      <w:pPr>
+        <w:pStyle w:val="berschrift4"/>
+      </w:pPr>
+      <w:proofErr w:type="spellStart"/>
+      <w:r>
+        <w:t>Webots</w:t>
+      </w:r>
+      <w:proofErr w:type="spellEnd"/>
+      <w:r>
+        <w:t xml:space="preserve"> für </w:t>
+      </w:r>
+      <w:proofErr w:type="spellStart"/>
+      <w:r>
+        <w:t>Nao</w:t>
+      </w:r>
+      <w:proofErr w:type="spellEnd"/>
+    </w:p>
+    <w:p>
+      <w:proofErr w:type="spellStart"/>
+      <w:r>
+        <w:t>Webots</w:t>
+      </w:r>
+      <w:proofErr w:type="spellEnd"/>
+      <w:r>
+        <w:t xml:space="preserve"> ist die Simulation von einem </w:t>
+      </w:r>
+      <w:proofErr w:type="spellStart"/>
+      <w:r>
+        <w:t>Nao</w:t>
+      </w:r>
+      <w:proofErr w:type="spellEnd"/>
+      <w:r>
+        <w:t xml:space="preserve">. Bevor ein Stück Programmcode auf dem </w:t>
+      </w:r>
+      <w:proofErr w:type="spellStart"/>
+      <w:r>
+        <w:t>Nao</w:t>
+      </w:r>
+      <w:proofErr w:type="spellEnd"/>
+      <w:r>
+        <w:t xml:space="preserve"> ausgeführt wird, kann man sich so vergewissern, dass das Programm das tut, von dem man ausgeht und ob dies eventuell zu Problemen auf dem </w:t>
+      </w:r>
+      <w:proofErr w:type="spellStart"/>
+      <w:r>
+        <w:t>Nao</w:t>
+      </w:r>
+      <w:proofErr w:type="spellEnd"/>
+      <w:r>
+        <w:t xml:space="preserve"> führen kann. So kann verhindert werden, dass der Roboter versucht Bewegungen auszuführen, für die seine Motoren nicht geeignet sind oder ob der Roboter eventuell schaden nimmt, zum Beispiel durch Umfallen.</w:t>
+      </w:r>
+    </w:p>
+    <w:p>
+      <w:r>
+        <w:t>In der Simulationswelt ist es dabei auch möglich Hindernisse einzubauen, um so nicht nur die Motoren, sondern auch die Sensoren zu testen.</w:t>
+      </w:r>
+    </w:p>
+    <w:p>
+      <w:pPr>
+        <w:pStyle w:val="berschrift2"/>
+      </w:pPr>
+      <w:r>
+        <w:t>Programmiersprache</w:t>
+      </w:r>
       <w:bookmarkEnd w:id="34"/>
     </w:p>
     <w:p>
       <w:r>
-        <w:t>Nao ist ein 58cm großer humanoider Roboter der Firma Aldeberan Robotics aus Frankreich. Die erste Version des Nao erschien .... to be continued.</w:t>
-      </w:r>
-    </w:p>
-    <w:p/>
-    <w:p>
-      <w:pPr>
-        <w:pStyle w:val="berschrift2"/>
-      </w:pPr>
-      <w:bookmarkStart w:id="35" w:name="_Toc381796099"/>
-      <w:r>
-        <w:lastRenderedPageBreak/>
-        <w:t>Programmiersprache</w:t>
-      </w:r>
-      <w:bookmarkEnd w:id="35"/>
-    </w:p>
-    <w:p>
-      <w:r>
-        <w:t>Microsoft empfiehlt die Nutzung von C++, C# oder Visual Basic für die Kinect, da es für diese Programmiersprachen vorgefertigte Klassen im Software Development Kit (SDK) gibt, auf welche man zurückgreifen kann. Für den Roboter Nao werden die Programmiersprachen XX, XX und C# empfohlen. Diese Programmiersprachen kann Nao direkt ausführen, während andere erst konvertiert werden müssen.</w:t>
-      </w:r>
-    </w:p>
-    <w:p>
-      <w:r>
-        <w:t>Das sowohl die Kinect, als auch der Nao mit C# arbeiten (können), ist auch die Anwendung in C# programmiert. So ist es möglich, dem Nao Daten zur Ausführung zu senden und hat diese dann im gleichen Format vorliegen, wie sie später von der Kinect aufgezeichnet und an die Anwendung gesendet werden. Es ist also keine Konventierung im Programm mehr nötig.</w:t>
+        <w:t xml:space="preserve">Microsoft empfiehlt die Nutzung von C++, C# oder Visual Basic für die Kinect, da es für diese Programmiersprachen vorgefertigte Klassen im Software Development Kit (SDK) gibt, auf welche man zurückgreifen kann. Für den Roboter </w:t>
+      </w:r>
+      <w:proofErr w:type="spellStart"/>
+      <w:r>
+        <w:t>Nao</w:t>
+      </w:r>
+      <w:proofErr w:type="spellEnd"/>
+      <w:r>
+        <w:t xml:space="preserve"> </w:t>
+      </w:r>
+      <w:r>
+        <w:t>kann man wie bereits beschrieben ebenfalls C# nutzen.</w:t>
+      </w:r>
+    </w:p>
+    <w:p>
+      <w:r>
+        <w:t>Da</w:t>
+      </w:r>
+      <w:r>
+        <w:t xml:space="preserve"> sowohl die Kinect, als auch der Nao mit C# arbeiten (können), ist auch die Anwendung in C# programmiert. So ist es möglich, dem Nao Daten zur Ausführung zu senden und hat diese dann im gleichen Format vorliegen, wie sie später von der Kinect aufgezeichnet und an die Anwendung gesendet werden. Es ist also keine Konventierung im Programm mehr nötig.</w:t>
       </w:r>
     </w:p>
     <w:p/>
@@ -6166,7 +5601,7 @@
           <w:szCs w:val="40"/>
         </w:rPr>
       </w:pPr>
-      <w:bookmarkStart w:id="36" w:name="_Toc381796100"/>
+      <w:bookmarkStart w:id="42" w:name="_Toc381796100"/>
       <w:r>
         <w:br w:type="page"/>
       </w:r>
@@ -6179,7 +5614,7 @@
         <w:lastRenderedPageBreak/>
         <w:t>Konzeption/Planung</w:t>
       </w:r>
-      <w:bookmarkEnd w:id="36"/>
+      <w:bookmarkEnd w:id="42"/>
     </w:p>
     <w:p>
       <w:pPr>
@@ -6212,7 +5647,7 @@
           <w:szCs w:val="40"/>
         </w:rPr>
       </w:pPr>
-      <w:bookmarkStart w:id="37" w:name="_Toc381796101"/>
+      <w:bookmarkStart w:id="43" w:name="_Toc381796101"/>
       <w:r>
         <w:br w:type="page"/>
       </w:r>
@@ -6225,17 +5660,17 @@
         <w:lastRenderedPageBreak/>
         <w:t>Umsetzung</w:t>
       </w:r>
-      <w:bookmarkEnd w:id="37"/>
+      <w:bookmarkEnd w:id="43"/>
     </w:p>
     <w:p>
       <w:pPr>
         <w:pStyle w:val="berschrift2"/>
       </w:pPr>
-      <w:bookmarkStart w:id="38" w:name="_Toc381796102"/>
+      <w:bookmarkStart w:id="44" w:name="_Toc381796102"/>
       <w:r>
         <w:t>Nao</w:t>
       </w:r>
-      <w:bookmarkEnd w:id="38"/>
+      <w:bookmarkEnd w:id="44"/>
     </w:p>
     <w:p>
       <w:r>
@@ -6246,22 +5681,22 @@
       <w:pPr>
         <w:pStyle w:val="berschrift2"/>
       </w:pPr>
-      <w:bookmarkStart w:id="39" w:name="_Toc381796103"/>
+      <w:bookmarkStart w:id="45" w:name="_Toc381796103"/>
       <w:r>
         <w:t>Kinect</w:t>
       </w:r>
-      <w:bookmarkEnd w:id="39"/>
+      <w:bookmarkEnd w:id="45"/>
     </w:p>
     <w:p/>
     <w:p>
       <w:pPr>
         <w:pStyle w:val="berschrift2"/>
       </w:pPr>
-      <w:bookmarkStart w:id="40" w:name="_Toc381796104"/>
+      <w:bookmarkStart w:id="46" w:name="_Toc381796104"/>
       <w:r>
         <w:t>Programm</w:t>
       </w:r>
-      <w:bookmarkEnd w:id="40"/>
+      <w:bookmarkEnd w:id="46"/>
     </w:p>
     <w:p>
       <w:pPr>
@@ -6276,7 +5711,7 @@
           <w:szCs w:val="40"/>
         </w:rPr>
       </w:pPr>
-      <w:bookmarkStart w:id="41" w:name="_Toc381796105"/>
+      <w:bookmarkStart w:id="47" w:name="_Toc381796105"/>
       <w:r>
         <w:br w:type="page"/>
       </w:r>
@@ -6289,7 +5724,7 @@
         <w:lastRenderedPageBreak/>
         <w:t>Fazit</w:t>
       </w:r>
-      <w:bookmarkEnd w:id="41"/>
+      <w:bookmarkEnd w:id="47"/>
     </w:p>
     <w:p>
       <w:r>
@@ -6327,8 +5762,8 @@
     <w:p>
       <w:pPr>
         <w:sectPr>
-          <w:headerReference w:type="default" r:id="rId23"/>
-          <w:footerReference w:type="default" r:id="rId24"/>
+          <w:headerReference w:type="default" r:id="rId26"/>
+          <w:footerReference w:type="default" r:id="rId27"/>
           <w:pgSz w:w="11906" w:h="16838"/>
           <w:pgMar w:top="1418" w:right="1418" w:bottom="1418" w:left="1418" w:header="708" w:footer="708" w:gutter="0"/>
           <w:pgNumType w:start="1"/>
@@ -6341,17 +5776,17 @@
       <w:pPr>
         <w:pStyle w:val="Vorspann"/>
       </w:pPr>
-      <w:bookmarkStart w:id="43" w:name="_Toc333403733"/>
-      <w:bookmarkStart w:id="44" w:name="_Toc262116062"/>
-      <w:bookmarkStart w:id="45" w:name="_Toc381796106"/>
+      <w:bookmarkStart w:id="49" w:name="_Toc333403733"/>
+      <w:bookmarkStart w:id="50" w:name="_Toc381796106"/>
+      <w:bookmarkStart w:id="51" w:name="_Toc262116062"/>
+      <w:bookmarkEnd w:id="31"/>
       <w:bookmarkEnd w:id="32"/>
-      <w:bookmarkEnd w:id="33"/>
       <w:r>
         <w:lastRenderedPageBreak/>
         <w:t>Literaturverzeichnis</w:t>
       </w:r>
-      <w:bookmarkEnd w:id="43"/>
-      <w:bookmarkEnd w:id="45"/>
+      <w:bookmarkEnd w:id="49"/>
+      <w:bookmarkEnd w:id="50"/>
     </w:p>
     <w:p>
       <w:pPr>
@@ -6367,12 +5802,14 @@
           <w:docPartUnique/>
         </w:docPartObj>
       </w:sdtPr>
+      <w:sdtEndPr/>
       <w:sdtContent>
         <w:sdt>
           <w:sdtPr>
             <w:id w:val="111145805"/>
             <w:bibliography/>
           </w:sdtPr>
+          <w:sdtEndPr/>
           <w:sdtContent>
             <w:p>
               <w:pPr>
@@ -6416,7 +5853,6 @@
               </w:tblGrid>
               <w:tr>
                 <w:trPr>
-                  <w:divId w:val="1603222566"/>
                   <w:tblCellSpacing w:w="15" w:type="dxa"/>
                 </w:trPr>
                 <w:tc>
@@ -6464,7 +5900,6 @@
               </w:tr>
               <w:tr>
                 <w:trPr>
-                  <w:divId w:val="1603222566"/>
                   <w:tblCellSpacing w:w="15" w:type="dxa"/>
                 </w:trPr>
                 <w:tc>
@@ -6519,7 +5954,6 @@
               </w:tr>
               <w:tr>
                 <w:trPr>
-                  <w:divId w:val="1603222566"/>
                   <w:tblCellSpacing w:w="15" w:type="dxa"/>
                 </w:trPr>
                 <w:tc>
@@ -6574,7 +6008,6 @@
               </w:tr>
               <w:tr>
                 <w:trPr>
-                  <w:divId w:val="1603222566"/>
                   <w:tblCellSpacing w:w="15" w:type="dxa"/>
                 </w:trPr>
                 <w:tc>
@@ -6629,7 +6062,6 @@
               </w:tr>
               <w:tr>
                 <w:trPr>
-                  <w:divId w:val="1603222566"/>
                   <w:tblCellSpacing w:w="15" w:type="dxa"/>
                 </w:trPr>
                 <w:tc>
@@ -6678,7 +6110,6 @@
             </w:tbl>
             <w:p>
               <w:pPr>
-                <w:divId w:val="1603222566"/>
                 <w:rPr>
                   <w:noProof/>
                 </w:rPr>
@@ -6707,7 +6138,7 @@
         </w:sdt>
       </w:sdtContent>
     </w:sdt>
-    <w:bookmarkEnd w:id="44"/>
+    <w:bookmarkEnd w:id="51"/>
     <w:p>
       <w:r>
         <w:t xml:space="preserve">Alle </w:t>
@@ -6724,8 +6155,8 @@
       </w:pPr>
     </w:p>
     <w:sectPr>
-      <w:headerReference w:type="default" r:id="rId25"/>
-      <w:footerReference w:type="default" r:id="rId26"/>
+      <w:headerReference w:type="default" r:id="rId28"/>
+      <w:footerReference w:type="default" r:id="rId29"/>
       <w:pgSz w:w="11906" w:h="16838"/>
       <w:pgMar w:top="1418" w:right="1418" w:bottom="1418" w:left="1418" w:header="708" w:footer="708" w:gutter="0"/>
       <w:pgNumType w:fmt="upperRoman" w:start="9"/>
@@ -6738,7 +6169,7 @@
 
 <file path=word/comments.xml><?xml version="1.0" encoding="utf-8"?>
 <w:comments xmlns:wpc="http://schemas.microsoft.com/office/word/2010/wordprocessingCanvas" xmlns:mc="http://schemas.openxmlformats.org/markup-compatibility/2006" xmlns:o="urn:schemas-microsoft-com:office:office" xmlns:r="http://schemas.openxmlformats.org/officeDocument/2006/relationships" xmlns:m="http://schemas.openxmlformats.org/officeDocument/2006/math" xmlns:v="urn:schemas-microsoft-com:vml" xmlns:wp14="http://schemas.microsoft.com/office/word/2010/wordprocessingDrawing" xmlns:wp="http://schemas.openxmlformats.org/drawingml/2006/wordprocessingDrawing" xmlns:w10="urn:schemas-microsoft-com:office:word" xmlns:w="http://schemas.openxmlformats.org/wordprocessingml/2006/main" xmlns:w14="http://schemas.microsoft.com/office/word/2010/wordml" xmlns:wpg="http://schemas.microsoft.com/office/word/2010/wordprocessingGroup" xmlns:wpi="http://schemas.microsoft.com/office/word/2010/wordprocessingInk" xmlns:wne="http://schemas.microsoft.com/office/word/2006/wordml" xmlns:wps="http://schemas.microsoft.com/office/word/2010/wordprocessingShape" mc:Ignorable="w14 wp14">
-  <w:comment w:id="12" w:author="Dennis" w:date="2014-03-05T14:46:00Z" w:initials="D">
+  <w:comment w:id="11" w:author="Dennis" w:date="2014-03-05T14:46:00Z" w:initials="D">
     <w:p>
       <w:pPr>
         <w:pStyle w:val="Kommentartext"/>
@@ -6754,7 +6185,7 @@
       </w:r>
     </w:p>
   </w:comment>
-  <w:comment w:id="13" w:author="Dennis" w:date="2014-03-05T14:47:00Z" w:initials="D">
+  <w:comment w:id="17" w:author="Dennis" w:date="2014-03-06T17:16:00Z" w:initials="D">
     <w:p>
       <w:pPr>
         <w:pStyle w:val="Kommentartext"/>
@@ -6767,6 +6198,22 @@
       </w:r>
       <w:r>
         <w:t>Anwender</w:t>
+      </w:r>
+    </w:p>
+  </w:comment>
+  <w:comment w:id="23" w:author="Dennis" w:date="2014-03-05T14:49:00Z" w:initials="D">
+    <w:p>
+      <w:pPr>
+        <w:pStyle w:val="Kommentartext"/>
+      </w:pPr>
+      <w:r>
+        <w:rPr>
+          <w:rStyle w:val="Kommentarzeichen"/>
+        </w:rPr>
+        <w:annotationRef/>
+      </w:r>
+      <w:r>
+        <w:t>Gamepad</w:t>
       </w:r>
     </w:p>
   </w:comment>
@@ -6782,7 +6229,7 @@
         <w:annotationRef/>
       </w:r>
       <w:r>
-        <w:t>Gamepad</w:t>
+        <w:t>einfügen</w:t>
       </w:r>
     </w:p>
   </w:comment>
@@ -6798,11 +6245,11 @@
         <w:annotationRef/>
       </w:r>
       <w:r>
-        <w:t>einfügen</w:t>
+        <w:t>Stimmt das so?</w:t>
       </w:r>
     </w:p>
   </w:comment>
-  <w:comment w:id="26" w:author="Dennis" w:date="2014-03-05T14:49:00Z" w:initials="D">
+  <w:comment w:id="35" w:author="Karolin Edigkaufer" w:date="2014-03-06T17:54:00Z" w:initials="KE">
     <w:p>
       <w:pPr>
         <w:pStyle w:val="Kommentartext"/>
@@ -6814,7 +6261,60 @@
         <w:annotationRef/>
       </w:r>
       <w:r>
-        <w:t>Stimmt das so?</w:t>
+        <w:t>Version 4</w:t>
+      </w:r>
+    </w:p>
+  </w:comment>
+  <w:comment w:id="36" w:author="Karolin Edigkaufer" w:date="2014-03-06T18:04:00Z" w:initials="KE">
+    <w:p>
+      <w:pPr>
+        <w:pStyle w:val="Kommentartext"/>
+      </w:pPr>
+      <w:r>
+        <w:rPr>
+          <w:rStyle w:val="Kommentarzeichen"/>
+        </w:rPr>
+        <w:annotationRef/>
+      </w:r>
+      <w:proofErr w:type="spellStart"/>
+      <w:r>
+        <w:t>Geanuer</w:t>
+      </w:r>
+      <w:proofErr w:type="spellEnd"/>
+      <w:r>
+        <w:t xml:space="preserve"> Erläutern</w:t>
+      </w:r>
+    </w:p>
+  </w:comment>
+  <w:comment w:id="38" w:author="Karolin Edigkaufer" w:date="2014-03-06T18:00:00Z" w:initials="KE">
+    <w:p>
+      <w:pPr>
+        <w:pStyle w:val="Kommentartext"/>
+      </w:pPr>
+      <w:r>
+        <w:rPr>
+          <w:rStyle w:val="Kommentarzeichen"/>
+        </w:rPr>
+        <w:annotationRef/>
+      </w:r>
+      <w:r>
+        <w:t>Bild einfügen</w:t>
+      </w:r>
+    </w:p>
+  </w:comment>
+  <w:comment w:id="39" w:author="Karolin Edigkaufer" w:date="2014-03-06T18:32:00Z" w:initials="KE">
+    <w:p>
+      <w:pPr>
+        <w:pStyle w:val="Kommentartext"/>
+      </w:pPr>
+      <w:r>
+        <w:rPr>
+          <w:rStyle w:val="Kommentarzeichen"/>
+        </w:rPr>
+        <w:annotationRef/>
+      </w:r>
+      <w:r>
+        <w:t>Webseite noch weiter auffüllen</w:t>
       </w:r>
     </w:p>
   </w:comment>
@@ -6874,7 +6374,7 @@
       <mc:AlternateContent>
         <mc:Choice Requires="wps">
           <w:drawing>
-            <wp:anchor distT="0" distB="0" distL="114300" distR="114300" simplePos="0" relativeHeight="251665920" behindDoc="0" locked="0" layoutInCell="1" allowOverlap="1" wp14:anchorId="017EE5CB" wp14:editId="7C423D1D">
+            <wp:anchor distT="0" distB="0" distL="114300" distR="114300" simplePos="0" relativeHeight="251665920" behindDoc="0" locked="0" layoutInCell="1" allowOverlap="1" wp14:anchorId="5AB8107C" wp14:editId="625D536A">
               <wp:simplePos x="0" y="0"/>
               <wp:positionH relativeFrom="column">
                 <wp:posOffset>-1129030</wp:posOffset>
@@ -6988,7 +6488,7 @@
         <w:noProof/>
         <w:color w:val="A6A6A6" w:themeColor="background1" w:themeShade="A6"/>
       </w:rPr>
-      <w:t>VII</w:t>
+      <w:t>VI</w:t>
     </w:r>
     <w:r>
       <w:rPr>
@@ -7154,7 +6654,7 @@
         <w:noProof/>
         <w:color w:val="A6A6A6" w:themeColor="background1" w:themeShade="A6"/>
       </w:rPr>
-      <w:t>3</w:t>
+      <w:t>8</w:t>
     </w:r>
     <w:r>
       <w:rPr>
@@ -7460,7 +6960,7 @@
       <mc:AlternateContent>
         <mc:Choice Requires="wps">
           <w:drawing>
-            <wp:anchor distT="0" distB="0" distL="114300" distR="114300" simplePos="0" relativeHeight="251663872" behindDoc="0" locked="0" layoutInCell="1" allowOverlap="1" wp14:anchorId="71328B7A" wp14:editId="3B1DCE44">
+            <wp:anchor distT="0" distB="0" distL="114300" distR="114300" simplePos="0" relativeHeight="251663872" behindDoc="0" locked="0" layoutInCell="1" allowOverlap="1" wp14:anchorId="0D8913E0" wp14:editId="5ECC3271">
               <wp:simplePos x="0" y="0"/>
               <wp:positionH relativeFrom="column">
                 <wp:posOffset>-957580</wp:posOffset>
@@ -7546,7 +7046,7 @@
         <w:noProof/>
       </w:rPr>
       <w:drawing>
-        <wp:anchor distT="0" distB="0" distL="114300" distR="114300" simplePos="0" relativeHeight="251681280" behindDoc="0" locked="0" layoutInCell="1" allowOverlap="1" wp14:anchorId="142F6D5C" wp14:editId="7A83301F">
+        <wp:anchor distT="0" distB="0" distL="114300" distR="114300" simplePos="0" relativeHeight="251681280" behindDoc="0" locked="0" layoutInCell="1" allowOverlap="1" wp14:anchorId="3155F8B4" wp14:editId="4A32DA25">
           <wp:simplePos x="0" y="0"/>
           <wp:positionH relativeFrom="margin">
             <wp:posOffset>1974850</wp:posOffset>
@@ -7725,14 +7225,27 @@
     <w:r>
       <w:tab/>
     </w:r>
-    <w:fldSimple w:instr=" STYLEREF  &quot;Überschrift 1&quot;  \* MERGEFORMAT ">
-      <w:r>
-        <w:rPr>
-          <w:noProof/>
-        </w:rPr>
-        <w:t>Grundlagen</w:t>
-      </w:r>
-    </w:fldSimple>
+    <w:r>
+      <w:fldChar w:fldCharType="begin"/>
+    </w:r>
+    <w:r>
+      <w:instrText xml:space="preserve"> STYLEREF  "Überschrift 1"  \* MERGEFORMAT </w:instrText>
+    </w:r>
+    <w:r>
+      <w:fldChar w:fldCharType="separate"/>
+    </w:r>
+    <w:r>
+      <w:rPr>
+        <w:noProof/>
+      </w:rPr>
+      <w:t>Grundlagen</w:t>
+    </w:r>
+    <w:r>
+      <w:rPr>
+        <w:noProof/>
+      </w:rPr>
+      <w:fldChar w:fldCharType="end"/>
+    </w:r>
     <w:r>
       <w:tab/>
     </w:r>
@@ -7742,16 +7255,29 @@
     <w:r>
       <w:tab/>
     </w:r>
-    <w:fldSimple w:instr=" STYLEREF  Vorspann  \* MERGEFORMAT ">
-      <w:r>
-        <w:rPr>
-          <w:noProof/>
-        </w:rPr>
-        <w:t>Inhaltsverzeichnis</w:t>
-      </w:r>
-    </w:fldSimple>
-    <w:bookmarkStart w:id="42" w:name="_Toc262116031"/>
-    <w:bookmarkEnd w:id="42"/>
+    <w:r>
+      <w:fldChar w:fldCharType="begin"/>
+    </w:r>
+    <w:r>
+      <w:instrText xml:space="preserve"> STYLEREF  Vorspann  \* MERGEFORMAT </w:instrText>
+    </w:r>
+    <w:r>
+      <w:fldChar w:fldCharType="separate"/>
+    </w:r>
+    <w:r>
+      <w:rPr>
+        <w:noProof/>
+      </w:rPr>
+      <w:t>Inhaltsverzeichnis</w:t>
+    </w:r>
+    <w:r>
+      <w:rPr>
+        <w:noProof/>
+      </w:rPr>
+      <w:fldChar w:fldCharType="end"/>
+    </w:r>
+    <w:bookmarkStart w:id="48" w:name="_Toc262116031"/>
+    <w:bookmarkEnd w:id="48"/>
   </w:p>
 </w:hdr>
 </file>
@@ -16076,11 +15602,43 @@
     <b:URL>https://www.iosb.fraunhofer.de/servlet/is/5093/</b:URL>
     <b:RefOrder>8</b:RefOrder>
   </b:Source>
+  <b:Source>
+    <b:Tag>Ald14</b:Tag>
+    <b:SourceType>InternetSite</b:SourceType>
+    <b:Guid>{9A6B8A5A-87A0-4E34-9245-8FF147E0CE42}</b:Guid>
+    <b:Author>
+      <b:Author>
+        <b:Corporate>Aldebaran Robotics</b:Corporate>
+      </b:Author>
+    </b:Author>
+    <b:Title>Aldebaran Robotics Nao Software Documentation</b:Title>
+    <b:YearAccessed>2014</b:YearAccessed>
+    <b:MonthAccessed>03</b:MonthAccessed>
+    <b:DayAccessed>06</b:DayAccessed>
+    <b:URL>https://community.aldebaran-robotics.com/doc/1-14/family/robots/motors_robot.html</b:URL>
+    <b:RefOrder>9</b:RefOrder>
+  </b:Source>
+  <b:Source>
+    <b:Tag>Ald141</b:Tag>
+    <b:SourceType>InternetSite</b:SourceType>
+    <b:Guid>{FD0B7723-6853-4E51-AD9E-B8BEF76FA9C8}</b:Guid>
+    <b:Author>
+      <b:Author>
+        <b:Corporate>Aldebaran Robotics</b:Corporate>
+      </b:Author>
+    </b:Author>
+    <b:Title>Aldebaran Robotics</b:Title>
+    <b:YearAccessed>2014</b:YearAccessed>
+    <b:MonthAccessed>03</b:MonthAccessed>
+    <b:DayAccessed>06</b:DayAccessed>
+    <b:URL>http://www.aldebaran-robotics.com/en/Discover-NAO/Key-Features/hardware-platform.html</b:URL>
+    <b:RefOrder>10</b:RefOrder>
+  </b:Source>
 </b:Sources>
 </file>
 
 <file path=customXml/itemProps1.xml><?xml version="1.0" encoding="utf-8"?>
-<ds:datastoreItem xmlns:ds="http://schemas.openxmlformats.org/officeDocument/2006/customXml" ds:itemID="{2ABA953F-5CF5-4E50-BDB3-6334D790EBB6}">
+<ds:datastoreItem xmlns:ds="http://schemas.openxmlformats.org/officeDocument/2006/customXml" ds:itemID="{2A20BD55-93E5-4D8D-95C4-D0D87A7E4C80}">
   <ds:schemaRefs>
     <ds:schemaRef ds:uri="http://schemas.openxmlformats.org/officeDocument/2006/bibliography"/>
   </ds:schemaRefs>

</xml_diff>

<commit_message>
Studienarbeit_Nao.docx Kapitel Kinect ergänzt
</commit_message>
<xml_diff>
--- a/Studienarbeit_Nao.docx
+++ b/Studienarbeit_Nao.docx
@@ -885,6 +885,7 @@
           <w:szCs w:val="20"/>
           <w:lang w:eastAsia="de-DE"/>
         </w:rPr>
+        <w:lastRenderedPageBreak/>
         <w:t>Kurs</w:t>
       </w:r>
       <w:r>
@@ -997,7 +998,7 @@
         <mc:AlternateContent>
           <mc:Choice Requires="wps">
             <w:drawing>
-              <wp:anchor distT="0" distB="0" distL="114300" distR="114300" simplePos="0" relativeHeight="251659264" behindDoc="0" locked="0" layoutInCell="1" allowOverlap="1" wp14:anchorId="1E1D63E4" wp14:editId="688DDED1">
+              <wp:anchor distT="0" distB="0" distL="114300" distR="114300" simplePos="0" relativeHeight="251659264" behindDoc="0" locked="0" layoutInCell="1" allowOverlap="1" wp14:anchorId="04CF1644" wp14:editId="1795D884">
                 <wp:simplePos x="0" y="0"/>
                 <wp:positionH relativeFrom="column">
                   <wp:posOffset>-43180</wp:posOffset>
@@ -1298,13 +1299,13 @@
         </w:rPr>
         <w:fldChar w:fldCharType="separate"/>
       </w:r>
-      <w:hyperlink w:anchor="_Toc381892748" w:history="1">
+      <w:hyperlink w:anchor="_Toc382252932" w:history="1">
         <w:r>
           <w:rPr>
             <w:rStyle w:val="Hyperlink"/>
             <w:noProof/>
           </w:rPr>
-          <w:t>Abb. 1: Die Lage der Motoren beim Nao</w:t>
+          <w:t>Abb. 1: Die Lage der Motoren beim Nao [9]</w:t>
         </w:r>
         <w:r>
           <w:rPr>
@@ -1325,7 +1326,7 @@
             <w:noProof/>
             <w:webHidden/>
           </w:rPr>
-          <w:instrText xml:space="preserve"> PAGEREF _Toc381892748 \h </w:instrText>
+          <w:instrText xml:space="preserve"> PAGEREF _Toc382252932 \h </w:instrText>
         </w:r>
         <w:r>
           <w:rPr>
@@ -1346,6 +1347,164 @@
             <w:webHidden/>
           </w:rPr>
           <w:t>7</w:t>
+        </w:r>
+        <w:r>
+          <w:rPr>
+            <w:noProof/>
+            <w:webHidden/>
+          </w:rPr>
+          <w:fldChar w:fldCharType="end"/>
+        </w:r>
+      </w:hyperlink>
+    </w:p>
+    <w:p>
+      <w:pPr>
+        <w:pStyle w:val="Abbildungsverzeichnis"/>
+        <w:tabs>
+          <w:tab w:val="right" w:leader="dot" w:pos="9060"/>
+        </w:tabs>
+        <w:rPr>
+          <w:rFonts w:asciiTheme="minorHAnsi" w:eastAsiaTheme="minorEastAsia" w:hAnsiTheme="minorHAnsi" w:cstheme="minorBidi"/>
+          <w:noProof/>
+          <w:sz w:val="22"/>
+          <w:szCs w:val="22"/>
+          <w:lang w:eastAsia="de-DE"/>
+        </w:rPr>
+      </w:pPr>
+      <w:hyperlink w:anchor="_Toc382252933" w:history="1">
+        <w:r>
+          <w:rPr>
+            <w:rStyle w:val="Hyperlink"/>
+            <w:noProof/>
+          </w:rPr>
+          <w:t>Abb. 2: Die Hardwarekomponenten des Nao [10]</w:t>
+        </w:r>
+        <w:r>
+          <w:rPr>
+            <w:noProof/>
+            <w:webHidden/>
+          </w:rPr>
+          <w:tab/>
+        </w:r>
+        <w:r>
+          <w:rPr>
+            <w:noProof/>
+            <w:webHidden/>
+          </w:rPr>
+          <w:fldChar w:fldCharType="begin"/>
+        </w:r>
+        <w:r>
+          <w:rPr>
+            <w:noProof/>
+            <w:webHidden/>
+          </w:rPr>
+          <w:instrText xml:space="preserve"> PAGEREF _Toc382252933 \h </w:instrText>
+        </w:r>
+        <w:r>
+          <w:rPr>
+            <w:noProof/>
+            <w:webHidden/>
+          </w:rPr>
+        </w:r>
+        <w:r>
+          <w:rPr>
+            <w:noProof/>
+            <w:webHidden/>
+          </w:rPr>
+          <w:fldChar w:fldCharType="separate"/>
+        </w:r>
+        <w:r>
+          <w:rPr>
+            <w:noProof/>
+            <w:webHidden/>
+          </w:rPr>
+          <w:t>8</w:t>
+        </w:r>
+        <w:r>
+          <w:rPr>
+            <w:noProof/>
+            <w:webHidden/>
+          </w:rPr>
+          <w:fldChar w:fldCharType="end"/>
+        </w:r>
+      </w:hyperlink>
+    </w:p>
+    <w:p>
+      <w:pPr>
+        <w:pStyle w:val="Abbildungsverzeichnis"/>
+        <w:tabs>
+          <w:tab w:val="right" w:leader="dot" w:pos="9060"/>
+        </w:tabs>
+        <w:rPr>
+          <w:rFonts w:asciiTheme="minorHAnsi" w:eastAsiaTheme="minorEastAsia" w:hAnsiTheme="minorHAnsi" w:cstheme="minorBidi"/>
+          <w:noProof/>
+          <w:sz w:val="22"/>
+          <w:szCs w:val="22"/>
+          <w:lang w:eastAsia="de-DE"/>
+        </w:rPr>
+      </w:pPr>
+      <w:hyperlink w:anchor="_Toc382252934" w:history="1">
+        <w:r>
+          <w:rPr>
+            <w:rStyle w:val="Hyperlink"/>
+            <w:noProof/>
+          </w:rPr>
+          <w:t>Abb.</w:t>
+        </w:r>
+        <w:r>
+          <w:rPr>
+            <w:rStyle w:val="Hyperlink"/>
+            <w:noProof/>
+          </w:rPr>
+          <w:t xml:space="preserve"> </w:t>
+        </w:r>
+        <w:r>
+          <w:rPr>
+            <w:rStyle w:val="Hyperlink"/>
+            <w:noProof/>
+          </w:rPr>
+          <w:t>3: Nao Bibliothek nutzen</w:t>
+        </w:r>
+        <w:r>
+          <w:rPr>
+            <w:noProof/>
+            <w:webHidden/>
+          </w:rPr>
+          <w:tab/>
+        </w:r>
+        <w:r>
+          <w:rPr>
+            <w:noProof/>
+            <w:webHidden/>
+          </w:rPr>
+          <w:fldChar w:fldCharType="begin"/>
+        </w:r>
+        <w:r>
+          <w:rPr>
+            <w:noProof/>
+            <w:webHidden/>
+          </w:rPr>
+          <w:instrText xml:space="preserve"> PAGEREF _Toc382252934 \h </w:instrText>
+        </w:r>
+        <w:r>
+          <w:rPr>
+            <w:noProof/>
+            <w:webHidden/>
+          </w:rPr>
+        </w:r>
+        <w:r>
+          <w:rPr>
+            <w:noProof/>
+            <w:webHidden/>
+          </w:rPr>
+          <w:fldChar w:fldCharType="separate"/>
+        </w:r>
+        <w:r>
+          <w:rPr>
+            <w:noProof/>
+            <w:webHidden/>
+          </w:rPr>
+          <w:t>9</w:t>
         </w:r>
         <w:r>
           <w:rPr>
@@ -1688,7 +1847,6 @@
           <w:pgMar w:top="1" w:right="1418" w:bottom="0" w:left="1418" w:header="709" w:footer="709" w:gutter="0"/>
           <w:pgNumType w:fmt="upperRoman"/>
           <w:cols w:space="708"/>
-          <w:titlePg/>
           <w:docGrid w:linePitch="360"/>
         </w:sectPr>
       </w:pPr>
@@ -1762,6 +1920,48 @@
         </w:rPr>
         <w:tab/>
         <w:t>Duale Hochschule Baden-Würrtemberg</w:t>
+      </w:r>
+    </w:p>
+    <w:p>
+      <w:pPr>
+        <w:pStyle w:val="Index1"/>
+        <w:rPr>
+          <w:noProof/>
+        </w:rPr>
+      </w:pPr>
+      <w:r>
+        <w:rPr>
+          <w:noProof/>
+        </w:rPr>
+        <w:t>SDK</w:t>
+      </w:r>
+      <w:r>
+        <w:rPr>
+          <w:noProof/>
+        </w:rPr>
+        <w:tab/>
+        <w:t>Software Development Kit</w:t>
+      </w:r>
+    </w:p>
+    <w:p>
+      <w:pPr>
+        <w:pStyle w:val="Index1"/>
+        <w:rPr>
+          <w:noProof/>
+        </w:rPr>
+      </w:pPr>
+      <w:r>
+        <w:rPr>
+          <w:noProof/>
+        </w:rPr>
+        <w:t>VGA</w:t>
+      </w:r>
+      <w:r>
+        <w:rPr>
+          <w:noProof/>
+        </w:rPr>
+        <w:tab/>
+        <w:t>Video Graphics Array</w:t>
       </w:r>
     </w:p>
     <w:p>
@@ -3828,7 +4028,6 @@
           <w:id w:val="1174081940"/>
           <w:citation/>
         </w:sdtPr>
-        <w:sdtEndPr/>
         <w:sdtContent>
           <w:r>
             <w:fldChar w:fldCharType="begin"/>
@@ -4018,13 +4217,7 @@
       </w:r>
       <w:proofErr w:type="spellEnd"/>
       <w:r>
-        <w:t xml:space="preserve"> eine der programmierten Bewegungen vor. Sobald die Roboterbewegung vollendet ist, beginnt Schritt zwei, in dem die Kinect die Bewegung des Spielers aufnimmt. Gleichzeitig läuft eine festgelegte Zeit herunter. Die Aufgabe des Spielers ist es innerhalb der Zeit vom Roboter durchgeführte Bewegung m</w:t>
-      </w:r>
-      <w:r>
-        <w:t xml:space="preserve">öglich ähnlich nachzuahmen. </w:t>
-      </w:r>
-      <w:r>
-        <w:t>Nach dem Ablauf der Zeit beginnt Schritt drei, bei dem die getätigte Benutzerbewegung mit der programmierten Roboterbewegung vom System verglichen wird.</w:t>
+        <w:t xml:space="preserve"> eine der programmierten Bewegungen vor. Sobald die Roboterbewegung vollendet ist, beginnt Schritt zwei, in dem die Kinect die Bewegung des Spielers aufnimmt. Gleichzeitig läuft eine festgelegte Zeit herunter. Die Aufgabe des Spielers ist es innerhalb der Zeit vom Roboter durchgeführte Bewegung möglich ähnlich nachzuahmen. Nach dem Ablauf der Zeit beginnt Schritt drei, bei dem die getätigte Benutzerbewegung mit der programmierten Roboterbewegung vom System verglichen wird.</w:t>
       </w:r>
     </w:p>
     <w:p/>
@@ -4187,7 +4380,14 @@
           <w:sz w:val="23"/>
           <w:szCs w:val="23"/>
         </w:rPr>
-        <w:t>2.2</w:t>
+        <w:t>2.</w:t>
+      </w:r>
+      <w:r>
+        <w:rPr>
+          <w:sz w:val="23"/>
+          <w:szCs w:val="23"/>
+        </w:rPr>
+        <w:t>2</w:t>
       </w:r>
       <w:r>
         <w:rPr>
@@ -4230,11 +4430,11 @@
     </w:p>
     <w:p>
       <w:r>
-        <w:t xml:space="preserve">Die Kinect ist eine Hardware aus dem Hause Microsoft in Zusammenarbeit mit dem Unternehmen PrimeSense. Sie wurde zunächst für die Steuerung der Spielekonsole Xbox360 entwickelt. Die Kinect setzt wie auch die Nintendo Wii oder Sonys Move auf den Körpereinsatz des Benutzers. Der große Unterschied liegt aber darin, dass der Benutzer keinen </w:t>
+        <w:t xml:space="preserve">Die Kinect ist eine Hardware aus dem Hause Microsoft in Zusammenarbeit mit dem Unternehmen PrimeSense. Sie wurde zunächst für die Steuerung der Spielekonsole Xbox360 entwickelt. Die Kinect setzt wie auch die Nintendo Wii oder Sonys Move auf den Körpereinsatz des Benutzers. Der große Unterschied liegt aber darin, dass der Benutzer keinen Controller in der Hand halten muss. Bei der Kinect wird der ganze Körper zum „Controller“. Die Kinect-Kamera ist eine Leiste aus vielen Sensoren (siehe Abbildung </w:t>
       </w:r>
       <w:commentRangeStart w:id="23"/>
       <w:r>
-        <w:t xml:space="preserve">Controller </w:t>
+        <w:t>XXX</w:t>
       </w:r>
       <w:commentRangeEnd w:id="23"/>
       <w:r>
@@ -4242,20 +4442,6 @@
           <w:rStyle w:val="Kommentarzeichen"/>
         </w:rPr>
         <w:commentReference w:id="23"/>
-      </w:r>
-      <w:r>
-        <w:t xml:space="preserve">in der Hand halten muss. Bei der Kinect wird der ganze Körper zum „Controller“. Die Kinect-Kamera ist eine Leiste aus vielen Sensoren (siehe Abbildung </w:t>
-      </w:r>
-      <w:commentRangeStart w:id="24"/>
-      <w:r>
-        <w:t>XXX</w:t>
-      </w:r>
-      <w:commentRangeEnd w:id="24"/>
-      <w:r>
-        <w:rPr>
-          <w:rStyle w:val="Kommentarzeichen"/>
-        </w:rPr>
-        <w:commentReference w:id="24"/>
       </w:r>
       <w:r>
         <w:t>) und erkennt so die Bewegungen der davorstehenden Personen</w:t>
@@ -4265,7 +4451,6 @@
           <w:id w:val="-674111202"/>
           <w:citation/>
         </w:sdtPr>
-        <w:sdtEndPr/>
         <w:sdtContent>
           <w:r>
             <w:fldChar w:fldCharType="begin"/>
@@ -4298,7 +4483,6 @@
           <w:id w:val="2024047051"/>
           <w:citation/>
         </w:sdtPr>
-        <w:sdtEndPr/>
         <w:sdtContent>
           <w:r>
             <w:fldChar w:fldCharType="begin"/>
@@ -4326,18 +4510,44 @@
     </w:p>
     <w:p>
       <w:r>
-        <w:t xml:space="preserve">Nachdem die Kinect so erfolgreich für die Spielekonsole verkauft wurde, ist sie seit Februar 2012 auch für Windows erhältlich. Wie Microsoft selbst schreibt, erhält der Windows-Computer durch die Kinect Augen, Ohre und auch ein Gehirn. Zusätzlich zu der Hardware wird auch ein Software Development Kit (SDK) mitgeliefert, was nichts anderes ist als eine Sammlung von Werkzeugen und Anwendungen, um eine Software zu erstellen. </w:t>
-      </w:r>
-      <w:commentRangeStart w:id="25"/>
+        <w:t xml:space="preserve">Nachdem die Kinect so erfolgreich für die Spielekonsole verkauft wurde, ist sie seit Februar 2012 auch für Windows erhältlich. Wie Microsoft selbst schreibt, erhält der Windows-Computer durch die Kinect Augen, Ohre und auch ein Gehirn. Zusätzlich zu der Hardware wird auch </w:t>
+      </w:r>
+      <w:r>
+        <w:t>ein Software Development Kit (SDK)</w:t>
+      </w:r>
+      <w:r>
+        <w:fldChar w:fldCharType="begin"/>
+      </w:r>
+      <w:r>
+        <w:instrText xml:space="preserve"> XE "SDK" \f "</w:instrText>
+      </w:r>
+      <w:proofErr w:type="spellStart"/>
+      <w:r>
+        <w:instrText>abk</w:instrText>
+      </w:r>
+      <w:proofErr w:type="spellEnd"/>
+      <w:r>
+        <w:instrText xml:space="preserve">" \t "Software Development Kit" </w:instrText>
+      </w:r>
+      <w:r>
+        <w:fldChar w:fldCharType="end"/>
+      </w:r>
+      <w:r>
+        <w:t xml:space="preserve"> </w:t>
+      </w:r>
+      <w:r>
+        <w:t xml:space="preserve">mitgeliefert, was nichts anderes ist als eine Sammlung von Werkzeugen und Anwendungen, um eine Software zu erstellen. </w:t>
+      </w:r>
+      <w:commentRangeStart w:id="24"/>
       <w:r>
         <w:t>Zusätzlich befindet sich noch eine Dokumentation im Angebot</w:t>
       </w:r>
-      <w:commentRangeEnd w:id="25"/>
+      <w:commentRangeEnd w:id="24"/>
       <w:r>
         <w:rPr>
           <w:rStyle w:val="Kommentarzeichen"/>
         </w:rPr>
-        <w:commentReference w:id="25"/>
+        <w:commentReference w:id="24"/>
       </w:r>
       <w:r>
         <w:t>. Das Windows-SDK soll die Software-Entwicklung für Kinect-Anwendungen erleichtern</w:t>
@@ -4347,7 +4557,6 @@
           <w:id w:val="687805533"/>
           <w:citation/>
         </w:sdtPr>
-        <w:sdtEndPr/>
         <w:sdtContent>
           <w:r>
             <w:fldChar w:fldCharType="begin"/>
@@ -4380,7 +4589,6 @@
           <w:id w:val="-1667245173"/>
           <w:citation/>
         </w:sdtPr>
-        <w:sdtEndPr/>
         <w:sdtContent>
           <w:r>
             <w:fldChar w:fldCharType="begin"/>
@@ -4410,83 +4618,160 @@
       <w:pPr>
         <w:pStyle w:val="berschrift3"/>
       </w:pPr>
-      <w:bookmarkStart w:id="26" w:name="_Toc381796094"/>
+      <w:bookmarkStart w:id="25" w:name="_Toc381796094"/>
+      <w:r>
+        <w:t>Sensoren der Kinect</w:t>
+      </w:r>
+      <w:bookmarkEnd w:id="25"/>
+    </w:p>
+    <w:p>
+      <w:r>
+        <w:t xml:space="preserve">In der </w:t>
+      </w:r>
+      <w:r>
+        <w:t xml:space="preserve">ca. 20 cm breiten </w:t>
+      </w:r>
+      <w:r>
+        <w:t xml:space="preserve">Kinect </w:t>
+      </w:r>
+      <w:r>
+        <w:t>sind</w:t>
+      </w:r>
+      <w:r>
+        <w:t xml:space="preserve"> ein </w:t>
+      </w:r>
+      <w:r>
+        <w:t>Infrarot-Projektor</w:t>
+      </w:r>
+      <w:r>
+        <w:t xml:space="preserve">, eine </w:t>
+      </w:r>
+      <w:r>
+        <w:t xml:space="preserve">Infrarot-Kamera, eine </w:t>
+      </w:r>
+      <w:r>
+        <w:t xml:space="preserve">Farb-Kamera </w:t>
+      </w:r>
+      <w:r>
+        <w:t>sowie</w:t>
+      </w:r>
+      <w:r>
+        <w:t xml:space="preserve"> vier Mikrofone verbaut.</w:t>
+      </w:r>
+      <w:r>
+        <w:t xml:space="preserve"> </w:t>
+      </w:r>
+      <w:r>
+        <w:t xml:space="preserve">Zwischen der Kameraleiste und dem </w:t>
+      </w:r>
+      <w:proofErr w:type="spellStart"/>
+      <w:r>
+        <w:t>Standfuß</w:t>
+      </w:r>
+      <w:proofErr w:type="spellEnd"/>
+      <w:r>
+        <w:t xml:space="preserve"> befindet sich außerdem ein Motor, über den die Sensoren-Leiste ausgerichtet werden kann.</w:t>
+      </w:r>
+    </w:p>
+    <w:p>
+      <w:r>
+        <w:t>Durch die beiden Infrarot-Komponenten werden die Tiefendaten, also ein 3D-Bild erzeugt. Hierzu wird von dem Infrarot-Projektor eine definierte Punkt-Matrix in den Raum gesendet. Die Infrarot-Kamera nimmt das Muster des Infrarot-Lichts wieder auf und gibt die Daten an den internen</w:t>
+      </w:r>
+      <w:r>
+        <w:t xml:space="preserve"> Chip weiter. Von ihm werden dann aus den Kameradaten die räumlichen Koordinaten ausgerechnet.</w:t>
+      </w:r>
+      <w:r>
+        <w:t xml:space="preserve"> Bei dem Projektor wurde auch darauf geachtet, dass die Laserstrahlen selbst bei einem Einfall ins Augeninnere des Benutzers nicht schädlich sind.</w:t>
+      </w:r>
+    </w:p>
+    <w:p>
       <w:r>
         <w:lastRenderedPageBreak/>
-        <w:t>Sensoren der Kinect</w:t>
-      </w:r>
-      <w:bookmarkEnd w:id="26"/>
-    </w:p>
-    <w:p>
+        <w:t xml:space="preserve">Die Farbkamera ist für die Aufnahme von 2D-Bildern zuständig. Die Kamera besitzt hierbei eine </w:t>
+      </w:r>
+      <w:r>
+        <w:t xml:space="preserve">Video Graphics Array </w:t>
+      </w:r>
+      <w:r>
+        <w:t>(</w:t>
+      </w:r>
+      <w:r>
+        <w:t>VGA</w:t>
+      </w:r>
+      <w:r>
+        <w:t>)</w:t>
+      </w:r>
+      <w:r>
+        <w:fldChar w:fldCharType="begin"/>
+      </w:r>
+      <w:r>
+        <w:instrText xml:space="preserve"> XE "VGA" \f "abk" \t "Video Graphics Array" </w:instrText>
+      </w:r>
+      <w:r>
+        <w:fldChar w:fldCharType="end"/>
+      </w:r>
+      <w:r>
+        <w:t xml:space="preserve">-Auflösung von </w:t>
+      </w:r>
+      <w:commentRangeStart w:id="26"/>
+      <w:r>
+        <w:t>640x480 Pixeln</w:t>
+      </w:r>
+      <w:commentRangeEnd w:id="26"/>
+      <w:r>
+        <w:rPr>
+          <w:rStyle w:val="Kommentarzeichen"/>
+        </w:rPr>
+        <w:commentReference w:id="26"/>
+      </w:r>
+      <w:r>
+        <w:t>.</w:t>
+      </w:r>
+    </w:p>
+    <w:p>
+      <w:r>
+        <w:t>Die vier Mikrofone werden für eine Audioortung benutzt. Somit lässt sich ein Sprachbefehl eines Benutzers genau zuordnen.</w:t>
+      </w:r>
+      <w:r>
+        <w:t xml:space="preserve"> Durch die Mikrofone ist es auch möglich </w:t>
+      </w:r>
+      <w:r>
+        <w:t>ein</w:t>
+      </w:r>
+      <w:r>
+        <w:t xml:space="preserve"> </w:t>
+      </w:r>
+      <w:r>
+        <w:t>Xbox-</w:t>
+      </w:r>
+      <w:r>
+        <w:t xml:space="preserve">Spiel per Sprache zu </w:t>
+      </w:r>
+      <w:r>
+        <w:t>starten</w:t>
+      </w:r>
+      <w:r>
+        <w:t xml:space="preserve"> oder von vorne zu </w:t>
+      </w:r>
+      <w:r>
+        <w:t>beginnen</w:t>
+      </w:r>
+      <w:r>
+        <w:t>.</w:t>
+      </w:r>
+    </w:p>
+    <w:p/>
+    <w:p>
+      <w:pPr>
+        <w:keepNext/>
+      </w:pPr>
       <w:r>
         <w:rPr>
           <w:noProof/>
           <w:lang w:eastAsia="de-DE"/>
         </w:rPr>
         <w:drawing>
-          <wp:inline distT="0" distB="0" distL="0" distR="0" wp14:anchorId="008DC311" wp14:editId="5981171A">
-            <wp:extent cx="5474335" cy="2814320"/>
-            <wp:effectExtent l="0" t="0" r="0" b="5080"/>
-            <wp:docPr id="30" name="Grafik 30" descr="http://i.msdn.microsoft.com/dynimg/IC584396.png"/>
-            <wp:cNvGraphicFramePr/>
-            <a:graphic xmlns:a="http://schemas.openxmlformats.org/drawingml/2006/main">
-              <a:graphicData uri="http://schemas.openxmlformats.org/drawingml/2006/picture">
-                <pic:pic xmlns:pic="http://schemas.openxmlformats.org/drawingml/2006/picture">
-                  <pic:nvPicPr>
-                    <pic:cNvPr id="1" name="Grafik 1" descr="http://i.msdn.microsoft.com/dynimg/IC584396.png"/>
-                    <pic:cNvPicPr/>
-                  </pic:nvPicPr>
-                  <pic:blipFill>
-                    <a:blip r:embed="rId13">
-                      <a:extLst>
-                        <a:ext uri="{28A0092B-C50C-407E-A947-70E740481C1C}">
-                          <a14:useLocalDpi xmlns:a14="http://schemas.microsoft.com/office/drawing/2010/main" val="0"/>
-                        </a:ext>
-                      </a:extLst>
-                    </a:blip>
-                    <a:srcRect/>
-                    <a:stretch>
-                      <a:fillRect/>
-                    </a:stretch>
-                  </pic:blipFill>
-                  <pic:spPr bwMode="auto">
-                    <a:xfrm>
-                      <a:off x="0" y="0"/>
-                      <a:ext cx="5474335" cy="2814320"/>
-                    </a:xfrm>
-                    <a:prstGeom prst="rect">
-                      <a:avLst/>
-                    </a:prstGeom>
-                    <a:noFill/>
-                    <a:ln>
-                      <a:noFill/>
-                    </a:ln>
-                  </pic:spPr>
-                </pic:pic>
-              </a:graphicData>
-            </a:graphic>
-          </wp:inline>
-        </w:drawing>
-      </w:r>
-    </w:p>
-    <w:p>
-      <w:hyperlink r:id="rId14" w:history="1">
-        <w:r>
-          <w:rPr>
-            <w:rStyle w:val="Hyperlink"/>
-          </w:rPr>
-          <w:t>http://msdn.microsoft.com/en-us/library/jj131033.aspx</w:t>
-        </w:r>
-      </w:hyperlink>
-    </w:p>
-    <w:p>
-      <w:r>
-        <w:rPr>
-          <w:noProof/>
-          <w:lang w:eastAsia="de-DE"/>
-        </w:rPr>
-        <w:drawing>
-          <wp:inline distT="0" distB="0" distL="0" distR="0" wp14:anchorId="48601591" wp14:editId="292827CE">
+          <wp:inline distT="0" distB="0" distL="0" distR="0" wp14:anchorId="72AC04EE" wp14:editId="4C46044A">
             <wp:extent cx="5759450" cy="3686632"/>
             <wp:effectExtent l="0" t="0" r="0" b="9525"/>
             <wp:docPr id="31" name="Grafik 31" descr="Datei:S910310 abb2.png"/>
@@ -4499,7 +4784,7 @@
                     <pic:cNvPicPr/>
                   </pic:nvPicPr>
                   <pic:blipFill>
-                    <a:blip r:embed="rId15">
+                    <a:blip r:embed="rId13">
                       <a:extLst>
                         <a:ext uri="{28A0092B-C50C-407E-A947-70E740481C1C}">
                           <a14:useLocalDpi xmlns:a14="http://schemas.microsoft.com/office/drawing/2010/main" val="0"/>
@@ -4532,179 +4817,330 @@
       </w:r>
     </w:p>
     <w:p>
-      <w:hyperlink r:id="rId16" w:history="1">
-        <w:r>
-          <w:rPr>
-            <w:rStyle w:val="Hyperlink"/>
-          </w:rPr>
-          <w:t>http://wiki.zimt.uni-siegen.de/fertigungsautomatisierung/index.php/Datei:S910310_abb2.png</w:t>
-        </w:r>
-      </w:hyperlink>
-    </w:p>
-    <w:p>
-      <w:r>
-        <w:t>Dafür enthält das System einen Tiefensensor, ein 3D-Mikrophon sowie eine Farbkamera mit einer VGA-Auflösung von 640x480 Pixeln [</w:t>
-      </w:r>
-      <w:hyperlink r:id="rId17" w:history="1">
-        <w:r>
-          <w:rPr>
-            <w:rStyle w:val="Hyperlink"/>
-          </w:rPr>
-          <w:t>http://www.xboxaktuell.de/content,7,xbox_360_kinect_hintergruende_fakten.html</w:t>
-        </w:r>
-      </w:hyperlink>
-      <w:r>
-        <w:t>]</w:t>
-      </w:r>
-    </w:p>
-    <w:p/>
-    <w:p/>
-    <w:p/>
-    <w:p>
-      <w:hyperlink r:id="rId18" w:history="1">
-        <w:r>
-          <w:rPr>
-            <w:rStyle w:val="Hyperlink"/>
-          </w:rPr>
-          <w:t>http://www.microsoft.com/en-us/kinectforwindows/discover/features.aspx</w:t>
-        </w:r>
-      </w:hyperlink>
-    </w:p>
-    <w:p>
+      <w:r>
+        <w:rPr>
+          <w:highlight w:val="yellow"/>
+        </w:rPr>
+        <w:t>ABBILDUNG: Die Sensoren der Kinect</w:t>
+      </w:r>
+      <w:r>
+        <w:rPr>
+          <w:highlight w:val="yellow"/>
+        </w:rPr>
+        <w:t xml:space="preserve"> </w:t>
+      </w:r>
       <w:sdt>
         <w:sdtPr>
-          <w:id w:val="-882245197"/>
+          <w:rPr>
+            <w:highlight w:val="yellow"/>
+          </w:rPr>
+          <w:id w:val="2030210813"/>
           <w:citation/>
         </w:sdtPr>
-        <w:sdtEndPr/>
         <w:sdtContent>
           <w:r>
+            <w:rPr>
+              <w:highlight w:val="yellow"/>
+            </w:rPr>
             <w:fldChar w:fldCharType="begin"/>
           </w:r>
           <w:r>
-            <w:instrText xml:space="preserve"> CITATION Roß10 \l 1031 </w:instrText>
+            <w:rPr>
+              <w:highlight w:val="yellow"/>
+            </w:rPr>
+            <w:instrText xml:space="preserve">CITATION ifi12 \l 1031 </w:instrText>
           </w:r>
           <w:r>
+            <w:rPr>
+              <w:highlight w:val="yellow"/>
+            </w:rPr>
             <w:fldChar w:fldCharType="separate"/>
           </w:r>
           <w:r>
             <w:rPr>
               <w:noProof/>
+              <w:highlight w:val="yellow"/>
             </w:rPr>
-            <w:t>[5]</w:t>
+            <w:t>[6]</w:t>
           </w:r>
           <w:r>
+            <w:rPr>
+              <w:highlight w:val="yellow"/>
+            </w:rPr>
             <w:fldChar w:fldCharType="end"/>
           </w:r>
         </w:sdtContent>
       </w:sdt>
     </w:p>
-    <w:p>
-      <w:hyperlink r:id="rId19" w:history="1">
-        <w:r>
-          <w:rPr>
-            <w:rStyle w:val="Hyperlink"/>
-          </w:rPr>
-          <w:t>http://wiki.zimt.uni-siegen.de/fertigungsautomatisierung/index.php/Einsatzm%C3%B6glichkeiten_einer_3D-Kamera_in_der_Produktionstechnik_am_Beispiel_der_Kinect-Kamera</w:t>
-        </w:r>
-      </w:hyperlink>
+    <w:p/>
+    <w:p>
+      <w:r>
+        <w:t xml:space="preserve">Die Kamera </w:t>
+      </w:r>
+      <w:r>
+        <w:t xml:space="preserve">ist mithilfe des Infrarot-Sensors in der Lage Menschen von leblosen Objekten zu unterscheiden. Es wird für jeden Spieler, der vor der Kinect steht, ein Skelett mit 20 Gelenken erstellt. </w:t>
+      </w:r>
+    </w:p>
+    <w:p>
+      <w:r>
+        <w:rPr>
+          <w:noProof/>
+          <w:lang w:eastAsia="de-DE"/>
+        </w:rPr>
+        <w:lastRenderedPageBreak/>
+        <w:drawing>
+          <wp:inline distT="0" distB="0" distL="0" distR="0">
+            <wp:extent cx="3348990" cy="3147060"/>
+            <wp:effectExtent l="0" t="0" r="3810" b="0"/>
+            <wp:docPr id="8" name="Grafik 8" descr="http://i.msdn.microsoft.com/dynimg/IC584844.png"/>
+            <wp:cNvGraphicFramePr>
+              <a:graphicFrameLocks xmlns:a="http://schemas.openxmlformats.org/drawingml/2006/main" noChangeAspect="1"/>
+            </wp:cNvGraphicFramePr>
+            <a:graphic xmlns:a="http://schemas.openxmlformats.org/drawingml/2006/main">
+              <a:graphicData uri="http://schemas.openxmlformats.org/drawingml/2006/picture">
+                <pic:pic xmlns:pic="http://schemas.openxmlformats.org/drawingml/2006/picture">
+                  <pic:nvPicPr>
+                    <pic:cNvPr id="0" name="Picture 1" descr="http://i.msdn.microsoft.com/dynimg/IC584844.png"/>
+                    <pic:cNvPicPr>
+                      <a:picLocks noChangeAspect="1" noChangeArrowheads="1"/>
+                    </pic:cNvPicPr>
+                  </pic:nvPicPr>
+                  <pic:blipFill>
+                    <a:blip r:embed="rId14">
+                      <a:extLst>
+                        <a:ext uri="{28A0092B-C50C-407E-A947-70E740481C1C}">
+                          <a14:useLocalDpi xmlns:a14="http://schemas.microsoft.com/office/drawing/2010/main" val="0"/>
+                        </a:ext>
+                      </a:extLst>
+                    </a:blip>
+                    <a:srcRect/>
+                    <a:stretch>
+                      <a:fillRect/>
+                    </a:stretch>
+                  </pic:blipFill>
+                  <pic:spPr bwMode="auto">
+                    <a:xfrm>
+                      <a:off x="0" y="0"/>
+                      <a:ext cx="3348990" cy="3147060"/>
+                    </a:xfrm>
+                    <a:prstGeom prst="rect">
+                      <a:avLst/>
+                    </a:prstGeom>
+                    <a:noFill/>
+                    <a:ln>
+                      <a:noFill/>
+                    </a:ln>
+                  </pic:spPr>
+                </pic:pic>
+              </a:graphicData>
+            </a:graphic>
+          </wp:inline>
+        </w:drawing>
+      </w:r>
+    </w:p>
+    <w:p>
+      <w:r>
+        <w:rPr>
+          <w:highlight w:val="yellow"/>
+        </w:rPr>
+        <w:t xml:space="preserve">ABBILDUNG: </w:t>
+      </w:r>
+      <w:r>
+        <w:rPr>
+          <w:highlight w:val="yellow"/>
+        </w:rPr>
+        <w:t xml:space="preserve">Skeleton mit 20 Punkten </w:t>
+      </w:r>
+      <w:sdt>
+        <w:sdtPr>
+          <w:rPr>
+            <w:highlight w:val="yellow"/>
+          </w:rPr>
+          <w:id w:val="89743586"/>
+          <w:citation/>
+        </w:sdtPr>
+        <w:sdtContent>
+          <w:r>
+            <w:rPr>
+              <w:highlight w:val="yellow"/>
+            </w:rPr>
+            <w:fldChar w:fldCharType="begin"/>
+          </w:r>
+          <w:r>
+            <w:rPr>
+              <w:highlight w:val="yellow"/>
+            </w:rPr>
+            <w:instrText xml:space="preserve"> CITATION Mic141 \l 1031 </w:instrText>
+          </w:r>
+          <w:r>
+            <w:rPr>
+              <w:highlight w:val="yellow"/>
+            </w:rPr>
+            <w:fldChar w:fldCharType="separate"/>
+          </w:r>
+          <w:r>
+            <w:rPr>
+              <w:noProof/>
+              <w:highlight w:val="yellow"/>
+            </w:rPr>
+            <w:t>[7]</w:t>
+          </w:r>
+          <w:r>
+            <w:rPr>
+              <w:highlight w:val="yellow"/>
+            </w:rPr>
+            <w:fldChar w:fldCharType="end"/>
+          </w:r>
+        </w:sdtContent>
+      </w:sdt>
+    </w:p>
+    <w:p/>
+    <w:p/>
+    <w:p>
+      <w:r>
+        <w:t>Mithilfe dieser 20 Punkte können die Körperteile eines Spielers unterschieden und so Bewegungen verarbeitet werden.</w:t>
+      </w:r>
+      <w:r>
+        <w:t xml:space="preserve"> Außerdem ist es möglich die Gesichter von verschiedenen Personen zu unterscheiden und Aussage über die Mimik zu treffen.</w:t>
+      </w:r>
     </w:p>
     <w:p/>
     <w:p/>
     <w:p/>
     <w:p>
-      <w:r>
-        <w:t>Die Kamera hat euch genau im Blick und erstellt für jeden Spieler ein Skelett mit vielen einzelnen Punkten, mit deren Hilfe die Körperteile unterschieden und Bewegungen verarbeitet werden.</w:t>
-      </w:r>
-    </w:p>
-    <w:p>
-      <w:r>
-        <w:t>[http://www.gamepro.de/xbox/spiele/xbox-360/kinect-adventures/artikel/kinect,46324,1967600.html]</w:t>
-      </w:r>
-    </w:p>
-    <w:p/>
-    <w:p>
-      <w:r>
-        <w:t>können auch mehrere Spieler gleichzeitig hampeln. Allerdings wird es da schon arg eng vor dem Fernseher. Dank des Infrarot-Sensors kann Kinect Mitspieler von leblosen Objekten unterscheiden. Es registriert auch, wenn ihr euch im Raum nach vorn in Richtung der Kamera, oder nach hinten weg bewegt. Durch zusätzliche 3D-Sensoren macht es sich zudem ein dreidimensionales Bild von euch. Laut Microsoft ist Kinect daher sogar im Stande, einzelne Spieler anhand der Gesichter zu unterscheiden.</w:t>
-      </w:r>
-    </w:p>
-    <w:p>
-      <w:r>
-        <w:t>[http://www.gamepro.de/xbox/spiele/xbox-360/kinect-adventures/artikel/kinect,46324,1967600.html]</w:t>
-      </w:r>
+      <w:hyperlink r:id="rId15" w:history="1">
+        <w:r>
+          <w:rPr>
+            <w:rStyle w:val="Hyperlink"/>
+          </w:rPr>
+          <w:t>http://www.xbo</w:t>
+        </w:r>
+        <w:r>
+          <w:rPr>
+            <w:rStyle w:val="Hyperlink"/>
+          </w:rPr>
+          <w:t>x</w:t>
+        </w:r>
+        <w:r>
+          <w:rPr>
+            <w:rStyle w:val="Hyperlink"/>
+          </w:rPr>
+          <w:t>aktuell.de/content,7,xbox_360_kinect_hintergruende_fakten.html</w:t>
+        </w:r>
+      </w:hyperlink>
+    </w:p>
+    <w:p>
+      <w:hyperlink r:id="rId16" w:history="1">
+        <w:r>
+          <w:rPr>
+            <w:rStyle w:val="Hyperlink"/>
+          </w:rPr>
+          <w:t>http://www.microsoft.co</w:t>
+        </w:r>
+        <w:r>
+          <w:rPr>
+            <w:rStyle w:val="Hyperlink"/>
+          </w:rPr>
+          <w:t>m</w:t>
+        </w:r>
+        <w:r>
+          <w:rPr>
+            <w:rStyle w:val="Hyperlink"/>
+          </w:rPr>
+          <w:t>/en-us/kinectforwindows/discover/features.aspx</w:t>
+        </w:r>
+      </w:hyperlink>
+    </w:p>
+    <w:p>
+      <w:hyperlink r:id="rId17" w:history="1">
+        <w:r>
+          <w:rPr>
+            <w:rStyle w:val="Hyperlink"/>
+          </w:rPr>
+          <w:t>http://www.gamepro.de/xbox/spiele/xbox-360/kinect-adventures/artikel/kinect,46324,1967600.html</w:t>
+        </w:r>
+      </w:hyperlink>
+    </w:p>
+    <w:p>
+      <w:hyperlink r:id="rId18" w:history="1">
+        <w:r>
+          <w:rPr>
+            <w:rStyle w:val="Hyperlink"/>
+          </w:rPr>
+          <w:t>http://wiki.zimt.uni-siegen.de/fertigungsautomatisierung/index.php/Einsatzm%C3%B6glichkeiten_einer_3D-Kamera_in_der_Produktio</w:t>
+        </w:r>
+        <w:r>
+          <w:rPr>
+            <w:rStyle w:val="Hyperlink"/>
+          </w:rPr>
+          <w:t>n</w:t>
+        </w:r>
+        <w:r>
+          <w:rPr>
+            <w:rStyle w:val="Hyperlink"/>
+          </w:rPr>
+          <w:t>stechnik_am_Beispiel_der_Kinect-Kamera</w:t>
+        </w:r>
+      </w:hyperlink>
+    </w:p>
+    <w:p>
+      <w:hyperlink r:id="rId19" w:history="1">
+        <w:r>
+          <w:rPr>
+            <w:rStyle w:val="Hyperlink"/>
+          </w:rPr>
+          <w:t>http://www.game7.de/kinect/news/technische-details-kinect-16238.php</w:t>
+        </w:r>
+      </w:hyperlink>
+    </w:p>
+    <w:p>
+      <w:hyperlink r:id="rId20" w:history="1">
+        <w:r>
+          <w:rPr>
+            <w:rStyle w:val="Hyperlink"/>
+          </w:rPr>
+          <w:t>http://</w:t>
+        </w:r>
+        <w:r>
+          <w:rPr>
+            <w:rStyle w:val="Hyperlink"/>
+          </w:rPr>
+          <w:t>w</w:t>
+        </w:r>
+        <w:r>
+          <w:rPr>
+            <w:rStyle w:val="Hyperlink"/>
+          </w:rPr>
+          <w:t>ww.generationrobots.com/de/401430-microsoft-kinect-sensor-microsoft.html</w:t>
+        </w:r>
+      </w:hyperlink>
+    </w:p>
+    <w:p>
+      <w:hyperlink r:id="rId21" w:history="1">
+        <w:r>
+          <w:rPr>
+            <w:rStyle w:val="Hyperlink"/>
+          </w:rPr>
+          <w:t>http://msdn</w:t>
+        </w:r>
+        <w:r>
+          <w:rPr>
+            <w:rStyle w:val="Hyperlink"/>
+          </w:rPr>
+          <w:t>.</w:t>
+        </w:r>
+        <w:r>
+          <w:rPr>
+            <w:rStyle w:val="Hyperlink"/>
+          </w:rPr>
+          <w:t>microsoft.com/en-us/magazine/jj851072.aspx</w:t>
+        </w:r>
+      </w:hyperlink>
     </w:p>
     <w:p/>
     <w:p/>
     <w:p/>
     <w:p>
-      <w:r>
-        <w:t xml:space="preserve">Doch die Peripherie erkennt nicht nur Bewegungen, sondern auch Stimmen. So könnte es auch möglich sein, das Spiel per Sprache zu beginnen oder von vorne zu starten. </w:t>
-      </w:r>
-      <w:r>
-        <w:lastRenderedPageBreak/>
-        <w:t>[http://www.gamepro.de/xbox/spiele/xbox-360/kinect-adventures/artikel/kinect,46324,1967600.html]</w:t>
-      </w:r>
-    </w:p>
-    <w:p/>
-    <w:p>
-      <w:r>
-        <w:t xml:space="preserve">Verfolgt bis zu 20 </w:t>
-      </w:r>
-      <w:proofErr w:type="spellStart"/>
-      <w:r>
-        <w:t>Gelänke</w:t>
-      </w:r>
-      <w:proofErr w:type="spellEnd"/>
-      <w:r>
-        <w:t xml:space="preserve"> pro </w:t>
-      </w:r>
-      <w:proofErr w:type="gramStart"/>
-      <w:r>
-        <w:t>aktivem</w:t>
-      </w:r>
-      <w:proofErr w:type="gramEnd"/>
-      <w:r>
-        <w:t xml:space="preserve"> Spieler</w:t>
-      </w:r>
-    </w:p>
-    <w:p>
-      <w:r>
-        <w:t>[http://www.game7.de/kinect/news/technische-details-kinect-16238.php]</w:t>
-      </w:r>
-    </w:p>
-    <w:p/>
-    <w:p>
-      <w:hyperlink r:id="rId20" w:history="1">
-        <w:r>
-          <w:rPr>
-            <w:rStyle w:val="Hyperlink"/>
-          </w:rPr>
-          <w:t>http://www.generationrobots.com/de/401430-microsoft-kinect-sensor-microsoft.html</w:t>
-        </w:r>
-      </w:hyperlink>
-    </w:p>
-    <w:p>
-      <w:hyperlink r:id="rId21" w:history="1">
-        <w:r>
-          <w:rPr>
-            <w:rStyle w:val="Hyperlink"/>
-          </w:rPr>
-          <w:t>http://msdn.microsoft.com/en-us/magazine/jj851072.aspx</w:t>
-        </w:r>
-      </w:hyperlink>
-    </w:p>
-    <w:p/>
-    <w:p>
-      <w:hyperlink r:id="rId22" w:history="1">
-        <w:r>
-          <w:rPr>
-            <w:rStyle w:val="Hyperlink"/>
-          </w:rPr>
-          <w:t>http://www.ifixit.com/Teardown/Microsoft+Kinect+Teardown/4066</w:t>
-        </w:r>
-      </w:hyperlink>
-    </w:p>
-    <w:p>
       <w:pPr>
         <w:pStyle w:val="berschrift3"/>
       </w:pPr>
@@ -4716,6 +5152,13 @@
     </w:p>
     <w:p>
       <w:r>
+        <w:t>Vorgeschichte…</w:t>
+      </w:r>
+    </w:p>
+    <w:p>
+      <w:bookmarkStart w:id="28" w:name="_GoBack"/>
+      <w:bookmarkEnd w:id="28"/>
+      <w:r>
         <w:t>Es gibt zwei konkurrierende SDKs. (Vorgeschichte erläutern) Das eine stammt von Microsoft, das andere ist quelloffen. [Microsoft Kinect Seite 4]</w:t>
       </w:r>
     </w:p>
@@ -4723,25 +5166,25 @@
       <w:pPr>
         <w:pStyle w:val="berschrift3"/>
       </w:pPr>
-      <w:bookmarkStart w:id="28" w:name="_Toc381796096"/>
+      <w:bookmarkStart w:id="29" w:name="_Toc381796096"/>
       <w:r>
         <w:t>Direkte Möglichkeit mit der SDK-Nutzung</w:t>
       </w:r>
-      <w:bookmarkEnd w:id="28"/>
+      <w:bookmarkEnd w:id="29"/>
     </w:p>
     <w:p>
       <w:pPr>
         <w:pStyle w:val="berschrift2"/>
       </w:pPr>
-      <w:bookmarkStart w:id="29" w:name="_Ref381795262"/>
-      <w:bookmarkStart w:id="30" w:name="_Toc381796097"/>
+      <w:bookmarkStart w:id="30" w:name="_Ref381795262"/>
+      <w:bookmarkStart w:id="31" w:name="_Toc381796097"/>
       <w:r>
         <w:t>Humanoide Roboter</w:t>
       </w:r>
-      <w:bookmarkStart w:id="31" w:name="_Toc262116040"/>
-      <w:bookmarkStart w:id="32" w:name="_Toc333403709"/>
-      <w:bookmarkEnd w:id="29"/>
+      <w:bookmarkStart w:id="32" w:name="_Toc262116040"/>
+      <w:bookmarkStart w:id="33" w:name="_Toc333403709"/>
       <w:bookmarkEnd w:id="30"/>
+      <w:bookmarkEnd w:id="31"/>
     </w:p>
     <w:p>
       <w:r>
@@ -4795,43 +5238,12 @@
           <w:id w:val="706062813"/>
           <w:citation/>
         </w:sdtPr>
-        <w:sdtEndPr/>
         <w:sdtContent>
           <w:r>
             <w:fldChar w:fldCharType="begin"/>
           </w:r>
           <w:r>
             <w:instrText xml:space="preserve"> CITATION Nor13 \l 1031 </w:instrText>
-          </w:r>
-          <w:r>
-            <w:fldChar w:fldCharType="separate"/>
-          </w:r>
-          <w:r>
-            <w:rPr>
-              <w:noProof/>
-            </w:rPr>
-            <w:t>[6]</w:t>
-          </w:r>
-          <w:r>
-            <w:fldChar w:fldCharType="end"/>
-          </w:r>
-        </w:sdtContent>
-      </w:sdt>
-      <w:r>
-        <w:t xml:space="preserve"> </w:t>
-      </w:r>
-      <w:sdt>
-        <w:sdtPr>
-          <w:id w:val="347148568"/>
-          <w:citation/>
-        </w:sdtPr>
-        <w:sdtEndPr/>
-        <w:sdtContent>
-          <w:r>
-            <w:fldChar w:fldCharType="begin"/>
-          </w:r>
-          <w:r>
-            <w:instrText xml:space="preserve"> CITATION Die13 \l 1031 </w:instrText>
           </w:r>
           <w:r>
             <w:fldChar w:fldCharType="separate"/>
@@ -4852,16 +5264,15 @@
       </w:r>
       <w:sdt>
         <w:sdtPr>
-          <w:id w:val="-2027396530"/>
+          <w:id w:val="347148568"/>
           <w:citation/>
         </w:sdtPr>
-        <w:sdtEndPr/>
         <w:sdtContent>
           <w:r>
             <w:fldChar w:fldCharType="begin"/>
           </w:r>
           <w:r>
-            <w:instrText xml:space="preserve"> CITATION Fra14 \l 1031 </w:instrText>
+            <w:instrText xml:space="preserve"> CITATION Die13 \l 1031 </w:instrText>
           </w:r>
           <w:r>
             <w:fldChar w:fldCharType="separate"/>
@@ -4878,6 +5289,35 @@
         </w:sdtContent>
       </w:sdt>
       <w:r>
+        <w:t xml:space="preserve"> </w:t>
+      </w:r>
+      <w:sdt>
+        <w:sdtPr>
+          <w:id w:val="-2027396530"/>
+          <w:citation/>
+        </w:sdtPr>
+        <w:sdtContent>
+          <w:r>
+            <w:fldChar w:fldCharType="begin"/>
+          </w:r>
+          <w:r>
+            <w:instrText xml:space="preserve"> CITATION Fra14 \l 1031 </w:instrText>
+          </w:r>
+          <w:r>
+            <w:fldChar w:fldCharType="separate"/>
+          </w:r>
+          <w:r>
+            <w:rPr>
+              <w:noProof/>
+            </w:rPr>
+            <w:t>[9]</w:t>
+          </w:r>
+          <w:r>
+            <w:fldChar w:fldCharType="end"/>
+          </w:r>
+        </w:sdtContent>
+      </w:sdt>
+      <w:r>
         <w:t>.</w:t>
       </w:r>
     </w:p>
@@ -4885,11 +5325,11 @@
       <w:pPr>
         <w:pStyle w:val="berschrift3"/>
       </w:pPr>
-      <w:bookmarkStart w:id="33" w:name="_Toc381796098"/>
+      <w:bookmarkStart w:id="34" w:name="_Toc381796098"/>
       <w:r>
         <w:t>Nao</w:t>
       </w:r>
-      <w:bookmarkEnd w:id="33"/>
+      <w:bookmarkEnd w:id="34"/>
     </w:p>
     <w:p>
       <w:r>
@@ -4901,98 +5341,101 @@
       <w:pPr>
         <w:pStyle w:val="berschrift4"/>
       </w:pPr>
-      <w:bookmarkStart w:id="34" w:name="_Toc381796099"/>
+      <w:bookmarkStart w:id="35" w:name="_Toc381796099"/>
+      <w:r>
+        <w:t>Hardware</w:t>
+      </w:r>
+    </w:p>
+    <w:p>
+      <w:commentRangeStart w:id="36"/>
+      <w:r>
+        <w:t xml:space="preserve">Der </w:t>
+      </w:r>
+      <w:proofErr w:type="spellStart"/>
+      <w:r>
+        <w:t>humanoide</w:t>
+      </w:r>
+      <w:proofErr w:type="spellEnd"/>
+      <w:r>
+        <w:t xml:space="preserve"> Roboter </w:t>
+      </w:r>
+      <w:proofErr w:type="spellStart"/>
+      <w:r>
+        <w:t>Nao</w:t>
+      </w:r>
+      <w:proofErr w:type="spellEnd"/>
+      <w:r>
+        <w:t xml:space="preserve"> hat einen integrierten Akku, welcher ca. eine Stunde genutzt werden kann und ca. fünf Stunden zum vollen Aufladen benötigt. </w:t>
+      </w:r>
+    </w:p>
+    <w:p>
+      <w:r>
+        <w:t>Er ist außerdem mit einem Intel „ATOM Z530“ Prozessor ausgestattet</w:t>
+      </w:r>
+      <w:r>
+        <w:t xml:space="preserve"> mit 512KB Cache Speicher und 1 GB RAM. Der eingebaute Flashspeicher hat Platz für 2GB Daten. </w:t>
+      </w:r>
+      <w:commentRangeEnd w:id="36"/>
+      <w:r>
+        <w:rPr>
+          <w:rStyle w:val="Kommentarzeichen"/>
+        </w:rPr>
+        <w:commentReference w:id="36"/>
+      </w:r>
+    </w:p>
+    <w:p>
+      <w:r>
+        <w:t xml:space="preserve">Zur Kommunikation zwischen Computer und Roboter verfügt </w:t>
+      </w:r>
+      <w:proofErr w:type="spellStart"/>
+      <w:r>
+        <w:t>Nao</w:t>
+      </w:r>
+      <w:proofErr w:type="spellEnd"/>
+      <w:r>
+        <w:t xml:space="preserve"> über Ethernet und WIFI.</w:t>
+      </w:r>
+    </w:p>
+    <w:p>
+      <w:r>
+        <w:t>Wie in zu sehen,</w:t>
+      </w:r>
+      <w:r>
+        <w:t xml:space="preserve"> hat </w:t>
+      </w:r>
+      <w:proofErr w:type="spellStart"/>
+      <w:r>
+        <w:t>Nao</w:t>
+      </w:r>
+      <w:proofErr w:type="spellEnd"/>
+      <w:r>
+        <w:t xml:space="preserve"> </w:t>
+      </w:r>
+      <w:r>
+        <w:t xml:space="preserve">14 eingebaute Motoren, um die Bewegungen so </w:t>
+      </w:r>
+      <w:proofErr w:type="spellStart"/>
+      <w:r>
+        <w:t>humanoid</w:t>
+      </w:r>
+      <w:proofErr w:type="spellEnd"/>
+      <w:r>
+        <w:t xml:space="preserve"> als nur möglich aussehen zu lassen. Sechs davon sind für Armbewegungen, sechs für Hüft- und </w:t>
+      </w:r>
       <w:r>
         <w:lastRenderedPageBreak/>
-        <w:t>Hardware</w:t>
-      </w:r>
-    </w:p>
-    <w:p>
-      <w:commentRangeStart w:id="35"/>
-      <w:r>
-        <w:t xml:space="preserve">Der </w:t>
-      </w:r>
-      <w:proofErr w:type="spellStart"/>
-      <w:r>
-        <w:t>humanoide</w:t>
-      </w:r>
-      <w:proofErr w:type="spellEnd"/>
-      <w:r>
-        <w:t xml:space="preserve"> Roboter </w:t>
-      </w:r>
-      <w:proofErr w:type="spellStart"/>
-      <w:r>
-        <w:t>Nao</w:t>
-      </w:r>
-      <w:proofErr w:type="spellEnd"/>
-      <w:r>
-        <w:t xml:space="preserve"> hat einen integrierten Akku, welcher ca. eine Stunde genutzt werden kann und ca. fünf Stunden zum vollen Aufladen benötigt. </w:t>
-      </w:r>
-    </w:p>
-    <w:p>
-      <w:r>
-        <w:t>Er ist außerdem mit einem Intel „ATOM Z530“ Prozessor ausgestattet</w:t>
-      </w:r>
-      <w:r>
-        <w:t xml:space="preserve"> mit 512KB Cache Speicher und 1 GB RAM. Der eingebaute Flashspeicher hat Platz für 2GB Daten. </w:t>
-      </w:r>
-      <w:commentRangeEnd w:id="35"/>
+        <w:t xml:space="preserve">Beinbewegungen und zwei für den Kopf zuständig. Dabei gibt es </w:t>
+      </w:r>
+      <w:commentRangeStart w:id="37"/>
+      <w:r>
+        <w:t xml:space="preserve">drei unterschiedliche </w:t>
+      </w:r>
+      <w:commentRangeEnd w:id="37"/>
       <w:r>
         <w:rPr>
           <w:rStyle w:val="Kommentarzeichen"/>
         </w:rPr>
-        <w:commentReference w:id="35"/>
-      </w:r>
-    </w:p>
-    <w:p>
-      <w:r>
-        <w:t xml:space="preserve">Zur Kommunikation zwischen Computer und Roboter verfügt </w:t>
-      </w:r>
-      <w:proofErr w:type="spellStart"/>
-      <w:r>
-        <w:t>Nao</w:t>
-      </w:r>
-      <w:proofErr w:type="spellEnd"/>
-      <w:r>
-        <w:t xml:space="preserve"> über Ethernet und WIFI.</w:t>
-      </w:r>
-    </w:p>
-    <w:p>
-      <w:r>
-        <w:t>Wie in zu sehen,</w:t>
-      </w:r>
-      <w:r>
-        <w:t xml:space="preserve"> hat </w:t>
-      </w:r>
-      <w:proofErr w:type="spellStart"/>
-      <w:r>
-        <w:t>Nao</w:t>
-      </w:r>
-      <w:proofErr w:type="spellEnd"/>
-      <w:r>
-        <w:t xml:space="preserve"> </w:t>
-      </w:r>
-      <w:r>
-        <w:t xml:space="preserve">14 eingebaute Motoren, um die Bewegungen so </w:t>
-      </w:r>
-      <w:proofErr w:type="spellStart"/>
-      <w:r>
-        <w:t>humanoid</w:t>
-      </w:r>
-      <w:proofErr w:type="spellEnd"/>
-      <w:r>
-        <w:t xml:space="preserve"> als nur möglich aussehen zu lassen. Sechs davon sind für Armbewegungen, sechs für Hüft- und Beinbewegungen und zwei für den Kopf zuständig. Dabei gibt es </w:t>
-      </w:r>
-      <w:commentRangeStart w:id="36"/>
-      <w:r>
-        <w:t xml:space="preserve">drei unterschiedliche </w:t>
-      </w:r>
-      <w:commentRangeEnd w:id="36"/>
-      <w:r>
-        <w:rPr>
-          <w:rStyle w:val="Kommentarzeichen"/>
-        </w:rPr>
-        <w:commentReference w:id="36"/>
+        <w:commentReference w:id="37"/>
       </w:r>
       <w:r>
         <w:t xml:space="preserve">Arten von Motoren. </w:t>
@@ -5009,7 +5452,7 @@
           <w:lang w:eastAsia="de-DE"/>
         </w:rPr>
         <w:drawing>
-          <wp:inline distT="0" distB="0" distL="0" distR="0" wp14:anchorId="77A56FC9" wp14:editId="20BE6197">
+          <wp:inline distT="0" distB="0" distL="0" distR="0" wp14:anchorId="351F5F07" wp14:editId="0F8D68B6">
             <wp:extent cx="3047619" cy="3933334"/>
             <wp:effectExtent l="0" t="0" r="635" b="0"/>
             <wp:docPr id="2" name="Grafik 2"/>
@@ -5024,7 +5467,7 @@
                     <pic:cNvPicPr/>
                   </pic:nvPicPr>
                   <pic:blipFill>
-                    <a:blip r:embed="rId23">
+                    <a:blip r:embed="rId22">
                       <a:extLst>
                         <a:ext uri="{28A0092B-C50C-407E-A947-70E740481C1C}">
                           <a14:useLocalDpi xmlns:a14="http://schemas.microsoft.com/office/drawing/2010/main" val="0"/>
@@ -5056,18 +5499,31 @@
         <w:pStyle w:val="Beschriftung"/>
         <w:jc w:val="center"/>
       </w:pPr>
-      <w:bookmarkStart w:id="37" w:name="_Toc381892748"/>
+      <w:bookmarkStart w:id="38" w:name="_Toc382252932"/>
       <w:r>
         <w:t xml:space="preserve">Abb. </w:t>
       </w:r>
-      <w:fldSimple w:instr=" SEQ Abb. \* ARABIC ">
-        <w:r>
-          <w:rPr>
-            <w:noProof/>
-          </w:rPr>
-          <w:t>1</w:t>
-        </w:r>
-      </w:fldSimple>
+      <w:r>
+        <w:fldChar w:fldCharType="begin"/>
+      </w:r>
+      <w:r>
+        <w:instrText xml:space="preserve"> SEQ Abb. \* ARABIC </w:instrText>
+      </w:r>
+      <w:r>
+        <w:fldChar w:fldCharType="separate"/>
+      </w:r>
+      <w:r>
+        <w:rPr>
+          <w:noProof/>
+        </w:rPr>
+        <w:t>1</w:t>
+      </w:r>
+      <w:r>
+        <w:rPr>
+          <w:noProof/>
+        </w:rPr>
+        <w:fldChar w:fldCharType="end"/>
+      </w:r>
       <w:r>
         <w:t xml:space="preserve">: Die Lage der Motoren beim </w:t>
       </w:r>
@@ -5075,7 +5531,6 @@
       <w:r>
         <w:t>Nao</w:t>
       </w:r>
-      <w:bookmarkEnd w:id="37"/>
       <w:proofErr w:type="spellEnd"/>
       <w:r>
         <w:t xml:space="preserve"> </w:t>
@@ -5099,13 +5554,14 @@
             <w:rPr>
               <w:noProof/>
             </w:rPr>
-            <w:t>[9]</w:t>
+            <w:t>[10]</w:t>
           </w:r>
           <w:r>
             <w:fldChar w:fldCharType="end"/>
           </w:r>
         </w:sdtContent>
       </w:sdt>
+      <w:bookmarkEnd w:id="38"/>
     </w:p>
     <w:p>
       <w:r>
@@ -5142,7 +5598,7 @@
         </w:rPr>
         <w:lastRenderedPageBreak/>
         <w:drawing>
-          <wp:inline distT="0" distB="0" distL="0" distR="0" wp14:anchorId="3473D2F4" wp14:editId="5A70B694">
+          <wp:inline distT="0" distB="0" distL="0" distR="0" wp14:anchorId="3EF6C770" wp14:editId="1C4DEBCE">
             <wp:extent cx="3273774" cy="2949898"/>
             <wp:effectExtent l="0" t="0" r="3175" b="3175"/>
             <wp:docPr id="3" name="Grafik 3"/>
@@ -5157,7 +5613,7 @@
                     <pic:cNvPicPr/>
                   </pic:nvPicPr>
                   <pic:blipFill>
-                    <a:blip r:embed="rId24">
+                    <a:blip r:embed="rId23">
                       <a:extLst>
                         <a:ext uri="{28A0092B-C50C-407E-A947-70E740481C1C}">
                           <a14:useLocalDpi xmlns:a14="http://schemas.microsoft.com/office/drawing/2010/main" val="0"/>
@@ -5189,17 +5645,31 @@
         <w:pStyle w:val="Beschriftung"/>
         <w:jc w:val="center"/>
       </w:pPr>
+      <w:bookmarkStart w:id="39" w:name="_Toc382252933"/>
       <w:r>
         <w:t xml:space="preserve">Abb. </w:t>
       </w:r>
-      <w:fldSimple w:instr=" SEQ Abb. \* ARABIC ">
-        <w:r>
-          <w:rPr>
-            <w:noProof/>
-          </w:rPr>
-          <w:t>2</w:t>
-        </w:r>
-      </w:fldSimple>
+      <w:r>
+        <w:fldChar w:fldCharType="begin"/>
+      </w:r>
+      <w:r>
+        <w:instrText xml:space="preserve"> SEQ Abb. \* ARABIC </w:instrText>
+      </w:r>
+      <w:r>
+        <w:fldChar w:fldCharType="separate"/>
+      </w:r>
+      <w:r>
+        <w:rPr>
+          <w:noProof/>
+        </w:rPr>
+        <w:t>2</w:t>
+      </w:r>
+      <w:r>
+        <w:rPr>
+          <w:noProof/>
+        </w:rPr>
+        <w:fldChar w:fldCharType="end"/>
+      </w:r>
       <w:r>
         <w:t xml:space="preserve">: Die Hardwarekomponenten des </w:t>
       </w:r>
@@ -5230,13 +5700,14 @@
             <w:rPr>
               <w:noProof/>
             </w:rPr>
-            <w:t>[10]</w:t>
+            <w:t>[11]</w:t>
           </w:r>
           <w:r>
             <w:fldChar w:fldCharType="end"/>
           </w:r>
         </w:sdtContent>
       </w:sdt>
+      <w:bookmarkEnd w:id="39"/>
     </w:p>
     <w:p>
       <w:pPr>
@@ -5298,16 +5769,16 @@
       <w:r>
         <w:t xml:space="preserve"> ist die Software, die vom Hersteller mitgeliefert wird. Im </w:t>
       </w:r>
-      <w:commentRangeStart w:id="38"/>
+      <w:commentRangeStart w:id="40"/>
       <w:r>
         <w:t xml:space="preserve">Choreographen </w:t>
       </w:r>
-      <w:commentRangeEnd w:id="38"/>
+      <w:commentRangeEnd w:id="40"/>
       <w:r>
         <w:rPr>
           <w:rStyle w:val="Kommentarzeichen"/>
         </w:rPr>
-        <w:commentReference w:id="38"/>
+        <w:commentReference w:id="40"/>
       </w:r>
       <w:r>
         <w:t xml:space="preserve">ist es möglich, vorgespeicherte Bewegungen auszuführen, </w:t>
@@ -5338,16 +5809,16 @@
       <w:r>
         <w:t xml:space="preserve">Der Roboter bringt seine eigene Bibliothek für andere Programmiersprachen mit, so dass man zum Beispiel auch mit Hilfe der Programmiersprache C# den Roboter relativ leicht </w:t>
       </w:r>
-      <w:commentRangeStart w:id="39"/>
+      <w:commentRangeStart w:id="41"/>
       <w:r>
         <w:t xml:space="preserve">ansteuern kann. </w:t>
       </w:r>
-      <w:commentRangeEnd w:id="39"/>
+      <w:commentRangeEnd w:id="41"/>
       <w:r>
         <w:rPr>
           <w:rStyle w:val="Kommentarzeichen"/>
         </w:rPr>
-        <w:commentReference w:id="39"/>
+        <w:commentReference w:id="41"/>
       </w:r>
       <w:r>
         <w:t xml:space="preserve"> Dies funktioniert in Visual Studio wie in </w:t>
@@ -5400,8 +5871,6 @@
       <w:r>
         <w:t xml:space="preserve"> c sharp“ sprechen. </w:t>
       </w:r>
-      <w:bookmarkStart w:id="40" w:name="_GoBack"/>
-      <w:bookmarkEnd w:id="40"/>
     </w:p>
     <w:p>
       <w:pPr>
@@ -5415,7 +5884,7 @@
         </w:rPr>
         <w:lastRenderedPageBreak/>
         <w:drawing>
-          <wp:inline distT="0" distB="0" distL="0" distR="0" wp14:anchorId="3BA31D99" wp14:editId="7BB35A9C">
+          <wp:inline distT="0" distB="0" distL="0" distR="0" wp14:anchorId="745C08B0" wp14:editId="09C63363">
             <wp:extent cx="5582429" cy="1619476"/>
             <wp:effectExtent l="0" t="0" r="0" b="0"/>
             <wp:docPr id="4" name="Grafik 4"/>
@@ -5430,7 +5899,7 @@
                     <pic:cNvPicPr/>
                   </pic:nvPicPr>
                   <pic:blipFill>
-                    <a:blip r:embed="rId25">
+                    <a:blip r:embed="rId24">
                       <a:extLst>
                         <a:ext uri="{28A0092B-C50C-407E-A947-70E740481C1C}">
                           <a14:useLocalDpi xmlns:a14="http://schemas.microsoft.com/office/drawing/2010/main" val="0"/>
@@ -5462,19 +5931,33 @@
         <w:pStyle w:val="Beschriftung"/>
         <w:jc w:val="center"/>
       </w:pPr>
-      <w:bookmarkStart w:id="41" w:name="_Ref381894235"/>
+      <w:bookmarkStart w:id="42" w:name="_Ref381894235"/>
+      <w:bookmarkStart w:id="43" w:name="_Toc382252934"/>
       <w:r>
         <w:t xml:space="preserve">Abb. </w:t>
       </w:r>
-      <w:fldSimple w:instr=" SEQ Abb. \* ARABIC ">
-        <w:r>
-          <w:rPr>
-            <w:noProof/>
-          </w:rPr>
-          <w:t>3</w:t>
-        </w:r>
-      </w:fldSimple>
-      <w:bookmarkEnd w:id="41"/>
+      <w:r>
+        <w:fldChar w:fldCharType="begin"/>
+      </w:r>
+      <w:r>
+        <w:instrText xml:space="preserve"> SEQ Abb. \* ARABIC </w:instrText>
+      </w:r>
+      <w:r>
+        <w:fldChar w:fldCharType="separate"/>
+      </w:r>
+      <w:r>
+        <w:rPr>
+          <w:noProof/>
+        </w:rPr>
+        <w:t>3</w:t>
+      </w:r>
+      <w:r>
+        <w:rPr>
+          <w:noProof/>
+        </w:rPr>
+        <w:fldChar w:fldCharType="end"/>
+      </w:r>
+      <w:bookmarkEnd w:id="42"/>
       <w:r>
         <w:t xml:space="preserve">: </w:t>
       </w:r>
@@ -5486,6 +5969,7 @@
       <w:r>
         <w:t xml:space="preserve"> Bibliothek nutzen</w:t>
       </w:r>
+      <w:bookmarkEnd w:id="43"/>
     </w:p>
     <w:p>
       <w:pPr>
@@ -5554,6 +6038,66 @@
         <w:t>In der Simulationswelt ist es dabei auch möglich Hindernisse einzubauen, um so nicht nur die Motoren, sondern auch die Sensoren zu testen.</w:t>
       </w:r>
     </w:p>
+    <w:p/>
+    <w:p>
+      <w:pPr>
+        <w:pStyle w:val="berschrift4"/>
+      </w:pPr>
+      <w:r>
+        <w:t>Sensoren</w:t>
+      </w:r>
+    </w:p>
+    <w:p>
+      <w:r>
+        <w:t xml:space="preserve">Beim Gespräch mit Herrn </w:t>
+      </w:r>
+      <w:proofErr w:type="spellStart"/>
+      <w:r>
+        <w:t>Haubner</w:t>
+      </w:r>
+      <w:proofErr w:type="spellEnd"/>
+      <w:r>
+        <w:t xml:space="preserve"> hatten wir gesagt, dass wir beim </w:t>
+      </w:r>
+      <w:proofErr w:type="spellStart"/>
+      <w:r>
+        <w:t>Nao</w:t>
+      </w:r>
+      <w:proofErr w:type="spellEnd"/>
+      <w:r>
+        <w:t xml:space="preserve"> auch noch etwas über die Sensoren schreiben.</w:t>
+      </w:r>
+    </w:p>
+    <w:p>
+      <w:pPr>
+        <w:pStyle w:val="berschrift4"/>
+      </w:pPr>
+      <w:r>
+        <w:t>Aktoren</w:t>
+      </w:r>
+    </w:p>
+    <w:p>
+      <w:r>
+        <w:t xml:space="preserve">Beim Gespräch mit Herrn </w:t>
+      </w:r>
+      <w:proofErr w:type="spellStart"/>
+      <w:r>
+        <w:t>Haubner</w:t>
+      </w:r>
+      <w:proofErr w:type="spellEnd"/>
+      <w:r>
+        <w:t xml:space="preserve"> hatten wir gesagt, dass wir beim </w:t>
+      </w:r>
+      <w:proofErr w:type="spellStart"/>
+      <w:r>
+        <w:t>Nao</w:t>
+      </w:r>
+      <w:proofErr w:type="spellEnd"/>
+      <w:r>
+        <w:t xml:space="preserve"> auch noch etwas über die Aktoren schreiben.</w:t>
+      </w:r>
+    </w:p>
+    <w:p/>
     <w:p>
       <w:pPr>
         <w:pStyle w:val="berschrift2"/>
@@ -5561,11 +6105,15 @@
       <w:r>
         <w:t>Programmiersprache</w:t>
       </w:r>
-      <w:bookmarkEnd w:id="34"/>
-    </w:p>
-    <w:p>
-      <w:r>
-        <w:t xml:space="preserve">Microsoft empfiehlt die Nutzung von C++, C# oder Visual Basic für die Kinect, da es für diese Programmiersprachen vorgefertigte Klassen im Software Development Kit (SDK) gibt, auf welche man zurückgreifen kann. Für den Roboter </w:t>
+      <w:bookmarkEnd w:id="35"/>
+    </w:p>
+    <w:p>
+      <w:r>
+        <w:t xml:space="preserve">Microsoft empfiehlt die Nutzung von C++, C# oder Visual Basic für die Kinect, da es für diese Programmiersprachen vorgefertigte Klassen im Software Development Kit (SDK) gibt, auf </w:t>
+      </w:r>
+      <w:r>
+        <w:lastRenderedPageBreak/>
+        <w:t xml:space="preserve">welche man zurückgreifen kann. Für den Roboter </w:t>
       </w:r>
       <w:proofErr w:type="spellStart"/>
       <w:r>
@@ -5601,7 +6149,7 @@
           <w:szCs w:val="40"/>
         </w:rPr>
       </w:pPr>
-      <w:bookmarkStart w:id="42" w:name="_Toc381796100"/>
+      <w:bookmarkStart w:id="44" w:name="_Toc381796100"/>
       <w:r>
         <w:br w:type="page"/>
       </w:r>
@@ -5614,7 +6162,7 @@
         <w:lastRenderedPageBreak/>
         <w:t>Konzeption/Planung</w:t>
       </w:r>
-      <w:bookmarkEnd w:id="42"/>
+      <w:bookmarkEnd w:id="44"/>
     </w:p>
     <w:p>
       <w:pPr>
@@ -5647,7 +6195,7 @@
           <w:szCs w:val="40"/>
         </w:rPr>
       </w:pPr>
-      <w:bookmarkStart w:id="43" w:name="_Toc381796101"/>
+      <w:bookmarkStart w:id="45" w:name="_Toc381796101"/>
       <w:r>
         <w:br w:type="page"/>
       </w:r>
@@ -5660,17 +6208,17 @@
         <w:lastRenderedPageBreak/>
         <w:t>Umsetzung</w:t>
       </w:r>
-      <w:bookmarkEnd w:id="43"/>
+      <w:bookmarkEnd w:id="45"/>
     </w:p>
     <w:p>
       <w:pPr>
         <w:pStyle w:val="berschrift2"/>
       </w:pPr>
-      <w:bookmarkStart w:id="44" w:name="_Toc381796102"/>
+      <w:bookmarkStart w:id="46" w:name="_Toc381796102"/>
       <w:r>
         <w:t>Nao</w:t>
       </w:r>
-      <w:bookmarkEnd w:id="44"/>
+      <w:bookmarkEnd w:id="46"/>
     </w:p>
     <w:p>
       <w:r>
@@ -5681,23 +6229,58 @@
       <w:pPr>
         <w:pStyle w:val="berschrift2"/>
       </w:pPr>
-      <w:bookmarkStart w:id="45" w:name="_Toc381796103"/>
+      <w:bookmarkStart w:id="47" w:name="_Toc381796103"/>
       <w:r>
         <w:t>Kinect</w:t>
       </w:r>
-      <w:bookmarkEnd w:id="45"/>
+      <w:bookmarkEnd w:id="47"/>
     </w:p>
     <w:p/>
     <w:p>
       <w:pPr>
         <w:pStyle w:val="berschrift2"/>
       </w:pPr>
-      <w:bookmarkStart w:id="46" w:name="_Toc381796104"/>
+      <w:bookmarkStart w:id="48" w:name="_Toc381796104"/>
       <w:r>
         <w:t>Programm</w:t>
       </w:r>
-      <w:bookmarkEnd w:id="46"/>
-    </w:p>
+      <w:bookmarkEnd w:id="48"/>
+    </w:p>
+    <w:p/>
+    <w:p/>
+    <w:p>
+      <w:pPr>
+        <w:pStyle w:val="berschrift2"/>
+      </w:pPr>
+      <w:r>
+        <w:t>Test</w:t>
+      </w:r>
+    </w:p>
+    <w:p>
+      <w:r>
+        <w:t xml:space="preserve">Jede Bewegung wurde </w:t>
+      </w:r>
+      <w:proofErr w:type="gramStart"/>
+      <w:r>
+        <w:t>20 mal</w:t>
+      </w:r>
+      <w:proofErr w:type="gramEnd"/>
+      <w:r>
+        <w:t xml:space="preserve"> vor der Kinect durchgeführt. Die beste Bewegung war das Heben der rechten Hand, wobei die Bewegung </w:t>
+      </w:r>
+      <w:proofErr w:type="gramStart"/>
+      <w:r>
+        <w:t>18 mal</w:t>
+      </w:r>
+      <w:proofErr w:type="gramEnd"/>
+      <w:r>
+        <w:t xml:space="preserve"> als erfolgreich anerkannt wurde. </w:t>
+      </w:r>
+      <w:r>
+        <w:t>Am schlechtesten wurde die Bewegung … mit 8 Bewegungen erkannt.</w:t>
+      </w:r>
+    </w:p>
+    <w:p/>
     <w:p>
       <w:pPr>
         <w:spacing w:line="240" w:lineRule="auto"/>
@@ -5711,7 +6294,7 @@
           <w:szCs w:val="40"/>
         </w:rPr>
       </w:pPr>
-      <w:bookmarkStart w:id="47" w:name="_Toc381796105"/>
+      <w:bookmarkStart w:id="49" w:name="_Toc381796105"/>
       <w:r>
         <w:br w:type="page"/>
       </w:r>
@@ -5724,7 +6307,7 @@
         <w:lastRenderedPageBreak/>
         <w:t>Fazit</w:t>
       </w:r>
-      <w:bookmarkEnd w:id="47"/>
+      <w:bookmarkEnd w:id="49"/>
     </w:p>
     <w:p>
       <w:r>
@@ -5762,8 +6345,8 @@
     <w:p>
       <w:pPr>
         <w:sectPr>
-          <w:headerReference w:type="default" r:id="rId26"/>
-          <w:footerReference w:type="default" r:id="rId27"/>
+          <w:headerReference w:type="default" r:id="rId25"/>
+          <w:footerReference w:type="default" r:id="rId26"/>
           <w:pgSz w:w="11906" w:h="16838"/>
           <w:pgMar w:top="1418" w:right="1418" w:bottom="1418" w:left="1418" w:header="708" w:footer="708" w:gutter="0"/>
           <w:pgNumType w:start="1"/>
@@ -5776,17 +6359,17 @@
       <w:pPr>
         <w:pStyle w:val="Vorspann"/>
       </w:pPr>
-      <w:bookmarkStart w:id="49" w:name="_Toc333403733"/>
-      <w:bookmarkStart w:id="50" w:name="_Toc381796106"/>
-      <w:bookmarkStart w:id="51" w:name="_Toc262116062"/>
-      <w:bookmarkEnd w:id="31"/>
+      <w:bookmarkStart w:id="51" w:name="_Toc333403733"/>
+      <w:bookmarkStart w:id="52" w:name="_Toc381796106"/>
+      <w:bookmarkStart w:id="53" w:name="_Toc262116062"/>
       <w:bookmarkEnd w:id="32"/>
+      <w:bookmarkEnd w:id="33"/>
       <w:r>
         <w:lastRenderedPageBreak/>
         <w:t>Literaturverzeichnis</w:t>
       </w:r>
-      <w:bookmarkEnd w:id="49"/>
-      <w:bookmarkEnd w:id="50"/>
+      <w:bookmarkEnd w:id="51"/>
+      <w:bookmarkEnd w:id="52"/>
     </w:p>
     <w:p>
       <w:pPr>
@@ -5802,14 +6385,12 @@
           <w:docPartUnique/>
         </w:docPartObj>
       </w:sdtPr>
-      <w:sdtEndPr/>
       <w:sdtContent>
         <w:sdt>
           <w:sdtPr>
             <w:id w:val="111145805"/>
             <w:bibliography/>
           </w:sdtPr>
-          <w:sdtEndPr/>
           <w:sdtContent>
             <w:p>
               <w:pPr>
@@ -5848,11 +6429,12 @@
                 <w:tblLook w:val="04A0" w:firstRow="1" w:lastRow="0" w:firstColumn="1" w:lastColumn="0" w:noHBand="0" w:noVBand="1"/>
               </w:tblPr>
               <w:tblGrid>
-                <w:gridCol w:w="344"/>
-                <w:gridCol w:w="8816"/>
+                <w:gridCol w:w="466"/>
+                <w:gridCol w:w="8694"/>
               </w:tblGrid>
               <w:tr>
                 <w:trPr>
+                  <w:divId w:val="1158958815"/>
                   <w:tblCellSpacing w:w="15" w:type="dxa"/>
                 </w:trPr>
                 <w:tc>
@@ -5900,6 +6482,7 @@
               </w:tr>
               <w:tr>
                 <w:trPr>
+                  <w:divId w:val="1158958815"/>
                   <w:tblCellSpacing w:w="15" w:type="dxa"/>
                 </w:trPr>
                 <w:tc>
@@ -5954,6 +6537,7 @@
               </w:tr>
               <w:tr>
                 <w:trPr>
+                  <w:divId w:val="1158958815"/>
                   <w:tblCellSpacing w:w="15" w:type="dxa"/>
                 </w:trPr>
                 <w:tc>
@@ -6008,6 +6592,7 @@
               </w:tr>
               <w:tr>
                 <w:trPr>
+                  <w:divId w:val="1158958815"/>
                   <w:tblCellSpacing w:w="15" w:type="dxa"/>
                 </w:trPr>
                 <w:tc>
@@ -6062,6 +6647,7 @@
               </w:tr>
               <w:tr>
                 <w:trPr>
+                  <w:divId w:val="1158958815"/>
                   <w:tblCellSpacing w:w="15" w:type="dxa"/>
                 </w:trPr>
                 <w:tc>
@@ -6107,9 +6693,332 @@
                   </w:p>
                 </w:tc>
               </w:tr>
+              <w:tr>
+                <w:trPr>
+                  <w:divId w:val="1158958815"/>
+                  <w:tblCellSpacing w:w="15" w:type="dxa"/>
+                </w:trPr>
+                <w:tc>
+                  <w:tcPr>
+                    <w:tcW w:w="50" w:type="pct"/>
+                    <w:hideMark/>
+                  </w:tcPr>
+                  <w:p>
+                    <w:pPr>
+                      <w:pStyle w:val="Literaturverzeichnis"/>
+                      <w:rPr>
+                        <w:rFonts w:eastAsiaTheme="minorEastAsia"/>
+                        <w:noProof/>
+                      </w:rPr>
+                    </w:pPr>
+                    <w:r>
+                      <w:rPr>
+                        <w:noProof/>
+                      </w:rPr>
+                      <w:t xml:space="preserve">[6] </w:t>
+                    </w:r>
+                  </w:p>
+                </w:tc>
+                <w:tc>
+                  <w:tcPr>
+                    <w:tcW w:w="0" w:type="auto"/>
+                    <w:hideMark/>
+                  </w:tcPr>
+                  <w:p>
+                    <w:pPr>
+                      <w:pStyle w:val="Literaturverzeichnis"/>
+                      <w:rPr>
+                        <w:rFonts w:eastAsiaTheme="minorEastAsia"/>
+                        <w:noProof/>
+                      </w:rPr>
+                    </w:pPr>
+                    <w:r>
+                      <w:rPr>
+                        <w:noProof/>
+                      </w:rPr>
+                      <w:t>ifixit.com, „Kinect ohne Gehäuse,“ 05 01 2012. [Online]. Available: http://wiki.zimt.uni-siegen.de/fertigungsautomatisierung/index.php/Datei:S910310_abb2.png. [Zugriff am 10 03 2014].</w:t>
+                    </w:r>
+                  </w:p>
+                </w:tc>
+              </w:tr>
+              <w:tr>
+                <w:trPr>
+                  <w:divId w:val="1158958815"/>
+                  <w:tblCellSpacing w:w="15" w:type="dxa"/>
+                </w:trPr>
+                <w:tc>
+                  <w:tcPr>
+                    <w:tcW w:w="50" w:type="pct"/>
+                    <w:hideMark/>
+                  </w:tcPr>
+                  <w:p>
+                    <w:pPr>
+                      <w:pStyle w:val="Literaturverzeichnis"/>
+                      <w:rPr>
+                        <w:rFonts w:eastAsiaTheme="minorEastAsia"/>
+                        <w:noProof/>
+                      </w:rPr>
+                    </w:pPr>
+                    <w:r>
+                      <w:rPr>
+                        <w:noProof/>
+                      </w:rPr>
+                      <w:t xml:space="preserve">[7] </w:t>
+                    </w:r>
+                  </w:p>
+                </w:tc>
+                <w:tc>
+                  <w:tcPr>
+                    <w:tcW w:w="0" w:type="auto"/>
+                    <w:hideMark/>
+                  </w:tcPr>
+                  <w:p>
+                    <w:pPr>
+                      <w:pStyle w:val="Literaturverzeichnis"/>
+                      <w:rPr>
+                        <w:rFonts w:eastAsiaTheme="minorEastAsia"/>
+                        <w:noProof/>
+                      </w:rPr>
+                    </w:pPr>
+                    <w:r>
+                      <w:rPr>
+                        <w:noProof/>
+                      </w:rPr>
+                      <w:t>N. Demuth, „Die Welt,“ 27 08 2013. [Online]. Available: http://www.welt.de/wissenschaft/article119430009/Mit-solchen-Maschinen-werden-wir-alleine-sein.html. [Zugriff am 05 03 2014].</w:t>
+                    </w:r>
+                  </w:p>
+                </w:tc>
+              </w:tr>
+              <w:tr>
+                <w:trPr>
+                  <w:divId w:val="1158958815"/>
+                  <w:tblCellSpacing w:w="15" w:type="dxa"/>
+                </w:trPr>
+                <w:tc>
+                  <w:tcPr>
+                    <w:tcW w:w="50" w:type="pct"/>
+                    <w:hideMark/>
+                  </w:tcPr>
+                  <w:p>
+                    <w:pPr>
+                      <w:pStyle w:val="Literaturverzeichnis"/>
+                      <w:rPr>
+                        <w:rFonts w:eastAsiaTheme="minorEastAsia"/>
+                        <w:noProof/>
+                      </w:rPr>
+                    </w:pPr>
+                    <w:r>
+                      <w:rPr>
+                        <w:noProof/>
+                      </w:rPr>
+                      <w:t xml:space="preserve">[8] </w:t>
+                    </w:r>
+                  </w:p>
+                </w:tc>
+                <w:tc>
+                  <w:tcPr>
+                    <w:tcW w:w="0" w:type="auto"/>
+                    <w:hideMark/>
+                  </w:tcPr>
+                  <w:p>
+                    <w:pPr>
+                      <w:pStyle w:val="Literaturverzeichnis"/>
+                      <w:rPr>
+                        <w:rFonts w:eastAsiaTheme="minorEastAsia"/>
+                        <w:noProof/>
+                      </w:rPr>
+                    </w:pPr>
+                    <w:r>
+                      <w:rPr>
+                        <w:noProof/>
+                      </w:rPr>
+                      <w:t xml:space="preserve">Die Zeit, „zeit.de,“ 04 12 2013. [Online]. </w:t>
+                    </w:r>
+                    <w:r>
+                      <w:rPr>
+                        <w:noProof/>
+                        <w:lang w:val="en-US"/>
+                      </w:rPr>
+                      <w:t xml:space="preserve">Available: http://www.zeit.de/wirtschaft/unternehmen/2013-12/google-roboter-android-erfinder-andy-rubin. </w:t>
+                    </w:r>
+                    <w:r>
+                      <w:rPr>
+                        <w:noProof/>
+                      </w:rPr>
+                      <w:t>[Zugriff am 05 03 2014].</w:t>
+                    </w:r>
+                  </w:p>
+                </w:tc>
+              </w:tr>
+              <w:tr>
+                <w:trPr>
+                  <w:divId w:val="1158958815"/>
+                  <w:tblCellSpacing w:w="15" w:type="dxa"/>
+                </w:trPr>
+                <w:tc>
+                  <w:tcPr>
+                    <w:tcW w:w="50" w:type="pct"/>
+                    <w:hideMark/>
+                  </w:tcPr>
+                  <w:p>
+                    <w:pPr>
+                      <w:pStyle w:val="Literaturverzeichnis"/>
+                      <w:rPr>
+                        <w:rFonts w:eastAsiaTheme="minorEastAsia"/>
+                        <w:noProof/>
+                      </w:rPr>
+                    </w:pPr>
+                    <w:r>
+                      <w:rPr>
+                        <w:noProof/>
+                      </w:rPr>
+                      <w:t xml:space="preserve">[9] </w:t>
+                    </w:r>
+                  </w:p>
+                </w:tc>
+                <w:tc>
+                  <w:tcPr>
+                    <w:tcW w:w="0" w:type="auto"/>
+                    <w:hideMark/>
+                  </w:tcPr>
+                  <w:p>
+                    <w:pPr>
+                      <w:pStyle w:val="Literaturverzeichnis"/>
+                      <w:rPr>
+                        <w:rFonts w:eastAsiaTheme="minorEastAsia"/>
+                        <w:noProof/>
+                      </w:rPr>
+                    </w:pPr>
+                    <w:r>
+                      <w:rPr>
+                        <w:noProof/>
+                      </w:rPr>
+                      <w:t>Frauenhofer Institut, „Frauenhofer Institut - Humaniode Roboter,“ [Online]. Available: https://www.iosb.fraunhofer.de/servlet/is/5093/. [Zugriff am 05 03 2014].</w:t>
+                    </w:r>
+                  </w:p>
+                </w:tc>
+              </w:tr>
+              <w:tr>
+                <w:trPr>
+                  <w:divId w:val="1158958815"/>
+                  <w:tblCellSpacing w:w="15" w:type="dxa"/>
+                </w:trPr>
+                <w:tc>
+                  <w:tcPr>
+                    <w:tcW w:w="50" w:type="pct"/>
+                    <w:hideMark/>
+                  </w:tcPr>
+                  <w:p>
+                    <w:pPr>
+                      <w:pStyle w:val="Literaturverzeichnis"/>
+                      <w:rPr>
+                        <w:rFonts w:eastAsiaTheme="minorEastAsia"/>
+                        <w:noProof/>
+                      </w:rPr>
+                    </w:pPr>
+                    <w:r>
+                      <w:rPr>
+                        <w:noProof/>
+                      </w:rPr>
+                      <w:t xml:space="preserve">[10] </w:t>
+                    </w:r>
+                  </w:p>
+                </w:tc>
+                <w:tc>
+                  <w:tcPr>
+                    <w:tcW w:w="0" w:type="auto"/>
+                    <w:hideMark/>
+                  </w:tcPr>
+                  <w:p>
+                    <w:pPr>
+                      <w:pStyle w:val="Literaturverzeichnis"/>
+                      <w:rPr>
+                        <w:rFonts w:eastAsiaTheme="minorEastAsia"/>
+                        <w:noProof/>
+                      </w:rPr>
+                    </w:pPr>
+                    <w:r>
+                      <w:rPr>
+                        <w:noProof/>
+                        <w:lang w:val="en-US"/>
+                      </w:rPr>
+                      <w:t xml:space="preserve">Aldebaran Robotics, „Aldebaran Robotics Nao Software Documentation,“ [Online]. </w:t>
+                    </w:r>
+                    <w:r>
+                      <w:rPr>
+                        <w:noProof/>
+                      </w:rPr>
+                      <w:t>Available: https://community.aldebaran-robotics.com/doc/1-14/family/robots/motors_robot.html. [Zugriff am 06 03 2014].</w:t>
+                    </w:r>
+                  </w:p>
+                </w:tc>
+              </w:tr>
+              <w:tr>
+                <w:trPr>
+                  <w:divId w:val="1158958815"/>
+                  <w:tblCellSpacing w:w="15" w:type="dxa"/>
+                </w:trPr>
+                <w:tc>
+                  <w:tcPr>
+                    <w:tcW w:w="50" w:type="pct"/>
+                    <w:hideMark/>
+                  </w:tcPr>
+                  <w:p>
+                    <w:pPr>
+                      <w:pStyle w:val="Literaturverzeichnis"/>
+                      <w:rPr>
+                        <w:rFonts w:eastAsiaTheme="minorEastAsia"/>
+                        <w:noProof/>
+                      </w:rPr>
+                    </w:pPr>
+                    <w:r>
+                      <w:rPr>
+                        <w:noProof/>
+                      </w:rPr>
+                      <w:t xml:space="preserve">[11] </w:t>
+                    </w:r>
+                  </w:p>
+                </w:tc>
+                <w:tc>
+                  <w:tcPr>
+                    <w:tcW w:w="0" w:type="auto"/>
+                    <w:hideMark/>
+                  </w:tcPr>
+                  <w:p>
+                    <w:pPr>
+                      <w:pStyle w:val="Literaturverzeichnis"/>
+                      <w:rPr>
+                        <w:rFonts w:eastAsiaTheme="minorEastAsia"/>
+                        <w:noProof/>
+                      </w:rPr>
+                    </w:pPr>
+                    <w:r>
+                      <w:rPr>
+                        <w:noProof/>
+                        <w:lang w:val="en-US"/>
+                      </w:rPr>
+                      <w:t xml:space="preserve">Aldebaran Robotics, „Aldebaran Robotics,“ [Online]. </w:t>
+                    </w:r>
+                    <w:r>
+                      <w:rPr>
+                        <w:noProof/>
+                      </w:rPr>
+                      <w:t>Available: http://www.aldebaran-</w:t>
+                    </w:r>
+                    <w:r>
+                      <w:rPr>
+                        <w:noProof/>
+                      </w:rPr>
+                      <w:lastRenderedPageBreak/>
+                      <w:t>robotics.com/en/Discover-NAO/Key-Features/hardware-platform.html. [Zugriff am 06 03 2014].</w:t>
+                    </w:r>
+                  </w:p>
+                </w:tc>
+              </w:tr>
             </w:tbl>
             <w:p>
               <w:pPr>
+                <w:divId w:val="1158958815"/>
                 <w:rPr>
                   <w:noProof/>
                 </w:rPr>
@@ -6138,7 +7047,7 @@
         </w:sdt>
       </w:sdtContent>
     </w:sdt>
-    <w:bookmarkEnd w:id="51"/>
+    <w:bookmarkEnd w:id="53"/>
     <w:p>
       <w:r>
         <w:t xml:space="preserve">Alle </w:t>
@@ -6155,8 +7064,8 @@
       </w:pPr>
     </w:p>
     <w:sectPr>
-      <w:headerReference w:type="default" r:id="rId28"/>
-      <w:footerReference w:type="default" r:id="rId29"/>
+      <w:headerReference w:type="default" r:id="rId27"/>
+      <w:footerReference w:type="default" r:id="rId28"/>
       <w:pgSz w:w="11906" w:h="16838"/>
       <w:pgMar w:top="1418" w:right="1418" w:bottom="1418" w:left="1418" w:header="708" w:footer="708" w:gutter="0"/>
       <w:pgNumType w:fmt="upperRoman" w:start="9"/>
@@ -6213,7 +7122,7 @@
         <w:annotationRef/>
       </w:r>
       <w:r>
-        <w:t>Gamepad</w:t>
+        <w:t>einfügen</w:t>
       </w:r>
     </w:p>
   </w:comment>
@@ -6229,11 +7138,11 @@
         <w:annotationRef/>
       </w:r>
       <w:r>
-        <w:t>einfügen</w:t>
+        <w:t>Stimmt das so?</w:t>
       </w:r>
     </w:p>
   </w:comment>
-  <w:comment w:id="25" w:author="Dennis" w:date="2014-03-05T14:49:00Z" w:initials="D">
+  <w:comment w:id="26" w:author="Dennis" w:date="2014-03-10T22:03:00Z" w:initials="D">
     <w:p>
       <w:pPr>
         <w:pStyle w:val="Kommentartext"/>
@@ -6245,11 +7154,11 @@
         <w:annotationRef/>
       </w:r>
       <w:r>
-        <w:t>Stimmt das so?</w:t>
+        <w:t>Es gibt auch eine Variante mit 1280x1024 Pixeln?!</w:t>
       </w:r>
     </w:p>
   </w:comment>
-  <w:comment w:id="35" w:author="Karolin Edigkaufer" w:date="2014-03-06T17:54:00Z" w:initials="KE">
+  <w:comment w:id="36" w:author="Karolin Edigkaufer" w:date="2014-03-06T17:54:00Z" w:initials="KE">
     <w:p>
       <w:pPr>
         <w:pStyle w:val="Kommentartext"/>
@@ -6265,7 +7174,7 @@
       </w:r>
     </w:p>
   </w:comment>
-  <w:comment w:id="36" w:author="Karolin Edigkaufer" w:date="2014-03-06T18:04:00Z" w:initials="KE">
+  <w:comment w:id="37" w:author="Karolin Edigkaufer" w:date="2014-03-06T18:04:00Z" w:initials="KE">
     <w:p>
       <w:pPr>
         <w:pStyle w:val="Kommentartext"/>
@@ -6286,7 +7195,7 @@
       </w:r>
     </w:p>
   </w:comment>
-  <w:comment w:id="38" w:author="Karolin Edigkaufer" w:date="2014-03-06T18:00:00Z" w:initials="KE">
+  <w:comment w:id="40" w:author="Karolin Edigkaufer" w:date="2014-03-06T18:00:00Z" w:initials="KE">
     <w:p>
       <w:pPr>
         <w:pStyle w:val="Kommentartext"/>
@@ -6302,7 +7211,7 @@
       </w:r>
     </w:p>
   </w:comment>
-  <w:comment w:id="39" w:author="Karolin Edigkaufer" w:date="2014-03-06T18:32:00Z" w:initials="KE">
+  <w:comment w:id="41" w:author="Karolin Edigkaufer" w:date="2014-03-06T18:32:00Z" w:initials="KE">
     <w:p>
       <w:pPr>
         <w:pStyle w:val="Kommentartext"/>
@@ -6374,7 +7283,7 @@
       <mc:AlternateContent>
         <mc:Choice Requires="wps">
           <w:drawing>
-            <wp:anchor distT="0" distB="0" distL="114300" distR="114300" simplePos="0" relativeHeight="251665920" behindDoc="0" locked="0" layoutInCell="1" allowOverlap="1" wp14:anchorId="5AB8107C" wp14:editId="625D536A">
+            <wp:anchor distT="0" distB="0" distL="114300" distR="114300" simplePos="0" relativeHeight="251665920" behindDoc="0" locked="0" layoutInCell="1" allowOverlap="1" wp14:anchorId="45665198" wp14:editId="01551A33">
               <wp:simplePos x="0" y="0"/>
               <wp:positionH relativeFrom="column">
                 <wp:posOffset>-1129030</wp:posOffset>
@@ -6488,7 +7397,7 @@
         <w:noProof/>
         <w:color w:val="A6A6A6" w:themeColor="background1" w:themeShade="A6"/>
       </w:rPr>
-      <w:t>VI</w:t>
+      <w:t>VII</w:t>
     </w:r>
     <w:r>
       <w:rPr>
@@ -6523,7 +7432,7 @@
       <mc:AlternateContent>
         <mc:Choice Requires="wps">
           <w:drawing>
-            <wp:anchor distT="0" distB="0" distL="114300" distR="114300" simplePos="0" relativeHeight="251679232" behindDoc="0" locked="0" layoutInCell="1" allowOverlap="1" wp14:anchorId="4D928E64" wp14:editId="0A6D82F3">
+            <wp:anchor distT="0" distB="0" distL="114300" distR="114300" simplePos="0" relativeHeight="251679232" behindDoc="0" locked="0" layoutInCell="1" allowOverlap="1" wp14:anchorId="256A9D02" wp14:editId="06161FC2">
               <wp:simplePos x="0" y="0"/>
               <wp:positionH relativeFrom="column">
                 <wp:posOffset>-1081405</wp:posOffset>
@@ -6654,7 +7563,7 @@
         <w:noProof/>
         <w:color w:val="A6A6A6" w:themeColor="background1" w:themeShade="A6"/>
       </w:rPr>
-      <w:t>8</w:t>
+      <w:t>7</w:t>
     </w:r>
     <w:r>
       <w:rPr>
@@ -6819,7 +7728,7 @@
         <w:noProof/>
         <w:color w:val="A6A6A6" w:themeColor="background1" w:themeShade="A6"/>
       </w:rPr>
-      <w:t>IX</w:t>
+      <w:t>X</w:t>
     </w:r>
     <w:r>
       <w:rPr>
@@ -6960,7 +7869,7 @@
       <mc:AlternateContent>
         <mc:Choice Requires="wps">
           <w:drawing>
-            <wp:anchor distT="0" distB="0" distL="114300" distR="114300" simplePos="0" relativeHeight="251663872" behindDoc="0" locked="0" layoutInCell="1" allowOverlap="1" wp14:anchorId="0D8913E0" wp14:editId="5ECC3271">
+            <wp:anchor distT="0" distB="0" distL="114300" distR="114300" simplePos="0" relativeHeight="251663872" behindDoc="0" locked="0" layoutInCell="1" allowOverlap="1" wp14:anchorId="5335C660" wp14:editId="510845B0">
               <wp:simplePos x="0" y="0"/>
               <wp:positionH relativeFrom="column">
                 <wp:posOffset>-957580</wp:posOffset>
@@ -7046,7 +7955,7 @@
         <w:noProof/>
       </w:rPr>
       <w:drawing>
-        <wp:anchor distT="0" distB="0" distL="114300" distR="114300" simplePos="0" relativeHeight="251681280" behindDoc="0" locked="0" layoutInCell="1" allowOverlap="1" wp14:anchorId="3155F8B4" wp14:editId="4A32DA25">
+        <wp:anchor distT="0" distB="0" distL="114300" distR="114300" simplePos="0" relativeHeight="251681280" behindDoc="0" locked="0" layoutInCell="1" allowOverlap="1" wp14:anchorId="38DAD22C" wp14:editId="3DBDABF1">
           <wp:simplePos x="0" y="0"/>
           <wp:positionH relativeFrom="margin">
             <wp:posOffset>1974850</wp:posOffset>
@@ -7057,7 +7966,7 @@
           <wp:extent cx="1638300" cy="685800"/>
           <wp:effectExtent l="0" t="0" r="0" b="0"/>
           <wp:wrapSquare wrapText="bothSides"/>
-          <wp:docPr id="32" name="Bild 1"/>
+          <wp:docPr id="7" name="Bild 1"/>
           <wp:cNvGraphicFramePr>
             <a:graphicFrameLocks xmlns:a="http://schemas.openxmlformats.org/drawingml/2006/main" noChangeAspect="1"/>
           </wp:cNvGraphicFramePr>
@@ -7132,7 +8041,7 @@
       <mc:AlternateContent>
         <mc:Choice Requires="wps">
           <w:drawing>
-            <wp:anchor distT="0" distB="0" distL="114300" distR="114300" simplePos="0" relativeHeight="251678208" behindDoc="0" locked="0" layoutInCell="1" allowOverlap="1" wp14:anchorId="401B0A62" wp14:editId="686A357B">
+            <wp:anchor distT="0" distB="0" distL="114300" distR="114300" simplePos="0" relativeHeight="251678208" behindDoc="0" locked="0" layoutInCell="1" allowOverlap="1" wp14:anchorId="307A0635" wp14:editId="544CE7EF">
               <wp:simplePos x="0" y="0"/>
               <wp:positionH relativeFrom="column">
                 <wp:posOffset>-909955</wp:posOffset>
@@ -7203,10 +8112,7 @@
       </mc:AlternateContent>
     </w:r>
     <w:r>
-      <w:t xml:space="preserve">Dennis Alles und </w:t>
-    </w:r>
-    <w:r>
-      <w:t xml:space="preserve">Karolin </w:t>
+      <w:t xml:space="preserve">Dennis Alles und Karolin </w:t>
     </w:r>
     <w:proofErr w:type="spellStart"/>
     <w:r>
@@ -7225,27 +8131,14 @@
     <w:r>
       <w:tab/>
     </w:r>
-    <w:r>
-      <w:fldChar w:fldCharType="begin"/>
-    </w:r>
-    <w:r>
-      <w:instrText xml:space="preserve"> STYLEREF  "Überschrift 1"  \* MERGEFORMAT </w:instrText>
-    </w:r>
-    <w:r>
-      <w:fldChar w:fldCharType="separate"/>
-    </w:r>
-    <w:r>
-      <w:rPr>
-        <w:noProof/>
-      </w:rPr>
-      <w:t>Grundlagen</w:t>
-    </w:r>
-    <w:r>
-      <w:rPr>
-        <w:noProof/>
-      </w:rPr>
-      <w:fldChar w:fldCharType="end"/>
-    </w:r>
+    <w:fldSimple w:instr=" STYLEREF  &quot;Überschrift 1&quot;  \* MERGEFORMAT ">
+      <w:r>
+        <w:rPr>
+          <w:noProof/>
+        </w:rPr>
+        <w:t>Grundlagen</w:t>
+      </w:r>
+    </w:fldSimple>
     <w:r>
       <w:tab/>
     </w:r>
@@ -7255,29 +8148,16 @@
     <w:r>
       <w:tab/>
     </w:r>
-    <w:r>
-      <w:fldChar w:fldCharType="begin"/>
-    </w:r>
-    <w:r>
-      <w:instrText xml:space="preserve"> STYLEREF  Vorspann  \* MERGEFORMAT </w:instrText>
-    </w:r>
-    <w:r>
-      <w:fldChar w:fldCharType="separate"/>
-    </w:r>
-    <w:r>
-      <w:rPr>
-        <w:noProof/>
-      </w:rPr>
-      <w:t>Inhaltsverzeichnis</w:t>
-    </w:r>
-    <w:r>
-      <w:rPr>
-        <w:noProof/>
-      </w:rPr>
-      <w:fldChar w:fldCharType="end"/>
-    </w:r>
-    <w:bookmarkStart w:id="48" w:name="_Toc262116031"/>
-    <w:bookmarkEnd w:id="48"/>
+    <w:fldSimple w:instr=" STYLEREF  Vorspann  \* MERGEFORMAT ">
+      <w:r>
+        <w:rPr>
+          <w:noProof/>
+        </w:rPr>
+        <w:t>Inhaltsverzeichnis</w:t>
+      </w:r>
+    </w:fldSimple>
+    <w:bookmarkStart w:id="50" w:name="_Toc262116031"/>
+    <w:bookmarkEnd w:id="50"/>
   </w:p>
 </w:hdr>
 </file>
@@ -9357,6 +10237,15 @@
   </w:num>
   <w:num w:numId="28">
     <w:abstractNumId w:val="13"/>
+  </w:num>
+  <w:num w:numId="29">
+    <w:abstractNumId w:val="9"/>
+  </w:num>
+  <w:num w:numId="30">
+    <w:abstractNumId w:val="9"/>
+  </w:num>
+  <w:num w:numId="31">
+    <w:abstractNumId w:val="9"/>
   </w:num>
   <w:numIdMacAtCleanup w:val="3"/>
 </w:numbering>
@@ -15565,7 +16454,7 @@
     <b:MonthAccessed>03</b:MonthAccessed>
     <b:DayAccessed>05</b:DayAccessed>
     <b:URL>http://www.welt.de/wissenschaft/article119430009/Mit-solchen-Maschinen-werden-wir-alleine-sein.html</b:URL>
-    <b:RefOrder>6</b:RefOrder>
+    <b:RefOrder>8</b:RefOrder>
   </b:Source>
   <b:Source>
     <b:Tag>Die13</b:Tag>
@@ -15584,7 +16473,7 @@
     <b:MonthAccessed>03</b:MonthAccessed>
     <b:DayAccessed>05</b:DayAccessed>
     <b:URL>http://www.zeit.de/wirtschaft/unternehmen/2013-12/google-roboter-android-erfinder-andy-rubin</b:URL>
-    <b:RefOrder>7</b:RefOrder>
+    <b:RefOrder>9</b:RefOrder>
   </b:Source>
   <b:Source>
     <b:Tag>Fra14</b:Tag>
@@ -15600,7 +16489,7 @@
     <b:MonthAccessed>03</b:MonthAccessed>
     <b:DayAccessed>05</b:DayAccessed>
     <b:URL>https://www.iosb.fraunhofer.de/servlet/is/5093/</b:URL>
-    <b:RefOrder>8</b:RefOrder>
+    <b:RefOrder>10</b:RefOrder>
   </b:Source>
   <b:Source>
     <b:Tag>Ald14</b:Tag>
@@ -15616,7 +16505,7 @@
     <b:MonthAccessed>03</b:MonthAccessed>
     <b:DayAccessed>06</b:DayAccessed>
     <b:URL>https://community.aldebaran-robotics.com/doc/1-14/family/robots/motors_robot.html</b:URL>
-    <b:RefOrder>9</b:RefOrder>
+    <b:RefOrder>11</b:RefOrder>
   </b:Source>
   <b:Source>
     <b:Tag>Ald141</b:Tag>
@@ -15632,13 +16521,48 @@
     <b:MonthAccessed>03</b:MonthAccessed>
     <b:DayAccessed>06</b:DayAccessed>
     <b:URL>http://www.aldebaran-robotics.com/en/Discover-NAO/Key-Features/hardware-platform.html</b:URL>
-    <b:RefOrder>10</b:RefOrder>
+    <b:RefOrder>12</b:RefOrder>
+  </b:Source>
+  <b:Source>
+    <b:Tag>ifi12</b:Tag>
+    <b:SourceType>InternetSite</b:SourceType>
+    <b:Guid>{E81B1D09-8900-42F6-8892-D04C5431F958}</b:Guid>
+    <b:Author>
+      <b:Author>
+        <b:Corporate>ifixit.com</b:Corporate>
+      </b:Author>
+    </b:Author>
+    <b:Year>2012</b:Year>
+    <b:Month>01</b:Month>
+    <b:Day>05</b:Day>
+    <b:YearAccessed>2014</b:YearAccessed>
+    <b:MonthAccessed>03</b:MonthAccessed>
+    <b:DayAccessed>10</b:DayAccessed>
+    <b:URL>http://wiki.zimt.uni-siegen.de/fertigungsautomatisierung/index.php/Datei:S910310_abb2.png</b:URL>
+    <b:Title>Kinect ohne Gehäuse</b:Title>
+    <b:RefOrder>6</b:RefOrder>
+  </b:Source>
+  <b:Source>
+    <b:Tag>Mic141</b:Tag>
+    <b:SourceType>InternetSite</b:SourceType>
+    <b:Guid>{DFC15609-B634-40D1-BE3C-549FBCCB78B9}</b:Guid>
+    <b:Author>
+      <b:Author>
+        <b:Corporate>Microsoft</b:Corporate>
+      </b:Author>
+    </b:Author>
+    <b:Title>Tracking Users with Kinect Skeletal Tracking</b:Title>
+    <b:YearAccessed>2014</b:YearAccessed>
+    <b:MonthAccessed>03</b:MonthAccessed>
+    <b:DayAccessed>10</b:DayAccessed>
+    <b:URL>http://msdn.microsoft.com/en-us/library/jj131025.aspx</b:URL>
+    <b:RefOrder>7</b:RefOrder>
   </b:Source>
 </b:Sources>
 </file>
 
 <file path=customXml/itemProps1.xml><?xml version="1.0" encoding="utf-8"?>
-<ds:datastoreItem xmlns:ds="http://schemas.openxmlformats.org/officeDocument/2006/customXml" ds:itemID="{2A20BD55-93E5-4D8D-95C4-D0D87A7E4C80}">
+<ds:datastoreItem xmlns:ds="http://schemas.openxmlformats.org/officeDocument/2006/customXml" ds:itemID="{72A601E3-4DBF-4739-9E92-744FCE53EBCB}">
   <ds:schemaRefs>
     <ds:schemaRef ds:uri="http://schemas.openxmlformats.org/officeDocument/2006/bibliography"/>
   </ds:schemaRefs>

</xml_diff>

<commit_message>
Beschriftung der Abbildungen in Studienarbeit_Nao.docx
</commit_message>
<xml_diff>
--- a/Studienarbeit_Nao.docx
+++ b/Studienarbeit_Nao.docx
@@ -1299,13 +1299,13 @@
         </w:rPr>
         <w:fldChar w:fldCharType="separate"/>
       </w:r>
-      <w:hyperlink w:anchor="_Toc382252932" w:history="1">
+      <w:hyperlink w:anchor="_Toc382302175" w:history="1">
         <w:r>
           <w:rPr>
             <w:rStyle w:val="Hyperlink"/>
             <w:noProof/>
           </w:rPr>
-          <w:t>Abb. 1: Die Lage der Motoren beim Nao [9]</w:t>
+          <w:t>Abb. 1: Die Sensoren der Kinect [6]</w:t>
         </w:r>
         <w:r>
           <w:rPr>
@@ -1326,7 +1326,7 @@
             <w:noProof/>
             <w:webHidden/>
           </w:rPr>
-          <w:instrText xml:space="preserve"> PAGEREF _Toc382252932 \h </w:instrText>
+          <w:instrText xml:space="preserve"> PAGEREF _Toc382302175 \h </w:instrText>
         </w:r>
         <w:r>
           <w:rPr>
@@ -1346,7 +1346,7 @@
             <w:noProof/>
             <w:webHidden/>
           </w:rPr>
-          <w:t>7</w:t>
+          <w:t>4</w:t>
         </w:r>
         <w:r>
           <w:rPr>
@@ -1371,13 +1371,13 @@
           <w:lang w:eastAsia="de-DE"/>
         </w:rPr>
       </w:pPr>
-      <w:hyperlink w:anchor="_Toc382252933" w:history="1">
+      <w:hyperlink w:anchor="_Toc382302176" w:history="1">
         <w:r>
           <w:rPr>
             <w:rStyle w:val="Hyperlink"/>
             <w:noProof/>
           </w:rPr>
-          <w:t>Abb. 2: Die Hardwarekomponenten des Nao [10]</w:t>
+          <w:t>Abb. 2: Skeleton mit 20 Punkten [7]</w:t>
         </w:r>
         <w:r>
           <w:rPr>
@@ -1398,7 +1398,7 @@
             <w:noProof/>
             <w:webHidden/>
           </w:rPr>
-          <w:instrText xml:space="preserve"> PAGEREF _Toc382252933 \h </w:instrText>
+          <w:instrText xml:space="preserve"> PAGEREF _Toc382302176 \h </w:instrText>
         </w:r>
         <w:r>
           <w:rPr>
@@ -1418,7 +1418,7 @@
             <w:noProof/>
             <w:webHidden/>
           </w:rPr>
-          <w:t>8</w:t>
+          <w:t>5</w:t>
         </w:r>
         <w:r>
           <w:rPr>
@@ -1443,27 +1443,157 @@
           <w:lang w:eastAsia="de-DE"/>
         </w:rPr>
       </w:pPr>
-      <w:hyperlink w:anchor="_Toc382252934" w:history="1">
+      <w:hyperlink w:anchor="_Toc382302177" w:history="1">
         <w:r>
           <w:rPr>
             <w:rStyle w:val="Hyperlink"/>
             <w:noProof/>
           </w:rPr>
-          <w:t>Abb.</w:t>
-        </w:r>
+          <w:t>Abb. 3: Die Lage der Motoren beim Nao [10]</w:t>
+        </w:r>
+        <w:r>
+          <w:rPr>
+            <w:noProof/>
+            <w:webHidden/>
+          </w:rPr>
+          <w:tab/>
+        </w:r>
+        <w:r>
+          <w:rPr>
+            <w:noProof/>
+            <w:webHidden/>
+          </w:rPr>
+          <w:fldChar w:fldCharType="begin"/>
+        </w:r>
+        <w:r>
+          <w:rPr>
+            <w:noProof/>
+            <w:webHidden/>
+          </w:rPr>
+          <w:instrText xml:space="preserve"> PAGEREF _Toc382302177 \h </w:instrText>
+        </w:r>
+        <w:r>
+          <w:rPr>
+            <w:noProof/>
+            <w:webHidden/>
+          </w:rPr>
+        </w:r>
+        <w:r>
+          <w:rPr>
+            <w:noProof/>
+            <w:webHidden/>
+          </w:rPr>
+          <w:fldChar w:fldCharType="separate"/>
+        </w:r>
+        <w:r>
+          <w:rPr>
+            <w:noProof/>
+            <w:webHidden/>
+          </w:rPr>
+          <w:t>7</w:t>
+        </w:r>
+        <w:r>
+          <w:rPr>
+            <w:noProof/>
+            <w:webHidden/>
+          </w:rPr>
+          <w:fldChar w:fldCharType="end"/>
+        </w:r>
+      </w:hyperlink>
+    </w:p>
+    <w:p>
+      <w:pPr>
+        <w:pStyle w:val="Abbildungsverzeichnis"/>
+        <w:tabs>
+          <w:tab w:val="right" w:leader="dot" w:pos="9060"/>
+        </w:tabs>
+        <w:rPr>
+          <w:rFonts w:asciiTheme="minorHAnsi" w:eastAsiaTheme="minorEastAsia" w:hAnsiTheme="minorHAnsi" w:cstheme="minorBidi"/>
+          <w:noProof/>
+          <w:sz w:val="22"/>
+          <w:szCs w:val="22"/>
+          <w:lang w:eastAsia="de-DE"/>
+        </w:rPr>
+      </w:pPr>
+      <w:hyperlink w:anchor="_Toc382302178" w:history="1">
         <w:r>
           <w:rPr>
             <w:rStyle w:val="Hyperlink"/>
             <w:noProof/>
           </w:rPr>
-          <w:t xml:space="preserve"> </w:t>
-        </w:r>
+          <w:t>Abb. 4: Die Hardwarekomponenten des Nao [11]</w:t>
+        </w:r>
+        <w:r>
+          <w:rPr>
+            <w:noProof/>
+            <w:webHidden/>
+          </w:rPr>
+          <w:tab/>
+        </w:r>
+        <w:r>
+          <w:rPr>
+            <w:noProof/>
+            <w:webHidden/>
+          </w:rPr>
+          <w:fldChar w:fldCharType="begin"/>
+        </w:r>
+        <w:r>
+          <w:rPr>
+            <w:noProof/>
+            <w:webHidden/>
+          </w:rPr>
+          <w:instrText xml:space="preserve"> PAGEREF _Toc382302178 \h </w:instrText>
+        </w:r>
+        <w:r>
+          <w:rPr>
+            <w:noProof/>
+            <w:webHidden/>
+          </w:rPr>
+        </w:r>
+        <w:r>
+          <w:rPr>
+            <w:noProof/>
+            <w:webHidden/>
+          </w:rPr>
+          <w:fldChar w:fldCharType="separate"/>
+        </w:r>
+        <w:r>
+          <w:rPr>
+            <w:noProof/>
+            <w:webHidden/>
+          </w:rPr>
+          <w:t>8</w:t>
+        </w:r>
+        <w:r>
+          <w:rPr>
+            <w:noProof/>
+            <w:webHidden/>
+          </w:rPr>
+          <w:fldChar w:fldCharType="end"/>
+        </w:r>
+      </w:hyperlink>
+    </w:p>
+    <w:p>
+      <w:pPr>
+        <w:pStyle w:val="Abbildungsverzeichnis"/>
+        <w:tabs>
+          <w:tab w:val="right" w:leader="dot" w:pos="9060"/>
+        </w:tabs>
+        <w:rPr>
+          <w:rFonts w:asciiTheme="minorHAnsi" w:eastAsiaTheme="minorEastAsia" w:hAnsiTheme="minorHAnsi" w:cstheme="minorBidi"/>
+          <w:noProof/>
+          <w:sz w:val="22"/>
+          <w:szCs w:val="22"/>
+          <w:lang w:eastAsia="de-DE"/>
+        </w:rPr>
+      </w:pPr>
+      <w:hyperlink w:anchor="_Toc382302179" w:history="1">
         <w:r>
           <w:rPr>
             <w:rStyle w:val="Hyperlink"/>
             <w:noProof/>
           </w:rPr>
-          <w:t>3: Nao Bibliothek nutzen</w:t>
+          <w:t>Abb. 5: Nao Bibliothek nutzen</w:t>
         </w:r>
         <w:r>
           <w:rPr>
@@ -1484,7 +1614,7 @@
             <w:noProof/>
             <w:webHidden/>
           </w:rPr>
-          <w:instrText xml:space="preserve"> PAGEREF _Toc382252934 \h </w:instrText>
+          <w:instrText xml:space="preserve"> PAGEREF _Toc382302179 \h </w:instrText>
         </w:r>
         <w:r>
           <w:rPr>
@@ -1992,6 +2122,7 @@
         <w:rPr>
           <w:rStyle w:val="HTMLAkronym"/>
           <w:rFonts w:cs="Times New Roman"/>
+          <w:lang w:val="en-US"/>
         </w:rPr>
       </w:pPr>
       <w:r>
@@ -4021,13 +4152,19 @@
     </w:p>
     <w:p>
       <w:r>
-        <w:t>Sowohl Roboter als auch die direkte Interaktion zwischen Anwender und Computer liegen voll im Trend in der Informatik. Die starre Programmierung eines Rechners wird es zwar immer geben, aber oftmals rückt das Thema den Anwender selbst mit einzubeziehen mehr und mehr in den Vordergrund. Hierbei liegt die große Herausforderung in der Wahrnehmung und Nachahmung von menschlichen Aktionen</w:t>
+        <w:t xml:space="preserve">Sowohl Roboter als auch die direkte Interaktion zwischen Anwender und Computer liegen voll im Trend in der Informatik. Die starre Programmierung eines Rechners wird es zwar immer geben, aber oftmals rückt das Thema den Anwender selbst mit einzubeziehen mehr und mehr in den Vordergrund. Hierbei liegt </w:t>
+      </w:r>
+      <w:bookmarkStart w:id="11" w:name="_GoBack"/>
+      <w:bookmarkEnd w:id="11"/>
+      <w:r>
+        <w:t>die große Herausforderung in der Wahrnehmung und Nachahmung von menschlichen Aktionen</w:t>
       </w:r>
       <w:sdt>
         <w:sdtPr>
           <w:id w:val="1174081940"/>
           <w:citation/>
         </w:sdtPr>
+        <w:sdtEndPr/>
         <w:sdtContent>
           <w:r>
             <w:fldChar w:fldCharType="begin"/>
@@ -4073,16 +4210,16 @@
       <w:r>
         <w:t xml:space="preserve">. Die Kinect ist eine Hardware zur </w:t>
       </w:r>
-      <w:commentRangeStart w:id="11"/>
+      <w:commentRangeStart w:id="12"/>
       <w:r>
         <w:t>Gestik- und Mimik Erkennung.</w:t>
       </w:r>
-      <w:commentRangeEnd w:id="11"/>
+      <w:commentRangeEnd w:id="12"/>
       <w:r>
         <w:rPr>
           <w:rStyle w:val="Kommentarzeichen"/>
         </w:rPr>
-        <w:commentReference w:id="11"/>
+        <w:commentReference w:id="12"/>
       </w:r>
     </w:p>
     <w:p/>
@@ -4096,11 +4233,11 @@
       <w:pPr>
         <w:pStyle w:val="berschrift2"/>
       </w:pPr>
-      <w:bookmarkStart w:id="12" w:name="_Toc381796088"/>
+      <w:bookmarkStart w:id="13" w:name="_Toc381796088"/>
       <w:r>
         <w:t>Motivation</w:t>
       </w:r>
-      <w:bookmarkEnd w:id="12"/>
+      <w:bookmarkEnd w:id="13"/>
     </w:p>
     <w:p>
       <w:r>
@@ -4111,16 +4248,16 @@
       <w:pPr>
         <w:pStyle w:val="berschrift2"/>
       </w:pPr>
-      <w:bookmarkStart w:id="13" w:name="_Toc262115993"/>
-      <w:bookmarkStart w:id="14" w:name="_Toc381796089"/>
+      <w:bookmarkStart w:id="14" w:name="_Toc262115993"/>
+      <w:bookmarkStart w:id="15" w:name="_Toc381796089"/>
       <w:r>
         <w:t>Aufgaben</w:t>
       </w:r>
-      <w:bookmarkEnd w:id="13"/>
+      <w:bookmarkEnd w:id="14"/>
       <w:r>
         <w:t>umfeld</w:t>
       </w:r>
-      <w:bookmarkEnd w:id="14"/>
+      <w:bookmarkEnd w:id="15"/>
     </w:p>
     <w:p>
       <w:r>
@@ -4157,30 +4294,30 @@
       <w:pPr>
         <w:pStyle w:val="berschrift2"/>
       </w:pPr>
-      <w:bookmarkStart w:id="15" w:name="_Toc381796090"/>
+      <w:bookmarkStart w:id="16" w:name="_Toc381796090"/>
       <w:r>
         <w:t>Aufgabenbeschreibung</w:t>
       </w:r>
       <w:r>
         <w:t xml:space="preserve"> und Ziele</w:t>
       </w:r>
-      <w:bookmarkEnd w:id="15"/>
-    </w:p>
-    <w:p>
-      <w:bookmarkStart w:id="16" w:name="_Toc381796091"/>
+      <w:bookmarkEnd w:id="16"/>
+    </w:p>
+    <w:p>
+      <w:bookmarkStart w:id="17" w:name="_Toc381796091"/>
       <w:r>
         <w:t xml:space="preserve">Ziel der Arbeit ist es, eine Anwendung zu programmieren, die auf spielerische Weise die Zusammenarbeit zwischen dem Roboter, einem </w:t>
       </w:r>
-      <w:commentRangeStart w:id="17"/>
+      <w:commentRangeStart w:id="18"/>
       <w:r>
         <w:t xml:space="preserve">Spieler </w:t>
       </w:r>
-      <w:commentRangeEnd w:id="17"/>
+      <w:commentRangeEnd w:id="18"/>
       <w:r>
         <w:rPr>
           <w:rStyle w:val="Kommentarzeichen"/>
         </w:rPr>
-        <w:commentReference w:id="17"/>
+        <w:commentReference w:id="18"/>
       </w:r>
       <w:r>
         <w:t>und der Kinect verknüpft.</w:t>
@@ -4233,7 +4370,7 @@
       <w:r>
         <w:t>Vorgehensweise</w:t>
       </w:r>
-      <w:bookmarkEnd w:id="16"/>
+      <w:bookmarkEnd w:id="17"/>
     </w:p>
     <w:p>
       <w:pPr>
@@ -4260,18 +4397,18 @@
       <w:pPr>
         <w:pStyle w:val="berschrift1"/>
       </w:pPr>
-      <w:bookmarkStart w:id="18" w:name="_Toc381796092"/>
-      <w:bookmarkStart w:id="19" w:name="_Ref346527342"/>
+      <w:bookmarkStart w:id="19" w:name="_Toc381796092"/>
+      <w:bookmarkStart w:id="20" w:name="_Ref346527342"/>
       <w:r>
         <w:lastRenderedPageBreak/>
         <w:t>Grundlagen</w:t>
       </w:r>
-      <w:bookmarkEnd w:id="18"/>
+      <w:bookmarkEnd w:id="19"/>
       <w:r>
         <w:t xml:space="preserve"> </w:t>
       </w:r>
     </w:p>
-    <w:bookmarkEnd w:id="19"/>
+    <w:bookmarkEnd w:id="20"/>
     <w:p>
       <w:pPr>
         <w:rPr>
@@ -4380,34 +4517,27 @@
           <w:sz w:val="23"/>
           <w:szCs w:val="23"/>
         </w:rPr>
-        <w:t>2.</w:t>
+        <w:t>2.2</w:t>
       </w:r>
       <w:r>
         <w:rPr>
           <w:sz w:val="23"/>
           <w:szCs w:val="23"/>
         </w:rPr>
-        <w:t>2</w:t>
+        <w:fldChar w:fldCharType="end"/>
       </w:r>
       <w:r>
         <w:rPr>
           <w:sz w:val="23"/>
           <w:szCs w:val="23"/>
         </w:rPr>
-        <w:fldChar w:fldCharType="end"/>
+        <w:t xml:space="preserve"> </w:t>
       </w:r>
       <w:r>
         <w:rPr>
           <w:sz w:val="23"/>
           <w:szCs w:val="23"/>
         </w:rPr>
-        <w:t xml:space="preserve"> </w:t>
-      </w:r>
-      <w:r>
-        <w:rPr>
-          <w:sz w:val="23"/>
-          <w:szCs w:val="23"/>
-        </w:rPr>
         <w:t>der Roboter NAO vorgestellt.</w:t>
       </w:r>
     </w:p>
@@ -4415,33 +4545,33 @@
       <w:pPr>
         <w:pStyle w:val="berschrift2"/>
       </w:pPr>
-      <w:bookmarkStart w:id="20" w:name="_Ref381795218"/>
-      <w:bookmarkStart w:id="21" w:name="_Ref381795227"/>
-      <w:bookmarkStart w:id="22" w:name="_Toc381796093"/>
+      <w:bookmarkStart w:id="21" w:name="_Ref381795218"/>
+      <w:bookmarkStart w:id="22" w:name="_Ref381795227"/>
+      <w:bookmarkStart w:id="23" w:name="_Toc381796093"/>
       <w:r>
         <w:t>K</w:t>
       </w:r>
       <w:r>
         <w:t>inect</w:t>
       </w:r>
-      <w:bookmarkEnd w:id="20"/>
       <w:bookmarkEnd w:id="21"/>
       <w:bookmarkEnd w:id="22"/>
+      <w:bookmarkEnd w:id="23"/>
     </w:p>
     <w:p>
       <w:r>
         <w:t xml:space="preserve">Die Kinect ist eine Hardware aus dem Hause Microsoft in Zusammenarbeit mit dem Unternehmen PrimeSense. Sie wurde zunächst für die Steuerung der Spielekonsole Xbox360 entwickelt. Die Kinect setzt wie auch die Nintendo Wii oder Sonys Move auf den Körpereinsatz des Benutzers. Der große Unterschied liegt aber darin, dass der Benutzer keinen Controller in der Hand halten muss. Bei der Kinect wird der ganze Körper zum „Controller“. Die Kinect-Kamera ist eine Leiste aus vielen Sensoren (siehe Abbildung </w:t>
       </w:r>
-      <w:commentRangeStart w:id="23"/>
+      <w:commentRangeStart w:id="24"/>
       <w:r>
         <w:t>XXX</w:t>
       </w:r>
-      <w:commentRangeEnd w:id="23"/>
+      <w:commentRangeEnd w:id="24"/>
       <w:r>
         <w:rPr>
           <w:rStyle w:val="Kommentarzeichen"/>
         </w:rPr>
-        <w:commentReference w:id="23"/>
+        <w:commentReference w:id="24"/>
       </w:r>
       <w:r>
         <w:t>) und erkennt so die Bewegungen der davorstehenden Personen</w:t>
@@ -4451,6 +4581,7 @@
           <w:id w:val="-674111202"/>
           <w:citation/>
         </w:sdtPr>
+        <w:sdtEndPr/>
         <w:sdtContent>
           <w:r>
             <w:fldChar w:fldCharType="begin"/>
@@ -4483,6 +4614,7 @@
           <w:id w:val="2024047051"/>
           <w:citation/>
         </w:sdtPr>
+        <w:sdtEndPr/>
         <w:sdtContent>
           <w:r>
             <w:fldChar w:fldCharType="begin"/>
@@ -4519,15 +4651,7 @@
         <w:fldChar w:fldCharType="begin"/>
       </w:r>
       <w:r>
-        <w:instrText xml:space="preserve"> XE "SDK" \f "</w:instrText>
-      </w:r>
-      <w:proofErr w:type="spellStart"/>
-      <w:r>
-        <w:instrText>abk</w:instrText>
-      </w:r>
-      <w:proofErr w:type="spellEnd"/>
-      <w:r>
-        <w:instrText xml:space="preserve">" \t "Software Development Kit" </w:instrText>
+        <w:instrText xml:space="preserve"> XE "SDK" \f "abk" \t "Software Development Kit" </w:instrText>
       </w:r>
       <w:r>
         <w:fldChar w:fldCharType="end"/>
@@ -4538,16 +4662,16 @@
       <w:r>
         <w:t xml:space="preserve">mitgeliefert, was nichts anderes ist als eine Sammlung von Werkzeugen und Anwendungen, um eine Software zu erstellen. </w:t>
       </w:r>
-      <w:commentRangeStart w:id="24"/>
+      <w:commentRangeStart w:id="25"/>
       <w:r>
         <w:t>Zusätzlich befindet sich noch eine Dokumentation im Angebot</w:t>
       </w:r>
-      <w:commentRangeEnd w:id="24"/>
+      <w:commentRangeEnd w:id="25"/>
       <w:r>
         <w:rPr>
           <w:rStyle w:val="Kommentarzeichen"/>
         </w:rPr>
-        <w:commentReference w:id="24"/>
+        <w:commentReference w:id="25"/>
       </w:r>
       <w:r>
         <w:t>. Das Windows-SDK soll die Software-Entwicklung für Kinect-Anwendungen erleichtern</w:t>
@@ -4557,6 +4681,7 @@
           <w:id w:val="687805533"/>
           <w:citation/>
         </w:sdtPr>
+        <w:sdtEndPr/>
         <w:sdtContent>
           <w:r>
             <w:fldChar w:fldCharType="begin"/>
@@ -4589,6 +4714,7 @@
           <w:id w:val="-1667245173"/>
           <w:citation/>
         </w:sdtPr>
+        <w:sdtEndPr/>
         <w:sdtContent>
           <w:r>
             <w:fldChar w:fldCharType="begin"/>
@@ -4618,11 +4744,11 @@
       <w:pPr>
         <w:pStyle w:val="berschrift3"/>
       </w:pPr>
-      <w:bookmarkStart w:id="25" w:name="_Toc381796094"/>
+      <w:bookmarkStart w:id="26" w:name="_Toc381796094"/>
       <w:r>
         <w:t>Sensoren der Kinect</w:t>
       </w:r>
-      <w:bookmarkEnd w:id="25"/>
+      <w:bookmarkEnd w:id="26"/>
     </w:p>
     <w:p>
       <w:r>
@@ -4713,16 +4839,16 @@
       <w:r>
         <w:t xml:space="preserve">-Auflösung von </w:t>
       </w:r>
-      <w:commentRangeStart w:id="26"/>
+      <w:commentRangeStart w:id="27"/>
       <w:r>
         <w:t>640x480 Pixeln</w:t>
       </w:r>
-      <w:commentRangeEnd w:id="26"/>
+      <w:commentRangeEnd w:id="27"/>
       <w:r>
         <w:rPr>
           <w:rStyle w:val="Kommentarzeichen"/>
         </w:rPr>
-        <w:commentReference w:id="26"/>
+        <w:commentReference w:id="27"/>
       </w:r>
       <w:r>
         <w:t>.</w:t>
@@ -4764,6 +4890,7 @@
     <w:p>
       <w:pPr>
         <w:keepNext/>
+        <w:jc w:val="center"/>
       </w:pPr>
       <w:r>
         <w:rPr>
@@ -4771,7 +4898,7 @@
           <w:lang w:eastAsia="de-DE"/>
         </w:rPr>
         <w:drawing>
-          <wp:inline distT="0" distB="0" distL="0" distR="0" wp14:anchorId="72AC04EE" wp14:editId="4C46044A">
+          <wp:inline distT="0" distB="0" distL="0" distR="0" wp14:anchorId="46DED547" wp14:editId="6DA8D916">
             <wp:extent cx="5759450" cy="3686632"/>
             <wp:effectExtent l="0" t="0" r="0" b="9525"/>
             <wp:docPr id="31" name="Grafik 31" descr="Datei:S910310 abb2.png"/>
@@ -4817,60 +4944,52 @@
       </w:r>
     </w:p>
     <w:p>
-      <w:r>
-        <w:rPr>
-          <w:highlight w:val="yellow"/>
-        </w:rPr>
-        <w:t>ABBILDUNG: Die Sensoren der Kinect</w:t>
-      </w:r>
-      <w:r>
-        <w:rPr>
-          <w:highlight w:val="yellow"/>
-        </w:rPr>
-        <w:t xml:space="preserve"> </w:t>
+      <w:pPr>
+        <w:pStyle w:val="Beschriftung"/>
+        <w:jc w:val="center"/>
+      </w:pPr>
+      <w:bookmarkStart w:id="28" w:name="_Toc382302175"/>
+      <w:r>
+        <w:t xml:space="preserve">Abb. </w:t>
+      </w:r>
+      <w:fldSimple w:instr=" SEQ Abb. \* ARABIC ">
+        <w:r>
+          <w:rPr>
+            <w:noProof/>
+          </w:rPr>
+          <w:t>1</w:t>
+        </w:r>
+      </w:fldSimple>
+      <w:r>
+        <w:t xml:space="preserve">: Die Sensoren der Kinect </w:t>
       </w:r>
       <w:sdt>
         <w:sdtPr>
-          <w:rPr>
-            <w:highlight w:val="yellow"/>
-          </w:rPr>
-          <w:id w:val="2030210813"/>
+          <w:id w:val="1880894968"/>
           <w:citation/>
         </w:sdtPr>
         <w:sdtContent>
           <w:r>
-            <w:rPr>
-              <w:highlight w:val="yellow"/>
-            </w:rPr>
             <w:fldChar w:fldCharType="begin"/>
           </w:r>
           <w:r>
-            <w:rPr>
-              <w:highlight w:val="yellow"/>
-            </w:rPr>
-            <w:instrText xml:space="preserve">CITATION ifi12 \l 1031 </w:instrText>
+            <w:instrText xml:space="preserve"> CITATION ifi12 \l 1031 </w:instrText>
           </w:r>
           <w:r>
-            <w:rPr>
-              <w:highlight w:val="yellow"/>
-            </w:rPr>
             <w:fldChar w:fldCharType="separate"/>
           </w:r>
           <w:r>
             <w:rPr>
               <w:noProof/>
-              <w:highlight w:val="yellow"/>
             </w:rPr>
             <w:t>[6]</w:t>
           </w:r>
           <w:r>
-            <w:rPr>
-              <w:highlight w:val="yellow"/>
-            </w:rPr>
             <w:fldChar w:fldCharType="end"/>
           </w:r>
         </w:sdtContent>
       </w:sdt>
+      <w:bookmarkEnd w:id="28"/>
     </w:p>
     <w:p/>
     <w:p>
@@ -4882,6 +5001,10 @@
       </w:r>
     </w:p>
     <w:p>
+      <w:pPr>
+        <w:keepNext/>
+        <w:jc w:val="center"/>
+      </w:pPr>
       <w:r>
         <w:rPr>
           <w:noProof/>
@@ -4889,7 +5012,7 @@
         </w:rPr>
         <w:lastRenderedPageBreak/>
         <w:drawing>
-          <wp:inline distT="0" distB="0" distL="0" distR="0">
+          <wp:inline distT="0" distB="0" distL="0" distR="0" wp14:anchorId="37348BE5" wp14:editId="75E7B438">
             <wp:extent cx="3348990" cy="3147060"/>
             <wp:effectExtent l="0" t="0" r="3810" b="0"/>
             <wp:docPr id="8" name="Grafik 8" descr="http://i.msdn.microsoft.com/dynimg/IC584844.png"/>
@@ -4939,62 +5062,53 @@
       </w:r>
     </w:p>
     <w:p>
-      <w:r>
-        <w:rPr>
-          <w:highlight w:val="yellow"/>
-        </w:rPr>
-        <w:t xml:space="preserve">ABBILDUNG: </w:t>
-      </w:r>
-      <w:r>
-        <w:rPr>
-          <w:highlight w:val="yellow"/>
-        </w:rPr>
-        <w:t xml:space="preserve">Skeleton mit 20 Punkten </w:t>
+      <w:pPr>
+        <w:pStyle w:val="Beschriftung"/>
+        <w:jc w:val="center"/>
+      </w:pPr>
+      <w:bookmarkStart w:id="29" w:name="_Toc382302176"/>
+      <w:r>
+        <w:t xml:space="preserve">Abb. </w:t>
+      </w:r>
+      <w:fldSimple w:instr=" SEQ Abb. \* ARABIC ">
+        <w:r>
+          <w:rPr>
+            <w:noProof/>
+          </w:rPr>
+          <w:t>2</w:t>
+        </w:r>
+      </w:fldSimple>
+      <w:r>
+        <w:t xml:space="preserve">: Skeleton mit 20 Punkten </w:t>
       </w:r>
       <w:sdt>
         <w:sdtPr>
-          <w:rPr>
-            <w:highlight w:val="yellow"/>
-          </w:rPr>
-          <w:id w:val="89743586"/>
+          <w:id w:val="-1287735828"/>
           <w:citation/>
         </w:sdtPr>
         <w:sdtContent>
           <w:r>
-            <w:rPr>
-              <w:highlight w:val="yellow"/>
-            </w:rPr>
             <w:fldChar w:fldCharType="begin"/>
           </w:r>
           <w:r>
-            <w:rPr>
-              <w:highlight w:val="yellow"/>
-            </w:rPr>
             <w:instrText xml:space="preserve"> CITATION Mic141 \l 1031 </w:instrText>
           </w:r>
           <w:r>
-            <w:rPr>
-              <w:highlight w:val="yellow"/>
-            </w:rPr>
             <w:fldChar w:fldCharType="separate"/>
           </w:r>
           <w:r>
             <w:rPr>
               <w:noProof/>
-              <w:highlight w:val="yellow"/>
             </w:rPr>
             <w:t>[7]</w:t>
           </w:r>
           <w:r>
-            <w:rPr>
-              <w:highlight w:val="yellow"/>
-            </w:rPr>
             <w:fldChar w:fldCharType="end"/>
           </w:r>
         </w:sdtContent>
       </w:sdt>
-    </w:p>
-    <w:p/>
+      <w:bookmarkEnd w:id="29"/>
+    </w:p>
     <w:p/>
     <w:p>
       <w:r>
@@ -5013,127 +5127,67 @@
           <w:rPr>
             <w:rStyle w:val="Hyperlink"/>
           </w:rPr>
-          <w:t>http://www.xbo</w:t>
-        </w:r>
+          <w:t>http://www.xboxaktuell.de/content,7,xbox_360_kinect_hintergruende_fakten.html</w:t>
+        </w:r>
+      </w:hyperlink>
+    </w:p>
+    <w:p>
+      <w:hyperlink r:id="rId16" w:history="1">
         <w:r>
           <w:rPr>
             <w:rStyle w:val="Hyperlink"/>
           </w:rPr>
-          <w:t>x</w:t>
-        </w:r>
+          <w:t>http://www.microsoft.com/en-us/kinectforwindows/discover/features.aspx</w:t>
+        </w:r>
+      </w:hyperlink>
+    </w:p>
+    <w:p>
+      <w:hyperlink r:id="rId17" w:history="1">
         <w:r>
           <w:rPr>
             <w:rStyle w:val="Hyperlink"/>
           </w:rPr>
-          <w:t>aktuell.de/content,7,xbox_360_kinect_hintergruende_fakten.html</w:t>
+          <w:t>http://www.gamepro.de/xbox/spiele/xbox-360/kinect-adventures/artikel/kinect,46324,1967600.html</w:t>
         </w:r>
       </w:hyperlink>
     </w:p>
     <w:p>
-      <w:hyperlink r:id="rId16" w:history="1">
+      <w:hyperlink r:id="rId18" w:history="1">
         <w:r>
           <w:rPr>
             <w:rStyle w:val="Hyperlink"/>
           </w:rPr>
-          <w:t>http://www.microsoft.co</w:t>
-        </w:r>
+          <w:t>http://wiki.zimt.uni-siegen.de/fertigungsautomatisierung/index.php/Einsatzm%C3%B6glichkeiten_einer_3D-Kamera_in_der_Produktionstechnik_am_Beispiel_der_Kinect-Kamera</w:t>
+        </w:r>
+      </w:hyperlink>
+    </w:p>
+    <w:p>
+      <w:hyperlink r:id="rId19" w:history="1">
         <w:r>
           <w:rPr>
             <w:rStyle w:val="Hyperlink"/>
           </w:rPr>
-          <w:t>m</w:t>
-        </w:r>
+          <w:t>http://www.game7.de/kinect/news/technische-details-kinect-16238.php</w:t>
+        </w:r>
+      </w:hyperlink>
+    </w:p>
+    <w:p>
+      <w:hyperlink r:id="rId20" w:history="1">
         <w:r>
           <w:rPr>
             <w:rStyle w:val="Hyperlink"/>
           </w:rPr>
-          <w:t>/en-us/kinectforwindows/discover/features.aspx</w:t>
+          <w:t>http://www.generationrobots.com/de/401430-microsoft-kinect-sensor-microsoft.html</w:t>
         </w:r>
       </w:hyperlink>
     </w:p>
     <w:p>
-      <w:hyperlink r:id="rId17" w:history="1">
+      <w:hyperlink r:id="rId21" w:history="1">
         <w:r>
           <w:rPr>
             <w:rStyle w:val="Hyperlink"/>
           </w:rPr>
-          <w:t>http://www.gamepro.de/xbox/spiele/xbox-360/kinect-adventures/artikel/kinect,46324,1967600.html</w:t>
-        </w:r>
-      </w:hyperlink>
-    </w:p>
-    <w:p>
-      <w:hyperlink r:id="rId18" w:history="1">
-        <w:r>
-          <w:rPr>
-            <w:rStyle w:val="Hyperlink"/>
-          </w:rPr>
-          <w:t>http://wiki.zimt.uni-siegen.de/fertigungsautomatisierung/index.php/Einsatzm%C3%B6glichkeiten_einer_3D-Kamera_in_der_Produktio</w:t>
-        </w:r>
-        <w:r>
-          <w:rPr>
-            <w:rStyle w:val="Hyperlink"/>
-          </w:rPr>
-          <w:t>n</w:t>
-        </w:r>
-        <w:r>
-          <w:rPr>
-            <w:rStyle w:val="Hyperlink"/>
-          </w:rPr>
-          <w:t>stechnik_am_Beispiel_der_Kinect-Kamera</w:t>
-        </w:r>
-      </w:hyperlink>
-    </w:p>
-    <w:p>
-      <w:hyperlink r:id="rId19" w:history="1">
-        <w:r>
-          <w:rPr>
-            <w:rStyle w:val="Hyperlink"/>
-          </w:rPr>
-          <w:t>http://www.game7.de/kinect/news/technische-details-kinect-16238.php</w:t>
-        </w:r>
-      </w:hyperlink>
-    </w:p>
-    <w:p>
-      <w:hyperlink r:id="rId20" w:history="1">
-        <w:r>
-          <w:rPr>
-            <w:rStyle w:val="Hyperlink"/>
-          </w:rPr>
-          <w:t>http://</w:t>
-        </w:r>
-        <w:r>
-          <w:rPr>
-            <w:rStyle w:val="Hyperlink"/>
-          </w:rPr>
-          <w:t>w</w:t>
-        </w:r>
-        <w:r>
-          <w:rPr>
-            <w:rStyle w:val="Hyperlink"/>
-          </w:rPr>
-          <w:t>ww.generationrobots.com/de/401430-microsoft-kinect-sensor-microsoft.html</w:t>
-        </w:r>
-      </w:hyperlink>
-    </w:p>
-    <w:p>
-      <w:hyperlink r:id="rId21" w:history="1">
-        <w:r>
-          <w:rPr>
-            <w:rStyle w:val="Hyperlink"/>
-          </w:rPr>
-          <w:t>http://msdn</w:t>
-        </w:r>
-        <w:r>
-          <w:rPr>
-            <w:rStyle w:val="Hyperlink"/>
-          </w:rPr>
-          <w:t>.</w:t>
-        </w:r>
-        <w:r>
-          <w:rPr>
-            <w:rStyle w:val="Hyperlink"/>
-          </w:rPr>
-          <w:t>microsoft.com/en-us/magazine/jj851072.aspx</w:t>
+          <w:t>http://msdn.microsoft.com/en-us/magazine/jj851072.aspx</w:t>
         </w:r>
       </w:hyperlink>
     </w:p>
@@ -5144,11 +5198,11 @@
       <w:pPr>
         <w:pStyle w:val="berschrift3"/>
       </w:pPr>
-      <w:bookmarkStart w:id="27" w:name="_Toc381796095"/>
+      <w:bookmarkStart w:id="30" w:name="_Toc381796095"/>
       <w:r>
         <w:t>SDK</w:t>
       </w:r>
-      <w:bookmarkEnd w:id="27"/>
+      <w:bookmarkEnd w:id="30"/>
     </w:p>
     <w:p>
       <w:r>
@@ -5156,8 +5210,6 @@
       </w:r>
     </w:p>
     <w:p>
-      <w:bookmarkStart w:id="28" w:name="_GoBack"/>
-      <w:bookmarkEnd w:id="28"/>
       <w:r>
         <w:t>Es gibt zwei konkurrierende SDKs. (Vorgeschichte erläutern) Das eine stammt von Microsoft, das andere ist quelloffen. [Microsoft Kinect Seite 4]</w:t>
       </w:r>
@@ -5166,25 +5218,25 @@
       <w:pPr>
         <w:pStyle w:val="berschrift3"/>
       </w:pPr>
-      <w:bookmarkStart w:id="29" w:name="_Toc381796096"/>
+      <w:bookmarkStart w:id="31" w:name="_Toc381796096"/>
       <w:r>
         <w:t>Direkte Möglichkeit mit der SDK-Nutzung</w:t>
       </w:r>
-      <w:bookmarkEnd w:id="29"/>
+      <w:bookmarkEnd w:id="31"/>
     </w:p>
     <w:p>
       <w:pPr>
         <w:pStyle w:val="berschrift2"/>
       </w:pPr>
-      <w:bookmarkStart w:id="30" w:name="_Ref381795262"/>
-      <w:bookmarkStart w:id="31" w:name="_Toc381796097"/>
+      <w:bookmarkStart w:id="32" w:name="_Ref381795262"/>
+      <w:bookmarkStart w:id="33" w:name="_Toc381796097"/>
       <w:r>
         <w:t>Humanoide Roboter</w:t>
       </w:r>
-      <w:bookmarkStart w:id="32" w:name="_Toc262116040"/>
-      <w:bookmarkStart w:id="33" w:name="_Toc333403709"/>
-      <w:bookmarkEnd w:id="30"/>
-      <w:bookmarkEnd w:id="31"/>
+      <w:bookmarkStart w:id="34" w:name="_Toc262116040"/>
+      <w:bookmarkStart w:id="35" w:name="_Toc333403709"/>
+      <w:bookmarkEnd w:id="32"/>
+      <w:bookmarkEnd w:id="33"/>
     </w:p>
     <w:p>
       <w:r>
@@ -5238,6 +5290,7 @@
           <w:id w:val="706062813"/>
           <w:citation/>
         </w:sdtPr>
+        <w:sdtEndPr/>
         <w:sdtContent>
           <w:r>
             <w:fldChar w:fldCharType="begin"/>
@@ -5267,6 +5320,7 @@
           <w:id w:val="347148568"/>
           <w:citation/>
         </w:sdtPr>
+        <w:sdtEndPr/>
         <w:sdtContent>
           <w:r>
             <w:fldChar w:fldCharType="begin"/>
@@ -5296,6 +5350,7 @@
           <w:id w:val="-2027396530"/>
           <w:citation/>
         </w:sdtPr>
+        <w:sdtEndPr/>
         <w:sdtContent>
           <w:r>
             <w:fldChar w:fldCharType="begin"/>
@@ -5325,11 +5380,11 @@
       <w:pPr>
         <w:pStyle w:val="berschrift3"/>
       </w:pPr>
-      <w:bookmarkStart w:id="34" w:name="_Toc381796098"/>
+      <w:bookmarkStart w:id="36" w:name="_Toc381796098"/>
       <w:r>
         <w:t>Nao</w:t>
       </w:r>
-      <w:bookmarkEnd w:id="34"/>
+      <w:bookmarkEnd w:id="36"/>
     </w:p>
     <w:p>
       <w:r>
@@ -5341,13 +5396,13 @@
       <w:pPr>
         <w:pStyle w:val="berschrift4"/>
       </w:pPr>
-      <w:bookmarkStart w:id="35" w:name="_Toc381796099"/>
+      <w:bookmarkStart w:id="37" w:name="_Toc381796099"/>
       <w:r>
         <w:t>Hardware</w:t>
       </w:r>
     </w:p>
     <w:p>
-      <w:commentRangeStart w:id="36"/>
+      <w:commentRangeStart w:id="38"/>
       <w:r>
         <w:t xml:space="preserve">Der </w:t>
       </w:r>
@@ -5375,12 +5430,12 @@
       <w:r>
         <w:t xml:space="preserve"> mit 512KB Cache Speicher und 1 GB RAM. Der eingebaute Flashspeicher hat Platz für 2GB Daten. </w:t>
       </w:r>
-      <w:commentRangeEnd w:id="36"/>
+      <w:commentRangeEnd w:id="38"/>
       <w:r>
         <w:rPr>
           <w:rStyle w:val="Kommentarzeichen"/>
         </w:rPr>
-        <w:commentReference w:id="36"/>
+        <w:commentReference w:id="38"/>
       </w:r>
     </w:p>
     <w:p>
@@ -5426,16 +5481,16 @@
         <w:lastRenderedPageBreak/>
         <w:t xml:space="preserve">Beinbewegungen und zwei für den Kopf zuständig. Dabei gibt es </w:t>
       </w:r>
-      <w:commentRangeStart w:id="37"/>
+      <w:commentRangeStart w:id="39"/>
       <w:r>
         <w:t xml:space="preserve">drei unterschiedliche </w:t>
       </w:r>
-      <w:commentRangeEnd w:id="37"/>
+      <w:commentRangeEnd w:id="39"/>
       <w:r>
         <w:rPr>
           <w:rStyle w:val="Kommentarzeichen"/>
         </w:rPr>
-        <w:commentReference w:id="37"/>
+        <w:commentReference w:id="39"/>
       </w:r>
       <w:r>
         <w:t xml:space="preserve">Arten von Motoren. </w:t>
@@ -5452,7 +5507,7 @@
           <w:lang w:eastAsia="de-DE"/>
         </w:rPr>
         <w:drawing>
-          <wp:inline distT="0" distB="0" distL="0" distR="0" wp14:anchorId="351F5F07" wp14:editId="0F8D68B6">
+          <wp:inline distT="0" distB="0" distL="0" distR="0" wp14:anchorId="54F9B4FD" wp14:editId="0AA13670">
             <wp:extent cx="3047619" cy="3933334"/>
             <wp:effectExtent l="0" t="0" r="635" b="0"/>
             <wp:docPr id="2" name="Grafik 2"/>
@@ -5499,31 +5554,18 @@
         <w:pStyle w:val="Beschriftung"/>
         <w:jc w:val="center"/>
       </w:pPr>
-      <w:bookmarkStart w:id="38" w:name="_Toc382252932"/>
+      <w:bookmarkStart w:id="40" w:name="_Toc382302177"/>
       <w:r>
         <w:t xml:space="preserve">Abb. </w:t>
       </w:r>
-      <w:r>
-        <w:fldChar w:fldCharType="begin"/>
-      </w:r>
-      <w:r>
-        <w:instrText xml:space="preserve"> SEQ Abb. \* ARABIC </w:instrText>
-      </w:r>
-      <w:r>
-        <w:fldChar w:fldCharType="separate"/>
-      </w:r>
-      <w:r>
-        <w:rPr>
-          <w:noProof/>
-        </w:rPr>
-        <w:t>1</w:t>
-      </w:r>
-      <w:r>
-        <w:rPr>
-          <w:noProof/>
-        </w:rPr>
-        <w:fldChar w:fldCharType="end"/>
-      </w:r>
+      <w:fldSimple w:instr=" SEQ Abb. \* ARABIC ">
+        <w:r>
+          <w:rPr>
+            <w:noProof/>
+          </w:rPr>
+          <w:t>3</w:t>
+        </w:r>
+      </w:fldSimple>
       <w:r>
         <w:t xml:space="preserve">: Die Lage der Motoren beim </w:t>
       </w:r>
@@ -5540,6 +5582,7 @@
           <w:id w:val="-1860029438"/>
           <w:citation/>
         </w:sdtPr>
+        <w:sdtEndPr/>
         <w:sdtContent>
           <w:r>
             <w:fldChar w:fldCharType="begin"/>
@@ -5561,7 +5604,7 @@
           </w:r>
         </w:sdtContent>
       </w:sdt>
-      <w:bookmarkEnd w:id="38"/>
+      <w:bookmarkEnd w:id="40"/>
     </w:p>
     <w:p>
       <w:r>
@@ -5598,7 +5641,7 @@
         </w:rPr>
         <w:lastRenderedPageBreak/>
         <w:drawing>
-          <wp:inline distT="0" distB="0" distL="0" distR="0" wp14:anchorId="3EF6C770" wp14:editId="1C4DEBCE">
+          <wp:inline distT="0" distB="0" distL="0" distR="0" wp14:anchorId="65B22912" wp14:editId="7EDE9531">
             <wp:extent cx="3273774" cy="2949898"/>
             <wp:effectExtent l="0" t="0" r="3175" b="3175"/>
             <wp:docPr id="3" name="Grafik 3"/>
@@ -5645,31 +5688,18 @@
         <w:pStyle w:val="Beschriftung"/>
         <w:jc w:val="center"/>
       </w:pPr>
-      <w:bookmarkStart w:id="39" w:name="_Toc382252933"/>
+      <w:bookmarkStart w:id="41" w:name="_Toc382302178"/>
       <w:r>
         <w:t xml:space="preserve">Abb. </w:t>
       </w:r>
-      <w:r>
-        <w:fldChar w:fldCharType="begin"/>
-      </w:r>
-      <w:r>
-        <w:instrText xml:space="preserve"> SEQ Abb. \* ARABIC </w:instrText>
-      </w:r>
-      <w:r>
-        <w:fldChar w:fldCharType="separate"/>
-      </w:r>
-      <w:r>
-        <w:rPr>
-          <w:noProof/>
-        </w:rPr>
-        <w:t>2</w:t>
-      </w:r>
-      <w:r>
-        <w:rPr>
-          <w:noProof/>
-        </w:rPr>
-        <w:fldChar w:fldCharType="end"/>
-      </w:r>
+      <w:fldSimple w:instr=" SEQ Abb. \* ARABIC ">
+        <w:r>
+          <w:rPr>
+            <w:noProof/>
+          </w:rPr>
+          <w:t>4</w:t>
+        </w:r>
+      </w:fldSimple>
       <w:r>
         <w:t xml:space="preserve">: Die Hardwarekomponenten des </w:t>
       </w:r>
@@ -5686,6 +5716,7 @@
           <w:id w:val="-1160225779"/>
           <w:citation/>
         </w:sdtPr>
+        <w:sdtEndPr/>
         <w:sdtContent>
           <w:r>
             <w:fldChar w:fldCharType="begin"/>
@@ -5707,7 +5738,7 @@
           </w:r>
         </w:sdtContent>
       </w:sdt>
-      <w:bookmarkEnd w:id="39"/>
+      <w:bookmarkEnd w:id="41"/>
     </w:p>
     <w:p>
       <w:pPr>
@@ -5769,16 +5800,16 @@
       <w:r>
         <w:t xml:space="preserve"> ist die Software, die vom Hersteller mitgeliefert wird. Im </w:t>
       </w:r>
-      <w:commentRangeStart w:id="40"/>
+      <w:commentRangeStart w:id="42"/>
       <w:r>
         <w:t xml:space="preserve">Choreographen </w:t>
       </w:r>
-      <w:commentRangeEnd w:id="40"/>
+      <w:commentRangeEnd w:id="42"/>
       <w:r>
         <w:rPr>
           <w:rStyle w:val="Kommentarzeichen"/>
         </w:rPr>
-        <w:commentReference w:id="40"/>
+        <w:commentReference w:id="42"/>
       </w:r>
       <w:r>
         <w:t xml:space="preserve">ist es möglich, vorgespeicherte Bewegungen auszuführen, </w:t>
@@ -5809,16 +5840,16 @@
       <w:r>
         <w:t xml:space="preserve">Der Roboter bringt seine eigene Bibliothek für andere Programmiersprachen mit, so dass man zum Beispiel auch mit Hilfe der Programmiersprache C# den Roboter relativ leicht </w:t>
       </w:r>
-      <w:commentRangeStart w:id="41"/>
+      <w:commentRangeStart w:id="43"/>
       <w:r>
         <w:t xml:space="preserve">ansteuern kann. </w:t>
       </w:r>
-      <w:commentRangeEnd w:id="41"/>
+      <w:commentRangeEnd w:id="43"/>
       <w:r>
         <w:rPr>
           <w:rStyle w:val="Kommentarzeichen"/>
         </w:rPr>
-        <w:commentReference w:id="41"/>
+        <w:commentReference w:id="43"/>
       </w:r>
       <w:r>
         <w:t xml:space="preserve"> Dies funktioniert in Visual Studio wie in </w:t>
@@ -5884,7 +5915,7 @@
         </w:rPr>
         <w:lastRenderedPageBreak/>
         <w:drawing>
-          <wp:inline distT="0" distB="0" distL="0" distR="0" wp14:anchorId="745C08B0" wp14:editId="09C63363">
+          <wp:inline distT="0" distB="0" distL="0" distR="0" wp14:anchorId="3C0E6A18" wp14:editId="1008E6C6">
             <wp:extent cx="5582429" cy="1619476"/>
             <wp:effectExtent l="0" t="0" r="0" b="0"/>
             <wp:docPr id="4" name="Grafik 4"/>
@@ -5931,33 +5962,20 @@
         <w:pStyle w:val="Beschriftung"/>
         <w:jc w:val="center"/>
       </w:pPr>
-      <w:bookmarkStart w:id="42" w:name="_Ref381894235"/>
-      <w:bookmarkStart w:id="43" w:name="_Toc382252934"/>
+      <w:bookmarkStart w:id="44" w:name="_Ref381894235"/>
+      <w:bookmarkStart w:id="45" w:name="_Toc382302179"/>
       <w:r>
         <w:t xml:space="preserve">Abb. </w:t>
       </w:r>
-      <w:r>
-        <w:fldChar w:fldCharType="begin"/>
-      </w:r>
-      <w:r>
-        <w:instrText xml:space="preserve"> SEQ Abb. \* ARABIC </w:instrText>
-      </w:r>
-      <w:r>
-        <w:fldChar w:fldCharType="separate"/>
-      </w:r>
-      <w:r>
-        <w:rPr>
-          <w:noProof/>
-        </w:rPr>
-        <w:t>3</w:t>
-      </w:r>
-      <w:r>
-        <w:rPr>
-          <w:noProof/>
-        </w:rPr>
-        <w:fldChar w:fldCharType="end"/>
-      </w:r>
-      <w:bookmarkEnd w:id="42"/>
+      <w:fldSimple w:instr=" SEQ Abb. \* ARABIC ">
+        <w:r>
+          <w:rPr>
+            <w:noProof/>
+          </w:rPr>
+          <w:t>5</w:t>
+        </w:r>
+      </w:fldSimple>
+      <w:bookmarkEnd w:id="44"/>
       <w:r>
         <w:t xml:space="preserve">: </w:t>
       </w:r>
@@ -5969,7 +5987,7 @@
       <w:r>
         <w:t xml:space="preserve"> Bibliothek nutzen</w:t>
       </w:r>
-      <w:bookmarkEnd w:id="43"/>
+      <w:bookmarkEnd w:id="45"/>
     </w:p>
     <w:p>
       <w:pPr>
@@ -6043,96 +6061,83 @@
       <w:pPr>
         <w:pStyle w:val="berschrift4"/>
       </w:pPr>
+      <w:commentRangeStart w:id="46"/>
       <w:r>
         <w:t>Sensoren</w:t>
       </w:r>
-    </w:p>
-    <w:p>
-      <w:r>
-        <w:t xml:space="preserve">Beim Gespräch mit Herrn </w:t>
+      <w:commentRangeEnd w:id="46"/>
+      <w:r>
+        <w:rPr>
+          <w:rStyle w:val="Kommentarzeichen"/>
+          <w:rFonts w:eastAsia="Times New Roman"/>
+          <w:b w:val="0"/>
+          <w:bCs w:val="0"/>
+          <w:color w:val="auto"/>
+        </w:rPr>
+        <w:commentReference w:id="46"/>
+      </w:r>
+    </w:p>
+    <w:p>
+      <w:pPr>
+        <w:pStyle w:val="berschrift4"/>
+      </w:pPr>
+      <w:commentRangeStart w:id="47"/>
+      <w:r>
+        <w:t>Aktoren</w:t>
+      </w:r>
+      <w:commentRangeEnd w:id="47"/>
+      <w:r>
+        <w:rPr>
+          <w:rStyle w:val="Kommentarzeichen"/>
+          <w:rFonts w:eastAsia="Times New Roman"/>
+          <w:b w:val="0"/>
+          <w:bCs w:val="0"/>
+          <w:color w:val="auto"/>
+        </w:rPr>
+        <w:commentReference w:id="47"/>
+      </w:r>
+    </w:p>
+    <w:p>
+      <w:r>
+        <w:t>.</w:t>
+      </w:r>
+    </w:p>
+    <w:p/>
+    <w:p>
+      <w:pPr>
+        <w:pStyle w:val="berschrift2"/>
+      </w:pPr>
+      <w:r>
+        <w:t>Programmiersprache</w:t>
+      </w:r>
+      <w:bookmarkEnd w:id="37"/>
+    </w:p>
+    <w:p>
+      <w:r>
+        <w:t xml:space="preserve">Microsoft empfiehlt die Nutzung von C++, C# oder Visual Basic für die Kinect, da es für diese Programmiersprachen vorgefertigte Klassen im Software Development Kit (SDK) gibt, auf welche man zurückgreifen kann. Für den Roboter </w:t>
       </w:r>
       <w:proofErr w:type="spellStart"/>
       <w:r>
-        <w:t>Haubner</w:t>
+        <w:t>Nao</w:t>
       </w:r>
       <w:proofErr w:type="spellEnd"/>
       <w:r>
-        <w:t xml:space="preserve"> hatten wir gesagt, dass wir beim </w:t>
-      </w:r>
-      <w:proofErr w:type="spellStart"/>
-      <w:r>
-        <w:t>Nao</w:t>
-      </w:r>
-      <w:proofErr w:type="spellEnd"/>
-      <w:r>
-        <w:t xml:space="preserve"> auch noch etwas über die Sensoren schreiben.</w:t>
-      </w:r>
-    </w:p>
-    <w:p>
-      <w:pPr>
-        <w:pStyle w:val="berschrift4"/>
-      </w:pPr>
-      <w:r>
-        <w:t>Aktoren</w:t>
-      </w:r>
-    </w:p>
-    <w:p>
-      <w:r>
-        <w:t xml:space="preserve">Beim Gespräch mit Herrn </w:t>
-      </w:r>
-      <w:proofErr w:type="spellStart"/>
-      <w:r>
-        <w:t>Haubner</w:t>
-      </w:r>
-      <w:proofErr w:type="spellEnd"/>
-      <w:r>
-        <w:t xml:space="preserve"> hatten wir gesagt, dass wir beim </w:t>
-      </w:r>
-      <w:proofErr w:type="spellStart"/>
-      <w:r>
-        <w:t>Nao</w:t>
-      </w:r>
-      <w:proofErr w:type="spellEnd"/>
-      <w:r>
-        <w:t xml:space="preserve"> auch noch etwas über die Aktoren schreiben.</w:t>
-      </w:r>
-    </w:p>
-    <w:p/>
-    <w:p>
-      <w:pPr>
-        <w:pStyle w:val="berschrift2"/>
-      </w:pPr>
-      <w:r>
-        <w:t>Programmiersprache</w:t>
-      </w:r>
-      <w:bookmarkEnd w:id="35"/>
-    </w:p>
-    <w:p>
-      <w:r>
-        <w:t xml:space="preserve">Microsoft empfiehlt die Nutzung von C++, C# oder Visual Basic für die Kinect, da es für diese Programmiersprachen vorgefertigte Klassen im Software Development Kit (SDK) gibt, auf </w:t>
+        <w:t xml:space="preserve"> </w:t>
+      </w:r>
+      <w:r>
+        <w:t>kann man wie bereits beschrieben ebenfalls C# nutzen.</w:t>
+      </w:r>
+    </w:p>
+    <w:p>
+      <w:r>
+        <w:t>Da</w:t>
+      </w:r>
+      <w:r>
+        <w:t xml:space="preserve"> sowohl die Kinect, als auch der Nao mit C# arbeiten (können), ist auch die Anwendung in C# programmiert. So ist es möglich, dem Nao Daten zur Ausführung zu senden und hat diese </w:t>
       </w:r>
       <w:r>
         <w:lastRenderedPageBreak/>
-        <w:t xml:space="preserve">welche man zurückgreifen kann. Für den Roboter </w:t>
-      </w:r>
-      <w:proofErr w:type="spellStart"/>
-      <w:r>
-        <w:t>Nao</w:t>
-      </w:r>
-      <w:proofErr w:type="spellEnd"/>
-      <w:r>
-        <w:t xml:space="preserve"> </w:t>
-      </w:r>
-      <w:r>
-        <w:t>kann man wie bereits beschrieben ebenfalls C# nutzen.</w:t>
-      </w:r>
-    </w:p>
-    <w:p>
-      <w:r>
-        <w:t>Da</w:t>
-      </w:r>
-      <w:r>
-        <w:t xml:space="preserve"> sowohl die Kinect, als auch der Nao mit C# arbeiten (können), ist auch die Anwendung in C# programmiert. So ist es möglich, dem Nao Daten zur Ausführung zu senden und hat diese dann im gleichen Format vorliegen, wie sie später von der Kinect aufgezeichnet und an die Anwendung gesendet werden. Es ist also keine Konventierung im Programm mehr nötig.</w:t>
+        <w:t>dann im gleichen Format vorliegen, wie sie später von der Kinect aufgezeichnet und an die Anwendung gesendet werden. Es ist also keine Konventierung im Programm mehr nötig.</w:t>
       </w:r>
     </w:p>
     <w:p/>
@@ -6149,7 +6154,7 @@
           <w:szCs w:val="40"/>
         </w:rPr>
       </w:pPr>
-      <w:bookmarkStart w:id="44" w:name="_Toc381796100"/>
+      <w:bookmarkStart w:id="48" w:name="_Toc381796100"/>
       <w:r>
         <w:br w:type="page"/>
       </w:r>
@@ -6162,7 +6167,7 @@
         <w:lastRenderedPageBreak/>
         <w:t>Konzeption/Planung</w:t>
       </w:r>
-      <w:bookmarkEnd w:id="44"/>
+      <w:bookmarkEnd w:id="48"/>
     </w:p>
     <w:p>
       <w:pPr>
@@ -6195,7 +6200,7 @@
           <w:szCs w:val="40"/>
         </w:rPr>
       </w:pPr>
-      <w:bookmarkStart w:id="45" w:name="_Toc381796101"/>
+      <w:bookmarkStart w:id="49" w:name="_Toc381796101"/>
       <w:r>
         <w:br w:type="page"/>
       </w:r>
@@ -6208,17 +6213,17 @@
         <w:lastRenderedPageBreak/>
         <w:t>Umsetzung</w:t>
       </w:r>
-      <w:bookmarkEnd w:id="45"/>
+      <w:bookmarkEnd w:id="49"/>
     </w:p>
     <w:p>
       <w:pPr>
         <w:pStyle w:val="berschrift2"/>
       </w:pPr>
-      <w:bookmarkStart w:id="46" w:name="_Toc381796102"/>
+      <w:bookmarkStart w:id="50" w:name="_Toc381796102"/>
       <w:r>
         <w:t>Nao</w:t>
       </w:r>
-      <w:bookmarkEnd w:id="46"/>
+      <w:bookmarkEnd w:id="50"/>
     </w:p>
     <w:p>
       <w:r>
@@ -6229,22 +6234,22 @@
       <w:pPr>
         <w:pStyle w:val="berschrift2"/>
       </w:pPr>
-      <w:bookmarkStart w:id="47" w:name="_Toc381796103"/>
+      <w:bookmarkStart w:id="51" w:name="_Toc381796103"/>
       <w:r>
         <w:t>Kinect</w:t>
       </w:r>
-      <w:bookmarkEnd w:id="47"/>
+      <w:bookmarkEnd w:id="51"/>
     </w:p>
     <w:p/>
     <w:p>
       <w:pPr>
         <w:pStyle w:val="berschrift2"/>
       </w:pPr>
-      <w:bookmarkStart w:id="48" w:name="_Toc381796104"/>
+      <w:bookmarkStart w:id="52" w:name="_Toc381796104"/>
       <w:r>
         <w:t>Programm</w:t>
       </w:r>
-      <w:bookmarkEnd w:id="48"/>
+      <w:bookmarkEnd w:id="52"/>
     </w:p>
     <w:p/>
     <w:p/>
@@ -6294,7 +6299,7 @@
           <w:szCs w:val="40"/>
         </w:rPr>
       </w:pPr>
-      <w:bookmarkStart w:id="49" w:name="_Toc381796105"/>
+      <w:bookmarkStart w:id="53" w:name="_Toc381796105"/>
       <w:r>
         <w:br w:type="page"/>
       </w:r>
@@ -6307,7 +6312,7 @@
         <w:lastRenderedPageBreak/>
         <w:t>Fazit</w:t>
       </w:r>
-      <w:bookmarkEnd w:id="49"/>
+      <w:bookmarkEnd w:id="53"/>
     </w:p>
     <w:p>
       <w:r>
@@ -6359,17 +6364,17 @@
       <w:pPr>
         <w:pStyle w:val="Vorspann"/>
       </w:pPr>
-      <w:bookmarkStart w:id="51" w:name="_Toc333403733"/>
-      <w:bookmarkStart w:id="52" w:name="_Toc381796106"/>
-      <w:bookmarkStart w:id="53" w:name="_Toc262116062"/>
-      <w:bookmarkEnd w:id="32"/>
-      <w:bookmarkEnd w:id="33"/>
+      <w:bookmarkStart w:id="55" w:name="_Toc333403733"/>
+      <w:bookmarkStart w:id="56" w:name="_Toc381796106"/>
+      <w:bookmarkStart w:id="57" w:name="_Toc262116062"/>
+      <w:bookmarkEnd w:id="34"/>
+      <w:bookmarkEnd w:id="35"/>
       <w:r>
         <w:lastRenderedPageBreak/>
         <w:t>Literaturverzeichnis</w:t>
       </w:r>
-      <w:bookmarkEnd w:id="51"/>
-      <w:bookmarkEnd w:id="52"/>
+      <w:bookmarkEnd w:id="55"/>
+      <w:bookmarkEnd w:id="56"/>
     </w:p>
     <w:p>
       <w:pPr>
@@ -6385,12 +6390,14 @@
           <w:docPartUnique/>
         </w:docPartObj>
       </w:sdtPr>
+      <w:sdtEndPr/>
       <w:sdtContent>
         <w:sdt>
           <w:sdtPr>
             <w:id w:val="111145805"/>
             <w:bibliography/>
           </w:sdtPr>
+          <w:sdtEndPr/>
           <w:sdtContent>
             <w:p>
               <w:pPr>
@@ -6434,7 +6441,6 @@
               </w:tblGrid>
               <w:tr>
                 <w:trPr>
-                  <w:divId w:val="1158958815"/>
                   <w:tblCellSpacing w:w="15" w:type="dxa"/>
                 </w:trPr>
                 <w:tc>
@@ -6482,7 +6488,6 @@
               </w:tr>
               <w:tr>
                 <w:trPr>
-                  <w:divId w:val="1158958815"/>
                   <w:tblCellSpacing w:w="15" w:type="dxa"/>
                 </w:trPr>
                 <w:tc>
@@ -6537,7 +6542,6 @@
               </w:tr>
               <w:tr>
                 <w:trPr>
-                  <w:divId w:val="1158958815"/>
                   <w:tblCellSpacing w:w="15" w:type="dxa"/>
                 </w:trPr>
                 <w:tc>
@@ -6592,7 +6596,6 @@
               </w:tr>
               <w:tr>
                 <w:trPr>
-                  <w:divId w:val="1158958815"/>
                   <w:tblCellSpacing w:w="15" w:type="dxa"/>
                 </w:trPr>
                 <w:tc>
@@ -6647,7 +6650,6 @@
               </w:tr>
               <w:tr>
                 <w:trPr>
-                  <w:divId w:val="1158958815"/>
                   <w:tblCellSpacing w:w="15" w:type="dxa"/>
                 </w:trPr>
                 <w:tc>
@@ -6695,7 +6697,6 @@
               </w:tr>
               <w:tr>
                 <w:trPr>
-                  <w:divId w:val="1158958815"/>
                   <w:tblCellSpacing w:w="15" w:type="dxa"/>
                 </w:trPr>
                 <w:tc>
@@ -6743,7 +6744,6 @@
               </w:tr>
               <w:tr>
                 <w:trPr>
-                  <w:divId w:val="1158958815"/>
                   <w:tblCellSpacing w:w="15" w:type="dxa"/>
                 </w:trPr>
                 <w:tc>
@@ -6791,7 +6791,6 @@
               </w:tr>
               <w:tr>
                 <w:trPr>
-                  <w:divId w:val="1158958815"/>
                   <w:tblCellSpacing w:w="15" w:type="dxa"/>
                 </w:trPr>
                 <w:tc>
@@ -6852,7 +6851,6 @@
               </w:tr>
               <w:tr>
                 <w:trPr>
-                  <w:divId w:val="1158958815"/>
                   <w:tblCellSpacing w:w="15" w:type="dxa"/>
                 </w:trPr>
                 <w:tc>
@@ -6900,7 +6898,6 @@
               </w:tr>
               <w:tr>
                 <w:trPr>
-                  <w:divId w:val="1158958815"/>
                   <w:tblCellSpacing w:w="15" w:type="dxa"/>
                 </w:trPr>
                 <w:tc>
@@ -6955,7 +6952,6 @@
               </w:tr>
               <w:tr>
                 <w:trPr>
-                  <w:divId w:val="1158958815"/>
                   <w:tblCellSpacing w:w="15" w:type="dxa"/>
                 </w:trPr>
                 <w:tc>
@@ -7018,7 +7014,6 @@
             </w:tbl>
             <w:p>
               <w:pPr>
-                <w:divId w:val="1158958815"/>
                 <w:rPr>
                   <w:noProof/>
                 </w:rPr>
@@ -7047,7 +7042,7 @@
         </w:sdt>
       </w:sdtContent>
     </w:sdt>
-    <w:bookmarkEnd w:id="53"/>
+    <w:bookmarkEnd w:id="57"/>
     <w:p>
       <w:r>
         <w:t xml:space="preserve">Alle </w:t>
@@ -7078,7 +7073,7 @@
 
 <file path=word/comments.xml><?xml version="1.0" encoding="utf-8"?>
 <w:comments xmlns:wpc="http://schemas.microsoft.com/office/word/2010/wordprocessingCanvas" xmlns:mc="http://schemas.openxmlformats.org/markup-compatibility/2006" xmlns:o="urn:schemas-microsoft-com:office:office" xmlns:r="http://schemas.openxmlformats.org/officeDocument/2006/relationships" xmlns:m="http://schemas.openxmlformats.org/officeDocument/2006/math" xmlns:v="urn:schemas-microsoft-com:vml" xmlns:wp14="http://schemas.microsoft.com/office/word/2010/wordprocessingDrawing" xmlns:wp="http://schemas.openxmlformats.org/drawingml/2006/wordprocessingDrawing" xmlns:w10="urn:schemas-microsoft-com:office:word" xmlns:w="http://schemas.openxmlformats.org/wordprocessingml/2006/main" xmlns:w14="http://schemas.microsoft.com/office/word/2010/wordml" xmlns:wpg="http://schemas.microsoft.com/office/word/2010/wordprocessingGroup" xmlns:wpi="http://schemas.microsoft.com/office/word/2010/wordprocessingInk" xmlns:wne="http://schemas.microsoft.com/office/word/2006/wordml" xmlns:wps="http://schemas.microsoft.com/office/word/2010/wordprocessingShape" mc:Ignorable="w14 wp14">
-  <w:comment w:id="11" w:author="Dennis" w:date="2014-03-05T14:46:00Z" w:initials="D">
+  <w:comment w:id="12" w:author="Dennis" w:date="2014-03-05T14:46:00Z" w:initials="D">
     <w:p>
       <w:pPr>
         <w:pStyle w:val="Kommentartext"/>
@@ -7094,7 +7089,7 @@
       </w:r>
     </w:p>
   </w:comment>
-  <w:comment w:id="17" w:author="Dennis" w:date="2014-03-06T17:16:00Z" w:initials="D">
+  <w:comment w:id="18" w:author="Dennis" w:date="2014-03-06T17:16:00Z" w:initials="D">
     <w:p>
       <w:pPr>
         <w:pStyle w:val="Kommentartext"/>
@@ -7107,22 +7102,6 @@
       </w:r>
       <w:r>
         <w:t>Anwender</w:t>
-      </w:r>
-    </w:p>
-  </w:comment>
-  <w:comment w:id="23" w:author="Dennis" w:date="2014-03-05T14:49:00Z" w:initials="D">
-    <w:p>
-      <w:pPr>
-        <w:pStyle w:val="Kommentartext"/>
-      </w:pPr>
-      <w:r>
-        <w:rPr>
-          <w:rStyle w:val="Kommentarzeichen"/>
-        </w:rPr>
-        <w:annotationRef/>
-      </w:r>
-      <w:r>
-        <w:t>einfügen</w:t>
       </w:r>
     </w:p>
   </w:comment>
@@ -7138,11 +7117,27 @@
         <w:annotationRef/>
       </w:r>
       <w:r>
+        <w:t>einfügen</w:t>
+      </w:r>
+    </w:p>
+  </w:comment>
+  <w:comment w:id="25" w:author="Dennis" w:date="2014-03-05T14:49:00Z" w:initials="D">
+    <w:p>
+      <w:pPr>
+        <w:pStyle w:val="Kommentartext"/>
+      </w:pPr>
+      <w:r>
+        <w:rPr>
+          <w:rStyle w:val="Kommentarzeichen"/>
+        </w:rPr>
+        <w:annotationRef/>
+      </w:r>
+      <w:r>
         <w:t>Stimmt das so?</w:t>
       </w:r>
     </w:p>
   </w:comment>
-  <w:comment w:id="26" w:author="Dennis" w:date="2014-03-10T22:03:00Z" w:initials="D">
+  <w:comment w:id="27" w:author="Dennis" w:date="2014-03-10T22:03:00Z" w:initials="D">
     <w:p>
       <w:pPr>
         <w:pStyle w:val="Kommentartext"/>
@@ -7158,7 +7153,7 @@
       </w:r>
     </w:p>
   </w:comment>
-  <w:comment w:id="36" w:author="Karolin Edigkaufer" w:date="2014-03-06T17:54:00Z" w:initials="KE">
+  <w:comment w:id="38" w:author="Karolin Edigkaufer" w:date="2014-03-06T17:54:00Z" w:initials="KE">
     <w:p>
       <w:pPr>
         <w:pStyle w:val="Kommentartext"/>
@@ -7174,7 +7169,7 @@
       </w:r>
     </w:p>
   </w:comment>
-  <w:comment w:id="37" w:author="Karolin Edigkaufer" w:date="2014-03-06T18:04:00Z" w:initials="KE">
+  <w:comment w:id="39" w:author="Karolin Edigkaufer" w:date="2014-03-06T18:04:00Z" w:initials="KE">
     <w:p>
       <w:pPr>
         <w:pStyle w:val="Kommentartext"/>
@@ -7195,7 +7190,7 @@
       </w:r>
     </w:p>
   </w:comment>
-  <w:comment w:id="40" w:author="Karolin Edigkaufer" w:date="2014-03-06T18:00:00Z" w:initials="KE">
+  <w:comment w:id="42" w:author="Karolin Edigkaufer" w:date="2014-03-06T18:00:00Z" w:initials="KE">
     <w:p>
       <w:pPr>
         <w:pStyle w:val="Kommentartext"/>
@@ -7211,7 +7206,7 @@
       </w:r>
     </w:p>
   </w:comment>
-  <w:comment w:id="41" w:author="Karolin Edigkaufer" w:date="2014-03-06T18:32:00Z" w:initials="KE">
+  <w:comment w:id="43" w:author="Karolin Edigkaufer" w:date="2014-03-06T18:32:00Z" w:initials="KE">
     <w:p>
       <w:pPr>
         <w:pStyle w:val="Kommentartext"/>
@@ -7224,6 +7219,53 @@
       </w:r>
       <w:r>
         <w:t>Webseite noch weiter auffüllen</w:t>
+      </w:r>
+    </w:p>
+  </w:comment>
+  <w:comment w:id="46" w:author="Dennis" w:date="2014-03-11T10:50:00Z" w:initials="D">
+    <w:p>
+      <w:r>
+        <w:rPr>
+          <w:rStyle w:val="Kommentarzeichen"/>
+        </w:rPr>
+        <w:annotationRef/>
+      </w:r>
+      <w:r>
+        <w:t xml:space="preserve">Beim Gespräch mit Herrn </w:t>
+      </w:r>
+      <w:proofErr w:type="spellStart"/>
+      <w:r>
+        <w:t>Haubner</w:t>
+      </w:r>
+      <w:proofErr w:type="spellEnd"/>
+      <w:r>
+        <w:t xml:space="preserve"> hatten wir gesagt, dass wir beim </w:t>
+      </w:r>
+      <w:proofErr w:type="spellStart"/>
+      <w:r>
+        <w:t>Nao</w:t>
+      </w:r>
+      <w:proofErr w:type="spellEnd"/>
+      <w:r>
+        <w:t xml:space="preserve"> auch noch etwas über die Sensoren schreiben.</w:t>
+      </w:r>
+    </w:p>
+    <w:p>
+      <w:pPr>
+        <w:pStyle w:val="Kommentartext"/>
+      </w:pPr>
+    </w:p>
+  </w:comment>
+  <w:comment w:id="47" w:author="Dennis" w:date="2014-03-11T10:50:00Z" w:initials="D">
+    <w:p>
+      <w:pPr>
+        <w:pStyle w:val="Kommentartext"/>
+      </w:pPr>
+      <w:r>
+        <w:rPr>
+          <w:rStyle w:val="Kommentarzeichen"/>
+        </w:rPr>
+        <w:annotationRef/>
       </w:r>
     </w:p>
   </w:comment>
@@ -7283,7 +7325,7 @@
       <mc:AlternateContent>
         <mc:Choice Requires="wps">
           <w:drawing>
-            <wp:anchor distT="0" distB="0" distL="114300" distR="114300" simplePos="0" relativeHeight="251665920" behindDoc="0" locked="0" layoutInCell="1" allowOverlap="1" wp14:anchorId="45665198" wp14:editId="01551A33">
+            <wp:anchor distT="0" distB="0" distL="114300" distR="114300" simplePos="0" relativeHeight="251665920" behindDoc="0" locked="0" layoutInCell="1" allowOverlap="1" wp14:anchorId="5C05E847" wp14:editId="69ACD391">
               <wp:simplePos x="0" y="0"/>
               <wp:positionH relativeFrom="column">
                 <wp:posOffset>-1129030</wp:posOffset>
@@ -7432,7 +7474,7 @@
       <mc:AlternateContent>
         <mc:Choice Requires="wps">
           <w:drawing>
-            <wp:anchor distT="0" distB="0" distL="114300" distR="114300" simplePos="0" relativeHeight="251679232" behindDoc="0" locked="0" layoutInCell="1" allowOverlap="1" wp14:anchorId="256A9D02" wp14:editId="06161FC2">
+            <wp:anchor distT="0" distB="0" distL="114300" distR="114300" simplePos="0" relativeHeight="251679232" behindDoc="0" locked="0" layoutInCell="1" allowOverlap="1" wp14:anchorId="2A52C90D" wp14:editId="44F7BF34">
               <wp:simplePos x="0" y="0"/>
               <wp:positionH relativeFrom="column">
                 <wp:posOffset>-1081405</wp:posOffset>
@@ -7563,7 +7605,7 @@
         <w:noProof/>
         <w:color w:val="A6A6A6" w:themeColor="background1" w:themeShade="A6"/>
       </w:rPr>
-      <w:t>7</w:t>
+      <w:t>2</w:t>
     </w:r>
     <w:r>
       <w:rPr>
@@ -7869,7 +7911,7 @@
       <mc:AlternateContent>
         <mc:Choice Requires="wps">
           <w:drawing>
-            <wp:anchor distT="0" distB="0" distL="114300" distR="114300" simplePos="0" relativeHeight="251663872" behindDoc="0" locked="0" layoutInCell="1" allowOverlap="1" wp14:anchorId="5335C660" wp14:editId="510845B0">
+            <wp:anchor distT="0" distB="0" distL="114300" distR="114300" simplePos="0" relativeHeight="251663872" behindDoc="0" locked="0" layoutInCell="1" allowOverlap="1" wp14:anchorId="43A8962D" wp14:editId="35962493">
               <wp:simplePos x="0" y="0"/>
               <wp:positionH relativeFrom="column">
                 <wp:posOffset>-957580</wp:posOffset>
@@ -7955,7 +7997,7 @@
         <w:noProof/>
       </w:rPr>
       <w:drawing>
-        <wp:anchor distT="0" distB="0" distL="114300" distR="114300" simplePos="0" relativeHeight="251681280" behindDoc="0" locked="0" layoutInCell="1" allowOverlap="1" wp14:anchorId="38DAD22C" wp14:editId="3DBDABF1">
+        <wp:anchor distT="0" distB="0" distL="114300" distR="114300" simplePos="0" relativeHeight="251681280" behindDoc="0" locked="0" layoutInCell="1" allowOverlap="1" wp14:anchorId="263D5178" wp14:editId="196B42BC">
           <wp:simplePos x="0" y="0"/>
           <wp:positionH relativeFrom="margin">
             <wp:posOffset>1974850</wp:posOffset>
@@ -7966,7 +8008,7 @@
           <wp:extent cx="1638300" cy="685800"/>
           <wp:effectExtent l="0" t="0" r="0" b="0"/>
           <wp:wrapSquare wrapText="bothSides"/>
-          <wp:docPr id="7" name="Bild 1"/>
+          <wp:docPr id="5" name="Bild 1"/>
           <wp:cNvGraphicFramePr>
             <a:graphicFrameLocks xmlns:a="http://schemas.openxmlformats.org/drawingml/2006/main" noChangeAspect="1"/>
           </wp:cNvGraphicFramePr>
@@ -8041,7 +8083,7 @@
       <mc:AlternateContent>
         <mc:Choice Requires="wps">
           <w:drawing>
-            <wp:anchor distT="0" distB="0" distL="114300" distR="114300" simplePos="0" relativeHeight="251678208" behindDoc="0" locked="0" layoutInCell="1" allowOverlap="1" wp14:anchorId="307A0635" wp14:editId="544CE7EF">
+            <wp:anchor distT="0" distB="0" distL="114300" distR="114300" simplePos="0" relativeHeight="251678208" behindDoc="0" locked="0" layoutInCell="1" allowOverlap="1" wp14:anchorId="53B631B3" wp14:editId="0F9D8DBA">
               <wp:simplePos x="0" y="0"/>
               <wp:positionH relativeFrom="column">
                 <wp:posOffset>-909955</wp:posOffset>
@@ -8131,14 +8173,27 @@
     <w:r>
       <w:tab/>
     </w:r>
-    <w:fldSimple w:instr=" STYLEREF  &quot;Überschrift 1&quot;  \* MERGEFORMAT ">
-      <w:r>
-        <w:rPr>
-          <w:noProof/>
-        </w:rPr>
-        <w:t>Grundlagen</w:t>
-      </w:r>
-    </w:fldSimple>
+    <w:r>
+      <w:fldChar w:fldCharType="begin"/>
+    </w:r>
+    <w:r>
+      <w:instrText xml:space="preserve"> STYLEREF  "Überschrift 1"  \* MERGEFORMAT </w:instrText>
+    </w:r>
+    <w:r>
+      <w:fldChar w:fldCharType="separate"/>
+    </w:r>
+    <w:r>
+      <w:rPr>
+        <w:noProof/>
+      </w:rPr>
+      <w:t>Einleitung</w:t>
+    </w:r>
+    <w:r>
+      <w:rPr>
+        <w:noProof/>
+      </w:rPr>
+      <w:fldChar w:fldCharType="end"/>
+    </w:r>
     <w:r>
       <w:tab/>
     </w:r>
@@ -8148,16 +8203,29 @@
     <w:r>
       <w:tab/>
     </w:r>
-    <w:fldSimple w:instr=" STYLEREF  Vorspann  \* MERGEFORMAT ">
-      <w:r>
-        <w:rPr>
-          <w:noProof/>
-        </w:rPr>
-        <w:t>Inhaltsverzeichnis</w:t>
-      </w:r>
-    </w:fldSimple>
-    <w:bookmarkStart w:id="50" w:name="_Toc262116031"/>
-    <w:bookmarkEnd w:id="50"/>
+    <w:r>
+      <w:fldChar w:fldCharType="begin"/>
+    </w:r>
+    <w:r>
+      <w:instrText xml:space="preserve"> STYLEREF  Vorspann  \* MERGEFORMAT </w:instrText>
+    </w:r>
+    <w:r>
+      <w:fldChar w:fldCharType="separate"/>
+    </w:r>
+    <w:r>
+      <w:rPr>
+        <w:noProof/>
+      </w:rPr>
+      <w:t>Inhaltsverzeichnis</w:t>
+    </w:r>
+    <w:r>
+      <w:rPr>
+        <w:noProof/>
+      </w:rPr>
+      <w:fldChar w:fldCharType="end"/>
+    </w:r>
+    <w:bookmarkStart w:id="54" w:name="_Toc262116031"/>
+    <w:bookmarkEnd w:id="54"/>
   </w:p>
 </w:hdr>
 </file>
@@ -16562,7 +16630,7 @@
 </file>
 
 <file path=customXml/itemProps1.xml><?xml version="1.0" encoding="utf-8"?>
-<ds:datastoreItem xmlns:ds="http://schemas.openxmlformats.org/officeDocument/2006/customXml" ds:itemID="{72A601E3-4DBF-4739-9E92-744FCE53EBCB}">
+<ds:datastoreItem xmlns:ds="http://schemas.openxmlformats.org/officeDocument/2006/customXml" ds:itemID="{ABB5FAFF-7912-498C-B09E-5B180B3DFCA8}">
   <ds:schemaRefs>
     <ds:schemaRef ds:uri="http://schemas.openxmlformats.org/officeDocument/2006/bibliography"/>
   </ds:schemaRefs>

</xml_diff>

<commit_message>
Dokumentenmerkmale angepasst, Motivation, Vorgehensweise, Konzeption/Planung und Umsetzung: Programm, GUI
</commit_message>
<xml_diff>
--- a/Studienarbeit_Nao.docx
+++ b/Studienarbeit_Nao.docx
@@ -2156,8 +2156,6 @@
         <w:jc w:val="left"/>
       </w:pPr>
     </w:p>
-    <w:bookmarkStart w:id="9" w:name="_GoBack"/>
-    <w:bookmarkEnd w:id="9"/>
     <w:p>
       <w:pPr>
         <w:pStyle w:val="Verzeichnis1"/>
@@ -4832,14 +4830,14 @@
       <w:pPr>
         <w:pStyle w:val="berschrift1"/>
       </w:pPr>
-      <w:bookmarkStart w:id="10" w:name="_Toc262115991"/>
-      <w:bookmarkStart w:id="11" w:name="_Toc382422648"/>
+      <w:bookmarkStart w:id="9" w:name="_Toc262115991"/>
+      <w:bookmarkStart w:id="10" w:name="_Toc382422648"/>
       <w:r>
         <w:lastRenderedPageBreak/>
         <w:t>Einleitung</w:t>
       </w:r>
+      <w:bookmarkEnd w:id="9"/>
       <w:bookmarkEnd w:id="10"/>
-      <w:bookmarkEnd w:id="11"/>
     </w:p>
     <w:p>
       <w:r>
@@ -4895,16 +4893,16 @@
       <w:r>
         <w:t xml:space="preserve">. Die Kinect ist eine Hardware zur </w:t>
       </w:r>
-      <w:commentRangeStart w:id="12"/>
+      <w:commentRangeStart w:id="11"/>
       <w:r>
         <w:t>Gestik- und Mimik Erkennung.</w:t>
       </w:r>
-      <w:commentRangeEnd w:id="12"/>
+      <w:commentRangeEnd w:id="11"/>
       <w:r>
         <w:rPr>
           <w:rStyle w:val="Kommentarzeichen"/>
         </w:rPr>
-        <w:commentReference w:id="12"/>
+        <w:commentReference w:id="11"/>
       </w:r>
     </w:p>
     <w:p/>
@@ -4918,53 +4916,105 @@
       <w:pPr>
         <w:pStyle w:val="berschrift2"/>
       </w:pPr>
-      <w:bookmarkStart w:id="13" w:name="_Toc382422649"/>
+      <w:bookmarkStart w:id="12" w:name="_Toc382422649"/>
       <w:r>
         <w:t>Motivation</w:t>
       </w:r>
+      <w:bookmarkEnd w:id="12"/>
+    </w:p>
+    <w:p>
+      <w:r>
+        <w:t xml:space="preserve">Die Motivation ist es den Roboter in einer spielerischen Umgebung mit dem Menschen zu verknüpfen, um so auch manche Berührungsängste mit dieser neuartigen Technik zu nehmen. Zudem kann Nutzern auf diese Weise auch gezeigt werden, welche Möglichkeiten es gibt, Roboter zu nutzen, die bisher noch nicht in Betracht gezogen worden sind. So ist es zum Beispiel denkbar, dass gewisse Bewegungsabläuft, zum Beispiel zum Erlenen von Schwimmbewegungen, in Zukunft über so ein Verfahren bereits trocken gelernt werden können. </w:t>
+      </w:r>
+    </w:p>
+    <w:p>
+      <w:pPr>
+        <w:pStyle w:val="berschrift2"/>
+      </w:pPr>
+      <w:bookmarkStart w:id="13" w:name="_Toc262115993"/>
+      <w:bookmarkStart w:id="14" w:name="_Toc382422650"/>
+      <w:r>
+        <w:t>Aufgaben</w:t>
+      </w:r>
       <w:bookmarkEnd w:id="13"/>
-    </w:p>
-    <w:p>
-      <w:r>
-        <w:t>Die fehlt derzeit noch…</w:t>
+      <w:r>
+        <w:t>umfeld</w:t>
+      </w:r>
+      <w:bookmarkEnd w:id="14"/>
+    </w:p>
+    <w:p>
+      <w:r>
+        <w:t>Diese Studienarbeit entsteht an der Dualen Hochschule Baden Württemberg (</w:t>
+      </w:r>
+      <w:r>
+        <w:t>DHBW</w:t>
+      </w:r>
+      <w:r>
+        <w:t>)</w:t>
+      </w:r>
+      <w:r>
+        <w:fldChar w:fldCharType="begin"/>
+      </w:r>
+      <w:r>
+        <w:instrText xml:space="preserve"> XE "DHBW" \f "abk" \t "Duale Hochschule Baden-Würrtemberg" </w:instrText>
+      </w:r>
+      <w:r>
+        <w:fldChar w:fldCharType="end"/>
+      </w:r>
+      <w:r>
+        <w:t xml:space="preserve"> und wird von zwei Studenten gemeinsam betreut. Zur Verfügung steht ein Labor mit einem </w:t>
+      </w:r>
+      <w:proofErr w:type="spellStart"/>
+      <w:r>
+        <w:t>Nao</w:t>
+      </w:r>
+      <w:proofErr w:type="spellEnd"/>
+      <w:r>
+        <w:t xml:space="preserve"> und einem Rechner, auf dem alle relevanten Dokumente und Prog</w:t>
+      </w:r>
+      <w:r>
+        <w:t>ramme genutzt werden können. Zu</w:t>
+      </w:r>
+      <w:r>
+        <w:t xml:space="preserve">dem können die Programme auch auf den privaten Rechnern installiert werden, so dass mit Hilfe von Simulationssoftware auch von zu Hause aus gearbeitet werden kann. </w:t>
       </w:r>
     </w:p>
     <w:p>
       <w:pPr>
         <w:pStyle w:val="berschrift2"/>
       </w:pPr>
-      <w:bookmarkStart w:id="14" w:name="_Toc262115993"/>
-      <w:bookmarkStart w:id="15" w:name="_Toc382422650"/>
-      <w:r>
-        <w:t>Aufgaben</w:t>
-      </w:r>
-      <w:bookmarkEnd w:id="14"/>
-      <w:r>
-        <w:t>umfeld</w:t>
+      <w:bookmarkStart w:id="15" w:name="_Toc382422651"/>
+      <w:r>
+        <w:lastRenderedPageBreak/>
+        <w:t>Aufgabenbeschreibung</w:t>
+      </w:r>
+      <w:r>
+        <w:t xml:space="preserve"> und Ziele</w:t>
       </w:r>
       <w:bookmarkEnd w:id="15"/>
     </w:p>
     <w:p>
       <w:r>
-        <w:t>Diese Studienarbeit entsteht an der Dualen Hochschule Baden Württemberg (</w:t>
-      </w:r>
-      <w:r>
-        <w:t>DHBW</w:t>
-      </w:r>
-      <w:r>
-        <w:t>)</w:t>
-      </w:r>
-      <w:r>
-        <w:fldChar w:fldCharType="begin"/>
-      </w:r>
-      <w:r>
-        <w:instrText xml:space="preserve"> XE "DHBW" \f "abk" \t "Duale Hochschule Baden-Würrtemberg" </w:instrText>
-      </w:r>
-      <w:r>
-        <w:fldChar w:fldCharType="end"/>
-      </w:r>
-      <w:r>
-        <w:t xml:space="preserve"> und wird von zwei Studenten gemeinsam betreut. Zur Verfügung steht ein Labor mit einem </w:t>
+        <w:t xml:space="preserve">Ziel der Arbeit ist es, eine Anwendung zu programmieren, die auf spielerische Weise die Zusammenarbeit zwischen dem Roboter, einem </w:t>
+      </w:r>
+      <w:commentRangeStart w:id="16"/>
+      <w:r>
+        <w:t xml:space="preserve">Spieler </w:t>
+      </w:r>
+      <w:commentRangeEnd w:id="16"/>
+      <w:r>
+        <w:rPr>
+          <w:rStyle w:val="Kommentarzeichen"/>
+        </w:rPr>
+        <w:commentReference w:id="16"/>
+      </w:r>
+      <w:r>
+        <w:t>und der Kinect verknüpft.</w:t>
+      </w:r>
+    </w:p>
+    <w:p>
+      <w:r>
+        <w:t xml:space="preserve">So werden dem Roboter </w:t>
       </w:r>
       <w:proofErr w:type="spellStart"/>
       <w:r>
@@ -4972,45 +5022,51 @@
       </w:r>
       <w:proofErr w:type="spellEnd"/>
       <w:r>
-        <w:t xml:space="preserve"> und einem Rechner, auf dem alle relevanten Dokumente und Programme genutzt werden können. Zu dem können die Programme auch auf den privaten Rechnern installiert werden, so dass mit Hilfe von Simulationssoftware auch von zu Hause aus gearbeitet werden kann. </w:t>
+        <w:t xml:space="preserve"> verschiedene Bewegung beigebracht, die er auf Befehl automatisiert ausführen kann.</w:t>
+      </w:r>
+    </w:p>
+    <w:p>
+      <w:r>
+        <w:t>Die Kinect ist dafür zuständig, die Bewegungen des davors</w:t>
+      </w:r>
+      <w:r>
+        <w:t xml:space="preserve">tehenden Spielers aufzunehmen. </w:t>
+      </w:r>
+    </w:p>
+    <w:p>
+      <w:r>
+        <w:t xml:space="preserve">Der Ablauf des programmierten Spiels kann in drei Schritte unterteilt werden. Im ersten Schritt führt </w:t>
+      </w:r>
+      <w:proofErr w:type="spellStart"/>
+      <w:r>
+        <w:t>Nao</w:t>
+      </w:r>
+      <w:proofErr w:type="spellEnd"/>
+      <w:r>
+        <w:t xml:space="preserve"> eine der programmierten Bewegungen vor. Sobald die Roboterbewegung vollendet ist, beginnt Schritt zwei, in dem die Kinect die Bewegung des Spielers aufnimmt. Gleichzeitig läuft eine festgelegte Zeit herunter. Die Aufgabe des Spielers ist es innerhalb der Zeit vom Roboter durchgeführte Bewegung möglich ähnlich nachzuahmen. Nach dem Ablauf der Zeit beginnt Schritt drei, bei dem die getätigte Benutzerbewegung mit der programmierten Roboterbeweg</w:t>
+      </w:r>
+      <w:r>
+        <w:t>ung vom System verglichen wird.</w:t>
+      </w:r>
+    </w:p>
+    <w:p>
+      <w:r>
+        <w:t>Dieser Ablauf mit anschließender Auswertung wird in einem spielerischen Umfeld dargestellt und auf einem Monitor angezeigt.</w:t>
       </w:r>
     </w:p>
     <w:p>
       <w:pPr>
         <w:pStyle w:val="berschrift2"/>
       </w:pPr>
-      <w:bookmarkStart w:id="16" w:name="_Toc382422651"/>
-      <w:r>
-        <w:t>Aufgabenbeschreibung</w:t>
-      </w:r>
-      <w:r>
-        <w:t xml:space="preserve"> und Ziele</w:t>
-      </w:r>
-      <w:bookmarkEnd w:id="16"/>
-    </w:p>
-    <w:p>
-      <w:r>
-        <w:t xml:space="preserve">Ziel der Arbeit ist es, eine Anwendung zu programmieren, die auf spielerische Weise die Zusammenarbeit zwischen dem Roboter, einem </w:t>
-      </w:r>
-      <w:commentRangeStart w:id="17"/>
-      <w:r>
-        <w:t xml:space="preserve">Spieler </w:t>
-      </w:r>
-      <w:commentRangeEnd w:id="17"/>
-      <w:r>
-        <w:rPr>
-          <w:rStyle w:val="Kommentarzeichen"/>
-        </w:rPr>
-        <w:commentReference w:id="17"/>
-      </w:r>
-      <w:r>
-        <w:t>und der Kinect verknüpft.</w:t>
-      </w:r>
-    </w:p>
-    <w:p/>
-    <w:p>
-      <w:r>
-        <w:t xml:space="preserve">So werden dem Roboter </w:t>
+      <w:bookmarkStart w:id="17" w:name="_Toc382422652"/>
+      <w:r>
+        <w:t>Vorgehensweise</w:t>
+      </w:r>
+      <w:bookmarkEnd w:id="17"/>
+    </w:p>
+    <w:p>
+      <w:r>
+        <w:t xml:space="preserve">Die geplante Vorgehensweise sieht vor zu Beginn dem </w:t>
       </w:r>
       <w:proofErr w:type="spellStart"/>
       <w:r>
@@ -5018,61 +5074,15 @@
       </w:r>
       <w:proofErr w:type="spellEnd"/>
       <w:r>
-        <w:t xml:space="preserve"> verschiedene Bewegung beigebracht, die er auf Befehl automatisiert ausführen kann.</w:t>
-      </w:r>
-    </w:p>
-    <w:p>
-      <w:r>
-        <w:t xml:space="preserve">Die Kinect ist dafür zuständig, die Bewegungen des davorstehenden Spielers aufzunehmen. </w:t>
-      </w:r>
-    </w:p>
-    <w:p/>
-    <w:p>
-      <w:r>
-        <w:lastRenderedPageBreak/>
-        <w:t xml:space="preserve">Der Ablauf des programmierten Spiels kann in drei Schritte unterteilt werden. Im ersten Schritt führt </w:t>
-      </w:r>
-      <w:proofErr w:type="spellStart"/>
-      <w:r>
-        <w:t>Nao</w:t>
-      </w:r>
-      <w:proofErr w:type="spellEnd"/>
-      <w:r>
-        <w:t xml:space="preserve"> eine der programmierten Bewegungen vor. Sobald die Roboterbewegung vollendet ist, beginnt Schritt zwei, in dem die Kinect die Bewegung des Spielers aufnimmt. Gleichzeitig läuft eine festgelegte Zeit herunter. Die Aufgabe des Spielers ist es innerhalb der Zeit vom Roboter durchgeführte Bewegung möglich ähnlich nachzuahmen. Nach dem Ablauf der Zeit beginnt Schritt drei, bei dem die getätigte Benutzerbewegung mit der programmierten Roboterbewegung vom System verglichen wird.</w:t>
-      </w:r>
-    </w:p>
-    <w:p/>
-    <w:p>
-      <w:r>
-        <w:t>Dieser Ablauf mit anschließender Auswertung wird in einem spielerischen Umfeld dargestellt und auf einem Monitor angezeigt.</w:t>
-      </w:r>
-    </w:p>
-    <w:p>
-      <w:pPr>
-        <w:pStyle w:val="berschrift2"/>
-      </w:pPr>
-      <w:bookmarkStart w:id="18" w:name="_Toc382422652"/>
-      <w:r>
-        <w:t>Vorgehensweise</w:t>
-      </w:r>
-      <w:bookmarkEnd w:id="18"/>
-    </w:p>
-    <w:p>
-      <w:pPr>
-        <w:rPr>
-          <w:rFonts w:eastAsia="Calibri"/>
-          <w:b/>
-          <w:bCs/>
-          <w:color w:val="1F497D"/>
-          <w:sz w:val="32"/>
-          <w:szCs w:val="32"/>
-        </w:rPr>
-      </w:pPr>
-      <w:r>
-        <w:t>Grobe Zusammenfassung sollten wir da schon schreiben.</w:t>
-      </w:r>
-      <w:r>
-        <w:t xml:space="preserve"> </w:t>
+        <w:t xml:space="preserve"> verschiedene einfache Bewegungen einzuprogrammieren. Anschließend wird die Kinect mit einem Skeleton Stream programmiert und die Winkel </w:t>
+      </w:r>
+      <w:r>
+        <w:t>am Ende einer Bewegung berechnet, die bei den Bewegungen entstehen. Diese sollen dann mit den Winkel des Roboters verglichen und gewertet werden. Das Ergebnis soll in einer übersichtlichen GUI dem Nutzer gezeigt werden.</w:t>
+      </w:r>
+    </w:p>
+    <w:p>
+      <w:r>
+        <w:t xml:space="preserve">Sofern dieses einfache Beispiel reibungslos funktioniert, werden die Bewegungen des Roboters umfangreicher und komplizierter und es sollen Zwischenwerte der Winkel verglichen werden. </w:t>
       </w:r>
       <w:r>
         <w:br w:type="page"/>
@@ -5082,13 +5092,13 @@
       <w:pPr>
         <w:pStyle w:val="berschrift1"/>
       </w:pPr>
+      <w:bookmarkStart w:id="18" w:name="_Toc382422653"/>
       <w:bookmarkStart w:id="19" w:name="_Ref346527342"/>
-      <w:bookmarkStart w:id="20" w:name="_Toc382422653"/>
       <w:r>
         <w:lastRenderedPageBreak/>
         <w:t>Grundlagen</w:t>
       </w:r>
-      <w:bookmarkEnd w:id="20"/>
+      <w:bookmarkEnd w:id="18"/>
       <w:r>
         <w:t xml:space="preserve"> </w:t>
       </w:r>
@@ -5230,33 +5240,33 @@
       <w:pPr>
         <w:pStyle w:val="berschrift2"/>
       </w:pPr>
-      <w:bookmarkStart w:id="21" w:name="_Ref381795218"/>
-      <w:bookmarkStart w:id="22" w:name="_Ref381795227"/>
-      <w:bookmarkStart w:id="23" w:name="_Toc382422654"/>
+      <w:bookmarkStart w:id="20" w:name="_Ref381795218"/>
+      <w:bookmarkStart w:id="21" w:name="_Ref381795227"/>
+      <w:bookmarkStart w:id="22" w:name="_Toc382422654"/>
       <w:r>
         <w:t>K</w:t>
       </w:r>
       <w:r>
         <w:t>inect</w:t>
       </w:r>
+      <w:bookmarkEnd w:id="20"/>
       <w:bookmarkEnd w:id="21"/>
       <w:bookmarkEnd w:id="22"/>
-      <w:bookmarkEnd w:id="23"/>
     </w:p>
     <w:p>
       <w:r>
         <w:t xml:space="preserve">Die Kinect ist eine Hardware aus dem Hause Microsoft in Zusammenarbeit mit dem Unternehmen PrimeSense. Sie wurde zunächst für die Steuerung der Spielekonsole Xbox360 entwickelt. Die Kinect setzt wie auch die Nintendo Wii oder Sonys Move auf den Körpereinsatz des Benutzers. Der große Unterschied liegt aber darin, dass der Benutzer keinen Controller in der Hand halten muss. Bei der Kinect wird der ganze Körper zum „Controller“. Die Kinect-Kamera ist eine Leiste aus vielen Sensoren (siehe Abbildung </w:t>
       </w:r>
-      <w:commentRangeStart w:id="24"/>
+      <w:commentRangeStart w:id="23"/>
       <w:r>
         <w:t>XXX</w:t>
       </w:r>
-      <w:commentRangeEnd w:id="24"/>
+      <w:commentRangeEnd w:id="23"/>
       <w:r>
         <w:rPr>
           <w:rStyle w:val="Kommentarzeichen"/>
         </w:rPr>
-        <w:commentReference w:id="24"/>
+        <w:commentReference w:id="23"/>
       </w:r>
       <w:r>
         <w:t>) und erkennt so die Bewegungen der davorstehenden Personen</w:t>
@@ -5345,16 +5355,16 @@
       <w:r>
         <w:t xml:space="preserve">mitgeliefert, was nichts anderes ist als eine Sammlung von Werkzeugen und Anwendungen, um eine Software zu erstellen. </w:t>
       </w:r>
-      <w:commentRangeStart w:id="25"/>
+      <w:commentRangeStart w:id="24"/>
       <w:r>
         <w:t>Zusätzlich befindet sich noch eine Dokumentation im Angebot</w:t>
       </w:r>
-      <w:commentRangeEnd w:id="25"/>
+      <w:commentRangeEnd w:id="24"/>
       <w:r>
         <w:rPr>
           <w:rStyle w:val="Kommentarzeichen"/>
         </w:rPr>
-        <w:commentReference w:id="25"/>
+        <w:commentReference w:id="24"/>
       </w:r>
       <w:r>
         <w:t>. Das Windows-SDK soll die Software-Entwicklung für Kinect-Anwendungen erleichtern</w:t>
@@ -5425,11 +5435,11 @@
       <w:pPr>
         <w:pStyle w:val="berschrift3"/>
       </w:pPr>
-      <w:bookmarkStart w:id="26" w:name="_Toc382422655"/>
+      <w:bookmarkStart w:id="25" w:name="_Toc382422655"/>
       <w:r>
         <w:t>Sensoren der Kinect</w:t>
       </w:r>
-      <w:bookmarkEnd w:id="26"/>
+      <w:bookmarkEnd w:id="25"/>
     </w:p>
     <w:p>
       <w:r>
@@ -5520,16 +5530,16 @@
       <w:r>
         <w:t xml:space="preserve">-Auflösung von </w:t>
       </w:r>
-      <w:commentRangeStart w:id="27"/>
+      <w:commentRangeStart w:id="26"/>
       <w:r>
         <w:t>640x480 Pixeln</w:t>
       </w:r>
-      <w:commentRangeEnd w:id="27"/>
+      <w:commentRangeEnd w:id="26"/>
       <w:r>
         <w:rPr>
           <w:rStyle w:val="Kommentarzeichen"/>
         </w:rPr>
-        <w:commentReference w:id="27"/>
+        <w:commentReference w:id="26"/>
       </w:r>
       <w:r>
         <w:t>.</w:t>
@@ -5629,7 +5639,7 @@
         <w:pStyle w:val="Beschriftung"/>
         <w:jc w:val="center"/>
       </w:pPr>
-      <w:bookmarkStart w:id="28" w:name="_Toc382422607"/>
+      <w:bookmarkStart w:id="27" w:name="_Toc382422607"/>
       <w:r>
         <w:t xml:space="preserve">Abb. </w:t>
       </w:r>
@@ -5670,7 +5680,7 @@
           </w:r>
         </w:sdtContent>
       </w:sdt>
-      <w:bookmarkEnd w:id="28"/>
+      <w:bookmarkEnd w:id="27"/>
     </w:p>
     <w:p/>
     <w:p>
@@ -5747,7 +5757,7 @@
         <w:pStyle w:val="Beschriftung"/>
         <w:jc w:val="center"/>
       </w:pPr>
-      <w:bookmarkStart w:id="29" w:name="_Toc382422608"/>
+      <w:bookmarkStart w:id="28" w:name="_Toc382422608"/>
       <w:r>
         <w:t xml:space="preserve">Abb. </w:t>
       </w:r>
@@ -5788,7 +5798,7 @@
           </w:r>
         </w:sdtContent>
       </w:sdt>
-      <w:bookmarkEnd w:id="29"/>
+      <w:bookmarkEnd w:id="28"/>
     </w:p>
     <w:p/>
     <w:p>
@@ -5879,49 +5889,73 @@
       <w:pPr>
         <w:pStyle w:val="berschrift3"/>
       </w:pPr>
-      <w:bookmarkStart w:id="30" w:name="_Toc382422656"/>
+      <w:bookmarkStart w:id="29" w:name="_Toc382422656"/>
       <w:r>
         <w:t>SDK</w:t>
       </w:r>
+      <w:bookmarkEnd w:id="29"/>
+    </w:p>
+    <w:p>
+      <w:r>
+        <w:t>Vorgeschichte…</w:t>
+      </w:r>
+    </w:p>
+    <w:p>
+      <w:r>
+        <w:t>Es gibt zwei konkurrierende SDKs. (Vorgeschichte erläutern) Das eine stammt von Microsoft, das andere ist quelloffen. [Microsoft Kinect Seite 4]</w:t>
+      </w:r>
+    </w:p>
+    <w:p>
+      <w:pPr>
+        <w:pStyle w:val="berschrift3"/>
+      </w:pPr>
+      <w:bookmarkStart w:id="30" w:name="_Toc382422657"/>
+      <w:r>
+        <w:t>Direkte Möglichkeit mit der SDK-Nutzung</w:t>
+      </w:r>
       <w:bookmarkEnd w:id="30"/>
     </w:p>
     <w:p>
-      <w:r>
-        <w:t>Vorgeschichte…</w:t>
-      </w:r>
-    </w:p>
-    <w:p>
-      <w:r>
-        <w:t>Es gibt zwei konkurrierende SDKs. (Vorgeschichte erläutern) Das eine stammt von Microsoft, das andere ist quelloffen. [Microsoft Kinect Seite 4]</w:t>
-      </w:r>
-    </w:p>
-    <w:p>
-      <w:pPr>
-        <w:pStyle w:val="berschrift3"/>
-      </w:pPr>
-      <w:bookmarkStart w:id="31" w:name="_Toc382422657"/>
-      <w:r>
-        <w:t>Direkte Möglichkeit mit der SDK-Nutzung</w:t>
-      </w:r>
+      <w:pPr>
+        <w:pStyle w:val="berschrift2"/>
+      </w:pPr>
+      <w:bookmarkStart w:id="31" w:name="_Ref381795262"/>
+      <w:bookmarkStart w:id="32" w:name="_Toc382422658"/>
+      <w:proofErr w:type="spellStart"/>
+      <w:r>
+        <w:t>Humanoide</w:t>
+      </w:r>
+      <w:proofErr w:type="spellEnd"/>
+      <w:r>
+        <w:t xml:space="preserve"> Roboter</w:t>
+      </w:r>
+      <w:bookmarkStart w:id="33" w:name="_Toc262116040"/>
+      <w:bookmarkStart w:id="34" w:name="_Toc333403709"/>
       <w:bookmarkEnd w:id="31"/>
-    </w:p>
-    <w:p>
-      <w:pPr>
-        <w:pStyle w:val="berschrift2"/>
-      </w:pPr>
-      <w:bookmarkStart w:id="32" w:name="_Ref381795262"/>
-      <w:bookmarkStart w:id="33" w:name="_Toc382422658"/>
-      <w:r>
-        <w:t>Humanoide Roboter</w:t>
-      </w:r>
-      <w:bookmarkStart w:id="34" w:name="_Toc262116040"/>
-      <w:bookmarkStart w:id="35" w:name="_Toc333403709"/>
       <w:bookmarkEnd w:id="32"/>
-      <w:bookmarkEnd w:id="33"/>
-    </w:p>
-    <w:p>
-      <w:r>
-        <w:t xml:space="preserve">Ein humanoider Roboter ist ein Roboter, der dem Mensch nachempfunden ist und dessen Bewegungen die eines Menschen ähneln. Genutzt werden humanoide Roboter zumeist in der Servicerobotik, zum Beispiel als Haushaltshilfe für häufig anfallende Aufgaben. </w:t>
+      <w:r>
+        <w:t xml:space="preserve">: </w:t>
+      </w:r>
+      <w:proofErr w:type="spellStart"/>
+      <w:r>
+        <w:t>Nao</w:t>
+      </w:r>
+      <w:proofErr w:type="spellEnd"/>
+      <w:r>
+        <w:t xml:space="preserve"> </w:t>
+      </w:r>
+    </w:p>
+    <w:p>
+      <w:r>
+        <w:t xml:space="preserve">Ein humanoider Roboter ist ein Roboter, der dem Mensch nachempfunden ist und dessen Bewegungen </w:t>
+      </w:r>
+      <w:proofErr w:type="gramStart"/>
+      <w:r>
+        <w:t>die eines</w:t>
+      </w:r>
+      <w:proofErr w:type="gramEnd"/>
+      <w:r>
+        <w:t xml:space="preserve"> Menschen ähneln. Genutzt werden humanoide Roboter zumeist in der Servicerobotik, zum Beispiel als Haushaltshilfe für häufig anfallende Aufgaben. </w:t>
       </w:r>
       <w:r>
         <w:t xml:space="preserve">Staubsaugen, Spülmaschine ausräumen oder Toilette putzen sind Aufgaben, die in Zukunft von Robotern ausgeführt werden könnten. </w:t>
@@ -6058,10 +6092,12 @@
       <w:pPr>
         <w:pStyle w:val="berschrift3"/>
       </w:pPr>
-      <w:bookmarkStart w:id="36" w:name="_Toc382422659"/>
+      <w:bookmarkStart w:id="35" w:name="_Toc382422659"/>
       <w:r>
         <w:t>Nao</w:t>
       </w:r>
+      <w:bookmarkStart w:id="36" w:name="_GoBack"/>
+      <w:bookmarkEnd w:id="35"/>
       <w:bookmarkEnd w:id="36"/>
     </w:p>
     <w:p>
@@ -6186,7 +6222,7 @@
           <w:lang w:eastAsia="de-DE"/>
         </w:rPr>
         <w:drawing>
-          <wp:inline distT="0" distB="0" distL="0" distR="0" wp14:anchorId="54F9B4FD" wp14:editId="0AA13670">
+          <wp:inline distT="0" distB="0" distL="0" distR="0" wp14:anchorId="12465AC0" wp14:editId="30143438">
             <wp:extent cx="3047619" cy="3933334"/>
             <wp:effectExtent l="0" t="0" r="635" b="0"/>
             <wp:docPr id="2" name="Grafik 2"/>
@@ -6319,7 +6355,7 @@
         </w:rPr>
         <w:lastRenderedPageBreak/>
         <w:drawing>
-          <wp:inline distT="0" distB="0" distL="0" distR="0" wp14:anchorId="65B22912" wp14:editId="7EDE9531">
+          <wp:inline distT="0" distB="0" distL="0" distR="0" wp14:anchorId="1224123A" wp14:editId="0CDBF24C">
             <wp:extent cx="3273774" cy="2949898"/>
             <wp:effectExtent l="0" t="0" r="3175" b="3175"/>
             <wp:docPr id="3" name="Grafik 3"/>
@@ -6596,7 +6632,7 @@
         </w:rPr>
         <w:lastRenderedPageBreak/>
         <w:drawing>
-          <wp:inline distT="0" distB="0" distL="0" distR="0" wp14:anchorId="3C0E6A18" wp14:editId="1008E6C6">
+          <wp:inline distT="0" distB="0" distL="0" distR="0" wp14:anchorId="6CEAFC10" wp14:editId="0DD4E355">
             <wp:extent cx="5582429" cy="1619476"/>
             <wp:effectExtent l="0" t="0" r="0" b="0"/>
             <wp:docPr id="4" name="Grafik 4"/>
@@ -6827,7 +6863,45 @@
       </w:r>
       <w:r>
         <w:lastRenderedPageBreak/>
-        <w:t>dann im gleichen Format vorliegen, wie sie später von der Kinect aufgezeichnet und an die Anwendung gesendet werden. Es ist also keine Konventierung im Programm mehr nötig.</w:t>
+        <w:t xml:space="preserve">dann im gleichen Format vorliegen, wie sie später von der Kinect aufgezeichnet und an die Anwendung gesendet werden. Es ist also keine </w:t>
+      </w:r>
+      <w:proofErr w:type="spellStart"/>
+      <w:r>
+        <w:t>Konven</w:t>
+      </w:r>
+      <w:r>
+        <w:t>tierung</w:t>
+      </w:r>
+      <w:proofErr w:type="spellEnd"/>
+      <w:r>
+        <w:t xml:space="preserve"> </w:t>
+      </w:r>
+      <w:r>
+        <w:t xml:space="preserve">der Daten </w:t>
+      </w:r>
+      <w:r>
+        <w:t>im Programm mehr nötig.</w:t>
+      </w:r>
+    </w:p>
+    <w:p>
+      <w:pPr>
+        <w:pStyle w:val="berschrift2"/>
+      </w:pPr>
+      <w:bookmarkStart w:id="55" w:name="_Toc382422668"/>
+      <w:commentRangeStart w:id="56"/>
+      <w:r>
+        <w:t>Threads</w:t>
+      </w:r>
+      <w:commentRangeEnd w:id="56"/>
+      <w:r>
+        <w:rPr>
+          <w:rStyle w:val="Kommentarzeichen"/>
+          <w:rFonts w:eastAsia="Times New Roman"/>
+          <w:b w:val="0"/>
+          <w:bCs w:val="0"/>
+          <w:color w:val="auto"/>
+        </w:rPr>
+        <w:commentReference w:id="56"/>
       </w:r>
     </w:p>
     <w:p/>
@@ -6852,7 +6926,6 @@
       <w:pPr>
         <w:pStyle w:val="berschrift1"/>
       </w:pPr>
-      <w:bookmarkStart w:id="55" w:name="_Toc382422668"/>
       <w:r>
         <w:lastRenderedPageBreak/>
         <w:t>Konzeption/Planung</w:t>
@@ -6860,21 +6933,126 @@
       <w:bookmarkEnd w:id="55"/>
     </w:p>
     <w:p>
-      <w:pPr>
-        <w:rPr>
-          <w:color w:val="FF0000"/>
-        </w:rPr>
-      </w:pPr>
-      <w:r>
-        <w:rPr>
-          <w:color w:val="FF0000"/>
-        </w:rPr>
-        <w:t>Evtl Untergliederung in Kinect und Nao</w:t>
-      </w:r>
-    </w:p>
-    <w:p>
-      <w:r>
-        <w:t xml:space="preserve">Zu Beginn wird die Entwicklungsumgebung eingerichtet, inklusive der SDKs mit Kinect und Nao. Dann werden dem Nao einige Bewegungen einprogrammiert, dabei sollen auch die entsprechenden Winkel berechnet werden und an eine Klasse übermittelt werden. Die Kinect bringt einige fertige Programmierungen mit, unter anderem eine Programmierung, in der Skelette von Personen sowie deren Entfernung erkannt wird. Dieses Programm soll als Grundlage dienen, mit dem der Nutzer seine Bewegungen selbst sieht und das Programm die Winkel der Nutzer errechnen kann. Diese sollen dann mit den Werten des Nao verglichen werden. Es bleibt zu überlegen ob verschiedene Schwierigkeitsstufen darüber abgebildet werden, dass es unterschiedlich schwere Bewegungen zum Nachmachen gibt, die stetig komplizierter und/oder länger werden oder über die prozentuale Übereinstimmung der beiden Bewegungen bzw. derer Winkel. Dabei werden die Winkel nicht nur zu Beginn und Ende der Bewegung gemessen und verglichen, sondern auch an verschiedenen Zwischenpunkten. </w:t>
+      <w:r>
+        <w:t xml:space="preserve">Zu Beginn wird die Entwicklungsumgebung eingerichtet, inklusive der SDKs </w:t>
+      </w:r>
+      <w:r>
+        <w:t>von</w:t>
+      </w:r>
+      <w:r>
+        <w:t xml:space="preserve"> Kinect und </w:t>
+      </w:r>
+      <w:proofErr w:type="spellStart"/>
+      <w:r>
+        <w:t>Nao</w:t>
+      </w:r>
+      <w:proofErr w:type="spellEnd"/>
+      <w:r>
+        <w:t xml:space="preserve">. Dann werden dem </w:t>
+      </w:r>
+      <w:proofErr w:type="spellStart"/>
+      <w:r>
+        <w:t>Nao</w:t>
+      </w:r>
+      <w:proofErr w:type="spellEnd"/>
+      <w:r>
+        <w:t xml:space="preserve"> ei</w:t>
+      </w:r>
+      <w:r>
+        <w:t xml:space="preserve">nige Bewegungen einprogrammiert, zu Beginn werden </w:t>
+      </w:r>
+      <w:proofErr w:type="gramStart"/>
+      <w:r>
+        <w:t>dies einfache</w:t>
+      </w:r>
+      <w:proofErr w:type="gramEnd"/>
+      <w:r>
+        <w:t xml:space="preserve"> Bewegungen sein, damit alle Komponenten auf ihre Funktionstüchtigkeit getestet werden können.</w:t>
+      </w:r>
+      <w:r>
+        <w:t xml:space="preserve"> </w:t>
+      </w:r>
+      <w:r>
+        <w:t>Es</w:t>
+      </w:r>
+      <w:r>
+        <w:t xml:space="preserve"> sollen auch die entsprechenden Winkel berechnet und an eine Klasse übermittelt werden</w:t>
+      </w:r>
+      <w:r>
+        <w:t>, die diese mit den Winkeln, die die Kinect sendet, vergleicht</w:t>
+      </w:r>
+      <w:r>
+        <w:t xml:space="preserve">. </w:t>
+      </w:r>
+    </w:p>
+    <w:p>
+      <w:r>
+        <w:t xml:space="preserve">Die Kinect bringt einige fertige Programmierungen mit, unter anderem eine Programmierung, in der </w:t>
+      </w:r>
+      <w:r>
+        <w:t xml:space="preserve">die </w:t>
+      </w:r>
+      <w:r>
+        <w:t>Skelette von Personen sowie deren Entfernung erkannt wird. Dieses Programm soll als Grundlage dienen, mit dem der Nutzer seine Bewegungen selbst sieht und das Programm die Winkel der Nutzer errechnen kann</w:t>
+      </w:r>
+      <w:r>
+        <w:t xml:space="preserve">. </w:t>
+      </w:r>
+    </w:p>
+    <w:p>
+      <w:r>
+        <w:t xml:space="preserve">Es bleibt zu überlegen ob verschiedene Schwierigkeitsstufen darüber abgebildet werden, dass es unterschiedlich schwere Bewegungen zum Nachmachen gibt, die stetig komplizierter und/oder länger werden oder über die prozentuale Übereinstimmung der beiden Bewegungen bzw. derer Winkel. </w:t>
+      </w:r>
+    </w:p>
+    <w:p>
+      <w:r>
+        <w:t>Da für den Menschen kleinere Unterschiede in den Wi</w:t>
+      </w:r>
+      <w:r>
+        <w:t xml:space="preserve">nkeln nicht sichtbar sind, wird beim Vergleich dieser ein Filter eingesetzt werden. Dieser rundet die empfangenen Werte </w:t>
+      </w:r>
+      <w:r>
+        <w:t xml:space="preserve"> und schließt so Unterschiede im nicht wahrnehmbaren Bereich aus. </w:t>
+      </w:r>
+      <w:r>
+        <w:t xml:space="preserve"> </w:t>
+      </w:r>
+    </w:p>
+    <w:p>
+      <w:r>
+        <w:t xml:space="preserve">Dabei </w:t>
+      </w:r>
+      <w:r>
+        <w:t>sollen di</w:t>
+      </w:r>
+      <w:r>
+        <w:t xml:space="preserve">e Winkel </w:t>
+      </w:r>
+      <w:r>
+        <w:t xml:space="preserve">erstmal nur </w:t>
+      </w:r>
+      <w:r>
+        <w:t>zu Beginn und Ende der Bewegung gemessen und verglichen</w:t>
+      </w:r>
+      <w:r>
+        <w:t xml:space="preserve"> werden. Sofern dieser Mechanismus funktioniert sollen die Bewegungen komplizierter und umfangreicher werden und auch mit verschiedenen </w:t>
+      </w:r>
+      <w:r>
+        <w:t>Zwischenpunkten</w:t>
+      </w:r>
+      <w:r>
+        <w:t xml:space="preserve"> verglichen werden</w:t>
+      </w:r>
+      <w:r>
+        <w:t xml:space="preserve">. </w:t>
+      </w:r>
+      <w:r>
+        <w:t>Dies verhindert, dass der Spieler Bewegungen abkürzen und somit schummeln kann.</w:t>
+      </w:r>
+    </w:p>
+    <w:p>
+      <w:r>
+        <w:t xml:space="preserve">Um die Applikation auf ihre Funktionsfähigkeit zu testen, wird jede der Bewegungen zehn mal hintereinander durchgeführt und die Rate ermitteln, wie viele Bewegungen als wie gut erkannt werden. Auf diesen Ergebnissen aufbauen werden die entsprechenden Filter angepasst.  </w:t>
       </w:r>
     </w:p>
     <w:p>
@@ -6898,60 +7076,327 @@
       <w:pPr>
         <w:pStyle w:val="berschrift1"/>
       </w:pPr>
-      <w:bookmarkStart w:id="56" w:name="_Toc382422669"/>
+      <w:bookmarkStart w:id="57" w:name="_Toc382422669"/>
       <w:r>
         <w:lastRenderedPageBreak/>
         <w:t>Umsetzung</w:t>
       </w:r>
-      <w:bookmarkEnd w:id="56"/>
+      <w:bookmarkEnd w:id="57"/>
     </w:p>
     <w:p>
       <w:pPr>
         <w:pStyle w:val="berschrift2"/>
       </w:pPr>
-      <w:bookmarkStart w:id="57" w:name="_Toc382422670"/>
+      <w:bookmarkStart w:id="58" w:name="_Toc382422670"/>
+      <w:r>
+        <w:t>Programm</w:t>
+      </w:r>
+    </w:p>
+    <w:p>
+      <w:r>
+        <w:t xml:space="preserve">Das Spiel KINECTNAO wird mit der in </w:t>
+      </w:r>
+      <w:commentRangeStart w:id="59"/>
+      <w:proofErr w:type="spellStart"/>
+      <w:r>
+        <w:t>Abb</w:t>
+      </w:r>
+      <w:proofErr w:type="spellEnd"/>
+      <w:r>
+        <w:t xml:space="preserve"> X </w:t>
+      </w:r>
+      <w:commentRangeEnd w:id="59"/>
+      <w:r>
+        <w:rPr>
+          <w:rStyle w:val="Kommentarzeichen"/>
+        </w:rPr>
+        <w:commentReference w:id="59"/>
+      </w:r>
+      <w:r>
+        <w:t xml:space="preserve">gezeigten </w:t>
+      </w:r>
+      <w:proofErr w:type="spellStart"/>
+      <w:r>
+        <w:t>CodeMap</w:t>
+      </w:r>
+      <w:proofErr w:type="spellEnd"/>
+      <w:r>
+        <w:t xml:space="preserve"> beschrieben. </w:t>
+      </w:r>
+      <w:r>
+        <w:t xml:space="preserve">Dabei ist der Einstiegspunkt in der Klasse </w:t>
+      </w:r>
+      <w:proofErr w:type="spellStart"/>
+      <w:r>
+        <w:t>MainWindow.xaml.cs</w:t>
+      </w:r>
+      <w:proofErr w:type="spellEnd"/>
+      <w:r>
+        <w:t xml:space="preserve"> zu finden. Von dort aus wird der </w:t>
+      </w:r>
+      <w:proofErr w:type="spellStart"/>
       <w:r>
         <w:t>Nao</w:t>
       </w:r>
-      <w:bookmarkEnd w:id="57"/>
-    </w:p>
-    <w:p>
-      <w:r>
-        <w:t>Hier Text Nao.</w:t>
+      <w:proofErr w:type="spellEnd"/>
+      <w:r>
+        <w:t xml:space="preserve"> gestartet und initialisiert. Anschließend kann man hier auch die Methode „Bewegen“ ausführen, bei der der Roboter eine neue Bewegung vormacht oder eine bereits gemachte Bewegung wiederholt. </w:t>
+      </w:r>
+    </w:p>
+    <w:p>
+      <w:r>
+        <w:t xml:space="preserve">Außerdem wird die Methode „Winkel“ aufgerufen, welche die Winkel wiedergibt, die eine Bewegung beim </w:t>
+      </w:r>
+      <w:proofErr w:type="spellStart"/>
+      <w:r>
+        <w:t>Nao</w:t>
+      </w:r>
+      <w:proofErr w:type="spellEnd"/>
+      <w:r>
+        <w:t xml:space="preserve"> verursacht. Diese wird dann in der Klasse </w:t>
+      </w:r>
+      <w:proofErr w:type="spellStart"/>
+      <w:r>
+        <w:t>Vergleich.cs</w:t>
+      </w:r>
+      <w:proofErr w:type="spellEnd"/>
+      <w:r>
+        <w:t xml:space="preserve"> mit den Daten der Kinect verglichen und bewertet. So gilt eine Bewegung als sehr gut nachgemacht, </w:t>
+      </w:r>
+      <w:commentRangeStart w:id="60"/>
+      <w:r>
+        <w:t>wenn….</w:t>
+      </w:r>
+      <w:commentRangeEnd w:id="60"/>
+      <w:r>
+        <w:rPr>
+          <w:rStyle w:val="Kommentarzeichen"/>
+        </w:rPr>
+        <w:commentReference w:id="60"/>
+      </w:r>
+    </w:p>
+    <w:p>
+      <w:r>
+        <w:t xml:space="preserve">Das Programm basiert auf einer Threadstruktur, damit die Teile von </w:t>
+      </w:r>
+      <w:proofErr w:type="spellStart"/>
+      <w:r>
+        <w:t>Nao</w:t>
+      </w:r>
+      <w:proofErr w:type="spellEnd"/>
+      <w:r>
+        <w:t xml:space="preserve"> und Kinect gleichzeitig genutzt werden können und nicht die Kamera still steht, weil der Roboter gerade eine Bewegung ausführt. </w:t>
+      </w:r>
+    </w:p>
+    <w:p>
+      <w:r>
+        <w:t xml:space="preserve">Die Threadstruktur </w:t>
+      </w:r>
+      <w:r>
+        <w:rPr>
+          <w:rStyle w:val="Kommentarzeichen"/>
+        </w:rPr>
+        <w:commentReference w:id="61"/>
+      </w:r>
+    </w:p>
+    <w:p>
+      <w:pPr>
+        <w:pStyle w:val="berschrift3"/>
+      </w:pPr>
+      <w:r>
+        <w:t>Schwierigkeitsgrade</w:t>
+      </w:r>
+    </w:p>
+    <w:p>
+      <w:r>
+        <w:t xml:space="preserve">Die Schwierigkeitsgrade werden mit der prozentualen Übereinstimmung realisiert. </w:t>
       </w:r>
     </w:p>
     <w:p>
       <w:pPr>
         <w:pStyle w:val="berschrift2"/>
       </w:pPr>
-      <w:bookmarkStart w:id="58" w:name="_Toc382422671"/>
+      <w:proofErr w:type="spellStart"/>
+      <w:r>
+        <w:t>Nao</w:t>
+      </w:r>
+      <w:bookmarkEnd w:id="58"/>
+      <w:proofErr w:type="spellEnd"/>
+    </w:p>
+    <w:p>
+      <w:pPr>
+        <w:pStyle w:val="berschrift2"/>
+      </w:pPr>
+      <w:bookmarkStart w:id="62" w:name="_Toc382422671"/>
       <w:r>
         <w:t>Kinect</w:t>
       </w:r>
-      <w:bookmarkEnd w:id="58"/>
-    </w:p>
-    <w:p/>
+      <w:bookmarkEnd w:id="62"/>
+    </w:p>
     <w:p>
       <w:pPr>
         <w:pStyle w:val="berschrift2"/>
       </w:pPr>
-      <w:bookmarkStart w:id="59" w:name="_Toc382422672"/>
-      <w:r>
-        <w:t>Programm</w:t>
-      </w:r>
-      <w:bookmarkEnd w:id="59"/>
-    </w:p>
-    <w:p/>
-    <w:p/>
+      <w:r>
+        <w:t>GUI</w:t>
+      </w:r>
+    </w:p>
+    <w:p>
+      <w:r>
+        <w:t xml:space="preserve">Die GUI wie in </w:t>
+      </w:r>
+      <w:commentRangeStart w:id="63"/>
+      <w:r>
+        <w:t xml:space="preserve">XXX </w:t>
+      </w:r>
+      <w:commentRangeEnd w:id="63"/>
+      <w:r>
+        <w:rPr>
+          <w:rStyle w:val="Kommentarzeichen"/>
+        </w:rPr>
+        <w:commentReference w:id="63"/>
+      </w:r>
+      <w:r>
+        <w:t xml:space="preserve">zu sehen besteht aus der Ansicht von der </w:t>
+      </w:r>
+      <w:proofErr w:type="spellStart"/>
+      <w:r>
+        <w:t>Kincet</w:t>
+      </w:r>
+      <w:proofErr w:type="spellEnd"/>
+      <w:r>
+        <w:t xml:space="preserve">, in der zu sehen ist, wie der Nutzer die Bewegung nachmacht. Dabei wird sein Skelett schematisch dargestellt. Auf der rechten Seite befinden sind drei Buttons: </w:t>
+      </w:r>
+    </w:p>
+    <w:p>
+      <w:pPr>
+        <w:pStyle w:val="Listenabsatz"/>
+        <w:numPr>
+          <w:ilvl w:val="0"/>
+          <w:numId w:val="32"/>
+        </w:numPr>
+      </w:pPr>
+      <w:r>
+        <w:t>„Neue Bewegung“</w:t>
+      </w:r>
+    </w:p>
+    <w:p>
+      <w:pPr>
+        <w:pStyle w:val="Listenabsatz"/>
+        <w:numPr>
+          <w:ilvl w:val="0"/>
+          <w:numId w:val="32"/>
+        </w:numPr>
+      </w:pPr>
+      <w:r>
+        <w:t xml:space="preserve">„Bewegung </w:t>
+      </w:r>
+      <w:proofErr w:type="spellStart"/>
+      <w:r>
+        <w:t>wdh</w:t>
+      </w:r>
+      <w:proofErr w:type="spellEnd"/>
+      <w:r>
+        <w:t>“</w:t>
+      </w:r>
+    </w:p>
+    <w:p>
+      <w:pPr>
+        <w:pStyle w:val="Listenabsatz"/>
+        <w:numPr>
+          <w:ilvl w:val="0"/>
+          <w:numId w:val="32"/>
+        </w:numPr>
+      </w:pPr>
+      <w:r>
+        <w:t xml:space="preserve">„Neuer Spieler“  </w:t>
+      </w:r>
+    </w:p>
+    <w:p>
+      <w:r>
+        <w:lastRenderedPageBreak/>
+        <w:t xml:space="preserve">Die Buttons „Bewegung </w:t>
+      </w:r>
+      <w:proofErr w:type="spellStart"/>
+      <w:r>
+        <w:t>wdh</w:t>
+      </w:r>
+      <w:proofErr w:type="spellEnd"/>
+      <w:r>
+        <w:t xml:space="preserve">“ und „Neuer Spieler“ sind ausgegraut, bis die erste Bewegung abgeschlossen ist. </w:t>
+      </w:r>
+    </w:p>
+    <w:p>
+      <w:r>
+        <w:t xml:space="preserve">Während eine neue Bewegung vom </w:t>
+      </w:r>
+      <w:proofErr w:type="spellStart"/>
+      <w:r>
+        <w:t>Nao</w:t>
+      </w:r>
+      <w:proofErr w:type="spellEnd"/>
+      <w:r>
+        <w:t xml:space="preserve"> ausgeführt wird</w:t>
+      </w:r>
+      <w:r>
+        <w:t xml:space="preserve"> oder die letzte Bewegung wiederholt wird</w:t>
+      </w:r>
+      <w:r>
+        <w:t xml:space="preserve">, ist in der GUI der Text „Der Roboter macht eine Bewegung vor“. Dieser wechselt nach Abschluss der Bewegung auf „Bitte mache die Bewegung des Roboters so gut wie möglich nach, falls du sie noch einmal sehen möchtest klicke auf ‚Bewegung </w:t>
+      </w:r>
+      <w:proofErr w:type="spellStart"/>
+      <w:r>
+        <w:t>wdh</w:t>
+      </w:r>
+      <w:proofErr w:type="spellEnd"/>
+      <w:r>
+        <w:t xml:space="preserve">‘“. </w:t>
+      </w:r>
+    </w:p>
+    <w:p>
+      <w:r>
+        <w:t xml:space="preserve">Während der Spieler die Bewegung nachmacht, geht der Roboter in die </w:t>
+      </w:r>
+      <w:commentRangeStart w:id="64"/>
+      <w:r>
+        <w:t xml:space="preserve">Ausgangsposition </w:t>
+      </w:r>
+      <w:commentRangeEnd w:id="64"/>
+      <w:r>
+        <w:rPr>
+          <w:rStyle w:val="Kommentarzeichen"/>
+        </w:rPr>
+        <w:commentReference w:id="64"/>
+      </w:r>
+      <w:r>
+        <w:t xml:space="preserve">zurück und </w:t>
+      </w:r>
+      <w:r>
+        <w:t xml:space="preserve">in der rechten oberen Ecke des Bildes läuft ein </w:t>
+      </w:r>
+      <w:proofErr w:type="spellStart"/>
+      <w:r>
+        <w:t>Timer</w:t>
+      </w:r>
+      <w:proofErr w:type="spellEnd"/>
+      <w:r>
+        <w:t xml:space="preserve"> von 10 Sekunden ab. In dieser Zeit hat der Spieler die Möglichkeit die Bewegung nachzumachen. Je nach Korrektheit der nachgemachten Bewegung erhält er Spieler Punkte, welche oberhalb der Buttons zu sehen sind. </w:t>
+      </w:r>
+    </w:p>
+    <w:p>
+      <w:r>
+        <w:t xml:space="preserve">Durch Klicken auf „Neuer Spieler“ werden die bisher gesammelten Punkte auf Null gesetzt und der gleiche oder ein anderer Spieler kann versuchen, eine höhere Punktzahl zu erreichen. </w:t>
+      </w:r>
+    </w:p>
     <w:p>
       <w:pPr>
         <w:pStyle w:val="berschrift2"/>
       </w:pPr>
-      <w:bookmarkStart w:id="60" w:name="_Toc382422673"/>
+      <w:bookmarkStart w:id="65" w:name="_Toc382422673"/>
       <w:r>
         <w:t>Test</w:t>
       </w:r>
-      <w:bookmarkEnd w:id="60"/>
+      <w:bookmarkEnd w:id="65"/>
     </w:p>
     <w:p>
       <w:r>
@@ -6999,12 +7444,12 @@
       <w:pPr>
         <w:pStyle w:val="berschrift1"/>
       </w:pPr>
-      <w:bookmarkStart w:id="61" w:name="_Toc382422674"/>
+      <w:bookmarkStart w:id="66" w:name="_Toc382422674"/>
       <w:r>
         <w:lastRenderedPageBreak/>
         <w:t>Fazit</w:t>
       </w:r>
-      <w:bookmarkEnd w:id="61"/>
+      <w:bookmarkEnd w:id="66"/>
     </w:p>
     <w:p>
       <w:r>
@@ -7056,17 +7501,17 @@
       <w:pPr>
         <w:pStyle w:val="Vorspann"/>
       </w:pPr>
-      <w:bookmarkStart w:id="63" w:name="_Toc333403733"/>
-      <w:bookmarkStart w:id="64" w:name="_Toc262116062"/>
-      <w:bookmarkStart w:id="65" w:name="_Toc382422675"/>
+      <w:bookmarkStart w:id="68" w:name="_Toc333403733"/>
+      <w:bookmarkStart w:id="69" w:name="_Toc382422675"/>
+      <w:bookmarkStart w:id="70" w:name="_Toc262116062"/>
+      <w:bookmarkEnd w:id="33"/>
       <w:bookmarkEnd w:id="34"/>
-      <w:bookmarkEnd w:id="35"/>
       <w:r>
         <w:lastRenderedPageBreak/>
         <w:t>Literaturverzeichnis</w:t>
       </w:r>
-      <w:bookmarkEnd w:id="63"/>
-      <w:bookmarkEnd w:id="65"/>
+      <w:bookmarkEnd w:id="68"/>
+      <w:bookmarkEnd w:id="69"/>
     </w:p>
     <w:p>
       <w:pPr>
@@ -7131,6 +7576,7 @@
               </w:tblGrid>
               <w:tr>
                 <w:trPr>
+                  <w:divId w:val="1442068136"/>
                   <w:tblCellSpacing w:w="15" w:type="dxa"/>
                 </w:trPr>
                 <w:tc>
@@ -7178,6 +7624,7 @@
               </w:tr>
               <w:tr>
                 <w:trPr>
+                  <w:divId w:val="1442068136"/>
                   <w:tblCellSpacing w:w="15" w:type="dxa"/>
                 </w:trPr>
                 <w:tc>
@@ -7232,6 +7679,7 @@
               </w:tr>
               <w:tr>
                 <w:trPr>
+                  <w:divId w:val="1442068136"/>
                   <w:tblCellSpacing w:w="15" w:type="dxa"/>
                 </w:trPr>
                 <w:tc>
@@ -7286,6 +7734,7 @@
               </w:tr>
               <w:tr>
                 <w:trPr>
+                  <w:divId w:val="1442068136"/>
                   <w:tblCellSpacing w:w="15" w:type="dxa"/>
                 </w:trPr>
                 <w:tc>
@@ -7340,6 +7789,7 @@
               </w:tr>
               <w:tr>
                 <w:trPr>
+                  <w:divId w:val="1442068136"/>
                   <w:tblCellSpacing w:w="15" w:type="dxa"/>
                 </w:trPr>
                 <w:tc>
@@ -7387,6 +7837,7 @@
               </w:tr>
               <w:tr>
                 <w:trPr>
+                  <w:divId w:val="1442068136"/>
                   <w:tblCellSpacing w:w="15" w:type="dxa"/>
                 </w:trPr>
                 <w:tc>
@@ -7434,6 +7885,7 @@
               </w:tr>
               <w:tr>
                 <w:trPr>
+                  <w:divId w:val="1442068136"/>
                   <w:tblCellSpacing w:w="15" w:type="dxa"/>
                 </w:trPr>
                 <w:tc>
@@ -7473,14 +7925,22 @@
                     <w:r>
                       <w:rPr>
                         <w:noProof/>
+                        <w:lang w:val="en-US"/>
                       </w:rPr>
-                      <w:t>N. Demuth, „Die Welt,“ 27 08 2013. [Online]. Available: http://www.welt.de/wissenschaft/article119430009/Mit-solchen-Maschinen-werden-wir-alleine-sein.html. [Zugriff am 05 03 2014].</w:t>
+                      <w:t xml:space="preserve">Microsoft, „Tracking Users with Kinect Skeletal Tracking,“ [Online]. </w:t>
+                    </w:r>
+                    <w:r>
+                      <w:rPr>
+                        <w:noProof/>
+                      </w:rPr>
+                      <w:t>Available: http://msdn.microsoft.com/en-us/library/jj131025.aspx. [Zugriff am 10 03 2014].</w:t>
                     </w:r>
                   </w:p>
                 </w:tc>
               </w:tr>
               <w:tr>
                 <w:trPr>
+                  <w:divId w:val="1442068136"/>
                   <w:tblCellSpacing w:w="15" w:type="dxa"/>
                 </w:trPr>
                 <w:tc>
@@ -7521,26 +7981,14 @@
                       <w:rPr>
                         <w:noProof/>
                       </w:rPr>
-                      <w:t xml:space="preserve">Die Zeit, „zeit.de,“ 04 12 2013. [Online]. </w:t>
-                    </w:r>
-                    <w:r>
-                      <w:rPr>
-                        <w:noProof/>
-                        <w:lang w:val="en-US"/>
-                      </w:rPr>
-                      <w:t xml:space="preserve">Available: http://www.zeit.de/wirtschaft/unternehmen/2013-12/google-roboter-android-erfinder-andy-rubin. </w:t>
-                    </w:r>
-                    <w:r>
-                      <w:rPr>
-                        <w:noProof/>
-                      </w:rPr>
-                      <w:t>[Zugriff am 05 03 2014].</w:t>
+                      <w:t>N. Demuth, „Die Welt,“ 27 08 2013. [Online]. Available: http://www.welt.de/wissenschaft/article119430009/Mit-solchen-Maschinen-werden-wir-alleine-sein.html. [Zugriff am 05 03 2014].</w:t>
                     </w:r>
                   </w:p>
                 </w:tc>
               </w:tr>
               <w:tr>
                 <w:trPr>
+                  <w:divId w:val="1442068136"/>
                   <w:tblCellSpacing w:w="15" w:type="dxa"/>
                 </w:trPr>
                 <w:tc>
@@ -7581,13 +8029,27 @@
                       <w:rPr>
                         <w:noProof/>
                       </w:rPr>
-                      <w:t>Frauenhofer Institut, „Frauenhofer Institut - Humaniode Roboter,“ [Online]. Available: https://www.iosb.fraunhofer.de/servlet/is/5093/. [Zugriff am 05 03 2014].</w:t>
+                      <w:t xml:space="preserve">Die Zeit, „zeit.de,“ 04 12 2013. [Online]. </w:t>
+                    </w:r>
+                    <w:r>
+                      <w:rPr>
+                        <w:noProof/>
+                        <w:lang w:val="en-US"/>
+                      </w:rPr>
+                      <w:t xml:space="preserve">Available: http://www.zeit.de/wirtschaft/unternehmen/2013-12/google-roboter-android-erfinder-andy-rubin. </w:t>
+                    </w:r>
+                    <w:r>
+                      <w:rPr>
+                        <w:noProof/>
+                      </w:rPr>
+                      <w:t>[Zugriff am 05 03 2014].</w:t>
                     </w:r>
                   </w:p>
                 </w:tc>
               </w:tr>
               <w:tr>
                 <w:trPr>
+                  <w:divId w:val="1442068136"/>
                   <w:tblCellSpacing w:w="15" w:type="dxa"/>
                 </w:trPr>
                 <w:tc>
@@ -7627,21 +8089,15 @@
                     <w:r>
                       <w:rPr>
                         <w:noProof/>
-                        <w:lang w:val="en-US"/>
                       </w:rPr>
-                      <w:t xml:space="preserve">Aldebaran Robotics, „Aldebaran Robotics Nao Software Documentation,“ [Online]. </w:t>
-                    </w:r>
-                    <w:r>
-                      <w:rPr>
-                        <w:noProof/>
-                      </w:rPr>
-                      <w:t>Available: https://community.aldebaran-robotics.com/doc/1-14/family/robots/motors_robot.html. [Zugriff am 06 03 2014].</w:t>
+                      <w:t>Frauenhofer Institut, „Frauenhofer Institut - Humaniode Roboter,“ [Online]. Available: https://www.iosb.fraunhofer.de/servlet/is/5093/. [Zugriff am 05 03 2014].</w:t>
                     </w:r>
                   </w:p>
                 </w:tc>
               </w:tr>
               <w:tr>
                 <w:trPr>
+                  <w:divId w:val="1442068136"/>
                   <w:tblCellSpacing w:w="15" w:type="dxa"/>
                 </w:trPr>
                 <w:tc>
@@ -7683,20 +8139,76 @@
                         <w:noProof/>
                         <w:lang w:val="en-US"/>
                       </w:rPr>
+                      <w:t xml:space="preserve">Aldebaran Robotics, „Aldebaran Robotics Nao Software Documentation,“ [Online]. </w:t>
+                    </w:r>
+                    <w:r>
+                      <w:rPr>
+                        <w:noProof/>
+                      </w:rPr>
+                      <w:t>Available: https://community.aldebaran-robotics.com/doc/1-</w:t>
+                    </w:r>
+                    <w:r>
+                      <w:rPr>
+                        <w:noProof/>
+                      </w:rPr>
+                      <w:lastRenderedPageBreak/>
+                      <w:t>14/family/robots/motors_robot.html. [Zugriff am 06 03 2014].</w:t>
+                    </w:r>
+                  </w:p>
+                </w:tc>
+              </w:tr>
+              <w:tr>
+                <w:trPr>
+                  <w:divId w:val="1442068136"/>
+                  <w:tblCellSpacing w:w="15" w:type="dxa"/>
+                </w:trPr>
+                <w:tc>
+                  <w:tcPr>
+                    <w:tcW w:w="50" w:type="pct"/>
+                    <w:hideMark/>
+                  </w:tcPr>
+                  <w:p>
+                    <w:pPr>
+                      <w:pStyle w:val="Literaturverzeichnis"/>
+                      <w:rPr>
+                        <w:rFonts w:eastAsiaTheme="minorEastAsia"/>
+                        <w:noProof/>
+                      </w:rPr>
+                    </w:pPr>
+                    <w:r>
+                      <w:rPr>
+                        <w:noProof/>
+                      </w:rPr>
+                      <w:lastRenderedPageBreak/>
+                      <w:t xml:space="preserve">[12] </w:t>
+                    </w:r>
+                  </w:p>
+                </w:tc>
+                <w:tc>
+                  <w:tcPr>
+                    <w:tcW w:w="0" w:type="auto"/>
+                    <w:hideMark/>
+                  </w:tcPr>
+                  <w:p>
+                    <w:pPr>
+                      <w:pStyle w:val="Literaturverzeichnis"/>
+                      <w:rPr>
+                        <w:rFonts w:eastAsiaTheme="minorEastAsia"/>
+                        <w:noProof/>
+                      </w:rPr>
+                    </w:pPr>
+                    <w:r>
+                      <w:rPr>
+                        <w:noProof/>
+                        <w:lang w:val="en-US"/>
+                      </w:rPr>
                       <w:t xml:space="preserve">Aldebaran Robotics, „Aldebaran Robotics,“ [Online]. </w:t>
                     </w:r>
                     <w:r>
                       <w:rPr>
                         <w:noProof/>
                       </w:rPr>
-                      <w:t>Available: http://www.aldebaran-</w:t>
-                    </w:r>
-                    <w:r>
-                      <w:rPr>
-                        <w:noProof/>
-                      </w:rPr>
-                      <w:lastRenderedPageBreak/>
-                      <w:t>robotics.com/en/Discover-NAO/Key-Features/hardware-platform.html. [Zugriff am 06 03 2014].</w:t>
+                      <w:t>Available: http://www.aldebaran-robotics.com/en/Discover-NAO/Key-Features/hardware-platform.html. [Zugriff am 06 03 2014].</w:t>
                     </w:r>
                   </w:p>
                 </w:tc>
@@ -7704,6 +8216,7 @@
             </w:tbl>
             <w:p>
               <w:pPr>
+                <w:divId w:val="1442068136"/>
                 <w:rPr>
                   <w:noProof/>
                 </w:rPr>
@@ -7732,7 +8245,7 @@
         </w:sdt>
       </w:sdtContent>
     </w:sdt>
-    <w:bookmarkEnd w:id="64"/>
+    <w:bookmarkEnd w:id="70"/>
     <w:p>
       <w:r>
         <w:t xml:space="preserve">Alle </w:t>
@@ -7763,7 +8276,7 @@
 
 <file path=word/comments.xml><?xml version="1.0" encoding="utf-8"?>
 <w:comments xmlns:wpc="http://schemas.microsoft.com/office/word/2010/wordprocessingCanvas" xmlns:mc="http://schemas.openxmlformats.org/markup-compatibility/2006" xmlns:o="urn:schemas-microsoft-com:office:office" xmlns:r="http://schemas.openxmlformats.org/officeDocument/2006/relationships" xmlns:m="http://schemas.openxmlformats.org/officeDocument/2006/math" xmlns:v="urn:schemas-microsoft-com:vml" xmlns:wp14="http://schemas.microsoft.com/office/word/2010/wordprocessingDrawing" xmlns:wp="http://schemas.openxmlformats.org/drawingml/2006/wordprocessingDrawing" xmlns:w10="urn:schemas-microsoft-com:office:word" xmlns:w="http://schemas.openxmlformats.org/wordprocessingml/2006/main" xmlns:w14="http://schemas.microsoft.com/office/word/2010/wordml" xmlns:wpg="http://schemas.microsoft.com/office/word/2010/wordprocessingGroup" xmlns:wpi="http://schemas.microsoft.com/office/word/2010/wordprocessingInk" xmlns:wne="http://schemas.microsoft.com/office/word/2006/wordml" xmlns:wps="http://schemas.microsoft.com/office/word/2010/wordprocessingShape" mc:Ignorable="w14 wp14">
-  <w:comment w:id="12" w:author="Dennis" w:date="2014-03-05T14:46:00Z" w:initials="D">
+  <w:comment w:id="11" w:author="Dennis" w:date="2014-03-05T14:46:00Z" w:initials="D">
     <w:p>
       <w:pPr>
         <w:pStyle w:val="Kommentartext"/>
@@ -7779,7 +8292,7 @@
       </w:r>
     </w:p>
   </w:comment>
-  <w:comment w:id="17" w:author="Dennis" w:date="2014-03-06T17:16:00Z" w:initials="D">
+  <w:comment w:id="16" w:author="Dennis" w:date="2014-03-06T17:16:00Z" w:initials="D">
     <w:p>
       <w:pPr>
         <w:pStyle w:val="Kommentartext"/>
@@ -7792,6 +8305,22 @@
       </w:r>
       <w:r>
         <w:t>Anwender</w:t>
+      </w:r>
+    </w:p>
+  </w:comment>
+  <w:comment w:id="23" w:author="Dennis" w:date="2014-03-05T14:49:00Z" w:initials="D">
+    <w:p>
+      <w:pPr>
+        <w:pStyle w:val="Kommentartext"/>
+      </w:pPr>
+      <w:r>
+        <w:rPr>
+          <w:rStyle w:val="Kommentarzeichen"/>
+        </w:rPr>
+        <w:annotationRef/>
+      </w:r>
+      <w:r>
+        <w:t>einfügen</w:t>
       </w:r>
     </w:p>
   </w:comment>
@@ -7807,27 +8336,11 @@
         <w:annotationRef/>
       </w:r>
       <w:r>
-        <w:t>einfügen</w:t>
+        <w:t>Stimmt das so?</w:t>
       </w:r>
     </w:p>
   </w:comment>
-  <w:comment w:id="25" w:author="Dennis" w:date="2014-03-05T14:49:00Z" w:initials="D">
-    <w:p>
-      <w:pPr>
-        <w:pStyle w:val="Kommentartext"/>
-      </w:pPr>
-      <w:r>
-        <w:rPr>
-          <w:rStyle w:val="Kommentarzeichen"/>
-        </w:rPr>
-        <w:annotationRef/>
-      </w:r>
-      <w:r>
-        <w:t>Stimmt das so?</w:t>
-      </w:r>
-    </w:p>
-  </w:comment>
-  <w:comment w:id="27" w:author="Dennis" w:date="2014-03-10T22:03:00Z" w:initials="D">
+  <w:comment w:id="26" w:author="Dennis" w:date="2014-03-10T22:03:00Z" w:initials="D">
     <w:p>
       <w:pPr>
         <w:pStyle w:val="Kommentartext"/>
@@ -7956,6 +8469,107 @@
           <w:rStyle w:val="Kommentarzeichen"/>
         </w:rPr>
         <w:annotationRef/>
+      </w:r>
+    </w:p>
+  </w:comment>
+  <w:comment w:id="56" w:author="Karolin Edigkaufer" w:date="2014-03-12T22:25:00Z" w:initials="KE">
+    <w:p>
+      <w:pPr>
+        <w:pStyle w:val="Kommentartext"/>
+      </w:pPr>
+      <w:r>
+        <w:rPr>
+          <w:rStyle w:val="Kommentarzeichen"/>
+        </w:rPr>
+        <w:annotationRef/>
+      </w:r>
+      <w:r>
+        <w:t>Hier könnten wir einige grundlegende Dinge über Threads und Threadprogrammierung schreiben</w:t>
+      </w:r>
+    </w:p>
+  </w:comment>
+  <w:comment w:id="59" w:author="Karolin Edigkaufer" w:date="2014-03-12T22:04:00Z" w:initials="KE">
+    <w:p>
+      <w:pPr>
+        <w:pStyle w:val="Kommentartext"/>
+      </w:pPr>
+      <w:r>
+        <w:rPr>
+          <w:rStyle w:val="Kommentarzeichen"/>
+        </w:rPr>
+        <w:annotationRef/>
+      </w:r>
+      <w:r>
+        <w:t>Bild einfügen</w:t>
+      </w:r>
+    </w:p>
+  </w:comment>
+  <w:comment w:id="60" w:author="Karolin Edigkaufer" w:date="2014-03-12T22:29:00Z" w:initials="KE">
+    <w:p>
+      <w:pPr>
+        <w:pStyle w:val="Kommentartext"/>
+      </w:pPr>
+      <w:r>
+        <w:rPr>
+          <w:rStyle w:val="Kommentarzeichen"/>
+        </w:rPr>
+        <w:annotationRef/>
+      </w:r>
+      <w:r>
+        <w:t>Weiter ausführen</w:t>
+      </w:r>
+    </w:p>
+  </w:comment>
+  <w:comment w:id="61" w:author="Karolin Edigkaufer" w:date="2014-03-12T22:24:00Z" w:initials="KE">
+    <w:p>
+      <w:pPr>
+        <w:pStyle w:val="Kommentartext"/>
+      </w:pPr>
+      <w:r>
+        <w:rPr>
+          <w:rStyle w:val="Kommentarzeichen"/>
+        </w:rPr>
+        <w:annotationRef/>
+      </w:r>
+      <w:r>
+        <w:t>Hier sollte Dennis was über Thread schreiben</w:t>
+      </w:r>
+    </w:p>
+  </w:comment>
+  <w:comment w:id="63" w:author="Karolin Edigkaufer" w:date="2014-03-12T21:37:00Z" w:initials="KE">
+    <w:p>
+      <w:pPr>
+        <w:pStyle w:val="Kommentartext"/>
+      </w:pPr>
+      <w:r>
+        <w:rPr>
+          <w:rStyle w:val="Kommentarzeichen"/>
+        </w:rPr>
+        <w:annotationRef/>
+      </w:r>
+      <w:r>
+        <w:t>Bild einfügen</w:t>
+      </w:r>
+    </w:p>
+  </w:comment>
+  <w:comment w:id="64" w:author="Karolin Edigkaufer" w:date="2014-03-12T21:55:00Z" w:initials="KE">
+    <w:p>
+      <w:pPr>
+        <w:pStyle w:val="Kommentartext"/>
+      </w:pPr>
+      <w:r>
+        <w:rPr>
+          <w:rStyle w:val="Kommentarzeichen"/>
+        </w:rPr>
+        <w:annotationRef/>
+      </w:r>
+      <w:proofErr w:type="spellStart"/>
+      <w:r>
+        <w:t>Evtl</w:t>
+      </w:r>
+      <w:proofErr w:type="spellEnd"/>
+      <w:r>
+        <w:t xml:space="preserve"> Bild</w:t>
       </w:r>
     </w:p>
   </w:comment>
@@ -8164,7 +8778,7 @@
       <mc:AlternateContent>
         <mc:Choice Requires="wps">
           <w:drawing>
-            <wp:anchor distT="0" distB="0" distL="114300" distR="114300" simplePos="0" relativeHeight="251679232" behindDoc="0" locked="0" layoutInCell="1" allowOverlap="1" wp14:anchorId="2A52C90D" wp14:editId="44F7BF34">
+            <wp:anchor distT="0" distB="0" distL="114300" distR="114300" simplePos="0" relativeHeight="251679232" behindDoc="0" locked="0" layoutInCell="1" allowOverlap="1" wp14:anchorId="2A6768B2" wp14:editId="5C282DD5">
               <wp:simplePos x="0" y="0"/>
               <wp:positionH relativeFrom="column">
                 <wp:posOffset>-1081405</wp:posOffset>
@@ -8295,7 +8909,7 @@
         <w:noProof/>
         <w:color w:val="A6A6A6" w:themeColor="background1" w:themeShade="A6"/>
       </w:rPr>
-      <w:t>12</w:t>
+      <w:t>6</w:t>
     </w:r>
     <w:r>
       <w:rPr>
@@ -8460,7 +9074,7 @@
         <w:noProof/>
         <w:color w:val="A6A6A6" w:themeColor="background1" w:themeShade="A6"/>
       </w:rPr>
-      <w:t>X</w:t>
+      <w:t>IX</w:t>
     </w:r>
     <w:r>
       <w:rPr>
@@ -8773,7 +9387,7 @@
       <mc:AlternateContent>
         <mc:Choice Requires="wps">
           <w:drawing>
-            <wp:anchor distT="0" distB="0" distL="114300" distR="114300" simplePos="0" relativeHeight="251678208" behindDoc="0" locked="0" layoutInCell="1" allowOverlap="1" wp14:anchorId="53B631B3" wp14:editId="0F9D8DBA">
+            <wp:anchor distT="0" distB="0" distL="114300" distR="114300" simplePos="0" relativeHeight="251678208" behindDoc="0" locked="0" layoutInCell="1" allowOverlap="1" wp14:anchorId="281D377A" wp14:editId="03E60556">
               <wp:simplePos x="0" y="0"/>
               <wp:positionH relativeFrom="column">
                 <wp:posOffset>-909955</wp:posOffset>
@@ -8868,7 +9482,7 @@
         <w:rPr>
           <w:noProof/>
         </w:rPr>
-        <w:t>Umsetzung</w:t>
+        <w:t>Grundlagen</w:t>
       </w:r>
     </w:fldSimple>
     <w:r>
@@ -8888,8 +9502,8 @@
         <w:t>Inhaltsverzeichnis</w:t>
       </w:r>
     </w:fldSimple>
-    <w:bookmarkStart w:id="62" w:name="_Toc262116031"/>
-    <w:bookmarkEnd w:id="62"/>
+    <w:bookmarkStart w:id="67" w:name="_Toc262116031"/>
+    <w:bookmarkEnd w:id="67"/>
   </w:p>
 </w:hdr>
 </file>
@@ -9710,6 +10324,119 @@
     </w:lvl>
   </w:abstractNum>
   <w:abstractNum w:abstractNumId="6">
+    <w:nsid w:val="3F64100C"/>
+    <w:multiLevelType w:val="hybridMultilevel"/>
+    <w:tmpl w:val="BDC25A60"/>
+    <w:lvl w:ilvl="0" w:tplc="04070001">
+      <w:start w:val="1"/>
+      <w:numFmt w:val="bullet"/>
+      <w:lvlText w:val=""/>
+      <w:lvlJc w:val="left"/>
+      <w:pPr>
+        <w:ind w:left="720" w:hanging="360"/>
+      </w:pPr>
+      <w:rPr>
+        <w:rFonts w:ascii="Symbol" w:hAnsi="Symbol" w:hint="default"/>
+      </w:rPr>
+    </w:lvl>
+    <w:lvl w:ilvl="1" w:tplc="04070003" w:tentative="1">
+      <w:start w:val="1"/>
+      <w:numFmt w:val="bullet"/>
+      <w:lvlText w:val="o"/>
+      <w:lvlJc w:val="left"/>
+      <w:pPr>
+        <w:ind w:left="1440" w:hanging="360"/>
+      </w:pPr>
+      <w:rPr>
+        <w:rFonts w:ascii="Courier New" w:hAnsi="Courier New" w:cs="Courier New" w:hint="default"/>
+      </w:rPr>
+    </w:lvl>
+    <w:lvl w:ilvl="2" w:tplc="04070005" w:tentative="1">
+      <w:start w:val="1"/>
+      <w:numFmt w:val="bullet"/>
+      <w:lvlText w:val=""/>
+      <w:lvlJc w:val="left"/>
+      <w:pPr>
+        <w:ind w:left="2160" w:hanging="360"/>
+      </w:pPr>
+      <w:rPr>
+        <w:rFonts w:ascii="Wingdings" w:hAnsi="Wingdings" w:hint="default"/>
+      </w:rPr>
+    </w:lvl>
+    <w:lvl w:ilvl="3" w:tplc="04070001" w:tentative="1">
+      <w:start w:val="1"/>
+      <w:numFmt w:val="bullet"/>
+      <w:lvlText w:val=""/>
+      <w:lvlJc w:val="left"/>
+      <w:pPr>
+        <w:ind w:left="2880" w:hanging="360"/>
+      </w:pPr>
+      <w:rPr>
+        <w:rFonts w:ascii="Symbol" w:hAnsi="Symbol" w:hint="default"/>
+      </w:rPr>
+    </w:lvl>
+    <w:lvl w:ilvl="4" w:tplc="04070003" w:tentative="1">
+      <w:start w:val="1"/>
+      <w:numFmt w:val="bullet"/>
+      <w:lvlText w:val="o"/>
+      <w:lvlJc w:val="left"/>
+      <w:pPr>
+        <w:ind w:left="3600" w:hanging="360"/>
+      </w:pPr>
+      <w:rPr>
+        <w:rFonts w:ascii="Courier New" w:hAnsi="Courier New" w:cs="Courier New" w:hint="default"/>
+      </w:rPr>
+    </w:lvl>
+    <w:lvl w:ilvl="5" w:tplc="04070005" w:tentative="1">
+      <w:start w:val="1"/>
+      <w:numFmt w:val="bullet"/>
+      <w:lvlText w:val=""/>
+      <w:lvlJc w:val="left"/>
+      <w:pPr>
+        <w:ind w:left="4320" w:hanging="360"/>
+      </w:pPr>
+      <w:rPr>
+        <w:rFonts w:ascii="Wingdings" w:hAnsi="Wingdings" w:hint="default"/>
+      </w:rPr>
+    </w:lvl>
+    <w:lvl w:ilvl="6" w:tplc="04070001" w:tentative="1">
+      <w:start w:val="1"/>
+      <w:numFmt w:val="bullet"/>
+      <w:lvlText w:val=""/>
+      <w:lvlJc w:val="left"/>
+      <w:pPr>
+        <w:ind w:left="5040" w:hanging="360"/>
+      </w:pPr>
+      <w:rPr>
+        <w:rFonts w:ascii="Symbol" w:hAnsi="Symbol" w:hint="default"/>
+      </w:rPr>
+    </w:lvl>
+    <w:lvl w:ilvl="7" w:tplc="04070003" w:tentative="1">
+      <w:start w:val="1"/>
+      <w:numFmt w:val="bullet"/>
+      <w:lvlText w:val="o"/>
+      <w:lvlJc w:val="left"/>
+      <w:pPr>
+        <w:ind w:left="5760" w:hanging="360"/>
+      </w:pPr>
+      <w:rPr>
+        <w:rFonts w:ascii="Courier New" w:hAnsi="Courier New" w:cs="Courier New" w:hint="default"/>
+      </w:rPr>
+    </w:lvl>
+    <w:lvl w:ilvl="8" w:tplc="04070005" w:tentative="1">
+      <w:start w:val="1"/>
+      <w:numFmt w:val="bullet"/>
+      <w:lvlText w:val=""/>
+      <w:lvlJc w:val="left"/>
+      <w:pPr>
+        <w:ind w:left="6480" w:hanging="360"/>
+      </w:pPr>
+      <w:rPr>
+        <w:rFonts w:ascii="Wingdings" w:hAnsi="Wingdings" w:hint="default"/>
+      </w:rPr>
+    </w:lvl>
+  </w:abstractNum>
+  <w:abstractNum w:abstractNumId="7">
     <w:nsid w:val="42E17300"/>
     <w:multiLevelType w:val="hybridMultilevel"/>
     <w:tmpl w:val="20104CC0"/>
@@ -9798,7 +10525,7 @@
       </w:pPr>
     </w:lvl>
   </w:abstractNum>
-  <w:abstractNum w:abstractNumId="7">
+  <w:abstractNum w:abstractNumId="8">
     <w:nsid w:val="4F0E1019"/>
     <w:multiLevelType w:val="hybridMultilevel"/>
     <w:tmpl w:val="70F84DF8"/>
@@ -9911,7 +10638,7 @@
       </w:rPr>
     </w:lvl>
   </w:abstractNum>
-  <w:abstractNum w:abstractNumId="8">
+  <w:abstractNum w:abstractNumId="9">
     <w:nsid w:val="507F4ECD"/>
     <w:multiLevelType w:val="hybridMultilevel"/>
     <w:tmpl w:val="FC8A084A"/>
@@ -10000,7 +10727,7 @@
       </w:pPr>
     </w:lvl>
   </w:abstractNum>
-  <w:abstractNum w:abstractNumId="9">
+  <w:abstractNum w:abstractNumId="10">
     <w:nsid w:val="586016E2"/>
     <w:multiLevelType w:val="multilevel"/>
     <w:tmpl w:val="955C8464"/>
@@ -10095,7 +10822,7 @@
       </w:pPr>
     </w:lvl>
   </w:abstractNum>
-  <w:abstractNum w:abstractNumId="10">
+  <w:abstractNum w:abstractNumId="11">
     <w:nsid w:val="64334DCF"/>
     <w:multiLevelType w:val="hybridMultilevel"/>
     <w:tmpl w:val="B8D08450"/>
@@ -10208,7 +10935,7 @@
       </w:rPr>
     </w:lvl>
   </w:abstractNum>
-  <w:abstractNum w:abstractNumId="11">
+  <w:abstractNum w:abstractNumId="12">
     <w:nsid w:val="6DAF233D"/>
     <w:multiLevelType w:val="hybridMultilevel"/>
     <w:tmpl w:val="43D6F410"/>
@@ -10294,7 +11021,7 @@
       </w:pPr>
     </w:lvl>
   </w:abstractNum>
-  <w:abstractNum w:abstractNumId="12">
+  <w:abstractNum w:abstractNumId="13">
     <w:nsid w:val="6DFD4B65"/>
     <w:multiLevelType w:val="hybridMultilevel"/>
     <w:tmpl w:val="F11C70F6"/>
@@ -10407,7 +11134,7 @@
       </w:rPr>
     </w:lvl>
   </w:abstractNum>
-  <w:abstractNum w:abstractNumId="13">
+  <w:abstractNum w:abstractNumId="14">
     <w:nsid w:val="7181414C"/>
     <w:multiLevelType w:val="hybridMultilevel"/>
     <w:tmpl w:val="657808EC"/>
@@ -10520,7 +11247,7 @@
       </w:rPr>
     </w:lvl>
   </w:abstractNum>
-  <w:abstractNum w:abstractNumId="14">
+  <w:abstractNum w:abstractNumId="15">
     <w:nsid w:val="790169CB"/>
     <w:multiLevelType w:val="hybridMultilevel"/>
     <w:tmpl w:val="6CEC0034"/>
@@ -10632,7 +11359,7 @@
       </w:rPr>
     </w:lvl>
   </w:abstractNum>
-  <w:abstractNum w:abstractNumId="15">
+  <w:abstractNum w:abstractNumId="16">
     <w:nsid w:val="7E846277"/>
     <w:multiLevelType w:val="hybridMultilevel"/>
     <w:tmpl w:val="95289ED0"/>
@@ -10746,19 +11473,19 @@
     </w:lvl>
   </w:abstractNum>
   <w:num w:numId="1">
-    <w:abstractNumId w:val="9"/>
+    <w:abstractNumId w:val="10"/>
   </w:num>
   <w:num w:numId="2">
     <w:abstractNumId w:val="2"/>
   </w:num>
   <w:num w:numId="3">
-    <w:abstractNumId w:val="12"/>
+    <w:abstractNumId w:val="13"/>
   </w:num>
   <w:num w:numId="4">
     <w:abstractNumId w:val="0"/>
   </w:num>
   <w:num w:numId="5">
-    <w:abstractNumId w:val="14"/>
+    <w:abstractNumId w:val="15"/>
   </w:num>
   <w:num w:numId="6">
     <w:abstractNumId w:val="1"/>
@@ -10773,28 +11500,28 @@
     </w:lvlOverride>
   </w:num>
   <w:num w:numId="8">
-    <w:abstractNumId w:val="9"/>
+    <w:abstractNumId w:val="10"/>
   </w:num>
   <w:num w:numId="9">
-    <w:abstractNumId w:val="9"/>
+    <w:abstractNumId w:val="10"/>
   </w:num>
   <w:num w:numId="10">
-    <w:abstractNumId w:val="9"/>
+    <w:abstractNumId w:val="10"/>
   </w:num>
   <w:num w:numId="11">
-    <w:abstractNumId w:val="9"/>
+    <w:abstractNumId w:val="10"/>
   </w:num>
   <w:num w:numId="12">
-    <w:abstractNumId w:val="9"/>
+    <w:abstractNumId w:val="10"/>
   </w:num>
   <w:num w:numId="13">
-    <w:abstractNumId w:val="9"/>
+    <w:abstractNumId w:val="10"/>
   </w:num>
   <w:num w:numId="14">
-    <w:abstractNumId w:val="15"/>
+    <w:abstractNumId w:val="16"/>
   </w:num>
   <w:num w:numId="15">
-    <w:abstractNumId w:val="9"/>
+    <w:abstractNumId w:val="10"/>
     <w:lvlOverride w:ilvl="0">
       <w:startOverride w:val="1"/>
     </w:lvlOverride>
@@ -10824,7 +11551,7 @@
     </w:lvlOverride>
   </w:num>
   <w:num w:numId="16">
-    <w:abstractNumId w:val="9"/>
+    <w:abstractNumId w:val="10"/>
     <w:lvlOverride w:ilvl="0">
       <w:startOverride w:val="1"/>
     </w:lvlOverride>
@@ -10854,7 +11581,7 @@
     </w:lvlOverride>
   </w:num>
   <w:num w:numId="17">
-    <w:abstractNumId w:val="9"/>
+    <w:abstractNumId w:val="10"/>
     <w:lvlOverride w:ilvl="0">
       <w:startOverride w:val="1"/>
     </w:lvlOverride>
@@ -10884,10 +11611,10 @@
     </w:lvlOverride>
   </w:num>
   <w:num w:numId="18">
-    <w:abstractNumId w:val="8"/>
+    <w:abstractNumId w:val="9"/>
   </w:num>
   <w:num w:numId="19">
-    <w:abstractNumId w:val="9"/>
+    <w:abstractNumId w:val="10"/>
     <w:lvlOverride w:ilvl="0">
       <w:startOverride w:val="1"/>
     </w:lvlOverride>
@@ -10917,7 +11644,7 @@
     </w:lvlOverride>
   </w:num>
   <w:num w:numId="20">
-    <w:abstractNumId w:val="9"/>
+    <w:abstractNumId w:val="10"/>
     <w:lvlOverride w:ilvl="0">
       <w:startOverride w:val="1"/>
     </w:lvlOverride>
@@ -10947,16 +11674,16 @@
     </w:lvlOverride>
   </w:num>
   <w:num w:numId="21">
-    <w:abstractNumId w:val="7"/>
+    <w:abstractNumId w:val="8"/>
   </w:num>
   <w:num w:numId="22">
-    <w:abstractNumId w:val="6"/>
+    <w:abstractNumId w:val="7"/>
   </w:num>
   <w:num w:numId="23">
     <w:abstractNumId w:val="4"/>
   </w:num>
   <w:num w:numId="24">
-    <w:abstractNumId w:val="11"/>
+    <w:abstractNumId w:val="12"/>
   </w:num>
   <w:num w:numId="25">
     <w:abstractNumId w:val="5"/>
@@ -10965,19 +11692,22 @@
     <w:abstractNumId w:val="3"/>
   </w:num>
   <w:num w:numId="27">
+    <w:abstractNumId w:val="11"/>
+  </w:num>
+  <w:num w:numId="28">
+    <w:abstractNumId w:val="14"/>
+  </w:num>
+  <w:num w:numId="29">
     <w:abstractNumId w:val="10"/>
   </w:num>
-  <w:num w:numId="28">
-    <w:abstractNumId w:val="13"/>
-  </w:num>
-  <w:num w:numId="29">
-    <w:abstractNumId w:val="9"/>
-  </w:num>
   <w:num w:numId="30">
-    <w:abstractNumId w:val="9"/>
+    <w:abstractNumId w:val="10"/>
   </w:num>
   <w:num w:numId="31">
-    <w:abstractNumId w:val="9"/>
+    <w:abstractNumId w:val="10"/>
+  </w:num>
+  <w:num w:numId="32">
+    <w:abstractNumId w:val="6"/>
   </w:num>
   <w:numIdMacAtCleanup w:val="3"/>
 </w:numbering>
@@ -17294,7 +18024,7 @@
 </file>
 
 <file path=customXml/itemProps1.xml><?xml version="1.0" encoding="utf-8"?>
-<ds:datastoreItem xmlns:ds="http://schemas.openxmlformats.org/officeDocument/2006/customXml" ds:itemID="{4806579B-9E15-4C82-AB35-7B3EE9ADB7FC}">
+<ds:datastoreItem xmlns:ds="http://schemas.openxmlformats.org/officeDocument/2006/customXml" ds:itemID="{EF1FE6D7-B79C-43B4-8095-3BFC63825F62}">
   <ds:schemaRefs>
     <ds:schemaRef ds:uri="http://schemas.openxmlformats.org/officeDocument/2006/bibliography"/>
   </ds:schemaRefs>

</xml_diff>

<commit_message>
Text komplett durchgelesen und AEnderungen, Vorschlaege gemacht
</commit_message>
<xml_diff>
--- a/Studienarbeit_Nao.docx
+++ b/Studienarbeit_Nao.docx
@@ -972,7 +972,7 @@
         <w:pStyle w:val="Vorspann"/>
       </w:pPr>
       <w:bookmarkStart w:id="0" w:name="_Toc262115984"/>
-      <w:bookmarkStart w:id="1" w:name="_Toc382422643"/>
+      <w:bookmarkStart w:id="1" w:name="_Toc382747435"/>
       <w:r>
         <w:lastRenderedPageBreak/>
         <w:t>Ehrenwörtliche Erklärung</w:t>
@@ -1259,7 +1259,7 @@
         <w:pStyle w:val="Vorspann"/>
       </w:pPr>
       <w:bookmarkStart w:id="2" w:name="_Toc262115989"/>
-      <w:bookmarkStart w:id="3" w:name="_Toc382422644"/>
+      <w:bookmarkStart w:id="3" w:name="_Toc382747436"/>
       <w:r>
         <w:lastRenderedPageBreak/>
         <w:t>Abbildungsverzeichnis</w:t>
@@ -1664,7 +1664,7 @@
       <w:r>
         <w:t xml:space="preserve"> </w:t>
       </w:r>
-      <w:bookmarkStart w:id="6" w:name="_Toc382422645"/>
+      <w:bookmarkStart w:id="6" w:name="_Toc382747437"/>
       <w:r>
         <w:t>Tabellenverzeichnis</w:t>
       </w:r>
@@ -1945,7 +1945,7 @@
           <w:rStyle w:val="HTMLAkronym"/>
         </w:rPr>
       </w:pPr>
-      <w:bookmarkStart w:id="7" w:name="_Toc382422646"/>
+      <w:bookmarkStart w:id="7" w:name="_Toc382747438"/>
       <w:r>
         <w:lastRenderedPageBreak/>
         <w:t>Abkürzungsverzeichnis</w:t>
@@ -2143,7 +2143,7 @@
           <w:rStyle w:val="HTMLAkronym"/>
         </w:rPr>
       </w:pPr>
-      <w:bookmarkStart w:id="8" w:name="_Toc382422647"/>
+      <w:bookmarkStart w:id="8" w:name="_Toc382747439"/>
       <w:r>
         <w:lastRenderedPageBreak/>
         <w:t>Inhaltsverzeichnis</w:t>
@@ -2175,7 +2175,7 @@
       <w:r>
         <w:fldChar w:fldCharType="separate"/>
       </w:r>
-      <w:hyperlink w:anchor="_Toc382422643" w:history="1">
+      <w:hyperlink w:anchor="_Toc382747435" w:history="1">
         <w:r>
           <w:rPr>
             <w:rStyle w:val="Hyperlink"/>
@@ -2198,7 +2198,7 @@
           <w:rPr>
             <w:webHidden/>
           </w:rPr>
-          <w:instrText xml:space="preserve"> PAGEREF _Toc382422643 \h </w:instrText>
+          <w:instrText xml:space="preserve"> PAGEREF _Toc382747435 \h </w:instrText>
         </w:r>
         <w:r>
           <w:rPr>
@@ -2235,7 +2235,7 @@
           <w:lang w:eastAsia="de-DE"/>
         </w:rPr>
       </w:pPr>
-      <w:hyperlink w:anchor="_Toc382422644" w:history="1">
+      <w:hyperlink w:anchor="_Toc382747436" w:history="1">
         <w:r>
           <w:rPr>
             <w:rStyle w:val="Hyperlink"/>
@@ -2258,7 +2258,7 @@
           <w:rPr>
             <w:webHidden/>
           </w:rPr>
-          <w:instrText xml:space="preserve"> PAGEREF _Toc382422644 \h </w:instrText>
+          <w:instrText xml:space="preserve"> PAGEREF _Toc382747436 \h </w:instrText>
         </w:r>
         <w:r>
           <w:rPr>
@@ -2295,7 +2295,7 @@
           <w:lang w:eastAsia="de-DE"/>
         </w:rPr>
       </w:pPr>
-      <w:hyperlink w:anchor="_Toc382422645" w:history="1">
+      <w:hyperlink w:anchor="_Toc382747437" w:history="1">
         <w:r>
           <w:rPr>
             <w:rStyle w:val="Hyperlink"/>
@@ -2318,7 +2318,7 @@
           <w:rPr>
             <w:webHidden/>
           </w:rPr>
-          <w:instrText xml:space="preserve"> PAGEREF _Toc382422645 \h </w:instrText>
+          <w:instrText xml:space="preserve"> PAGEREF _Toc382747437 \h </w:instrText>
         </w:r>
         <w:r>
           <w:rPr>
@@ -2355,7 +2355,7 @@
           <w:lang w:eastAsia="de-DE"/>
         </w:rPr>
       </w:pPr>
-      <w:hyperlink w:anchor="_Toc382422646" w:history="1">
+      <w:hyperlink w:anchor="_Toc382747438" w:history="1">
         <w:r>
           <w:rPr>
             <w:rStyle w:val="Hyperlink"/>
@@ -2378,7 +2378,7 @@
           <w:rPr>
             <w:webHidden/>
           </w:rPr>
-          <w:instrText xml:space="preserve"> PAGEREF _Toc382422646 \h </w:instrText>
+          <w:instrText xml:space="preserve"> PAGEREF _Toc382747438 \h </w:instrText>
         </w:r>
         <w:r>
           <w:rPr>
@@ -2415,7 +2415,7 @@
           <w:lang w:eastAsia="de-DE"/>
         </w:rPr>
       </w:pPr>
-      <w:hyperlink w:anchor="_Toc382422647" w:history="1">
+      <w:hyperlink w:anchor="_Toc382747439" w:history="1">
         <w:r>
           <w:rPr>
             <w:rStyle w:val="Hyperlink"/>
@@ -2438,7 +2438,7 @@
           <w:rPr>
             <w:webHidden/>
           </w:rPr>
-          <w:instrText xml:space="preserve"> PAGEREF _Toc382422647 \h </w:instrText>
+          <w:instrText xml:space="preserve"> PAGEREF _Toc382747439 \h </w:instrText>
         </w:r>
         <w:r>
           <w:rPr>
@@ -2478,7 +2478,7 @@
           <w:lang w:eastAsia="de-DE"/>
         </w:rPr>
       </w:pPr>
-      <w:hyperlink w:anchor="_Toc382422648" w:history="1">
+      <w:hyperlink w:anchor="_Toc382747440" w:history="1">
         <w:r>
           <w:rPr>
             <w:rStyle w:val="Hyperlink"/>
@@ -2516,7 +2516,7 @@
           <w:rPr>
             <w:webHidden/>
           </w:rPr>
-          <w:instrText xml:space="preserve"> PAGEREF _Toc382422648 \h </w:instrText>
+          <w:instrText xml:space="preserve"> PAGEREF _Toc382747440 \h </w:instrText>
         </w:r>
         <w:r>
           <w:rPr>
@@ -2554,7 +2554,7 @@
           <w:lang w:eastAsia="de-DE"/>
         </w:rPr>
       </w:pPr>
-      <w:hyperlink w:anchor="_Toc382422649" w:history="1">
+      <w:hyperlink w:anchor="_Toc382747441" w:history="1">
         <w:r>
           <w:rPr>
             <w:rStyle w:val="Hyperlink"/>
@@ -2598,7 +2598,7 @@
             <w:noProof/>
             <w:webHidden/>
           </w:rPr>
-          <w:instrText xml:space="preserve"> PAGEREF _Toc382422649 \h </w:instrText>
+          <w:instrText xml:space="preserve"> PAGEREF _Toc382747441 \h </w:instrText>
         </w:r>
         <w:r>
           <w:rPr>
@@ -2640,7 +2640,7 @@
           <w:lang w:eastAsia="de-DE"/>
         </w:rPr>
       </w:pPr>
-      <w:hyperlink w:anchor="_Toc382422650" w:history="1">
+      <w:hyperlink w:anchor="_Toc382747442" w:history="1">
         <w:r>
           <w:rPr>
             <w:rStyle w:val="Hyperlink"/>
@@ -2684,7 +2684,7 @@
             <w:noProof/>
             <w:webHidden/>
           </w:rPr>
-          <w:instrText xml:space="preserve"> PAGEREF _Toc382422650 \h </w:instrText>
+          <w:instrText xml:space="preserve"> PAGEREF _Toc382747442 \h </w:instrText>
         </w:r>
         <w:r>
           <w:rPr>
@@ -2726,7 +2726,7 @@
           <w:lang w:eastAsia="de-DE"/>
         </w:rPr>
       </w:pPr>
-      <w:hyperlink w:anchor="_Toc382422651" w:history="1">
+      <w:hyperlink w:anchor="_Toc382747443" w:history="1">
         <w:r>
           <w:rPr>
             <w:rStyle w:val="Hyperlink"/>
@@ -2770,7 +2770,7 @@
             <w:noProof/>
             <w:webHidden/>
           </w:rPr>
-          <w:instrText xml:space="preserve"> PAGEREF _Toc382422651 \h </w:instrText>
+          <w:instrText xml:space="preserve"> PAGEREF _Toc382747443 \h </w:instrText>
         </w:r>
         <w:r>
           <w:rPr>
@@ -2790,7 +2790,7 @@
             <w:noProof/>
             <w:webHidden/>
           </w:rPr>
-          <w:t>1</w:t>
+          <w:t>2</w:t>
         </w:r>
         <w:r>
           <w:rPr>
@@ -2812,7 +2812,7 @@
           <w:lang w:eastAsia="de-DE"/>
         </w:rPr>
       </w:pPr>
-      <w:hyperlink w:anchor="_Toc382422652" w:history="1">
+      <w:hyperlink w:anchor="_Toc382747444" w:history="1">
         <w:r>
           <w:rPr>
             <w:rStyle w:val="Hyperlink"/>
@@ -2856,7 +2856,7 @@
             <w:noProof/>
             <w:webHidden/>
           </w:rPr>
-          <w:instrText xml:space="preserve"> PAGEREF _Toc382422652 \h </w:instrText>
+          <w:instrText xml:space="preserve"> PAGEREF _Toc382747444 \h </w:instrText>
         </w:r>
         <w:r>
           <w:rPr>
@@ -2900,7 +2900,7 @@
           <w:lang w:eastAsia="de-DE"/>
         </w:rPr>
       </w:pPr>
-      <w:hyperlink w:anchor="_Toc382422653" w:history="1">
+      <w:hyperlink w:anchor="_Toc382747445" w:history="1">
         <w:r>
           <w:rPr>
             <w:rStyle w:val="Hyperlink"/>
@@ -2938,7 +2938,7 @@
           <w:rPr>
             <w:webHidden/>
           </w:rPr>
-          <w:instrText xml:space="preserve"> PAGEREF _Toc382422653 \h </w:instrText>
+          <w:instrText xml:space="preserve"> PAGEREF _Toc382747445 \h </w:instrText>
         </w:r>
         <w:r>
           <w:rPr>
@@ -2976,7 +2976,7 @@
           <w:lang w:eastAsia="de-DE"/>
         </w:rPr>
       </w:pPr>
-      <w:hyperlink w:anchor="_Toc382422654" w:history="1">
+      <w:hyperlink w:anchor="_Toc382747446" w:history="1">
         <w:r>
           <w:rPr>
             <w:rStyle w:val="Hyperlink"/>
@@ -3020,7 +3020,7 @@
             <w:noProof/>
             <w:webHidden/>
           </w:rPr>
-          <w:instrText xml:space="preserve"> PAGEREF _Toc382422654 \h </w:instrText>
+          <w:instrText xml:space="preserve"> PAGEREF _Toc382747446 \h </w:instrText>
         </w:r>
         <w:r>
           <w:rPr>
@@ -3062,7 +3062,7 @@
           <w:lang w:eastAsia="de-DE"/>
         </w:rPr>
       </w:pPr>
-      <w:hyperlink w:anchor="_Toc382422655" w:history="1">
+      <w:hyperlink w:anchor="_Toc382747447" w:history="1">
         <w:r>
           <w:rPr>
             <w:rStyle w:val="Hyperlink"/>
@@ -3085,7 +3085,21 @@
             <w:rStyle w:val="Hyperlink"/>
             <w:noProof/>
           </w:rPr>
-          <w:t>Sensoren der Kinect</w:t>
+          <w:t>Senso</w:t>
+        </w:r>
+        <w:r>
+          <w:rPr>
+            <w:rStyle w:val="Hyperlink"/>
+            <w:noProof/>
+          </w:rPr>
+          <w:t>r</w:t>
+        </w:r>
+        <w:r>
+          <w:rPr>
+            <w:rStyle w:val="Hyperlink"/>
+            <w:noProof/>
+          </w:rPr>
+          <w:t>en der Kinect</w:t>
         </w:r>
         <w:r>
           <w:rPr>
@@ -3106,7 +3120,7 @@
             <w:noProof/>
             <w:webHidden/>
           </w:rPr>
-          <w:instrText xml:space="preserve"> PAGEREF _Toc382422655 \h </w:instrText>
+          <w:instrText xml:space="preserve"> PAGEREF _Toc382747447 \h </w:instrText>
         </w:r>
         <w:r>
           <w:rPr>
@@ -3148,7 +3162,7 @@
           <w:lang w:eastAsia="de-DE"/>
         </w:rPr>
       </w:pPr>
-      <w:hyperlink w:anchor="_Toc382422656" w:history="1">
+      <w:hyperlink w:anchor="_Toc382747448" w:history="1">
         <w:r>
           <w:rPr>
             <w:rStyle w:val="Hyperlink"/>
@@ -3192,7 +3206,7 @@
             <w:noProof/>
             <w:webHidden/>
           </w:rPr>
-          <w:instrText xml:space="preserve"> PAGEREF _Toc382422656 \h </w:instrText>
+          <w:instrText xml:space="preserve"> PAGEREF _Toc382747448 \h </w:instrText>
         </w:r>
         <w:r>
           <w:rPr>
@@ -3234,7 +3248,7 @@
           <w:lang w:eastAsia="de-DE"/>
         </w:rPr>
       </w:pPr>
-      <w:hyperlink w:anchor="_Toc382422657" w:history="1">
+      <w:hyperlink w:anchor="_Toc382747449" w:history="1">
         <w:r>
           <w:rPr>
             <w:rStyle w:val="Hyperlink"/>
@@ -3278,7 +3292,7 @@
             <w:noProof/>
             <w:webHidden/>
           </w:rPr>
-          <w:instrText xml:space="preserve"> PAGEREF _Toc382422657 \h </w:instrText>
+          <w:instrText xml:space="preserve"> PAGEREF _Toc382747449 \h </w:instrText>
         </w:r>
         <w:r>
           <w:rPr>
@@ -3320,7 +3334,7 @@
           <w:lang w:eastAsia="de-DE"/>
         </w:rPr>
       </w:pPr>
-      <w:hyperlink w:anchor="_Toc382422658" w:history="1">
+      <w:hyperlink w:anchor="_Toc382747450" w:history="1">
         <w:r>
           <w:rPr>
             <w:rStyle w:val="Hyperlink"/>
@@ -3343,7 +3357,7 @@
             <w:rStyle w:val="Hyperlink"/>
             <w:noProof/>
           </w:rPr>
-          <w:t>Humanoide Roboter</w:t>
+          <w:t>Humanoide Roboter: Nao</w:t>
         </w:r>
         <w:r>
           <w:rPr>
@@ -3364,7 +3378,7 @@
             <w:noProof/>
             <w:webHidden/>
           </w:rPr>
-          <w:instrText xml:space="preserve"> PAGEREF _Toc382422658 \h </w:instrText>
+          <w:instrText xml:space="preserve"> PAGEREF _Toc382747450 \h </w:instrText>
         </w:r>
         <w:r>
           <w:rPr>
@@ -3406,7 +3420,7 @@
           <w:lang w:eastAsia="de-DE"/>
         </w:rPr>
       </w:pPr>
-      <w:hyperlink w:anchor="_Toc382422659" w:history="1">
+      <w:hyperlink w:anchor="_Toc382747451" w:history="1">
         <w:r>
           <w:rPr>
             <w:rStyle w:val="Hyperlink"/>
@@ -3450,7 +3464,7 @@
             <w:noProof/>
             <w:webHidden/>
           </w:rPr>
-          <w:instrText xml:space="preserve"> PAGEREF _Toc382422659 \h </w:instrText>
+          <w:instrText xml:space="preserve"> PAGEREF _Toc382747451 \h </w:instrText>
         </w:r>
         <w:r>
           <w:rPr>
@@ -3492,7 +3506,7 @@
           <w:lang w:eastAsia="de-DE"/>
         </w:rPr>
       </w:pPr>
-      <w:hyperlink w:anchor="_Toc382422660" w:history="1">
+      <w:hyperlink w:anchor="_Toc382747452" w:history="1">
         <w:r>
           <w:rPr>
             <w:rStyle w:val="Hyperlink"/>
@@ -3536,7 +3550,7 @@
             <w:noProof/>
             <w:webHidden/>
           </w:rPr>
-          <w:instrText xml:space="preserve"> PAGEREF _Toc382422660 \h </w:instrText>
+          <w:instrText xml:space="preserve"> PAGEREF _Toc382747452 \h </w:instrText>
         </w:r>
         <w:r>
           <w:rPr>
@@ -3578,7 +3592,7 @@
           <w:lang w:eastAsia="de-DE"/>
         </w:rPr>
       </w:pPr>
-      <w:hyperlink w:anchor="_Toc382422661" w:history="1">
+      <w:hyperlink w:anchor="_Toc382747453" w:history="1">
         <w:r>
           <w:rPr>
             <w:rStyle w:val="Hyperlink"/>
@@ -3622,7 +3636,7 @@
             <w:noProof/>
             <w:webHidden/>
           </w:rPr>
-          <w:instrText xml:space="preserve"> PAGEREF _Toc382422661 \h </w:instrText>
+          <w:instrText xml:space="preserve"> PAGEREF _Toc382747453 \h </w:instrText>
         </w:r>
         <w:r>
           <w:rPr>
@@ -3664,7 +3678,7 @@
           <w:lang w:eastAsia="de-DE"/>
         </w:rPr>
       </w:pPr>
-      <w:hyperlink w:anchor="_Toc382422662" w:history="1">
+      <w:hyperlink w:anchor="_Toc382747454" w:history="1">
         <w:r>
           <w:rPr>
             <w:rStyle w:val="Hyperlink"/>
@@ -3708,7 +3722,7 @@
             <w:noProof/>
             <w:webHidden/>
           </w:rPr>
-          <w:instrText xml:space="preserve"> PAGEREF _Toc382422662 \h </w:instrText>
+          <w:instrText xml:space="preserve"> PAGEREF _Toc382747454 \h </w:instrText>
         </w:r>
         <w:r>
           <w:rPr>
@@ -3750,7 +3764,7 @@
           <w:lang w:eastAsia="de-DE"/>
         </w:rPr>
       </w:pPr>
-      <w:hyperlink w:anchor="_Toc382422663" w:history="1">
+      <w:hyperlink w:anchor="_Toc382747455" w:history="1">
         <w:r>
           <w:rPr>
             <w:rStyle w:val="Hyperlink"/>
@@ -3794,7 +3808,7 @@
             <w:noProof/>
             <w:webHidden/>
           </w:rPr>
-          <w:instrText xml:space="preserve"> PAGEREF _Toc382422663 \h </w:instrText>
+          <w:instrText xml:space="preserve"> PAGEREF _Toc382747455 \h </w:instrText>
         </w:r>
         <w:r>
           <w:rPr>
@@ -3836,7 +3850,7 @@
           <w:lang w:eastAsia="de-DE"/>
         </w:rPr>
       </w:pPr>
-      <w:hyperlink w:anchor="_Toc382422664" w:history="1">
+      <w:hyperlink w:anchor="_Toc382747456" w:history="1">
         <w:r>
           <w:rPr>
             <w:rStyle w:val="Hyperlink"/>
@@ -3880,7 +3894,7 @@
             <w:noProof/>
             <w:webHidden/>
           </w:rPr>
-          <w:instrText xml:space="preserve"> PAGEREF _Toc382422664 \h </w:instrText>
+          <w:instrText xml:space="preserve"> PAGEREF _Toc382747456 \h </w:instrText>
         </w:r>
         <w:r>
           <w:rPr>
@@ -3922,7 +3936,7 @@
           <w:lang w:eastAsia="de-DE"/>
         </w:rPr>
       </w:pPr>
-      <w:hyperlink w:anchor="_Toc382422665" w:history="1">
+      <w:hyperlink w:anchor="_Toc382747457" w:history="1">
         <w:r>
           <w:rPr>
             <w:rStyle w:val="Hyperlink"/>
@@ -3966,7 +3980,7 @@
             <w:noProof/>
             <w:webHidden/>
           </w:rPr>
-          <w:instrText xml:space="preserve"> PAGEREF _Toc382422665 \h </w:instrText>
+          <w:instrText xml:space="preserve"> PAGEREF _Toc382747457 \h </w:instrText>
         </w:r>
         <w:r>
           <w:rPr>
@@ -4008,7 +4022,7 @@
           <w:lang w:eastAsia="de-DE"/>
         </w:rPr>
       </w:pPr>
-      <w:hyperlink w:anchor="_Toc382422666" w:history="1">
+      <w:hyperlink w:anchor="_Toc382747458" w:history="1">
         <w:r>
           <w:rPr>
             <w:rStyle w:val="Hyperlink"/>
@@ -4052,7 +4066,7 @@
             <w:noProof/>
             <w:webHidden/>
           </w:rPr>
-          <w:instrText xml:space="preserve"> PAGEREF _Toc382422666 \h </w:instrText>
+          <w:instrText xml:space="preserve"> PAGEREF _Toc382747458 \h </w:instrText>
         </w:r>
         <w:r>
           <w:rPr>
@@ -4094,7 +4108,7 @@
           <w:lang w:eastAsia="de-DE"/>
         </w:rPr>
       </w:pPr>
-      <w:hyperlink w:anchor="_Toc382422667" w:history="1">
+      <w:hyperlink w:anchor="_Toc382747459" w:history="1">
         <w:r>
           <w:rPr>
             <w:rStyle w:val="Hyperlink"/>
@@ -4138,7 +4152,7 @@
             <w:noProof/>
             <w:webHidden/>
           </w:rPr>
-          <w:instrText xml:space="preserve"> PAGEREF _Toc382422667 \h </w:instrText>
+          <w:instrText xml:space="preserve"> PAGEREF _Toc382747459 \h </w:instrText>
         </w:r>
         <w:r>
           <w:rPr>
@@ -4163,162 +4177,6 @@
         <w:r>
           <w:rPr>
             <w:noProof/>
-            <w:webHidden/>
-          </w:rPr>
-          <w:fldChar w:fldCharType="end"/>
-        </w:r>
-      </w:hyperlink>
-    </w:p>
-    <w:p>
-      <w:pPr>
-        <w:pStyle w:val="Verzeichnis1"/>
-        <w:tabs>
-          <w:tab w:val="left" w:pos="480"/>
-        </w:tabs>
-        <w:rPr>
-          <w:rFonts w:asciiTheme="minorHAnsi" w:eastAsiaTheme="minorEastAsia" w:hAnsiTheme="minorHAnsi" w:cstheme="minorBidi"/>
-          <w:sz w:val="22"/>
-          <w:szCs w:val="22"/>
-          <w:lang w:eastAsia="de-DE"/>
-        </w:rPr>
-      </w:pPr>
-      <w:hyperlink w:anchor="_Toc382422668" w:history="1">
-        <w:r>
-          <w:rPr>
-            <w:rStyle w:val="Hyperlink"/>
-          </w:rPr>
-          <w:t>3</w:t>
-        </w:r>
-        <w:r>
-          <w:rPr>
-            <w:rFonts w:asciiTheme="minorHAnsi" w:eastAsiaTheme="minorEastAsia" w:hAnsiTheme="minorHAnsi" w:cstheme="minorBidi"/>
-            <w:sz w:val="22"/>
-            <w:szCs w:val="22"/>
-            <w:lang w:eastAsia="de-DE"/>
-          </w:rPr>
-          <w:tab/>
-        </w:r>
-        <w:r>
-          <w:rPr>
-            <w:rStyle w:val="Hyperlink"/>
-          </w:rPr>
-          <w:t>Konzeption/Planung</w:t>
-        </w:r>
-        <w:r>
-          <w:rPr>
-            <w:webHidden/>
-          </w:rPr>
-          <w:tab/>
-        </w:r>
-        <w:r>
-          <w:rPr>
-            <w:webHidden/>
-          </w:rPr>
-          <w:fldChar w:fldCharType="begin"/>
-        </w:r>
-        <w:r>
-          <w:rPr>
-            <w:webHidden/>
-          </w:rPr>
-          <w:instrText xml:space="preserve"> PAGEREF _Toc382422668 \h </w:instrText>
-        </w:r>
-        <w:r>
-          <w:rPr>
-            <w:webHidden/>
-          </w:rPr>
-        </w:r>
-        <w:r>
-          <w:rPr>
-            <w:webHidden/>
-          </w:rPr>
-          <w:fldChar w:fldCharType="separate"/>
-        </w:r>
-        <w:r>
-          <w:rPr>
-            <w:webHidden/>
-          </w:rPr>
-          <w:t>11</w:t>
-        </w:r>
-        <w:r>
-          <w:rPr>
-            <w:webHidden/>
-          </w:rPr>
-          <w:fldChar w:fldCharType="end"/>
-        </w:r>
-      </w:hyperlink>
-    </w:p>
-    <w:p>
-      <w:pPr>
-        <w:pStyle w:val="Verzeichnis1"/>
-        <w:tabs>
-          <w:tab w:val="left" w:pos="480"/>
-        </w:tabs>
-        <w:rPr>
-          <w:rFonts w:asciiTheme="minorHAnsi" w:eastAsiaTheme="minorEastAsia" w:hAnsiTheme="minorHAnsi" w:cstheme="minorBidi"/>
-          <w:sz w:val="22"/>
-          <w:szCs w:val="22"/>
-          <w:lang w:eastAsia="de-DE"/>
-        </w:rPr>
-      </w:pPr>
-      <w:hyperlink w:anchor="_Toc382422669" w:history="1">
-        <w:r>
-          <w:rPr>
-            <w:rStyle w:val="Hyperlink"/>
-          </w:rPr>
-          <w:t>4</w:t>
-        </w:r>
-        <w:r>
-          <w:rPr>
-            <w:rFonts w:asciiTheme="minorHAnsi" w:eastAsiaTheme="minorEastAsia" w:hAnsiTheme="minorHAnsi" w:cstheme="minorBidi"/>
-            <w:sz w:val="22"/>
-            <w:szCs w:val="22"/>
-            <w:lang w:eastAsia="de-DE"/>
-          </w:rPr>
-          <w:tab/>
-        </w:r>
-        <w:r>
-          <w:rPr>
-            <w:rStyle w:val="Hyperlink"/>
-          </w:rPr>
-          <w:t>Umsetzung</w:t>
-        </w:r>
-        <w:r>
-          <w:rPr>
-            <w:webHidden/>
-          </w:rPr>
-          <w:tab/>
-        </w:r>
-        <w:r>
-          <w:rPr>
-            <w:webHidden/>
-          </w:rPr>
-          <w:fldChar w:fldCharType="begin"/>
-        </w:r>
-        <w:r>
-          <w:rPr>
-            <w:webHidden/>
-          </w:rPr>
-          <w:instrText xml:space="preserve"> PAGEREF _Toc382422669 \h </w:instrText>
-        </w:r>
-        <w:r>
-          <w:rPr>
-            <w:webHidden/>
-          </w:rPr>
-        </w:r>
-        <w:r>
-          <w:rPr>
-            <w:webHidden/>
-          </w:rPr>
-          <w:fldChar w:fldCharType="separate"/>
-        </w:r>
-        <w:r>
-          <w:rPr>
-            <w:webHidden/>
-          </w:rPr>
-          <w:t>12</w:t>
-        </w:r>
-        <w:r>
-          <w:rPr>
             <w:webHidden/>
           </w:rPr>
           <w:fldChar w:fldCharType="end"/>
@@ -4336,13 +4194,13 @@
           <w:lang w:eastAsia="de-DE"/>
         </w:rPr>
       </w:pPr>
-      <w:hyperlink w:anchor="_Toc382422670" w:history="1">
+      <w:hyperlink w:anchor="_Toc382747460" w:history="1">
         <w:r>
           <w:rPr>
             <w:rStyle w:val="Hyperlink"/>
             <w:noProof/>
           </w:rPr>
-          <w:t>4.1</w:t>
+          <w:t>2.4</w:t>
         </w:r>
         <w:r>
           <w:rPr>
@@ -4359,7 +4217,7 @@
             <w:rStyle w:val="Hyperlink"/>
             <w:noProof/>
           </w:rPr>
-          <w:t>Nao</w:t>
+          <w:t>Threads</w:t>
         </w:r>
         <w:r>
           <w:rPr>
@@ -4380,7 +4238,7 @@
             <w:noProof/>
             <w:webHidden/>
           </w:rPr>
-          <w:instrText xml:space="preserve"> PAGEREF _Toc382422670 \h </w:instrText>
+          <w:instrText xml:space="preserve"> PAGEREF _Toc382747460 \h </w:instrText>
         </w:r>
         <w:r>
           <w:rPr>
@@ -4400,11 +4258,167 @@
             <w:noProof/>
             <w:webHidden/>
           </w:rPr>
+          <w:t>10</w:t>
+        </w:r>
+        <w:r>
+          <w:rPr>
+            <w:noProof/>
+            <w:webHidden/>
+          </w:rPr>
+          <w:fldChar w:fldCharType="end"/>
+        </w:r>
+      </w:hyperlink>
+    </w:p>
+    <w:p>
+      <w:pPr>
+        <w:pStyle w:val="Verzeichnis1"/>
+        <w:tabs>
+          <w:tab w:val="left" w:pos="480"/>
+        </w:tabs>
+        <w:rPr>
+          <w:rFonts w:asciiTheme="minorHAnsi" w:eastAsiaTheme="minorEastAsia" w:hAnsiTheme="minorHAnsi" w:cstheme="minorBidi"/>
+          <w:sz w:val="22"/>
+          <w:szCs w:val="22"/>
+          <w:lang w:eastAsia="de-DE"/>
+        </w:rPr>
+      </w:pPr>
+      <w:hyperlink w:anchor="_Toc382747461" w:history="1">
+        <w:r>
+          <w:rPr>
+            <w:rStyle w:val="Hyperlink"/>
+          </w:rPr>
+          <w:t>3</w:t>
+        </w:r>
+        <w:r>
+          <w:rPr>
+            <w:rFonts w:asciiTheme="minorHAnsi" w:eastAsiaTheme="minorEastAsia" w:hAnsiTheme="minorHAnsi" w:cstheme="minorBidi"/>
+            <w:sz w:val="22"/>
+            <w:szCs w:val="22"/>
+            <w:lang w:eastAsia="de-DE"/>
+          </w:rPr>
+          <w:tab/>
+        </w:r>
+        <w:r>
+          <w:rPr>
+            <w:rStyle w:val="Hyperlink"/>
+          </w:rPr>
+          <w:t>Konzeption/Planung</w:t>
+        </w:r>
+        <w:r>
+          <w:rPr>
+            <w:webHidden/>
+          </w:rPr>
+          <w:tab/>
+        </w:r>
+        <w:r>
+          <w:rPr>
+            <w:webHidden/>
+          </w:rPr>
+          <w:fldChar w:fldCharType="begin"/>
+        </w:r>
+        <w:r>
+          <w:rPr>
+            <w:webHidden/>
+          </w:rPr>
+          <w:instrText xml:space="preserve"> PAGEREF _Toc382747461 \h </w:instrText>
+        </w:r>
+        <w:r>
+          <w:rPr>
+            <w:webHidden/>
+          </w:rPr>
+        </w:r>
+        <w:r>
+          <w:rPr>
+            <w:webHidden/>
+          </w:rPr>
+          <w:fldChar w:fldCharType="separate"/>
+        </w:r>
+        <w:r>
+          <w:rPr>
+            <w:webHidden/>
+          </w:rPr>
+          <w:t>11</w:t>
+        </w:r>
+        <w:r>
+          <w:rPr>
+            <w:webHidden/>
+          </w:rPr>
+          <w:fldChar w:fldCharType="end"/>
+        </w:r>
+      </w:hyperlink>
+    </w:p>
+    <w:p>
+      <w:pPr>
+        <w:pStyle w:val="Verzeichnis1"/>
+        <w:tabs>
+          <w:tab w:val="left" w:pos="480"/>
+        </w:tabs>
+        <w:rPr>
+          <w:rFonts w:asciiTheme="minorHAnsi" w:eastAsiaTheme="minorEastAsia" w:hAnsiTheme="minorHAnsi" w:cstheme="minorBidi"/>
+          <w:sz w:val="22"/>
+          <w:szCs w:val="22"/>
+          <w:lang w:eastAsia="de-DE"/>
+        </w:rPr>
+      </w:pPr>
+      <w:hyperlink w:anchor="_Toc382747462" w:history="1">
+        <w:r>
+          <w:rPr>
+            <w:rStyle w:val="Hyperlink"/>
+          </w:rPr>
+          <w:t>4</w:t>
+        </w:r>
+        <w:r>
+          <w:rPr>
+            <w:rFonts w:asciiTheme="minorHAnsi" w:eastAsiaTheme="minorEastAsia" w:hAnsiTheme="minorHAnsi" w:cstheme="minorBidi"/>
+            <w:sz w:val="22"/>
+            <w:szCs w:val="22"/>
+            <w:lang w:eastAsia="de-DE"/>
+          </w:rPr>
+          <w:tab/>
+        </w:r>
+        <w:r>
+          <w:rPr>
+            <w:rStyle w:val="Hyperlink"/>
+          </w:rPr>
+          <w:t>Umsetzung</w:t>
+        </w:r>
+        <w:r>
+          <w:rPr>
+            <w:webHidden/>
+          </w:rPr>
+          <w:tab/>
+        </w:r>
+        <w:r>
+          <w:rPr>
+            <w:webHidden/>
+          </w:rPr>
+          <w:fldChar w:fldCharType="begin"/>
+        </w:r>
+        <w:r>
+          <w:rPr>
+            <w:webHidden/>
+          </w:rPr>
+          <w:instrText xml:space="preserve"> PAGEREF _Toc382747462 \h </w:instrText>
+        </w:r>
+        <w:r>
+          <w:rPr>
+            <w:webHidden/>
+          </w:rPr>
+        </w:r>
+        <w:r>
+          <w:rPr>
+            <w:webHidden/>
+          </w:rPr>
+          <w:fldChar w:fldCharType="separate"/>
+        </w:r>
+        <w:r>
+          <w:rPr>
+            <w:webHidden/>
+          </w:rPr>
           <w:t>12</w:t>
         </w:r>
         <w:r>
           <w:rPr>
-            <w:noProof/>
             <w:webHidden/>
           </w:rPr>
           <w:fldChar w:fldCharType="end"/>
@@ -4422,13 +4436,13 @@
           <w:lang w:eastAsia="de-DE"/>
         </w:rPr>
       </w:pPr>
-      <w:hyperlink w:anchor="_Toc382422671" w:history="1">
+      <w:hyperlink w:anchor="_Toc382747463" w:history="1">
         <w:r>
           <w:rPr>
             <w:rStyle w:val="Hyperlink"/>
             <w:noProof/>
           </w:rPr>
-          <w:t>4.2</w:t>
+          <w:t>4.1</w:t>
         </w:r>
         <w:r>
           <w:rPr>
@@ -4445,7 +4459,7 @@
             <w:rStyle w:val="Hyperlink"/>
             <w:noProof/>
           </w:rPr>
-          <w:t>Kinect</w:t>
+          <w:t>Programm</w:t>
         </w:r>
         <w:r>
           <w:rPr>
@@ -4466,7 +4480,7 @@
             <w:noProof/>
             <w:webHidden/>
           </w:rPr>
-          <w:instrText xml:space="preserve"> PAGEREF _Toc382422671 \h </w:instrText>
+          <w:instrText xml:space="preserve"> PAGEREF _Toc382747463 \h </w:instrText>
         </w:r>
         <w:r>
           <w:rPr>
@@ -4499,7 +4513,7 @@
     </w:p>
     <w:p>
       <w:pPr>
-        <w:pStyle w:val="Verzeichnis2"/>
+        <w:pStyle w:val="Verzeichnis3"/>
         <w:rPr>
           <w:rFonts w:asciiTheme="minorHAnsi" w:eastAsiaTheme="minorEastAsia" w:hAnsiTheme="minorHAnsi" w:cstheme="minorBidi"/>
           <w:noProof/>
@@ -4508,13 +4522,13 @@
           <w:lang w:eastAsia="de-DE"/>
         </w:rPr>
       </w:pPr>
-      <w:hyperlink w:anchor="_Toc382422672" w:history="1">
+      <w:hyperlink w:anchor="_Toc382747464" w:history="1">
         <w:r>
           <w:rPr>
             <w:rStyle w:val="Hyperlink"/>
             <w:noProof/>
           </w:rPr>
-          <w:t>4.3</w:t>
+          <w:t>4.1.1</w:t>
         </w:r>
         <w:r>
           <w:rPr>
@@ -4531,7 +4545,7 @@
             <w:rStyle w:val="Hyperlink"/>
             <w:noProof/>
           </w:rPr>
-          <w:t>Programm</w:t>
+          <w:t>Schwierigkeitsgrade</w:t>
         </w:r>
         <w:r>
           <w:rPr>
@@ -4552,7 +4566,7 @@
             <w:noProof/>
             <w:webHidden/>
           </w:rPr>
-          <w:instrText xml:space="preserve"> PAGEREF _Toc382422672 \h </w:instrText>
+          <w:instrText xml:space="preserve"> PAGEREF _Toc382747464 \h </w:instrText>
         </w:r>
         <w:r>
           <w:rPr>
@@ -4594,13 +4608,13 @@
           <w:lang w:eastAsia="de-DE"/>
         </w:rPr>
       </w:pPr>
-      <w:hyperlink w:anchor="_Toc382422673" w:history="1">
+      <w:hyperlink w:anchor="_Toc382747465" w:history="1">
         <w:r>
           <w:rPr>
             <w:rStyle w:val="Hyperlink"/>
             <w:noProof/>
           </w:rPr>
-          <w:t>4.4</w:t>
+          <w:t>4.2</w:t>
         </w:r>
         <w:r>
           <w:rPr>
@@ -4617,6 +4631,264 @@
             <w:rStyle w:val="Hyperlink"/>
             <w:noProof/>
           </w:rPr>
+          <w:t>Nao</w:t>
+        </w:r>
+        <w:r>
+          <w:rPr>
+            <w:noProof/>
+            <w:webHidden/>
+          </w:rPr>
+          <w:tab/>
+        </w:r>
+        <w:r>
+          <w:rPr>
+            <w:noProof/>
+            <w:webHidden/>
+          </w:rPr>
+          <w:fldChar w:fldCharType="begin"/>
+        </w:r>
+        <w:r>
+          <w:rPr>
+            <w:noProof/>
+            <w:webHidden/>
+          </w:rPr>
+          <w:instrText xml:space="preserve"> PAGEREF _Toc382747465 \h </w:instrText>
+        </w:r>
+        <w:r>
+          <w:rPr>
+            <w:noProof/>
+            <w:webHidden/>
+          </w:rPr>
+        </w:r>
+        <w:r>
+          <w:rPr>
+            <w:noProof/>
+            <w:webHidden/>
+          </w:rPr>
+          <w:fldChar w:fldCharType="separate"/>
+        </w:r>
+        <w:r>
+          <w:rPr>
+            <w:noProof/>
+            <w:webHidden/>
+          </w:rPr>
+          <w:t>12</w:t>
+        </w:r>
+        <w:r>
+          <w:rPr>
+            <w:noProof/>
+            <w:webHidden/>
+          </w:rPr>
+          <w:fldChar w:fldCharType="end"/>
+        </w:r>
+      </w:hyperlink>
+    </w:p>
+    <w:p>
+      <w:pPr>
+        <w:pStyle w:val="Verzeichnis2"/>
+        <w:rPr>
+          <w:rFonts w:asciiTheme="minorHAnsi" w:eastAsiaTheme="minorEastAsia" w:hAnsiTheme="minorHAnsi" w:cstheme="minorBidi"/>
+          <w:noProof/>
+          <w:sz w:val="22"/>
+          <w:szCs w:val="22"/>
+          <w:lang w:eastAsia="de-DE"/>
+        </w:rPr>
+      </w:pPr>
+      <w:hyperlink w:anchor="_Toc382747466" w:history="1">
+        <w:r>
+          <w:rPr>
+            <w:rStyle w:val="Hyperlink"/>
+            <w:noProof/>
+          </w:rPr>
+          <w:t>4.3</w:t>
+        </w:r>
+        <w:r>
+          <w:rPr>
+            <w:rFonts w:asciiTheme="minorHAnsi" w:eastAsiaTheme="minorEastAsia" w:hAnsiTheme="minorHAnsi" w:cstheme="minorBidi"/>
+            <w:noProof/>
+            <w:sz w:val="22"/>
+            <w:szCs w:val="22"/>
+            <w:lang w:eastAsia="de-DE"/>
+          </w:rPr>
+          <w:tab/>
+        </w:r>
+        <w:r>
+          <w:rPr>
+            <w:rStyle w:val="Hyperlink"/>
+            <w:noProof/>
+          </w:rPr>
+          <w:t>Kinect</w:t>
+        </w:r>
+        <w:r>
+          <w:rPr>
+            <w:noProof/>
+            <w:webHidden/>
+          </w:rPr>
+          <w:tab/>
+        </w:r>
+        <w:r>
+          <w:rPr>
+            <w:noProof/>
+            <w:webHidden/>
+          </w:rPr>
+          <w:fldChar w:fldCharType="begin"/>
+        </w:r>
+        <w:r>
+          <w:rPr>
+            <w:noProof/>
+            <w:webHidden/>
+          </w:rPr>
+          <w:instrText xml:space="preserve"> PAGEREF _Toc382747466 \h </w:instrText>
+        </w:r>
+        <w:r>
+          <w:rPr>
+            <w:noProof/>
+            <w:webHidden/>
+          </w:rPr>
+        </w:r>
+        <w:r>
+          <w:rPr>
+            <w:noProof/>
+            <w:webHidden/>
+          </w:rPr>
+          <w:fldChar w:fldCharType="separate"/>
+        </w:r>
+        <w:r>
+          <w:rPr>
+            <w:noProof/>
+            <w:webHidden/>
+          </w:rPr>
+          <w:t>12</w:t>
+        </w:r>
+        <w:r>
+          <w:rPr>
+            <w:noProof/>
+            <w:webHidden/>
+          </w:rPr>
+          <w:fldChar w:fldCharType="end"/>
+        </w:r>
+      </w:hyperlink>
+    </w:p>
+    <w:p>
+      <w:pPr>
+        <w:pStyle w:val="Verzeichnis2"/>
+        <w:rPr>
+          <w:rFonts w:asciiTheme="minorHAnsi" w:eastAsiaTheme="minorEastAsia" w:hAnsiTheme="minorHAnsi" w:cstheme="minorBidi"/>
+          <w:noProof/>
+          <w:sz w:val="22"/>
+          <w:szCs w:val="22"/>
+          <w:lang w:eastAsia="de-DE"/>
+        </w:rPr>
+      </w:pPr>
+      <w:hyperlink w:anchor="_Toc382747467" w:history="1">
+        <w:r>
+          <w:rPr>
+            <w:rStyle w:val="Hyperlink"/>
+            <w:noProof/>
+          </w:rPr>
+          <w:t>4.4</w:t>
+        </w:r>
+        <w:r>
+          <w:rPr>
+            <w:rFonts w:asciiTheme="minorHAnsi" w:eastAsiaTheme="minorEastAsia" w:hAnsiTheme="minorHAnsi" w:cstheme="minorBidi"/>
+            <w:noProof/>
+            <w:sz w:val="22"/>
+            <w:szCs w:val="22"/>
+            <w:lang w:eastAsia="de-DE"/>
+          </w:rPr>
+          <w:tab/>
+        </w:r>
+        <w:r>
+          <w:rPr>
+            <w:rStyle w:val="Hyperlink"/>
+            <w:noProof/>
+          </w:rPr>
+          <w:t>GUI</w:t>
+        </w:r>
+        <w:r>
+          <w:rPr>
+            <w:noProof/>
+            <w:webHidden/>
+          </w:rPr>
+          <w:tab/>
+        </w:r>
+        <w:r>
+          <w:rPr>
+            <w:noProof/>
+            <w:webHidden/>
+          </w:rPr>
+          <w:fldChar w:fldCharType="begin"/>
+        </w:r>
+        <w:r>
+          <w:rPr>
+            <w:noProof/>
+            <w:webHidden/>
+          </w:rPr>
+          <w:instrText xml:space="preserve"> PAGEREF _Toc382747467 \h </w:instrText>
+        </w:r>
+        <w:r>
+          <w:rPr>
+            <w:noProof/>
+            <w:webHidden/>
+          </w:rPr>
+        </w:r>
+        <w:r>
+          <w:rPr>
+            <w:noProof/>
+            <w:webHidden/>
+          </w:rPr>
+          <w:fldChar w:fldCharType="separate"/>
+        </w:r>
+        <w:r>
+          <w:rPr>
+            <w:noProof/>
+            <w:webHidden/>
+          </w:rPr>
+          <w:t>12</w:t>
+        </w:r>
+        <w:r>
+          <w:rPr>
+            <w:noProof/>
+            <w:webHidden/>
+          </w:rPr>
+          <w:fldChar w:fldCharType="end"/>
+        </w:r>
+      </w:hyperlink>
+    </w:p>
+    <w:p>
+      <w:pPr>
+        <w:pStyle w:val="Verzeichnis2"/>
+        <w:rPr>
+          <w:rFonts w:asciiTheme="minorHAnsi" w:eastAsiaTheme="minorEastAsia" w:hAnsiTheme="minorHAnsi" w:cstheme="minorBidi"/>
+          <w:noProof/>
+          <w:sz w:val="22"/>
+          <w:szCs w:val="22"/>
+          <w:lang w:eastAsia="de-DE"/>
+        </w:rPr>
+      </w:pPr>
+      <w:hyperlink w:anchor="_Toc382747468" w:history="1">
+        <w:r>
+          <w:rPr>
+            <w:rStyle w:val="Hyperlink"/>
+            <w:noProof/>
+          </w:rPr>
+          <w:t>4.5</w:t>
+        </w:r>
+        <w:r>
+          <w:rPr>
+            <w:rFonts w:asciiTheme="minorHAnsi" w:eastAsiaTheme="minorEastAsia" w:hAnsiTheme="minorHAnsi" w:cstheme="minorBidi"/>
+            <w:noProof/>
+            <w:sz w:val="22"/>
+            <w:szCs w:val="22"/>
+            <w:lang w:eastAsia="de-DE"/>
+          </w:rPr>
+          <w:tab/>
+        </w:r>
+        <w:r>
+          <w:rPr>
+            <w:rStyle w:val="Hyperlink"/>
+            <w:noProof/>
+          </w:rPr>
           <w:t>Test</w:t>
         </w:r>
         <w:r>
@@ -4638,7 +4910,7 @@
             <w:noProof/>
             <w:webHidden/>
           </w:rPr>
-          <w:instrText xml:space="preserve"> PAGEREF _Toc382422673 \h </w:instrText>
+          <w:instrText xml:space="preserve"> PAGEREF _Toc382747468 \h </w:instrText>
         </w:r>
         <w:r>
           <w:rPr>
@@ -4658,7 +4930,7 @@
             <w:noProof/>
             <w:webHidden/>
           </w:rPr>
-          <w:t>12</w:t>
+          <w:t>13</w:t>
         </w:r>
         <w:r>
           <w:rPr>
@@ -4682,7 +4954,7 @@
           <w:lang w:eastAsia="de-DE"/>
         </w:rPr>
       </w:pPr>
-      <w:hyperlink w:anchor="_Toc382422674" w:history="1">
+      <w:hyperlink w:anchor="_Toc382747469" w:history="1">
         <w:r>
           <w:rPr>
             <w:rStyle w:val="Hyperlink"/>
@@ -4720,7 +4992,7 @@
           <w:rPr>
             <w:webHidden/>
           </w:rPr>
-          <w:instrText xml:space="preserve"> PAGEREF _Toc382422674 \h </w:instrText>
+          <w:instrText xml:space="preserve"> PAGEREF _Toc382747469 \h </w:instrText>
         </w:r>
         <w:r>
           <w:rPr>
@@ -4737,7 +5009,7 @@
           <w:rPr>
             <w:webHidden/>
           </w:rPr>
-          <w:t>13</w:t>
+          <w:t>14</w:t>
         </w:r>
         <w:r>
           <w:rPr>
@@ -4757,7 +5029,7 @@
           <w:lang w:eastAsia="de-DE"/>
         </w:rPr>
       </w:pPr>
-      <w:hyperlink w:anchor="_Toc382422675" w:history="1">
+      <w:hyperlink w:anchor="_Toc382747470" w:history="1">
         <w:r>
           <w:rPr>
             <w:rStyle w:val="Hyperlink"/>
@@ -4780,7 +5052,7 @@
           <w:rPr>
             <w:webHidden/>
           </w:rPr>
-          <w:instrText xml:space="preserve"> PAGEREF _Toc382422675 \h </w:instrText>
+          <w:instrText xml:space="preserve"> PAGEREF _Toc382747470 \h </w:instrText>
         </w:r>
         <w:r>
           <w:rPr>
@@ -4831,7 +5103,7 @@
         <w:pStyle w:val="berschrift1"/>
       </w:pPr>
       <w:bookmarkStart w:id="9" w:name="_Toc262115991"/>
-      <w:bookmarkStart w:id="10" w:name="_Toc382422648"/>
+      <w:bookmarkStart w:id="10" w:name="_Toc382747440"/>
       <w:r>
         <w:lastRenderedPageBreak/>
         <w:t>Einleitung</w:t>
@@ -4916,7 +5188,7 @@
       <w:pPr>
         <w:pStyle w:val="berschrift2"/>
       </w:pPr>
-      <w:bookmarkStart w:id="12" w:name="_Toc382422649"/>
+      <w:bookmarkStart w:id="12" w:name="_Toc382747441"/>
       <w:r>
         <w:t>Motivation</w:t>
       </w:r>
@@ -4924,23 +5196,63 @@
     </w:p>
     <w:p>
       <w:r>
-        <w:t xml:space="preserve">Die Motivation ist es den Roboter in einer spielerischen Umgebung mit dem Menschen zu verknüpfen, um so auch manche Berührungsängste mit dieser neuartigen Technik zu nehmen. Zudem kann Nutzern auf diese Weise auch gezeigt werden, welche Möglichkeiten es gibt, Roboter zu nutzen, die bisher noch nicht in Betracht gezogen worden sind. So ist es zum Beispiel denkbar, dass gewisse Bewegungsabläuft, zum Beispiel zum Erlenen von Schwimmbewegungen, in Zukunft über so ein Verfahren bereits trocken gelernt werden können. </w:t>
+        <w:t xml:space="preserve">Die Motivation ist es den Roboter in einer spielerischen Umgebung mit dem Menschen zu verknüpfen, um so </w:t>
+      </w:r>
+      <w:del w:id="13" w:author="Dennis" w:date="2014-03-16T11:53:00Z">
+        <w:r>
+          <w:delText xml:space="preserve">auch </w:delText>
+        </w:r>
+      </w:del>
+      <w:r>
+        <w:t>manche Berührungsängste mit dieser neuartigen Technik zu nehmen. Zudem kann Nutzern auf diese Weise auch gezeigt werden, welche Möglichkeiten es gibt, Roboter zu nutzen, die bisher noch nicht in Betracht gezogen worden sind. So ist es zum Beispiel denkbar, dass gewisse Bewegungsabläuf</w:t>
+      </w:r>
+      <w:r>
+        <w:t>e</w:t>
+      </w:r>
+      <w:del w:id="14" w:author="Dennis" w:date="2014-03-16T11:56:00Z">
+        <w:r>
+          <w:delText>, zum Beispiel zum</w:delText>
+        </w:r>
+      </w:del>
+      <w:ins w:id="15" w:author="Dennis" w:date="2014-03-16T11:56:00Z">
+        <w:r>
+          <w:t xml:space="preserve"> wie das</w:t>
+        </w:r>
+      </w:ins>
+      <w:r>
+        <w:t xml:space="preserve"> Erlenen von Schwimmbewegungen, </w:t>
+      </w:r>
+      <w:del w:id="16" w:author="Dennis" w:date="2014-03-16T11:56:00Z">
+        <w:r>
+          <w:delText xml:space="preserve">in Zukunft </w:delText>
+        </w:r>
+      </w:del>
+      <w:r>
+        <w:t xml:space="preserve">über so ein Verfahren </w:t>
+      </w:r>
+      <w:del w:id="17" w:author="Dennis" w:date="2014-03-16T11:57:00Z">
+        <w:r>
+          <w:delText xml:space="preserve">bereits </w:delText>
+        </w:r>
+      </w:del>
+      <w:r>
+        <w:t xml:space="preserve">trocken gelernt werden können. </w:t>
       </w:r>
     </w:p>
     <w:p>
       <w:pPr>
         <w:pStyle w:val="berschrift2"/>
       </w:pPr>
-      <w:bookmarkStart w:id="13" w:name="_Toc262115993"/>
-      <w:bookmarkStart w:id="14" w:name="_Toc382422650"/>
+      <w:bookmarkStart w:id="18" w:name="_Toc262115993"/>
+      <w:bookmarkStart w:id="19" w:name="_Toc382747442"/>
       <w:r>
         <w:t>Aufgaben</w:t>
       </w:r>
-      <w:bookmarkEnd w:id="13"/>
+      <w:bookmarkEnd w:id="18"/>
       <w:r>
         <w:t>umfeld</w:t>
       </w:r>
-      <w:bookmarkEnd w:id="14"/>
+      <w:bookmarkEnd w:id="19"/>
     </w:p>
     <w:p>
       <w:r>
@@ -4962,7 +5274,20 @@
         <w:fldChar w:fldCharType="end"/>
       </w:r>
       <w:r>
-        <w:t xml:space="preserve"> und wird von zwei Studenten gemeinsam betreut. Zur Verfügung steht ein Labor mit einem </w:t>
+        <w:t xml:space="preserve"> und wird von zwei Studenten gemeinsam </w:t>
+      </w:r>
+      <w:del w:id="20" w:author="Dennis" w:date="2014-03-16T11:58:00Z">
+        <w:r>
+          <w:delText>betreut</w:delText>
+        </w:r>
+      </w:del>
+      <w:ins w:id="21" w:author="Dennis" w:date="2014-03-16T11:58:00Z">
+        <w:r>
+          <w:t>geschrieben</w:t>
+        </w:r>
+      </w:ins>
+      <w:r>
+        <w:t xml:space="preserve">. Zur Verfügung steht ein Labor mit einem </w:t>
       </w:r>
       <w:proofErr w:type="spellStart"/>
       <w:r>
@@ -4976,14 +5301,27 @@
         <w:t>ramme genutzt werden können. Zu</w:t>
       </w:r>
       <w:r>
-        <w:t xml:space="preserve">dem können die Programme auch auf den privaten Rechnern installiert werden, so dass mit Hilfe von Simulationssoftware auch von zu Hause aus gearbeitet werden kann. </w:t>
+        <w:t xml:space="preserve">dem können die Programme auch auf den privaten Rechnern installiert werden, </w:t>
+      </w:r>
+      <w:del w:id="22" w:author="Dennis" w:date="2014-03-16T11:59:00Z">
+        <w:r>
+          <w:delText>so dass</w:delText>
+        </w:r>
+      </w:del>
+      <w:ins w:id="23" w:author="Dennis" w:date="2014-03-16T11:59:00Z">
+        <w:r>
+          <w:t>sodass</w:t>
+        </w:r>
+      </w:ins>
+      <w:r>
+        <w:t xml:space="preserve"> mit Hilfe von Simulationssoftware auch von zu Hause aus gearbeitet werden kann. </w:t>
       </w:r>
     </w:p>
     <w:p>
       <w:pPr>
         <w:pStyle w:val="berschrift2"/>
       </w:pPr>
-      <w:bookmarkStart w:id="15" w:name="_Toc382422651"/>
+      <w:bookmarkStart w:id="24" w:name="_Toc382747443"/>
       <w:r>
         <w:lastRenderedPageBreak/>
         <w:t>Aufgabenbeschreibung</w:t>
@@ -4991,30 +5329,81 @@
       <w:r>
         <w:t xml:space="preserve"> und Ziele</w:t>
       </w:r>
-      <w:bookmarkEnd w:id="15"/>
-    </w:p>
-    <w:p>
-      <w:r>
-        <w:t xml:space="preserve">Ziel der Arbeit ist es, eine Anwendung zu programmieren, die auf spielerische Weise die Zusammenarbeit zwischen dem Roboter, einem </w:t>
-      </w:r>
-      <w:commentRangeStart w:id="16"/>
-      <w:r>
-        <w:t xml:space="preserve">Spieler </w:t>
-      </w:r>
-      <w:commentRangeEnd w:id="16"/>
-      <w:r>
-        <w:rPr>
-          <w:rStyle w:val="Kommentarzeichen"/>
-        </w:rPr>
-        <w:commentReference w:id="16"/>
-      </w:r>
-      <w:r>
-        <w:t>und der Kinect verknüpft.</w:t>
-      </w:r>
-    </w:p>
-    <w:p>
-      <w:r>
-        <w:t xml:space="preserve">So werden dem Roboter </w:t>
+      <w:bookmarkEnd w:id="24"/>
+    </w:p>
+    <w:p>
+      <w:pPr>
+        <w:rPr>
+          <w:del w:id="25" w:author="Dennis" w:date="2014-03-16T12:02:00Z"/>
+        </w:rPr>
+      </w:pPr>
+      <w:r>
+        <w:t>Ziel der Arbeit ist es, ein</w:t>
+      </w:r>
+      <w:del w:id="26" w:author="Dennis" w:date="2014-03-16T12:01:00Z">
+        <w:r>
+          <w:delText>e</w:delText>
+        </w:r>
+      </w:del>
+      <w:r>
+        <w:t xml:space="preserve"> </w:t>
+      </w:r>
+      <w:del w:id="27" w:author="Dennis" w:date="2014-03-16T12:00:00Z">
+        <w:r>
+          <w:delText xml:space="preserve">Anwendung </w:delText>
+        </w:r>
+      </w:del>
+      <w:ins w:id="28" w:author="Dennis" w:date="2014-03-16T12:00:00Z">
+        <w:r>
+          <w:t xml:space="preserve">Spiel </w:t>
+        </w:r>
+      </w:ins>
+      <w:r>
+        <w:t xml:space="preserve">zu programmieren, </w:t>
+      </w:r>
+      <w:ins w:id="29" w:author="Dennis" w:date="2014-03-16T12:01:00Z">
+        <w:r>
+          <w:t>bei dem sowohl ein Roboter als auch das Kamerasystem Kinect zum Einsatz kommt.</w:t>
+        </w:r>
+      </w:ins>
+      <w:ins w:id="30" w:author="Dennis" w:date="2014-03-16T12:02:00Z">
+        <w:r>
+          <w:t xml:space="preserve"> </w:t>
+        </w:r>
+      </w:ins>
+      <w:del w:id="31" w:author="Dennis" w:date="2014-03-16T12:02:00Z">
+        <w:r>
+          <w:delText xml:space="preserve">die auf spielerische Weise die Zusammenarbeit zwischen dem Roboter, einem </w:delText>
+        </w:r>
+        <w:commentRangeStart w:id="32"/>
+        <w:r>
+          <w:delText xml:space="preserve">Spieler </w:delText>
+        </w:r>
+        <w:commentRangeEnd w:id="32"/>
+        <w:r>
+          <w:rPr>
+            <w:rStyle w:val="Kommentarzeichen"/>
+          </w:rPr>
+          <w:commentReference w:id="32"/>
+        </w:r>
+        <w:r>
+          <w:delText>und der Kinect verknüpft.</w:delText>
+        </w:r>
+      </w:del>
+    </w:p>
+    <w:p>
+      <w:del w:id="33" w:author="Dennis" w:date="2014-03-16T12:02:00Z">
+        <w:r>
+          <w:delText>So werden dem</w:delText>
+        </w:r>
+      </w:del>
+      <w:ins w:id="34" w:author="Dennis" w:date="2014-03-16T12:02:00Z">
+        <w:r>
+          <w:t>Dem</w:t>
+        </w:r>
+      </w:ins>
+      <w:r>
+        <w:t xml:space="preserve"> Roboter </w:t>
       </w:r>
       <w:proofErr w:type="spellStart"/>
       <w:r>
@@ -5022,7 +5411,23 @@
       </w:r>
       <w:proofErr w:type="spellEnd"/>
       <w:r>
-        <w:t xml:space="preserve"> verschiedene Bewegung beigebracht, die er auf Befehl automatisiert ausführen kann.</w:t>
+        <w:t xml:space="preserve"> </w:t>
+      </w:r>
+      <w:ins w:id="35" w:author="Dennis" w:date="2014-03-16T12:02:00Z">
+        <w:r>
+          <w:t xml:space="preserve">werden </w:t>
+        </w:r>
+      </w:ins>
+      <w:r>
+        <w:t xml:space="preserve">verschiedene </w:t>
+      </w:r>
+      <w:proofErr w:type="gramStart"/>
+      <w:r>
+        <w:t>Bewegung</w:t>
+      </w:r>
+      <w:proofErr w:type="gramEnd"/>
+      <w:r>
+        <w:t xml:space="preserve"> beigebracht, die er auf Befehl automatisiert ausführen kann.</w:t>
       </w:r>
     </w:p>
     <w:p>
@@ -5058,11 +5463,11 @@
       <w:pPr>
         <w:pStyle w:val="berschrift2"/>
       </w:pPr>
-      <w:bookmarkStart w:id="17" w:name="_Toc382422652"/>
+      <w:bookmarkStart w:id="36" w:name="_Toc382747444"/>
       <w:r>
         <w:t>Vorgehensweise</w:t>
       </w:r>
-      <w:bookmarkEnd w:id="17"/>
+      <w:bookmarkEnd w:id="36"/>
     </w:p>
     <w:p>
       <w:r>
@@ -5077,7 +5482,28 @@
         <w:t xml:space="preserve"> verschiedene einfache Bewegungen einzuprogrammieren. Anschließend wird die Kinect mit einem Skeleton Stream programmiert und die Winkel </w:t>
       </w:r>
       <w:r>
-        <w:t>am Ende einer Bewegung berechnet, die bei den Bewegungen entstehen. Diese sollen dann mit den Winkel des Roboters verglichen und gewertet werden. Das Ergebnis soll in einer übersichtlichen GUI dem Nutzer gezeigt werden.</w:t>
+        <w:t xml:space="preserve">am Ende einer Bewegung berechnet, die bei den Bewegungen entstehen. Diese sollen dann mit den Winkel des Roboters verglichen und gewertet werden. Das Ergebnis soll in einer übersichtlichen </w:t>
+      </w:r>
+      <w:del w:id="37" w:author="Dennis" w:date="2014-03-16T12:05:00Z">
+        <w:r>
+          <w:delText xml:space="preserve">GUI </w:delText>
+        </w:r>
+      </w:del>
+      <w:commentRangeStart w:id="38"/>
+      <w:ins w:id="39" w:author="Dennis" w:date="2014-03-16T12:05:00Z">
+        <w:r>
+          <w:t xml:space="preserve">grafischen Benutzeroberfläche </w:t>
+        </w:r>
+        <w:commentRangeEnd w:id="38"/>
+        <w:r>
+          <w:rPr>
+            <w:rStyle w:val="Kommentarzeichen"/>
+          </w:rPr>
+          <w:commentReference w:id="38"/>
+        </w:r>
+      </w:ins>
+      <w:r>
+        <w:t>dem Nutzer gezeigt werden.</w:t>
       </w:r>
     </w:p>
     <w:p>
@@ -5092,18 +5518,18 @@
       <w:pPr>
         <w:pStyle w:val="berschrift1"/>
       </w:pPr>
-      <w:bookmarkStart w:id="18" w:name="_Toc382422653"/>
-      <w:bookmarkStart w:id="19" w:name="_Ref346527342"/>
+      <w:bookmarkStart w:id="40" w:name="_Ref346527342"/>
+      <w:bookmarkStart w:id="41" w:name="_Toc382747445"/>
       <w:r>
         <w:lastRenderedPageBreak/>
         <w:t>Grundlagen</w:t>
       </w:r>
-      <w:bookmarkEnd w:id="18"/>
+      <w:bookmarkEnd w:id="41"/>
       <w:r>
         <w:t xml:space="preserve"> </w:t>
       </w:r>
     </w:p>
-    <w:bookmarkEnd w:id="19"/>
+    <w:bookmarkEnd w:id="40"/>
     <w:p>
       <w:pPr>
         <w:rPr>
@@ -5240,33 +5666,33 @@
       <w:pPr>
         <w:pStyle w:val="berschrift2"/>
       </w:pPr>
-      <w:bookmarkStart w:id="20" w:name="_Ref381795218"/>
-      <w:bookmarkStart w:id="21" w:name="_Ref381795227"/>
-      <w:bookmarkStart w:id="22" w:name="_Toc382422654"/>
+      <w:bookmarkStart w:id="42" w:name="_Ref381795218"/>
+      <w:bookmarkStart w:id="43" w:name="_Ref381795227"/>
+      <w:bookmarkStart w:id="44" w:name="_Toc382747446"/>
       <w:r>
         <w:t>K</w:t>
       </w:r>
       <w:r>
         <w:t>inect</w:t>
       </w:r>
-      <w:bookmarkEnd w:id="20"/>
-      <w:bookmarkEnd w:id="21"/>
-      <w:bookmarkEnd w:id="22"/>
+      <w:bookmarkEnd w:id="42"/>
+      <w:bookmarkEnd w:id="43"/>
+      <w:bookmarkEnd w:id="44"/>
     </w:p>
     <w:p>
       <w:r>
         <w:t xml:space="preserve">Die Kinect ist eine Hardware aus dem Hause Microsoft in Zusammenarbeit mit dem Unternehmen PrimeSense. Sie wurde zunächst für die Steuerung der Spielekonsole Xbox360 entwickelt. Die Kinect setzt wie auch die Nintendo Wii oder Sonys Move auf den Körpereinsatz des Benutzers. Der große Unterschied liegt aber darin, dass der Benutzer keinen Controller in der Hand halten muss. Bei der Kinect wird der ganze Körper zum „Controller“. Die Kinect-Kamera ist eine Leiste aus vielen Sensoren (siehe Abbildung </w:t>
       </w:r>
-      <w:commentRangeStart w:id="23"/>
+      <w:commentRangeStart w:id="45"/>
       <w:r>
         <w:t>XXX</w:t>
       </w:r>
-      <w:commentRangeEnd w:id="23"/>
+      <w:commentRangeEnd w:id="45"/>
       <w:r>
         <w:rPr>
           <w:rStyle w:val="Kommentarzeichen"/>
         </w:rPr>
-        <w:commentReference w:id="23"/>
+        <w:commentReference w:id="45"/>
       </w:r>
       <w:r>
         <w:t>) und erkennt so die Bewegungen der davorstehenden Personen</w:t>
@@ -5335,7 +5761,13 @@
     </w:p>
     <w:p>
       <w:r>
-        <w:t xml:space="preserve">Nachdem die Kinect so erfolgreich für die Spielekonsole verkauft wurde, ist sie seit Februar 2012 auch für Windows erhältlich. Wie Microsoft selbst schreibt, erhält der Windows-Computer durch die Kinect Augen, Ohre und auch ein Gehirn. Zusätzlich zu der Hardware wird auch </w:t>
+        <w:t xml:space="preserve">Nachdem die Kinect so erfolgreich für die Spielekonsole verkauft wurde, ist sie seit Februar 2012 auch für Windows erhältlich. Wie Microsoft selbst schreibt, erhält der Windows-Computer durch die Kinect Augen, Ohre und auch ein Gehirn. </w:t>
+      </w:r>
+      <w:r>
+        <w:t>Bei der Bestellung der Hardware wird z</w:t>
+      </w:r>
+      <w:r>
+        <w:t xml:space="preserve">usätzlich </w:t>
       </w:r>
       <w:r>
         <w:t>ein Software Development Kit (SDK)</w:t>
@@ -5353,21 +5785,16 @@
         <w:t xml:space="preserve"> </w:t>
       </w:r>
       <w:r>
-        <w:t xml:space="preserve">mitgeliefert, was nichts anderes ist als eine Sammlung von Werkzeugen und Anwendungen, um eine Software zu erstellen. </w:t>
-      </w:r>
-      <w:commentRangeStart w:id="24"/>
-      <w:r>
-        <w:t>Zusätzlich befindet sich noch eine Dokumentation im Angebot</w:t>
-      </w:r>
-      <w:commentRangeEnd w:id="24"/>
-      <w:r>
-        <w:rPr>
-          <w:rStyle w:val="Kommentarzeichen"/>
-        </w:rPr>
-        <w:commentReference w:id="24"/>
-      </w:r>
-      <w:r>
-        <w:t>. Das Windows-SDK soll die Software-Entwicklung für Kinect-Anwendungen erleichtern</w:t>
+        <w:t xml:space="preserve">mitgeliefert, was nichts anderes ist als eine Sammlung von Werkzeugen und Anwendungen, um eine Software zu erstellen. Das Windows-SDK soll </w:t>
+      </w:r>
+      <w:r>
+        <w:t xml:space="preserve">also </w:t>
+      </w:r>
+      <w:r>
+        <w:t>die Software-Entwicklung für Kinect-Anwendungen erleichter</w:t>
+      </w:r>
+      <w:r>
+        <w:t>n. Des Weiteren befindet sich eine Dokumentation für die Kinect im Windows-Umfeld im Angebot</w:t>
       </w:r>
       <w:sdt>
         <w:sdtPr>
@@ -5435,11 +5862,11 @@
       <w:pPr>
         <w:pStyle w:val="berschrift3"/>
       </w:pPr>
-      <w:bookmarkStart w:id="25" w:name="_Toc382422655"/>
+      <w:bookmarkStart w:id="46" w:name="_Toc382747447"/>
       <w:r>
         <w:t>Sensoren der Kinect</w:t>
       </w:r>
-      <w:bookmarkEnd w:id="25"/>
+      <w:bookmarkEnd w:id="46"/>
     </w:p>
     <w:p>
       <w:r>
@@ -5488,93 +5915,6 @@
       <w:proofErr w:type="spellEnd"/>
       <w:r>
         <w:t xml:space="preserve"> befindet sich außerdem ein Motor, über den die Sensoren-Leiste ausgerichtet werden kann.</w:t>
-      </w:r>
-    </w:p>
-    <w:p>
-      <w:r>
-        <w:t>Durch die beiden Infrarot-Komponenten werden die Tiefendaten, also ein 3D-Bild erzeugt. Hierzu wird von dem Infrarot-Projektor eine definierte Punkt-Matrix in den Raum gesendet. Die Infrarot-Kamera nimmt das Muster des Infrarot-Lichts wieder auf und gibt die Daten an den internen</w:t>
-      </w:r>
-      <w:r>
-        <w:t xml:space="preserve"> Chip weiter. Von ihm werden dann aus den Kameradaten die räumlichen Koordinaten ausgerechnet.</w:t>
-      </w:r>
-      <w:r>
-        <w:t xml:space="preserve"> Bei dem Projektor wurde auch darauf geachtet, dass die Laserstrahlen selbst bei einem Einfall ins Augeninnere des Benutzers nicht schädlich sind.</w:t>
-      </w:r>
-    </w:p>
-    <w:p>
-      <w:r>
-        <w:lastRenderedPageBreak/>
-        <w:t xml:space="preserve">Die Farbkamera ist für die Aufnahme von 2D-Bildern zuständig. Die Kamera besitzt hierbei eine </w:t>
-      </w:r>
-      <w:r>
-        <w:t xml:space="preserve">Video Graphics Array </w:t>
-      </w:r>
-      <w:r>
-        <w:t>(</w:t>
-      </w:r>
-      <w:r>
-        <w:t>VGA</w:t>
-      </w:r>
-      <w:r>
-        <w:t>)</w:t>
-      </w:r>
-      <w:r>
-        <w:fldChar w:fldCharType="begin"/>
-      </w:r>
-      <w:r>
-        <w:instrText xml:space="preserve"> XE "VGA" \f "abk" \t "Video Graphics Array" </w:instrText>
-      </w:r>
-      <w:r>
-        <w:fldChar w:fldCharType="end"/>
-      </w:r>
-      <w:r>
-        <w:t xml:space="preserve">-Auflösung von </w:t>
-      </w:r>
-      <w:commentRangeStart w:id="26"/>
-      <w:r>
-        <w:t>640x480 Pixeln</w:t>
-      </w:r>
-      <w:commentRangeEnd w:id="26"/>
-      <w:r>
-        <w:rPr>
-          <w:rStyle w:val="Kommentarzeichen"/>
-        </w:rPr>
-        <w:commentReference w:id="26"/>
-      </w:r>
-      <w:r>
-        <w:t>.</w:t>
-      </w:r>
-    </w:p>
-    <w:p>
-      <w:r>
-        <w:t>Die vier Mikrofone werden für eine Audioortung benutzt. Somit lässt sich ein Sprachbefehl eines Benutzers genau zuordnen.</w:t>
-      </w:r>
-      <w:r>
-        <w:t xml:space="preserve"> Durch die Mikrofone ist es auch möglich </w:t>
-      </w:r>
-      <w:r>
-        <w:t>ein</w:t>
-      </w:r>
-      <w:r>
-        <w:t xml:space="preserve"> </w:t>
-      </w:r>
-      <w:r>
-        <w:t>Xbox-</w:t>
-      </w:r>
-      <w:r>
-        <w:t xml:space="preserve">Spiel per Sprache zu </w:t>
-      </w:r>
-      <w:r>
-        <w:t>starten</w:t>
-      </w:r>
-      <w:r>
-        <w:t xml:space="preserve"> oder von vorne zu </w:t>
-      </w:r>
-      <w:r>
-        <w:t>beginnen</w:t>
-      </w:r>
-      <w:r>
-        <w:t>.</w:t>
       </w:r>
     </w:p>
     <w:p/>
@@ -5588,8 +5928,9 @@
           <w:noProof/>
           <w:lang w:eastAsia="de-DE"/>
         </w:rPr>
+        <w:lastRenderedPageBreak/>
         <w:drawing>
-          <wp:inline distT="0" distB="0" distL="0" distR="0" wp14:anchorId="46DED547" wp14:editId="6DA8D916">
+          <wp:inline distT="0" distB="0" distL="0" distR="0" wp14:anchorId="55027C7D" wp14:editId="5B6EBB2C">
             <wp:extent cx="5759450" cy="3686632"/>
             <wp:effectExtent l="0" t="0" r="0" b="9525"/>
             <wp:docPr id="31" name="Grafik 31" descr="Datei:S910310 abb2.png"/>
@@ -5639,7 +5980,7 @@
         <w:pStyle w:val="Beschriftung"/>
         <w:jc w:val="center"/>
       </w:pPr>
-      <w:bookmarkStart w:id="27" w:name="_Toc382422607"/>
+      <w:bookmarkStart w:id="47" w:name="_Toc382422607"/>
       <w:r>
         <w:t xml:space="preserve">Abb. </w:t>
       </w:r>
@@ -5680,17 +6021,129 @@
           </w:r>
         </w:sdtContent>
       </w:sdt>
-      <w:bookmarkEnd w:id="27"/>
+      <w:bookmarkEnd w:id="47"/>
     </w:p>
     <w:p/>
-    <w:p>
-      <w:r>
-        <w:t xml:space="preserve">Die Kamera </w:t>
-      </w:r>
-      <w:r>
-        <w:t xml:space="preserve">ist mithilfe des Infrarot-Sensors in der Lage Menschen von leblosen Objekten zu unterscheiden. Es wird für jeden Spieler, der vor der Kinect steht, ein Skelett mit 20 Gelenken erstellt. </w:t>
-      </w:r>
-    </w:p>
+    <w:p/>
+    <w:p>
+      <w:r>
+        <w:t>Durch die beiden Infrarot-Komponenten werden die Tiefendaten, also ein 3D-Bild erzeugt. Hierzu wird von dem Infrarot-Projektor eine definierte Punkt-Matrix in den Raum gesendet. Die Infrarot-Kamera nimmt das Muster des Infrarot-Lichts wieder auf und gibt die Daten an den internen</w:t>
+      </w:r>
+      <w:r>
+        <w:t xml:space="preserve"> Chip weiter. Von ihm werden dann aus den Kameradaten die räumlichen Koordinaten ausgerechnet.</w:t>
+      </w:r>
+      <w:r>
+        <w:t xml:space="preserve"> Bei dem Projektor wurde auch darauf geachtet, dass die Laserstrahlen selbst bei einem Einfall ins Augeninnere des Benutzers nicht schädlich sind.</w:t>
+      </w:r>
+    </w:p>
+    <w:p>
+      <w:r>
+        <w:t xml:space="preserve">Die Farbkamera ist für die Aufnahme von 2D-Bildern zuständig. Die Kamera besitzt hierbei eine </w:t>
+      </w:r>
+      <w:r>
+        <w:t xml:space="preserve">Video Graphics Array </w:t>
+      </w:r>
+      <w:r>
+        <w:t>(</w:t>
+      </w:r>
+      <w:r>
+        <w:t>VGA</w:t>
+      </w:r>
+      <w:r>
+        <w:t>)</w:t>
+      </w:r>
+      <w:r>
+        <w:fldChar w:fldCharType="begin"/>
+      </w:r>
+      <w:r>
+        <w:instrText xml:space="preserve"> XE "VGA" \f "abk" \t "Video Graphics Array" </w:instrText>
+      </w:r>
+      <w:r>
+        <w:fldChar w:fldCharType="end"/>
+      </w:r>
+      <w:r>
+        <w:t xml:space="preserve">-Auflösung von </w:t>
+      </w:r>
+      <w:commentRangeStart w:id="48"/>
+      <w:r>
+        <w:t>640x480 Pixeln</w:t>
+      </w:r>
+      <w:commentRangeEnd w:id="48"/>
+      <w:r>
+        <w:rPr>
+          <w:rStyle w:val="Kommentarzeichen"/>
+        </w:rPr>
+        <w:commentReference w:id="48"/>
+      </w:r>
+      <w:r>
+        <w:t>.</w:t>
+      </w:r>
+    </w:p>
+    <w:p>
+      <w:r>
+        <w:t>Die vier Mikrofone werden für eine Audioortung benutzt. Somit lässt sich ein Sprachbefehl eines Benutzers genau zuordnen.</w:t>
+      </w:r>
+      <w:r>
+        <w:t xml:space="preserve"> Durch die Mikrofone ist es auch möglich </w:t>
+      </w:r>
+      <w:r>
+        <w:t>ein</w:t>
+      </w:r>
+      <w:r>
+        <w:t xml:space="preserve"> </w:t>
+      </w:r>
+      <w:r>
+        <w:t>Xbox-</w:t>
+      </w:r>
+      <w:r>
+        <w:t xml:space="preserve">Spiel per Sprache zu </w:t>
+      </w:r>
+      <w:r>
+        <w:t>starten</w:t>
+      </w:r>
+      <w:r>
+        <w:t xml:space="preserve"> oder von vorne zu </w:t>
+      </w:r>
+      <w:r>
+        <w:t>beginnen</w:t>
+      </w:r>
+      <w:r>
+        <w:t>.</w:t>
+      </w:r>
+    </w:p>
+    <w:p/>
+    <w:p/>
+    <w:p>
+      <w:r>
+        <w:lastRenderedPageBreak/>
+        <w:t>Das</w:t>
+      </w:r>
+      <w:r>
+        <w:t xml:space="preserve"> Kamera</w:t>
+      </w:r>
+      <w:r>
+        <w:t>system</w:t>
+      </w:r>
+      <w:r>
+        <w:t xml:space="preserve"> </w:t>
+      </w:r>
+      <w:r>
+        <w:t xml:space="preserve">ist mithilfe des Infrarot-Sensors in der Lage Menschen von leblosen Objekten zu unterscheiden. </w:t>
+      </w:r>
+      <w:r>
+        <w:t>Für jeden erkannten Spieler</w:t>
+      </w:r>
+      <w:r>
+        <w:t xml:space="preserve">, der vor der Kinect steht, </w:t>
+      </w:r>
+      <w:r>
+        <w:t xml:space="preserve">wird </w:t>
+      </w:r>
+      <w:r>
+        <w:t xml:space="preserve">ein Skelett mit 20 Gelenken erstellt. </w:t>
+      </w:r>
+    </w:p>
+    <w:p/>
     <w:p>
       <w:pPr>
         <w:keepNext/>
@@ -5701,9 +6154,8 @@
           <w:noProof/>
           <w:lang w:eastAsia="de-DE"/>
         </w:rPr>
-        <w:lastRenderedPageBreak/>
         <w:drawing>
-          <wp:inline distT="0" distB="0" distL="0" distR="0" wp14:anchorId="37348BE5" wp14:editId="75E7B438">
+          <wp:inline distT="0" distB="0" distL="0" distR="0" wp14:anchorId="4EB4F37C" wp14:editId="0EEDC2A1">
             <wp:extent cx="3348990" cy="3147060"/>
             <wp:effectExtent l="0" t="0" r="3810" b="0"/>
             <wp:docPr id="8" name="Grafik 8" descr="http://i.msdn.microsoft.com/dynimg/IC584844.png"/>
@@ -5757,7 +6209,7 @@
         <w:pStyle w:val="Beschriftung"/>
         <w:jc w:val="center"/>
       </w:pPr>
-      <w:bookmarkStart w:id="28" w:name="_Toc382422608"/>
+      <w:bookmarkStart w:id="49" w:name="_Toc382422608"/>
       <w:r>
         <w:t xml:space="preserve">Abb. </w:t>
       </w:r>
@@ -5798,7 +6250,7 @@
           </w:r>
         </w:sdtContent>
       </w:sdt>
-      <w:bookmarkEnd w:id="28"/>
+      <w:bookmarkEnd w:id="49"/>
     </w:p>
     <w:p/>
     <w:p>
@@ -5806,121 +6258,162 @@
         <w:t>Mithilfe dieser 20 Punkte können die Körperteile eines Spielers unterschieden und so Bewegungen verarbeitet werden.</w:t>
       </w:r>
       <w:r>
-        <w:t xml:space="preserve"> Außerdem ist es möglich die Gesichter von verschiedenen Personen zu unterscheiden und Aussage über die Mimik zu treffen.</w:t>
-      </w:r>
+        <w:t xml:space="preserve"> Außerdem ist es möglich die Gesichter von verschiedenen Personen zu unterscheiden und Aussage über die Mimik zu treffen</w:t>
+      </w:r>
+      <w:r>
+        <w:t xml:space="preserve"> </w:t>
+      </w:r>
+      <w:sdt>
+        <w:sdtPr>
+          <w:id w:val="1193890879"/>
+          <w:citation/>
+        </w:sdtPr>
+        <w:sdtContent>
+          <w:r>
+            <w:fldChar w:fldCharType="begin"/>
+          </w:r>
+          <w:r>
+            <w:instrText xml:space="preserve"> CITATION Roß10 \l 1031 </w:instrText>
+          </w:r>
+          <w:r>
+            <w:fldChar w:fldCharType="separate"/>
+          </w:r>
+          <w:r>
+            <w:rPr>
+              <w:noProof/>
+            </w:rPr>
+            <w:t>[5]</w:t>
+          </w:r>
+          <w:r>
+            <w:fldChar w:fldCharType="end"/>
+          </w:r>
+        </w:sdtContent>
+      </w:sdt>
+      <w:r>
+        <w:t>.</w:t>
+      </w:r>
+    </w:p>
+    <w:p/>
+    <w:p>
+      <w:bookmarkStart w:id="50" w:name="_GoBack"/>
+      <w:bookmarkEnd w:id="50"/>
+    </w:p>
+    <w:p/>
+    <w:p>
+      <w:hyperlink r:id="rId15" w:history="1">
+        <w:r>
+          <w:rPr>
+            <w:rStyle w:val="Hyperlink"/>
+          </w:rPr>
+          <w:t>http://www.microsoft.</w:t>
+        </w:r>
+        <w:r>
+          <w:rPr>
+            <w:rStyle w:val="Hyperlink"/>
+          </w:rPr>
+          <w:t>c</w:t>
+        </w:r>
+        <w:r>
+          <w:rPr>
+            <w:rStyle w:val="Hyperlink"/>
+          </w:rPr>
+          <w:t>om/en-us/kinectforwindows/discover/features.aspx</w:t>
+        </w:r>
+      </w:hyperlink>
+    </w:p>
+    <w:p>
+      <w:hyperlink r:id="rId16" w:history="1">
+        <w:r>
+          <w:rPr>
+            <w:rStyle w:val="Hyperlink"/>
+          </w:rPr>
+          <w:t>http://wiki.zimt.uni-siegen.de/fertigungsautomatisierung/index.php/Einsatzm%C3%B6glichkeiten_einer_3D-Kamera_in_der_Produktionstechnik_am_Beispiel_der_Kinect-Kamera</w:t>
+        </w:r>
+      </w:hyperlink>
+    </w:p>
+    <w:p>
+      <w:hyperlink r:id="rId17" w:history="1">
+        <w:r>
+          <w:rPr>
+            <w:rStyle w:val="Hyperlink"/>
+          </w:rPr>
+          <w:t>http://www.game7.de/kinect/news/technische-details-kinect-16238.php</w:t>
+        </w:r>
+      </w:hyperlink>
+    </w:p>
+    <w:p>
+      <w:hyperlink r:id="rId18" w:history="1">
+        <w:r>
+          <w:rPr>
+            <w:rStyle w:val="Hyperlink"/>
+          </w:rPr>
+          <w:t>http://www.generationrobots.com/de/401430-microsoft-kinect-sensor-microsoft.html</w:t>
+        </w:r>
+      </w:hyperlink>
+    </w:p>
+    <w:p>
+      <w:hyperlink r:id="rId19" w:history="1">
+        <w:r>
+          <w:rPr>
+            <w:rStyle w:val="Hyperlink"/>
+          </w:rPr>
+          <w:t>http://msdn.microsoft.com/en-us/magazine/jj851072.aspx</w:t>
+        </w:r>
+      </w:hyperlink>
     </w:p>
     <w:p/>
     <w:p/>
     <w:p/>
     <w:p>
-      <w:hyperlink r:id="rId15" w:history="1">
+      <w:pPr>
+        <w:pStyle w:val="berschrift3"/>
+      </w:pPr>
+      <w:bookmarkStart w:id="51" w:name="_Toc382747448"/>
+      <w:r>
+        <w:t>SDK</w:t>
+      </w:r>
+      <w:bookmarkEnd w:id="51"/>
+    </w:p>
+    <w:p>
+      <w:r>
+        <w:t>Vorgeschichte…</w:t>
+      </w:r>
+    </w:p>
+    <w:p>
+      <w:r>
+        <w:t>Es gibt zwei konkurrierende SDKs. (Vorgeschichte erläutern) Das eine stammt von Microsoft, das andere ist quelloffen. [Microsoft Kinect Seite 4]</w:t>
+      </w:r>
+    </w:p>
+    <w:p>
+      <w:r>
+        <w:t xml:space="preserve">2. </w:t>
+      </w:r>
+      <w:hyperlink r:id="rId20" w:history="1">
         <w:r>
           <w:rPr>
             <w:rStyle w:val="Hyperlink"/>
           </w:rPr>
-          <w:t>http://www.xboxaktuell.de/content,7,xbox_360_kinect_hintergruende_fakten.html</w:t>
+          <w:t>http://de.wikipedia.org/wiki/Kinect</w:t>
         </w:r>
       </w:hyperlink>
     </w:p>
-    <w:p>
-      <w:hyperlink r:id="rId16" w:history="1">
-        <w:r>
-          <w:rPr>
-            <w:rStyle w:val="Hyperlink"/>
-          </w:rPr>
-          <w:t>http://www.microsoft.com/en-us/kinectforwindows/discover/features.aspx</w:t>
-        </w:r>
-      </w:hyperlink>
-    </w:p>
-    <w:p>
-      <w:hyperlink r:id="rId17" w:history="1">
-        <w:r>
-          <w:rPr>
-            <w:rStyle w:val="Hyperlink"/>
-          </w:rPr>
-          <w:t>http://www.gamepro.de/xbox/spiele/xbox-360/kinect-adventures/artikel/kinect,46324,1967600.html</w:t>
-        </w:r>
-      </w:hyperlink>
-    </w:p>
-    <w:p>
-      <w:hyperlink r:id="rId18" w:history="1">
-        <w:r>
-          <w:rPr>
-            <w:rStyle w:val="Hyperlink"/>
-          </w:rPr>
-          <w:t>http://wiki.zimt.uni-siegen.de/fertigungsautomatisierung/index.php/Einsatzm%C3%B6glichkeiten_einer_3D-Kamera_in_der_Produktionstechnik_am_Beispiel_der_Kinect-Kamera</w:t>
-        </w:r>
-      </w:hyperlink>
-    </w:p>
-    <w:p>
-      <w:hyperlink r:id="rId19" w:history="1">
-        <w:r>
-          <w:rPr>
-            <w:rStyle w:val="Hyperlink"/>
-          </w:rPr>
-          <w:t>http://www.game7.de/kinect/news/technische-details-kinect-16238.php</w:t>
-        </w:r>
-      </w:hyperlink>
-    </w:p>
-    <w:p>
-      <w:hyperlink r:id="rId20" w:history="1">
-        <w:r>
-          <w:rPr>
-            <w:rStyle w:val="Hyperlink"/>
-          </w:rPr>
-          <w:t>http://www.generationrobots.com/de/401430-microsoft-kinect-sensor-microsoft.html</w:t>
-        </w:r>
-      </w:hyperlink>
-    </w:p>
-    <w:p>
-      <w:hyperlink r:id="rId21" w:history="1">
-        <w:r>
-          <w:rPr>
-            <w:rStyle w:val="Hyperlink"/>
-          </w:rPr>
-          <w:t>http://msdn.microsoft.com/en-us/magazine/jj851072.aspx</w:t>
-        </w:r>
-      </w:hyperlink>
-    </w:p>
     <w:p/>
-    <w:p/>
-    <w:p/>
     <w:p>
       <w:pPr>
         <w:pStyle w:val="berschrift3"/>
       </w:pPr>
-      <w:bookmarkStart w:id="29" w:name="_Toc382422656"/>
-      <w:r>
-        <w:t>SDK</w:t>
-      </w:r>
-      <w:bookmarkEnd w:id="29"/>
-    </w:p>
-    <w:p>
-      <w:r>
-        <w:t>Vorgeschichte…</w:t>
-      </w:r>
-    </w:p>
-    <w:p>
-      <w:r>
-        <w:t>Es gibt zwei konkurrierende SDKs. (Vorgeschichte erläutern) Das eine stammt von Microsoft, das andere ist quelloffen. [Microsoft Kinect Seite 4]</w:t>
-      </w:r>
-    </w:p>
-    <w:p>
-      <w:pPr>
-        <w:pStyle w:val="berschrift3"/>
-      </w:pPr>
-      <w:bookmarkStart w:id="30" w:name="_Toc382422657"/>
+      <w:bookmarkStart w:id="52" w:name="_Toc382747449"/>
       <w:r>
         <w:t>Direkte Möglichkeit mit der SDK-Nutzung</w:t>
       </w:r>
-      <w:bookmarkEnd w:id="30"/>
+      <w:bookmarkEnd w:id="52"/>
     </w:p>
     <w:p>
       <w:pPr>
         <w:pStyle w:val="berschrift2"/>
       </w:pPr>
-      <w:bookmarkStart w:id="31" w:name="_Ref381795262"/>
-      <w:bookmarkStart w:id="32" w:name="_Toc382422658"/>
+      <w:bookmarkStart w:id="53" w:name="_Ref381795262"/>
+      <w:bookmarkStart w:id="54" w:name="_Toc382747450"/>
       <w:proofErr w:type="spellStart"/>
       <w:r>
         <w:t>Humanoide</w:t>
@@ -5929,10 +6422,9 @@
       <w:r>
         <w:t xml:space="preserve"> Roboter</w:t>
       </w:r>
-      <w:bookmarkStart w:id="33" w:name="_Toc262116040"/>
-      <w:bookmarkStart w:id="34" w:name="_Toc333403709"/>
-      <w:bookmarkEnd w:id="31"/>
-      <w:bookmarkEnd w:id="32"/>
+      <w:bookmarkStart w:id="55" w:name="_Toc262116040"/>
+      <w:bookmarkStart w:id="56" w:name="_Toc333403709"/>
+      <w:bookmarkEnd w:id="53"/>
       <w:r>
         <w:t xml:space="preserve">: </w:t>
       </w:r>
@@ -5940,6 +6432,7 @@
       <w:r>
         <w:t>Nao</w:t>
       </w:r>
+      <w:bookmarkEnd w:id="54"/>
       <w:proofErr w:type="spellEnd"/>
       <w:r>
         <w:t xml:space="preserve"> </w:t>
@@ -6092,13 +6585,25 @@
       <w:pPr>
         <w:pStyle w:val="berschrift3"/>
       </w:pPr>
-      <w:bookmarkStart w:id="35" w:name="_Toc382422659"/>
+      <w:bookmarkStart w:id="57" w:name="_Toc382747451"/>
+      <w:commentRangeStart w:id="58"/>
+      <w:proofErr w:type="spellStart"/>
       <w:r>
         <w:t>Nao</w:t>
       </w:r>
-      <w:bookmarkStart w:id="36" w:name="_GoBack"/>
-      <w:bookmarkEnd w:id="35"/>
-      <w:bookmarkEnd w:id="36"/>
+      <w:commentRangeEnd w:id="58"/>
+      <w:proofErr w:type="spellEnd"/>
+      <w:r>
+        <w:rPr>
+          <w:rStyle w:val="Kommentarzeichen"/>
+          <w:rFonts w:eastAsia="Times New Roman"/>
+          <w:b w:val="0"/>
+          <w:bCs w:val="0"/>
+          <w:color w:val="auto"/>
+        </w:rPr>
+        <w:commentReference w:id="58"/>
+      </w:r>
+      <w:bookmarkEnd w:id="57"/>
     </w:p>
     <w:p>
       <w:r>
@@ -6110,14 +6615,14 @@
       <w:pPr>
         <w:pStyle w:val="berschrift4"/>
       </w:pPr>
-      <w:bookmarkStart w:id="37" w:name="_Toc382422660"/>
+      <w:bookmarkStart w:id="59" w:name="_Toc382747452"/>
       <w:r>
         <w:t>Hardware</w:t>
       </w:r>
-      <w:bookmarkEnd w:id="37"/>
-    </w:p>
-    <w:p>
-      <w:commentRangeStart w:id="38"/>
+      <w:bookmarkEnd w:id="59"/>
+    </w:p>
+    <w:p>
+      <w:commentRangeStart w:id="60"/>
       <w:r>
         <w:t xml:space="preserve">Der </w:t>
       </w:r>
@@ -6135,7 +6640,20 @@
       </w:r>
       <w:proofErr w:type="spellEnd"/>
       <w:r>
-        <w:t xml:space="preserve"> hat einen integrierten Akku, welcher ca. eine Stunde genutzt werden kann und ca. fünf Stunden zum vollen Aufladen benötigt. </w:t>
+        <w:t xml:space="preserve"> hat einen integrierten Akku, welcher ca. eine Stunde genutzt werden kann und </w:t>
+      </w:r>
+      <w:del w:id="61" w:author="Dennis" w:date="2014-03-16T13:43:00Z">
+        <w:r>
+          <w:delText>ca.</w:delText>
+        </w:r>
+      </w:del>
+      <w:ins w:id="62" w:author="Dennis" w:date="2014-03-16T13:43:00Z">
+        <w:r>
+          <w:t>etwa</w:t>
+        </w:r>
+      </w:ins>
+      <w:r>
+        <w:t xml:space="preserve"> fünf Stunden zum vollen Aufladen benötigt. </w:t>
       </w:r>
     </w:p>
     <w:p>
@@ -6143,18 +6661,31 @@
         <w:t>Er ist außerdem mit einem Intel „ATOM Z530“ Prozessor ausgestattet</w:t>
       </w:r>
       <w:r>
-        <w:t xml:space="preserve"> mit 512KB Cache Speicher und 1 GB RAM. Der eingebaute Flashspeicher hat Platz für 2GB Daten. </w:t>
-      </w:r>
-      <w:commentRangeEnd w:id="38"/>
+        <w:t xml:space="preserve"> mit 512</w:t>
+      </w:r>
+      <w:r>
+        <w:t xml:space="preserve"> </w:t>
+      </w:r>
+      <w:r>
+        <w:t>KB Cache Speicher und 1 GB RAM. Der eingebaute Flashspeicher hat Platz für 2</w:t>
+      </w:r>
+      <w:r>
+        <w:t xml:space="preserve"> </w:t>
+      </w:r>
+      <w:r>
+        <w:t xml:space="preserve">GB Daten. </w:t>
+      </w:r>
+      <w:commentRangeEnd w:id="60"/>
       <w:r>
         <w:rPr>
           <w:rStyle w:val="Kommentarzeichen"/>
         </w:rPr>
-        <w:commentReference w:id="38"/>
-      </w:r>
-    </w:p>
-    <w:p>
-      <w:r>
+        <w:commentReference w:id="60"/>
+      </w:r>
+    </w:p>
+    <w:p>
+      <w:r>
+        <w:lastRenderedPageBreak/>
         <w:t xml:space="preserve">Zur Kommunikation zwischen Computer und Roboter verfügt </w:t>
       </w:r>
       <w:proofErr w:type="spellStart"/>
@@ -6163,12 +6694,45 @@
       </w:r>
       <w:proofErr w:type="spellEnd"/>
       <w:r>
-        <w:t xml:space="preserve"> über Ethernet und WIFI.</w:t>
-      </w:r>
-    </w:p>
-    <w:p>
-      <w:r>
-        <w:t>Wie in zu sehen,</w:t>
+        <w:t xml:space="preserve"> über Ethernet und </w:t>
+      </w:r>
+      <w:commentRangeStart w:id="63"/>
+      <w:r>
+        <w:t>WIFI</w:t>
+      </w:r>
+      <w:commentRangeEnd w:id="63"/>
+      <w:r>
+        <w:rPr>
+          <w:rStyle w:val="Kommentarzeichen"/>
+        </w:rPr>
+        <w:commentReference w:id="63"/>
+      </w:r>
+      <w:r>
+        <w:t>.</w:t>
+      </w:r>
+    </w:p>
+    <w:p>
+      <w:r>
+        <w:t xml:space="preserve">Wie in </w:t>
+      </w:r>
+      <w:ins w:id="64" w:author="Dennis" w:date="2014-03-16T13:46:00Z">
+        <w:r>
+          <w:t xml:space="preserve">Abbildung </w:t>
+        </w:r>
+        <w:commentRangeStart w:id="65"/>
+        <w:r>
+          <w:t xml:space="preserve">XXX </w:t>
+        </w:r>
+        <w:commentRangeEnd w:id="65"/>
+        <w:r>
+          <w:rPr>
+            <w:rStyle w:val="Kommentarzeichen"/>
+          </w:rPr>
+          <w:commentReference w:id="65"/>
+        </w:r>
+      </w:ins>
+      <w:r>
+        <w:t>zu sehen,</w:t>
       </w:r>
       <w:r>
         <w:t xml:space="preserve"> hat </w:t>
@@ -6190,22 +6754,18 @@
       </w:r>
       <w:proofErr w:type="spellEnd"/>
       <w:r>
-        <w:t xml:space="preserve"> als nur möglich aussehen zu lassen. Sechs davon sind für Armbewegungen, sechs für Hüft- und </w:t>
-      </w:r>
-      <w:r>
-        <w:lastRenderedPageBreak/>
-        <w:t xml:space="preserve">Beinbewegungen und zwei für den Kopf zuständig. Dabei gibt es </w:t>
-      </w:r>
-      <w:commentRangeStart w:id="39"/>
+        <w:t xml:space="preserve"> als nur möglich aussehen zu lassen. Sechs davon sind für Armbewegungen, sechs für Hüft- und Beinbewegungen und zwei für den Kopf zuständig. Dabei gibt es </w:t>
+      </w:r>
+      <w:commentRangeStart w:id="66"/>
       <w:r>
         <w:t xml:space="preserve">drei unterschiedliche </w:t>
       </w:r>
-      <w:commentRangeEnd w:id="39"/>
+      <w:commentRangeEnd w:id="66"/>
       <w:r>
         <w:rPr>
           <w:rStyle w:val="Kommentarzeichen"/>
         </w:rPr>
-        <w:commentReference w:id="39"/>
+        <w:commentReference w:id="66"/>
       </w:r>
       <w:r>
         <w:t xml:space="preserve">Arten von Motoren. </w:t>
@@ -6222,7 +6782,7 @@
           <w:lang w:eastAsia="de-DE"/>
         </w:rPr>
         <w:drawing>
-          <wp:inline distT="0" distB="0" distL="0" distR="0" wp14:anchorId="12465AC0" wp14:editId="30143438">
+          <wp:inline distT="0" distB="0" distL="0" distR="0" wp14:anchorId="52504127" wp14:editId="6BE04484">
             <wp:extent cx="3047619" cy="3933334"/>
             <wp:effectExtent l="0" t="0" r="635" b="0"/>
             <wp:docPr id="2" name="Grafik 2"/>
@@ -6237,7 +6797,7 @@
                     <pic:cNvPicPr/>
                   </pic:nvPicPr>
                   <pic:blipFill>
-                    <a:blip r:embed="rId22">
+                    <a:blip r:embed="rId21">
                       <a:extLst>
                         <a:ext uri="{28A0092B-C50C-407E-A947-70E740481C1C}">
                           <a14:useLocalDpi xmlns:a14="http://schemas.microsoft.com/office/drawing/2010/main" val="0"/>
@@ -6269,7 +6829,7 @@
         <w:pStyle w:val="Beschriftung"/>
         <w:jc w:val="center"/>
       </w:pPr>
-      <w:bookmarkStart w:id="40" w:name="_Toc382422609"/>
+      <w:bookmarkStart w:id="67" w:name="_Toc382422609"/>
       <w:r>
         <w:t xml:space="preserve">Abb. </w:t>
       </w:r>
@@ -6318,11 +6878,23 @@
           </w:r>
         </w:sdtContent>
       </w:sdt>
-      <w:bookmarkEnd w:id="40"/>
-    </w:p>
-    <w:p>
-      <w:r>
-        <w:t xml:space="preserve">Zu dem hat er mehrere Kameras, Mikrophone und sogar einen Lautsprecher, so dass er mit seiner Umwelt interagieren kann. </w:t>
+      <w:bookmarkEnd w:id="67"/>
+    </w:p>
+    <w:p>
+      <w:r>
+        <w:t>Zudem hat er mehrere Kameras, Mikro</w:t>
+      </w:r>
+      <w:r>
+        <w:t>f</w:t>
+      </w:r>
+      <w:r>
+        <w:t>one u</w:t>
+      </w:r>
+      <w:r>
+        <w:t>nd sogar einen Lautsprecher, so</w:t>
+      </w:r>
+      <w:r>
+        <w:t xml:space="preserve">dass er mit seiner Umwelt interagieren kann. </w:t>
       </w:r>
     </w:p>
     <w:p>
@@ -6355,7 +6927,7 @@
         </w:rPr>
         <w:lastRenderedPageBreak/>
         <w:drawing>
-          <wp:inline distT="0" distB="0" distL="0" distR="0" wp14:anchorId="1224123A" wp14:editId="0CDBF24C">
+          <wp:inline distT="0" distB="0" distL="0" distR="0" wp14:anchorId="15B16382" wp14:editId="514326E7">
             <wp:extent cx="3273774" cy="2949898"/>
             <wp:effectExtent l="0" t="0" r="3175" b="3175"/>
             <wp:docPr id="3" name="Grafik 3"/>
@@ -6370,7 +6942,7 @@
                     <pic:cNvPicPr/>
                   </pic:nvPicPr>
                   <pic:blipFill>
-                    <a:blip r:embed="rId23">
+                    <a:blip r:embed="rId22">
                       <a:extLst>
                         <a:ext uri="{28A0092B-C50C-407E-A947-70E740481C1C}">
                           <a14:useLocalDpi xmlns:a14="http://schemas.microsoft.com/office/drawing/2010/main" val="0"/>
@@ -6402,7 +6974,7 @@
         <w:pStyle w:val="Beschriftung"/>
         <w:jc w:val="center"/>
       </w:pPr>
-      <w:bookmarkStart w:id="41" w:name="_Toc382422610"/>
+      <w:bookmarkStart w:id="68" w:name="_Toc382422610"/>
       <w:r>
         <w:t xml:space="preserve">Abb. </w:t>
       </w:r>
@@ -6451,17 +7023,17 @@
           </w:r>
         </w:sdtContent>
       </w:sdt>
-      <w:bookmarkEnd w:id="41"/>
+      <w:bookmarkEnd w:id="68"/>
     </w:p>
     <w:p>
       <w:pPr>
         <w:pStyle w:val="berschrift4"/>
       </w:pPr>
-      <w:bookmarkStart w:id="42" w:name="_Toc382422661"/>
+      <w:bookmarkStart w:id="69" w:name="_Toc382747453"/>
       <w:r>
         <w:t>Software</w:t>
       </w:r>
-      <w:bookmarkEnd w:id="42"/>
+      <w:bookmarkEnd w:id="69"/>
     </w:p>
     <w:p>
       <w:r>
@@ -6515,16 +7087,16 @@
       <w:r>
         <w:t xml:space="preserve"> ist die Software, die vom Hersteller mitgeliefert wird. Im </w:t>
       </w:r>
-      <w:commentRangeStart w:id="43"/>
+      <w:commentRangeStart w:id="70"/>
       <w:r>
         <w:t xml:space="preserve">Choreographen </w:t>
       </w:r>
-      <w:commentRangeEnd w:id="43"/>
+      <w:commentRangeEnd w:id="70"/>
       <w:r>
         <w:rPr>
           <w:rStyle w:val="Kommentarzeichen"/>
         </w:rPr>
-        <w:commentReference w:id="43"/>
+        <w:commentReference w:id="70"/>
       </w:r>
       <w:r>
         <w:t xml:space="preserve">ist es möglich, vorgespeicherte Bewegungen auszuführen, </w:t>
@@ -6535,14 +7107,46 @@
       </w:r>
       <w:proofErr w:type="spellEnd"/>
       <w:r>
-        <w:t xml:space="preserve"> Texte sprechen zu lassen und gewisse Abläufe auf ihm zu speichern, so dass diese auch nach Neustarten des Roboters noch verfügbar sind. </w:t>
+        <w:t xml:space="preserve"> Texte sprechen zu lassen und gewisse A</w:t>
+      </w:r>
+      <w:r>
+        <w:t xml:space="preserve">bläufe auf ihm zu speichern, </w:t>
+      </w:r>
+      <w:del w:id="71" w:author="Dennis" w:date="2014-03-16T13:55:00Z">
+        <w:r>
+          <w:delText>so</w:delText>
+        </w:r>
+        <w:r>
+          <w:delText>dass diese</w:delText>
+        </w:r>
+      </w:del>
+      <w:ins w:id="72" w:author="Dennis" w:date="2014-03-16T13:55:00Z">
+        <w:r>
+          <w:t>die</w:t>
+        </w:r>
+      </w:ins>
+      <w:r>
+        <w:t xml:space="preserve"> auch nach </w:t>
+      </w:r>
+      <w:del w:id="73" w:author="Dennis" w:date="2014-03-16T13:55:00Z">
+        <w:r>
+          <w:delText xml:space="preserve">Neustarten </w:delText>
+        </w:r>
+      </w:del>
+      <w:ins w:id="74" w:author="Dennis" w:date="2014-03-16T13:55:00Z">
+        <w:r>
+          <w:t xml:space="preserve">einem Neustart </w:t>
+        </w:r>
+      </w:ins>
+      <w:r>
+        <w:t xml:space="preserve">des Roboters noch verfügbar sind. </w:t>
       </w:r>
     </w:p>
     <w:p>
       <w:pPr>
         <w:pStyle w:val="berschrift4"/>
       </w:pPr>
-      <w:bookmarkStart w:id="44" w:name="_Toc382422662"/>
+      <w:bookmarkStart w:id="75" w:name="_Toc382747454"/>
       <w:proofErr w:type="spellStart"/>
       <w:r>
         <w:t>Nao</w:t>
@@ -6551,25 +7155,46 @@
       <w:r>
         <w:t xml:space="preserve"> SDK</w:t>
       </w:r>
-      <w:bookmarkEnd w:id="44"/>
-    </w:p>
-    <w:p>
-      <w:r>
-        <w:t xml:space="preserve">Der Roboter bringt seine eigene Bibliothek für andere Programmiersprachen mit, so dass man zum Beispiel auch mit Hilfe der Programmiersprache C# den Roboter relativ leicht </w:t>
-      </w:r>
-      <w:commentRangeStart w:id="45"/>
-      <w:r>
-        <w:t xml:space="preserve">ansteuern kann. </w:t>
-      </w:r>
-      <w:commentRangeEnd w:id="45"/>
-      <w:r>
-        <w:rPr>
-          <w:rStyle w:val="Kommentarzeichen"/>
-        </w:rPr>
-        <w:commentReference w:id="45"/>
-      </w:r>
-      <w:r>
-        <w:t xml:space="preserve"> Dies funktioniert in Visual Studio wie in </w:t>
+      <w:bookmarkEnd w:id="75"/>
+    </w:p>
+    <w:p>
+      <w:r>
+        <w:t xml:space="preserve">Der Roboter bringt seine eigene Bibliothek für andere Programmiersprachen mit, </w:t>
+      </w:r>
+      <w:del w:id="76" w:author="Dennis" w:date="2014-03-16T13:56:00Z">
+        <w:r>
+          <w:delText>so dass</w:delText>
+        </w:r>
+      </w:del>
+      <w:ins w:id="77" w:author="Dennis" w:date="2014-03-16T13:56:00Z">
+        <w:r>
+          <w:t>sodass der Roboter auch mit Hilfe der Programmiersprache C# angesteuert werden kann.</w:t>
+        </w:r>
+      </w:ins>
+      <w:r>
+        <w:t xml:space="preserve"> </w:t>
+      </w:r>
+      <w:del w:id="78" w:author="Dennis" w:date="2014-03-16T13:57:00Z">
+        <w:r>
+          <w:delText xml:space="preserve">man zum Beispiel auch mit Hilfe der Programmiersprache C# den Roboter relativ leicht </w:delText>
+        </w:r>
+        <w:commentRangeStart w:id="79"/>
+        <w:r>
+          <w:delText xml:space="preserve">ansteuern kann. </w:delText>
+        </w:r>
+        <w:commentRangeEnd w:id="79"/>
+        <w:r>
+          <w:rPr>
+            <w:rStyle w:val="Kommentarzeichen"/>
+          </w:rPr>
+          <w:commentReference w:id="79"/>
+        </w:r>
+        <w:r>
+          <w:delText xml:space="preserve"> </w:delText>
+        </w:r>
+      </w:del>
+      <w:r>
+        <w:t xml:space="preserve">Dies funktioniert in Visual Studio wie in </w:t>
       </w:r>
       <w:r>
         <w:fldChar w:fldCharType="begin"/>
@@ -6587,13 +7212,21 @@
         <w:rPr>
           <w:noProof/>
         </w:rPr>
-        <w:t>3</w:t>
+        <w:t>5</w:t>
       </w:r>
       <w:r>
         <w:fldChar w:fldCharType="end"/>
       </w:r>
       <w:r>
-        <w:t xml:space="preserve"> zu sehen. In diesem Beispiel wird der </w:t>
+        <w:t xml:space="preserve"> zu sehen</w:t>
+      </w:r>
+      <w:ins w:id="80" w:author="Dennis" w:date="2014-03-16T13:58:00Z">
+        <w:r>
+          <w:t xml:space="preserve"> ist</w:t>
+        </w:r>
+      </w:ins>
+      <w:r>
+        <w:t xml:space="preserve">. In diesem Beispiel wird der </w:t>
       </w:r>
       <w:proofErr w:type="spellStart"/>
       <w:r>
@@ -6632,7 +7265,7 @@
         </w:rPr>
         <w:lastRenderedPageBreak/>
         <w:drawing>
-          <wp:inline distT="0" distB="0" distL="0" distR="0" wp14:anchorId="6CEAFC10" wp14:editId="0DD4E355">
+          <wp:inline distT="0" distB="0" distL="0" distR="0" wp14:anchorId="183839FF" wp14:editId="4015A974">
             <wp:extent cx="5582429" cy="1619476"/>
             <wp:effectExtent l="0" t="0" r="0" b="0"/>
             <wp:docPr id="4" name="Grafik 4"/>
@@ -6647,7 +7280,7 @@
                     <pic:cNvPicPr/>
                   </pic:nvPicPr>
                   <pic:blipFill>
-                    <a:blip r:embed="rId24">
+                    <a:blip r:embed="rId23">
                       <a:extLst>
                         <a:ext uri="{28A0092B-C50C-407E-A947-70E740481C1C}">
                           <a14:useLocalDpi xmlns:a14="http://schemas.microsoft.com/office/drawing/2010/main" val="0"/>
@@ -6679,8 +7312,8 @@
         <w:pStyle w:val="Beschriftung"/>
         <w:jc w:val="center"/>
       </w:pPr>
-      <w:bookmarkStart w:id="46" w:name="_Ref381894235"/>
-      <w:bookmarkStart w:id="47" w:name="_Toc382422611"/>
+      <w:bookmarkStart w:id="81" w:name="_Ref381894235"/>
+      <w:bookmarkStart w:id="82" w:name="_Toc382422611"/>
       <w:r>
         <w:t xml:space="preserve">Abb. </w:t>
       </w:r>
@@ -6692,7 +7325,7 @@
           <w:t>5</w:t>
         </w:r>
       </w:fldSimple>
-      <w:bookmarkEnd w:id="46"/>
+      <w:bookmarkEnd w:id="81"/>
       <w:r>
         <w:t xml:space="preserve">: </w:t>
       </w:r>
@@ -6704,25 +7337,25 @@
       <w:r>
         <w:t xml:space="preserve"> Bibliothek nutzen</w:t>
       </w:r>
-      <w:bookmarkEnd w:id="47"/>
+      <w:bookmarkEnd w:id="82"/>
     </w:p>
     <w:p>
       <w:pPr>
         <w:pStyle w:val="berschrift4"/>
       </w:pPr>
-      <w:bookmarkStart w:id="48" w:name="_Toc382422663"/>
+      <w:bookmarkStart w:id="83" w:name="_Toc382747455"/>
       <w:proofErr w:type="spellStart"/>
       <w:r>
         <w:t>NaoQi</w:t>
       </w:r>
-      <w:bookmarkEnd w:id="48"/>
+      <w:bookmarkEnd w:id="83"/>
       <w:proofErr w:type="spellEnd"/>
     </w:p>
     <w:p>
       <w:pPr>
         <w:pStyle w:val="berschrift4"/>
       </w:pPr>
-      <w:bookmarkStart w:id="49" w:name="_Toc382422664"/>
+      <w:bookmarkStart w:id="84" w:name="_Toc382747456"/>
       <w:proofErr w:type="spellStart"/>
       <w:r>
         <w:t>Webots</w:t>
@@ -6735,7 +7368,7 @@
       <w:r>
         <w:t>Nao</w:t>
       </w:r>
-      <w:bookmarkEnd w:id="49"/>
+      <w:bookmarkEnd w:id="84"/>
       <w:proofErr w:type="spellEnd"/>
     </w:p>
     <w:p>
@@ -6782,12 +7415,12 @@
       <w:pPr>
         <w:pStyle w:val="berschrift4"/>
       </w:pPr>
-      <w:bookmarkStart w:id="50" w:name="_Toc382422665"/>
-      <w:commentRangeStart w:id="51"/>
+      <w:bookmarkStart w:id="85" w:name="_Toc382747457"/>
+      <w:commentRangeStart w:id="86"/>
       <w:r>
         <w:t>Sensoren</w:t>
       </w:r>
-      <w:commentRangeEnd w:id="51"/>
+      <w:commentRangeEnd w:id="86"/>
       <w:r>
         <w:rPr>
           <w:rStyle w:val="Kommentarzeichen"/>
@@ -6796,20 +7429,20 @@
           <w:bCs w:val="0"/>
           <w:color w:val="auto"/>
         </w:rPr>
-        <w:commentReference w:id="51"/>
-      </w:r>
-      <w:bookmarkEnd w:id="50"/>
+        <w:commentReference w:id="86"/>
+      </w:r>
+      <w:bookmarkEnd w:id="85"/>
     </w:p>
     <w:p>
       <w:pPr>
         <w:pStyle w:val="berschrift4"/>
       </w:pPr>
-      <w:bookmarkStart w:id="52" w:name="_Toc382422666"/>
-      <w:commentRangeStart w:id="53"/>
+      <w:bookmarkStart w:id="87" w:name="_Toc382747458"/>
+      <w:commentRangeStart w:id="88"/>
       <w:r>
         <w:t>Aktoren</w:t>
       </w:r>
-      <w:commentRangeEnd w:id="53"/>
+      <w:commentRangeEnd w:id="88"/>
       <w:r>
         <w:rPr>
           <w:rStyle w:val="Kommentarzeichen"/>
@@ -6818,9 +7451,9 @@
           <w:bCs w:val="0"/>
           <w:color w:val="auto"/>
         </w:rPr>
-        <w:commentReference w:id="53"/>
-      </w:r>
-      <w:bookmarkEnd w:id="52"/>
+        <w:commentReference w:id="88"/>
+      </w:r>
+      <w:bookmarkEnd w:id="87"/>
     </w:p>
     <w:p>
       <w:r>
@@ -6832,67 +7465,12 @@
       <w:pPr>
         <w:pStyle w:val="berschrift2"/>
       </w:pPr>
-      <w:bookmarkStart w:id="54" w:name="_Toc382422667"/>
+      <w:bookmarkStart w:id="89" w:name="_Toc382747459"/>
+      <w:commentRangeStart w:id="90"/>
       <w:r>
         <w:t>Programmiersprache</w:t>
       </w:r>
-      <w:bookmarkEnd w:id="54"/>
-    </w:p>
-    <w:p>
-      <w:r>
-        <w:t xml:space="preserve">Microsoft empfiehlt die Nutzung von C++, C# oder Visual Basic für die Kinect, da es für diese Programmiersprachen vorgefertigte Klassen im Software Development Kit (SDK) gibt, auf welche man zurückgreifen kann. Für den Roboter </w:t>
-      </w:r>
-      <w:proofErr w:type="spellStart"/>
-      <w:r>
-        <w:t>Nao</w:t>
-      </w:r>
-      <w:proofErr w:type="spellEnd"/>
-      <w:r>
-        <w:t xml:space="preserve"> </w:t>
-      </w:r>
-      <w:r>
-        <w:t>kann man wie bereits beschrieben ebenfalls C# nutzen.</w:t>
-      </w:r>
-    </w:p>
-    <w:p>
-      <w:r>
-        <w:t>Da</w:t>
-      </w:r>
-      <w:r>
-        <w:t xml:space="preserve"> sowohl die Kinect, als auch der Nao mit C# arbeiten (können), ist auch die Anwendung in C# programmiert. So ist es möglich, dem Nao Daten zur Ausführung zu senden und hat diese </w:t>
-      </w:r>
-      <w:r>
-        <w:lastRenderedPageBreak/>
-        <w:t xml:space="preserve">dann im gleichen Format vorliegen, wie sie später von der Kinect aufgezeichnet und an die Anwendung gesendet werden. Es ist also keine </w:t>
-      </w:r>
-      <w:proofErr w:type="spellStart"/>
-      <w:r>
-        <w:t>Konven</w:t>
-      </w:r>
-      <w:r>
-        <w:t>tierung</w:t>
-      </w:r>
-      <w:proofErr w:type="spellEnd"/>
-      <w:r>
-        <w:t xml:space="preserve"> </w:t>
-      </w:r>
-      <w:r>
-        <w:t xml:space="preserve">der Daten </w:t>
-      </w:r>
-      <w:r>
-        <w:t>im Programm mehr nötig.</w:t>
-      </w:r>
-    </w:p>
-    <w:p>
-      <w:pPr>
-        <w:pStyle w:val="berschrift2"/>
-      </w:pPr>
-      <w:bookmarkStart w:id="55" w:name="_Toc382422668"/>
-      <w:commentRangeStart w:id="56"/>
-      <w:r>
-        <w:t>Threads</w:t>
-      </w:r>
-      <w:commentRangeEnd w:id="56"/>
+      <w:commentRangeEnd w:id="90"/>
       <w:r>
         <w:rPr>
           <w:rStyle w:val="Kommentarzeichen"/>
@@ -6901,8 +7479,90 @@
           <w:bCs w:val="0"/>
           <w:color w:val="auto"/>
         </w:rPr>
-        <w:commentReference w:id="56"/>
-      </w:r>
+        <w:commentReference w:id="90"/>
+      </w:r>
+      <w:bookmarkEnd w:id="89"/>
+    </w:p>
+    <w:p>
+      <w:r>
+        <w:t xml:space="preserve">Microsoft empfiehlt die Nutzung von C++, C# oder Visual Basic für die Kinect, da es für diese Programmiersprachen vorgefertigte Klassen im SDK gibt, auf welche man zurückgreifen kann. Für den Roboter </w:t>
+      </w:r>
+      <w:proofErr w:type="spellStart"/>
+      <w:r>
+        <w:t>Nao</w:t>
+      </w:r>
+      <w:proofErr w:type="spellEnd"/>
+      <w:r>
+        <w:t xml:space="preserve"> </w:t>
+      </w:r>
+      <w:r>
+        <w:t>kann man wie bereits beschrieben ebenfalls C# nutzen.</w:t>
+      </w:r>
+    </w:p>
+    <w:p>
+      <w:r>
+        <w:t>Da</w:t>
+      </w:r>
+      <w:r>
+        <w:t xml:space="preserve"> sowohl die Kinect, als auch der Nao mit C# arbeiten (können), ist auch die Anwendung in C# programmiert. </w:t>
+      </w:r>
+      <w:commentRangeStart w:id="91"/>
+      <w:r>
+        <w:t xml:space="preserve">So ist es möglich, dem Nao Daten zur Ausführung zu senden und hat diese dann im gleichen Format vorliegen, wie sie später von der Kinect aufgezeichnet und an die </w:t>
+      </w:r>
+      <w:r>
+        <w:lastRenderedPageBreak/>
+        <w:t>Anwendung gesendet werden.</w:t>
+      </w:r>
+      <w:commentRangeEnd w:id="91"/>
+      <w:r>
+        <w:rPr>
+          <w:rStyle w:val="Kommentarzeichen"/>
+        </w:rPr>
+        <w:commentReference w:id="91"/>
+      </w:r>
+      <w:r>
+        <w:t xml:space="preserve"> Es ist also keine </w:t>
+      </w:r>
+      <w:proofErr w:type="spellStart"/>
+      <w:r>
+        <w:t>Konven</w:t>
+      </w:r>
+      <w:r>
+        <w:t>tierung</w:t>
+      </w:r>
+      <w:proofErr w:type="spellEnd"/>
+      <w:r>
+        <w:t xml:space="preserve"> </w:t>
+      </w:r>
+      <w:r>
+        <w:t xml:space="preserve">der Daten </w:t>
+      </w:r>
+      <w:r>
+        <w:t>im Programm mehr nötig.</w:t>
+      </w:r>
+    </w:p>
+    <w:p>
+      <w:pPr>
+        <w:pStyle w:val="berschrift2"/>
+      </w:pPr>
+      <w:bookmarkStart w:id="92" w:name="_Toc382747460"/>
+      <w:commentRangeStart w:id="93"/>
+      <w:r>
+        <w:t>Threads</w:t>
+      </w:r>
+      <w:commentRangeEnd w:id="93"/>
+      <w:r>
+        <w:rPr>
+          <w:rStyle w:val="Kommentarzeichen"/>
+          <w:rFonts w:eastAsia="Times New Roman"/>
+          <w:b w:val="0"/>
+          <w:bCs w:val="0"/>
+          <w:color w:val="auto"/>
+        </w:rPr>
+        <w:commentReference w:id="93"/>
+      </w:r>
+      <w:bookmarkEnd w:id="92"/>
     </w:p>
     <w:p/>
     <w:p>
@@ -6926,11 +7586,24 @@
       <w:pPr>
         <w:pStyle w:val="berschrift1"/>
       </w:pPr>
+      <w:bookmarkStart w:id="94" w:name="_Toc382747461"/>
+      <w:commentRangeStart w:id="95"/>
       <w:r>
         <w:lastRenderedPageBreak/>
         <w:t>Konzeption/Planung</w:t>
       </w:r>
-      <w:bookmarkEnd w:id="55"/>
+      <w:commentRangeEnd w:id="95"/>
+      <w:r>
+        <w:rPr>
+          <w:rStyle w:val="Kommentarzeichen"/>
+          <w:rFonts w:eastAsia="Times New Roman"/>
+          <w:b w:val="0"/>
+          <w:bCs w:val="0"/>
+          <w:color w:val="auto"/>
+        </w:rPr>
+        <w:commentReference w:id="95"/>
+      </w:r>
+      <w:bookmarkEnd w:id="94"/>
     </w:p>
     <w:p>
       <w:r>
@@ -6959,100 +7632,297 @@
         <w:t xml:space="preserve"> ei</w:t>
       </w:r>
       <w:r>
-        <w:t xml:space="preserve">nige Bewegungen einprogrammiert, zu Beginn werden </w:t>
-      </w:r>
-      <w:proofErr w:type="gramStart"/>
-      <w:r>
-        <w:t>dies einfache</w:t>
-      </w:r>
-      <w:proofErr w:type="gramEnd"/>
-      <w:r>
-        <w:t xml:space="preserve"> Bewegungen sein, damit alle Komponenten auf ihre Funktionstüchtigkeit getestet werden können.</w:t>
+        <w:t xml:space="preserve">nige Bewegungen einprogrammiert, </w:t>
+      </w:r>
+      <w:ins w:id="96" w:author="Dennis" w:date="2014-03-16T14:10:00Z">
+        <w:r>
+          <w:t xml:space="preserve">wobei es sich </w:t>
+        </w:r>
+      </w:ins>
+      <w:r>
+        <w:t xml:space="preserve">zu Beginn </w:t>
+      </w:r>
+      <w:del w:id="97" w:author="Dennis" w:date="2014-03-16T14:10:00Z">
+        <w:r>
+          <w:delText>werden dies</w:delText>
+        </w:r>
+      </w:del>
+      <w:ins w:id="98" w:author="Dennis" w:date="2014-03-16T14:10:00Z">
+        <w:r>
+          <w:t>um</w:t>
+        </w:r>
+      </w:ins>
+      <w:r>
+        <w:t xml:space="preserve"> einfache Bewegungen </w:t>
+      </w:r>
+      <w:del w:id="99" w:author="Dennis" w:date="2014-03-16T14:10:00Z">
+        <w:r>
+          <w:delText>sein</w:delText>
+        </w:r>
+      </w:del>
+      <w:ins w:id="100" w:author="Dennis" w:date="2014-03-16T14:10:00Z">
+        <w:r>
+          <w:t>handelt</w:t>
+        </w:r>
+      </w:ins>
+      <w:r>
+        <w:t>, damit alle Komponenten auf ihre Funktionstüchtigkeit getestet werden können.</w:t>
       </w:r>
       <w:r>
         <w:t xml:space="preserve"> </w:t>
       </w:r>
-      <w:r>
-        <w:t>Es</w:t>
-      </w:r>
-      <w:r>
-        <w:t xml:space="preserve"> sollen auch die entsprechenden Winkel berechnet und an eine Klasse übermittelt werden</w:t>
-      </w:r>
-      <w:r>
-        <w:t>, die diese mit den Winkeln, die die Kinect sendet, vergleicht</w:t>
+      <w:del w:id="101" w:author="Dennis" w:date="2014-03-16T14:11:00Z">
+        <w:r>
+          <w:delText>Es</w:delText>
+        </w:r>
+        <w:r>
+          <w:delText xml:space="preserve"> </w:delText>
+        </w:r>
+      </w:del>
+      <w:ins w:id="102" w:author="Dennis" w:date="2014-03-16T14:11:00Z">
+        <w:r>
+          <w:t xml:space="preserve">Außerdem </w:t>
+        </w:r>
+      </w:ins>
+      <w:r>
+        <w:t xml:space="preserve">sollen </w:t>
+      </w:r>
+      <w:del w:id="103" w:author="Dennis" w:date="2014-03-16T14:11:00Z">
+        <w:r>
+          <w:delText xml:space="preserve">auch </w:delText>
+        </w:r>
+      </w:del>
+      <w:r>
+        <w:t xml:space="preserve">die entsprechenden Winkel </w:t>
+      </w:r>
+      <w:ins w:id="104" w:author="Dennis" w:date="2014-03-16T14:11:00Z">
+        <w:r>
+          <w:t xml:space="preserve">der durchgeführten Bewegung </w:t>
+        </w:r>
+      </w:ins>
+      <w:del w:id="105" w:author="Dennis" w:date="2014-03-16T14:11:00Z">
+        <w:r>
+          <w:delText xml:space="preserve">berechnet </w:delText>
+        </w:r>
+      </w:del>
+      <w:ins w:id="106" w:author="Dennis" w:date="2014-03-16T14:11:00Z">
+        <w:r>
+          <w:t xml:space="preserve">ausgelesen </w:t>
+        </w:r>
+      </w:ins>
+      <w:r>
+        <w:t>und an eine Klasse übermittelt werden</w:t>
+      </w:r>
+      <w:del w:id="107" w:author="Dennis" w:date="2014-03-16T14:12:00Z">
+        <w:r>
+          <w:delText xml:space="preserve">, </w:delText>
+        </w:r>
+      </w:del>
+      <w:ins w:id="108" w:author="Dennis" w:date="2014-03-16T14:12:00Z">
+        <w:r>
+          <w:t xml:space="preserve">. </w:t>
+        </w:r>
+      </w:ins>
+      <w:del w:id="109" w:author="Dennis" w:date="2014-03-16T14:12:00Z">
+        <w:r>
+          <w:delText>die diese mit den Winkeln, die die Kinect sendet, vergleicht</w:delText>
+        </w:r>
+        <w:r>
+          <w:delText>.</w:delText>
+        </w:r>
+      </w:del>
+      <w:ins w:id="110" w:author="Dennis" w:date="2014-03-16T14:12:00Z">
+        <w:r>
+          <w:t xml:space="preserve">Diese Klasse ist dann auch dafür zuständig, dass die Winkel der </w:t>
+        </w:r>
+        <w:proofErr w:type="spellStart"/>
+        <w:r>
+          <w:t>Nao</w:t>
+        </w:r>
+        <w:proofErr w:type="spellEnd"/>
+        <w:r>
+          <w:t>-Bewegung mit den Winkel, welche die Kinect aufgezeichnet hat, verglichen werden.</w:t>
+        </w:r>
+      </w:ins>
+      <w:r>
+        <w:t xml:space="preserve"> </w:t>
+      </w:r>
+    </w:p>
+    <w:p>
+      <w:commentRangeStart w:id="111"/>
+      <w:r>
+        <w:t xml:space="preserve">Die Kinect bringt einige fertige Programmierungen mit, unter anderem eine Programmierung, in der </w:t>
+      </w:r>
+      <w:r>
+        <w:t xml:space="preserve">die </w:t>
+      </w:r>
+      <w:r>
+        <w:t>Skelette von Personen sowie deren Entfernung erkannt wird. Dieses Programm soll als Grundlage dienen, mit dem der Nutzer seine Bewegungen selbst sieht und das Programm die Winkel der Nutzer errechnen kann</w:t>
       </w:r>
       <w:r>
         <w:t xml:space="preserve">. </w:t>
       </w:r>
-    </w:p>
-    <w:p>
-      <w:r>
-        <w:t xml:space="preserve">Die Kinect bringt einige fertige Programmierungen mit, unter anderem eine Programmierung, in der </w:t>
-      </w:r>
-      <w:r>
-        <w:t xml:space="preserve">die </w:t>
-      </w:r>
-      <w:r>
-        <w:t>Skelette von Personen sowie deren Entfernung erkannt wird. Dieses Programm soll als Grundlage dienen, mit dem der Nutzer seine Bewegungen selbst sieht und das Programm die Winkel der Nutzer errechnen kann</w:t>
+      <w:commentRangeEnd w:id="111"/>
+      <w:r>
+        <w:rPr>
+          <w:rStyle w:val="Kommentarzeichen"/>
+        </w:rPr>
+        <w:commentReference w:id="111"/>
+      </w:r>
+    </w:p>
+    <w:p>
+      <w:r>
+        <w:t xml:space="preserve">Es bleibt zu überlegen ob verschiedene Schwierigkeitsstufen darüber abgebildet werden, dass es unterschiedlich schwere Bewegungen zum Nachmachen gibt, die stetig komplizierter und/oder länger werden oder über die prozentuale Übereinstimmung der beiden Bewegungen bzw. derer Winkel. </w:t>
+      </w:r>
+    </w:p>
+    <w:p>
+      <w:r>
+        <w:t xml:space="preserve">Da für den Menschen kleinere Unterschiede in den Winkeln nicht sichtbar sind, wird beim Vergleich dieser ein Filter eingesetzt werden. Dieser </w:t>
+      </w:r>
+      <w:r>
+        <w:t xml:space="preserve">Filter </w:t>
+      </w:r>
+      <w:r>
+        <w:t xml:space="preserve">rundet die empfangenen Werte </w:t>
+      </w:r>
+      <w:r>
+        <w:t xml:space="preserve"> und schließt so Unterschiede im nicht wahrnehmbaren Bereich aus. </w:t>
+      </w:r>
+      <w:r>
+        <w:t xml:space="preserve"> </w:t>
+      </w:r>
+    </w:p>
+    <w:p>
+      <w:del w:id="112" w:author="Dennis" w:date="2014-03-16T14:19:00Z">
+        <w:r>
+          <w:delText xml:space="preserve">Dabei </w:delText>
+        </w:r>
+        <w:r>
+          <w:delText>sollen</w:delText>
+        </w:r>
+      </w:del>
+      <w:ins w:id="113" w:author="Dennis" w:date="2014-03-16T14:19:00Z">
+        <w:r>
+          <w:t>Zunächst werden lediglich</w:t>
+        </w:r>
+      </w:ins>
+      <w:r>
+        <w:t xml:space="preserve"> di</w:t>
+      </w:r>
+      <w:r>
+        <w:t xml:space="preserve">e Winkel </w:t>
+      </w:r>
+      <w:del w:id="114" w:author="Dennis" w:date="2014-03-16T14:19:00Z">
+        <w:r>
+          <w:delText xml:space="preserve">erstmal nur </w:delText>
+        </w:r>
+        <w:r>
+          <w:delText>zu Beginn</w:delText>
+        </w:r>
+      </w:del>
+      <w:ins w:id="115" w:author="Dennis" w:date="2014-03-16T14:19:00Z">
+        <w:r>
+          <w:t>des Starts</w:t>
+        </w:r>
+      </w:ins>
+      <w:r>
+        <w:t xml:space="preserve"> und Ende</w:t>
+      </w:r>
+      <w:ins w:id="116" w:author="Dennis" w:date="2014-03-16T14:20:00Z">
+        <w:r>
+          <w:t>s</w:t>
+        </w:r>
+      </w:ins>
+      <w:r>
+        <w:t xml:space="preserve"> der </w:t>
+      </w:r>
+      <w:ins w:id="117" w:author="Dennis" w:date="2014-03-16T14:20:00Z">
+        <w:r>
+          <w:t>Benutzer-</w:t>
+        </w:r>
+      </w:ins>
+      <w:r>
+        <w:t xml:space="preserve">Bewegung gemessen und </w:t>
+      </w:r>
+      <w:ins w:id="118" w:author="Dennis" w:date="2014-03-16T14:20:00Z">
+        <w:r>
+          <w:t xml:space="preserve">mit den gespeicherten Werten des </w:t>
+        </w:r>
+        <w:proofErr w:type="spellStart"/>
+        <w:r>
+          <w:t>Naos</w:t>
+        </w:r>
+        <w:proofErr w:type="spellEnd"/>
+        <w:r>
+          <w:t xml:space="preserve"> </w:t>
+        </w:r>
+      </w:ins>
+      <w:r>
+        <w:t>verglichen</w:t>
+      </w:r>
+      <w:del w:id="119" w:author="Dennis" w:date="2014-03-16T14:21:00Z">
+        <w:r>
+          <w:delText xml:space="preserve"> werden</w:delText>
+        </w:r>
+      </w:del>
+      <w:r>
+        <w:t xml:space="preserve">. Sofern dieser Mechanismus funktioniert sollen die </w:t>
+      </w:r>
+      <w:ins w:id="120" w:author="Dennis" w:date="2014-03-16T14:22:00Z">
+        <w:r>
+          <w:t xml:space="preserve">Winkel der </w:t>
+        </w:r>
+      </w:ins>
+      <w:r>
+        <w:t xml:space="preserve">Bewegungen </w:t>
+      </w:r>
+      <w:del w:id="121" w:author="Dennis" w:date="2014-03-16T14:19:00Z">
+        <w:r>
+          <w:delText xml:space="preserve">komplizierter und umfangreicher werden und auch </w:delText>
+        </w:r>
+      </w:del>
+      <w:del w:id="122" w:author="Dennis" w:date="2014-03-16T14:22:00Z">
+        <w:r>
+          <w:delText>mit verschiedenen</w:delText>
+        </w:r>
+      </w:del>
+      <w:ins w:id="123" w:author="Dennis" w:date="2014-03-16T14:22:00Z">
+        <w:r>
+          <w:t>an weiteren</w:t>
+        </w:r>
+      </w:ins>
+      <w:r>
+        <w:t xml:space="preserve"> </w:t>
+      </w:r>
+      <w:r>
+        <w:t>Zwischenpunkten</w:t>
+      </w:r>
+      <w:r>
+        <w:t xml:space="preserve"> verglichen werden</w:t>
       </w:r>
       <w:r>
         <w:t xml:space="preserve">. </w:t>
       </w:r>
-    </w:p>
-    <w:p>
-      <w:r>
-        <w:t xml:space="preserve">Es bleibt zu überlegen ob verschiedene Schwierigkeitsstufen darüber abgebildet werden, dass es unterschiedlich schwere Bewegungen zum Nachmachen gibt, die stetig komplizierter und/oder länger werden oder über die prozentuale Übereinstimmung der beiden Bewegungen bzw. derer Winkel. </w:t>
-      </w:r>
-    </w:p>
-    <w:p>
-      <w:r>
-        <w:t>Da für den Menschen kleinere Unterschiede in den Wi</w:t>
-      </w:r>
-      <w:r>
-        <w:t xml:space="preserve">nkeln nicht sichtbar sind, wird beim Vergleich dieser ein Filter eingesetzt werden. Dieser rundet die empfangenen Werte </w:t>
-      </w:r>
-      <w:r>
-        <w:t xml:space="preserve"> und schließt so Unterschiede im nicht wahrnehmbaren Bereich aus. </w:t>
-      </w:r>
-      <w:r>
-        <w:t xml:space="preserve"> </w:t>
-      </w:r>
-    </w:p>
-    <w:p>
-      <w:r>
-        <w:t xml:space="preserve">Dabei </w:t>
-      </w:r>
-      <w:r>
-        <w:t>sollen di</w:t>
-      </w:r>
-      <w:r>
-        <w:t xml:space="preserve">e Winkel </w:t>
-      </w:r>
-      <w:r>
-        <w:t xml:space="preserve">erstmal nur </w:t>
-      </w:r>
-      <w:r>
-        <w:t>zu Beginn und Ende der Bewegung gemessen und verglichen</w:t>
-      </w:r>
-      <w:r>
-        <w:t xml:space="preserve"> werden. Sofern dieser Mechanismus funktioniert sollen die Bewegungen komplizierter und umfangreicher werden und auch mit verschiedenen </w:t>
-      </w:r>
-      <w:r>
-        <w:t>Zwischenpunkten</w:t>
-      </w:r>
-      <w:r>
-        <w:t xml:space="preserve"> verglichen werden</w:t>
-      </w:r>
-      <w:r>
-        <w:t xml:space="preserve">. </w:t>
-      </w:r>
       <w:r>
         <w:t>Dies verhindert, dass der Spieler Bewegungen abkürzen und somit schummeln kann.</w:t>
       </w:r>
     </w:p>
     <w:p>
       <w:r>
-        <w:t xml:space="preserve">Um die Applikation auf ihre Funktionsfähigkeit zu testen, wird jede der Bewegungen zehn mal hintereinander durchgeführt und die Rate ermitteln, wie viele Bewegungen als wie gut erkannt werden. Auf diesen Ergebnissen aufbauen werden die entsprechenden Filter angepasst.  </w:t>
+        <w:t xml:space="preserve">Um die Applikation auf ihre Funktionsfähigkeit zu testen, wird jede der Bewegungen zehn mal hintereinander durchgeführt und die Rate ermitteln, wie viele Bewegungen </w:t>
+      </w:r>
+      <w:del w:id="124" w:author="Dennis" w:date="2014-03-16T15:31:00Z">
+        <w:r>
+          <w:delText xml:space="preserve">als wie gut </w:delText>
+        </w:r>
+      </w:del>
+      <w:ins w:id="125" w:author="Dennis" w:date="2014-03-16T15:31:00Z">
+        <w:r>
+          <w:t>an</w:t>
+        </w:r>
+      </w:ins>
+      <w:r>
+        <w:t xml:space="preserve">erkannt werden. Auf diesen Ergebnissen aufbauen werden die entsprechenden Filter angepasst.  </w:t>
       </w:r>
     </w:p>
     <w:p>
@@ -7069,6 +7939,7 @@
         </w:rPr>
       </w:pPr>
       <w:r>
+        <w:lastRenderedPageBreak/>
         <w:br w:type="page"/>
       </w:r>
     </w:p>
@@ -7076,27 +7947,28 @@
       <w:pPr>
         <w:pStyle w:val="berschrift1"/>
       </w:pPr>
-      <w:bookmarkStart w:id="57" w:name="_Toc382422669"/>
+      <w:bookmarkStart w:id="126" w:name="_Toc382747462"/>
       <w:r>
         <w:lastRenderedPageBreak/>
         <w:t>Umsetzung</w:t>
       </w:r>
-      <w:bookmarkEnd w:id="57"/>
+      <w:bookmarkEnd w:id="126"/>
     </w:p>
     <w:p>
       <w:pPr>
         <w:pStyle w:val="berschrift2"/>
       </w:pPr>
-      <w:bookmarkStart w:id="58" w:name="_Toc382422670"/>
+      <w:bookmarkStart w:id="127" w:name="_Toc382747463"/>
       <w:r>
         <w:t>Programm</w:t>
       </w:r>
+      <w:bookmarkEnd w:id="127"/>
     </w:p>
     <w:p>
       <w:r>
         <w:t xml:space="preserve">Das Spiel KINECTNAO wird mit der in </w:t>
       </w:r>
-      <w:commentRangeStart w:id="59"/>
+      <w:commentRangeStart w:id="128"/>
       <w:proofErr w:type="spellStart"/>
       <w:r>
         <w:t>Abb</w:t>
@@ -7105,12 +7977,12 @@
       <w:r>
         <w:t xml:space="preserve"> X </w:t>
       </w:r>
-      <w:commentRangeEnd w:id="59"/>
+      <w:commentRangeEnd w:id="128"/>
       <w:r>
         <w:rPr>
           <w:rStyle w:val="Kommentarzeichen"/>
         </w:rPr>
-        <w:commentReference w:id="59"/>
+        <w:commentReference w:id="128"/>
       </w:r>
       <w:r>
         <w:t xml:space="preserve">gezeigten </w:t>
@@ -7163,16 +8035,16 @@
       <w:r>
         <w:t xml:space="preserve"> mit den Daten der Kinect verglichen und bewertet. So gilt eine Bewegung als sehr gut nachgemacht, </w:t>
       </w:r>
-      <w:commentRangeStart w:id="60"/>
+      <w:commentRangeStart w:id="129"/>
       <w:r>
         <w:t>wenn….</w:t>
       </w:r>
-      <w:commentRangeEnd w:id="60"/>
+      <w:commentRangeEnd w:id="129"/>
       <w:r>
         <w:rPr>
           <w:rStyle w:val="Kommentarzeichen"/>
         </w:rPr>
-        <w:commentReference w:id="60"/>
+        <w:commentReference w:id="129"/>
       </w:r>
     </w:p>
     <w:p>
@@ -7196,16 +8068,18 @@
         <w:rPr>
           <w:rStyle w:val="Kommentarzeichen"/>
         </w:rPr>
-        <w:commentReference w:id="61"/>
+        <w:commentReference w:id="130"/>
       </w:r>
     </w:p>
     <w:p>
       <w:pPr>
         <w:pStyle w:val="berschrift3"/>
       </w:pPr>
+      <w:bookmarkStart w:id="131" w:name="_Toc382747464"/>
       <w:r>
         <w:t>Schwierigkeitsgrade</w:t>
       </w:r>
+      <w:bookmarkEnd w:id="131"/>
     </w:p>
     <w:p>
       <w:r>
@@ -7216,45 +8090,48 @@
       <w:pPr>
         <w:pStyle w:val="berschrift2"/>
       </w:pPr>
+      <w:bookmarkStart w:id="132" w:name="_Toc382747465"/>
       <w:proofErr w:type="spellStart"/>
       <w:r>
         <w:t>Nao</w:t>
       </w:r>
-      <w:bookmarkEnd w:id="58"/>
+      <w:bookmarkEnd w:id="132"/>
       <w:proofErr w:type="spellEnd"/>
     </w:p>
     <w:p>
       <w:pPr>
         <w:pStyle w:val="berschrift2"/>
       </w:pPr>
-      <w:bookmarkStart w:id="62" w:name="_Toc382422671"/>
+      <w:bookmarkStart w:id="133" w:name="_Toc382747466"/>
       <w:r>
         <w:t>Kinect</w:t>
       </w:r>
-      <w:bookmarkEnd w:id="62"/>
+      <w:bookmarkEnd w:id="133"/>
     </w:p>
     <w:p>
       <w:pPr>
         <w:pStyle w:val="berschrift2"/>
       </w:pPr>
+      <w:bookmarkStart w:id="134" w:name="_Toc382747467"/>
       <w:r>
         <w:t>GUI</w:t>
       </w:r>
+      <w:bookmarkEnd w:id="134"/>
     </w:p>
     <w:p>
       <w:r>
         <w:t xml:space="preserve">Die GUI wie in </w:t>
       </w:r>
-      <w:commentRangeStart w:id="63"/>
+      <w:commentRangeStart w:id="135"/>
       <w:r>
         <w:t xml:space="preserve">XXX </w:t>
       </w:r>
-      <w:commentRangeEnd w:id="63"/>
+      <w:commentRangeEnd w:id="135"/>
       <w:r>
         <w:rPr>
           <w:rStyle w:val="Kommentarzeichen"/>
         </w:rPr>
-        <w:commentReference w:id="63"/>
+        <w:commentReference w:id="135"/>
       </w:r>
       <w:r>
         <w:t xml:space="preserve">zu sehen besteht aus der Ansicht von der </w:t>
@@ -7357,16 +8234,16 @@
       <w:r>
         <w:t xml:space="preserve">Während der Spieler die Bewegung nachmacht, geht der Roboter in die </w:t>
       </w:r>
-      <w:commentRangeStart w:id="64"/>
+      <w:commentRangeStart w:id="136"/>
       <w:r>
         <w:t xml:space="preserve">Ausgangsposition </w:t>
       </w:r>
-      <w:commentRangeEnd w:id="64"/>
+      <w:commentRangeEnd w:id="136"/>
       <w:r>
         <w:rPr>
           <w:rStyle w:val="Kommentarzeichen"/>
         </w:rPr>
-        <w:commentReference w:id="64"/>
+        <w:commentReference w:id="136"/>
       </w:r>
       <w:r>
         <w:t xml:space="preserve">zurück und </w:t>
@@ -7380,7 +8257,13 @@
       </w:r>
       <w:proofErr w:type="spellEnd"/>
       <w:r>
-        <w:t xml:space="preserve"> von 10 Sekunden ab. In dieser Zeit hat der Spieler die Möglichkeit die Bewegung nachzumachen. Je nach Korrektheit der nachgemachten Bewegung erhält er Spieler Punkte, welche oberhalb der Buttons zu sehen sind. </w:t>
+        <w:t xml:space="preserve"> von 10 Sekunden ab. In dieser Zeit hat der Spieler die Möglichkeit die Bewegung nachzumachen. Je nach Korrektheit der nachgemachten Bewegung erhält </w:t>
+      </w:r>
+      <w:r>
+        <w:t>d</w:t>
+      </w:r>
+      <w:r>
+        <w:t xml:space="preserve">er Spieler Punkte, welche oberhalb der Buttons zu sehen sind. </w:t>
       </w:r>
     </w:p>
     <w:p>
@@ -7392,11 +8275,11 @@
       <w:pPr>
         <w:pStyle w:val="berschrift2"/>
       </w:pPr>
-      <w:bookmarkStart w:id="65" w:name="_Toc382422673"/>
+      <w:bookmarkStart w:id="137" w:name="_Toc382747468"/>
       <w:r>
         <w:t>Test</w:t>
       </w:r>
-      <w:bookmarkEnd w:id="65"/>
+      <w:bookmarkEnd w:id="137"/>
     </w:p>
     <w:p>
       <w:r>
@@ -7444,12 +8327,12 @@
       <w:pPr>
         <w:pStyle w:val="berschrift1"/>
       </w:pPr>
-      <w:bookmarkStart w:id="66" w:name="_Toc382422674"/>
+      <w:bookmarkStart w:id="138" w:name="_Toc382747469"/>
       <w:r>
         <w:lastRenderedPageBreak/>
         <w:t>Fazit</w:t>
       </w:r>
-      <w:bookmarkEnd w:id="66"/>
+      <w:bookmarkEnd w:id="138"/>
     </w:p>
     <w:p>
       <w:r>
@@ -7487,8 +8370,8 @@
     <w:p>
       <w:pPr>
         <w:sectPr>
-          <w:headerReference w:type="default" r:id="rId25"/>
-          <w:footerReference w:type="default" r:id="rId26"/>
+          <w:headerReference w:type="default" r:id="rId24"/>
+          <w:footerReference w:type="default" r:id="rId25"/>
           <w:pgSz w:w="11906" w:h="16838"/>
           <w:pgMar w:top="1418" w:right="1418" w:bottom="1418" w:left="1418" w:header="708" w:footer="708" w:gutter="0"/>
           <w:pgNumType w:start="1"/>
@@ -7501,17 +8384,17 @@
       <w:pPr>
         <w:pStyle w:val="Vorspann"/>
       </w:pPr>
-      <w:bookmarkStart w:id="68" w:name="_Toc333403733"/>
-      <w:bookmarkStart w:id="69" w:name="_Toc382422675"/>
-      <w:bookmarkStart w:id="70" w:name="_Toc262116062"/>
-      <w:bookmarkEnd w:id="33"/>
-      <w:bookmarkEnd w:id="34"/>
+      <w:bookmarkStart w:id="140" w:name="_Toc333403733"/>
+      <w:bookmarkStart w:id="141" w:name="_Toc262116062"/>
+      <w:bookmarkStart w:id="142" w:name="_Toc382747470"/>
+      <w:bookmarkEnd w:id="55"/>
+      <w:bookmarkEnd w:id="56"/>
       <w:r>
         <w:lastRenderedPageBreak/>
         <w:t>Literaturverzeichnis</w:t>
       </w:r>
-      <w:bookmarkEnd w:id="68"/>
-      <w:bookmarkEnd w:id="69"/>
+      <w:bookmarkEnd w:id="140"/>
+      <w:bookmarkEnd w:id="142"/>
     </w:p>
     <w:p>
       <w:pPr>
@@ -7576,7 +8459,6 @@
               </w:tblGrid>
               <w:tr>
                 <w:trPr>
-                  <w:divId w:val="1442068136"/>
                   <w:tblCellSpacing w:w="15" w:type="dxa"/>
                 </w:trPr>
                 <w:tc>
@@ -7624,7 +8506,6 @@
               </w:tr>
               <w:tr>
                 <w:trPr>
-                  <w:divId w:val="1442068136"/>
                   <w:tblCellSpacing w:w="15" w:type="dxa"/>
                 </w:trPr>
                 <w:tc>
@@ -7679,7 +8560,6 @@
               </w:tr>
               <w:tr>
                 <w:trPr>
-                  <w:divId w:val="1442068136"/>
                   <w:tblCellSpacing w:w="15" w:type="dxa"/>
                 </w:trPr>
                 <w:tc>
@@ -7734,7 +8614,6 @@
               </w:tr>
               <w:tr>
                 <w:trPr>
-                  <w:divId w:val="1442068136"/>
                   <w:tblCellSpacing w:w="15" w:type="dxa"/>
                 </w:trPr>
                 <w:tc>
@@ -7789,7 +8668,6 @@
               </w:tr>
               <w:tr>
                 <w:trPr>
-                  <w:divId w:val="1442068136"/>
                   <w:tblCellSpacing w:w="15" w:type="dxa"/>
                 </w:trPr>
                 <w:tc>
@@ -7837,7 +8715,6 @@
               </w:tr>
               <w:tr>
                 <w:trPr>
-                  <w:divId w:val="1442068136"/>
                   <w:tblCellSpacing w:w="15" w:type="dxa"/>
                 </w:trPr>
                 <w:tc>
@@ -7885,7 +8762,6 @@
               </w:tr>
               <w:tr>
                 <w:trPr>
-                  <w:divId w:val="1442068136"/>
                   <w:tblCellSpacing w:w="15" w:type="dxa"/>
                 </w:trPr>
                 <w:tc>
@@ -7940,7 +8816,6 @@
               </w:tr>
               <w:tr>
                 <w:trPr>
-                  <w:divId w:val="1442068136"/>
                   <w:tblCellSpacing w:w="15" w:type="dxa"/>
                 </w:trPr>
                 <w:tc>
@@ -7988,7 +8863,6 @@
               </w:tr>
               <w:tr>
                 <w:trPr>
-                  <w:divId w:val="1442068136"/>
                   <w:tblCellSpacing w:w="15" w:type="dxa"/>
                 </w:trPr>
                 <w:tc>
@@ -8049,7 +8923,6 @@
               </w:tr>
               <w:tr>
                 <w:trPr>
-                  <w:divId w:val="1442068136"/>
                   <w:tblCellSpacing w:w="15" w:type="dxa"/>
                 </w:trPr>
                 <w:tc>
@@ -8097,7 +8970,6 @@
               </w:tr>
               <w:tr>
                 <w:trPr>
-                  <w:divId w:val="1442068136"/>
                   <w:tblCellSpacing w:w="15" w:type="dxa"/>
                 </w:trPr>
                 <w:tc>
@@ -8159,7 +9031,6 @@
               </w:tr>
               <w:tr>
                 <w:trPr>
-                  <w:divId w:val="1442068136"/>
                   <w:tblCellSpacing w:w="15" w:type="dxa"/>
                 </w:trPr>
                 <w:tc>
@@ -8216,7 +9087,6 @@
             </w:tbl>
             <w:p>
               <w:pPr>
-                <w:divId w:val="1442068136"/>
                 <w:rPr>
                   <w:noProof/>
                 </w:rPr>
@@ -8245,7 +9115,7 @@
         </w:sdt>
       </w:sdtContent>
     </w:sdt>
-    <w:bookmarkEnd w:id="70"/>
+    <w:bookmarkEnd w:id="141"/>
     <w:p>
       <w:r>
         <w:t xml:space="preserve">Alle </w:t>
@@ -8262,8 +9132,8 @@
       </w:pPr>
     </w:p>
     <w:sectPr>
-      <w:headerReference w:type="default" r:id="rId27"/>
-      <w:footerReference w:type="default" r:id="rId28"/>
+      <w:headerReference w:type="default" r:id="rId26"/>
+      <w:footerReference w:type="default" r:id="rId27"/>
       <w:pgSz w:w="11906" w:h="16838"/>
       <w:pgMar w:top="1418" w:right="1418" w:bottom="1418" w:left="1418" w:header="708" w:footer="708" w:gutter="0"/>
       <w:pgNumType w:fmt="upperRoman" w:start="9"/>
@@ -8276,7 +9146,7 @@
 
 <file path=word/comments.xml><?xml version="1.0" encoding="utf-8"?>
 <w:comments xmlns:wpc="http://schemas.microsoft.com/office/word/2010/wordprocessingCanvas" xmlns:mc="http://schemas.openxmlformats.org/markup-compatibility/2006" xmlns:o="urn:schemas-microsoft-com:office:office" xmlns:r="http://schemas.openxmlformats.org/officeDocument/2006/relationships" xmlns:m="http://schemas.openxmlformats.org/officeDocument/2006/math" xmlns:v="urn:schemas-microsoft-com:vml" xmlns:wp14="http://schemas.microsoft.com/office/word/2010/wordprocessingDrawing" xmlns:wp="http://schemas.openxmlformats.org/drawingml/2006/wordprocessingDrawing" xmlns:w10="urn:schemas-microsoft-com:office:word" xmlns:w="http://schemas.openxmlformats.org/wordprocessingml/2006/main" xmlns:w14="http://schemas.microsoft.com/office/word/2010/wordml" xmlns:wpg="http://schemas.microsoft.com/office/word/2010/wordprocessingGroup" xmlns:wpi="http://schemas.microsoft.com/office/word/2010/wordprocessingInk" xmlns:wne="http://schemas.microsoft.com/office/word/2006/wordml" xmlns:wps="http://schemas.microsoft.com/office/word/2010/wordprocessingShape" mc:Ignorable="w14 wp14">
-  <w:comment w:id="11" w:author="Dennis" w:date="2014-03-05T14:46:00Z" w:initials="D">
+  <w:comment w:id="11" w:author="Dennis" w:date="2014-03-16T13:46:00Z" w:initials="D">
     <w:p>
       <w:pPr>
         <w:pStyle w:val="Kommentartext"/>
@@ -8292,7 +9162,7 @@
       </w:r>
     </w:p>
   </w:comment>
-  <w:comment w:id="16" w:author="Dennis" w:date="2014-03-06T17:16:00Z" w:initials="D">
+  <w:comment w:id="32" w:author="Dennis" w:date="2014-03-16T13:46:00Z" w:initials="D">
     <w:p>
       <w:pPr>
         <w:pStyle w:val="Kommentartext"/>
@@ -8308,7 +9178,7 @@
       </w:r>
     </w:p>
   </w:comment>
-  <w:comment w:id="23" w:author="Dennis" w:date="2014-03-05T14:49:00Z" w:initials="D">
+  <w:comment w:id="38" w:author="Dennis" w:date="2014-03-16T13:46:00Z" w:initials="D">
     <w:p>
       <w:pPr>
         <w:pStyle w:val="Kommentartext"/>
@@ -8320,11 +9190,86 @@
         <w:annotationRef/>
       </w:r>
       <w:r>
+        <w:t xml:space="preserve">Oder halt Abkürzung einführen: </w:t>
+      </w:r>
+      <w:r>
+        <w:rPr>
+          <w:b/>
+          <w:bCs/>
+        </w:rPr>
+        <w:t>GUI</w:t>
+      </w:r>
+      <w:r>
+        <w:t xml:space="preserve"> (</w:t>
+      </w:r>
+      <w:hyperlink r:id="rId1" w:tooltip="Englische Sprache" w:history="1">
+        <w:r>
+          <w:rPr>
+            <w:rStyle w:val="Hyperlink"/>
+          </w:rPr>
+          <w:t>englisch</w:t>
+        </w:r>
+      </w:hyperlink>
+      <w:r>
+        <w:t xml:space="preserve"> </w:t>
+      </w:r>
+      <w:proofErr w:type="spellStart"/>
+      <w:r>
+        <w:rPr>
+          <w:b/>
+          <w:bCs/>
+        </w:rPr>
+        <w:t>G</w:t>
+      </w:r>
+      <w:r>
+        <w:t>raphical</w:t>
+      </w:r>
+      <w:proofErr w:type="spellEnd"/>
+      <w:r>
+        <w:t xml:space="preserve"> </w:t>
+      </w:r>
+      <w:r>
+        <w:rPr>
+          <w:b/>
+          <w:bCs/>
+        </w:rPr>
+        <w:t>U</w:t>
+      </w:r>
+      <w:r>
+        <w:t xml:space="preserve">ser </w:t>
+      </w:r>
+      <w:r>
+        <w:rPr>
+          <w:b/>
+          <w:bCs/>
+        </w:rPr>
+        <w:t>I</w:t>
+      </w:r>
+      <w:r>
+        <w:t>nterface</w:t>
+      </w:r>
+      <w:r>
+        <w:t>)</w:t>
+      </w:r>
+    </w:p>
+  </w:comment>
+  <w:comment w:id="45" w:author="Dennis" w:date="2014-03-16T13:46:00Z" w:initials="D">
+    <w:p>
+      <w:pPr>
+        <w:pStyle w:val="Kommentartext"/>
+      </w:pPr>
+      <w:r>
+        <w:rPr>
+          <w:rStyle w:val="Kommentarzeichen"/>
+        </w:rPr>
+        <w:annotationRef/>
+      </w:r>
+      <w:r>
         <w:t>einfügen</w:t>
       </w:r>
     </w:p>
   </w:comment>
-  <w:comment w:id="24" w:author="Dennis" w:date="2014-03-05T14:49:00Z" w:initials="D">
+  <w:comment w:id="48" w:author="Dennis" w:date="2014-03-16T13:46:00Z" w:initials="D">
     <w:p>
       <w:pPr>
         <w:pStyle w:val="Kommentartext"/>
@@ -8336,11 +9281,11 @@
         <w:annotationRef/>
       </w:r>
       <w:r>
-        <w:t>Stimmt das so?</w:t>
+        <w:t>Es gibt auch eine Variante mit 1280x1024 Pixeln?!</w:t>
       </w:r>
     </w:p>
   </w:comment>
-  <w:comment w:id="26" w:author="Dennis" w:date="2014-03-10T22:03:00Z" w:initials="D">
+  <w:comment w:id="58" w:author="Dennis" w:date="2014-03-16T13:51:00Z" w:initials="D">
     <w:p>
       <w:pPr>
         <w:pStyle w:val="Kommentartext"/>
@@ -8352,11 +9297,27 @@
         <w:annotationRef/>
       </w:r>
       <w:r>
-        <w:t>Es gibt auch eine Variante mit 1280x1024 Pixeln?!</w:t>
+        <w:t xml:space="preserve">Hier würde ich kein Unterkapitel machen, da wir ja nur den </w:t>
+      </w:r>
+      <w:proofErr w:type="spellStart"/>
+      <w:r>
+        <w:t>humanoiden</w:t>
+      </w:r>
+      <w:proofErr w:type="spellEnd"/>
+      <w:r>
+        <w:t xml:space="preserve"> Roboter </w:t>
+      </w:r>
+      <w:proofErr w:type="spellStart"/>
+      <w:r>
+        <w:t>Nao</w:t>
+      </w:r>
+      <w:proofErr w:type="spellEnd"/>
+      <w:r>
+        <w:t xml:space="preserve"> erläutern und keinen weiteren (2.2.2 …)</w:t>
       </w:r>
     </w:p>
   </w:comment>
-  <w:comment w:id="38" w:author="Karolin Edigkaufer" w:date="2014-03-06T17:54:00Z" w:initials="KE">
+  <w:comment w:id="60" w:author="Karolin Edigkaufer" w:date="2014-03-16T13:46:00Z" w:initials="KE">
     <w:p>
       <w:pPr>
         <w:pStyle w:val="Kommentartext"/>
@@ -8372,10 +9333,13 @@
       </w:r>
     </w:p>
   </w:comment>
-  <w:comment w:id="39" w:author="Karolin Edigkaufer" w:date="2014-03-06T18:04:00Z" w:initials="KE">
+  <w:comment w:id="63" w:author="Dennis" w:date="2014-03-16T13:46:00Z" w:initials="D">
     <w:p>
       <w:pPr>
         <w:pStyle w:val="Kommentartext"/>
+        <w:rPr>
+          <w:lang w:val="en-US"/>
+        </w:rPr>
       </w:pPr>
       <w:r>
         <w:rPr>
@@ -8385,15 +9349,115 @@
       </w:r>
       <w:proofErr w:type="spellStart"/>
       <w:r>
+        <w:rPr>
+          <w:lang w:val="en-US"/>
+        </w:rPr>
+        <w:t>Abkürzung</w:t>
+      </w:r>
+      <w:proofErr w:type="spellEnd"/>
+      <w:r>
+        <w:rPr>
+          <w:lang w:val="en-US"/>
+        </w:rPr>
+        <w:t xml:space="preserve"> Wireless Fidelity </w:t>
+      </w:r>
+      <w:proofErr w:type="spellStart"/>
+      <w:r>
+        <w:rPr>
+          <w:lang w:val="en-US"/>
+        </w:rPr>
+        <w:t>oder</w:t>
+      </w:r>
+      <w:proofErr w:type="spellEnd"/>
+      <w:r>
+        <w:rPr>
+          <w:lang w:val="en-US"/>
+        </w:rPr>
+        <w:t xml:space="preserve"> WLAN = </w:t>
+      </w:r>
+      <w:r>
+        <w:rPr>
+          <w:b/>
+          <w:bCs/>
+          <w:lang w:val="en-US"/>
+        </w:rPr>
+        <w:t>Wireless Local Area Network</w:t>
+      </w:r>
+      <w:r>
+        <w:rPr>
+          <w:b/>
+          <w:bCs/>
+          <w:lang w:val="en-US"/>
+        </w:rPr>
+        <w:t xml:space="preserve"> </w:t>
+      </w:r>
+      <w:proofErr w:type="spellStart"/>
+      <w:r>
+        <w:rPr>
+          <w:b/>
+          <w:bCs/>
+          <w:lang w:val="en-US"/>
+        </w:rPr>
+        <w:t>benutzen</w:t>
+      </w:r>
+      <w:proofErr w:type="spellEnd"/>
+    </w:p>
+  </w:comment>
+  <w:comment w:id="65" w:author="Dennis" w:date="2014-03-16T13:46:00Z" w:initials="D">
+    <w:p>
+      <w:pPr>
+        <w:pStyle w:val="Kommentartext"/>
+      </w:pPr>
+      <w:r>
+        <w:rPr>
+          <w:rStyle w:val="Kommentarzeichen"/>
+        </w:rPr>
+        <w:annotationRef/>
+      </w:r>
+      <w:r>
+        <w:t>Nummer anpassen</w:t>
+      </w:r>
+    </w:p>
+  </w:comment>
+  <w:comment w:id="66" w:author="Karolin Edigkaufer" w:date="2014-03-16T13:46:00Z" w:initials="KE">
+    <w:p>
+      <w:pPr>
+        <w:pStyle w:val="Kommentartext"/>
+        <w:rPr>
+          <w:lang w:val="en-US"/>
+        </w:rPr>
+      </w:pPr>
+      <w:r>
+        <w:rPr>
+          <w:rStyle w:val="Kommentarzeichen"/>
+        </w:rPr>
+        <w:annotationRef/>
+      </w:r>
+      <w:proofErr w:type="spellStart"/>
+      <w:r>
+        <w:rPr>
+          <w:lang w:val="en-US"/>
+        </w:rPr>
         <w:t>Geanuer</w:t>
       </w:r>
       <w:proofErr w:type="spellEnd"/>
       <w:r>
-        <w:t xml:space="preserve"> Erläutern</w:t>
-      </w:r>
+        <w:rPr>
+          <w:lang w:val="en-US"/>
+        </w:rPr>
+        <w:t xml:space="preserve"> </w:t>
+      </w:r>
+      <w:proofErr w:type="spellStart"/>
+      <w:r>
+        <w:rPr>
+          <w:lang w:val="en-US"/>
+        </w:rPr>
+        <w:t>Erläutern</w:t>
+      </w:r>
+      <w:proofErr w:type="spellEnd"/>
     </w:p>
   </w:comment>
-  <w:comment w:id="43" w:author="Karolin Edigkaufer" w:date="2014-03-06T18:00:00Z" w:initials="KE">
+  <w:comment w:id="70" w:author="Karolin Edigkaufer" w:date="2014-03-16T13:46:00Z" w:initials="KE">
     <w:p>
       <w:pPr>
         <w:pStyle w:val="Kommentartext"/>
@@ -8409,7 +9473,7 @@
       </w:r>
     </w:p>
   </w:comment>
-  <w:comment w:id="45" w:author="Karolin Edigkaufer" w:date="2014-03-06T18:32:00Z" w:initials="KE">
+  <w:comment w:id="79" w:author="Karolin Edigkaufer" w:date="2014-03-16T13:46:00Z" w:initials="KE">
     <w:p>
       <w:pPr>
         <w:pStyle w:val="Kommentartext"/>
@@ -8425,7 +9489,7 @@
       </w:r>
     </w:p>
   </w:comment>
-  <w:comment w:id="51" w:author="Dennis" w:date="2014-03-11T10:50:00Z" w:initials="D">
+  <w:comment w:id="86" w:author="Dennis" w:date="2014-03-16T13:46:00Z" w:initials="D">
     <w:p>
       <w:r>
         <w:rPr>
@@ -8459,7 +9523,7 @@
       </w:pPr>
     </w:p>
   </w:comment>
-  <w:comment w:id="53" w:author="Dennis" w:date="2014-03-11T10:50:00Z" w:initials="D">
+  <w:comment w:id="88" w:author="Dennis" w:date="2014-03-16T13:46:00Z" w:initials="D">
     <w:p>
       <w:pPr>
         <w:pStyle w:val="Kommentartext"/>
@@ -8472,7 +9536,7 @@
       </w:r>
     </w:p>
   </w:comment>
-  <w:comment w:id="56" w:author="Karolin Edigkaufer" w:date="2014-03-12T22:25:00Z" w:initials="KE">
+  <w:comment w:id="90" w:author="Dennis" w:date="2014-03-16T13:46:00Z" w:initials="D">
     <w:p>
       <w:pPr>
         <w:pStyle w:val="Kommentartext"/>
@@ -8484,11 +9548,51 @@
         <w:annotationRef/>
       </w:r>
       <w:r>
+        <w:t xml:space="preserve">Hat Hr. </w:t>
+      </w:r>
+      <w:proofErr w:type="spellStart"/>
+      <w:r>
+        <w:t>Haubner</w:t>
+      </w:r>
+      <w:proofErr w:type="spellEnd"/>
+      <w:r>
+        <w:t xml:space="preserve"> nicht gesagt, dass Entwicklungsumgebung besser passt?</w:t>
+      </w:r>
+    </w:p>
+  </w:comment>
+  <w:comment w:id="91" w:author="Dennis" w:date="2014-03-16T14:08:00Z" w:initials="D">
+    <w:p>
+      <w:pPr>
+        <w:pStyle w:val="Kommentartext"/>
+      </w:pPr>
+      <w:r>
+        <w:rPr>
+          <w:rStyle w:val="Kommentarzeichen"/>
+        </w:rPr>
+        <w:annotationRef/>
+      </w:r>
+      <w:r>
+        <w:t>Abändern</w:t>
+      </w:r>
+    </w:p>
+  </w:comment>
+  <w:comment w:id="93" w:author="Karolin Edigkaufer" w:date="2014-03-16T13:46:00Z" w:initials="KE">
+    <w:p>
+      <w:pPr>
+        <w:pStyle w:val="Kommentartext"/>
+      </w:pPr>
+      <w:r>
+        <w:rPr>
+          <w:rStyle w:val="Kommentarzeichen"/>
+        </w:rPr>
+        <w:annotationRef/>
+      </w:r>
+      <w:r>
         <w:t>Hier könnten wir einige grundlegende Dinge über Threads und Threadprogrammierung schreiben</w:t>
       </w:r>
     </w:p>
   </w:comment>
-  <w:comment w:id="59" w:author="Karolin Edigkaufer" w:date="2014-03-12T22:04:00Z" w:initials="KE">
+  <w:comment w:id="95" w:author="Dennis" w:date="2014-03-16T13:46:00Z" w:initials="D">
     <w:p>
       <w:pPr>
         <w:pStyle w:val="Kommentartext"/>
@@ -8500,11 +9604,64 @@
         <w:annotationRef/>
       </w:r>
       <w:r>
+        <w:t>Vergleiche mit 1.4 Vorgehensweise</w:t>
+      </w:r>
+    </w:p>
+  </w:comment>
+  <w:comment w:id="111" w:author="Dennis" w:date="2014-03-16T14:15:00Z" w:initials="D">
+    <w:p>
+      <w:pPr>
+        <w:pStyle w:val="Kommentartext"/>
+      </w:pPr>
+      <w:r>
+        <w:rPr>
+          <w:rStyle w:val="Kommentarzeichen"/>
+        </w:rPr>
+        <w:annotationRef/>
+      </w:r>
+      <w:r>
+        <w:t xml:space="preserve">Nicht mehr </w:t>
+      </w:r>
+      <w:proofErr w:type="spellStart"/>
+      <w:r>
+        <w:t>up</w:t>
+      </w:r>
+      <w:proofErr w:type="spellEnd"/>
+      <w:r>
+        <w:t xml:space="preserve"> </w:t>
+      </w:r>
+      <w:proofErr w:type="spellStart"/>
+      <w:r>
+        <w:t>to</w:t>
+      </w:r>
+      <w:proofErr w:type="spellEnd"/>
+      <w:r>
+        <w:t xml:space="preserve"> </w:t>
+      </w:r>
+      <w:proofErr w:type="spellStart"/>
+      <w:r>
+        <w:t>date</w:t>
+      </w:r>
+      <w:proofErr w:type="spellEnd"/>
+    </w:p>
+  </w:comment>
+  <w:comment w:id="128" w:author="Karolin Edigkaufer" w:date="2014-03-16T13:46:00Z" w:initials="KE">
+    <w:p>
+      <w:pPr>
+        <w:pStyle w:val="Kommentartext"/>
+      </w:pPr>
+      <w:r>
+        <w:rPr>
+          <w:rStyle w:val="Kommentarzeichen"/>
+        </w:rPr>
+        <w:annotationRef/>
+      </w:r>
+      <w:r>
         <w:t>Bild einfügen</w:t>
       </w:r>
     </w:p>
   </w:comment>
-  <w:comment w:id="60" w:author="Karolin Edigkaufer" w:date="2014-03-12T22:29:00Z" w:initials="KE">
+  <w:comment w:id="129" w:author="Karolin Edigkaufer" w:date="2014-03-16T13:46:00Z" w:initials="KE">
     <w:p>
       <w:pPr>
         <w:pStyle w:val="Kommentartext"/>
@@ -8520,7 +9677,7 @@
       </w:r>
     </w:p>
   </w:comment>
-  <w:comment w:id="61" w:author="Karolin Edigkaufer" w:date="2014-03-12T22:24:00Z" w:initials="KE">
+  <w:comment w:id="130" w:author="Karolin Edigkaufer" w:date="2014-03-16T13:46:00Z" w:initials="KE">
     <w:p>
       <w:pPr>
         <w:pStyle w:val="Kommentartext"/>
@@ -8536,7 +9693,7 @@
       </w:r>
     </w:p>
   </w:comment>
-  <w:comment w:id="63" w:author="Karolin Edigkaufer" w:date="2014-03-12T21:37:00Z" w:initials="KE">
+  <w:comment w:id="135" w:author="Karolin Edigkaufer" w:date="2014-03-16T13:46:00Z" w:initials="KE">
     <w:p>
       <w:pPr>
         <w:pStyle w:val="Kommentartext"/>
@@ -8552,7 +9709,7 @@
       </w:r>
     </w:p>
   </w:comment>
-  <w:comment w:id="64" w:author="Karolin Edigkaufer" w:date="2014-03-12T21:55:00Z" w:initials="KE">
+  <w:comment w:id="136" w:author="Karolin Edigkaufer" w:date="2014-03-16T13:46:00Z" w:initials="KE">
     <w:p>
       <w:pPr>
         <w:pStyle w:val="Kommentartext"/>
@@ -8778,7 +9935,7 @@
       <mc:AlternateContent>
         <mc:Choice Requires="wps">
           <w:drawing>
-            <wp:anchor distT="0" distB="0" distL="114300" distR="114300" simplePos="0" relativeHeight="251679232" behindDoc="0" locked="0" layoutInCell="1" allowOverlap="1" wp14:anchorId="2A6768B2" wp14:editId="5C282DD5">
+            <wp:anchor distT="0" distB="0" distL="114300" distR="114300" simplePos="0" relativeHeight="251679232" behindDoc="0" locked="0" layoutInCell="1" allowOverlap="1" wp14:anchorId="43538AA3" wp14:editId="76FA5AF7">
               <wp:simplePos x="0" y="0"/>
               <wp:positionH relativeFrom="column">
                 <wp:posOffset>-1081405</wp:posOffset>
@@ -8909,7 +10066,7 @@
         <w:noProof/>
         <w:color w:val="A6A6A6" w:themeColor="background1" w:themeShade="A6"/>
       </w:rPr>
-      <w:t>6</w:t>
+      <w:t>15</w:t>
     </w:r>
     <w:r>
       <w:rPr>
@@ -9074,7 +10231,7 @@
         <w:noProof/>
         <w:color w:val="A6A6A6" w:themeColor="background1" w:themeShade="A6"/>
       </w:rPr>
-      <w:t>IX</w:t>
+      <w:t>X</w:t>
     </w:r>
     <w:r>
       <w:rPr>
@@ -9387,7 +10544,7 @@
       <mc:AlternateContent>
         <mc:Choice Requires="wps">
           <w:drawing>
-            <wp:anchor distT="0" distB="0" distL="114300" distR="114300" simplePos="0" relativeHeight="251678208" behindDoc="0" locked="0" layoutInCell="1" allowOverlap="1" wp14:anchorId="281D377A" wp14:editId="03E60556">
+            <wp:anchor distT="0" distB="0" distL="114300" distR="114300" simplePos="0" relativeHeight="251678208" behindDoc="0" locked="0" layoutInCell="1" allowOverlap="1" wp14:anchorId="08EE78EE" wp14:editId="3FA1F57D">
               <wp:simplePos x="0" y="0"/>
               <wp:positionH relativeFrom="column">
                 <wp:posOffset>-909955</wp:posOffset>
@@ -9482,7 +10639,7 @@
         <w:rPr>
           <w:noProof/>
         </w:rPr>
-        <w:t>Grundlagen</w:t>
+        <w:t>Fazit</w:t>
       </w:r>
     </w:fldSimple>
     <w:r>
@@ -9502,8 +10659,8 @@
         <w:t>Inhaltsverzeichnis</w:t>
       </w:r>
     </w:fldSimple>
-    <w:bookmarkStart w:id="67" w:name="_Toc262116031"/>
-    <w:bookmarkEnd w:id="67"/>
+    <w:bookmarkStart w:id="139" w:name="_Toc262116031"/>
+    <w:bookmarkEnd w:id="139"/>
   </w:p>
 </w:hdr>
 </file>
@@ -18024,7 +19181,7 @@
 </file>
 
 <file path=customXml/itemProps1.xml><?xml version="1.0" encoding="utf-8"?>
-<ds:datastoreItem xmlns:ds="http://schemas.openxmlformats.org/officeDocument/2006/customXml" ds:itemID="{EF1FE6D7-B79C-43B4-8095-3BFC63825F62}">
+<ds:datastoreItem xmlns:ds="http://schemas.openxmlformats.org/officeDocument/2006/customXml" ds:itemID="{942009B1-49B7-427F-A61E-11E5ADC4828C}">
   <ds:schemaRefs>
     <ds:schemaRef ds:uri="http://schemas.openxmlformats.org/officeDocument/2006/bibliography"/>
   </ds:schemaRefs>

</xml_diff>

<commit_message>
Text Kinect bisschen überarbeitet
</commit_message>
<xml_diff>
--- a/Studienarbeit_Nao.docx
+++ b/Studienarbeit_Nao.docx
@@ -1271,6 +1271,18 @@
       <w:pPr>
         <w:pStyle w:val="Abbildungsverzeichnis"/>
         <w:tabs>
+          <w:tab w:val="right" w:leader="dot" w:pos="9344"/>
+        </w:tabs>
+        <w:rPr>
+          <w:rStyle w:val="HTMLAkronym"/>
+          <w:rFonts w:cs="Times New Roman"/>
+        </w:rPr>
+      </w:pPr>
+    </w:p>
+    <w:p>
+      <w:pPr>
+        <w:pStyle w:val="Abbildungsverzeichnis"/>
+        <w:tabs>
           <w:tab w:val="right" w:leader="dot" w:pos="9060"/>
         </w:tabs>
         <w:rPr>
@@ -2033,6 +2045,18 @@
     </w:p>
     <w:p>
       <w:pPr>
+        <w:pStyle w:val="Abbildungsverzeichnis"/>
+        <w:tabs>
+          <w:tab w:val="right" w:leader="dot" w:pos="9344"/>
+        </w:tabs>
+        <w:rPr>
+          <w:rStyle w:val="HTMLAkronym"/>
+          <w:rFonts w:cs="Times New Roman"/>
+        </w:rPr>
+      </w:pPr>
+    </w:p>
+    <w:p>
+      <w:pPr>
         <w:pStyle w:val="Index1"/>
         <w:rPr>
           <w:noProof/>
@@ -2042,7 +2066,6 @@
         <w:rPr>
           <w:noProof/>
         </w:rPr>
-        <w:lastRenderedPageBreak/>
         <w:t>DHBW</w:t>
       </w:r>
       <w:r>
@@ -2123,7 +2146,6 @@
         <w:rPr>
           <w:rStyle w:val="HTMLAkronym"/>
           <w:rFonts w:cs="Times New Roman"/>
-          <w:lang w:val="en-US"/>
         </w:rPr>
       </w:pPr>
       <w:r>
@@ -3085,21 +3107,7 @@
             <w:rStyle w:val="Hyperlink"/>
             <w:noProof/>
           </w:rPr>
-          <w:t>Senso</w:t>
-        </w:r>
-        <w:r>
-          <w:rPr>
-            <w:rStyle w:val="Hyperlink"/>
-            <w:noProof/>
-          </w:rPr>
-          <w:t>r</w:t>
-        </w:r>
-        <w:r>
-          <w:rPr>
-            <w:rStyle w:val="Hyperlink"/>
-            <w:noProof/>
-          </w:rPr>
-          <w:t>en der Kinect</w:t>
+          <w:t>Sensoren der Kinect</w:t>
         </w:r>
         <w:r>
           <w:rPr>
@@ -5518,18 +5526,18 @@
       <w:pPr>
         <w:pStyle w:val="berschrift1"/>
       </w:pPr>
-      <w:bookmarkStart w:id="40" w:name="_Ref346527342"/>
-      <w:bookmarkStart w:id="41" w:name="_Toc382747445"/>
+      <w:bookmarkStart w:id="40" w:name="_Toc382747445"/>
+      <w:bookmarkStart w:id="41" w:name="_Ref346527342"/>
       <w:r>
         <w:lastRenderedPageBreak/>
         <w:t>Grundlagen</w:t>
       </w:r>
-      <w:bookmarkEnd w:id="41"/>
+      <w:bookmarkEnd w:id="40"/>
       <w:r>
         <w:t xml:space="preserve"> </w:t>
       </w:r>
     </w:p>
-    <w:bookmarkEnd w:id="40"/>
+    <w:bookmarkEnd w:id="41"/>
     <w:p>
       <w:pPr>
         <w:rPr>
@@ -5681,7 +5689,10 @@
     </w:p>
     <w:p>
       <w:r>
-        <w:t xml:space="preserve">Die Kinect ist eine Hardware aus dem Hause Microsoft in Zusammenarbeit mit dem Unternehmen PrimeSense. Sie wurde zunächst für die Steuerung der Spielekonsole Xbox360 entwickelt. Die Kinect setzt wie auch die Nintendo Wii oder Sonys Move auf den Körpereinsatz des Benutzers. Der große Unterschied liegt aber darin, dass der Benutzer keinen Controller in der Hand halten muss. Bei der Kinect wird der ganze Körper zum „Controller“. Die Kinect-Kamera ist eine Leiste aus vielen Sensoren (siehe Abbildung </w:t>
+        <w:t>Die Kinect ist eine Hardware aus dem Hause Microsoft in Zusammenarbeit mit dem Unternehmen PrimeSense. Sie wurde zunächst für die Steuerung der Spielekonsole Xbox360 entwickelt. Die Kinect setzt wie auch die Nintendo Wii oder Sonys Move auf den Körpereinsatz des Benutzers. Der große Unterschied liegt aber darin, dass der Benutzer keinen Controller in der Hand halten muss. Bei der Kinect wird der ganze Körper zum „Controller“. Die Kinect-Kamera ist eine Leiste aus vielen Sensoren (siehe Abbildung</w:t>
+      </w:r>
+      <w:r>
+        <w:t xml:space="preserve"> </w:t>
       </w:r>
       <w:commentRangeStart w:id="45"/>
       <w:r>
@@ -5906,7 +5917,13 @@
         <w:t xml:space="preserve"> </w:t>
       </w:r>
       <w:r>
-        <w:t xml:space="preserve">Zwischen der Kameraleiste und dem </w:t>
+        <w:t xml:space="preserve">Damit die Sensoren perfekt auf den Benutzer </w:t>
+      </w:r>
+      <w:r>
+        <w:t>ausgerichtet werden können, befindet sich z</w:t>
+      </w:r>
+      <w:r>
+        <w:t xml:space="preserve">wischen der Kameraleiste und dem </w:t>
       </w:r>
       <w:proofErr w:type="spellStart"/>
       <w:r>
@@ -5914,10 +5931,28 @@
       </w:r>
       <w:proofErr w:type="spellEnd"/>
       <w:r>
-        <w:t xml:space="preserve"> befindet sich außerdem ein Motor, über den die Sensoren-Leiste ausgerichtet werden kann.</w:t>
+        <w:t xml:space="preserve"> ein Motor</w:t>
+      </w:r>
+      <w:r>
+        <w:t>. Mithilfe dieses Motors kann die Sensoren-Leiste um 27° geneigt werden.</w:t>
       </w:r>
     </w:p>
     <w:p/>
+    <w:p>
+      <w:r>
+        <w:t>Das Sehfeld aller Kinect-Sensoren beträgt i</w:t>
+      </w:r>
+      <w:r>
+        <w:t>m Horizontalen 57° und im Vertikalen 43°.</w:t>
+      </w:r>
+      <w:r>
+        <w:t xml:space="preserve"> </w:t>
+      </w:r>
+    </w:p>
+    <w:p>
+      <w:bookmarkStart w:id="47" w:name="_GoBack"/>
+      <w:bookmarkEnd w:id="47"/>
+    </w:p>
     <w:p>
       <w:pPr>
         <w:keepNext/>
@@ -5980,18 +6015,31 @@
         <w:pStyle w:val="Beschriftung"/>
         <w:jc w:val="center"/>
       </w:pPr>
-      <w:bookmarkStart w:id="47" w:name="_Toc382422607"/>
+      <w:bookmarkStart w:id="48" w:name="_Toc382422607"/>
       <w:r>
         <w:t xml:space="preserve">Abb. </w:t>
       </w:r>
-      <w:fldSimple w:instr=" SEQ Abb. \* ARABIC ">
-        <w:r>
-          <w:rPr>
-            <w:noProof/>
-          </w:rPr>
-          <w:t>1</w:t>
-        </w:r>
-      </w:fldSimple>
+      <w:r>
+        <w:fldChar w:fldCharType="begin"/>
+      </w:r>
+      <w:r>
+        <w:instrText xml:space="preserve"> SEQ Abb. \* ARABIC </w:instrText>
+      </w:r>
+      <w:r>
+        <w:fldChar w:fldCharType="separate"/>
+      </w:r>
+      <w:r>
+        <w:rPr>
+          <w:noProof/>
+        </w:rPr>
+        <w:t>1</w:t>
+      </w:r>
+      <w:r>
+        <w:rPr>
+          <w:noProof/>
+        </w:rPr>
+        <w:fldChar w:fldCharType="end"/>
+      </w:r>
       <w:r>
         <w:t xml:space="preserve">: Die Sensoren der Kinect </w:t>
       </w:r>
@@ -6021,13 +6069,19 @@
           </w:r>
         </w:sdtContent>
       </w:sdt>
-      <w:bookmarkEnd w:id="47"/>
+      <w:bookmarkEnd w:id="48"/>
     </w:p>
     <w:p/>
     <w:p/>
     <w:p>
       <w:r>
-        <w:t>Durch die beiden Infrarot-Komponenten werden die Tiefendaten, also ein 3D-Bild erzeugt. Hierzu wird von dem Infrarot-Projektor eine definierte Punkt-Matrix in den Raum gesendet. Die Infrarot-Kamera nimmt das Muster des Infrarot-Lichts wieder auf und gibt die Daten an den internen</w:t>
+        <w:t>Durch die beiden Infrarot-Komponenten werden die Tiefendaten, also ein 3D-Bild</w:t>
+      </w:r>
+      <w:r>
+        <w:t>,</w:t>
+      </w:r>
+      <w:r>
+        <w:t xml:space="preserve"> erzeugt. Hierzu wird von dem Infrarot-Projektor eine definierte Punkt-Matrix in den Raum gesendet. Die Infrarot-Kamera nimmt das Muster des Infrarot-Lichts wieder auf und gibt die Daten an den internen</w:t>
       </w:r>
       <w:r>
         <w:t xml:space="preserve"> Chip weiter. Von ihm werden dann aus den Kameradaten die räumlichen Koordinaten ausgerechnet.</w:t>
@@ -6064,16 +6118,16 @@
       <w:r>
         <w:t xml:space="preserve">-Auflösung von </w:t>
       </w:r>
-      <w:commentRangeStart w:id="48"/>
+      <w:commentRangeStart w:id="49"/>
       <w:r>
         <w:t>640x480 Pixeln</w:t>
       </w:r>
-      <w:commentRangeEnd w:id="48"/>
+      <w:commentRangeEnd w:id="49"/>
       <w:r>
         <w:rPr>
           <w:rStyle w:val="Kommentarzeichen"/>
         </w:rPr>
-        <w:commentReference w:id="48"/>
+        <w:commentReference w:id="49"/>
       </w:r>
       <w:r>
         <w:t>.</w:t>
@@ -6084,16 +6138,22 @@
         <w:t>Die vier Mikrofone werden für eine Audioortung benutzt. Somit lässt sich ein Sprachbefehl eines Benutzers genau zuordnen.</w:t>
       </w:r>
       <w:r>
-        <w:t xml:space="preserve"> Durch die Mikrofone ist es auch möglich </w:t>
-      </w:r>
-      <w:r>
-        <w:t>ein</w:t>
-      </w:r>
-      <w:r>
         <w:t xml:space="preserve"> </w:t>
       </w:r>
       <w:r>
-        <w:t>Xbox-</w:t>
+        <w:t>Die</w:t>
+      </w:r>
+      <w:r>
+        <w:t xml:space="preserve"> Mikrofone</w:t>
+      </w:r>
+      <w:r>
+        <w:t xml:space="preserve"> der Kinect</w:t>
+      </w:r>
+      <w:r>
+        <w:t xml:space="preserve"> </w:t>
+      </w:r>
+      <w:r>
+        <w:t>ermöglichen bei einem Einsatz mit einer Xbox, das Xbox-</w:t>
       </w:r>
       <w:r>
         <w:t xml:space="preserve">Spiel per Sprache zu </w:t>
@@ -6209,18 +6269,31 @@
         <w:pStyle w:val="Beschriftung"/>
         <w:jc w:val="center"/>
       </w:pPr>
-      <w:bookmarkStart w:id="49" w:name="_Toc382422608"/>
+      <w:bookmarkStart w:id="50" w:name="_Toc382422608"/>
       <w:r>
         <w:t xml:space="preserve">Abb. </w:t>
       </w:r>
-      <w:fldSimple w:instr=" SEQ Abb. \* ARABIC ">
-        <w:r>
-          <w:rPr>
-            <w:noProof/>
-          </w:rPr>
-          <w:t>2</w:t>
-        </w:r>
-      </w:fldSimple>
+      <w:r>
+        <w:fldChar w:fldCharType="begin"/>
+      </w:r>
+      <w:r>
+        <w:instrText xml:space="preserve"> SEQ Abb. \* ARABIC </w:instrText>
+      </w:r>
+      <w:r>
+        <w:fldChar w:fldCharType="separate"/>
+      </w:r>
+      <w:r>
+        <w:rPr>
+          <w:noProof/>
+        </w:rPr>
+        <w:t>2</w:t>
+      </w:r>
+      <w:r>
+        <w:rPr>
+          <w:noProof/>
+        </w:rPr>
+        <w:fldChar w:fldCharType="end"/>
+      </w:r>
       <w:r>
         <w:t xml:space="preserve">: Skeleton mit 20 Punkten </w:t>
       </w:r>
@@ -6250,7 +6323,7 @@
           </w:r>
         </w:sdtContent>
       </w:sdt>
-      <w:bookmarkEnd w:id="49"/>
+      <w:bookmarkEnd w:id="50"/>
     </w:p>
     <w:p/>
     <w:p>
@@ -6294,30 +6367,15 @@
       </w:r>
     </w:p>
     <w:p/>
-    <w:p>
-      <w:bookmarkStart w:id="50" w:name="_GoBack"/>
-      <w:bookmarkEnd w:id="50"/>
-    </w:p>
     <w:p/>
+    <w:p/>
     <w:p>
       <w:hyperlink r:id="rId15" w:history="1">
         <w:r>
           <w:rPr>
             <w:rStyle w:val="Hyperlink"/>
           </w:rPr>
-          <w:t>http://www.microsoft.</w:t>
-        </w:r>
-        <w:r>
-          <w:rPr>
-            <w:rStyle w:val="Hyperlink"/>
-          </w:rPr>
-          <w:t>c</w:t>
-        </w:r>
-        <w:r>
-          <w:rPr>
-            <w:rStyle w:val="Hyperlink"/>
-          </w:rPr>
-          <w:t>om/en-us/kinectforwindows/discover/features.aspx</w:t>
+          <w:t>http://www.microsoft.com/en-us/kinectforwindows/discover/features.aspx</w:t>
         </w:r>
       </w:hyperlink>
     </w:p>
@@ -6833,14 +6891,27 @@
       <w:r>
         <w:t xml:space="preserve">Abb. </w:t>
       </w:r>
-      <w:fldSimple w:instr=" SEQ Abb. \* ARABIC ">
-        <w:r>
-          <w:rPr>
-            <w:noProof/>
-          </w:rPr>
-          <w:t>3</w:t>
-        </w:r>
-      </w:fldSimple>
+      <w:r>
+        <w:fldChar w:fldCharType="begin"/>
+      </w:r>
+      <w:r>
+        <w:instrText xml:space="preserve"> SEQ Abb. \* ARABIC </w:instrText>
+      </w:r>
+      <w:r>
+        <w:fldChar w:fldCharType="separate"/>
+      </w:r>
+      <w:r>
+        <w:rPr>
+          <w:noProof/>
+        </w:rPr>
+        <w:t>3</w:t>
+      </w:r>
+      <w:r>
+        <w:rPr>
+          <w:noProof/>
+        </w:rPr>
+        <w:fldChar w:fldCharType="end"/>
+      </w:r>
       <w:r>
         <w:t xml:space="preserve">: Die Lage der Motoren beim </w:t>
       </w:r>
@@ -6978,14 +7049,27 @@
       <w:r>
         <w:t xml:space="preserve">Abb. </w:t>
       </w:r>
-      <w:fldSimple w:instr=" SEQ Abb. \* ARABIC ">
-        <w:r>
-          <w:rPr>
-            <w:noProof/>
-          </w:rPr>
-          <w:t>4</w:t>
-        </w:r>
-      </w:fldSimple>
+      <w:r>
+        <w:fldChar w:fldCharType="begin"/>
+      </w:r>
+      <w:r>
+        <w:instrText xml:space="preserve"> SEQ Abb. \* ARABIC </w:instrText>
+      </w:r>
+      <w:r>
+        <w:fldChar w:fldCharType="separate"/>
+      </w:r>
+      <w:r>
+        <w:rPr>
+          <w:noProof/>
+        </w:rPr>
+        <w:t>4</w:t>
+      </w:r>
+      <w:r>
+        <w:rPr>
+          <w:noProof/>
+        </w:rPr>
+        <w:fldChar w:fldCharType="end"/>
+      </w:r>
       <w:r>
         <w:t xml:space="preserve">: Die Hardwarekomponenten des </w:t>
       </w:r>
@@ -7317,14 +7401,27 @@
       <w:r>
         <w:t xml:space="preserve">Abb. </w:t>
       </w:r>
-      <w:fldSimple w:instr=" SEQ Abb. \* ARABIC ">
-        <w:r>
-          <w:rPr>
-            <w:noProof/>
-          </w:rPr>
-          <w:t>5</w:t>
-        </w:r>
-      </w:fldSimple>
+      <w:r>
+        <w:fldChar w:fldCharType="begin"/>
+      </w:r>
+      <w:r>
+        <w:instrText xml:space="preserve"> SEQ Abb. \* ARABIC </w:instrText>
+      </w:r>
+      <w:r>
+        <w:fldChar w:fldCharType="separate"/>
+      </w:r>
+      <w:r>
+        <w:rPr>
+          <w:noProof/>
+        </w:rPr>
+        <w:t>5</w:t>
+      </w:r>
+      <w:r>
+        <w:rPr>
+          <w:noProof/>
+        </w:rPr>
+        <w:fldChar w:fldCharType="end"/>
+      </w:r>
       <w:bookmarkEnd w:id="81"/>
       <w:r>
         <w:t xml:space="preserve">: </w:t>
@@ -8385,8 +8482,8 @@
         <w:pStyle w:val="Vorspann"/>
       </w:pPr>
       <w:bookmarkStart w:id="140" w:name="_Toc333403733"/>
-      <w:bookmarkStart w:id="141" w:name="_Toc262116062"/>
-      <w:bookmarkStart w:id="142" w:name="_Toc382747470"/>
+      <w:bookmarkStart w:id="141" w:name="_Toc382747470"/>
+      <w:bookmarkStart w:id="142" w:name="_Toc262116062"/>
       <w:bookmarkEnd w:id="55"/>
       <w:bookmarkEnd w:id="56"/>
       <w:r>
@@ -8394,7 +8491,7 @@
         <w:t>Literaturverzeichnis</w:t>
       </w:r>
       <w:bookmarkEnd w:id="140"/>
-      <w:bookmarkEnd w:id="142"/>
+      <w:bookmarkEnd w:id="141"/>
     </w:p>
     <w:p>
       <w:pPr>
@@ -9115,7 +9212,7 @@
         </w:sdt>
       </w:sdtContent>
     </w:sdt>
-    <w:bookmarkEnd w:id="141"/>
+    <w:bookmarkEnd w:id="142"/>
     <w:p>
       <w:r>
         <w:t xml:space="preserve">Alle </w:t>
@@ -9269,7 +9366,7 @@
       </w:r>
     </w:p>
   </w:comment>
-  <w:comment w:id="48" w:author="Dennis" w:date="2014-03-16T13:46:00Z" w:initials="D">
+  <w:comment w:id="49" w:author="Dennis" w:date="2014-03-16T13:46:00Z" w:initials="D">
     <w:p>
       <w:pPr>
         <w:pStyle w:val="Kommentartext"/>
@@ -9321,6 +9418,9 @@
     <w:p>
       <w:pPr>
         <w:pStyle w:val="Kommentartext"/>
+        <w:rPr>
+          <w:lang w:val="en-US"/>
+        </w:rPr>
       </w:pPr>
       <w:r>
         <w:rPr>
@@ -9329,6 +9429,9 @@
         <w:annotationRef/>
       </w:r>
       <w:r>
+        <w:rPr>
+          <w:lang w:val="en-US"/>
+        </w:rPr>
         <w:t>Version 4</w:t>
       </w:r>
     </w:p>
@@ -9423,9 +9526,6 @@
     <w:p>
       <w:pPr>
         <w:pStyle w:val="Kommentartext"/>
-        <w:rPr>
-          <w:lang w:val="en-US"/>
-        </w:rPr>
       </w:pPr>
       <w:r>
         <w:rPr>
@@ -9435,26 +9535,12 @@
       </w:r>
       <w:proofErr w:type="spellStart"/>
       <w:r>
-        <w:rPr>
-          <w:lang w:val="en-US"/>
-        </w:rPr>
         <w:t>Geanuer</w:t>
       </w:r>
       <w:proofErr w:type="spellEnd"/>
       <w:r>
-        <w:rPr>
-          <w:lang w:val="en-US"/>
-        </w:rPr>
-        <w:t xml:space="preserve"> </w:t>
-      </w:r>
-      <w:proofErr w:type="spellStart"/>
-      <w:r>
-        <w:rPr>
-          <w:lang w:val="en-US"/>
-        </w:rPr>
-        <w:t>Erläutern</w:t>
-      </w:r>
-      <w:proofErr w:type="spellEnd"/>
+        <w:t xml:space="preserve"> Erläutern</w:t>
+      </w:r>
     </w:p>
   </w:comment>
   <w:comment w:id="70" w:author="Karolin Edigkaufer" w:date="2014-03-16T13:46:00Z" w:initials="KE">
@@ -10066,7 +10152,7 @@
         <w:noProof/>
         <w:color w:val="A6A6A6" w:themeColor="background1" w:themeShade="A6"/>
       </w:rPr>
-      <w:t>15</w:t>
+      <w:t>4</w:t>
     </w:r>
     <w:r>
       <w:rPr>
@@ -10639,7 +10725,7 @@
         <w:rPr>
           <w:noProof/>
         </w:rPr>
-        <w:t>Fazit</w:t>
+        <w:t>Grundlagen</w:t>
       </w:r>
     </w:fldSimple>
     <w:r>
@@ -19181,7 +19267,7 @@
 </file>
 
 <file path=customXml/itemProps1.xml><?xml version="1.0" encoding="utf-8"?>
-<ds:datastoreItem xmlns:ds="http://schemas.openxmlformats.org/officeDocument/2006/customXml" ds:itemID="{942009B1-49B7-427F-A61E-11E5ADC4828C}">
+<ds:datastoreItem xmlns:ds="http://schemas.openxmlformats.org/officeDocument/2006/customXml" ds:itemID="{020021D0-09F1-4DBF-81B7-42D37B4747C8}">
   <ds:schemaRefs>
     <ds:schemaRef ds:uri="http://schemas.openxmlformats.org/officeDocument/2006/bibliography"/>
   </ds:schemaRefs>

</xml_diff>

<commit_message>
Weiter am Kapitel Kinect geschrieben (Sensoren der Kinect, SDK)
</commit_message>
<xml_diff>
--- a/Studienarbeit_Nao.docx
+++ b/Studienarbeit_Nao.docx
@@ -96,27 +96,7 @@
           <w:szCs w:val="32"/>
           <w:lang w:eastAsia="de-DE"/>
         </w:rPr>
-        <w:t xml:space="preserve">für </w:t>
-      </w:r>
-      <w:proofErr w:type="spellStart"/>
-      <w:r>
-        <w:rPr>
-          <w:b/>
-          <w:sz w:val="32"/>
-          <w:szCs w:val="32"/>
-          <w:lang w:eastAsia="de-DE"/>
-        </w:rPr>
-        <w:t>humanoide</w:t>
-      </w:r>
-      <w:proofErr w:type="spellEnd"/>
-      <w:r>
-        <w:rPr>
-          <w:b/>
-          <w:sz w:val="32"/>
-          <w:szCs w:val="32"/>
-          <w:lang w:eastAsia="de-DE"/>
-        </w:rPr>
-        <w:t xml:space="preserve"> Roboter</w:t>
+        <w:t>für humanoide Roboter</w:t>
       </w:r>
     </w:p>
     <w:p>
@@ -318,23 +298,7 @@
           <w:szCs w:val="20"/>
           <w:lang w:eastAsia="de-DE"/>
         </w:rPr>
-        <w:t xml:space="preserve">Bachelor </w:t>
-      </w:r>
-      <w:proofErr w:type="spellStart"/>
-      <w:r>
-        <w:rPr>
-          <w:szCs w:val="20"/>
-          <w:lang w:eastAsia="de-DE"/>
-        </w:rPr>
-        <w:t>of</w:t>
-      </w:r>
-      <w:proofErr w:type="spellEnd"/>
-      <w:r>
-        <w:rPr>
-          <w:szCs w:val="20"/>
-          <w:lang w:eastAsia="de-DE"/>
-        </w:rPr>
-        <w:t xml:space="preserve"> Engineering</w:t>
+        <w:t>Bachelor of Engineering</w:t>
       </w:r>
     </w:p>
     <w:p>
@@ -640,18 +604,8 @@
           <w:szCs w:val="20"/>
           <w:lang w:eastAsia="de-DE"/>
         </w:rPr>
-        <w:t xml:space="preserve">Karolin </w:t>
-      </w:r>
-      <w:proofErr w:type="spellStart"/>
-      <w:r>
-        <w:rPr>
-          <w:b/>
-          <w:szCs w:val="20"/>
-          <w:lang w:eastAsia="de-DE"/>
-        </w:rPr>
-        <w:t>Edigkaufer</w:t>
-      </w:r>
-      <w:proofErr w:type="spellEnd"/>
+        <w:t>Karolin Edigkaufer</w:t>
+      </w:r>
     </w:p>
     <w:p>
       <w:pPr>
@@ -850,23 +804,7 @@
           <w:szCs w:val="20"/>
           <w:lang w:eastAsia="de-DE"/>
         </w:rPr>
-        <w:t xml:space="preserve"> (Karolin </w:t>
-      </w:r>
-      <w:proofErr w:type="spellStart"/>
-      <w:r>
-        <w:rPr>
-          <w:szCs w:val="20"/>
-          <w:lang w:eastAsia="de-DE"/>
-        </w:rPr>
-        <w:t>Edigkaufer</w:t>
-      </w:r>
-      <w:proofErr w:type="spellEnd"/>
-      <w:r>
-        <w:rPr>
-          <w:szCs w:val="20"/>
-          <w:lang w:eastAsia="de-DE"/>
-        </w:rPr>
-        <w:t>)</w:t>
+        <w:t xml:space="preserve"> (Karolin Edigkaufer)</w:t>
       </w:r>
     </w:p>
     <w:p>
@@ -934,17 +872,8 @@
           <w:szCs w:val="20"/>
           <w:lang w:eastAsia="de-DE"/>
         </w:rPr>
-        <w:t xml:space="preserve">Prof. Dr. Hans-Jörg </w:t>
-      </w:r>
-      <w:proofErr w:type="spellStart"/>
-      <w:r>
-        <w:rPr>
-          <w:szCs w:val="20"/>
-          <w:lang w:eastAsia="de-DE"/>
-        </w:rPr>
-        <w:t>Haubner</w:t>
-      </w:r>
-      <w:proofErr w:type="spellEnd"/>
+        <w:t>Prof. Dr. Hans-Jörg Haubner</w:t>
+      </w:r>
     </w:p>
     <w:p>
       <w:pPr>
@@ -2146,6 +2075,7 @@
         <w:rPr>
           <w:rStyle w:val="HTMLAkronym"/>
           <w:rFonts w:cs="Times New Roman"/>
+          <w:lang w:val="en-US"/>
         </w:rPr>
       </w:pPr>
       <w:r>
@@ -5155,23 +5085,7 @@
     </w:p>
     <w:p>
       <w:r>
-        <w:t xml:space="preserve">Die Studienarbeit beschäftigt sich mit dem System Kinect von Microsoft und einem </w:t>
-      </w:r>
-      <w:proofErr w:type="spellStart"/>
-      <w:r>
-        <w:t>humaoiden</w:t>
-      </w:r>
-      <w:proofErr w:type="spellEnd"/>
-      <w:r>
-        <w:t xml:space="preserve"> Roboter </w:t>
-      </w:r>
-      <w:proofErr w:type="spellStart"/>
-      <w:r>
-        <w:t>Nao</w:t>
-      </w:r>
-      <w:proofErr w:type="spellEnd"/>
-      <w:r>
-        <w:t xml:space="preserve">. Die Kinect ist eine Hardware zur </w:t>
+        <w:t xml:space="preserve">Die Studienarbeit beschäftigt sich mit dem System Kinect von Microsoft und einem humaoiden Roboter Nao. Die Kinect ist eine Hardware zur </w:t>
       </w:r>
       <w:commentRangeStart w:id="11"/>
       <w:r>
@@ -5295,15 +5209,7 @@
         </w:r>
       </w:ins>
       <w:r>
-        <w:t xml:space="preserve">. Zur Verfügung steht ein Labor mit einem </w:t>
-      </w:r>
-      <w:proofErr w:type="spellStart"/>
-      <w:r>
-        <w:t>Nao</w:t>
-      </w:r>
-      <w:proofErr w:type="spellEnd"/>
-      <w:r>
-        <w:t xml:space="preserve"> und einem Rechner, auf dem alle relevanten Dokumente und Prog</w:t>
+        <w:t>. Zur Verfügung steht ein Labor mit einem Nao und einem Rechner, auf dem alle relevanten Dokumente und Prog</w:t>
       </w:r>
       <w:r>
         <w:t>ramme genutzt werden können. Zu</w:t>
@@ -5411,15 +5317,7 @@
         </w:r>
       </w:ins>
       <w:r>
-        <w:t xml:space="preserve"> Roboter </w:t>
-      </w:r>
-      <w:proofErr w:type="spellStart"/>
-      <w:r>
-        <w:t>Nao</w:t>
-      </w:r>
-      <w:proofErr w:type="spellEnd"/>
-      <w:r>
-        <w:t xml:space="preserve"> </w:t>
+        <w:t xml:space="preserve"> Roboter Nao </w:t>
       </w:r>
       <w:ins w:id="35" w:author="Dennis" w:date="2014-03-16T12:02:00Z">
         <w:r>
@@ -5427,15 +5325,7 @@
         </w:r>
       </w:ins>
       <w:r>
-        <w:t xml:space="preserve">verschiedene </w:t>
-      </w:r>
-      <w:proofErr w:type="gramStart"/>
-      <w:r>
-        <w:t>Bewegung</w:t>
-      </w:r>
-      <w:proofErr w:type="gramEnd"/>
-      <w:r>
-        <w:t xml:space="preserve"> beigebracht, die er auf Befehl automatisiert ausführen kann.</w:t>
+        <w:t>verschiedene Bewegung beigebracht, die er auf Befehl automatisiert ausführen kann.</w:t>
       </w:r>
     </w:p>
     <w:p>
@@ -5448,15 +5338,7 @@
     </w:p>
     <w:p>
       <w:r>
-        <w:t xml:space="preserve">Der Ablauf des programmierten Spiels kann in drei Schritte unterteilt werden. Im ersten Schritt führt </w:t>
-      </w:r>
-      <w:proofErr w:type="spellStart"/>
-      <w:r>
-        <w:t>Nao</w:t>
-      </w:r>
-      <w:proofErr w:type="spellEnd"/>
-      <w:r>
-        <w:t xml:space="preserve"> eine der programmierten Bewegungen vor. Sobald die Roboterbewegung vollendet ist, beginnt Schritt zwei, in dem die Kinect die Bewegung des Spielers aufnimmt. Gleichzeitig läuft eine festgelegte Zeit herunter. Die Aufgabe des Spielers ist es innerhalb der Zeit vom Roboter durchgeführte Bewegung möglich ähnlich nachzuahmen. Nach dem Ablauf der Zeit beginnt Schritt drei, bei dem die getätigte Benutzerbewegung mit der programmierten Roboterbeweg</w:t>
+        <w:t>Der Ablauf des programmierten Spiels kann in drei Schritte unterteilt werden. Im ersten Schritt führt Nao eine der programmierten Bewegungen vor. Sobald die Roboterbewegung vollendet ist, beginnt Schritt zwei, in dem die Kinect die Bewegung des Spielers aufnimmt. Gleichzeitig läuft eine festgelegte Zeit herunter. Die Aufgabe des Spielers ist es innerhalb der Zeit vom Roboter durchgeführte Bewegung möglich ähnlich nachzuahmen. Nach dem Ablauf der Zeit beginnt Schritt drei, bei dem die getätigte Benutzerbewegung mit der programmierten Roboterbeweg</w:t>
       </w:r>
       <w:r>
         <w:t>ung vom System verglichen wird.</w:t>
@@ -5479,15 +5361,7 @@
     </w:p>
     <w:p>
       <w:r>
-        <w:t xml:space="preserve">Die geplante Vorgehensweise sieht vor zu Beginn dem </w:t>
-      </w:r>
-      <w:proofErr w:type="spellStart"/>
-      <w:r>
-        <w:t>Nao</w:t>
-      </w:r>
-      <w:proofErr w:type="spellEnd"/>
-      <w:r>
-        <w:t xml:space="preserve"> verschiedene einfache Bewegungen einzuprogrammieren. Anschließend wird die Kinect mit einem Skeleton Stream programmiert und die Winkel </w:t>
+        <w:t xml:space="preserve">Die geplante Vorgehensweise sieht vor zu Beginn dem Nao verschiedene einfache Bewegungen einzuprogrammieren. Anschließend wird die Kinect mit einem Skeleton Stream programmiert und die Winkel </w:t>
       </w:r>
       <w:r>
         <w:t xml:space="preserve">am Ende einer Bewegung berechnet, die bei den Bewegungen entstehen. Diese sollen dann mit den Winkel des Roboters verglichen und gewertet werden. Das Ergebnis soll in einer übersichtlichen </w:t>
@@ -5923,15 +5797,7 @@
         <w:t>ausgerichtet werden können, befindet sich z</w:t>
       </w:r>
       <w:r>
-        <w:t xml:space="preserve">wischen der Kameraleiste und dem </w:t>
-      </w:r>
-      <w:proofErr w:type="spellStart"/>
-      <w:r>
-        <w:t>Standfuß</w:t>
-      </w:r>
-      <w:proofErr w:type="spellEnd"/>
-      <w:r>
-        <w:t xml:space="preserve"> ein Motor</w:t>
+        <w:t>wischen der Kameraleiste und dem Standfuß ein Motor</w:t>
       </w:r>
       <w:r>
         <w:t>. Mithilfe dieses Motors kann die Sensoren-Leiste um 27° geneigt werden.</w:t>
@@ -5940,19 +5806,99 @@
     <w:p/>
     <w:p>
       <w:r>
-        <w:t>Das Sehfeld aller Kinect-Sensoren beträgt i</w:t>
-      </w:r>
-      <w:r>
-        <w:t>m Horizontalen 57° und im Vertikalen 43°.</w:t>
+        <w:t xml:space="preserve">Das Sehfeld </w:t>
+      </w:r>
+      <w:r>
+        <w:t>der</w:t>
+      </w:r>
+      <w:r>
+        <w:t xml:space="preserve"> Kinect-Sensoren beträgt im Horizontalen 57° und im Vertikalen 43°. </w:t>
+      </w:r>
+      <w:r>
+        <w:t xml:space="preserve">Aus diesem Grund muss ein Spieler auch einen Mindestabstand haben, sodass der ganze Körper erkannt werden kann. Laut Herstellerangaben können die Sensoren der Kinect bei einem </w:t>
+      </w:r>
+      <w:r>
+        <w:lastRenderedPageBreak/>
+        <w:t>Abstand von 1,2 bis 3,5 Meter zuverlässig arbeiten</w:t>
+      </w:r>
+      <w:r>
+        <w:t>. Bei der X</w:t>
+      </w:r>
+      <w:r>
+        <w:t>b</w:t>
+      </w:r>
+      <w:r>
+        <w:t>ox</w:t>
+      </w:r>
+      <w:r>
+        <w:t xml:space="preserve"> sollte der Abstand zwischen Spieler und Kameraleiste bei einem Spieler ca. 1,8 Meter und bei zwei Spieler ca. 2,4 Meter betrage</w:t>
+      </w:r>
+      <w:r>
+        <w:t>n. Bei Anwendungen, die nur den Oberkörper des Spielers benötigen ist dann entsprechend ein geringerer Abstand möglich</w:t>
       </w:r>
       <w:r>
         <w:t xml:space="preserve"> </w:t>
       </w:r>
-    </w:p>
-    <w:p>
-      <w:bookmarkStart w:id="47" w:name="_GoBack"/>
-      <w:bookmarkEnd w:id="47"/>
-    </w:p>
+      <w:sdt>
+        <w:sdtPr>
+          <w:id w:val="519042970"/>
+          <w:citation/>
+        </w:sdtPr>
+        <w:sdtContent>
+          <w:r>
+            <w:fldChar w:fldCharType="begin"/>
+          </w:r>
+          <w:r>
+            <w:instrText xml:space="preserve"> CITATION Com10 \l 1031 </w:instrText>
+          </w:r>
+          <w:r>
+            <w:fldChar w:fldCharType="separate"/>
+          </w:r>
+          <w:r>
+            <w:rPr>
+              <w:noProof/>
+            </w:rPr>
+            <w:t>[6]</w:t>
+          </w:r>
+          <w:r>
+            <w:fldChar w:fldCharType="end"/>
+          </w:r>
+        </w:sdtContent>
+      </w:sdt>
+      <w:r>
+        <w:t xml:space="preserve">, </w:t>
+      </w:r>
+      <w:sdt>
+        <w:sdtPr>
+          <w:id w:val="1051883894"/>
+          <w:citation/>
+        </w:sdtPr>
+        <w:sdtContent>
+          <w:r>
+            <w:fldChar w:fldCharType="begin"/>
+          </w:r>
+          <w:r>
+            <w:instrText xml:space="preserve"> CITATION Mic142 \l 1031 </w:instrText>
+          </w:r>
+          <w:r>
+            <w:fldChar w:fldCharType="separate"/>
+          </w:r>
+          <w:r>
+            <w:rPr>
+              <w:noProof/>
+            </w:rPr>
+            <w:t>[7]</w:t>
+          </w:r>
+          <w:r>
+            <w:fldChar w:fldCharType="end"/>
+          </w:r>
+        </w:sdtContent>
+      </w:sdt>
+      <w:r>
+        <w:t>.</w:t>
+      </w:r>
+    </w:p>
+    <w:p/>
     <w:p>
       <w:pPr>
         <w:keepNext/>
@@ -5963,7 +5909,6 @@
           <w:noProof/>
           <w:lang w:eastAsia="de-DE"/>
         </w:rPr>
-        <w:lastRenderedPageBreak/>
         <w:drawing>
           <wp:inline distT="0" distB="0" distL="0" distR="0" wp14:anchorId="55027C7D" wp14:editId="5B6EBB2C">
             <wp:extent cx="5759450" cy="3686632"/>
@@ -6015,31 +5960,18 @@
         <w:pStyle w:val="Beschriftung"/>
         <w:jc w:val="center"/>
       </w:pPr>
-      <w:bookmarkStart w:id="48" w:name="_Toc382422607"/>
+      <w:bookmarkStart w:id="47" w:name="_Toc382422607"/>
       <w:r>
         <w:t xml:space="preserve">Abb. </w:t>
       </w:r>
-      <w:r>
-        <w:fldChar w:fldCharType="begin"/>
-      </w:r>
-      <w:r>
-        <w:instrText xml:space="preserve"> SEQ Abb. \* ARABIC </w:instrText>
-      </w:r>
-      <w:r>
-        <w:fldChar w:fldCharType="separate"/>
-      </w:r>
-      <w:r>
-        <w:rPr>
-          <w:noProof/>
-        </w:rPr>
-        <w:t>1</w:t>
-      </w:r>
-      <w:r>
-        <w:rPr>
-          <w:noProof/>
-        </w:rPr>
-        <w:fldChar w:fldCharType="end"/>
-      </w:r>
+      <w:fldSimple w:instr=" SEQ Abb. \* ARABIC ">
+        <w:r>
+          <w:rPr>
+            <w:noProof/>
+          </w:rPr>
+          <w:t>1</w:t>
+        </w:r>
+      </w:fldSimple>
       <w:r>
         <w:t xml:space="preserve">: Die Sensoren der Kinect </w:t>
       </w:r>
@@ -6062,34 +5994,65 @@
             <w:rPr>
               <w:noProof/>
             </w:rPr>
-            <w:t>[6]</w:t>
+            <w:t>[8]</w:t>
           </w:r>
           <w:r>
             <w:fldChar w:fldCharType="end"/>
           </w:r>
         </w:sdtContent>
       </w:sdt>
-      <w:bookmarkEnd w:id="48"/>
+      <w:bookmarkEnd w:id="47"/>
     </w:p>
     <w:p/>
     <w:p/>
     <w:p>
       <w:r>
-        <w:t>Durch die beiden Infrarot-Komponenten werden die Tiefendaten, also ein 3D-Bild</w:t>
-      </w:r>
-      <w:r>
-        <w:t>,</w:t>
-      </w:r>
-      <w:r>
-        <w:t xml:space="preserve"> erzeugt. Hierzu wird von dem Infrarot-Projektor eine definierte Punkt-Matrix in den Raum gesendet. Die Infrarot-Kamera nimmt das Muster des Infrarot-Lichts wieder auf und gibt die Daten an den internen</w:t>
+        <w:t>Durch die</w:t>
+      </w:r>
+      <w:r>
+        <w:t xml:space="preserve"> beiden Infrarot-Komponenten, den Infrarot-Projektor und die Infrarot-Kamera, </w:t>
+      </w:r>
+      <w:r>
+        <w:t>werden die Tiefendaten</w:t>
+      </w:r>
+      <w:r>
+        <w:t xml:space="preserve"> </w:t>
+      </w:r>
+      <w:r>
+        <w:t xml:space="preserve">erzeugt. </w:t>
+      </w:r>
+      <w:r>
+        <w:t>Sie werden also benötigt um die dritte Dimension hinzuzufügen. Die Grundlage für die 3D-Erfassung ist das strukturierte Licht. Zunächst</w:t>
+      </w:r>
+      <w:r>
+        <w:t xml:space="preserve"> wird von dem Infrarot-Projektor eine definierte Punkt-Matrix in den Raum gesendet. Die Infrarot-Kamera nimmt das Muster des Infrarot-Lichts wieder auf und gibt die Daten an den internen</w:t>
       </w:r>
       <w:r>
         <w:t xml:space="preserve"> Chip weiter. Von ihm werden dann aus den Kameradaten die räumlichen Koordinaten ausgerechnet.</w:t>
       </w:r>
-      <w:r>
-        <w:t xml:space="preserve"> Bei dem Projektor wurde auch darauf geachtet, dass die Laserstrahlen selbst bei einem Einfall ins Augeninnere des Benutzers nicht schädlich sind.</w:t>
-      </w:r>
-    </w:p>
+    </w:p>
+    <w:p>
+      <w:r>
+        <w:t xml:space="preserve">Bei dem Infrarot-Projektor handelt es sich um einen Klasse 1-Laser mit einer Wellenlänge von 830 nm. Da wir Menschen nur eine Wellenlänge von ca. 380 nm bis ca. 780 nm </w:t>
+      </w:r>
+      <w:r>
+        <w:lastRenderedPageBreak/>
+        <w:t xml:space="preserve">wahrnehmen können, liegt der Laserstrahl der Kinect im nicht-sichtbaren Spektrum. </w:t>
+      </w:r>
+      <w:r>
+        <w:t>Außer dass sie nicht sichtbar sind, hat es noch den wichtigen Vorteil, dass sie</w:t>
+      </w:r>
+      <w:r>
+        <w:t xml:space="preserve"> selbst bei einem Einfall ins Augeninnere des Benutzers nicht schädlich</w:t>
+      </w:r>
+      <w:r>
+        <w:t xml:space="preserve"> sind</w:t>
+      </w:r>
+      <w:r>
+        <w:t>.</w:t>
+      </w:r>
+    </w:p>
+    <w:p/>
     <w:p>
       <w:r>
         <w:t xml:space="preserve">Die Farbkamera ist für die Aufnahme von 2D-Bildern zuständig. Die Kamera besitzt hierbei eine </w:t>
@@ -6116,66 +6079,50 @@
         <w:fldChar w:fldCharType="end"/>
       </w:r>
       <w:r>
-        <w:t xml:space="preserve">-Auflösung von </w:t>
-      </w:r>
-      <w:commentRangeStart w:id="49"/>
-      <w:r>
-        <w:t>640x480 Pixeln</w:t>
-      </w:r>
-      <w:commentRangeEnd w:id="49"/>
-      <w:r>
-        <w:rPr>
-          <w:rStyle w:val="Kommentarzeichen"/>
-        </w:rPr>
-        <w:commentReference w:id="49"/>
+        <w:t>-Auflösung von 640x480 Pixeln.</w:t>
+      </w:r>
+    </w:p>
+    <w:p>
+      <w:r>
+        <w:t>Die vier Mikrofone werden für eine Audioortung benutzt. Somit lässt sich ein Sprachbefehl eines Benutzers genau zuordnen.</w:t>
+      </w:r>
+      <w:r>
+        <w:t xml:space="preserve"> </w:t>
+      </w:r>
+      <w:r>
+        <w:t>Die</w:t>
+      </w:r>
+      <w:r>
+        <w:t xml:space="preserve"> Mikrofone</w:t>
+      </w:r>
+      <w:r>
+        <w:t xml:space="preserve"> der Kinect</w:t>
+      </w:r>
+      <w:r>
+        <w:t xml:space="preserve"> </w:t>
+      </w:r>
+      <w:r>
+        <w:t>ermöglichen bei einem Einsatz mit einer Xbox, das Xbox-</w:t>
+      </w:r>
+      <w:r>
+        <w:t xml:space="preserve">Spiel per Sprache zu </w:t>
+      </w:r>
+      <w:r>
+        <w:t>starten</w:t>
+      </w:r>
+      <w:r>
+        <w:t xml:space="preserve"> oder von vorne zu </w:t>
+      </w:r>
+      <w:r>
+        <w:t>beginnen</w:t>
       </w:r>
       <w:r>
         <w:t>.</w:t>
       </w:r>
     </w:p>
-    <w:p>
-      <w:r>
-        <w:t>Die vier Mikrofone werden für eine Audioortung benutzt. Somit lässt sich ein Sprachbefehl eines Benutzers genau zuordnen.</w:t>
-      </w:r>
-      <w:r>
-        <w:t xml:space="preserve"> </w:t>
-      </w:r>
-      <w:r>
-        <w:t>Die</w:t>
-      </w:r>
-      <w:r>
-        <w:t xml:space="preserve"> Mikrofone</w:t>
-      </w:r>
-      <w:r>
-        <w:t xml:space="preserve"> der Kinect</w:t>
-      </w:r>
-      <w:r>
-        <w:t xml:space="preserve"> </w:t>
-      </w:r>
-      <w:r>
-        <w:t>ermöglichen bei einem Einsatz mit einer Xbox, das Xbox-</w:t>
-      </w:r>
-      <w:r>
-        <w:t xml:space="preserve">Spiel per Sprache zu </w:t>
-      </w:r>
-      <w:r>
-        <w:t>starten</w:t>
-      </w:r>
-      <w:r>
-        <w:t xml:space="preserve"> oder von vorne zu </w:t>
-      </w:r>
-      <w:r>
-        <w:t>beginnen</w:t>
-      </w:r>
-      <w:r>
-        <w:t>.</w:t>
-      </w:r>
-    </w:p>
     <w:p/>
-    <w:p/>
-    <w:p>
-      <w:r>
-        <w:lastRenderedPageBreak/>
+    <w:p>
+      <w:r>
         <w:t>Das</w:t>
       </w:r>
       <w:r>
@@ -6269,31 +6216,18 @@
         <w:pStyle w:val="Beschriftung"/>
         <w:jc w:val="center"/>
       </w:pPr>
-      <w:bookmarkStart w:id="50" w:name="_Toc382422608"/>
+      <w:bookmarkStart w:id="48" w:name="_Toc382422608"/>
       <w:r>
         <w:t xml:space="preserve">Abb. </w:t>
       </w:r>
-      <w:r>
-        <w:fldChar w:fldCharType="begin"/>
-      </w:r>
-      <w:r>
-        <w:instrText xml:space="preserve"> SEQ Abb. \* ARABIC </w:instrText>
-      </w:r>
-      <w:r>
-        <w:fldChar w:fldCharType="separate"/>
-      </w:r>
-      <w:r>
-        <w:rPr>
-          <w:noProof/>
-        </w:rPr>
-        <w:t>2</w:t>
-      </w:r>
-      <w:r>
-        <w:rPr>
-          <w:noProof/>
-        </w:rPr>
-        <w:fldChar w:fldCharType="end"/>
-      </w:r>
+      <w:fldSimple w:instr=" SEQ Abb. \* ARABIC ">
+        <w:r>
+          <w:rPr>
+            <w:noProof/>
+          </w:rPr>
+          <w:t>2</w:t>
+        </w:r>
+      </w:fldSimple>
       <w:r>
         <w:t xml:space="preserve">: Skeleton mit 20 Punkten </w:t>
       </w:r>
@@ -6316,18 +6250,19 @@
             <w:rPr>
               <w:noProof/>
             </w:rPr>
-            <w:t>[7]</w:t>
+            <w:t>[9]</w:t>
           </w:r>
           <w:r>
             <w:fldChar w:fldCharType="end"/>
           </w:r>
         </w:sdtContent>
       </w:sdt>
-      <w:bookmarkEnd w:id="50"/>
+      <w:bookmarkEnd w:id="48"/>
     </w:p>
     <w:p/>
     <w:p>
       <w:r>
+        <w:lastRenderedPageBreak/>
         <w:t>Mithilfe dieser 20 Punkte können die Körperteile eines Spielers unterschieden und so Bewegungen verarbeitet werden.</w:t>
       </w:r>
       <w:r>
@@ -6363,167 +6298,206 @@
         </w:sdtContent>
       </w:sdt>
       <w:r>
+        <w:t xml:space="preserve">, </w:t>
+      </w:r>
+      <w:sdt>
+        <w:sdtPr>
+          <w:id w:val="1363947180"/>
+          <w:citation/>
+        </w:sdtPr>
+        <w:sdtContent>
+          <w:r>
+            <w:fldChar w:fldCharType="begin"/>
+          </w:r>
+          <w:r>
+            <w:instrText xml:space="preserve"> CITATION Ste13 \l 1031 </w:instrText>
+          </w:r>
+          <w:r>
+            <w:fldChar w:fldCharType="separate"/>
+          </w:r>
+          <w:r>
+            <w:rPr>
+              <w:noProof/>
+            </w:rPr>
+            <w:t>[10]</w:t>
+          </w:r>
+          <w:r>
+            <w:fldChar w:fldCharType="end"/>
+          </w:r>
+        </w:sdtContent>
+      </w:sdt>
+      <w:r>
         <w:t>.</w:t>
       </w:r>
     </w:p>
     <w:p/>
     <w:p/>
+    <w:p>
+      <w:pPr>
+        <w:pStyle w:val="berschrift3"/>
+      </w:pPr>
+      <w:bookmarkStart w:id="49" w:name="_Toc382747448"/>
+      <w:r>
+        <w:t>SDK</w:t>
+      </w:r>
+      <w:bookmarkEnd w:id="49"/>
+    </w:p>
+    <w:p>
+      <w:r>
+        <w:t xml:space="preserve">Zunächst erschien die Kinect im November 2010 als zusätzliche Xbox-Hardware ohne Pläne für PC-Treiber. Viele Leuten wollten die Kinect aber in Verbindung mit einem PC bedienen können, worauf das Unternehmen Adafruit Industries eine Prämie von 1000 US-Dollar für den ersten funktionieren PC-Treiber anbot. Microsoft dachte, dass es sich </w:t>
+      </w:r>
+      <w:r>
+        <w:t>bei den Programmierungen</w:t>
+      </w:r>
+      <w:r>
+        <w:t xml:space="preserve"> um Hacking-Versuche</w:t>
+      </w:r>
+      <w:r>
+        <w:t xml:space="preserve"> im Sinne von Raubkopien oder Cheaten</w:t>
+      </w:r>
+      <w:r>
+        <w:t xml:space="preserve"> handelt</w:t>
+      </w:r>
+      <w:r>
+        <w:t xml:space="preserve"> und kündigte an dagegen gerichtlich vorzugehen. Später bemerkte Mi</w:t>
+      </w:r>
+      <w:r>
+        <w:t>crosoft</w:t>
+      </w:r>
+      <w:r>
+        <w:t>, dass die meisten Entwickler</w:t>
+      </w:r>
+      <w:r>
+        <w:t xml:space="preserve"> das System nicht hacken wollen, sondern</w:t>
+      </w:r>
+      <w:r>
+        <w:t xml:space="preserve"> nur den Z</w:t>
+      </w:r>
+      <w:r>
+        <w:t>ugriff auf die Sensordaten.</w:t>
+      </w:r>
+    </w:p>
+    <w:p>
+      <w:r>
+        <w:t>Das Resultat aus dieser Entwicklung ist, dass es nun zwei verschiedene SDKs gibt. Eins davon ist das offizielle SDK von Microsoft, was im Juni 2011 ausgeliefert wurde und das ander</w:t>
+      </w:r>
+      <w:r>
+        <w:t>e ist ein quelloffenes SDK. Diese beiden SDK</w:t>
+      </w:r>
+      <w:r>
+        <w:t>s</w:t>
+      </w:r>
+      <w:r>
+        <w:t xml:space="preserve"> stehen in Konkurrenz zueinander und die Anwendung</w:t>
+      </w:r>
+      <w:r>
+        <w:t>en</w:t>
+      </w:r>
+      <w:r>
+        <w:t xml:space="preserve"> des einen SDKs sind inkompatibel mit dem andern SDK</w:t>
+      </w:r>
+      <w:r>
+        <w:t xml:space="preserve"> </w:t>
+      </w:r>
+      <w:sdt>
+        <w:sdtPr>
+          <w:id w:val="-1761135052"/>
+          <w:citation/>
+        </w:sdtPr>
+        <w:sdtContent>
+          <w:r>
+            <w:fldChar w:fldCharType="begin"/>
+          </w:r>
+          <w:r>
+            <w:instrText xml:space="preserve"> CITATION Han13 \l 1031 </w:instrText>
+          </w:r>
+          <w:r>
+            <w:fldChar w:fldCharType="separate"/>
+          </w:r>
+          <w:r>
+            <w:rPr>
+              <w:noProof/>
+            </w:rPr>
+            <w:t>[11]</w:t>
+          </w:r>
+          <w:r>
+            <w:fldChar w:fldCharType="end"/>
+          </w:r>
+        </w:sdtContent>
+      </w:sdt>
+      <w:r>
+        <w:t xml:space="preserve">. </w:t>
+      </w:r>
+    </w:p>
     <w:p/>
     <w:p>
-      <w:hyperlink r:id="rId15" w:history="1">
-        <w:r>
-          <w:rPr>
-            <w:rStyle w:val="Hyperlink"/>
-          </w:rPr>
-          <w:t>http://www.microsoft.com/en-us/kinectforwindows/discover/features.aspx</w:t>
-        </w:r>
-      </w:hyperlink>
-    </w:p>
-    <w:p>
-      <w:hyperlink r:id="rId16" w:history="1">
-        <w:r>
-          <w:rPr>
-            <w:rStyle w:val="Hyperlink"/>
-          </w:rPr>
-          <w:t>http://wiki.zimt.uni-siegen.de/fertigungsautomatisierung/index.php/Einsatzm%C3%B6glichkeiten_einer_3D-Kamera_in_der_Produktionstechnik_am_Beispiel_der_Kinect-Kamera</w:t>
-        </w:r>
-      </w:hyperlink>
-    </w:p>
-    <w:p>
-      <w:hyperlink r:id="rId17" w:history="1">
-        <w:r>
-          <w:rPr>
-            <w:rStyle w:val="Hyperlink"/>
-          </w:rPr>
-          <w:t>http://www.game7.de/kinect/news/technische-details-kinect-16238.php</w:t>
-        </w:r>
-      </w:hyperlink>
-    </w:p>
-    <w:p>
-      <w:hyperlink r:id="rId18" w:history="1">
-        <w:r>
-          <w:rPr>
-            <w:rStyle w:val="Hyperlink"/>
-          </w:rPr>
-          <w:t>http://www.generationrobots.com/de/401430-microsoft-kinect-sensor-microsoft.html</w:t>
-        </w:r>
-      </w:hyperlink>
-    </w:p>
-    <w:p>
-      <w:hyperlink r:id="rId19" w:history="1">
-        <w:r>
-          <w:rPr>
-            <w:rStyle w:val="Hyperlink"/>
-          </w:rPr>
-          <w:t>http://msdn.microsoft.com/en-us/magazine/jj851072.aspx</w:t>
-        </w:r>
-      </w:hyperlink>
+      <w:pPr>
+        <w:pStyle w:val="berschrift3"/>
+      </w:pPr>
+      <w:bookmarkStart w:id="50" w:name="_Toc382747449"/>
+      <w:r>
+        <w:t>Direkte Möglichkeit mit der SDK-Nutzung</w:t>
+      </w:r>
+      <w:bookmarkEnd w:id="50"/>
+    </w:p>
+    <w:p>
+      <w:r>
+        <w:t>Skeleton-Tracking…</w:t>
+      </w:r>
+      <w:bookmarkStart w:id="51" w:name="_GoBack"/>
+      <w:bookmarkEnd w:id="51"/>
+    </w:p>
+    <w:p>
+      <w:commentRangeStart w:id="52"/>
+      <w:r>
+        <w:t>Mit Bilder</w:t>
+      </w:r>
+      <w:commentRangeEnd w:id="52"/>
+      <w:r>
+        <w:rPr>
+          <w:rStyle w:val="Kommentarzeichen"/>
+        </w:rPr>
+        <w:commentReference w:id="52"/>
+      </w:r>
     </w:p>
     <w:p/>
     <w:p/>
-    <w:p/>
-    <w:p>
-      <w:pPr>
-        <w:pStyle w:val="berschrift3"/>
-      </w:pPr>
-      <w:bookmarkStart w:id="51" w:name="_Toc382747448"/>
-      <w:r>
-        <w:t>SDK</w:t>
-      </w:r>
-      <w:bookmarkEnd w:id="51"/>
-    </w:p>
-    <w:p>
-      <w:r>
-        <w:t>Vorgeschichte…</w:t>
-      </w:r>
-    </w:p>
-    <w:p>
-      <w:r>
-        <w:t>Es gibt zwei konkurrierende SDKs. (Vorgeschichte erläutern) Das eine stammt von Microsoft, das andere ist quelloffen. [Microsoft Kinect Seite 4]</w:t>
-      </w:r>
-    </w:p>
-    <w:p>
-      <w:r>
-        <w:t xml:space="preserve">2. </w:t>
-      </w:r>
-      <w:hyperlink r:id="rId20" w:history="1">
-        <w:r>
-          <w:rPr>
-            <w:rStyle w:val="Hyperlink"/>
-          </w:rPr>
-          <w:t>http://de.wikipedia.org/wiki/Kinect</w:t>
-        </w:r>
-      </w:hyperlink>
-    </w:p>
-    <w:p/>
-    <w:p>
-      <w:pPr>
-        <w:pStyle w:val="berschrift3"/>
-      </w:pPr>
-      <w:bookmarkStart w:id="52" w:name="_Toc382747449"/>
-      <w:r>
-        <w:t>Direkte Möglichkeit mit der SDK-Nutzung</w:t>
-      </w:r>
-      <w:bookmarkEnd w:id="52"/>
-    </w:p>
     <w:p>
       <w:pPr>
         <w:pStyle w:val="berschrift2"/>
       </w:pPr>
       <w:bookmarkStart w:id="53" w:name="_Ref381795262"/>
       <w:bookmarkStart w:id="54" w:name="_Toc382747450"/>
-      <w:proofErr w:type="spellStart"/>
-      <w:r>
-        <w:t>Humanoide</w:t>
-      </w:r>
-      <w:proofErr w:type="spellEnd"/>
-      <w:r>
-        <w:t xml:space="preserve"> Roboter</w:t>
+      <w:r>
+        <w:t>Humanoide Roboter</w:t>
       </w:r>
       <w:bookmarkStart w:id="55" w:name="_Toc262116040"/>
       <w:bookmarkStart w:id="56" w:name="_Toc333403709"/>
       <w:bookmarkEnd w:id="53"/>
       <w:r>
-        <w:t xml:space="preserve">: </w:t>
-      </w:r>
-      <w:proofErr w:type="spellStart"/>
-      <w:r>
-        <w:t>Nao</w:t>
+        <w:t>: Nao</w:t>
       </w:r>
       <w:bookmarkEnd w:id="54"/>
-      <w:proofErr w:type="spellEnd"/>
       <w:r>
         <w:t xml:space="preserve"> </w:t>
       </w:r>
     </w:p>
     <w:p>
       <w:r>
-        <w:t xml:space="preserve">Ein humanoider Roboter ist ein Roboter, der dem Mensch nachempfunden ist und dessen Bewegungen </w:t>
-      </w:r>
-      <w:proofErr w:type="gramStart"/>
-      <w:r>
-        <w:t>die eines</w:t>
-      </w:r>
-      <w:proofErr w:type="gramEnd"/>
-      <w:r>
-        <w:t xml:space="preserve"> Menschen ähneln. Genutzt werden humanoide Roboter zumeist in der Servicerobotik, zum Beispiel als Haushaltshilfe für häufig anfallende Aufgaben. </w:t>
-      </w:r>
-      <w:r>
-        <w:t xml:space="preserve">Staubsaugen, Spülmaschine ausräumen oder Toilette putzen sind Aufgaben, die in Zukunft von Robotern ausgeführt werden könnten. </w:t>
+        <w:t xml:space="preserve">Ein humanoider Roboter ist ein Roboter, der dem Mensch nachempfunden ist und dessen Bewegungen die eines Menschen ähneln. Genutzt werden humanoide Roboter zumeist in der Servicerobotik, zum Beispiel als Haushaltshilfe für häufig anfallende Aufgaben. </w:t>
+      </w:r>
+      <w:r>
+        <w:t xml:space="preserve">Staubsaugen, Spülmaschine ausräumen oder Toilette putzen sind Aufgaben, die in Zukunft </w:t>
+      </w:r>
+      <w:r>
+        <w:lastRenderedPageBreak/>
+        <w:t xml:space="preserve">von Robotern ausgeführt werden könnten. </w:t>
       </w:r>
       <w:r>
         <w:t>Zahlreiche Unternehmen und Einrichtungen befassen sich derzeit mit</w:t>
       </w:r>
       <w:r>
-        <w:t xml:space="preserve"> der Entwicklung und dem Testen von </w:t>
-      </w:r>
-      <w:proofErr w:type="spellStart"/>
-      <w:r>
-        <w:t>humanoiden</w:t>
-      </w:r>
-      <w:proofErr w:type="spellEnd"/>
-      <w:r>
-        <w:t xml:space="preserve"> Robotern. D</w:t>
+        <w:t xml:space="preserve"> der Entwicklung und dem Testen von humanoiden Robotern. D</w:t>
       </w:r>
       <w:r>
         <w:t xml:space="preserve">arunter </w:t>
@@ -6532,15 +6506,7 @@
         <w:t xml:space="preserve">sind auch namenhafte Firmen und Universitäten, wie </w:t>
       </w:r>
       <w:r>
-        <w:t xml:space="preserve">das Karlsruher Institut für Technologie, das </w:t>
-      </w:r>
-      <w:proofErr w:type="spellStart"/>
-      <w:r>
-        <w:t>Frauenhofer</w:t>
-      </w:r>
-      <w:proofErr w:type="spellEnd"/>
-      <w:r>
-        <w:t xml:space="preserve"> Institut</w:t>
+        <w:t>das Karlsruher Institut für Technologie, das Frauenhofer Institut</w:t>
       </w:r>
       <w:r>
         <w:t>, Toyota</w:t>
@@ -6570,7 +6536,7 @@
             <w:rPr>
               <w:noProof/>
             </w:rPr>
-            <w:t>[7]</w:t>
+            <w:t>[11]</w:t>
           </w:r>
           <w:r>
             <w:fldChar w:fldCharType="end"/>
@@ -6599,7 +6565,7 @@
             <w:rPr>
               <w:noProof/>
             </w:rPr>
-            <w:t>[8]</w:t>
+            <w:t>[12]</w:t>
           </w:r>
           <w:r>
             <w:fldChar w:fldCharType="end"/>
@@ -6628,7 +6594,7 @@
             <w:rPr>
               <w:noProof/>
             </w:rPr>
-            <w:t>[9]</w:t>
+            <w:t>[13]</w:t>
           </w:r>
           <w:r>
             <w:fldChar w:fldCharType="end"/>
@@ -6645,12 +6611,10 @@
       </w:pPr>
       <w:bookmarkStart w:id="57" w:name="_Toc382747451"/>
       <w:commentRangeStart w:id="58"/>
-      <w:proofErr w:type="spellStart"/>
       <w:r>
         <w:t>Nao</w:t>
       </w:r>
       <w:commentRangeEnd w:id="58"/>
-      <w:proofErr w:type="spellEnd"/>
       <w:r>
         <w:rPr>
           <w:rStyle w:val="Kommentarzeichen"/>
@@ -6682,23 +6646,7 @@
     <w:p>
       <w:commentRangeStart w:id="60"/>
       <w:r>
-        <w:t xml:space="preserve">Der </w:t>
-      </w:r>
-      <w:proofErr w:type="spellStart"/>
-      <w:r>
-        <w:t>humanoide</w:t>
-      </w:r>
-      <w:proofErr w:type="spellEnd"/>
-      <w:r>
-        <w:t xml:space="preserve"> Roboter </w:t>
-      </w:r>
-      <w:proofErr w:type="spellStart"/>
-      <w:r>
-        <w:t>Nao</w:t>
-      </w:r>
-      <w:proofErr w:type="spellEnd"/>
-      <w:r>
-        <w:t xml:space="preserve"> hat einen integrierten Akku, welcher ca. eine Stunde genutzt werden kann und </w:t>
+        <w:t xml:space="preserve">Der humanoide Roboter Nao hat einen integrierten Akku, welcher ca. eine Stunde genutzt werden kann und </w:t>
       </w:r>
       <w:del w:id="61" w:author="Dennis" w:date="2014-03-16T13:43:00Z">
         <w:r>
@@ -6743,16 +6691,7 @@
     </w:p>
     <w:p>
       <w:r>
-        <w:lastRenderedPageBreak/>
-        <w:t xml:space="preserve">Zur Kommunikation zwischen Computer und Roboter verfügt </w:t>
-      </w:r>
-      <w:proofErr w:type="spellStart"/>
-      <w:r>
-        <w:t>Nao</w:t>
-      </w:r>
-      <w:proofErr w:type="spellEnd"/>
-      <w:r>
-        <w:t xml:space="preserve"> über Ethernet und </w:t>
+        <w:t xml:space="preserve">Zur Kommunikation zwischen Computer und Roboter verfügt Nao über Ethernet und </w:t>
       </w:r>
       <w:commentRangeStart w:id="63"/>
       <w:r>
@@ -6795,24 +6734,11 @@
       <w:r>
         <w:t xml:space="preserve"> hat </w:t>
       </w:r>
-      <w:proofErr w:type="spellStart"/>
-      <w:r>
-        <w:t>Nao</w:t>
-      </w:r>
-      <w:proofErr w:type="spellEnd"/>
-      <w:r>
-        <w:t xml:space="preserve"> </w:t>
-      </w:r>
-      <w:r>
-        <w:t xml:space="preserve">14 eingebaute Motoren, um die Bewegungen so </w:t>
-      </w:r>
-      <w:proofErr w:type="spellStart"/>
-      <w:r>
-        <w:t>humanoid</w:t>
-      </w:r>
-      <w:proofErr w:type="spellEnd"/>
-      <w:r>
-        <w:t xml:space="preserve"> als nur möglich aussehen zu lassen. Sechs davon sind für Armbewegungen, sechs für Hüft- und Beinbewegungen und zwei für den Kopf zuständig. Dabei gibt es </w:t>
+      <w:r>
+        <w:t xml:space="preserve">Nao </w:t>
+      </w:r>
+      <w:r>
+        <w:t xml:space="preserve">14 eingebaute Motoren, um die Bewegungen so humanoid als nur möglich aussehen zu lassen. Sechs davon sind für Armbewegungen, sechs für Hüft- und Beinbewegungen und zwei für den Kopf zuständig. Dabei gibt es </w:t>
       </w:r>
       <w:commentRangeStart w:id="66"/>
       <w:r>
@@ -6839,8 +6765,9 @@
           <w:noProof/>
           <w:lang w:eastAsia="de-DE"/>
         </w:rPr>
+        <w:lastRenderedPageBreak/>
         <w:drawing>
-          <wp:inline distT="0" distB="0" distL="0" distR="0" wp14:anchorId="52504127" wp14:editId="6BE04484">
+          <wp:inline distT="0" distB="0" distL="0" distR="0" wp14:anchorId="6623C3F0" wp14:editId="0520AEED">
             <wp:extent cx="3047619" cy="3933334"/>
             <wp:effectExtent l="0" t="0" r="635" b="0"/>
             <wp:docPr id="2" name="Grafik 2"/>
@@ -6855,7 +6782,7 @@
                     <pic:cNvPicPr/>
                   </pic:nvPicPr>
                   <pic:blipFill>
-                    <a:blip r:embed="rId21">
+                    <a:blip r:embed="rId15">
                       <a:extLst>
                         <a:ext uri="{28A0092B-C50C-407E-A947-70E740481C1C}">
                           <a14:useLocalDpi xmlns:a14="http://schemas.microsoft.com/office/drawing/2010/main" val="0"/>
@@ -6891,37 +6818,16 @@
       <w:r>
         <w:t xml:space="preserve">Abb. </w:t>
       </w:r>
-      <w:r>
-        <w:fldChar w:fldCharType="begin"/>
-      </w:r>
-      <w:r>
-        <w:instrText xml:space="preserve"> SEQ Abb. \* ARABIC </w:instrText>
-      </w:r>
-      <w:r>
-        <w:fldChar w:fldCharType="separate"/>
-      </w:r>
-      <w:r>
-        <w:rPr>
-          <w:noProof/>
-        </w:rPr>
-        <w:t>3</w:t>
-      </w:r>
-      <w:r>
-        <w:rPr>
-          <w:noProof/>
-        </w:rPr>
-        <w:fldChar w:fldCharType="end"/>
-      </w:r>
-      <w:r>
-        <w:t xml:space="preserve">: Die Lage der Motoren beim </w:t>
-      </w:r>
-      <w:proofErr w:type="spellStart"/>
-      <w:r>
-        <w:t>Nao</w:t>
-      </w:r>
-      <w:proofErr w:type="spellEnd"/>
-      <w:r>
-        <w:t xml:space="preserve"> </w:t>
+      <w:fldSimple w:instr=" SEQ Abb. \* ARABIC ">
+        <w:r>
+          <w:rPr>
+            <w:noProof/>
+          </w:rPr>
+          <w:t>3</w:t>
+        </w:r>
+      </w:fldSimple>
+      <w:r>
+        <w:t xml:space="preserve">: Die Lage der Motoren beim Nao </w:t>
       </w:r>
       <w:sdt>
         <w:sdtPr>
@@ -6942,7 +6848,7 @@
             <w:rPr>
               <w:noProof/>
             </w:rPr>
-            <w:t>[10]</w:t>
+            <w:t>[14]</w:t>
           </w:r>
           <w:r>
             <w:fldChar w:fldCharType="end"/>
@@ -6970,15 +6876,7 @@
     </w:p>
     <w:p>
       <w:r>
-        <w:t xml:space="preserve">Neben den Aktoren hat der </w:t>
-      </w:r>
-      <w:proofErr w:type="spellStart"/>
-      <w:r>
-        <w:t>Nao</w:t>
-      </w:r>
-      <w:proofErr w:type="spellEnd"/>
-      <w:r>
-        <w:t xml:space="preserve"> auch einige Sensoren, die es ihm ermöglichen Hindernisse zu erkennen, die Winkeleinstellungen zu messen und vieles mehr. </w:t>
+        <w:t xml:space="preserve">Neben den Aktoren hat der Nao auch einige Sensoren, die es ihm ermöglichen Hindernisse zu erkennen, die Winkeleinstellungen zu messen und vieles mehr. </w:t>
       </w:r>
     </w:p>
     <w:p>
@@ -6998,7 +6896,7 @@
         </w:rPr>
         <w:lastRenderedPageBreak/>
         <w:drawing>
-          <wp:inline distT="0" distB="0" distL="0" distR="0" wp14:anchorId="15B16382" wp14:editId="514326E7">
+          <wp:inline distT="0" distB="0" distL="0" distR="0" wp14:anchorId="51E35A51" wp14:editId="1A0CB350">
             <wp:extent cx="3273774" cy="2949898"/>
             <wp:effectExtent l="0" t="0" r="3175" b="3175"/>
             <wp:docPr id="3" name="Grafik 3"/>
@@ -7013,7 +6911,7 @@
                     <pic:cNvPicPr/>
                   </pic:nvPicPr>
                   <pic:blipFill>
-                    <a:blip r:embed="rId22">
+                    <a:blip r:embed="rId16">
                       <a:extLst>
                         <a:ext uri="{28A0092B-C50C-407E-A947-70E740481C1C}">
                           <a14:useLocalDpi xmlns:a14="http://schemas.microsoft.com/office/drawing/2010/main" val="0"/>
@@ -7049,37 +6947,16 @@
       <w:r>
         <w:t xml:space="preserve">Abb. </w:t>
       </w:r>
-      <w:r>
-        <w:fldChar w:fldCharType="begin"/>
-      </w:r>
-      <w:r>
-        <w:instrText xml:space="preserve"> SEQ Abb. \* ARABIC </w:instrText>
-      </w:r>
-      <w:r>
-        <w:fldChar w:fldCharType="separate"/>
-      </w:r>
-      <w:r>
-        <w:rPr>
-          <w:noProof/>
-        </w:rPr>
-        <w:t>4</w:t>
-      </w:r>
-      <w:r>
-        <w:rPr>
-          <w:noProof/>
-        </w:rPr>
-        <w:fldChar w:fldCharType="end"/>
-      </w:r>
-      <w:r>
-        <w:t xml:space="preserve">: Die Hardwarekomponenten des </w:t>
-      </w:r>
-      <w:proofErr w:type="spellStart"/>
-      <w:r>
-        <w:t>Nao</w:t>
-      </w:r>
-      <w:proofErr w:type="spellEnd"/>
-      <w:r>
-        <w:t xml:space="preserve"> </w:t>
+      <w:fldSimple w:instr=" SEQ Abb. \* ARABIC ">
+        <w:r>
+          <w:rPr>
+            <w:noProof/>
+          </w:rPr>
+          <w:t>4</w:t>
+        </w:r>
+      </w:fldSimple>
+      <w:r>
+        <w:t xml:space="preserve">: Die Hardwarekomponenten des Nao </w:t>
       </w:r>
       <w:sdt>
         <w:sdtPr>
@@ -7100,7 +6977,7 @@
             <w:rPr>
               <w:noProof/>
             </w:rPr>
-            <w:t>[11]</w:t>
+            <w:t>[15]</w:t>
           </w:r>
           <w:r>
             <w:fldChar w:fldCharType="end"/>
@@ -7121,55 +6998,7 @@
     </w:p>
     <w:p>
       <w:r>
-        <w:t xml:space="preserve">Auf dem </w:t>
-      </w:r>
-      <w:proofErr w:type="spellStart"/>
-      <w:r>
-        <w:t>Nao</w:t>
-      </w:r>
-      <w:proofErr w:type="spellEnd"/>
-      <w:r>
-        <w:t xml:space="preserve"> selbst läuft ein Linux Embedded Betriebssystem, welches auf </w:t>
-      </w:r>
-      <w:proofErr w:type="spellStart"/>
-      <w:r>
-        <w:t>Gentoo</w:t>
-      </w:r>
-      <w:proofErr w:type="spellEnd"/>
-      <w:r>
-        <w:t xml:space="preserve"> basiert. </w:t>
-      </w:r>
-      <w:proofErr w:type="spellStart"/>
-      <w:r>
-        <w:t>Nao</w:t>
-      </w:r>
-      <w:proofErr w:type="spellEnd"/>
-      <w:r>
-        <w:t xml:space="preserve"> ist ein 32-Bit System und kann direkt mit Python und C++ angesprochen werden. Über eine Programmierschnittstelle versteht </w:t>
-      </w:r>
-      <w:proofErr w:type="spellStart"/>
-      <w:r>
-        <w:t>Nao</w:t>
-      </w:r>
-      <w:proofErr w:type="spellEnd"/>
-      <w:r>
-        <w:t xml:space="preserve"> aber auch Java, </w:t>
-      </w:r>
-      <w:proofErr w:type="spellStart"/>
-      <w:r>
-        <w:t>MathLab</w:t>
-      </w:r>
-      <w:proofErr w:type="spellEnd"/>
-      <w:r>
-        <w:t xml:space="preserve"> und .NET Sprachen, wie C#. </w:t>
-      </w:r>
-      <w:proofErr w:type="spellStart"/>
-      <w:r>
-        <w:t>Choreographe</w:t>
-      </w:r>
-      <w:proofErr w:type="spellEnd"/>
-      <w:r>
-        <w:t xml:space="preserve"> ist die Software, die vom Hersteller mitgeliefert wird. Im </w:t>
+        <w:t xml:space="preserve">Auf dem Nao selbst läuft ein Linux Embedded Betriebssystem, welches auf Gentoo basiert. Nao ist ein 32-Bit System und kann direkt mit Python und C++ angesprochen werden. Über eine Programmierschnittstelle versteht Nao aber auch Java, MathLab und .NET Sprachen, wie C#. Choreographe ist die Software, die vom Hersteller mitgeliefert wird. Im </w:t>
       </w:r>
       <w:commentRangeStart w:id="70"/>
       <w:r>
@@ -7183,15 +7012,7 @@
         <w:commentReference w:id="70"/>
       </w:r>
       <w:r>
-        <w:t xml:space="preserve">ist es möglich, vorgespeicherte Bewegungen auszuführen, </w:t>
-      </w:r>
-      <w:proofErr w:type="spellStart"/>
-      <w:r>
-        <w:t>Nao</w:t>
-      </w:r>
-      <w:proofErr w:type="spellEnd"/>
-      <w:r>
-        <w:t xml:space="preserve"> Texte sprechen zu lassen und gewisse A</w:t>
+        <w:t>ist es möglich, vorgespeicherte Bewegungen auszuführen, Nao Texte sprechen zu lassen und gewisse A</w:t>
       </w:r>
       <w:r>
         <w:t xml:space="preserve">bläufe auf ihm zu speichern, </w:t>
@@ -7231,13 +7052,8 @@
         <w:pStyle w:val="berschrift4"/>
       </w:pPr>
       <w:bookmarkStart w:id="75" w:name="_Toc382747454"/>
-      <w:proofErr w:type="spellStart"/>
-      <w:r>
-        <w:t>Nao</w:t>
-      </w:r>
-      <w:proofErr w:type="spellEnd"/>
-      <w:r>
-        <w:t xml:space="preserve"> SDK</w:t>
+      <w:r>
+        <w:t>Nao SDK</w:t>
       </w:r>
       <w:bookmarkEnd w:id="75"/>
     </w:p>
@@ -7310,31 +7126,7 @@
         </w:r>
       </w:ins>
       <w:r>
-        <w:t xml:space="preserve">. In diesem Beispiel wird der </w:t>
-      </w:r>
-      <w:proofErr w:type="spellStart"/>
-      <w:r>
-        <w:t>Nao</w:t>
-      </w:r>
-      <w:proofErr w:type="spellEnd"/>
-      <w:r>
-        <w:t xml:space="preserve"> den Text „</w:t>
-      </w:r>
-      <w:proofErr w:type="spellStart"/>
-      <w:r>
-        <w:t>Hello</w:t>
-      </w:r>
-      <w:proofErr w:type="spellEnd"/>
-      <w:r>
-        <w:t xml:space="preserve"> World </w:t>
-      </w:r>
-      <w:proofErr w:type="spellStart"/>
-      <w:r>
-        <w:t>from</w:t>
-      </w:r>
-      <w:proofErr w:type="spellEnd"/>
-      <w:r>
-        <w:t xml:space="preserve"> c sharp“ sprechen. </w:t>
+        <w:t xml:space="preserve">. In diesem Beispiel wird der Nao den Text „Hello World from c sharp“ sprechen. </w:t>
       </w:r>
     </w:p>
     <w:p>
@@ -7349,7 +7141,7 @@
         </w:rPr>
         <w:lastRenderedPageBreak/>
         <w:drawing>
-          <wp:inline distT="0" distB="0" distL="0" distR="0" wp14:anchorId="183839FF" wp14:editId="4015A974">
+          <wp:inline distT="0" distB="0" distL="0" distR="0" wp14:anchorId="7447CE63" wp14:editId="01C5B35D">
             <wp:extent cx="5582429" cy="1619476"/>
             <wp:effectExtent l="0" t="0" r="0" b="0"/>
             <wp:docPr id="4" name="Grafik 4"/>
@@ -7364,7 +7156,7 @@
                     <pic:cNvPicPr/>
                   </pic:nvPicPr>
                   <pic:blipFill>
-                    <a:blip r:embed="rId23">
+                    <a:blip r:embed="rId17">
                       <a:extLst>
                         <a:ext uri="{28A0092B-C50C-407E-A947-70E740481C1C}">
                           <a14:useLocalDpi xmlns:a14="http://schemas.microsoft.com/office/drawing/2010/main" val="0"/>
@@ -7401,38 +7193,17 @@
       <w:r>
         <w:t xml:space="preserve">Abb. </w:t>
       </w:r>
-      <w:r>
-        <w:fldChar w:fldCharType="begin"/>
-      </w:r>
-      <w:r>
-        <w:instrText xml:space="preserve"> SEQ Abb. \* ARABIC </w:instrText>
-      </w:r>
-      <w:r>
-        <w:fldChar w:fldCharType="separate"/>
-      </w:r>
-      <w:r>
-        <w:rPr>
-          <w:noProof/>
-        </w:rPr>
-        <w:t>5</w:t>
-      </w:r>
-      <w:r>
-        <w:rPr>
-          <w:noProof/>
-        </w:rPr>
-        <w:fldChar w:fldCharType="end"/>
-      </w:r>
+      <w:fldSimple w:instr=" SEQ Abb. \* ARABIC ">
+        <w:r>
+          <w:rPr>
+            <w:noProof/>
+          </w:rPr>
+          <w:t>5</w:t>
+        </w:r>
+      </w:fldSimple>
       <w:bookmarkEnd w:id="81"/>
       <w:r>
-        <w:t xml:space="preserve">: </w:t>
-      </w:r>
-      <w:proofErr w:type="spellStart"/>
-      <w:r>
-        <w:t>Nao</w:t>
-      </w:r>
-      <w:proofErr w:type="spellEnd"/>
-      <w:r>
-        <w:t xml:space="preserve"> Bibliothek nutzen</w:t>
+        <w:t>: Nao Bibliothek nutzen</w:t>
       </w:r>
       <w:bookmarkEnd w:id="82"/>
     </w:p>
@@ -7441,65 +7212,24 @@
         <w:pStyle w:val="berschrift4"/>
       </w:pPr>
       <w:bookmarkStart w:id="83" w:name="_Toc382747455"/>
-      <w:proofErr w:type="spellStart"/>
       <w:r>
         <w:t>NaoQi</w:t>
       </w:r>
       <w:bookmarkEnd w:id="83"/>
-      <w:proofErr w:type="spellEnd"/>
     </w:p>
     <w:p>
       <w:pPr>
         <w:pStyle w:val="berschrift4"/>
       </w:pPr>
       <w:bookmarkStart w:id="84" w:name="_Toc382747456"/>
-      <w:proofErr w:type="spellStart"/>
-      <w:r>
-        <w:t>Webots</w:t>
-      </w:r>
-      <w:proofErr w:type="spellEnd"/>
-      <w:r>
-        <w:t xml:space="preserve"> für </w:t>
-      </w:r>
-      <w:proofErr w:type="spellStart"/>
-      <w:r>
-        <w:t>Nao</w:t>
+      <w:r>
+        <w:t>Webots für Nao</w:t>
       </w:r>
       <w:bookmarkEnd w:id="84"/>
-      <w:proofErr w:type="spellEnd"/>
-    </w:p>
-    <w:p>
-      <w:proofErr w:type="spellStart"/>
-      <w:r>
-        <w:t>Webots</w:t>
-      </w:r>
-      <w:proofErr w:type="spellEnd"/>
-      <w:r>
-        <w:t xml:space="preserve"> ist die Simulation von einem </w:t>
-      </w:r>
-      <w:proofErr w:type="spellStart"/>
-      <w:r>
-        <w:t>Nao</w:t>
-      </w:r>
-      <w:proofErr w:type="spellEnd"/>
-      <w:r>
-        <w:t xml:space="preserve">. Bevor ein Stück Programmcode auf dem </w:t>
-      </w:r>
-      <w:proofErr w:type="spellStart"/>
-      <w:r>
-        <w:t>Nao</w:t>
-      </w:r>
-      <w:proofErr w:type="spellEnd"/>
-      <w:r>
-        <w:t xml:space="preserve"> ausgeführt wird, kann man sich so vergewissern, dass das Programm das tut, von dem man ausgeht und ob dies eventuell zu Problemen auf dem </w:t>
-      </w:r>
-      <w:proofErr w:type="spellStart"/>
-      <w:r>
-        <w:t>Nao</w:t>
-      </w:r>
-      <w:proofErr w:type="spellEnd"/>
-      <w:r>
-        <w:t xml:space="preserve"> führen kann. So kann verhindert werden, dass der Roboter versucht Bewegungen auszuführen, für die seine Motoren nicht geeignet sind oder ob der Roboter eventuell schaden nimmt, zum Beispiel durch Umfallen.</w:t>
+    </w:p>
+    <w:p>
+      <w:r>
+        <w:t>Webots ist die Simulation von einem Nao. Bevor ein Stück Programmcode auf dem Nao ausgeführt wird, kann man sich so vergewissern, dass das Programm das tut, von dem man ausgeht und ob dies eventuell zu Problemen auf dem Nao führen kann. So kann verhindert werden, dass der Roboter versucht Bewegungen auszuführen, für die seine Motoren nicht geeignet sind oder ob der Roboter eventuell schaden nimmt, zum Beispiel durch Umfallen.</w:t>
       </w:r>
     </w:p>
     <w:p>
@@ -7582,15 +7312,7 @@
     </w:p>
     <w:p>
       <w:r>
-        <w:t xml:space="preserve">Microsoft empfiehlt die Nutzung von C++, C# oder Visual Basic für die Kinect, da es für diese Programmiersprachen vorgefertigte Klassen im SDK gibt, auf welche man zurückgreifen kann. Für den Roboter </w:t>
-      </w:r>
-      <w:proofErr w:type="spellStart"/>
-      <w:r>
-        <w:t>Nao</w:t>
-      </w:r>
-      <w:proofErr w:type="spellEnd"/>
-      <w:r>
-        <w:t xml:space="preserve"> </w:t>
+        <w:t xml:space="preserve">Microsoft empfiehlt die Nutzung von C++, C# oder Visual Basic für die Kinect, da es für diese Programmiersprachen vorgefertigte Klassen im SDK gibt, auf welche man zurückgreifen kann. Für den Roboter Nao </w:t>
       </w:r>
       <w:r>
         <w:t>kann man wie bereits beschrieben ebenfalls C# nutzen.</w:t>
@@ -7619,18 +7341,10 @@
         <w:commentReference w:id="91"/>
       </w:r>
       <w:r>
-        <w:t xml:space="preserve"> Es ist also keine </w:t>
-      </w:r>
-      <w:proofErr w:type="spellStart"/>
-      <w:r>
-        <w:t>Konven</w:t>
-      </w:r>
-      <w:r>
-        <w:t>tierung</w:t>
-      </w:r>
-      <w:proofErr w:type="spellEnd"/>
-      <w:r>
-        <w:t xml:space="preserve"> </w:t>
+        <w:t xml:space="preserve"> Es ist also keine Konven</w:t>
+      </w:r>
+      <w:r>
+        <w:t xml:space="preserve">tierung </w:t>
       </w:r>
       <w:r>
         <w:t xml:space="preserve">der Daten </w:t>
@@ -7710,23 +7424,7 @@
         <w:t>von</w:t>
       </w:r>
       <w:r>
-        <w:t xml:space="preserve"> Kinect und </w:t>
-      </w:r>
-      <w:proofErr w:type="spellStart"/>
-      <w:r>
-        <w:t>Nao</w:t>
-      </w:r>
-      <w:proofErr w:type="spellEnd"/>
-      <w:r>
-        <w:t xml:space="preserve">. Dann werden dem </w:t>
-      </w:r>
-      <w:proofErr w:type="spellStart"/>
-      <w:r>
-        <w:t>Nao</w:t>
-      </w:r>
-      <w:proofErr w:type="spellEnd"/>
-      <w:r>
-        <w:t xml:space="preserve"> ei</w:t>
+        <w:t xml:space="preserve"> Kinect und Nao. Dann werden dem Nao ei</w:t>
       </w:r>
       <w:r>
         <w:t xml:space="preserve">nige Bewegungen einprogrammiert, </w:t>
@@ -7830,15 +7528,7 @@
       </w:del>
       <w:ins w:id="110" w:author="Dennis" w:date="2014-03-16T14:12:00Z">
         <w:r>
-          <w:t xml:space="preserve">Diese Klasse ist dann auch dafür zuständig, dass die Winkel der </w:t>
-        </w:r>
-        <w:proofErr w:type="spellStart"/>
-        <w:r>
-          <w:t>Nao</w:t>
-        </w:r>
-        <w:proofErr w:type="spellEnd"/>
-        <w:r>
-          <w:t>-Bewegung mit den Winkel, welche die Kinect aufgezeichnet hat, verglichen werden.</w:t>
+          <w:t>Diese Klasse ist dann auch dafür zuständig, dass die Winkel der Nao-Bewegung mit den Winkel, welche die Kinect aufgezeichnet hat, verglichen werden.</w:t>
         </w:r>
       </w:ins>
       <w:r>
@@ -7943,15 +7633,7 @@
       </w:r>
       <w:ins w:id="118" w:author="Dennis" w:date="2014-03-16T14:20:00Z">
         <w:r>
-          <w:t xml:space="preserve">mit den gespeicherten Werten des </w:t>
-        </w:r>
-        <w:proofErr w:type="spellStart"/>
-        <w:r>
-          <w:t>Naos</w:t>
-        </w:r>
-        <w:proofErr w:type="spellEnd"/>
-        <w:r>
-          <w:t xml:space="preserve"> </w:t>
+          <w:t xml:space="preserve">mit den gespeicherten Werten des Naos </w:t>
         </w:r>
       </w:ins>
       <w:r>
@@ -8066,13 +7748,8 @@
         <w:t xml:space="preserve">Das Spiel KINECTNAO wird mit der in </w:t>
       </w:r>
       <w:commentRangeStart w:id="128"/>
-      <w:proofErr w:type="spellStart"/>
-      <w:r>
-        <w:t>Abb</w:t>
-      </w:r>
-      <w:proofErr w:type="spellEnd"/>
-      <w:r>
-        <w:t xml:space="preserve"> X </w:t>
+      <w:r>
+        <w:t xml:space="preserve">Abb X </w:t>
       </w:r>
       <w:commentRangeEnd w:id="128"/>
       <w:r>
@@ -8082,164 +7759,106 @@
         <w:commentReference w:id="128"/>
       </w:r>
       <w:r>
-        <w:t xml:space="preserve">gezeigten </w:t>
-      </w:r>
-      <w:proofErr w:type="spellStart"/>
-      <w:r>
-        <w:t>CodeMap</w:t>
-      </w:r>
-      <w:proofErr w:type="spellEnd"/>
-      <w:r>
-        <w:t xml:space="preserve"> beschrieben. </w:t>
-      </w:r>
-      <w:r>
-        <w:t xml:space="preserve">Dabei ist der Einstiegspunkt in der Klasse </w:t>
-      </w:r>
-      <w:proofErr w:type="spellStart"/>
-      <w:r>
-        <w:t>MainWindow.xaml.cs</w:t>
-      </w:r>
-      <w:proofErr w:type="spellEnd"/>
-      <w:r>
-        <w:t xml:space="preserve"> zu finden. Von dort aus wird der </w:t>
-      </w:r>
-      <w:proofErr w:type="spellStart"/>
+        <w:t xml:space="preserve">gezeigten CodeMap beschrieben. </w:t>
+      </w:r>
+      <w:r>
+        <w:t xml:space="preserve">Dabei ist der Einstiegspunkt in der Klasse MainWindow.xaml.cs zu finden. Von dort aus wird der Nao gestartet und initialisiert. Anschließend kann man hier auch die Methode „Bewegen“ ausführen, bei der der Roboter eine neue Bewegung vormacht oder eine bereits gemachte Bewegung wiederholt. </w:t>
+      </w:r>
+    </w:p>
+    <w:p>
+      <w:r>
+        <w:t xml:space="preserve">Außerdem wird die Methode „Winkel“ aufgerufen, welche die Winkel wiedergibt, die eine Bewegung beim Nao verursacht. Diese wird dann in der Klasse Vergleich.cs mit den Daten der Kinect verglichen und bewertet. So gilt eine Bewegung als sehr gut nachgemacht, </w:t>
+      </w:r>
+      <w:commentRangeStart w:id="129"/>
+      <w:r>
+        <w:t>wenn….</w:t>
+      </w:r>
+      <w:commentRangeEnd w:id="129"/>
+      <w:r>
+        <w:rPr>
+          <w:rStyle w:val="Kommentarzeichen"/>
+        </w:rPr>
+        <w:commentReference w:id="129"/>
+      </w:r>
+    </w:p>
+    <w:p>
+      <w:r>
+        <w:t xml:space="preserve">Das Programm basiert auf einer Threadstruktur, damit die Teile von Nao und Kinect gleichzeitig genutzt werden können und nicht die Kamera still steht, weil der Roboter gerade eine Bewegung ausführt. </w:t>
+      </w:r>
+    </w:p>
+    <w:p>
+      <w:r>
+        <w:t xml:space="preserve">Die Threadstruktur </w:t>
+      </w:r>
+      <w:r>
+        <w:rPr>
+          <w:rStyle w:val="Kommentarzeichen"/>
+        </w:rPr>
+        <w:commentReference w:id="130"/>
+      </w:r>
+    </w:p>
+    <w:p>
+      <w:pPr>
+        <w:pStyle w:val="berschrift3"/>
+      </w:pPr>
+      <w:bookmarkStart w:id="131" w:name="_Toc382747464"/>
+      <w:r>
+        <w:t>Schwierigkeitsgrade</w:t>
+      </w:r>
+      <w:bookmarkEnd w:id="131"/>
+    </w:p>
+    <w:p>
+      <w:r>
+        <w:t xml:space="preserve">Die Schwierigkeitsgrade werden mit der prozentualen Übereinstimmung realisiert. </w:t>
+      </w:r>
+    </w:p>
+    <w:p>
+      <w:pPr>
+        <w:pStyle w:val="berschrift2"/>
+      </w:pPr>
+      <w:bookmarkStart w:id="132" w:name="_Toc382747465"/>
       <w:r>
         <w:t>Nao</w:t>
       </w:r>
-      <w:proofErr w:type="spellEnd"/>
-      <w:r>
-        <w:t xml:space="preserve"> gestartet und initialisiert. Anschließend kann man hier auch die Methode „Bewegen“ ausführen, bei der der Roboter eine neue Bewegung vormacht oder eine bereits gemachte Bewegung wiederholt. </w:t>
-      </w:r>
-    </w:p>
-    <w:p>
-      <w:r>
-        <w:t xml:space="preserve">Außerdem wird die Methode „Winkel“ aufgerufen, welche die Winkel wiedergibt, die eine Bewegung beim </w:t>
-      </w:r>
-      <w:proofErr w:type="spellStart"/>
-      <w:r>
-        <w:t>Nao</w:t>
-      </w:r>
-      <w:proofErr w:type="spellEnd"/>
-      <w:r>
-        <w:t xml:space="preserve"> verursacht. Diese wird dann in der Klasse </w:t>
-      </w:r>
-      <w:proofErr w:type="spellStart"/>
-      <w:r>
-        <w:t>Vergleich.cs</w:t>
-      </w:r>
-      <w:proofErr w:type="spellEnd"/>
-      <w:r>
-        <w:t xml:space="preserve"> mit den Daten der Kinect verglichen und bewertet. So gilt eine Bewegung als sehr gut nachgemacht, </w:t>
-      </w:r>
-      <w:commentRangeStart w:id="129"/>
-      <w:r>
-        <w:t>wenn….</w:t>
-      </w:r>
-      <w:commentRangeEnd w:id="129"/>
+      <w:bookmarkEnd w:id="132"/>
+    </w:p>
+    <w:p>
+      <w:pPr>
+        <w:pStyle w:val="berschrift2"/>
+      </w:pPr>
+      <w:bookmarkStart w:id="133" w:name="_Toc382747466"/>
+      <w:r>
+        <w:t>Kinect</w:t>
+      </w:r>
+      <w:bookmarkEnd w:id="133"/>
+    </w:p>
+    <w:p>
+      <w:pPr>
+        <w:pStyle w:val="berschrift2"/>
+      </w:pPr>
+      <w:bookmarkStart w:id="134" w:name="_Toc382747467"/>
+      <w:r>
+        <w:t>GUI</w:t>
+      </w:r>
+      <w:bookmarkEnd w:id="134"/>
+    </w:p>
+    <w:p>
+      <w:r>
+        <w:t xml:space="preserve">Die GUI wie in </w:t>
+      </w:r>
+      <w:commentRangeStart w:id="135"/>
+      <w:r>
+        <w:t xml:space="preserve">XXX </w:t>
+      </w:r>
+      <w:commentRangeEnd w:id="135"/>
       <w:r>
         <w:rPr>
           <w:rStyle w:val="Kommentarzeichen"/>
         </w:rPr>
-        <w:commentReference w:id="129"/>
-      </w:r>
-    </w:p>
-    <w:p>
-      <w:r>
-        <w:t xml:space="preserve">Das Programm basiert auf einer Threadstruktur, damit die Teile von </w:t>
-      </w:r>
-      <w:proofErr w:type="spellStart"/>
-      <w:r>
-        <w:t>Nao</w:t>
-      </w:r>
-      <w:proofErr w:type="spellEnd"/>
-      <w:r>
-        <w:t xml:space="preserve"> und Kinect gleichzeitig genutzt werden können und nicht die Kamera still steht, weil der Roboter gerade eine Bewegung ausführt. </w:t>
-      </w:r>
-    </w:p>
-    <w:p>
-      <w:r>
-        <w:t xml:space="preserve">Die Threadstruktur </w:t>
-      </w:r>
-      <w:r>
-        <w:rPr>
-          <w:rStyle w:val="Kommentarzeichen"/>
-        </w:rPr>
-        <w:commentReference w:id="130"/>
-      </w:r>
-    </w:p>
-    <w:p>
-      <w:pPr>
-        <w:pStyle w:val="berschrift3"/>
-      </w:pPr>
-      <w:bookmarkStart w:id="131" w:name="_Toc382747464"/>
-      <w:r>
-        <w:t>Schwierigkeitsgrade</w:t>
-      </w:r>
-      <w:bookmarkEnd w:id="131"/>
-    </w:p>
-    <w:p>
-      <w:r>
-        <w:t xml:space="preserve">Die Schwierigkeitsgrade werden mit der prozentualen Übereinstimmung realisiert. </w:t>
-      </w:r>
-    </w:p>
-    <w:p>
-      <w:pPr>
-        <w:pStyle w:val="berschrift2"/>
-      </w:pPr>
-      <w:bookmarkStart w:id="132" w:name="_Toc382747465"/>
-      <w:proofErr w:type="spellStart"/>
-      <w:r>
-        <w:t>Nao</w:t>
-      </w:r>
-      <w:bookmarkEnd w:id="132"/>
-      <w:proofErr w:type="spellEnd"/>
-    </w:p>
-    <w:p>
-      <w:pPr>
-        <w:pStyle w:val="berschrift2"/>
-      </w:pPr>
-      <w:bookmarkStart w:id="133" w:name="_Toc382747466"/>
-      <w:r>
-        <w:t>Kinect</w:t>
-      </w:r>
-      <w:bookmarkEnd w:id="133"/>
-    </w:p>
-    <w:p>
-      <w:pPr>
-        <w:pStyle w:val="berschrift2"/>
-      </w:pPr>
-      <w:bookmarkStart w:id="134" w:name="_Toc382747467"/>
-      <w:r>
-        <w:t>GUI</w:t>
-      </w:r>
-      <w:bookmarkEnd w:id="134"/>
-    </w:p>
-    <w:p>
-      <w:r>
-        <w:t xml:space="preserve">Die GUI wie in </w:t>
-      </w:r>
-      <w:commentRangeStart w:id="135"/>
-      <w:r>
-        <w:t xml:space="preserve">XXX </w:t>
-      </w:r>
-      <w:commentRangeEnd w:id="135"/>
-      <w:r>
-        <w:rPr>
-          <w:rStyle w:val="Kommentarzeichen"/>
-        </w:rPr>
         <w:commentReference w:id="135"/>
       </w:r>
       <w:r>
-        <w:t xml:space="preserve">zu sehen besteht aus der Ansicht von der </w:t>
-      </w:r>
-      <w:proofErr w:type="spellStart"/>
-      <w:r>
-        <w:t>Kincet</w:t>
-      </w:r>
-      <w:proofErr w:type="spellEnd"/>
-      <w:r>
-        <w:t xml:space="preserve">, in der zu sehen ist, wie der Nutzer die Bewegung nachmacht. Dabei wird sein Skelett schematisch dargestellt. Auf der rechten Seite befinden sind drei Buttons: </w:t>
+        <w:t xml:space="preserve">zu sehen besteht aus der Ansicht von der Kincet, in der zu sehen ist, wie der Nutzer die Bewegung nachmacht. Dabei wird sein Skelett schematisch dargestellt. Auf der rechten Seite befinden sind drei Buttons: </w:t>
       </w:r>
     </w:p>
     <w:p>
@@ -8263,15 +7882,7 @@
         </w:numPr>
       </w:pPr>
       <w:r>
-        <w:t xml:space="preserve">„Bewegung </w:t>
-      </w:r>
-      <w:proofErr w:type="spellStart"/>
-      <w:r>
-        <w:t>wdh</w:t>
-      </w:r>
-      <w:proofErr w:type="spellEnd"/>
-      <w:r>
-        <w:t>“</w:t>
+        <w:t>„Bewegung wdh“</w:t>
       </w:r>
     </w:p>
     <w:p>
@@ -8289,42 +7900,18 @@
     <w:p>
       <w:r>
         <w:lastRenderedPageBreak/>
-        <w:t xml:space="preserve">Die Buttons „Bewegung </w:t>
-      </w:r>
-      <w:proofErr w:type="spellStart"/>
-      <w:r>
-        <w:t>wdh</w:t>
-      </w:r>
-      <w:proofErr w:type="spellEnd"/>
-      <w:r>
-        <w:t xml:space="preserve">“ und „Neuer Spieler“ sind ausgegraut, bis die erste Bewegung abgeschlossen ist. </w:t>
-      </w:r>
-    </w:p>
-    <w:p>
-      <w:r>
-        <w:t xml:space="preserve">Während eine neue Bewegung vom </w:t>
-      </w:r>
-      <w:proofErr w:type="spellStart"/>
-      <w:r>
-        <w:t>Nao</w:t>
-      </w:r>
-      <w:proofErr w:type="spellEnd"/>
-      <w:r>
-        <w:t xml:space="preserve"> ausgeführt wird</w:t>
+        <w:t xml:space="preserve">Die Buttons „Bewegung wdh“ und „Neuer Spieler“ sind ausgegraut, bis die erste Bewegung abgeschlossen ist. </w:t>
+      </w:r>
+    </w:p>
+    <w:p>
+      <w:r>
+        <w:t>Während eine neue Bewegung vom Nao ausgeführt wird</w:t>
       </w:r>
       <w:r>
         <w:t xml:space="preserve"> oder die letzte Bewegung wiederholt wird</w:t>
       </w:r>
       <w:r>
-        <w:t xml:space="preserve">, ist in der GUI der Text „Der Roboter macht eine Bewegung vor“. Dieser wechselt nach Abschluss der Bewegung auf „Bitte mache die Bewegung des Roboters so gut wie möglich nach, falls du sie noch einmal sehen möchtest klicke auf ‚Bewegung </w:t>
-      </w:r>
-      <w:proofErr w:type="spellStart"/>
-      <w:r>
-        <w:t>wdh</w:t>
-      </w:r>
-      <w:proofErr w:type="spellEnd"/>
-      <w:r>
-        <w:t xml:space="preserve">‘“. </w:t>
+        <w:t xml:space="preserve">, ist in der GUI der Text „Der Roboter macht eine Bewegung vor“. Dieser wechselt nach Abschluss der Bewegung auf „Bitte mache die Bewegung des Roboters so gut wie möglich nach, falls du sie noch einmal sehen möchtest klicke auf ‚Bewegung wdh‘“. </w:t>
       </w:r>
     </w:p>
     <w:p>
@@ -8346,15 +7933,7 @@
         <w:t xml:space="preserve">zurück und </w:t>
       </w:r>
       <w:r>
-        <w:t xml:space="preserve">in der rechten oberen Ecke des Bildes läuft ein </w:t>
-      </w:r>
-      <w:proofErr w:type="spellStart"/>
-      <w:r>
-        <w:t>Timer</w:t>
-      </w:r>
-      <w:proofErr w:type="spellEnd"/>
-      <w:r>
-        <w:t xml:space="preserve"> von 10 Sekunden ab. In dieser Zeit hat der Spieler die Möglichkeit die Bewegung nachzumachen. Je nach Korrektheit der nachgemachten Bewegung erhält </w:t>
+        <w:t xml:space="preserve">in der rechten oberen Ecke des Bildes läuft ein Timer von 10 Sekunden ab. In dieser Zeit hat der Spieler die Möglichkeit die Bewegung nachzumachen. Je nach Korrektheit der nachgemachten Bewegung erhält </w:t>
       </w:r>
       <w:r>
         <w:t>d</w:t>
@@ -8380,23 +7959,7 @@
     </w:p>
     <w:p>
       <w:r>
-        <w:t xml:space="preserve">Jede Bewegung wurde </w:t>
-      </w:r>
-      <w:proofErr w:type="gramStart"/>
-      <w:r>
-        <w:t>20 mal</w:t>
-      </w:r>
-      <w:proofErr w:type="gramEnd"/>
-      <w:r>
-        <w:t xml:space="preserve"> vor der Kinect durchgeführt. Die beste Bewegung war das Heben der rechten Hand, wobei die Bewegung </w:t>
-      </w:r>
-      <w:proofErr w:type="gramStart"/>
-      <w:r>
-        <w:t>18 mal</w:t>
-      </w:r>
-      <w:proofErr w:type="gramEnd"/>
-      <w:r>
-        <w:t xml:space="preserve"> als erfolgreich anerkannt wurde. </w:t>
+        <w:t xml:space="preserve">Jede Bewegung wurde 20 mal vor der Kinect durchgeführt. Die beste Bewegung war das Heben der rechten Hand, wobei die Bewegung 18 mal als erfolgreich anerkannt wurde. </w:t>
       </w:r>
       <w:r>
         <w:t>Am schlechtesten wurde die Bewegung … mit 8 Bewegungen erkannt.</w:t>
@@ -8467,8 +8030,8 @@
     <w:p>
       <w:pPr>
         <w:sectPr>
-          <w:headerReference w:type="default" r:id="rId24"/>
-          <w:footerReference w:type="default" r:id="rId25"/>
+          <w:headerReference w:type="default" r:id="rId18"/>
+          <w:footerReference w:type="default" r:id="rId19"/>
           <w:pgSz w:w="11906" w:h="16838"/>
           <w:pgMar w:top="1418" w:right="1418" w:bottom="1418" w:left="1418" w:header="708" w:footer="708" w:gutter="0"/>
           <w:pgNumType w:start="1"/>
@@ -8551,11 +8114,12 @@
                 <w:tblLook w:val="04A0" w:firstRow="1" w:lastRow="0" w:firstColumn="1" w:lastColumn="0" w:noHBand="0" w:noVBand="1"/>
               </w:tblPr>
               <w:tblGrid>
-                <w:gridCol w:w="466"/>
-                <w:gridCol w:w="8694"/>
+                <w:gridCol w:w="465"/>
+                <w:gridCol w:w="8695"/>
               </w:tblGrid>
               <w:tr>
                 <w:trPr>
+                  <w:divId w:val="432480256"/>
                   <w:tblCellSpacing w:w="15" w:type="dxa"/>
                 </w:trPr>
                 <w:tc>
@@ -8603,6 +8167,7 @@
               </w:tr>
               <w:tr>
                 <w:trPr>
+                  <w:divId w:val="432480256"/>
                   <w:tblCellSpacing w:w="15" w:type="dxa"/>
                 </w:trPr>
                 <w:tc>
@@ -8657,6 +8222,7 @@
               </w:tr>
               <w:tr>
                 <w:trPr>
+                  <w:divId w:val="432480256"/>
                   <w:tblCellSpacing w:w="15" w:type="dxa"/>
                 </w:trPr>
                 <w:tc>
@@ -8711,6 +8277,7 @@
               </w:tr>
               <w:tr>
                 <w:trPr>
+                  <w:divId w:val="432480256"/>
                   <w:tblCellSpacing w:w="15" w:type="dxa"/>
                 </w:trPr>
                 <w:tc>
@@ -8765,6 +8332,7 @@
               </w:tr>
               <w:tr>
                 <w:trPr>
+                  <w:divId w:val="432480256"/>
                   <w:tblCellSpacing w:w="15" w:type="dxa"/>
                 </w:trPr>
                 <w:tc>
@@ -8812,6 +8380,7 @@
               </w:tr>
               <w:tr>
                 <w:trPr>
+                  <w:divId w:val="432480256"/>
                   <w:tblCellSpacing w:w="15" w:type="dxa"/>
                 </w:trPr>
                 <w:tc>
@@ -8852,13 +8421,14 @@
                       <w:rPr>
                         <w:noProof/>
                       </w:rPr>
-                      <w:t>ifixit.com, „Kinect ohne Gehäuse,“ 05 01 2012. [Online]. Available: http://wiki.zimt.uni-siegen.de/fertigungsautomatisierung/index.php/Datei:S910310_abb2.png. [Zugriff am 10 03 2014].</w:t>
+                      <w:t>Computer Bild, „Technische Details zur Bewegungserkennung,“ Computer Bild, 30 06 2010. [Online]. Available: http://www.computerbild.de/artikel/cbs-News-Xbox-360-Kinect-3D-Kamera-technische-Details-5405436.html. [Zugriff am 01 04 2014].</w:t>
                     </w:r>
                   </w:p>
                 </w:tc>
               </w:tr>
               <w:tr>
                 <w:trPr>
+                  <w:divId w:val="432480256"/>
                   <w:tblCellSpacing w:w="15" w:type="dxa"/>
                 </w:trPr>
                 <w:tc>
@@ -8898,21 +8468,28 @@
                     <w:r>
                       <w:rPr>
                         <w:noProof/>
+                      </w:rPr>
+                      <w:t xml:space="preserve">Microsoft, „Problembehebung bei der Bewegungserkennung,“ Microsoft, [Online]. </w:t>
+                    </w:r>
+                    <w:r>
+                      <w:rPr>
+                        <w:noProof/>
                         <w:lang w:val="en-US"/>
                       </w:rPr>
-                      <w:t xml:space="preserve">Microsoft, „Tracking Users with Kinect Skeletal Tracking,“ [Online]. </w:t>
+                      <w:t xml:space="preserve">Available: http://support.xbox.com/de-DE/xbox-360/kinect/body-tracking-troubleshoot. </w:t>
                     </w:r>
                     <w:r>
                       <w:rPr>
                         <w:noProof/>
                       </w:rPr>
-                      <w:t>Available: http://msdn.microsoft.com/en-us/library/jj131025.aspx. [Zugriff am 10 03 2014].</w:t>
+                      <w:t>[Zugriff am 01 04 2014].</w:t>
                     </w:r>
                   </w:p>
                 </w:tc>
               </w:tr>
               <w:tr>
                 <w:trPr>
+                  <w:divId w:val="432480256"/>
                   <w:tblCellSpacing w:w="15" w:type="dxa"/>
                 </w:trPr>
                 <w:tc>
@@ -8953,13 +8530,14 @@
                       <w:rPr>
                         <w:noProof/>
                       </w:rPr>
-                      <w:t>N. Demuth, „Die Welt,“ 27 08 2013. [Online]. Available: http://www.welt.de/wissenschaft/article119430009/Mit-solchen-Maschinen-werden-wir-alleine-sein.html. [Zugriff am 05 03 2014].</w:t>
+                      <w:t>ifixit.com, „Kinect ohne Gehäuse,“ 05 01 2012. [Online]. Available: http://wiki.zimt.uni-siegen.de/fertigungsautomatisierung/index.php/Datei:S910310_abb2.png. [Zugriff am 10 03 2014].</w:t>
                     </w:r>
                   </w:p>
                 </w:tc>
               </w:tr>
               <w:tr>
                 <w:trPr>
+                  <w:divId w:val="432480256"/>
                   <w:tblCellSpacing w:w="15" w:type="dxa"/>
                 </w:trPr>
                 <w:tc>
@@ -8980,6 +8558,178 @@
                         <w:noProof/>
                       </w:rPr>
                       <w:t xml:space="preserve">[9] </w:t>
+                    </w:r>
+                  </w:p>
+                </w:tc>
+                <w:tc>
+                  <w:tcPr>
+                    <w:tcW w:w="0" w:type="auto"/>
+                    <w:hideMark/>
+                  </w:tcPr>
+                  <w:p>
+                    <w:pPr>
+                      <w:pStyle w:val="Literaturverzeichnis"/>
+                      <w:rPr>
+                        <w:rFonts w:eastAsiaTheme="minorEastAsia"/>
+                        <w:noProof/>
+                      </w:rPr>
+                    </w:pPr>
+                    <w:r>
+                      <w:rPr>
+                        <w:noProof/>
+                        <w:lang w:val="en-US"/>
+                      </w:rPr>
+                      <w:t xml:space="preserve">Microsoft, „Tracking Users with Kinect Skeletal Tracking,“ [Online]. </w:t>
+                    </w:r>
+                    <w:r>
+                      <w:rPr>
+                        <w:noProof/>
+                      </w:rPr>
+                      <w:t>Available: http://msdn.microsoft.com/en-us/library/jj131025.aspx. [Zugriff am 10 03 2014].</w:t>
+                    </w:r>
+                  </w:p>
+                </w:tc>
+              </w:tr>
+              <w:tr>
+                <w:trPr>
+                  <w:divId w:val="432480256"/>
+                  <w:tblCellSpacing w:w="15" w:type="dxa"/>
+                </w:trPr>
+                <w:tc>
+                  <w:tcPr>
+                    <w:tcW w:w="50" w:type="pct"/>
+                    <w:hideMark/>
+                  </w:tcPr>
+                  <w:p>
+                    <w:pPr>
+                      <w:pStyle w:val="Literaturverzeichnis"/>
+                      <w:rPr>
+                        <w:rFonts w:eastAsiaTheme="minorEastAsia"/>
+                        <w:noProof/>
+                      </w:rPr>
+                    </w:pPr>
+                    <w:r>
+                      <w:rPr>
+                        <w:noProof/>
+                      </w:rPr>
+                      <w:t xml:space="preserve">[10] </w:t>
+                    </w:r>
+                  </w:p>
+                </w:tc>
+                <w:tc>
+                  <w:tcPr>
+                    <w:tcW w:w="0" w:type="auto"/>
+                    <w:hideMark/>
+                  </w:tcPr>
+                  <w:p>
+                    <w:pPr>
+                      <w:pStyle w:val="Literaturverzeichnis"/>
+                      <w:rPr>
+                        <w:rFonts w:eastAsiaTheme="minorEastAsia"/>
+                        <w:noProof/>
+                      </w:rPr>
+                    </w:pPr>
+                    <w:r>
+                      <w:rPr>
+                        <w:noProof/>
+                      </w:rPr>
+                      <w:t xml:space="preserve">Steffen, „ Einsatzmöglichkeiten einer 3D-Kamera in der Produktionstechnik am Beispiel der Kinect-Kamera,“ 13 02 2013. </w:t>
+                    </w:r>
+                    <w:r>
+                      <w:rPr>
+                        <w:noProof/>
+                        <w:lang w:val="en-US"/>
+                      </w:rPr>
+                      <w:t xml:space="preserve">[Online]. Available: http://wiki.zimt.uni-siegen.de/fertigungsautomatisierung/index.php/Einsatzm%C3%B6glichkeiten_einer_3D-Kamera_in_der_Produktionstechnik_am_Beispiel_der_Kinect-Kamera. </w:t>
+                    </w:r>
+                    <w:r>
+                      <w:rPr>
+                        <w:noProof/>
+                      </w:rPr>
+                      <w:t xml:space="preserve">[Zugriff am 01 </w:t>
+                    </w:r>
+                    <w:r>
+                      <w:rPr>
+                        <w:noProof/>
+                      </w:rPr>
+                      <w:lastRenderedPageBreak/>
+                      <w:t>04 2014].</w:t>
+                    </w:r>
+                  </w:p>
+                </w:tc>
+              </w:tr>
+              <w:tr>
+                <w:trPr>
+                  <w:divId w:val="432480256"/>
+                  <w:tblCellSpacing w:w="15" w:type="dxa"/>
+                </w:trPr>
+                <w:tc>
+                  <w:tcPr>
+                    <w:tcW w:w="50" w:type="pct"/>
+                    <w:hideMark/>
+                  </w:tcPr>
+                  <w:p>
+                    <w:pPr>
+                      <w:pStyle w:val="Literaturverzeichnis"/>
+                      <w:rPr>
+                        <w:rFonts w:eastAsiaTheme="minorEastAsia"/>
+                        <w:noProof/>
+                      </w:rPr>
+                    </w:pPr>
+                    <w:r>
+                      <w:rPr>
+                        <w:noProof/>
+                      </w:rPr>
+                      <w:lastRenderedPageBreak/>
+                      <w:t xml:space="preserve">[11] </w:t>
+                    </w:r>
+                  </w:p>
+                </w:tc>
+                <w:tc>
+                  <w:tcPr>
+                    <w:tcW w:w="0" w:type="auto"/>
+                    <w:hideMark/>
+                  </w:tcPr>
+                  <w:p>
+                    <w:pPr>
+                      <w:pStyle w:val="Literaturverzeichnis"/>
+                      <w:rPr>
+                        <w:rFonts w:eastAsiaTheme="minorEastAsia"/>
+                        <w:noProof/>
+                      </w:rPr>
+                    </w:pPr>
+                    <w:r>
+                      <w:rPr>
+                        <w:noProof/>
+                      </w:rPr>
+                      <w:t>N. Demuth, „Die Welt,“ 27 08 2013. [Online]. Available: http://www.welt.de/wissenschaft/article119430009/Mit-solchen-Maschinen-werden-wir-alleine-sein.html. [Zugriff am 05 03 2014].</w:t>
+                    </w:r>
+                  </w:p>
+                </w:tc>
+              </w:tr>
+              <w:tr>
+                <w:trPr>
+                  <w:divId w:val="432480256"/>
+                  <w:tblCellSpacing w:w="15" w:type="dxa"/>
+                </w:trPr>
+                <w:tc>
+                  <w:tcPr>
+                    <w:tcW w:w="50" w:type="pct"/>
+                    <w:hideMark/>
+                  </w:tcPr>
+                  <w:p>
+                    <w:pPr>
+                      <w:pStyle w:val="Literaturverzeichnis"/>
+                      <w:rPr>
+                        <w:rFonts w:eastAsiaTheme="minorEastAsia"/>
+                        <w:noProof/>
+                      </w:rPr>
+                    </w:pPr>
+                    <w:r>
+                      <w:rPr>
+                        <w:noProof/>
+                      </w:rPr>
+                      <w:t xml:space="preserve">[12] </w:t>
                     </w:r>
                   </w:p>
                 </w:tc>
@@ -9020,6 +8770,7 @@
               </w:tr>
               <w:tr>
                 <w:trPr>
+                  <w:divId w:val="432480256"/>
                   <w:tblCellSpacing w:w="15" w:type="dxa"/>
                 </w:trPr>
                 <w:tc>
@@ -9039,7 +8790,7 @@
                       <w:rPr>
                         <w:noProof/>
                       </w:rPr>
-                      <w:t xml:space="preserve">[10] </w:t>
+                      <w:t xml:space="preserve">[13] </w:t>
                     </w:r>
                   </w:p>
                 </w:tc>
@@ -9067,6 +8818,7 @@
               </w:tr>
               <w:tr>
                 <w:trPr>
+                  <w:divId w:val="432480256"/>
                   <w:tblCellSpacing w:w="15" w:type="dxa"/>
                 </w:trPr>
                 <w:tc>
@@ -9086,7 +8838,7 @@
                       <w:rPr>
                         <w:noProof/>
                       </w:rPr>
-                      <w:t xml:space="preserve">[11] </w:t>
+                      <w:t xml:space="preserve">[14] </w:t>
                     </w:r>
                   </w:p>
                 </w:tc>
@@ -9114,20 +8866,14 @@
                       <w:rPr>
                         <w:noProof/>
                       </w:rPr>
-                      <w:t>Available: https://community.aldebaran-robotics.com/doc/1-</w:t>
-                    </w:r>
-                    <w:r>
-                      <w:rPr>
-                        <w:noProof/>
-                      </w:rPr>
-                      <w:lastRenderedPageBreak/>
-                      <w:t>14/family/robots/motors_robot.html. [Zugriff am 06 03 2014].</w:t>
+                      <w:t>Available: https://community.aldebaran-robotics.com/doc/1-14/family/robots/motors_robot.html. [Zugriff am 06 03 2014].</w:t>
                     </w:r>
                   </w:p>
                 </w:tc>
               </w:tr>
               <w:tr>
                 <w:trPr>
+                  <w:divId w:val="432480256"/>
                   <w:tblCellSpacing w:w="15" w:type="dxa"/>
                 </w:trPr>
                 <w:tc>
@@ -9147,8 +8893,7 @@
                       <w:rPr>
                         <w:noProof/>
                       </w:rPr>
-                      <w:lastRenderedPageBreak/>
-                      <w:t xml:space="preserve">[12] </w:t>
+                      <w:t xml:space="preserve">[15] </w:t>
                     </w:r>
                   </w:p>
                 </w:tc>
@@ -9184,6 +8929,7 @@
             </w:tbl>
             <w:p>
               <w:pPr>
+                <w:divId w:val="432480256"/>
                 <w:rPr>
                   <w:noProof/>
                 </w:rPr>
@@ -9229,8 +8975,8 @@
       </w:pPr>
     </w:p>
     <w:sectPr>
-      <w:headerReference w:type="default" r:id="rId26"/>
-      <w:footerReference w:type="default" r:id="rId27"/>
+      <w:headerReference w:type="default" r:id="rId20"/>
+      <w:footerReference w:type="default" r:id="rId21"/>
       <w:pgSz w:w="11906" w:h="16838"/>
       <w:pgMar w:top="1418" w:right="1418" w:bottom="1418" w:left="1418" w:header="708" w:footer="708" w:gutter="0"/>
       <w:pgNumType w:fmt="upperRoman" w:start="9"/>
@@ -9310,7 +9056,6 @@
       <w:r>
         <w:t xml:space="preserve"> </w:t>
       </w:r>
-      <w:proofErr w:type="spellStart"/>
       <w:r>
         <w:rPr>
           <w:b/>
@@ -9319,11 +9064,7 @@
         <w:t>G</w:t>
       </w:r>
       <w:r>
-        <w:t>raphical</w:t>
-      </w:r>
-      <w:proofErr w:type="spellEnd"/>
-      <w:r>
-        <w:t xml:space="preserve"> </w:t>
+        <w:t xml:space="preserve">raphical </w:t>
       </w:r>
       <w:r>
         <w:rPr>
@@ -9366,7 +9107,7 @@
       </w:r>
     </w:p>
   </w:comment>
-  <w:comment w:id="49" w:author="Dennis" w:date="2014-03-16T13:46:00Z" w:initials="D">
+  <w:comment w:id="52" w:author="Dennis" w:date="2014-04-07T20:46:00Z" w:initials="D">
     <w:p>
       <w:pPr>
         <w:pStyle w:val="Kommentartext"/>
@@ -9378,7 +9119,7 @@
         <w:annotationRef/>
       </w:r>
       <w:r>
-        <w:t>Es gibt auch eine Variante mit 1280x1024 Pixeln?!</w:t>
+        <w:t>an der DH schreiben mit Bilder</w:t>
       </w:r>
     </w:p>
   </w:comment>
@@ -9394,23 +9135,7 @@
         <w:annotationRef/>
       </w:r>
       <w:r>
-        <w:t xml:space="preserve">Hier würde ich kein Unterkapitel machen, da wir ja nur den </w:t>
-      </w:r>
-      <w:proofErr w:type="spellStart"/>
-      <w:r>
-        <w:t>humanoiden</w:t>
-      </w:r>
-      <w:proofErr w:type="spellEnd"/>
-      <w:r>
-        <w:t xml:space="preserve"> Roboter </w:t>
-      </w:r>
-      <w:proofErr w:type="spellStart"/>
-      <w:r>
-        <w:t>Nao</w:t>
-      </w:r>
-      <w:proofErr w:type="spellEnd"/>
-      <w:r>
-        <w:t xml:space="preserve"> erläutern und keinen weiteren (2.2.2 …)</w:t>
+        <w:t>Hier würde ich kein Unterkapitel machen, da wir ja nur den humanoiden Roboter Nao erläutern und keinen weiteren (2.2.2 …)</w:t>
       </w:r>
     </w:p>
   </w:comment>
@@ -9450,33 +9175,11 @@
         </w:rPr>
         <w:annotationRef/>
       </w:r>
-      <w:proofErr w:type="spellStart"/>
       <w:r>
         <w:rPr>
           <w:lang w:val="en-US"/>
         </w:rPr>
-        <w:t>Abkürzung</w:t>
-      </w:r>
-      <w:proofErr w:type="spellEnd"/>
-      <w:r>
-        <w:rPr>
-          <w:lang w:val="en-US"/>
-        </w:rPr>
-        <w:t xml:space="preserve"> Wireless Fidelity </w:t>
-      </w:r>
-      <w:proofErr w:type="spellStart"/>
-      <w:r>
-        <w:rPr>
-          <w:lang w:val="en-US"/>
-        </w:rPr>
-        <w:t>oder</w:t>
-      </w:r>
-      <w:proofErr w:type="spellEnd"/>
-      <w:r>
-        <w:rPr>
-          <w:lang w:val="en-US"/>
-        </w:rPr>
-        <w:t xml:space="preserve"> WLAN = </w:t>
+        <w:t xml:space="preserve">Abkürzung Wireless Fidelity oder WLAN = </w:t>
       </w:r>
       <w:r>
         <w:rPr>
@@ -9492,18 +9195,8 @@
           <w:bCs/>
           <w:lang w:val="en-US"/>
         </w:rPr>
-        <w:t xml:space="preserve"> </w:t>
-      </w:r>
-      <w:proofErr w:type="spellStart"/>
-      <w:r>
-        <w:rPr>
-          <w:b/>
-          <w:bCs/>
-          <w:lang w:val="en-US"/>
-        </w:rPr>
-        <w:t>benutzen</w:t>
-      </w:r>
-      <w:proofErr w:type="spellEnd"/>
+        <w:t xml:space="preserve"> benutzen</w:t>
+      </w:r>
     </w:p>
   </w:comment>
   <w:comment w:id="65" w:author="Dennis" w:date="2014-03-16T13:46:00Z" w:initials="D">
@@ -9533,13 +9226,8 @@
         </w:rPr>
         <w:annotationRef/>
       </w:r>
-      <w:proofErr w:type="spellStart"/>
-      <w:r>
-        <w:t>Geanuer</w:t>
-      </w:r>
-      <w:proofErr w:type="spellEnd"/>
-      <w:r>
-        <w:t xml:space="preserve"> Erläutern</w:t>
+      <w:r>
+        <w:t>Geanuer Erläutern</w:t>
       </w:r>
     </w:p>
   </w:comment>
@@ -9584,23 +9272,7 @@
         <w:annotationRef/>
       </w:r>
       <w:r>
-        <w:t xml:space="preserve">Beim Gespräch mit Herrn </w:t>
-      </w:r>
-      <w:proofErr w:type="spellStart"/>
-      <w:r>
-        <w:t>Haubner</w:t>
-      </w:r>
-      <w:proofErr w:type="spellEnd"/>
-      <w:r>
-        <w:t xml:space="preserve"> hatten wir gesagt, dass wir beim </w:t>
-      </w:r>
-      <w:proofErr w:type="spellStart"/>
-      <w:r>
-        <w:t>Nao</w:t>
-      </w:r>
-      <w:proofErr w:type="spellEnd"/>
-      <w:r>
-        <w:t xml:space="preserve"> auch noch etwas über die Sensoren schreiben.</w:t>
+        <w:t>Beim Gespräch mit Herrn Haubner hatten wir gesagt, dass wir beim Nao auch noch etwas über die Sensoren schreiben.</w:t>
       </w:r>
     </w:p>
     <w:p>
@@ -9634,15 +9306,7 @@
         <w:annotationRef/>
       </w:r>
       <w:r>
-        <w:t xml:space="preserve">Hat Hr. </w:t>
-      </w:r>
-      <w:proofErr w:type="spellStart"/>
-      <w:r>
-        <w:t>Haubner</w:t>
-      </w:r>
-      <w:proofErr w:type="spellEnd"/>
-      <w:r>
-        <w:t xml:space="preserve"> nicht gesagt, dass Entwicklungsumgebung besser passt?</w:t>
+        <w:t>Hat Hr. Haubner nicht gesagt, dass Entwicklungsumgebung besser passt?</w:t>
       </w:r>
     </w:p>
   </w:comment>
@@ -9706,29 +9370,8 @@
         <w:annotationRef/>
       </w:r>
       <w:r>
-        <w:t xml:space="preserve">Nicht mehr </w:t>
-      </w:r>
-      <w:proofErr w:type="spellStart"/>
-      <w:r>
-        <w:t>up</w:t>
-      </w:r>
-      <w:proofErr w:type="spellEnd"/>
-      <w:r>
-        <w:t xml:space="preserve"> </w:t>
-      </w:r>
-      <w:proofErr w:type="spellStart"/>
-      <w:r>
-        <w:t>to</w:t>
-      </w:r>
-      <w:proofErr w:type="spellEnd"/>
-      <w:r>
-        <w:t xml:space="preserve"> </w:t>
-      </w:r>
-      <w:proofErr w:type="spellStart"/>
-      <w:r>
-        <w:t>date</w:t>
-      </w:r>
-      <w:proofErr w:type="spellEnd"/>
+        <w:t>Nicht mehr up to date</w:t>
+      </w:r>
     </w:p>
   </w:comment>
   <w:comment w:id="128" w:author="Karolin Edigkaufer" w:date="2014-03-16T13:46:00Z" w:initials="KE">
@@ -9806,13 +9449,8 @@
         </w:rPr>
         <w:annotationRef/>
       </w:r>
-      <w:proofErr w:type="spellStart"/>
-      <w:r>
-        <w:t>Evtl</w:t>
-      </w:r>
-      <w:proofErr w:type="spellEnd"/>
-      <w:r>
-        <w:t xml:space="preserve"> Bild</w:t>
+      <w:r>
+        <w:t>Evtl Bild</w:t>
       </w:r>
     </w:p>
   </w:comment>
@@ -10021,7 +9659,7 @@
       <mc:AlternateContent>
         <mc:Choice Requires="wps">
           <w:drawing>
-            <wp:anchor distT="0" distB="0" distL="114300" distR="114300" simplePos="0" relativeHeight="251679232" behindDoc="0" locked="0" layoutInCell="1" allowOverlap="1" wp14:anchorId="43538AA3" wp14:editId="76FA5AF7">
+            <wp:anchor distT="0" distB="0" distL="114300" distR="114300" simplePos="0" relativeHeight="251679232" behindDoc="0" locked="0" layoutInCell="1" allowOverlap="1" wp14:anchorId="410F2E88" wp14:editId="7E78F823">
               <wp:simplePos x="0" y="0"/>
               <wp:positionH relativeFrom="column">
                 <wp:posOffset>-1081405</wp:posOffset>
@@ -10152,7 +9790,7 @@
         <w:noProof/>
         <w:color w:val="A6A6A6" w:themeColor="background1" w:themeShade="A6"/>
       </w:rPr>
-      <w:t>4</w:t>
+      <w:t>6</w:t>
     </w:r>
     <w:r>
       <w:rPr>
@@ -10391,21 +10029,7 @@
       <w:rPr>
         <w:color w:val="A6A6A6" w:themeColor="background1" w:themeShade="A6"/>
       </w:rPr>
-      <w:t xml:space="preserve">Koppelung einer Bewegungsentwicklung für </w:t>
-    </w:r>
-    <w:proofErr w:type="spellStart"/>
-    <w:r>
-      <w:rPr>
-        <w:color w:val="A6A6A6" w:themeColor="background1" w:themeShade="A6"/>
-      </w:rPr>
-      <w:t>humanoide</w:t>
-    </w:r>
-    <w:proofErr w:type="spellEnd"/>
-    <w:r>
-      <w:rPr>
-        <w:color w:val="A6A6A6" w:themeColor="background1" w:themeShade="A6"/>
-      </w:rPr>
-      <w:t xml:space="preserve"> Roboter</w:t>
+      <w:t>Koppelung einer Bewegungsentwicklung für humanoide Roboter</w:t>
     </w:r>
     <w:r>
       <w:rPr>
@@ -10630,7 +10254,7 @@
       <mc:AlternateContent>
         <mc:Choice Requires="wps">
           <w:drawing>
-            <wp:anchor distT="0" distB="0" distL="114300" distR="114300" simplePos="0" relativeHeight="251678208" behindDoc="0" locked="0" layoutInCell="1" allowOverlap="1" wp14:anchorId="08EE78EE" wp14:editId="3FA1F57D">
+            <wp:anchor distT="0" distB="0" distL="114300" distR="114300" simplePos="0" relativeHeight="251678208" behindDoc="0" locked="0" layoutInCell="1" allowOverlap="1" wp14:anchorId="46DAC57C" wp14:editId="51D70607">
               <wp:simplePos x="0" y="0"/>
               <wp:positionH relativeFrom="column">
                 <wp:posOffset>-909955</wp:posOffset>
@@ -10701,13 +10325,8 @@
       </mc:AlternateContent>
     </w:r>
     <w:r>
-      <w:t xml:space="preserve">Dennis Alles und Karolin </w:t>
+      <w:t>Dennis Alles und Karolin Edigkaufer</w:t>
     </w:r>
-    <w:proofErr w:type="spellStart"/>
-    <w:r>
-      <w:t>Edigkaufer</w:t>
-    </w:r>
-    <w:proofErr w:type="spellEnd"/>
     <w:r>
       <w:tab/>
     </w:r>
@@ -10765,49 +10384,7 @@
       <w:rPr>
         <w:color w:val="A6A6A6" w:themeColor="background1" w:themeShade="A6"/>
       </w:rPr>
-      <w:t xml:space="preserve">Evaluation von </w:t>
-    </w:r>
-    <w:proofErr w:type="spellStart"/>
-    <w:r>
-      <w:rPr>
-        <w:color w:val="A6A6A6" w:themeColor="background1" w:themeShade="A6"/>
-      </w:rPr>
-      <w:t>Configurations</w:t>
-    </w:r>
-    <w:proofErr w:type="spellEnd"/>
-    <w:r>
-      <w:rPr>
-        <w:color w:val="A6A6A6" w:themeColor="background1" w:themeShade="A6"/>
-      </w:rPr>
-      <w:t xml:space="preserve"> -, </w:t>
-    </w:r>
-    <w:proofErr w:type="spellStart"/>
-    <w:r>
-      <w:rPr>
-        <w:color w:val="A6A6A6" w:themeColor="background1" w:themeShade="A6"/>
-      </w:rPr>
-      <w:t>Depolyment</w:t>
-    </w:r>
-    <w:proofErr w:type="spellEnd"/>
-    <w:r>
-      <w:rPr>
-        <w:color w:val="A6A6A6" w:themeColor="background1" w:themeShade="A6"/>
-      </w:rPr>
-      <w:t xml:space="preserve"> - und </w:t>
-    </w:r>
-    <w:proofErr w:type="spellStart"/>
-    <w:r>
-      <w:rPr>
-        <w:color w:val="A6A6A6" w:themeColor="background1" w:themeShade="A6"/>
-      </w:rPr>
-      <w:t>Patchmanagementtools</w:t>
-    </w:r>
-    <w:proofErr w:type="spellEnd"/>
-    <w:r>
-      <w:rPr>
-        <w:color w:val="A6A6A6" w:themeColor="background1" w:themeShade="A6"/>
-      </w:rPr>
-      <w:t xml:space="preserve"> für Linux – Server </w:t>
+      <w:t xml:space="preserve">Evaluation von Configurations -, Depolyment - und Patchmanagementtools für Linux – Server </w:t>
     </w:r>
   </w:p>
   <w:p>
@@ -19159,7 +18736,7 @@
     <b:MonthAccessed>03</b:MonthAccessed>
     <b:DayAccessed>05</b:DayAccessed>
     <b:URL>http://www.welt.de/wissenschaft/article119430009/Mit-solchen-Maschinen-werden-wir-alleine-sein.html</b:URL>
-    <b:RefOrder>8</b:RefOrder>
+    <b:RefOrder>12</b:RefOrder>
   </b:Source>
   <b:Source>
     <b:Tag>Die13</b:Tag>
@@ -19178,7 +18755,7 @@
     <b:MonthAccessed>03</b:MonthAccessed>
     <b:DayAccessed>05</b:DayAccessed>
     <b:URL>http://www.zeit.de/wirtschaft/unternehmen/2013-12/google-roboter-android-erfinder-andy-rubin</b:URL>
-    <b:RefOrder>9</b:RefOrder>
+    <b:RefOrder>13</b:RefOrder>
   </b:Source>
   <b:Source>
     <b:Tag>Fra14</b:Tag>
@@ -19194,7 +18771,7 @@
     <b:MonthAccessed>03</b:MonthAccessed>
     <b:DayAccessed>05</b:DayAccessed>
     <b:URL>https://www.iosb.fraunhofer.de/servlet/is/5093/</b:URL>
-    <b:RefOrder>10</b:RefOrder>
+    <b:RefOrder>14</b:RefOrder>
   </b:Source>
   <b:Source>
     <b:Tag>Ald14</b:Tag>
@@ -19210,7 +18787,7 @@
     <b:MonthAccessed>03</b:MonthAccessed>
     <b:DayAccessed>06</b:DayAccessed>
     <b:URL>https://community.aldebaran-robotics.com/doc/1-14/family/robots/motors_robot.html</b:URL>
-    <b:RefOrder>11</b:RefOrder>
+    <b:RefOrder>15</b:RefOrder>
   </b:Source>
   <b:Source>
     <b:Tag>Ald141</b:Tag>
@@ -19226,7 +18803,7 @@
     <b:MonthAccessed>03</b:MonthAccessed>
     <b:DayAccessed>06</b:DayAccessed>
     <b:URL>http://www.aldebaran-robotics.com/en/Discover-NAO/Key-Features/hardware-platform.html</b:URL>
-    <b:RefOrder>12</b:RefOrder>
+    <b:RefOrder>16</b:RefOrder>
   </b:Source>
   <b:Source>
     <b:Tag>ifi12</b:Tag>
@@ -19245,7 +18822,7 @@
     <b:DayAccessed>10</b:DayAccessed>
     <b:URL>http://wiki.zimt.uni-siegen.de/fertigungsautomatisierung/index.php/Datei:S910310_abb2.png</b:URL>
     <b:Title>Kinect ohne Gehäuse</b:Title>
-    <b:RefOrder>6</b:RefOrder>
+    <b:RefOrder>8</b:RefOrder>
   </b:Source>
   <b:Source>
     <b:Tag>Mic141</b:Tag>
@@ -19261,13 +18838,94 @@
     <b:MonthAccessed>03</b:MonthAccessed>
     <b:DayAccessed>10</b:DayAccessed>
     <b:URL>http://msdn.microsoft.com/en-us/library/jj131025.aspx</b:URL>
+    <b:RefOrder>9</b:RefOrder>
+  </b:Source>
+  <b:Source>
+    <b:Tag>Com10</b:Tag>
+    <b:SourceType>InternetSite</b:SourceType>
+    <b:Guid>{FD1E5C24-4193-4542-8EA3-91EF0F72FF2D}</b:Guid>
+    <b:Author>
+      <b:Author>
+        <b:Corporate>Computer Bild</b:Corporate>
+      </b:Author>
+    </b:Author>
+    <b:Title>Technische Details zur Bewegungserkennung</b:Title>
+    <b:ProductionCompany>Computer Bild</b:ProductionCompany>
+    <b:Year>2010</b:Year>
+    <b:Month>06</b:Month>
+    <b:Day>30</b:Day>
+    <b:YearAccessed>2014</b:YearAccessed>
+    <b:MonthAccessed>04</b:MonthAccessed>
+    <b:DayAccessed>01</b:DayAccessed>
+    <b:URL>http://www.computerbild.de/artikel/cbs-News-Xbox-360-Kinect-3D-Kamera-technische-Details-5405436.html</b:URL>
+    <b:RefOrder>6</b:RefOrder>
+  </b:Source>
+  <b:Source>
+    <b:Tag>Mic142</b:Tag>
+    <b:SourceType>InternetSite</b:SourceType>
+    <b:Guid>{83B6F1FF-93A6-4C12-B2FB-9069EDFD1B5C}</b:Guid>
+    <b:Author>
+      <b:Author>
+        <b:Corporate>Microsoft</b:Corporate>
+      </b:Author>
+    </b:Author>
+    <b:Title>Problembehebung bei der Bewegungserkennung</b:Title>
+    <b:ProductionCompany>Microsoft</b:ProductionCompany>
+    <b:YearAccessed>2014</b:YearAccessed>
+    <b:MonthAccessed>04</b:MonthAccessed>
+    <b:DayAccessed>01</b:DayAccessed>
+    <b:URL>http://support.xbox.com/de-DE/xbox-360/kinect/body-tracking-troubleshoot</b:URL>
     <b:RefOrder>7</b:RefOrder>
+  </b:Source>
+  <b:Source>
+    <b:Tag>Ste13</b:Tag>
+    <b:SourceType>InternetSite</b:SourceType>
+    <b:Guid>{E95C6718-660A-4457-8191-A25E5808D118}</b:Guid>
+    <b:Title> 	Einsatzmöglichkeiten einer 3D-Kamera in der Produktionstechnik am Beispiel der Kinect-Kamera </b:Title>
+    <b:Year>2013</b:Year>
+    <b:Month>02</b:Month>
+    <b:Day>13</b:Day>
+    <b:YearAccessed>2014</b:YearAccessed>
+    <b:MonthAccessed>04</b:MonthAccessed>
+    <b:DayAccessed>01</b:DayAccessed>
+    <b:URL>http://wiki.zimt.uni-siegen.de/fertigungsautomatisierung/index.php/Einsatzm%C3%B6glichkeiten_einer_3D-Kamera_in_der_Produktionstechnik_am_Beispiel_der_Kinect-Kamera</b:URL>
+    <b:Author>
+      <b:Author>
+        <b:NameList>
+          <b:Person>
+            <b:Last>Steffen</b:Last>
+          </b:Person>
+        </b:NameList>
+      </b:Author>
+    </b:Author>
+    <b:RefOrder>10</b:RefOrder>
+  </b:Source>
+  <b:Source>
+    <b:Tag>Han13</b:Tag>
+    <b:SourceType>BookSection</b:SourceType>
+    <b:Guid>{6A16A208-99F4-4390-860A-863F05639279}</b:Guid>
+    <b:Year>2013</b:Year>
+    <b:BookTitle>Microsoft Kinect - Programmierung des Sensorsystems</b:BookTitle>
+    <b:Pages>4</b:Pages>
+    <b:City>Heidelberg</b:City>
+    <b:Publisher>dpunkt.verlag GmbH</b:Publisher>
+    <b:Author>
+      <b:Author>
+        <b:NameList>
+          <b:Person>
+            <b:Last>Hanna</b:Last>
+            <b:First>Tam</b:First>
+          </b:Person>
+        </b:NameList>
+      </b:Author>
+    </b:Author>
+    <b:RefOrder>11</b:RefOrder>
   </b:Source>
 </b:Sources>
 </file>
 
 <file path=customXml/itemProps1.xml><?xml version="1.0" encoding="utf-8"?>
-<ds:datastoreItem xmlns:ds="http://schemas.openxmlformats.org/officeDocument/2006/customXml" ds:itemID="{020021D0-09F1-4DBF-81B7-42D37B4747C8}">
+<ds:datastoreItem xmlns:ds="http://schemas.openxmlformats.org/officeDocument/2006/customXml" ds:itemID="{CB6A14D2-371D-442A-B2D1-7B77FA8F570D}">
   <ds:schemaRefs>
     <ds:schemaRef ds:uri="http://schemas.openxmlformats.org/officeDocument/2006/bibliography"/>
   </ds:schemaRefs>

</xml_diff>

<commit_message>
die fehlenden Kapiteln dir/mir zugewiesen
</commit_message>
<xml_diff>
--- a/Studienarbeit_Nao.docx
+++ b/Studienarbeit_Nao.docx
@@ -96,7 +96,27 @@
           <w:szCs w:val="32"/>
           <w:lang w:eastAsia="de-DE"/>
         </w:rPr>
-        <w:t>für humanoide Roboter</w:t>
+        <w:t xml:space="preserve">für </w:t>
+      </w:r>
+      <w:proofErr w:type="spellStart"/>
+      <w:r>
+        <w:rPr>
+          <w:b/>
+          <w:sz w:val="32"/>
+          <w:szCs w:val="32"/>
+          <w:lang w:eastAsia="de-DE"/>
+        </w:rPr>
+        <w:t>humanoide</w:t>
+      </w:r>
+      <w:proofErr w:type="spellEnd"/>
+      <w:r>
+        <w:rPr>
+          <w:b/>
+          <w:sz w:val="32"/>
+          <w:szCs w:val="32"/>
+          <w:lang w:eastAsia="de-DE"/>
+        </w:rPr>
+        <w:t xml:space="preserve"> Roboter</w:t>
       </w:r>
     </w:p>
     <w:p>
@@ -298,7 +318,23 @@
           <w:szCs w:val="20"/>
           <w:lang w:eastAsia="de-DE"/>
         </w:rPr>
-        <w:t>Bachelor of Engineering</w:t>
+        <w:t xml:space="preserve">Bachelor </w:t>
+      </w:r>
+      <w:proofErr w:type="spellStart"/>
+      <w:r>
+        <w:rPr>
+          <w:szCs w:val="20"/>
+          <w:lang w:eastAsia="de-DE"/>
+        </w:rPr>
+        <w:t>of</w:t>
+      </w:r>
+      <w:proofErr w:type="spellEnd"/>
+      <w:r>
+        <w:rPr>
+          <w:szCs w:val="20"/>
+          <w:lang w:eastAsia="de-DE"/>
+        </w:rPr>
+        <w:t xml:space="preserve"> Engineering</w:t>
       </w:r>
     </w:p>
     <w:p>
@@ -604,8 +640,18 @@
           <w:szCs w:val="20"/>
           <w:lang w:eastAsia="de-DE"/>
         </w:rPr>
-        <w:t>Karolin Edigkaufer</w:t>
-      </w:r>
+        <w:t xml:space="preserve">Karolin </w:t>
+      </w:r>
+      <w:proofErr w:type="spellStart"/>
+      <w:r>
+        <w:rPr>
+          <w:b/>
+          <w:szCs w:val="20"/>
+          <w:lang w:eastAsia="de-DE"/>
+        </w:rPr>
+        <w:t>Edigkaufer</w:t>
+      </w:r>
+      <w:proofErr w:type="spellEnd"/>
     </w:p>
     <w:p>
       <w:pPr>
@@ -804,7 +850,23 @@
           <w:szCs w:val="20"/>
           <w:lang w:eastAsia="de-DE"/>
         </w:rPr>
-        <w:t xml:space="preserve"> (Karolin Edigkaufer)</w:t>
+        <w:t xml:space="preserve"> (Karolin </w:t>
+      </w:r>
+      <w:proofErr w:type="spellStart"/>
+      <w:r>
+        <w:rPr>
+          <w:szCs w:val="20"/>
+          <w:lang w:eastAsia="de-DE"/>
+        </w:rPr>
+        <w:t>Edigkaufer</w:t>
+      </w:r>
+      <w:proofErr w:type="spellEnd"/>
+      <w:r>
+        <w:rPr>
+          <w:szCs w:val="20"/>
+          <w:lang w:eastAsia="de-DE"/>
+        </w:rPr>
+        <w:t>)</w:t>
       </w:r>
     </w:p>
     <w:p>
@@ -872,8 +934,17 @@
           <w:szCs w:val="20"/>
           <w:lang w:eastAsia="de-DE"/>
         </w:rPr>
-        <w:t>Prof. Dr. Hans-Jörg Haubner</w:t>
-      </w:r>
+        <w:t xml:space="preserve">Prof. Dr. Hans-Jörg </w:t>
+      </w:r>
+      <w:proofErr w:type="spellStart"/>
+      <w:r>
+        <w:rPr>
+          <w:szCs w:val="20"/>
+          <w:lang w:eastAsia="de-DE"/>
+        </w:rPr>
+        <w:t>Haubner</w:t>
+      </w:r>
+      <w:proofErr w:type="spellEnd"/>
     </w:p>
     <w:p>
       <w:pPr>
@@ -5085,7 +5156,23 @@
     </w:p>
     <w:p>
       <w:r>
-        <w:t xml:space="preserve">Die Studienarbeit beschäftigt sich mit dem System Kinect von Microsoft und einem humaoiden Roboter Nao. Die Kinect ist eine Hardware zur </w:t>
+        <w:t xml:space="preserve">Die Studienarbeit beschäftigt sich mit dem System Kinect von Microsoft und einem </w:t>
+      </w:r>
+      <w:proofErr w:type="spellStart"/>
+      <w:r>
+        <w:t>humaoiden</w:t>
+      </w:r>
+      <w:proofErr w:type="spellEnd"/>
+      <w:r>
+        <w:t xml:space="preserve"> Roboter </w:t>
+      </w:r>
+      <w:proofErr w:type="spellStart"/>
+      <w:r>
+        <w:t>Nao</w:t>
+      </w:r>
+      <w:proofErr w:type="spellEnd"/>
+      <w:r>
+        <w:t xml:space="preserve">. Die Kinect ist eine Hardware zur </w:t>
       </w:r>
       <w:commentRangeStart w:id="11"/>
       <w:r>
@@ -5190,7 +5277,23 @@
         <w:fldChar w:fldCharType="begin"/>
       </w:r>
       <w:r>
-        <w:instrText xml:space="preserve"> XE "DHBW" \f "abk" \t "Duale Hochschule Baden-Würrtemberg" </w:instrText>
+        <w:instrText xml:space="preserve"> XE "DHBW" \f "</w:instrText>
+      </w:r>
+      <w:proofErr w:type="spellStart"/>
+      <w:r>
+        <w:instrText>abk</w:instrText>
+      </w:r>
+      <w:proofErr w:type="spellEnd"/>
+      <w:r>
+        <w:instrText>" \t "Duale Hochschule Baden-</w:instrText>
+      </w:r>
+      <w:proofErr w:type="spellStart"/>
+      <w:r>
+        <w:instrText>Würrtemberg</w:instrText>
+      </w:r>
+      <w:proofErr w:type="spellEnd"/>
+      <w:r>
+        <w:instrText xml:space="preserve">" </w:instrText>
       </w:r>
       <w:r>
         <w:fldChar w:fldCharType="end"/>
@@ -5209,7 +5312,15 @@
         </w:r>
       </w:ins>
       <w:r>
-        <w:t>. Zur Verfügung steht ein Labor mit einem Nao und einem Rechner, auf dem alle relevanten Dokumente und Prog</w:t>
+        <w:t xml:space="preserve">. Zur Verfügung steht ein Labor mit einem </w:t>
+      </w:r>
+      <w:proofErr w:type="spellStart"/>
+      <w:r>
+        <w:t>Nao</w:t>
+      </w:r>
+      <w:proofErr w:type="spellEnd"/>
+      <w:r>
+        <w:t xml:space="preserve"> und einem Rechner, auf dem alle relevanten Dokumente und Prog</w:t>
       </w:r>
       <w:r>
         <w:t>ramme genutzt werden können. Zu</w:t>
@@ -5317,7 +5428,15 @@
         </w:r>
       </w:ins>
       <w:r>
-        <w:t xml:space="preserve"> Roboter Nao </w:t>
+        <w:t xml:space="preserve"> Roboter </w:t>
+      </w:r>
+      <w:proofErr w:type="spellStart"/>
+      <w:r>
+        <w:t>Nao</w:t>
+      </w:r>
+      <w:proofErr w:type="spellEnd"/>
+      <w:r>
+        <w:t xml:space="preserve"> </w:t>
       </w:r>
       <w:ins w:id="35" w:author="Dennis" w:date="2014-03-16T12:02:00Z">
         <w:r>
@@ -5325,7 +5444,15 @@
         </w:r>
       </w:ins>
       <w:r>
-        <w:t>verschiedene Bewegung beigebracht, die er auf Befehl automatisiert ausführen kann.</w:t>
+        <w:t xml:space="preserve">verschiedene </w:t>
+      </w:r>
+      <w:proofErr w:type="gramStart"/>
+      <w:r>
+        <w:t>Bewegung</w:t>
+      </w:r>
+      <w:proofErr w:type="gramEnd"/>
+      <w:r>
+        <w:t xml:space="preserve"> beigebracht, die er auf Befehl automatisiert ausführen kann.</w:t>
       </w:r>
     </w:p>
     <w:p>
@@ -5338,7 +5465,15 @@
     </w:p>
     <w:p>
       <w:r>
-        <w:t>Der Ablauf des programmierten Spiels kann in drei Schritte unterteilt werden. Im ersten Schritt führt Nao eine der programmierten Bewegungen vor. Sobald die Roboterbewegung vollendet ist, beginnt Schritt zwei, in dem die Kinect die Bewegung des Spielers aufnimmt. Gleichzeitig läuft eine festgelegte Zeit herunter. Die Aufgabe des Spielers ist es innerhalb der Zeit vom Roboter durchgeführte Bewegung möglich ähnlich nachzuahmen. Nach dem Ablauf der Zeit beginnt Schritt drei, bei dem die getätigte Benutzerbewegung mit der programmierten Roboterbeweg</w:t>
+        <w:t xml:space="preserve">Der Ablauf des programmierten Spiels kann in drei Schritte unterteilt werden. Im ersten Schritt führt </w:t>
+      </w:r>
+      <w:proofErr w:type="spellStart"/>
+      <w:r>
+        <w:t>Nao</w:t>
+      </w:r>
+      <w:proofErr w:type="spellEnd"/>
+      <w:r>
+        <w:t xml:space="preserve"> eine der programmierten Bewegungen vor. Sobald die Roboterbewegung vollendet ist, beginnt Schritt zwei, in dem die Kinect die Bewegung des Spielers aufnimmt. Gleichzeitig läuft eine festgelegte Zeit herunter. Die Aufgabe des Spielers ist es innerhalb der Zeit vom Roboter durchgeführte Bewegung möglich ähnlich nachzuahmen. Nach dem Ablauf der Zeit beginnt Schritt drei, bei dem die getätigte Benutzerbewegung mit der programmierten Roboterbeweg</w:t>
       </w:r>
       <w:r>
         <w:t>ung vom System verglichen wird.</w:t>
@@ -5361,7 +5496,15 @@
     </w:p>
     <w:p>
       <w:r>
-        <w:t xml:space="preserve">Die geplante Vorgehensweise sieht vor zu Beginn dem Nao verschiedene einfache Bewegungen einzuprogrammieren. Anschließend wird die Kinect mit einem Skeleton Stream programmiert und die Winkel </w:t>
+        <w:t xml:space="preserve">Die geplante Vorgehensweise sieht vor zu Beginn dem </w:t>
+      </w:r>
+      <w:proofErr w:type="spellStart"/>
+      <w:r>
+        <w:t>Nao</w:t>
+      </w:r>
+      <w:proofErr w:type="spellEnd"/>
+      <w:r>
+        <w:t xml:space="preserve"> verschiedene einfache Bewegungen einzuprogrammieren. Anschließend wird die Kinect mit einem Skeleton Stream programmiert und die Winkel </w:t>
       </w:r>
       <w:r>
         <w:t xml:space="preserve">am Ende einer Bewegung berechnet, die bei den Bewegungen entstehen. Diese sollen dann mit den Winkel des Roboters verglichen und gewertet werden. Das Ergebnis soll in einer übersichtlichen </w:t>
@@ -5563,7 +5706,23 @@
     </w:p>
     <w:p>
       <w:r>
-        <w:t>Die Kinect ist eine Hardware aus dem Hause Microsoft in Zusammenarbeit mit dem Unternehmen PrimeSense. Sie wurde zunächst für die Steuerung der Spielekonsole Xbox360 entwickelt. Die Kinect setzt wie auch die Nintendo Wii oder Sonys Move auf den Körpereinsatz des Benutzers. Der große Unterschied liegt aber darin, dass der Benutzer keinen Controller in der Hand halten muss. Bei der Kinect wird der ganze Körper zum „Controller“. Die Kinect-Kamera ist eine Leiste aus vielen Sensoren (siehe Abbildung</w:t>
+        <w:t xml:space="preserve">Die Kinect ist eine Hardware aus dem Hause Microsoft in Zusammenarbeit mit dem Unternehmen </w:t>
+      </w:r>
+      <w:proofErr w:type="spellStart"/>
+      <w:r>
+        <w:t>PrimeSense</w:t>
+      </w:r>
+      <w:proofErr w:type="spellEnd"/>
+      <w:r>
+        <w:t xml:space="preserve">. Sie wurde zunächst für die Steuerung der Spielekonsole Xbox360 entwickelt. Die Kinect setzt wie auch die Nintendo Wii oder </w:t>
+      </w:r>
+      <w:proofErr w:type="spellStart"/>
+      <w:r>
+        <w:t>Sonys</w:t>
+      </w:r>
+      <w:proofErr w:type="spellEnd"/>
+      <w:r>
+        <w:t xml:space="preserve"> Move auf den Körpereinsatz des Benutzers. Der große Unterschied liegt aber darin, dass der Benutzer keinen Controller in der Hand halten muss. Bei der Kinect wird der ganze Körper zum „Controller“. Die Kinect-Kamera ist eine Leiste aus vielen Sensoren (siehe Abbildung</w:t>
       </w:r>
       <w:r>
         <w:t xml:space="preserve"> </w:t>
@@ -5661,7 +5820,15 @@
         <w:fldChar w:fldCharType="begin"/>
       </w:r>
       <w:r>
-        <w:instrText xml:space="preserve"> XE "SDK" \f "abk" \t "Software Development Kit" </w:instrText>
+        <w:instrText xml:space="preserve"> XE "SDK" \f "</w:instrText>
+      </w:r>
+      <w:proofErr w:type="spellStart"/>
+      <w:r>
+        <w:instrText>abk</w:instrText>
+      </w:r>
+      <w:proofErr w:type="spellEnd"/>
+      <w:r>
+        <w:instrText xml:space="preserve">" \t "Software Development Kit" </w:instrText>
       </w:r>
       <w:r>
         <w:fldChar w:fldCharType="end"/>
@@ -5797,7 +5964,15 @@
         <w:t>ausgerichtet werden können, befindet sich z</w:t>
       </w:r>
       <w:r>
-        <w:t>wischen der Kameraleiste und dem Standfuß ein Motor</w:t>
+        <w:t xml:space="preserve">wischen der Kameraleiste und dem </w:t>
+      </w:r>
+      <w:proofErr w:type="spellStart"/>
+      <w:r>
+        <w:t>Standfuß</w:t>
+      </w:r>
+      <w:proofErr w:type="spellEnd"/>
+      <w:r>
+        <w:t xml:space="preserve"> ein Motor</w:t>
       </w:r>
       <w:r>
         <w:t>. Mithilfe dieses Motors kann die Sensoren-Leiste um 27° geneigt werden.</w:t>
@@ -6033,7 +6208,23 @@
     </w:p>
     <w:p>
       <w:r>
-        <w:t xml:space="preserve">Bei dem Infrarot-Projektor handelt es sich um einen Klasse 1-Laser mit einer Wellenlänge von 830 nm. Da wir Menschen nur eine Wellenlänge von ca. 380 nm bis ca. 780 nm </w:t>
+        <w:t>Bei dem Infrarot-Projektor handelt es sich um einen Klasse 1-Laser mit einer Wellenlänge von 830 nm. Da wir Menschen nur eine Wellenlänge von ca. 380 </w:t>
+      </w:r>
+      <w:proofErr w:type="spellStart"/>
+      <w:r>
+        <w:t>nm</w:t>
+      </w:r>
+      <w:proofErr w:type="spellEnd"/>
+      <w:r>
+        <w:t xml:space="preserve"> bis ca. 780 </w:t>
+      </w:r>
+      <w:proofErr w:type="spellStart"/>
+      <w:r>
+        <w:t>nm</w:t>
+      </w:r>
+      <w:proofErr w:type="spellEnd"/>
+      <w:r>
+        <w:t xml:space="preserve"> </w:t>
       </w:r>
       <w:r>
         <w:lastRenderedPageBreak/>
@@ -6073,7 +6264,15 @@
         <w:fldChar w:fldCharType="begin"/>
       </w:r>
       <w:r>
-        <w:instrText xml:space="preserve"> XE "VGA" \f "abk" \t "Video Graphics Array" </w:instrText>
+        <w:instrText xml:space="preserve"> XE "VGA" \f "</w:instrText>
+      </w:r>
+      <w:proofErr w:type="spellStart"/>
+      <w:r>
+        <w:instrText>abk</w:instrText>
+      </w:r>
+      <w:proofErr w:type="spellEnd"/>
+      <w:r>
+        <w:instrText xml:space="preserve">" \t "Video Graphics Array" </w:instrText>
       </w:r>
       <w:r>
         <w:fldChar w:fldCharType="end"/>
@@ -6344,7 +6543,15 @@
     </w:p>
     <w:p>
       <w:r>
-        <w:t xml:space="preserve">Zunächst erschien die Kinect im November 2010 als zusätzliche Xbox-Hardware ohne Pläne für PC-Treiber. Viele Leuten wollten die Kinect aber in Verbindung mit einem PC bedienen können, worauf das Unternehmen Adafruit Industries eine Prämie von 1000 US-Dollar für den ersten funktionieren PC-Treiber anbot. Microsoft dachte, dass es sich </w:t>
+        <w:t xml:space="preserve">Zunächst erschien die Kinect im November 2010 als zusätzliche Xbox-Hardware ohne Pläne für PC-Treiber. Viele Leuten wollten die Kinect aber in Verbindung mit einem PC bedienen können, worauf das Unternehmen </w:t>
+      </w:r>
+      <w:proofErr w:type="spellStart"/>
+      <w:r>
+        <w:t>Adafruit</w:t>
+      </w:r>
+      <w:proofErr w:type="spellEnd"/>
+      <w:r>
+        <w:t xml:space="preserve"> Industries eine Prämie von 1000 US-Dollar für den ersten funktionieren PC-Treiber anbot. Microsoft dachte, dass es sich </w:t>
       </w:r>
       <w:r>
         <w:t>bei den Programmierungen</w:t>
@@ -6353,8 +6560,13 @@
         <w:t xml:space="preserve"> um Hacking-Versuche</w:t>
       </w:r>
       <w:r>
-        <w:t xml:space="preserve"> im Sinne von Raubkopien oder Cheaten</w:t>
-      </w:r>
+        <w:t xml:space="preserve"> im Sinne von Raubkopien oder </w:t>
+      </w:r>
+      <w:proofErr w:type="spellStart"/>
+      <w:r>
+        <w:t>Cheaten</w:t>
+      </w:r>
+      <w:proofErr w:type="spellEnd"/>
       <w:r>
         <w:t xml:space="preserve"> handelt</w:t>
       </w:r>
@@ -6444,20 +6656,18 @@
       <w:r>
         <w:t>Skeleton-Tracking…</w:t>
       </w:r>
-      <w:bookmarkStart w:id="51" w:name="_GoBack"/>
-      <w:bookmarkEnd w:id="51"/>
-    </w:p>
-    <w:p>
-      <w:commentRangeStart w:id="52"/>
+    </w:p>
+    <w:p>
+      <w:commentRangeStart w:id="51"/>
       <w:r>
         <w:t>Mit Bilder</w:t>
       </w:r>
-      <w:commentRangeEnd w:id="52"/>
+      <w:commentRangeEnd w:id="51"/>
       <w:r>
         <w:rPr>
           <w:rStyle w:val="Kommentarzeichen"/>
         </w:rPr>
-        <w:commentReference w:id="52"/>
+        <w:commentReference w:id="51"/>
       </w:r>
     </w:p>
     <w:p/>
@@ -6466,25 +6676,59 @@
       <w:pPr>
         <w:pStyle w:val="berschrift2"/>
       </w:pPr>
-      <w:bookmarkStart w:id="53" w:name="_Ref381795262"/>
-      <w:bookmarkStart w:id="54" w:name="_Toc382747450"/>
-      <w:r>
-        <w:t>Humanoide Roboter</w:t>
-      </w:r>
-      <w:bookmarkStart w:id="55" w:name="_Toc262116040"/>
-      <w:bookmarkStart w:id="56" w:name="_Toc333403709"/>
+      <w:bookmarkStart w:id="52" w:name="_Ref381795262"/>
+      <w:bookmarkStart w:id="53" w:name="_Toc382747450"/>
+      <w:proofErr w:type="spellStart"/>
+      <w:r>
+        <w:t>Humanoide</w:t>
+      </w:r>
+      <w:proofErr w:type="spellEnd"/>
+      <w:r>
+        <w:t xml:space="preserve"> Roboter</w:t>
+      </w:r>
+      <w:bookmarkStart w:id="54" w:name="_Toc262116040"/>
+      <w:bookmarkStart w:id="55" w:name="_Toc333403709"/>
+      <w:bookmarkEnd w:id="52"/>
+      <w:r>
+        <w:t xml:space="preserve">: </w:t>
+      </w:r>
+      <w:proofErr w:type="spellStart"/>
+      <w:r>
+        <w:t>Nao</w:t>
+      </w:r>
       <w:bookmarkEnd w:id="53"/>
-      <w:r>
-        <w:t>: Nao</w:t>
-      </w:r>
-      <w:bookmarkEnd w:id="54"/>
+      <w:proofErr w:type="spellEnd"/>
       <w:r>
         <w:t xml:space="preserve"> </w:t>
       </w:r>
     </w:p>
     <w:p>
       <w:r>
-        <w:t xml:space="preserve">Ein humanoider Roboter ist ein Roboter, der dem Mensch nachempfunden ist und dessen Bewegungen die eines Menschen ähneln. Genutzt werden humanoide Roboter zumeist in der Servicerobotik, zum Beispiel als Haushaltshilfe für häufig anfallende Aufgaben. </w:t>
+        <w:t xml:space="preserve">Ein </w:t>
+      </w:r>
+      <w:proofErr w:type="spellStart"/>
+      <w:r>
+        <w:t>humanoider</w:t>
+      </w:r>
+      <w:proofErr w:type="spellEnd"/>
+      <w:r>
+        <w:t xml:space="preserve"> Roboter ist ein Roboter, der dem Mensch nachempfunden ist und dessen Bewegungen </w:t>
+      </w:r>
+      <w:proofErr w:type="gramStart"/>
+      <w:r>
+        <w:t>die eines</w:t>
+      </w:r>
+      <w:proofErr w:type="gramEnd"/>
+      <w:r>
+        <w:t xml:space="preserve"> Menschen ähneln. Genutzt werden </w:t>
+      </w:r>
+      <w:proofErr w:type="spellStart"/>
+      <w:r>
+        <w:t>humanoide</w:t>
+      </w:r>
+      <w:proofErr w:type="spellEnd"/>
+      <w:r>
+        <w:t xml:space="preserve"> Roboter zumeist in der Servicerobotik, zum Beispiel als Haushaltshilfe für häufig anfallende Aufgaben. </w:t>
       </w:r>
       <w:r>
         <w:t xml:space="preserve">Staubsaugen, Spülmaschine ausräumen oder Toilette putzen sind Aufgaben, die in Zukunft </w:t>
@@ -6497,7 +6741,15 @@
         <w:t>Zahlreiche Unternehmen und Einrichtungen befassen sich derzeit mit</w:t>
       </w:r>
       <w:r>
-        <w:t xml:space="preserve"> der Entwicklung und dem Testen von humanoiden Robotern. D</w:t>
+        <w:t xml:space="preserve"> der Entwicklung und dem Testen von </w:t>
+      </w:r>
+      <w:proofErr w:type="spellStart"/>
+      <w:r>
+        <w:t>humanoiden</w:t>
+      </w:r>
+      <w:proofErr w:type="spellEnd"/>
+      <w:r>
+        <w:t xml:space="preserve"> Robotern. D</w:t>
       </w:r>
       <w:r>
         <w:t xml:space="preserve">arunter </w:t>
@@ -6506,7 +6758,15 @@
         <w:t xml:space="preserve">sind auch namenhafte Firmen und Universitäten, wie </w:t>
       </w:r>
       <w:r>
-        <w:t>das Karlsruher Institut für Technologie, das Frauenhofer Institut</w:t>
+        <w:t xml:space="preserve">das Karlsruher Institut für Technologie, das </w:t>
+      </w:r>
+      <w:proofErr w:type="spellStart"/>
+      <w:r>
+        <w:t>Frauenhofer</w:t>
+      </w:r>
+      <w:proofErr w:type="spellEnd"/>
+      <w:r>
+        <w:t xml:space="preserve"> Institut</w:t>
       </w:r>
       <w:r>
         <w:t>, Toyota</w:t>
@@ -6609,12 +6869,14 @@
       <w:pPr>
         <w:pStyle w:val="berschrift3"/>
       </w:pPr>
-      <w:bookmarkStart w:id="57" w:name="_Toc382747451"/>
-      <w:commentRangeStart w:id="58"/>
+      <w:bookmarkStart w:id="56" w:name="_Toc382747451"/>
+      <w:commentRangeStart w:id="57"/>
+      <w:proofErr w:type="spellStart"/>
       <w:r>
         <w:t>Nao</w:t>
       </w:r>
-      <w:commentRangeEnd w:id="58"/>
+      <w:commentRangeEnd w:id="57"/>
+      <w:proofErr w:type="spellEnd"/>
       <w:r>
         <w:rPr>
           <w:rStyle w:val="Kommentarzeichen"/>
@@ -6623,13 +6885,82 @@
           <w:bCs w:val="0"/>
           <w:color w:val="auto"/>
         </w:rPr>
-        <w:commentReference w:id="58"/>
-      </w:r>
-      <w:bookmarkEnd w:id="57"/>
-    </w:p>
-    <w:p>
-      <w:r>
-        <w:t>Nao ist ein 58cm großer humanoider Roboter der Firma Aldeberan Robotics aus Frankreich. Die erste Version des Nao erschien .... to be continued.</w:t>
+        <w:commentReference w:id="57"/>
+      </w:r>
+      <w:bookmarkEnd w:id="56"/>
+    </w:p>
+    <w:p>
+      <w:proofErr w:type="spellStart"/>
+      <w:r>
+        <w:t>Nao</w:t>
+      </w:r>
+      <w:proofErr w:type="spellEnd"/>
+      <w:r>
+        <w:t xml:space="preserve"> ist ein 58cm großer </w:t>
+      </w:r>
+      <w:proofErr w:type="spellStart"/>
+      <w:r>
+        <w:t>humanoider</w:t>
+      </w:r>
+      <w:proofErr w:type="spellEnd"/>
+      <w:r>
+        <w:t xml:space="preserve"> Roboter der Firma </w:t>
+      </w:r>
+      <w:proofErr w:type="spellStart"/>
+      <w:r>
+        <w:t>Aldeberan</w:t>
+      </w:r>
+      <w:proofErr w:type="spellEnd"/>
+      <w:r>
+        <w:t xml:space="preserve"> </w:t>
+      </w:r>
+      <w:proofErr w:type="spellStart"/>
+      <w:r>
+        <w:t>Robotics</w:t>
+      </w:r>
+      <w:proofErr w:type="spellEnd"/>
+      <w:r>
+        <w:t xml:space="preserve"> aus Frankreich. Die erste Version des </w:t>
+      </w:r>
+      <w:proofErr w:type="spellStart"/>
+      <w:r>
+        <w:t>Nao</w:t>
+      </w:r>
+      <w:proofErr w:type="spellEnd"/>
+      <w:r>
+        <w:t xml:space="preserve"> </w:t>
+      </w:r>
+      <w:proofErr w:type="gramStart"/>
+      <w:r>
+        <w:t>erschien ....</w:t>
+      </w:r>
+      <w:proofErr w:type="gramEnd"/>
+      <w:r>
+        <w:t xml:space="preserve"> </w:t>
+      </w:r>
+      <w:proofErr w:type="spellStart"/>
+      <w:r>
+        <w:t>to</w:t>
+      </w:r>
+      <w:proofErr w:type="spellEnd"/>
+      <w:r>
+        <w:t xml:space="preserve"> </w:t>
+      </w:r>
+      <w:proofErr w:type="spellStart"/>
+      <w:r>
+        <w:t>be</w:t>
+      </w:r>
+      <w:proofErr w:type="spellEnd"/>
+      <w:r>
+        <w:t xml:space="preserve"> </w:t>
+      </w:r>
+      <w:proofErr w:type="spellStart"/>
+      <w:r>
+        <w:t>continued</w:t>
+      </w:r>
+      <w:proofErr w:type="spellEnd"/>
+      <w:r>
+        <w:t>.</w:t>
       </w:r>
     </w:p>
     <w:p/>
@@ -6637,23 +6968,39 @@
       <w:pPr>
         <w:pStyle w:val="berschrift4"/>
       </w:pPr>
-      <w:bookmarkStart w:id="59" w:name="_Toc382747452"/>
+      <w:bookmarkStart w:id="58" w:name="_Toc382747452"/>
       <w:r>
         <w:t>Hardware</w:t>
       </w:r>
-      <w:bookmarkEnd w:id="59"/>
-    </w:p>
-    <w:p>
-      <w:commentRangeStart w:id="60"/>
-      <w:r>
-        <w:t xml:space="preserve">Der humanoide Roboter Nao hat einen integrierten Akku, welcher ca. eine Stunde genutzt werden kann und </w:t>
-      </w:r>
-      <w:del w:id="61" w:author="Dennis" w:date="2014-03-16T13:43:00Z">
+      <w:bookmarkEnd w:id="58"/>
+    </w:p>
+    <w:p>
+      <w:commentRangeStart w:id="59"/>
+      <w:r>
+        <w:t xml:space="preserve">Der </w:t>
+      </w:r>
+      <w:proofErr w:type="spellStart"/>
+      <w:r>
+        <w:t>humanoide</w:t>
+      </w:r>
+      <w:proofErr w:type="spellEnd"/>
+      <w:r>
+        <w:t xml:space="preserve"> Roboter </w:t>
+      </w:r>
+      <w:proofErr w:type="spellStart"/>
+      <w:r>
+        <w:t>Nao</w:t>
+      </w:r>
+      <w:proofErr w:type="spellEnd"/>
+      <w:r>
+        <w:t xml:space="preserve"> hat einen integrierten Akku, welcher ca. eine Stunde genutzt werden kann und </w:t>
+      </w:r>
+      <w:del w:id="60" w:author="Dennis" w:date="2014-03-16T13:43:00Z">
         <w:r>
           <w:delText>ca.</w:delText>
         </w:r>
       </w:del>
-      <w:ins w:id="62" w:author="Dennis" w:date="2014-03-16T13:43:00Z">
+      <w:ins w:id="61" w:author="Dennis" w:date="2014-03-16T13:43:00Z">
         <w:r>
           <w:t>etwa</w:t>
         </w:r>
@@ -6681,28 +7028,36 @@
       <w:r>
         <w:t xml:space="preserve">GB Daten. </w:t>
       </w:r>
-      <w:commentRangeEnd w:id="60"/>
+      <w:commentRangeEnd w:id="59"/>
       <w:r>
         <w:rPr>
           <w:rStyle w:val="Kommentarzeichen"/>
         </w:rPr>
-        <w:commentReference w:id="60"/>
-      </w:r>
-    </w:p>
-    <w:p>
-      <w:r>
-        <w:t xml:space="preserve">Zur Kommunikation zwischen Computer und Roboter verfügt Nao über Ethernet und </w:t>
-      </w:r>
-      <w:commentRangeStart w:id="63"/>
+        <w:commentReference w:id="59"/>
+      </w:r>
+    </w:p>
+    <w:p>
+      <w:r>
+        <w:t xml:space="preserve">Zur Kommunikation zwischen Computer und Roboter verfügt </w:t>
+      </w:r>
+      <w:proofErr w:type="spellStart"/>
+      <w:r>
+        <w:t>Nao</w:t>
+      </w:r>
+      <w:proofErr w:type="spellEnd"/>
+      <w:r>
+        <w:t xml:space="preserve"> über Ethernet und </w:t>
+      </w:r>
+      <w:commentRangeStart w:id="62"/>
       <w:r>
         <w:t>WIFI</w:t>
       </w:r>
-      <w:commentRangeEnd w:id="63"/>
+      <w:commentRangeEnd w:id="62"/>
       <w:r>
         <w:rPr>
           <w:rStyle w:val="Kommentarzeichen"/>
         </w:rPr>
-        <w:commentReference w:id="63"/>
+        <w:commentReference w:id="62"/>
       </w:r>
       <w:r>
         <w:t>.</w:t>
@@ -6712,20 +7067,20 @@
       <w:r>
         <w:t xml:space="preserve">Wie in </w:t>
       </w:r>
-      <w:ins w:id="64" w:author="Dennis" w:date="2014-03-16T13:46:00Z">
+      <w:ins w:id="63" w:author="Dennis" w:date="2014-03-16T13:46:00Z">
         <w:r>
           <w:t xml:space="preserve">Abbildung </w:t>
         </w:r>
-        <w:commentRangeStart w:id="65"/>
+        <w:commentRangeStart w:id="64"/>
         <w:r>
           <w:t xml:space="preserve">XXX </w:t>
         </w:r>
-        <w:commentRangeEnd w:id="65"/>
+        <w:commentRangeEnd w:id="64"/>
         <w:r>
           <w:rPr>
             <w:rStyle w:val="Kommentarzeichen"/>
           </w:rPr>
-          <w:commentReference w:id="65"/>
+          <w:commentReference w:id="64"/>
         </w:r>
       </w:ins>
       <w:r>
@@ -6734,22 +7089,35 @@
       <w:r>
         <w:t xml:space="preserve"> hat </w:t>
       </w:r>
-      <w:r>
-        <w:t xml:space="preserve">Nao </w:t>
-      </w:r>
-      <w:r>
-        <w:t xml:space="preserve">14 eingebaute Motoren, um die Bewegungen so humanoid als nur möglich aussehen zu lassen. Sechs davon sind für Armbewegungen, sechs für Hüft- und Beinbewegungen und zwei für den Kopf zuständig. Dabei gibt es </w:t>
-      </w:r>
-      <w:commentRangeStart w:id="66"/>
+      <w:proofErr w:type="spellStart"/>
+      <w:r>
+        <w:t>Nao</w:t>
+      </w:r>
+      <w:proofErr w:type="spellEnd"/>
+      <w:r>
+        <w:t xml:space="preserve"> </w:t>
+      </w:r>
+      <w:r>
+        <w:t xml:space="preserve">14 eingebaute Motoren, um die Bewegungen so </w:t>
+      </w:r>
+      <w:proofErr w:type="spellStart"/>
+      <w:r>
+        <w:t>humanoid</w:t>
+      </w:r>
+      <w:proofErr w:type="spellEnd"/>
+      <w:r>
+        <w:t xml:space="preserve"> als nur möglich aussehen zu lassen. Sechs davon sind für Armbewegungen, sechs für Hüft- und Beinbewegungen und zwei für den Kopf zuständig. Dabei gibt es </w:t>
+      </w:r>
+      <w:commentRangeStart w:id="65"/>
       <w:r>
         <w:t xml:space="preserve">drei unterschiedliche </w:t>
       </w:r>
-      <w:commentRangeEnd w:id="66"/>
+      <w:commentRangeEnd w:id="65"/>
       <w:r>
         <w:rPr>
           <w:rStyle w:val="Kommentarzeichen"/>
         </w:rPr>
-        <w:commentReference w:id="66"/>
+        <w:commentReference w:id="65"/>
       </w:r>
       <w:r>
         <w:t xml:space="preserve">Arten von Motoren. </w:t>
@@ -6814,7 +7182,7 @@
         <w:pStyle w:val="Beschriftung"/>
         <w:jc w:val="center"/>
       </w:pPr>
-      <w:bookmarkStart w:id="67" w:name="_Toc382422609"/>
+      <w:bookmarkStart w:id="66" w:name="_Toc382422609"/>
       <w:r>
         <w:t xml:space="preserve">Abb. </w:t>
       </w:r>
@@ -6827,7 +7195,15 @@
         </w:r>
       </w:fldSimple>
       <w:r>
-        <w:t xml:space="preserve">: Die Lage der Motoren beim Nao </w:t>
+        <w:t xml:space="preserve">: Die Lage der Motoren beim </w:t>
+      </w:r>
+      <w:proofErr w:type="spellStart"/>
+      <w:r>
+        <w:t>Nao</w:t>
+      </w:r>
+      <w:proofErr w:type="spellEnd"/>
+      <w:r>
+        <w:t xml:space="preserve"> </w:t>
       </w:r>
       <w:sdt>
         <w:sdtPr>
@@ -6855,7 +7231,7 @@
           </w:r>
         </w:sdtContent>
       </w:sdt>
-      <w:bookmarkEnd w:id="67"/>
+      <w:bookmarkEnd w:id="66"/>
     </w:p>
     <w:p>
       <w:r>
@@ -6876,7 +7252,15 @@
     </w:p>
     <w:p>
       <w:r>
-        <w:t xml:space="preserve">Neben den Aktoren hat der Nao auch einige Sensoren, die es ihm ermöglichen Hindernisse zu erkennen, die Winkeleinstellungen zu messen und vieles mehr. </w:t>
+        <w:t xml:space="preserve">Neben den Aktoren hat der </w:t>
+      </w:r>
+      <w:proofErr w:type="spellStart"/>
+      <w:r>
+        <w:t>Nao</w:t>
+      </w:r>
+      <w:proofErr w:type="spellEnd"/>
+      <w:r>
+        <w:t xml:space="preserve"> auch einige Sensoren, die es ihm ermöglichen Hindernisse zu erkennen, die Winkeleinstellungen zu messen und vieles mehr. </w:t>
       </w:r>
     </w:p>
     <w:p>
@@ -6943,7 +7327,7 @@
         <w:pStyle w:val="Beschriftung"/>
         <w:jc w:val="center"/>
       </w:pPr>
-      <w:bookmarkStart w:id="68" w:name="_Toc382422610"/>
+      <w:bookmarkStart w:id="67" w:name="_Toc382422610"/>
       <w:r>
         <w:t xml:space="preserve">Abb. </w:t>
       </w:r>
@@ -6956,7 +7340,15 @@
         </w:r>
       </w:fldSimple>
       <w:r>
-        <w:t xml:space="preserve">: Die Hardwarekomponenten des Nao </w:t>
+        <w:t xml:space="preserve">: Die Hardwarekomponenten des </w:t>
+      </w:r>
+      <w:proofErr w:type="spellStart"/>
+      <w:r>
+        <w:t>Nao</w:t>
+      </w:r>
+      <w:proofErr w:type="spellEnd"/>
+      <w:r>
+        <w:t xml:space="preserve"> </w:t>
       </w:r>
       <w:sdt>
         <w:sdtPr>
@@ -6984,149 +7376,234 @@
           </w:r>
         </w:sdtContent>
       </w:sdt>
+      <w:bookmarkEnd w:id="67"/>
+    </w:p>
+    <w:p>
+      <w:pPr>
+        <w:pStyle w:val="berschrift4"/>
+      </w:pPr>
+      <w:bookmarkStart w:id="68" w:name="_Toc382747453"/>
+      <w:r>
+        <w:t>Software</w:t>
+      </w:r>
       <w:bookmarkEnd w:id="68"/>
     </w:p>
     <w:p>
+      <w:r>
+        <w:t xml:space="preserve">Auf dem </w:t>
+      </w:r>
+      <w:proofErr w:type="spellStart"/>
+      <w:r>
+        <w:t>Nao</w:t>
+      </w:r>
+      <w:proofErr w:type="spellEnd"/>
+      <w:r>
+        <w:t xml:space="preserve"> selbst läuft ein Linux Embedded Betriebssystem, welches auf </w:t>
+      </w:r>
+      <w:proofErr w:type="spellStart"/>
+      <w:r>
+        <w:t>Gentoo</w:t>
+      </w:r>
+      <w:proofErr w:type="spellEnd"/>
+      <w:r>
+        <w:t xml:space="preserve"> basiert. </w:t>
+      </w:r>
+      <w:proofErr w:type="spellStart"/>
+      <w:r>
+        <w:t>Nao</w:t>
+      </w:r>
+      <w:proofErr w:type="spellEnd"/>
+      <w:r>
+        <w:t xml:space="preserve"> ist ein 32-Bit System und kann direkt mit Python und C++ angesprochen werden. Über eine Programmierschnittstelle versteht </w:t>
+      </w:r>
+      <w:proofErr w:type="spellStart"/>
+      <w:r>
+        <w:t>Nao</w:t>
+      </w:r>
+      <w:proofErr w:type="spellEnd"/>
+      <w:r>
+        <w:t xml:space="preserve"> aber auch Java, </w:t>
+      </w:r>
+      <w:proofErr w:type="spellStart"/>
+      <w:r>
+        <w:t>MathLab</w:t>
+      </w:r>
+      <w:proofErr w:type="spellEnd"/>
+      <w:r>
+        <w:t xml:space="preserve"> und .NET Sprachen, wie C#. </w:t>
+      </w:r>
+      <w:proofErr w:type="spellStart"/>
+      <w:r>
+        <w:t>Choreographe</w:t>
+      </w:r>
+      <w:proofErr w:type="spellEnd"/>
+      <w:r>
+        <w:t xml:space="preserve"> ist die Software, die vom Hersteller mitgeliefert wird. Im </w:t>
+      </w:r>
+      <w:commentRangeStart w:id="69"/>
+      <w:r>
+        <w:t xml:space="preserve">Choreographen </w:t>
+      </w:r>
+      <w:commentRangeEnd w:id="69"/>
+      <w:r>
+        <w:rPr>
+          <w:rStyle w:val="Kommentarzeichen"/>
+        </w:rPr>
+        <w:commentReference w:id="69"/>
+      </w:r>
+      <w:r>
+        <w:t xml:space="preserve">ist es möglich, vorgespeicherte Bewegungen auszuführen, </w:t>
+      </w:r>
+      <w:proofErr w:type="spellStart"/>
+      <w:r>
+        <w:t>Nao</w:t>
+      </w:r>
+      <w:proofErr w:type="spellEnd"/>
+      <w:r>
+        <w:t xml:space="preserve"> Texte sprechen zu lassen und gewisse A</w:t>
+      </w:r>
+      <w:r>
+        <w:t xml:space="preserve">bläufe auf ihm zu speichern, </w:t>
+      </w:r>
+      <w:del w:id="70" w:author="Dennis" w:date="2014-03-16T13:55:00Z">
+        <w:r>
+          <w:delText>so</w:delText>
+        </w:r>
+        <w:r>
+          <w:delText>dass diese</w:delText>
+        </w:r>
+      </w:del>
+      <w:ins w:id="71" w:author="Dennis" w:date="2014-03-16T13:55:00Z">
+        <w:r>
+          <w:t>die</w:t>
+        </w:r>
+      </w:ins>
+      <w:r>
+        <w:t xml:space="preserve"> auch nach </w:t>
+      </w:r>
+      <w:del w:id="72" w:author="Dennis" w:date="2014-03-16T13:55:00Z">
+        <w:r>
+          <w:delText xml:space="preserve">Neustarten </w:delText>
+        </w:r>
+      </w:del>
+      <w:ins w:id="73" w:author="Dennis" w:date="2014-03-16T13:55:00Z">
+        <w:r>
+          <w:t xml:space="preserve">einem Neustart </w:t>
+        </w:r>
+      </w:ins>
+      <w:r>
+        <w:t xml:space="preserve">des Roboters noch verfügbar sind. </w:t>
+      </w:r>
+    </w:p>
+    <w:p>
       <w:pPr>
         <w:pStyle w:val="berschrift4"/>
       </w:pPr>
-      <w:bookmarkStart w:id="69" w:name="_Toc382747453"/>
-      <w:r>
-        <w:t>Software</w:t>
-      </w:r>
-      <w:bookmarkEnd w:id="69"/>
-    </w:p>
-    <w:p>
-      <w:r>
-        <w:t xml:space="preserve">Auf dem Nao selbst läuft ein Linux Embedded Betriebssystem, welches auf Gentoo basiert. Nao ist ein 32-Bit System und kann direkt mit Python und C++ angesprochen werden. Über eine Programmierschnittstelle versteht Nao aber auch Java, MathLab und .NET Sprachen, wie C#. Choreographe ist die Software, die vom Hersteller mitgeliefert wird. Im </w:t>
-      </w:r>
-      <w:commentRangeStart w:id="70"/>
-      <w:r>
-        <w:t xml:space="preserve">Choreographen </w:t>
-      </w:r>
-      <w:commentRangeEnd w:id="70"/>
-      <w:r>
-        <w:rPr>
-          <w:rStyle w:val="Kommentarzeichen"/>
-        </w:rPr>
-        <w:commentReference w:id="70"/>
-      </w:r>
-      <w:r>
-        <w:t>ist es möglich, vorgespeicherte Bewegungen auszuführen, Nao Texte sprechen zu lassen und gewisse A</w:t>
-      </w:r>
-      <w:r>
-        <w:t xml:space="preserve">bläufe auf ihm zu speichern, </w:t>
-      </w:r>
-      <w:del w:id="71" w:author="Dennis" w:date="2014-03-16T13:55:00Z">
-        <w:r>
-          <w:delText>so</w:delText>
-        </w:r>
-        <w:r>
-          <w:delText>dass diese</w:delText>
+      <w:bookmarkStart w:id="74" w:name="_Toc382747454"/>
+      <w:proofErr w:type="spellStart"/>
+      <w:r>
+        <w:t>Nao</w:t>
+      </w:r>
+      <w:proofErr w:type="spellEnd"/>
+      <w:r>
+        <w:t xml:space="preserve"> SDK</w:t>
+      </w:r>
+      <w:bookmarkEnd w:id="74"/>
+    </w:p>
+    <w:p>
+      <w:r>
+        <w:t xml:space="preserve">Der Roboter bringt seine eigene Bibliothek für andere Programmiersprachen mit, </w:t>
+      </w:r>
+      <w:del w:id="75" w:author="Dennis" w:date="2014-03-16T13:56:00Z">
+        <w:r>
+          <w:delText>so dass</w:delText>
         </w:r>
       </w:del>
-      <w:ins w:id="72" w:author="Dennis" w:date="2014-03-16T13:55:00Z">
-        <w:r>
-          <w:t>die</w:t>
+      <w:ins w:id="76" w:author="Dennis" w:date="2014-03-16T13:56:00Z">
+        <w:r>
+          <w:t>sodass der Roboter auch mit Hilfe der Programmiersprache C# angesteuert werden kann.</w:t>
         </w:r>
       </w:ins>
       <w:r>
-        <w:t xml:space="preserve"> auch nach </w:t>
-      </w:r>
-      <w:del w:id="73" w:author="Dennis" w:date="2014-03-16T13:55:00Z">
-        <w:r>
-          <w:delText xml:space="preserve">Neustarten </w:delText>
+        <w:t xml:space="preserve"> </w:t>
+      </w:r>
+      <w:del w:id="77" w:author="Dennis" w:date="2014-03-16T13:57:00Z">
+        <w:r>
+          <w:delText xml:space="preserve">man zum Beispiel auch mit Hilfe der Programmiersprache C# den Roboter relativ leicht </w:delText>
+        </w:r>
+        <w:commentRangeStart w:id="78"/>
+        <w:r>
+          <w:delText xml:space="preserve">ansteuern kann. </w:delText>
+        </w:r>
+        <w:commentRangeEnd w:id="78"/>
+        <w:r>
+          <w:rPr>
+            <w:rStyle w:val="Kommentarzeichen"/>
+          </w:rPr>
+          <w:commentReference w:id="78"/>
+        </w:r>
+        <w:r>
+          <w:delText xml:space="preserve"> </w:delText>
         </w:r>
       </w:del>
-      <w:ins w:id="74" w:author="Dennis" w:date="2014-03-16T13:55:00Z">
-        <w:r>
-          <w:t xml:space="preserve">einem Neustart </w:t>
+      <w:r>
+        <w:t xml:space="preserve">Dies funktioniert in Visual Studio wie in </w:t>
+      </w:r>
+      <w:r>
+        <w:fldChar w:fldCharType="begin"/>
+      </w:r>
+      <w:r>
+        <w:instrText xml:space="preserve"> REF _Ref381894235 \h </w:instrText>
+      </w:r>
+      <w:r>
+        <w:fldChar w:fldCharType="separate"/>
+      </w:r>
+      <w:r>
+        <w:t xml:space="preserve">Abb. </w:t>
+      </w:r>
+      <w:r>
+        <w:rPr>
+          <w:noProof/>
+        </w:rPr>
+        <w:t>5</w:t>
+      </w:r>
+      <w:r>
+        <w:fldChar w:fldCharType="end"/>
+      </w:r>
+      <w:r>
+        <w:t xml:space="preserve"> zu sehen</w:t>
+      </w:r>
+      <w:ins w:id="79" w:author="Dennis" w:date="2014-03-16T13:58:00Z">
+        <w:r>
+          <w:t xml:space="preserve"> ist</w:t>
         </w:r>
       </w:ins>
       <w:r>
-        <w:t xml:space="preserve">des Roboters noch verfügbar sind. </w:t>
-      </w:r>
-    </w:p>
-    <w:p>
-      <w:pPr>
-        <w:pStyle w:val="berschrift4"/>
-      </w:pPr>
-      <w:bookmarkStart w:id="75" w:name="_Toc382747454"/>
-      <w:r>
-        <w:t>Nao SDK</w:t>
-      </w:r>
-      <w:bookmarkEnd w:id="75"/>
-    </w:p>
-    <w:p>
-      <w:r>
-        <w:t xml:space="preserve">Der Roboter bringt seine eigene Bibliothek für andere Programmiersprachen mit, </w:t>
-      </w:r>
-      <w:del w:id="76" w:author="Dennis" w:date="2014-03-16T13:56:00Z">
-        <w:r>
-          <w:delText>so dass</w:delText>
-        </w:r>
-      </w:del>
-      <w:ins w:id="77" w:author="Dennis" w:date="2014-03-16T13:56:00Z">
-        <w:r>
-          <w:t>sodass der Roboter auch mit Hilfe der Programmiersprache C# angesteuert werden kann.</w:t>
-        </w:r>
-      </w:ins>
-      <w:r>
-        <w:t xml:space="preserve"> </w:t>
-      </w:r>
-      <w:del w:id="78" w:author="Dennis" w:date="2014-03-16T13:57:00Z">
-        <w:r>
-          <w:delText xml:space="preserve">man zum Beispiel auch mit Hilfe der Programmiersprache C# den Roboter relativ leicht </w:delText>
-        </w:r>
-        <w:commentRangeStart w:id="79"/>
-        <w:r>
-          <w:delText xml:space="preserve">ansteuern kann. </w:delText>
-        </w:r>
-        <w:commentRangeEnd w:id="79"/>
-        <w:r>
-          <w:rPr>
-            <w:rStyle w:val="Kommentarzeichen"/>
-          </w:rPr>
-          <w:commentReference w:id="79"/>
-        </w:r>
-        <w:r>
-          <w:delText xml:space="preserve"> </w:delText>
-        </w:r>
-      </w:del>
-      <w:r>
-        <w:t xml:space="preserve">Dies funktioniert in Visual Studio wie in </w:t>
-      </w:r>
-      <w:r>
-        <w:fldChar w:fldCharType="begin"/>
-      </w:r>
-      <w:r>
-        <w:instrText xml:space="preserve"> REF _Ref381894235 \h </w:instrText>
-      </w:r>
-      <w:r>
-        <w:fldChar w:fldCharType="separate"/>
-      </w:r>
-      <w:r>
-        <w:t xml:space="preserve">Abb. </w:t>
-      </w:r>
-      <w:r>
-        <w:rPr>
-          <w:noProof/>
-        </w:rPr>
-        <w:t>5</w:t>
-      </w:r>
-      <w:r>
-        <w:fldChar w:fldCharType="end"/>
-      </w:r>
-      <w:r>
-        <w:t xml:space="preserve"> zu sehen</w:t>
-      </w:r>
-      <w:ins w:id="80" w:author="Dennis" w:date="2014-03-16T13:58:00Z">
-        <w:r>
-          <w:t xml:space="preserve"> ist</w:t>
-        </w:r>
-      </w:ins>
-      <w:r>
-        <w:t xml:space="preserve">. In diesem Beispiel wird der Nao den Text „Hello World from c sharp“ sprechen. </w:t>
+        <w:t xml:space="preserve">. In diesem Beispiel wird der </w:t>
+      </w:r>
+      <w:proofErr w:type="spellStart"/>
+      <w:r>
+        <w:t>Nao</w:t>
+      </w:r>
+      <w:proofErr w:type="spellEnd"/>
+      <w:r>
+        <w:t xml:space="preserve"> den Text „</w:t>
+      </w:r>
+      <w:proofErr w:type="spellStart"/>
+      <w:r>
+        <w:t>Hello</w:t>
+      </w:r>
+      <w:proofErr w:type="spellEnd"/>
+      <w:r>
+        <w:t xml:space="preserve"> World </w:t>
+      </w:r>
+      <w:proofErr w:type="spellStart"/>
+      <w:r>
+        <w:t>from</w:t>
+      </w:r>
+      <w:proofErr w:type="spellEnd"/>
+      <w:r>
+        <w:t xml:space="preserve"> c sharp“ sprechen. </w:t>
       </w:r>
     </w:p>
     <w:p>
@@ -7188,8 +7665,8 @@
         <w:pStyle w:val="Beschriftung"/>
         <w:jc w:val="center"/>
       </w:pPr>
-      <w:bookmarkStart w:id="81" w:name="_Ref381894235"/>
-      <w:bookmarkStart w:id="82" w:name="_Toc382422611"/>
+      <w:bookmarkStart w:id="80" w:name="_Ref381894235"/>
+      <w:bookmarkStart w:id="81" w:name="_Toc382422611"/>
       <w:r>
         <w:t xml:space="preserve">Abb. </w:t>
       </w:r>
@@ -7201,35 +7678,84 @@
           <w:t>5</w:t>
         </w:r>
       </w:fldSimple>
+      <w:bookmarkEnd w:id="80"/>
+      <w:r>
+        <w:t xml:space="preserve">: </w:t>
+      </w:r>
+      <w:proofErr w:type="spellStart"/>
+      <w:r>
+        <w:t>Nao</w:t>
+      </w:r>
+      <w:proofErr w:type="spellEnd"/>
+      <w:r>
+        <w:t xml:space="preserve"> Bibliothek nutzen</w:t>
+      </w:r>
       <w:bookmarkEnd w:id="81"/>
-      <w:r>
-        <w:t>: Nao Bibliothek nutzen</w:t>
+    </w:p>
+    <w:p>
+      <w:pPr>
+        <w:pStyle w:val="berschrift4"/>
+      </w:pPr>
+      <w:bookmarkStart w:id="82" w:name="_Toc382747455"/>
+      <w:proofErr w:type="spellStart"/>
+      <w:r>
+        <w:t>NaoQi</w:t>
       </w:r>
       <w:bookmarkEnd w:id="82"/>
+      <w:proofErr w:type="spellEnd"/>
     </w:p>
     <w:p>
       <w:pPr>
         <w:pStyle w:val="berschrift4"/>
       </w:pPr>
-      <w:bookmarkStart w:id="83" w:name="_Toc382747455"/>
-      <w:r>
-        <w:t>NaoQi</w:t>
+      <w:bookmarkStart w:id="83" w:name="_Toc382747456"/>
+      <w:proofErr w:type="spellStart"/>
+      <w:r>
+        <w:t>Webots</w:t>
+      </w:r>
+      <w:proofErr w:type="spellEnd"/>
+      <w:r>
+        <w:t xml:space="preserve"> für </w:t>
+      </w:r>
+      <w:proofErr w:type="spellStart"/>
+      <w:r>
+        <w:t>Nao</w:t>
       </w:r>
       <w:bookmarkEnd w:id="83"/>
-    </w:p>
-    <w:p>
-      <w:pPr>
-        <w:pStyle w:val="berschrift4"/>
-      </w:pPr>
-      <w:bookmarkStart w:id="84" w:name="_Toc382747456"/>
-      <w:r>
-        <w:t>Webots für Nao</w:t>
-      </w:r>
-      <w:bookmarkEnd w:id="84"/>
-    </w:p>
-    <w:p>
-      <w:r>
-        <w:t>Webots ist die Simulation von einem Nao. Bevor ein Stück Programmcode auf dem Nao ausgeführt wird, kann man sich so vergewissern, dass das Programm das tut, von dem man ausgeht und ob dies eventuell zu Problemen auf dem Nao führen kann. So kann verhindert werden, dass der Roboter versucht Bewegungen auszuführen, für die seine Motoren nicht geeignet sind oder ob der Roboter eventuell schaden nimmt, zum Beispiel durch Umfallen.</w:t>
+      <w:proofErr w:type="spellEnd"/>
+    </w:p>
+    <w:p>
+      <w:proofErr w:type="spellStart"/>
+      <w:r>
+        <w:t>Webots</w:t>
+      </w:r>
+      <w:proofErr w:type="spellEnd"/>
+      <w:r>
+        <w:t xml:space="preserve"> ist die Simulation von einem </w:t>
+      </w:r>
+      <w:proofErr w:type="spellStart"/>
+      <w:r>
+        <w:t>Nao</w:t>
+      </w:r>
+      <w:proofErr w:type="spellEnd"/>
+      <w:r>
+        <w:t xml:space="preserve">. Bevor ein Stück Programmcode auf dem </w:t>
+      </w:r>
+      <w:proofErr w:type="spellStart"/>
+      <w:r>
+        <w:t>Nao</w:t>
+      </w:r>
+      <w:proofErr w:type="spellEnd"/>
+      <w:r>
+        <w:t xml:space="preserve"> ausgeführt wird, kann man sich so vergewissern, dass das Programm das tut, von dem man ausgeht und ob dies eventuell zu Problemen auf dem </w:t>
+      </w:r>
+      <w:proofErr w:type="spellStart"/>
+      <w:r>
+        <w:t>Nao</w:t>
+      </w:r>
+      <w:proofErr w:type="spellEnd"/>
+      <w:r>
+        <w:t xml:space="preserve"> führen kann. So kann verhindert werden, dass der Roboter versucht Bewegungen auszuführen, für die seine Motoren nicht geeignet sind oder ob der Roboter eventuell schaden nimmt, zum Beispiel durch Umfallen.</w:t>
       </w:r>
     </w:p>
     <w:p>
@@ -7238,16 +7764,17 @@
       </w:r>
     </w:p>
     <w:p/>
-    <w:p>
-      <w:pPr>
-        <w:pStyle w:val="berschrift4"/>
-      </w:pPr>
-      <w:bookmarkStart w:id="85" w:name="_Toc382747457"/>
-      <w:commentRangeStart w:id="86"/>
-      <w:r>
-        <w:t>Sensoren</w:t>
-      </w:r>
-      <w:commentRangeEnd w:id="86"/>
+    <w:p/>
+    <w:p>
+      <w:pPr>
+        <w:pStyle w:val="berschrift2"/>
+      </w:pPr>
+      <w:bookmarkStart w:id="84" w:name="_Toc382747459"/>
+      <w:commentRangeStart w:id="85"/>
+      <w:r>
+        <w:t>Programmiersprache</w:t>
+      </w:r>
+      <w:commentRangeEnd w:id="85"/>
       <w:r>
         <w:rPr>
           <w:rStyle w:val="Kommentarzeichen"/>
@@ -7256,18 +7783,89 @@
           <w:bCs w:val="0"/>
           <w:color w:val="auto"/>
         </w:rPr>
+        <w:commentReference w:id="85"/>
+      </w:r>
+      <w:bookmarkEnd w:id="84"/>
+    </w:p>
+    <w:p>
+      <w:r>
+        <w:t xml:space="preserve">Microsoft empfiehlt die Nutzung von C++, C# oder Visual Basic für die Kinect, da es für diese Programmiersprachen vorgefertigte Klassen im SDK gibt, auf welche man zurückgreifen kann. Für den Roboter </w:t>
+      </w:r>
+      <w:proofErr w:type="spellStart"/>
+      <w:r>
+        <w:t>Nao</w:t>
+      </w:r>
+      <w:proofErr w:type="spellEnd"/>
+      <w:r>
+        <w:t xml:space="preserve"> </w:t>
+      </w:r>
+      <w:r>
+        <w:t>kann man wie bereits beschrieben ebenfalls C# nutzen.</w:t>
+      </w:r>
+    </w:p>
+    <w:p>
+      <w:r>
+        <w:t>Da</w:t>
+      </w:r>
+      <w:r>
+        <w:t xml:space="preserve"> sowohl die Kinect, als auch der </w:t>
+      </w:r>
+      <w:proofErr w:type="spellStart"/>
+      <w:r>
+        <w:t>Nao</w:t>
+      </w:r>
+      <w:proofErr w:type="spellEnd"/>
+      <w:r>
+        <w:t xml:space="preserve"> mit C# arbeiten (können), ist auch die Anwendung in C# programmiert. </w:t>
+      </w:r>
+      <w:commentRangeStart w:id="86"/>
+      <w:r>
+        <w:t xml:space="preserve">So ist es möglich, dem </w:t>
+      </w:r>
+      <w:proofErr w:type="spellStart"/>
+      <w:r>
+        <w:t>Nao</w:t>
+      </w:r>
+      <w:proofErr w:type="spellEnd"/>
+      <w:r>
+        <w:t xml:space="preserve"> Daten zur Ausführung zu senden und hat diese dann im gleichen Format vorliegen, wie sie später von der Kinect aufgezeichnet und an die Anwendung gesendet werden.</w:t>
+      </w:r>
+      <w:commentRangeEnd w:id="86"/>
+      <w:r>
+        <w:rPr>
+          <w:rStyle w:val="Kommentarzeichen"/>
+        </w:rPr>
         <w:commentReference w:id="86"/>
       </w:r>
-      <w:bookmarkEnd w:id="85"/>
-    </w:p>
-    <w:p>
-      <w:pPr>
-        <w:pStyle w:val="berschrift4"/>
-      </w:pPr>
-      <w:bookmarkStart w:id="87" w:name="_Toc382747458"/>
+      <w:r>
+        <w:t xml:space="preserve"> Es ist also keine </w:t>
+      </w:r>
+      <w:proofErr w:type="spellStart"/>
+      <w:r>
+        <w:t>Konven</w:t>
+      </w:r>
+      <w:r>
+        <w:t>tierung</w:t>
+      </w:r>
+      <w:proofErr w:type="spellEnd"/>
+      <w:r>
+        <w:t xml:space="preserve"> </w:t>
+      </w:r>
+      <w:r>
+        <w:t xml:space="preserve">der Daten </w:t>
+      </w:r>
+      <w:r>
+        <w:t>im Programm mehr nötig.</w:t>
+      </w:r>
+    </w:p>
+    <w:p>
+      <w:pPr>
+        <w:pStyle w:val="berschrift2"/>
+      </w:pPr>
+      <w:bookmarkStart w:id="87" w:name="_Toc382747460"/>
       <w:commentRangeStart w:id="88"/>
       <w:r>
-        <w:t>Aktoren</w:t>
+        <w:t>Threads</w:t>
       </w:r>
       <w:commentRangeEnd w:id="88"/>
       <w:r>
@@ -7284,98 +7882,9 @@
     </w:p>
     <w:p>
       <w:r>
-        <w:t>.</w:t>
-      </w:r>
-    </w:p>
-    <w:p/>
-    <w:p>
-      <w:pPr>
-        <w:pStyle w:val="berschrift2"/>
-      </w:pPr>
-      <w:bookmarkStart w:id="89" w:name="_Toc382747459"/>
-      <w:commentRangeStart w:id="90"/>
-      <w:r>
-        <w:t>Programmiersprache</w:t>
-      </w:r>
-      <w:commentRangeEnd w:id="90"/>
-      <w:r>
-        <w:rPr>
-          <w:rStyle w:val="Kommentarzeichen"/>
-          <w:rFonts w:eastAsia="Times New Roman"/>
-          <w:b w:val="0"/>
-          <w:bCs w:val="0"/>
-          <w:color w:val="auto"/>
-        </w:rPr>
-        <w:commentReference w:id="90"/>
-      </w:r>
-      <w:bookmarkEnd w:id="89"/>
-    </w:p>
-    <w:p>
-      <w:r>
-        <w:t xml:space="preserve">Microsoft empfiehlt die Nutzung von C++, C# oder Visual Basic für die Kinect, da es für diese Programmiersprachen vorgefertigte Klassen im SDK gibt, auf welche man zurückgreifen kann. Für den Roboter Nao </w:t>
-      </w:r>
-      <w:r>
-        <w:t>kann man wie bereits beschrieben ebenfalls C# nutzen.</w:t>
-      </w:r>
-    </w:p>
-    <w:p>
-      <w:r>
-        <w:t>Da</w:t>
-      </w:r>
-      <w:r>
-        <w:t xml:space="preserve"> sowohl die Kinect, als auch der Nao mit C# arbeiten (können), ist auch die Anwendung in C# programmiert. </w:t>
-      </w:r>
-      <w:commentRangeStart w:id="91"/>
-      <w:r>
-        <w:t xml:space="preserve">So ist es möglich, dem Nao Daten zur Ausführung zu senden und hat diese dann im gleichen Format vorliegen, wie sie später von der Kinect aufgezeichnet und an die </w:t>
-      </w:r>
-      <w:r>
-        <w:lastRenderedPageBreak/>
-        <w:t>Anwendung gesendet werden.</w:t>
-      </w:r>
-      <w:commentRangeEnd w:id="91"/>
-      <w:r>
-        <w:rPr>
-          <w:rStyle w:val="Kommentarzeichen"/>
-        </w:rPr>
-        <w:commentReference w:id="91"/>
-      </w:r>
-      <w:r>
-        <w:t xml:space="preserve"> Es ist also keine Konven</w:t>
-      </w:r>
-      <w:r>
-        <w:t xml:space="preserve">tierung </w:t>
-      </w:r>
-      <w:r>
-        <w:t xml:space="preserve">der Daten </w:t>
-      </w:r>
-      <w:r>
-        <w:t>im Programm mehr nötig.</w:t>
-      </w:r>
-    </w:p>
-    <w:p>
-      <w:pPr>
-        <w:pStyle w:val="berschrift2"/>
-      </w:pPr>
-      <w:bookmarkStart w:id="92" w:name="_Toc382747460"/>
-      <w:commentRangeStart w:id="93"/>
-      <w:r>
-        <w:t>Threads</w:t>
-      </w:r>
-      <w:commentRangeEnd w:id="93"/>
-      <w:r>
-        <w:rPr>
-          <w:rStyle w:val="Kommentarzeichen"/>
-          <w:rFonts w:eastAsia="Times New Roman"/>
-          <w:b w:val="0"/>
-          <w:bCs w:val="0"/>
-          <w:color w:val="auto"/>
-        </w:rPr>
-        <w:commentReference w:id="93"/>
-      </w:r>
-      <w:bookmarkEnd w:id="92"/>
-    </w:p>
-    <w:p/>
+        <w:t>Karo</w:t>
+      </w:r>
+    </w:p>
     <w:p>
       <w:pPr>
         <w:spacing w:line="240" w:lineRule="auto"/>
@@ -7390,6 +7899,7 @@
         </w:rPr>
       </w:pPr>
       <w:r>
+        <w:lastRenderedPageBreak/>
         <w:br w:type="page"/>
       </w:r>
     </w:p>
@@ -7397,13 +7907,13 @@
       <w:pPr>
         <w:pStyle w:val="berschrift1"/>
       </w:pPr>
-      <w:bookmarkStart w:id="94" w:name="_Toc382747461"/>
-      <w:commentRangeStart w:id="95"/>
+      <w:bookmarkStart w:id="89" w:name="_Toc382747461"/>
+      <w:commentRangeStart w:id="90"/>
       <w:r>
         <w:lastRenderedPageBreak/>
         <w:t>Konzeption/Planung</w:t>
       </w:r>
-      <w:commentRangeEnd w:id="95"/>
+      <w:commentRangeEnd w:id="90"/>
       <w:r>
         <w:rPr>
           <w:rStyle w:val="Kommentarzeichen"/>
@@ -7412,9 +7922,9 @@
           <w:bCs w:val="0"/>
           <w:color w:val="auto"/>
         </w:rPr>
-        <w:commentReference w:id="95"/>
-      </w:r>
-      <w:bookmarkEnd w:id="94"/>
+        <w:commentReference w:id="90"/>
+      </w:r>
+      <w:bookmarkEnd w:id="89"/>
     </w:p>
     <w:p>
       <w:r>
@@ -7424,12 +7934,28 @@
         <w:t>von</w:t>
       </w:r>
       <w:r>
-        <w:t xml:space="preserve"> Kinect und Nao. Dann werden dem Nao ei</w:t>
+        <w:t xml:space="preserve"> Kinect und </w:t>
+      </w:r>
+      <w:proofErr w:type="spellStart"/>
+      <w:r>
+        <w:t>Nao</w:t>
+      </w:r>
+      <w:proofErr w:type="spellEnd"/>
+      <w:r>
+        <w:t xml:space="preserve">. Dann werden dem </w:t>
+      </w:r>
+      <w:proofErr w:type="spellStart"/>
+      <w:r>
+        <w:t>Nao</w:t>
+      </w:r>
+      <w:proofErr w:type="spellEnd"/>
+      <w:r>
+        <w:t xml:space="preserve"> ei</w:t>
       </w:r>
       <w:r>
         <w:t xml:space="preserve">nige Bewegungen einprogrammiert, </w:t>
       </w:r>
-      <w:ins w:id="96" w:author="Dennis" w:date="2014-03-16T14:10:00Z">
+      <w:ins w:id="91" w:author="Dennis" w:date="2014-03-16T14:10:00Z">
         <w:r>
           <w:t xml:space="preserve">wobei es sich </w:t>
         </w:r>
@@ -7437,12 +7963,12 @@
       <w:r>
         <w:t xml:space="preserve">zu Beginn </w:t>
       </w:r>
-      <w:del w:id="97" w:author="Dennis" w:date="2014-03-16T14:10:00Z">
+      <w:del w:id="92" w:author="Dennis" w:date="2014-03-16T14:10:00Z">
         <w:r>
           <w:delText>werden dies</w:delText>
         </w:r>
       </w:del>
-      <w:ins w:id="98" w:author="Dennis" w:date="2014-03-16T14:10:00Z">
+      <w:ins w:id="93" w:author="Dennis" w:date="2014-03-16T14:10:00Z">
         <w:r>
           <w:t>um</w:t>
         </w:r>
@@ -7450,12 +7976,12 @@
       <w:r>
         <w:t xml:space="preserve"> einfache Bewegungen </w:t>
       </w:r>
-      <w:del w:id="99" w:author="Dennis" w:date="2014-03-16T14:10:00Z">
+      <w:del w:id="94" w:author="Dennis" w:date="2014-03-16T14:10:00Z">
         <w:r>
           <w:delText>sein</w:delText>
         </w:r>
       </w:del>
-      <w:ins w:id="100" w:author="Dennis" w:date="2014-03-16T14:10:00Z">
+      <w:ins w:id="95" w:author="Dennis" w:date="2014-03-16T14:10:00Z">
         <w:r>
           <w:t>handelt</w:t>
         </w:r>
@@ -7466,7 +7992,7 @@
       <w:r>
         <w:t xml:space="preserve"> </w:t>
       </w:r>
-      <w:del w:id="101" w:author="Dennis" w:date="2014-03-16T14:11:00Z">
+      <w:del w:id="96" w:author="Dennis" w:date="2014-03-16T14:11:00Z">
         <w:r>
           <w:delText>Es</w:delText>
         </w:r>
@@ -7474,7 +8000,7 @@
           <w:delText xml:space="preserve"> </w:delText>
         </w:r>
       </w:del>
-      <w:ins w:id="102" w:author="Dennis" w:date="2014-03-16T14:11:00Z">
+      <w:ins w:id="97" w:author="Dennis" w:date="2014-03-16T14:11:00Z">
         <w:r>
           <w:t xml:space="preserve">Außerdem </w:t>
         </w:r>
@@ -7482,7 +8008,7 @@
       <w:r>
         <w:t xml:space="preserve">sollen </w:t>
       </w:r>
-      <w:del w:id="103" w:author="Dennis" w:date="2014-03-16T14:11:00Z">
+      <w:del w:id="98" w:author="Dennis" w:date="2014-03-16T14:11:00Z">
         <w:r>
           <w:delText xml:space="preserve">auch </w:delText>
         </w:r>
@@ -7490,17 +8016,17 @@
       <w:r>
         <w:t xml:space="preserve">die entsprechenden Winkel </w:t>
       </w:r>
-      <w:ins w:id="104" w:author="Dennis" w:date="2014-03-16T14:11:00Z">
+      <w:ins w:id="99" w:author="Dennis" w:date="2014-03-16T14:11:00Z">
         <w:r>
           <w:t xml:space="preserve">der durchgeführten Bewegung </w:t>
         </w:r>
       </w:ins>
-      <w:del w:id="105" w:author="Dennis" w:date="2014-03-16T14:11:00Z">
+      <w:del w:id="100" w:author="Dennis" w:date="2014-03-16T14:11:00Z">
         <w:r>
           <w:delText xml:space="preserve">berechnet </w:delText>
         </w:r>
       </w:del>
-      <w:ins w:id="106" w:author="Dennis" w:date="2014-03-16T14:11:00Z">
+      <w:ins w:id="101" w:author="Dennis" w:date="2014-03-16T14:11:00Z">
         <w:r>
           <w:t xml:space="preserve">ausgelesen </w:t>
         </w:r>
@@ -7508,17 +8034,17 @@
       <w:r>
         <w:t>und an eine Klasse übermittelt werden</w:t>
       </w:r>
-      <w:del w:id="107" w:author="Dennis" w:date="2014-03-16T14:12:00Z">
+      <w:del w:id="102" w:author="Dennis" w:date="2014-03-16T14:12:00Z">
         <w:r>
           <w:delText xml:space="preserve">, </w:delText>
         </w:r>
       </w:del>
-      <w:ins w:id="108" w:author="Dennis" w:date="2014-03-16T14:12:00Z">
+      <w:ins w:id="103" w:author="Dennis" w:date="2014-03-16T14:12:00Z">
         <w:r>
           <w:t xml:space="preserve">. </w:t>
         </w:r>
       </w:ins>
-      <w:del w:id="109" w:author="Dennis" w:date="2014-03-16T14:12:00Z">
+      <w:del w:id="104" w:author="Dennis" w:date="2014-03-16T14:12:00Z">
         <w:r>
           <w:delText>die diese mit den Winkeln, die die Kinect sendet, vergleicht</w:delText>
         </w:r>
@@ -7526,9 +8052,17 @@
           <w:delText>.</w:delText>
         </w:r>
       </w:del>
-      <w:ins w:id="110" w:author="Dennis" w:date="2014-03-16T14:12:00Z">
-        <w:r>
-          <w:t>Diese Klasse ist dann auch dafür zuständig, dass die Winkel der Nao-Bewegung mit den Winkel, welche die Kinect aufgezeichnet hat, verglichen werden.</w:t>
+      <w:ins w:id="105" w:author="Dennis" w:date="2014-03-16T14:12:00Z">
+        <w:r>
+          <w:t xml:space="preserve">Diese Klasse ist dann auch dafür zuständig, dass die Winkel der </w:t>
+        </w:r>
+        <w:proofErr w:type="spellStart"/>
+        <w:r>
+          <w:t>Nao</w:t>
+        </w:r>
+        <w:proofErr w:type="spellEnd"/>
+        <w:r>
+          <w:t>-Bewegung mit den Winkel, welche die Kinect aufgezeichnet hat, verglichen werden.</w:t>
         </w:r>
       </w:ins>
       <w:r>
@@ -7536,7 +8070,7 @@
       </w:r>
     </w:p>
     <w:p>
-      <w:commentRangeStart w:id="111"/>
+      <w:commentRangeStart w:id="106"/>
       <w:r>
         <w:t xml:space="preserve">Die Kinect bringt einige fertige Programmierungen mit, unter anderem eine Programmierung, in der </w:t>
       </w:r>
@@ -7549,12 +8083,12 @@
       <w:r>
         <w:t xml:space="preserve">. </w:t>
       </w:r>
-      <w:commentRangeEnd w:id="111"/>
+      <w:commentRangeEnd w:id="106"/>
       <w:r>
         <w:rPr>
           <w:rStyle w:val="Kommentarzeichen"/>
         </w:rPr>
-        <w:commentReference w:id="111"/>
+        <w:commentReference w:id="106"/>
       </w:r>
     </w:p>
     <w:p>
@@ -7580,7 +8114,7 @@
       </w:r>
     </w:p>
     <w:p>
-      <w:del w:id="112" w:author="Dennis" w:date="2014-03-16T14:19:00Z">
+      <w:del w:id="107" w:author="Dennis" w:date="2014-03-16T14:19:00Z">
         <w:r>
           <w:delText xml:space="preserve">Dabei </w:delText>
         </w:r>
@@ -7588,7 +8122,7 @@
           <w:delText>sollen</w:delText>
         </w:r>
       </w:del>
-      <w:ins w:id="113" w:author="Dennis" w:date="2014-03-16T14:19:00Z">
+      <w:ins w:id="108" w:author="Dennis" w:date="2014-03-16T14:19:00Z">
         <w:r>
           <w:t>Zunächst werden lediglich</w:t>
         </w:r>
@@ -7599,7 +8133,7 @@
       <w:r>
         <w:t xml:space="preserve">e Winkel </w:t>
       </w:r>
-      <w:del w:id="114" w:author="Dennis" w:date="2014-03-16T14:19:00Z">
+      <w:del w:id="109" w:author="Dennis" w:date="2014-03-16T14:19:00Z">
         <w:r>
           <w:delText xml:space="preserve">erstmal nur </w:delText>
         </w:r>
@@ -7607,7 +8141,7 @@
           <w:delText>zu Beginn</w:delText>
         </w:r>
       </w:del>
-      <w:ins w:id="115" w:author="Dennis" w:date="2014-03-16T14:19:00Z">
+      <w:ins w:id="110" w:author="Dennis" w:date="2014-03-16T14:19:00Z">
         <w:r>
           <w:t>des Starts</w:t>
         </w:r>
@@ -7615,7 +8149,7 @@
       <w:r>
         <w:t xml:space="preserve"> und Ende</w:t>
       </w:r>
-      <w:ins w:id="116" w:author="Dennis" w:date="2014-03-16T14:20:00Z">
+      <w:ins w:id="111" w:author="Dennis" w:date="2014-03-16T14:20:00Z">
         <w:r>
           <w:t>s</w:t>
         </w:r>
@@ -7623,7 +8157,7 @@
       <w:r>
         <w:t xml:space="preserve"> der </w:t>
       </w:r>
-      <w:ins w:id="117" w:author="Dennis" w:date="2014-03-16T14:20:00Z">
+      <w:ins w:id="112" w:author="Dennis" w:date="2014-03-16T14:20:00Z">
         <w:r>
           <w:t>Benutzer-</w:t>
         </w:r>
@@ -7631,15 +8165,23 @@
       <w:r>
         <w:t xml:space="preserve">Bewegung gemessen und </w:t>
       </w:r>
-      <w:ins w:id="118" w:author="Dennis" w:date="2014-03-16T14:20:00Z">
-        <w:r>
-          <w:t xml:space="preserve">mit den gespeicherten Werten des Naos </w:t>
+      <w:ins w:id="113" w:author="Dennis" w:date="2014-03-16T14:20:00Z">
+        <w:r>
+          <w:t xml:space="preserve">mit den gespeicherten Werten des </w:t>
+        </w:r>
+        <w:proofErr w:type="spellStart"/>
+        <w:r>
+          <w:t>Naos</w:t>
+        </w:r>
+        <w:proofErr w:type="spellEnd"/>
+        <w:r>
+          <w:t xml:space="preserve"> </w:t>
         </w:r>
       </w:ins>
       <w:r>
         <w:t>verglichen</w:t>
       </w:r>
-      <w:del w:id="119" w:author="Dennis" w:date="2014-03-16T14:21:00Z">
+      <w:del w:id="114" w:author="Dennis" w:date="2014-03-16T14:21:00Z">
         <w:r>
           <w:delText xml:space="preserve"> werden</w:delText>
         </w:r>
@@ -7647,7 +8189,7 @@
       <w:r>
         <w:t xml:space="preserve">. Sofern dieser Mechanismus funktioniert sollen die </w:t>
       </w:r>
-      <w:ins w:id="120" w:author="Dennis" w:date="2014-03-16T14:22:00Z">
+      <w:ins w:id="115" w:author="Dennis" w:date="2014-03-16T14:22:00Z">
         <w:r>
           <w:t xml:space="preserve">Winkel der </w:t>
         </w:r>
@@ -7655,17 +8197,17 @@
       <w:r>
         <w:t xml:space="preserve">Bewegungen </w:t>
       </w:r>
-      <w:del w:id="121" w:author="Dennis" w:date="2014-03-16T14:19:00Z">
+      <w:del w:id="116" w:author="Dennis" w:date="2014-03-16T14:19:00Z">
         <w:r>
           <w:delText xml:space="preserve">komplizierter und umfangreicher werden und auch </w:delText>
         </w:r>
       </w:del>
-      <w:del w:id="122" w:author="Dennis" w:date="2014-03-16T14:22:00Z">
+      <w:del w:id="117" w:author="Dennis" w:date="2014-03-16T14:22:00Z">
         <w:r>
           <w:delText>mit verschiedenen</w:delText>
         </w:r>
       </w:del>
-      <w:ins w:id="123" w:author="Dennis" w:date="2014-03-16T14:22:00Z">
+      <w:ins w:id="118" w:author="Dennis" w:date="2014-03-16T14:22:00Z">
         <w:r>
           <w:t>an weiteren</w:t>
         </w:r>
@@ -7690,12 +8232,12 @@
       <w:r>
         <w:t xml:space="preserve">Um die Applikation auf ihre Funktionsfähigkeit zu testen, wird jede der Bewegungen zehn mal hintereinander durchgeführt und die Rate ermitteln, wie viele Bewegungen </w:t>
       </w:r>
-      <w:del w:id="124" w:author="Dennis" w:date="2014-03-16T15:31:00Z">
+      <w:del w:id="119" w:author="Dennis" w:date="2014-03-16T15:31:00Z">
         <w:r>
           <w:delText xml:space="preserve">als wie gut </w:delText>
         </w:r>
       </w:del>
-      <w:ins w:id="125" w:author="Dennis" w:date="2014-03-16T15:31:00Z">
+      <w:ins w:id="120" w:author="Dennis" w:date="2014-03-16T15:31:00Z">
         <w:r>
           <w:t>an</w:t>
         </w:r>
@@ -7726,139 +8268,231 @@
       <w:pPr>
         <w:pStyle w:val="berschrift1"/>
       </w:pPr>
-      <w:bookmarkStart w:id="126" w:name="_Toc382747462"/>
+      <w:bookmarkStart w:id="121" w:name="_Toc382747462"/>
       <w:r>
         <w:lastRenderedPageBreak/>
         <w:t>Umsetzung</w:t>
       </w:r>
+      <w:bookmarkEnd w:id="121"/>
+    </w:p>
+    <w:p>
+      <w:pPr>
+        <w:pStyle w:val="berschrift2"/>
+      </w:pPr>
+      <w:bookmarkStart w:id="122" w:name="_Toc382747463"/>
+      <w:r>
+        <w:t>Programm</w:t>
+      </w:r>
+      <w:bookmarkEnd w:id="122"/>
+      <w:r>
+        <w:t xml:space="preserve"> - Dennis</w:t>
+      </w:r>
+    </w:p>
+    <w:p>
+      <w:r>
+        <w:t xml:space="preserve">Das Spiel KINECTNAO wird mit der in </w:t>
+      </w:r>
+      <w:commentRangeStart w:id="123"/>
+      <w:proofErr w:type="spellStart"/>
+      <w:r>
+        <w:t>Abb</w:t>
+      </w:r>
+      <w:proofErr w:type="spellEnd"/>
+      <w:r>
+        <w:t xml:space="preserve"> X </w:t>
+      </w:r>
+      <w:commentRangeEnd w:id="123"/>
+      <w:r>
+        <w:rPr>
+          <w:rStyle w:val="Kommentarzeichen"/>
+        </w:rPr>
+        <w:commentReference w:id="123"/>
+      </w:r>
+      <w:r>
+        <w:t xml:space="preserve">gezeigten </w:t>
+      </w:r>
+      <w:proofErr w:type="spellStart"/>
+      <w:r>
+        <w:t>CodeMap</w:t>
+      </w:r>
+      <w:proofErr w:type="spellEnd"/>
+      <w:r>
+        <w:t xml:space="preserve"> beschrieben. </w:t>
+      </w:r>
+      <w:r>
+        <w:t xml:space="preserve">Dabei ist der Einstiegspunkt in der Klasse </w:t>
+      </w:r>
+      <w:proofErr w:type="spellStart"/>
+      <w:r>
+        <w:t>MainWindow.xaml.cs</w:t>
+      </w:r>
+      <w:proofErr w:type="spellEnd"/>
+      <w:r>
+        <w:t xml:space="preserve"> zu finden. Von dort aus wird der </w:t>
+      </w:r>
+      <w:proofErr w:type="spellStart"/>
+      <w:r>
+        <w:t>Nao</w:t>
+      </w:r>
+      <w:proofErr w:type="spellEnd"/>
+      <w:r>
+        <w:t xml:space="preserve"> gestartet und initialisiert. Anschließend kann man hier auch die Methode „Bewegen“ ausführen, bei der der Roboter eine neue Bewegung vormacht oder eine bereits gemachte Bewegung wiederholt. </w:t>
+      </w:r>
+    </w:p>
+    <w:p>
+      <w:r>
+        <w:t xml:space="preserve">Außerdem wird die Methode „Winkel“ aufgerufen, welche die Winkel wiedergibt, die eine Bewegung beim </w:t>
+      </w:r>
+      <w:proofErr w:type="spellStart"/>
+      <w:r>
+        <w:t>Nao</w:t>
+      </w:r>
+      <w:proofErr w:type="spellEnd"/>
+      <w:r>
+        <w:t xml:space="preserve"> verursacht. Diese wird dann in der Klasse </w:t>
+      </w:r>
+      <w:proofErr w:type="spellStart"/>
+      <w:r>
+        <w:t>Vergleich.cs</w:t>
+      </w:r>
+      <w:proofErr w:type="spellEnd"/>
+      <w:r>
+        <w:t xml:space="preserve"> mit den Daten der Kinect verglichen und bewertet. So gilt eine Bewegung als sehr gut nachgemacht, </w:t>
+      </w:r>
+      <w:commentRangeStart w:id="124"/>
+      <w:r>
+        <w:t>wenn….</w:t>
+      </w:r>
+      <w:commentRangeEnd w:id="124"/>
+      <w:r>
+        <w:rPr>
+          <w:rStyle w:val="Kommentarzeichen"/>
+        </w:rPr>
+        <w:commentReference w:id="124"/>
+      </w:r>
+    </w:p>
+    <w:p>
+      <w:r>
+        <w:t xml:space="preserve">Das Programm basiert auf einer Threadstruktur, damit die Teile von </w:t>
+      </w:r>
+      <w:proofErr w:type="spellStart"/>
+      <w:r>
+        <w:t>Nao</w:t>
+      </w:r>
+      <w:proofErr w:type="spellEnd"/>
+      <w:r>
+        <w:t xml:space="preserve"> und Kinect gleichzeitig genutzt werden können und nicht die Kamera still steht, weil der Roboter gerade eine Bewegung ausführt. </w:t>
+      </w:r>
+    </w:p>
+    <w:p>
+      <w:pPr>
+        <w:pStyle w:val="berschrift3"/>
+      </w:pPr>
+      <w:r>
+        <w:t>Thread-Struktur - Dennis</w:t>
+      </w:r>
+    </w:p>
+    <w:p/>
+    <w:p>
+      <w:r>
+        <w:t xml:space="preserve">Die Threadstruktur </w:t>
+      </w:r>
+      <w:r>
+        <w:rPr>
+          <w:rStyle w:val="Kommentarzeichen"/>
+        </w:rPr>
+        <w:commentReference w:id="125"/>
+      </w:r>
+    </w:p>
+    <w:p>
+      <w:pPr>
+        <w:pStyle w:val="berschrift3"/>
+      </w:pPr>
+      <w:bookmarkStart w:id="126" w:name="_Toc382747464"/>
+      <w:r>
+        <w:t>Schwierigkeitsgrade</w:t>
+      </w:r>
       <w:bookmarkEnd w:id="126"/>
+      <w:r>
+        <w:t xml:space="preserve"> - Karo</w:t>
+      </w:r>
+    </w:p>
+    <w:p>
+      <w:r>
+        <w:t xml:space="preserve">Die Schwierigkeitsgrade werden mit der prozentualen Übereinstimmung realisiert. </w:t>
+      </w:r>
     </w:p>
     <w:p>
       <w:pPr>
         <w:pStyle w:val="berschrift2"/>
       </w:pPr>
-      <w:bookmarkStart w:id="127" w:name="_Toc382747463"/>
-      <w:r>
-        <w:t>Programm</w:t>
+      <w:bookmarkStart w:id="127" w:name="_Toc382747465"/>
+      <w:proofErr w:type="spellStart"/>
+      <w:r>
+        <w:t>Nao</w:t>
       </w:r>
       <w:bookmarkEnd w:id="127"/>
-    </w:p>
-    <w:p>
-      <w:r>
-        <w:t xml:space="preserve">Das Spiel KINECTNAO wird mit der in </w:t>
-      </w:r>
-      <w:commentRangeStart w:id="128"/>
-      <w:r>
-        <w:t xml:space="preserve">Abb X </w:t>
-      </w:r>
-      <w:commentRangeEnd w:id="128"/>
+      <w:proofErr w:type="spellEnd"/>
+      <w:r>
+        <w:t xml:space="preserve"> – Dennis</w:t>
+      </w:r>
+    </w:p>
+    <w:p>
+      <w:pPr>
+        <w:pStyle w:val="berschrift2"/>
+      </w:pPr>
+      <w:bookmarkStart w:id="128" w:name="_Toc382747466"/>
+      <w:bookmarkStart w:id="129" w:name="_GoBack"/>
+      <w:bookmarkEnd w:id="129"/>
+      <w:r>
+        <w:t>Kinect</w:t>
+      </w:r>
+      <w:bookmarkEnd w:id="128"/>
+      <w:r>
+        <w:t xml:space="preserve"> - Karo</w:t>
+      </w:r>
+    </w:p>
+    <w:p/>
+    <w:p/>
+    <w:p>
+      <w:pPr>
+        <w:pStyle w:val="berschrift2"/>
+      </w:pPr>
+      <w:bookmarkStart w:id="130" w:name="_Toc382747467"/>
+      <w:r>
+        <w:lastRenderedPageBreak/>
+        <w:t>GUI</w:t>
+      </w:r>
+      <w:bookmarkEnd w:id="130"/>
+      <w:r>
+        <w:t xml:space="preserve"> - Karo</w:t>
+      </w:r>
+    </w:p>
+    <w:p>
+      <w:r>
+        <w:t xml:space="preserve">Die GUI wie in </w:t>
+      </w:r>
+      <w:commentRangeStart w:id="131"/>
+      <w:r>
+        <w:t xml:space="preserve">XXX </w:t>
+      </w:r>
+      <w:commentRangeEnd w:id="131"/>
       <w:r>
         <w:rPr>
           <w:rStyle w:val="Kommentarzeichen"/>
         </w:rPr>
-        <w:commentReference w:id="128"/>
-      </w:r>
-      <w:r>
-        <w:t xml:space="preserve">gezeigten CodeMap beschrieben. </w:t>
-      </w:r>
-      <w:r>
-        <w:t xml:space="preserve">Dabei ist der Einstiegspunkt in der Klasse MainWindow.xaml.cs zu finden. Von dort aus wird der Nao gestartet und initialisiert. Anschließend kann man hier auch die Methode „Bewegen“ ausführen, bei der der Roboter eine neue Bewegung vormacht oder eine bereits gemachte Bewegung wiederholt. </w:t>
-      </w:r>
-    </w:p>
-    <w:p>
-      <w:r>
-        <w:t xml:space="preserve">Außerdem wird die Methode „Winkel“ aufgerufen, welche die Winkel wiedergibt, die eine Bewegung beim Nao verursacht. Diese wird dann in der Klasse Vergleich.cs mit den Daten der Kinect verglichen und bewertet. So gilt eine Bewegung als sehr gut nachgemacht, </w:t>
-      </w:r>
-      <w:commentRangeStart w:id="129"/>
-      <w:r>
-        <w:t>wenn….</w:t>
-      </w:r>
-      <w:commentRangeEnd w:id="129"/>
-      <w:r>
-        <w:rPr>
-          <w:rStyle w:val="Kommentarzeichen"/>
-        </w:rPr>
-        <w:commentReference w:id="129"/>
-      </w:r>
-    </w:p>
-    <w:p>
-      <w:r>
-        <w:t xml:space="preserve">Das Programm basiert auf einer Threadstruktur, damit die Teile von Nao und Kinect gleichzeitig genutzt werden können und nicht die Kamera still steht, weil der Roboter gerade eine Bewegung ausführt. </w:t>
-      </w:r>
-    </w:p>
-    <w:p>
-      <w:r>
-        <w:t xml:space="preserve">Die Threadstruktur </w:t>
-      </w:r>
-      <w:r>
-        <w:rPr>
-          <w:rStyle w:val="Kommentarzeichen"/>
-        </w:rPr>
-        <w:commentReference w:id="130"/>
-      </w:r>
-    </w:p>
-    <w:p>
-      <w:pPr>
-        <w:pStyle w:val="berschrift3"/>
-      </w:pPr>
-      <w:bookmarkStart w:id="131" w:name="_Toc382747464"/>
-      <w:r>
-        <w:t>Schwierigkeitsgrade</w:t>
-      </w:r>
-      <w:bookmarkEnd w:id="131"/>
-    </w:p>
-    <w:p>
-      <w:r>
-        <w:t xml:space="preserve">Die Schwierigkeitsgrade werden mit der prozentualen Übereinstimmung realisiert. </w:t>
-      </w:r>
-    </w:p>
-    <w:p>
-      <w:pPr>
-        <w:pStyle w:val="berschrift2"/>
-      </w:pPr>
-      <w:bookmarkStart w:id="132" w:name="_Toc382747465"/>
-      <w:r>
-        <w:t>Nao</w:t>
-      </w:r>
-      <w:bookmarkEnd w:id="132"/>
-    </w:p>
-    <w:p>
-      <w:pPr>
-        <w:pStyle w:val="berschrift2"/>
-      </w:pPr>
-      <w:bookmarkStart w:id="133" w:name="_Toc382747466"/>
-      <w:r>
-        <w:t>Kinect</w:t>
-      </w:r>
-      <w:bookmarkEnd w:id="133"/>
-    </w:p>
-    <w:p>
-      <w:pPr>
-        <w:pStyle w:val="berschrift2"/>
-      </w:pPr>
-      <w:bookmarkStart w:id="134" w:name="_Toc382747467"/>
-      <w:r>
-        <w:t>GUI</w:t>
-      </w:r>
-      <w:bookmarkEnd w:id="134"/>
-    </w:p>
-    <w:p>
-      <w:r>
-        <w:t xml:space="preserve">Die GUI wie in </w:t>
-      </w:r>
-      <w:commentRangeStart w:id="135"/>
-      <w:r>
-        <w:t xml:space="preserve">XXX </w:t>
-      </w:r>
-      <w:commentRangeEnd w:id="135"/>
-      <w:r>
-        <w:rPr>
-          <w:rStyle w:val="Kommentarzeichen"/>
-        </w:rPr>
-        <w:commentReference w:id="135"/>
-      </w:r>
-      <w:r>
-        <w:t xml:space="preserve">zu sehen besteht aus der Ansicht von der Kincet, in der zu sehen ist, wie der Nutzer die Bewegung nachmacht. Dabei wird sein Skelett schematisch dargestellt. Auf der rechten Seite befinden sind drei Buttons: </w:t>
+        <w:commentReference w:id="131"/>
+      </w:r>
+      <w:r>
+        <w:t xml:space="preserve">zu sehen besteht aus der Ansicht von der </w:t>
+      </w:r>
+      <w:proofErr w:type="spellStart"/>
+      <w:r>
+        <w:t>Kincet</w:t>
+      </w:r>
+      <w:proofErr w:type="spellEnd"/>
+      <w:r>
+        <w:t xml:space="preserve">, in der zu sehen ist, wie der Nutzer die Bewegung nachmacht. Dabei wird sein Skelett schematisch dargestellt. Auf der rechten Seite befinden sind drei Buttons: </w:t>
       </w:r>
     </w:p>
     <w:p>
@@ -7882,7 +8516,15 @@
         </w:numPr>
       </w:pPr>
       <w:r>
-        <w:t>„Bewegung wdh“</w:t>
+        <w:t xml:space="preserve">„Bewegung </w:t>
+      </w:r>
+      <w:proofErr w:type="spellStart"/>
+      <w:r>
+        <w:t>wdh</w:t>
+      </w:r>
+      <w:proofErr w:type="spellEnd"/>
+      <w:r>
+        <w:t>“</w:t>
       </w:r>
     </w:p>
     <w:p>
@@ -7899,41 +8541,72 @@
     </w:p>
     <w:p>
       <w:r>
-        <w:lastRenderedPageBreak/>
-        <w:t xml:space="preserve">Die Buttons „Bewegung wdh“ und „Neuer Spieler“ sind ausgegraut, bis die erste Bewegung abgeschlossen ist. </w:t>
-      </w:r>
-    </w:p>
-    <w:p>
-      <w:r>
-        <w:t>Während eine neue Bewegung vom Nao ausgeführt wird</w:t>
+        <w:t xml:space="preserve">Die Buttons „Bewegung </w:t>
+      </w:r>
+      <w:proofErr w:type="spellStart"/>
+      <w:r>
+        <w:t>wdh</w:t>
+      </w:r>
+      <w:proofErr w:type="spellEnd"/>
+      <w:r>
+        <w:t xml:space="preserve">“ und „Neuer Spieler“ sind ausgegraut, bis die erste Bewegung abgeschlossen ist. </w:t>
+      </w:r>
+    </w:p>
+    <w:p>
+      <w:r>
+        <w:t xml:space="preserve">Während eine neue Bewegung vom </w:t>
+      </w:r>
+      <w:proofErr w:type="spellStart"/>
+      <w:r>
+        <w:t>Nao</w:t>
+      </w:r>
+      <w:proofErr w:type="spellEnd"/>
+      <w:r>
+        <w:t xml:space="preserve"> ausgeführt wird</w:t>
       </w:r>
       <w:r>
         <w:t xml:space="preserve"> oder die letzte Bewegung wiederholt wird</w:t>
       </w:r>
       <w:r>
-        <w:t xml:space="preserve">, ist in der GUI der Text „Der Roboter macht eine Bewegung vor“. Dieser wechselt nach Abschluss der Bewegung auf „Bitte mache die Bewegung des Roboters so gut wie möglich nach, falls du sie noch einmal sehen möchtest klicke auf ‚Bewegung wdh‘“. </w:t>
+        <w:t xml:space="preserve">, ist in der GUI der Text „Der Roboter macht eine Bewegung vor“. Dieser wechselt nach Abschluss der Bewegung auf „Bitte mache die Bewegung des Roboters so gut wie möglich nach, falls du sie noch einmal sehen möchtest klicke auf ‚Bewegung </w:t>
+      </w:r>
+      <w:proofErr w:type="spellStart"/>
+      <w:r>
+        <w:t>wdh</w:t>
+      </w:r>
+      <w:proofErr w:type="spellEnd"/>
+      <w:r>
+        <w:t xml:space="preserve">‘“. </w:t>
       </w:r>
     </w:p>
     <w:p>
       <w:r>
         <w:t xml:space="preserve">Während der Spieler die Bewegung nachmacht, geht der Roboter in die </w:t>
       </w:r>
-      <w:commentRangeStart w:id="136"/>
+      <w:commentRangeStart w:id="132"/>
       <w:r>
         <w:t xml:space="preserve">Ausgangsposition </w:t>
       </w:r>
-      <w:commentRangeEnd w:id="136"/>
+      <w:commentRangeEnd w:id="132"/>
       <w:r>
         <w:rPr>
           <w:rStyle w:val="Kommentarzeichen"/>
         </w:rPr>
-        <w:commentReference w:id="136"/>
+        <w:commentReference w:id="132"/>
       </w:r>
       <w:r>
         <w:t xml:space="preserve">zurück und </w:t>
       </w:r>
       <w:r>
-        <w:t xml:space="preserve">in der rechten oberen Ecke des Bildes läuft ein Timer von 10 Sekunden ab. In dieser Zeit hat der Spieler die Möglichkeit die Bewegung nachzumachen. Je nach Korrektheit der nachgemachten Bewegung erhält </w:t>
+        <w:t xml:space="preserve">in der rechten oberen Ecke des Bildes läuft ein </w:t>
+      </w:r>
+      <w:proofErr w:type="spellStart"/>
+      <w:r>
+        <w:t>Timer</w:t>
+      </w:r>
+      <w:proofErr w:type="spellEnd"/>
+      <w:r>
+        <w:t xml:space="preserve"> von 10 Sekunden ab. In dieser Zeit hat der Spieler die Möglichkeit die Bewegung nachzumachen. Je nach Korrektheit der nachgemachten Bewegung erhält </w:t>
       </w:r>
       <w:r>
         <w:t>d</w:t>
@@ -7944,22 +8617,49 @@
     </w:p>
     <w:p>
       <w:r>
-        <w:t xml:space="preserve">Durch Klicken auf „Neuer Spieler“ werden die bisher gesammelten Punkte auf Null gesetzt und der gleiche oder ein anderer Spieler kann versuchen, eine höhere Punktzahl zu erreichen. </w:t>
+        <w:t xml:space="preserve">Durch Klicken auf „Neuer Spieler“ werden die bisher gesammelten Punkte auf </w:t>
+      </w:r>
+      <w:proofErr w:type="spellStart"/>
+      <w:r>
+        <w:t>Null</w:t>
+      </w:r>
+      <w:proofErr w:type="spellEnd"/>
+      <w:r>
+        <w:t xml:space="preserve"> gesetzt und der gleiche oder ein anderer Spieler kann versuchen, eine höhere Punktzahl zu erreichen. </w:t>
       </w:r>
     </w:p>
     <w:p>
       <w:pPr>
         <w:pStyle w:val="berschrift2"/>
       </w:pPr>
-      <w:bookmarkStart w:id="137" w:name="_Toc382747468"/>
+      <w:bookmarkStart w:id="133" w:name="_Toc382747468"/>
       <w:r>
         <w:t>Test</w:t>
       </w:r>
-      <w:bookmarkEnd w:id="137"/>
-    </w:p>
-    <w:p>
-      <w:r>
-        <w:t xml:space="preserve">Jede Bewegung wurde 20 mal vor der Kinect durchgeführt. Die beste Bewegung war das Heben der rechten Hand, wobei die Bewegung 18 mal als erfolgreich anerkannt wurde. </w:t>
+      <w:bookmarkEnd w:id="133"/>
+      <w:r>
+        <w:t xml:space="preserve"> (Zunächst mal noch nicht)</w:t>
+      </w:r>
+    </w:p>
+    <w:p>
+      <w:r>
+        <w:t xml:space="preserve">Jede Bewegung wurde </w:t>
+      </w:r>
+      <w:proofErr w:type="gramStart"/>
+      <w:r>
+        <w:t>20 mal</w:t>
+      </w:r>
+      <w:proofErr w:type="gramEnd"/>
+      <w:r>
+        <w:t xml:space="preserve"> vor der Kinect durchgeführt. Die beste Bewegung war das Heben der rechten Hand, wobei die Bewegung </w:t>
+      </w:r>
+      <w:proofErr w:type="gramStart"/>
+      <w:r>
+        <w:t>18 mal</w:t>
+      </w:r>
+      <w:proofErr w:type="gramEnd"/>
+      <w:r>
+        <w:t xml:space="preserve"> als erfolgreich anerkannt wurde. </w:t>
       </w:r>
       <w:r>
         <w:t>Am schlechtesten wurde die Bewegung … mit 8 Bewegungen erkannt.</w:t>
@@ -7987,12 +8687,18 @@
       <w:pPr>
         <w:pStyle w:val="berschrift1"/>
       </w:pPr>
-      <w:bookmarkStart w:id="138" w:name="_Toc382747469"/>
+      <w:bookmarkStart w:id="134" w:name="_Toc382747469"/>
       <w:r>
         <w:lastRenderedPageBreak/>
         <w:t>Fazit</w:t>
       </w:r>
-      <w:bookmarkEnd w:id="138"/>
+      <w:bookmarkEnd w:id="134"/>
+      <w:r>
+        <w:t xml:space="preserve"> </w:t>
+      </w:r>
+      <w:r>
+        <w:t>(Zunächst mal noch nicht)</w:t>
+      </w:r>
     </w:p>
     <w:p>
       <w:r>
@@ -8044,17 +8750,17 @@
       <w:pPr>
         <w:pStyle w:val="Vorspann"/>
       </w:pPr>
-      <w:bookmarkStart w:id="140" w:name="_Toc333403733"/>
-      <w:bookmarkStart w:id="141" w:name="_Toc382747470"/>
-      <w:bookmarkStart w:id="142" w:name="_Toc262116062"/>
+      <w:bookmarkStart w:id="136" w:name="_Toc333403733"/>
+      <w:bookmarkStart w:id="137" w:name="_Toc382747470"/>
+      <w:bookmarkStart w:id="138" w:name="_Toc262116062"/>
+      <w:bookmarkEnd w:id="54"/>
       <w:bookmarkEnd w:id="55"/>
-      <w:bookmarkEnd w:id="56"/>
       <w:r>
         <w:lastRenderedPageBreak/>
         <w:t>Literaturverzeichnis</w:t>
       </w:r>
-      <w:bookmarkEnd w:id="140"/>
-      <w:bookmarkEnd w:id="141"/>
+      <w:bookmarkEnd w:id="136"/>
+      <w:bookmarkEnd w:id="137"/>
     </w:p>
     <w:p>
       <w:pPr>
@@ -8119,7 +8825,6 @@
               </w:tblGrid>
               <w:tr>
                 <w:trPr>
-                  <w:divId w:val="432480256"/>
                   <w:tblCellSpacing w:w="15" w:type="dxa"/>
                 </w:trPr>
                 <w:tc>
@@ -8167,7 +8872,6 @@
               </w:tr>
               <w:tr>
                 <w:trPr>
-                  <w:divId w:val="432480256"/>
                   <w:tblCellSpacing w:w="15" w:type="dxa"/>
                 </w:trPr>
                 <w:tc>
@@ -8222,7 +8926,6 @@
               </w:tr>
               <w:tr>
                 <w:trPr>
-                  <w:divId w:val="432480256"/>
                   <w:tblCellSpacing w:w="15" w:type="dxa"/>
                 </w:trPr>
                 <w:tc>
@@ -8277,7 +8980,6 @@
               </w:tr>
               <w:tr>
                 <w:trPr>
-                  <w:divId w:val="432480256"/>
                   <w:tblCellSpacing w:w="15" w:type="dxa"/>
                 </w:trPr>
                 <w:tc>
@@ -8332,7 +9034,6 @@
               </w:tr>
               <w:tr>
                 <w:trPr>
-                  <w:divId w:val="432480256"/>
                   <w:tblCellSpacing w:w="15" w:type="dxa"/>
                 </w:trPr>
                 <w:tc>
@@ -8380,7 +9081,6 @@
               </w:tr>
               <w:tr>
                 <w:trPr>
-                  <w:divId w:val="432480256"/>
                   <w:tblCellSpacing w:w="15" w:type="dxa"/>
                 </w:trPr>
                 <w:tc>
@@ -8428,7 +9128,6 @@
               </w:tr>
               <w:tr>
                 <w:trPr>
-                  <w:divId w:val="432480256"/>
                   <w:tblCellSpacing w:w="15" w:type="dxa"/>
                 </w:trPr>
                 <w:tc>
@@ -8489,7 +9188,6 @@
               </w:tr>
               <w:tr>
                 <w:trPr>
-                  <w:divId w:val="432480256"/>
                   <w:tblCellSpacing w:w="15" w:type="dxa"/>
                 </w:trPr>
                 <w:tc>
@@ -8537,7 +9235,6 @@
               </w:tr>
               <w:tr>
                 <w:trPr>
-                  <w:divId w:val="432480256"/>
                   <w:tblCellSpacing w:w="15" w:type="dxa"/>
                 </w:trPr>
                 <w:tc>
@@ -8592,7 +9289,6 @@
               </w:tr>
               <w:tr>
                 <w:trPr>
-                  <w:divId w:val="432480256"/>
                   <w:tblCellSpacing w:w="15" w:type="dxa"/>
                 </w:trPr>
                 <w:tc>
@@ -8660,7 +9356,6 @@
               </w:tr>
               <w:tr>
                 <w:trPr>
-                  <w:divId w:val="432480256"/>
                   <w:tblCellSpacing w:w="15" w:type="dxa"/>
                 </w:trPr>
                 <w:tc>
@@ -8709,7 +9404,6 @@
               </w:tr>
               <w:tr>
                 <w:trPr>
-                  <w:divId w:val="432480256"/>
                   <w:tblCellSpacing w:w="15" w:type="dxa"/>
                 </w:trPr>
                 <w:tc>
@@ -8770,7 +9464,6 @@
               </w:tr>
               <w:tr>
                 <w:trPr>
-                  <w:divId w:val="432480256"/>
                   <w:tblCellSpacing w:w="15" w:type="dxa"/>
                 </w:trPr>
                 <w:tc>
@@ -8818,7 +9511,6 @@
               </w:tr>
               <w:tr>
                 <w:trPr>
-                  <w:divId w:val="432480256"/>
                   <w:tblCellSpacing w:w="15" w:type="dxa"/>
                 </w:trPr>
                 <w:tc>
@@ -8873,7 +9565,6 @@
               </w:tr>
               <w:tr>
                 <w:trPr>
-                  <w:divId w:val="432480256"/>
                   <w:tblCellSpacing w:w="15" w:type="dxa"/>
                 </w:trPr>
                 <w:tc>
@@ -8929,7 +9620,6 @@
             </w:tbl>
             <w:p>
               <w:pPr>
-                <w:divId w:val="432480256"/>
                 <w:rPr>
                   <w:noProof/>
                 </w:rPr>
@@ -8958,7 +9648,7 @@
         </w:sdt>
       </w:sdtContent>
     </w:sdt>
-    <w:bookmarkEnd w:id="142"/>
+    <w:bookmarkEnd w:id="138"/>
     <w:p>
       <w:r>
         <w:t xml:space="preserve">Alle </w:t>
@@ -9056,6 +9746,7 @@
       <w:r>
         <w:t xml:space="preserve"> </w:t>
       </w:r>
+      <w:proofErr w:type="spellStart"/>
       <w:r>
         <w:rPr>
           <w:b/>
@@ -9064,7 +9755,11 @@
         <w:t>G</w:t>
       </w:r>
       <w:r>
-        <w:t xml:space="preserve">raphical </w:t>
+        <w:t>raphical</w:t>
+      </w:r>
+      <w:proofErr w:type="spellEnd"/>
+      <w:r>
+        <w:t xml:space="preserve"> </w:t>
       </w:r>
       <w:r>
         <w:rPr>
@@ -9107,7 +9802,7 @@
       </w:r>
     </w:p>
   </w:comment>
-  <w:comment w:id="52" w:author="Dennis" w:date="2014-04-07T20:46:00Z" w:initials="D">
+  <w:comment w:id="51" w:author="Dennis" w:date="2014-04-07T20:46:00Z" w:initials="D">
     <w:p>
       <w:pPr>
         <w:pStyle w:val="Kommentartext"/>
@@ -9123,7 +9818,7 @@
       </w:r>
     </w:p>
   </w:comment>
-  <w:comment w:id="58" w:author="Dennis" w:date="2014-03-16T13:51:00Z" w:initials="D">
+  <w:comment w:id="57" w:author="Dennis" w:date="2014-03-16T13:51:00Z" w:initials="D">
     <w:p>
       <w:pPr>
         <w:pStyle w:val="Kommentartext"/>
@@ -9135,11 +9830,27 @@
         <w:annotationRef/>
       </w:r>
       <w:r>
-        <w:t>Hier würde ich kein Unterkapitel machen, da wir ja nur den humanoiden Roboter Nao erläutern und keinen weiteren (2.2.2 …)</w:t>
+        <w:t xml:space="preserve">Hier würde ich kein Unterkapitel machen, da wir ja nur den </w:t>
+      </w:r>
+      <w:proofErr w:type="spellStart"/>
+      <w:r>
+        <w:t>humanoiden</w:t>
+      </w:r>
+      <w:proofErr w:type="spellEnd"/>
+      <w:r>
+        <w:t xml:space="preserve"> Roboter </w:t>
+      </w:r>
+      <w:proofErr w:type="spellStart"/>
+      <w:r>
+        <w:t>Nao</w:t>
+      </w:r>
+      <w:proofErr w:type="spellEnd"/>
+      <w:r>
+        <w:t xml:space="preserve"> erläutern und keinen weiteren (2.2.2 …)</w:t>
       </w:r>
     </w:p>
   </w:comment>
-  <w:comment w:id="60" w:author="Karolin Edigkaufer" w:date="2014-03-16T13:46:00Z" w:initials="KE">
+  <w:comment w:id="59" w:author="Karolin Edigkaufer" w:date="2014-03-16T13:46:00Z" w:initials="KE">
     <w:p>
       <w:pPr>
         <w:pStyle w:val="Kommentartext"/>
@@ -9161,7 +9872,7 @@
       </w:r>
     </w:p>
   </w:comment>
-  <w:comment w:id="63" w:author="Dennis" w:date="2014-03-16T13:46:00Z" w:initials="D">
+  <w:comment w:id="62" w:author="Dennis" w:date="2014-03-16T13:46:00Z" w:initials="D">
     <w:p>
       <w:pPr>
         <w:pStyle w:val="Kommentartext"/>
@@ -9175,11 +9886,33 @@
         </w:rPr>
         <w:annotationRef/>
       </w:r>
+      <w:proofErr w:type="spellStart"/>
       <w:r>
         <w:rPr>
           <w:lang w:val="en-US"/>
         </w:rPr>
-        <w:t xml:space="preserve">Abkürzung Wireless Fidelity oder WLAN = </w:t>
+        <w:t>Abkürzung</w:t>
+      </w:r>
+      <w:proofErr w:type="spellEnd"/>
+      <w:r>
+        <w:rPr>
+          <w:lang w:val="en-US"/>
+        </w:rPr>
+        <w:t xml:space="preserve"> Wireless Fidelity </w:t>
+      </w:r>
+      <w:proofErr w:type="spellStart"/>
+      <w:r>
+        <w:rPr>
+          <w:lang w:val="en-US"/>
+        </w:rPr>
+        <w:t>oder</w:t>
+      </w:r>
+      <w:proofErr w:type="spellEnd"/>
+      <w:r>
+        <w:rPr>
+          <w:lang w:val="en-US"/>
+        </w:rPr>
+        <w:t xml:space="preserve"> WLAN = </w:t>
       </w:r>
       <w:r>
         <w:rPr>
@@ -9195,11 +9928,21 @@
           <w:bCs/>
           <w:lang w:val="en-US"/>
         </w:rPr>
-        <w:t xml:space="preserve"> benutzen</w:t>
-      </w:r>
+        <w:t xml:space="preserve"> </w:t>
+      </w:r>
+      <w:proofErr w:type="spellStart"/>
+      <w:r>
+        <w:rPr>
+          <w:b/>
+          <w:bCs/>
+          <w:lang w:val="en-US"/>
+        </w:rPr>
+        <w:t>benutzen</w:t>
+      </w:r>
+      <w:proofErr w:type="spellEnd"/>
     </w:p>
   </w:comment>
-  <w:comment w:id="65" w:author="Dennis" w:date="2014-03-16T13:46:00Z" w:initials="D">
+  <w:comment w:id="64" w:author="Dennis" w:date="2014-03-16T13:46:00Z" w:initials="D">
     <w:p>
       <w:pPr>
         <w:pStyle w:val="Kommentartext"/>
@@ -9215,7 +9958,7 @@
       </w:r>
     </w:p>
   </w:comment>
-  <w:comment w:id="66" w:author="Karolin Edigkaufer" w:date="2014-03-16T13:46:00Z" w:initials="KE">
+  <w:comment w:id="65" w:author="Karolin Edigkaufer" w:date="2014-03-16T13:46:00Z" w:initials="KE">
     <w:p>
       <w:pPr>
         <w:pStyle w:val="Kommentartext"/>
@@ -9226,12 +9969,17 @@
         </w:rPr>
         <w:annotationRef/>
       </w:r>
-      <w:r>
-        <w:t>Geanuer Erläutern</w:t>
+      <w:proofErr w:type="spellStart"/>
+      <w:r>
+        <w:t>Geanuer</w:t>
+      </w:r>
+      <w:proofErr w:type="spellEnd"/>
+      <w:r>
+        <w:t xml:space="preserve"> Erläutern</w:t>
       </w:r>
     </w:p>
   </w:comment>
-  <w:comment w:id="70" w:author="Karolin Edigkaufer" w:date="2014-03-16T13:46:00Z" w:initials="KE">
+  <w:comment w:id="69" w:author="Karolin Edigkaufer" w:date="2014-03-16T13:46:00Z" w:initials="KE">
     <w:p>
       <w:pPr>
         <w:pStyle w:val="Kommentartext"/>
@@ -9247,7 +9995,7 @@
       </w:r>
     </w:p>
   </w:comment>
-  <w:comment w:id="79" w:author="Karolin Edigkaufer" w:date="2014-03-16T13:46:00Z" w:initials="KE">
+  <w:comment w:id="78" w:author="Karolin Edigkaufer" w:date="2014-03-16T13:46:00Z" w:initials="KE">
     <w:p>
       <w:pPr>
         <w:pStyle w:val="Kommentartext"/>
@@ -9263,8 +10011,11 @@
       </w:r>
     </w:p>
   </w:comment>
-  <w:comment w:id="86" w:author="Dennis" w:date="2014-03-16T13:46:00Z" w:initials="D">
-    <w:p>
+  <w:comment w:id="85" w:author="Dennis" w:date="2014-03-16T13:46:00Z" w:initials="D">
+    <w:p>
+      <w:pPr>
+        <w:pStyle w:val="Kommentartext"/>
+      </w:pPr>
       <w:r>
         <w:rPr>
           <w:rStyle w:val="Kommentarzeichen"/>
@@ -9272,16 +10023,35 @@
         <w:annotationRef/>
       </w:r>
       <w:r>
-        <w:t>Beim Gespräch mit Herrn Haubner hatten wir gesagt, dass wir beim Nao auch noch etwas über die Sensoren schreiben.</w:t>
-      </w:r>
-    </w:p>
+        <w:t xml:space="preserve">Hat Hr. </w:t>
+      </w:r>
+      <w:proofErr w:type="spellStart"/>
+      <w:r>
+        <w:t>Haubner</w:t>
+      </w:r>
+      <w:proofErr w:type="spellEnd"/>
+      <w:r>
+        <w:t xml:space="preserve"> nicht gesagt, dass Entwicklungsumgebung besser passt?</w:t>
+      </w:r>
+    </w:p>
+  </w:comment>
+  <w:comment w:id="86" w:author="Dennis" w:date="2014-03-16T14:08:00Z" w:initials="D">
     <w:p>
       <w:pPr>
         <w:pStyle w:val="Kommentartext"/>
       </w:pPr>
+      <w:r>
+        <w:rPr>
+          <w:rStyle w:val="Kommentarzeichen"/>
+        </w:rPr>
+        <w:annotationRef/>
+      </w:r>
+      <w:r>
+        <w:t>Abändern</w:t>
+      </w:r>
     </w:p>
   </w:comment>
-  <w:comment w:id="88" w:author="Dennis" w:date="2014-03-16T13:46:00Z" w:initials="D">
+  <w:comment w:id="88" w:author="Karolin Edigkaufer" w:date="2014-03-16T13:46:00Z" w:initials="KE">
     <w:p>
       <w:pPr>
         <w:pStyle w:val="Kommentartext"/>
@@ -9291,6 +10061,9 @@
           <w:rStyle w:val="Kommentarzeichen"/>
         </w:rPr>
         <w:annotationRef/>
+      </w:r>
+      <w:r>
+        <w:t>Hier könnten wir einige grundlegende Dinge über Threads und Threadprogrammierung schreiben</w:t>
       </w:r>
     </w:p>
   </w:comment>
@@ -9306,11 +10079,11 @@
         <w:annotationRef/>
       </w:r>
       <w:r>
-        <w:t>Hat Hr. Haubner nicht gesagt, dass Entwicklungsumgebung besser passt?</w:t>
+        <w:t>Vergleiche mit 1.4 Vorgehensweise</w:t>
       </w:r>
     </w:p>
   </w:comment>
-  <w:comment w:id="91" w:author="Dennis" w:date="2014-03-16T14:08:00Z" w:initials="D">
+  <w:comment w:id="106" w:author="Dennis" w:date="2014-03-16T14:15:00Z" w:initials="D">
     <w:p>
       <w:pPr>
         <w:pStyle w:val="Kommentartext"/>
@@ -9322,11 +10095,32 @@
         <w:annotationRef/>
       </w:r>
       <w:r>
-        <w:t>Abändern</w:t>
-      </w:r>
+        <w:t xml:space="preserve">Nicht mehr </w:t>
+      </w:r>
+      <w:proofErr w:type="spellStart"/>
+      <w:r>
+        <w:t>up</w:t>
+      </w:r>
+      <w:proofErr w:type="spellEnd"/>
+      <w:r>
+        <w:t xml:space="preserve"> </w:t>
+      </w:r>
+      <w:proofErr w:type="spellStart"/>
+      <w:r>
+        <w:t>to</w:t>
+      </w:r>
+      <w:proofErr w:type="spellEnd"/>
+      <w:r>
+        <w:t xml:space="preserve"> </w:t>
+      </w:r>
+      <w:proofErr w:type="spellStart"/>
+      <w:r>
+        <w:t>date</w:t>
+      </w:r>
+      <w:proofErr w:type="spellEnd"/>
     </w:p>
   </w:comment>
-  <w:comment w:id="93" w:author="Karolin Edigkaufer" w:date="2014-03-16T13:46:00Z" w:initials="KE">
+  <w:comment w:id="123" w:author="Karolin Edigkaufer" w:date="2014-03-16T13:46:00Z" w:initials="KE">
     <w:p>
       <w:pPr>
         <w:pStyle w:val="Kommentartext"/>
@@ -9338,11 +10132,11 @@
         <w:annotationRef/>
       </w:r>
       <w:r>
-        <w:t>Hier könnten wir einige grundlegende Dinge über Threads und Threadprogrammierung schreiben</w:t>
+        <w:t>Bild einfügen</w:t>
       </w:r>
     </w:p>
   </w:comment>
-  <w:comment w:id="95" w:author="Dennis" w:date="2014-03-16T13:46:00Z" w:initials="D">
+  <w:comment w:id="124" w:author="Karolin Edigkaufer" w:date="2014-03-16T13:46:00Z" w:initials="KE">
     <w:p>
       <w:pPr>
         <w:pStyle w:val="Kommentartext"/>
@@ -9354,11 +10148,11 @@
         <w:annotationRef/>
       </w:r>
       <w:r>
-        <w:t>Vergleiche mit 1.4 Vorgehensweise</w:t>
+        <w:t>Weiter ausführen</w:t>
       </w:r>
     </w:p>
   </w:comment>
-  <w:comment w:id="111" w:author="Dennis" w:date="2014-03-16T14:15:00Z" w:initials="D">
+  <w:comment w:id="125" w:author="Karolin Edigkaufer" w:date="2014-03-16T13:46:00Z" w:initials="KE">
     <w:p>
       <w:pPr>
         <w:pStyle w:val="Kommentartext"/>
@@ -9370,11 +10164,11 @@
         <w:annotationRef/>
       </w:r>
       <w:r>
-        <w:t>Nicht mehr up to date</w:t>
+        <w:t>Hier sollte Dennis was über Thread schreiben</w:t>
       </w:r>
     </w:p>
   </w:comment>
-  <w:comment w:id="128" w:author="Karolin Edigkaufer" w:date="2014-03-16T13:46:00Z" w:initials="KE">
+  <w:comment w:id="131" w:author="Karolin Edigkaufer" w:date="2014-03-16T13:46:00Z" w:initials="KE">
     <w:p>
       <w:pPr>
         <w:pStyle w:val="Kommentartext"/>
@@ -9390,7 +10184,7 @@
       </w:r>
     </w:p>
   </w:comment>
-  <w:comment w:id="129" w:author="Karolin Edigkaufer" w:date="2014-03-16T13:46:00Z" w:initials="KE">
+  <w:comment w:id="132" w:author="Karolin Edigkaufer" w:date="2014-03-16T13:46:00Z" w:initials="KE">
     <w:p>
       <w:pPr>
         <w:pStyle w:val="Kommentartext"/>
@@ -9401,56 +10195,13 @@
         </w:rPr>
         <w:annotationRef/>
       </w:r>
-      <w:r>
-        <w:t>Weiter ausführen</w:t>
-      </w:r>
-    </w:p>
-  </w:comment>
-  <w:comment w:id="130" w:author="Karolin Edigkaufer" w:date="2014-03-16T13:46:00Z" w:initials="KE">
-    <w:p>
-      <w:pPr>
-        <w:pStyle w:val="Kommentartext"/>
-      </w:pPr>
-      <w:r>
-        <w:rPr>
-          <w:rStyle w:val="Kommentarzeichen"/>
-        </w:rPr>
-        <w:annotationRef/>
-      </w:r>
-      <w:r>
-        <w:t>Hier sollte Dennis was über Thread schreiben</w:t>
-      </w:r>
-    </w:p>
-  </w:comment>
-  <w:comment w:id="135" w:author="Karolin Edigkaufer" w:date="2014-03-16T13:46:00Z" w:initials="KE">
-    <w:p>
-      <w:pPr>
-        <w:pStyle w:val="Kommentartext"/>
-      </w:pPr>
-      <w:r>
-        <w:rPr>
-          <w:rStyle w:val="Kommentarzeichen"/>
-        </w:rPr>
-        <w:annotationRef/>
-      </w:r>
-      <w:r>
-        <w:t>Bild einfügen</w:t>
-      </w:r>
-    </w:p>
-  </w:comment>
-  <w:comment w:id="136" w:author="Karolin Edigkaufer" w:date="2014-03-16T13:46:00Z" w:initials="KE">
-    <w:p>
-      <w:pPr>
-        <w:pStyle w:val="Kommentartext"/>
-      </w:pPr>
-      <w:r>
-        <w:rPr>
-          <w:rStyle w:val="Kommentarzeichen"/>
-        </w:rPr>
-        <w:annotationRef/>
-      </w:r>
-      <w:r>
-        <w:t>Evtl Bild</w:t>
+      <w:proofErr w:type="spellStart"/>
+      <w:r>
+        <w:t>Evtl</w:t>
+      </w:r>
+      <w:proofErr w:type="spellEnd"/>
+      <w:r>
+        <w:t xml:space="preserve"> Bild</w:t>
       </w:r>
     </w:p>
   </w:comment>
@@ -9790,7 +10541,7 @@
         <w:noProof/>
         <w:color w:val="A6A6A6" w:themeColor="background1" w:themeShade="A6"/>
       </w:rPr>
-      <w:t>6</w:t>
+      <w:t>14</w:t>
     </w:r>
     <w:r>
       <w:rPr>
@@ -10029,7 +10780,21 @@
       <w:rPr>
         <w:color w:val="A6A6A6" w:themeColor="background1" w:themeShade="A6"/>
       </w:rPr>
-      <w:t>Koppelung einer Bewegungsentwicklung für humanoide Roboter</w:t>
+      <w:t xml:space="preserve">Koppelung einer Bewegungsentwicklung für </w:t>
+    </w:r>
+    <w:proofErr w:type="spellStart"/>
+    <w:r>
+      <w:rPr>
+        <w:color w:val="A6A6A6" w:themeColor="background1" w:themeShade="A6"/>
+      </w:rPr>
+      <w:t>humanoide</w:t>
+    </w:r>
+    <w:proofErr w:type="spellEnd"/>
+    <w:r>
+      <w:rPr>
+        <w:color w:val="A6A6A6" w:themeColor="background1" w:themeShade="A6"/>
+      </w:rPr>
+      <w:t xml:space="preserve"> Roboter</w:t>
     </w:r>
     <w:r>
       <w:rPr>
@@ -10325,8 +11090,13 @@
       </mc:AlternateContent>
     </w:r>
     <w:r>
-      <w:t>Dennis Alles und Karolin Edigkaufer</w:t>
+      <w:t xml:space="preserve">Dennis Alles und Karolin </w:t>
     </w:r>
+    <w:proofErr w:type="spellStart"/>
+    <w:r>
+      <w:t>Edigkaufer</w:t>
+    </w:r>
+    <w:proofErr w:type="spellEnd"/>
     <w:r>
       <w:tab/>
     </w:r>
@@ -10344,7 +11114,7 @@
         <w:rPr>
           <w:noProof/>
         </w:rPr>
-        <w:t>Grundlagen</w:t>
+        <w:t>Umsetzung</w:t>
       </w:r>
     </w:fldSimple>
     <w:r>
@@ -10364,8 +11134,8 @@
         <w:t>Inhaltsverzeichnis</w:t>
       </w:r>
     </w:fldSimple>
-    <w:bookmarkStart w:id="139" w:name="_Toc262116031"/>
-    <w:bookmarkEnd w:id="139"/>
+    <w:bookmarkStart w:id="135" w:name="_Toc262116031"/>
+    <w:bookmarkEnd w:id="135"/>
   </w:p>
 </w:hdr>
 </file>
@@ -10384,7 +11154,49 @@
       <w:rPr>
         <w:color w:val="A6A6A6" w:themeColor="background1" w:themeShade="A6"/>
       </w:rPr>
-      <w:t xml:space="preserve">Evaluation von Configurations -, Depolyment - und Patchmanagementtools für Linux – Server </w:t>
+      <w:t xml:space="preserve">Evaluation von </w:t>
+    </w:r>
+    <w:proofErr w:type="spellStart"/>
+    <w:r>
+      <w:rPr>
+        <w:color w:val="A6A6A6" w:themeColor="background1" w:themeShade="A6"/>
+      </w:rPr>
+      <w:t>Configurations</w:t>
+    </w:r>
+    <w:proofErr w:type="spellEnd"/>
+    <w:r>
+      <w:rPr>
+        <w:color w:val="A6A6A6" w:themeColor="background1" w:themeShade="A6"/>
+      </w:rPr>
+      <w:t xml:space="preserve"> -, </w:t>
+    </w:r>
+    <w:proofErr w:type="spellStart"/>
+    <w:r>
+      <w:rPr>
+        <w:color w:val="A6A6A6" w:themeColor="background1" w:themeShade="A6"/>
+      </w:rPr>
+      <w:t>Depolyment</w:t>
+    </w:r>
+    <w:proofErr w:type="spellEnd"/>
+    <w:r>
+      <w:rPr>
+        <w:color w:val="A6A6A6" w:themeColor="background1" w:themeShade="A6"/>
+      </w:rPr>
+      <w:t xml:space="preserve"> - und </w:t>
+    </w:r>
+    <w:proofErr w:type="spellStart"/>
+    <w:r>
+      <w:rPr>
+        <w:color w:val="A6A6A6" w:themeColor="background1" w:themeShade="A6"/>
+      </w:rPr>
+      <w:t>Patchmanagementtools</w:t>
+    </w:r>
+    <w:proofErr w:type="spellEnd"/>
+    <w:r>
+      <w:rPr>
+        <w:color w:val="A6A6A6" w:themeColor="background1" w:themeShade="A6"/>
+      </w:rPr>
+      <w:t xml:space="preserve"> für Linux – Server </w:t>
     </w:r>
   </w:p>
   <w:p>
@@ -18925,7 +19737,7 @@
 </file>
 
 <file path=customXml/itemProps1.xml><?xml version="1.0" encoding="utf-8"?>
-<ds:datastoreItem xmlns:ds="http://schemas.openxmlformats.org/officeDocument/2006/customXml" ds:itemID="{CB6A14D2-371D-442A-B2D1-7B77FA8F570D}">
+<ds:datastoreItem xmlns:ds="http://schemas.openxmlformats.org/officeDocument/2006/customXml" ds:itemID="{E85A505D-2271-4B92-AD79-5776EBC684BC}">
   <ds:schemaRefs>
     <ds:schemaRef ds:uri="http://schemas.openxmlformats.org/officeDocument/2006/bibliography"/>
   </ds:schemaRefs>

</xml_diff>

<commit_message>
Programmstruktur/ Architektur im Kapitel Umsetzung
</commit_message>
<xml_diff>
--- a/Studienarbeit_Nao.docx
+++ b/Studienarbeit_Nao.docx
@@ -96,27 +96,7 @@
           <w:szCs w:val="32"/>
           <w:lang w:eastAsia="de-DE"/>
         </w:rPr>
-        <w:t xml:space="preserve">für </w:t>
-      </w:r>
-      <w:proofErr w:type="spellStart"/>
-      <w:r>
-        <w:rPr>
-          <w:b/>
-          <w:sz w:val="32"/>
-          <w:szCs w:val="32"/>
-          <w:lang w:eastAsia="de-DE"/>
-        </w:rPr>
-        <w:t>humanoide</w:t>
-      </w:r>
-      <w:proofErr w:type="spellEnd"/>
-      <w:r>
-        <w:rPr>
-          <w:b/>
-          <w:sz w:val="32"/>
-          <w:szCs w:val="32"/>
-          <w:lang w:eastAsia="de-DE"/>
-        </w:rPr>
-        <w:t xml:space="preserve"> Roboter</w:t>
+        <w:t>für humanoide Roboter</w:t>
       </w:r>
     </w:p>
     <w:p>
@@ -318,23 +298,7 @@
           <w:szCs w:val="20"/>
           <w:lang w:eastAsia="de-DE"/>
         </w:rPr>
-        <w:t xml:space="preserve">Bachelor </w:t>
-      </w:r>
-      <w:proofErr w:type="spellStart"/>
-      <w:r>
-        <w:rPr>
-          <w:szCs w:val="20"/>
-          <w:lang w:eastAsia="de-DE"/>
-        </w:rPr>
-        <w:t>of</w:t>
-      </w:r>
-      <w:proofErr w:type="spellEnd"/>
-      <w:r>
-        <w:rPr>
-          <w:szCs w:val="20"/>
-          <w:lang w:eastAsia="de-DE"/>
-        </w:rPr>
-        <w:t xml:space="preserve"> Engineering</w:t>
+        <w:t>Bachelor of Engineering</w:t>
       </w:r>
     </w:p>
     <w:p>
@@ -640,18 +604,8 @@
           <w:szCs w:val="20"/>
           <w:lang w:eastAsia="de-DE"/>
         </w:rPr>
-        <w:t xml:space="preserve">Karolin </w:t>
-      </w:r>
-      <w:proofErr w:type="spellStart"/>
-      <w:r>
-        <w:rPr>
-          <w:b/>
-          <w:szCs w:val="20"/>
-          <w:lang w:eastAsia="de-DE"/>
-        </w:rPr>
-        <w:t>Edigkaufer</w:t>
-      </w:r>
-      <w:proofErr w:type="spellEnd"/>
+        <w:t>Karolin Edigkaufer</w:t>
+      </w:r>
     </w:p>
     <w:p>
       <w:pPr>
@@ -850,23 +804,7 @@
           <w:szCs w:val="20"/>
           <w:lang w:eastAsia="de-DE"/>
         </w:rPr>
-        <w:t xml:space="preserve"> (Karolin </w:t>
-      </w:r>
-      <w:proofErr w:type="spellStart"/>
-      <w:r>
-        <w:rPr>
-          <w:szCs w:val="20"/>
-          <w:lang w:eastAsia="de-DE"/>
-        </w:rPr>
-        <w:t>Edigkaufer</w:t>
-      </w:r>
-      <w:proofErr w:type="spellEnd"/>
-      <w:r>
-        <w:rPr>
-          <w:szCs w:val="20"/>
-          <w:lang w:eastAsia="de-DE"/>
-        </w:rPr>
-        <w:t>)</w:t>
+        <w:t xml:space="preserve"> (Karolin Edigkaufer)</w:t>
       </w:r>
     </w:p>
     <w:p>
@@ -934,17 +872,8 @@
           <w:szCs w:val="20"/>
           <w:lang w:eastAsia="de-DE"/>
         </w:rPr>
-        <w:t xml:space="preserve">Prof. Dr. Hans-Jörg </w:t>
-      </w:r>
-      <w:proofErr w:type="spellStart"/>
-      <w:r>
-        <w:rPr>
-          <w:szCs w:val="20"/>
-          <w:lang w:eastAsia="de-DE"/>
-        </w:rPr>
-        <w:t>Haubner</w:t>
-      </w:r>
-      <w:proofErr w:type="spellEnd"/>
+        <w:t>Prof. Dr. Hans-Jörg Haubner</w:t>
+      </w:r>
     </w:p>
     <w:p>
       <w:pPr>
@@ -5156,23 +5085,7 @@
     </w:p>
     <w:p>
       <w:r>
-        <w:t xml:space="preserve">Die Studienarbeit beschäftigt sich mit dem System Kinect von Microsoft und einem </w:t>
-      </w:r>
-      <w:proofErr w:type="spellStart"/>
-      <w:r>
-        <w:t>humaoiden</w:t>
-      </w:r>
-      <w:proofErr w:type="spellEnd"/>
-      <w:r>
-        <w:t xml:space="preserve"> Roboter </w:t>
-      </w:r>
-      <w:proofErr w:type="spellStart"/>
-      <w:r>
-        <w:t>Nao</w:t>
-      </w:r>
-      <w:proofErr w:type="spellEnd"/>
-      <w:r>
-        <w:t xml:space="preserve">. Die Kinect ist eine Hardware zur </w:t>
+        <w:t xml:space="preserve">Die Studienarbeit beschäftigt sich mit dem System Kinect von Microsoft und einem humaoiden Roboter Nao. Die Kinect ist eine Hardware zur </w:t>
       </w:r>
       <w:commentRangeStart w:id="11"/>
       <w:r>
@@ -5277,23 +5190,7 @@
         <w:fldChar w:fldCharType="begin"/>
       </w:r>
       <w:r>
-        <w:instrText xml:space="preserve"> XE "DHBW" \f "</w:instrText>
-      </w:r>
-      <w:proofErr w:type="spellStart"/>
-      <w:r>
-        <w:instrText>abk</w:instrText>
-      </w:r>
-      <w:proofErr w:type="spellEnd"/>
-      <w:r>
-        <w:instrText>" \t "Duale Hochschule Baden-</w:instrText>
-      </w:r>
-      <w:proofErr w:type="spellStart"/>
-      <w:r>
-        <w:instrText>Würrtemberg</w:instrText>
-      </w:r>
-      <w:proofErr w:type="spellEnd"/>
-      <w:r>
-        <w:instrText xml:space="preserve">" </w:instrText>
+        <w:instrText xml:space="preserve"> XE "DHBW" \f "abk" \t "Duale Hochschule Baden-Würrtemberg" </w:instrText>
       </w:r>
       <w:r>
         <w:fldChar w:fldCharType="end"/>
@@ -5312,15 +5209,7 @@
         </w:r>
       </w:ins>
       <w:r>
-        <w:t xml:space="preserve">. Zur Verfügung steht ein Labor mit einem </w:t>
-      </w:r>
-      <w:proofErr w:type="spellStart"/>
-      <w:r>
-        <w:t>Nao</w:t>
-      </w:r>
-      <w:proofErr w:type="spellEnd"/>
-      <w:r>
-        <w:t xml:space="preserve"> und einem Rechner, auf dem alle relevanten Dokumente und Prog</w:t>
+        <w:t>. Zur Verfügung steht ein Labor mit einem Nao und einem Rechner, auf dem alle relevanten Dokumente und Prog</w:t>
       </w:r>
       <w:r>
         <w:t>ramme genutzt werden können. Zu</w:t>
@@ -5428,15 +5317,7 @@
         </w:r>
       </w:ins>
       <w:r>
-        <w:t xml:space="preserve"> Roboter </w:t>
-      </w:r>
-      <w:proofErr w:type="spellStart"/>
-      <w:r>
-        <w:t>Nao</w:t>
-      </w:r>
-      <w:proofErr w:type="spellEnd"/>
-      <w:r>
-        <w:t xml:space="preserve"> </w:t>
+        <w:t xml:space="preserve"> Roboter Nao </w:t>
       </w:r>
       <w:ins w:id="35" w:author="Dennis" w:date="2014-03-16T12:02:00Z">
         <w:r>
@@ -5444,15 +5325,7 @@
         </w:r>
       </w:ins>
       <w:r>
-        <w:t xml:space="preserve">verschiedene </w:t>
-      </w:r>
-      <w:proofErr w:type="gramStart"/>
-      <w:r>
-        <w:t>Bewegung</w:t>
-      </w:r>
-      <w:proofErr w:type="gramEnd"/>
-      <w:r>
-        <w:t xml:space="preserve"> beigebracht, die er auf Befehl automatisiert ausführen kann.</w:t>
+        <w:t>verschiedene Bewegung beigebracht, die er auf Befehl automatisiert ausführen kann.</w:t>
       </w:r>
     </w:p>
     <w:p>
@@ -5465,15 +5338,7 @@
     </w:p>
     <w:p>
       <w:r>
-        <w:t xml:space="preserve">Der Ablauf des programmierten Spiels kann in drei Schritte unterteilt werden. Im ersten Schritt führt </w:t>
-      </w:r>
-      <w:proofErr w:type="spellStart"/>
-      <w:r>
-        <w:t>Nao</w:t>
-      </w:r>
-      <w:proofErr w:type="spellEnd"/>
-      <w:r>
-        <w:t xml:space="preserve"> eine der programmierten Bewegungen vor. Sobald die Roboterbewegung vollendet ist, beginnt Schritt zwei, in dem die Kinect die Bewegung des Spielers aufnimmt. Gleichzeitig läuft eine festgelegte Zeit herunter. Die Aufgabe des Spielers ist es innerhalb der Zeit vom Roboter durchgeführte Bewegung möglich ähnlich nachzuahmen. Nach dem Ablauf der Zeit beginnt Schritt drei, bei dem die getätigte Benutzerbewegung mit der programmierten Roboterbeweg</w:t>
+        <w:t>Der Ablauf des programmierten Spiels kann in drei Schritte unterteilt werden. Im ersten Schritt führt Nao eine der programmierten Bewegungen vor. Sobald die Roboterbewegung vollendet ist, beginnt Schritt zwei, in dem die Kinect die Bewegung des Spielers aufnimmt. Gleichzeitig läuft eine festgelegte Zeit herunter. Die Aufgabe des Spielers ist es innerhalb der Zeit vom Roboter durchgeführte Bewegung möglich ähnlich nachzuahmen. Nach dem Ablauf der Zeit beginnt Schritt drei, bei dem die getätigte Benutzerbewegung mit der programmierten Roboterbeweg</w:t>
       </w:r>
       <w:r>
         <w:t>ung vom System verglichen wird.</w:t>
@@ -5496,15 +5361,7 @@
     </w:p>
     <w:p>
       <w:r>
-        <w:t xml:space="preserve">Die geplante Vorgehensweise sieht vor zu Beginn dem </w:t>
-      </w:r>
-      <w:proofErr w:type="spellStart"/>
-      <w:r>
-        <w:t>Nao</w:t>
-      </w:r>
-      <w:proofErr w:type="spellEnd"/>
-      <w:r>
-        <w:t xml:space="preserve"> verschiedene einfache Bewegungen einzuprogrammieren. Anschließend wird die Kinect mit einem Skeleton Stream programmiert und die Winkel </w:t>
+        <w:t xml:space="preserve">Die geplante Vorgehensweise sieht vor zu Beginn dem Nao verschiedene einfache Bewegungen einzuprogrammieren. Anschließend wird die Kinect mit einem Skeleton Stream programmiert und die Winkel </w:t>
       </w:r>
       <w:r>
         <w:t xml:space="preserve">am Ende einer Bewegung berechnet, die bei den Bewegungen entstehen. Diese sollen dann mit den Winkel des Roboters verglichen und gewertet werden. Das Ergebnis soll in einer übersichtlichen </w:t>
@@ -5706,23 +5563,7 @@
     </w:p>
     <w:p>
       <w:r>
-        <w:t xml:space="preserve">Die Kinect ist eine Hardware aus dem Hause Microsoft in Zusammenarbeit mit dem Unternehmen </w:t>
-      </w:r>
-      <w:proofErr w:type="spellStart"/>
-      <w:r>
-        <w:t>PrimeSense</w:t>
-      </w:r>
-      <w:proofErr w:type="spellEnd"/>
-      <w:r>
-        <w:t xml:space="preserve">. Sie wurde zunächst für die Steuerung der Spielekonsole Xbox360 entwickelt. Die Kinect setzt wie auch die Nintendo Wii oder </w:t>
-      </w:r>
-      <w:proofErr w:type="spellStart"/>
-      <w:r>
-        <w:t>Sonys</w:t>
-      </w:r>
-      <w:proofErr w:type="spellEnd"/>
-      <w:r>
-        <w:t xml:space="preserve"> Move auf den Körpereinsatz des Benutzers. Der große Unterschied liegt aber darin, dass der Benutzer keinen Controller in der Hand halten muss. Bei der Kinect wird der ganze Körper zum „Controller“. Die Kinect-Kamera ist eine Leiste aus vielen Sensoren (siehe Abbildung</w:t>
+        <w:t>Die Kinect ist eine Hardware aus dem Hause Microsoft in Zusammenarbeit mit dem Unternehmen PrimeSense. Sie wurde zunächst für die Steuerung der Spielekonsole Xbox360 entwickelt. Die Kinect setzt wie auch die Nintendo Wii oder Sonys Move auf den Körpereinsatz des Benutzers. Der große Unterschied liegt aber darin, dass der Benutzer keinen Controller in der Hand halten muss. Bei der Kinect wird der ganze Körper zum „Controller“. Die Kinect-Kamera ist eine Leiste aus vielen Sensoren (siehe Abbildung</w:t>
       </w:r>
       <w:r>
         <w:t xml:space="preserve"> </w:t>
@@ -5820,15 +5661,7 @@
         <w:fldChar w:fldCharType="begin"/>
       </w:r>
       <w:r>
-        <w:instrText xml:space="preserve"> XE "SDK" \f "</w:instrText>
-      </w:r>
-      <w:proofErr w:type="spellStart"/>
-      <w:r>
-        <w:instrText>abk</w:instrText>
-      </w:r>
-      <w:proofErr w:type="spellEnd"/>
-      <w:r>
-        <w:instrText xml:space="preserve">" \t "Software Development Kit" </w:instrText>
+        <w:instrText xml:space="preserve"> XE "SDK" \f "abk" \t "Software Development Kit" </w:instrText>
       </w:r>
       <w:r>
         <w:fldChar w:fldCharType="end"/>
@@ -5964,15 +5797,7 @@
         <w:t>ausgerichtet werden können, befindet sich z</w:t>
       </w:r>
       <w:r>
-        <w:t xml:space="preserve">wischen der Kameraleiste und dem </w:t>
-      </w:r>
-      <w:proofErr w:type="spellStart"/>
-      <w:r>
-        <w:t>Standfuß</w:t>
-      </w:r>
-      <w:proofErr w:type="spellEnd"/>
-      <w:r>
-        <w:t xml:space="preserve"> ein Motor</w:t>
+        <w:t>wischen der Kameraleiste und dem Standfuß ein Motor</w:t>
       </w:r>
       <w:r>
         <w:t>. Mithilfe dieses Motors kann die Sensoren-Leiste um 27° geneigt werden.</w:t>
@@ -6208,23 +6033,7 @@
     </w:p>
     <w:p>
       <w:r>
-        <w:t>Bei dem Infrarot-Projektor handelt es sich um einen Klasse 1-Laser mit einer Wellenlänge von 830 nm. Da wir Menschen nur eine Wellenlänge von ca. 380 </w:t>
-      </w:r>
-      <w:proofErr w:type="spellStart"/>
-      <w:r>
-        <w:t>nm</w:t>
-      </w:r>
-      <w:proofErr w:type="spellEnd"/>
-      <w:r>
-        <w:t xml:space="preserve"> bis ca. 780 </w:t>
-      </w:r>
-      <w:proofErr w:type="spellStart"/>
-      <w:r>
-        <w:t>nm</w:t>
-      </w:r>
-      <w:proofErr w:type="spellEnd"/>
-      <w:r>
-        <w:t xml:space="preserve"> </w:t>
+        <w:t xml:space="preserve">Bei dem Infrarot-Projektor handelt es sich um einen Klasse 1-Laser mit einer Wellenlänge von 830 nm. Da wir Menschen nur eine Wellenlänge von ca. 380 nm bis ca. 780 nm </w:t>
       </w:r>
       <w:r>
         <w:lastRenderedPageBreak/>
@@ -6264,15 +6073,7 @@
         <w:fldChar w:fldCharType="begin"/>
       </w:r>
       <w:r>
-        <w:instrText xml:space="preserve"> XE "VGA" \f "</w:instrText>
-      </w:r>
-      <w:proofErr w:type="spellStart"/>
-      <w:r>
-        <w:instrText>abk</w:instrText>
-      </w:r>
-      <w:proofErr w:type="spellEnd"/>
-      <w:r>
-        <w:instrText xml:space="preserve">" \t "Video Graphics Array" </w:instrText>
+        <w:instrText xml:space="preserve"> XE "VGA" \f "abk" \t "Video Graphics Array" </w:instrText>
       </w:r>
       <w:r>
         <w:fldChar w:fldCharType="end"/>
@@ -6543,15 +6344,7 @@
     </w:p>
     <w:p>
       <w:r>
-        <w:t xml:space="preserve">Zunächst erschien die Kinect im November 2010 als zusätzliche Xbox-Hardware ohne Pläne für PC-Treiber. Viele Leuten wollten die Kinect aber in Verbindung mit einem PC bedienen können, worauf das Unternehmen </w:t>
-      </w:r>
-      <w:proofErr w:type="spellStart"/>
-      <w:r>
-        <w:t>Adafruit</w:t>
-      </w:r>
-      <w:proofErr w:type="spellEnd"/>
-      <w:r>
-        <w:t xml:space="preserve"> Industries eine Prämie von 1000 US-Dollar für den ersten funktionieren PC-Treiber anbot. Microsoft dachte, dass es sich </w:t>
+        <w:t xml:space="preserve">Zunächst erschien die Kinect im November 2010 als zusätzliche Xbox-Hardware ohne Pläne für PC-Treiber. Viele Leuten wollten die Kinect aber in Verbindung mit einem PC bedienen können, worauf das Unternehmen Adafruit Industries eine Prämie von 1000 US-Dollar für den ersten funktionieren PC-Treiber anbot. Microsoft dachte, dass es sich </w:t>
       </w:r>
       <w:r>
         <w:t>bei den Programmierungen</w:t>
@@ -6560,13 +6353,8 @@
         <w:t xml:space="preserve"> um Hacking-Versuche</w:t>
       </w:r>
       <w:r>
-        <w:t xml:space="preserve"> im Sinne von Raubkopien oder </w:t>
-      </w:r>
-      <w:proofErr w:type="spellStart"/>
-      <w:r>
-        <w:t>Cheaten</w:t>
-      </w:r>
-      <w:proofErr w:type="spellEnd"/>
+        <w:t xml:space="preserve"> im Sinne von Raubkopien oder Cheaten</w:t>
+      </w:r>
       <w:r>
         <w:t xml:space="preserve"> handelt</w:t>
       </w:r>
@@ -6678,57 +6466,23 @@
       </w:pPr>
       <w:bookmarkStart w:id="52" w:name="_Ref381795262"/>
       <w:bookmarkStart w:id="53" w:name="_Toc382747450"/>
-      <w:proofErr w:type="spellStart"/>
-      <w:r>
-        <w:t>Humanoide</w:t>
-      </w:r>
-      <w:proofErr w:type="spellEnd"/>
-      <w:r>
-        <w:t xml:space="preserve"> Roboter</w:t>
+      <w:r>
+        <w:t>Humanoide Roboter</w:t>
       </w:r>
       <w:bookmarkStart w:id="54" w:name="_Toc262116040"/>
       <w:bookmarkStart w:id="55" w:name="_Toc333403709"/>
       <w:bookmarkEnd w:id="52"/>
       <w:r>
-        <w:t xml:space="preserve">: </w:t>
-      </w:r>
-      <w:proofErr w:type="spellStart"/>
-      <w:r>
-        <w:t>Nao</w:t>
+        <w:t>: Nao</w:t>
       </w:r>
       <w:bookmarkEnd w:id="53"/>
-      <w:proofErr w:type="spellEnd"/>
       <w:r>
         <w:t xml:space="preserve"> </w:t>
       </w:r>
     </w:p>
     <w:p>
       <w:r>
-        <w:t xml:space="preserve">Ein </w:t>
-      </w:r>
-      <w:proofErr w:type="spellStart"/>
-      <w:r>
-        <w:t>humanoider</w:t>
-      </w:r>
-      <w:proofErr w:type="spellEnd"/>
-      <w:r>
-        <w:t xml:space="preserve"> Roboter ist ein Roboter, der dem Mensch nachempfunden ist und dessen Bewegungen </w:t>
-      </w:r>
-      <w:proofErr w:type="gramStart"/>
-      <w:r>
-        <w:t>die eines</w:t>
-      </w:r>
-      <w:proofErr w:type="gramEnd"/>
-      <w:r>
-        <w:t xml:space="preserve"> Menschen ähneln. Genutzt werden </w:t>
-      </w:r>
-      <w:proofErr w:type="spellStart"/>
-      <w:r>
-        <w:t>humanoide</w:t>
-      </w:r>
-      <w:proofErr w:type="spellEnd"/>
-      <w:r>
-        <w:t xml:space="preserve"> Roboter zumeist in der Servicerobotik, zum Beispiel als Haushaltshilfe für häufig anfallende Aufgaben. </w:t>
+        <w:t xml:space="preserve">Ein humanoider Roboter ist ein Roboter, der dem Mensch nachempfunden ist und dessen Bewegungen die eines Menschen ähneln. Genutzt werden humanoide Roboter zumeist in der Servicerobotik, zum Beispiel als Haushaltshilfe für häufig anfallende Aufgaben. </w:t>
       </w:r>
       <w:r>
         <w:t xml:space="preserve">Staubsaugen, Spülmaschine ausräumen oder Toilette putzen sind Aufgaben, die in Zukunft </w:t>
@@ -6741,15 +6495,7 @@
         <w:t>Zahlreiche Unternehmen und Einrichtungen befassen sich derzeit mit</w:t>
       </w:r>
       <w:r>
-        <w:t xml:space="preserve"> der Entwicklung und dem Testen von </w:t>
-      </w:r>
-      <w:proofErr w:type="spellStart"/>
-      <w:r>
-        <w:t>humanoiden</w:t>
-      </w:r>
-      <w:proofErr w:type="spellEnd"/>
-      <w:r>
-        <w:t xml:space="preserve"> Robotern. D</w:t>
+        <w:t xml:space="preserve"> der Entwicklung und dem Testen von humanoiden Robotern. D</w:t>
       </w:r>
       <w:r>
         <w:t xml:space="preserve">arunter </w:t>
@@ -6758,15 +6504,7 @@
         <w:t xml:space="preserve">sind auch namenhafte Firmen und Universitäten, wie </w:t>
       </w:r>
       <w:r>
-        <w:t xml:space="preserve">das Karlsruher Institut für Technologie, das </w:t>
-      </w:r>
-      <w:proofErr w:type="spellStart"/>
-      <w:r>
-        <w:t>Frauenhofer</w:t>
-      </w:r>
-      <w:proofErr w:type="spellEnd"/>
-      <w:r>
-        <w:t xml:space="preserve"> Institut</w:t>
+        <w:t>das Karlsruher Institut für Technologie, das Frauenhofer Institut</w:t>
       </w:r>
       <w:r>
         <w:t>, Toyota</w:t>
@@ -6871,12 +6609,10 @@
       </w:pPr>
       <w:bookmarkStart w:id="56" w:name="_Toc382747451"/>
       <w:commentRangeStart w:id="57"/>
-      <w:proofErr w:type="spellStart"/>
       <w:r>
         <w:t>Nao</w:t>
       </w:r>
       <w:commentRangeEnd w:id="57"/>
-      <w:proofErr w:type="spellEnd"/>
       <w:r>
         <w:rPr>
           <w:rStyle w:val="Kommentarzeichen"/>
@@ -6890,77 +6626,8 @@
       <w:bookmarkEnd w:id="56"/>
     </w:p>
     <w:p>
-      <w:proofErr w:type="spellStart"/>
-      <w:r>
-        <w:t>Nao</w:t>
-      </w:r>
-      <w:proofErr w:type="spellEnd"/>
-      <w:r>
-        <w:t xml:space="preserve"> ist ein 58cm großer </w:t>
-      </w:r>
-      <w:proofErr w:type="spellStart"/>
-      <w:r>
-        <w:t>humanoider</w:t>
-      </w:r>
-      <w:proofErr w:type="spellEnd"/>
-      <w:r>
-        <w:t xml:space="preserve"> Roboter der Firma </w:t>
-      </w:r>
-      <w:proofErr w:type="spellStart"/>
-      <w:r>
-        <w:t>Aldeberan</w:t>
-      </w:r>
-      <w:proofErr w:type="spellEnd"/>
-      <w:r>
-        <w:t xml:space="preserve"> </w:t>
-      </w:r>
-      <w:proofErr w:type="spellStart"/>
-      <w:r>
-        <w:t>Robotics</w:t>
-      </w:r>
-      <w:proofErr w:type="spellEnd"/>
-      <w:r>
-        <w:t xml:space="preserve"> aus Frankreich. Die erste Version des </w:t>
-      </w:r>
-      <w:proofErr w:type="spellStart"/>
-      <w:r>
-        <w:t>Nao</w:t>
-      </w:r>
-      <w:proofErr w:type="spellEnd"/>
-      <w:r>
-        <w:t xml:space="preserve"> </w:t>
-      </w:r>
-      <w:proofErr w:type="gramStart"/>
-      <w:r>
-        <w:t>erschien ....</w:t>
-      </w:r>
-      <w:proofErr w:type="gramEnd"/>
-      <w:r>
-        <w:t xml:space="preserve"> </w:t>
-      </w:r>
-      <w:proofErr w:type="spellStart"/>
-      <w:r>
-        <w:t>to</w:t>
-      </w:r>
-      <w:proofErr w:type="spellEnd"/>
-      <w:r>
-        <w:t xml:space="preserve"> </w:t>
-      </w:r>
-      <w:proofErr w:type="spellStart"/>
-      <w:r>
-        <w:t>be</w:t>
-      </w:r>
-      <w:proofErr w:type="spellEnd"/>
-      <w:r>
-        <w:t xml:space="preserve"> </w:t>
-      </w:r>
-      <w:proofErr w:type="spellStart"/>
-      <w:r>
-        <w:t>continued</w:t>
-      </w:r>
-      <w:proofErr w:type="spellEnd"/>
-      <w:r>
-        <w:t>.</w:t>
+      <w:r>
+        <w:t>Nao ist ein 58cm großer humanoider Roboter der Firma Aldeberan Robotics aus Frankreich. Die erste Version des Nao erschien .... to be continued.</w:t>
       </w:r>
     </w:p>
     <w:p/>
@@ -6977,23 +6644,7 @@
     <w:p>
       <w:commentRangeStart w:id="59"/>
       <w:r>
-        <w:t xml:space="preserve">Der </w:t>
-      </w:r>
-      <w:proofErr w:type="spellStart"/>
-      <w:r>
-        <w:t>humanoide</w:t>
-      </w:r>
-      <w:proofErr w:type="spellEnd"/>
-      <w:r>
-        <w:t xml:space="preserve"> Roboter </w:t>
-      </w:r>
-      <w:proofErr w:type="spellStart"/>
-      <w:r>
-        <w:t>Nao</w:t>
-      </w:r>
-      <w:proofErr w:type="spellEnd"/>
-      <w:r>
-        <w:t xml:space="preserve"> hat einen integrierten Akku, welcher ca. eine Stunde genutzt werden kann und </w:t>
+        <w:t xml:space="preserve">Der humanoide Roboter Nao hat einen integrierten Akku, welcher ca. eine Stunde genutzt werden kann und </w:t>
       </w:r>
       <w:del w:id="60" w:author="Dennis" w:date="2014-03-16T13:43:00Z">
         <w:r>
@@ -7038,15 +6689,7 @@
     </w:p>
     <w:p>
       <w:r>
-        <w:t xml:space="preserve">Zur Kommunikation zwischen Computer und Roboter verfügt </w:t>
-      </w:r>
-      <w:proofErr w:type="spellStart"/>
-      <w:r>
-        <w:t>Nao</w:t>
-      </w:r>
-      <w:proofErr w:type="spellEnd"/>
-      <w:r>
-        <w:t xml:space="preserve"> über Ethernet und </w:t>
+        <w:t xml:space="preserve">Zur Kommunikation zwischen Computer und Roboter verfügt Nao über Ethernet und </w:t>
       </w:r>
       <w:commentRangeStart w:id="62"/>
       <w:r>
@@ -7089,24 +6732,11 @@
       <w:r>
         <w:t xml:space="preserve"> hat </w:t>
       </w:r>
-      <w:proofErr w:type="spellStart"/>
-      <w:r>
-        <w:t>Nao</w:t>
-      </w:r>
-      <w:proofErr w:type="spellEnd"/>
-      <w:r>
-        <w:t xml:space="preserve"> </w:t>
-      </w:r>
-      <w:r>
-        <w:t xml:space="preserve">14 eingebaute Motoren, um die Bewegungen so </w:t>
-      </w:r>
-      <w:proofErr w:type="spellStart"/>
-      <w:r>
-        <w:t>humanoid</w:t>
-      </w:r>
-      <w:proofErr w:type="spellEnd"/>
-      <w:r>
-        <w:t xml:space="preserve"> als nur möglich aussehen zu lassen. Sechs davon sind für Armbewegungen, sechs für Hüft- und Beinbewegungen und zwei für den Kopf zuständig. Dabei gibt es </w:t>
+      <w:r>
+        <w:t xml:space="preserve">Nao </w:t>
+      </w:r>
+      <w:r>
+        <w:t xml:space="preserve">14 eingebaute Motoren, um die Bewegungen so humanoid als nur möglich aussehen zu lassen. Sechs davon sind für Armbewegungen, sechs für Hüft- und Beinbewegungen und zwei für den Kopf zuständig. Dabei gibt es </w:t>
       </w:r>
       <w:commentRangeStart w:id="65"/>
       <w:r>
@@ -7195,15 +6825,7 @@
         </w:r>
       </w:fldSimple>
       <w:r>
-        <w:t xml:space="preserve">: Die Lage der Motoren beim </w:t>
-      </w:r>
-      <w:proofErr w:type="spellStart"/>
-      <w:r>
-        <w:t>Nao</w:t>
-      </w:r>
-      <w:proofErr w:type="spellEnd"/>
-      <w:r>
-        <w:t xml:space="preserve"> </w:t>
+        <w:t xml:space="preserve">: Die Lage der Motoren beim Nao </w:t>
       </w:r>
       <w:sdt>
         <w:sdtPr>
@@ -7252,15 +6874,7 @@
     </w:p>
     <w:p>
       <w:r>
-        <w:t xml:space="preserve">Neben den Aktoren hat der </w:t>
-      </w:r>
-      <w:proofErr w:type="spellStart"/>
-      <w:r>
-        <w:t>Nao</w:t>
-      </w:r>
-      <w:proofErr w:type="spellEnd"/>
-      <w:r>
-        <w:t xml:space="preserve"> auch einige Sensoren, die es ihm ermöglichen Hindernisse zu erkennen, die Winkeleinstellungen zu messen und vieles mehr. </w:t>
+        <w:t xml:space="preserve">Neben den Aktoren hat der Nao auch einige Sensoren, die es ihm ermöglichen Hindernisse zu erkennen, die Winkeleinstellungen zu messen und vieles mehr. </w:t>
       </w:r>
     </w:p>
     <w:p>
@@ -7340,15 +6954,7 @@
         </w:r>
       </w:fldSimple>
       <w:r>
-        <w:t xml:space="preserve">: Die Hardwarekomponenten des </w:t>
-      </w:r>
-      <w:proofErr w:type="spellStart"/>
-      <w:r>
-        <w:t>Nao</w:t>
-      </w:r>
-      <w:proofErr w:type="spellEnd"/>
-      <w:r>
-        <w:t xml:space="preserve"> </w:t>
+        <w:t xml:space="preserve">: Die Hardwarekomponenten des Nao </w:t>
       </w:r>
       <w:sdt>
         <w:sdtPr>
@@ -7390,55 +6996,7 @@
     </w:p>
     <w:p>
       <w:r>
-        <w:t xml:space="preserve">Auf dem </w:t>
-      </w:r>
-      <w:proofErr w:type="spellStart"/>
-      <w:r>
-        <w:t>Nao</w:t>
-      </w:r>
-      <w:proofErr w:type="spellEnd"/>
-      <w:r>
-        <w:t xml:space="preserve"> selbst läuft ein Linux Embedded Betriebssystem, welches auf </w:t>
-      </w:r>
-      <w:proofErr w:type="spellStart"/>
-      <w:r>
-        <w:t>Gentoo</w:t>
-      </w:r>
-      <w:proofErr w:type="spellEnd"/>
-      <w:r>
-        <w:t xml:space="preserve"> basiert. </w:t>
-      </w:r>
-      <w:proofErr w:type="spellStart"/>
-      <w:r>
-        <w:t>Nao</w:t>
-      </w:r>
-      <w:proofErr w:type="spellEnd"/>
-      <w:r>
-        <w:t xml:space="preserve"> ist ein 32-Bit System und kann direkt mit Python und C++ angesprochen werden. Über eine Programmierschnittstelle versteht </w:t>
-      </w:r>
-      <w:proofErr w:type="spellStart"/>
-      <w:r>
-        <w:t>Nao</w:t>
-      </w:r>
-      <w:proofErr w:type="spellEnd"/>
-      <w:r>
-        <w:t xml:space="preserve"> aber auch Java, </w:t>
-      </w:r>
-      <w:proofErr w:type="spellStart"/>
-      <w:r>
-        <w:t>MathLab</w:t>
-      </w:r>
-      <w:proofErr w:type="spellEnd"/>
-      <w:r>
-        <w:t xml:space="preserve"> und .NET Sprachen, wie C#. </w:t>
-      </w:r>
-      <w:proofErr w:type="spellStart"/>
-      <w:r>
-        <w:t>Choreographe</w:t>
-      </w:r>
-      <w:proofErr w:type="spellEnd"/>
-      <w:r>
-        <w:t xml:space="preserve"> ist die Software, die vom Hersteller mitgeliefert wird. Im </w:t>
+        <w:t xml:space="preserve">Auf dem Nao selbst läuft ein Linux Embedded Betriebssystem, welches auf Gentoo basiert. Nao ist ein 32-Bit System und kann direkt mit Python und C++ angesprochen werden. Über eine Programmierschnittstelle versteht Nao aber auch Java, MathLab und .NET Sprachen, wie C#. Choreographe ist die Software, die vom Hersteller mitgeliefert wird. Im </w:t>
       </w:r>
       <w:commentRangeStart w:id="69"/>
       <w:r>
@@ -7452,15 +7010,7 @@
         <w:commentReference w:id="69"/>
       </w:r>
       <w:r>
-        <w:t xml:space="preserve">ist es möglich, vorgespeicherte Bewegungen auszuführen, </w:t>
-      </w:r>
-      <w:proofErr w:type="spellStart"/>
-      <w:r>
-        <w:t>Nao</w:t>
-      </w:r>
-      <w:proofErr w:type="spellEnd"/>
-      <w:r>
-        <w:t xml:space="preserve"> Texte sprechen zu lassen und gewisse A</w:t>
+        <w:t>ist es möglich, vorgespeicherte Bewegungen auszuführen, Nao Texte sprechen zu lassen und gewisse A</w:t>
       </w:r>
       <w:r>
         <w:t xml:space="preserve">bläufe auf ihm zu speichern, </w:t>
@@ -7500,13 +7050,8 @@
         <w:pStyle w:val="berschrift4"/>
       </w:pPr>
       <w:bookmarkStart w:id="74" w:name="_Toc382747454"/>
-      <w:proofErr w:type="spellStart"/>
-      <w:r>
-        <w:t>Nao</w:t>
-      </w:r>
-      <w:proofErr w:type="spellEnd"/>
-      <w:r>
-        <w:t xml:space="preserve"> SDK</w:t>
+      <w:r>
+        <w:t>Nao SDK</w:t>
       </w:r>
       <w:bookmarkEnd w:id="74"/>
     </w:p>
@@ -7579,31 +7124,7 @@
         </w:r>
       </w:ins>
       <w:r>
-        <w:t xml:space="preserve">. In diesem Beispiel wird der </w:t>
-      </w:r>
-      <w:proofErr w:type="spellStart"/>
-      <w:r>
-        <w:t>Nao</w:t>
-      </w:r>
-      <w:proofErr w:type="spellEnd"/>
-      <w:r>
-        <w:t xml:space="preserve"> den Text „</w:t>
-      </w:r>
-      <w:proofErr w:type="spellStart"/>
-      <w:r>
-        <w:t>Hello</w:t>
-      </w:r>
-      <w:proofErr w:type="spellEnd"/>
-      <w:r>
-        <w:t xml:space="preserve"> World </w:t>
-      </w:r>
-      <w:proofErr w:type="spellStart"/>
-      <w:r>
-        <w:t>from</w:t>
-      </w:r>
-      <w:proofErr w:type="spellEnd"/>
-      <w:r>
-        <w:t xml:space="preserve"> c sharp“ sprechen. </w:t>
+        <w:t xml:space="preserve">. In diesem Beispiel wird der Nao den Text „Hello World from c sharp“ sprechen. </w:t>
       </w:r>
     </w:p>
     <w:p>
@@ -7680,15 +7201,7 @@
       </w:fldSimple>
       <w:bookmarkEnd w:id="80"/>
       <w:r>
-        <w:t xml:space="preserve">: </w:t>
-      </w:r>
-      <w:proofErr w:type="spellStart"/>
-      <w:r>
-        <w:t>Nao</w:t>
-      </w:r>
-      <w:proofErr w:type="spellEnd"/>
-      <w:r>
-        <w:t xml:space="preserve"> Bibliothek nutzen</w:t>
+        <w:t>: Nao Bibliothek nutzen</w:t>
       </w:r>
       <w:bookmarkEnd w:id="81"/>
     </w:p>
@@ -7697,65 +7210,24 @@
         <w:pStyle w:val="berschrift4"/>
       </w:pPr>
       <w:bookmarkStart w:id="82" w:name="_Toc382747455"/>
-      <w:proofErr w:type="spellStart"/>
       <w:r>
         <w:t>NaoQi</w:t>
       </w:r>
       <w:bookmarkEnd w:id="82"/>
-      <w:proofErr w:type="spellEnd"/>
     </w:p>
     <w:p>
       <w:pPr>
         <w:pStyle w:val="berschrift4"/>
       </w:pPr>
       <w:bookmarkStart w:id="83" w:name="_Toc382747456"/>
-      <w:proofErr w:type="spellStart"/>
-      <w:r>
-        <w:t>Webots</w:t>
-      </w:r>
-      <w:proofErr w:type="spellEnd"/>
-      <w:r>
-        <w:t xml:space="preserve"> für </w:t>
-      </w:r>
-      <w:proofErr w:type="spellStart"/>
-      <w:r>
-        <w:t>Nao</w:t>
+      <w:r>
+        <w:t>Webots für Nao</w:t>
       </w:r>
       <w:bookmarkEnd w:id="83"/>
-      <w:proofErr w:type="spellEnd"/>
-    </w:p>
-    <w:p>
-      <w:proofErr w:type="spellStart"/>
-      <w:r>
-        <w:t>Webots</w:t>
-      </w:r>
-      <w:proofErr w:type="spellEnd"/>
-      <w:r>
-        <w:t xml:space="preserve"> ist die Simulation von einem </w:t>
-      </w:r>
-      <w:proofErr w:type="spellStart"/>
-      <w:r>
-        <w:t>Nao</w:t>
-      </w:r>
-      <w:proofErr w:type="spellEnd"/>
-      <w:r>
-        <w:t xml:space="preserve">. Bevor ein Stück Programmcode auf dem </w:t>
-      </w:r>
-      <w:proofErr w:type="spellStart"/>
-      <w:r>
-        <w:t>Nao</w:t>
-      </w:r>
-      <w:proofErr w:type="spellEnd"/>
-      <w:r>
-        <w:t xml:space="preserve"> ausgeführt wird, kann man sich so vergewissern, dass das Programm das tut, von dem man ausgeht und ob dies eventuell zu Problemen auf dem </w:t>
-      </w:r>
-      <w:proofErr w:type="spellStart"/>
-      <w:r>
-        <w:t>Nao</w:t>
-      </w:r>
-      <w:proofErr w:type="spellEnd"/>
-      <w:r>
-        <w:t xml:space="preserve"> führen kann. So kann verhindert werden, dass der Roboter versucht Bewegungen auszuführen, für die seine Motoren nicht geeignet sind oder ob der Roboter eventuell schaden nimmt, zum Beispiel durch Umfallen.</w:t>
+    </w:p>
+    <w:p>
+      <w:r>
+        <w:t>Webots ist die Simulation von einem Nao. Bevor ein Stück Programmcode auf dem Nao ausgeführt wird, kann man sich so vergewissern, dass das Programm das tut, von dem man ausgeht und ob dies eventuell zu Problemen auf dem Nao führen kann. So kann verhindert werden, dass der Roboter versucht Bewegungen auszuführen, für die seine Motoren nicht geeignet sind oder ob der Roboter eventuell schaden nimmt, zum Beispiel durch Umfallen.</w:t>
       </w:r>
     </w:p>
     <w:p>
@@ -7789,15 +7261,7 @@
     </w:p>
     <w:p>
       <w:r>
-        <w:t xml:space="preserve">Microsoft empfiehlt die Nutzung von C++, C# oder Visual Basic für die Kinect, da es für diese Programmiersprachen vorgefertigte Klassen im SDK gibt, auf welche man zurückgreifen kann. Für den Roboter </w:t>
-      </w:r>
-      <w:proofErr w:type="spellStart"/>
-      <w:r>
-        <w:t>Nao</w:t>
-      </w:r>
-      <w:proofErr w:type="spellEnd"/>
-      <w:r>
-        <w:t xml:space="preserve"> </w:t>
+        <w:t xml:space="preserve">Microsoft empfiehlt die Nutzung von C++, C# oder Visual Basic für die Kinect, da es für diese Programmiersprachen vorgefertigte Klassen im SDK gibt, auf welche man zurückgreifen kann. Für den Roboter Nao </w:t>
       </w:r>
       <w:r>
         <w:t>kann man wie bereits beschrieben ebenfalls C# nutzen.</w:t>
@@ -7808,27 +7272,11 @@
         <w:t>Da</w:t>
       </w:r>
       <w:r>
-        <w:t xml:space="preserve"> sowohl die Kinect, als auch der </w:t>
-      </w:r>
-      <w:proofErr w:type="spellStart"/>
-      <w:r>
-        <w:t>Nao</w:t>
-      </w:r>
-      <w:proofErr w:type="spellEnd"/>
-      <w:r>
-        <w:t xml:space="preserve"> mit C# arbeiten (können), ist auch die Anwendung in C# programmiert. </w:t>
+        <w:t xml:space="preserve"> sowohl die Kinect, als auch der Nao mit C# arbeiten (können), ist auch die Anwendung in C# programmiert. </w:t>
       </w:r>
       <w:commentRangeStart w:id="86"/>
       <w:r>
-        <w:t xml:space="preserve">So ist es möglich, dem </w:t>
-      </w:r>
-      <w:proofErr w:type="spellStart"/>
-      <w:r>
-        <w:t>Nao</w:t>
-      </w:r>
-      <w:proofErr w:type="spellEnd"/>
-      <w:r>
-        <w:t xml:space="preserve"> Daten zur Ausführung zu senden und hat diese dann im gleichen Format vorliegen, wie sie später von der Kinect aufgezeichnet und an die Anwendung gesendet werden.</w:t>
+        <w:t>So ist es möglich, dem Nao Daten zur Ausführung zu senden und hat diese dann im gleichen Format vorliegen, wie sie später von der Kinect aufgezeichnet und an die Anwendung gesendet werden.</w:t>
       </w:r>
       <w:commentRangeEnd w:id="86"/>
       <w:r>
@@ -7838,18 +7286,10 @@
         <w:commentReference w:id="86"/>
       </w:r>
       <w:r>
-        <w:t xml:space="preserve"> Es ist also keine </w:t>
-      </w:r>
-      <w:proofErr w:type="spellStart"/>
-      <w:r>
-        <w:t>Konven</w:t>
-      </w:r>
-      <w:r>
-        <w:t>tierung</w:t>
-      </w:r>
-      <w:proofErr w:type="spellEnd"/>
-      <w:r>
-        <w:t xml:space="preserve"> </w:t>
+        <w:t xml:space="preserve"> Es ist also keine Konven</w:t>
+      </w:r>
+      <w:r>
+        <w:t xml:space="preserve">tierung </w:t>
       </w:r>
       <w:r>
         <w:t xml:space="preserve">der Daten </w:t>
@@ -7865,6 +7305,7 @@
       <w:bookmarkStart w:id="87" w:name="_Toc382747460"/>
       <w:commentRangeStart w:id="88"/>
       <w:r>
+        <w:lastRenderedPageBreak/>
         <w:t>Threads</w:t>
       </w:r>
       <w:commentRangeEnd w:id="88"/>
@@ -7879,10 +7320,8 @@
         <w:commentReference w:id="88"/>
       </w:r>
       <w:bookmarkEnd w:id="87"/>
-    </w:p>
-    <w:p>
-      <w:r>
-        <w:t>Karo</w:t>
+      <w:r>
+        <w:t xml:space="preserve"> - Karo</w:t>
       </w:r>
     </w:p>
     <w:p>
@@ -7899,7 +7338,6 @@
         </w:rPr>
       </w:pPr>
       <w:r>
-        <w:lastRenderedPageBreak/>
         <w:br w:type="page"/>
       </w:r>
     </w:p>
@@ -7934,23 +7372,7 @@
         <w:t>von</w:t>
       </w:r>
       <w:r>
-        <w:t xml:space="preserve"> Kinect und </w:t>
-      </w:r>
-      <w:proofErr w:type="spellStart"/>
-      <w:r>
-        <w:t>Nao</w:t>
-      </w:r>
-      <w:proofErr w:type="spellEnd"/>
-      <w:r>
-        <w:t xml:space="preserve">. Dann werden dem </w:t>
-      </w:r>
-      <w:proofErr w:type="spellStart"/>
-      <w:r>
-        <w:t>Nao</w:t>
-      </w:r>
-      <w:proofErr w:type="spellEnd"/>
-      <w:r>
-        <w:t xml:space="preserve"> ei</w:t>
+        <w:t xml:space="preserve"> Kinect und Nao. Dann werden dem Nao ei</w:t>
       </w:r>
       <w:r>
         <w:t xml:space="preserve">nige Bewegungen einprogrammiert, </w:t>
@@ -8054,15 +7476,7 @@
       </w:del>
       <w:ins w:id="105" w:author="Dennis" w:date="2014-03-16T14:12:00Z">
         <w:r>
-          <w:t xml:space="preserve">Diese Klasse ist dann auch dafür zuständig, dass die Winkel der </w:t>
-        </w:r>
-        <w:proofErr w:type="spellStart"/>
-        <w:r>
-          <w:t>Nao</w:t>
-        </w:r>
-        <w:proofErr w:type="spellEnd"/>
-        <w:r>
-          <w:t>-Bewegung mit den Winkel, welche die Kinect aufgezeichnet hat, verglichen werden.</w:t>
+          <w:t>Diese Klasse ist dann auch dafür zuständig, dass die Winkel der Nao-Bewegung mit den Winkel, welche die Kinect aufgezeichnet hat, verglichen werden.</w:t>
         </w:r>
       </w:ins>
       <w:r>
@@ -8167,15 +7581,7 @@
       </w:r>
       <w:ins w:id="113" w:author="Dennis" w:date="2014-03-16T14:20:00Z">
         <w:r>
-          <w:t xml:space="preserve">mit den gespeicherten Werten des </w:t>
-        </w:r>
-        <w:proofErr w:type="spellStart"/>
-        <w:r>
-          <w:t>Naos</w:t>
-        </w:r>
-        <w:proofErr w:type="spellEnd"/>
-        <w:r>
-          <w:t xml:space="preserve"> </w:t>
+          <w:t xml:space="preserve">mit den gespeicherten Werten des Naos </w:t>
         </w:r>
       </w:ins>
       <w:r>
@@ -8276,6 +7682,11 @@
       <w:bookmarkEnd w:id="121"/>
     </w:p>
     <w:p>
+      <w:r>
+        <w:t>In diesem Kapitel wird auf die komplette Entwicklung eingegangen. Im ersten Unterkapitel wird die Struktur des kompletten Programms erläutern. Da die Struktur sich größtenteils in zwei Teilgebiete einordnen lässt, wird in den beiden darauffolgenden Unterpunkten die Nao- und Kinect-Programmierung erläutert. Danach werden die Themen GUI und Test beschrieben.</w:t>
+      </w:r>
+    </w:p>
+    <w:p>
       <w:pPr>
         <w:pStyle w:val="berschrift2"/>
       </w:pPr>
@@ -8285,182 +7696,746 @@
       </w:r>
       <w:bookmarkEnd w:id="122"/>
       <w:r>
+        <w:t>struktur</w:t>
+      </w:r>
+      <w:r>
+        <w:t xml:space="preserve"> / Architektur</w:t>
+      </w:r>
+      <w:bookmarkStart w:id="123" w:name="_GoBack"/>
+      <w:bookmarkEnd w:id="123"/>
+      <w:r>
         <w:t xml:space="preserve"> - Dennis</w:t>
       </w:r>
     </w:p>
     <w:p>
       <w:r>
-        <w:t xml:space="preserve">Das Spiel KINECTNAO wird mit der in </w:t>
-      </w:r>
-      <w:commentRangeStart w:id="123"/>
-      <w:proofErr w:type="spellStart"/>
-      <w:r>
-        <w:t>Abb</w:t>
-      </w:r>
-      <w:proofErr w:type="spellEnd"/>
-      <w:r>
-        <w:t xml:space="preserve"> X </w:t>
-      </w:r>
-      <w:commentRangeEnd w:id="123"/>
+        <w:t xml:space="preserve">Das Spiel </w:t>
+      </w:r>
+      <w:r>
+        <w:rPr>
+          <w:i/>
+        </w:rPr>
+        <w:t>SpielNaoKinect</w:t>
+      </w:r>
+      <w:r>
+        <w:t xml:space="preserve"> </w:t>
+      </w:r>
+      <w:r>
+        <w:t xml:space="preserve">wird mit der in </w:t>
+      </w:r>
+      <w:commentRangeStart w:id="124"/>
+      <w:r>
+        <w:t xml:space="preserve">Abb X </w:t>
+      </w:r>
+      <w:commentRangeEnd w:id="124"/>
       <w:r>
         <w:rPr>
           <w:rStyle w:val="Kommentarzeichen"/>
         </w:rPr>
-        <w:commentReference w:id="123"/>
-      </w:r>
-      <w:r>
-        <w:t xml:space="preserve">gezeigten </w:t>
-      </w:r>
-      <w:proofErr w:type="spellStart"/>
-      <w:r>
-        <w:t>CodeMap</w:t>
-      </w:r>
-      <w:proofErr w:type="spellEnd"/>
-      <w:r>
-        <w:t xml:space="preserve"> beschrieben. </w:t>
-      </w:r>
-      <w:r>
-        <w:t xml:space="preserve">Dabei ist der Einstiegspunkt in der Klasse </w:t>
-      </w:r>
-      <w:proofErr w:type="spellStart"/>
-      <w:r>
-        <w:t>MainWindow.xaml.cs</w:t>
-      </w:r>
-      <w:proofErr w:type="spellEnd"/>
-      <w:r>
-        <w:t xml:space="preserve"> zu finden. Von dort aus wird der </w:t>
-      </w:r>
-      <w:proofErr w:type="spellStart"/>
-      <w:r>
-        <w:t>Nao</w:t>
-      </w:r>
-      <w:proofErr w:type="spellEnd"/>
-      <w:r>
-        <w:t xml:space="preserve"> gestartet und initialisiert. Anschließend kann man hier auch die Methode „Bewegen“ ausführen, bei der der Roboter eine neue Bewegung vormacht oder eine bereits gemachte Bewegung wiederholt. </w:t>
-      </w:r>
-    </w:p>
-    <w:p>
-      <w:r>
-        <w:t xml:space="preserve">Außerdem wird die Methode „Winkel“ aufgerufen, welche die Winkel wiedergibt, die eine Bewegung beim </w:t>
-      </w:r>
-      <w:proofErr w:type="spellStart"/>
-      <w:r>
-        <w:t>Nao</w:t>
-      </w:r>
-      <w:proofErr w:type="spellEnd"/>
-      <w:r>
-        <w:t xml:space="preserve"> verursacht. Diese wird dann in der Klasse </w:t>
-      </w:r>
-      <w:proofErr w:type="spellStart"/>
-      <w:r>
-        <w:t>Vergleich.cs</w:t>
-      </w:r>
-      <w:proofErr w:type="spellEnd"/>
-      <w:r>
-        <w:t xml:space="preserve"> mit den Daten der Kinect verglichen und bewertet. So gilt eine Bewegung als sehr gut nachgemacht, </w:t>
-      </w:r>
-      <w:commentRangeStart w:id="124"/>
-      <w:r>
-        <w:t>wenn….</w:t>
-      </w:r>
-      <w:commentRangeEnd w:id="124"/>
+        <w:commentReference w:id="124"/>
+      </w:r>
+      <w:r>
+        <w:t>gezeigten Code</w:t>
+      </w:r>
+      <w:r>
+        <w:t xml:space="preserve"> </w:t>
+      </w:r>
+      <w:r>
+        <w:t xml:space="preserve">Map beschrieben. </w:t>
+      </w:r>
+      <w:r>
+        <w:t xml:space="preserve">Code Map ist ein nützliches Tool in Visual Studio, das den Code auf einer Übersichtskarte visuell darstellt. Durch das Tool kann ein erster Überblick der kompletten Programmstruktur verdeutlicht werden. Die einzelnen Klassen, die man auf der Abbildung </w:t>
+      </w:r>
+      <w:r>
+        <w:t>sieht</w:t>
+      </w:r>
+      <w:r>
+        <w:t>, können zusätzlich noch aufgeklappt werden, sodass auch die benut</w:t>
+      </w:r>
+      <w:commentRangeStart w:id="125"/>
+      <w:r>
+        <w:t>zten Variablen und Methoden</w:t>
+      </w:r>
+      <w:commentRangeEnd w:id="125"/>
       <w:r>
         <w:rPr>
           <w:rStyle w:val="Kommentarzeichen"/>
         </w:rPr>
-        <w:commentReference w:id="124"/>
-      </w:r>
-    </w:p>
-    <w:p>
-      <w:r>
-        <w:t xml:space="preserve">Das Programm basiert auf einer Threadstruktur, damit die Teile von </w:t>
-      </w:r>
-      <w:proofErr w:type="spellStart"/>
-      <w:r>
-        <w:t>Nao</w:t>
-      </w:r>
-      <w:proofErr w:type="spellEnd"/>
-      <w:r>
-        <w:t xml:space="preserve"> und Kinect gleichzeitig genutzt werden können und nicht die Kamera still steht, weil der Roboter gerade eine Bewegung ausführt. </w:t>
-      </w:r>
-    </w:p>
-    <w:p>
-      <w:pPr>
-        <w:pStyle w:val="berschrift3"/>
-      </w:pPr>
-      <w:r>
-        <w:t>Thread-Struktur - Dennis</w:t>
+        <w:commentReference w:id="125"/>
+      </w:r>
+      <w:r>
+        <w:t xml:space="preserve"> sichtbar sind.</w:t>
       </w:r>
     </w:p>
     <w:p/>
     <w:p>
       <w:r>
-        <w:t xml:space="preserve">Die Threadstruktur </w:t>
-      </w:r>
-      <w:r>
-        <w:rPr>
-          <w:rStyle w:val="Kommentarzeichen"/>
-        </w:rPr>
-        <w:commentReference w:id="125"/>
-      </w:r>
-    </w:p>
-    <w:p>
-      <w:pPr>
-        <w:pStyle w:val="berschrift3"/>
-      </w:pPr>
-      <w:bookmarkStart w:id="126" w:name="_Toc382747464"/>
-      <w:r>
-        <w:t>Schwierigkeitsgrade</w:t>
-      </w:r>
-      <w:bookmarkEnd w:id="126"/>
-      <w:r>
-        <w:t xml:space="preserve"> - Karo</w:t>
-      </w:r>
-    </w:p>
-    <w:p>
-      <w:r>
-        <w:t xml:space="preserve">Die Schwierigkeitsgrade werden mit der prozentualen Übereinstimmung realisiert. </w:t>
-      </w:r>
-    </w:p>
-    <w:p>
-      <w:pPr>
-        <w:pStyle w:val="berschrift2"/>
-      </w:pPr>
-      <w:bookmarkStart w:id="127" w:name="_Toc382747465"/>
-      <w:proofErr w:type="spellStart"/>
-      <w:r>
-        <w:t>Nao</w:t>
-      </w:r>
-      <w:bookmarkEnd w:id="127"/>
-      <w:proofErr w:type="spellEnd"/>
-      <w:r>
-        <w:t xml:space="preserve"> – Dennis</w:t>
-      </w:r>
-    </w:p>
-    <w:p>
-      <w:pPr>
-        <w:pStyle w:val="berschrift2"/>
-      </w:pPr>
-      <w:bookmarkStart w:id="128" w:name="_Toc382747466"/>
-      <w:bookmarkStart w:id="129" w:name="_GoBack"/>
-      <w:bookmarkEnd w:id="129"/>
-      <w:r>
-        <w:t>Kinect</w:t>
-      </w:r>
-      <w:bookmarkEnd w:id="128"/>
-      <w:r>
-        <w:t xml:space="preserve"> - Karo</w:t>
+        <w:rPr>
+          <w:noProof/>
+          <w:lang w:eastAsia="de-DE"/>
+        </w:rPr>
+        <w:drawing>
+          <wp:inline distT="0" distB="0" distL="0" distR="0" wp14:anchorId="24760580" wp14:editId="5EBDD19F">
+            <wp:extent cx="5753100" cy="2257425"/>
+            <wp:effectExtent l="0" t="0" r="0" b="9525"/>
+            <wp:docPr id="6" name="Grafik 6"/>
+            <wp:cNvGraphicFramePr>
+              <a:graphicFrameLocks xmlns:a="http://schemas.openxmlformats.org/drawingml/2006/main" noChangeAspect="1"/>
+            </wp:cNvGraphicFramePr>
+            <a:graphic xmlns:a="http://schemas.openxmlformats.org/drawingml/2006/main">
+              <a:graphicData uri="http://schemas.openxmlformats.org/drawingml/2006/picture">
+                <pic:pic xmlns:pic="http://schemas.openxmlformats.org/drawingml/2006/picture">
+                  <pic:nvPicPr>
+                    <pic:cNvPr id="0" name="Picture 1"/>
+                    <pic:cNvPicPr>
+                      <a:picLocks noChangeAspect="1" noChangeArrowheads="1"/>
+                    </pic:cNvPicPr>
+                  </pic:nvPicPr>
+                  <pic:blipFill>
+                    <a:blip r:embed="rId18">
+                      <a:extLst>
+                        <a:ext uri="{28A0092B-C50C-407E-A947-70E740481C1C}">
+                          <a14:useLocalDpi xmlns:a14="http://schemas.microsoft.com/office/drawing/2010/main" val="0"/>
+                        </a:ext>
+                      </a:extLst>
+                    </a:blip>
+                    <a:srcRect/>
+                    <a:stretch>
+                      <a:fillRect/>
+                    </a:stretch>
+                  </pic:blipFill>
+                  <pic:spPr bwMode="auto">
+                    <a:xfrm>
+                      <a:off x="0" y="0"/>
+                      <a:ext cx="5753100" cy="2257425"/>
+                    </a:xfrm>
+                    <a:prstGeom prst="rect">
+                      <a:avLst/>
+                    </a:prstGeom>
+                    <a:noFill/>
+                    <a:ln>
+                      <a:noFill/>
+                    </a:ln>
+                  </pic:spPr>
+                </pic:pic>
+              </a:graphicData>
+            </a:graphic>
+          </wp:inline>
+        </w:drawing>
+      </w:r>
+    </w:p>
+    <w:p/>
+    <w:p>
+      <w:pPr>
+        <w:rPr>
+          <w:b/>
+        </w:rPr>
+      </w:pPr>
+      <w:r>
+        <w:rPr>
+          <w:b/>
+          <w:i/>
+        </w:rPr>
+        <w:t>MainWindow</w:t>
+      </w:r>
+      <w:r>
+        <w:rPr>
+          <w:b/>
+        </w:rPr>
+        <w:t>:</w:t>
+      </w:r>
+    </w:p>
+    <w:p>
+      <w:r>
+        <w:t xml:space="preserve">Die Klasse </w:t>
+      </w:r>
+      <w:r>
+        <w:rPr>
+          <w:i/>
+        </w:rPr>
+        <w:t>MainWindow</w:t>
+      </w:r>
+      <w:r>
+        <w:t xml:space="preserve"> ist der Einstiegspunkt des Programms und ist für die visuelle Darstellung des Programms zuständig. Außerdem dient die Klasse als Brücke für den Kinect- und Nao-Teil. Zunächst erfolgt eine Überprüfung der Kinect-Sensoren, ob die Kinect angeschlossen ist und ob ein Bild dargestellt werden kann. Wenn die Überprüfung erfolgreich verlief </w:t>
+      </w:r>
+      <w:r>
+        <w:t>werden die Klassen</w:t>
+      </w:r>
+      <w:r>
+        <w:t xml:space="preserve"> </w:t>
+      </w:r>
+      <w:r>
+        <w:rPr>
+          <w:i/>
+        </w:rPr>
+        <w:t>Angle</w:t>
+      </w:r>
+      <w:r>
+        <w:t xml:space="preserve"> und </w:t>
+      </w:r>
+      <w:r>
+        <w:rPr>
+          <w:i/>
+        </w:rPr>
+        <w:t>Init</w:t>
+      </w:r>
+      <w:r>
+        <w:t xml:space="preserve"> initialisiert. </w:t>
+      </w:r>
+      <w:r>
+        <w:t xml:space="preserve">Außerdem wird die </w:t>
+      </w:r>
+      <w:r>
+        <w:lastRenderedPageBreak/>
+        <w:t xml:space="preserve">Methode Initialisierung </w:t>
+      </w:r>
+      <w:r>
+        <w:t xml:space="preserve">von der Klasse </w:t>
+      </w:r>
+      <w:r>
+        <w:rPr>
+          <w:i/>
+        </w:rPr>
+        <w:t>Init</w:t>
+      </w:r>
+      <w:r>
+        <w:t xml:space="preserve"> </w:t>
+      </w:r>
+      <w:r>
+        <w:t xml:space="preserve">aufgerufen. Bei diesem Aufruf wird die IP-Adresse und der Port vom Nao </w:t>
+      </w:r>
+      <w:r>
+        <w:t>übergeben</w:t>
+      </w:r>
+      <w:r>
+        <w:t>.</w:t>
+      </w:r>
+      <w:r>
+        <w:t xml:space="preserve"> Die IP-Adresse und der Port sind hart im Code verankert</w:t>
+      </w:r>
+      <w:r>
+        <w:t>, jedoch muss bei</w:t>
+      </w:r>
+      <w:r>
+        <w:t xml:space="preserve"> einer Änderung einer der beiden Werte </w:t>
+      </w:r>
+      <w:r>
+        <w:t>lediglich</w:t>
+      </w:r>
+      <w:r>
+        <w:t xml:space="preserve"> eine Stelle </w:t>
+      </w:r>
+      <w:r>
+        <w:t xml:space="preserve">im Code </w:t>
+      </w:r>
+      <w:r>
+        <w:t>angepasst werden.</w:t>
+      </w:r>
+    </w:p>
+    <w:p>
+      <w:r>
+        <w:t>Die Oberfläche mit all ihren Funktionen wird in einem ext</w:t>
+      </w:r>
+      <w:r>
+        <w:t xml:space="preserve">ernen Kapitel (XXX) beschrieben. </w:t>
+      </w:r>
+    </w:p>
+    <w:p/>
+    <w:p>
+      <w:pPr>
+        <w:rPr>
+          <w:b/>
+        </w:rPr>
+      </w:pPr>
+      <w:r>
+        <w:rPr>
+          <w:b/>
+          <w:i/>
+        </w:rPr>
+        <w:t>Init</w:t>
+      </w:r>
+      <w:r>
+        <w:rPr>
+          <w:b/>
+        </w:rPr>
+        <w:t xml:space="preserve"> (Nao-Bereich)</w:t>
+      </w:r>
+      <w:r>
+        <w:rPr>
+          <w:b/>
+        </w:rPr>
+        <w:t>:</w:t>
+      </w:r>
+    </w:p>
+    <w:p>
+      <w:r>
+        <w:t>Diese Klasse hat drei Methoden:</w:t>
+      </w:r>
+    </w:p>
+    <w:p>
+      <w:pPr>
+        <w:pStyle w:val="Listenabsatz"/>
+        <w:numPr>
+          <w:ilvl w:val="0"/>
+          <w:numId w:val="33"/>
+        </w:numPr>
+        <w:rPr>
+          <w:i/>
+        </w:rPr>
+      </w:pPr>
+      <w:r>
+        <w:rPr>
+          <w:i/>
+        </w:rPr>
+        <w:t>Initialisierung</w:t>
+      </w:r>
+      <w:r>
+        <w:rPr>
+          <w:i/>
+        </w:rPr>
+        <w:br/>
+      </w:r>
+      <w:r>
+        <w:t xml:space="preserve">Die Methode </w:t>
+      </w:r>
+      <w:r>
+        <w:rPr>
+          <w:i/>
+        </w:rPr>
+        <w:t>Initialisierung</w:t>
+      </w:r>
+      <w:r>
+        <w:t xml:space="preserve"> wird nur einmalig beim Start des Programms aufgerufen und ist wie der Name ahnen lässt für die Initialisierung eines </w:t>
+      </w:r>
+      <w:r>
+        <w:t>MotionProxy</w:t>
+      </w:r>
+      <w:r>
+        <w:t xml:space="preserve">s, </w:t>
+      </w:r>
+      <w:r>
+        <w:t>RobotPostureProxy</w:t>
+      </w:r>
+      <w:r>
+        <w:t xml:space="preserve"> und </w:t>
+      </w:r>
+      <w:r>
+        <w:t>TextToSpeechProxy</w:t>
+      </w:r>
+      <w:r>
+        <w:t xml:space="preserve">s zuständig. Des Weiteren werden die Klassen </w:t>
+      </w:r>
+      <w:r>
+        <w:rPr>
+          <w:i/>
+        </w:rPr>
+        <w:t>Start</w:t>
+      </w:r>
+      <w:r>
+        <w:t xml:space="preserve"> und </w:t>
+      </w:r>
+      <w:r>
+        <w:rPr>
+          <w:i/>
+        </w:rPr>
+        <w:t>Bewegen</w:t>
+      </w:r>
+      <w:r>
+        <w:t xml:space="preserve"> initialisiert und anschließend die Methode </w:t>
+      </w:r>
+      <w:r>
+        <w:rPr>
+          <w:i/>
+        </w:rPr>
+        <w:t>Startposition</w:t>
+      </w:r>
+      <w:r>
+        <w:t xml:space="preserve"> von </w:t>
+      </w:r>
+      <w:r>
+        <w:rPr>
+          <w:i/>
+        </w:rPr>
+        <w:t>Start</w:t>
+      </w:r>
+      <w:r>
+        <w:t xml:space="preserve"> aufgerufen.</w:t>
+      </w:r>
+    </w:p>
+    <w:p>
+      <w:pPr>
+        <w:pStyle w:val="Listenabsatz"/>
+        <w:numPr>
+          <w:ilvl w:val="0"/>
+          <w:numId w:val="33"/>
+        </w:numPr>
+      </w:pPr>
+      <w:r>
+        <w:rPr>
+          <w:i/>
+        </w:rPr>
+        <w:t>Bew_Winkel</w:t>
+      </w:r>
+      <w:r>
+        <w:rPr>
+          <w:i/>
+        </w:rPr>
+        <w:br/>
+      </w:r>
+      <w:r>
+        <w:t xml:space="preserve">Diese Methode wird aufgerufen, wenn Nao eine Bewegung vorführen soll. Je nach dem ob Nao eine neue Bewegung vormachen soll oder die bereits ausgeführte Bewegung wiederholen soll wird eine </w:t>
+      </w:r>
+      <w:r>
+        <w:t xml:space="preserve">vorgegebene </w:t>
+      </w:r>
+      <w:r>
+        <w:t xml:space="preserve">Methode in der Klasse </w:t>
+      </w:r>
+      <w:r>
+        <w:rPr>
+          <w:i/>
+        </w:rPr>
+        <w:t>Bewegung</w:t>
+      </w:r>
+      <w:r>
+        <w:t xml:space="preserve"> aufgerufen.</w:t>
+      </w:r>
+    </w:p>
+    <w:p>
+      <w:pPr>
+        <w:pStyle w:val="Listenabsatz"/>
+        <w:numPr>
+          <w:ilvl w:val="0"/>
+          <w:numId w:val="33"/>
+        </w:numPr>
+      </w:pPr>
+      <w:r>
+        <w:rPr>
+          <w:i/>
+        </w:rPr>
+        <w:t>Bew_Ausgangsposition</w:t>
+      </w:r>
+      <w:r>
+        <w:rPr>
+          <w:i/>
+        </w:rPr>
+        <w:br/>
+      </w:r>
+      <w:r>
+        <w:t xml:space="preserve">Hierbei </w:t>
+      </w:r>
+      <w:r>
+        <w:t xml:space="preserve">wird die Methode </w:t>
+      </w:r>
+      <w:r>
+        <w:rPr>
+          <w:i/>
+        </w:rPr>
+        <w:t>Ausgangsposition</w:t>
+      </w:r>
+      <w:r>
+        <w:t xml:space="preserve"> der Klasse </w:t>
+      </w:r>
+      <w:r>
+        <w:rPr>
+          <w:i/>
+        </w:rPr>
+        <w:t>Bewegen</w:t>
+      </w:r>
+      <w:r>
+        <w:t xml:space="preserve"> aufgerufen.</w:t>
+      </w:r>
+    </w:p>
+    <w:p/>
+    <w:p>
+      <w:pPr>
+        <w:rPr>
+          <w:b/>
+        </w:rPr>
+      </w:pPr>
+      <w:r>
+        <w:rPr>
+          <w:b/>
+          <w:i/>
+        </w:rPr>
+        <w:t>Start</w:t>
+      </w:r>
+      <w:r>
+        <w:rPr>
+          <w:b/>
+        </w:rPr>
+        <w:t xml:space="preserve"> (Nao-Bereich)</w:t>
+      </w:r>
+      <w:r>
+        <w:rPr>
+          <w:b/>
+        </w:rPr>
+        <w:t>:</w:t>
+      </w:r>
+    </w:p>
+    <w:p>
+      <w:r>
+        <w:t xml:space="preserve">Diese Klasse hat nur die eine Methode </w:t>
+      </w:r>
+      <w:r>
+        <w:rPr>
+          <w:i/>
+        </w:rPr>
+        <w:t>Startposition</w:t>
+      </w:r>
+      <w:r>
+        <w:t>. In dieser Methode bewegt sich Nao in die Startposition StandInit. Außerdem sagt Nao parallel dazu „Herzlich Willkommen zum Spiel“.</w:t>
+      </w:r>
+    </w:p>
+    <w:p/>
+    <w:p>
+      <w:pPr>
+        <w:rPr>
+          <w:b/>
+        </w:rPr>
+      </w:pPr>
+      <w:r>
+        <w:rPr>
+          <w:b/>
+          <w:i/>
+        </w:rPr>
+        <w:t>Bewegen</w:t>
+      </w:r>
+      <w:r>
+        <w:rPr>
+          <w:b/>
+        </w:rPr>
+        <w:t xml:space="preserve"> (Nao-Bereich):</w:t>
+      </w:r>
+    </w:p>
+    <w:p>
+      <w:r>
+        <w:rPr>
+          <w:i/>
+        </w:rPr>
+        <w:t>Bewegen</w:t>
+      </w:r>
+      <w:r>
+        <w:t xml:space="preserve"> ist für die Durchführung einer Roboterbewegung zuständig. Alle Methoden dieser Klasse werden entweder von </w:t>
+      </w:r>
+      <w:r>
+        <w:rPr>
+          <w:i/>
+        </w:rPr>
+        <w:t>Bewegen</w:t>
+      </w:r>
+      <w:r>
+        <w:t xml:space="preserve"> selbst oder von </w:t>
+      </w:r>
+      <w:r>
+        <w:rPr>
+          <w:i/>
+        </w:rPr>
+        <w:t>Init</w:t>
+      </w:r>
+      <w:r>
+        <w:t xml:space="preserve"> aufgerufen.</w:t>
+      </w:r>
+    </w:p>
+    <w:p>
+      <w:r>
+        <w:lastRenderedPageBreak/>
+        <w:t xml:space="preserve">Wird die Methode </w:t>
+      </w:r>
+      <w:r>
+        <w:rPr>
+          <w:i/>
+        </w:rPr>
+        <w:t>Ausgangsposition</w:t>
+      </w:r>
+      <w:r>
+        <w:t xml:space="preserve"> aufgerufen, so geht Nao wieder in seine Standardposition StandInit, wie auch am Anfang vom Spiel.</w:t>
+      </w:r>
+    </w:p>
+    <w:p>
+      <w:r>
+        <w:t xml:space="preserve">Soll beispielsweise eine neue Bewegung ausgeführt werden, so </w:t>
+      </w:r>
+      <w:r>
+        <w:t>wird eine neue Bewegung per Zufall ausgewählt und der Roboter führt diese vorgegebene Bewegung mittels des erzeugten MotionProxys aus.</w:t>
+      </w:r>
+    </w:p>
+    <w:p/>
+    <w:p>
+      <w:pPr>
+        <w:rPr>
+          <w:b/>
+        </w:rPr>
+      </w:pPr>
+      <w:r>
+        <w:rPr>
+          <w:b/>
+          <w:i/>
+        </w:rPr>
+        <w:t>Angle</w:t>
+      </w:r>
+      <w:r>
+        <w:rPr>
+          <w:b/>
+        </w:rPr>
+        <w:t xml:space="preserve"> (Kinect-Bereich)</w:t>
+      </w:r>
+      <w:r>
+        <w:rPr>
+          <w:b/>
+        </w:rPr>
+        <w:t>:</w:t>
       </w:r>
     </w:p>
     <w:p/>
     <w:p/>
     <w:p>
       <w:pPr>
+        <w:rPr>
+          <w:b/>
+        </w:rPr>
+      </w:pPr>
+      <w:r>
+        <w:rPr>
+          <w:b/>
+          <w:i/>
+        </w:rPr>
+        <w:t>Vergleich</w:t>
+      </w:r>
+      <w:r>
+        <w:rPr>
+          <w:b/>
+        </w:rPr>
+        <w:t xml:space="preserve"> (Kinect-Bereich):</w:t>
+      </w:r>
+    </w:p>
+    <w:p/>
+    <w:p/>
+    <w:p>
+      <w:pPr>
+        <w:pStyle w:val="berschrift3"/>
+      </w:pPr>
+      <w:r>
+        <w:t>Thread-Struktur - Dennis</w:t>
+      </w:r>
+    </w:p>
+    <w:p>
+      <w:r>
+        <w:t xml:space="preserve">Das Programm basiert auf einer Threadstruktur, damit die Teile von Nao und Kinect gleichzeitig genutzt werden können und nicht die Kamera still steht, weil der Roboter gerade eine Bewegung ausführt. </w:t>
+      </w:r>
+    </w:p>
+    <w:p/>
+    <w:p>
+      <w:r>
+        <w:t xml:space="preserve">Die Threadstruktur </w:t>
+      </w:r>
+      <w:r>
+        <w:rPr>
+          <w:rStyle w:val="Kommentarzeichen"/>
+        </w:rPr>
+        <w:commentReference w:id="126"/>
+      </w:r>
+    </w:p>
+    <w:p/>
+    <w:p>
+      <w:pPr>
+        <w:pStyle w:val="berschrift3"/>
+      </w:pPr>
+      <w:r>
+        <w:t>Zeitlicher Ablauf bei einer Bewegungsnachahmung</w:t>
+      </w:r>
+    </w:p>
+    <w:p/>
+    <w:p>
+      <w:pPr>
         <w:pStyle w:val="berschrift2"/>
       </w:pPr>
+      <w:bookmarkStart w:id="127" w:name="_Toc382747465"/>
+      <w:r>
+        <w:t>Nao</w:t>
+      </w:r>
+      <w:bookmarkEnd w:id="127"/>
+      <w:r>
+        <w:t xml:space="preserve"> – Dennis</w:t>
+      </w:r>
+    </w:p>
+    <w:p>
+      <w:pPr>
+        <w:pStyle w:val="berschrift3"/>
+      </w:pPr>
+      <w:r>
+        <w:t>Züfällige Bewegung ausführen</w:t>
+      </w:r>
+    </w:p>
+    <w:p>
+      <w:pPr>
+        <w:pStyle w:val="berschrift3"/>
+      </w:pPr>
+      <w:r>
+        <w:t>Speicherung Winkel vom Nao</w:t>
+      </w:r>
+    </w:p>
+    <w:p/>
+    <w:p/>
+    <w:p>
+      <w:pPr>
+        <w:pStyle w:val="berschrift2"/>
+      </w:pPr>
+      <w:bookmarkStart w:id="128" w:name="_Toc382747466"/>
+      <w:r>
+        <w:lastRenderedPageBreak/>
+        <w:t>Kinect</w:t>
+      </w:r>
+      <w:bookmarkEnd w:id="128"/>
+      <w:r>
+        <w:t xml:space="preserve"> </w:t>
+      </w:r>
+      <w:r>
+        <w:t>–</w:t>
+      </w:r>
+      <w:r>
+        <w:t xml:space="preserve"> Karo</w:t>
+      </w:r>
+    </w:p>
+    <w:p>
+      <w:pPr>
+        <w:pStyle w:val="berschrift3"/>
+      </w:pPr>
+      <w:r>
+        <w:t>Berechnung Winkel Kinect</w:t>
+      </w:r>
+    </w:p>
+    <w:p>
+      <w:pPr>
+        <w:pStyle w:val="berschrift3"/>
+      </w:pPr>
+      <w:r>
+        <w:t>Vergleich Winkel Kinect &lt;-&gt; Nao</w:t>
+      </w:r>
+    </w:p>
+    <w:p>
+      <w:pPr>
+        <w:pStyle w:val="berschrift3"/>
+      </w:pPr>
+      <w:bookmarkStart w:id="129" w:name="_Toc382747464"/>
+      <w:r>
+        <w:t>Schwierigkeitsgrade</w:t>
+      </w:r>
+      <w:bookmarkEnd w:id="129"/>
+    </w:p>
+    <w:p>
+      <w:r>
+        <w:t xml:space="preserve">Die Schwierigkeitsgrade werden mit der prozentualen Übereinstimmung realisiert. </w:t>
+      </w:r>
+    </w:p>
+    <w:p/>
+    <w:p/>
+    <w:p>
+      <w:pPr>
+        <w:pStyle w:val="berschrift2"/>
+      </w:pPr>
       <w:bookmarkStart w:id="130" w:name="_Toc382747467"/>
       <w:r>
-        <w:lastRenderedPageBreak/>
         <w:t>GUI</w:t>
       </w:r>
       <w:bookmarkEnd w:id="130"/>
@@ -8484,15 +8459,7 @@
         <w:commentReference w:id="131"/>
       </w:r>
       <w:r>
-        <w:t xml:space="preserve">zu sehen besteht aus der Ansicht von der </w:t>
-      </w:r>
-      <w:proofErr w:type="spellStart"/>
-      <w:r>
-        <w:t>Kincet</w:t>
-      </w:r>
-      <w:proofErr w:type="spellEnd"/>
-      <w:r>
-        <w:t xml:space="preserve">, in der zu sehen ist, wie der Nutzer die Bewegung nachmacht. Dabei wird sein Skelett schematisch dargestellt. Auf der rechten Seite befinden sind drei Buttons: </w:t>
+        <w:t xml:space="preserve">zu sehen besteht aus der Ansicht von der Kincet, in der zu sehen ist, wie der Nutzer die Bewegung nachmacht. Dabei wird sein Skelett schematisch dargestellt. Auf der rechten Seite befinden sind drei Buttons: </w:t>
       </w:r>
     </w:p>
     <w:p>
@@ -8516,15 +8483,7 @@
         </w:numPr>
       </w:pPr>
       <w:r>
-        <w:t xml:space="preserve">„Bewegung </w:t>
-      </w:r>
-      <w:proofErr w:type="spellStart"/>
-      <w:r>
-        <w:t>wdh</w:t>
-      </w:r>
-      <w:proofErr w:type="spellEnd"/>
-      <w:r>
-        <w:t>“</w:t>
+        <w:t>„Bewegung wdh“</w:t>
       </w:r>
     </w:p>
     <w:p>
@@ -8541,42 +8500,18 @@
     </w:p>
     <w:p>
       <w:r>
-        <w:t xml:space="preserve">Die Buttons „Bewegung </w:t>
-      </w:r>
-      <w:proofErr w:type="spellStart"/>
-      <w:r>
-        <w:t>wdh</w:t>
-      </w:r>
-      <w:proofErr w:type="spellEnd"/>
-      <w:r>
-        <w:t xml:space="preserve">“ und „Neuer Spieler“ sind ausgegraut, bis die erste Bewegung abgeschlossen ist. </w:t>
-      </w:r>
-    </w:p>
-    <w:p>
-      <w:r>
-        <w:t xml:space="preserve">Während eine neue Bewegung vom </w:t>
-      </w:r>
-      <w:proofErr w:type="spellStart"/>
-      <w:r>
-        <w:t>Nao</w:t>
-      </w:r>
-      <w:proofErr w:type="spellEnd"/>
-      <w:r>
-        <w:t xml:space="preserve"> ausgeführt wird</w:t>
+        <w:t xml:space="preserve">Die Buttons „Bewegung wdh“ und „Neuer Spieler“ sind ausgegraut, bis die erste Bewegung abgeschlossen ist. </w:t>
+      </w:r>
+    </w:p>
+    <w:p>
+      <w:r>
+        <w:t>Während eine neue Bewegung vom Nao ausgeführt wird</w:t>
       </w:r>
       <w:r>
         <w:t xml:space="preserve"> oder die letzte Bewegung wiederholt wird</w:t>
       </w:r>
       <w:r>
-        <w:t xml:space="preserve">, ist in der GUI der Text „Der Roboter macht eine Bewegung vor“. Dieser wechselt nach Abschluss der Bewegung auf „Bitte mache die Bewegung des Roboters so gut wie möglich nach, falls du sie noch einmal sehen möchtest klicke auf ‚Bewegung </w:t>
-      </w:r>
-      <w:proofErr w:type="spellStart"/>
-      <w:r>
-        <w:t>wdh</w:t>
-      </w:r>
-      <w:proofErr w:type="spellEnd"/>
-      <w:r>
-        <w:t xml:space="preserve">‘“. </w:t>
+        <w:t xml:space="preserve">, ist in der GUI der Text „Der Roboter macht eine Bewegung vor“. Dieser wechselt nach Abschluss der Bewegung auf „Bitte mache die Bewegung des Roboters so gut wie möglich nach, falls du sie noch einmal sehen möchtest klicke auf ‚Bewegung wdh‘“. </w:t>
       </w:r>
     </w:p>
     <w:p>
@@ -8598,15 +8533,7 @@
         <w:t xml:space="preserve">zurück und </w:t>
       </w:r>
       <w:r>
-        <w:t xml:space="preserve">in der rechten oberen Ecke des Bildes läuft ein </w:t>
-      </w:r>
-      <w:proofErr w:type="spellStart"/>
-      <w:r>
-        <w:t>Timer</w:t>
-      </w:r>
-      <w:proofErr w:type="spellEnd"/>
-      <w:r>
-        <w:t xml:space="preserve"> von 10 Sekunden ab. In dieser Zeit hat der Spieler die Möglichkeit die Bewegung nachzumachen. Je nach Korrektheit der nachgemachten Bewegung erhält </w:t>
+        <w:t xml:space="preserve">in der rechten oberen Ecke des Bildes läuft ein Timer von 10 Sekunden ab. In dieser Zeit hat der Spieler die Möglichkeit die Bewegung nachzumachen. Je nach Korrektheit der nachgemachten Bewegung erhält </w:t>
       </w:r>
       <w:r>
         <w:t>d</w:t>
@@ -8617,15 +8544,7 @@
     </w:p>
     <w:p>
       <w:r>
-        <w:t xml:space="preserve">Durch Klicken auf „Neuer Spieler“ werden die bisher gesammelten Punkte auf </w:t>
-      </w:r>
-      <w:proofErr w:type="spellStart"/>
-      <w:r>
-        <w:t>Null</w:t>
-      </w:r>
-      <w:proofErr w:type="spellEnd"/>
-      <w:r>
-        <w:t xml:space="preserve"> gesetzt und der gleiche oder ein anderer Spieler kann versuchen, eine höhere Punktzahl zu erreichen. </w:t>
+        <w:t xml:space="preserve">Durch Klicken auf „Neuer Spieler“ werden die bisher gesammelten Punkte auf Null gesetzt und der gleiche oder ein anderer Spieler kann versuchen, eine höhere Punktzahl zu erreichen. </w:t>
       </w:r>
     </w:p>
     <w:p>
@@ -8634,6 +8553,7 @@
       </w:pPr>
       <w:bookmarkStart w:id="133" w:name="_Toc382747468"/>
       <w:r>
+        <w:lastRenderedPageBreak/>
         <w:t>Test</w:t>
       </w:r>
       <w:bookmarkEnd w:id="133"/>
@@ -8643,23 +8563,7 @@
     </w:p>
     <w:p>
       <w:r>
-        <w:t xml:space="preserve">Jede Bewegung wurde </w:t>
-      </w:r>
-      <w:proofErr w:type="gramStart"/>
-      <w:r>
-        <w:t>20 mal</w:t>
-      </w:r>
-      <w:proofErr w:type="gramEnd"/>
-      <w:r>
-        <w:t xml:space="preserve"> vor der Kinect durchgeführt. Die beste Bewegung war das Heben der rechten Hand, wobei die Bewegung </w:t>
-      </w:r>
-      <w:proofErr w:type="gramStart"/>
-      <w:r>
-        <w:t>18 mal</w:t>
-      </w:r>
-      <w:proofErr w:type="gramEnd"/>
-      <w:r>
-        <w:t xml:space="preserve"> als erfolgreich anerkannt wurde. </w:t>
+        <w:t xml:space="preserve">Jede Bewegung wurde 20 mal vor der Kinect durchgeführt. Die beste Bewegung war das Heben der rechten Hand, wobei die Bewegung 18 mal als erfolgreich anerkannt wurde. </w:t>
       </w:r>
       <w:r>
         <w:t>Am schlechtesten wurde die Bewegung … mit 8 Bewegungen erkannt.</w:t>
@@ -8736,8 +8640,8 @@
     <w:p>
       <w:pPr>
         <w:sectPr>
-          <w:headerReference w:type="default" r:id="rId18"/>
-          <w:footerReference w:type="default" r:id="rId19"/>
+          <w:headerReference w:type="default" r:id="rId19"/>
+          <w:footerReference w:type="default" r:id="rId20"/>
           <w:pgSz w:w="11906" w:h="16838"/>
           <w:pgMar w:top="1418" w:right="1418" w:bottom="1418" w:left="1418" w:header="708" w:footer="708" w:gutter="0"/>
           <w:pgNumType w:start="1"/>
@@ -9665,8 +9569,8 @@
       </w:pPr>
     </w:p>
     <w:sectPr>
-      <w:headerReference w:type="default" r:id="rId20"/>
-      <w:footerReference w:type="default" r:id="rId21"/>
+      <w:headerReference w:type="default" r:id="rId21"/>
+      <w:footerReference w:type="default" r:id="rId22"/>
       <w:pgSz w:w="11906" w:h="16838"/>
       <w:pgMar w:top="1418" w:right="1418" w:bottom="1418" w:left="1418" w:header="708" w:footer="708" w:gutter="0"/>
       <w:pgNumType w:fmt="upperRoman" w:start="9"/>
@@ -9746,7 +9650,6 @@
       <w:r>
         <w:t xml:space="preserve"> </w:t>
       </w:r>
-      <w:proofErr w:type="spellStart"/>
       <w:r>
         <w:rPr>
           <w:b/>
@@ -9755,11 +9658,7 @@
         <w:t>G</w:t>
       </w:r>
       <w:r>
-        <w:t>raphical</w:t>
-      </w:r>
-      <w:proofErr w:type="spellEnd"/>
-      <w:r>
-        <w:t xml:space="preserve"> </w:t>
+        <w:t xml:space="preserve">raphical </w:t>
       </w:r>
       <w:r>
         <w:rPr>
@@ -9818,7 +9717,7 @@
       </w:r>
     </w:p>
   </w:comment>
-  <w:comment w:id="57" w:author="Dennis" w:date="2014-03-16T13:51:00Z" w:initials="D">
+  <w:comment w:id="57" w:author="Dennis" w:date="2014-04-08T15:41:00Z" w:initials="D">
     <w:p>
       <w:pPr>
         <w:pStyle w:val="Kommentartext"/>
@@ -9830,23 +9729,48 @@
         <w:annotationRef/>
       </w:r>
       <w:r>
-        <w:t xml:space="preserve">Hier würde ich kein Unterkapitel machen, da wir ja nur den </w:t>
-      </w:r>
-      <w:proofErr w:type="spellStart"/>
-      <w:r>
-        <w:t>humanoiden</w:t>
-      </w:r>
-      <w:proofErr w:type="spellEnd"/>
-      <w:r>
-        <w:t xml:space="preserve"> Roboter </w:t>
-      </w:r>
-      <w:proofErr w:type="spellStart"/>
-      <w:r>
-        <w:t>Nao</w:t>
-      </w:r>
-      <w:proofErr w:type="spellEnd"/>
-      <w:r>
-        <w:t xml:space="preserve"> erläutern und keinen weiteren (2.2.2 …)</w:t>
+        <w:t>Hier würde ich kein Unterkapitel machen, da wir ja nur den humanoiden Roboter Nao erläutern und keinen weiteren (2.2.2 …)</w:t>
+      </w:r>
+    </w:p>
+    <w:p>
+      <w:pPr>
+        <w:pStyle w:val="Kommentartext"/>
+        <w:pBdr>
+          <w:top w:val="single" w:sz="12" w:space="1" w:color="auto"/>
+          <w:bottom w:val="single" w:sz="12" w:space="1" w:color="auto"/>
+        </w:pBdr>
+      </w:pPr>
+      <w:r>
+        <w:t xml:space="preserve">Irgendwo beim Nao muss noch auf die IP-Adresse vom Nao eingegangen werden oder wie man sich mit Nao verbinden kann. </w:t>
+      </w:r>
+    </w:p>
+    <w:p>
+      <w:pPr>
+        <w:pStyle w:val="Kommentartext"/>
+        <w:pBdr>
+          <w:bottom w:val="single" w:sz="12" w:space="1" w:color="auto"/>
+          <w:between w:val="single" w:sz="12" w:space="1" w:color="auto"/>
+        </w:pBdr>
+      </w:pPr>
+      <w:r>
+        <w:t>MotionProxy</w:t>
+      </w:r>
+      <w:r>
+        <w:t xml:space="preserve">, </w:t>
+      </w:r>
+      <w:r>
+        <w:t>RobotPostureProxy</w:t>
+      </w:r>
+      <w:r>
+        <w:t>, TextToSpeechProxy erklären</w:t>
+      </w:r>
+    </w:p>
+    <w:p>
+      <w:pPr>
+        <w:pStyle w:val="Kommentartext"/>
+      </w:pPr>
+      <w:r>
+        <w:t>Vordefinierte Bewegungen (mit Bilder) wie z.B. StandInit</w:t>
       </w:r>
     </w:p>
   </w:comment>
@@ -9886,33 +9810,11 @@
         </w:rPr>
         <w:annotationRef/>
       </w:r>
-      <w:proofErr w:type="spellStart"/>
       <w:r>
         <w:rPr>
           <w:lang w:val="en-US"/>
         </w:rPr>
-        <w:t>Abkürzung</w:t>
-      </w:r>
-      <w:proofErr w:type="spellEnd"/>
-      <w:r>
-        <w:rPr>
-          <w:lang w:val="en-US"/>
-        </w:rPr>
-        <w:t xml:space="preserve"> Wireless Fidelity </w:t>
-      </w:r>
-      <w:proofErr w:type="spellStart"/>
-      <w:r>
-        <w:rPr>
-          <w:lang w:val="en-US"/>
-        </w:rPr>
-        <w:t>oder</w:t>
-      </w:r>
-      <w:proofErr w:type="spellEnd"/>
-      <w:r>
-        <w:rPr>
-          <w:lang w:val="en-US"/>
-        </w:rPr>
-        <w:t xml:space="preserve"> WLAN = </w:t>
+        <w:t xml:space="preserve">Abkürzung Wireless Fidelity oder WLAN = </w:t>
       </w:r>
       <w:r>
         <w:rPr>
@@ -9928,18 +9830,8 @@
           <w:bCs/>
           <w:lang w:val="en-US"/>
         </w:rPr>
-        <w:t xml:space="preserve"> </w:t>
-      </w:r>
-      <w:proofErr w:type="spellStart"/>
-      <w:r>
-        <w:rPr>
-          <w:b/>
-          <w:bCs/>
-          <w:lang w:val="en-US"/>
-        </w:rPr>
-        <w:t>benutzen</w:t>
-      </w:r>
-      <w:proofErr w:type="spellEnd"/>
+        <w:t xml:space="preserve"> benutzen</w:t>
+      </w:r>
     </w:p>
   </w:comment>
   <w:comment w:id="64" w:author="Dennis" w:date="2014-03-16T13:46:00Z" w:initials="D">
@@ -9969,13 +9861,8 @@
         </w:rPr>
         <w:annotationRef/>
       </w:r>
-      <w:proofErr w:type="spellStart"/>
-      <w:r>
-        <w:t>Geanuer</w:t>
-      </w:r>
-      <w:proofErr w:type="spellEnd"/>
-      <w:r>
-        <w:t xml:space="preserve"> Erläutern</w:t>
+      <w:r>
+        <w:t>Geanuer Erläutern</w:t>
       </w:r>
     </w:p>
   </w:comment>
@@ -10023,15 +9910,7 @@
         <w:annotationRef/>
       </w:r>
       <w:r>
-        <w:t xml:space="preserve">Hat Hr. </w:t>
-      </w:r>
-      <w:proofErr w:type="spellStart"/>
-      <w:r>
-        <w:t>Haubner</w:t>
-      </w:r>
-      <w:proofErr w:type="spellEnd"/>
-      <w:r>
-        <w:t xml:space="preserve"> nicht gesagt, dass Entwicklungsumgebung besser passt?</w:t>
+        <w:t>Hat Hr. Haubner nicht gesagt, dass Entwicklungsumgebung besser passt?</w:t>
       </w:r>
     </w:p>
   </w:comment>
@@ -10095,44 +9974,7 @@
         <w:annotationRef/>
       </w:r>
       <w:r>
-        <w:t xml:space="preserve">Nicht mehr </w:t>
-      </w:r>
-      <w:proofErr w:type="spellStart"/>
-      <w:r>
-        <w:t>up</w:t>
-      </w:r>
-      <w:proofErr w:type="spellEnd"/>
-      <w:r>
-        <w:t xml:space="preserve"> </w:t>
-      </w:r>
-      <w:proofErr w:type="spellStart"/>
-      <w:r>
-        <w:t>to</w:t>
-      </w:r>
-      <w:proofErr w:type="spellEnd"/>
-      <w:r>
-        <w:t xml:space="preserve"> </w:t>
-      </w:r>
-      <w:proofErr w:type="spellStart"/>
-      <w:r>
-        <w:t>date</w:t>
-      </w:r>
-      <w:proofErr w:type="spellEnd"/>
-    </w:p>
-  </w:comment>
-  <w:comment w:id="123" w:author="Karolin Edigkaufer" w:date="2014-03-16T13:46:00Z" w:initials="KE">
-    <w:p>
-      <w:pPr>
-        <w:pStyle w:val="Kommentartext"/>
-      </w:pPr>
-      <w:r>
-        <w:rPr>
-          <w:rStyle w:val="Kommentarzeichen"/>
-        </w:rPr>
-        <w:annotationRef/>
-      </w:r>
-      <w:r>
-        <w:t>Bild einfügen</w:t>
+        <w:t>Nicht mehr up to date</w:t>
       </w:r>
     </w:p>
   </w:comment>
@@ -10148,11 +9990,27 @@
         <w:annotationRef/>
       </w:r>
       <w:r>
-        <w:t>Weiter ausführen</w:t>
+        <w:t>Bild einfügen</w:t>
       </w:r>
     </w:p>
   </w:comment>
-  <w:comment w:id="125" w:author="Karolin Edigkaufer" w:date="2014-03-16T13:46:00Z" w:initials="KE">
+  <w:comment w:id="125" w:author="Dennis" w:date="2014-04-08T14:09:00Z" w:initials="D">
+    <w:p>
+      <w:pPr>
+        <w:pStyle w:val="Kommentartext"/>
+      </w:pPr>
+      <w:r>
+        <w:rPr>
+          <w:rStyle w:val="Kommentarzeichen"/>
+        </w:rPr>
+        <w:annotationRef/>
+      </w:r>
+      <w:r>
+        <w:t>Schauen ob das so stimmt?</w:t>
+      </w:r>
+    </w:p>
+  </w:comment>
+  <w:comment w:id="126" w:author="Karolin Edigkaufer" w:date="2014-03-16T13:46:00Z" w:initials="KE">
     <w:p>
       <w:pPr>
         <w:pStyle w:val="Kommentartext"/>
@@ -10195,13 +10053,8 @@
         </w:rPr>
         <w:annotationRef/>
       </w:r>
-      <w:proofErr w:type="spellStart"/>
-      <w:r>
-        <w:t>Evtl</w:t>
-      </w:r>
-      <w:proofErr w:type="spellEnd"/>
-      <w:r>
-        <w:t xml:space="preserve"> Bild</w:t>
+      <w:r>
+        <w:t>Evtl Bild</w:t>
       </w:r>
     </w:p>
   </w:comment>
@@ -10780,21 +10633,7 @@
       <w:rPr>
         <w:color w:val="A6A6A6" w:themeColor="background1" w:themeShade="A6"/>
       </w:rPr>
-      <w:t xml:space="preserve">Koppelung einer Bewegungsentwicklung für </w:t>
-    </w:r>
-    <w:proofErr w:type="spellStart"/>
-    <w:r>
-      <w:rPr>
-        <w:color w:val="A6A6A6" w:themeColor="background1" w:themeShade="A6"/>
-      </w:rPr>
-      <w:t>humanoide</w:t>
-    </w:r>
-    <w:proofErr w:type="spellEnd"/>
-    <w:r>
-      <w:rPr>
-        <w:color w:val="A6A6A6" w:themeColor="background1" w:themeShade="A6"/>
-      </w:rPr>
-      <w:t xml:space="preserve"> Roboter</w:t>
+      <w:t>Koppelung einer Bewegungsentwicklung für humanoide Roboter</w:t>
     </w:r>
     <w:r>
       <w:rPr>
@@ -11090,13 +10929,8 @@
       </mc:AlternateContent>
     </w:r>
     <w:r>
-      <w:t xml:space="preserve">Dennis Alles und Karolin </w:t>
+      <w:t>Dennis Alles und Karolin Edigkaufer</w:t>
     </w:r>
-    <w:proofErr w:type="spellStart"/>
-    <w:r>
-      <w:t>Edigkaufer</w:t>
-    </w:r>
-    <w:proofErr w:type="spellEnd"/>
     <w:r>
       <w:tab/>
     </w:r>
@@ -11154,49 +10988,7 @@
       <w:rPr>
         <w:color w:val="A6A6A6" w:themeColor="background1" w:themeShade="A6"/>
       </w:rPr>
-      <w:t xml:space="preserve">Evaluation von </w:t>
-    </w:r>
-    <w:proofErr w:type="spellStart"/>
-    <w:r>
-      <w:rPr>
-        <w:color w:val="A6A6A6" w:themeColor="background1" w:themeShade="A6"/>
-      </w:rPr>
-      <w:t>Configurations</w:t>
-    </w:r>
-    <w:proofErr w:type="spellEnd"/>
-    <w:r>
-      <w:rPr>
-        <w:color w:val="A6A6A6" w:themeColor="background1" w:themeShade="A6"/>
-      </w:rPr>
-      <w:t xml:space="preserve"> -, </w:t>
-    </w:r>
-    <w:proofErr w:type="spellStart"/>
-    <w:r>
-      <w:rPr>
-        <w:color w:val="A6A6A6" w:themeColor="background1" w:themeShade="A6"/>
-      </w:rPr>
-      <w:t>Depolyment</w:t>
-    </w:r>
-    <w:proofErr w:type="spellEnd"/>
-    <w:r>
-      <w:rPr>
-        <w:color w:val="A6A6A6" w:themeColor="background1" w:themeShade="A6"/>
-      </w:rPr>
-      <w:t xml:space="preserve"> - und </w:t>
-    </w:r>
-    <w:proofErr w:type="spellStart"/>
-    <w:r>
-      <w:rPr>
-        <w:color w:val="A6A6A6" w:themeColor="background1" w:themeShade="A6"/>
-      </w:rPr>
-      <w:t>Patchmanagementtools</w:t>
-    </w:r>
-    <w:proofErr w:type="spellEnd"/>
-    <w:r>
-      <w:rPr>
-        <w:color w:val="A6A6A6" w:themeColor="background1" w:themeShade="A6"/>
-      </w:rPr>
-      <w:t xml:space="preserve"> für Linux – Server </w:t>
+      <w:t xml:space="preserve">Evaluation von Configurations -, Depolyment - und Patchmanagementtools für Linux – Server </w:t>
     </w:r>
   </w:p>
   <w:p>
@@ -11870,6 +11662,119 @@
     </w:lvl>
   </w:abstractNum>
   <w:abstractNum w:abstractNumId="5">
+    <w:nsid w:val="2C9924A8"/>
+    <w:multiLevelType w:val="hybridMultilevel"/>
+    <w:tmpl w:val="0AD883E8"/>
+    <w:lvl w:ilvl="0" w:tplc="04070001">
+      <w:start w:val="1"/>
+      <w:numFmt w:val="bullet"/>
+      <w:lvlText w:val=""/>
+      <w:lvlJc w:val="left"/>
+      <w:pPr>
+        <w:ind w:left="720" w:hanging="360"/>
+      </w:pPr>
+      <w:rPr>
+        <w:rFonts w:ascii="Symbol" w:hAnsi="Symbol" w:hint="default"/>
+      </w:rPr>
+    </w:lvl>
+    <w:lvl w:ilvl="1" w:tplc="04070003" w:tentative="1">
+      <w:start w:val="1"/>
+      <w:numFmt w:val="bullet"/>
+      <w:lvlText w:val="o"/>
+      <w:lvlJc w:val="left"/>
+      <w:pPr>
+        <w:ind w:left="1440" w:hanging="360"/>
+      </w:pPr>
+      <w:rPr>
+        <w:rFonts w:ascii="Courier New" w:hAnsi="Courier New" w:cs="Courier New" w:hint="default"/>
+      </w:rPr>
+    </w:lvl>
+    <w:lvl w:ilvl="2" w:tplc="04070005" w:tentative="1">
+      <w:start w:val="1"/>
+      <w:numFmt w:val="bullet"/>
+      <w:lvlText w:val=""/>
+      <w:lvlJc w:val="left"/>
+      <w:pPr>
+        <w:ind w:left="2160" w:hanging="360"/>
+      </w:pPr>
+      <w:rPr>
+        <w:rFonts w:ascii="Wingdings" w:hAnsi="Wingdings" w:hint="default"/>
+      </w:rPr>
+    </w:lvl>
+    <w:lvl w:ilvl="3" w:tplc="04070001" w:tentative="1">
+      <w:start w:val="1"/>
+      <w:numFmt w:val="bullet"/>
+      <w:lvlText w:val=""/>
+      <w:lvlJc w:val="left"/>
+      <w:pPr>
+        <w:ind w:left="2880" w:hanging="360"/>
+      </w:pPr>
+      <w:rPr>
+        <w:rFonts w:ascii="Symbol" w:hAnsi="Symbol" w:hint="default"/>
+      </w:rPr>
+    </w:lvl>
+    <w:lvl w:ilvl="4" w:tplc="04070003" w:tentative="1">
+      <w:start w:val="1"/>
+      <w:numFmt w:val="bullet"/>
+      <w:lvlText w:val="o"/>
+      <w:lvlJc w:val="left"/>
+      <w:pPr>
+        <w:ind w:left="3600" w:hanging="360"/>
+      </w:pPr>
+      <w:rPr>
+        <w:rFonts w:ascii="Courier New" w:hAnsi="Courier New" w:cs="Courier New" w:hint="default"/>
+      </w:rPr>
+    </w:lvl>
+    <w:lvl w:ilvl="5" w:tplc="04070005" w:tentative="1">
+      <w:start w:val="1"/>
+      <w:numFmt w:val="bullet"/>
+      <w:lvlText w:val=""/>
+      <w:lvlJc w:val="left"/>
+      <w:pPr>
+        <w:ind w:left="4320" w:hanging="360"/>
+      </w:pPr>
+      <w:rPr>
+        <w:rFonts w:ascii="Wingdings" w:hAnsi="Wingdings" w:hint="default"/>
+      </w:rPr>
+    </w:lvl>
+    <w:lvl w:ilvl="6" w:tplc="04070001" w:tentative="1">
+      <w:start w:val="1"/>
+      <w:numFmt w:val="bullet"/>
+      <w:lvlText w:val=""/>
+      <w:lvlJc w:val="left"/>
+      <w:pPr>
+        <w:ind w:left="5040" w:hanging="360"/>
+      </w:pPr>
+      <w:rPr>
+        <w:rFonts w:ascii="Symbol" w:hAnsi="Symbol" w:hint="default"/>
+      </w:rPr>
+    </w:lvl>
+    <w:lvl w:ilvl="7" w:tplc="04070003" w:tentative="1">
+      <w:start w:val="1"/>
+      <w:numFmt w:val="bullet"/>
+      <w:lvlText w:val="o"/>
+      <w:lvlJc w:val="left"/>
+      <w:pPr>
+        <w:ind w:left="5760" w:hanging="360"/>
+      </w:pPr>
+      <w:rPr>
+        <w:rFonts w:ascii="Courier New" w:hAnsi="Courier New" w:cs="Courier New" w:hint="default"/>
+      </w:rPr>
+    </w:lvl>
+    <w:lvl w:ilvl="8" w:tplc="04070005" w:tentative="1">
+      <w:start w:val="1"/>
+      <w:numFmt w:val="bullet"/>
+      <w:lvlText w:val=""/>
+      <w:lvlJc w:val="left"/>
+      <w:pPr>
+        <w:ind w:left="6480" w:hanging="360"/>
+      </w:pPr>
+      <w:rPr>
+        <w:rFonts w:ascii="Wingdings" w:hAnsi="Wingdings" w:hint="default"/>
+      </w:rPr>
+    </w:lvl>
+  </w:abstractNum>
+  <w:abstractNum w:abstractNumId="6">
     <w:nsid w:val="3B45731C"/>
     <w:multiLevelType w:val="hybridMultilevel"/>
     <w:tmpl w:val="8A78C4B6"/>
@@ -11955,7 +11860,7 @@
       </w:pPr>
     </w:lvl>
   </w:abstractNum>
-  <w:abstractNum w:abstractNumId="6">
+  <w:abstractNum w:abstractNumId="7">
     <w:nsid w:val="3F64100C"/>
     <w:multiLevelType w:val="hybridMultilevel"/>
     <w:tmpl w:val="BDC25A60"/>
@@ -12068,7 +11973,7 @@
       </w:rPr>
     </w:lvl>
   </w:abstractNum>
-  <w:abstractNum w:abstractNumId="7">
+  <w:abstractNum w:abstractNumId="8">
     <w:nsid w:val="42E17300"/>
     <w:multiLevelType w:val="hybridMultilevel"/>
     <w:tmpl w:val="20104CC0"/>
@@ -12157,7 +12062,7 @@
       </w:pPr>
     </w:lvl>
   </w:abstractNum>
-  <w:abstractNum w:abstractNumId="8">
+  <w:abstractNum w:abstractNumId="9">
     <w:nsid w:val="4F0E1019"/>
     <w:multiLevelType w:val="hybridMultilevel"/>
     <w:tmpl w:val="70F84DF8"/>
@@ -12270,7 +12175,7 @@
       </w:rPr>
     </w:lvl>
   </w:abstractNum>
-  <w:abstractNum w:abstractNumId="9">
+  <w:abstractNum w:abstractNumId="10">
     <w:nsid w:val="507F4ECD"/>
     <w:multiLevelType w:val="hybridMultilevel"/>
     <w:tmpl w:val="FC8A084A"/>
@@ -12359,7 +12264,7 @@
       </w:pPr>
     </w:lvl>
   </w:abstractNum>
-  <w:abstractNum w:abstractNumId="10">
+  <w:abstractNum w:abstractNumId="11">
     <w:nsid w:val="586016E2"/>
     <w:multiLevelType w:val="multilevel"/>
     <w:tmpl w:val="955C8464"/>
@@ -12454,7 +12359,7 @@
       </w:pPr>
     </w:lvl>
   </w:abstractNum>
-  <w:abstractNum w:abstractNumId="11">
+  <w:abstractNum w:abstractNumId="12">
     <w:nsid w:val="64334DCF"/>
     <w:multiLevelType w:val="hybridMultilevel"/>
     <w:tmpl w:val="B8D08450"/>
@@ -12567,7 +12472,7 @@
       </w:rPr>
     </w:lvl>
   </w:abstractNum>
-  <w:abstractNum w:abstractNumId="12">
+  <w:abstractNum w:abstractNumId="13">
     <w:nsid w:val="6DAF233D"/>
     <w:multiLevelType w:val="hybridMultilevel"/>
     <w:tmpl w:val="43D6F410"/>
@@ -12653,7 +12558,7 @@
       </w:pPr>
     </w:lvl>
   </w:abstractNum>
-  <w:abstractNum w:abstractNumId="13">
+  <w:abstractNum w:abstractNumId="14">
     <w:nsid w:val="6DFD4B65"/>
     <w:multiLevelType w:val="hybridMultilevel"/>
     <w:tmpl w:val="F11C70F6"/>
@@ -12766,7 +12671,7 @@
       </w:rPr>
     </w:lvl>
   </w:abstractNum>
-  <w:abstractNum w:abstractNumId="14">
+  <w:abstractNum w:abstractNumId="15">
     <w:nsid w:val="7181414C"/>
     <w:multiLevelType w:val="hybridMultilevel"/>
     <w:tmpl w:val="657808EC"/>
@@ -12879,7 +12784,7 @@
       </w:rPr>
     </w:lvl>
   </w:abstractNum>
-  <w:abstractNum w:abstractNumId="15">
+  <w:abstractNum w:abstractNumId="16">
     <w:nsid w:val="790169CB"/>
     <w:multiLevelType w:val="hybridMultilevel"/>
     <w:tmpl w:val="6CEC0034"/>
@@ -12991,7 +12896,7 @@
       </w:rPr>
     </w:lvl>
   </w:abstractNum>
-  <w:abstractNum w:abstractNumId="16">
+  <w:abstractNum w:abstractNumId="17">
     <w:nsid w:val="7E846277"/>
     <w:multiLevelType w:val="hybridMultilevel"/>
     <w:tmpl w:val="95289ED0"/>
@@ -13105,19 +13010,19 @@
     </w:lvl>
   </w:abstractNum>
   <w:num w:numId="1">
-    <w:abstractNumId w:val="10"/>
+    <w:abstractNumId w:val="11"/>
   </w:num>
   <w:num w:numId="2">
     <w:abstractNumId w:val="2"/>
   </w:num>
   <w:num w:numId="3">
-    <w:abstractNumId w:val="13"/>
+    <w:abstractNumId w:val="14"/>
   </w:num>
   <w:num w:numId="4">
     <w:abstractNumId w:val="0"/>
   </w:num>
   <w:num w:numId="5">
-    <w:abstractNumId w:val="15"/>
+    <w:abstractNumId w:val="16"/>
   </w:num>
   <w:num w:numId="6">
     <w:abstractNumId w:val="1"/>
@@ -13132,28 +13037,28 @@
     </w:lvlOverride>
   </w:num>
   <w:num w:numId="8">
-    <w:abstractNumId w:val="10"/>
+    <w:abstractNumId w:val="11"/>
   </w:num>
   <w:num w:numId="9">
-    <w:abstractNumId w:val="10"/>
+    <w:abstractNumId w:val="11"/>
   </w:num>
   <w:num w:numId="10">
-    <w:abstractNumId w:val="10"/>
+    <w:abstractNumId w:val="11"/>
   </w:num>
   <w:num w:numId="11">
-    <w:abstractNumId w:val="10"/>
+    <w:abstractNumId w:val="11"/>
   </w:num>
   <w:num w:numId="12">
-    <w:abstractNumId w:val="10"/>
+    <w:abstractNumId w:val="11"/>
   </w:num>
   <w:num w:numId="13">
-    <w:abstractNumId w:val="10"/>
+    <w:abstractNumId w:val="11"/>
   </w:num>
   <w:num w:numId="14">
-    <w:abstractNumId w:val="16"/>
+    <w:abstractNumId w:val="17"/>
   </w:num>
   <w:num w:numId="15">
-    <w:abstractNumId w:val="10"/>
+    <w:abstractNumId w:val="11"/>
     <w:lvlOverride w:ilvl="0">
       <w:startOverride w:val="1"/>
     </w:lvlOverride>
@@ -13183,7 +13088,7 @@
     </w:lvlOverride>
   </w:num>
   <w:num w:numId="16">
-    <w:abstractNumId w:val="10"/>
+    <w:abstractNumId w:val="11"/>
     <w:lvlOverride w:ilvl="0">
       <w:startOverride w:val="1"/>
     </w:lvlOverride>
@@ -13213,7 +13118,7 @@
     </w:lvlOverride>
   </w:num>
   <w:num w:numId="17">
-    <w:abstractNumId w:val="10"/>
+    <w:abstractNumId w:val="11"/>
     <w:lvlOverride w:ilvl="0">
       <w:startOverride w:val="1"/>
     </w:lvlOverride>
@@ -13243,10 +13148,10 @@
     </w:lvlOverride>
   </w:num>
   <w:num w:numId="18">
-    <w:abstractNumId w:val="9"/>
+    <w:abstractNumId w:val="10"/>
   </w:num>
   <w:num w:numId="19">
-    <w:abstractNumId w:val="10"/>
+    <w:abstractNumId w:val="11"/>
     <w:lvlOverride w:ilvl="0">
       <w:startOverride w:val="1"/>
     </w:lvlOverride>
@@ -13276,7 +13181,7 @@
     </w:lvlOverride>
   </w:num>
   <w:num w:numId="20">
-    <w:abstractNumId w:val="10"/>
+    <w:abstractNumId w:val="11"/>
     <w:lvlOverride w:ilvl="0">
       <w:startOverride w:val="1"/>
     </w:lvlOverride>
@@ -13306,40 +13211,43 @@
     </w:lvlOverride>
   </w:num>
   <w:num w:numId="21">
-    <w:abstractNumId w:val="8"/>
+    <w:abstractNumId w:val="9"/>
   </w:num>
   <w:num w:numId="22">
-    <w:abstractNumId w:val="7"/>
+    <w:abstractNumId w:val="8"/>
   </w:num>
   <w:num w:numId="23">
     <w:abstractNumId w:val="4"/>
   </w:num>
   <w:num w:numId="24">
-    <w:abstractNumId w:val="12"/>
+    <w:abstractNumId w:val="13"/>
   </w:num>
   <w:num w:numId="25">
-    <w:abstractNumId w:val="5"/>
+    <w:abstractNumId w:val="6"/>
   </w:num>
   <w:num w:numId="26">
     <w:abstractNumId w:val="3"/>
   </w:num>
   <w:num w:numId="27">
+    <w:abstractNumId w:val="12"/>
+  </w:num>
+  <w:num w:numId="28">
+    <w:abstractNumId w:val="15"/>
+  </w:num>
+  <w:num w:numId="29">
     <w:abstractNumId w:val="11"/>
   </w:num>
-  <w:num w:numId="28">
-    <w:abstractNumId w:val="14"/>
-  </w:num>
-  <w:num w:numId="29">
-    <w:abstractNumId w:val="10"/>
-  </w:num>
   <w:num w:numId="30">
-    <w:abstractNumId w:val="10"/>
+    <w:abstractNumId w:val="11"/>
   </w:num>
   <w:num w:numId="31">
-    <w:abstractNumId w:val="10"/>
+    <w:abstractNumId w:val="11"/>
   </w:num>
   <w:num w:numId="32">
-    <w:abstractNumId w:val="6"/>
+    <w:abstractNumId w:val="7"/>
+  </w:num>
+  <w:num w:numId="33">
+    <w:abstractNumId w:val="5"/>
   </w:num>
   <w:numIdMacAtCleanup w:val="3"/>
 </w:numbering>
@@ -19737,7 +19645,7 @@
 </file>
 
 <file path=customXml/itemProps1.xml><?xml version="1.0" encoding="utf-8"?>
-<ds:datastoreItem xmlns:ds="http://schemas.openxmlformats.org/officeDocument/2006/customXml" ds:itemID="{E85A505D-2271-4B92-AD79-5776EBC684BC}">
+<ds:datastoreItem xmlns:ds="http://schemas.openxmlformats.org/officeDocument/2006/customXml" ds:itemID="{48A74934-C51D-411E-B32D-8E9F2BDB5A95}">
   <ds:schemaRefs>
     <ds:schemaRef ds:uri="http://schemas.openxmlformats.org/officeDocument/2006/bibliography"/>
   </ds:schemaRefs>

</xml_diff>

<commit_message>
Kapitel 4 (Umsetzung) bei 4.1 die Klassen weiter erklärt sowie zwei PAPs erstellt und beschrieben
</commit_message>
<xml_diff>
--- a/Studienarbeit_Nao.docx
+++ b/Studienarbeit_Nao.docx
@@ -96,7 +96,27 @@
           <w:szCs w:val="32"/>
           <w:lang w:eastAsia="de-DE"/>
         </w:rPr>
-        <w:t>für humanoide Roboter</w:t>
+        <w:t xml:space="preserve">für </w:t>
+      </w:r>
+      <w:proofErr w:type="spellStart"/>
+      <w:r>
+        <w:rPr>
+          <w:b/>
+          <w:sz w:val="32"/>
+          <w:szCs w:val="32"/>
+          <w:lang w:eastAsia="de-DE"/>
+        </w:rPr>
+        <w:t>humanoide</w:t>
+      </w:r>
+      <w:proofErr w:type="spellEnd"/>
+      <w:r>
+        <w:rPr>
+          <w:b/>
+          <w:sz w:val="32"/>
+          <w:szCs w:val="32"/>
+          <w:lang w:eastAsia="de-DE"/>
+        </w:rPr>
+        <w:t xml:space="preserve"> Roboter</w:t>
       </w:r>
     </w:p>
     <w:p>
@@ -298,7 +318,23 @@
           <w:szCs w:val="20"/>
           <w:lang w:eastAsia="de-DE"/>
         </w:rPr>
-        <w:t>Bachelor of Engineering</w:t>
+        <w:t xml:space="preserve">Bachelor </w:t>
+      </w:r>
+      <w:proofErr w:type="spellStart"/>
+      <w:r>
+        <w:rPr>
+          <w:szCs w:val="20"/>
+          <w:lang w:eastAsia="de-DE"/>
+        </w:rPr>
+        <w:t>of</w:t>
+      </w:r>
+      <w:proofErr w:type="spellEnd"/>
+      <w:r>
+        <w:rPr>
+          <w:szCs w:val="20"/>
+          <w:lang w:eastAsia="de-DE"/>
+        </w:rPr>
+        <w:t xml:space="preserve"> Engineering</w:t>
       </w:r>
     </w:p>
     <w:p>
@@ -604,8 +640,18 @@
           <w:szCs w:val="20"/>
           <w:lang w:eastAsia="de-DE"/>
         </w:rPr>
-        <w:t>Karolin Edigkaufer</w:t>
-      </w:r>
+        <w:t xml:space="preserve">Karolin </w:t>
+      </w:r>
+      <w:proofErr w:type="spellStart"/>
+      <w:r>
+        <w:rPr>
+          <w:b/>
+          <w:szCs w:val="20"/>
+          <w:lang w:eastAsia="de-DE"/>
+        </w:rPr>
+        <w:t>Edigkaufer</w:t>
+      </w:r>
+      <w:proofErr w:type="spellEnd"/>
     </w:p>
     <w:p>
       <w:pPr>
@@ -804,7 +850,23 @@
           <w:szCs w:val="20"/>
           <w:lang w:eastAsia="de-DE"/>
         </w:rPr>
-        <w:t xml:space="preserve"> (Karolin Edigkaufer)</w:t>
+        <w:t xml:space="preserve"> (Karolin </w:t>
+      </w:r>
+      <w:proofErr w:type="spellStart"/>
+      <w:r>
+        <w:rPr>
+          <w:szCs w:val="20"/>
+          <w:lang w:eastAsia="de-DE"/>
+        </w:rPr>
+        <w:t>Edigkaufer</w:t>
+      </w:r>
+      <w:proofErr w:type="spellEnd"/>
+      <w:r>
+        <w:rPr>
+          <w:szCs w:val="20"/>
+          <w:lang w:eastAsia="de-DE"/>
+        </w:rPr>
+        <w:t>)</w:t>
       </w:r>
     </w:p>
     <w:p>
@@ -872,8 +934,17 @@
           <w:szCs w:val="20"/>
           <w:lang w:eastAsia="de-DE"/>
         </w:rPr>
-        <w:t>Prof. Dr. Hans-Jörg Haubner</w:t>
-      </w:r>
+        <w:t xml:space="preserve">Prof. Dr. Hans-Jörg </w:t>
+      </w:r>
+      <w:proofErr w:type="spellStart"/>
+      <w:r>
+        <w:rPr>
+          <w:szCs w:val="20"/>
+          <w:lang w:eastAsia="de-DE"/>
+        </w:rPr>
+        <w:t>Haubner</w:t>
+      </w:r>
+      <w:proofErr w:type="spellEnd"/>
     </w:p>
     <w:p>
       <w:pPr>
@@ -5085,7 +5156,23 @@
     </w:p>
     <w:p>
       <w:r>
-        <w:t xml:space="preserve">Die Studienarbeit beschäftigt sich mit dem System Kinect von Microsoft und einem humaoiden Roboter Nao. Die Kinect ist eine Hardware zur </w:t>
+        <w:t xml:space="preserve">Die Studienarbeit beschäftigt sich mit dem System Kinect von Microsoft und einem </w:t>
+      </w:r>
+      <w:proofErr w:type="spellStart"/>
+      <w:r>
+        <w:t>humaoiden</w:t>
+      </w:r>
+      <w:proofErr w:type="spellEnd"/>
+      <w:r>
+        <w:t xml:space="preserve"> Roboter </w:t>
+      </w:r>
+      <w:proofErr w:type="spellStart"/>
+      <w:r>
+        <w:t>Nao</w:t>
+      </w:r>
+      <w:proofErr w:type="spellEnd"/>
+      <w:r>
+        <w:t xml:space="preserve">. Die Kinect ist eine Hardware zur </w:t>
       </w:r>
       <w:commentRangeStart w:id="11"/>
       <w:r>
@@ -5190,7 +5277,23 @@
         <w:fldChar w:fldCharType="begin"/>
       </w:r>
       <w:r>
-        <w:instrText xml:space="preserve"> XE "DHBW" \f "abk" \t "Duale Hochschule Baden-Würrtemberg" </w:instrText>
+        <w:instrText xml:space="preserve"> XE "DHBW" \f "</w:instrText>
+      </w:r>
+      <w:proofErr w:type="spellStart"/>
+      <w:r>
+        <w:instrText>abk</w:instrText>
+      </w:r>
+      <w:proofErr w:type="spellEnd"/>
+      <w:r>
+        <w:instrText>" \t "Duale Hochschule Baden-</w:instrText>
+      </w:r>
+      <w:proofErr w:type="spellStart"/>
+      <w:r>
+        <w:instrText>Würrtemberg</w:instrText>
+      </w:r>
+      <w:proofErr w:type="spellEnd"/>
+      <w:r>
+        <w:instrText xml:space="preserve">" </w:instrText>
       </w:r>
       <w:r>
         <w:fldChar w:fldCharType="end"/>
@@ -5209,7 +5312,15 @@
         </w:r>
       </w:ins>
       <w:r>
-        <w:t>. Zur Verfügung steht ein Labor mit einem Nao und einem Rechner, auf dem alle relevanten Dokumente und Prog</w:t>
+        <w:t xml:space="preserve">. Zur Verfügung steht ein Labor mit einem </w:t>
+      </w:r>
+      <w:proofErr w:type="spellStart"/>
+      <w:r>
+        <w:t>Nao</w:t>
+      </w:r>
+      <w:proofErr w:type="spellEnd"/>
+      <w:r>
+        <w:t xml:space="preserve"> und einem Rechner, auf dem alle relevanten Dokumente und Prog</w:t>
       </w:r>
       <w:r>
         <w:t>ramme genutzt werden können. Zu</w:t>
@@ -5317,7 +5428,15 @@
         </w:r>
       </w:ins>
       <w:r>
-        <w:t xml:space="preserve"> Roboter Nao </w:t>
+        <w:t xml:space="preserve"> Roboter </w:t>
+      </w:r>
+      <w:proofErr w:type="spellStart"/>
+      <w:r>
+        <w:t>Nao</w:t>
+      </w:r>
+      <w:proofErr w:type="spellEnd"/>
+      <w:r>
+        <w:t xml:space="preserve"> </w:t>
       </w:r>
       <w:ins w:id="35" w:author="Dennis" w:date="2014-03-16T12:02:00Z">
         <w:r>
@@ -5325,7 +5444,15 @@
         </w:r>
       </w:ins>
       <w:r>
-        <w:t>verschiedene Bewegung beigebracht, die er auf Befehl automatisiert ausführen kann.</w:t>
+        <w:t xml:space="preserve">verschiedene </w:t>
+      </w:r>
+      <w:proofErr w:type="gramStart"/>
+      <w:r>
+        <w:t>Bewegung</w:t>
+      </w:r>
+      <w:proofErr w:type="gramEnd"/>
+      <w:r>
+        <w:t xml:space="preserve"> beigebracht, die er auf Befehl automatisiert ausführen kann.</w:t>
       </w:r>
     </w:p>
     <w:p>
@@ -5338,7 +5465,15 @@
     </w:p>
     <w:p>
       <w:r>
-        <w:t>Der Ablauf des programmierten Spiels kann in drei Schritte unterteilt werden. Im ersten Schritt führt Nao eine der programmierten Bewegungen vor. Sobald die Roboterbewegung vollendet ist, beginnt Schritt zwei, in dem die Kinect die Bewegung des Spielers aufnimmt. Gleichzeitig läuft eine festgelegte Zeit herunter. Die Aufgabe des Spielers ist es innerhalb der Zeit vom Roboter durchgeführte Bewegung möglich ähnlich nachzuahmen. Nach dem Ablauf der Zeit beginnt Schritt drei, bei dem die getätigte Benutzerbewegung mit der programmierten Roboterbeweg</w:t>
+        <w:t xml:space="preserve">Der Ablauf des programmierten Spiels kann in drei Schritte unterteilt werden. Im ersten Schritt führt </w:t>
+      </w:r>
+      <w:proofErr w:type="spellStart"/>
+      <w:r>
+        <w:t>Nao</w:t>
+      </w:r>
+      <w:proofErr w:type="spellEnd"/>
+      <w:r>
+        <w:t xml:space="preserve"> eine der programmierten Bewegungen vor. Sobald die Roboterbewegung vollendet ist, beginnt Schritt zwei, in dem die Kinect die Bewegung des Spielers aufnimmt. Gleichzeitig läuft eine festgelegte Zeit herunter. Die Aufgabe des Spielers ist es innerhalb der Zeit vom Roboter durchgeführte Bewegung möglich ähnlich nachzuahmen. Nach dem Ablauf der Zeit beginnt Schritt drei, bei dem die getätigte Benutzerbewegung mit der programmierten Roboterbeweg</w:t>
       </w:r>
       <w:r>
         <w:t>ung vom System verglichen wird.</w:t>
@@ -5361,7 +5496,15 @@
     </w:p>
     <w:p>
       <w:r>
-        <w:t xml:space="preserve">Die geplante Vorgehensweise sieht vor zu Beginn dem Nao verschiedene einfache Bewegungen einzuprogrammieren. Anschließend wird die Kinect mit einem Skeleton Stream programmiert und die Winkel </w:t>
+        <w:t xml:space="preserve">Die geplante Vorgehensweise sieht vor zu Beginn dem </w:t>
+      </w:r>
+      <w:proofErr w:type="spellStart"/>
+      <w:r>
+        <w:t>Nao</w:t>
+      </w:r>
+      <w:proofErr w:type="spellEnd"/>
+      <w:r>
+        <w:t xml:space="preserve"> verschiedene einfache Bewegungen einzuprogrammieren. Anschließend wird die Kinect mit einem Skeleton Stream programmiert und die Winkel </w:t>
       </w:r>
       <w:r>
         <w:t xml:space="preserve">am Ende einer Bewegung berechnet, die bei den Bewegungen entstehen. Diese sollen dann mit den Winkel des Roboters verglichen und gewertet werden. Das Ergebnis soll in einer übersichtlichen </w:t>
@@ -5563,7 +5706,23 @@
     </w:p>
     <w:p>
       <w:r>
-        <w:t>Die Kinect ist eine Hardware aus dem Hause Microsoft in Zusammenarbeit mit dem Unternehmen PrimeSense. Sie wurde zunächst für die Steuerung der Spielekonsole Xbox360 entwickelt. Die Kinect setzt wie auch die Nintendo Wii oder Sonys Move auf den Körpereinsatz des Benutzers. Der große Unterschied liegt aber darin, dass der Benutzer keinen Controller in der Hand halten muss. Bei der Kinect wird der ganze Körper zum „Controller“. Die Kinect-Kamera ist eine Leiste aus vielen Sensoren (siehe Abbildung</w:t>
+        <w:t xml:space="preserve">Die Kinect ist eine Hardware aus dem Hause Microsoft in Zusammenarbeit mit dem Unternehmen </w:t>
+      </w:r>
+      <w:proofErr w:type="spellStart"/>
+      <w:r>
+        <w:t>PrimeSense</w:t>
+      </w:r>
+      <w:proofErr w:type="spellEnd"/>
+      <w:r>
+        <w:t xml:space="preserve">. Sie wurde zunächst für die Steuerung der Spielekonsole Xbox360 entwickelt. Die Kinect setzt wie auch die Nintendo Wii oder </w:t>
+      </w:r>
+      <w:proofErr w:type="spellStart"/>
+      <w:r>
+        <w:t>Sonys</w:t>
+      </w:r>
+      <w:proofErr w:type="spellEnd"/>
+      <w:r>
+        <w:t xml:space="preserve"> Move auf den Körpereinsatz des Benutzers. Der große Unterschied liegt aber darin, dass der Benutzer keinen Controller in der Hand halten muss. Bei der Kinect wird der ganze Körper zum „Controller“. Die Kinect-Kamera ist eine Leiste aus vielen Sensoren (siehe Abbildung</w:t>
       </w:r>
       <w:r>
         <w:t xml:space="preserve"> </w:t>
@@ -5661,7 +5820,15 @@
         <w:fldChar w:fldCharType="begin"/>
       </w:r>
       <w:r>
-        <w:instrText xml:space="preserve"> XE "SDK" \f "abk" \t "Software Development Kit" </w:instrText>
+        <w:instrText xml:space="preserve"> XE "SDK" \f "</w:instrText>
+      </w:r>
+      <w:proofErr w:type="spellStart"/>
+      <w:r>
+        <w:instrText>abk</w:instrText>
+      </w:r>
+      <w:proofErr w:type="spellEnd"/>
+      <w:r>
+        <w:instrText xml:space="preserve">" \t "Software Development Kit" </w:instrText>
       </w:r>
       <w:r>
         <w:fldChar w:fldCharType="end"/>
@@ -5797,7 +5964,15 @@
         <w:t>ausgerichtet werden können, befindet sich z</w:t>
       </w:r>
       <w:r>
-        <w:t>wischen der Kameraleiste und dem Standfuß ein Motor</w:t>
+        <w:t xml:space="preserve">wischen der Kameraleiste und dem </w:t>
+      </w:r>
+      <w:proofErr w:type="spellStart"/>
+      <w:r>
+        <w:t>Standfuß</w:t>
+      </w:r>
+      <w:proofErr w:type="spellEnd"/>
+      <w:r>
+        <w:t xml:space="preserve"> ein Motor</w:t>
       </w:r>
       <w:r>
         <w:t>. Mithilfe dieses Motors kann die Sensoren-Leiste um 27° geneigt werden.</w:t>
@@ -6033,7 +6208,23 @@
     </w:p>
     <w:p>
       <w:r>
-        <w:t xml:space="preserve">Bei dem Infrarot-Projektor handelt es sich um einen Klasse 1-Laser mit einer Wellenlänge von 830 nm. Da wir Menschen nur eine Wellenlänge von ca. 380 nm bis ca. 780 nm </w:t>
+        <w:t>Bei dem Infrarot-Projektor handelt es sich um einen Klasse 1-Laser mit einer Wellenlänge von 830 nm. Da wir Menschen nur eine Wellenlänge von ca. 380 </w:t>
+      </w:r>
+      <w:proofErr w:type="spellStart"/>
+      <w:r>
+        <w:t>nm</w:t>
+      </w:r>
+      <w:proofErr w:type="spellEnd"/>
+      <w:r>
+        <w:t xml:space="preserve"> bis ca. 780 </w:t>
+      </w:r>
+      <w:proofErr w:type="spellStart"/>
+      <w:r>
+        <w:t>nm</w:t>
+      </w:r>
+      <w:proofErr w:type="spellEnd"/>
+      <w:r>
+        <w:t xml:space="preserve"> </w:t>
       </w:r>
       <w:r>
         <w:lastRenderedPageBreak/>
@@ -6073,7 +6264,15 @@
         <w:fldChar w:fldCharType="begin"/>
       </w:r>
       <w:r>
-        <w:instrText xml:space="preserve"> XE "VGA" \f "abk" \t "Video Graphics Array" </w:instrText>
+        <w:instrText xml:space="preserve"> XE "VGA" \f "</w:instrText>
+      </w:r>
+      <w:proofErr w:type="spellStart"/>
+      <w:r>
+        <w:instrText>abk</w:instrText>
+      </w:r>
+      <w:proofErr w:type="spellEnd"/>
+      <w:r>
+        <w:instrText xml:space="preserve">" \t "Video Graphics Array" </w:instrText>
       </w:r>
       <w:r>
         <w:fldChar w:fldCharType="end"/>
@@ -6262,11 +6461,20 @@
     <w:p/>
     <w:p>
       <w:r>
+        <w:t>Mithilfe dieser 20 Punkte</w:t>
+      </w:r>
+      <w:r>
+        <w:t xml:space="preserve"> (auch Joints genannt)</w:t>
+      </w:r>
+      <w:r>
+        <w:t xml:space="preserve"> können die Körperteile eines Spielers unterschieden und so Bewegungen verarbeitet werden.</w:t>
+      </w:r>
+      <w:r>
+        <w:t xml:space="preserve"> Außerdem ist es möglich die </w:t>
+      </w:r>
+      <w:r>
         <w:lastRenderedPageBreak/>
-        <w:t>Mithilfe dieser 20 Punkte können die Körperteile eines Spielers unterschieden und so Bewegungen verarbeitet werden.</w:t>
-      </w:r>
-      <w:r>
-        <w:t xml:space="preserve"> Außerdem ist es möglich die Gesichter von verschiedenen Personen zu unterscheiden und Aussage über die Mimik zu treffen</w:t>
+        <w:t>Gesichter von verschiedenen Personen zu unterscheiden und Aussage über die Mimik zu treffen</w:t>
       </w:r>
       <w:r>
         <w:t xml:space="preserve"> </w:t>
@@ -6344,7 +6552,15 @@
     </w:p>
     <w:p>
       <w:r>
-        <w:t xml:space="preserve">Zunächst erschien die Kinect im November 2010 als zusätzliche Xbox-Hardware ohne Pläne für PC-Treiber. Viele Leuten wollten die Kinect aber in Verbindung mit einem PC bedienen können, worauf das Unternehmen Adafruit Industries eine Prämie von 1000 US-Dollar für den ersten funktionieren PC-Treiber anbot. Microsoft dachte, dass es sich </w:t>
+        <w:t xml:space="preserve">Zunächst erschien die Kinect im November 2010 als zusätzliche Xbox-Hardware ohne Pläne für PC-Treiber. Viele Leuten wollten die Kinect aber in Verbindung mit einem PC bedienen können, worauf das Unternehmen </w:t>
+      </w:r>
+      <w:proofErr w:type="spellStart"/>
+      <w:r>
+        <w:t>Adafruit</w:t>
+      </w:r>
+      <w:proofErr w:type="spellEnd"/>
+      <w:r>
+        <w:t xml:space="preserve"> Industries eine Prämie von 1000 US-Dollar für den ersten funktionieren PC-Treiber anbot. Microsoft dachte, dass es sich </w:t>
       </w:r>
       <w:r>
         <w:t>bei den Programmierungen</w:t>
@@ -6353,8 +6569,13 @@
         <w:t xml:space="preserve"> um Hacking-Versuche</w:t>
       </w:r>
       <w:r>
-        <w:t xml:space="preserve"> im Sinne von Raubkopien oder Cheaten</w:t>
-      </w:r>
+        <w:t xml:space="preserve"> im Sinne von Raubkopien oder </w:t>
+      </w:r>
+      <w:proofErr w:type="spellStart"/>
+      <w:r>
+        <w:t>Cheaten</w:t>
+      </w:r>
+      <w:proofErr w:type="spellEnd"/>
       <w:r>
         <w:t xml:space="preserve"> handelt</w:t>
       </w:r>
@@ -6466,36 +6687,78 @@
       </w:pPr>
       <w:bookmarkStart w:id="52" w:name="_Ref381795262"/>
       <w:bookmarkStart w:id="53" w:name="_Toc382747450"/>
-      <w:r>
-        <w:t>Humanoide Roboter</w:t>
+      <w:proofErr w:type="spellStart"/>
+      <w:r>
+        <w:t>Humanoide</w:t>
+      </w:r>
+      <w:proofErr w:type="spellEnd"/>
+      <w:r>
+        <w:t xml:space="preserve"> Roboter</w:t>
       </w:r>
       <w:bookmarkStart w:id="54" w:name="_Toc262116040"/>
       <w:bookmarkStart w:id="55" w:name="_Toc333403709"/>
       <w:bookmarkEnd w:id="52"/>
       <w:r>
-        <w:t>: Nao</w:t>
+        <w:t xml:space="preserve">: </w:t>
+      </w:r>
+      <w:proofErr w:type="spellStart"/>
+      <w:r>
+        <w:t>Nao</w:t>
       </w:r>
       <w:bookmarkEnd w:id="53"/>
+      <w:proofErr w:type="spellEnd"/>
       <w:r>
         <w:t xml:space="preserve"> </w:t>
       </w:r>
     </w:p>
     <w:p>
       <w:r>
-        <w:t xml:space="preserve">Ein humanoider Roboter ist ein Roboter, der dem Mensch nachempfunden ist und dessen Bewegungen die eines Menschen ähneln. Genutzt werden humanoide Roboter zumeist in der Servicerobotik, zum Beispiel als Haushaltshilfe für häufig anfallende Aufgaben. </w:t>
-      </w:r>
-      <w:r>
-        <w:t xml:space="preserve">Staubsaugen, Spülmaschine ausräumen oder Toilette putzen sind Aufgaben, die in Zukunft </w:t>
+        <w:t xml:space="preserve">Ein </w:t>
+      </w:r>
+      <w:proofErr w:type="spellStart"/>
+      <w:r>
+        <w:t>humanoider</w:t>
+      </w:r>
+      <w:proofErr w:type="spellEnd"/>
+      <w:r>
+        <w:t xml:space="preserve"> Roboter ist ein Roboter, der dem Mensch nachempfunden ist und dessen Bewegungen </w:t>
+      </w:r>
+      <w:proofErr w:type="gramStart"/>
+      <w:r>
+        <w:t>die eines</w:t>
+      </w:r>
+      <w:proofErr w:type="gramEnd"/>
+      <w:r>
+        <w:t xml:space="preserve"> Menschen ähneln. Genutzt werden </w:t>
+      </w:r>
+      <w:proofErr w:type="spellStart"/>
+      <w:r>
+        <w:t>humanoide</w:t>
+      </w:r>
+      <w:proofErr w:type="spellEnd"/>
+      <w:r>
+        <w:t xml:space="preserve"> Roboter zumeist in der Servicerobotik, zum Beispiel als Haushaltshilfe für häufig anfallende Aufgaben. </w:t>
+      </w:r>
+      <w:r>
+        <w:t xml:space="preserve">Staubsaugen, Spülmaschine ausräumen oder Toilette putzen sind Aufgaben, die in Zukunft von Robotern ausgeführt werden könnten. </w:t>
+      </w:r>
+      <w:r>
+        <w:t xml:space="preserve">Zahlreiche Unternehmen und Einrichtungen </w:t>
       </w:r>
       <w:r>
         <w:lastRenderedPageBreak/>
-        <w:t xml:space="preserve">von Robotern ausgeführt werden könnten. </w:t>
-      </w:r>
-      <w:r>
-        <w:t>Zahlreiche Unternehmen und Einrichtungen befassen sich derzeit mit</w:t>
-      </w:r>
-      <w:r>
-        <w:t xml:space="preserve"> der Entwicklung und dem Testen von humanoiden Robotern. D</w:t>
+        <w:t>befassen sich derzeit mit</w:t>
+      </w:r>
+      <w:r>
+        <w:t xml:space="preserve"> der Entwicklung und dem Testen von </w:t>
+      </w:r>
+      <w:proofErr w:type="spellStart"/>
+      <w:r>
+        <w:t>humanoiden</w:t>
+      </w:r>
+      <w:proofErr w:type="spellEnd"/>
+      <w:r>
+        <w:t xml:space="preserve"> Robotern. D</w:t>
       </w:r>
       <w:r>
         <w:t xml:space="preserve">arunter </w:t>
@@ -6504,7 +6767,15 @@
         <w:t xml:space="preserve">sind auch namenhafte Firmen und Universitäten, wie </w:t>
       </w:r>
       <w:r>
-        <w:t>das Karlsruher Institut für Technologie, das Frauenhofer Institut</w:t>
+        <w:t xml:space="preserve">das Karlsruher Institut für Technologie, das </w:t>
+      </w:r>
+      <w:proofErr w:type="spellStart"/>
+      <w:r>
+        <w:t>Frauenhofer</w:t>
+      </w:r>
+      <w:proofErr w:type="spellEnd"/>
+      <w:r>
+        <w:t xml:space="preserve"> Institut</w:t>
       </w:r>
       <w:r>
         <w:t>, Toyota</w:t>
@@ -6609,10 +6880,12 @@
       </w:pPr>
       <w:bookmarkStart w:id="56" w:name="_Toc382747451"/>
       <w:commentRangeStart w:id="57"/>
+      <w:proofErr w:type="spellStart"/>
       <w:r>
         <w:t>Nao</w:t>
       </w:r>
       <w:commentRangeEnd w:id="57"/>
+      <w:proofErr w:type="spellEnd"/>
       <w:r>
         <w:rPr>
           <w:rStyle w:val="Kommentarzeichen"/>
@@ -6626,8 +6899,77 @@
       <w:bookmarkEnd w:id="56"/>
     </w:p>
     <w:p>
-      <w:r>
-        <w:t>Nao ist ein 58cm großer humanoider Roboter der Firma Aldeberan Robotics aus Frankreich. Die erste Version des Nao erschien .... to be continued.</w:t>
+      <w:proofErr w:type="spellStart"/>
+      <w:r>
+        <w:t>Nao</w:t>
+      </w:r>
+      <w:proofErr w:type="spellEnd"/>
+      <w:r>
+        <w:t xml:space="preserve"> ist ein 58cm großer </w:t>
+      </w:r>
+      <w:proofErr w:type="spellStart"/>
+      <w:r>
+        <w:t>humanoider</w:t>
+      </w:r>
+      <w:proofErr w:type="spellEnd"/>
+      <w:r>
+        <w:t xml:space="preserve"> Roboter der Firma </w:t>
+      </w:r>
+      <w:proofErr w:type="spellStart"/>
+      <w:r>
+        <w:t>Aldeberan</w:t>
+      </w:r>
+      <w:proofErr w:type="spellEnd"/>
+      <w:r>
+        <w:t xml:space="preserve"> </w:t>
+      </w:r>
+      <w:proofErr w:type="spellStart"/>
+      <w:r>
+        <w:t>Robotics</w:t>
+      </w:r>
+      <w:proofErr w:type="spellEnd"/>
+      <w:r>
+        <w:t xml:space="preserve"> aus Frankreich. Die erste Version des </w:t>
+      </w:r>
+      <w:proofErr w:type="spellStart"/>
+      <w:r>
+        <w:t>Nao</w:t>
+      </w:r>
+      <w:proofErr w:type="spellEnd"/>
+      <w:r>
+        <w:t xml:space="preserve"> </w:t>
+      </w:r>
+      <w:proofErr w:type="gramStart"/>
+      <w:r>
+        <w:t>erschien ....</w:t>
+      </w:r>
+      <w:proofErr w:type="gramEnd"/>
+      <w:r>
+        <w:t xml:space="preserve"> </w:t>
+      </w:r>
+      <w:proofErr w:type="spellStart"/>
+      <w:r>
+        <w:t>to</w:t>
+      </w:r>
+      <w:proofErr w:type="spellEnd"/>
+      <w:r>
+        <w:t xml:space="preserve"> </w:t>
+      </w:r>
+      <w:proofErr w:type="spellStart"/>
+      <w:r>
+        <w:t>be</w:t>
+      </w:r>
+      <w:proofErr w:type="spellEnd"/>
+      <w:r>
+        <w:t xml:space="preserve"> </w:t>
+      </w:r>
+      <w:proofErr w:type="spellStart"/>
+      <w:r>
+        <w:t>continued</w:t>
+      </w:r>
+      <w:proofErr w:type="spellEnd"/>
+      <w:r>
+        <w:t>.</w:t>
       </w:r>
     </w:p>
     <w:p/>
@@ -6644,7 +6986,23 @@
     <w:p>
       <w:commentRangeStart w:id="59"/>
       <w:r>
-        <w:t xml:space="preserve">Der humanoide Roboter Nao hat einen integrierten Akku, welcher ca. eine Stunde genutzt werden kann und </w:t>
+        <w:t xml:space="preserve">Der </w:t>
+      </w:r>
+      <w:proofErr w:type="spellStart"/>
+      <w:r>
+        <w:t>humanoide</w:t>
+      </w:r>
+      <w:proofErr w:type="spellEnd"/>
+      <w:r>
+        <w:t xml:space="preserve"> Roboter </w:t>
+      </w:r>
+      <w:proofErr w:type="spellStart"/>
+      <w:r>
+        <w:t>Nao</w:t>
+      </w:r>
+      <w:proofErr w:type="spellEnd"/>
+      <w:r>
+        <w:t xml:space="preserve"> hat einen integrierten Akku, welcher ca. eine Stunde genutzt werden kann und </w:t>
       </w:r>
       <w:del w:id="60" w:author="Dennis" w:date="2014-03-16T13:43:00Z">
         <w:r>
@@ -6689,7 +7047,15 @@
     </w:p>
     <w:p>
       <w:r>
-        <w:t xml:space="preserve">Zur Kommunikation zwischen Computer und Roboter verfügt Nao über Ethernet und </w:t>
+        <w:t xml:space="preserve">Zur Kommunikation zwischen Computer und Roboter verfügt </w:t>
+      </w:r>
+      <w:proofErr w:type="spellStart"/>
+      <w:r>
+        <w:t>Nao</w:t>
+      </w:r>
+      <w:proofErr w:type="spellEnd"/>
+      <w:r>
+        <w:t xml:space="preserve"> über Ethernet und </w:t>
       </w:r>
       <w:commentRangeStart w:id="62"/>
       <w:r>
@@ -6732,11 +7098,24 @@
       <w:r>
         <w:t xml:space="preserve"> hat </w:t>
       </w:r>
-      <w:r>
-        <w:t xml:space="preserve">Nao </w:t>
-      </w:r>
-      <w:r>
-        <w:t xml:space="preserve">14 eingebaute Motoren, um die Bewegungen so humanoid als nur möglich aussehen zu lassen. Sechs davon sind für Armbewegungen, sechs für Hüft- und Beinbewegungen und zwei für den Kopf zuständig. Dabei gibt es </w:t>
+      <w:proofErr w:type="spellStart"/>
+      <w:r>
+        <w:t>Nao</w:t>
+      </w:r>
+      <w:proofErr w:type="spellEnd"/>
+      <w:r>
+        <w:t xml:space="preserve"> </w:t>
+      </w:r>
+      <w:r>
+        <w:t xml:space="preserve">14 eingebaute Motoren, um die Bewegungen so </w:t>
+      </w:r>
+      <w:proofErr w:type="spellStart"/>
+      <w:r>
+        <w:t>humanoid</w:t>
+      </w:r>
+      <w:proofErr w:type="spellEnd"/>
+      <w:r>
+        <w:t xml:space="preserve"> als nur möglich aussehen zu lassen. Sechs davon sind für Armbewegungen, sechs für Hüft- und Beinbewegungen und zwei für den Kopf zuständig. Dabei gibt es </w:t>
       </w:r>
       <w:commentRangeStart w:id="65"/>
       <w:r>
@@ -6825,7 +7204,15 @@
         </w:r>
       </w:fldSimple>
       <w:r>
-        <w:t xml:space="preserve">: Die Lage der Motoren beim Nao </w:t>
+        <w:t xml:space="preserve">: Die Lage der Motoren beim </w:t>
+      </w:r>
+      <w:proofErr w:type="spellStart"/>
+      <w:r>
+        <w:t>Nao</w:t>
+      </w:r>
+      <w:proofErr w:type="spellEnd"/>
+      <w:r>
+        <w:t xml:space="preserve"> </w:t>
       </w:r>
       <w:sdt>
         <w:sdtPr>
@@ -6874,7 +7261,15 @@
     </w:p>
     <w:p>
       <w:r>
-        <w:t xml:space="preserve">Neben den Aktoren hat der Nao auch einige Sensoren, die es ihm ermöglichen Hindernisse zu erkennen, die Winkeleinstellungen zu messen und vieles mehr. </w:t>
+        <w:t xml:space="preserve">Neben den Aktoren hat der </w:t>
+      </w:r>
+      <w:proofErr w:type="spellStart"/>
+      <w:r>
+        <w:t>Nao</w:t>
+      </w:r>
+      <w:proofErr w:type="spellEnd"/>
+      <w:r>
+        <w:t xml:space="preserve"> auch einige Sensoren, die es ihm ermöglichen Hindernisse zu erkennen, die Winkeleinstellungen zu messen und vieles mehr. </w:t>
       </w:r>
     </w:p>
     <w:p>
@@ -6954,7 +7349,15 @@
         </w:r>
       </w:fldSimple>
       <w:r>
-        <w:t xml:space="preserve">: Die Hardwarekomponenten des Nao </w:t>
+        <w:t xml:space="preserve">: Die Hardwarekomponenten des </w:t>
+      </w:r>
+      <w:proofErr w:type="spellStart"/>
+      <w:r>
+        <w:t>Nao</w:t>
+      </w:r>
+      <w:proofErr w:type="spellEnd"/>
+      <w:r>
+        <w:t xml:space="preserve"> </w:t>
       </w:r>
       <w:sdt>
         <w:sdtPr>
@@ -6996,7 +7399,55 @@
     </w:p>
     <w:p>
       <w:r>
-        <w:t xml:space="preserve">Auf dem Nao selbst läuft ein Linux Embedded Betriebssystem, welches auf Gentoo basiert. Nao ist ein 32-Bit System und kann direkt mit Python und C++ angesprochen werden. Über eine Programmierschnittstelle versteht Nao aber auch Java, MathLab und .NET Sprachen, wie C#. Choreographe ist die Software, die vom Hersteller mitgeliefert wird. Im </w:t>
+        <w:t xml:space="preserve">Auf dem </w:t>
+      </w:r>
+      <w:proofErr w:type="spellStart"/>
+      <w:r>
+        <w:t>Nao</w:t>
+      </w:r>
+      <w:proofErr w:type="spellEnd"/>
+      <w:r>
+        <w:t xml:space="preserve"> selbst läuft ein Linux Embedded Betriebssystem, welches auf </w:t>
+      </w:r>
+      <w:proofErr w:type="spellStart"/>
+      <w:r>
+        <w:t>Gentoo</w:t>
+      </w:r>
+      <w:proofErr w:type="spellEnd"/>
+      <w:r>
+        <w:t xml:space="preserve"> basiert. </w:t>
+      </w:r>
+      <w:proofErr w:type="spellStart"/>
+      <w:r>
+        <w:t>Nao</w:t>
+      </w:r>
+      <w:proofErr w:type="spellEnd"/>
+      <w:r>
+        <w:t xml:space="preserve"> ist ein 32-Bit System und kann direkt mit Python und C++ angesprochen werden. Über eine Programmierschnittstelle versteht </w:t>
+      </w:r>
+      <w:proofErr w:type="spellStart"/>
+      <w:r>
+        <w:t>Nao</w:t>
+      </w:r>
+      <w:proofErr w:type="spellEnd"/>
+      <w:r>
+        <w:t xml:space="preserve"> aber auch Java, </w:t>
+      </w:r>
+      <w:proofErr w:type="spellStart"/>
+      <w:r>
+        <w:t>MathLab</w:t>
+      </w:r>
+      <w:proofErr w:type="spellEnd"/>
+      <w:r>
+        <w:t xml:space="preserve"> und .NET Sprachen, wie C#. </w:t>
+      </w:r>
+      <w:proofErr w:type="spellStart"/>
+      <w:r>
+        <w:t>Choreographe</w:t>
+      </w:r>
+      <w:proofErr w:type="spellEnd"/>
+      <w:r>
+        <w:t xml:space="preserve"> ist die Software, die vom Hersteller mitgeliefert wird. Im </w:t>
       </w:r>
       <w:commentRangeStart w:id="69"/>
       <w:r>
@@ -7010,7 +7461,15 @@
         <w:commentReference w:id="69"/>
       </w:r>
       <w:r>
-        <w:t>ist es möglich, vorgespeicherte Bewegungen auszuführen, Nao Texte sprechen zu lassen und gewisse A</w:t>
+        <w:t xml:space="preserve">ist es möglich, vorgespeicherte Bewegungen auszuführen, </w:t>
+      </w:r>
+      <w:proofErr w:type="spellStart"/>
+      <w:r>
+        <w:t>Nao</w:t>
+      </w:r>
+      <w:proofErr w:type="spellEnd"/>
+      <w:r>
+        <w:t xml:space="preserve"> Texte sprechen zu lassen und gewisse A</w:t>
       </w:r>
       <w:r>
         <w:t xml:space="preserve">bläufe auf ihm zu speichern, </w:t>
@@ -7050,8 +7509,13 @@
         <w:pStyle w:val="berschrift4"/>
       </w:pPr>
       <w:bookmarkStart w:id="74" w:name="_Toc382747454"/>
-      <w:r>
-        <w:t>Nao SDK</w:t>
+      <w:proofErr w:type="spellStart"/>
+      <w:r>
+        <w:t>Nao</w:t>
+      </w:r>
+      <w:proofErr w:type="spellEnd"/>
+      <w:r>
+        <w:t xml:space="preserve"> SDK</w:t>
       </w:r>
       <w:bookmarkEnd w:id="74"/>
     </w:p>
@@ -7124,7 +7588,31 @@
         </w:r>
       </w:ins>
       <w:r>
-        <w:t xml:space="preserve">. In diesem Beispiel wird der Nao den Text „Hello World from c sharp“ sprechen. </w:t>
+        <w:t xml:space="preserve">. In diesem Beispiel wird der </w:t>
+      </w:r>
+      <w:proofErr w:type="spellStart"/>
+      <w:r>
+        <w:t>Nao</w:t>
+      </w:r>
+      <w:proofErr w:type="spellEnd"/>
+      <w:r>
+        <w:t xml:space="preserve"> den Text „</w:t>
+      </w:r>
+      <w:proofErr w:type="spellStart"/>
+      <w:r>
+        <w:t>Hello</w:t>
+      </w:r>
+      <w:proofErr w:type="spellEnd"/>
+      <w:r>
+        <w:t xml:space="preserve"> World </w:t>
+      </w:r>
+      <w:proofErr w:type="spellStart"/>
+      <w:r>
+        <w:t>from</w:t>
+      </w:r>
+      <w:proofErr w:type="spellEnd"/>
+      <w:r>
+        <w:t xml:space="preserve"> c sharp“ sprechen. </w:t>
       </w:r>
     </w:p>
     <w:p>
@@ -7201,7 +7689,15 @@
       </w:fldSimple>
       <w:bookmarkEnd w:id="80"/>
       <w:r>
-        <w:t>: Nao Bibliothek nutzen</w:t>
+        <w:t xml:space="preserve">: </w:t>
+      </w:r>
+      <w:proofErr w:type="spellStart"/>
+      <w:r>
+        <w:t>Nao</w:t>
+      </w:r>
+      <w:proofErr w:type="spellEnd"/>
+      <w:r>
+        <w:t xml:space="preserve"> Bibliothek nutzen</w:t>
       </w:r>
       <w:bookmarkEnd w:id="81"/>
     </w:p>
@@ -7210,24 +7706,65 @@
         <w:pStyle w:val="berschrift4"/>
       </w:pPr>
       <w:bookmarkStart w:id="82" w:name="_Toc382747455"/>
+      <w:proofErr w:type="spellStart"/>
       <w:r>
         <w:t>NaoQi</w:t>
       </w:r>
       <w:bookmarkEnd w:id="82"/>
+      <w:proofErr w:type="spellEnd"/>
     </w:p>
     <w:p>
       <w:pPr>
         <w:pStyle w:val="berschrift4"/>
       </w:pPr>
       <w:bookmarkStart w:id="83" w:name="_Toc382747456"/>
-      <w:r>
-        <w:t>Webots für Nao</w:t>
+      <w:proofErr w:type="spellStart"/>
+      <w:r>
+        <w:t>Webots</w:t>
+      </w:r>
+      <w:proofErr w:type="spellEnd"/>
+      <w:r>
+        <w:t xml:space="preserve"> für </w:t>
+      </w:r>
+      <w:proofErr w:type="spellStart"/>
+      <w:r>
+        <w:t>Nao</w:t>
       </w:r>
       <w:bookmarkEnd w:id="83"/>
-    </w:p>
-    <w:p>
-      <w:r>
-        <w:t>Webots ist die Simulation von einem Nao. Bevor ein Stück Programmcode auf dem Nao ausgeführt wird, kann man sich so vergewissern, dass das Programm das tut, von dem man ausgeht und ob dies eventuell zu Problemen auf dem Nao führen kann. So kann verhindert werden, dass der Roboter versucht Bewegungen auszuführen, für die seine Motoren nicht geeignet sind oder ob der Roboter eventuell schaden nimmt, zum Beispiel durch Umfallen.</w:t>
+      <w:proofErr w:type="spellEnd"/>
+    </w:p>
+    <w:p>
+      <w:proofErr w:type="spellStart"/>
+      <w:r>
+        <w:t>Webots</w:t>
+      </w:r>
+      <w:proofErr w:type="spellEnd"/>
+      <w:r>
+        <w:t xml:space="preserve"> ist die Simulation von einem </w:t>
+      </w:r>
+      <w:proofErr w:type="spellStart"/>
+      <w:r>
+        <w:t>Nao</w:t>
+      </w:r>
+      <w:proofErr w:type="spellEnd"/>
+      <w:r>
+        <w:t xml:space="preserve">. Bevor ein Stück Programmcode auf dem </w:t>
+      </w:r>
+      <w:proofErr w:type="spellStart"/>
+      <w:r>
+        <w:t>Nao</w:t>
+      </w:r>
+      <w:proofErr w:type="spellEnd"/>
+      <w:r>
+        <w:t xml:space="preserve"> ausgeführt wird, kann man sich so vergewissern, dass das Programm das tut, von dem man ausgeht und ob dies eventuell zu Problemen auf dem </w:t>
+      </w:r>
+      <w:proofErr w:type="spellStart"/>
+      <w:r>
+        <w:t>Nao</w:t>
+      </w:r>
+      <w:proofErr w:type="spellEnd"/>
+      <w:r>
+        <w:t xml:space="preserve"> führen kann. So kann verhindert werden, dass der Roboter versucht Bewegungen auszuführen, für die seine Motoren nicht geeignet sind oder ob der Roboter eventuell schaden nimmt, zum Beispiel durch Umfallen.</w:t>
       </w:r>
     </w:p>
     <w:p>
@@ -7261,7 +7798,15 @@
     </w:p>
     <w:p>
       <w:r>
-        <w:t xml:space="preserve">Microsoft empfiehlt die Nutzung von C++, C# oder Visual Basic für die Kinect, da es für diese Programmiersprachen vorgefertigte Klassen im SDK gibt, auf welche man zurückgreifen kann. Für den Roboter Nao </w:t>
+        <w:t xml:space="preserve">Microsoft empfiehlt die Nutzung von C++, C# oder Visual Basic für die Kinect, da es für diese Programmiersprachen vorgefertigte Klassen im SDK gibt, auf welche man zurückgreifen kann. Für den Roboter </w:t>
+      </w:r>
+      <w:proofErr w:type="spellStart"/>
+      <w:r>
+        <w:t>Nao</w:t>
+      </w:r>
+      <w:proofErr w:type="spellEnd"/>
+      <w:r>
+        <w:t xml:space="preserve"> </w:t>
       </w:r>
       <w:r>
         <w:t>kann man wie bereits beschrieben ebenfalls C# nutzen.</w:t>
@@ -7272,11 +7817,27 @@
         <w:t>Da</w:t>
       </w:r>
       <w:r>
-        <w:t xml:space="preserve"> sowohl die Kinect, als auch der Nao mit C# arbeiten (können), ist auch die Anwendung in C# programmiert. </w:t>
+        <w:t xml:space="preserve"> sowohl die Kinect, als auch der </w:t>
+      </w:r>
+      <w:proofErr w:type="spellStart"/>
+      <w:r>
+        <w:t>Nao</w:t>
+      </w:r>
+      <w:proofErr w:type="spellEnd"/>
+      <w:r>
+        <w:t xml:space="preserve"> mit C# arbeiten (können), ist auch die Anwendung in C# programmiert. </w:t>
       </w:r>
       <w:commentRangeStart w:id="86"/>
       <w:r>
-        <w:t>So ist es möglich, dem Nao Daten zur Ausführung zu senden und hat diese dann im gleichen Format vorliegen, wie sie später von der Kinect aufgezeichnet und an die Anwendung gesendet werden.</w:t>
+        <w:t xml:space="preserve">So ist es möglich, dem </w:t>
+      </w:r>
+      <w:proofErr w:type="spellStart"/>
+      <w:r>
+        <w:t>Nao</w:t>
+      </w:r>
+      <w:proofErr w:type="spellEnd"/>
+      <w:r>
+        <w:t xml:space="preserve"> Daten zur Ausführung zu senden und hat diese dann im gleichen Format vorliegen, wie sie später von der Kinect aufgezeichnet und an die Anwendung gesendet werden.</w:t>
       </w:r>
       <w:commentRangeEnd w:id="86"/>
       <w:r>
@@ -7286,10 +7847,18 @@
         <w:commentReference w:id="86"/>
       </w:r>
       <w:r>
-        <w:t xml:space="preserve"> Es ist also keine Konven</w:t>
-      </w:r>
-      <w:r>
-        <w:t xml:space="preserve">tierung </w:t>
+        <w:t xml:space="preserve"> Es ist also keine </w:t>
+      </w:r>
+      <w:proofErr w:type="spellStart"/>
+      <w:r>
+        <w:t>Konven</w:t>
+      </w:r>
+      <w:r>
+        <w:t>tierung</w:t>
+      </w:r>
+      <w:proofErr w:type="spellEnd"/>
+      <w:r>
+        <w:t xml:space="preserve"> </w:t>
       </w:r>
       <w:r>
         <w:t xml:space="preserve">der Daten </w:t>
@@ -7305,7 +7874,6 @@
       <w:bookmarkStart w:id="87" w:name="_Toc382747460"/>
       <w:commentRangeStart w:id="88"/>
       <w:r>
-        <w:lastRenderedPageBreak/>
         <w:t>Threads</w:t>
       </w:r>
       <w:commentRangeEnd w:id="88"/>
@@ -7321,7 +7889,42 @@
       </w:r>
       <w:bookmarkEnd w:id="87"/>
       <w:r>
-        <w:t xml:space="preserve"> - Karo</w:t>
+        <w:t xml:space="preserve"> </w:t>
+      </w:r>
+      <w:r>
+        <w:t>–</w:t>
+      </w:r>
+      <w:r>
+        <w:t xml:space="preserve"> Karo</w:t>
+      </w:r>
+    </w:p>
+    <w:p/>
+    <w:p/>
+    <w:p/>
+    <w:p/>
+    <w:p>
+      <w:pPr>
+        <w:pStyle w:val="berschrift2"/>
+      </w:pPr>
+      <w:commentRangeStart w:id="89"/>
+      <w:r>
+        <w:t>Winkelberechnung</w:t>
+      </w:r>
+      <w:commentRangeEnd w:id="89"/>
+      <w:r>
+        <w:rPr>
+          <w:rStyle w:val="Kommentarzeichen"/>
+          <w:rFonts w:eastAsia="Times New Roman"/>
+          <w:b w:val="0"/>
+          <w:bCs w:val="0"/>
+          <w:color w:val="auto"/>
+        </w:rPr>
+        <w:commentReference w:id="89"/>
+      </w:r>
+    </w:p>
+    <w:p>
+      <w:r>
+        <w:t>Wie berechnet man Winkel mit verschieden Punkten??</w:t>
       </w:r>
     </w:p>
     <w:p>
@@ -7345,13 +7948,13 @@
       <w:pPr>
         <w:pStyle w:val="berschrift1"/>
       </w:pPr>
-      <w:bookmarkStart w:id="89" w:name="_Toc382747461"/>
-      <w:commentRangeStart w:id="90"/>
+      <w:bookmarkStart w:id="90" w:name="_Toc382747461"/>
+      <w:commentRangeStart w:id="91"/>
       <w:r>
         <w:lastRenderedPageBreak/>
         <w:t>Konzeption/Planung</w:t>
       </w:r>
-      <w:commentRangeEnd w:id="90"/>
+      <w:commentRangeEnd w:id="91"/>
       <w:r>
         <w:rPr>
           <w:rStyle w:val="Kommentarzeichen"/>
@@ -7360,9 +7963,9 @@
           <w:bCs w:val="0"/>
           <w:color w:val="auto"/>
         </w:rPr>
-        <w:commentReference w:id="90"/>
-      </w:r>
-      <w:bookmarkEnd w:id="89"/>
+        <w:commentReference w:id="91"/>
+      </w:r>
+      <w:bookmarkEnd w:id="90"/>
     </w:p>
     <w:p>
       <w:r>
@@ -7372,12 +7975,28 @@
         <w:t>von</w:t>
       </w:r>
       <w:r>
-        <w:t xml:space="preserve"> Kinect und Nao. Dann werden dem Nao ei</w:t>
+        <w:t xml:space="preserve"> Kinect und </w:t>
+      </w:r>
+      <w:proofErr w:type="spellStart"/>
+      <w:r>
+        <w:t>Nao</w:t>
+      </w:r>
+      <w:proofErr w:type="spellEnd"/>
+      <w:r>
+        <w:t xml:space="preserve">. Dann werden dem </w:t>
+      </w:r>
+      <w:proofErr w:type="spellStart"/>
+      <w:r>
+        <w:t>Nao</w:t>
+      </w:r>
+      <w:proofErr w:type="spellEnd"/>
+      <w:r>
+        <w:t xml:space="preserve"> ei</w:t>
       </w:r>
       <w:r>
         <w:t xml:space="preserve">nige Bewegungen einprogrammiert, </w:t>
       </w:r>
-      <w:ins w:id="91" w:author="Dennis" w:date="2014-03-16T14:10:00Z">
+      <w:ins w:id="92" w:author="Dennis" w:date="2014-03-16T14:10:00Z">
         <w:r>
           <w:t xml:space="preserve">wobei es sich </w:t>
         </w:r>
@@ -7385,12 +8004,12 @@
       <w:r>
         <w:t xml:space="preserve">zu Beginn </w:t>
       </w:r>
-      <w:del w:id="92" w:author="Dennis" w:date="2014-03-16T14:10:00Z">
+      <w:del w:id="93" w:author="Dennis" w:date="2014-03-16T14:10:00Z">
         <w:r>
           <w:delText>werden dies</w:delText>
         </w:r>
       </w:del>
-      <w:ins w:id="93" w:author="Dennis" w:date="2014-03-16T14:10:00Z">
+      <w:ins w:id="94" w:author="Dennis" w:date="2014-03-16T14:10:00Z">
         <w:r>
           <w:t>um</w:t>
         </w:r>
@@ -7398,12 +8017,12 @@
       <w:r>
         <w:t xml:space="preserve"> einfache Bewegungen </w:t>
       </w:r>
-      <w:del w:id="94" w:author="Dennis" w:date="2014-03-16T14:10:00Z">
+      <w:del w:id="95" w:author="Dennis" w:date="2014-03-16T14:10:00Z">
         <w:r>
           <w:delText>sein</w:delText>
         </w:r>
       </w:del>
-      <w:ins w:id="95" w:author="Dennis" w:date="2014-03-16T14:10:00Z">
+      <w:ins w:id="96" w:author="Dennis" w:date="2014-03-16T14:10:00Z">
         <w:r>
           <w:t>handelt</w:t>
         </w:r>
@@ -7414,7 +8033,7 @@
       <w:r>
         <w:t xml:space="preserve"> </w:t>
       </w:r>
-      <w:del w:id="96" w:author="Dennis" w:date="2014-03-16T14:11:00Z">
+      <w:del w:id="97" w:author="Dennis" w:date="2014-03-16T14:11:00Z">
         <w:r>
           <w:delText>Es</w:delText>
         </w:r>
@@ -7422,7 +8041,7 @@
           <w:delText xml:space="preserve"> </w:delText>
         </w:r>
       </w:del>
-      <w:ins w:id="97" w:author="Dennis" w:date="2014-03-16T14:11:00Z">
+      <w:ins w:id="98" w:author="Dennis" w:date="2014-03-16T14:11:00Z">
         <w:r>
           <w:t xml:space="preserve">Außerdem </w:t>
         </w:r>
@@ -7430,7 +8049,7 @@
       <w:r>
         <w:t xml:space="preserve">sollen </w:t>
       </w:r>
-      <w:del w:id="98" w:author="Dennis" w:date="2014-03-16T14:11:00Z">
+      <w:del w:id="99" w:author="Dennis" w:date="2014-03-16T14:11:00Z">
         <w:r>
           <w:delText xml:space="preserve">auch </w:delText>
         </w:r>
@@ -7438,17 +8057,17 @@
       <w:r>
         <w:t xml:space="preserve">die entsprechenden Winkel </w:t>
       </w:r>
-      <w:ins w:id="99" w:author="Dennis" w:date="2014-03-16T14:11:00Z">
+      <w:ins w:id="100" w:author="Dennis" w:date="2014-03-16T14:11:00Z">
         <w:r>
           <w:t xml:space="preserve">der durchgeführten Bewegung </w:t>
         </w:r>
       </w:ins>
-      <w:del w:id="100" w:author="Dennis" w:date="2014-03-16T14:11:00Z">
+      <w:del w:id="101" w:author="Dennis" w:date="2014-03-16T14:11:00Z">
         <w:r>
           <w:delText xml:space="preserve">berechnet </w:delText>
         </w:r>
       </w:del>
-      <w:ins w:id="101" w:author="Dennis" w:date="2014-03-16T14:11:00Z">
+      <w:ins w:id="102" w:author="Dennis" w:date="2014-03-16T14:11:00Z">
         <w:r>
           <w:t xml:space="preserve">ausgelesen </w:t>
         </w:r>
@@ -7456,17 +8075,17 @@
       <w:r>
         <w:t>und an eine Klasse übermittelt werden</w:t>
       </w:r>
-      <w:del w:id="102" w:author="Dennis" w:date="2014-03-16T14:12:00Z">
+      <w:del w:id="103" w:author="Dennis" w:date="2014-03-16T14:12:00Z">
         <w:r>
           <w:delText xml:space="preserve">, </w:delText>
         </w:r>
       </w:del>
-      <w:ins w:id="103" w:author="Dennis" w:date="2014-03-16T14:12:00Z">
+      <w:ins w:id="104" w:author="Dennis" w:date="2014-03-16T14:12:00Z">
         <w:r>
           <w:t xml:space="preserve">. </w:t>
         </w:r>
       </w:ins>
-      <w:del w:id="104" w:author="Dennis" w:date="2014-03-16T14:12:00Z">
+      <w:del w:id="105" w:author="Dennis" w:date="2014-03-16T14:12:00Z">
         <w:r>
           <w:delText>die diese mit den Winkeln, die die Kinect sendet, vergleicht</w:delText>
         </w:r>
@@ -7474,9 +8093,17 @@
           <w:delText>.</w:delText>
         </w:r>
       </w:del>
-      <w:ins w:id="105" w:author="Dennis" w:date="2014-03-16T14:12:00Z">
-        <w:r>
-          <w:t>Diese Klasse ist dann auch dafür zuständig, dass die Winkel der Nao-Bewegung mit den Winkel, welche die Kinect aufgezeichnet hat, verglichen werden.</w:t>
+      <w:ins w:id="106" w:author="Dennis" w:date="2014-03-16T14:12:00Z">
+        <w:r>
+          <w:t xml:space="preserve">Diese Klasse ist dann auch dafür zuständig, dass die Winkel der </w:t>
+        </w:r>
+        <w:proofErr w:type="spellStart"/>
+        <w:r>
+          <w:t>Nao</w:t>
+        </w:r>
+        <w:proofErr w:type="spellEnd"/>
+        <w:r>
+          <w:t>-Bewegung mit den Winkel, welche die Kinect aufgezeichnet hat, verglichen werden.</w:t>
         </w:r>
       </w:ins>
       <w:r>
@@ -7484,7 +8111,7 @@
       </w:r>
     </w:p>
     <w:p>
-      <w:commentRangeStart w:id="106"/>
+      <w:commentRangeStart w:id="107"/>
       <w:r>
         <w:t xml:space="preserve">Die Kinect bringt einige fertige Programmierungen mit, unter anderem eine Programmierung, in der </w:t>
       </w:r>
@@ -7497,12 +8124,12 @@
       <w:r>
         <w:t xml:space="preserve">. </w:t>
       </w:r>
-      <w:commentRangeEnd w:id="106"/>
+      <w:commentRangeEnd w:id="107"/>
       <w:r>
         <w:rPr>
           <w:rStyle w:val="Kommentarzeichen"/>
         </w:rPr>
-        <w:commentReference w:id="106"/>
+        <w:commentReference w:id="107"/>
       </w:r>
     </w:p>
     <w:p>
@@ -7528,7 +8155,7 @@
       </w:r>
     </w:p>
     <w:p>
-      <w:del w:id="107" w:author="Dennis" w:date="2014-03-16T14:19:00Z">
+      <w:del w:id="108" w:author="Dennis" w:date="2014-03-16T14:19:00Z">
         <w:r>
           <w:delText xml:space="preserve">Dabei </w:delText>
         </w:r>
@@ -7536,7 +8163,7 @@
           <w:delText>sollen</w:delText>
         </w:r>
       </w:del>
-      <w:ins w:id="108" w:author="Dennis" w:date="2014-03-16T14:19:00Z">
+      <w:ins w:id="109" w:author="Dennis" w:date="2014-03-16T14:19:00Z">
         <w:r>
           <w:t>Zunächst werden lediglich</w:t>
         </w:r>
@@ -7547,7 +8174,7 @@
       <w:r>
         <w:t xml:space="preserve">e Winkel </w:t>
       </w:r>
-      <w:del w:id="109" w:author="Dennis" w:date="2014-03-16T14:19:00Z">
+      <w:del w:id="110" w:author="Dennis" w:date="2014-03-16T14:19:00Z">
         <w:r>
           <w:delText xml:space="preserve">erstmal nur </w:delText>
         </w:r>
@@ -7555,7 +8182,7 @@
           <w:delText>zu Beginn</w:delText>
         </w:r>
       </w:del>
-      <w:ins w:id="110" w:author="Dennis" w:date="2014-03-16T14:19:00Z">
+      <w:ins w:id="111" w:author="Dennis" w:date="2014-03-16T14:19:00Z">
         <w:r>
           <w:t>des Starts</w:t>
         </w:r>
@@ -7563,7 +8190,7 @@
       <w:r>
         <w:t xml:space="preserve"> und Ende</w:t>
       </w:r>
-      <w:ins w:id="111" w:author="Dennis" w:date="2014-03-16T14:20:00Z">
+      <w:ins w:id="112" w:author="Dennis" w:date="2014-03-16T14:20:00Z">
         <w:r>
           <w:t>s</w:t>
         </w:r>
@@ -7571,7 +8198,7 @@
       <w:r>
         <w:t xml:space="preserve"> der </w:t>
       </w:r>
-      <w:ins w:id="112" w:author="Dennis" w:date="2014-03-16T14:20:00Z">
+      <w:ins w:id="113" w:author="Dennis" w:date="2014-03-16T14:20:00Z">
         <w:r>
           <w:t>Benutzer-</w:t>
         </w:r>
@@ -7579,15 +8206,23 @@
       <w:r>
         <w:t xml:space="preserve">Bewegung gemessen und </w:t>
       </w:r>
-      <w:ins w:id="113" w:author="Dennis" w:date="2014-03-16T14:20:00Z">
-        <w:r>
-          <w:t xml:space="preserve">mit den gespeicherten Werten des Naos </w:t>
+      <w:ins w:id="114" w:author="Dennis" w:date="2014-03-16T14:20:00Z">
+        <w:r>
+          <w:t xml:space="preserve">mit den gespeicherten Werten des </w:t>
+        </w:r>
+        <w:proofErr w:type="spellStart"/>
+        <w:r>
+          <w:t>Naos</w:t>
+        </w:r>
+        <w:proofErr w:type="spellEnd"/>
+        <w:r>
+          <w:t xml:space="preserve"> </w:t>
         </w:r>
       </w:ins>
       <w:r>
         <w:t>verglichen</w:t>
       </w:r>
-      <w:del w:id="114" w:author="Dennis" w:date="2014-03-16T14:21:00Z">
+      <w:del w:id="115" w:author="Dennis" w:date="2014-03-16T14:21:00Z">
         <w:r>
           <w:delText xml:space="preserve"> werden</w:delText>
         </w:r>
@@ -7595,7 +8230,7 @@
       <w:r>
         <w:t xml:space="preserve">. Sofern dieser Mechanismus funktioniert sollen die </w:t>
       </w:r>
-      <w:ins w:id="115" w:author="Dennis" w:date="2014-03-16T14:22:00Z">
+      <w:ins w:id="116" w:author="Dennis" w:date="2014-03-16T14:22:00Z">
         <w:r>
           <w:t xml:space="preserve">Winkel der </w:t>
         </w:r>
@@ -7603,17 +8238,17 @@
       <w:r>
         <w:t xml:space="preserve">Bewegungen </w:t>
       </w:r>
-      <w:del w:id="116" w:author="Dennis" w:date="2014-03-16T14:19:00Z">
+      <w:del w:id="117" w:author="Dennis" w:date="2014-03-16T14:19:00Z">
         <w:r>
           <w:delText xml:space="preserve">komplizierter und umfangreicher werden und auch </w:delText>
         </w:r>
       </w:del>
-      <w:del w:id="117" w:author="Dennis" w:date="2014-03-16T14:22:00Z">
+      <w:del w:id="118" w:author="Dennis" w:date="2014-03-16T14:22:00Z">
         <w:r>
           <w:delText>mit verschiedenen</w:delText>
         </w:r>
       </w:del>
-      <w:ins w:id="118" w:author="Dennis" w:date="2014-03-16T14:22:00Z">
+      <w:ins w:id="119" w:author="Dennis" w:date="2014-03-16T14:22:00Z">
         <w:r>
           <w:t>an weiteren</w:t>
         </w:r>
@@ -7638,12 +8273,12 @@
       <w:r>
         <w:t xml:space="preserve">Um die Applikation auf ihre Funktionsfähigkeit zu testen, wird jede der Bewegungen zehn mal hintereinander durchgeführt und die Rate ermitteln, wie viele Bewegungen </w:t>
       </w:r>
-      <w:del w:id="119" w:author="Dennis" w:date="2014-03-16T15:31:00Z">
+      <w:del w:id="120" w:author="Dennis" w:date="2014-03-16T15:31:00Z">
         <w:r>
           <w:delText xml:space="preserve">als wie gut </w:delText>
         </w:r>
       </w:del>
-      <w:ins w:id="120" w:author="Dennis" w:date="2014-03-16T15:31:00Z">
+      <w:ins w:id="121" w:author="Dennis" w:date="2014-03-16T15:31:00Z">
         <w:r>
           <w:t>an</w:t>
         </w:r>
@@ -7674,35 +8309,41 @@
       <w:pPr>
         <w:pStyle w:val="berschrift1"/>
       </w:pPr>
-      <w:bookmarkStart w:id="121" w:name="_Toc382747462"/>
+      <w:bookmarkStart w:id="122" w:name="_Toc382747462"/>
       <w:r>
         <w:lastRenderedPageBreak/>
         <w:t>Umsetzung</w:t>
       </w:r>
-      <w:bookmarkEnd w:id="121"/>
-    </w:p>
-    <w:p>
-      <w:r>
-        <w:t>In diesem Kapitel wird auf die komplette Entwicklung eingegangen. Im ersten Unterkapitel wird die Struktur des kompletten Programms erläutern. Da die Struktur sich größtenteils in zwei Teilgebiete einordnen lässt, wird in den beiden darauffolgenden Unterpunkten die Nao- und Kinect-Programmierung erläutert. Danach werden die Themen GUI und Test beschrieben.</w:t>
+      <w:bookmarkEnd w:id="122"/>
+    </w:p>
+    <w:p>
+      <w:r>
+        <w:t xml:space="preserve">In diesem Kapitel wird auf die komplette Entwicklung eingegangen. Im ersten Unterkapitel wird die Struktur des kompletten Programms erläutern. Da die Struktur sich größtenteils in zwei Teilgebiete einordnen lässt, wird in den beiden darauffolgenden Unterpunkten die </w:t>
+      </w:r>
+      <w:proofErr w:type="spellStart"/>
+      <w:r>
+        <w:t>Nao</w:t>
+      </w:r>
+      <w:proofErr w:type="spellEnd"/>
+      <w:r>
+        <w:t>- und Kinect-Programmierung erläutert. Danach werden die Themen GUI und Test beschrieben.</w:t>
       </w:r>
     </w:p>
     <w:p>
       <w:pPr>
         <w:pStyle w:val="berschrift2"/>
       </w:pPr>
-      <w:bookmarkStart w:id="122" w:name="_Toc382747463"/>
+      <w:bookmarkStart w:id="123" w:name="_Toc382747463"/>
       <w:r>
         <w:t>Programm</w:t>
       </w:r>
-      <w:bookmarkEnd w:id="122"/>
+      <w:bookmarkEnd w:id="123"/>
       <w:r>
         <w:t>struktur</w:t>
       </w:r>
       <w:r>
         <w:t xml:space="preserve"> / Architektur</w:t>
       </w:r>
-      <w:bookmarkStart w:id="123" w:name="_GoBack"/>
-      <w:bookmarkEnd w:id="123"/>
       <w:r>
         <w:t xml:space="preserve"> - Dennis</w:t>
       </w:r>
@@ -7711,12 +8352,14 @@
       <w:r>
         <w:t xml:space="preserve">Das Spiel </w:t>
       </w:r>
+      <w:proofErr w:type="spellStart"/>
       <w:r>
         <w:rPr>
           <w:i/>
         </w:rPr>
         <w:t>SpielNaoKinect</w:t>
       </w:r>
+      <w:proofErr w:type="spellEnd"/>
       <w:r>
         <w:t xml:space="preserve"> </w:t>
       </w:r>
@@ -7724,8 +8367,13 @@
         <w:t xml:space="preserve">wird mit der in </w:t>
       </w:r>
       <w:commentRangeStart w:id="124"/>
-      <w:r>
-        <w:t xml:space="preserve">Abb X </w:t>
+      <w:proofErr w:type="spellStart"/>
+      <w:r>
+        <w:t>Abb</w:t>
+      </w:r>
+      <w:proofErr w:type="spellEnd"/>
+      <w:r>
+        <w:t xml:space="preserve"> X </w:t>
       </w:r>
       <w:commentRangeEnd w:id="124"/>
       <w:r>
@@ -7740,21 +8388,37 @@
       <w:r>
         <w:t xml:space="preserve"> </w:t>
       </w:r>
-      <w:r>
-        <w:t xml:space="preserve">Map beschrieben. </w:t>
-      </w:r>
-      <w:r>
-        <w:t xml:space="preserve">Code Map ist ein nützliches Tool in Visual Studio, das den Code auf einer Übersichtskarte visuell darstellt. Durch das Tool kann ein erster Überblick der kompletten Programmstruktur verdeutlicht werden. Die einzelnen Klassen, die man auf der Abbildung </w:t>
+      <w:proofErr w:type="spellStart"/>
+      <w:r>
+        <w:t>Map</w:t>
+      </w:r>
+      <w:proofErr w:type="spellEnd"/>
+      <w:r>
+        <w:t xml:space="preserve"> beschrieben. </w:t>
+      </w:r>
+      <w:r>
+        <w:t xml:space="preserve">Code </w:t>
+      </w:r>
+      <w:proofErr w:type="spellStart"/>
+      <w:r>
+        <w:t>Map</w:t>
+      </w:r>
+      <w:proofErr w:type="spellEnd"/>
+      <w:r>
+        <w:t xml:space="preserve"> ist ein nützliches Tool in Visual Studio, das den Code auf einer Übersichtskarte visuell darstellt. Durch das Tool kann ein erster Überblick der kompletten Programmstruktur verdeutlicht werden. Die einzelnen Klassen, die man auf der Abbildung </w:t>
       </w:r>
       <w:r>
         <w:t>sieht</w:t>
       </w:r>
       <w:r>
-        <w:t>, können zusätzlich noch aufgeklappt werden, sodass auch die benut</w:t>
+        <w:t xml:space="preserve">, können zusätzlich noch aufgeklappt werden, sodass auch die </w:t>
+      </w:r>
+      <w:r>
+        <w:t>verwendeten</w:t>
       </w:r>
       <w:commentRangeStart w:id="125"/>
       <w:r>
-        <w:t>zten Variablen und Methoden</w:t>
+        <w:t xml:space="preserve"> Variablen und Methoden</w:t>
       </w:r>
       <w:commentRangeEnd w:id="125"/>
       <w:r>
@@ -7831,6 +8495,7 @@
           <w:b/>
         </w:rPr>
       </w:pPr>
+      <w:proofErr w:type="spellStart"/>
       <w:r>
         <w:rPr>
           <w:b/>
@@ -7838,6 +8503,7 @@
         </w:rPr>
         <w:t>MainWindow</w:t>
       </w:r>
+      <w:proofErr w:type="spellEnd"/>
       <w:r>
         <w:rPr>
           <w:b/>
@@ -7849,14 +8515,42 @@
       <w:r>
         <w:t xml:space="preserve">Die Klasse </w:t>
       </w:r>
+      <w:proofErr w:type="spellStart"/>
       <w:r>
         <w:rPr>
           <w:i/>
         </w:rPr>
         <w:t>MainWindow</w:t>
       </w:r>
-      <w:r>
-        <w:t xml:space="preserve"> ist der Einstiegspunkt des Programms und ist für die visuelle Darstellung des Programms zuständig. Außerdem dient die Klasse als Brücke für den Kinect- und Nao-Teil. Zunächst erfolgt eine Überprüfung der Kinect-Sensoren, ob die Kinect angeschlossen ist und ob ein Bild dargestellt werden kann. Wenn die Überprüfung erfolgreich verlief </w:t>
+      <w:proofErr w:type="spellEnd"/>
+      <w:r>
+        <w:t xml:space="preserve"> ist der Einstiegspunkt des Programms und für die visuelle Darstellung </w:t>
+      </w:r>
+      <w:r>
+        <w:t>der Anwendung</w:t>
+      </w:r>
+      <w:r>
+        <w:t xml:space="preserve"> zuständig. Außerdem dient die Klasse als Brücke für den Kinect- und </w:t>
+      </w:r>
+      <w:proofErr w:type="spellStart"/>
+      <w:r>
+        <w:t>Nao</w:t>
+      </w:r>
+      <w:proofErr w:type="spellEnd"/>
+      <w:r>
+        <w:t xml:space="preserve">-Teil. Zunächst erfolgt eine Überprüfung der Kinect-Sensoren, </w:t>
+      </w:r>
+      <w:r>
+        <w:t xml:space="preserve">also </w:t>
+      </w:r>
+      <w:r>
+        <w:t>ob die Kinect angeschlossen ist und ob ein Bild dargestellt werden kann. Wenn die Überprüfung erfolgreich verlief</w:t>
+      </w:r>
+      <w:r>
+        <w:t>,</w:t>
+      </w:r>
+      <w:r>
+        <w:t xml:space="preserve"> </w:t>
       </w:r>
       <w:r>
         <w:t>werden die Klassen</w:t>
@@ -7873,12 +8567,14 @@
       <w:r>
         <w:t xml:space="preserve"> und </w:t>
       </w:r>
+      <w:proofErr w:type="spellStart"/>
       <w:r>
         <w:rPr>
           <w:i/>
         </w:rPr>
         <w:t>Init</w:t>
       </w:r>
+      <w:proofErr w:type="spellEnd"/>
       <w:r>
         <w:t xml:space="preserve"> initialisiert. </w:t>
       </w:r>
@@ -7892,17 +8588,35 @@
       <w:r>
         <w:t xml:space="preserve">von der Klasse </w:t>
       </w:r>
+      <w:proofErr w:type="spellStart"/>
       <w:r>
         <w:rPr>
           <w:i/>
         </w:rPr>
         <w:t>Init</w:t>
       </w:r>
+      <w:proofErr w:type="spellEnd"/>
       <w:r>
         <w:t xml:space="preserve"> </w:t>
       </w:r>
       <w:r>
-        <w:t xml:space="preserve">aufgerufen. Bei diesem Aufruf wird die IP-Adresse und der Port vom Nao </w:t>
+        <w:t xml:space="preserve">aufgerufen. Bei diesem Aufruf </w:t>
+      </w:r>
+      <w:proofErr w:type="gramStart"/>
+      <w:r>
+        <w:t>wird</w:t>
+      </w:r>
+      <w:proofErr w:type="gramEnd"/>
+      <w:r>
+        <w:t xml:space="preserve"> die IP-Adresse und der Port vom </w:t>
+      </w:r>
+      <w:proofErr w:type="spellStart"/>
+      <w:r>
+        <w:t>Nao</w:t>
+      </w:r>
+      <w:proofErr w:type="spellEnd"/>
+      <w:r>
+        <w:t xml:space="preserve"> </w:t>
       </w:r>
       <w:r>
         <w:t>übergeben</w:t>
@@ -7934,10 +8648,24 @@
     </w:p>
     <w:p>
       <w:r>
-        <w:t>Die Oberfläche mit all ihren Funktionen wird in einem ext</w:t>
-      </w:r>
-      <w:r>
-        <w:t xml:space="preserve">ernen Kapitel (XXX) beschrieben. </w:t>
+        <w:t xml:space="preserve">Die Oberfläche mit all ihren Funktionen wird in einem </w:t>
+      </w:r>
+      <w:commentRangeStart w:id="126"/>
+      <w:r>
+        <w:t>ext</w:t>
+      </w:r>
+      <w:r>
+        <w:t>ernen Kapitel (XXX)</w:t>
+      </w:r>
+      <w:commentRangeEnd w:id="126"/>
+      <w:r>
+        <w:rPr>
+          <w:rStyle w:val="Kommentarzeichen"/>
+        </w:rPr>
+        <w:commentReference w:id="126"/>
+      </w:r>
+      <w:r>
+        <w:t xml:space="preserve"> beschrieben. </w:t>
       </w:r>
     </w:p>
     <w:p/>
@@ -7947,6 +8675,7 @@
           <w:b/>
         </w:rPr>
       </w:pPr>
+      <w:proofErr w:type="spellStart"/>
       <w:r>
         <w:rPr>
           <w:b/>
@@ -7954,11 +8683,26 @@
         </w:rPr>
         <w:t>Init</w:t>
       </w:r>
+      <w:proofErr w:type="spellEnd"/>
       <w:r>
         <w:rPr>
           <w:b/>
         </w:rPr>
-        <w:t xml:space="preserve"> (Nao-Bereich)</w:t>
+        <w:t xml:space="preserve"> (</w:t>
+      </w:r>
+      <w:proofErr w:type="spellStart"/>
+      <w:r>
+        <w:rPr>
+          <w:b/>
+        </w:rPr>
+        <w:t>Nao</w:t>
+      </w:r>
+      <w:proofErr w:type="spellEnd"/>
+      <w:r>
+        <w:rPr>
+          <w:b/>
+        </w:rPr>
+        <w:t>-Bereich)</w:t>
       </w:r>
       <w:r>
         <w:rPr>
@@ -8007,23 +8751,35 @@
       <w:r>
         <w:t xml:space="preserve"> wird nur einmalig beim Start des Programms aufgerufen und ist wie der Name ahnen lässt für die Initialisierung eines </w:t>
       </w:r>
+      <w:proofErr w:type="spellStart"/>
       <w:r>
         <w:t>MotionProxy</w:t>
       </w:r>
       <w:r>
-        <w:t xml:space="preserve">s, </w:t>
-      </w:r>
+        <w:t>s</w:t>
+      </w:r>
+      <w:proofErr w:type="spellEnd"/>
+      <w:r>
+        <w:t xml:space="preserve">, </w:t>
+      </w:r>
+      <w:proofErr w:type="spellStart"/>
       <w:r>
         <w:t>RobotPostureProxy</w:t>
       </w:r>
+      <w:proofErr w:type="spellEnd"/>
       <w:r>
         <w:t xml:space="preserve"> und </w:t>
       </w:r>
+      <w:proofErr w:type="spellStart"/>
       <w:r>
         <w:t>TextToSpeechProxy</w:t>
       </w:r>
       <w:r>
-        <w:t xml:space="preserve">s zuständig. Des Weiteren werden die Klassen </w:t>
+        <w:t>s</w:t>
+      </w:r>
+      <w:proofErr w:type="spellEnd"/>
+      <w:r>
+        <w:t xml:space="preserve"> zuständig. Des Weiteren werden die Klassen </w:t>
       </w:r>
       <w:r>
         <w:rPr>
@@ -8070,12 +8826,14 @@
           <w:numId w:val="33"/>
         </w:numPr>
       </w:pPr>
+      <w:proofErr w:type="spellStart"/>
       <w:r>
         <w:rPr>
           <w:i/>
         </w:rPr>
         <w:t>Bew_Winkel</w:t>
       </w:r>
+      <w:proofErr w:type="spellEnd"/>
       <w:r>
         <w:rPr>
           <w:i/>
@@ -8083,7 +8841,23 @@
         <w:br/>
       </w:r>
       <w:r>
-        <w:t xml:space="preserve">Diese Methode wird aufgerufen, wenn Nao eine Bewegung vorführen soll. Je nach dem ob Nao eine neue Bewegung vormachen soll oder die bereits ausgeführte Bewegung wiederholen soll wird eine </w:t>
+        <w:t xml:space="preserve">Diese Methode wird aufgerufen, wenn </w:t>
+      </w:r>
+      <w:proofErr w:type="spellStart"/>
+      <w:r>
+        <w:t>Nao</w:t>
+      </w:r>
+      <w:proofErr w:type="spellEnd"/>
+      <w:r>
+        <w:t xml:space="preserve"> eine Bewegung vorführen soll. Je nach dem ob </w:t>
+      </w:r>
+      <w:proofErr w:type="spellStart"/>
+      <w:r>
+        <w:t>Nao</w:t>
+      </w:r>
+      <w:proofErr w:type="spellEnd"/>
+      <w:r>
+        <w:t xml:space="preserve"> eine neue Bewegung vormachen soll oder die bereits ausgeführte Bewegung wiederholen soll wird eine </w:t>
       </w:r>
       <w:r>
         <w:t xml:space="preserve">vorgegebene </w:t>
@@ -8109,12 +8883,14 @@
           <w:numId w:val="33"/>
         </w:numPr>
       </w:pPr>
+      <w:proofErr w:type="spellStart"/>
       <w:r>
         <w:rPr>
           <w:i/>
         </w:rPr>
         <w:t>Bew_Ausgangsposition</w:t>
       </w:r>
+      <w:proofErr w:type="spellEnd"/>
       <w:r>
         <w:rPr>
           <w:i/>
@@ -8164,12 +8940,26 @@
         <w:rPr>
           <w:b/>
         </w:rPr>
-        <w:t xml:space="preserve"> (Nao-Bereich)</w:t>
-      </w:r>
+        <w:t xml:space="preserve"> (</w:t>
+      </w:r>
+      <w:proofErr w:type="spellStart"/>
       <w:r>
         <w:rPr>
           <w:b/>
         </w:rPr>
+        <w:t>Nao</w:t>
+      </w:r>
+      <w:proofErr w:type="spellEnd"/>
+      <w:r>
+        <w:rPr>
+          <w:b/>
+        </w:rPr>
+        <w:t>-Bereich)</w:t>
+      </w:r>
+      <w:r>
+        <w:rPr>
+          <w:b/>
+        </w:rPr>
         <w:t>:</w:t>
       </w:r>
     </w:p>
@@ -8184,7 +8974,31 @@
         <w:t>Startposition</w:t>
       </w:r>
       <w:r>
-        <w:t>. In dieser Methode bewegt sich Nao in die Startposition StandInit. Außerdem sagt Nao parallel dazu „Herzlich Willkommen zum Spiel“.</w:t>
+        <w:t xml:space="preserve">. In dieser Methode bewegt sich </w:t>
+      </w:r>
+      <w:proofErr w:type="spellStart"/>
+      <w:r>
+        <w:t>Nao</w:t>
+      </w:r>
+      <w:proofErr w:type="spellEnd"/>
+      <w:r>
+        <w:t xml:space="preserve"> in die Startposition </w:t>
+      </w:r>
+      <w:proofErr w:type="spellStart"/>
+      <w:r>
+        <w:t>StandInit</w:t>
+      </w:r>
+      <w:proofErr w:type="spellEnd"/>
+      <w:r>
+        <w:t xml:space="preserve">. Außerdem sagt </w:t>
+      </w:r>
+      <w:proofErr w:type="spellStart"/>
+      <w:r>
+        <w:t>Nao</w:t>
+      </w:r>
+      <w:proofErr w:type="spellEnd"/>
+      <w:r>
+        <w:t xml:space="preserve"> parallel dazu „Herzlich Willkommen zum Spiel“.</w:t>
       </w:r>
     </w:p>
     <w:p/>
@@ -8205,7 +9019,21 @@
         <w:rPr>
           <w:b/>
         </w:rPr>
-        <w:t xml:space="preserve"> (Nao-Bereich):</w:t>
+        <w:t xml:space="preserve"> (</w:t>
+      </w:r>
+      <w:proofErr w:type="spellStart"/>
+      <w:r>
+        <w:rPr>
+          <w:b/>
+        </w:rPr>
+        <w:t>Nao</w:t>
+      </w:r>
+      <w:proofErr w:type="spellEnd"/>
+      <w:r>
+        <w:rPr>
+          <w:b/>
+        </w:rPr>
+        <w:t>-Bereich):</w:t>
       </w:r>
     </w:p>
     <w:p>
@@ -8227,12 +9055,14 @@
       <w:r>
         <w:t xml:space="preserve"> selbst oder von </w:t>
       </w:r>
+      <w:proofErr w:type="spellStart"/>
       <w:r>
         <w:rPr>
           <w:i/>
         </w:rPr>
         <w:t>Init</w:t>
       </w:r>
+      <w:proofErr w:type="spellEnd"/>
       <w:r>
         <w:t xml:space="preserve"> aufgerufen.</w:t>
       </w:r>
@@ -8240,7 +9070,13 @@
     <w:p>
       <w:r>
         <w:lastRenderedPageBreak/>
-        <w:t xml:space="preserve">Wird die Methode </w:t>
+        <w:t xml:space="preserve">Wird </w:t>
+      </w:r>
+      <w:r>
+        <w:t xml:space="preserve">beispielsweise </w:t>
+      </w:r>
+      <w:r>
+        <w:t xml:space="preserve">die Methode </w:t>
       </w:r>
       <w:r>
         <w:rPr>
@@ -8249,15 +9085,60 @@
         <w:t>Ausgangsposition</w:t>
       </w:r>
       <w:r>
-        <w:t xml:space="preserve"> aufgerufen, so geht Nao wieder in seine Standardposition StandInit, wie auch am Anfang vom Spiel.</w:t>
-      </w:r>
-    </w:p>
-    <w:p>
-      <w:r>
-        <w:t xml:space="preserve">Soll beispielsweise eine neue Bewegung ausgeführt werden, so </w:t>
-      </w:r>
-      <w:r>
-        <w:t>wird eine neue Bewegung per Zufall ausgewählt und der Roboter führt diese vorgegebene Bewegung mittels des erzeugten MotionProxys aus.</w:t>
+        <w:t xml:space="preserve"> aufgerufen, so geht </w:t>
+      </w:r>
+      <w:proofErr w:type="spellStart"/>
+      <w:r>
+        <w:t>Nao</w:t>
+      </w:r>
+      <w:proofErr w:type="spellEnd"/>
+      <w:r>
+        <w:t xml:space="preserve"> wieder in seine Standardposition </w:t>
+      </w:r>
+      <w:proofErr w:type="spellStart"/>
+      <w:r>
+        <w:t>StandInit</w:t>
+      </w:r>
+      <w:proofErr w:type="spellEnd"/>
+      <w:r>
+        <w:t xml:space="preserve">, wie </w:t>
+      </w:r>
+      <w:r>
+        <w:t>bei Spielstart</w:t>
+      </w:r>
+      <w:r>
+        <w:t>.</w:t>
+      </w:r>
+    </w:p>
+    <w:p>
+      <w:r>
+        <w:t>Wenn</w:t>
+      </w:r>
+      <w:r>
+        <w:t xml:space="preserve"> eine neue Bewegung ausgeführt werden</w:t>
+      </w:r>
+      <w:r>
+        <w:t xml:space="preserve"> soll</w:t>
+      </w:r>
+      <w:r>
+        <w:t xml:space="preserve">, </w:t>
+      </w:r>
+      <w:r>
+        <w:t>dann</w:t>
+      </w:r>
+      <w:r>
+        <w:t xml:space="preserve"> </w:t>
+      </w:r>
+      <w:r>
+        <w:t xml:space="preserve">wird eine Bewegung per Zufall ausgewählt und der Roboter führt diese vorgegebene Bewegung mittels des erzeugten </w:t>
+      </w:r>
+      <w:proofErr w:type="spellStart"/>
+      <w:r>
+        <w:t>MotionProxys</w:t>
+      </w:r>
+      <w:proofErr w:type="spellEnd"/>
+      <w:r>
+        <w:t xml:space="preserve"> aus.</w:t>
       </w:r>
     </w:p>
     <w:p/>
@@ -8287,92 +9168,872 @@
         <w:t>:</w:t>
       </w:r>
     </w:p>
+    <w:p>
+      <w:r>
+        <w:t xml:space="preserve">Diese Klasse kommt währenddessen der Benutzer die Bewegung von </w:t>
+      </w:r>
+      <w:proofErr w:type="spellStart"/>
+      <w:r>
+        <w:t>Nao</w:t>
+      </w:r>
+      <w:proofErr w:type="spellEnd"/>
+      <w:r>
+        <w:t xml:space="preserve"> nachmachen soll in einer </w:t>
+      </w:r>
+      <w:proofErr w:type="spellStart"/>
+      <w:r>
+        <w:t>while</w:t>
+      </w:r>
+      <w:proofErr w:type="spellEnd"/>
+      <w:r>
+        <w:t xml:space="preserve">-Schleife zum Einsatz. Die </w:t>
+      </w:r>
+      <w:proofErr w:type="spellStart"/>
+      <w:r>
+        <w:t>while</w:t>
+      </w:r>
+      <w:proofErr w:type="spellEnd"/>
+      <w:r>
+        <w:t xml:space="preserve">-Schleife, die eine bestimmte Zeit (in unserem Fall </w:t>
+      </w:r>
+      <w:commentRangeStart w:id="127"/>
+      <w:r>
+        <w:t>10</w:t>
+      </w:r>
+      <w:r>
+        <w:t xml:space="preserve"> </w:t>
+      </w:r>
+      <w:commentRangeEnd w:id="127"/>
+      <w:r>
+        <w:rPr>
+          <w:rStyle w:val="Kommentarzeichen"/>
+        </w:rPr>
+        <w:commentReference w:id="127"/>
+      </w:r>
+      <w:r>
+        <w:t xml:space="preserve">Sekunden) </w:t>
+      </w:r>
+      <w:r>
+        <w:t xml:space="preserve">ausgeführt wird, </w:t>
+      </w:r>
+      <w:r>
+        <w:t xml:space="preserve">ruft jedes Mal die Methode </w:t>
+      </w:r>
+      <w:r>
+        <w:rPr>
+          <w:i/>
+        </w:rPr>
+        <w:t>Berechnen</w:t>
+      </w:r>
+      <w:r>
+        <w:t xml:space="preserve"> auf. In dieser Methode werden die aktuellen Joints von der vor der Kinect stehenden Person</w:t>
+      </w:r>
+      <w:r>
+        <w:t xml:space="preserve"> berechnet. </w:t>
+      </w:r>
+      <w:r>
+        <w:t xml:space="preserve">Mithilfe dieser Joints </w:t>
+      </w:r>
+      <w:r>
+        <w:t>können</w:t>
+      </w:r>
+      <w:r>
+        <w:t xml:space="preserve"> danach die Winkel </w:t>
+      </w:r>
+      <w:r>
+        <w:t>bestimmt</w:t>
+      </w:r>
+      <w:r>
+        <w:t xml:space="preserve"> werden und es erfolgt das Weiterreichen dieser Werte an die Klasse </w:t>
+      </w:r>
+      <w:r>
+        <w:rPr>
+          <w:i/>
+        </w:rPr>
+        <w:t>Vergleich</w:t>
+      </w:r>
+      <w:r>
+        <w:t>.</w:t>
+      </w:r>
+    </w:p>
+    <w:p/>
+    <w:p>
+      <w:pPr>
+        <w:rPr>
+          <w:b/>
+        </w:rPr>
+      </w:pPr>
+      <w:r>
+        <w:rPr>
+          <w:b/>
+          <w:i/>
+        </w:rPr>
+        <w:t>Vergleich</w:t>
+      </w:r>
+      <w:r>
+        <w:rPr>
+          <w:b/>
+        </w:rPr>
+        <w:t xml:space="preserve"> (Kinect-Bereich):</w:t>
+      </w:r>
+    </w:p>
+    <w:p>
+      <w:r>
+        <w:t>In dieser Klasse gibt es für jeden Winkel der vergleicht wird eine extra Methode:</w:t>
+      </w:r>
+    </w:p>
+    <w:p>
+      <w:pPr>
+        <w:pStyle w:val="Listenabsatz"/>
+        <w:numPr>
+          <w:ilvl w:val="0"/>
+          <w:numId w:val="34"/>
+        </w:numPr>
+      </w:pPr>
+      <w:proofErr w:type="spellStart"/>
+      <w:r>
+        <w:t>Achsel_links_roll</w:t>
+      </w:r>
+      <w:proofErr w:type="spellEnd"/>
+    </w:p>
+    <w:p>
+      <w:pPr>
+        <w:pStyle w:val="Listenabsatz"/>
+        <w:numPr>
+          <w:ilvl w:val="0"/>
+          <w:numId w:val="34"/>
+        </w:numPr>
+      </w:pPr>
+      <w:proofErr w:type="spellStart"/>
+      <w:r>
+        <w:t>Achsel_rechts_roll</w:t>
+      </w:r>
+      <w:proofErr w:type="spellEnd"/>
+    </w:p>
+    <w:p>
+      <w:pPr>
+        <w:pStyle w:val="Listenabsatz"/>
+        <w:numPr>
+          <w:ilvl w:val="0"/>
+          <w:numId w:val="34"/>
+        </w:numPr>
+      </w:pPr>
+      <w:proofErr w:type="spellStart"/>
+      <w:r>
+        <w:t>Achsel_rechts_pitch</w:t>
+      </w:r>
+      <w:proofErr w:type="spellEnd"/>
+    </w:p>
+    <w:p>
+      <w:pPr>
+        <w:pStyle w:val="Listenabsatz"/>
+        <w:numPr>
+          <w:ilvl w:val="0"/>
+          <w:numId w:val="34"/>
+        </w:numPr>
+      </w:pPr>
+      <w:proofErr w:type="spellStart"/>
+      <w:r>
+        <w:t>Achsel_</w:t>
+      </w:r>
+      <w:r>
+        <w:t>links</w:t>
+      </w:r>
+      <w:r>
+        <w:t>_pitch</w:t>
+      </w:r>
+      <w:proofErr w:type="spellEnd"/>
+    </w:p>
+    <w:p>
+      <w:pPr>
+        <w:pStyle w:val="Listenabsatz"/>
+        <w:numPr>
+          <w:ilvl w:val="0"/>
+          <w:numId w:val="34"/>
+        </w:numPr>
+      </w:pPr>
+      <w:proofErr w:type="spellStart"/>
+      <w:r>
+        <w:t>Ellenbogen_rechts_roll</w:t>
+      </w:r>
+      <w:proofErr w:type="spellEnd"/>
+    </w:p>
+    <w:p>
+      <w:pPr>
+        <w:pStyle w:val="Listenabsatz"/>
+        <w:numPr>
+          <w:ilvl w:val="0"/>
+          <w:numId w:val="34"/>
+        </w:numPr>
+      </w:pPr>
+      <w:proofErr w:type="spellStart"/>
+      <w:r>
+        <w:t>Ellenbogen_</w:t>
+      </w:r>
+      <w:r>
+        <w:t>lins</w:t>
+      </w:r>
+      <w:r>
+        <w:t>_roll</w:t>
+      </w:r>
+      <w:proofErr w:type="spellEnd"/>
+    </w:p>
+    <w:p>
+      <w:r>
+        <w:t xml:space="preserve">In allen Methoden erfolgt zunächst eine Anpassung der übergebenen Kinect-Winkel, sodass die Winkel von dem Spieler und des </w:t>
+      </w:r>
+      <w:proofErr w:type="spellStart"/>
+      <w:r>
+        <w:t>Naos</w:t>
+      </w:r>
+      <w:proofErr w:type="spellEnd"/>
+      <w:r>
+        <w:t xml:space="preserve"> übereinstimmen. Letztendlich erfolgt der Abgleich, ob die beiden Winkel nahezu identisch sind.</w:t>
+      </w:r>
+    </w:p>
+    <w:p/>
+    <w:p>
+      <w:pPr>
+        <w:pStyle w:val="berschrift3"/>
+      </w:pPr>
+      <w:r>
+        <w:t xml:space="preserve">Programmablaufplan </w:t>
+      </w:r>
+      <w:r>
+        <w:t>einer Bewegungsnachahmung</w:t>
+      </w:r>
+    </w:p>
+    <w:p>
+      <w:r>
+        <w:t xml:space="preserve">Dieses Kapitel erläutert den programminternen zeitlichen Ablauf, wenn der Spieler eine Bewegung nachmachen möchte. </w:t>
+      </w:r>
+      <w:r>
+        <w:t>Der Programmablaufplan wurde in zwei Bilder gesplittet, sodass die zwei wichtigen Teile getrennt voneinander betrachtet werden können.</w:t>
+      </w:r>
+    </w:p>
+    <w:p>
+      <w:r>
+        <w:lastRenderedPageBreak/>
+        <w:t>Neben jeder Aktion ist in roter Farbe der Klassenname notiert, sodass die Zuordnung zwischen der Aktion und einer konkreten Klasse nochmals verdeutlicht wird.</w:t>
+      </w:r>
+    </w:p>
+    <w:p>
+      <w:r>
+        <w:t xml:space="preserve">Bei den beiden Abbildungen </w:t>
+      </w:r>
+      <w:r>
+        <w:t xml:space="preserve">wird </w:t>
+      </w:r>
+      <w:r>
+        <w:t>zusätzlich</w:t>
+      </w:r>
+      <w:r>
+        <w:t xml:space="preserve"> auf die gesamte Thread-Struktur eingegangen. </w:t>
+      </w:r>
+      <w:r>
+        <w:t xml:space="preserve">In </w:t>
+      </w:r>
+      <w:r>
+        <w:t>dunkel</w:t>
+      </w:r>
+      <w:r>
+        <w:t>blauer Farbe ist das Starten eines Threads gekennzeichnet bzw. die Überprüfung ob ein Thread fertig ist.</w:t>
+      </w:r>
+      <w:r>
+        <w:t xml:space="preserve"> In hellblauer Farbe sind die Namen angegeben. Sodass es ersichtlich</w:t>
+      </w:r>
+      <w:bookmarkStart w:id="128" w:name="_GoBack"/>
+      <w:bookmarkEnd w:id="128"/>
+      <w:r>
+        <w:t xml:space="preserve"> ist, was in einem Thread passiert sind auch alle Aktionen eines Threads in hellblau umrandet.</w:t>
+      </w:r>
+    </w:p>
+    <w:p/>
+    <w:p>
+      <w:r>
+        <w:rPr>
+          <w:noProof/>
+          <w:lang w:eastAsia="de-DE"/>
+        </w:rPr>
+        <w:drawing>
+          <wp:inline distT="0" distB="0" distL="0" distR="0">
+            <wp:extent cx="5826642" cy="5175709"/>
+            <wp:effectExtent l="0" t="0" r="3175" b="6350"/>
+            <wp:docPr id="15" name="Grafik 15"/>
+            <wp:cNvGraphicFramePr>
+              <a:graphicFrameLocks xmlns:a="http://schemas.openxmlformats.org/drawingml/2006/main" noChangeAspect="1"/>
+            </wp:cNvGraphicFramePr>
+            <a:graphic xmlns:a="http://schemas.openxmlformats.org/drawingml/2006/main">
+              <a:graphicData uri="http://schemas.openxmlformats.org/drawingml/2006/picture">
+                <pic:pic xmlns:pic="http://schemas.openxmlformats.org/drawingml/2006/picture">
+                  <pic:nvPicPr>
+                    <pic:cNvPr id="0" name="diagramm1_1(1).jpg"/>
+                    <pic:cNvPicPr/>
+                  </pic:nvPicPr>
+                  <pic:blipFill rotWithShape="1">
+                    <a:blip r:embed="rId19">
+                      <a:extLst>
+                        <a:ext uri="{28A0092B-C50C-407E-A947-70E740481C1C}">
+                          <a14:useLocalDpi xmlns:a14="http://schemas.microsoft.com/office/drawing/2010/main" val="0"/>
+                        </a:ext>
+                      </a:extLst>
+                    </a:blip>
+                    <a:srcRect l="25103" r="7153" b="14210"/>
+                    <a:stretch/>
+                  </pic:blipFill>
+                  <pic:spPr bwMode="auto">
+                    <a:xfrm>
+                      <a:off x="0" y="0"/>
+                      <a:ext cx="5825918" cy="5175066"/>
+                    </a:xfrm>
+                    <a:prstGeom prst="rect">
+                      <a:avLst/>
+                    </a:prstGeom>
+                    <a:ln>
+                      <a:noFill/>
+                    </a:ln>
+                    <a:extLst>
+                      <a:ext uri="{53640926-AAD7-44D8-BBD7-CCE9431645EC}">
+                        <a14:shadowObscured xmlns:a14="http://schemas.microsoft.com/office/drawing/2010/main"/>
+                      </a:ext>
+                    </a:extLst>
+                  </pic:spPr>
+                </pic:pic>
+              </a:graphicData>
+            </a:graphic>
+          </wp:inline>
+        </w:drawing>
+      </w:r>
+    </w:p>
+    <w:p/>
+    <w:p>
+      <w:r>
+        <w:t xml:space="preserve">Wenn ein Spieler eine Bewegung von </w:t>
+      </w:r>
+      <w:proofErr w:type="spellStart"/>
+      <w:r>
+        <w:t>Nao</w:t>
+      </w:r>
+      <w:proofErr w:type="spellEnd"/>
+      <w:r>
+        <w:t xml:space="preserve"> nachmachen möchte, muss auf der GUI entweder auf den Button „neue Bewegung“ oder „Bewegung </w:t>
+      </w:r>
+      <w:proofErr w:type="spellStart"/>
+      <w:r>
+        <w:t>wdh</w:t>
+      </w:r>
+      <w:proofErr w:type="spellEnd"/>
+      <w:r>
+        <w:t>.“ geklickt werden. Dieser Klick ist auch gleichzeitig der Start des internen Ablaufs.</w:t>
+      </w:r>
+      <w:r>
+        <w:t xml:space="preserve"> Auf der grafischen Oberfläche des Spiels </w:t>
+      </w:r>
+      <w:r>
+        <w:lastRenderedPageBreak/>
+        <w:t>erscheint nun der Text „</w:t>
+      </w:r>
+      <w:proofErr w:type="spellStart"/>
+      <w:r>
+        <w:t>Nao</w:t>
+      </w:r>
+      <w:proofErr w:type="spellEnd"/>
+      <w:r>
+        <w:t xml:space="preserve"> macht eine Bewegung“ und alle Butt</w:t>
+      </w:r>
+      <w:r>
+        <w:t>ons sind nicht mehr anklickbar.</w:t>
+      </w:r>
+    </w:p>
+    <w:p>
+      <w:commentRangeStart w:id="129"/>
+      <w:r>
+        <w:t>Danach werden zwei Threads (</w:t>
+      </w:r>
+      <w:proofErr w:type="spellStart"/>
+      <w:r>
+        <w:t>Thread_Bewegung_Nao</w:t>
+      </w:r>
+      <w:proofErr w:type="spellEnd"/>
+      <w:r>
+        <w:t xml:space="preserve"> und </w:t>
+      </w:r>
+      <w:proofErr w:type="spellStart"/>
+      <w:r>
+        <w:t>Thread_Bewegung_GUI</w:t>
+      </w:r>
+      <w:proofErr w:type="spellEnd"/>
+      <w:r>
+        <w:t xml:space="preserve">) </w:t>
+      </w:r>
+      <w:r>
+        <w:t>gestartet.</w:t>
+      </w:r>
+      <w:commentRangeEnd w:id="129"/>
+      <w:r>
+        <w:rPr>
+          <w:rStyle w:val="Kommentarzeichen"/>
+        </w:rPr>
+        <w:commentReference w:id="129"/>
+      </w:r>
+    </w:p>
+    <w:p>
+      <w:r>
+        <w:t xml:space="preserve">Im </w:t>
+      </w:r>
+      <w:proofErr w:type="spellStart"/>
+      <w:r>
+        <w:t>Thread_Bewegung_Nao</w:t>
+      </w:r>
+      <w:proofErr w:type="spellEnd"/>
+      <w:r>
+        <w:t xml:space="preserve"> </w:t>
+      </w:r>
+      <w:r>
+        <w:t xml:space="preserve">wird die Methode </w:t>
+      </w:r>
+      <w:proofErr w:type="spellStart"/>
+      <w:r>
+        <w:t>Bew_Winkel</w:t>
+      </w:r>
+      <w:proofErr w:type="spellEnd"/>
+      <w:r>
+        <w:t xml:space="preserve">() aus der Klasse </w:t>
+      </w:r>
+      <w:proofErr w:type="spellStart"/>
+      <w:r>
+        <w:rPr>
+          <w:i/>
+        </w:rPr>
+        <w:t>Init</w:t>
+      </w:r>
+      <w:proofErr w:type="spellEnd"/>
+      <w:r>
+        <w:t xml:space="preserve"> aufgerufen und dann in der Klasse </w:t>
+      </w:r>
+      <w:r>
+        <w:rPr>
+          <w:i/>
+        </w:rPr>
+        <w:t>Bewegung</w:t>
+      </w:r>
+      <w:r>
+        <w:t xml:space="preserve"> die </w:t>
+      </w:r>
+      <w:proofErr w:type="spellStart"/>
+      <w:r>
+        <w:t>Nao</w:t>
+      </w:r>
+      <w:proofErr w:type="spellEnd"/>
+      <w:r>
+        <w:t xml:space="preserve">-Bewegung ausgeführt. Währenddessen die Bewegung ausgeführt wird, werden verschiedene Winkel in Listen gespeichert. Wenn die Bewegung vom </w:t>
+      </w:r>
+      <w:proofErr w:type="spellStart"/>
+      <w:r>
+        <w:t>Nao</w:t>
+      </w:r>
+      <w:proofErr w:type="spellEnd"/>
+      <w:r>
+        <w:t xml:space="preserve"> fertig ist, beendet sich automatisch dieser Thread.</w:t>
+      </w:r>
+    </w:p>
+    <w:p>
+      <w:proofErr w:type="spellStart"/>
+      <w:r>
+        <w:t>Thread_Bewegung_GUI</w:t>
+      </w:r>
+      <w:proofErr w:type="spellEnd"/>
+      <w:r>
+        <w:t xml:space="preserve"> ist zwar schon gestartet, wartet aber in einer </w:t>
+      </w:r>
+      <w:proofErr w:type="spellStart"/>
+      <w:r>
+        <w:t>while</w:t>
+      </w:r>
+      <w:proofErr w:type="spellEnd"/>
+      <w:r>
+        <w:t>-Schleife bis der parallel</w:t>
+      </w:r>
+      <w:r>
+        <w:t>-</w:t>
+      </w:r>
+      <w:r>
+        <w:t>laufende Thread beendet ist und erst dann erfolgt der weitere Ablauf. Im nächsten Schritt wird überprüft, ob die Kinect einen Spieler erkennt. Falls dies nicht zutrifft, erscheint auf dem Bildschirm „Stell dich vor die Kinect“ und es wird gewartet</w:t>
+      </w:r>
+      <w:r>
+        <w:t xml:space="preserve"> bis ein Spieler erkannt wird. Ist nun ein Spieler erkannt</w:t>
+      </w:r>
+      <w:r>
+        <w:t xml:space="preserve">, </w:t>
+      </w:r>
+      <w:r>
+        <w:t>erfolgt der weitere Ablauf, der im zweiten Teil nun erläutert wird.</w:t>
+      </w:r>
+    </w:p>
     <w:p/>
     <w:p/>
-    <w:p>
-      <w:pPr>
-        <w:rPr>
-          <w:b/>
-        </w:rPr>
-      </w:pPr>
-      <w:r>
-        <w:rPr>
-          <w:b/>
+    <w:p/>
+    <w:p>
+      <w:r>
+        <w:rPr>
+          <w:noProof/>
+          <w:lang w:eastAsia="de-DE"/>
+        </w:rPr>
+        <w:lastRenderedPageBreak/>
+        <w:drawing>
+          <wp:inline distT="0" distB="0" distL="0" distR="0">
+            <wp:extent cx="5805377" cy="5587675"/>
+            <wp:effectExtent l="0" t="0" r="5080" b="0"/>
+            <wp:docPr id="16" name="Grafik 16"/>
+            <wp:cNvGraphicFramePr>
+              <a:graphicFrameLocks xmlns:a="http://schemas.openxmlformats.org/drawingml/2006/main" noChangeAspect="1"/>
+            </wp:cNvGraphicFramePr>
+            <a:graphic xmlns:a="http://schemas.openxmlformats.org/drawingml/2006/main">
+              <a:graphicData uri="http://schemas.openxmlformats.org/drawingml/2006/picture">
+                <pic:pic xmlns:pic="http://schemas.openxmlformats.org/drawingml/2006/picture">
+                  <pic:nvPicPr>
+                    <pic:cNvPr id="0" name="diagramm2_1.jpg"/>
+                    <pic:cNvPicPr/>
+                  </pic:nvPicPr>
+                  <pic:blipFill rotWithShape="1">
+                    <a:blip r:embed="rId20">
+                      <a:extLst>
+                        <a:ext uri="{28A0092B-C50C-407E-A947-70E740481C1C}">
+                          <a14:useLocalDpi xmlns:a14="http://schemas.microsoft.com/office/drawing/2010/main" val="0"/>
+                        </a:ext>
+                      </a:extLst>
+                    </a:blip>
+                    <a:srcRect l="2584" r="8800"/>
+                    <a:stretch/>
+                  </pic:blipFill>
+                  <pic:spPr bwMode="auto">
+                    <a:xfrm>
+                      <a:off x="0" y="0"/>
+                      <a:ext cx="5805517" cy="5587810"/>
+                    </a:xfrm>
+                    <a:prstGeom prst="rect">
+                      <a:avLst/>
+                    </a:prstGeom>
+                    <a:ln>
+                      <a:noFill/>
+                    </a:ln>
+                    <a:extLst>
+                      <a:ext uri="{53640926-AAD7-44D8-BBD7-CCE9431645EC}">
+                        <a14:shadowObscured xmlns:a14="http://schemas.microsoft.com/office/drawing/2010/main"/>
+                      </a:ext>
+                    </a:extLst>
+                  </pic:spPr>
+                </pic:pic>
+              </a:graphicData>
+            </a:graphic>
+          </wp:inline>
+        </w:drawing>
+      </w:r>
+    </w:p>
+    <w:p/>
+    <w:p>
+      <w:r>
+        <w:t xml:space="preserve">Bis zum Anfang dieser Abbildung wurde die Bewegung vom </w:t>
+      </w:r>
+      <w:proofErr w:type="spellStart"/>
+      <w:r>
+        <w:t>Nao</w:t>
+      </w:r>
+      <w:proofErr w:type="spellEnd"/>
+      <w:r>
+        <w:t xml:space="preserve"> ausgeführt, die Winkel dieser Bewegung gespeichert und </w:t>
+      </w:r>
+      <w:r>
+        <w:t>es wurde ein Spieler von der Kinect erkannt.</w:t>
+      </w:r>
+    </w:p>
+    <w:p>
+      <w:r>
+        <w:t>Nun werden erneut zwei Threads (</w:t>
+      </w:r>
+      <w:proofErr w:type="spellStart"/>
+      <w:r>
+        <w:t>Thread_Timer</w:t>
+      </w:r>
+      <w:proofErr w:type="spellEnd"/>
+      <w:r>
+        <w:t xml:space="preserve"> und </w:t>
+      </w:r>
+      <w:proofErr w:type="spellStart"/>
+      <w:r>
+        <w:t>Thread_Kinect</w:t>
+      </w:r>
+      <w:proofErr w:type="spellEnd"/>
+      <w:r>
+        <w:t xml:space="preserve">) gestartet. </w:t>
+      </w:r>
+      <w:r>
+        <w:t>Ab diesem Zeitpunkt</w:t>
+      </w:r>
+      <w:r>
+        <w:t xml:space="preserve"> werden nun drei Aktionen parall</w:t>
+      </w:r>
+      <w:r>
+        <w:t>el ausgeführt.</w:t>
+      </w:r>
+    </w:p>
+    <w:p>
+      <w:r>
+        <w:t xml:space="preserve">In der Klasse </w:t>
+      </w:r>
+      <w:proofErr w:type="spellStart"/>
+      <w:r>
+        <w:rPr>
           <w:i/>
         </w:rPr>
+        <w:t>Init</w:t>
+      </w:r>
+      <w:proofErr w:type="spellEnd"/>
+      <w:r>
+        <w:t xml:space="preserve"> wird die Methode </w:t>
+      </w:r>
+      <w:proofErr w:type="spellStart"/>
+      <w:r>
+        <w:t>Bew_Ausgangsposition</w:t>
+      </w:r>
+      <w:proofErr w:type="spellEnd"/>
+      <w:r>
+        <w:t xml:space="preserve">() aufgerufen und daraufhin geht </w:t>
+      </w:r>
+      <w:proofErr w:type="spellStart"/>
+      <w:r>
+        <w:t>Nao</w:t>
+      </w:r>
+      <w:proofErr w:type="spellEnd"/>
+      <w:r>
+        <w:t xml:space="preserve"> in seine Ausgangsposition </w:t>
+      </w:r>
+      <w:proofErr w:type="spellStart"/>
+      <w:r>
+        <w:t>StandInit</w:t>
+      </w:r>
+      <w:proofErr w:type="spellEnd"/>
+      <w:r>
+        <w:t xml:space="preserve">. Dieser Vorgang passiert in der Klasse </w:t>
+      </w:r>
+      <w:r>
+        <w:rPr>
+          <w:i/>
+        </w:rPr>
+        <w:t>Bewegung</w:t>
+      </w:r>
+      <w:r>
+        <w:t>.</w:t>
+      </w:r>
+      <w:r>
+        <w:t xml:space="preserve"> Danach kommt eine Schleife, die solange ausgeführt wird, bis der </w:t>
+      </w:r>
+      <w:proofErr w:type="spellStart"/>
+      <w:r>
+        <w:t>Thread_Timer</w:t>
+      </w:r>
+      <w:proofErr w:type="spellEnd"/>
+      <w:r>
+        <w:t xml:space="preserve"> fertig ist.</w:t>
+      </w:r>
+    </w:p>
+    <w:p>
+      <w:r>
+        <w:t xml:space="preserve">Parallel dazu wird in </w:t>
+      </w:r>
+      <w:proofErr w:type="spellStart"/>
+      <w:r>
+        <w:t>Thread_Timer</w:t>
+      </w:r>
+      <w:proofErr w:type="spellEnd"/>
+      <w:r>
+        <w:t xml:space="preserve"> (mittlere Spalte der Abbildung) ein Timer mit einer Laufzeit von 10 Sekunden gestartet. In diesem Thread wird dann auch immer die grafische Oberfläche aktualisiert, auf der dann die verbleibende Dauer des </w:t>
+      </w:r>
+      <w:proofErr w:type="spellStart"/>
+      <w:r>
+        <w:t>Timers</w:t>
+      </w:r>
+      <w:proofErr w:type="spellEnd"/>
+      <w:r>
+        <w:t xml:space="preserve"> angezeigt wird.</w:t>
+      </w:r>
+    </w:p>
+    <w:p>
+      <w:r>
+        <w:lastRenderedPageBreak/>
+        <w:t>Die dritte Parallelität (</w:t>
+      </w:r>
+      <w:proofErr w:type="spellStart"/>
+      <w:r>
+        <w:t>Thread_Kinect</w:t>
+      </w:r>
+      <w:proofErr w:type="spellEnd"/>
+      <w:r>
+        <w:t xml:space="preserve">; rechte Spalte der Abbildung) wird solange ausgeführt, bis der Timer fertig ist. In diesem Thread wird in der Klasse </w:t>
+      </w:r>
+      <w:r>
+        <w:rPr>
+          <w:i/>
+        </w:rPr>
+        <w:t>Angle</w:t>
+      </w:r>
+      <w:r>
+        <w:t xml:space="preserve"> die Winkel des Spielers berechnet und die Werte an die Klasse </w:t>
+      </w:r>
+      <w:r>
+        <w:rPr>
+          <w:i/>
+        </w:rPr>
         <w:t>Vergleich</w:t>
       </w:r>
       <w:r>
-        <w:rPr>
-          <w:b/>
-        </w:rPr>
-        <w:t xml:space="preserve"> (Kinect-Bereich):</w:t>
-      </w:r>
+        <w:t xml:space="preserve"> übergeben.</w:t>
+      </w:r>
+      <w:r>
+        <w:t xml:space="preserve"> Dort </w:t>
+      </w:r>
+      <w:r>
+        <w:t xml:space="preserve">werden dann die Winkel vom </w:t>
+      </w:r>
+      <w:proofErr w:type="spellStart"/>
+      <w:r>
+        <w:t>Nao</w:t>
+      </w:r>
+      <w:proofErr w:type="spellEnd"/>
+      <w:r>
+        <w:t xml:space="preserve">, die in Listen vorliegen, mit den aktuellen Spieler-Winkeln verglichen. Der letzte Schritt dieses Threads </w:t>
+      </w:r>
+      <w:r>
+        <w:t>ist die Speicherung, ob die Bewegung erfolgreich oder nicht erfolgreich nachgemacht wurde.</w:t>
+      </w:r>
+    </w:p>
+    <w:p>
+      <w:r>
+        <w:t>Sobald der Timer fertig ist, erfolgt die weitere Abarbeitung des Hauptzweigs (linke Spalte der Abbildung). Es werden die vorherig gespeicherten Werte angeschaut und dementsprechend ein Text „Bewegung erfolgreich nachgemacht“ oder eben „Bewegung nicht erfolgreich nachgemacht“ angezeigt.</w:t>
+      </w:r>
+      <w:r>
+        <w:t xml:space="preserve"> Der letzte Schritt ist nun die Buttons wieder zu aktivieren, sodass der Benutzer im nächsten Schritt eine neue Aktion auswählen kann. Somit ist die komplette Bewegungsnachahmung inklusive der Auswertung vollendet.</w:t>
+      </w:r>
+    </w:p>
+    <w:p/>
+    <w:p>
+      <w:pPr>
+        <w:pStyle w:val="berschrift3"/>
+      </w:pPr>
+      <w:r>
+        <w:t>Warum Threads?</w:t>
+      </w:r>
+    </w:p>
+    <w:p/>
+    <w:p>
+      <w:commentRangeStart w:id="130"/>
+    </w:p>
+    <w:commentRangeEnd w:id="130"/>
+    <w:p>
+      <w:r>
+        <w:rPr>
+          <w:rStyle w:val="Kommentarzeichen"/>
+        </w:rPr>
+        <w:commentReference w:id="130"/>
+      </w:r>
+    </w:p>
+    <w:p>
+      <w:pPr>
+        <w:pStyle w:val="berschrift2"/>
+      </w:pPr>
+      <w:bookmarkStart w:id="131" w:name="_Toc382747465"/>
+      <w:proofErr w:type="spellStart"/>
+      <w:r>
+        <w:t>Nao</w:t>
+      </w:r>
+      <w:bookmarkEnd w:id="131"/>
+      <w:proofErr w:type="spellEnd"/>
+      <w:r>
+        <w:t xml:space="preserve"> – Dennis</w:t>
+      </w:r>
+    </w:p>
+    <w:p>
+      <w:pPr>
+        <w:pStyle w:val="berschrift3"/>
+      </w:pPr>
+      <w:proofErr w:type="spellStart"/>
+      <w:r>
+        <w:t>Züfällige</w:t>
+      </w:r>
+      <w:proofErr w:type="spellEnd"/>
+      <w:r>
+        <w:t xml:space="preserve"> Bewegung ausführen</w:t>
+      </w:r>
+    </w:p>
+    <w:p>
+      <w:pPr>
+        <w:pStyle w:val="berschrift3"/>
+      </w:pPr>
+      <w:r>
+        <w:t xml:space="preserve">Speicherung Winkel vom </w:t>
+      </w:r>
+      <w:proofErr w:type="spellStart"/>
+      <w:r>
+        <w:t>Nao</w:t>
+      </w:r>
+      <w:proofErr w:type="spellEnd"/>
     </w:p>
     <w:p/>
     <w:p/>
     <w:p>
       <w:pPr>
+        <w:pStyle w:val="berschrift2"/>
+      </w:pPr>
+      <w:bookmarkStart w:id="132" w:name="_Toc382747466"/>
+      <w:r>
+        <w:lastRenderedPageBreak/>
+        <w:t>Kinect</w:t>
+      </w:r>
+      <w:bookmarkEnd w:id="132"/>
+      <w:r>
+        <w:t xml:space="preserve"> </w:t>
+      </w:r>
+      <w:r>
+        <w:t>–</w:t>
+      </w:r>
+      <w:r>
+        <w:t xml:space="preserve"> Karo</w:t>
+      </w:r>
+    </w:p>
+    <w:p>
+      <w:pPr>
         <w:pStyle w:val="berschrift3"/>
       </w:pPr>
       <w:r>
-        <w:t>Thread-Struktur - Dennis</w:t>
-      </w:r>
-    </w:p>
-    <w:p>
-      <w:r>
-        <w:t xml:space="preserve">Das Programm basiert auf einer Threadstruktur, damit die Teile von Nao und Kinect gleichzeitig genutzt werden können und nicht die Kamera still steht, weil der Roboter gerade eine Bewegung ausführt. </w:t>
-      </w:r>
-    </w:p>
-    <w:p/>
-    <w:p>
-      <w:r>
-        <w:t xml:space="preserve">Die Threadstruktur </w:t>
-      </w:r>
-      <w:r>
-        <w:rPr>
-          <w:rStyle w:val="Kommentarzeichen"/>
-        </w:rPr>
-        <w:commentReference w:id="126"/>
-      </w:r>
-    </w:p>
-    <w:p/>
+        <w:t>Berechnung Winkel Kinect</w:t>
+      </w:r>
+    </w:p>
     <w:p>
       <w:pPr>
         <w:pStyle w:val="berschrift3"/>
       </w:pPr>
       <w:r>
-        <w:t>Zeitlicher Ablauf bei einer Bewegungsnachahmung</w:t>
-      </w:r>
-    </w:p>
-    <w:p/>
-    <w:p>
-      <w:pPr>
-        <w:pStyle w:val="berschrift2"/>
-      </w:pPr>
-      <w:bookmarkStart w:id="127" w:name="_Toc382747465"/>
+        <w:t xml:space="preserve">Vergleich Winkel Kinect &lt;-&gt; </w:t>
+      </w:r>
+      <w:proofErr w:type="spellStart"/>
       <w:r>
         <w:t>Nao</w:t>
       </w:r>
-      <w:bookmarkEnd w:id="127"/>
-      <w:r>
-        <w:t xml:space="preserve"> – Dennis</w:t>
-      </w:r>
+      <w:proofErr w:type="spellEnd"/>
     </w:p>
     <w:p>
       <w:pPr>
         <w:pStyle w:val="berschrift3"/>
       </w:pPr>
-      <w:r>
-        <w:t>Züfällige Bewegung ausführen</w:t>
-      </w:r>
-    </w:p>
-    <w:p>
-      <w:pPr>
-        <w:pStyle w:val="berschrift3"/>
-      </w:pPr>
-      <w:r>
-        <w:t>Speicherung Winkel vom Nao</w:t>
+      <w:bookmarkStart w:id="133" w:name="_Toc382747464"/>
+      <w:r>
+        <w:t>Schwierigkeitsgrade</w:t>
+      </w:r>
+      <w:bookmarkEnd w:id="133"/>
+    </w:p>
+    <w:p>
+      <w:r>
+        <w:t xml:space="preserve">Die Schwierigkeitsgrade werden mit der prozentualen Übereinstimmung realisiert. </w:t>
       </w:r>
     </w:p>
     <w:p/>
@@ -8381,64 +10042,11 @@
       <w:pPr>
         <w:pStyle w:val="berschrift2"/>
       </w:pPr>
-      <w:bookmarkStart w:id="128" w:name="_Toc382747466"/>
-      <w:r>
-        <w:lastRenderedPageBreak/>
-        <w:t>Kinect</w:t>
-      </w:r>
-      <w:bookmarkEnd w:id="128"/>
-      <w:r>
-        <w:t xml:space="preserve"> </w:t>
-      </w:r>
-      <w:r>
-        <w:t>–</w:t>
-      </w:r>
-      <w:r>
-        <w:t xml:space="preserve"> Karo</w:t>
-      </w:r>
-    </w:p>
-    <w:p>
-      <w:pPr>
-        <w:pStyle w:val="berschrift3"/>
-      </w:pPr>
-      <w:r>
-        <w:t>Berechnung Winkel Kinect</w:t>
-      </w:r>
-    </w:p>
-    <w:p>
-      <w:pPr>
-        <w:pStyle w:val="berschrift3"/>
-      </w:pPr>
-      <w:r>
-        <w:t>Vergleich Winkel Kinect &lt;-&gt; Nao</w:t>
-      </w:r>
-    </w:p>
-    <w:p>
-      <w:pPr>
-        <w:pStyle w:val="berschrift3"/>
-      </w:pPr>
-      <w:bookmarkStart w:id="129" w:name="_Toc382747464"/>
-      <w:r>
-        <w:t>Schwierigkeitsgrade</w:t>
-      </w:r>
-      <w:bookmarkEnd w:id="129"/>
-    </w:p>
-    <w:p>
-      <w:r>
-        <w:t xml:space="preserve">Die Schwierigkeitsgrade werden mit der prozentualen Übereinstimmung realisiert. </w:t>
-      </w:r>
-    </w:p>
-    <w:p/>
-    <w:p/>
-    <w:p>
-      <w:pPr>
-        <w:pStyle w:val="berschrift2"/>
-      </w:pPr>
-      <w:bookmarkStart w:id="130" w:name="_Toc382747467"/>
+      <w:bookmarkStart w:id="134" w:name="_Toc382747467"/>
       <w:r>
         <w:t>GUI</w:t>
       </w:r>
-      <w:bookmarkEnd w:id="130"/>
+      <w:bookmarkEnd w:id="134"/>
       <w:r>
         <w:t xml:space="preserve"> - Karo</w:t>
       </w:r>
@@ -8447,19 +10055,27 @@
       <w:r>
         <w:t xml:space="preserve">Die GUI wie in </w:t>
       </w:r>
-      <w:commentRangeStart w:id="131"/>
+      <w:commentRangeStart w:id="135"/>
       <w:r>
         <w:t xml:space="preserve">XXX </w:t>
       </w:r>
-      <w:commentRangeEnd w:id="131"/>
+      <w:commentRangeEnd w:id="135"/>
       <w:r>
         <w:rPr>
           <w:rStyle w:val="Kommentarzeichen"/>
         </w:rPr>
-        <w:commentReference w:id="131"/>
-      </w:r>
-      <w:r>
-        <w:t xml:space="preserve">zu sehen besteht aus der Ansicht von der Kincet, in der zu sehen ist, wie der Nutzer die Bewegung nachmacht. Dabei wird sein Skelett schematisch dargestellt. Auf der rechten Seite befinden sind drei Buttons: </w:t>
+        <w:commentReference w:id="135"/>
+      </w:r>
+      <w:r>
+        <w:t xml:space="preserve">zu sehen besteht aus der Ansicht von der </w:t>
+      </w:r>
+      <w:proofErr w:type="spellStart"/>
+      <w:r>
+        <w:t>Kincet</w:t>
+      </w:r>
+      <w:proofErr w:type="spellEnd"/>
+      <w:r>
+        <w:t xml:space="preserve">, in der zu sehen ist, wie der Nutzer die Bewegung nachmacht. Dabei wird sein Skelett schematisch dargestellt. Auf der rechten Seite befinden sind drei Buttons: </w:t>
       </w:r>
     </w:p>
     <w:p>
@@ -8483,7 +10099,15 @@
         </w:numPr>
       </w:pPr>
       <w:r>
-        <w:t>„Bewegung wdh“</w:t>
+        <w:t xml:space="preserve">„Bewegung </w:t>
+      </w:r>
+      <w:proofErr w:type="spellStart"/>
+      <w:r>
+        <w:t>wdh</w:t>
+      </w:r>
+      <w:proofErr w:type="spellEnd"/>
+      <w:r>
+        <w:t>“</w:t>
       </w:r>
     </w:p>
     <w:p>
@@ -8500,34 +10124,58 @@
     </w:p>
     <w:p>
       <w:r>
-        <w:t xml:space="preserve">Die Buttons „Bewegung wdh“ und „Neuer Spieler“ sind ausgegraut, bis die erste Bewegung abgeschlossen ist. </w:t>
-      </w:r>
-    </w:p>
-    <w:p>
-      <w:r>
-        <w:t>Während eine neue Bewegung vom Nao ausgeführt wird</w:t>
+        <w:t xml:space="preserve">Die Buttons „Bewegung </w:t>
+      </w:r>
+      <w:proofErr w:type="spellStart"/>
+      <w:r>
+        <w:t>wdh</w:t>
+      </w:r>
+      <w:proofErr w:type="spellEnd"/>
+      <w:r>
+        <w:t xml:space="preserve">“ und „Neuer Spieler“ sind ausgegraut, bis die erste Bewegung abgeschlossen ist. </w:t>
+      </w:r>
+    </w:p>
+    <w:p>
+      <w:r>
+        <w:t xml:space="preserve">Während eine neue Bewegung vom </w:t>
+      </w:r>
+      <w:proofErr w:type="spellStart"/>
+      <w:r>
+        <w:t>Nao</w:t>
+      </w:r>
+      <w:proofErr w:type="spellEnd"/>
+      <w:r>
+        <w:t xml:space="preserve"> ausgeführt wird</w:t>
       </w:r>
       <w:r>
         <w:t xml:space="preserve"> oder die letzte Bewegung wiederholt wird</w:t>
       </w:r>
       <w:r>
-        <w:t xml:space="preserve">, ist in der GUI der Text „Der Roboter macht eine Bewegung vor“. Dieser wechselt nach Abschluss der Bewegung auf „Bitte mache die Bewegung des Roboters so gut wie möglich nach, falls du sie noch einmal sehen möchtest klicke auf ‚Bewegung wdh‘“. </w:t>
+        <w:t xml:space="preserve">, ist in der GUI der Text „Der Roboter macht eine Bewegung vor“. Dieser wechselt nach Abschluss der Bewegung auf „Bitte mache die Bewegung des Roboters so gut wie möglich nach, falls du sie noch einmal sehen möchtest klicke auf ‚Bewegung </w:t>
+      </w:r>
+      <w:proofErr w:type="spellStart"/>
+      <w:r>
+        <w:t>wdh</w:t>
+      </w:r>
+      <w:proofErr w:type="spellEnd"/>
+      <w:r>
+        <w:t xml:space="preserve">‘“. </w:t>
       </w:r>
     </w:p>
     <w:p>
       <w:r>
         <w:t xml:space="preserve">Während der Spieler die Bewegung nachmacht, geht der Roboter in die </w:t>
       </w:r>
-      <w:commentRangeStart w:id="132"/>
+      <w:commentRangeStart w:id="136"/>
       <w:r>
         <w:t xml:space="preserve">Ausgangsposition </w:t>
       </w:r>
-      <w:commentRangeEnd w:id="132"/>
+      <w:commentRangeEnd w:id="136"/>
       <w:r>
         <w:rPr>
           <w:rStyle w:val="Kommentarzeichen"/>
         </w:rPr>
-        <w:commentReference w:id="132"/>
+        <w:commentReference w:id="136"/>
       </w:r>
       <w:r>
         <w:t xml:space="preserve">zurück und </w:t>
@@ -8544,26 +10192,50 @@
     </w:p>
     <w:p>
       <w:r>
-        <w:t xml:space="preserve">Durch Klicken auf „Neuer Spieler“ werden die bisher gesammelten Punkte auf Null gesetzt und der gleiche oder ein anderer Spieler kann versuchen, eine höhere Punktzahl zu erreichen. </w:t>
+        <w:t xml:space="preserve">Durch Klicken auf „Neuer Spieler“ werden die bisher gesammelten Punkte auf </w:t>
+      </w:r>
+      <w:proofErr w:type="spellStart"/>
+      <w:r>
+        <w:t>Null</w:t>
+      </w:r>
+      <w:proofErr w:type="spellEnd"/>
+      <w:r>
+        <w:t xml:space="preserve"> gesetzt und der gleiche oder ein anderer Spieler kann versuchen, eine höhere Punktzahl zu erreichen. </w:t>
       </w:r>
     </w:p>
     <w:p>
       <w:pPr>
         <w:pStyle w:val="berschrift2"/>
       </w:pPr>
-      <w:bookmarkStart w:id="133" w:name="_Toc382747468"/>
+      <w:bookmarkStart w:id="137" w:name="_Toc382747468"/>
       <w:r>
         <w:lastRenderedPageBreak/>
         <w:t>Test</w:t>
       </w:r>
-      <w:bookmarkEnd w:id="133"/>
+      <w:bookmarkEnd w:id="137"/>
       <w:r>
         <w:t xml:space="preserve"> (Zunächst mal noch nicht)</w:t>
       </w:r>
     </w:p>
     <w:p>
       <w:r>
-        <w:t xml:space="preserve">Jede Bewegung wurde 20 mal vor der Kinect durchgeführt. Die beste Bewegung war das Heben der rechten Hand, wobei die Bewegung 18 mal als erfolgreich anerkannt wurde. </w:t>
+        <w:t xml:space="preserve">Jede Bewegung wurde </w:t>
+      </w:r>
+      <w:proofErr w:type="gramStart"/>
+      <w:r>
+        <w:t>20 mal</w:t>
+      </w:r>
+      <w:proofErr w:type="gramEnd"/>
+      <w:r>
+        <w:t xml:space="preserve"> vor der Kinect durchgeführt. Die beste Bewegung war das Heben der rechten Hand, wobei die Bewegung </w:t>
+      </w:r>
+      <w:proofErr w:type="gramStart"/>
+      <w:r>
+        <w:t>18 mal</w:t>
+      </w:r>
+      <w:proofErr w:type="gramEnd"/>
+      <w:r>
+        <w:t xml:space="preserve"> als erfolgreich anerkannt wurde. </w:t>
       </w:r>
       <w:r>
         <w:t>Am schlechtesten wurde die Bewegung … mit 8 Bewegungen erkannt.</w:t>
@@ -8591,12 +10263,12 @@
       <w:pPr>
         <w:pStyle w:val="berschrift1"/>
       </w:pPr>
-      <w:bookmarkStart w:id="134" w:name="_Toc382747469"/>
+      <w:bookmarkStart w:id="138" w:name="_Toc382747469"/>
       <w:r>
         <w:lastRenderedPageBreak/>
         <w:t>Fazit</w:t>
       </w:r>
-      <w:bookmarkEnd w:id="134"/>
+      <w:bookmarkEnd w:id="138"/>
       <w:r>
         <w:t xml:space="preserve"> </w:t>
       </w:r>
@@ -8640,8 +10312,8 @@
     <w:p>
       <w:pPr>
         <w:sectPr>
-          <w:headerReference w:type="default" r:id="rId19"/>
-          <w:footerReference w:type="default" r:id="rId20"/>
+          <w:headerReference w:type="default" r:id="rId21"/>
+          <w:footerReference w:type="default" r:id="rId22"/>
           <w:pgSz w:w="11906" w:h="16838"/>
           <w:pgMar w:top="1418" w:right="1418" w:bottom="1418" w:left="1418" w:header="708" w:footer="708" w:gutter="0"/>
           <w:pgNumType w:start="1"/>
@@ -8654,17 +10326,17 @@
       <w:pPr>
         <w:pStyle w:val="Vorspann"/>
       </w:pPr>
-      <w:bookmarkStart w:id="136" w:name="_Toc333403733"/>
-      <w:bookmarkStart w:id="137" w:name="_Toc382747470"/>
-      <w:bookmarkStart w:id="138" w:name="_Toc262116062"/>
+      <w:bookmarkStart w:id="140" w:name="_Toc333403733"/>
+      <w:bookmarkStart w:id="141" w:name="_Toc382747470"/>
+      <w:bookmarkStart w:id="142" w:name="_Toc262116062"/>
       <w:bookmarkEnd w:id="54"/>
       <w:bookmarkEnd w:id="55"/>
       <w:r>
         <w:lastRenderedPageBreak/>
         <w:t>Literaturverzeichnis</w:t>
       </w:r>
-      <w:bookmarkEnd w:id="136"/>
-      <w:bookmarkEnd w:id="137"/>
+      <w:bookmarkEnd w:id="140"/>
+      <w:bookmarkEnd w:id="141"/>
     </w:p>
     <w:p>
       <w:pPr>
@@ -9552,7 +11224,7 @@
         </w:sdt>
       </w:sdtContent>
     </w:sdt>
-    <w:bookmarkEnd w:id="138"/>
+    <w:bookmarkEnd w:id="142"/>
     <w:p>
       <w:r>
         <w:t xml:space="preserve">Alle </w:t>
@@ -9569,8 +11241,8 @@
       </w:pPr>
     </w:p>
     <w:sectPr>
-      <w:headerReference w:type="default" r:id="rId21"/>
-      <w:footerReference w:type="default" r:id="rId22"/>
+      <w:headerReference w:type="default" r:id="rId23"/>
+      <w:footerReference w:type="default" r:id="rId24"/>
       <w:pgSz w:w="11906" w:h="16838"/>
       <w:pgMar w:top="1418" w:right="1418" w:bottom="1418" w:left="1418" w:header="708" w:footer="708" w:gutter="0"/>
       <w:pgNumType w:fmt="upperRoman" w:start="9"/>
@@ -9650,6 +11322,7 @@
       <w:r>
         <w:t xml:space="preserve"> </w:t>
       </w:r>
+      <w:proofErr w:type="spellStart"/>
       <w:r>
         <w:rPr>
           <w:b/>
@@ -9658,7 +11331,11 @@
         <w:t>G</w:t>
       </w:r>
       <w:r>
-        <w:t xml:space="preserve">raphical </w:t>
+        <w:t>raphical</w:t>
+      </w:r>
+      <w:proofErr w:type="spellEnd"/>
+      <w:r>
+        <w:t xml:space="preserve"> </w:t>
       </w:r>
       <w:r>
         <w:rPr>
@@ -9729,7 +11406,23 @@
         <w:annotationRef/>
       </w:r>
       <w:r>
-        <w:t>Hier würde ich kein Unterkapitel machen, da wir ja nur den humanoiden Roboter Nao erläutern und keinen weiteren (2.2.2 …)</w:t>
+        <w:t xml:space="preserve">Hier würde ich kein Unterkapitel machen, da wir ja nur den </w:t>
+      </w:r>
+      <w:proofErr w:type="spellStart"/>
+      <w:r>
+        <w:t>humanoiden</w:t>
+      </w:r>
+      <w:proofErr w:type="spellEnd"/>
+      <w:r>
+        <w:t xml:space="preserve"> Roboter </w:t>
+      </w:r>
+      <w:proofErr w:type="spellStart"/>
+      <w:r>
+        <w:t>Nao</w:t>
+      </w:r>
+      <w:proofErr w:type="spellEnd"/>
+      <w:r>
+        <w:t xml:space="preserve"> erläutern und keinen weiteren (2.2.2 …)</w:t>
       </w:r>
     </w:p>
     <w:p>
@@ -9741,7 +11434,31 @@
         </w:pBdr>
       </w:pPr>
       <w:r>
-        <w:t xml:space="preserve">Irgendwo beim Nao muss noch auf die IP-Adresse vom Nao eingegangen werden oder wie man sich mit Nao verbinden kann. </w:t>
+        <w:t xml:space="preserve">Irgendwo beim </w:t>
+      </w:r>
+      <w:proofErr w:type="spellStart"/>
+      <w:r>
+        <w:t>Nao</w:t>
+      </w:r>
+      <w:proofErr w:type="spellEnd"/>
+      <w:r>
+        <w:t xml:space="preserve"> muss noch auf die IP-Adresse vom </w:t>
+      </w:r>
+      <w:proofErr w:type="spellStart"/>
+      <w:r>
+        <w:t>Nao</w:t>
+      </w:r>
+      <w:proofErr w:type="spellEnd"/>
+      <w:r>
+        <w:t xml:space="preserve"> eingegangen werden oder wie man sich mit </w:t>
+      </w:r>
+      <w:proofErr w:type="spellStart"/>
+      <w:r>
+        <w:t>Nao</w:t>
+      </w:r>
+      <w:proofErr w:type="spellEnd"/>
+      <w:r>
+        <w:t xml:space="preserve"> verbinden kann. </w:t>
       </w:r>
     </w:p>
     <w:p>
@@ -9752,17 +11469,29 @@
           <w:between w:val="single" w:sz="12" w:space="1" w:color="auto"/>
         </w:pBdr>
       </w:pPr>
+      <w:proofErr w:type="spellStart"/>
       <w:r>
         <w:t>MotionProxy</w:t>
       </w:r>
+      <w:proofErr w:type="spellEnd"/>
       <w:r>
         <w:t xml:space="preserve">, </w:t>
       </w:r>
+      <w:proofErr w:type="spellStart"/>
       <w:r>
         <w:t>RobotPostureProxy</w:t>
       </w:r>
-      <w:r>
-        <w:t>, TextToSpeechProxy erklären</w:t>
+      <w:proofErr w:type="spellEnd"/>
+      <w:r>
+        <w:t xml:space="preserve">, </w:t>
+      </w:r>
+      <w:proofErr w:type="spellStart"/>
+      <w:r>
+        <w:t>TextToSpeechProxy</w:t>
+      </w:r>
+      <w:proofErr w:type="spellEnd"/>
+      <w:r>
+        <w:t xml:space="preserve"> erklären</w:t>
       </w:r>
     </w:p>
     <w:p>
@@ -9770,8 +11499,13 @@
         <w:pStyle w:val="Kommentartext"/>
       </w:pPr>
       <w:r>
-        <w:t>Vordefinierte Bewegungen (mit Bilder) wie z.B. StandInit</w:t>
-      </w:r>
+        <w:t xml:space="preserve">Vordefinierte Bewegungen (mit Bilder) wie z.B. </w:t>
+      </w:r>
+      <w:proofErr w:type="spellStart"/>
+      <w:r>
+        <w:t>StandInit</w:t>
+      </w:r>
+      <w:proofErr w:type="spellEnd"/>
     </w:p>
   </w:comment>
   <w:comment w:id="59" w:author="Karolin Edigkaufer" w:date="2014-03-16T13:46:00Z" w:initials="KE">
@@ -9810,11 +11544,33 @@
         </w:rPr>
         <w:annotationRef/>
       </w:r>
+      <w:proofErr w:type="spellStart"/>
       <w:r>
         <w:rPr>
           <w:lang w:val="en-US"/>
         </w:rPr>
-        <w:t xml:space="preserve">Abkürzung Wireless Fidelity oder WLAN = </w:t>
+        <w:t>Abkürzung</w:t>
+      </w:r>
+      <w:proofErr w:type="spellEnd"/>
+      <w:r>
+        <w:rPr>
+          <w:lang w:val="en-US"/>
+        </w:rPr>
+        <w:t xml:space="preserve"> Wireless Fidelity </w:t>
+      </w:r>
+      <w:proofErr w:type="spellStart"/>
+      <w:r>
+        <w:rPr>
+          <w:lang w:val="en-US"/>
+        </w:rPr>
+        <w:t>oder</w:t>
+      </w:r>
+      <w:proofErr w:type="spellEnd"/>
+      <w:r>
+        <w:rPr>
+          <w:lang w:val="en-US"/>
+        </w:rPr>
+        <w:t xml:space="preserve"> WLAN = </w:t>
       </w:r>
       <w:r>
         <w:rPr>
@@ -9830,8 +11586,18 @@
           <w:bCs/>
           <w:lang w:val="en-US"/>
         </w:rPr>
-        <w:t xml:space="preserve"> benutzen</w:t>
-      </w:r>
+        <w:t xml:space="preserve"> </w:t>
+      </w:r>
+      <w:proofErr w:type="spellStart"/>
+      <w:r>
+        <w:rPr>
+          <w:b/>
+          <w:bCs/>
+          <w:lang w:val="en-US"/>
+        </w:rPr>
+        <w:t>benutzen</w:t>
+      </w:r>
+      <w:proofErr w:type="spellEnd"/>
     </w:p>
   </w:comment>
   <w:comment w:id="64" w:author="Dennis" w:date="2014-03-16T13:46:00Z" w:initials="D">
@@ -9861,8 +11627,13 @@
         </w:rPr>
         <w:annotationRef/>
       </w:r>
-      <w:r>
-        <w:t>Geanuer Erläutern</w:t>
+      <w:proofErr w:type="spellStart"/>
+      <w:r>
+        <w:t>Geanuer</w:t>
+      </w:r>
+      <w:proofErr w:type="spellEnd"/>
+      <w:r>
+        <w:t xml:space="preserve"> Erläutern</w:t>
       </w:r>
     </w:p>
   </w:comment>
@@ -9910,7 +11681,15 @@
         <w:annotationRef/>
       </w:r>
       <w:r>
-        <w:t>Hat Hr. Haubner nicht gesagt, dass Entwicklungsumgebung besser passt?</w:t>
+        <w:t xml:space="preserve">Hat Hr. </w:t>
+      </w:r>
+      <w:proofErr w:type="spellStart"/>
+      <w:r>
+        <w:t>Haubner</w:t>
+      </w:r>
+      <w:proofErr w:type="spellEnd"/>
+      <w:r>
+        <w:t xml:space="preserve"> nicht gesagt, dass Entwicklungsumgebung besser passt?</w:t>
       </w:r>
     </w:p>
   </w:comment>
@@ -9946,7 +11725,7 @@
       </w:r>
     </w:p>
   </w:comment>
-  <w:comment w:id="90" w:author="Dennis" w:date="2014-03-16T13:46:00Z" w:initials="D">
+  <w:comment w:id="89" w:author="Dennis" w:date="2014-04-08T17:32:00Z" w:initials="D">
     <w:p>
       <w:pPr>
         <w:pStyle w:val="Kommentartext"/>
@@ -9957,12 +11736,33 @@
         </w:rPr>
         <w:annotationRef/>
       </w:r>
+      <w:proofErr w:type="spellStart"/>
+      <w:r>
+        <w:t>ToDo</w:t>
+      </w:r>
+      <w:proofErr w:type="spellEnd"/>
+      <w:r>
+        <w:t>; besser hier allgemein beschreiben als später als bei der Umsetzung?!</w:t>
+      </w:r>
+    </w:p>
+  </w:comment>
+  <w:comment w:id="91" w:author="Dennis" w:date="2014-03-16T13:46:00Z" w:initials="D">
+    <w:p>
+      <w:pPr>
+        <w:pStyle w:val="Kommentartext"/>
+      </w:pPr>
+      <w:r>
+        <w:rPr>
+          <w:rStyle w:val="Kommentarzeichen"/>
+        </w:rPr>
+        <w:annotationRef/>
+      </w:r>
       <w:r>
         <w:t>Vergleiche mit 1.4 Vorgehensweise</w:t>
       </w:r>
     </w:p>
   </w:comment>
-  <w:comment w:id="106" w:author="Dennis" w:date="2014-03-16T14:15:00Z" w:initials="D">
+  <w:comment w:id="107" w:author="Dennis" w:date="2014-03-16T14:15:00Z" w:initials="D">
     <w:p>
       <w:pPr>
         <w:pStyle w:val="Kommentartext"/>
@@ -9974,8 +11774,29 @@
         <w:annotationRef/>
       </w:r>
       <w:r>
-        <w:t>Nicht mehr up to date</w:t>
-      </w:r>
+        <w:t xml:space="preserve">Nicht mehr </w:t>
+      </w:r>
+      <w:proofErr w:type="spellStart"/>
+      <w:r>
+        <w:t>up</w:t>
+      </w:r>
+      <w:proofErr w:type="spellEnd"/>
+      <w:r>
+        <w:t xml:space="preserve"> </w:t>
+      </w:r>
+      <w:proofErr w:type="spellStart"/>
+      <w:r>
+        <w:t>to</w:t>
+      </w:r>
+      <w:proofErr w:type="spellEnd"/>
+      <w:r>
+        <w:t xml:space="preserve"> </w:t>
+      </w:r>
+      <w:proofErr w:type="spellStart"/>
+      <w:r>
+        <w:t>date</w:t>
+      </w:r>
+      <w:proofErr w:type="spellEnd"/>
     </w:p>
   </w:comment>
   <w:comment w:id="124" w:author="Karolin Edigkaufer" w:date="2014-03-16T13:46:00Z" w:initials="KE">
@@ -10010,7 +11831,7 @@
       </w:r>
     </w:p>
   </w:comment>
-  <w:comment w:id="126" w:author="Karolin Edigkaufer" w:date="2014-03-16T13:46:00Z" w:initials="KE">
+  <w:comment w:id="126" w:author="Dennis" w:date="2014-04-09T08:47:00Z" w:initials="D">
     <w:p>
       <w:pPr>
         <w:pStyle w:val="Kommentartext"/>
@@ -10022,11 +11843,11 @@
         <w:annotationRef/>
       </w:r>
       <w:r>
-        <w:t>Hier sollte Dennis was über Thread schreiben</w:t>
+        <w:t>Verweis einfügen</w:t>
       </w:r>
     </w:p>
   </w:comment>
-  <w:comment w:id="131" w:author="Karolin Edigkaufer" w:date="2014-03-16T13:46:00Z" w:initials="KE">
+  <w:comment w:id="127" w:author="Dennis" w:date="2014-04-08T17:27:00Z" w:initials="D">
     <w:p>
       <w:pPr>
         <w:pStyle w:val="Kommentartext"/>
@@ -10038,11 +11859,113 @@
         <w:annotationRef/>
       </w:r>
       <w:r>
+        <w:t>anpassen</w:t>
+      </w:r>
+    </w:p>
+  </w:comment>
+  <w:comment w:id="129" w:author="Dennis" w:date="2014-04-09T12:36:00Z" w:initials="D">
+    <w:p>
+      <w:pPr>
+        <w:pStyle w:val="Kommentartext"/>
+      </w:pPr>
+      <w:r>
+        <w:rPr>
+          <w:rStyle w:val="Kommentarzeichen"/>
+        </w:rPr>
+        <w:annotationRef/>
+      </w:r>
+      <w:r>
+        <w:t>Erklärung warum hier Thread benötigt wird…</w:t>
+      </w:r>
+    </w:p>
+    <w:p>
+      <w:pPr>
+        <w:pStyle w:val="Kommentartext"/>
+      </w:pPr>
+      <w:r>
+        <w:sym w:font="Wingdings" w:char="F0E0"/>
+      </w:r>
+      <w:r>
+        <w:t xml:space="preserve"> Hier oder beim </w:t>
+      </w:r>
+      <w:proofErr w:type="spellStart"/>
+      <w:r>
+        <w:t>Nao</w:t>
+      </w:r>
+      <w:proofErr w:type="spellEnd"/>
+      <w:r>
+        <w:t xml:space="preserve"> (Kapitel 4.2)</w:t>
+      </w:r>
+    </w:p>
+    <w:p>
+      <w:pPr>
+        <w:pStyle w:val="Kommentartext"/>
+      </w:pPr>
+      <w:r>
+        <w:t>Bewegung (Non)</w:t>
+      </w:r>
+      <w:proofErr w:type="spellStart"/>
+      <w:r>
+        <w:t>Blocking</w:t>
+      </w:r>
+      <w:proofErr w:type="spellEnd"/>
+      <w:r>
+        <w:t>-Call…</w:t>
+      </w:r>
+    </w:p>
+  </w:comment>
+  <w:comment w:id="130" w:author="Dennis" w:date="2014-04-09T12:37:00Z" w:initials="D">
+    <w:p>
+      <w:pPr>
+        <w:pStyle w:val="Kommentartext"/>
+      </w:pPr>
+      <w:r>
+        <w:rPr>
+          <w:rStyle w:val="Kommentarzeichen"/>
+        </w:rPr>
+        <w:annotationRef/>
+      </w:r>
+      <w:r>
+        <w:t>Warum werden Threads benötigt??</w:t>
+      </w:r>
+    </w:p>
+    <w:p>
+      <w:pPr>
+        <w:pStyle w:val="Kommentartext"/>
+      </w:pPr>
+      <w:r>
+        <w:sym w:font="Wingdings" w:char="F0E0"/>
+      </w:r>
+      <w:r>
+        <w:t xml:space="preserve"> parallele Ausführung wie beispielsweise Timer runterzählen und GUI aktualisieren und gleichzeitig Bewegungen des Spielers aufnehmen und mit </w:t>
+      </w:r>
+      <w:proofErr w:type="spellStart"/>
+      <w:r>
+        <w:t>Nao</w:t>
+      </w:r>
+      <w:proofErr w:type="spellEnd"/>
+      <w:r>
+        <w:t xml:space="preserve"> vergleichen</w:t>
+      </w:r>
+    </w:p>
+  </w:comment>
+  <w:comment w:id="135" w:author="Karolin Edigkaufer" w:date="2014-03-16T13:46:00Z" w:initials="KE">
+    <w:p>
+      <w:pPr>
+        <w:pStyle w:val="Kommentartext"/>
+      </w:pPr>
+      <w:r>
+        <w:rPr>
+          <w:rStyle w:val="Kommentarzeichen"/>
+        </w:rPr>
+        <w:annotationRef/>
+      </w:r>
+      <w:r>
         <w:t>Bild einfügen</w:t>
       </w:r>
     </w:p>
   </w:comment>
-  <w:comment w:id="132" w:author="Karolin Edigkaufer" w:date="2014-03-16T13:46:00Z" w:initials="KE">
+  <w:comment w:id="136" w:author="Karolin Edigkaufer" w:date="2014-03-16T13:46:00Z" w:initials="KE">
     <w:p>
       <w:pPr>
         <w:pStyle w:val="Kommentartext"/>
@@ -10053,8 +11976,13 @@
         </w:rPr>
         <w:annotationRef/>
       </w:r>
-      <w:r>
-        <w:t>Evtl Bild</w:t>
+      <w:proofErr w:type="spellStart"/>
+      <w:r>
+        <w:t>Evtl</w:t>
+      </w:r>
+      <w:proofErr w:type="spellEnd"/>
+      <w:r>
+        <w:t xml:space="preserve"> Bild</w:t>
       </w:r>
     </w:p>
   </w:comment>
@@ -10394,7 +12322,7 @@
         <w:noProof/>
         <w:color w:val="A6A6A6" w:themeColor="background1" w:themeShade="A6"/>
       </w:rPr>
-      <w:t>14</w:t>
+      <w:t>17</w:t>
     </w:r>
     <w:r>
       <w:rPr>
@@ -10633,7 +12561,21 @@
       <w:rPr>
         <w:color w:val="A6A6A6" w:themeColor="background1" w:themeShade="A6"/>
       </w:rPr>
-      <w:t>Koppelung einer Bewegungsentwicklung für humanoide Roboter</w:t>
+      <w:t xml:space="preserve">Koppelung einer Bewegungsentwicklung für </w:t>
+    </w:r>
+    <w:proofErr w:type="spellStart"/>
+    <w:r>
+      <w:rPr>
+        <w:color w:val="A6A6A6" w:themeColor="background1" w:themeShade="A6"/>
+      </w:rPr>
+      <w:t>humanoide</w:t>
+    </w:r>
+    <w:proofErr w:type="spellEnd"/>
+    <w:r>
+      <w:rPr>
+        <w:color w:val="A6A6A6" w:themeColor="background1" w:themeShade="A6"/>
+      </w:rPr>
+      <w:t xml:space="preserve"> Roboter</w:t>
     </w:r>
     <w:r>
       <w:rPr>
@@ -10929,8 +12871,13 @@
       </mc:AlternateContent>
     </w:r>
     <w:r>
-      <w:t>Dennis Alles und Karolin Edigkaufer</w:t>
+      <w:t xml:space="preserve">Dennis Alles und Karolin </w:t>
     </w:r>
+    <w:proofErr w:type="spellStart"/>
+    <w:r>
+      <w:t>Edigkaufer</w:t>
+    </w:r>
+    <w:proofErr w:type="spellEnd"/>
     <w:r>
       <w:tab/>
     </w:r>
@@ -10968,8 +12915,8 @@
         <w:t>Inhaltsverzeichnis</w:t>
       </w:r>
     </w:fldSimple>
-    <w:bookmarkStart w:id="135" w:name="_Toc262116031"/>
-    <w:bookmarkEnd w:id="135"/>
+    <w:bookmarkStart w:id="139" w:name="_Toc262116031"/>
+    <w:bookmarkEnd w:id="139"/>
   </w:p>
 </w:hdr>
 </file>
@@ -10988,7 +12935,49 @@
       <w:rPr>
         <w:color w:val="A6A6A6" w:themeColor="background1" w:themeShade="A6"/>
       </w:rPr>
-      <w:t xml:space="preserve">Evaluation von Configurations -, Depolyment - und Patchmanagementtools für Linux – Server </w:t>
+      <w:t xml:space="preserve">Evaluation von </w:t>
+    </w:r>
+    <w:proofErr w:type="spellStart"/>
+    <w:r>
+      <w:rPr>
+        <w:color w:val="A6A6A6" w:themeColor="background1" w:themeShade="A6"/>
+      </w:rPr>
+      <w:t>Configurations</w:t>
+    </w:r>
+    <w:proofErr w:type="spellEnd"/>
+    <w:r>
+      <w:rPr>
+        <w:color w:val="A6A6A6" w:themeColor="background1" w:themeShade="A6"/>
+      </w:rPr>
+      <w:t xml:space="preserve"> -, </w:t>
+    </w:r>
+    <w:proofErr w:type="spellStart"/>
+    <w:r>
+      <w:rPr>
+        <w:color w:val="A6A6A6" w:themeColor="background1" w:themeShade="A6"/>
+      </w:rPr>
+      <w:t>Depolyment</w:t>
+    </w:r>
+    <w:proofErr w:type="spellEnd"/>
+    <w:r>
+      <w:rPr>
+        <w:color w:val="A6A6A6" w:themeColor="background1" w:themeShade="A6"/>
+      </w:rPr>
+      <w:t xml:space="preserve"> - und </w:t>
+    </w:r>
+    <w:proofErr w:type="spellStart"/>
+    <w:r>
+      <w:rPr>
+        <w:color w:val="A6A6A6" w:themeColor="background1" w:themeShade="A6"/>
+      </w:rPr>
+      <w:t>Patchmanagementtools</w:t>
+    </w:r>
+    <w:proofErr w:type="spellEnd"/>
+    <w:r>
+      <w:rPr>
+        <w:color w:val="A6A6A6" w:themeColor="background1" w:themeShade="A6"/>
+      </w:rPr>
+      <w:t xml:space="preserve"> für Linux – Server </w:t>
     </w:r>
   </w:p>
   <w:p>
@@ -11460,6 +13449,119 @@
     </w:lvl>
   </w:abstractNum>
   <w:abstractNum w:abstractNumId="3">
+    <w:nsid w:val="24C60514"/>
+    <w:multiLevelType w:val="hybridMultilevel"/>
+    <w:tmpl w:val="F292956A"/>
+    <w:lvl w:ilvl="0" w:tplc="04070001">
+      <w:start w:val="1"/>
+      <w:numFmt w:val="bullet"/>
+      <w:lvlText w:val=""/>
+      <w:lvlJc w:val="left"/>
+      <w:pPr>
+        <w:ind w:left="720" w:hanging="360"/>
+      </w:pPr>
+      <w:rPr>
+        <w:rFonts w:ascii="Symbol" w:hAnsi="Symbol" w:hint="default"/>
+      </w:rPr>
+    </w:lvl>
+    <w:lvl w:ilvl="1" w:tplc="04070003" w:tentative="1">
+      <w:start w:val="1"/>
+      <w:numFmt w:val="bullet"/>
+      <w:lvlText w:val="o"/>
+      <w:lvlJc w:val="left"/>
+      <w:pPr>
+        <w:ind w:left="1440" w:hanging="360"/>
+      </w:pPr>
+      <w:rPr>
+        <w:rFonts w:ascii="Courier New" w:hAnsi="Courier New" w:cs="Courier New" w:hint="default"/>
+      </w:rPr>
+    </w:lvl>
+    <w:lvl w:ilvl="2" w:tplc="04070005" w:tentative="1">
+      <w:start w:val="1"/>
+      <w:numFmt w:val="bullet"/>
+      <w:lvlText w:val=""/>
+      <w:lvlJc w:val="left"/>
+      <w:pPr>
+        <w:ind w:left="2160" w:hanging="360"/>
+      </w:pPr>
+      <w:rPr>
+        <w:rFonts w:ascii="Wingdings" w:hAnsi="Wingdings" w:hint="default"/>
+      </w:rPr>
+    </w:lvl>
+    <w:lvl w:ilvl="3" w:tplc="04070001" w:tentative="1">
+      <w:start w:val="1"/>
+      <w:numFmt w:val="bullet"/>
+      <w:lvlText w:val=""/>
+      <w:lvlJc w:val="left"/>
+      <w:pPr>
+        <w:ind w:left="2880" w:hanging="360"/>
+      </w:pPr>
+      <w:rPr>
+        <w:rFonts w:ascii="Symbol" w:hAnsi="Symbol" w:hint="default"/>
+      </w:rPr>
+    </w:lvl>
+    <w:lvl w:ilvl="4" w:tplc="04070003" w:tentative="1">
+      <w:start w:val="1"/>
+      <w:numFmt w:val="bullet"/>
+      <w:lvlText w:val="o"/>
+      <w:lvlJc w:val="left"/>
+      <w:pPr>
+        <w:ind w:left="3600" w:hanging="360"/>
+      </w:pPr>
+      <w:rPr>
+        <w:rFonts w:ascii="Courier New" w:hAnsi="Courier New" w:cs="Courier New" w:hint="default"/>
+      </w:rPr>
+    </w:lvl>
+    <w:lvl w:ilvl="5" w:tplc="04070005" w:tentative="1">
+      <w:start w:val="1"/>
+      <w:numFmt w:val="bullet"/>
+      <w:lvlText w:val=""/>
+      <w:lvlJc w:val="left"/>
+      <w:pPr>
+        <w:ind w:left="4320" w:hanging="360"/>
+      </w:pPr>
+      <w:rPr>
+        <w:rFonts w:ascii="Wingdings" w:hAnsi="Wingdings" w:hint="default"/>
+      </w:rPr>
+    </w:lvl>
+    <w:lvl w:ilvl="6" w:tplc="04070001" w:tentative="1">
+      <w:start w:val="1"/>
+      <w:numFmt w:val="bullet"/>
+      <w:lvlText w:val=""/>
+      <w:lvlJc w:val="left"/>
+      <w:pPr>
+        <w:ind w:left="5040" w:hanging="360"/>
+      </w:pPr>
+      <w:rPr>
+        <w:rFonts w:ascii="Symbol" w:hAnsi="Symbol" w:hint="default"/>
+      </w:rPr>
+    </w:lvl>
+    <w:lvl w:ilvl="7" w:tplc="04070003" w:tentative="1">
+      <w:start w:val="1"/>
+      <w:numFmt w:val="bullet"/>
+      <w:lvlText w:val="o"/>
+      <w:lvlJc w:val="left"/>
+      <w:pPr>
+        <w:ind w:left="5760" w:hanging="360"/>
+      </w:pPr>
+      <w:rPr>
+        <w:rFonts w:ascii="Courier New" w:hAnsi="Courier New" w:cs="Courier New" w:hint="default"/>
+      </w:rPr>
+    </w:lvl>
+    <w:lvl w:ilvl="8" w:tplc="04070005" w:tentative="1">
+      <w:start w:val="1"/>
+      <w:numFmt w:val="bullet"/>
+      <w:lvlText w:val=""/>
+      <w:lvlJc w:val="left"/>
+      <w:pPr>
+        <w:ind w:left="6480" w:hanging="360"/>
+      </w:pPr>
+      <w:rPr>
+        <w:rFonts w:ascii="Wingdings" w:hAnsi="Wingdings" w:hint="default"/>
+      </w:rPr>
+    </w:lvl>
+  </w:abstractNum>
+  <w:abstractNum w:abstractNumId="4">
     <w:nsid w:val="2BD41269"/>
     <w:multiLevelType w:val="hybridMultilevel"/>
     <w:tmpl w:val="17F68C68"/>
@@ -11572,7 +13674,7 @@
       </w:rPr>
     </w:lvl>
   </w:abstractNum>
-  <w:abstractNum w:abstractNumId="4">
+  <w:abstractNum w:abstractNumId="5">
     <w:nsid w:val="2C7B23C9"/>
     <w:multiLevelType w:val="hybridMultilevel"/>
     <w:tmpl w:val="2A1E0CFE"/>
@@ -11661,7 +13763,7 @@
       </w:pPr>
     </w:lvl>
   </w:abstractNum>
-  <w:abstractNum w:abstractNumId="5">
+  <w:abstractNum w:abstractNumId="6">
     <w:nsid w:val="2C9924A8"/>
     <w:multiLevelType w:val="hybridMultilevel"/>
     <w:tmpl w:val="0AD883E8"/>
@@ -11774,7 +13876,7 @@
       </w:rPr>
     </w:lvl>
   </w:abstractNum>
-  <w:abstractNum w:abstractNumId="6">
+  <w:abstractNum w:abstractNumId="7">
     <w:nsid w:val="3B45731C"/>
     <w:multiLevelType w:val="hybridMultilevel"/>
     <w:tmpl w:val="8A78C4B6"/>
@@ -11860,7 +13962,7 @@
       </w:pPr>
     </w:lvl>
   </w:abstractNum>
-  <w:abstractNum w:abstractNumId="7">
+  <w:abstractNum w:abstractNumId="8">
     <w:nsid w:val="3F64100C"/>
     <w:multiLevelType w:val="hybridMultilevel"/>
     <w:tmpl w:val="BDC25A60"/>
@@ -11973,7 +14075,7 @@
       </w:rPr>
     </w:lvl>
   </w:abstractNum>
-  <w:abstractNum w:abstractNumId="8">
+  <w:abstractNum w:abstractNumId="9">
     <w:nsid w:val="42E17300"/>
     <w:multiLevelType w:val="hybridMultilevel"/>
     <w:tmpl w:val="20104CC0"/>
@@ -12062,7 +14164,7 @@
       </w:pPr>
     </w:lvl>
   </w:abstractNum>
-  <w:abstractNum w:abstractNumId="9">
+  <w:abstractNum w:abstractNumId="10">
     <w:nsid w:val="4F0E1019"/>
     <w:multiLevelType w:val="hybridMultilevel"/>
     <w:tmpl w:val="70F84DF8"/>
@@ -12175,7 +14277,7 @@
       </w:rPr>
     </w:lvl>
   </w:abstractNum>
-  <w:abstractNum w:abstractNumId="10">
+  <w:abstractNum w:abstractNumId="11">
     <w:nsid w:val="507F4ECD"/>
     <w:multiLevelType w:val="hybridMultilevel"/>
     <w:tmpl w:val="FC8A084A"/>
@@ -12264,7 +14366,7 @@
       </w:pPr>
     </w:lvl>
   </w:abstractNum>
-  <w:abstractNum w:abstractNumId="11">
+  <w:abstractNum w:abstractNumId="12">
     <w:nsid w:val="586016E2"/>
     <w:multiLevelType w:val="multilevel"/>
     <w:tmpl w:val="955C8464"/>
@@ -12359,7 +14461,7 @@
       </w:pPr>
     </w:lvl>
   </w:abstractNum>
-  <w:abstractNum w:abstractNumId="12">
+  <w:abstractNum w:abstractNumId="13">
     <w:nsid w:val="64334DCF"/>
     <w:multiLevelType w:val="hybridMultilevel"/>
     <w:tmpl w:val="B8D08450"/>
@@ -12472,7 +14574,7 @@
       </w:rPr>
     </w:lvl>
   </w:abstractNum>
-  <w:abstractNum w:abstractNumId="13">
+  <w:abstractNum w:abstractNumId="14">
     <w:nsid w:val="6DAF233D"/>
     <w:multiLevelType w:val="hybridMultilevel"/>
     <w:tmpl w:val="43D6F410"/>
@@ -12558,7 +14660,7 @@
       </w:pPr>
     </w:lvl>
   </w:abstractNum>
-  <w:abstractNum w:abstractNumId="14">
+  <w:abstractNum w:abstractNumId="15">
     <w:nsid w:val="6DFD4B65"/>
     <w:multiLevelType w:val="hybridMultilevel"/>
     <w:tmpl w:val="F11C70F6"/>
@@ -12671,7 +14773,7 @@
       </w:rPr>
     </w:lvl>
   </w:abstractNum>
-  <w:abstractNum w:abstractNumId="15">
+  <w:abstractNum w:abstractNumId="16">
     <w:nsid w:val="7181414C"/>
     <w:multiLevelType w:val="hybridMultilevel"/>
     <w:tmpl w:val="657808EC"/>
@@ -12784,7 +14886,7 @@
       </w:rPr>
     </w:lvl>
   </w:abstractNum>
-  <w:abstractNum w:abstractNumId="16">
+  <w:abstractNum w:abstractNumId="17">
     <w:nsid w:val="790169CB"/>
     <w:multiLevelType w:val="hybridMultilevel"/>
     <w:tmpl w:val="6CEC0034"/>
@@ -12896,7 +14998,7 @@
       </w:rPr>
     </w:lvl>
   </w:abstractNum>
-  <w:abstractNum w:abstractNumId="17">
+  <w:abstractNum w:abstractNumId="18">
     <w:nsid w:val="7E846277"/>
     <w:multiLevelType w:val="hybridMultilevel"/>
     <w:tmpl w:val="95289ED0"/>
@@ -13010,19 +15112,19 @@
     </w:lvl>
   </w:abstractNum>
   <w:num w:numId="1">
-    <w:abstractNumId w:val="11"/>
+    <w:abstractNumId w:val="12"/>
   </w:num>
   <w:num w:numId="2">
     <w:abstractNumId w:val="2"/>
   </w:num>
   <w:num w:numId="3">
-    <w:abstractNumId w:val="14"/>
+    <w:abstractNumId w:val="15"/>
   </w:num>
   <w:num w:numId="4">
     <w:abstractNumId w:val="0"/>
   </w:num>
   <w:num w:numId="5">
-    <w:abstractNumId w:val="16"/>
+    <w:abstractNumId w:val="17"/>
   </w:num>
   <w:num w:numId="6">
     <w:abstractNumId w:val="1"/>
@@ -13037,28 +15139,28 @@
     </w:lvlOverride>
   </w:num>
   <w:num w:numId="8">
-    <w:abstractNumId w:val="11"/>
+    <w:abstractNumId w:val="12"/>
   </w:num>
   <w:num w:numId="9">
-    <w:abstractNumId w:val="11"/>
+    <w:abstractNumId w:val="12"/>
   </w:num>
   <w:num w:numId="10">
-    <w:abstractNumId w:val="11"/>
+    <w:abstractNumId w:val="12"/>
   </w:num>
   <w:num w:numId="11">
-    <w:abstractNumId w:val="11"/>
+    <w:abstractNumId w:val="12"/>
   </w:num>
   <w:num w:numId="12">
-    <w:abstractNumId w:val="11"/>
+    <w:abstractNumId w:val="12"/>
   </w:num>
   <w:num w:numId="13">
-    <w:abstractNumId w:val="11"/>
+    <w:abstractNumId w:val="12"/>
   </w:num>
   <w:num w:numId="14">
-    <w:abstractNumId w:val="17"/>
+    <w:abstractNumId w:val="18"/>
   </w:num>
   <w:num w:numId="15">
-    <w:abstractNumId w:val="11"/>
+    <w:abstractNumId w:val="12"/>
     <w:lvlOverride w:ilvl="0">
       <w:startOverride w:val="1"/>
     </w:lvlOverride>
@@ -13088,7 +15190,7 @@
     </w:lvlOverride>
   </w:num>
   <w:num w:numId="16">
-    <w:abstractNumId w:val="11"/>
+    <w:abstractNumId w:val="12"/>
     <w:lvlOverride w:ilvl="0">
       <w:startOverride w:val="1"/>
     </w:lvlOverride>
@@ -13118,7 +15220,7 @@
     </w:lvlOverride>
   </w:num>
   <w:num w:numId="17">
-    <w:abstractNumId w:val="11"/>
+    <w:abstractNumId w:val="12"/>
     <w:lvlOverride w:ilvl="0">
       <w:startOverride w:val="1"/>
     </w:lvlOverride>
@@ -13148,10 +15250,10 @@
     </w:lvlOverride>
   </w:num>
   <w:num w:numId="18">
-    <w:abstractNumId w:val="10"/>
+    <w:abstractNumId w:val="11"/>
   </w:num>
   <w:num w:numId="19">
-    <w:abstractNumId w:val="11"/>
+    <w:abstractNumId w:val="12"/>
     <w:lvlOverride w:ilvl="0">
       <w:startOverride w:val="1"/>
     </w:lvlOverride>
@@ -13181,7 +15283,7 @@
     </w:lvlOverride>
   </w:num>
   <w:num w:numId="20">
-    <w:abstractNumId w:val="11"/>
+    <w:abstractNumId w:val="12"/>
     <w:lvlOverride w:ilvl="0">
       <w:startOverride w:val="1"/>
     </w:lvlOverride>
@@ -13211,43 +15313,46 @@
     </w:lvlOverride>
   </w:num>
   <w:num w:numId="21">
+    <w:abstractNumId w:val="10"/>
+  </w:num>
+  <w:num w:numId="22">
     <w:abstractNumId w:val="9"/>
   </w:num>
-  <w:num w:numId="22">
+  <w:num w:numId="23">
+    <w:abstractNumId w:val="5"/>
+  </w:num>
+  <w:num w:numId="24">
+    <w:abstractNumId w:val="14"/>
+  </w:num>
+  <w:num w:numId="25">
+    <w:abstractNumId w:val="7"/>
+  </w:num>
+  <w:num w:numId="26">
+    <w:abstractNumId w:val="4"/>
+  </w:num>
+  <w:num w:numId="27">
+    <w:abstractNumId w:val="13"/>
+  </w:num>
+  <w:num w:numId="28">
+    <w:abstractNumId w:val="16"/>
+  </w:num>
+  <w:num w:numId="29">
+    <w:abstractNumId w:val="12"/>
+  </w:num>
+  <w:num w:numId="30">
+    <w:abstractNumId w:val="12"/>
+  </w:num>
+  <w:num w:numId="31">
+    <w:abstractNumId w:val="12"/>
+  </w:num>
+  <w:num w:numId="32">
     <w:abstractNumId w:val="8"/>
   </w:num>
-  <w:num w:numId="23">
-    <w:abstractNumId w:val="4"/>
-  </w:num>
-  <w:num w:numId="24">
-    <w:abstractNumId w:val="13"/>
-  </w:num>
-  <w:num w:numId="25">
+  <w:num w:numId="33">
     <w:abstractNumId w:val="6"/>
   </w:num>
-  <w:num w:numId="26">
+  <w:num w:numId="34">
     <w:abstractNumId w:val="3"/>
-  </w:num>
-  <w:num w:numId="27">
-    <w:abstractNumId w:val="12"/>
-  </w:num>
-  <w:num w:numId="28">
-    <w:abstractNumId w:val="15"/>
-  </w:num>
-  <w:num w:numId="29">
-    <w:abstractNumId w:val="11"/>
-  </w:num>
-  <w:num w:numId="30">
-    <w:abstractNumId w:val="11"/>
-  </w:num>
-  <w:num w:numId="31">
-    <w:abstractNumId w:val="11"/>
-  </w:num>
-  <w:num w:numId="32">
-    <w:abstractNumId w:val="7"/>
-  </w:num>
-  <w:num w:numId="33">
-    <w:abstractNumId w:val="5"/>
   </w:num>
   <w:numIdMacAtCleanup w:val="3"/>
 </w:numbering>
@@ -19645,7 +21750,7 @@
 </file>
 
 <file path=customXml/itemProps1.xml><?xml version="1.0" encoding="utf-8"?>
-<ds:datastoreItem xmlns:ds="http://schemas.openxmlformats.org/officeDocument/2006/customXml" ds:itemID="{48A74934-C51D-411E-B32D-8E9F2BDB5A95}">
+<ds:datastoreItem xmlns:ds="http://schemas.openxmlformats.org/officeDocument/2006/customXml" ds:itemID="{D8B4342D-EC02-4AAA-B6AB-037CACD2E164}">
   <ds:schemaRefs>
     <ds:schemaRef ds:uri="http://schemas.openxmlformats.org/officeDocument/2006/bibliography"/>
   </ds:schemaRefs>

</xml_diff>

<commit_message>
Kapitel Umsetzung 4.2 (Nao): zufällige Bewegung ausführen, gleiche Bewegung wiederholen
</commit_message>
<xml_diff>
--- a/Studienarbeit_Nao.docx
+++ b/Studienarbeit_Nao.docx
@@ -836,6 +836,7 @@
           <w:szCs w:val="20"/>
           <w:lang w:eastAsia="de-DE"/>
         </w:rPr>
+        <w:lastRenderedPageBreak/>
         <w:tab/>
       </w:r>
       <w:r>
@@ -1989,7 +1990,6 @@
           <w:pgMar w:top="1" w:right="1418" w:bottom="0" w:left="1418" w:header="709" w:footer="709" w:gutter="0"/>
           <w:pgNumType w:fmt="upperRoman"/>
           <w:cols w:space="708"/>
-          <w:titlePg/>
           <w:docGrid w:linePitch="360"/>
         </w:sectPr>
       </w:pPr>
@@ -2045,18 +2045,6 @@
     </w:p>
     <w:p>
       <w:pPr>
-        <w:pStyle w:val="Abbildungsverzeichnis"/>
-        <w:tabs>
-          <w:tab w:val="right" w:leader="dot" w:pos="9344"/>
-        </w:tabs>
-        <w:rPr>
-          <w:rStyle w:val="HTMLAkronym"/>
-          <w:rFonts w:cs="Times New Roman"/>
-        </w:rPr>
-      </w:pPr>
-    </w:p>
-    <w:p>
-      <w:pPr>
         <w:pStyle w:val="Index1"/>
         <w:rPr>
           <w:noProof/>
@@ -2066,6 +2054,7 @@
         <w:rPr>
           <w:noProof/>
         </w:rPr>
+        <w:lastRenderedPageBreak/>
         <w:t>DHBW</w:t>
       </w:r>
       <w:r>
@@ -2095,6 +2084,27 @@
         </w:rPr>
         <w:tab/>
         <w:t>Software Development Kit</w:t>
+      </w:r>
+    </w:p>
+    <w:p>
+      <w:pPr>
+        <w:pStyle w:val="Index1"/>
+        <w:rPr>
+          <w:noProof/>
+        </w:rPr>
+      </w:pPr>
+      <w:r>
+        <w:rPr>
+          <w:noProof/>
+        </w:rPr>
+        <w:t>STA</w:t>
+      </w:r>
+      <w:r>
+        <w:rPr>
+          <w:noProof/>
+        </w:rPr>
+        <w:tab/>
+        <w:t>Singlethreaded Apartment</w:t>
       </w:r>
     </w:p>
     <w:p>
@@ -9440,12 +9450,7 @@
         <w:t>blauer Farbe ist das Starten eines Threads gekennzeichnet bzw. die Überprüfung ob ein Thread fertig ist.</w:t>
       </w:r>
       <w:r>
-        <w:t xml:space="preserve"> In hellblauer Farbe sind die Namen angegeben. Sodass es ersichtlich</w:t>
-      </w:r>
-      <w:bookmarkStart w:id="128" w:name="_GoBack"/>
-      <w:bookmarkEnd w:id="128"/>
-      <w:r>
-        <w:t xml:space="preserve"> ist, was in einem Thread passiert sind auch alle Aktionen eines Threads in hellblau umrandet.</w:t>
+        <w:t xml:space="preserve"> In hellblauer Farbe sind die Namen angegeben. Sodass es ersichtlich ist, was in einem Thread passiert sind auch alle Aktionen eines Threads in hellblau umrandet.</w:t>
       </w:r>
     </w:p>
     <w:p/>
@@ -9546,7 +9551,7 @@
       </w:r>
     </w:p>
     <w:p>
-      <w:commentRangeStart w:id="129"/>
+      <w:commentRangeStart w:id="128"/>
       <w:r>
         <w:t>Danach werden zwei Threads (</w:t>
       </w:r>
@@ -9569,12 +9574,12 @@
       <w:r>
         <w:t>gestartet.</w:t>
       </w:r>
-      <w:commentRangeEnd w:id="129"/>
+      <w:commentRangeEnd w:id="128"/>
       <w:r>
         <w:rPr>
           <w:rStyle w:val="Kommentarzeichen"/>
         </w:rPr>
-        <w:commentReference w:id="129"/>
+        <w:commentReference w:id="128"/>
       </w:r>
     </w:p>
     <w:p>
@@ -9798,7 +9803,13 @@
       </w:r>
       <w:proofErr w:type="spellEnd"/>
       <w:r>
-        <w:t xml:space="preserve">() aufgerufen und daraufhin geht </w:t>
+        <w:t>() aufgerufen</w:t>
+      </w:r>
+      <w:r>
+        <w:t>, woraufhin</w:t>
+      </w:r>
+      <w:r>
+        <w:t xml:space="preserve"> </w:t>
       </w:r>
       <w:proofErr w:type="spellStart"/>
       <w:r>
@@ -9806,7 +9817,13 @@
       </w:r>
       <w:proofErr w:type="spellEnd"/>
       <w:r>
-        <w:t xml:space="preserve"> in seine Ausgangsposition </w:t>
+        <w:t xml:space="preserve"> </w:t>
+      </w:r>
+      <w:r>
+        <w:t xml:space="preserve">wieder </w:t>
+      </w:r>
+      <w:r>
+        <w:t xml:space="preserve">in seine Ausgangsposition </w:t>
       </w:r>
       <w:proofErr w:type="spellStart"/>
       <w:r>
@@ -9814,19 +9831,1075 @@
       </w:r>
       <w:proofErr w:type="spellEnd"/>
       <w:r>
-        <w:t xml:space="preserve">. Dieser Vorgang passiert in der Klasse </w:t>
+        <w:t xml:space="preserve"> geht</w:t>
+      </w:r>
+      <w:r>
+        <w:t xml:space="preserve">. </w:t>
+      </w:r>
+      <w:r>
+        <w:t xml:space="preserve">An dieser Stelle </w:t>
+      </w:r>
+      <w:proofErr w:type="spellStart"/>
+      <w:r>
+        <w:t>Nao</w:t>
+      </w:r>
+      <w:proofErr w:type="spellEnd"/>
+      <w:r>
+        <w:t xml:space="preserve"> wieder in seine Ausgangsposition zu stellen hat den Vorteil, dass </w:t>
+      </w:r>
+      <w:r>
+        <w:t>jede Bewegung mit derselben Ausgangsposition startet. Nach der durchgeführten Bewegung</w:t>
+      </w:r>
+      <w:r>
+        <w:t xml:space="preserve"> kommt eine Schleife, die solange ausgeführt wird, bis der </w:t>
+      </w:r>
+      <w:proofErr w:type="spellStart"/>
+      <w:r>
+        <w:t>Thread_Timer</w:t>
+      </w:r>
+      <w:proofErr w:type="spellEnd"/>
+      <w:r>
+        <w:t xml:space="preserve"> fertig ist.</w:t>
+      </w:r>
+    </w:p>
+    <w:p>
+      <w:r>
+        <w:lastRenderedPageBreak/>
+        <w:t xml:space="preserve">Parallel dazu wird in </w:t>
+      </w:r>
+      <w:proofErr w:type="spellStart"/>
+      <w:r>
+        <w:t>Thread_Timer</w:t>
+      </w:r>
+      <w:proofErr w:type="spellEnd"/>
+      <w:r>
+        <w:t xml:space="preserve"> (mittlere Spalte der Abbildung) ein </w:t>
+      </w:r>
+      <w:commentRangeStart w:id="129"/>
+      <w:r>
+        <w:t xml:space="preserve">Timer </w:t>
+      </w:r>
+      <w:commentRangeEnd w:id="129"/>
+      <w:r>
+        <w:rPr>
+          <w:rStyle w:val="Kommentarzeichen"/>
+        </w:rPr>
+        <w:commentReference w:id="129"/>
+      </w:r>
+      <w:r>
+        <w:t xml:space="preserve">mit einer Laufzeit von 10 Sekunden gestartet. In diesem Thread wird dann auch immer die grafische Oberfläche aktualisiert, auf der dann die verbleibende Dauer des </w:t>
+      </w:r>
+      <w:proofErr w:type="spellStart"/>
+      <w:r>
+        <w:t>Timers</w:t>
+      </w:r>
+      <w:proofErr w:type="spellEnd"/>
+      <w:r>
+        <w:t xml:space="preserve"> angezeigt wird.</w:t>
+      </w:r>
+    </w:p>
+    <w:p>
+      <w:r>
+        <w:t>Die dritte Parallelität (</w:t>
+      </w:r>
+      <w:proofErr w:type="spellStart"/>
+      <w:r>
+        <w:t>Thread_Kinect</w:t>
+      </w:r>
+      <w:proofErr w:type="spellEnd"/>
+      <w:r>
+        <w:t xml:space="preserve">; rechte Spalte der Abbildung) wird solange ausgeführt, bis der Timer fertig ist. In diesem Thread wird in der Klasse </w:t>
       </w:r>
       <w:r>
         <w:rPr>
           <w:i/>
         </w:rPr>
-        <w:t>Bewegung</w:t>
+        <w:t>Angle</w:t>
+      </w:r>
+      <w:r>
+        <w:t xml:space="preserve"> die Winkel des Spielers berechnet und die Werte an die Klasse </w:t>
+      </w:r>
+      <w:r>
+        <w:rPr>
+          <w:i/>
+        </w:rPr>
+        <w:t>Vergleich</w:t>
+      </w:r>
+      <w:r>
+        <w:t xml:space="preserve"> übergeben.</w:t>
+      </w:r>
+      <w:r>
+        <w:t xml:space="preserve"> Dort </w:t>
+      </w:r>
+      <w:r>
+        <w:t xml:space="preserve">werden dann die Winkel vom </w:t>
+      </w:r>
+      <w:proofErr w:type="spellStart"/>
+      <w:r>
+        <w:t>Nao</w:t>
+      </w:r>
+      <w:proofErr w:type="spellEnd"/>
+      <w:r>
+        <w:t xml:space="preserve">, die in Listen vorliegen, mit den aktuellen Spieler-Winkeln verglichen. Der letzte Schritt dieses Threads </w:t>
+      </w:r>
+      <w:r>
+        <w:t>ist die Speicherung, ob die Bewegung erfolgreich oder nicht erfolgreich nachgemacht wurde.</w:t>
+      </w:r>
+    </w:p>
+    <w:p>
+      <w:r>
+        <w:t>Sobald der Timer fertig ist, erfolgt die weitere Abarbeitung des Hauptzweigs (linke Spalte der Abbildung). Es werden die vorherig gespeicherten Werte angeschaut und dementsprechend ein Text „Bewegung erfolgreich nachgemacht“ oder eben „Bewegung nicht erfolgreich nachgemacht“ angezeigt.</w:t>
+      </w:r>
+      <w:r>
+        <w:t xml:space="preserve"> Der letzte Schritt ist nun die Buttons wieder zu aktivieren, sodass der Benutzer im nächsten Schritt eine neue Aktion auswählen kann. Somit ist die komplette Bewegungsnachahmung inklusive der Auswertung vollendet.</w:t>
+      </w:r>
+    </w:p>
+    <w:p/>
+    <w:p>
+      <w:pPr>
+        <w:pStyle w:val="berschrift3"/>
+      </w:pPr>
+      <w:r>
+        <w:t>Warum Threads?</w:t>
+      </w:r>
+    </w:p>
+    <w:p>
+      <w:r>
+        <w:t xml:space="preserve">Im Programmcode werden, wie bei den beiden den Abbildungen </w:t>
+      </w:r>
+      <w:commentRangeStart w:id="130"/>
+      <w:r>
+        <w:t xml:space="preserve">XXX und XXX </w:t>
+      </w:r>
+      <w:commentRangeEnd w:id="130"/>
+      <w:r>
+        <w:rPr>
+          <w:rStyle w:val="Kommentarzeichen"/>
+        </w:rPr>
+        <w:commentReference w:id="130"/>
+      </w:r>
+      <w:r>
+        <w:t xml:space="preserve">zu sehen, an zwei verschiedenen Stellen Threads verwendet. </w:t>
+      </w:r>
+    </w:p>
+    <w:p>
+      <w:pPr>
+        <w:rPr>
+          <w:rStyle w:val="sentence"/>
+        </w:rPr>
+      </w:pPr>
+      <w:r>
+        <w:t xml:space="preserve">Threads werden im Allgemeinen benötigt um </w:t>
+      </w:r>
+      <w:r>
+        <w:rPr>
+          <w:rStyle w:val="sentence"/>
+        </w:rPr>
+        <w:t>mehrere Verarbeitungsschritte gleichzeitig aus</w:t>
+      </w:r>
+      <w:r>
+        <w:rPr>
+          <w:rStyle w:val="sentence"/>
+        </w:rPr>
+        <w:t>zu</w:t>
+      </w:r>
+      <w:r>
+        <w:rPr>
+          <w:rStyle w:val="sentence"/>
+        </w:rPr>
+        <w:t>führen, sodass mehr als eine Operation aus</w:t>
+      </w:r>
+      <w:r>
+        <w:rPr>
+          <w:rStyle w:val="sentence"/>
+        </w:rPr>
+        <w:t>geführt</w:t>
+      </w:r>
+      <w:r>
+        <w:rPr>
+          <w:rStyle w:val="sentence"/>
+        </w:rPr>
+        <w:t xml:space="preserve"> </w:t>
+      </w:r>
+      <w:r>
+        <w:rPr>
+          <w:rStyle w:val="sentence"/>
+        </w:rPr>
+        <w:t>werden kann.</w:t>
+      </w:r>
+      <w:r>
+        <w:rPr>
+          <w:rStyle w:val="sentence"/>
+        </w:rPr>
+        <w:t xml:space="preserve"> </w:t>
+      </w:r>
+    </w:p>
+    <w:p>
+      <w:pPr>
+        <w:rPr>
+          <w:rStyle w:val="sentence"/>
+        </w:rPr>
+      </w:pPr>
+    </w:p>
+    <w:p>
+      <w:pPr>
+        <w:rPr>
+          <w:rStyle w:val="sentence"/>
+        </w:rPr>
+      </w:pPr>
+      <w:r>
+        <w:rPr>
+          <w:rStyle w:val="sentence"/>
+        </w:rPr>
+        <w:t xml:space="preserve">Da ein Timer inklusive einer Oberflächenanpassung und die Bewegungserkennung des Spielers inklusive eines Winkelvergleich parallel ablaufen soll, wird ein Thread </w:t>
+      </w:r>
+      <w:r>
+        <w:rPr>
+          <w:rStyle w:val="sentence"/>
+        </w:rPr>
+        <w:t>benötigt</w:t>
+      </w:r>
+      <w:r>
+        <w:rPr>
+          <w:rStyle w:val="sentence"/>
+        </w:rPr>
+        <w:t xml:space="preserve">. </w:t>
+      </w:r>
+    </w:p>
+    <w:p>
+      <w:r>
+        <w:t xml:space="preserve">In </w:t>
+      </w:r>
+      <w:proofErr w:type="spellStart"/>
+      <w:r>
+        <w:t>Thread_Timer</w:t>
+      </w:r>
+      <w:proofErr w:type="spellEnd"/>
+      <w:r>
+        <w:t xml:space="preserve"> wird ein Timer heruntergezählt und sekündlich die GUI angepasst. Während diesem Zeitraum soll gleichzeitig die Kinect die Bewegungen des Spielers aufnehmen, die aktuellen Winkel speichern und diese mit den gespeicherten Roboterwinkeln vergleichen</w:t>
+      </w:r>
+      <w:r>
+        <w:t xml:space="preserve"> (siehe Abbildung </w:t>
+      </w:r>
+      <w:commentRangeStart w:id="131"/>
+      <w:r>
+        <w:t>XXX</w:t>
+      </w:r>
+      <w:commentRangeEnd w:id="131"/>
+      <w:r>
+        <w:rPr>
+          <w:rStyle w:val="Kommentarzeichen"/>
+        </w:rPr>
+        <w:commentReference w:id="131"/>
+      </w:r>
+      <w:r>
+        <w:t>)</w:t>
       </w:r>
       <w:r>
         <w:t>.</w:t>
       </w:r>
-      <w:r>
-        <w:t xml:space="preserve"> Danach kommt eine Schleife, die solange ausgeführt wird, bis der </w:t>
+    </w:p>
+    <w:p>
+      <w:r>
+        <w:rPr>
+          <w:noProof/>
+        </w:rPr>
+        <w:lastRenderedPageBreak/>
+        <mc:AlternateContent>
+          <mc:Choice Requires="wps">
+            <w:drawing>
+              <wp:inline distT="0" distB="0" distL="0" distR="0">
+                <wp:extent cx="5794744" cy="2083981"/>
+                <wp:effectExtent l="0" t="0" r="15875" b="12065"/>
+                <wp:docPr id="307" name="Textfeld 2"/>
+                <wp:cNvGraphicFramePr>
+                  <a:graphicFrameLocks xmlns:a="http://schemas.openxmlformats.org/drawingml/2006/main"/>
+                </wp:cNvGraphicFramePr>
+                <a:graphic xmlns:a="http://schemas.openxmlformats.org/drawingml/2006/main">
+                  <a:graphicData uri="http://schemas.microsoft.com/office/word/2010/wordprocessingShape">
+                    <wps:wsp>
+                      <wps:cNvSpPr txBox="1">
+                        <a:spLocks noChangeArrowheads="1"/>
+                      </wps:cNvSpPr>
+                      <wps:spPr bwMode="auto">
+                        <a:xfrm>
+                          <a:off x="0" y="0"/>
+                          <a:ext cx="5794744" cy="2083981"/>
+                        </a:xfrm>
+                        <a:prstGeom prst="rect">
+                          <a:avLst/>
+                        </a:prstGeom>
+                        <a:solidFill>
+                          <a:srgbClr val="FFFFFF"/>
+                        </a:solidFill>
+                        <a:ln w="9525">
+                          <a:solidFill>
+                            <a:srgbClr val="000000"/>
+                          </a:solidFill>
+                          <a:miter lim="800000"/>
+                          <a:headEnd/>
+                          <a:tailEnd/>
+                        </a:ln>
+                      </wps:spPr>
+                      <wps:txbx>
+                        <w:txbxContent>
+                          <w:p>
+                            <w:pPr>
+                              <w:rPr>
+                                <w:lang w:val="en-US"/>
+                              </w:rPr>
+                            </w:pPr>
+                            <w:r>
+                              <w:rPr>
+                                <w:lang w:val="en-US"/>
+                              </w:rPr>
+                              <w:t>1</w:t>
+                            </w:r>
+                            <w:r>
+                              <w:rPr>
+                                <w:lang w:val="en-US"/>
+                              </w:rPr>
+                              <w:tab/>
+                            </w:r>
+                            <w:proofErr w:type="gramStart"/>
+                            <w:r>
+                              <w:rPr>
+                                <w:lang w:val="en-US"/>
+                              </w:rPr>
+                              <w:t>Thread[</w:t>
+                            </w:r>
+                            <w:proofErr w:type="gramEnd"/>
+                            <w:r>
+                              <w:rPr>
+                                <w:lang w:val="en-US"/>
+                              </w:rPr>
+                              <w:t>] thread</w:t>
+                            </w:r>
+                            <w:r>
+                              <w:rPr>
+                                <w:lang w:val="en-US"/>
+                              </w:rPr>
+                              <w:t xml:space="preserve"> = new Thread[2];</w:t>
+                            </w:r>
+                          </w:p>
+                          <w:p>
+                            <w:pPr>
+                              <w:rPr>
+                                <w:lang w:val="en-US"/>
+                              </w:rPr>
+                            </w:pPr>
+                            <w:r>
+                              <w:rPr>
+                                <w:lang w:val="en-US"/>
+                              </w:rPr>
+                              <w:t>2</w:t>
+                            </w:r>
+                            <w:r>
+                              <w:rPr>
+                                <w:lang w:val="en-US"/>
+                              </w:rPr>
+                              <w:tab/>
+                            </w:r>
+                            <w:proofErr w:type="gramStart"/>
+                            <w:r>
+                              <w:rPr>
+                                <w:lang w:val="en-US"/>
+                              </w:rPr>
+                              <w:t>thread</w:t>
+                            </w:r>
+                            <w:r>
+                              <w:rPr>
+                                <w:lang w:val="en-US"/>
+                              </w:rPr>
+                              <w:t>[</w:t>
+                            </w:r>
+                            <w:proofErr w:type="gramEnd"/>
+                            <w:r>
+                              <w:rPr>
+                                <w:lang w:val="en-US"/>
+                              </w:rPr>
+                              <w:t xml:space="preserve">0] = new Thread(new </w:t>
+                            </w:r>
+                            <w:proofErr w:type="spellStart"/>
+                            <w:r>
+                              <w:rPr>
+                                <w:lang w:val="en-US"/>
+                              </w:rPr>
+                              <w:t>ThreadStart</w:t>
+                            </w:r>
+                            <w:proofErr w:type="spellEnd"/>
+                            <w:r>
+                              <w:rPr>
+                                <w:lang w:val="en-US"/>
+                              </w:rPr>
+                              <w:t>(</w:t>
+                            </w:r>
+                            <w:proofErr w:type="spellStart"/>
+                            <w:r>
+                              <w:rPr>
+                                <w:lang w:val="en-US"/>
+                              </w:rPr>
+                              <w:t>Thread_Timer</w:t>
+                            </w:r>
+                            <w:proofErr w:type="spellEnd"/>
+                            <w:r>
+                              <w:rPr>
+                                <w:lang w:val="en-US"/>
+                              </w:rPr>
+                              <w:t>));</w:t>
+                            </w:r>
+                          </w:p>
+                          <w:p>
+                            <w:pPr>
+                              <w:rPr>
+                                <w:lang w:val="en-US"/>
+                              </w:rPr>
+                            </w:pPr>
+                            <w:r>
+                              <w:rPr>
+                                <w:lang w:val="en-US"/>
+                              </w:rPr>
+                              <w:t>3</w:t>
+                            </w:r>
+                            <w:r>
+                              <w:rPr>
+                                <w:lang w:val="en-US"/>
+                              </w:rPr>
+                              <w:tab/>
+                            </w:r>
+                            <w:proofErr w:type="gramStart"/>
+                            <w:r>
+                              <w:rPr>
+                                <w:lang w:val="en-US"/>
+                              </w:rPr>
+                              <w:t>thread</w:t>
+                            </w:r>
+                            <w:r>
+                              <w:rPr>
+                                <w:lang w:val="en-US"/>
+                              </w:rPr>
+                              <w:t>[</w:t>
+                            </w:r>
+                            <w:proofErr w:type="gramEnd"/>
+                            <w:r>
+                              <w:rPr>
+                                <w:lang w:val="en-US"/>
+                              </w:rPr>
+                              <w:t>1] = new Thread(new ThreadStart(Thread_Kinect));</w:t>
+                            </w:r>
+                          </w:p>
+                          <w:p>
+                            <w:pPr>
+                              <w:rPr>
+                                <w:lang w:val="en-US"/>
+                              </w:rPr>
+                            </w:pPr>
+                            <w:r>
+                              <w:rPr>
+                                <w:lang w:val="en-US"/>
+                              </w:rPr>
+                              <w:t>4</w:t>
+                            </w:r>
+                            <w:r>
+                              <w:rPr>
+                                <w:lang w:val="en-US"/>
+                              </w:rPr>
+                              <w:tab/>
+                            </w:r>
+                            <w:proofErr w:type="gramStart"/>
+                            <w:r>
+                              <w:rPr>
+                                <w:lang w:val="en-US"/>
+                              </w:rPr>
+                              <w:t>thread</w:t>
+                            </w:r>
+                            <w:r>
+                              <w:rPr>
+                                <w:lang w:val="en-US"/>
+                              </w:rPr>
+                              <w:t>[</w:t>
+                            </w:r>
+                            <w:proofErr w:type="gramEnd"/>
+                            <w:r>
+                              <w:rPr>
+                                <w:lang w:val="en-US"/>
+                              </w:rPr>
+                              <w:t>0].</w:t>
+                            </w:r>
+                            <w:proofErr w:type="spellStart"/>
+                            <w:r>
+                              <w:rPr>
+                                <w:lang w:val="en-US"/>
+                              </w:rPr>
+                              <w:t>SetApartmentState</w:t>
+                            </w:r>
+                            <w:proofErr w:type="spellEnd"/>
+                            <w:r>
+                              <w:rPr>
+                                <w:lang w:val="en-US"/>
+                              </w:rPr>
+                              <w:t>(</w:t>
+                            </w:r>
+                            <w:proofErr w:type="spellStart"/>
+                            <w:r>
+                              <w:rPr>
+                                <w:lang w:val="en-US"/>
+                              </w:rPr>
+                              <w:t>ApartmentState.STA</w:t>
+                            </w:r>
+                            <w:proofErr w:type="spellEnd"/>
+                            <w:r>
+                              <w:rPr>
+                                <w:lang w:val="en-US"/>
+                              </w:rPr>
+                              <w:t>);</w:t>
+                            </w:r>
+                          </w:p>
+                          <w:p>
+                            <w:pPr>
+                              <w:rPr>
+                                <w:lang w:val="en-US"/>
+                              </w:rPr>
+                            </w:pPr>
+                            <w:r>
+                              <w:rPr>
+                                <w:lang w:val="en-US"/>
+                              </w:rPr>
+                              <w:t>5</w:t>
+                            </w:r>
+                            <w:r>
+                              <w:rPr>
+                                <w:lang w:val="en-US"/>
+                              </w:rPr>
+                              <w:tab/>
+                            </w:r>
+                            <w:proofErr w:type="gramStart"/>
+                            <w:r>
+                              <w:rPr>
+                                <w:lang w:val="en-US"/>
+                              </w:rPr>
+                              <w:t>thread</w:t>
+                            </w:r>
+                            <w:r>
+                              <w:rPr>
+                                <w:lang w:val="en-US"/>
+                              </w:rPr>
+                              <w:t>[</w:t>
+                            </w:r>
+                            <w:proofErr w:type="gramEnd"/>
+                            <w:r>
+                              <w:rPr>
+                                <w:lang w:val="en-US"/>
+                              </w:rPr>
+                              <w:t>1].</w:t>
+                            </w:r>
+                            <w:proofErr w:type="spellStart"/>
+                            <w:r>
+                              <w:rPr>
+                                <w:lang w:val="en-US"/>
+                              </w:rPr>
+                              <w:t>SetApartmentState</w:t>
+                            </w:r>
+                            <w:proofErr w:type="spellEnd"/>
+                            <w:r>
+                              <w:rPr>
+                                <w:lang w:val="en-US"/>
+                              </w:rPr>
+                              <w:t>(</w:t>
+                            </w:r>
+                            <w:proofErr w:type="spellStart"/>
+                            <w:r>
+                              <w:rPr>
+                                <w:lang w:val="en-US"/>
+                              </w:rPr>
+                              <w:t>ApartmentState.STA</w:t>
+                            </w:r>
+                            <w:proofErr w:type="spellEnd"/>
+                            <w:r>
+                              <w:rPr>
+                                <w:lang w:val="en-US"/>
+                              </w:rPr>
+                              <w:t>);</w:t>
+                            </w:r>
+                          </w:p>
+                          <w:p>
+                            <w:pPr>
+                              <w:rPr>
+                                <w:lang w:val="en-US"/>
+                              </w:rPr>
+                            </w:pPr>
+                            <w:r>
+                              <w:rPr>
+                                <w:lang w:val="en-US"/>
+                              </w:rPr>
+                              <w:t>6</w:t>
+                            </w:r>
+                            <w:r>
+                              <w:rPr>
+                                <w:lang w:val="en-US"/>
+                              </w:rPr>
+                              <w:tab/>
+                            </w:r>
+                            <w:proofErr w:type="gramStart"/>
+                            <w:r>
+                              <w:rPr>
+                                <w:lang w:val="en-US"/>
+                              </w:rPr>
+                              <w:t>thread</w:t>
+                            </w:r>
+                            <w:r>
+                              <w:rPr>
+                                <w:lang w:val="en-US"/>
+                              </w:rPr>
+                              <w:t>[</w:t>
+                            </w:r>
+                            <w:proofErr w:type="gramEnd"/>
+                            <w:r>
+                              <w:rPr>
+                                <w:lang w:val="en-US"/>
+                              </w:rPr>
+                              <w:t>0].Start();</w:t>
+                            </w:r>
+                          </w:p>
+                          <w:p>
+                            <w:pPr>
+                              <w:rPr>
+                                <w:lang w:val="en-US"/>
+                              </w:rPr>
+                            </w:pPr>
+                            <w:r>
+                              <w:rPr>
+                                <w:lang w:val="en-US"/>
+                              </w:rPr>
+                              <w:t>7</w:t>
+                            </w:r>
+                            <w:r>
+                              <w:rPr>
+                                <w:lang w:val="en-US"/>
+                              </w:rPr>
+                              <w:tab/>
+                            </w:r>
+                            <w:proofErr w:type="gramStart"/>
+                            <w:r>
+                              <w:rPr>
+                                <w:lang w:val="en-US"/>
+                              </w:rPr>
+                              <w:t>thread</w:t>
+                            </w:r>
+                            <w:r>
+                              <w:rPr>
+                                <w:lang w:val="en-US"/>
+                              </w:rPr>
+                              <w:t>[</w:t>
+                            </w:r>
+                            <w:proofErr w:type="gramEnd"/>
+                            <w:r>
+                              <w:rPr>
+                                <w:lang w:val="en-US"/>
+                              </w:rPr>
+                              <w:t>1].Start();</w:t>
+                            </w:r>
+                          </w:p>
+                        </w:txbxContent>
+                      </wps:txbx>
+                      <wps:bodyPr rot="0" vert="horz" wrap="square" lIns="91440" tIns="45720" rIns="91440" bIns="45720" anchor="t" anchorCtr="0">
+                        <a:noAutofit/>
+                      </wps:bodyPr>
+                    </wps:wsp>
+                  </a:graphicData>
+                </a:graphic>
+              </wp:inline>
+            </w:drawing>
+          </mc:Choice>
+          <mc:Fallback>
+            <w:pict>
+              <v:shapetype id="_x0000_t202" coordsize="21600,21600" o:spt="202" path="m,l,21600r21600,l21600,xe">
+                <v:stroke joinstyle="miter"/>
+                <v:path gradientshapeok="t" o:connecttype="rect"/>
+              </v:shapetype>
+              <v:shape id="Textfeld 2" o:spid="_x0000_s1026" type="#_x0000_t202" style="width:456.3pt;height:164.1pt;visibility:visible;mso-wrap-style:square;mso-left-percent:-10001;mso-top-percent:-10001;mso-position-horizontal:absolute;mso-position-horizontal-relative:char;mso-position-vertical:absolute;mso-position-vertical-relative:line;mso-left-percent:-10001;mso-top-percent:-10001;v-text-anchor:top" o:gfxdata="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">
+                <v:textbox>
+                  <w:txbxContent>
+                    <w:p>
+                      <w:pPr>
+                        <w:rPr>
+                          <w:lang w:val="en-US"/>
+                        </w:rPr>
+                      </w:pPr>
+                      <w:r>
+                        <w:rPr>
+                          <w:lang w:val="en-US"/>
+                        </w:rPr>
+                        <w:t>1</w:t>
+                      </w:r>
+                      <w:r>
+                        <w:rPr>
+                          <w:lang w:val="en-US"/>
+                        </w:rPr>
+                        <w:tab/>
+                      </w:r>
+                      <w:proofErr w:type="gramStart"/>
+                      <w:r>
+                        <w:rPr>
+                          <w:lang w:val="en-US"/>
+                        </w:rPr>
+                        <w:t>Thread[</w:t>
+                      </w:r>
+                      <w:proofErr w:type="gramEnd"/>
+                      <w:r>
+                        <w:rPr>
+                          <w:lang w:val="en-US"/>
+                        </w:rPr>
+                        <w:t>] thread</w:t>
+                      </w:r>
+                      <w:r>
+                        <w:rPr>
+                          <w:lang w:val="en-US"/>
+                        </w:rPr>
+                        <w:t xml:space="preserve"> = new Thread[2];</w:t>
+                      </w:r>
+                    </w:p>
+                    <w:p>
+                      <w:pPr>
+                        <w:rPr>
+                          <w:lang w:val="en-US"/>
+                        </w:rPr>
+                      </w:pPr>
+                      <w:r>
+                        <w:rPr>
+                          <w:lang w:val="en-US"/>
+                        </w:rPr>
+                        <w:t>2</w:t>
+                      </w:r>
+                      <w:r>
+                        <w:rPr>
+                          <w:lang w:val="en-US"/>
+                        </w:rPr>
+                        <w:tab/>
+                      </w:r>
+                      <w:proofErr w:type="gramStart"/>
+                      <w:r>
+                        <w:rPr>
+                          <w:lang w:val="en-US"/>
+                        </w:rPr>
+                        <w:t>thread</w:t>
+                      </w:r>
+                      <w:r>
+                        <w:rPr>
+                          <w:lang w:val="en-US"/>
+                        </w:rPr>
+                        <w:t>[</w:t>
+                      </w:r>
+                      <w:proofErr w:type="gramEnd"/>
+                      <w:r>
+                        <w:rPr>
+                          <w:lang w:val="en-US"/>
+                        </w:rPr>
+                        <w:t xml:space="preserve">0] = new Thread(new </w:t>
+                      </w:r>
+                      <w:proofErr w:type="spellStart"/>
+                      <w:r>
+                        <w:rPr>
+                          <w:lang w:val="en-US"/>
+                        </w:rPr>
+                        <w:t>ThreadStart</w:t>
+                      </w:r>
+                      <w:proofErr w:type="spellEnd"/>
+                      <w:r>
+                        <w:rPr>
+                          <w:lang w:val="en-US"/>
+                        </w:rPr>
+                        <w:t>(</w:t>
+                      </w:r>
+                      <w:proofErr w:type="spellStart"/>
+                      <w:r>
+                        <w:rPr>
+                          <w:lang w:val="en-US"/>
+                        </w:rPr>
+                        <w:t>Thread_Timer</w:t>
+                      </w:r>
+                      <w:proofErr w:type="spellEnd"/>
+                      <w:r>
+                        <w:rPr>
+                          <w:lang w:val="en-US"/>
+                        </w:rPr>
+                        <w:t>));</w:t>
+                      </w:r>
+                    </w:p>
+                    <w:p>
+                      <w:pPr>
+                        <w:rPr>
+                          <w:lang w:val="en-US"/>
+                        </w:rPr>
+                      </w:pPr>
+                      <w:r>
+                        <w:rPr>
+                          <w:lang w:val="en-US"/>
+                        </w:rPr>
+                        <w:t>3</w:t>
+                      </w:r>
+                      <w:r>
+                        <w:rPr>
+                          <w:lang w:val="en-US"/>
+                        </w:rPr>
+                        <w:tab/>
+                      </w:r>
+                      <w:proofErr w:type="gramStart"/>
+                      <w:r>
+                        <w:rPr>
+                          <w:lang w:val="en-US"/>
+                        </w:rPr>
+                        <w:t>thread</w:t>
+                      </w:r>
+                      <w:r>
+                        <w:rPr>
+                          <w:lang w:val="en-US"/>
+                        </w:rPr>
+                        <w:t>[</w:t>
+                      </w:r>
+                      <w:proofErr w:type="gramEnd"/>
+                      <w:r>
+                        <w:rPr>
+                          <w:lang w:val="en-US"/>
+                        </w:rPr>
+                        <w:t>1] = new Thread(new ThreadStart(Thread_Kinect));</w:t>
+                      </w:r>
+                    </w:p>
+                    <w:p>
+                      <w:pPr>
+                        <w:rPr>
+                          <w:lang w:val="en-US"/>
+                        </w:rPr>
+                      </w:pPr>
+                      <w:r>
+                        <w:rPr>
+                          <w:lang w:val="en-US"/>
+                        </w:rPr>
+                        <w:t>4</w:t>
+                      </w:r>
+                      <w:r>
+                        <w:rPr>
+                          <w:lang w:val="en-US"/>
+                        </w:rPr>
+                        <w:tab/>
+                      </w:r>
+                      <w:proofErr w:type="gramStart"/>
+                      <w:r>
+                        <w:rPr>
+                          <w:lang w:val="en-US"/>
+                        </w:rPr>
+                        <w:t>thread</w:t>
+                      </w:r>
+                      <w:r>
+                        <w:rPr>
+                          <w:lang w:val="en-US"/>
+                        </w:rPr>
+                        <w:t>[</w:t>
+                      </w:r>
+                      <w:proofErr w:type="gramEnd"/>
+                      <w:r>
+                        <w:rPr>
+                          <w:lang w:val="en-US"/>
+                        </w:rPr>
+                        <w:t>0].</w:t>
+                      </w:r>
+                      <w:proofErr w:type="spellStart"/>
+                      <w:r>
+                        <w:rPr>
+                          <w:lang w:val="en-US"/>
+                        </w:rPr>
+                        <w:t>SetApartmentState</w:t>
+                      </w:r>
+                      <w:proofErr w:type="spellEnd"/>
+                      <w:r>
+                        <w:rPr>
+                          <w:lang w:val="en-US"/>
+                        </w:rPr>
+                        <w:t>(</w:t>
+                      </w:r>
+                      <w:proofErr w:type="spellStart"/>
+                      <w:r>
+                        <w:rPr>
+                          <w:lang w:val="en-US"/>
+                        </w:rPr>
+                        <w:t>ApartmentState.STA</w:t>
+                      </w:r>
+                      <w:proofErr w:type="spellEnd"/>
+                      <w:r>
+                        <w:rPr>
+                          <w:lang w:val="en-US"/>
+                        </w:rPr>
+                        <w:t>);</w:t>
+                      </w:r>
+                    </w:p>
+                    <w:p>
+                      <w:pPr>
+                        <w:rPr>
+                          <w:lang w:val="en-US"/>
+                        </w:rPr>
+                      </w:pPr>
+                      <w:r>
+                        <w:rPr>
+                          <w:lang w:val="en-US"/>
+                        </w:rPr>
+                        <w:t>5</w:t>
+                      </w:r>
+                      <w:r>
+                        <w:rPr>
+                          <w:lang w:val="en-US"/>
+                        </w:rPr>
+                        <w:tab/>
+                      </w:r>
+                      <w:proofErr w:type="gramStart"/>
+                      <w:r>
+                        <w:rPr>
+                          <w:lang w:val="en-US"/>
+                        </w:rPr>
+                        <w:t>thread</w:t>
+                      </w:r>
+                      <w:r>
+                        <w:rPr>
+                          <w:lang w:val="en-US"/>
+                        </w:rPr>
+                        <w:t>[</w:t>
+                      </w:r>
+                      <w:proofErr w:type="gramEnd"/>
+                      <w:r>
+                        <w:rPr>
+                          <w:lang w:val="en-US"/>
+                        </w:rPr>
+                        <w:t>1].</w:t>
+                      </w:r>
+                      <w:proofErr w:type="spellStart"/>
+                      <w:r>
+                        <w:rPr>
+                          <w:lang w:val="en-US"/>
+                        </w:rPr>
+                        <w:t>SetApartmentState</w:t>
+                      </w:r>
+                      <w:proofErr w:type="spellEnd"/>
+                      <w:r>
+                        <w:rPr>
+                          <w:lang w:val="en-US"/>
+                        </w:rPr>
+                        <w:t>(</w:t>
+                      </w:r>
+                      <w:proofErr w:type="spellStart"/>
+                      <w:r>
+                        <w:rPr>
+                          <w:lang w:val="en-US"/>
+                        </w:rPr>
+                        <w:t>ApartmentState.STA</w:t>
+                      </w:r>
+                      <w:proofErr w:type="spellEnd"/>
+                      <w:r>
+                        <w:rPr>
+                          <w:lang w:val="en-US"/>
+                        </w:rPr>
+                        <w:t>);</w:t>
+                      </w:r>
+                    </w:p>
+                    <w:p>
+                      <w:pPr>
+                        <w:rPr>
+                          <w:lang w:val="en-US"/>
+                        </w:rPr>
+                      </w:pPr>
+                      <w:r>
+                        <w:rPr>
+                          <w:lang w:val="en-US"/>
+                        </w:rPr>
+                        <w:t>6</w:t>
+                      </w:r>
+                      <w:r>
+                        <w:rPr>
+                          <w:lang w:val="en-US"/>
+                        </w:rPr>
+                        <w:tab/>
+                      </w:r>
+                      <w:proofErr w:type="gramStart"/>
+                      <w:r>
+                        <w:rPr>
+                          <w:lang w:val="en-US"/>
+                        </w:rPr>
+                        <w:t>thread</w:t>
+                      </w:r>
+                      <w:r>
+                        <w:rPr>
+                          <w:lang w:val="en-US"/>
+                        </w:rPr>
+                        <w:t>[</w:t>
+                      </w:r>
+                      <w:proofErr w:type="gramEnd"/>
+                      <w:r>
+                        <w:rPr>
+                          <w:lang w:val="en-US"/>
+                        </w:rPr>
+                        <w:t>0].Start();</w:t>
+                      </w:r>
+                    </w:p>
+                    <w:p>
+                      <w:pPr>
+                        <w:rPr>
+                          <w:lang w:val="en-US"/>
+                        </w:rPr>
+                      </w:pPr>
+                      <w:r>
+                        <w:rPr>
+                          <w:lang w:val="en-US"/>
+                        </w:rPr>
+                        <w:t>7</w:t>
+                      </w:r>
+                      <w:r>
+                        <w:rPr>
+                          <w:lang w:val="en-US"/>
+                        </w:rPr>
+                        <w:tab/>
+                      </w:r>
+                      <w:proofErr w:type="gramStart"/>
+                      <w:r>
+                        <w:rPr>
+                          <w:lang w:val="en-US"/>
+                        </w:rPr>
+                        <w:t>thread</w:t>
+                      </w:r>
+                      <w:r>
+                        <w:rPr>
+                          <w:lang w:val="en-US"/>
+                        </w:rPr>
+                        <w:t>[</w:t>
+                      </w:r>
+                      <w:proofErr w:type="gramEnd"/>
+                      <w:r>
+                        <w:rPr>
+                          <w:lang w:val="en-US"/>
+                        </w:rPr>
+                        <w:t>1].Start();</w:t>
+                      </w:r>
+                    </w:p>
+                  </w:txbxContent>
+                </v:textbox>
+                <w10:anchorlock/>
+              </v:shape>
+            </w:pict>
+          </mc:Fallback>
+        </mc:AlternateContent>
+      </w:r>
+    </w:p>
+    <w:p/>
+    <w:p>
+      <w:r>
+        <w:t xml:space="preserve">In der ersten Zeile des Codes wird ein Threadarray mit einer Größe von 2 erzeugt. </w:t>
+      </w:r>
+      <w:commentRangeStart w:id="132"/>
+      <w:r>
+        <w:t xml:space="preserve">In Zeile 2 wird dem nullten Element des </w:t>
+      </w:r>
+      <w:r>
+        <w:t xml:space="preserve">Arrays </w:t>
+      </w:r>
+      <w:r>
+        <w:t>der Thread „</w:t>
       </w:r>
       <w:proofErr w:type="spellStart"/>
       <w:r>
@@ -9834,207 +10907,2519 @@
       </w:r>
       <w:proofErr w:type="spellEnd"/>
       <w:r>
+        <w:t>“ zugewiesen.</w:t>
+      </w:r>
+      <w:commentRangeEnd w:id="132"/>
+      <w:r>
+        <w:rPr>
+          <w:rStyle w:val="Kommentarzeichen"/>
+        </w:rPr>
+        <w:commentReference w:id="132"/>
+      </w:r>
+      <w:r>
+        <w:t xml:space="preserve"> </w:t>
+      </w:r>
+      <w:r>
+        <w:t>In der nächsten Zeile erfolgt das gleiche mit dem ersten Element des Arrays und „</w:t>
+      </w:r>
+      <w:proofErr w:type="spellStart"/>
+      <w:r>
+        <w:t>Thread_Kinect“</w:t>
+      </w:r>
+      <w:r>
+        <w:t>.</w:t>
+      </w:r>
+      <w:proofErr w:type="spellEnd"/>
+    </w:p>
+    <w:p>
+      <w:r>
+        <w:t xml:space="preserve">Sodass </w:t>
+      </w:r>
+      <w:r>
+        <w:t>Threads auch Zugriff auf die anderen parallel laufenden Threads</w:t>
+      </w:r>
+      <w:r>
+        <w:t xml:space="preserve"> haben, müssen</w:t>
+      </w:r>
+      <w:r>
+        <w:t xml:space="preserve"> sie</w:t>
+      </w:r>
+      <w:r>
+        <w:t xml:space="preserve"> vom Typ </w:t>
+      </w:r>
+      <w:proofErr w:type="spellStart"/>
+      <w:r>
+        <w:rPr>
+          <w:rStyle w:val="sentence"/>
+        </w:rPr>
+        <w:t>Singlethreaded</w:t>
+      </w:r>
+      <w:proofErr w:type="spellEnd"/>
+      <w:r>
+        <w:rPr>
+          <w:rStyle w:val="sentence"/>
+        </w:rPr>
+        <w:t xml:space="preserve"> </w:t>
+      </w:r>
+      <w:r>
+        <w:rPr>
+          <w:rStyle w:val="sentence"/>
+        </w:rPr>
+        <w:t>Apartment</w:t>
+      </w:r>
+      <w:r>
+        <w:rPr>
+          <w:rStyle w:val="sentence"/>
+        </w:rPr>
+        <w:t xml:space="preserve"> (STA)</w:t>
+      </w:r>
+      <w:r>
+        <w:fldChar w:fldCharType="begin"/>
+      </w:r>
+      <w:r>
+        <w:instrText xml:space="preserve"> XE "</w:instrText>
+      </w:r>
+      <w:r>
+        <w:instrText>STA</w:instrText>
+      </w:r>
+      <w:r>
+        <w:instrText>" \f "abk" \t "</w:instrText>
+      </w:r>
+      <w:r>
+        <w:rPr>
+          <w:rStyle w:val="sentence"/>
+        </w:rPr>
+        <w:instrText>Singlethreaded Apartment</w:instrText>
+      </w:r>
+      <w:r>
+        <w:instrText xml:space="preserve">" </w:instrText>
+      </w:r>
+      <w:r>
+        <w:fldChar w:fldCharType="end"/>
+      </w:r>
+      <w:r>
+        <w:t xml:space="preserve"> sein. </w:t>
+      </w:r>
+      <w:r>
+        <w:t xml:space="preserve">Dies geschieht in Zeile 4 und 5. Ein Apartment ist ein logischer Container, in dem alle Objekte (in diesem Codebeispiel </w:t>
+      </w:r>
+      <w:proofErr w:type="spellStart"/>
+      <w:r>
+        <w:t>Thread_Timer</w:t>
+      </w:r>
+      <w:proofErr w:type="spellEnd"/>
+      <w:r>
+        <w:t xml:space="preserve"> und </w:t>
+      </w:r>
+      <w:proofErr w:type="spellStart"/>
+      <w:r>
+        <w:t>Thread_Kinect</w:t>
+      </w:r>
+      <w:proofErr w:type="spellEnd"/>
+      <w:r>
+        <w:t xml:space="preserve">) gespeichert werden, welche dieselben Anforderungen an den Threadzugriff haben. Somit können beide Threads Aufrufe des anderen Threads </w:t>
+      </w:r>
+      <w:r>
+        <w:t>empfangen. Außerdem hat dies den Vorteil, dass</w:t>
+      </w:r>
+      <w:r>
+        <w:t xml:space="preserve"> die </w:t>
+      </w:r>
+      <w:r>
+        <w:t>Ressourcen threadsicher verwendet werden.</w:t>
+      </w:r>
+    </w:p>
+    <w:p>
+      <w:r>
+        <w:t>Im nächsten Schritt (Zeile 6 und 7) werden beide Threads mit der Start()-Methode gestartet und nun kann die</w:t>
+      </w:r>
+      <w:r>
+        <w:t xml:space="preserve"> parallele</w:t>
+      </w:r>
+      <w:r>
+        <w:t xml:space="preserve"> Abarbeitung von </w:t>
+      </w:r>
+    </w:p>
+    <w:p>
+      <w:r>
+        <w:rPr>
+          <w:noProof/>
+        </w:rPr>
+        <mc:AlternateContent>
+          <mc:Choice Requires="wps">
+            <w:drawing>
+              <wp:inline distT="0" distB="0" distL="0" distR="0" wp14:anchorId="175FE9FE" wp14:editId="55A06321">
+                <wp:extent cx="2232838" cy="329609"/>
+                <wp:effectExtent l="0" t="0" r="15240" b="13335"/>
+                <wp:docPr id="17" name="Textfeld 2"/>
+                <wp:cNvGraphicFramePr>
+                  <a:graphicFrameLocks xmlns:a="http://schemas.openxmlformats.org/drawingml/2006/main"/>
+                </wp:cNvGraphicFramePr>
+                <a:graphic xmlns:a="http://schemas.openxmlformats.org/drawingml/2006/main">
+                  <a:graphicData uri="http://schemas.microsoft.com/office/word/2010/wordprocessingShape">
+                    <wps:wsp>
+                      <wps:cNvSpPr txBox="1">
+                        <a:spLocks noChangeArrowheads="1"/>
+                      </wps:cNvSpPr>
+                      <wps:spPr bwMode="auto">
+                        <a:xfrm>
+                          <a:off x="0" y="0"/>
+                          <a:ext cx="2232838" cy="329609"/>
+                        </a:xfrm>
+                        <a:prstGeom prst="rect">
+                          <a:avLst/>
+                        </a:prstGeom>
+                        <a:solidFill>
+                          <a:srgbClr val="FFFFFF"/>
+                        </a:solidFill>
+                        <a:ln w="9525">
+                          <a:solidFill>
+                            <a:srgbClr val="000000"/>
+                          </a:solidFill>
+                          <a:miter lim="800000"/>
+                          <a:headEnd/>
+                          <a:tailEnd/>
+                        </a:ln>
+                      </wps:spPr>
+                      <wps:txbx>
+                        <w:txbxContent>
+                          <w:p>
+                            <w:pPr>
+                              <w:rPr>
+                                <w:lang w:val="en-US"/>
+                              </w:rPr>
+                            </w:pPr>
+                            <w:proofErr w:type="gramStart"/>
+                            <w:r>
+                              <w:rPr>
+                                <w:lang w:val="en-US"/>
+                              </w:rPr>
+                              <w:t>private</w:t>
+                            </w:r>
+                            <w:proofErr w:type="gramEnd"/>
+                            <w:r>
+                              <w:rPr>
+                                <w:lang w:val="en-US"/>
+                              </w:rPr>
+                              <w:t xml:space="preserve"> void </w:t>
+                            </w:r>
+                            <w:proofErr w:type="spellStart"/>
+                            <w:r>
+                              <w:rPr>
+                                <w:lang w:val="en-US"/>
+                              </w:rPr>
+                              <w:t>Thread_Timer</w:t>
+                            </w:r>
+                            <w:proofErr w:type="spellEnd"/>
+                            <w:r>
+                              <w:rPr>
+                                <w:lang w:val="en-US"/>
+                              </w:rPr>
+                              <w:t>(){</w:t>
+                            </w:r>
+                            <w:r>
+                              <w:rPr>
+                                <w:lang w:val="en-US"/>
+                              </w:rPr>
+                              <w:t xml:space="preserve"> … }</w:t>
+                            </w:r>
+                          </w:p>
+                        </w:txbxContent>
+                      </wps:txbx>
+                      <wps:bodyPr rot="0" vert="horz" wrap="square" lIns="91440" tIns="45720" rIns="91440" bIns="45720" anchor="t" anchorCtr="0">
+                        <a:noAutofit/>
+                      </wps:bodyPr>
+                    </wps:wsp>
+                  </a:graphicData>
+                </a:graphic>
+              </wp:inline>
+            </w:drawing>
+          </mc:Choice>
+          <mc:Fallback>
+            <w:pict>
+              <v:shape id="_x0000_s1027" type="#_x0000_t202" style="width:175.8pt;height:25.95pt;visibility:visible;mso-wrap-style:square;mso-left-percent:-10001;mso-top-percent:-10001;mso-position-horizontal:absolute;mso-position-horizontal-relative:char;mso-position-vertical:absolute;mso-position-vertical-relative:line;mso-left-percent:-10001;mso-top-percent:-10001;v-text-anchor:top" o:gfxdata="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">
+                <v:textbox>
+                  <w:txbxContent>
+                    <w:p>
+                      <w:pPr>
+                        <w:rPr>
+                          <w:lang w:val="en-US"/>
+                        </w:rPr>
+                      </w:pPr>
+                      <w:proofErr w:type="gramStart"/>
+                      <w:r>
+                        <w:rPr>
+                          <w:lang w:val="en-US"/>
+                        </w:rPr>
+                        <w:t>private</w:t>
+                      </w:r>
+                      <w:proofErr w:type="gramEnd"/>
+                      <w:r>
+                        <w:rPr>
+                          <w:lang w:val="en-US"/>
+                        </w:rPr>
+                        <w:t xml:space="preserve"> void </w:t>
+                      </w:r>
+                      <w:proofErr w:type="spellStart"/>
+                      <w:r>
+                        <w:rPr>
+                          <w:lang w:val="en-US"/>
+                        </w:rPr>
+                        <w:t>Thread_Timer</w:t>
+                      </w:r>
+                      <w:proofErr w:type="spellEnd"/>
+                      <w:r>
+                        <w:rPr>
+                          <w:lang w:val="en-US"/>
+                        </w:rPr>
+                        <w:t>(){</w:t>
+                      </w:r>
+                      <w:r>
+                        <w:rPr>
+                          <w:lang w:val="en-US"/>
+                        </w:rPr>
+                        <w:t xml:space="preserve"> … }</w:t>
+                      </w:r>
+                    </w:p>
+                  </w:txbxContent>
+                </v:textbox>
+                <w10:anchorlock/>
+              </v:shape>
+            </w:pict>
+          </mc:Fallback>
+        </mc:AlternateContent>
+      </w:r>
+      <w:r>
+        <w:t xml:space="preserve">      und</w:t>
+      </w:r>
+      <w:r>
+        <w:t xml:space="preserve">      </w:t>
+      </w:r>
+      <w:r>
+        <w:rPr>
+          <w:noProof/>
+        </w:rPr>
+        <mc:AlternateContent>
+          <mc:Choice Requires="wps">
+            <w:drawing>
+              <wp:inline distT="0" distB="0" distL="0" distR="0" wp14:anchorId="1BA54009" wp14:editId="2D964CAC">
+                <wp:extent cx="2232838" cy="329609"/>
+                <wp:effectExtent l="0" t="0" r="15240" b="13335"/>
+                <wp:docPr id="18" name="Textfeld 2"/>
+                <wp:cNvGraphicFramePr>
+                  <a:graphicFrameLocks xmlns:a="http://schemas.openxmlformats.org/drawingml/2006/main"/>
+                </wp:cNvGraphicFramePr>
+                <a:graphic xmlns:a="http://schemas.openxmlformats.org/drawingml/2006/main">
+                  <a:graphicData uri="http://schemas.microsoft.com/office/word/2010/wordprocessingShape">
+                    <wps:wsp>
+                      <wps:cNvSpPr txBox="1">
+                        <a:spLocks noChangeArrowheads="1"/>
+                      </wps:cNvSpPr>
+                      <wps:spPr bwMode="auto">
+                        <a:xfrm>
+                          <a:off x="0" y="0"/>
+                          <a:ext cx="2232838" cy="329609"/>
+                        </a:xfrm>
+                        <a:prstGeom prst="rect">
+                          <a:avLst/>
+                        </a:prstGeom>
+                        <a:solidFill>
+                          <a:srgbClr val="FFFFFF"/>
+                        </a:solidFill>
+                        <a:ln w="9525">
+                          <a:solidFill>
+                            <a:srgbClr val="000000"/>
+                          </a:solidFill>
+                          <a:miter lim="800000"/>
+                          <a:headEnd/>
+                          <a:tailEnd/>
+                        </a:ln>
+                      </wps:spPr>
+                      <wps:txbx>
+                        <w:txbxContent>
+                          <w:p>
+                            <w:pPr>
+                              <w:rPr>
+                                <w:lang w:val="en-US"/>
+                              </w:rPr>
+                            </w:pPr>
+                            <w:proofErr w:type="gramStart"/>
+                            <w:r>
+                              <w:rPr>
+                                <w:lang w:val="en-US"/>
+                              </w:rPr>
+                              <w:t>private</w:t>
+                            </w:r>
+                            <w:proofErr w:type="gramEnd"/>
+                            <w:r>
+                              <w:rPr>
+                                <w:lang w:val="en-US"/>
+                              </w:rPr>
+                              <w:t xml:space="preserve"> void </w:t>
+                            </w:r>
+                            <w:proofErr w:type="spellStart"/>
+                            <w:r>
+                              <w:rPr>
+                                <w:lang w:val="en-US"/>
+                              </w:rPr>
+                              <w:t>Thread_</w:t>
+                            </w:r>
+                            <w:r>
+                              <w:rPr>
+                                <w:lang w:val="en-US"/>
+                              </w:rPr>
+                              <w:t>Kinect</w:t>
+                            </w:r>
+                            <w:proofErr w:type="spellEnd"/>
+                            <w:r>
+                              <w:rPr>
+                                <w:lang w:val="en-US"/>
+                              </w:rPr>
+                              <w:t>(</w:t>
+                            </w:r>
+                            <w:r>
+                              <w:rPr>
+                                <w:lang w:val="en-US"/>
+                              </w:rPr>
+                              <w:t>){</w:t>
+                            </w:r>
+                            <w:r>
+                              <w:rPr>
+                                <w:lang w:val="en-US"/>
+                              </w:rPr>
+                              <w:t xml:space="preserve"> … }</w:t>
+                            </w:r>
+                          </w:p>
+                        </w:txbxContent>
+                      </wps:txbx>
+                      <wps:bodyPr rot="0" vert="horz" wrap="square" lIns="91440" tIns="45720" rIns="91440" bIns="45720" anchor="t" anchorCtr="0">
+                        <a:noAutofit/>
+                      </wps:bodyPr>
+                    </wps:wsp>
+                  </a:graphicData>
+                </a:graphic>
+              </wp:inline>
+            </w:drawing>
+          </mc:Choice>
+          <mc:Fallback>
+            <w:pict>
+              <v:shape id="_x0000_s1028" type="#_x0000_t202" style="width:175.8pt;height:25.95pt;visibility:visible;mso-wrap-style:square;mso-left-percent:-10001;mso-top-percent:-10001;mso-position-horizontal:absolute;mso-position-horizontal-relative:char;mso-position-vertical:absolute;mso-position-vertical-relative:line;mso-left-percent:-10001;mso-top-percent:-10001;v-text-anchor:top" o:gfxdata="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">
+                <v:textbox>
+                  <w:txbxContent>
+                    <w:p>
+                      <w:pPr>
+                        <w:rPr>
+                          <w:lang w:val="en-US"/>
+                        </w:rPr>
+                      </w:pPr>
+                      <w:proofErr w:type="gramStart"/>
+                      <w:r>
+                        <w:rPr>
+                          <w:lang w:val="en-US"/>
+                        </w:rPr>
+                        <w:t>private</w:t>
+                      </w:r>
+                      <w:proofErr w:type="gramEnd"/>
+                      <w:r>
+                        <w:rPr>
+                          <w:lang w:val="en-US"/>
+                        </w:rPr>
+                        <w:t xml:space="preserve"> void </w:t>
+                      </w:r>
+                      <w:proofErr w:type="spellStart"/>
+                      <w:r>
+                        <w:rPr>
+                          <w:lang w:val="en-US"/>
+                        </w:rPr>
+                        <w:t>Thread_</w:t>
+                      </w:r>
+                      <w:r>
+                        <w:rPr>
+                          <w:lang w:val="en-US"/>
+                        </w:rPr>
+                        <w:t>Kinect</w:t>
+                      </w:r>
+                      <w:proofErr w:type="spellEnd"/>
+                      <w:r>
+                        <w:rPr>
+                          <w:lang w:val="en-US"/>
+                        </w:rPr>
+                        <w:t>(</w:t>
+                      </w:r>
+                      <w:r>
+                        <w:rPr>
+                          <w:lang w:val="en-US"/>
+                        </w:rPr>
+                        <w:t>){</w:t>
+                      </w:r>
+                      <w:r>
+                        <w:rPr>
+                          <w:lang w:val="en-US"/>
+                        </w:rPr>
+                        <w:t xml:space="preserve"> … }</w:t>
+                      </w:r>
+                    </w:p>
+                  </w:txbxContent>
+                </v:textbox>
+                <w10:anchorlock/>
+              </v:shape>
+            </w:pict>
+          </mc:Fallback>
+        </mc:AlternateContent>
+      </w:r>
+    </w:p>
+    <w:p>
+      <w:r>
+        <w:t>beginnen</w:t>
+      </w:r>
+      <w:r>
+        <w:t xml:space="preserve"> </w:t>
+      </w:r>
+      <w:sdt>
+        <w:sdtPr>
+          <w:id w:val="-1756814279"/>
+          <w:citation/>
+        </w:sdtPr>
+        <w:sdtContent>
+          <w:r>
+            <w:fldChar w:fldCharType="begin"/>
+          </w:r>
+          <w:r>
+            <w:instrText xml:space="preserve"> CITATION Mic143 \l 1031 </w:instrText>
+          </w:r>
+          <w:r>
+            <w:fldChar w:fldCharType="separate"/>
+          </w:r>
+          <w:r>
+            <w:rPr>
+              <w:noProof/>
+            </w:rPr>
+            <w:t>[17]</w:t>
+          </w:r>
+          <w:r>
+            <w:fldChar w:fldCharType="end"/>
+          </w:r>
+        </w:sdtContent>
+      </w:sdt>
+      <w:r>
+        <w:t xml:space="preserve">, </w:t>
+      </w:r>
+      <w:sdt>
+        <w:sdtPr>
+          <w:id w:val="-1286188773"/>
+          <w:citation/>
+        </w:sdtPr>
+        <w:sdtContent>
+          <w:r>
+            <w:fldChar w:fldCharType="begin"/>
+          </w:r>
+          <w:r>
+            <w:instrText xml:space="preserve"> CITATION Gal10 \l 1031 </w:instrText>
+          </w:r>
+          <w:r>
+            <w:fldChar w:fldCharType="separate"/>
+          </w:r>
+          <w:r>
+            <w:rPr>
+              <w:noProof/>
+            </w:rPr>
+            <w:t>[18]</w:t>
+          </w:r>
+          <w:r>
+            <w:fldChar w:fldCharType="end"/>
+          </w:r>
+        </w:sdtContent>
+      </w:sdt>
+      <w:r>
+        <w:t>.</w:t>
+      </w:r>
+    </w:p>
+    <w:p/>
+    <w:p>
+      <w:r>
+        <w:t xml:space="preserve">An manchen Stellen ist es wichtig zu wissen, ob ein Thread bereits beendet ist oder noch ausgeführt wird. </w:t>
+      </w:r>
+      <w:r>
+        <w:t xml:space="preserve">Hierzu betrachten wir die andere Stelle im Code, bei der die Threads </w:t>
+      </w:r>
+      <w:proofErr w:type="spellStart"/>
+      <w:r>
+        <w:t>Thread_Bewegung_Nao</w:t>
+      </w:r>
+      <w:proofErr w:type="spellEnd"/>
+      <w:r>
+        <w:t xml:space="preserve"> und </w:t>
+      </w:r>
+      <w:proofErr w:type="spellStart"/>
+      <w:r>
+        <w:t>Thread_Bewegung_Gui</w:t>
+      </w:r>
+      <w:proofErr w:type="spellEnd"/>
+      <w:r>
+        <w:t xml:space="preserve"> zum Einsatz kommen (siehe Abbildung </w:t>
+      </w:r>
+      <w:commentRangeStart w:id="133"/>
+      <w:r>
+        <w:t>XXX</w:t>
+      </w:r>
+      <w:commentRangeEnd w:id="133"/>
+      <w:r>
+        <w:rPr>
+          <w:rStyle w:val="Kommentarzeichen"/>
+        </w:rPr>
+        <w:commentReference w:id="133"/>
+      </w:r>
+      <w:r>
+        <w:t xml:space="preserve">). Beide Threads werden, wie oben beschrieben, </w:t>
+      </w:r>
+      <w:proofErr w:type="spellStart"/>
+      <w:r>
+        <w:t>gestarten</w:t>
+      </w:r>
+      <w:proofErr w:type="spellEnd"/>
+      <w:r>
+        <w:t xml:space="preserve"> und laufen nun parallel. Jedoch soll </w:t>
+      </w:r>
+      <w:proofErr w:type="spellStart"/>
+      <w:r>
+        <w:t>Thread_Bewegung_Gui</w:t>
+      </w:r>
+      <w:proofErr w:type="spellEnd"/>
+      <w:r>
+        <w:t xml:space="preserve"> erst weitere Aktionen ausführen, sobald </w:t>
+      </w:r>
+      <w:proofErr w:type="spellStart"/>
+      <w:r>
+        <w:t>Thread_Bewegung_Nao</w:t>
+      </w:r>
+      <w:proofErr w:type="spellEnd"/>
+      <w:r>
         <w:t xml:space="preserve"> fertig ist.</w:t>
       </w:r>
     </w:p>
     <w:p>
       <w:r>
-        <w:t xml:space="preserve">Parallel dazu wird in </w:t>
+        <w:rPr>
+          <w:noProof/>
+        </w:rPr>
+        <w:lastRenderedPageBreak/>
+        <mc:AlternateContent>
+          <mc:Choice Requires="wps">
+            <w:drawing>
+              <wp:inline distT="0" distB="0" distL="0" distR="0" wp14:anchorId="52F16779" wp14:editId="121B7B2E">
+                <wp:extent cx="5759450" cy="1796903"/>
+                <wp:effectExtent l="0" t="0" r="12700" b="13335"/>
+                <wp:docPr id="19" name="Textfeld 2"/>
+                <wp:cNvGraphicFramePr>
+                  <a:graphicFrameLocks xmlns:a="http://schemas.openxmlformats.org/drawingml/2006/main"/>
+                </wp:cNvGraphicFramePr>
+                <a:graphic xmlns:a="http://schemas.openxmlformats.org/drawingml/2006/main">
+                  <a:graphicData uri="http://schemas.microsoft.com/office/word/2010/wordprocessingShape">
+                    <wps:wsp>
+                      <wps:cNvSpPr txBox="1">
+                        <a:spLocks noChangeArrowheads="1"/>
+                      </wps:cNvSpPr>
+                      <wps:spPr bwMode="auto">
+                        <a:xfrm>
+                          <a:off x="0" y="0"/>
+                          <a:ext cx="5759450" cy="1796903"/>
+                        </a:xfrm>
+                        <a:prstGeom prst="rect">
+                          <a:avLst/>
+                        </a:prstGeom>
+                        <a:solidFill>
+                          <a:srgbClr val="FFFFFF"/>
+                        </a:solidFill>
+                        <a:ln w="9525">
+                          <a:solidFill>
+                            <a:srgbClr val="000000"/>
+                          </a:solidFill>
+                          <a:miter lim="800000"/>
+                          <a:headEnd/>
+                          <a:tailEnd/>
+                        </a:ln>
+                      </wps:spPr>
+                      <wps:txbx>
+                        <w:txbxContent>
+                          <w:p>
+                            <w:pPr>
+                              <w:rPr>
+                                <w:lang w:val="en-US"/>
+                              </w:rPr>
+                            </w:pPr>
+                            <w:r>
+                              <w:rPr>
+                                <w:lang w:val="en-US"/>
+                              </w:rPr>
+                              <w:t>1</w:t>
+                            </w:r>
+                            <w:r>
+                              <w:rPr>
+                                <w:lang w:val="en-US"/>
+                              </w:rPr>
+                              <w:tab/>
+                            </w:r>
+                            <w:r>
+                              <w:rPr>
+                                <w:lang w:val="en-US"/>
+                              </w:rPr>
+                              <w:t xml:space="preserve">private void </w:t>
+                            </w:r>
+                            <w:proofErr w:type="spellStart"/>
+                            <w:r>
+                              <w:rPr>
+                                <w:lang w:val="en-US"/>
+                              </w:rPr>
+                              <w:t>Thread_Bewegung_</w:t>
+                            </w:r>
+                            <w:proofErr w:type="gramStart"/>
+                            <w:r>
+                              <w:rPr>
+                                <w:lang w:val="en-US"/>
+                              </w:rPr>
+                              <w:t>Gui</w:t>
+                            </w:r>
+                            <w:proofErr w:type="spellEnd"/>
+                            <w:r>
+                              <w:rPr>
+                                <w:lang w:val="en-US"/>
+                              </w:rPr>
+                              <w:t>()</w:t>
+                            </w:r>
+                            <w:proofErr w:type="gramEnd"/>
+                          </w:p>
+                          <w:p>
+                            <w:pPr>
+                              <w:rPr>
+                                <w:lang w:val="en-US"/>
+                              </w:rPr>
+                            </w:pPr>
+                            <w:r>
+                              <w:rPr>
+                                <w:lang w:val="en-US"/>
+                              </w:rPr>
+                              <w:t>2</w:t>
+                            </w:r>
+                            <w:r>
+                              <w:rPr>
+                                <w:lang w:val="en-US"/>
+                              </w:rPr>
+                              <w:tab/>
+                            </w:r>
+                            <w:r>
+                              <w:rPr>
+                                <w:lang w:val="en-US"/>
+                              </w:rPr>
+                              <w:t>{</w:t>
+                            </w:r>
+                          </w:p>
+                          <w:p>
+                            <w:pPr>
+                              <w:rPr>
+                                <w:lang w:val="en-US"/>
+                              </w:rPr>
+                            </w:pPr>
+                            <w:r>
+                              <w:rPr>
+                                <w:lang w:val="en-US"/>
+                              </w:rPr>
+                              <w:t>3</w:t>
+                            </w:r>
+                            <w:r>
+                              <w:rPr>
+                                <w:lang w:val="en-US"/>
+                              </w:rPr>
+                              <w:tab/>
+                            </w:r>
+                            <w:r>
+                              <w:rPr>
+                                <w:lang w:val="en-US"/>
+                              </w:rPr>
+                              <w:tab/>
+                            </w:r>
+                            <w:r>
+                              <w:rPr>
+                                <w:lang w:val="en-US"/>
+                              </w:rPr>
+                              <w:t>//</w:t>
+                            </w:r>
+                            <w:r>
+                              <w:rPr>
+                                <w:lang w:val="en-US"/>
+                              </w:rPr>
+                              <w:t>…</w:t>
+                            </w:r>
+                          </w:p>
+                          <w:p>
+                            <w:pPr>
+                              <w:rPr>
+                                <w:lang w:val="en-US"/>
+                              </w:rPr>
+                            </w:pPr>
+                            <w:r>
+                              <w:rPr>
+                                <w:lang w:val="en-US"/>
+                              </w:rPr>
+                              <w:t>4</w:t>
+                            </w:r>
+                            <w:r>
+                              <w:rPr>
+                                <w:lang w:val="en-US"/>
+                              </w:rPr>
+                              <w:tab/>
+                            </w:r>
+                            <w:r>
+                              <w:rPr>
+                                <w:lang w:val="en-US"/>
+                              </w:rPr>
+                              <w:tab/>
+                            </w:r>
+                            <w:r>
+                              <w:rPr>
+                                <w:lang w:val="en-US"/>
+                              </w:rPr>
+                              <w:t>while (</w:t>
+                            </w:r>
+                            <w:proofErr w:type="gramStart"/>
+                            <w:r>
+                              <w:rPr>
+                                <w:lang w:val="en-US"/>
+                              </w:rPr>
+                              <w:t>thread</w:t>
+                            </w:r>
+                            <w:r>
+                              <w:rPr>
+                                <w:lang w:val="en-US"/>
+                              </w:rPr>
+                              <w:t>[</w:t>
+                            </w:r>
+                            <w:proofErr w:type="gramEnd"/>
+                            <w:r>
+                              <w:rPr>
+                                <w:lang w:val="en-US"/>
+                              </w:rPr>
+                              <w:t>0].</w:t>
+                            </w:r>
+                            <w:proofErr w:type="spellStart"/>
+                            <w:r>
+                              <w:rPr>
+                                <w:lang w:val="en-US"/>
+                              </w:rPr>
+                              <w:t>IsAlive</w:t>
+                            </w:r>
+                            <w:proofErr w:type="spellEnd"/>
+                            <w:r>
+                              <w:rPr>
+                                <w:lang w:val="en-US"/>
+                              </w:rPr>
+                              <w:t>);</w:t>
+                            </w:r>
+                          </w:p>
+                          <w:p>
+                            <w:pPr>
+                              <w:rPr>
+                                <w:lang w:val="en-US"/>
+                              </w:rPr>
+                            </w:pPr>
+                            <w:r>
+                              <w:rPr>
+                                <w:lang w:val="en-US"/>
+                              </w:rPr>
+                              <w:t>5</w:t>
+                            </w:r>
+                            <w:r>
+                              <w:rPr>
+                                <w:lang w:val="en-US"/>
+                              </w:rPr>
+                              <w:tab/>
+                            </w:r>
+                            <w:r>
+                              <w:rPr>
+                                <w:lang w:val="en-US"/>
+                              </w:rPr>
+                              <w:tab/>
+                            </w:r>
+                            <w:r>
+                              <w:rPr>
+                                <w:lang w:val="en-US"/>
+                              </w:rPr>
+                              <w:t>//</w:t>
+                            </w:r>
+                            <w:r>
+                              <w:rPr>
+                                <w:lang w:val="en-US"/>
+                              </w:rPr>
+                              <w:t>…</w:t>
+                            </w:r>
+                          </w:p>
+                          <w:p>
+                            <w:pPr>
+                              <w:rPr>
+                                <w:lang w:val="en-US"/>
+                              </w:rPr>
+                            </w:pPr>
+                            <w:r>
+                              <w:rPr>
+                                <w:lang w:val="en-US"/>
+                              </w:rPr>
+                              <w:t>6</w:t>
+                            </w:r>
+                            <w:r>
+                              <w:rPr>
+                                <w:lang w:val="en-US"/>
+                              </w:rPr>
+                              <w:tab/>
+                            </w:r>
+                            <w:r>
+                              <w:rPr>
+                                <w:lang w:val="en-US"/>
+                              </w:rPr>
+                              <w:t>}</w:t>
+                            </w:r>
+                          </w:p>
+                        </w:txbxContent>
+                      </wps:txbx>
+                      <wps:bodyPr rot="0" vert="horz" wrap="square" lIns="91440" tIns="45720" rIns="91440" bIns="45720" anchor="t" anchorCtr="0">
+                        <a:noAutofit/>
+                      </wps:bodyPr>
+                    </wps:wsp>
+                  </a:graphicData>
+                </a:graphic>
+              </wp:inline>
+            </w:drawing>
+          </mc:Choice>
+          <mc:Fallback>
+            <w:pict>
+              <v:shape id="_x0000_s1029" type="#_x0000_t202" style="width:453.5pt;height:141.5pt;visibility:visible;mso-wrap-style:square;mso-left-percent:-10001;mso-top-percent:-10001;mso-position-horizontal:absolute;mso-position-horizontal-relative:char;mso-position-vertical:absolute;mso-position-vertical-relative:line;mso-left-percent:-10001;mso-top-percent:-10001;v-text-anchor:top" o:gfxdata="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">
+                <v:textbox>
+                  <w:txbxContent>
+                    <w:p>
+                      <w:pPr>
+                        <w:rPr>
+                          <w:lang w:val="en-US"/>
+                        </w:rPr>
+                      </w:pPr>
+                      <w:r>
+                        <w:rPr>
+                          <w:lang w:val="en-US"/>
+                        </w:rPr>
+                        <w:t>1</w:t>
+                      </w:r>
+                      <w:r>
+                        <w:rPr>
+                          <w:lang w:val="en-US"/>
+                        </w:rPr>
+                        <w:tab/>
+                      </w:r>
+                      <w:r>
+                        <w:rPr>
+                          <w:lang w:val="en-US"/>
+                        </w:rPr>
+                        <w:t xml:space="preserve">private void </w:t>
+                      </w:r>
+                      <w:proofErr w:type="spellStart"/>
+                      <w:r>
+                        <w:rPr>
+                          <w:lang w:val="en-US"/>
+                        </w:rPr>
+                        <w:t>Thread_Bewegung_</w:t>
+                      </w:r>
+                      <w:proofErr w:type="gramStart"/>
+                      <w:r>
+                        <w:rPr>
+                          <w:lang w:val="en-US"/>
+                        </w:rPr>
+                        <w:t>Gui</w:t>
+                      </w:r>
+                      <w:proofErr w:type="spellEnd"/>
+                      <w:r>
+                        <w:rPr>
+                          <w:lang w:val="en-US"/>
+                        </w:rPr>
+                        <w:t>()</w:t>
+                      </w:r>
+                      <w:proofErr w:type="gramEnd"/>
+                    </w:p>
+                    <w:p>
+                      <w:pPr>
+                        <w:rPr>
+                          <w:lang w:val="en-US"/>
+                        </w:rPr>
+                      </w:pPr>
+                      <w:r>
+                        <w:rPr>
+                          <w:lang w:val="en-US"/>
+                        </w:rPr>
+                        <w:t>2</w:t>
+                      </w:r>
+                      <w:r>
+                        <w:rPr>
+                          <w:lang w:val="en-US"/>
+                        </w:rPr>
+                        <w:tab/>
+                      </w:r>
+                      <w:r>
+                        <w:rPr>
+                          <w:lang w:val="en-US"/>
+                        </w:rPr>
+                        <w:t>{</w:t>
+                      </w:r>
+                    </w:p>
+                    <w:p>
+                      <w:pPr>
+                        <w:rPr>
+                          <w:lang w:val="en-US"/>
+                        </w:rPr>
+                      </w:pPr>
+                      <w:r>
+                        <w:rPr>
+                          <w:lang w:val="en-US"/>
+                        </w:rPr>
+                        <w:t>3</w:t>
+                      </w:r>
+                      <w:r>
+                        <w:rPr>
+                          <w:lang w:val="en-US"/>
+                        </w:rPr>
+                        <w:tab/>
+                      </w:r>
+                      <w:r>
+                        <w:rPr>
+                          <w:lang w:val="en-US"/>
+                        </w:rPr>
+                        <w:tab/>
+                      </w:r>
+                      <w:r>
+                        <w:rPr>
+                          <w:lang w:val="en-US"/>
+                        </w:rPr>
+                        <w:t>//</w:t>
+                      </w:r>
+                      <w:r>
+                        <w:rPr>
+                          <w:lang w:val="en-US"/>
+                        </w:rPr>
+                        <w:t>…</w:t>
+                      </w:r>
+                    </w:p>
+                    <w:p>
+                      <w:pPr>
+                        <w:rPr>
+                          <w:lang w:val="en-US"/>
+                        </w:rPr>
+                      </w:pPr>
+                      <w:r>
+                        <w:rPr>
+                          <w:lang w:val="en-US"/>
+                        </w:rPr>
+                        <w:t>4</w:t>
+                      </w:r>
+                      <w:r>
+                        <w:rPr>
+                          <w:lang w:val="en-US"/>
+                        </w:rPr>
+                        <w:tab/>
+                      </w:r>
+                      <w:r>
+                        <w:rPr>
+                          <w:lang w:val="en-US"/>
+                        </w:rPr>
+                        <w:tab/>
+                      </w:r>
+                      <w:r>
+                        <w:rPr>
+                          <w:lang w:val="en-US"/>
+                        </w:rPr>
+                        <w:t>while (</w:t>
+                      </w:r>
+                      <w:proofErr w:type="gramStart"/>
+                      <w:r>
+                        <w:rPr>
+                          <w:lang w:val="en-US"/>
+                        </w:rPr>
+                        <w:t>thread</w:t>
+                      </w:r>
+                      <w:r>
+                        <w:rPr>
+                          <w:lang w:val="en-US"/>
+                        </w:rPr>
+                        <w:t>[</w:t>
+                      </w:r>
+                      <w:proofErr w:type="gramEnd"/>
+                      <w:r>
+                        <w:rPr>
+                          <w:lang w:val="en-US"/>
+                        </w:rPr>
+                        <w:t>0].</w:t>
+                      </w:r>
+                      <w:proofErr w:type="spellStart"/>
+                      <w:r>
+                        <w:rPr>
+                          <w:lang w:val="en-US"/>
+                        </w:rPr>
+                        <w:t>IsAlive</w:t>
+                      </w:r>
+                      <w:proofErr w:type="spellEnd"/>
+                      <w:r>
+                        <w:rPr>
+                          <w:lang w:val="en-US"/>
+                        </w:rPr>
+                        <w:t>);</w:t>
+                      </w:r>
+                    </w:p>
+                    <w:p>
+                      <w:pPr>
+                        <w:rPr>
+                          <w:lang w:val="en-US"/>
+                        </w:rPr>
+                      </w:pPr>
+                      <w:r>
+                        <w:rPr>
+                          <w:lang w:val="en-US"/>
+                        </w:rPr>
+                        <w:t>5</w:t>
+                      </w:r>
+                      <w:r>
+                        <w:rPr>
+                          <w:lang w:val="en-US"/>
+                        </w:rPr>
+                        <w:tab/>
+                      </w:r>
+                      <w:r>
+                        <w:rPr>
+                          <w:lang w:val="en-US"/>
+                        </w:rPr>
+                        <w:tab/>
+                      </w:r>
+                      <w:r>
+                        <w:rPr>
+                          <w:lang w:val="en-US"/>
+                        </w:rPr>
+                        <w:t>//</w:t>
+                      </w:r>
+                      <w:r>
+                        <w:rPr>
+                          <w:lang w:val="en-US"/>
+                        </w:rPr>
+                        <w:t>…</w:t>
+                      </w:r>
+                    </w:p>
+                    <w:p>
+                      <w:pPr>
+                        <w:rPr>
+                          <w:lang w:val="en-US"/>
+                        </w:rPr>
+                      </w:pPr>
+                      <w:r>
+                        <w:rPr>
+                          <w:lang w:val="en-US"/>
+                        </w:rPr>
+                        <w:t>6</w:t>
+                      </w:r>
+                      <w:r>
+                        <w:rPr>
+                          <w:lang w:val="en-US"/>
+                        </w:rPr>
+                        <w:tab/>
+                      </w:r>
+                      <w:r>
+                        <w:rPr>
+                          <w:lang w:val="en-US"/>
+                        </w:rPr>
+                        <w:t>}</w:t>
+                      </w:r>
+                    </w:p>
+                  </w:txbxContent>
+                </v:textbox>
+                <w10:anchorlock/>
+              </v:shape>
+            </w:pict>
+          </mc:Fallback>
+        </mc:AlternateContent>
+      </w:r>
+    </w:p>
+    <w:p/>
+    <w:p>
+      <w:r>
+        <w:t xml:space="preserve">In diesem Codestück ist Zeile 4 für das Warten verantwortlich. Der Code wird bis zur vierten Zeile parallel zum Code von </w:t>
       </w:r>
       <w:proofErr w:type="spellStart"/>
       <w:r>
-        <w:t>Thread_Timer</w:t>
+        <w:t>Thread_Bewegung_</w:t>
+      </w:r>
+      <w:r>
+        <w:t>Nao</w:t>
       </w:r>
       <w:proofErr w:type="spellEnd"/>
       <w:r>
-        <w:t xml:space="preserve"> (mittlere Spalte der Abbildung) ein Timer mit einer Laufzeit von 10 Sekunden gestartet. In diesem Thread wird dann auch immer die grafische Oberfläche aktualisiert, auf der dann die verbleibende Dauer des </w:t>
+        <w:t xml:space="preserve"> ausgeführt</w:t>
+      </w:r>
+      <w:r>
+        <w:t>. Der Befehl „</w:t>
       </w:r>
       <w:proofErr w:type="spellStart"/>
       <w:r>
-        <w:t>Timers</w:t>
+        <w:t>thread</w:t>
       </w:r>
       <w:proofErr w:type="spellEnd"/>
       <w:r>
-        <w:t xml:space="preserve"> angezeigt wird.</w:t>
-      </w:r>
-    </w:p>
-    <w:p>
-      <w:r>
-        <w:lastRenderedPageBreak/>
-        <w:t>Die dritte Parallelität (</w:t>
+        <w:t>[0].</w:t>
       </w:r>
       <w:proofErr w:type="spellStart"/>
       <w:r>
-        <w:t>Thread_Kinect</w:t>
+        <w:t>IsAlive</w:t>
       </w:r>
       <w:proofErr w:type="spellEnd"/>
       <w:r>
-        <w:t xml:space="preserve">; rechte Spalte der Abbildung) wird solange ausgeführt, bis der Timer fertig ist. In diesem Thread wird in der Klasse </w:t>
-      </w:r>
-      <w:r>
-        <w:rPr>
-          <w:i/>
-        </w:rPr>
-        <w:t>Angle</w:t>
-      </w:r>
-      <w:r>
-        <w:t xml:space="preserve"> die Winkel des Spielers berechnet und die Werte an die Klasse </w:t>
-      </w:r>
-      <w:r>
-        <w:rPr>
-          <w:i/>
-        </w:rPr>
-        <w:t>Vergleich</w:t>
-      </w:r>
-      <w:r>
-        <w:t xml:space="preserve"> übergeben.</w:t>
-      </w:r>
-      <w:r>
-        <w:t xml:space="preserve"> Dort </w:t>
-      </w:r>
-      <w:r>
-        <w:t xml:space="preserve">werden dann die Winkel vom </w:t>
+        <w:t xml:space="preserve">“ gibt wahr zurück, wenn der </w:t>
       </w:r>
       <w:proofErr w:type="spellStart"/>
       <w:r>
+        <w:t>Thread_Bewegung_Nao</w:t>
+      </w:r>
+      <w:proofErr w:type="spellEnd"/>
+      <w:r>
+        <w:t xml:space="preserve"> aktiv ist. Also wird in der </w:t>
+      </w:r>
+      <w:proofErr w:type="spellStart"/>
+      <w:r>
+        <w:t>while</w:t>
+      </w:r>
+      <w:proofErr w:type="spellEnd"/>
+      <w:r>
+        <w:t xml:space="preserve">-Schleife solange </w:t>
+      </w:r>
+      <w:r>
+        <w:t xml:space="preserve">gewartet bis der Thread </w:t>
+      </w:r>
+      <w:r>
+        <w:t>nicht mehr ausgeführt wird. Erst wenn dies eintrifft wird auch der Code unterhalb Zeile 4 abgearbeitet.</w:t>
+      </w:r>
+    </w:p>
+    <w:p/>
+    <w:p>
+      <w:pPr>
+        <w:pStyle w:val="berschrift2"/>
+      </w:pPr>
+      <w:bookmarkStart w:id="134" w:name="_Toc382747465"/>
+      <w:proofErr w:type="spellStart"/>
+      <w:r>
         <w:t>Nao</w:t>
       </w:r>
+      <w:bookmarkEnd w:id="134"/>
       <w:proofErr w:type="spellEnd"/>
       <w:r>
-        <w:t xml:space="preserve">, die in Listen vorliegen, mit den aktuellen Spieler-Winkeln verglichen. Der letzte Schritt dieses Threads </w:t>
-      </w:r>
-      <w:r>
-        <w:t>ist die Speicherung, ob die Bewegung erfolgreich oder nicht erfolgreich nachgemacht wurde.</w:t>
-      </w:r>
-    </w:p>
-    <w:p>
-      <w:r>
-        <w:t>Sobald der Timer fertig ist, erfolgt die weitere Abarbeitung des Hauptzweigs (linke Spalte der Abbildung). Es werden die vorherig gespeicherten Werte angeschaut und dementsprechend ein Text „Bewegung erfolgreich nachgemacht“ oder eben „Bewegung nicht erfolgreich nachgemacht“ angezeigt.</w:t>
-      </w:r>
-      <w:r>
-        <w:t xml:space="preserve"> Der letzte Schritt ist nun die Buttons wieder zu aktivieren, sodass der Benutzer im nächsten Schritt eine neue Aktion auswählen kann. Somit ist die komplette Bewegungsnachahmung inklusive der Auswertung vollendet.</w:t>
-      </w:r>
-    </w:p>
-    <w:p/>
-    <w:p>
-      <w:pPr>
-        <w:pStyle w:val="berschrift3"/>
-      </w:pPr>
-      <w:r>
-        <w:t>Warum Threads?</w:t>
-      </w:r>
-    </w:p>
-    <w:p/>
-    <w:p>
-      <w:commentRangeStart w:id="130"/>
-    </w:p>
-    <w:commentRangeEnd w:id="130"/>
-    <w:p>
-      <w:r>
-        <w:rPr>
-          <w:rStyle w:val="Kommentarzeichen"/>
-        </w:rPr>
-        <w:commentReference w:id="130"/>
-      </w:r>
-    </w:p>
-    <w:p>
-      <w:pPr>
-        <w:pStyle w:val="berschrift2"/>
-      </w:pPr>
-      <w:bookmarkStart w:id="131" w:name="_Toc382747465"/>
-      <w:proofErr w:type="spellStart"/>
-      <w:r>
-        <w:t>Nao</w:t>
-      </w:r>
-      <w:bookmarkEnd w:id="131"/>
-      <w:proofErr w:type="spellEnd"/>
-      <w:r>
         <w:t xml:space="preserve"> – Dennis</w:t>
       </w:r>
-    </w:p>
-    <w:p>
-      <w:pPr>
-        <w:pStyle w:val="berschrift3"/>
-      </w:pPr>
-      <w:proofErr w:type="spellStart"/>
-      <w:r>
-        <w:t>Züfällige</w:t>
-      </w:r>
-      <w:proofErr w:type="spellEnd"/>
-      <w:r>
-        <w:t xml:space="preserve"> Bewegung ausführen</w:t>
-      </w:r>
-    </w:p>
-    <w:p>
-      <w:pPr>
-        <w:pStyle w:val="berschrift3"/>
-      </w:pPr>
-      <w:r>
-        <w:t xml:space="preserve">Speicherung Winkel vom </w:t>
-      </w:r>
-      <w:proofErr w:type="spellStart"/>
-      <w:r>
-        <w:t>Nao</w:t>
-      </w:r>
-      <w:proofErr w:type="spellEnd"/>
     </w:p>
     <w:p/>
     <w:p/>
     <w:p>
       <w:pPr>
-        <w:pStyle w:val="berschrift2"/>
-      </w:pPr>
-      <w:bookmarkStart w:id="132" w:name="_Toc382747466"/>
-      <w:r>
+        <w:pStyle w:val="berschrift3"/>
+      </w:pPr>
+      <w:bookmarkStart w:id="135" w:name="_GoBack"/>
+      <w:bookmarkEnd w:id="135"/>
+      <w:r>
+        <w:t>Zufällige</w:t>
+      </w:r>
+      <w:r>
+        <w:t xml:space="preserve"> Bewegung ausführen</w:t>
+      </w:r>
+    </w:p>
+    <w:p>
+      <w:r>
+        <w:t xml:space="preserve">Insgesamt gibt es </w:t>
+      </w:r>
+      <w:commentRangeStart w:id="136"/>
+      <w:r>
+        <w:t xml:space="preserve">XXX </w:t>
+      </w:r>
+      <w:commentRangeEnd w:id="136"/>
+      <w:r>
+        <w:rPr>
+          <w:rStyle w:val="Kommentarzeichen"/>
+        </w:rPr>
+        <w:commentReference w:id="136"/>
+      </w:r>
+      <w:r>
+        <w:t xml:space="preserve">vorgegebene Bewegungen für </w:t>
+      </w:r>
+      <w:proofErr w:type="spellStart"/>
+      <w:r>
+        <w:t>Nao</w:t>
+      </w:r>
+      <w:proofErr w:type="spellEnd"/>
+      <w:r>
+        <w:t>. Wenn der Benutzer eine neue Bewegung nachmachen möchte, wird folgender Code ausgeführt:</w:t>
+      </w:r>
+    </w:p>
+    <w:p>
+      <w:r>
+        <w:rPr>
+          <w:noProof/>
+        </w:rPr>
         <w:lastRenderedPageBreak/>
-        <w:t>Kinect</w:t>
-      </w:r>
-      <w:bookmarkEnd w:id="132"/>
+        <mc:AlternateContent>
+          <mc:Choice Requires="wps">
+            <w:drawing>
+              <wp:inline distT="0" distB="0" distL="0" distR="0" wp14:anchorId="67CEDEDA" wp14:editId="06484F01">
+                <wp:extent cx="5759450" cy="6475228"/>
+                <wp:effectExtent l="0" t="0" r="12700" b="20955"/>
+                <wp:docPr id="20" name="Textfeld 2"/>
+                <wp:cNvGraphicFramePr>
+                  <a:graphicFrameLocks xmlns:a="http://schemas.openxmlformats.org/drawingml/2006/main"/>
+                </wp:cNvGraphicFramePr>
+                <a:graphic xmlns:a="http://schemas.openxmlformats.org/drawingml/2006/main">
+                  <a:graphicData uri="http://schemas.microsoft.com/office/word/2010/wordprocessingShape">
+                    <wps:wsp>
+                      <wps:cNvSpPr txBox="1">
+                        <a:spLocks noChangeArrowheads="1"/>
+                      </wps:cNvSpPr>
+                      <wps:spPr bwMode="auto">
+                        <a:xfrm>
+                          <a:off x="0" y="0"/>
+                          <a:ext cx="5759450" cy="6475228"/>
+                        </a:xfrm>
+                        <a:prstGeom prst="rect">
+                          <a:avLst/>
+                        </a:prstGeom>
+                        <a:solidFill>
+                          <a:srgbClr val="FFFFFF"/>
+                        </a:solidFill>
+                        <a:ln w="9525">
+                          <a:solidFill>
+                            <a:srgbClr val="000000"/>
+                          </a:solidFill>
+                          <a:miter lim="800000"/>
+                          <a:headEnd/>
+                          <a:tailEnd/>
+                        </a:ln>
+                      </wps:spPr>
+                      <wps:txbx>
+                        <w:txbxContent>
+                          <w:p>
+                            <w:r>
+                              <w:t>1</w:t>
+                            </w:r>
+                            <w:r>
+                              <w:tab/>
+                            </w:r>
+                            <w:r>
+                              <w:t xml:space="preserve">private </w:t>
+                            </w:r>
+                            <w:proofErr w:type="spellStart"/>
+                            <w:r>
+                              <w:t>int</w:t>
+                            </w:r>
+                            <w:proofErr w:type="spellEnd"/>
+                            <w:r>
+                              <w:t xml:space="preserve"> Bewegungsnummer;</w:t>
+                            </w:r>
+                          </w:p>
+                          <w:p>
+                            <w:r>
+                              <w:t>2</w:t>
+                            </w:r>
+                            <w:r>
+                              <w:tab/>
+                            </w:r>
+                            <w:proofErr w:type="spellStart"/>
+                            <w:r>
+                              <w:t>public</w:t>
+                            </w:r>
+                            <w:proofErr w:type="spellEnd"/>
+                            <w:r>
+                              <w:t xml:space="preserve"> </w:t>
+                            </w:r>
+                            <w:proofErr w:type="spellStart"/>
+                            <w:r>
+                              <w:t>void</w:t>
+                            </w:r>
+                            <w:proofErr w:type="spellEnd"/>
+                            <w:r>
+                              <w:t xml:space="preserve"> </w:t>
+                            </w:r>
+                            <w:proofErr w:type="spellStart"/>
+                            <w:r>
+                              <w:t>Bewegung_erzeugen</w:t>
+                            </w:r>
+                            <w:proofErr w:type="spellEnd"/>
+                            <w:r>
+                              <w:t>()</w:t>
+                            </w:r>
+                            <w:r>
+                              <w:tab/>
+                            </w:r>
+                            <w:r>
+                              <w:tab/>
+                            </w:r>
+                            <w:r>
+                              <w:tab/>
+                            </w:r>
+                            <w:r>
+                              <w:tab/>
+                            </w:r>
+                            <w:r>
+                              <w:rPr>
+                                <w:highlight w:val="red"/>
+                              </w:rPr>
+                              <w:sym w:font="Wingdings" w:char="F0DF"/>
+                            </w:r>
+                            <w:r>
+                              <w:rPr>
+                                <w:highlight w:val="red"/>
+                              </w:rPr>
+                              <w:t xml:space="preserve"> MUSS DAS PUBLIC??</w:t>
+                            </w:r>
+                          </w:p>
+                          <w:p>
+                            <w:r>
+                              <w:t>3</w:t>
+                            </w:r>
+                            <w:r>
+                              <w:tab/>
+                              <w:t>{</w:t>
+                            </w:r>
+                          </w:p>
+                          <w:p>
+                            <w:r>
+                              <w:t>4</w:t>
+                            </w:r>
+                            <w:r>
+                              <w:tab/>
+                            </w:r>
+                            <w:r>
+                              <w:tab/>
+                            </w:r>
+                            <w:r>
+                              <w:t xml:space="preserve">Random r = </w:t>
+                            </w:r>
+                            <w:proofErr w:type="spellStart"/>
+                            <w:r>
+                              <w:t>new</w:t>
+                            </w:r>
+                            <w:proofErr w:type="spellEnd"/>
+                            <w:r>
+                              <w:t xml:space="preserve"> Random();</w:t>
+                            </w:r>
+                          </w:p>
+                          <w:p>
+                            <w:r>
+                              <w:t>5</w:t>
+                            </w:r>
+                            <w:r>
+                              <w:tab/>
+                            </w:r>
+                            <w:r>
+                              <w:tab/>
+                            </w:r>
+                            <w:r>
+                              <w:t xml:space="preserve">Bewegungsnummer= </w:t>
+                            </w:r>
+                            <w:proofErr w:type="spellStart"/>
+                            <w:r>
+                              <w:t>r.Next</w:t>
+                            </w:r>
+                            <w:proofErr w:type="spellEnd"/>
+                            <w:r>
+                              <w:t>(1, 2);</w:t>
+                            </w:r>
+                            <w:r>
+                              <w:tab/>
+                            </w:r>
+                            <w:r>
+                              <w:tab/>
+                            </w:r>
+                            <w:r>
+                              <w:tab/>
+                            </w:r>
+                            <w:r>
+                              <w:rPr>
+                                <w:highlight w:val="red"/>
+                                <w:lang w:val="en-US"/>
+                              </w:rPr>
+                              <w:sym w:font="Wingdings" w:char="F0DF"/>
+                            </w:r>
+                            <w:r>
+                              <w:rPr>
+                                <w:highlight w:val="red"/>
+                              </w:rPr>
+                              <w:t xml:space="preserve"> ANPASSEN!!!!!!!!!!!!!!!!!!!</w:t>
+                            </w:r>
+                          </w:p>
+                          <w:p>
+                            <w:r>
+                              <w:t>6</w:t>
+                            </w:r>
+                            <w:r>
+                              <w:tab/>
+                            </w:r>
+                            <w:r>
+                              <w:tab/>
+                            </w:r>
+                            <w:r>
+                              <w:t>Bewegung();</w:t>
+                            </w:r>
+                          </w:p>
+                          <w:p>
+                            <w:r>
+                              <w:t>7</w:t>
+                            </w:r>
+                            <w:r>
+                              <w:tab/>
+                              <w:t>}</w:t>
+                            </w:r>
+                          </w:p>
+                          <w:p>
+                            <w:r>
+                              <w:t>8</w:t>
+                            </w:r>
+                            <w:r>
+                              <w:tab/>
+                            </w:r>
+                            <w:proofErr w:type="spellStart"/>
+                            <w:r>
+                              <w:t>public</w:t>
+                            </w:r>
+                            <w:proofErr w:type="spellEnd"/>
+                            <w:r>
+                              <w:t xml:space="preserve"> </w:t>
+                            </w:r>
+                            <w:proofErr w:type="spellStart"/>
+                            <w:r>
+                              <w:t>void</w:t>
+                            </w:r>
+                            <w:proofErr w:type="spellEnd"/>
+                            <w:r>
+                              <w:t xml:space="preserve"> Bewegung()</w:t>
+                            </w:r>
+                            <w:r>
+                              <w:tab/>
+                            </w:r>
+                            <w:r>
+                              <w:tab/>
+                            </w:r>
+                            <w:r>
+                              <w:tab/>
+                            </w:r>
+                            <w:r>
+                              <w:tab/>
+                            </w:r>
+                            <w:r>
+                              <w:tab/>
+                            </w:r>
+                            <w:r>
+                              <w:rPr>
+                                <w:highlight w:val="red"/>
+                              </w:rPr>
+                              <w:sym w:font="Wingdings" w:char="F0DF"/>
+                            </w:r>
+                            <w:r>
+                              <w:rPr>
+                                <w:highlight w:val="red"/>
+                              </w:rPr>
+                              <w:t xml:space="preserve"> MUSS DAS PUBLIC??</w:t>
+                            </w:r>
+                          </w:p>
+                          <w:p>
+                            <w:r>
+                              <w:t>9</w:t>
+                            </w:r>
+                            <w:r>
+                              <w:tab/>
+                              <w:t>{</w:t>
+                            </w:r>
+                          </w:p>
+                          <w:p>
+                            <w:r>
+                              <w:t>10</w:t>
+                            </w:r>
+                            <w:r>
+                              <w:tab/>
+                            </w:r>
+                            <w:r>
+                              <w:tab/>
+                              <w:t>//…</w:t>
+                            </w:r>
+                          </w:p>
+                          <w:p>
+                            <w:r>
+                              <w:t>11</w:t>
+                            </w:r>
+                            <w:r>
+                              <w:tab/>
+                            </w:r>
+                            <w:r>
+                              <w:tab/>
+                            </w:r>
+                            <w:proofErr w:type="spellStart"/>
+                            <w:r>
+                              <w:t>switch</w:t>
+                            </w:r>
+                            <w:proofErr w:type="spellEnd"/>
+                            <w:r>
+                              <w:t xml:space="preserve"> (Bewegungsnummer)</w:t>
+                            </w:r>
+                          </w:p>
+                          <w:p>
+                            <w:r>
+                              <w:t>12</w:t>
+                            </w:r>
+                            <w:r>
+                              <w:tab/>
+                            </w:r>
+                            <w:r>
+                              <w:tab/>
+                              <w:t>{</w:t>
+                            </w:r>
+                          </w:p>
+                          <w:p>
+                            <w:r>
+                              <w:t>13</w:t>
+                            </w:r>
+                            <w:r>
+                              <w:tab/>
+                            </w:r>
+                            <w:r>
+                              <w:tab/>
+                            </w:r>
+                            <w:r>
+                              <w:tab/>
+                            </w:r>
+                            <w:proofErr w:type="spellStart"/>
+                            <w:r>
+                              <w:t>case</w:t>
+                            </w:r>
+                            <w:proofErr w:type="spellEnd"/>
+                            <w:r>
+                              <w:t xml:space="preserve"> 1:</w:t>
+                            </w:r>
+                          </w:p>
+                          <w:p>
+                            <w:r>
+                              <w:t>14</w:t>
+                            </w:r>
+                            <w:r>
+                              <w:tab/>
+                            </w:r>
+                            <w:r>
+                              <w:tab/>
+                            </w:r>
+                            <w:r>
+                              <w:tab/>
+                            </w:r>
+                            <w:r>
+                              <w:tab/>
+                              <w:t>//Bewegung 1</w:t>
+                            </w:r>
+                          </w:p>
+                          <w:p>
+                            <w:r>
+                              <w:t>15</w:t>
+                            </w:r>
+                            <w:r>
+                              <w:tab/>
+                            </w:r>
+                            <w:r>
+                              <w:tab/>
+                            </w:r>
+                            <w:r>
+                              <w:tab/>
+                            </w:r>
+                            <w:r>
+                              <w:tab/>
+                              <w:t>break;</w:t>
+                            </w:r>
+                          </w:p>
+                          <w:p>
+                            <w:r>
+                              <w:t>16</w:t>
+                            </w:r>
+                            <w:r>
+                              <w:tab/>
+                            </w:r>
+                            <w:r>
+                              <w:tab/>
+                            </w:r>
+                            <w:r>
+                              <w:tab/>
+                            </w:r>
+                            <w:proofErr w:type="spellStart"/>
+                            <w:r>
+                              <w:t>case</w:t>
+                            </w:r>
+                            <w:proofErr w:type="spellEnd"/>
+                            <w:r>
+                              <w:t xml:space="preserve"> 2:</w:t>
+                            </w:r>
+                          </w:p>
+                          <w:p>
+                            <w:r>
+                              <w:t>17</w:t>
+                            </w:r>
+                            <w:r>
+                              <w:tab/>
+                            </w:r>
+                            <w:r>
+                              <w:tab/>
+                            </w:r>
+                            <w:r>
+                              <w:tab/>
+                            </w:r>
+                            <w:r>
+                              <w:tab/>
+                              <w:t>//Bewegung 2</w:t>
+                            </w:r>
+                          </w:p>
+                          <w:p>
+                            <w:r>
+                              <w:t>18</w:t>
+                            </w:r>
+                            <w:r>
+                              <w:tab/>
+                            </w:r>
+                            <w:r>
+                              <w:tab/>
+                            </w:r>
+                            <w:r>
+                              <w:tab/>
+                            </w:r>
+                            <w:r>
+                              <w:tab/>
+                              <w:t>break;</w:t>
+                            </w:r>
+                          </w:p>
+                          <w:p>
+                            <w:r>
+                              <w:t>19</w:t>
+                            </w:r>
+                            <w:r>
+                              <w:tab/>
+                            </w:r>
+                            <w:r>
+                              <w:tab/>
+                            </w:r>
+                            <w:r>
+                              <w:tab/>
+                              <w:t>//…</w:t>
+                            </w:r>
+                          </w:p>
+                          <w:p>
+                            <w:r>
+                              <w:t>20</w:t>
+                            </w:r>
+                            <w:r>
+                              <w:tab/>
+                            </w:r>
+                            <w:r>
+                              <w:tab/>
+                            </w:r>
+                            <w:r>
+                              <w:tab/>
+                            </w:r>
+                            <w:proofErr w:type="spellStart"/>
+                            <w:r>
+                              <w:t>case</w:t>
+                            </w:r>
+                            <w:proofErr w:type="spellEnd"/>
+                            <w:r>
+                              <w:t xml:space="preserve"> 10:</w:t>
+                            </w:r>
+                            <w:r>
+                              <w:tab/>
+                            </w:r>
+                            <w:r>
+                              <w:tab/>
+                            </w:r>
+                            <w:r>
+                              <w:tab/>
+                            </w:r>
+                            <w:r>
+                              <w:tab/>
+                            </w:r>
+                            <w:r>
+                              <w:tab/>
+                            </w:r>
+                            <w:r>
+                              <w:tab/>
+                            </w:r>
+                            <w:r>
+                              <w:rPr>
+                                <w:highlight w:val="red"/>
+                                <w:lang w:val="en-US"/>
+                              </w:rPr>
+                              <w:sym w:font="Wingdings" w:char="F0DF"/>
+                            </w:r>
+                            <w:r>
+                              <w:rPr>
+                                <w:highlight w:val="red"/>
+                              </w:rPr>
+                              <w:t xml:space="preserve"> ANPASSEN!!!!!!!!!!!!!!!!!!!</w:t>
+                            </w:r>
+                          </w:p>
+                          <w:p>
+                            <w:r>
+                              <w:t>21</w:t>
+                            </w:r>
+                            <w:r>
+                              <w:tab/>
+                            </w:r>
+                            <w:r>
+                              <w:tab/>
+                            </w:r>
+                            <w:r>
+                              <w:tab/>
+                            </w:r>
+                            <w:r>
+                              <w:tab/>
+                              <w:t>//Bewegung 10</w:t>
+                            </w:r>
+                          </w:p>
+                          <w:p>
+                            <w:r>
+                              <w:t>22</w:t>
+                            </w:r>
+                            <w:r>
+                              <w:tab/>
+                            </w:r>
+                            <w:r>
+                              <w:tab/>
+                            </w:r>
+                            <w:r>
+                              <w:tab/>
+                            </w:r>
+                            <w:r>
+                              <w:tab/>
+                              <w:t>break;</w:t>
+                            </w:r>
+                          </w:p>
+                          <w:p>
+                            <w:r>
+                              <w:t>2</w:t>
+                            </w:r>
+                            <w:r>
+                              <w:t>3</w:t>
+                            </w:r>
+                            <w:r>
+                              <w:tab/>
+                            </w:r>
+                            <w:r>
+                              <w:tab/>
+                              <w:t>}</w:t>
+                            </w:r>
+                          </w:p>
+                          <w:p>
+                            <w:r>
+                              <w:t>21</w:t>
+                            </w:r>
+                            <w:r>
+                              <w:tab/>
+                              <w:t>}</w:t>
+                            </w:r>
+                          </w:p>
+                        </w:txbxContent>
+                      </wps:txbx>
+                      <wps:bodyPr rot="0" vert="horz" wrap="square" lIns="91440" tIns="45720" rIns="91440" bIns="45720" anchor="t" anchorCtr="0">
+                        <a:noAutofit/>
+                      </wps:bodyPr>
+                    </wps:wsp>
+                  </a:graphicData>
+                </a:graphic>
+              </wp:inline>
+            </w:drawing>
+          </mc:Choice>
+          <mc:Fallback>
+            <w:pict>
+              <v:shape id="_x0000_s1030" type="#_x0000_t202" style="width:453.5pt;height:509.85pt;visibility:visible;mso-wrap-style:square;mso-left-percent:-10001;mso-top-percent:-10001;mso-position-horizontal:absolute;mso-position-horizontal-relative:char;mso-position-vertical:absolute;mso-position-vertical-relative:line;mso-left-percent:-10001;mso-top-percent:-10001;v-text-anchor:top" o:gfxdata="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">
+                <v:textbox>
+                  <w:txbxContent>
+                    <w:p>
+                      <w:r>
+                        <w:t>1</w:t>
+                      </w:r>
+                      <w:r>
+                        <w:tab/>
+                      </w:r>
+                      <w:r>
+                        <w:t xml:space="preserve">private </w:t>
+                      </w:r>
+                      <w:proofErr w:type="spellStart"/>
+                      <w:r>
+                        <w:t>int</w:t>
+                      </w:r>
+                      <w:proofErr w:type="spellEnd"/>
+                      <w:r>
+                        <w:t xml:space="preserve"> Bewegungsnummer;</w:t>
+                      </w:r>
+                    </w:p>
+                    <w:p>
+                      <w:r>
+                        <w:t>2</w:t>
+                      </w:r>
+                      <w:r>
+                        <w:tab/>
+                      </w:r>
+                      <w:proofErr w:type="spellStart"/>
+                      <w:r>
+                        <w:t>public</w:t>
+                      </w:r>
+                      <w:proofErr w:type="spellEnd"/>
+                      <w:r>
+                        <w:t xml:space="preserve"> </w:t>
+                      </w:r>
+                      <w:proofErr w:type="spellStart"/>
+                      <w:r>
+                        <w:t>void</w:t>
+                      </w:r>
+                      <w:proofErr w:type="spellEnd"/>
+                      <w:r>
+                        <w:t xml:space="preserve"> </w:t>
+                      </w:r>
+                      <w:proofErr w:type="spellStart"/>
+                      <w:r>
+                        <w:t>Bewegung_erzeugen</w:t>
+                      </w:r>
+                      <w:proofErr w:type="spellEnd"/>
+                      <w:r>
+                        <w:t>()</w:t>
+                      </w:r>
+                      <w:r>
+                        <w:tab/>
+                      </w:r>
+                      <w:r>
+                        <w:tab/>
+                      </w:r>
+                      <w:r>
+                        <w:tab/>
+                      </w:r>
+                      <w:r>
+                        <w:tab/>
+                      </w:r>
+                      <w:r>
+                        <w:rPr>
+                          <w:highlight w:val="red"/>
+                        </w:rPr>
+                        <w:sym w:font="Wingdings" w:char="F0DF"/>
+                      </w:r>
+                      <w:r>
+                        <w:rPr>
+                          <w:highlight w:val="red"/>
+                        </w:rPr>
+                        <w:t xml:space="preserve"> MUSS DAS PUBLIC??</w:t>
+                      </w:r>
+                    </w:p>
+                    <w:p>
+                      <w:r>
+                        <w:t>3</w:t>
+                      </w:r>
+                      <w:r>
+                        <w:tab/>
+                        <w:t>{</w:t>
+                      </w:r>
+                    </w:p>
+                    <w:p>
+                      <w:r>
+                        <w:t>4</w:t>
+                      </w:r>
+                      <w:r>
+                        <w:tab/>
+                      </w:r>
+                      <w:r>
+                        <w:tab/>
+                      </w:r>
+                      <w:r>
+                        <w:t xml:space="preserve">Random r = </w:t>
+                      </w:r>
+                      <w:proofErr w:type="spellStart"/>
+                      <w:r>
+                        <w:t>new</w:t>
+                      </w:r>
+                      <w:proofErr w:type="spellEnd"/>
+                      <w:r>
+                        <w:t xml:space="preserve"> Random();</w:t>
+                      </w:r>
+                    </w:p>
+                    <w:p>
+                      <w:r>
+                        <w:t>5</w:t>
+                      </w:r>
+                      <w:r>
+                        <w:tab/>
+                      </w:r>
+                      <w:r>
+                        <w:tab/>
+                      </w:r>
+                      <w:r>
+                        <w:t xml:space="preserve">Bewegungsnummer= </w:t>
+                      </w:r>
+                      <w:proofErr w:type="spellStart"/>
+                      <w:r>
+                        <w:t>r.Next</w:t>
+                      </w:r>
+                      <w:proofErr w:type="spellEnd"/>
+                      <w:r>
+                        <w:t>(1, 2);</w:t>
+                      </w:r>
+                      <w:r>
+                        <w:tab/>
+                      </w:r>
+                      <w:r>
+                        <w:tab/>
+                      </w:r>
+                      <w:r>
+                        <w:tab/>
+                      </w:r>
+                      <w:r>
+                        <w:rPr>
+                          <w:highlight w:val="red"/>
+                          <w:lang w:val="en-US"/>
+                        </w:rPr>
+                        <w:sym w:font="Wingdings" w:char="F0DF"/>
+                      </w:r>
+                      <w:r>
+                        <w:rPr>
+                          <w:highlight w:val="red"/>
+                        </w:rPr>
+                        <w:t xml:space="preserve"> ANPASSEN!!!!!!!!!!!!!!!!!!!</w:t>
+                      </w:r>
+                    </w:p>
+                    <w:p>
+                      <w:r>
+                        <w:t>6</w:t>
+                      </w:r>
+                      <w:r>
+                        <w:tab/>
+                      </w:r>
+                      <w:r>
+                        <w:tab/>
+                      </w:r>
+                      <w:r>
+                        <w:t>Bewegung();</w:t>
+                      </w:r>
+                    </w:p>
+                    <w:p>
+                      <w:r>
+                        <w:t>7</w:t>
+                      </w:r>
+                      <w:r>
+                        <w:tab/>
+                        <w:t>}</w:t>
+                      </w:r>
+                    </w:p>
+                    <w:p>
+                      <w:r>
+                        <w:t>8</w:t>
+                      </w:r>
+                      <w:r>
+                        <w:tab/>
+                      </w:r>
+                      <w:proofErr w:type="spellStart"/>
+                      <w:r>
+                        <w:t>public</w:t>
+                      </w:r>
+                      <w:proofErr w:type="spellEnd"/>
+                      <w:r>
+                        <w:t xml:space="preserve"> </w:t>
+                      </w:r>
+                      <w:proofErr w:type="spellStart"/>
+                      <w:r>
+                        <w:t>void</w:t>
+                      </w:r>
+                      <w:proofErr w:type="spellEnd"/>
+                      <w:r>
+                        <w:t xml:space="preserve"> Bewegung()</w:t>
+                      </w:r>
+                      <w:r>
+                        <w:tab/>
+                      </w:r>
+                      <w:r>
+                        <w:tab/>
+                      </w:r>
+                      <w:r>
+                        <w:tab/>
+                      </w:r>
+                      <w:r>
+                        <w:tab/>
+                      </w:r>
+                      <w:r>
+                        <w:tab/>
+                      </w:r>
+                      <w:r>
+                        <w:rPr>
+                          <w:highlight w:val="red"/>
+                        </w:rPr>
+                        <w:sym w:font="Wingdings" w:char="F0DF"/>
+                      </w:r>
+                      <w:r>
+                        <w:rPr>
+                          <w:highlight w:val="red"/>
+                        </w:rPr>
+                        <w:t xml:space="preserve"> MUSS DAS PUBLIC??</w:t>
+                      </w:r>
+                    </w:p>
+                    <w:p>
+                      <w:r>
+                        <w:t>9</w:t>
+                      </w:r>
+                      <w:r>
+                        <w:tab/>
+                        <w:t>{</w:t>
+                      </w:r>
+                    </w:p>
+                    <w:p>
+                      <w:r>
+                        <w:t>10</w:t>
+                      </w:r>
+                      <w:r>
+                        <w:tab/>
+                      </w:r>
+                      <w:r>
+                        <w:tab/>
+                        <w:t>//…</w:t>
+                      </w:r>
+                    </w:p>
+                    <w:p>
+                      <w:r>
+                        <w:t>11</w:t>
+                      </w:r>
+                      <w:r>
+                        <w:tab/>
+                      </w:r>
+                      <w:r>
+                        <w:tab/>
+                      </w:r>
+                      <w:proofErr w:type="spellStart"/>
+                      <w:r>
+                        <w:t>switch</w:t>
+                      </w:r>
+                      <w:proofErr w:type="spellEnd"/>
+                      <w:r>
+                        <w:t xml:space="preserve"> (Bewegungsnummer)</w:t>
+                      </w:r>
+                    </w:p>
+                    <w:p>
+                      <w:r>
+                        <w:t>12</w:t>
+                      </w:r>
+                      <w:r>
+                        <w:tab/>
+                      </w:r>
+                      <w:r>
+                        <w:tab/>
+                        <w:t>{</w:t>
+                      </w:r>
+                    </w:p>
+                    <w:p>
+                      <w:r>
+                        <w:t>13</w:t>
+                      </w:r>
+                      <w:r>
+                        <w:tab/>
+                      </w:r>
+                      <w:r>
+                        <w:tab/>
+                      </w:r>
+                      <w:r>
+                        <w:tab/>
+                      </w:r>
+                      <w:proofErr w:type="spellStart"/>
+                      <w:r>
+                        <w:t>case</w:t>
+                      </w:r>
+                      <w:proofErr w:type="spellEnd"/>
+                      <w:r>
+                        <w:t xml:space="preserve"> 1:</w:t>
+                      </w:r>
+                    </w:p>
+                    <w:p>
+                      <w:r>
+                        <w:t>14</w:t>
+                      </w:r>
+                      <w:r>
+                        <w:tab/>
+                      </w:r>
+                      <w:r>
+                        <w:tab/>
+                      </w:r>
+                      <w:r>
+                        <w:tab/>
+                      </w:r>
+                      <w:r>
+                        <w:tab/>
+                        <w:t>//Bewegung 1</w:t>
+                      </w:r>
+                    </w:p>
+                    <w:p>
+                      <w:r>
+                        <w:t>15</w:t>
+                      </w:r>
+                      <w:r>
+                        <w:tab/>
+                      </w:r>
+                      <w:r>
+                        <w:tab/>
+                      </w:r>
+                      <w:r>
+                        <w:tab/>
+                      </w:r>
+                      <w:r>
+                        <w:tab/>
+                        <w:t>break;</w:t>
+                      </w:r>
+                    </w:p>
+                    <w:p>
+                      <w:r>
+                        <w:t>16</w:t>
+                      </w:r>
+                      <w:r>
+                        <w:tab/>
+                      </w:r>
+                      <w:r>
+                        <w:tab/>
+                      </w:r>
+                      <w:r>
+                        <w:tab/>
+                      </w:r>
+                      <w:proofErr w:type="spellStart"/>
+                      <w:r>
+                        <w:t>case</w:t>
+                      </w:r>
+                      <w:proofErr w:type="spellEnd"/>
+                      <w:r>
+                        <w:t xml:space="preserve"> 2:</w:t>
+                      </w:r>
+                    </w:p>
+                    <w:p>
+                      <w:r>
+                        <w:t>17</w:t>
+                      </w:r>
+                      <w:r>
+                        <w:tab/>
+                      </w:r>
+                      <w:r>
+                        <w:tab/>
+                      </w:r>
+                      <w:r>
+                        <w:tab/>
+                      </w:r>
+                      <w:r>
+                        <w:tab/>
+                        <w:t>//Bewegung 2</w:t>
+                      </w:r>
+                    </w:p>
+                    <w:p>
+                      <w:r>
+                        <w:t>18</w:t>
+                      </w:r>
+                      <w:r>
+                        <w:tab/>
+                      </w:r>
+                      <w:r>
+                        <w:tab/>
+                      </w:r>
+                      <w:r>
+                        <w:tab/>
+                      </w:r>
+                      <w:r>
+                        <w:tab/>
+                        <w:t>break;</w:t>
+                      </w:r>
+                    </w:p>
+                    <w:p>
+                      <w:r>
+                        <w:t>19</w:t>
+                      </w:r>
+                      <w:r>
+                        <w:tab/>
+                      </w:r>
+                      <w:r>
+                        <w:tab/>
+                      </w:r>
+                      <w:r>
+                        <w:tab/>
+                        <w:t>//…</w:t>
+                      </w:r>
+                    </w:p>
+                    <w:p>
+                      <w:r>
+                        <w:t>20</w:t>
+                      </w:r>
+                      <w:r>
+                        <w:tab/>
+                      </w:r>
+                      <w:r>
+                        <w:tab/>
+                      </w:r>
+                      <w:r>
+                        <w:tab/>
+                      </w:r>
+                      <w:proofErr w:type="spellStart"/>
+                      <w:r>
+                        <w:t>case</w:t>
+                      </w:r>
+                      <w:proofErr w:type="spellEnd"/>
+                      <w:r>
+                        <w:t xml:space="preserve"> 10:</w:t>
+                      </w:r>
+                      <w:r>
+                        <w:tab/>
+                      </w:r>
+                      <w:r>
+                        <w:tab/>
+                      </w:r>
+                      <w:r>
+                        <w:tab/>
+                      </w:r>
+                      <w:r>
+                        <w:tab/>
+                      </w:r>
+                      <w:r>
+                        <w:tab/>
+                      </w:r>
+                      <w:r>
+                        <w:tab/>
+                      </w:r>
+                      <w:r>
+                        <w:rPr>
+                          <w:highlight w:val="red"/>
+                          <w:lang w:val="en-US"/>
+                        </w:rPr>
+                        <w:sym w:font="Wingdings" w:char="F0DF"/>
+                      </w:r>
+                      <w:r>
+                        <w:rPr>
+                          <w:highlight w:val="red"/>
+                        </w:rPr>
+                        <w:t xml:space="preserve"> ANPASSEN!!!!!!!!!!!!!!!!!!!</w:t>
+                      </w:r>
+                    </w:p>
+                    <w:p>
+                      <w:r>
+                        <w:t>21</w:t>
+                      </w:r>
+                      <w:r>
+                        <w:tab/>
+                      </w:r>
+                      <w:r>
+                        <w:tab/>
+                      </w:r>
+                      <w:r>
+                        <w:tab/>
+                      </w:r>
+                      <w:r>
+                        <w:tab/>
+                        <w:t>//Bewegung 10</w:t>
+                      </w:r>
+                    </w:p>
+                    <w:p>
+                      <w:r>
+                        <w:t>22</w:t>
+                      </w:r>
+                      <w:r>
+                        <w:tab/>
+                      </w:r>
+                      <w:r>
+                        <w:tab/>
+                      </w:r>
+                      <w:r>
+                        <w:tab/>
+                      </w:r>
+                      <w:r>
+                        <w:tab/>
+                        <w:t>break;</w:t>
+                      </w:r>
+                    </w:p>
+                    <w:p>
+                      <w:r>
+                        <w:t>2</w:t>
+                      </w:r>
+                      <w:r>
+                        <w:t>3</w:t>
+                      </w:r>
+                      <w:r>
+                        <w:tab/>
+                      </w:r>
+                      <w:r>
+                        <w:tab/>
+                        <w:t>}</w:t>
+                      </w:r>
+                    </w:p>
+                    <w:p>
+                      <w:r>
+                        <w:t>21</w:t>
+                      </w:r>
+                      <w:r>
+                        <w:tab/>
+                        <w:t>}</w:t>
+                      </w:r>
+                    </w:p>
+                  </w:txbxContent>
+                </v:textbox>
+                <w10:anchorlock/>
+              </v:shape>
+            </w:pict>
+          </mc:Fallback>
+        </mc:AlternateContent>
+      </w:r>
+    </w:p>
+    <w:p/>
+    <w:p>
+      <w:r>
+        <w:t xml:space="preserve">In der ersten Zeile wird eine </w:t>
+      </w:r>
+      <w:proofErr w:type="spellStart"/>
+      <w:r>
+        <w:t>int</w:t>
+      </w:r>
+      <w:proofErr w:type="spellEnd"/>
+      <w:r>
+        <w:t>-Zahl</w:t>
+      </w:r>
+      <w:r>
+        <w:t xml:space="preserve"> Bewegungsnummer</w:t>
+      </w:r>
       <w:r>
         <w:t xml:space="preserve"> </w:t>
       </w:r>
       <w:r>
-        <w:t>–</w:t>
-      </w:r>
-      <w:r>
-        <w:t xml:space="preserve"> Karo</w:t>
-      </w:r>
-    </w:p>
+        <w:t xml:space="preserve">definiert. Von außen wird die Methode </w:t>
+      </w:r>
+      <w:r>
+        <w:t>„</w:t>
+      </w:r>
+      <w:proofErr w:type="spellStart"/>
+      <w:r>
+        <w:t>Bewegung_erzeugen</w:t>
+      </w:r>
+      <w:proofErr w:type="spellEnd"/>
+      <w:r>
+        <w:t>()</w:t>
+      </w:r>
+      <w:r>
+        <w:t xml:space="preserve">“ aufgerufen, welche eine zufällige Zahl bestimmt um somit eine zufällige Bewegung auszuwählen. In Zeile 4 wird die Zufallsklasse initialisiert und anschließend eine zufällige Zahl zwischen 1 und </w:t>
+      </w:r>
+      <w:commentRangeStart w:id="137"/>
+      <w:r>
+        <w:t xml:space="preserve">XXX </w:t>
+      </w:r>
+      <w:commentRangeEnd w:id="137"/>
+      <w:r>
+        <w:rPr>
+          <w:rStyle w:val="Kommentarzeichen"/>
+        </w:rPr>
+        <w:commentReference w:id="137"/>
+      </w:r>
+      <w:r>
+        <w:t xml:space="preserve">in der Variable </w:t>
+      </w:r>
+      <w:r>
+        <w:t>Bewegungsnummer</w:t>
+      </w:r>
+      <w:r>
+        <w:t xml:space="preserve"> gespeichert.</w:t>
+      </w:r>
+      <w:r>
+        <w:t xml:space="preserve"> Danach wird in die Methode „Bewegen()“ gesprungen. Ab Zeile 11 </w:t>
+      </w:r>
+      <w:r>
+        <w:t xml:space="preserve">erfolgt dann eine </w:t>
+      </w:r>
+      <w:proofErr w:type="spellStart"/>
+      <w:r>
+        <w:t>switch</w:t>
+      </w:r>
+      <w:proofErr w:type="spellEnd"/>
+      <w:r>
+        <w:t xml:space="preserve">-Anweisung mit der Übergabe der vorherigen Zufallszahl Bewegungsnummer. </w:t>
+      </w:r>
+      <w:r>
+        <w:lastRenderedPageBreak/>
+        <w:t>Wurde beispielsweise durch die Random-Funktion Bewegungsnummer=6 gesetzt, dann wird auch die sechste Bewegung ausgeführt.</w:t>
+      </w:r>
+    </w:p>
+    <w:p/>
     <w:p>
       <w:pPr>
         <w:pStyle w:val="berschrift3"/>
       </w:pPr>
       <w:r>
-        <w:t>Berechnung Winkel Kinect</w:t>
-      </w:r>
-    </w:p>
+        <w:t>Bewegung wiederholen</w:t>
+      </w:r>
+    </w:p>
+    <w:p>
+      <w:r>
+        <w:t xml:space="preserve">Möchte der Spieler, dass </w:t>
+      </w:r>
+      <w:proofErr w:type="spellStart"/>
+      <w:r>
+        <w:t>Nao</w:t>
+      </w:r>
+      <w:proofErr w:type="spellEnd"/>
+      <w:r>
+        <w:t xml:space="preserve"> nochmals die letzte Bewegung vorführt, muss er den Button „Bewegung </w:t>
+      </w:r>
+      <w:proofErr w:type="spellStart"/>
+      <w:r>
+        <w:t>wdh</w:t>
+      </w:r>
+      <w:proofErr w:type="spellEnd"/>
+      <w:r>
+        <w:t xml:space="preserve">.“ betätigen. </w:t>
+      </w:r>
+      <w:r>
+        <w:t xml:space="preserve">Dieser Fall ist ähnlich zu dem Fall aus Kapitel 4.2.1, bei dem eine zufällige Bewegung ausgeführt wurde. Da sich die </w:t>
+      </w:r>
+      <w:proofErr w:type="spellStart"/>
+      <w:r>
+        <w:t>int</w:t>
+      </w:r>
+      <w:proofErr w:type="spellEnd"/>
+      <w:r>
+        <w:t>-Zahl Bewegungsnummer seit dem letzten Aufruf nicht mehr geändert hat, ist der Ablauf einfach und es muss nur die Methode „</w:t>
+      </w:r>
+      <w:r>
+        <w:t>Bewegung()</w:t>
+      </w:r>
+      <w:r>
+        <w:t xml:space="preserve">“ ausgeführt werden (vergleiche </w:t>
+      </w:r>
+      <w:commentRangeStart w:id="138"/>
+      <w:r>
+        <w:t>Abbildung XXX</w:t>
+      </w:r>
+      <w:commentRangeEnd w:id="138"/>
+      <w:r>
+        <w:rPr>
+          <w:rStyle w:val="Kommentarzeichen"/>
+        </w:rPr>
+        <w:commentReference w:id="138"/>
+      </w:r>
+      <w:r>
+        <w:t xml:space="preserve">). Die Bewegungsnummer ist noch identische und deshalb wird nochmals die identische Bewegung von </w:t>
+      </w:r>
+      <w:proofErr w:type="spellStart"/>
+      <w:r>
+        <w:t>Nao</w:t>
+      </w:r>
+      <w:proofErr w:type="spellEnd"/>
+      <w:r>
+        <w:t xml:space="preserve"> ausgeführt.</w:t>
+      </w:r>
+    </w:p>
+    <w:p/>
     <w:p>
       <w:pPr>
         <w:pStyle w:val="berschrift3"/>
       </w:pPr>
       <w:r>
-        <w:t xml:space="preserve">Vergleich Winkel Kinect &lt;-&gt; </w:t>
+        <w:t xml:space="preserve">Speicherung Winkel vom </w:t>
       </w:r>
       <w:proofErr w:type="spellStart"/>
       <w:r>
         <w:t>Nao</w:t>
       </w:r>
       <w:proofErr w:type="spellEnd"/>
-    </w:p>
-    <w:p>
-      <w:pPr>
-        <w:pStyle w:val="berschrift3"/>
-      </w:pPr>
-      <w:bookmarkStart w:id="133" w:name="_Toc382747464"/>
-      <w:r>
-        <w:t>Schwierigkeitsgrade</w:t>
-      </w:r>
-      <w:bookmarkEnd w:id="133"/>
-    </w:p>
-    <w:p>
-      <w:r>
-        <w:t xml:space="preserve">Die Schwierigkeitsgrade werden mit der prozentualen Übereinstimmung realisiert. </w:t>
-      </w:r>
     </w:p>
     <w:p/>
     <w:p/>
@@ -10042,11 +13427,88 @@
       <w:pPr>
         <w:pStyle w:val="berschrift2"/>
       </w:pPr>
-      <w:bookmarkStart w:id="134" w:name="_Toc382747467"/>
+      <w:bookmarkStart w:id="139" w:name="_Toc382747466"/>
+      <w:r>
+        <w:t>Kinect</w:t>
+      </w:r>
+      <w:bookmarkEnd w:id="139"/>
+      <w:r>
+        <w:t xml:space="preserve"> </w:t>
+      </w:r>
+      <w:r>
+        <w:t>–</w:t>
+      </w:r>
+      <w:r>
+        <w:t xml:space="preserve"> Karo</w:t>
+      </w:r>
+    </w:p>
+    <w:p>
+      <w:pPr>
+        <w:pStyle w:val="berschrift3"/>
+      </w:pPr>
+      <w:r>
+        <w:t>Berechnung Winkel Kinect</w:t>
+      </w:r>
+    </w:p>
+    <w:p>
+      <w:pPr>
+        <w:pStyle w:val="berschrift3"/>
+      </w:pPr>
+      <w:r>
+        <w:t xml:space="preserve">Vergleich Winkel Kinect &lt;-&gt; </w:t>
+      </w:r>
+      <w:proofErr w:type="spellStart"/>
+      <w:r>
+        <w:t>Nao</w:t>
+      </w:r>
+      <w:proofErr w:type="spellEnd"/>
+    </w:p>
+    <w:p>
+      <w:pPr>
+        <w:pStyle w:val="berschrift3"/>
+      </w:pPr>
+      <w:bookmarkStart w:id="140" w:name="_Toc382747464"/>
+      <w:r>
+        <w:t>Schwierigkeitsgrade</w:t>
+      </w:r>
+      <w:bookmarkEnd w:id="140"/>
+    </w:p>
+    <w:p>
+      <w:r>
+        <w:t xml:space="preserve">Die Schwierigkeitsgrade werden mit der prozentualen Übereinstimmung realisiert. </w:t>
+      </w:r>
+    </w:p>
+    <w:p>
+      <w:pPr>
+        <w:pStyle w:val="berschrift3"/>
+      </w:pPr>
+      <w:commentRangeStart w:id="141"/>
+      <w:r>
+        <w:t>Timer</w:t>
+      </w:r>
+      <w:commentRangeEnd w:id="141"/>
+      <w:r>
+        <w:rPr>
+          <w:rStyle w:val="Kommentarzeichen"/>
+          <w:rFonts w:eastAsia="Times New Roman"/>
+          <w:b w:val="0"/>
+          <w:bCs w:val="0"/>
+          <w:color w:val="auto"/>
+        </w:rPr>
+        <w:commentReference w:id="141"/>
+      </w:r>
+    </w:p>
+    <w:p/>
+    <w:p/>
+    <w:p>
+      <w:pPr>
+        <w:pStyle w:val="berschrift2"/>
+      </w:pPr>
+      <w:bookmarkStart w:id="142" w:name="_Toc382747467"/>
       <w:r>
         <w:t>GUI</w:t>
       </w:r>
-      <w:bookmarkEnd w:id="134"/>
+      <w:bookmarkEnd w:id="142"/>
       <w:r>
         <w:t xml:space="preserve"> - Karo</w:t>
       </w:r>
@@ -10055,16 +13517,16 @@
       <w:r>
         <w:t xml:space="preserve">Die GUI wie in </w:t>
       </w:r>
-      <w:commentRangeStart w:id="135"/>
+      <w:commentRangeStart w:id="143"/>
       <w:r>
         <w:t xml:space="preserve">XXX </w:t>
       </w:r>
-      <w:commentRangeEnd w:id="135"/>
+      <w:commentRangeEnd w:id="143"/>
       <w:r>
         <w:rPr>
           <w:rStyle w:val="Kommentarzeichen"/>
         </w:rPr>
-        <w:commentReference w:id="135"/>
+        <w:commentReference w:id="143"/>
       </w:r>
       <w:r>
         <w:t xml:space="preserve">zu sehen besteht aus der Ansicht von der </w:t>
@@ -10087,6 +13549,7 @@
         </w:numPr>
       </w:pPr>
       <w:r>
+        <w:lastRenderedPageBreak/>
         <w:t>„Neue Bewegung“</w:t>
       </w:r>
     </w:p>
@@ -10166,16 +13629,16 @@
       <w:r>
         <w:t xml:space="preserve">Während der Spieler die Bewegung nachmacht, geht der Roboter in die </w:t>
       </w:r>
-      <w:commentRangeStart w:id="136"/>
+      <w:commentRangeStart w:id="144"/>
       <w:r>
         <w:t xml:space="preserve">Ausgangsposition </w:t>
       </w:r>
-      <w:commentRangeEnd w:id="136"/>
+      <w:commentRangeEnd w:id="144"/>
       <w:r>
         <w:rPr>
           <w:rStyle w:val="Kommentarzeichen"/>
         </w:rPr>
-        <w:commentReference w:id="136"/>
+        <w:commentReference w:id="144"/>
       </w:r>
       <w:r>
         <w:t xml:space="preserve">zurück und </w:t>
@@ -10207,12 +13670,11 @@
       <w:pPr>
         <w:pStyle w:val="berschrift2"/>
       </w:pPr>
-      <w:bookmarkStart w:id="137" w:name="_Toc382747468"/>
-      <w:r>
-        <w:lastRenderedPageBreak/>
+      <w:bookmarkStart w:id="145" w:name="_Toc382747468"/>
+      <w:r>
         <w:t>Test</w:t>
       </w:r>
-      <w:bookmarkEnd w:id="137"/>
+      <w:bookmarkEnd w:id="145"/>
       <w:r>
         <w:t xml:space="preserve"> (Zunächst mal noch nicht)</w:t>
       </w:r>
@@ -10263,12 +13725,12 @@
       <w:pPr>
         <w:pStyle w:val="berschrift1"/>
       </w:pPr>
-      <w:bookmarkStart w:id="138" w:name="_Toc382747469"/>
+      <w:bookmarkStart w:id="146" w:name="_Toc382747469"/>
       <w:r>
         <w:lastRenderedPageBreak/>
         <w:t>Fazit</w:t>
       </w:r>
-      <w:bookmarkEnd w:id="138"/>
+      <w:bookmarkEnd w:id="146"/>
       <w:r>
         <w:t xml:space="preserve"> </w:t>
       </w:r>
@@ -10326,17 +13788,17 @@
       <w:pPr>
         <w:pStyle w:val="Vorspann"/>
       </w:pPr>
-      <w:bookmarkStart w:id="140" w:name="_Toc333403733"/>
-      <w:bookmarkStart w:id="141" w:name="_Toc382747470"/>
-      <w:bookmarkStart w:id="142" w:name="_Toc262116062"/>
+      <w:bookmarkStart w:id="148" w:name="_Toc333403733"/>
+      <w:bookmarkStart w:id="149" w:name="_Toc382747470"/>
+      <w:bookmarkStart w:id="150" w:name="_Toc262116062"/>
       <w:bookmarkEnd w:id="54"/>
       <w:bookmarkEnd w:id="55"/>
       <w:r>
         <w:lastRenderedPageBreak/>
         <w:t>Literaturverzeichnis</w:t>
       </w:r>
-      <w:bookmarkEnd w:id="140"/>
-      <w:bookmarkEnd w:id="141"/>
+      <w:bookmarkEnd w:id="148"/>
+      <w:bookmarkEnd w:id="149"/>
     </w:p>
     <w:p>
       <w:pPr>
@@ -11224,7 +14686,7 @@
         </w:sdt>
       </w:sdtContent>
     </w:sdt>
-    <w:bookmarkEnd w:id="142"/>
+    <w:bookmarkEnd w:id="150"/>
     <w:p>
       <w:r>
         <w:t xml:space="preserve">Alle </w:t>
@@ -11394,7 +14856,7 @@
       </w:r>
     </w:p>
   </w:comment>
-  <w:comment w:id="57" w:author="Dennis" w:date="2014-04-08T15:41:00Z" w:initials="D">
+  <w:comment w:id="57" w:author="Dennis" w:date="2014-04-09T14:59:00Z" w:initials="D">
     <w:p>
       <w:pPr>
         <w:pStyle w:val="Kommentartext"/>
@@ -11497,6 +14959,10 @@
     <w:p>
       <w:pPr>
         <w:pStyle w:val="Kommentartext"/>
+        <w:pBdr>
+          <w:bottom w:val="single" w:sz="12" w:space="1" w:color="auto"/>
+          <w:between w:val="single" w:sz="12" w:space="1" w:color="auto"/>
+        </w:pBdr>
       </w:pPr>
       <w:r>
         <w:t xml:space="preserve">Vordefinierte Bewegungen (mit Bilder) wie z.B. </w:t>
@@ -11506,6 +14972,27 @@
         <w:t>StandInit</w:t>
       </w:r>
       <w:proofErr w:type="spellEnd"/>
+    </w:p>
+    <w:p>
+      <w:pPr>
+        <w:pStyle w:val="Kommentartext"/>
+      </w:pPr>
+      <w:proofErr w:type="spellStart"/>
+      <w:r>
+        <w:t>Blocking</w:t>
+      </w:r>
+      <w:proofErr w:type="spellEnd"/>
+      <w:r>
+        <w:t xml:space="preserve"> vs. Non-</w:t>
+      </w:r>
+      <w:proofErr w:type="spellStart"/>
+      <w:r>
+        <w:t>Blocking</w:t>
+      </w:r>
+      <w:proofErr w:type="spellEnd"/>
+      <w:r>
+        <w:t xml:space="preserve"> Calls</w:t>
+      </w:r>
     </w:p>
   </w:comment>
   <w:comment w:id="59" w:author="Karolin Edigkaufer" w:date="2014-03-16T13:46:00Z" w:initials="KE">
@@ -11863,7 +15350,7 @@
       </w:r>
     </w:p>
   </w:comment>
-  <w:comment w:id="129" w:author="Dennis" w:date="2014-04-09T12:36:00Z" w:initials="D">
+  <w:comment w:id="128" w:author="Dennis" w:date="2014-04-09T12:36:00Z" w:initials="D">
     <w:p>
       <w:pPr>
         <w:pStyle w:val="Kommentartext"/>
@@ -11914,7 +15401,7 @@
       </w:r>
     </w:p>
   </w:comment>
-  <w:comment w:id="130" w:author="Dennis" w:date="2014-04-09T12:37:00Z" w:initials="D">
+  <w:comment w:id="129" w:author="Dennis" w:date="2014-04-09T14:29:00Z" w:initials="D">
     <w:p>
       <w:pPr>
         <w:pStyle w:val="Kommentartext"/>
@@ -11926,30 +15413,33 @@
         <w:annotationRef/>
       </w:r>
       <w:r>
-        <w:t>Warum werden Threads benötigt??</w:t>
-      </w:r>
-    </w:p>
+        <w:t>Hier wird zum ersten Mal das Wort Timer verwendet. Erklären was Timer ist?</w:t>
+      </w:r>
+    </w:p>
+  </w:comment>
+  <w:comment w:id="130" w:author="Dennis" w:date="2014-04-09T14:27:00Z" w:initials="D">
     <w:p>
       <w:pPr>
         <w:pStyle w:val="Kommentartext"/>
       </w:pPr>
       <w:r>
-        <w:sym w:font="Wingdings" w:char="F0E0"/>
-      </w:r>
-      <w:r>
-        <w:t xml:space="preserve"> parallele Ausführung wie beispielsweise Timer runterzählen und GUI aktualisieren und gleichzeitig Bewegungen des Spielers aufnehmen und mit </w:t>
-      </w:r>
-      <w:proofErr w:type="spellStart"/>
-      <w:r>
-        <w:t>Nao</w:t>
-      </w:r>
-      <w:proofErr w:type="spellEnd"/>
-      <w:r>
-        <w:t xml:space="preserve"> vergleichen</w:t>
+        <w:rPr>
+          <w:rStyle w:val="Kommentarzeichen"/>
+        </w:rPr>
+        <w:annotationRef/>
+      </w:r>
+      <w:r>
+        <w:t>einf</w:t>
+      </w:r>
+      <w:r>
+        <w:t>ü</w:t>
+      </w:r>
+      <w:r>
+        <w:t>gen</w:t>
       </w:r>
     </w:p>
   </w:comment>
-  <w:comment w:id="135" w:author="Karolin Edigkaufer" w:date="2014-03-16T13:46:00Z" w:initials="KE">
+  <w:comment w:id="131" w:author="Dennis" w:date="2014-04-09T15:38:00Z" w:initials="D">
     <w:p>
       <w:pPr>
         <w:pStyle w:val="Kommentartext"/>
@@ -11961,11 +15451,126 @@
         <w:annotationRef/>
       </w:r>
       <w:r>
+        <w:t>Verweis einfügen (2ter PAP)</w:t>
+      </w:r>
+    </w:p>
+  </w:comment>
+  <w:comment w:id="132" w:author="Dennis" w:date="2014-04-09T15:05:00Z" w:initials="D">
+    <w:p>
+      <w:pPr>
+        <w:pStyle w:val="Kommentartext"/>
+      </w:pPr>
+      <w:r>
+        <w:rPr>
+          <w:rStyle w:val="Kommentarzeichen"/>
+        </w:rPr>
+        <w:annotationRef/>
+      </w:r>
+      <w:r>
+        <w:t xml:space="preserve">weiß nicht ob das so stimmt?? Michael fragen: </w:t>
+      </w:r>
+      <w:r>
+        <w:t>http://openbook.galileocomputing.de/visual_csharp_2010/visual_csharp_2010_11_002.htm</w:t>
+      </w:r>
+    </w:p>
+  </w:comment>
+  <w:comment w:id="133" w:author="Dennis" w:date="2014-04-09T15:56:00Z" w:initials="D">
+    <w:p>
+      <w:pPr>
+        <w:pStyle w:val="Kommentartext"/>
+      </w:pPr>
+      <w:r>
+        <w:rPr>
+          <w:rStyle w:val="Kommentarzeichen"/>
+        </w:rPr>
+        <w:annotationRef/>
+      </w:r>
+      <w:r>
+        <w:t>einfügen; 1ste PAP</w:t>
+      </w:r>
+    </w:p>
+  </w:comment>
+  <w:comment w:id="136" w:author="Dennis" w:date="2014-04-09T16:17:00Z" w:initials="D">
+    <w:p>
+      <w:pPr>
+        <w:pStyle w:val="Kommentartext"/>
+      </w:pPr>
+      <w:r>
+        <w:rPr>
+          <w:rStyle w:val="Kommentarzeichen"/>
+        </w:rPr>
+        <w:annotationRef/>
+      </w:r>
+      <w:r>
+        <w:t>einfügen</w:t>
+      </w:r>
+    </w:p>
+  </w:comment>
+  <w:comment w:id="137" w:author="Dennis" w:date="2014-04-09T16:38:00Z" w:initials="D">
+    <w:p>
+      <w:pPr>
+        <w:pStyle w:val="Kommentartext"/>
+      </w:pPr>
+      <w:r>
+        <w:rPr>
+          <w:rStyle w:val="Kommentarzeichen"/>
+        </w:rPr>
+        <w:annotationRef/>
+      </w:r>
+      <w:r>
+        <w:t>einfügen</w:t>
+      </w:r>
+    </w:p>
+  </w:comment>
+  <w:comment w:id="138" w:author="Dennis" w:date="2014-04-09T16:54:00Z" w:initials="D">
+    <w:p>
+      <w:pPr>
+        <w:pStyle w:val="Kommentartext"/>
+      </w:pPr>
+      <w:r>
+        <w:rPr>
+          <w:rStyle w:val="Kommentarzeichen"/>
+        </w:rPr>
+        <w:annotationRef/>
+      </w:r>
+      <w:r>
+        <w:t>anpassen</w:t>
+      </w:r>
+    </w:p>
+  </w:comment>
+  <w:comment w:id="141" w:author="Dennis" w:date="2014-04-09T14:30:00Z" w:initials="D">
+    <w:p>
+      <w:pPr>
+        <w:pStyle w:val="Kommentartext"/>
+      </w:pPr>
+      <w:r>
+        <w:rPr>
+          <w:rStyle w:val="Kommentarzeichen"/>
+        </w:rPr>
+        <w:annotationRef/>
+      </w:r>
+      <w:r>
+        <w:t>Kann ich ansonsten auch erklären?...</w:t>
+      </w:r>
+    </w:p>
+  </w:comment>
+  <w:comment w:id="143" w:author="Karolin Edigkaufer" w:date="2014-03-16T13:46:00Z" w:initials="KE">
+    <w:p>
+      <w:pPr>
+        <w:pStyle w:val="Kommentartext"/>
+      </w:pPr>
+      <w:r>
+        <w:rPr>
+          <w:rStyle w:val="Kommentarzeichen"/>
+        </w:rPr>
+        <w:annotationRef/>
+      </w:r>
+      <w:r>
         <w:t>Bild einfügen</w:t>
       </w:r>
     </w:p>
   </w:comment>
-  <w:comment w:id="136" w:author="Karolin Edigkaufer" w:date="2014-03-16T13:46:00Z" w:initials="KE">
+  <w:comment w:id="144" w:author="Karolin Edigkaufer" w:date="2014-03-16T13:46:00Z" w:initials="KE">
     <w:p>
       <w:pPr>
         <w:pStyle w:val="Kommentartext"/>
@@ -12156,7 +15761,7 @@
         <w:noProof/>
         <w:color w:val="A6A6A6" w:themeColor="background1" w:themeShade="A6"/>
       </w:rPr>
-      <w:t>VII</w:t>
+      <w:t>VIII</w:t>
     </w:r>
     <w:r>
       <w:rPr>
@@ -12322,7 +15927,7 @@
         <w:noProof/>
         <w:color w:val="A6A6A6" w:themeColor="background1" w:themeShade="A6"/>
       </w:rPr>
-      <w:t>17</w:t>
+      <w:t>23</w:t>
     </w:r>
     <w:r>
       <w:rPr>
@@ -12915,8 +16520,8 @@
         <w:t>Inhaltsverzeichnis</w:t>
       </w:r>
     </w:fldSimple>
-    <w:bookmarkStart w:id="139" w:name="_Toc262116031"/>
-    <w:bookmarkEnd w:id="139"/>
+    <w:bookmarkStart w:id="147" w:name="_Toc262116031"/>
+    <w:bookmarkEnd w:id="147"/>
   </w:p>
 </w:hdr>
 </file>
@@ -18257,6 +21862,11 @@
       <w:color w:val="000000" w:themeColor="text1"/>
     </w:rPr>
   </w:style>
+  <w:style w:type="character" w:customStyle="1" w:styleId="sentence">
+    <w:name w:val="sentence"/>
+    <w:basedOn w:val="Absatz-Standardschriftart"/>
+    <w:rsid w:val="00384420"/>
+  </w:style>
 </w:styles>
 </file>
 
@@ -21158,6 +24768,11 @@
       <w:iCs/>
       <w:color w:val="000000" w:themeColor="text1"/>
     </w:rPr>
+  </w:style>
+  <w:style w:type="character" w:customStyle="1" w:styleId="sentence">
+    <w:name w:val="sentence"/>
+    <w:basedOn w:val="Absatz-Standardschriftart"/>
+    <w:rsid w:val="00384420"/>
   </w:style>
 </w:styles>
 </file>
@@ -21746,11 +25361,47 @@
     </b:Author>
     <b:RefOrder>11</b:RefOrder>
   </b:Source>
+  <b:Source>
+    <b:Tag>Mic143</b:Tag>
+    <b:SourceType>InternetSite</b:SourceType>
+    <b:Guid>{7C886FEE-DF1A-4797-979E-09B60C3BDD82}</b:Guid>
+    <b:Title>ApartmentState-Enumeration</b:Title>
+    <b:Author>
+      <b:Author>
+        <b:Corporate>Microsoft</b:Corporate>
+      </b:Author>
+    </b:Author>
+    <b:ProductionCompany>Microsoft</b:ProductionCompany>
+    <b:YearAccessed>2014</b:YearAccessed>
+    <b:MonthAccessed>04</b:MonthAccessed>
+    <b:DayAccessed>09</b:DayAccessed>
+    <b:URL>http://msdn.microsoft.com/de-de/library/system.threading.apartmentstate.aspx</b:URL>
+    <b:RefOrder>17</b:RefOrder>
+  </b:Source>
+  <b:Source>
+    <b:Tag>Gal10</b:Tag>
+    <b:SourceType>InternetSite</b:SourceType>
+    <b:Guid>{6AE5DB17-A9CF-4C7B-91BA-7B654AECEB16}</b:Guid>
+    <b:Author>
+      <b:Author>
+        <b:Corporate>Galileo Computing</b:Corporate>
+      </b:Author>
+    </b:Author>
+    <b:Title>Multithreading mit der Klasse Thread</b:Title>
+    <b:ProductionCompany>Galileo Computing</b:ProductionCompany>
+    <b:Year>2010</b:Year>
+    <b:YearAccessed>2014</b:YearAccessed>
+    <b:MonthAccessed>04</b:MonthAccessed>
+    <b:DayAccessed>09</b:DayAccessed>
+    <b:URL>http://openbook.galileocomputing.de/visual_csharp_2010/visual_csharp_2010_11_002.htm#mj5eadcfd43437a62e48102a560638faea</b:URL>
+    <b:BookTitle>Visual C# 2010 - Das umfassende </b:BookTitle>
+    <b:RefOrder>18</b:RefOrder>
+  </b:Source>
 </b:Sources>
 </file>
 
 <file path=customXml/itemProps1.xml><?xml version="1.0" encoding="utf-8"?>
-<ds:datastoreItem xmlns:ds="http://schemas.openxmlformats.org/officeDocument/2006/customXml" ds:itemID="{D8B4342D-EC02-4AAA-B6AB-037CACD2E164}">
+<ds:datastoreItem xmlns:ds="http://schemas.openxmlformats.org/officeDocument/2006/customXml" ds:itemID="{A1F92E21-957F-4DA4-91BE-1331302ED2AC}">
   <ds:schemaRefs>
     <ds:schemaRef ds:uri="http://schemas.openxmlformats.org/officeDocument/2006/bibliography"/>
   </ds:schemaRefs>

</xml_diff>

<commit_message>
Studienarbeit_Nao.docx: Nao - Teil in den Grundlagen fertiggestellt :-)
</commit_message>
<xml_diff>
--- a/Studienarbeit_Nao.docx
+++ b/Studienarbeit_Nao.docx
@@ -6061,23 +6061,7 @@
         <w:fldChar w:fldCharType="begin"/>
       </w:r>
       <w:r>
-        <w:instrText xml:space="preserve"> XE "DHBW" \f "</w:instrText>
-      </w:r>
-      <w:proofErr w:type="spellStart"/>
-      <w:r>
-        <w:instrText>abk</w:instrText>
-      </w:r>
-      <w:proofErr w:type="spellEnd"/>
-      <w:r>
-        <w:instrText>" \t "Duale Hochschule Baden-</w:instrText>
-      </w:r>
-      <w:proofErr w:type="spellStart"/>
-      <w:r>
-        <w:instrText>Würrtemberg</w:instrText>
-      </w:r>
-      <w:proofErr w:type="spellEnd"/>
-      <w:r>
-        <w:instrText xml:space="preserve">" </w:instrText>
+        <w:instrText xml:space="preserve"> XE "DHBW" \f "abk" \t "Duale Hochschule Baden-Würrtemberg" </w:instrText>
       </w:r>
       <w:r>
         <w:fldChar w:fldCharType="end"/>
@@ -6261,18 +6245,18 @@
       <w:pPr>
         <w:pStyle w:val="berschrift1"/>
       </w:pPr>
-      <w:bookmarkStart w:id="16" w:name="_Ref346527342"/>
-      <w:bookmarkStart w:id="17" w:name="_Toc386030082"/>
+      <w:bookmarkStart w:id="16" w:name="_Toc386030082"/>
+      <w:bookmarkStart w:id="17" w:name="_Ref346527342"/>
       <w:r>
         <w:lastRenderedPageBreak/>
         <w:t>Grundlagen</w:t>
       </w:r>
-      <w:bookmarkEnd w:id="17"/>
+      <w:bookmarkEnd w:id="16"/>
       <w:r>
         <w:t xml:space="preserve"> </w:t>
       </w:r>
     </w:p>
-    <w:bookmarkEnd w:id="16"/>
+    <w:bookmarkEnd w:id="17"/>
     <w:p>
       <w:pPr>
         <w:rPr>
@@ -6551,15 +6535,7 @@
         <w:fldChar w:fldCharType="begin"/>
       </w:r>
       <w:r>
-        <w:instrText xml:space="preserve"> XE "SDK" \f "</w:instrText>
-      </w:r>
-      <w:proofErr w:type="spellStart"/>
-      <w:r>
-        <w:instrText>abk</w:instrText>
-      </w:r>
-      <w:proofErr w:type="spellEnd"/>
-      <w:r>
-        <w:instrText xml:space="preserve">" \t "Software Development Kit" </w:instrText>
+        <w:instrText xml:space="preserve"> XE "SDK" \f "abk" \t "Software Development Kit" </w:instrText>
       </w:r>
       <w:r>
         <w:fldChar w:fldCharType="end"/>
@@ -6871,27 +6847,14 @@
       <w:r>
         <w:t xml:space="preserve">Abb. </w:t>
       </w:r>
-      <w:r>
-        <w:fldChar w:fldCharType="begin"/>
-      </w:r>
-      <w:r>
-        <w:instrText xml:space="preserve"> SEQ Abb. \* ARABIC </w:instrText>
-      </w:r>
-      <w:r>
-        <w:fldChar w:fldCharType="separate"/>
-      </w:r>
-      <w:r>
-        <w:rPr>
-          <w:noProof/>
-        </w:rPr>
-        <w:t>1</w:t>
-      </w:r>
-      <w:r>
-        <w:rPr>
-          <w:noProof/>
-        </w:rPr>
-        <w:fldChar w:fldCharType="end"/>
-      </w:r>
+      <w:fldSimple w:instr=" SEQ Abb. \* ARABIC ">
+        <w:r>
+          <w:rPr>
+            <w:noProof/>
+          </w:rPr>
+          <w:t>1</w:t>
+        </w:r>
+      </w:fldSimple>
       <w:bookmarkEnd w:id="22"/>
       <w:r>
         <w:t xml:space="preserve">: Die Sensoren der Kinect </w:t>
@@ -7010,15 +6973,7 @@
         <w:fldChar w:fldCharType="begin"/>
       </w:r>
       <w:r>
-        <w:instrText xml:space="preserve"> XE "VGA" \f "</w:instrText>
-      </w:r>
-      <w:proofErr w:type="spellStart"/>
-      <w:r>
-        <w:instrText>abk</w:instrText>
-      </w:r>
-      <w:proofErr w:type="spellEnd"/>
-      <w:r>
-        <w:instrText xml:space="preserve">" \t "Video Graphics Array" </w:instrText>
+        <w:instrText xml:space="preserve"> XE "VGA" \f "abk" \t "Video Graphics Array" </w:instrText>
       </w:r>
       <w:r>
         <w:fldChar w:fldCharType="end"/>
@@ -7165,27 +7120,14 @@
       <w:r>
         <w:t xml:space="preserve">Abb. </w:t>
       </w:r>
-      <w:r>
-        <w:fldChar w:fldCharType="begin"/>
-      </w:r>
-      <w:r>
-        <w:instrText xml:space="preserve"> SEQ Abb. \* ARABIC </w:instrText>
-      </w:r>
-      <w:r>
-        <w:fldChar w:fldCharType="separate"/>
-      </w:r>
-      <w:r>
-        <w:rPr>
-          <w:noProof/>
-        </w:rPr>
-        <w:t>2</w:t>
-      </w:r>
-      <w:r>
-        <w:rPr>
-          <w:noProof/>
-        </w:rPr>
-        <w:fldChar w:fldCharType="end"/>
-      </w:r>
+      <w:fldSimple w:instr=" SEQ Abb. \* ARABIC ">
+        <w:r>
+          <w:rPr>
+            <w:noProof/>
+          </w:rPr>
+          <w:t>2</w:t>
+        </w:r>
+      </w:fldSimple>
       <w:r>
         <w:t xml:space="preserve">: Skeleton mit 20 Punkten </w:t>
       </w:r>
@@ -7542,24 +7484,14 @@
       <w:r>
         <w:t xml:space="preserve">Abb. </w:t>
       </w:r>
-      <w:r>
-        <w:fldChar w:fldCharType="begin"/>
-      </w:r>
-      <w:r>
-        <w:instrText xml:space="preserve"> SEQ Abb. \* ARABIC </w:instrText>
-      </w:r>
-      <w:r>
-        <w:fldChar w:fldCharType="separate"/>
-      </w:r>
-      <w:r>
-        <w:rPr>
-          <w:noProof/>
-        </w:rPr>
-        <w:t>3</w:t>
-      </w:r>
-      <w:r>
-        <w:fldChar w:fldCharType="end"/>
-      </w:r>
+      <w:fldSimple w:instr=" SEQ Abb. \* ARABIC ">
+        <w:r>
+          <w:rPr>
+            <w:noProof/>
+          </w:rPr>
+          <w:t>3</w:t>
+        </w:r>
+      </w:fldSimple>
       <w:r>
         <w:t>: Kinect Developer Toolkit</w:t>
       </w:r>
@@ -7737,11 +7669,13 @@
       </w:pPr>
       <w:bookmarkStart w:id="29" w:name="_Ref381795262"/>
       <w:bookmarkStart w:id="30" w:name="_Toc386030087"/>
-      <w:commentRangeStart w:id="31"/>
+      <w:bookmarkStart w:id="31" w:name="_GoBack"/>
+      <w:bookmarkEnd w:id="31"/>
+      <w:commentRangeStart w:id="32"/>
       <w:r>
         <w:t>Winkel</w:t>
       </w:r>
-      <w:commentRangeEnd w:id="31"/>
+      <w:commentRangeEnd w:id="32"/>
       <w:r>
         <w:rPr>
           <w:rStyle w:val="Kommentarzeichen"/>
@@ -7750,7 +7684,7 @@
           <w:bCs w:val="0"/>
           <w:color w:val="auto"/>
         </w:rPr>
-        <w:commentReference w:id="31"/>
+        <w:commentReference w:id="32"/>
       </w:r>
     </w:p>
     <w:p/>
@@ -7783,8 +7717,8 @@
       <w:r>
         <w:t xml:space="preserve"> Roboter</w:t>
       </w:r>
-      <w:bookmarkStart w:id="32" w:name="_Toc262116040"/>
-      <w:bookmarkStart w:id="33" w:name="_Toc333403709"/>
+      <w:bookmarkStart w:id="33" w:name="_Toc262116040"/>
+      <w:bookmarkStart w:id="34" w:name="_Toc333403709"/>
       <w:bookmarkEnd w:id="29"/>
       <w:bookmarkEnd w:id="30"/>
     </w:p>
@@ -7951,13 +7885,13 @@
       <w:pPr>
         <w:pStyle w:val="berschrift3"/>
       </w:pPr>
-      <w:bookmarkStart w:id="34" w:name="_Toc386030088"/>
-      <w:commentRangeStart w:id="35"/>
+      <w:bookmarkStart w:id="35" w:name="_Toc386030088"/>
+      <w:commentRangeStart w:id="36"/>
       <w:proofErr w:type="spellStart"/>
       <w:r>
         <w:t>Nao</w:t>
       </w:r>
-      <w:commentRangeEnd w:id="35"/>
+      <w:commentRangeEnd w:id="36"/>
       <w:proofErr w:type="spellEnd"/>
       <w:r>
         <w:rPr>
@@ -7967,9 +7901,9 @@
           <w:bCs w:val="0"/>
           <w:color w:val="auto"/>
         </w:rPr>
-        <w:commentReference w:id="35"/>
-      </w:r>
-      <w:bookmarkEnd w:id="34"/>
+        <w:commentReference w:id="36"/>
+      </w:r>
+      <w:bookmarkEnd w:id="35"/>
     </w:p>
     <w:p>
       <w:proofErr w:type="spellStart"/>
@@ -8086,11 +8020,11 @@
       <w:pPr>
         <w:pStyle w:val="berschrift4"/>
       </w:pPr>
-      <w:bookmarkStart w:id="36" w:name="_Toc386030089"/>
+      <w:bookmarkStart w:id="37" w:name="_Toc386030089"/>
       <w:r>
         <w:t>Hardware</w:t>
       </w:r>
-      <w:bookmarkEnd w:id="36"/>
+      <w:bookmarkEnd w:id="37"/>
     </w:p>
     <w:p>
       <w:r>
@@ -8169,6 +8103,48 @@
       <w:r>
         <w:t>.</w:t>
       </w:r>
+      <w:r>
+        <w:t xml:space="preserve"> Über </w:t>
+      </w:r>
+      <w:proofErr w:type="gramStart"/>
+      <w:r>
+        <w:t>seine</w:t>
+      </w:r>
+      <w:proofErr w:type="gramEnd"/>
+      <w:r>
+        <w:t xml:space="preserve"> </w:t>
+      </w:r>
+      <w:r>
+        <w:t>Internet Protokoll (IP)</w:t>
+      </w:r>
+      <w:r>
+        <w:fldChar w:fldCharType="begin"/>
+      </w:r>
+      <w:r>
+        <w:instrText xml:space="preserve"> XE "IP" \f "abk" \t "Internet" Protokoll</w:instrText>
+      </w:r>
+      <w:r>
+        <w:fldChar w:fldCharType="end"/>
+      </w:r>
+      <w:r>
+        <w:t xml:space="preserve">-Adresse und den Port 9559 erreicht man den </w:t>
+      </w:r>
+      <w:proofErr w:type="spellStart"/>
+      <w:r>
+        <w:t>Nao</w:t>
+      </w:r>
+      <w:proofErr w:type="spellEnd"/>
+      <w:r>
+        <w:t xml:space="preserve">. Durch Eingabe der IP in den Browser, kann man noch einige Einstellungen, den </w:t>
+      </w:r>
+      <w:proofErr w:type="spellStart"/>
+      <w:r>
+        <w:t>Nao</w:t>
+      </w:r>
+      <w:proofErr w:type="spellEnd"/>
+      <w:r>
+        <w:t xml:space="preserve"> betreffend, vornehmen.</w:t>
+      </w:r>
     </w:p>
     <w:p>
       <w:r>
@@ -8252,105 +8228,93 @@
         <w:t xml:space="preserve">Beinbewegungen </w:t>
       </w:r>
       <w:r>
-        <w:t>der linken Seite, drei für Beinbewegungen</w:t>
-      </w:r>
-      <w:r>
-        <w:t xml:space="preserve"> der rechten Seite</w:t>
-      </w:r>
-      <w:r>
-        <w:t xml:space="preserve"> und</w:t>
-      </w:r>
+        <w:t xml:space="preserve">der linken Seite, drei für Beinbewegungen der rechten Seite und </w:t>
+      </w:r>
+      <w:r>
+        <w:t>zwei für den Kopf zuständig. Dabei gibt es</w:t>
+      </w:r>
+      <w:r>
+        <w:t xml:space="preserve"> vier</w:t>
+      </w:r>
+      <w:r>
+        <w:t xml:space="preserve"> unterschiedliche Arten von Motoren. </w:t>
+      </w:r>
+      <w:r>
+        <w:t xml:space="preserve">Für die Motoren </w:t>
+      </w:r>
+      <w:proofErr w:type="spellStart"/>
+      <w:r>
+        <w:t>HeadYaw</w:t>
+      </w:r>
+      <w:proofErr w:type="spellEnd"/>
+      <w:r>
+        <w:t xml:space="preserve">, Head Pitch, </w:t>
+      </w:r>
+      <w:proofErr w:type="spellStart"/>
+      <w:r>
+        <w:t>Shoulder</w:t>
+      </w:r>
+      <w:r>
+        <w:t>Pitch</w:t>
+      </w:r>
+      <w:proofErr w:type="spellEnd"/>
+      <w:r>
+        <w:t xml:space="preserve">, </w:t>
+      </w:r>
+      <w:proofErr w:type="spellStart"/>
+      <w:r>
+        <w:t>Sh</w:t>
+      </w:r>
+      <w:r>
+        <w:t>oulderRoll</w:t>
+      </w:r>
+      <w:proofErr w:type="spellEnd"/>
+      <w:r>
+        <w:t xml:space="preserve">, </w:t>
+      </w:r>
+      <w:proofErr w:type="spellStart"/>
+      <w:r>
+        <w:t>EllbowYaw</w:t>
+      </w:r>
+      <w:proofErr w:type="spellEnd"/>
+      <w:r>
+        <w:t xml:space="preserve"> und </w:t>
+      </w:r>
+      <w:proofErr w:type="spellStart"/>
+      <w:r>
+        <w:t>EllbowRoll</w:t>
+      </w:r>
+      <w:proofErr w:type="spellEnd"/>
       <w:r>
         <w:t xml:space="preserve"> </w:t>
       </w:r>
-      <w:r>
-        <w:t>zwei für den Kopf zuständig. Dabei gibt es</w:t>
-      </w:r>
-      <w:r>
-        <w:t xml:space="preserve"> vier</w:t>
-      </w:r>
-      <w:r>
-        <w:t xml:space="preserve"> unterschiedliche Arten von Motoren. </w:t>
-      </w:r>
-      <w:r>
-        <w:t xml:space="preserve">Für die Motoren </w:t>
-      </w:r>
       <w:proofErr w:type="spellStart"/>
       <w:r>
-        <w:t>HeadYaw</w:t>
+        <w:t>warden</w:t>
       </w:r>
       <w:proofErr w:type="spellEnd"/>
       <w:r>
-        <w:t xml:space="preserve">, Head Pitch, </w:t>
+        <w:t xml:space="preserve"> Motoren des Typs zwei verwendet</w:t>
+      </w:r>
+      <w:r>
+        <w:t xml:space="preserve"> und simulieren ein Kugelgelenk</w:t>
+      </w:r>
+      <w:r>
+        <w:t xml:space="preserve">. </w:t>
+      </w:r>
+      <w:r>
+        <w:t xml:space="preserve">Typ-Drei Motoren werden lediglich im Motor </w:t>
       </w:r>
       <w:proofErr w:type="spellStart"/>
       <w:r>
-        <w:t>Shoulder</w:t>
-      </w:r>
-      <w:r>
-        <w:t>Pitch</w:t>
+        <w:t>WristYaw</w:t>
       </w:r>
       <w:proofErr w:type="spellEnd"/>
       <w:r>
-        <w:t xml:space="preserve">, </w:t>
-      </w:r>
-      <w:proofErr w:type="spellStart"/>
-      <w:r>
-        <w:t>Sh</w:t>
-      </w:r>
-      <w:r>
-        <w:t>oulderRoll</w:t>
-      </w:r>
-      <w:proofErr w:type="spellEnd"/>
-      <w:r>
-        <w:t xml:space="preserve">, </w:t>
-      </w:r>
-      <w:proofErr w:type="spellStart"/>
-      <w:r>
-        <w:t>EllbowYaw</w:t>
-      </w:r>
-      <w:proofErr w:type="spellEnd"/>
-      <w:r>
-        <w:t xml:space="preserve"> und </w:t>
-      </w:r>
-      <w:proofErr w:type="spellStart"/>
-      <w:r>
-        <w:t>EllbowRoll</w:t>
-      </w:r>
-      <w:proofErr w:type="spellEnd"/>
-      <w:r>
-        <w:t xml:space="preserve"> </w:t>
-      </w:r>
-      <w:proofErr w:type="spellStart"/>
-      <w:r>
-        <w:t>warden</w:t>
-      </w:r>
-      <w:proofErr w:type="spellEnd"/>
-      <w:r>
-        <w:t xml:space="preserve"> Motoren des Typs zwei verwendet</w:t>
-      </w:r>
-      <w:r>
-        <w:t xml:space="preserve"> und simulieren ein Kugelgelenk</w:t>
-      </w:r>
-      <w:r>
-        <w:t xml:space="preserve">. </w:t>
-      </w:r>
-      <w:r>
-        <w:t xml:space="preserve">Typ-Drei Motoren werden lediglich im Motor </w:t>
-      </w:r>
-      <w:proofErr w:type="spellStart"/>
-      <w:r>
-        <w:t>WristYaw</w:t>
-      </w:r>
-      <w:proofErr w:type="spellEnd"/>
-      <w:r>
         <w:t xml:space="preserve"> genutzt, da dort die Drehrichtung der Hand beeinflusst wird. Die Motoren des Typs vier sind ausschließlich bei den Händen zu finden, da diese die Finger nachbilden. Und alle Motoren, die die Hüfte und Beine betreffen sind Motoren des Typs eins</w:t>
       </w:r>
       <w:r>
-        <w:t xml:space="preserve"> </w:t>
-      </w:r>
-      <w:r>
-        <w:t xml:space="preserve">und lassen sich in zwei Richtungen (vor und zurück) ändern. </w:t>
+        <w:t xml:space="preserve"> und lassen sich in zwei Richtungen (vor und zurück) ändern. </w:t>
       </w:r>
       <w:sdt>
         <w:sdtPr>
@@ -8441,32 +8405,19 @@
         <w:pStyle w:val="Beschriftung"/>
         <w:jc w:val="center"/>
       </w:pPr>
-      <w:bookmarkStart w:id="37" w:name="_Toc386030061"/>
       <w:bookmarkStart w:id="38" w:name="_Ref386031311"/>
+      <w:bookmarkStart w:id="39" w:name="_Toc386030061"/>
       <w:r>
         <w:t xml:space="preserve">Abb. </w:t>
       </w:r>
-      <w:r>
-        <w:fldChar w:fldCharType="begin"/>
-      </w:r>
-      <w:r>
-        <w:instrText xml:space="preserve"> SEQ Abb. \* ARABIC </w:instrText>
-      </w:r>
-      <w:r>
-        <w:fldChar w:fldCharType="separate"/>
-      </w:r>
-      <w:r>
-        <w:rPr>
-          <w:noProof/>
-        </w:rPr>
-        <w:t>4</w:t>
-      </w:r>
-      <w:r>
-        <w:rPr>
-          <w:noProof/>
-        </w:rPr>
-        <w:fldChar w:fldCharType="end"/>
-      </w:r>
+      <w:fldSimple w:instr=" SEQ Abb. \* ARABIC ">
+        <w:r>
+          <w:rPr>
+            <w:noProof/>
+          </w:rPr>
+          <w:t>4</w:t>
+        </w:r>
+      </w:fldSimple>
       <w:bookmarkEnd w:id="38"/>
       <w:r>
         <w:t xml:space="preserve">: Die Lage der Motoren beim </w:t>
@@ -8505,17 +8456,11 @@
           </w:r>
         </w:sdtContent>
       </w:sdt>
-      <w:bookmarkEnd w:id="37"/>
-    </w:p>
-    <w:p>
-      <w:r>
-        <w:t xml:space="preserve">Neben den </w:t>
-      </w:r>
-      <w:r>
-        <w:t xml:space="preserve">genannten </w:t>
-      </w:r>
-      <w:r>
-        <w:t xml:space="preserve">Aktoren hat der </w:t>
+      <w:bookmarkEnd w:id="39"/>
+    </w:p>
+    <w:p>
+      <w:r>
+        <w:t xml:space="preserve">Neben den genannten Aktoren hat der </w:t>
       </w:r>
       <w:proofErr w:type="spellStart"/>
       <w:r>
@@ -8552,10 +8497,7 @@
         </w:numPr>
       </w:pPr>
       <w:r>
-        <w:t>Forc</w:t>
-      </w:r>
-      <w:r>
-        <w:t xml:space="preserve">e </w:t>
+        <w:t xml:space="preserve">Force </w:t>
       </w:r>
       <w:proofErr w:type="spellStart"/>
       <w:r>
@@ -8567,10 +8509,7 @@
       </w:r>
       <w:proofErr w:type="spellStart"/>
       <w:r>
-        <w:t>Resist</w:t>
-      </w:r>
-      <w:r>
-        <w:t>or</w:t>
+        <w:t>Resistor</w:t>
       </w:r>
       <w:r>
         <w:t>en</w:t>
@@ -8636,34 +8575,10 @@
       </w:r>
       <w:proofErr w:type="spellEnd"/>
       <w:r>
-        <w:t xml:space="preserve"> seinen Namen, den Akkuladestand und seine Internet Protokoll (IP)</w:t>
-      </w:r>
-      <w:r>
-        <w:fldChar w:fldCharType="begin"/>
-      </w:r>
-      <w:r>
-        <w:instrText xml:space="preserve"> XE "</w:instrText>
-      </w:r>
-      <w:r>
-        <w:instrText>IP</w:instrText>
-      </w:r>
-      <w:r>
-        <w:instrText>" \f "abk" \t "</w:instrText>
-      </w:r>
-      <w:r>
-        <w:instrText>Internet</w:instrText>
-      </w:r>
-      <w:r>
-        <w:instrText xml:space="preserve">" </w:instrText>
-      </w:r>
-      <w:r>
-        <w:instrText>Protokoll</w:instrText>
-      </w:r>
-      <w:r>
-        <w:fldChar w:fldCharType="end"/>
-      </w:r>
-      <w:r>
-        <w:t xml:space="preserve"> </w:t>
+        <w:t xml:space="preserve"> seinen Namen, den Akkuladestand und seine </w:t>
+      </w:r>
+      <w:r>
+        <w:t>IP-</w:t>
       </w:r>
       <w:r>
         <w:t xml:space="preserve">Adresse verkündet, den beiden </w:t>
@@ -8775,10 +8690,7 @@
     </w:p>
     <w:p>
       <w:r>
-        <w:t>Zudem hat er zwei Kameras, vier Mikrofone und einen Lautsprecher im Kopf integriert, sodass er mit se</w:t>
-      </w:r>
-      <w:r>
-        <w:t xml:space="preserve">iner Umwelt interagieren kann. </w:t>
+        <w:t xml:space="preserve">Zudem hat er zwei Kameras, vier Mikrofone und einen Lautsprecher im Kopf integriert, sodass er mit seiner Umwelt interagieren kann. </w:t>
       </w:r>
     </w:p>
     <w:p>
@@ -8844,31 +8756,18 @@
         <w:pStyle w:val="Beschriftung"/>
         <w:jc w:val="center"/>
       </w:pPr>
-      <w:bookmarkStart w:id="39" w:name="_Toc386030062"/>
+      <w:bookmarkStart w:id="40" w:name="_Toc386030062"/>
       <w:r>
         <w:t xml:space="preserve">Abb. </w:t>
       </w:r>
-      <w:r>
-        <w:fldChar w:fldCharType="begin"/>
-      </w:r>
-      <w:r>
-        <w:instrText xml:space="preserve"> SEQ Abb. \* ARABIC </w:instrText>
-      </w:r>
-      <w:r>
-        <w:fldChar w:fldCharType="separate"/>
-      </w:r>
-      <w:r>
-        <w:rPr>
-          <w:noProof/>
-        </w:rPr>
-        <w:t>5</w:t>
-      </w:r>
-      <w:r>
-        <w:rPr>
-          <w:noProof/>
-        </w:rPr>
-        <w:fldChar w:fldCharType="end"/>
-      </w:r>
+      <w:fldSimple w:instr=" SEQ Abb. \* ARABIC ">
+        <w:r>
+          <w:rPr>
+            <w:noProof/>
+          </w:rPr>
+          <w:t>5</w:t>
+        </w:r>
+      </w:fldSimple>
       <w:r>
         <w:t xml:space="preserve">: Die Hardwarekomponenten des </w:t>
       </w:r>
@@ -8906,7 +8805,7 @@
           </w:r>
         </w:sdtContent>
       </w:sdt>
-      <w:bookmarkEnd w:id="39"/>
+      <w:bookmarkEnd w:id="40"/>
     </w:p>
     <w:p>
       <w:pPr>
@@ -8918,11 +8817,11 @@
       <w:pPr>
         <w:pStyle w:val="berschrift4"/>
       </w:pPr>
-      <w:bookmarkStart w:id="40" w:name="_Toc386030090"/>
+      <w:bookmarkStart w:id="41" w:name="_Toc386030090"/>
       <w:r>
         <w:t>Software</w:t>
       </w:r>
-      <w:bookmarkEnd w:id="40"/>
+      <w:bookmarkEnd w:id="41"/>
     </w:p>
     <w:p>
       <w:r>
@@ -8934,149 +8833,83 @@
       </w:r>
       <w:proofErr w:type="spellEnd"/>
       <w:r>
-        <w:t xml:space="preserve"> selbst läuft ein Linux Embedded Betriebssystem, welches auf </w:t>
+        <w:t xml:space="preserve"> läuft ein Linux Embedded Betriebssystem</w:t>
+      </w:r>
+      <w:r>
+        <w:t xml:space="preserve">, dem </w:t>
       </w:r>
       <w:proofErr w:type="spellStart"/>
       <w:r>
+        <w:t>OpenNAO</w:t>
+      </w:r>
+      <w:proofErr w:type="spellEnd"/>
+      <w:r>
+        <w:t xml:space="preserve">, welches die Software </w:t>
+      </w:r>
+      <w:proofErr w:type="spellStart"/>
+      <w:r>
+        <w:t>NAOqi</w:t>
+      </w:r>
+      <w:proofErr w:type="spellEnd"/>
+      <w:r>
+        <w:t xml:space="preserve"> ausführt </w:t>
+      </w:r>
+      <w:r>
+        <w:t xml:space="preserve">(siehe </w:t>
+      </w:r>
+      <w:r>
+        <w:fldChar w:fldCharType="begin"/>
+      </w:r>
+      <w:r>
+        <w:instrText xml:space="preserve"> REF _Ref386048151 \h </w:instrText>
+      </w:r>
+      <w:r>
+        <w:fldChar w:fldCharType="separate"/>
+      </w:r>
+      <w:r>
+        <w:t xml:space="preserve">Abb. </w:t>
+      </w:r>
+      <w:r>
+        <w:rPr>
+          <w:noProof/>
+        </w:rPr>
+        <w:t>6</w:t>
+      </w:r>
+      <w:r>
+        <w:fldChar w:fldCharType="end"/>
+      </w:r>
+      <w:r>
+        <w:t>).</w:t>
+      </w:r>
+      <w:r>
+        <w:t xml:space="preserve"> </w:t>
+      </w:r>
+      <w:proofErr w:type="spellStart"/>
+      <w:r>
+        <w:t>OpenNAO</w:t>
+      </w:r>
+      <w:proofErr w:type="spellEnd"/>
+      <w:r>
+        <w:t xml:space="preserve"> </w:t>
+      </w:r>
+      <w:r>
+        <w:t xml:space="preserve">ist ein 32-Bit Linux </w:t>
+      </w:r>
+      <w:proofErr w:type="spellStart"/>
+      <w:r>
+        <w:t>Dristribution</w:t>
+      </w:r>
+      <w:proofErr w:type="spellEnd"/>
+      <w:r>
+        <w:t xml:space="preserve">, angelehnt an </w:t>
+      </w:r>
+      <w:proofErr w:type="spellStart"/>
+      <w:r>
         <w:t>Gentoo</w:t>
       </w:r>
       <w:proofErr w:type="spellEnd"/>
       <w:r>
-        <w:t xml:space="preserve"> basiert. </w:t>
-      </w:r>
-      <w:proofErr w:type="spellStart"/>
-      <w:r>
-        <w:t>Nao</w:t>
-      </w:r>
-      <w:proofErr w:type="spellEnd"/>
-      <w:r>
-        <w:t xml:space="preserve"> ist ein 32-Bit System und kann direkt mit Python und C++ angesprochen werden. Über eine Programmierschnittstelle versteht </w:t>
-      </w:r>
-      <w:proofErr w:type="spellStart"/>
-      <w:r>
-        <w:t>Nao</w:t>
-      </w:r>
-      <w:proofErr w:type="spellEnd"/>
-      <w:r>
-        <w:t xml:space="preserve"> aber auch Java, </w:t>
-      </w:r>
-      <w:proofErr w:type="spellStart"/>
-      <w:r>
-        <w:t>MathLab</w:t>
-      </w:r>
-      <w:proofErr w:type="spellEnd"/>
-      <w:r>
-        <w:t xml:space="preserve"> und .NET Sprachen, wie C#. </w:t>
-      </w:r>
-      <w:proofErr w:type="spellStart"/>
-      <w:r>
-        <w:t>Choreographe</w:t>
-      </w:r>
-      <w:proofErr w:type="spellEnd"/>
-      <w:r>
-        <w:t xml:space="preserve"> ist die Software, die vom Hersteller mitgeliefert wird. Im </w:t>
-      </w:r>
-      <w:commentRangeStart w:id="41"/>
-      <w:r>
-        <w:t xml:space="preserve">Choreographen </w:t>
-      </w:r>
-      <w:commentRangeEnd w:id="41"/>
-      <w:r>
-        <w:rPr>
-          <w:rStyle w:val="Kommentarzeichen"/>
-        </w:rPr>
-        <w:commentReference w:id="41"/>
-      </w:r>
-      <w:r>
-        <w:t xml:space="preserve">ist es möglich, vorgespeicherte Bewegungen auszuführen, </w:t>
-      </w:r>
-      <w:proofErr w:type="spellStart"/>
-      <w:r>
-        <w:t>Nao</w:t>
-      </w:r>
-      <w:proofErr w:type="spellEnd"/>
-      <w:r>
-        <w:t xml:space="preserve"> Texte sprechen zu lassen und gewisse A</w:t>
-      </w:r>
-      <w:r>
-        <w:t>bläufe auf ihm zu speichern, so</w:t>
-      </w:r>
-      <w:r>
-        <w:t xml:space="preserve">dass diese auch nach Neustarten des Roboters noch verfügbar sind. </w:t>
-      </w:r>
-    </w:p>
-    <w:p>
-      <w:pPr>
-        <w:pStyle w:val="berschrift4"/>
-      </w:pPr>
-      <w:bookmarkStart w:id="42" w:name="_Toc386030091"/>
-      <w:proofErr w:type="spellStart"/>
-      <w:r>
-        <w:t>Nao</w:t>
-      </w:r>
-      <w:proofErr w:type="spellEnd"/>
-      <w:r>
-        <w:t xml:space="preserve"> SDK</w:t>
-      </w:r>
-      <w:bookmarkEnd w:id="42"/>
-    </w:p>
-    <w:p>
-      <w:r>
-        <w:t xml:space="preserve">Der Roboter bringt seine eigene Bibliothek für andere Programmiersprachen mit, so dass man zum Beispiel auch mit Hilfe der Programmiersprache C# den Roboter relativ leicht ansteuern kann.  Dies funktioniert in Visual Studio wie in </w:t>
-      </w:r>
-      <w:r>
-        <w:fldChar w:fldCharType="begin"/>
-      </w:r>
-      <w:r>
-        <w:instrText xml:space="preserve"> REF _Ref381894235 \h </w:instrText>
-      </w:r>
-      <w:r>
-        <w:fldChar w:fldCharType="separate"/>
-      </w:r>
-      <w:r>
-        <w:t xml:space="preserve">Abb. </w:t>
-      </w:r>
-      <w:r>
-        <w:rPr>
-          <w:noProof/>
-        </w:rPr>
-        <w:t>5</w:t>
-      </w:r>
-      <w:r>
-        <w:fldChar w:fldCharType="end"/>
-      </w:r>
-      <w:r>
-        <w:t xml:space="preserve"> zu sehen</w:t>
-      </w:r>
-      <w:r>
-        <w:t xml:space="preserve"> ist</w:t>
-      </w:r>
-      <w:r>
-        <w:t xml:space="preserve">. In diesem Beispiel wird der </w:t>
-      </w:r>
-      <w:proofErr w:type="spellStart"/>
-      <w:r>
-        <w:t>Nao</w:t>
-      </w:r>
-      <w:proofErr w:type="spellEnd"/>
-      <w:r>
-        <w:t xml:space="preserve"> den Text „</w:t>
-      </w:r>
-      <w:proofErr w:type="spellStart"/>
-      <w:r>
-        <w:t>Hello</w:t>
-      </w:r>
-      <w:proofErr w:type="spellEnd"/>
-      <w:r>
-        <w:t xml:space="preserve"> World </w:t>
-      </w:r>
-      <w:proofErr w:type="spellStart"/>
-      <w:r>
-        <w:t>from</w:t>
-      </w:r>
-      <w:proofErr w:type="spellEnd"/>
-      <w:r>
-        <w:t xml:space="preserve"> c sharp“ sprechen. </w:t>
+        <w:t>.</w:t>
       </w:r>
     </w:p>
     <w:p>
@@ -9090,7 +8923,575 @@
           <w:lang w:eastAsia="de-DE"/>
         </w:rPr>
         <w:drawing>
-          <wp:inline distT="0" distB="0" distL="0" distR="0" wp14:anchorId="20E900CC" wp14:editId="25D062F5">
+          <wp:inline distT="0" distB="0" distL="0" distR="0" wp14:anchorId="6AD9C88E" wp14:editId="3FEFCE4C">
+            <wp:extent cx="5191850" cy="2953162"/>
+            <wp:effectExtent l="0" t="0" r="8890" b="0"/>
+            <wp:docPr id="9" name="Grafik 9"/>
+            <wp:cNvGraphicFramePr>
+              <a:graphicFrameLocks xmlns:a="http://schemas.openxmlformats.org/drawingml/2006/main" noChangeAspect="1"/>
+            </wp:cNvGraphicFramePr>
+            <a:graphic xmlns:a="http://schemas.openxmlformats.org/drawingml/2006/main">
+              <a:graphicData uri="http://schemas.openxmlformats.org/drawingml/2006/picture">
+                <pic:pic xmlns:pic="http://schemas.openxmlformats.org/drawingml/2006/picture">
+                  <pic:nvPicPr>
+                    <pic:cNvPr id="0" name="sofware-overview-bis.jpg"/>
+                    <pic:cNvPicPr/>
+                  </pic:nvPicPr>
+                  <pic:blipFill>
+                    <a:blip r:embed="rId18">
+                      <a:extLst>
+                        <a:ext uri="{28A0092B-C50C-407E-A947-70E740481C1C}">
+                          <a14:useLocalDpi xmlns:a14="http://schemas.microsoft.com/office/drawing/2010/main" val="0"/>
+                        </a:ext>
+                      </a:extLst>
+                    </a:blip>
+                    <a:stretch>
+                      <a:fillRect/>
+                    </a:stretch>
+                  </pic:blipFill>
+                  <pic:spPr>
+                    <a:xfrm>
+                      <a:off x="0" y="0"/>
+                      <a:ext cx="5191850" cy="2953162"/>
+                    </a:xfrm>
+                    <a:prstGeom prst="rect">
+                      <a:avLst/>
+                    </a:prstGeom>
+                  </pic:spPr>
+                </pic:pic>
+              </a:graphicData>
+            </a:graphic>
+          </wp:inline>
+        </w:drawing>
+      </w:r>
+    </w:p>
+    <w:p>
+      <w:pPr>
+        <w:pStyle w:val="Beschriftung"/>
+        <w:jc w:val="center"/>
+      </w:pPr>
+      <w:bookmarkStart w:id="42" w:name="_Ref386048151"/>
+      <w:r>
+        <w:t xml:space="preserve">Abb. </w:t>
+      </w:r>
+      <w:fldSimple w:instr=" SEQ Abb. \* ARABIC ">
+        <w:r>
+          <w:rPr>
+            <w:noProof/>
+          </w:rPr>
+          <w:t>6</w:t>
+        </w:r>
+      </w:fldSimple>
+      <w:bookmarkEnd w:id="42"/>
+      <w:r>
+        <w:t xml:space="preserve">: </w:t>
+      </w:r>
+      <w:proofErr w:type="spellStart"/>
+      <w:r>
+        <w:t>Nao</w:t>
+      </w:r>
+      <w:proofErr w:type="spellEnd"/>
+      <w:r>
+        <w:t xml:space="preserve"> Software</w:t>
+      </w:r>
+    </w:p>
+    <w:p/>
+    <w:p/>
+    <w:p>
+      <w:r>
+        <w:t xml:space="preserve">Um den </w:t>
+      </w:r>
+      <w:proofErr w:type="spellStart"/>
+      <w:r>
+        <w:t>Nao</w:t>
+      </w:r>
+      <w:proofErr w:type="spellEnd"/>
+      <w:r>
+        <w:t xml:space="preserve"> zu programmieren,</w:t>
+      </w:r>
+      <w:r>
+        <w:t xml:space="preserve"> gibt es die Desktop Software „</w:t>
+      </w:r>
+      <w:proofErr w:type="spellStart"/>
+      <w:r>
+        <w:t>Choreographe</w:t>
+      </w:r>
+      <w:proofErr w:type="spellEnd"/>
+      <w:r>
+        <w:t>“</w:t>
+      </w:r>
+      <w:r>
+        <w:t>, welche vom Hersteller mitgeliefert wird.</w:t>
+      </w:r>
+      <w:r>
+        <w:t xml:space="preserve"> </w:t>
+      </w:r>
+      <w:r>
+        <w:t xml:space="preserve">Das ist eine visuelle Programmiersprache und </w:t>
+      </w:r>
+      <w:r>
+        <w:t>hat ebenfalls das Programm</w:t>
+      </w:r>
+      <w:r>
+        <w:t xml:space="preserve"> </w:t>
+      </w:r>
+      <w:proofErr w:type="spellStart"/>
+      <w:r>
+        <w:t>NAOqi</w:t>
+      </w:r>
+      <w:proofErr w:type="spellEnd"/>
+      <w:r>
+        <w:t xml:space="preserve"> implementiert. </w:t>
+      </w:r>
+      <w:proofErr w:type="spellStart"/>
+      <w:r>
+        <w:t>Webots</w:t>
+      </w:r>
+      <w:proofErr w:type="spellEnd"/>
+      <w:r>
+        <w:t xml:space="preserve"> ist die Simulation von einem </w:t>
+      </w:r>
+      <w:proofErr w:type="spellStart"/>
+      <w:r>
+        <w:t>Nao</w:t>
+      </w:r>
+      <w:proofErr w:type="spellEnd"/>
+      <w:r>
+        <w:t xml:space="preserve">, </w:t>
+      </w:r>
+      <w:r>
+        <w:t xml:space="preserve">früher </w:t>
+      </w:r>
+      <w:proofErr w:type="spellStart"/>
+      <w:r>
+        <w:t>NAOsim</w:t>
+      </w:r>
+      <w:proofErr w:type="spellEnd"/>
+      <w:r>
+        <w:t xml:space="preserve"> genannt</w:t>
+      </w:r>
+      <w:r>
+        <w:t xml:space="preserve">. Bevor ein Stück Programmcode auf dem </w:t>
+      </w:r>
+      <w:proofErr w:type="spellStart"/>
+      <w:r>
+        <w:t>Nao</w:t>
+      </w:r>
+      <w:proofErr w:type="spellEnd"/>
+      <w:r>
+        <w:t xml:space="preserve"> ausgeführt wird, kann man sich so vergewissern, dass das Programm das tut, von dem man ausgeht und ob dies eventuell zu Problemen auf dem </w:t>
+      </w:r>
+      <w:proofErr w:type="spellStart"/>
+      <w:r>
+        <w:t>Nao</w:t>
+      </w:r>
+      <w:proofErr w:type="spellEnd"/>
+      <w:r>
+        <w:t xml:space="preserve"> führen kann. So kann verhindert werden, dass der Roboter versucht Bewegungen auszuführen, für die seine Motoren nicht geeignet sind oder ob der Roboter eventuell schaden nimmt, zum Beispiel durch Umfallen.</w:t>
+      </w:r>
+    </w:p>
+    <w:p>
+      <w:r>
+        <w:t>In der Simulationswelt ist es dabei auch möglich Hindernisse einzubauen, um so nicht nur die Motoren, sondern auch die Sensoren zu testen.</w:t>
+      </w:r>
+    </w:p>
+    <w:p>
+      <w:r>
+        <w:t xml:space="preserve">Im Choreographen, wie in </w:t>
+      </w:r>
+      <w:r>
+        <w:fldChar w:fldCharType="begin"/>
+      </w:r>
+      <w:r>
+        <w:instrText xml:space="preserve"> REF _Ref386053789 \h </w:instrText>
+      </w:r>
+      <w:r>
+        <w:fldChar w:fldCharType="separate"/>
+      </w:r>
+      <w:r>
+        <w:t xml:space="preserve">Abb. </w:t>
+      </w:r>
+      <w:r>
+        <w:rPr>
+          <w:noProof/>
+        </w:rPr>
+        <w:t>7</w:t>
+      </w:r>
+      <w:r>
+        <w:fldChar w:fldCharType="end"/>
+      </w:r>
+      <w:r>
+        <w:t xml:space="preserve"> zu sehen, </w:t>
+      </w:r>
+      <w:r>
+        <w:t>ist es möglich, vorgespeicherte Bewegungen auszuführen</w:t>
+      </w:r>
+      <w:r>
+        <w:t>, z.B. hinsetzen, hinlegen, gerade hinstellen</w:t>
+      </w:r>
+      <w:r>
+        <w:t xml:space="preserve">, </w:t>
+      </w:r>
+      <w:proofErr w:type="spellStart"/>
+      <w:r>
+        <w:t>Nao</w:t>
+      </w:r>
+      <w:proofErr w:type="spellEnd"/>
+      <w:r>
+        <w:t xml:space="preserve"> Texte sprechen zu lassen und </w:t>
+      </w:r>
+      <w:r>
+        <w:lastRenderedPageBreak/>
+        <w:t>gewisse A</w:t>
+      </w:r>
+      <w:r>
+        <w:t>bläufe auf ihm zu speichern, so</w:t>
+      </w:r>
+      <w:r>
+        <w:t xml:space="preserve">dass diese auch nach Neustarten des Roboters noch verfügbar sind. </w:t>
+      </w:r>
+    </w:p>
+    <w:p>
+      <w:pPr>
+        <w:keepNext/>
+      </w:pPr>
+      <w:r>
+        <w:rPr>
+          <w:noProof/>
+          <w:lang w:eastAsia="de-DE"/>
+        </w:rPr>
+        <w:drawing>
+          <wp:inline distT="0" distB="0" distL="0" distR="0" wp14:anchorId="620FB4C4" wp14:editId="0F96AE21">
+            <wp:extent cx="5759450" cy="4182745"/>
+            <wp:effectExtent l="0" t="0" r="0" b="8255"/>
+            <wp:docPr id="11" name="Grafik 11"/>
+            <wp:cNvGraphicFramePr>
+              <a:graphicFrameLocks xmlns:a="http://schemas.openxmlformats.org/drawingml/2006/main" noChangeAspect="1"/>
+            </wp:cNvGraphicFramePr>
+            <a:graphic xmlns:a="http://schemas.openxmlformats.org/drawingml/2006/main">
+              <a:graphicData uri="http://schemas.openxmlformats.org/drawingml/2006/picture">
+                <pic:pic xmlns:pic="http://schemas.openxmlformats.org/drawingml/2006/picture">
+                  <pic:nvPicPr>
+                    <pic:cNvPr id="0" name="Choreo.JPG"/>
+                    <pic:cNvPicPr/>
+                  </pic:nvPicPr>
+                  <pic:blipFill>
+                    <a:blip r:embed="rId19">
+                      <a:extLst>
+                        <a:ext uri="{28A0092B-C50C-407E-A947-70E740481C1C}">
+                          <a14:useLocalDpi xmlns:a14="http://schemas.microsoft.com/office/drawing/2010/main" val="0"/>
+                        </a:ext>
+                      </a:extLst>
+                    </a:blip>
+                    <a:stretch>
+                      <a:fillRect/>
+                    </a:stretch>
+                  </pic:blipFill>
+                  <pic:spPr>
+                    <a:xfrm>
+                      <a:off x="0" y="0"/>
+                      <a:ext cx="5759450" cy="4182745"/>
+                    </a:xfrm>
+                    <a:prstGeom prst="rect">
+                      <a:avLst/>
+                    </a:prstGeom>
+                  </pic:spPr>
+                </pic:pic>
+              </a:graphicData>
+            </a:graphic>
+          </wp:inline>
+        </w:drawing>
+      </w:r>
+    </w:p>
+    <w:p>
+      <w:pPr>
+        <w:pStyle w:val="Beschriftung"/>
+        <w:jc w:val="center"/>
+      </w:pPr>
+      <w:bookmarkStart w:id="43" w:name="_Ref386053789"/>
+      <w:r>
+        <w:t xml:space="preserve">Abb. </w:t>
+      </w:r>
+      <w:fldSimple w:instr=" SEQ Abb. \* ARABIC ">
+        <w:r>
+          <w:rPr>
+            <w:noProof/>
+          </w:rPr>
+          <w:t>7</w:t>
+        </w:r>
+      </w:fldSimple>
+      <w:bookmarkEnd w:id="43"/>
+      <w:r>
+        <w:t xml:space="preserve">: </w:t>
+      </w:r>
+      <w:proofErr w:type="spellStart"/>
+      <w:r>
+        <w:t>Choreographe</w:t>
+      </w:r>
+      <w:proofErr w:type="spellEnd"/>
+    </w:p>
+    <w:p>
+      <w:proofErr w:type="spellStart"/>
+      <w:r>
+        <w:t>Choreographe</w:t>
+      </w:r>
+      <w:proofErr w:type="spellEnd"/>
+      <w:r>
+        <w:t xml:space="preserve"> ist zudem eine der vorhandenen </w:t>
+      </w:r>
+      <w:commentRangeStart w:id="44"/>
+      <w:r>
+        <w:t>SDKs</w:t>
+      </w:r>
+      <w:commentRangeEnd w:id="44"/>
+      <w:r>
+        <w:rPr>
+          <w:rStyle w:val="Kommentarzeichen"/>
+        </w:rPr>
+        <w:commentReference w:id="44"/>
+      </w:r>
+      <w:r>
+        <w:t xml:space="preserve">. </w:t>
+      </w:r>
+      <w:proofErr w:type="spellStart"/>
+      <w:r>
+        <w:t>Nao</w:t>
+      </w:r>
+      <w:proofErr w:type="spellEnd"/>
+      <w:r>
+        <w:t xml:space="preserve"> </w:t>
+      </w:r>
+      <w:r>
+        <w:t>kann direkt mit Pytho</w:t>
+      </w:r>
+      <w:r>
+        <w:t>n und C++ angesprochen werden, ü</w:t>
+      </w:r>
+      <w:r>
+        <w:t xml:space="preserve">ber eine Programmierschnittstelle versteht </w:t>
+      </w:r>
+      <w:proofErr w:type="spellStart"/>
+      <w:r>
+        <w:t>Nao</w:t>
+      </w:r>
+      <w:proofErr w:type="spellEnd"/>
+      <w:r>
+        <w:t xml:space="preserve"> </w:t>
+      </w:r>
+      <w:r>
+        <w:t xml:space="preserve">über andere SDKs </w:t>
+      </w:r>
+      <w:r>
+        <w:t xml:space="preserve">aber auch Java, </w:t>
+      </w:r>
+      <w:proofErr w:type="spellStart"/>
+      <w:r>
+        <w:t>Ma</w:t>
+      </w:r>
+      <w:r>
+        <w:t>thLab</w:t>
+      </w:r>
+      <w:proofErr w:type="spellEnd"/>
+      <w:r>
+        <w:t xml:space="preserve"> und .NET Sprachen, wie C#, wie man in </w:t>
+      </w:r>
+      <w:r>
+        <w:fldChar w:fldCharType="begin"/>
+      </w:r>
+      <w:r>
+        <w:instrText xml:space="preserve"> REF _Ref386051458 \h </w:instrText>
+      </w:r>
+      <w:r>
+        <w:fldChar w:fldCharType="separate"/>
+      </w:r>
+      <w:r>
+        <w:t xml:space="preserve">Abb. </w:t>
+      </w:r>
+      <w:r>
+        <w:rPr>
+          <w:noProof/>
+        </w:rPr>
+        <w:t>7</w:t>
+      </w:r>
+      <w:r>
+        <w:fldChar w:fldCharType="end"/>
+      </w:r>
+      <w:r>
+        <w:t xml:space="preserve"> zu sehen ist.</w:t>
+      </w:r>
+    </w:p>
+    <w:p>
+      <w:pPr>
+        <w:keepNext/>
+        <w:jc w:val="center"/>
+      </w:pPr>
+      <w:r>
+        <w:rPr>
+          <w:noProof/>
+          <w:lang w:eastAsia="de-DE"/>
+        </w:rPr>
+        <w:lastRenderedPageBreak/>
+        <w:drawing>
+          <wp:inline distT="0" distB="0" distL="0" distR="0" wp14:anchorId="55BB2202" wp14:editId="07147B06">
+            <wp:extent cx="5229955" cy="2848373"/>
+            <wp:effectExtent l="0" t="0" r="0" b="9525"/>
+            <wp:docPr id="10" name="Grafik 10"/>
+            <wp:cNvGraphicFramePr>
+              <a:graphicFrameLocks xmlns:a="http://schemas.openxmlformats.org/drawingml/2006/main" noChangeAspect="1"/>
+            </wp:cNvGraphicFramePr>
+            <a:graphic xmlns:a="http://schemas.openxmlformats.org/drawingml/2006/main">
+              <a:graphicData uri="http://schemas.openxmlformats.org/drawingml/2006/picture">
+                <pic:pic xmlns:pic="http://schemas.openxmlformats.org/drawingml/2006/picture">
+                  <pic:nvPicPr>
+                    <pic:cNvPr id="0" name="sofware-programming-overview-bis.jpg"/>
+                    <pic:cNvPicPr/>
+                  </pic:nvPicPr>
+                  <pic:blipFill>
+                    <a:blip r:embed="rId20">
+                      <a:extLst>
+                        <a:ext uri="{28A0092B-C50C-407E-A947-70E740481C1C}">
+                          <a14:useLocalDpi xmlns:a14="http://schemas.microsoft.com/office/drawing/2010/main" val="0"/>
+                        </a:ext>
+                      </a:extLst>
+                    </a:blip>
+                    <a:stretch>
+                      <a:fillRect/>
+                    </a:stretch>
+                  </pic:blipFill>
+                  <pic:spPr>
+                    <a:xfrm>
+                      <a:off x="0" y="0"/>
+                      <a:ext cx="5229955" cy="2848373"/>
+                    </a:xfrm>
+                    <a:prstGeom prst="rect">
+                      <a:avLst/>
+                    </a:prstGeom>
+                  </pic:spPr>
+                </pic:pic>
+              </a:graphicData>
+            </a:graphic>
+          </wp:inline>
+        </w:drawing>
+      </w:r>
+    </w:p>
+    <w:p>
+      <w:pPr>
+        <w:pStyle w:val="Beschriftung"/>
+        <w:jc w:val="center"/>
+      </w:pPr>
+      <w:bookmarkStart w:id="45" w:name="_Ref386051458"/>
+      <w:r>
+        <w:t xml:space="preserve">Abb. </w:t>
+      </w:r>
+      <w:fldSimple w:instr=" SEQ Abb. \* ARABIC ">
+        <w:r>
+          <w:rPr>
+            <w:noProof/>
+          </w:rPr>
+          <w:t>8</w:t>
+        </w:r>
+      </w:fldSimple>
+      <w:bookmarkEnd w:id="45"/>
+      <w:r>
+        <w:t xml:space="preserve">: </w:t>
+      </w:r>
+      <w:proofErr w:type="spellStart"/>
+      <w:r>
+        <w:t>Nao</w:t>
+      </w:r>
+      <w:proofErr w:type="spellEnd"/>
+      <w:r>
+        <w:t xml:space="preserve"> Programmiersprachen</w:t>
+      </w:r>
+    </w:p>
+    <w:p>
+      <w:r>
+        <w:t xml:space="preserve">Dafür bringt </w:t>
+      </w:r>
+      <w:proofErr w:type="spellStart"/>
+      <w:r>
+        <w:t>Nao</w:t>
+      </w:r>
+      <w:proofErr w:type="spellEnd"/>
+      <w:r>
+        <w:t xml:space="preserve"> </w:t>
+      </w:r>
+      <w:r>
+        <w:t>seine eigene Bibliothek für</w:t>
+      </w:r>
+      <w:r>
+        <w:t xml:space="preserve"> andere Programmiersprachen mit.</w:t>
+      </w:r>
+      <w:r>
+        <w:t xml:space="preserve"> Dies funktioniert in Visual Studio wie in </w:t>
+      </w:r>
+      <w:r>
+        <w:fldChar w:fldCharType="begin"/>
+      </w:r>
+      <w:r>
+        <w:instrText xml:space="preserve"> REF _Ref381894235 \h </w:instrText>
+      </w:r>
+      <w:r>
+        <w:fldChar w:fldCharType="separate"/>
+      </w:r>
+      <w:r>
+        <w:t xml:space="preserve">Abb. </w:t>
+      </w:r>
+      <w:r>
+        <w:rPr>
+          <w:noProof/>
+        </w:rPr>
+        <w:t>8</w:t>
+      </w:r>
+      <w:r>
+        <w:fldChar w:fldCharType="end"/>
+      </w:r>
+      <w:r>
+        <w:t xml:space="preserve"> zu sehen</w:t>
+      </w:r>
+      <w:r>
+        <w:t xml:space="preserve"> ist</w:t>
+      </w:r>
+      <w:r>
+        <w:t xml:space="preserve">. In diesem Beispiel wird der </w:t>
+      </w:r>
+      <w:proofErr w:type="spellStart"/>
+      <w:r>
+        <w:t>Nao</w:t>
+      </w:r>
+      <w:proofErr w:type="spellEnd"/>
+      <w:r>
+        <w:t xml:space="preserve"> den Text „</w:t>
+      </w:r>
+      <w:proofErr w:type="spellStart"/>
+      <w:r>
+        <w:t>Hello</w:t>
+      </w:r>
+      <w:proofErr w:type="spellEnd"/>
+      <w:r>
+        <w:t xml:space="preserve"> World </w:t>
+      </w:r>
+      <w:proofErr w:type="spellStart"/>
+      <w:r>
+        <w:t>from</w:t>
+      </w:r>
+      <w:proofErr w:type="spellEnd"/>
+      <w:r>
+        <w:t xml:space="preserve"> c sharp“ sprechen. </w:t>
+      </w:r>
+    </w:p>
+    <w:p>
+      <w:pPr>
+        <w:keepNext/>
+        <w:jc w:val="center"/>
+      </w:pPr>
+      <w:r>
+        <w:rPr>
+          <w:noProof/>
+          <w:lang w:eastAsia="de-DE"/>
+        </w:rPr>
+        <w:drawing>
+          <wp:inline distT="0" distB="0" distL="0" distR="0" wp14:anchorId="37C055EB" wp14:editId="68ACEFCF">
             <wp:extent cx="5582429" cy="1619476"/>
             <wp:effectExtent l="0" t="0" r="0" b="0"/>
             <wp:docPr id="4" name="Grafik 4"/>
@@ -9105,7 +9506,7 @@
                     <pic:cNvPicPr/>
                   </pic:nvPicPr>
                   <pic:blipFill>
-                    <a:blip r:embed="rId18">
+                    <a:blip r:embed="rId21">
                       <a:extLst>
                         <a:ext uri="{28A0092B-C50C-407E-A947-70E740481C1C}">
                           <a14:useLocalDpi xmlns:a14="http://schemas.microsoft.com/office/drawing/2010/main" val="0"/>
@@ -9137,33 +9538,20 @@
         <w:pStyle w:val="Beschriftung"/>
         <w:jc w:val="center"/>
       </w:pPr>
-      <w:bookmarkStart w:id="43" w:name="_Ref381894235"/>
-      <w:bookmarkStart w:id="44" w:name="_Toc386030063"/>
+      <w:bookmarkStart w:id="46" w:name="_Ref381894235"/>
+      <w:bookmarkStart w:id="47" w:name="_Toc386030063"/>
       <w:r>
         <w:t xml:space="preserve">Abb. </w:t>
       </w:r>
-      <w:r>
-        <w:fldChar w:fldCharType="begin"/>
-      </w:r>
-      <w:r>
-        <w:instrText xml:space="preserve"> SEQ Abb. \* ARABIC </w:instrText>
-      </w:r>
-      <w:r>
-        <w:fldChar w:fldCharType="separate"/>
-      </w:r>
-      <w:r>
-        <w:rPr>
-          <w:noProof/>
-        </w:rPr>
-        <w:t>6</w:t>
-      </w:r>
-      <w:r>
-        <w:rPr>
-          <w:noProof/>
-        </w:rPr>
-        <w:fldChar w:fldCharType="end"/>
-      </w:r>
-      <w:bookmarkEnd w:id="43"/>
+      <w:fldSimple w:instr=" SEQ Abb. \* ARABIC ">
+        <w:r>
+          <w:rPr>
+            <w:noProof/>
+          </w:rPr>
+          <w:t>9</w:t>
+        </w:r>
+      </w:fldSimple>
+      <w:bookmarkEnd w:id="46"/>
       <w:r>
         <w:t xml:space="preserve">: </w:t>
       </w:r>
@@ -9175,221 +9563,247 @@
       <w:r>
         <w:t xml:space="preserve"> Bibliothek nutzen</w:t>
       </w:r>
-      <w:bookmarkEnd w:id="44"/>
-    </w:p>
-    <w:p>
-      <w:pPr>
-        <w:pStyle w:val="berschrift4"/>
-      </w:pPr>
-      <w:bookmarkStart w:id="45" w:name="_Toc386030092"/>
+      <w:bookmarkEnd w:id="47"/>
+    </w:p>
+    <w:p>
       <w:proofErr w:type="spellStart"/>
       <w:r>
-        <w:t>NaoQi</w:t>
-      </w:r>
-      <w:bookmarkEnd w:id="45"/>
+        <w:t>TextToSpeechProxy</w:t>
+      </w:r>
       <w:proofErr w:type="spellEnd"/>
-    </w:p>
-    <w:p>
-      <w:pPr>
-        <w:pStyle w:val="berschrift4"/>
-      </w:pPr>
-      <w:bookmarkStart w:id="46" w:name="_Toc386030093"/>
+      <w:r>
+        <w:t xml:space="preserve"> ist eines der </w:t>
+      </w:r>
+      <w:r>
+        <w:t>Klasse</w:t>
+      </w:r>
+      <w:r>
+        <w:t xml:space="preserve">, die in den Bibliotheken integriert sind und ermöglicht es Texte zu definieren, die </w:t>
+      </w:r>
       <w:proofErr w:type="spellStart"/>
       <w:r>
-        <w:t>Webots</w:t>
+        <w:t>Nao</w:t>
       </w:r>
       <w:proofErr w:type="spellEnd"/>
       <w:r>
-        <w:t xml:space="preserve"> für </w:t>
+        <w:t xml:space="preserve"> bei Ausführung des Codes spricht. Andere</w:t>
+      </w:r>
+      <w:r>
+        <w:t xml:space="preserve"> Klassen</w:t>
+      </w:r>
+      <w:r>
+        <w:t xml:space="preserve"> sind </w:t>
       </w:r>
       <w:proofErr w:type="spellStart"/>
       <w:r>
+        <w:t>MotionProxy</w:t>
+      </w:r>
+      <w:proofErr w:type="spellEnd"/>
+      <w:r>
+        <w:t xml:space="preserve"> für frei zu definierende Bewegungen mittels Winkelangabe in </w:t>
+      </w:r>
+      <w:proofErr w:type="spellStart"/>
+      <w:r>
+        <w:t>Randiant</w:t>
+      </w:r>
+      <w:proofErr w:type="spellEnd"/>
+      <w:r>
+        <w:t xml:space="preserve"> und </w:t>
+      </w:r>
+      <w:r>
+        <w:t xml:space="preserve"> </w:t>
+      </w:r>
+      <w:proofErr w:type="spellStart"/>
+      <w:r>
+        <w:t>RobotPostureProxy</w:t>
+      </w:r>
+      <w:proofErr w:type="spellEnd"/>
+      <w:r>
+        <w:t xml:space="preserve"> um vorgefertigte Bewegungen auszuführen.</w:t>
+      </w:r>
+      <w:sdt>
+        <w:sdtPr>
+          <w:id w:val="-1638878044"/>
+          <w:citation/>
+        </w:sdtPr>
+        <w:sdtContent>
+          <w:r>
+            <w:fldChar w:fldCharType="begin"/>
+          </w:r>
+          <w:r>
+            <w:instrText xml:space="preserve"> CITATION Com14 \l 1031 </w:instrText>
+          </w:r>
+          <w:r>
+            <w:fldChar w:fldCharType="separate"/>
+          </w:r>
+          <w:r>
+            <w:rPr>
+              <w:noProof/>
+            </w:rPr>
+            <w:t xml:space="preserve"> [19]</w:t>
+          </w:r>
+          <w:r>
+            <w:fldChar w:fldCharType="end"/>
+          </w:r>
+        </w:sdtContent>
+      </w:sdt>
+    </w:p>
+    <w:p>
+      <w:pPr>
+        <w:pStyle w:val="berschrift3"/>
+      </w:pPr>
+      <w:bookmarkStart w:id="48" w:name="_Toc386030094"/>
+      <w:r>
+        <w:t xml:space="preserve">Andere </w:t>
+      </w:r>
+      <w:proofErr w:type="spellStart"/>
+      <w:r>
+        <w:t>humanoide</w:t>
+      </w:r>
+      <w:proofErr w:type="spellEnd"/>
+      <w:r>
+        <w:t xml:space="preserve"> Roboter</w:t>
+      </w:r>
+    </w:p>
+    <w:p>
+      <w:r>
+        <w:t xml:space="preserve">Neben dem Roboter </w:t>
+      </w:r>
+      <w:proofErr w:type="spellStart"/>
+      <w:r>
         <w:t>Nao</w:t>
       </w:r>
-      <w:bookmarkEnd w:id="46"/>
       <w:proofErr w:type="spellEnd"/>
-    </w:p>
-    <w:p>
+      <w:r>
+        <w:t xml:space="preserve"> gibt es auch andere </w:t>
+      </w:r>
       <w:proofErr w:type="spellStart"/>
       <w:r>
-        <w:t>Webots</w:t>
+        <w:t>humanoide</w:t>
       </w:r>
       <w:proofErr w:type="spellEnd"/>
       <w:r>
-        <w:t xml:space="preserve"> ist die Simulation von einem </w:t>
+        <w:t xml:space="preserve"> Roboter, wie beispielsweise den Roboter Romeo, der ebenfalls von der Firma Aldebaran </w:t>
       </w:r>
       <w:proofErr w:type="spellStart"/>
       <w:r>
+        <w:t>Robotics</w:t>
+      </w:r>
+      <w:proofErr w:type="spellEnd"/>
+      <w:r>
+        <w:t xml:space="preserve"> hergestellt wird und den bereits genannten Eigenentwicklungen einiger wissenschaftlichen Institute. Da während der </w:t>
+      </w:r>
+      <w:r>
+        <w:lastRenderedPageBreak/>
+        <w:t xml:space="preserve">Ausarbeitung lediglich mit dem Roboter </w:t>
+      </w:r>
+      <w:proofErr w:type="spellStart"/>
+      <w:r>
         <w:t>Nao</w:t>
       </w:r>
       <w:proofErr w:type="spellEnd"/>
       <w:r>
-        <w:t xml:space="preserve">. Bevor ein Stück Programmcode auf dem </w:t>
+        <w:t xml:space="preserve"> gearbeitet wurde, werden die anderen </w:t>
       </w:r>
       <w:proofErr w:type="spellStart"/>
       <w:r>
+        <w:t>humanoiden</w:t>
+      </w:r>
+      <w:proofErr w:type="spellEnd"/>
+      <w:r>
+        <w:t xml:space="preserve"> Roboter nicht weiter betrachtet.</w:t>
+      </w:r>
+    </w:p>
+    <w:bookmarkEnd w:id="48"/>
+    <w:p>
+      <w:pPr>
+        <w:pStyle w:val="berschrift2"/>
+      </w:pPr>
+      <w:r>
+        <w:t>Entwicklungsumgebung</w:t>
+      </w:r>
+    </w:p>
+    <w:p>
+      <w:r>
+        <w:t xml:space="preserve">Microsoft empfiehlt die Nutzung von C++, C# oder Visual Basic für die Kinect, da es für diese Programmiersprachen vorgefertigte Klassen im SDK gibt, auf welche man zurückgreifen kann. Für den Roboter </w:t>
+      </w:r>
+      <w:proofErr w:type="spellStart"/>
+      <w:r>
         <w:t>Nao</w:t>
       </w:r>
       <w:proofErr w:type="spellEnd"/>
       <w:r>
-        <w:t xml:space="preserve"> ausgeführt wird, kann man sich so vergewissern, dass das Programm das tut, von dem man ausgeht und ob dies eventuell zu Problemen auf dem </w:t>
+        <w:t xml:space="preserve"> </w:t>
+      </w:r>
+      <w:r>
+        <w:t xml:space="preserve">kann man wie </w:t>
+      </w:r>
+      <w:r>
+        <w:t xml:space="preserve">neben C++ </w:t>
       </w:r>
       <w:proofErr w:type="spellStart"/>
       <w:r>
+        <w:t>unnd</w:t>
+      </w:r>
+      <w:proofErr w:type="spellEnd"/>
+      <w:r>
+        <w:t xml:space="preserve"> Python </w:t>
+      </w:r>
+      <w:r>
+        <w:t>ebenfalls C# nutzen.</w:t>
+      </w:r>
+    </w:p>
+    <w:p>
+      <w:r>
+        <w:t>Da</w:t>
+      </w:r>
+      <w:r>
+        <w:t xml:space="preserve"> sowohl die Kinect, als auch der </w:t>
+      </w:r>
+      <w:proofErr w:type="spellStart"/>
+      <w:r>
         <w:t>Nao</w:t>
       </w:r>
       <w:proofErr w:type="spellEnd"/>
       <w:r>
-        <w:t xml:space="preserve"> führen kann. So kann verhindert werden, dass der Roboter versucht Bewegungen auszuführen, für die seine Motoren nicht geeignet sind oder ob der Roboter eventuell schaden nimmt, zum Beispiel durch Umfallen.</w:t>
-      </w:r>
-    </w:p>
-    <w:p>
-      <w:r>
-        <w:lastRenderedPageBreak/>
-        <w:t>In der Simulationswelt ist es dabei auch möglich Hindernisse einzubauen, um so nicht nur die Motoren, sonde</w:t>
-      </w:r>
-      <w:r>
-        <w:t>rn auch die Sensoren zu testen.</w:t>
-      </w:r>
-    </w:p>
-    <w:p>
-      <w:pPr>
-        <w:pStyle w:val="berschrift3"/>
-      </w:pPr>
-      <w:bookmarkStart w:id="47" w:name="_Toc386030094"/>
-      <w:r>
-        <w:t xml:space="preserve">Andere </w:t>
+        <w:t xml:space="preserve"> mit C# arbeiten (können), ist auch die Anwendung in C# programmiert. So ist es möglich, dem </w:t>
       </w:r>
       <w:proofErr w:type="spellStart"/>
       <w:r>
-        <w:t>humanoide</w:t>
+        <w:t>Nao</w:t>
       </w:r>
       <w:proofErr w:type="spellEnd"/>
       <w:r>
-        <w:t xml:space="preserve"> Roboter</w:t>
-      </w:r>
-    </w:p>
-    <w:p>
-      <w:r>
-        <w:t xml:space="preserve">Neben dem Roboter </w:t>
+        <w:t xml:space="preserve"> Daten zur Ausführung zu senden und hat diese dann im gleichen Format vorliegen, wie sie später von der Kinect aufgezeichnet und an die Anwendung gesendet werden. Es ist also keine </w:t>
       </w:r>
       <w:proofErr w:type="spellStart"/>
       <w:r>
-        <w:t>Nao</w:t>
+        <w:t>Konven</w:t>
+      </w:r>
+      <w:r>
+        <w:t>tierung</w:t>
       </w:r>
       <w:proofErr w:type="spellEnd"/>
       <w:r>
-        <w:t xml:space="preserve"> gibt es auch andere </w:t>
-      </w:r>
-      <w:proofErr w:type="spellStart"/>
-      <w:r>
-        <w:t>humanoide</w:t>
-      </w:r>
-      <w:proofErr w:type="spellEnd"/>
-      <w:r>
-        <w:t xml:space="preserve"> Roboter, wie beispielsweise den Roboter Romeo, der ebenfalls von der Firma Aldebaran </w:t>
-      </w:r>
-      <w:proofErr w:type="spellStart"/>
-      <w:r>
-        <w:t>Robotics</w:t>
-      </w:r>
-      <w:proofErr w:type="spellEnd"/>
-      <w:r>
-        <w:t xml:space="preserve"> hergestellt wird und den bereits genannten Eigenentwicklungen einiger wissenschaftlichen Institute. Da während der Ausarbeitung lediglich mit dem Roboter </w:t>
-      </w:r>
-      <w:proofErr w:type="spellStart"/>
-      <w:r>
-        <w:t>Nao</w:t>
-      </w:r>
-      <w:proofErr w:type="spellEnd"/>
-      <w:r>
-        <w:t xml:space="preserve"> gearbeitet wurde, werden die anderen </w:t>
-      </w:r>
-      <w:proofErr w:type="spellStart"/>
-      <w:r>
-        <w:t>humanoiden</w:t>
-      </w:r>
-      <w:proofErr w:type="spellEnd"/>
-      <w:r>
-        <w:t xml:space="preserve"> Roboter nicht weiter betrachtet.</w:t>
-      </w:r>
-    </w:p>
-    <w:bookmarkEnd w:id="47"/>
+        <w:t xml:space="preserve"> </w:t>
+      </w:r>
+      <w:r>
+        <w:t xml:space="preserve">der Daten </w:t>
+      </w:r>
+      <w:r>
+        <w:t>im Programm mehr nötig.</w:t>
+      </w:r>
+    </w:p>
     <w:p>
       <w:pPr>
         <w:pStyle w:val="berschrift2"/>
       </w:pPr>
-      <w:r>
-        <w:t>Entwicklungsumgebung</w:t>
-      </w:r>
-    </w:p>
-    <w:p>
-      <w:r>
-        <w:t xml:space="preserve">Microsoft empfiehlt die Nutzung von C++, C# oder Visual Basic für die Kinect, da es für diese Programmiersprachen vorgefertigte Klassen im SDK gibt, auf welche man zurückgreifen kann. Für den Roboter </w:t>
-      </w:r>
-      <w:proofErr w:type="spellStart"/>
-      <w:r>
-        <w:t>Nao</w:t>
-      </w:r>
-      <w:proofErr w:type="spellEnd"/>
-      <w:r>
-        <w:t xml:space="preserve"> </w:t>
-      </w:r>
-      <w:r>
-        <w:t>kann man wie bereits beschrieben ebenfalls C# nutzen.</w:t>
-      </w:r>
-    </w:p>
-    <w:p>
-      <w:r>
-        <w:t>Da</w:t>
-      </w:r>
-      <w:r>
-        <w:t xml:space="preserve"> sowohl die Kinect, als auch der </w:t>
-      </w:r>
-      <w:proofErr w:type="spellStart"/>
-      <w:r>
-        <w:t>Nao</w:t>
-      </w:r>
-      <w:proofErr w:type="spellEnd"/>
-      <w:r>
-        <w:t xml:space="preserve"> mit C# arbeiten (können), ist auch die Anwendung in C# programmiert. So ist es möglich, dem </w:t>
-      </w:r>
-      <w:proofErr w:type="spellStart"/>
-      <w:r>
-        <w:t>Nao</w:t>
-      </w:r>
-      <w:proofErr w:type="spellEnd"/>
-      <w:r>
-        <w:t xml:space="preserve"> Daten zur Ausführung zu senden und hat diese dann im gleichen Format vorliegen, wie sie später von der Kinect aufgezeichnet und an die Anwendung gesendet werden. Es ist also keine </w:t>
-      </w:r>
-      <w:proofErr w:type="spellStart"/>
-      <w:r>
-        <w:t>Konven</w:t>
-      </w:r>
-      <w:r>
-        <w:t>tierung</w:t>
-      </w:r>
-      <w:proofErr w:type="spellEnd"/>
-      <w:r>
-        <w:t xml:space="preserve"> </w:t>
-      </w:r>
-      <w:r>
-        <w:t xml:space="preserve">der Daten </w:t>
-      </w:r>
-      <w:r>
-        <w:t>im Programm mehr nötig.</w:t>
-      </w:r>
-    </w:p>
-    <w:p>
-      <w:pPr>
-        <w:pStyle w:val="berschrift2"/>
-      </w:pPr>
-      <w:bookmarkStart w:id="48" w:name="_Toc386030095"/>
-      <w:commentRangeStart w:id="49"/>
+      <w:bookmarkStart w:id="49" w:name="_Toc386030095"/>
+      <w:commentRangeStart w:id="50"/>
       <w:r>
         <w:t>Threads</w:t>
       </w:r>
-      <w:commentRangeEnd w:id="49"/>
+      <w:commentRangeEnd w:id="50"/>
       <w:r>
         <w:rPr>
           <w:rStyle w:val="Kommentarzeichen"/>
@@ -9398,9 +9812,9 @@
           <w:bCs w:val="0"/>
           <w:color w:val="auto"/>
         </w:rPr>
-        <w:commentReference w:id="49"/>
-      </w:r>
-      <w:bookmarkEnd w:id="48"/>
+        <w:commentReference w:id="50"/>
+      </w:r>
+      <w:bookmarkEnd w:id="49"/>
       <w:r>
         <w:br w:type="page"/>
       </w:r>
@@ -9409,13 +9823,13 @@
       <w:pPr>
         <w:pStyle w:val="berschrift1"/>
       </w:pPr>
-      <w:bookmarkStart w:id="50" w:name="_Toc386030097"/>
-      <w:commentRangeStart w:id="51"/>
+      <w:bookmarkStart w:id="51" w:name="_Toc386030097"/>
+      <w:commentRangeStart w:id="52"/>
       <w:r>
         <w:lastRenderedPageBreak/>
         <w:t>Konzeption/Planung</w:t>
       </w:r>
-      <w:commentRangeEnd w:id="51"/>
+      <w:commentRangeEnd w:id="52"/>
       <w:r>
         <w:rPr>
           <w:rStyle w:val="Kommentarzeichen"/>
@@ -9424,9 +9838,9 @@
           <w:bCs w:val="0"/>
           <w:color w:val="auto"/>
         </w:rPr>
-        <w:commentReference w:id="51"/>
-      </w:r>
-      <w:bookmarkEnd w:id="50"/>
+        <w:commentReference w:id="52"/>
+      </w:r>
+      <w:bookmarkEnd w:id="51"/>
     </w:p>
     <w:p>
       <w:r>
@@ -9457,7 +9871,7 @@
       <w:r>
         <w:t xml:space="preserve">nige Bewegungen einprogrammiert, </w:t>
       </w:r>
-      <w:ins w:id="52" w:author="Dennis" w:date="2014-03-16T14:10:00Z">
+      <w:ins w:id="53" w:author="Dennis" w:date="2014-03-16T14:10:00Z">
         <w:r>
           <w:t xml:space="preserve">wobei es sich </w:t>
         </w:r>
@@ -9465,12 +9879,12 @@
       <w:r>
         <w:t xml:space="preserve">zu Beginn </w:t>
       </w:r>
-      <w:del w:id="53" w:author="Dennis" w:date="2014-03-16T14:10:00Z">
+      <w:del w:id="54" w:author="Dennis" w:date="2014-03-16T14:10:00Z">
         <w:r>
           <w:delText>werden dies</w:delText>
         </w:r>
       </w:del>
-      <w:ins w:id="54" w:author="Dennis" w:date="2014-03-16T14:10:00Z">
+      <w:ins w:id="55" w:author="Dennis" w:date="2014-03-16T14:10:00Z">
         <w:r>
           <w:t>um</w:t>
         </w:r>
@@ -9478,12 +9892,12 @@
       <w:r>
         <w:t xml:space="preserve"> einfache Bewegungen </w:t>
       </w:r>
-      <w:del w:id="55" w:author="Dennis" w:date="2014-03-16T14:10:00Z">
+      <w:del w:id="56" w:author="Dennis" w:date="2014-03-16T14:10:00Z">
         <w:r>
           <w:delText>sein</w:delText>
         </w:r>
       </w:del>
-      <w:ins w:id="56" w:author="Dennis" w:date="2014-03-16T14:10:00Z">
+      <w:ins w:id="57" w:author="Dennis" w:date="2014-03-16T14:10:00Z">
         <w:r>
           <w:t>handelt</w:t>
         </w:r>
@@ -9494,7 +9908,7 @@
       <w:r>
         <w:t xml:space="preserve"> </w:t>
       </w:r>
-      <w:del w:id="57" w:author="Dennis" w:date="2014-03-16T14:11:00Z">
+      <w:del w:id="58" w:author="Dennis" w:date="2014-03-16T14:11:00Z">
         <w:r>
           <w:delText>Es</w:delText>
         </w:r>
@@ -9502,7 +9916,7 @@
           <w:delText xml:space="preserve"> </w:delText>
         </w:r>
       </w:del>
-      <w:ins w:id="58" w:author="Dennis" w:date="2014-03-16T14:11:00Z">
+      <w:ins w:id="59" w:author="Dennis" w:date="2014-03-16T14:11:00Z">
         <w:r>
           <w:t xml:space="preserve">Außerdem </w:t>
         </w:r>
@@ -9510,7 +9924,7 @@
       <w:r>
         <w:t xml:space="preserve">sollen </w:t>
       </w:r>
-      <w:del w:id="59" w:author="Dennis" w:date="2014-03-16T14:11:00Z">
+      <w:del w:id="60" w:author="Dennis" w:date="2014-03-16T14:11:00Z">
         <w:r>
           <w:delText xml:space="preserve">auch </w:delText>
         </w:r>
@@ -9518,17 +9932,17 @@
       <w:r>
         <w:t xml:space="preserve">die entsprechenden Winkel </w:t>
       </w:r>
-      <w:ins w:id="60" w:author="Dennis" w:date="2014-03-16T14:11:00Z">
+      <w:ins w:id="61" w:author="Dennis" w:date="2014-03-16T14:11:00Z">
         <w:r>
           <w:t xml:space="preserve">der durchgeführten Bewegung </w:t>
         </w:r>
       </w:ins>
-      <w:del w:id="61" w:author="Dennis" w:date="2014-03-16T14:11:00Z">
+      <w:del w:id="62" w:author="Dennis" w:date="2014-03-16T14:11:00Z">
         <w:r>
           <w:delText xml:space="preserve">berechnet </w:delText>
         </w:r>
       </w:del>
-      <w:ins w:id="62" w:author="Dennis" w:date="2014-03-16T14:11:00Z">
+      <w:ins w:id="63" w:author="Dennis" w:date="2014-03-16T14:11:00Z">
         <w:r>
           <w:t xml:space="preserve">ausgelesen </w:t>
         </w:r>
@@ -9536,17 +9950,17 @@
       <w:r>
         <w:t>und an eine Klasse übermittelt werden</w:t>
       </w:r>
-      <w:del w:id="63" w:author="Dennis" w:date="2014-03-16T14:12:00Z">
+      <w:del w:id="64" w:author="Dennis" w:date="2014-03-16T14:12:00Z">
         <w:r>
           <w:delText xml:space="preserve">, </w:delText>
         </w:r>
       </w:del>
-      <w:ins w:id="64" w:author="Dennis" w:date="2014-03-16T14:12:00Z">
+      <w:ins w:id="65" w:author="Dennis" w:date="2014-03-16T14:12:00Z">
         <w:r>
           <w:t xml:space="preserve">. </w:t>
         </w:r>
       </w:ins>
-      <w:del w:id="65" w:author="Dennis" w:date="2014-03-16T14:12:00Z">
+      <w:del w:id="66" w:author="Dennis" w:date="2014-03-16T14:12:00Z">
         <w:r>
           <w:delText>die diese mit den Winkeln, die die Kinect sendet, vergleicht</w:delText>
         </w:r>
@@ -9554,7 +9968,7 @@
           <w:delText>.</w:delText>
         </w:r>
       </w:del>
-      <w:ins w:id="66" w:author="Dennis" w:date="2014-03-16T14:12:00Z">
+      <w:ins w:id="67" w:author="Dennis" w:date="2014-03-16T14:12:00Z">
         <w:r>
           <w:t xml:space="preserve">Diese Klasse ist dann auch dafür zuständig, dass die Winkel der </w:t>
         </w:r>
@@ -9608,7 +10022,7 @@
       </w:r>
     </w:p>
     <w:p>
-      <w:del w:id="67" w:author="Dennis" w:date="2014-03-16T14:19:00Z">
+      <w:del w:id="68" w:author="Dennis" w:date="2014-03-16T14:19:00Z">
         <w:r>
           <w:delText xml:space="preserve">Dabei </w:delText>
         </w:r>
@@ -9616,7 +10030,7 @@
           <w:delText>sollen</w:delText>
         </w:r>
       </w:del>
-      <w:ins w:id="68" w:author="Dennis" w:date="2014-03-16T14:19:00Z">
+      <w:ins w:id="69" w:author="Dennis" w:date="2014-03-16T14:19:00Z">
         <w:r>
           <w:t>Zunächst werden lediglich</w:t>
         </w:r>
@@ -9627,7 +10041,7 @@
       <w:r>
         <w:t xml:space="preserve">e Winkel </w:t>
       </w:r>
-      <w:del w:id="69" w:author="Dennis" w:date="2014-03-16T14:19:00Z">
+      <w:del w:id="70" w:author="Dennis" w:date="2014-03-16T14:19:00Z">
         <w:r>
           <w:delText xml:space="preserve">erstmal nur </w:delText>
         </w:r>
@@ -9635,7 +10049,7 @@
           <w:delText>zu Beginn</w:delText>
         </w:r>
       </w:del>
-      <w:ins w:id="70" w:author="Dennis" w:date="2014-03-16T14:19:00Z">
+      <w:ins w:id="71" w:author="Dennis" w:date="2014-03-16T14:19:00Z">
         <w:r>
           <w:t>des Starts</w:t>
         </w:r>
@@ -9643,7 +10057,7 @@
       <w:r>
         <w:t xml:space="preserve"> und Ende</w:t>
       </w:r>
-      <w:ins w:id="71" w:author="Dennis" w:date="2014-03-16T14:20:00Z">
+      <w:ins w:id="72" w:author="Dennis" w:date="2014-03-16T14:20:00Z">
         <w:r>
           <w:t>s</w:t>
         </w:r>
@@ -9651,7 +10065,7 @@
       <w:r>
         <w:t xml:space="preserve"> der </w:t>
       </w:r>
-      <w:ins w:id="72" w:author="Dennis" w:date="2014-03-16T14:20:00Z">
+      <w:ins w:id="73" w:author="Dennis" w:date="2014-03-16T14:20:00Z">
         <w:r>
           <w:t>Benutzer-</w:t>
         </w:r>
@@ -9659,7 +10073,7 @@
       <w:r>
         <w:t xml:space="preserve">Bewegung gemessen und </w:t>
       </w:r>
-      <w:ins w:id="73" w:author="Dennis" w:date="2014-03-16T14:20:00Z">
+      <w:ins w:id="74" w:author="Dennis" w:date="2014-03-16T14:20:00Z">
         <w:r>
           <w:t xml:space="preserve">mit den gespeicherten Werten des </w:t>
         </w:r>
@@ -9675,7 +10089,7 @@
       <w:r>
         <w:t>verglichen</w:t>
       </w:r>
-      <w:del w:id="74" w:author="Dennis" w:date="2014-03-16T14:21:00Z">
+      <w:del w:id="75" w:author="Dennis" w:date="2014-03-16T14:21:00Z">
         <w:r>
           <w:delText xml:space="preserve"> werden</w:delText>
         </w:r>
@@ -9683,7 +10097,7 @@
       <w:r>
         <w:t xml:space="preserve">. Sofern dieser Mechanismus funktioniert sollen die </w:t>
       </w:r>
-      <w:ins w:id="75" w:author="Dennis" w:date="2014-03-16T14:22:00Z">
+      <w:ins w:id="76" w:author="Dennis" w:date="2014-03-16T14:22:00Z">
         <w:r>
           <w:t xml:space="preserve">Winkel der </w:t>
         </w:r>
@@ -9691,17 +10105,17 @@
       <w:r>
         <w:t xml:space="preserve">Bewegungen </w:t>
       </w:r>
-      <w:del w:id="76" w:author="Dennis" w:date="2014-03-16T14:19:00Z">
+      <w:del w:id="77" w:author="Dennis" w:date="2014-03-16T14:19:00Z">
         <w:r>
           <w:delText xml:space="preserve">komplizierter und umfangreicher werden und auch </w:delText>
         </w:r>
       </w:del>
-      <w:del w:id="77" w:author="Dennis" w:date="2014-03-16T14:22:00Z">
+      <w:del w:id="78" w:author="Dennis" w:date="2014-03-16T14:22:00Z">
         <w:r>
           <w:delText>mit verschiedenen</w:delText>
         </w:r>
       </w:del>
-      <w:ins w:id="78" w:author="Dennis" w:date="2014-03-16T14:22:00Z">
+      <w:ins w:id="79" w:author="Dennis" w:date="2014-03-16T14:22:00Z">
         <w:r>
           <w:t>an weiteren</w:t>
         </w:r>
@@ -9726,12 +10140,12 @@
       <w:r>
         <w:t xml:space="preserve">Um die Applikation auf ihre Funktionsfähigkeit zu testen, wird jede der Bewegungen zehn mal hintereinander durchgeführt und die Rate ermitteln, wie viele Bewegungen </w:t>
       </w:r>
-      <w:del w:id="79" w:author="Dennis" w:date="2014-03-16T15:31:00Z">
+      <w:del w:id="80" w:author="Dennis" w:date="2014-03-16T15:31:00Z">
         <w:r>
           <w:delText xml:space="preserve">als wie gut </w:delText>
         </w:r>
       </w:del>
-      <w:ins w:id="80" w:author="Dennis" w:date="2014-03-16T15:31:00Z">
+      <w:ins w:id="81" w:author="Dennis" w:date="2014-03-16T15:31:00Z">
         <w:r>
           <w:t>an</w:t>
         </w:r>
@@ -9762,12 +10176,12 @@
       <w:pPr>
         <w:pStyle w:val="berschrift1"/>
       </w:pPr>
-      <w:bookmarkStart w:id="81" w:name="_Toc386030098"/>
+      <w:bookmarkStart w:id="82" w:name="_Toc386030098"/>
       <w:r>
         <w:lastRenderedPageBreak/>
         <w:t>Umsetzung</w:t>
       </w:r>
-      <w:bookmarkEnd w:id="81"/>
+      <w:bookmarkEnd w:id="82"/>
     </w:p>
     <w:p>
       <w:r>
@@ -9786,7 +10200,7 @@
       <w:pPr>
         <w:pStyle w:val="berschrift2"/>
       </w:pPr>
-      <w:bookmarkStart w:id="82" w:name="_Toc386030099"/>
+      <w:bookmarkStart w:id="83" w:name="_Toc386030099"/>
       <w:r>
         <w:t>Programm</w:t>
       </w:r>
@@ -9799,7 +10213,7 @@
       <w:r>
         <w:t xml:space="preserve"> - Dennis</w:t>
       </w:r>
-      <w:bookmarkEnd w:id="82"/>
+      <w:bookmarkEnd w:id="83"/>
     </w:p>
     <w:p>
       <w:r>
@@ -9869,16 +10283,16 @@
       <w:r>
         <w:t>verwendeten</w:t>
       </w:r>
-      <w:commentRangeStart w:id="83"/>
+      <w:commentRangeStart w:id="84"/>
       <w:r>
         <w:t xml:space="preserve"> Variablen und Methoden</w:t>
       </w:r>
-      <w:commentRangeEnd w:id="83"/>
+      <w:commentRangeEnd w:id="84"/>
       <w:r>
         <w:rPr>
           <w:rStyle w:val="Kommentarzeichen"/>
         </w:rPr>
-        <w:commentReference w:id="83"/>
+        <w:commentReference w:id="84"/>
       </w:r>
       <w:r>
         <w:t xml:space="preserve"> sichtbar sind.</w:t>
@@ -9895,7 +10309,7 @@
           <w:lang w:eastAsia="de-DE"/>
         </w:rPr>
         <w:drawing>
-          <wp:inline distT="0" distB="0" distL="0" distR="0" wp14:anchorId="46712A78" wp14:editId="7E7712C9">
+          <wp:inline distT="0" distB="0" distL="0" distR="0" wp14:anchorId="4D78D76D" wp14:editId="2FED5AC6">
             <wp:extent cx="5753100" cy="2257425"/>
             <wp:effectExtent l="0" t="0" r="0" b="9525"/>
             <wp:docPr id="6" name="Grafik 6"/>
@@ -9912,7 +10326,7 @@
                     </pic:cNvPicPr>
                   </pic:nvPicPr>
                   <pic:blipFill>
-                    <a:blip r:embed="rId19">
+                    <a:blip r:embed="rId22">
                       <a:extLst>
                         <a:ext uri="{28A0092B-C50C-407E-A947-70E740481C1C}">
                           <a14:useLocalDpi xmlns:a14="http://schemas.microsoft.com/office/drawing/2010/main" val="0"/>
@@ -9949,30 +10363,20 @@
         <w:pStyle w:val="Beschriftung"/>
         <w:jc w:val="center"/>
       </w:pPr>
-      <w:bookmarkStart w:id="84" w:name="_Ref386027265"/>
-      <w:bookmarkStart w:id="85" w:name="_Toc386030064"/>
+      <w:bookmarkStart w:id="85" w:name="_Ref386027265"/>
+      <w:bookmarkStart w:id="86" w:name="_Toc386030064"/>
       <w:r>
         <w:t xml:space="preserve">Abb. </w:t>
       </w:r>
-      <w:r>
-        <w:fldChar w:fldCharType="begin"/>
-      </w:r>
-      <w:r>
-        <w:instrText xml:space="preserve"> SEQ Abb. \* ARABIC </w:instrText>
-      </w:r>
-      <w:r>
-        <w:fldChar w:fldCharType="separate"/>
-      </w:r>
-      <w:r>
-        <w:rPr>
-          <w:noProof/>
-        </w:rPr>
-        <w:t>7</w:t>
-      </w:r>
-      <w:r>
-        <w:fldChar w:fldCharType="end"/>
-      </w:r>
-      <w:bookmarkEnd w:id="84"/>
+      <w:fldSimple w:instr=" SEQ Abb. \* ARABIC ">
+        <w:r>
+          <w:rPr>
+            <w:noProof/>
+          </w:rPr>
+          <w:t>10</w:t>
+        </w:r>
+      </w:fldSimple>
+      <w:bookmarkEnd w:id="85"/>
       <w:r>
         <w:t xml:space="preserve">: Code </w:t>
       </w:r>
@@ -9980,7 +10384,7 @@
       <w:r>
         <w:t>Map</w:t>
       </w:r>
-      <w:bookmarkEnd w:id="85"/>
+      <w:bookmarkEnd w:id="86"/>
       <w:proofErr w:type="spellEnd"/>
     </w:p>
     <w:p/>
@@ -10893,11 +11297,11 @@
       <w:pPr>
         <w:pStyle w:val="berschrift3"/>
       </w:pPr>
-      <w:bookmarkStart w:id="86" w:name="_Toc386030100"/>
+      <w:bookmarkStart w:id="87" w:name="_Toc386030100"/>
       <w:r>
         <w:t>Programmablaufplan einer Bewegungsnachahmung</w:t>
       </w:r>
-      <w:bookmarkEnd w:id="86"/>
+      <w:bookmarkEnd w:id="87"/>
     </w:p>
     <w:p>
       <w:r>
@@ -10950,7 +11354,7 @@
           <w:lang w:eastAsia="de-DE"/>
         </w:rPr>
         <w:drawing>
-          <wp:inline distT="0" distB="0" distL="0" distR="0" wp14:anchorId="4BE5B7A1" wp14:editId="46C2892F">
+          <wp:inline distT="0" distB="0" distL="0" distR="0" wp14:anchorId="3FC0202B" wp14:editId="489EDAFA">
             <wp:extent cx="5826642" cy="5175709"/>
             <wp:effectExtent l="0" t="0" r="3175" b="6350"/>
             <wp:docPr id="15" name="Grafik 15"/>
@@ -10965,7 +11369,7 @@
                     <pic:cNvPicPr/>
                   </pic:nvPicPr>
                   <pic:blipFill rotWithShape="1">
-                    <a:blip r:embed="rId20">
+                    <a:blip r:embed="rId23">
                       <a:extLst>
                         <a:ext uri="{28A0092B-C50C-407E-A947-70E740481C1C}">
                           <a14:useLocalDpi xmlns:a14="http://schemas.microsoft.com/office/drawing/2010/main" val="0"/>
@@ -11004,29 +11408,19 @@
         <w:pStyle w:val="Beschriftung"/>
         <w:jc w:val="center"/>
       </w:pPr>
-      <w:bookmarkStart w:id="87" w:name="_Toc386030065"/>
       <w:bookmarkStart w:id="88" w:name="_Ref386037800"/>
+      <w:bookmarkStart w:id="89" w:name="_Toc386030065"/>
       <w:r>
         <w:t xml:space="preserve">Abb. </w:t>
       </w:r>
-      <w:r>
-        <w:fldChar w:fldCharType="begin"/>
-      </w:r>
-      <w:r>
-        <w:instrText xml:space="preserve"> SEQ Abb. \* ARABIC </w:instrText>
-      </w:r>
-      <w:r>
-        <w:fldChar w:fldCharType="separate"/>
-      </w:r>
-      <w:r>
-        <w:rPr>
-          <w:noProof/>
-        </w:rPr>
-        <w:t>8</w:t>
-      </w:r>
-      <w:r>
-        <w:fldChar w:fldCharType="end"/>
-      </w:r>
+      <w:fldSimple w:instr=" SEQ Abb. \* ARABIC ">
+        <w:r>
+          <w:rPr>
+            <w:noProof/>
+          </w:rPr>
+          <w:t>11</w:t>
+        </w:r>
+      </w:fldSimple>
       <w:bookmarkEnd w:id="88"/>
       <w:r>
         <w:t>: Pro</w:t>
@@ -11037,7 +11431,7 @@
       <w:r>
         <w:t>rammablaufplan – erster Teil</w:t>
       </w:r>
-      <w:bookmarkEnd w:id="87"/>
+      <w:bookmarkEnd w:id="89"/>
     </w:p>
     <w:p/>
     <w:p>
@@ -11076,7 +11470,7 @@
       </w:r>
     </w:p>
     <w:p>
-      <w:commentRangeStart w:id="89"/>
+      <w:commentRangeStart w:id="90"/>
       <w:r>
         <w:lastRenderedPageBreak/>
         <w:t>Danach werden zwei Threads (</w:t>
@@ -11100,12 +11494,12 @@
       <w:r>
         <w:t>gestartet.</w:t>
       </w:r>
-      <w:commentRangeEnd w:id="89"/>
+      <w:commentRangeEnd w:id="90"/>
       <w:r>
         <w:rPr>
           <w:rStyle w:val="Kommentarzeichen"/>
         </w:rPr>
-        <w:commentReference w:id="89"/>
+        <w:commentReference w:id="90"/>
       </w:r>
     </w:p>
     <w:p>
@@ -11215,7 +11609,7 @@
         </w:rPr>
         <w:lastRenderedPageBreak/>
         <w:drawing>
-          <wp:inline distT="0" distB="0" distL="0" distR="0" wp14:anchorId="23440CB2" wp14:editId="04A7C7FB">
+          <wp:inline distT="0" distB="0" distL="0" distR="0" wp14:anchorId="11437BFE" wp14:editId="64F88A93">
             <wp:extent cx="5805377" cy="5587675"/>
             <wp:effectExtent l="0" t="0" r="5080" b="0"/>
             <wp:docPr id="16" name="Grafik 16"/>
@@ -11230,7 +11624,7 @@
                     <pic:cNvPicPr/>
                   </pic:nvPicPr>
                   <pic:blipFill rotWithShape="1">
-                    <a:blip r:embed="rId21">
+                    <a:blip r:embed="rId24">
                       <a:extLst>
                         <a:ext uri="{28A0092B-C50C-407E-A947-70E740481C1C}">
                           <a14:useLocalDpi xmlns:a14="http://schemas.microsoft.com/office/drawing/2010/main" val="0"/>
@@ -11269,34 +11663,24 @@
         <w:pStyle w:val="Beschriftung"/>
         <w:jc w:val="center"/>
       </w:pPr>
-      <w:bookmarkStart w:id="90" w:name="_Toc386030066"/>
       <w:bookmarkStart w:id="91" w:name="_Ref386037747"/>
+      <w:bookmarkStart w:id="92" w:name="_Toc386030066"/>
       <w:r>
         <w:t xml:space="preserve">Abb. </w:t>
       </w:r>
-      <w:r>
-        <w:fldChar w:fldCharType="begin"/>
-      </w:r>
-      <w:r>
-        <w:instrText xml:space="preserve"> SEQ Abb. \* ARABIC </w:instrText>
-      </w:r>
-      <w:r>
-        <w:fldChar w:fldCharType="separate"/>
-      </w:r>
-      <w:r>
-        <w:rPr>
-          <w:noProof/>
-        </w:rPr>
-        <w:t>9</w:t>
-      </w:r>
-      <w:r>
-        <w:fldChar w:fldCharType="end"/>
-      </w:r>
+      <w:fldSimple w:instr=" SEQ Abb. \* ARABIC ">
+        <w:r>
+          <w:rPr>
+            <w:noProof/>
+          </w:rPr>
+          <w:t>12</w:t>
+        </w:r>
+      </w:fldSimple>
       <w:bookmarkEnd w:id="91"/>
       <w:r>
         <w:t>: Programmablaufplan – zweiter Teil</w:t>
       </w:r>
-      <w:bookmarkEnd w:id="90"/>
+      <w:bookmarkEnd w:id="92"/>
     </w:p>
     <w:p/>
     <w:p>
@@ -11508,26 +11892,26 @@
       <w:pPr>
         <w:pStyle w:val="berschrift3"/>
       </w:pPr>
-      <w:bookmarkStart w:id="92" w:name="_Toc386030101"/>
+      <w:bookmarkStart w:id="93" w:name="_Toc386030101"/>
       <w:r>
         <w:t>Warum Threads?</w:t>
       </w:r>
-      <w:bookmarkEnd w:id="92"/>
+      <w:bookmarkEnd w:id="93"/>
     </w:p>
     <w:p>
       <w:r>
         <w:t xml:space="preserve">Im Programmcode werden, wie bei den beiden den Abbildungen </w:t>
       </w:r>
-      <w:commentRangeStart w:id="93"/>
+      <w:commentRangeStart w:id="94"/>
       <w:r>
         <w:t xml:space="preserve">XXX und XXX </w:t>
       </w:r>
-      <w:commentRangeEnd w:id="93"/>
+      <w:commentRangeEnd w:id="94"/>
       <w:r>
         <w:rPr>
           <w:rStyle w:val="Kommentarzeichen"/>
         </w:rPr>
-        <w:commentReference w:id="93"/>
+        <w:commentReference w:id="94"/>
       </w:r>
       <w:r>
         <w:t xml:space="preserve">zu sehen, an zwei verschiedenen Stellen Threads verwendet. </w:t>
@@ -11597,7 +11981,15 @@
       </w:r>
       <w:proofErr w:type="spellEnd"/>
       <w:r>
-        <w:t xml:space="preserve"> wird ein Timer heruntergezählt und sekündlich die GUI angepasst. Während diesem Zeitraum soll gleichzeitig die Kinect die Bewegungen des Spielers aufnehmen, die aktuellen Winkel speichern und diese mit den gespeicherten Roboterwinkeln vergleichen</w:t>
+        <w:t xml:space="preserve"> wird ein </w:t>
+      </w:r>
+      <w:proofErr w:type="spellStart"/>
+      <w:r>
+        <w:t>Timer</w:t>
+      </w:r>
+      <w:proofErr w:type="spellEnd"/>
+      <w:r>
+        <w:t xml:space="preserve"> heruntergezählt und sekündlich die GUI angepasst. Während diesem Zeitraum soll gleichzeitig die Kinect die Bewegungen des Spielers aufnehmen, die aktuellen Winkel speichern und diese mit den gespeicherten Roboterwinkeln vergleichen</w:t>
       </w:r>
       <w:r>
         <w:t xml:space="preserve"> (siehe </w:t>
@@ -12628,21 +13020,46 @@
         <w:pStyle w:val="Beschriftung"/>
         <w:jc w:val="center"/>
       </w:pPr>
-      <w:bookmarkStart w:id="94" w:name="_Toc386030067"/>
       <w:bookmarkStart w:id="95" w:name="_Ref386037765"/>
+      <w:bookmarkStart w:id="96" w:name="_Toc386030067"/>
       <w:r>
         <w:t xml:space="preserve">Code </w:t>
       </w:r>
+      <w:fldSimple w:instr=" SEQ Code \* ARABIC ">
+        <w:r>
+          <w:rPr>
+            <w:noProof/>
+          </w:rPr>
+          <w:t>1</w:t>
+        </w:r>
+      </w:fldSimple>
+      <w:bookmarkEnd w:id="95"/>
+      <w:r>
+        <w:t>: Thread</w:t>
+      </w:r>
+      <w:bookmarkEnd w:id="96"/>
+    </w:p>
+    <w:p/>
+    <w:p>
+      <w:r>
+        <w:t xml:space="preserve">In der ersten Zeile </w:t>
+      </w:r>
+      <w:r>
+        <w:t xml:space="preserve">von </w:t>
+      </w:r>
       <w:r>
         <w:fldChar w:fldCharType="begin"/>
       </w:r>
       <w:r>
-        <w:instrText xml:space="preserve"> SEQ Code \* ARABIC </w:instrText>
+        <w:instrText xml:space="preserve"> REF _Ref386037765 \h </w:instrText>
       </w:r>
       <w:r>
         <w:fldChar w:fldCharType="separate"/>
       </w:r>
       <w:r>
+        <w:t xml:space="preserve">Code </w:t>
+      </w:r>
+      <w:r>
         <w:rPr>
           <w:noProof/>
         </w:rPr>
@@ -12651,48 +13068,13 @@
       <w:r>
         <w:fldChar w:fldCharType="end"/>
       </w:r>
-      <w:bookmarkEnd w:id="95"/>
-      <w:r>
-        <w:t>: Thread</w:t>
-      </w:r>
-      <w:bookmarkEnd w:id="94"/>
-    </w:p>
-    <w:p/>
-    <w:p>
-      <w:r>
-        <w:t xml:space="preserve">In der ersten Zeile </w:t>
-      </w:r>
-      <w:r>
-        <w:t xml:space="preserve">von </w:t>
-      </w:r>
-      <w:r>
-        <w:fldChar w:fldCharType="begin"/>
-      </w:r>
-      <w:r>
-        <w:instrText xml:space="preserve"> REF _Ref386037765 \h </w:instrText>
-      </w:r>
-      <w:r>
-        <w:fldChar w:fldCharType="separate"/>
-      </w:r>
-      <w:r>
-        <w:t xml:space="preserve">Code </w:t>
-      </w:r>
-      <w:r>
-        <w:rPr>
-          <w:noProof/>
-        </w:rPr>
-        <w:t>1</w:t>
-      </w:r>
-      <w:r>
-        <w:fldChar w:fldCharType="end"/>
-      </w:r>
       <w:r>
         <w:t xml:space="preserve"> </w:t>
       </w:r>
       <w:r>
         <w:t xml:space="preserve">wird ein Threadarray mit einer Größe von 2 erzeugt. </w:t>
       </w:r>
-      <w:commentRangeStart w:id="96"/>
+      <w:commentRangeStart w:id="97"/>
       <w:r>
         <w:t xml:space="preserve">In Zeile 2 wird dem nullten Element des </w:t>
       </w:r>
@@ -12710,12 +13092,12 @@
       <w:r>
         <w:t>“ zugewiesen.</w:t>
       </w:r>
-      <w:commentRangeEnd w:id="96"/>
+      <w:commentRangeEnd w:id="97"/>
       <w:r>
         <w:rPr>
           <w:rStyle w:val="Kommentarzeichen"/>
         </w:rPr>
-        <w:commentReference w:id="96"/>
+        <w:commentReference w:id="97"/>
       </w:r>
       <w:r>
         <w:t xml:space="preserve"> </w:t>
@@ -13697,32 +14079,22 @@
         <w:pStyle w:val="Beschriftung"/>
         <w:jc w:val="center"/>
       </w:pPr>
-      <w:bookmarkStart w:id="97" w:name="_Toc386030068"/>
+      <w:bookmarkStart w:id="98" w:name="_Toc386030068"/>
       <w:r>
         <w:t xml:space="preserve">Code </w:t>
       </w:r>
-      <w:r>
-        <w:fldChar w:fldCharType="begin"/>
-      </w:r>
-      <w:r>
-        <w:instrText xml:space="preserve"> SEQ Code \* ARABIC </w:instrText>
-      </w:r>
-      <w:r>
-        <w:fldChar w:fldCharType="separate"/>
-      </w:r>
-      <w:r>
-        <w:rPr>
-          <w:noProof/>
-        </w:rPr>
-        <w:t>2</w:t>
-      </w:r>
-      <w:r>
-        <w:fldChar w:fldCharType="end"/>
-      </w:r>
+      <w:fldSimple w:instr=" SEQ Code \* ARABIC ">
+        <w:r>
+          <w:rPr>
+            <w:noProof/>
+          </w:rPr>
+          <w:t>2</w:t>
+        </w:r>
+      </w:fldSimple>
       <w:r>
         <w:t>: Thread 2</w:t>
       </w:r>
-      <w:bookmarkEnd w:id="97"/>
+      <w:bookmarkEnd w:id="98"/>
     </w:p>
     <w:p/>
     <w:p>
@@ -13784,7 +14156,7 @@
       <w:pPr>
         <w:pStyle w:val="berschrift2"/>
       </w:pPr>
-      <w:bookmarkStart w:id="98" w:name="_Toc386030102"/>
+      <w:bookmarkStart w:id="99" w:name="_Toc386030102"/>
       <w:proofErr w:type="spellStart"/>
       <w:r>
         <w:t>Nao</w:t>
@@ -13793,7 +14165,7 @@
       <w:r>
         <w:t xml:space="preserve"> – Dennis</w:t>
       </w:r>
-      <w:bookmarkEnd w:id="98"/>
+      <w:bookmarkEnd w:id="99"/>
     </w:p>
     <w:p/>
     <w:p/>
@@ -13801,29 +14173,29 @@
       <w:pPr>
         <w:pStyle w:val="berschrift3"/>
       </w:pPr>
-      <w:bookmarkStart w:id="99" w:name="_Toc386030103"/>
+      <w:bookmarkStart w:id="100" w:name="_Toc386030103"/>
       <w:r>
         <w:t>Zufällige</w:t>
       </w:r>
       <w:r>
         <w:t xml:space="preserve"> Bewegung ausführen</w:t>
       </w:r>
-      <w:bookmarkEnd w:id="99"/>
+      <w:bookmarkEnd w:id="100"/>
     </w:p>
     <w:p>
       <w:r>
         <w:t xml:space="preserve">Insgesamt gibt es </w:t>
       </w:r>
-      <w:commentRangeStart w:id="100"/>
+      <w:commentRangeStart w:id="101"/>
       <w:r>
         <w:t xml:space="preserve">XXX </w:t>
       </w:r>
-      <w:commentRangeEnd w:id="100"/>
+      <w:commentRangeEnd w:id="101"/>
       <w:r>
         <w:rPr>
           <w:rStyle w:val="Kommentarzeichen"/>
         </w:rPr>
-        <w:commentReference w:id="100"/>
+        <w:commentReference w:id="101"/>
       </w:r>
       <w:r>
         <w:t xml:space="preserve">vorgegebene Bewegungen für </w:t>
@@ -16189,11 +16561,11 @@
       <w:pPr>
         <w:pStyle w:val="berschrift3"/>
       </w:pPr>
-      <w:bookmarkStart w:id="101" w:name="_Toc386030104"/>
+      <w:bookmarkStart w:id="102" w:name="_Toc386030104"/>
       <w:r>
         <w:t>Bewegung wiederholen</w:t>
       </w:r>
-      <w:bookmarkEnd w:id="101"/>
+      <w:bookmarkEnd w:id="102"/>
     </w:p>
     <w:p>
       <w:r>
@@ -16218,16 +16590,16 @@
       <w:r>
         <w:t xml:space="preserve">Dieser Fall ist ähnlich zu dem Fall aus </w:t>
       </w:r>
-      <w:commentRangeStart w:id="102"/>
+      <w:commentRangeStart w:id="103"/>
       <w:r>
         <w:t>Kapitel 4.2.1</w:t>
       </w:r>
-      <w:commentRangeEnd w:id="102"/>
+      <w:commentRangeEnd w:id="103"/>
       <w:r>
         <w:rPr>
           <w:rStyle w:val="Kommentarzeichen"/>
         </w:rPr>
-        <w:commentReference w:id="102"/>
+        <w:commentReference w:id="103"/>
       </w:r>
       <w:r>
         <w:t xml:space="preserve">, bei dem eine zufällige Bewegung ausgeführt wurde. Da sich die </w:t>
@@ -16246,16 +16618,16 @@
       <w:r>
         <w:t xml:space="preserve">“ ausgeführt werden (vergleiche </w:t>
       </w:r>
-      <w:commentRangeStart w:id="103"/>
+      <w:commentRangeStart w:id="104"/>
       <w:r>
         <w:t>Abbildung XXX</w:t>
       </w:r>
-      <w:commentRangeEnd w:id="103"/>
+      <w:commentRangeEnd w:id="104"/>
       <w:r>
         <w:rPr>
           <w:rStyle w:val="Kommentarzeichen"/>
         </w:rPr>
-        <w:commentReference w:id="103"/>
+        <w:commentReference w:id="104"/>
       </w:r>
       <w:r>
         <w:t xml:space="preserve">). Die Bewegungsnummer ist noch identische und deshalb wird nochmals die identische Bewegung von </w:t>
@@ -16274,7 +16646,7 @@
       <w:pPr>
         <w:pStyle w:val="berschrift3"/>
       </w:pPr>
-      <w:bookmarkStart w:id="104" w:name="_Toc386030105"/>
+      <w:bookmarkStart w:id="105" w:name="_Toc386030105"/>
       <w:r>
         <w:t xml:space="preserve">Speicherung Winkel vom </w:t>
       </w:r>
@@ -16282,7 +16654,7 @@
       <w:r>
         <w:t>Nao</w:t>
       </w:r>
-      <w:bookmarkEnd w:id="104"/>
+      <w:bookmarkEnd w:id="105"/>
       <w:proofErr w:type="spellEnd"/>
     </w:p>
     <w:p/>
@@ -16291,13 +16663,13 @@
       <w:pPr>
         <w:pStyle w:val="berschrift2"/>
       </w:pPr>
-      <w:bookmarkStart w:id="105" w:name="_Toc386030106"/>
-      <w:commentRangeStart w:id="106"/>
+      <w:bookmarkStart w:id="106" w:name="_Toc386030106"/>
+      <w:commentRangeStart w:id="107"/>
       <w:r>
         <w:t>Kinect</w:t>
       </w:r>
-      <w:bookmarkEnd w:id="105"/>
-      <w:commentRangeEnd w:id="106"/>
+      <w:bookmarkEnd w:id="106"/>
+      <w:commentRangeEnd w:id="107"/>
       <w:r>
         <w:rPr>
           <w:rStyle w:val="Kommentarzeichen"/>
@@ -16306,24 +16678,24 @@
           <w:bCs w:val="0"/>
           <w:color w:val="auto"/>
         </w:rPr>
-        <w:commentReference w:id="106"/>
+        <w:commentReference w:id="107"/>
       </w:r>
     </w:p>
     <w:p>
       <w:pPr>
         <w:pStyle w:val="berschrift3"/>
       </w:pPr>
-      <w:bookmarkStart w:id="107" w:name="_Toc386030107"/>
+      <w:bookmarkStart w:id="108" w:name="_Toc386030107"/>
       <w:r>
         <w:t>Berechnung Winkel Kinect</w:t>
       </w:r>
-      <w:bookmarkEnd w:id="107"/>
+      <w:bookmarkEnd w:id="108"/>
     </w:p>
     <w:p>
       <w:pPr>
         <w:pStyle w:val="berschrift3"/>
       </w:pPr>
-      <w:bookmarkStart w:id="108" w:name="_Toc386030108"/>
+      <w:bookmarkStart w:id="109" w:name="_Toc386030108"/>
       <w:r>
         <w:t xml:space="preserve">Vergleich Winkel Kinect &lt;-&gt; </w:t>
       </w:r>
@@ -16331,33 +16703,39 @@
       <w:r>
         <w:t>Nao</w:t>
       </w:r>
-      <w:bookmarkEnd w:id="108"/>
+      <w:bookmarkEnd w:id="109"/>
       <w:proofErr w:type="spellEnd"/>
     </w:p>
     <w:p>
       <w:pPr>
         <w:pStyle w:val="berschrift3"/>
       </w:pPr>
-      <w:bookmarkStart w:id="109" w:name="_Toc386030109"/>
+      <w:bookmarkStart w:id="110" w:name="_Toc386030109"/>
       <w:r>
         <w:t>Schwierigkeitsgrade</w:t>
       </w:r>
-      <w:bookmarkEnd w:id="109"/>
-    </w:p>
-    <w:p>
-      <w:r>
-        <w:t xml:space="preserve">Die Schwierigkeitsgrade werden mit der prozentualen Übereinstimmung realisiert. </w:t>
+      <w:bookmarkEnd w:id="110"/>
+    </w:p>
+    <w:p>
+      <w:r>
+        <w:t xml:space="preserve">Die Schwierigkeitsgrade </w:t>
+      </w:r>
+      <w:r>
+        <w:t>sind</w:t>
+      </w:r>
+      <w:r>
+        <w:t xml:space="preserve"> mit der Übereinstimmung realisiert. </w:t>
       </w:r>
     </w:p>
     <w:p>
       <w:pPr>
         <w:pStyle w:val="berschrift3"/>
       </w:pPr>
-      <w:bookmarkStart w:id="110" w:name="_Toc386030110"/>
+      <w:bookmarkStart w:id="111" w:name="_Toc386030110"/>
       <w:r>
         <w:t>Timer</w:t>
       </w:r>
-      <w:bookmarkEnd w:id="110"/>
+      <w:bookmarkEnd w:id="111"/>
     </w:p>
     <w:p/>
     <w:p/>
@@ -16365,16 +16743,16 @@
       <w:pPr>
         <w:pStyle w:val="berschrift2"/>
       </w:pPr>
-      <w:bookmarkStart w:id="111" w:name="_Toc386030111"/>
-      <w:bookmarkStart w:id="112" w:name="_Ref386037541"/>
-      <w:bookmarkStart w:id="113" w:name="_Ref386037618"/>
-      <w:commentRangeStart w:id="114"/>
+      <w:bookmarkStart w:id="112" w:name="_Toc386030111"/>
+      <w:bookmarkStart w:id="113" w:name="_Ref386037541"/>
+      <w:bookmarkStart w:id="114" w:name="_Ref386037618"/>
+      <w:commentRangeStart w:id="115"/>
       <w:r>
         <w:t>GUI</w:t>
       </w:r>
-      <w:bookmarkEnd w:id="111"/>
       <w:bookmarkEnd w:id="112"/>
-      <w:commentRangeEnd w:id="114"/>
+      <w:bookmarkEnd w:id="113"/>
+      <w:commentRangeEnd w:id="115"/>
       <w:r>
         <w:rPr>
           <w:rStyle w:val="Kommentarzeichen"/>
@@ -16383,27 +16761,40 @@
           <w:bCs w:val="0"/>
           <w:color w:val="auto"/>
         </w:rPr>
-        <w:commentReference w:id="114"/>
-      </w:r>
-      <w:bookmarkEnd w:id="113"/>
+        <w:commentReference w:id="115"/>
+      </w:r>
+      <w:bookmarkEnd w:id="114"/>
     </w:p>
     <w:p>
       <w:r>
         <w:t xml:space="preserve">Die GUI wie in </w:t>
       </w:r>
-      <w:commentRangeStart w:id="115"/>
-      <w:r>
-        <w:t xml:space="preserve">XXX </w:t>
-      </w:r>
-      <w:commentRangeEnd w:id="115"/>
-      <w:r>
-        <w:rPr>
-          <w:rStyle w:val="Kommentarzeichen"/>
-        </w:rPr>
-        <w:commentReference w:id="115"/>
-      </w:r>
-      <w:r>
-        <w:t xml:space="preserve">zu sehen besteht aus der Ansicht von der </w:t>
+      <w:r>
+        <w:fldChar w:fldCharType="begin"/>
+      </w:r>
+      <w:r>
+        <w:instrText xml:space="preserve"> REF _Ref386053881 \h </w:instrText>
+      </w:r>
+      <w:r>
+        <w:fldChar w:fldCharType="separate"/>
+      </w:r>
+      <w:r>
+        <w:t xml:space="preserve">Abb. </w:t>
+      </w:r>
+      <w:r>
+        <w:rPr>
+          <w:noProof/>
+        </w:rPr>
+        <w:t>13</w:t>
+      </w:r>
+      <w:r>
+        <w:fldChar w:fldCharType="end"/>
+      </w:r>
+      <w:r>
+        <w:t xml:space="preserve"> z</w:t>
+      </w:r>
+      <w:r>
+        <w:t xml:space="preserve">u sehen besteht aus der Ansicht von der </w:t>
       </w:r>
       <w:proofErr w:type="spellStart"/>
       <w:r>
@@ -16473,6 +16864,80 @@
       </w:r>
     </w:p>
     <w:p>
+      <w:pPr>
+        <w:keepNext/>
+      </w:pPr>
+      <w:r>
+        <w:rPr>
+          <w:noProof/>
+          <w:lang w:eastAsia="de-DE"/>
+        </w:rPr>
+        <w:drawing>
+          <wp:inline distT="0" distB="0" distL="0" distR="0" wp14:anchorId="07C00EB1" wp14:editId="6E004B81">
+            <wp:extent cx="5759450" cy="3839845"/>
+            <wp:effectExtent l="0" t="0" r="0" b="8255"/>
+            <wp:docPr id="12" name="Grafik 12"/>
+            <wp:cNvGraphicFramePr>
+              <a:graphicFrameLocks xmlns:a="http://schemas.openxmlformats.org/drawingml/2006/main" noChangeAspect="1"/>
+            </wp:cNvGraphicFramePr>
+            <a:graphic xmlns:a="http://schemas.openxmlformats.org/drawingml/2006/main">
+              <a:graphicData uri="http://schemas.openxmlformats.org/drawingml/2006/picture">
+                <pic:pic xmlns:pic="http://schemas.openxmlformats.org/drawingml/2006/picture">
+                  <pic:nvPicPr>
+                    <pic:cNvPr id="0" name="GUI.JPG"/>
+                    <pic:cNvPicPr/>
+                  </pic:nvPicPr>
+                  <pic:blipFill>
+                    <a:blip r:embed="rId25">
+                      <a:extLst>
+                        <a:ext uri="{28A0092B-C50C-407E-A947-70E740481C1C}">
+                          <a14:useLocalDpi xmlns:a14="http://schemas.microsoft.com/office/drawing/2010/main" val="0"/>
+                        </a:ext>
+                      </a:extLst>
+                    </a:blip>
+                    <a:stretch>
+                      <a:fillRect/>
+                    </a:stretch>
+                  </pic:blipFill>
+                  <pic:spPr>
+                    <a:xfrm>
+                      <a:off x="0" y="0"/>
+                      <a:ext cx="5759450" cy="3839845"/>
+                    </a:xfrm>
+                    <a:prstGeom prst="rect">
+                      <a:avLst/>
+                    </a:prstGeom>
+                  </pic:spPr>
+                </pic:pic>
+              </a:graphicData>
+            </a:graphic>
+          </wp:inline>
+        </w:drawing>
+      </w:r>
+    </w:p>
+    <w:p>
+      <w:pPr>
+        <w:pStyle w:val="Beschriftung"/>
+        <w:jc w:val="center"/>
+      </w:pPr>
+      <w:bookmarkStart w:id="116" w:name="_Ref386053881"/>
+      <w:r>
+        <w:t xml:space="preserve">Abb. </w:t>
+      </w:r>
+      <w:fldSimple w:instr=" SEQ Abb. \* ARABIC ">
+        <w:r>
+          <w:rPr>
+            <w:noProof/>
+          </w:rPr>
+          <w:t>13</w:t>
+        </w:r>
+      </w:fldSimple>
+      <w:bookmarkEnd w:id="116"/>
+      <w:r>
+        <w:t>: GUI zum Spiel</w:t>
+      </w:r>
+    </w:p>
+    <w:p>
       <w:r>
         <w:t xml:space="preserve">Während eine neue Bewegung vom </w:t>
       </w:r>
@@ -16503,16 +16968,16 @@
       <w:r>
         <w:t xml:space="preserve">Während der Spieler die Bewegung nachmacht, geht der Roboter in die </w:t>
       </w:r>
-      <w:commentRangeStart w:id="116"/>
+      <w:commentRangeStart w:id="117"/>
       <w:r>
         <w:t xml:space="preserve">Ausgangsposition </w:t>
       </w:r>
-      <w:commentRangeEnd w:id="116"/>
+      <w:commentRangeEnd w:id="117"/>
       <w:r>
         <w:rPr>
           <w:rStyle w:val="Kommentarzeichen"/>
         </w:rPr>
-        <w:commentReference w:id="116"/>
+        <w:commentReference w:id="117"/>
       </w:r>
       <w:r>
         <w:t xml:space="preserve">zurück und </w:t>
@@ -16529,6 +16994,7 @@
     </w:p>
     <w:p>
       <w:r>
+        <w:lastRenderedPageBreak/>
         <w:t xml:space="preserve">Durch Klicken auf „Neuer Spieler“ werden die bisher gesammelten Punkte auf </w:t>
       </w:r>
       <w:proofErr w:type="spellStart"/>
@@ -16544,11 +17010,11 @@
       <w:pPr>
         <w:pStyle w:val="berschrift2"/>
       </w:pPr>
-      <w:bookmarkStart w:id="117" w:name="_Toc386030112"/>
+      <w:bookmarkStart w:id="118" w:name="_Toc386030112"/>
       <w:r>
         <w:t>Tes</w:t>
       </w:r>
-      <w:bookmarkEnd w:id="117"/>
+      <w:bookmarkEnd w:id="118"/>
       <w:r>
         <w:t>t</w:t>
       </w:r>
@@ -16599,13 +17065,11 @@
       <w:pPr>
         <w:pStyle w:val="berschrift1"/>
       </w:pPr>
-      <w:bookmarkStart w:id="118" w:name="_Toc386030113"/>
+      <w:bookmarkStart w:id="119" w:name="_Toc386030113"/>
       <w:r>
         <w:lastRenderedPageBreak/>
         <w:t>Fazit</w:t>
       </w:r>
-      <w:bookmarkStart w:id="119" w:name="_GoBack"/>
-      <w:bookmarkEnd w:id="118"/>
       <w:bookmarkEnd w:id="119"/>
     </w:p>
     <w:p>
@@ -16644,8 +17108,8 @@
     <w:p>
       <w:pPr>
         <w:sectPr>
-          <w:headerReference w:type="default" r:id="rId22"/>
-          <w:footerReference w:type="default" r:id="rId23"/>
+          <w:headerReference w:type="default" r:id="rId26"/>
+          <w:footerReference w:type="default" r:id="rId27"/>
           <w:pgSz w:w="11906" w:h="16838"/>
           <w:pgMar w:top="1418" w:right="1418" w:bottom="1418" w:left="1418" w:header="708" w:footer="708" w:gutter="0"/>
           <w:pgNumType w:start="1"/>
@@ -16659,16 +17123,16 @@
         <w:pStyle w:val="Vorspann"/>
       </w:pPr>
       <w:bookmarkStart w:id="121" w:name="_Toc333403733"/>
-      <w:bookmarkStart w:id="122" w:name="_Toc262116062"/>
-      <w:bookmarkStart w:id="123" w:name="_Toc386030114"/>
-      <w:bookmarkEnd w:id="32"/>
+      <w:bookmarkStart w:id="122" w:name="_Toc386030114"/>
+      <w:bookmarkStart w:id="123" w:name="_Toc262116062"/>
       <w:bookmarkEnd w:id="33"/>
+      <w:bookmarkEnd w:id="34"/>
       <w:r>
         <w:lastRenderedPageBreak/>
         <w:t>Literaturverzeichnis</w:t>
       </w:r>
       <w:bookmarkEnd w:id="121"/>
-      <w:bookmarkEnd w:id="123"/>
+      <w:bookmarkEnd w:id="122"/>
     </w:p>
     <w:p>
       <w:pPr>
@@ -16734,7 +17198,6 @@
               </w:tblGrid>
               <w:tr>
                 <w:trPr>
-                  <w:divId w:val="883832361"/>
                   <w:tblCellSpacing w:w="15" w:type="dxa"/>
                 </w:trPr>
                 <w:tc>
@@ -16782,7 +17245,6 @@
               </w:tr>
               <w:tr>
                 <w:trPr>
-                  <w:divId w:val="883832361"/>
                   <w:tblCellSpacing w:w="15" w:type="dxa"/>
                 </w:trPr>
                 <w:tc>
@@ -16837,7 +17299,6 @@
               </w:tr>
               <w:tr>
                 <w:trPr>
-                  <w:divId w:val="883832361"/>
                   <w:tblCellSpacing w:w="15" w:type="dxa"/>
                 </w:trPr>
                 <w:tc>
@@ -16892,7 +17353,6 @@
               </w:tr>
               <w:tr>
                 <w:trPr>
-                  <w:divId w:val="883832361"/>
                   <w:tblCellSpacing w:w="15" w:type="dxa"/>
                 </w:trPr>
                 <w:tc>
@@ -16947,7 +17407,6 @@
               </w:tr>
               <w:tr>
                 <w:trPr>
-                  <w:divId w:val="883832361"/>
                   <w:tblCellSpacing w:w="15" w:type="dxa"/>
                 </w:trPr>
                 <w:tc>
@@ -16995,7 +17454,6 @@
               </w:tr>
               <w:tr>
                 <w:trPr>
-                  <w:divId w:val="883832361"/>
                   <w:tblCellSpacing w:w="15" w:type="dxa"/>
                 </w:trPr>
                 <w:tc>
@@ -17043,7 +17501,6 @@
               </w:tr>
               <w:tr>
                 <w:trPr>
-                  <w:divId w:val="883832361"/>
                   <w:tblCellSpacing w:w="15" w:type="dxa"/>
                 </w:trPr>
                 <w:tc>
@@ -17104,7 +17561,6 @@
               </w:tr>
               <w:tr>
                 <w:trPr>
-                  <w:divId w:val="883832361"/>
                   <w:tblCellSpacing w:w="15" w:type="dxa"/>
                 </w:trPr>
                 <w:tc>
@@ -17152,7 +17608,6 @@
               </w:tr>
               <w:tr>
                 <w:trPr>
-                  <w:divId w:val="883832361"/>
                   <w:tblCellSpacing w:w="15" w:type="dxa"/>
                 </w:trPr>
                 <w:tc>
@@ -17207,7 +17662,6 @@
               </w:tr>
               <w:tr>
                 <w:trPr>
-                  <w:divId w:val="883832361"/>
                   <w:tblCellSpacing w:w="15" w:type="dxa"/>
                 </w:trPr>
                 <w:tc>
@@ -17275,7 +17729,6 @@
               </w:tr>
               <w:tr>
                 <w:trPr>
-                  <w:divId w:val="883832361"/>
                   <w:tblCellSpacing w:w="15" w:type="dxa"/>
                 </w:trPr>
                 <w:tc>
@@ -17338,7 +17791,6 @@
               </w:tr>
               <w:tr>
                 <w:trPr>
-                  <w:divId w:val="883832361"/>
                   <w:tblCellSpacing w:w="15" w:type="dxa"/>
                 </w:trPr>
                 <w:tc>
@@ -17393,7 +17845,6 @@
               </w:tr>
               <w:tr>
                 <w:trPr>
-                  <w:divId w:val="883832361"/>
                   <w:tblCellSpacing w:w="15" w:type="dxa"/>
                 </w:trPr>
                 <w:tc>
@@ -17441,7 +17892,6 @@
               </w:tr>
               <w:tr>
                 <w:trPr>
-                  <w:divId w:val="883832361"/>
                   <w:tblCellSpacing w:w="15" w:type="dxa"/>
                 </w:trPr>
                 <w:tc>
@@ -17502,7 +17952,6 @@
               </w:tr>
               <w:tr>
                 <w:trPr>
-                  <w:divId w:val="883832361"/>
                   <w:tblCellSpacing w:w="15" w:type="dxa"/>
                 </w:trPr>
                 <w:tc>
@@ -17550,7 +17999,6 @@
               </w:tr>
               <w:tr>
                 <w:trPr>
-                  <w:divId w:val="883832361"/>
                   <w:tblCellSpacing w:w="15" w:type="dxa"/>
                 </w:trPr>
                 <w:tc>
@@ -17605,7 +18053,6 @@
               </w:tr>
               <w:tr>
                 <w:trPr>
-                  <w:divId w:val="883832361"/>
                   <w:tblCellSpacing w:w="15" w:type="dxa"/>
                 </w:trPr>
                 <w:tc>
@@ -17660,7 +18107,6 @@
               </w:tr>
               <w:tr>
                 <w:trPr>
-                  <w:divId w:val="883832361"/>
                   <w:tblCellSpacing w:w="15" w:type="dxa"/>
                 </w:trPr>
                 <w:tc>
@@ -17715,7 +18161,6 @@
               </w:tr>
               <w:tr>
                 <w:trPr>
-                  <w:divId w:val="883832361"/>
                   <w:tblCellSpacing w:w="15" w:type="dxa"/>
                 </w:trPr>
                 <w:tc>
@@ -17771,7 +18216,6 @@
             </w:tbl>
             <w:p>
               <w:pPr>
-                <w:divId w:val="883832361"/>
                 <w:rPr>
                   <w:noProof/>
                 </w:rPr>
@@ -17800,7 +18244,7 @@
         </w:sdt>
       </w:sdtContent>
     </w:sdt>
-    <w:bookmarkEnd w:id="122"/>
+    <w:bookmarkEnd w:id="123"/>
     <w:p>
       <w:r>
         <w:lastRenderedPageBreak/>
@@ -17818,8 +18262,8 @@
       </w:pPr>
     </w:p>
     <w:sectPr>
-      <w:headerReference w:type="default" r:id="rId24"/>
-      <w:footerReference w:type="default" r:id="rId25"/>
+      <w:headerReference w:type="default" r:id="rId28"/>
+      <w:footerReference w:type="default" r:id="rId29"/>
       <w:pgSz w:w="11906" w:h="16838"/>
       <w:pgMar w:top="1418" w:right="1418" w:bottom="1418" w:left="1418" w:header="708" w:footer="708" w:gutter="0"/>
       <w:pgNumType w:fmt="upperRoman" w:start="9"/>
@@ -17844,14 +18288,11 @@
         <w:annotationRef/>
       </w:r>
       <w:r>
-        <w:t xml:space="preserve">Dennis: </w:t>
-      </w:r>
-      <w:r>
-        <w:t>an der DH schreiben mit Bilder</w:t>
+        <w:t>Dennis: an der DH schreiben mit Bilder</w:t>
       </w:r>
     </w:p>
   </w:comment>
-  <w:comment w:id="31" w:author="Dennis" w:date="2014-04-23T17:26:00Z" w:initials="D">
+  <w:comment w:id="32" w:author="Dennis" w:date="2014-04-23T17:26:00Z" w:initials="D">
     <w:p>
       <w:pPr>
         <w:pStyle w:val="Kommentartext"/>
@@ -17867,7 +18308,7 @@
       </w:r>
     </w:p>
   </w:comment>
-  <w:comment w:id="35" w:author="Dennis" w:date="2014-04-09T14:59:00Z" w:initials="D">
+  <w:comment w:id="36" w:author="Dennis" w:date="2014-04-23T21:55:00Z" w:initials="D">
     <w:p>
       <w:pPr>
         <w:pStyle w:val="Kommentartext"/>
@@ -17879,59 +18320,7 @@
         <w:annotationRef/>
       </w:r>
       <w:r>
-        <w:t xml:space="preserve">Hier würde ich kein Unterkapitel machen, da wir ja nur den </w:t>
-      </w:r>
-      <w:proofErr w:type="spellStart"/>
-      <w:r>
-        <w:t>humanoiden</w:t>
-      </w:r>
-      <w:proofErr w:type="spellEnd"/>
-      <w:r>
-        <w:t xml:space="preserve"> Roboter </w:t>
-      </w:r>
-      <w:proofErr w:type="spellStart"/>
-      <w:r>
-        <w:t>Nao</w:t>
-      </w:r>
-      <w:proofErr w:type="spellEnd"/>
-      <w:r>
-        <w:t xml:space="preserve"> erläutern und keinen weiteren (2.2.2 …)</w:t>
-      </w:r>
-    </w:p>
-    <w:p>
-      <w:pPr>
-        <w:pStyle w:val="Kommentartext"/>
-        <w:pBdr>
-          <w:top w:val="single" w:sz="12" w:space="1" w:color="auto"/>
-          <w:bottom w:val="single" w:sz="12" w:space="1" w:color="auto"/>
-        </w:pBdr>
-      </w:pPr>
-      <w:r>
-        <w:t xml:space="preserve">Irgendwo beim </w:t>
-      </w:r>
-      <w:proofErr w:type="spellStart"/>
-      <w:r>
-        <w:t>Nao</w:t>
-      </w:r>
-      <w:proofErr w:type="spellEnd"/>
-      <w:r>
-        <w:t xml:space="preserve"> muss noch auf die IP-Adresse vom </w:t>
-      </w:r>
-      <w:proofErr w:type="spellStart"/>
-      <w:r>
-        <w:t>Nao</w:t>
-      </w:r>
-      <w:proofErr w:type="spellEnd"/>
-      <w:r>
-        <w:t xml:space="preserve"> eingegangen werden oder wie man sich mit </w:t>
-      </w:r>
-      <w:proofErr w:type="spellStart"/>
-      <w:r>
-        <w:t>Nao</w:t>
-      </w:r>
-      <w:proofErr w:type="spellEnd"/>
-      <w:r>
-        <w:t xml:space="preserve"> verbinden kann. </w:t>
+        <w:t>Dennis bitte noch hinzufügen:</w:t>
       </w:r>
     </w:p>
     <w:p>
@@ -17941,65 +18330,169 @@
           <w:bottom w:val="single" w:sz="12" w:space="1" w:color="auto"/>
           <w:between w:val="single" w:sz="12" w:space="1" w:color="auto"/>
         </w:pBdr>
-      </w:pPr>
+        <w:rPr>
+          <w:lang w:val="en-US"/>
+        </w:rPr>
+      </w:pPr>
+      <w:r>
+        <w:rPr>
+          <w:lang w:val="en-US"/>
+        </w:rPr>
+        <w:t>Blocking vs. Non-Blocking Calls</w:t>
+      </w:r>
+    </w:p>
+  </w:comment>
+  <w:comment w:id="44" w:author="Karolin" w:date="2014-04-23T21:17:00Z" w:initials="K">
+    <w:p>
+      <w:pPr>
+        <w:pStyle w:val="Kommentartext"/>
+      </w:pPr>
+      <w:r>
+        <w:rPr>
+          <w:rStyle w:val="Kommentarzeichen"/>
+        </w:rPr>
+        <w:annotationRef/>
+      </w:r>
+      <w:r>
+        <w:t>Einführen?</w:t>
+      </w:r>
+    </w:p>
+  </w:comment>
+  <w:comment w:id="50" w:author="Karolin Edigkaufer" w:date="2014-03-16T13:46:00Z" w:initials="KE">
+    <w:p>
+      <w:pPr>
+        <w:pStyle w:val="Kommentartext"/>
+      </w:pPr>
+      <w:r>
+        <w:rPr>
+          <w:rStyle w:val="Kommentarzeichen"/>
+        </w:rPr>
+        <w:annotationRef/>
+      </w:r>
+      <w:r>
+        <w:t>Hier könnten wir einige grundlegende Dinge über Threads und Threadprogrammierung schreiben</w:t>
+      </w:r>
+    </w:p>
+  </w:comment>
+  <w:comment w:id="52" w:author="Dennis" w:date="2014-03-16T13:46:00Z" w:initials="D">
+    <w:p>
+      <w:pPr>
+        <w:pStyle w:val="Kommentartext"/>
+      </w:pPr>
+      <w:r>
+        <w:rPr>
+          <w:rStyle w:val="Kommentarzeichen"/>
+        </w:rPr>
+        <w:annotationRef/>
+      </w:r>
+      <w:r>
+        <w:t>Vergleiche mit 1.4 Vorgehensweise</w:t>
+      </w:r>
+    </w:p>
+  </w:comment>
+  <w:comment w:id="84" w:author="Dennis" w:date="2014-04-08T14:09:00Z" w:initials="D">
+    <w:p>
+      <w:pPr>
+        <w:pStyle w:val="Kommentartext"/>
+      </w:pPr>
+      <w:r>
+        <w:rPr>
+          <w:rStyle w:val="Kommentarzeichen"/>
+        </w:rPr>
+        <w:annotationRef/>
+      </w:r>
+      <w:r>
+        <w:t>Schauen ob das so stimmt?</w:t>
+      </w:r>
+    </w:p>
+  </w:comment>
+  <w:comment w:id="90" w:author="Dennis" w:date="2014-04-09T12:36:00Z" w:initials="D">
+    <w:p>
+      <w:pPr>
+        <w:pStyle w:val="Kommentartext"/>
+      </w:pPr>
+      <w:r>
+        <w:rPr>
+          <w:rStyle w:val="Kommentarzeichen"/>
+        </w:rPr>
+        <w:annotationRef/>
+      </w:r>
+      <w:r>
+        <w:t>Erklärung warum hier Thread benötigt wird…</w:t>
+      </w:r>
+    </w:p>
+    <w:p>
+      <w:pPr>
+        <w:pStyle w:val="Kommentartext"/>
+      </w:pPr>
+      <w:r>
+        <w:sym w:font="Wingdings" w:char="F0E0"/>
+      </w:r>
+      <w:r>
+        <w:t xml:space="preserve"> Hier oder beim </w:t>
+      </w:r>
       <w:proofErr w:type="spellStart"/>
       <w:r>
-        <w:t>MotionProxy</w:t>
+        <w:t>Nao</w:t>
       </w:r>
       <w:proofErr w:type="spellEnd"/>
       <w:r>
-        <w:t xml:space="preserve">, </w:t>
+        <w:t xml:space="preserve"> (Kapitel 4.2)</w:t>
+      </w:r>
+    </w:p>
+    <w:p>
+      <w:pPr>
+        <w:pStyle w:val="Kommentartext"/>
+      </w:pPr>
+      <w:r>
+        <w:t>Bewegung (Non)</w:t>
       </w:r>
       <w:proofErr w:type="spellStart"/>
       <w:r>
-        <w:t>RobotPostureProxy</w:t>
+        <w:t>Blocking</w:t>
       </w:r>
       <w:proofErr w:type="spellEnd"/>
       <w:r>
-        <w:t xml:space="preserve">, </w:t>
-      </w:r>
-      <w:proofErr w:type="spellStart"/>
-      <w:r>
-        <w:t>TextToSpeechProxy</w:t>
-      </w:r>
-      <w:proofErr w:type="spellEnd"/>
-      <w:r>
-        <w:t xml:space="preserve"> erklären</w:t>
-      </w:r>
-    </w:p>
+        <w:t>-Call…</w:t>
+      </w:r>
+    </w:p>
+  </w:comment>
+  <w:comment w:id="94" w:author="Dennis" w:date="2014-04-09T14:27:00Z" w:initials="D">
     <w:p>
       <w:pPr>
         <w:pStyle w:val="Kommentartext"/>
-        <w:pBdr>
-          <w:bottom w:val="single" w:sz="12" w:space="1" w:color="auto"/>
-          <w:between w:val="single" w:sz="12" w:space="1" w:color="auto"/>
-        </w:pBdr>
-      </w:pPr>
-      <w:r>
-        <w:t xml:space="preserve">Vordefinierte Bewegungen (mit Bilder) wie z.B. </w:t>
-      </w:r>
-      <w:proofErr w:type="spellStart"/>
-      <w:r>
-        <w:t>StandInit</w:t>
-      </w:r>
-      <w:proofErr w:type="spellEnd"/>
-    </w:p>
+      </w:pPr>
+      <w:r>
+        <w:rPr>
+          <w:rStyle w:val="Kommentarzeichen"/>
+        </w:rPr>
+        <w:annotationRef/>
+      </w:r>
+      <w:r>
+        <w:t>einfügen</w:t>
+      </w:r>
+    </w:p>
+  </w:comment>
+  <w:comment w:id="97" w:author="Dennis" w:date="2014-04-09T15:05:00Z" w:initials="D">
     <w:p>
       <w:pPr>
         <w:pStyle w:val="Kommentartext"/>
-        <w:rPr>
-          <w:lang w:val="en-US"/>
-        </w:rPr>
-      </w:pPr>
-      <w:r>
-        <w:rPr>
-          <w:lang w:val="en-US"/>
-        </w:rPr>
-        <w:t>Blocking vs. Non-Blocking Calls</w:t>
+      </w:pPr>
+      <w:r>
+        <w:rPr>
+          <w:rStyle w:val="Kommentarzeichen"/>
+        </w:rPr>
+        <w:annotationRef/>
+      </w:r>
+      <w:r>
+        <w:t xml:space="preserve">weiß nicht ob das so stimmt?? Michael fragen: </w:t>
+      </w:r>
+      <w:r>
+        <w:t>http://openbook.galileocomputing.de/visual_csharp_2010/visual_csharp_2010_11_002.htm</w:t>
       </w:r>
     </w:p>
   </w:comment>
-  <w:comment w:id="41" w:author="Karolin Edigkaufer" w:date="2014-03-16T13:46:00Z" w:initials="KE">
+  <w:comment w:id="101" w:author="Dennis" w:date="2014-04-09T16:17:00Z" w:initials="D">
     <w:p>
       <w:pPr>
         <w:pStyle w:val="Kommentartext"/>
@@ -18011,11 +18504,11 @@
         <w:annotationRef/>
       </w:r>
       <w:r>
-        <w:t>Bild einfügen</w:t>
+        <w:t>einfügen</w:t>
       </w:r>
     </w:p>
   </w:comment>
-  <w:comment w:id="49" w:author="Karolin Edigkaufer" w:date="2014-03-16T13:46:00Z" w:initials="KE">
+  <w:comment w:id="103" w:author="Dennis" w:date="2014-04-23T17:35:00Z" w:initials="D">
     <w:p>
       <w:pPr>
         <w:pStyle w:val="Kommentartext"/>
@@ -18027,11 +18520,11 @@
         <w:annotationRef/>
       </w:r>
       <w:r>
-        <w:t>Hier könnten wir einige grundlegende Dinge über Threads und Threadprogrammierung schreiben</w:t>
+        <w:t>Verweis einfügen</w:t>
       </w:r>
     </w:p>
   </w:comment>
-  <w:comment w:id="51" w:author="Dennis" w:date="2014-03-16T13:46:00Z" w:initials="D">
+  <w:comment w:id="104" w:author="Dennis" w:date="2014-04-09T16:54:00Z" w:initials="D">
     <w:p>
       <w:pPr>
         <w:pStyle w:val="Kommentartext"/>
@@ -18043,11 +18536,11 @@
         <w:annotationRef/>
       </w:r>
       <w:r>
-        <w:t>Vergleiche mit 1.4 Vorgehensweise</w:t>
+        <w:t>anpassen</w:t>
       </w:r>
     </w:p>
   </w:comment>
-  <w:comment w:id="83" w:author="Dennis" w:date="2014-04-08T14:09:00Z" w:initials="D">
+  <w:comment w:id="107" w:author="Dennis" w:date="2014-04-23T17:35:00Z" w:initials="D">
     <w:p>
       <w:pPr>
         <w:pStyle w:val="Kommentartext"/>
@@ -18059,11 +18552,11 @@
         <w:annotationRef/>
       </w:r>
       <w:r>
-        <w:t>Schauen ob das so stimmt?</w:t>
+        <w:t>Karo</w:t>
       </w:r>
     </w:p>
   </w:comment>
-  <w:comment w:id="89" w:author="Dennis" w:date="2014-04-09T12:36:00Z" w:initials="D">
+  <w:comment w:id="115" w:author="Dennis" w:date="2014-04-23T17:30:00Z" w:initials="D">
     <w:p>
       <w:pPr>
         <w:pStyle w:val="Kommentartext"/>
@@ -18075,177 +18568,11 @@
         <w:annotationRef/>
       </w:r>
       <w:r>
-        <w:t>Erklärung warum hier Thread benötigt wird…</w:t>
-      </w:r>
-    </w:p>
-    <w:p>
-      <w:pPr>
-        <w:pStyle w:val="Kommentartext"/>
-      </w:pPr>
-      <w:r>
-        <w:sym w:font="Wingdings" w:char="F0E0"/>
-      </w:r>
-      <w:r>
-        <w:t xml:space="preserve"> Hier oder beim </w:t>
-      </w:r>
-      <w:proofErr w:type="spellStart"/>
-      <w:r>
-        <w:t>Nao</w:t>
-      </w:r>
-      <w:proofErr w:type="spellEnd"/>
-      <w:r>
-        <w:t xml:space="preserve"> (Kapitel 4.2)</w:t>
-      </w:r>
-    </w:p>
-    <w:p>
-      <w:pPr>
-        <w:pStyle w:val="Kommentartext"/>
-      </w:pPr>
-      <w:r>
-        <w:t>Bewegung (Non)</w:t>
-      </w:r>
-      <w:proofErr w:type="spellStart"/>
-      <w:r>
-        <w:t>Blocking</w:t>
-      </w:r>
-      <w:proofErr w:type="spellEnd"/>
-      <w:r>
-        <w:t>-Call…</w:t>
+        <w:t>Karo</w:t>
       </w:r>
     </w:p>
   </w:comment>
-  <w:comment w:id="93" w:author="Dennis" w:date="2014-04-09T14:27:00Z" w:initials="D">
-    <w:p>
-      <w:pPr>
-        <w:pStyle w:val="Kommentartext"/>
-      </w:pPr>
-      <w:r>
-        <w:rPr>
-          <w:rStyle w:val="Kommentarzeichen"/>
-        </w:rPr>
-        <w:annotationRef/>
-      </w:r>
-      <w:r>
-        <w:t>einfügen</w:t>
-      </w:r>
-    </w:p>
-  </w:comment>
-  <w:comment w:id="96" w:author="Dennis" w:date="2014-04-09T15:05:00Z" w:initials="D">
-    <w:p>
-      <w:pPr>
-        <w:pStyle w:val="Kommentartext"/>
-      </w:pPr>
-      <w:r>
-        <w:rPr>
-          <w:rStyle w:val="Kommentarzeichen"/>
-        </w:rPr>
-        <w:annotationRef/>
-      </w:r>
-      <w:r>
-        <w:t xml:space="preserve">weiß nicht ob das so stimmt?? Michael fragen: </w:t>
-      </w:r>
-      <w:r>
-        <w:t>http://openbook.galileocomputing.de/visual_csharp_2010/visual_csharp_2010_11_002.htm</w:t>
-      </w:r>
-    </w:p>
-  </w:comment>
-  <w:comment w:id="100" w:author="Dennis" w:date="2014-04-09T16:17:00Z" w:initials="D">
-    <w:p>
-      <w:pPr>
-        <w:pStyle w:val="Kommentartext"/>
-      </w:pPr>
-      <w:r>
-        <w:rPr>
-          <w:rStyle w:val="Kommentarzeichen"/>
-        </w:rPr>
-        <w:annotationRef/>
-      </w:r>
-      <w:r>
-        <w:t>einfügen</w:t>
-      </w:r>
-    </w:p>
-  </w:comment>
-  <w:comment w:id="102" w:author="Dennis" w:date="2014-04-23T17:35:00Z" w:initials="D">
-    <w:p>
-      <w:pPr>
-        <w:pStyle w:val="Kommentartext"/>
-      </w:pPr>
-      <w:r>
-        <w:rPr>
-          <w:rStyle w:val="Kommentarzeichen"/>
-        </w:rPr>
-        <w:annotationRef/>
-      </w:r>
-      <w:r>
-        <w:t>Verweis einfügen</w:t>
-      </w:r>
-    </w:p>
-  </w:comment>
-  <w:comment w:id="103" w:author="Dennis" w:date="2014-04-09T16:54:00Z" w:initials="D">
-    <w:p>
-      <w:pPr>
-        <w:pStyle w:val="Kommentartext"/>
-      </w:pPr>
-      <w:r>
-        <w:rPr>
-          <w:rStyle w:val="Kommentarzeichen"/>
-        </w:rPr>
-        <w:annotationRef/>
-      </w:r>
-      <w:r>
-        <w:t>anpassen</w:t>
-      </w:r>
-    </w:p>
-  </w:comment>
-  <w:comment w:id="106" w:author="Dennis" w:date="2014-04-23T17:35:00Z" w:initials="D">
-    <w:p>
-      <w:pPr>
-        <w:pStyle w:val="Kommentartext"/>
-      </w:pPr>
-      <w:r>
-        <w:rPr>
-          <w:rStyle w:val="Kommentarzeichen"/>
-        </w:rPr>
-        <w:annotationRef/>
-      </w:r>
-      <w:r>
-        <w:t>Karo</w:t>
-      </w:r>
-    </w:p>
-  </w:comment>
-  <w:comment w:id="114" w:author="Dennis" w:date="2014-04-23T17:30:00Z" w:initials="D">
-    <w:p>
-      <w:pPr>
-        <w:pStyle w:val="Kommentartext"/>
-      </w:pPr>
-      <w:r>
-        <w:rPr>
-          <w:rStyle w:val="Kommentarzeichen"/>
-        </w:rPr>
-        <w:annotationRef/>
-      </w:r>
-      <w:r>
-        <w:t>Karo</w:t>
-      </w:r>
-    </w:p>
-  </w:comment>
-  <w:comment w:id="115" w:author="Karolin Edigkaufer" w:date="2014-03-16T13:46:00Z" w:initials="KE">
-    <w:p>
-      <w:pPr>
-        <w:pStyle w:val="Kommentartext"/>
-      </w:pPr>
-      <w:r>
-        <w:rPr>
-          <w:rStyle w:val="Kommentarzeichen"/>
-        </w:rPr>
-        <w:annotationRef/>
-      </w:r>
-      <w:r>
-        <w:t>Bild einfügen</w:t>
-      </w:r>
-    </w:p>
-  </w:comment>
-  <w:comment w:id="116" w:author="Karolin Edigkaufer" w:date="2014-03-16T13:46:00Z" w:initials="KE">
+  <w:comment w:id="117" w:author="Karolin Edigkaufer" w:date="2014-03-16T13:46:00Z" w:initials="KE">
     <w:p>
       <w:pPr>
         <w:pStyle w:val="Kommentartext"/>
@@ -18436,7 +18763,7 @@
         <w:noProof/>
         <w:color w:val="A6A6A6" w:themeColor="background1" w:themeShade="A6"/>
       </w:rPr>
-      <w:t>II</w:t>
+      <w:t>VII</w:t>
     </w:r>
     <w:r>
       <w:rPr>
@@ -18602,7 +18929,7 @@
         <w:noProof/>
         <w:color w:val="A6A6A6" w:themeColor="background1" w:themeShade="A6"/>
       </w:rPr>
-      <w:t>1</w:t>
+      <w:t>15</w:t>
     </w:r>
     <w:r>
       <w:rPr>
@@ -18767,7 +19094,7 @@
         <w:noProof/>
         <w:color w:val="A6A6A6" w:themeColor="background1" w:themeShade="A6"/>
       </w:rPr>
-      <w:t>IX</w:t>
+      <w:t>XI</w:t>
     </w:r>
     <w:r>
       <w:rPr>
@@ -19175,7 +19502,7 @@
         <w:rPr>
           <w:noProof/>
         </w:rPr>
-        <w:t>Einleitung</w:t>
+        <w:t>Grundlagen</w:t>
       </w:r>
     </w:fldSimple>
     <w:bookmarkStart w:id="120" w:name="_Toc262116031"/>
@@ -28266,7 +28593,7 @@
     <b:MonthAccessed>04</b:MonthAccessed>
     <b:DayAccessed>09</b:DayAccessed>
     <b:URL>http://msdn.microsoft.com/de-de/library/system.threading.apartmentstate.aspx</b:URL>
-    <b:RefOrder>19</b:RefOrder>
+    <b:RefOrder>20</b:RefOrder>
   </b:Source>
   <b:Source>
     <b:Tag>Gal10</b:Tag>
@@ -28285,7 +28612,7 @@
     <b:DayAccessed>09</b:DayAccessed>
     <b:URL>http://openbook.galileocomputing.de/visual_csharp_2010/visual_csharp_2010_11_002.htm#mj5eadcfd43437a62e48102a560638faea</b:URL>
     <b:BookTitle>Visual C# 2010 - Das umfassende </b:BookTitle>
-    <b:RefOrder>20</b:RefOrder>
+    <b:RefOrder>21</b:RefOrder>
   </b:Source>
   <b:Source>
     <b:Tag>Mic144</b:Tag>
@@ -28320,11 +28647,27 @@
     <b:URL>www.aldebaran.com/en/robotics-company/history</b:URL>
     <b:RefOrder>16</b:RefOrder>
   </b:Source>
+  <b:Source>
+    <b:Tag>Com14</b:Tag>
+    <b:SourceType>InternetSite</b:SourceType>
+    <b:Guid>{8B6DAADA-1590-4446-9901-7C4CF2954732}</b:Guid>
+    <b:Title>AldebaranRobotics</b:Title>
+    <b:Author>
+      <b:Author>
+        <b:Corporate>Community Aldebaran Robotics</b:Corporate>
+      </b:Author>
+    </b:Author>
+    <b:YearAccessed>2014</b:YearAccessed>
+    <b:MonthAccessed>April</b:MonthAccessed>
+    <b:DayAccessed>23</b:DayAccessed>
+    <b:URL>https://community.aldebaran-robotics.com/doc/1-14/cpp-classindex.html</b:URL>
+    <b:RefOrder>19</b:RefOrder>
+  </b:Source>
 </b:Sources>
 </file>
 
 <file path=customXml/itemProps1.xml><?xml version="1.0" encoding="utf-8"?>
-<ds:datastoreItem xmlns:ds="http://schemas.openxmlformats.org/officeDocument/2006/customXml" ds:itemID="{AD32B5A6-BDAA-486E-AEC3-F8E6AE73276E}">
+<ds:datastoreItem xmlns:ds="http://schemas.openxmlformats.org/officeDocument/2006/customXml" ds:itemID="{18AEA91D-1F3C-411F-AA7F-0179CD8A27CE}">
   <ds:schemaRefs>
     <ds:schemaRef ds:uri="http://schemas.openxmlformats.org/officeDocument/2006/bibliography"/>
   </ds:schemaRefs>

</xml_diff>

<commit_message>
Winkel Grundlagen und Thread Grundlagen fertig. Kinect Umsetzung angefangen
</commit_message>
<xml_diff>
--- a/Studienarbeit_Nao.docx
+++ b/Studienarbeit_Nao.docx
@@ -6847,14 +6847,27 @@
       <w:r>
         <w:t xml:space="preserve">Abb. </w:t>
       </w:r>
-      <w:fldSimple w:instr=" SEQ Abb. \* ARABIC ">
-        <w:r>
-          <w:rPr>
-            <w:noProof/>
-          </w:rPr>
-          <w:t>1</w:t>
-        </w:r>
-      </w:fldSimple>
+      <w:r>
+        <w:fldChar w:fldCharType="begin"/>
+      </w:r>
+      <w:r>
+        <w:instrText xml:space="preserve"> SEQ Abb. \* ARABIC </w:instrText>
+      </w:r>
+      <w:r>
+        <w:fldChar w:fldCharType="separate"/>
+      </w:r>
+      <w:r>
+        <w:rPr>
+          <w:noProof/>
+        </w:rPr>
+        <w:t>1</w:t>
+      </w:r>
+      <w:r>
+        <w:rPr>
+          <w:noProof/>
+        </w:rPr>
+        <w:fldChar w:fldCharType="end"/>
+      </w:r>
       <w:bookmarkEnd w:id="22"/>
       <w:r>
         <w:t xml:space="preserve">: Die Sensoren der Kinect </w:t>
@@ -7120,14 +7133,27 @@
       <w:r>
         <w:t xml:space="preserve">Abb. </w:t>
       </w:r>
-      <w:fldSimple w:instr=" SEQ Abb. \* ARABIC ">
-        <w:r>
-          <w:rPr>
-            <w:noProof/>
-          </w:rPr>
-          <w:t>2</w:t>
-        </w:r>
-      </w:fldSimple>
+      <w:r>
+        <w:fldChar w:fldCharType="begin"/>
+      </w:r>
+      <w:r>
+        <w:instrText xml:space="preserve"> SEQ Abb. \* ARABIC </w:instrText>
+      </w:r>
+      <w:r>
+        <w:fldChar w:fldCharType="separate"/>
+      </w:r>
+      <w:r>
+        <w:rPr>
+          <w:noProof/>
+        </w:rPr>
+        <w:t>2</w:t>
+      </w:r>
+      <w:r>
+        <w:rPr>
+          <w:noProof/>
+        </w:rPr>
+        <w:fldChar w:fldCharType="end"/>
+      </w:r>
       <w:r>
         <w:t xml:space="preserve">: Skeleton mit 20 Punkten </w:t>
       </w:r>
@@ -7484,14 +7510,27 @@
       <w:r>
         <w:t xml:space="preserve">Abb. </w:t>
       </w:r>
-      <w:fldSimple w:instr=" SEQ Abb. \* ARABIC ">
-        <w:r>
-          <w:rPr>
-            <w:noProof/>
-          </w:rPr>
-          <w:t>3</w:t>
-        </w:r>
-      </w:fldSimple>
+      <w:r>
+        <w:fldChar w:fldCharType="begin"/>
+      </w:r>
+      <w:r>
+        <w:instrText xml:space="preserve"> SEQ Abb. \* ARABIC </w:instrText>
+      </w:r>
+      <w:r>
+        <w:fldChar w:fldCharType="separate"/>
+      </w:r>
+      <w:r>
+        <w:rPr>
+          <w:noProof/>
+        </w:rPr>
+        <w:t>3</w:t>
+      </w:r>
+      <w:r>
+        <w:rPr>
+          <w:noProof/>
+        </w:rPr>
+        <w:fldChar w:fldCharType="end"/>
+      </w:r>
       <w:r>
         <w:t>: Kinect Developer Toolkit</w:t>
       </w:r>
@@ -7669,13 +7708,11 @@
       </w:pPr>
       <w:bookmarkStart w:id="29" w:name="_Ref381795262"/>
       <w:bookmarkStart w:id="30" w:name="_Toc386030087"/>
-      <w:bookmarkStart w:id="31" w:name="_GoBack"/>
-      <w:bookmarkEnd w:id="31"/>
-      <w:commentRangeStart w:id="32"/>
+      <w:commentRangeStart w:id="31"/>
       <w:r>
         <w:t>Winkel</w:t>
       </w:r>
-      <w:commentRangeEnd w:id="32"/>
+      <w:commentRangeEnd w:id="31"/>
       <w:r>
         <w:rPr>
           <w:rStyle w:val="Kommentarzeichen"/>
@@ -7684,10 +7721,70 @@
           <w:bCs w:val="0"/>
           <w:color w:val="auto"/>
         </w:rPr>
-        <w:commentReference w:id="32"/>
-      </w:r>
-    </w:p>
-    <w:p/>
+        <w:commentReference w:id="31"/>
+      </w:r>
+    </w:p>
+    <w:p>
+      <w:r>
+        <w:t xml:space="preserve">Es gibt verschiedene Möglichkeiten Winkel mathematisch zu berechnen. Dabei </w:t>
+      </w:r>
+      <w:r>
+        <w:t xml:space="preserve">ist zu beachten, dass auch der Winkel an sich in zwei unterschiedlichen Zahlentypen wiedergegeben werden kann: als Radiant und als </w:t>
+      </w:r>
+      <w:proofErr w:type="spellStart"/>
+      <w:r>
+        <w:t>Gradzahl</w:t>
+      </w:r>
+      <w:proofErr w:type="spellEnd"/>
+      <w:r>
+        <w:t>. Die Umrechnung dieser lautet:</w:t>
+      </w:r>
+    </w:p>
+    <w:p>
+      <w:r>
+        <w:t>Radiant = Grad * 180/</w:t>
+      </w:r>
+      <w:proofErr w:type="spellStart"/>
+      <w:r>
+        <w:t>pi</w:t>
+      </w:r>
+      <w:proofErr w:type="spellEnd"/>
+      <w:r>
+        <w:t xml:space="preserve">, da der Radiant die </w:t>
+      </w:r>
+      <w:r>
+        <w:t>Werte</w:t>
+      </w:r>
+      <w:r>
+        <w:t xml:space="preserve"> in einem Kreis anordnet. </w:t>
+      </w:r>
+      <w:sdt>
+        <w:sdtPr>
+          <w:id w:val="560984239"/>
+          <w:citation/>
+        </w:sdtPr>
+        <w:sdtContent>
+          <w:r>
+            <w:fldChar w:fldCharType="begin"/>
+          </w:r>
+          <w:r>
+            <w:instrText xml:space="preserve"> CITATION Bru14 \l 1031 </w:instrText>
+          </w:r>
+          <w:r>
+            <w:fldChar w:fldCharType="separate"/>
+          </w:r>
+          <w:r>
+            <w:rPr>
+              <w:noProof/>
+            </w:rPr>
+            <w:t>[13]</w:t>
+          </w:r>
+          <w:r>
+            <w:fldChar w:fldCharType="end"/>
+          </w:r>
+        </w:sdtContent>
+      </w:sdt>
+    </w:p>
     <w:p>
       <w:pPr>
         <w:pStyle w:val="berschrift3"/>
@@ -7696,14 +7793,217 @@
         <w:t>Roll-Nick-Gier-Winkel</w:t>
       </w:r>
     </w:p>
-    <w:p/>
+    <w:p>
+      <w:r>
+        <w:t xml:space="preserve">In der Raumfahrt ist neben der bekannten Möglichkeit ein Objekt in einem Raum mittels X, Y, Z – Koordinaten zu bezeichnen,  auch die Variante mittels Roll – Nick – Gier – Winkeln vertreten. Dabei werden die Rotationen um die Achsen bezeichnet: Nick ist eine Drehung um die Querachse (X), Roll ist eine Drehung um die Längsachse (Y) und Gier eine Drehung um die Hochachse (Z). Geläufiger als die deutsche Bezeichnung ist aber die englische Bezeichnung als roll, </w:t>
+      </w:r>
+      <w:proofErr w:type="spellStart"/>
+      <w:r>
+        <w:t>pitch</w:t>
+      </w:r>
+      <w:proofErr w:type="spellEnd"/>
+      <w:r>
+        <w:t xml:space="preserve"> und </w:t>
+      </w:r>
+      <w:proofErr w:type="spellStart"/>
+      <w:r>
+        <w:t>yaw</w:t>
+      </w:r>
+      <w:proofErr w:type="spellEnd"/>
+      <w:r>
+        <w:t xml:space="preserve">. </w:t>
+      </w:r>
+      <w:sdt>
+        <w:sdtPr>
+          <w:id w:val="1139455922"/>
+          <w:citation/>
+        </w:sdtPr>
+        <w:sdtContent>
+          <w:r>
+            <w:fldChar w:fldCharType="begin"/>
+          </w:r>
+          <w:r>
+            <w:instrText xml:space="preserve"> CITATION RCH14 \l 1031 </w:instrText>
+          </w:r>
+          <w:r>
+            <w:fldChar w:fldCharType="separate"/>
+          </w:r>
+          <w:r>
+            <w:rPr>
+              <w:noProof/>
+            </w:rPr>
+            <w:t>[14]</w:t>
+          </w:r>
+          <w:r>
+            <w:fldChar w:fldCharType="end"/>
+          </w:r>
+        </w:sdtContent>
+      </w:sdt>
+      <w:r>
+        <w:t xml:space="preserve"> </w:t>
+      </w:r>
+    </w:p>
+    <w:p>
+      <w:pPr>
+        <w:keepNext/>
+        <w:jc w:val="center"/>
+      </w:pPr>
+      <w:r>
+        <w:rPr>
+          <w:noProof/>
+          <w:lang w:eastAsia="de-DE"/>
+        </w:rPr>
+        <w:drawing>
+          <wp:inline distT="0" distB="0" distL="0" distR="0" wp14:anchorId="79B0F928" wp14:editId="155359D0">
+            <wp:extent cx="2381250" cy="1790700"/>
+            <wp:effectExtent l="0" t="0" r="0" b="0"/>
+            <wp:docPr id="13" name="Grafik 13"/>
+            <wp:cNvGraphicFramePr>
+              <a:graphicFrameLocks xmlns:a="http://schemas.openxmlformats.org/drawingml/2006/main" noChangeAspect="1"/>
+            </wp:cNvGraphicFramePr>
+            <a:graphic xmlns:a="http://schemas.openxmlformats.org/drawingml/2006/main">
+              <a:graphicData uri="http://schemas.openxmlformats.org/drawingml/2006/picture">
+                <pic:pic xmlns:pic="http://schemas.openxmlformats.org/drawingml/2006/picture">
+                  <pic:nvPicPr>
+                    <pic:cNvPr id="0" name="yaw_axis_airplane.png"/>
+                    <pic:cNvPicPr/>
+                  </pic:nvPicPr>
+                  <pic:blipFill>
+                    <a:blip r:embed="rId16">
+                      <a:extLst>
+                        <a:ext uri="{28A0092B-C50C-407E-A947-70E740481C1C}">
+                          <a14:useLocalDpi xmlns:a14="http://schemas.microsoft.com/office/drawing/2010/main" val="0"/>
+                        </a:ext>
+                      </a:extLst>
+                    </a:blip>
+                    <a:stretch>
+                      <a:fillRect/>
+                    </a:stretch>
+                  </pic:blipFill>
+                  <pic:spPr>
+                    <a:xfrm>
+                      <a:off x="0" y="0"/>
+                      <a:ext cx="2381250" cy="1790700"/>
+                    </a:xfrm>
+                    <a:prstGeom prst="rect">
+                      <a:avLst/>
+                    </a:prstGeom>
+                  </pic:spPr>
+                </pic:pic>
+              </a:graphicData>
+            </a:graphic>
+          </wp:inline>
+        </w:drawing>
+      </w:r>
+    </w:p>
+    <w:p>
+      <w:pPr>
+        <w:pStyle w:val="Beschriftung"/>
+        <w:jc w:val="center"/>
+      </w:pPr>
+      <w:r>
+        <w:t xml:space="preserve">Abb. </w:t>
+      </w:r>
+      <w:r>
+        <w:fldChar w:fldCharType="begin"/>
+      </w:r>
+      <w:r>
+        <w:instrText xml:space="preserve"> SEQ Abb. \* ARABIC </w:instrText>
+      </w:r>
+      <w:r>
+        <w:fldChar w:fldCharType="separate"/>
+      </w:r>
+      <w:r>
+        <w:rPr>
+          <w:noProof/>
+        </w:rPr>
+        <w:t>4</w:t>
+      </w:r>
+      <w:r>
+        <w:fldChar w:fldCharType="end"/>
+      </w:r>
+      <w:r>
+        <w:t xml:space="preserve">: Roll - Nick - Gier - Winkel / Roll - Pitch - Yaw - Winkel </w:t>
+      </w:r>
+      <w:sdt>
+        <w:sdtPr>
+          <w:id w:val="1250697766"/>
+          <w:citation/>
+        </w:sdtPr>
+        <w:sdtContent>
+          <w:r>
+            <w:fldChar w:fldCharType="begin"/>
+          </w:r>
+          <w:r>
+            <w:instrText xml:space="preserve"> CITATION Mar12 \l 1031 </w:instrText>
+          </w:r>
+          <w:r>
+            <w:fldChar w:fldCharType="separate"/>
+          </w:r>
+          <w:r>
+            <w:rPr>
+              <w:noProof/>
+            </w:rPr>
+            <w:t>[15]</w:t>
+          </w:r>
+          <w:r>
+            <w:fldChar w:fldCharType="end"/>
+          </w:r>
+        </w:sdtContent>
+      </w:sdt>
+    </w:p>
     <w:p>
       <w:pPr>
         <w:pStyle w:val="berschrift3"/>
       </w:pPr>
-      <w:r>
+      <w:bookmarkStart w:id="32" w:name="_Ref386471124"/>
+      <w:r>
+        <w:lastRenderedPageBreak/>
         <w:t>Winkelberechnung</w:t>
       </w:r>
+      <w:bookmarkEnd w:id="32"/>
+    </w:p>
+    <w:p>
+      <w:r>
+        <w:t xml:space="preserve">Um die Winkel zu berechnen, vereint man drei Punkte (engl. Joints) in zwei Vektoren. Die Punkte definieren dabei Knochenenden, die Vektoren die eigentlichen Knochen. Diese werden anschließend normalisiert. Beim Normalisieren werden die Vektoren auf die Länge 1 </w:t>
+      </w:r>
+      <w:r>
+        <w:t xml:space="preserve">gestreckt bzw. gestaucht, da man zur Winkelberechnung lediglich die Richtung der Vektoren benötigt. </w:t>
+      </w:r>
+    </w:p>
+    <w:p>
+      <w:r>
+        <w:t>Aus den beiden Vektoren wird anschließend das Punktprodukt gebildet und sofern es zusammenhängende Knochen darstellt, wird der Winkel mittels Tangens aus dem Punktprodukt und der Kreuzprodukt der Z-Koordinate gebildet und bei nicht zusammenhängenden Knochen reicht der Kosinus des Kreuzproduktes aus.</w:t>
+      </w:r>
+      <w:r>
+        <w:t xml:space="preserve"> </w:t>
+      </w:r>
+      <w:sdt>
+        <w:sdtPr>
+          <w:id w:val="-1668940402"/>
+          <w:citation/>
+        </w:sdtPr>
+        <w:sdtContent>
+          <w:r>
+            <w:fldChar w:fldCharType="begin"/>
+          </w:r>
+          <w:r>
+            <w:instrText xml:space="preserve"> CITATION MAK14 \l 1031 </w:instrText>
+          </w:r>
+          <w:r>
+            <w:fldChar w:fldCharType="separate"/>
+          </w:r>
+          <w:r>
+            <w:rPr>
+              <w:noProof/>
+            </w:rPr>
+            <w:t>[16]</w:t>
+          </w:r>
+          <w:r>
+            <w:fldChar w:fldCharType="end"/>
+          </w:r>
+        </w:sdtContent>
+      </w:sdt>
     </w:p>
     <w:p>
       <w:pPr>
@@ -7955,7 +8255,6 @@
     </w:p>
     <w:p>
       <w:r>
-        <w:lastRenderedPageBreak/>
         <w:t xml:space="preserve">Der erste Prototyp vom </w:t>
       </w:r>
       <w:proofErr w:type="spellStart"/>
@@ -8022,6 +8321,7 @@
       </w:pPr>
       <w:bookmarkStart w:id="37" w:name="_Toc386030089"/>
       <w:r>
+        <w:lastRenderedPageBreak/>
         <w:t>Hardware</w:t>
       </w:r>
       <w:bookmarkEnd w:id="37"/>
@@ -8112,10 +8412,7 @@
       </w:r>
       <w:proofErr w:type="gramEnd"/>
       <w:r>
-        <w:t xml:space="preserve"> </w:t>
-      </w:r>
-      <w:r>
-        <w:t>Internet Protokoll (IP)</w:t>
+        <w:t xml:space="preserve"> Internet Protokoll (IP)</w:t>
       </w:r>
       <w:r>
         <w:fldChar w:fldCharType="begin"/>
@@ -8358,7 +8655,7 @@
         </w:rPr>
         <w:lastRenderedPageBreak/>
         <w:drawing>
-          <wp:inline distT="0" distB="0" distL="0" distR="0" wp14:anchorId="64BBEB97" wp14:editId="1849ED2E">
+          <wp:inline distT="0" distB="0" distL="0" distR="0" wp14:anchorId="39A931CB" wp14:editId="2AE7F930">
             <wp:extent cx="3075924" cy="3969866"/>
             <wp:effectExtent l="0" t="0" r="0" b="0"/>
             <wp:docPr id="2" name="Grafik 2"/>
@@ -8373,7 +8670,7 @@
                     <pic:cNvPicPr/>
                   </pic:nvPicPr>
                   <pic:blipFill>
-                    <a:blip r:embed="rId16">
+                    <a:blip r:embed="rId17">
                       <a:extLst>
                         <a:ext uri="{28A0092B-C50C-407E-A947-70E740481C1C}">
                           <a14:useLocalDpi xmlns:a14="http://schemas.microsoft.com/office/drawing/2010/main" val="0"/>
@@ -8410,14 +8707,27 @@
       <w:r>
         <w:t xml:space="preserve">Abb. </w:t>
       </w:r>
-      <w:fldSimple w:instr=" SEQ Abb. \* ARABIC ">
-        <w:r>
-          <w:rPr>
-            <w:noProof/>
-          </w:rPr>
-          <w:t>4</w:t>
-        </w:r>
-      </w:fldSimple>
+      <w:r>
+        <w:fldChar w:fldCharType="begin"/>
+      </w:r>
+      <w:r>
+        <w:instrText xml:space="preserve"> SEQ Abb. \* ARABIC </w:instrText>
+      </w:r>
+      <w:r>
+        <w:fldChar w:fldCharType="separate"/>
+      </w:r>
+      <w:r>
+        <w:rPr>
+          <w:noProof/>
+        </w:rPr>
+        <w:t>5</w:t>
+      </w:r>
+      <w:r>
+        <w:rPr>
+          <w:noProof/>
+        </w:rPr>
+        <w:fldChar w:fldCharType="end"/>
+      </w:r>
       <w:bookmarkEnd w:id="38"/>
       <w:r>
         <w:t xml:space="preserve">: Die Lage der Motoren beim </w:t>
@@ -8709,7 +9019,7 @@
           <w:lang w:eastAsia="de-DE"/>
         </w:rPr>
         <w:drawing>
-          <wp:inline distT="0" distB="0" distL="0" distR="0" wp14:anchorId="671CB1B6" wp14:editId="52DA6F34">
+          <wp:inline distT="0" distB="0" distL="0" distR="0" wp14:anchorId="204F6202" wp14:editId="206FA9B7">
             <wp:extent cx="4705136" cy="4328728"/>
             <wp:effectExtent l="0" t="0" r="635" b="0"/>
             <wp:docPr id="3" name="Grafik 3"/>
@@ -8724,7 +9034,7 @@
                     <pic:cNvPicPr/>
                   </pic:nvPicPr>
                   <pic:blipFill>
-                    <a:blip r:embed="rId17">
+                    <a:blip r:embed="rId18">
                       <a:extLst>
                         <a:ext uri="{28A0092B-C50C-407E-A947-70E740481C1C}">
                           <a14:useLocalDpi xmlns:a14="http://schemas.microsoft.com/office/drawing/2010/main" val="0"/>
@@ -8760,14 +9070,27 @@
       <w:r>
         <w:t xml:space="preserve">Abb. </w:t>
       </w:r>
-      <w:fldSimple w:instr=" SEQ Abb. \* ARABIC ">
-        <w:r>
-          <w:rPr>
-            <w:noProof/>
-          </w:rPr>
-          <w:t>5</w:t>
-        </w:r>
-      </w:fldSimple>
+      <w:r>
+        <w:fldChar w:fldCharType="begin"/>
+      </w:r>
+      <w:r>
+        <w:instrText xml:space="preserve"> SEQ Abb. \* ARABIC </w:instrText>
+      </w:r>
+      <w:r>
+        <w:fldChar w:fldCharType="separate"/>
+      </w:r>
+      <w:r>
+        <w:rPr>
+          <w:noProof/>
+        </w:rPr>
+        <w:t>6</w:t>
+      </w:r>
+      <w:r>
+        <w:rPr>
+          <w:noProof/>
+        </w:rPr>
+        <w:fldChar w:fldCharType="end"/>
+      </w:r>
       <w:r>
         <w:t xml:space="preserve">: Die Hardwarekomponenten des </w:t>
       </w:r>
@@ -8852,10 +9175,7 @@
       </w:r>
       <w:proofErr w:type="spellEnd"/>
       <w:r>
-        <w:t xml:space="preserve"> ausführt </w:t>
-      </w:r>
-      <w:r>
-        <w:t xml:space="preserve">(siehe </w:t>
+        <w:t xml:space="preserve"> ausführt (siehe </w:t>
       </w:r>
       <w:r>
         <w:fldChar w:fldCharType="begin"/>
@@ -8879,10 +9199,7 @@
         <w:fldChar w:fldCharType="end"/>
       </w:r>
       <w:r>
-        <w:t>).</w:t>
-      </w:r>
-      <w:r>
-        <w:t xml:space="preserve"> </w:t>
+        <w:t xml:space="preserve">). </w:t>
       </w:r>
       <w:proofErr w:type="spellStart"/>
       <w:r>
@@ -8890,10 +9207,7 @@
       </w:r>
       <w:proofErr w:type="spellEnd"/>
       <w:r>
-        <w:t xml:space="preserve"> </w:t>
-      </w:r>
-      <w:r>
-        <w:t xml:space="preserve">ist ein 32-Bit Linux </w:t>
+        <w:t xml:space="preserve"> ist ein 32-Bit Linux </w:t>
       </w:r>
       <w:proofErr w:type="spellStart"/>
       <w:r>
@@ -8923,7 +9237,7 @@
           <w:lang w:eastAsia="de-DE"/>
         </w:rPr>
         <w:drawing>
-          <wp:inline distT="0" distB="0" distL="0" distR="0" wp14:anchorId="6AD9C88E" wp14:editId="3FEFCE4C">
+          <wp:inline distT="0" distB="0" distL="0" distR="0" wp14:anchorId="76CE93CA" wp14:editId="6E08A311">
             <wp:extent cx="5191850" cy="2953162"/>
             <wp:effectExtent l="0" t="0" r="8890" b="0"/>
             <wp:docPr id="9" name="Grafik 9"/>
@@ -8938,7 +9252,7 @@
                     <pic:cNvPicPr/>
                   </pic:nvPicPr>
                   <pic:blipFill>
-                    <a:blip r:embed="rId18">
+                    <a:blip r:embed="rId19">
                       <a:extLst>
                         <a:ext uri="{28A0092B-C50C-407E-A947-70E740481C1C}">
                           <a14:useLocalDpi xmlns:a14="http://schemas.microsoft.com/office/drawing/2010/main" val="0"/>
@@ -8974,14 +9288,27 @@
       <w:r>
         <w:t xml:space="preserve">Abb. </w:t>
       </w:r>
-      <w:fldSimple w:instr=" SEQ Abb. \* ARABIC ">
-        <w:r>
-          <w:rPr>
-            <w:noProof/>
-          </w:rPr>
-          <w:t>6</w:t>
-        </w:r>
-      </w:fldSimple>
+      <w:r>
+        <w:fldChar w:fldCharType="begin"/>
+      </w:r>
+      <w:r>
+        <w:instrText xml:space="preserve"> SEQ Abb. \* ARABIC </w:instrText>
+      </w:r>
+      <w:r>
+        <w:fldChar w:fldCharType="separate"/>
+      </w:r>
+      <w:r>
+        <w:rPr>
+          <w:noProof/>
+        </w:rPr>
+        <w:t>7</w:t>
+      </w:r>
+      <w:r>
+        <w:rPr>
+          <w:noProof/>
+        </w:rPr>
+        <w:fldChar w:fldCharType="end"/>
+      </w:r>
       <w:bookmarkEnd w:id="42"/>
       <w:r>
         <w:t xml:space="preserve">: </w:t>
@@ -9161,7 +9488,7 @@
           <w:lang w:eastAsia="de-DE"/>
         </w:rPr>
         <w:drawing>
-          <wp:inline distT="0" distB="0" distL="0" distR="0" wp14:anchorId="620FB4C4" wp14:editId="0F96AE21">
+          <wp:inline distT="0" distB="0" distL="0" distR="0" wp14:anchorId="5C64B896" wp14:editId="1F0A449C">
             <wp:extent cx="5759450" cy="4182745"/>
             <wp:effectExtent l="0" t="0" r="0" b="8255"/>
             <wp:docPr id="11" name="Grafik 11"/>
@@ -9176,7 +9503,7 @@
                     <pic:cNvPicPr/>
                   </pic:nvPicPr>
                   <pic:blipFill>
-                    <a:blip r:embed="rId19">
+                    <a:blip r:embed="rId20">
                       <a:extLst>
                         <a:ext uri="{28A0092B-C50C-407E-A947-70E740481C1C}">
                           <a14:useLocalDpi xmlns:a14="http://schemas.microsoft.com/office/drawing/2010/main" val="0"/>
@@ -9212,14 +9539,27 @@
       <w:r>
         <w:t xml:space="preserve">Abb. </w:t>
       </w:r>
-      <w:fldSimple w:instr=" SEQ Abb. \* ARABIC ">
-        <w:r>
-          <w:rPr>
-            <w:noProof/>
-          </w:rPr>
-          <w:t>7</w:t>
-        </w:r>
-      </w:fldSimple>
+      <w:r>
+        <w:fldChar w:fldCharType="begin"/>
+      </w:r>
+      <w:r>
+        <w:instrText xml:space="preserve"> SEQ Abb. \* ARABIC </w:instrText>
+      </w:r>
+      <w:r>
+        <w:fldChar w:fldCharType="separate"/>
+      </w:r>
+      <w:r>
+        <w:rPr>
+          <w:noProof/>
+        </w:rPr>
+        <w:t>8</w:t>
+      </w:r>
+      <w:r>
+        <w:rPr>
+          <w:noProof/>
+        </w:rPr>
+        <w:fldChar w:fldCharType="end"/>
+      </w:r>
       <w:bookmarkEnd w:id="43"/>
       <w:r>
         <w:t xml:space="preserve">: </w:t>
@@ -9332,7 +9672,7 @@
         </w:rPr>
         <w:lastRenderedPageBreak/>
         <w:drawing>
-          <wp:inline distT="0" distB="0" distL="0" distR="0" wp14:anchorId="55BB2202" wp14:editId="07147B06">
+          <wp:inline distT="0" distB="0" distL="0" distR="0" wp14:anchorId="67F6E0A6" wp14:editId="05152131">
             <wp:extent cx="5229955" cy="2848373"/>
             <wp:effectExtent l="0" t="0" r="0" b="9525"/>
             <wp:docPr id="10" name="Grafik 10"/>
@@ -9347,7 +9687,7 @@
                     <pic:cNvPicPr/>
                   </pic:nvPicPr>
                   <pic:blipFill>
-                    <a:blip r:embed="rId20">
+                    <a:blip r:embed="rId21">
                       <a:extLst>
                         <a:ext uri="{28A0092B-C50C-407E-A947-70E740481C1C}">
                           <a14:useLocalDpi xmlns:a14="http://schemas.microsoft.com/office/drawing/2010/main" val="0"/>
@@ -9383,14 +9723,27 @@
       <w:r>
         <w:t xml:space="preserve">Abb. </w:t>
       </w:r>
-      <w:fldSimple w:instr=" SEQ Abb. \* ARABIC ">
-        <w:r>
-          <w:rPr>
-            <w:noProof/>
-          </w:rPr>
-          <w:t>8</w:t>
-        </w:r>
-      </w:fldSimple>
+      <w:r>
+        <w:fldChar w:fldCharType="begin"/>
+      </w:r>
+      <w:r>
+        <w:instrText xml:space="preserve"> SEQ Abb. \* ARABIC </w:instrText>
+      </w:r>
+      <w:r>
+        <w:fldChar w:fldCharType="separate"/>
+      </w:r>
+      <w:r>
+        <w:rPr>
+          <w:noProof/>
+        </w:rPr>
+        <w:t>9</w:t>
+      </w:r>
+      <w:r>
+        <w:rPr>
+          <w:noProof/>
+        </w:rPr>
+        <w:fldChar w:fldCharType="end"/>
+      </w:r>
       <w:bookmarkEnd w:id="45"/>
       <w:r>
         <w:t xml:space="preserve">: </w:t>
@@ -9491,7 +9844,7 @@
           <w:lang w:eastAsia="de-DE"/>
         </w:rPr>
         <w:drawing>
-          <wp:inline distT="0" distB="0" distL="0" distR="0" wp14:anchorId="37C055EB" wp14:editId="68ACEFCF">
+          <wp:inline distT="0" distB="0" distL="0" distR="0" wp14:anchorId="16A702F6" wp14:editId="202946A6">
             <wp:extent cx="5582429" cy="1619476"/>
             <wp:effectExtent l="0" t="0" r="0" b="0"/>
             <wp:docPr id="4" name="Grafik 4"/>
@@ -9506,7 +9859,7 @@
                     <pic:cNvPicPr/>
                   </pic:nvPicPr>
                   <pic:blipFill>
-                    <a:blip r:embed="rId21">
+                    <a:blip r:embed="rId22">
                       <a:extLst>
                         <a:ext uri="{28A0092B-C50C-407E-A947-70E740481C1C}">
                           <a14:useLocalDpi xmlns:a14="http://schemas.microsoft.com/office/drawing/2010/main" val="0"/>
@@ -9543,14 +9896,27 @@
       <w:r>
         <w:t xml:space="preserve">Abb. </w:t>
       </w:r>
-      <w:fldSimple w:instr=" SEQ Abb. \* ARABIC ">
-        <w:r>
-          <w:rPr>
-            <w:noProof/>
-          </w:rPr>
-          <w:t>9</w:t>
-        </w:r>
-      </w:fldSimple>
+      <w:r>
+        <w:fldChar w:fldCharType="begin"/>
+      </w:r>
+      <w:r>
+        <w:instrText xml:space="preserve"> SEQ Abb. \* ARABIC </w:instrText>
+      </w:r>
+      <w:r>
+        <w:fldChar w:fldCharType="separate"/>
+      </w:r>
+      <w:r>
+        <w:rPr>
+          <w:noProof/>
+        </w:rPr>
+        <w:t>10</w:t>
+      </w:r>
+      <w:r>
+        <w:rPr>
+          <w:noProof/>
+        </w:rPr>
+        <w:fldChar w:fldCharType="end"/>
+      </w:r>
       <w:bookmarkEnd w:id="46"/>
       <w:r>
         <w:t xml:space="preserve">: </w:t>
@@ -9799,359 +10165,439 @@
         <w:pStyle w:val="berschrift2"/>
       </w:pPr>
       <w:bookmarkStart w:id="49" w:name="_Toc386030095"/>
-      <w:commentRangeStart w:id="50"/>
       <w:r>
         <w:t>Threads</w:t>
       </w:r>
-      <w:commentRangeEnd w:id="50"/>
-      <w:r>
-        <w:rPr>
-          <w:rStyle w:val="Kommentarzeichen"/>
-          <w:rFonts w:eastAsia="Times New Roman"/>
-          <w:b w:val="0"/>
-          <w:bCs w:val="0"/>
-          <w:color w:val="auto"/>
-        </w:rPr>
-        <w:commentReference w:id="50"/>
-      </w:r>
       <w:bookmarkEnd w:id="49"/>
-      <w:r>
-        <w:br w:type="page"/>
-      </w:r>
-    </w:p>
-    <w:p>
-      <w:pPr>
-        <w:pStyle w:val="berschrift1"/>
-      </w:pPr>
-      <w:bookmarkStart w:id="51" w:name="_Toc386030097"/>
-      <w:commentRangeStart w:id="52"/>
+    </w:p>
+    <w:p>
+      <w:r>
+        <w:t xml:space="preserve">Häufig benötigen Anwendungen Dinge die parallel geschehen. Um das zu erreichen werden von unterschiedlichen Prozessen Threads gestartet, welche auf die Ressourcen gemeinsam zugreifen können, wie in </w:t>
+      </w:r>
+      <w:r>
+        <w:fldChar w:fldCharType="begin"/>
+      </w:r>
+      <w:r>
+        <w:instrText xml:space="preserve"> REF _Ref386470588 \h </w:instrText>
+      </w:r>
+      <w:r>
+        <w:fldChar w:fldCharType="separate"/>
+      </w:r>
+      <w:r>
+        <w:t xml:space="preserve">Abb. </w:t>
+      </w:r>
+      <w:r>
+        <w:rPr>
+          <w:noProof/>
+        </w:rPr>
+        <w:t>11</w:t>
+      </w:r>
+      <w:r>
+        <w:fldChar w:fldCharType="end"/>
+      </w:r>
+      <w:r>
+        <w:t xml:space="preserve"> zu sehen. Für den Nutzer ist der interne Ablauf irrelevant.</w:t>
+      </w:r>
+    </w:p>
+    <w:p>
+      <w:pPr>
+        <w:keepNext/>
+      </w:pPr>
+      <w:r>
+        <w:rPr>
+          <w:noProof/>
+          <w:lang w:eastAsia="de-DE"/>
+        </w:rPr>
+        <w:drawing>
+          <wp:inline distT="0" distB="0" distL="0" distR="0" wp14:anchorId="6A881961" wp14:editId="02429E98">
+            <wp:extent cx="5759450" cy="3267934"/>
+            <wp:effectExtent l="0" t="0" r="0" b="8890"/>
+            <wp:docPr id="18" name="Grafik 18"/>
+            <wp:cNvGraphicFramePr>
+              <a:graphicFrameLocks xmlns:a="http://schemas.openxmlformats.org/drawingml/2006/main" noChangeAspect="1"/>
+            </wp:cNvGraphicFramePr>
+            <a:graphic xmlns:a="http://schemas.openxmlformats.org/drawingml/2006/main">
+              <a:graphicData uri="http://schemas.openxmlformats.org/drawingml/2006/picture">
+                <pic:pic xmlns:pic="http://schemas.openxmlformats.org/drawingml/2006/picture">
+                  <pic:nvPicPr>
+                    <pic:cNvPr id="0" name=""/>
+                    <pic:cNvPicPr/>
+                  </pic:nvPicPr>
+                  <pic:blipFill>
+                    <a:blip r:embed="rId23"/>
+                    <a:stretch>
+                      <a:fillRect/>
+                    </a:stretch>
+                  </pic:blipFill>
+                  <pic:spPr>
+                    <a:xfrm>
+                      <a:off x="0" y="0"/>
+                      <a:ext cx="5759450" cy="3267934"/>
+                    </a:xfrm>
+                    <a:prstGeom prst="rect">
+                      <a:avLst/>
+                    </a:prstGeom>
+                  </pic:spPr>
+                </pic:pic>
+              </a:graphicData>
+            </a:graphic>
+          </wp:inline>
+        </w:drawing>
+      </w:r>
+    </w:p>
+    <w:p>
+      <w:pPr>
+        <w:pStyle w:val="Beschriftung"/>
+        <w:jc w:val="center"/>
+      </w:pPr>
+      <w:bookmarkStart w:id="50" w:name="_Ref386470588"/>
+      <w:r>
+        <w:t xml:space="preserve">Abb. </w:t>
+      </w:r>
+      <w:r>
+        <w:fldChar w:fldCharType="begin"/>
+      </w:r>
+      <w:r>
+        <w:instrText xml:space="preserve"> SEQ Abb. \* ARABIC </w:instrText>
+      </w:r>
+      <w:r>
+        <w:fldChar w:fldCharType="separate"/>
+      </w:r>
+      <w:r>
+        <w:rPr>
+          <w:noProof/>
+        </w:rPr>
+        <w:t>11</w:t>
+      </w:r>
+      <w:r>
+        <w:fldChar w:fldCharType="end"/>
+      </w:r>
+      <w:bookmarkEnd w:id="50"/>
+      <w:r>
+        <w:t xml:space="preserve">: Threads aus Nutzersicht </w:t>
+      </w:r>
+      <w:sdt>
+        <w:sdtPr>
+          <w:id w:val="-296217017"/>
+          <w:citation/>
+        </w:sdtPr>
+        <w:sdtContent>
+          <w:r>
+            <w:fldChar w:fldCharType="begin"/>
+          </w:r>
+          <w:r>
+            <w:instrText xml:space="preserve"> CITATION Cle13 \l 1031 </w:instrText>
+          </w:r>
+          <w:r>
+            <w:fldChar w:fldCharType="separate"/>
+          </w:r>
+          <w:r>
+            <w:rPr>
+              <w:noProof/>
+            </w:rPr>
+            <w:t>[24]</w:t>
+          </w:r>
+          <w:r>
+            <w:fldChar w:fldCharType="end"/>
+          </w:r>
+        </w:sdtContent>
+      </w:sdt>
+    </w:p>
+    <w:p/>
+    <w:p>
       <w:r>
         <w:lastRenderedPageBreak/>
-        <w:t>Konzeption/Planung</w:t>
-      </w:r>
-      <w:commentRangeEnd w:id="52"/>
-      <w:r>
-        <w:rPr>
-          <w:rStyle w:val="Kommentarzeichen"/>
-          <w:rFonts w:eastAsia="Times New Roman"/>
-          <w:b w:val="0"/>
-          <w:bCs w:val="0"/>
-          <w:color w:val="auto"/>
-        </w:rPr>
-        <w:commentReference w:id="52"/>
+        <w:t>Die Threadprogrammierung ermöglicht es</w:t>
+      </w:r>
+      <w:r>
+        <w:t xml:space="preserve"> demnach</w:t>
+      </w:r>
+      <w:r>
+        <w:t xml:space="preserve"> unterschiedliche Methoden zeitgleich ablaufen zu lassen, wie beispielsweise bei Servern, die mehrere Anfragen zeitgleich bearbeiten müssen. </w:t>
+      </w:r>
+      <w:r>
+        <w:t>„</w:t>
+      </w:r>
+      <w:r>
+        <w:t>Bei einem Ein-Prozessor-System</w:t>
+      </w:r>
+      <w:r>
+        <w:t xml:space="preserve"> </w:t>
+      </w:r>
+      <w:r>
+        <w:t>sind das quasi-parallel ablaufende Steuerf</w:t>
+      </w:r>
+      <w:r>
+        <w:t xml:space="preserve">lüsse innerhalb eines Programms“. </w:t>
+      </w:r>
+      <w:r>
+        <w:t>Sie werden häufig auch als leichtgewichtige Prozesse („</w:t>
+      </w:r>
+      <w:proofErr w:type="spellStart"/>
+      <w:r>
+        <w:t>lightweight</w:t>
+      </w:r>
+      <w:proofErr w:type="spellEnd"/>
+      <w:r>
+        <w:t xml:space="preserve"> </w:t>
+      </w:r>
+      <w:proofErr w:type="spellStart"/>
+      <w:r>
+        <w:t>process</w:t>
+      </w:r>
+      <w:proofErr w:type="spellEnd"/>
+      <w:r>
+        <w:t>“</w:t>
+      </w:r>
+      <w:r>
+        <w:t>) bezeichnet,</w:t>
+      </w:r>
+      <w:r>
+        <w:t xml:space="preserve"> </w:t>
+      </w:r>
+      <w:r>
+        <w:t xml:space="preserve">wobei jeder </w:t>
+      </w:r>
+      <w:r>
+        <w:t xml:space="preserve">dieser Threads </w:t>
+      </w:r>
+      <w:r>
+        <w:t xml:space="preserve">seinen eigenen Programmzähler (PC von engl. </w:t>
+      </w:r>
+      <w:proofErr w:type="spellStart"/>
+      <w:r>
+        <w:t>progamm</w:t>
+      </w:r>
+      <w:proofErr w:type="spellEnd"/>
+      <w:r>
+        <w:t xml:space="preserve"> </w:t>
+      </w:r>
+      <w:proofErr w:type="spellStart"/>
+      <w:r>
+        <w:t>counter</w:t>
+      </w:r>
+      <w:proofErr w:type="spellEnd"/>
+      <w:r>
+        <w:t>), ein eigenes Code-Segment sowie einen eigenen Stack nutzt</w:t>
+      </w:r>
+      <w:r>
+        <w:t xml:space="preserve">, wie in </w:t>
+      </w:r>
+      <w:r>
+        <w:fldChar w:fldCharType="begin"/>
+      </w:r>
+      <w:r>
+        <w:instrText xml:space="preserve"> REF _Ref386470208 \h </w:instrText>
+      </w:r>
+      <w:r>
+        <w:fldChar w:fldCharType="separate"/>
+      </w:r>
+      <w:r>
+        <w:t xml:space="preserve">Abb. </w:t>
+      </w:r>
+      <w:r>
+        <w:rPr>
+          <w:noProof/>
+        </w:rPr>
+        <w:t>11</w:t>
+      </w:r>
+      <w:r>
+        <w:fldChar w:fldCharType="end"/>
+      </w:r>
+      <w:r>
+        <w:t xml:space="preserve"> zu sehen</w:t>
+      </w:r>
+      <w:r>
+        <w:t xml:space="preserve">. Doch während Prozesse einen eigenen Adressraum haben und nur mittels Betriebssystem-Mitteln interagieren können, können Threads über </w:t>
+      </w:r>
+      <w:proofErr w:type="gramStart"/>
+      <w:r>
+        <w:t>statische</w:t>
+      </w:r>
+      <w:proofErr w:type="gramEnd"/>
+      <w:r>
+        <w:t xml:space="preserve"> Variablen ebenfalls kommunizieren. </w:t>
+      </w:r>
+    </w:p>
+    <w:p>
+      <w:pPr>
+        <w:keepNext/>
+      </w:pPr>
+      <w:r>
+        <w:rPr>
+          <w:noProof/>
+          <w:lang w:eastAsia="de-DE"/>
+        </w:rPr>
+        <w:drawing>
+          <wp:inline distT="0" distB="0" distL="0" distR="0" wp14:anchorId="50CAE677" wp14:editId="12F83462">
+            <wp:extent cx="5759450" cy="2670810"/>
+            <wp:effectExtent l="0" t="0" r="0" b="0"/>
+            <wp:docPr id="14" name="Grafik 14"/>
+            <wp:cNvGraphicFramePr>
+              <a:graphicFrameLocks xmlns:a="http://schemas.openxmlformats.org/drawingml/2006/main" noChangeAspect="1"/>
+            </wp:cNvGraphicFramePr>
+            <a:graphic xmlns:a="http://schemas.openxmlformats.org/drawingml/2006/main">
+              <a:graphicData uri="http://schemas.openxmlformats.org/drawingml/2006/picture">
+                <pic:pic xmlns:pic="http://schemas.openxmlformats.org/drawingml/2006/picture">
+                  <pic:nvPicPr>
+                    <pic:cNvPr id="0" name="Threads.PNG"/>
+                    <pic:cNvPicPr/>
+                  </pic:nvPicPr>
+                  <pic:blipFill>
+                    <a:blip r:embed="rId24">
+                      <a:extLst>
+                        <a:ext uri="{28A0092B-C50C-407E-A947-70E740481C1C}">
+                          <a14:useLocalDpi xmlns:a14="http://schemas.microsoft.com/office/drawing/2010/main" val="0"/>
+                        </a:ext>
+                      </a:extLst>
+                    </a:blip>
+                    <a:stretch>
+                      <a:fillRect/>
+                    </a:stretch>
+                  </pic:blipFill>
+                  <pic:spPr>
+                    <a:xfrm>
+                      <a:off x="0" y="0"/>
+                      <a:ext cx="5759450" cy="2670810"/>
+                    </a:xfrm>
+                    <a:prstGeom prst="rect">
+                      <a:avLst/>
+                    </a:prstGeom>
+                  </pic:spPr>
+                </pic:pic>
+              </a:graphicData>
+            </a:graphic>
+          </wp:inline>
+        </w:drawing>
+      </w:r>
+    </w:p>
+    <w:p>
+      <w:pPr>
+        <w:pStyle w:val="Beschriftung"/>
+        <w:jc w:val="center"/>
+      </w:pPr>
+      <w:bookmarkStart w:id="51" w:name="_Ref386470208"/>
+      <w:r>
+        <w:t xml:space="preserve">Abb. </w:t>
+      </w:r>
+      <w:r>
+        <w:fldChar w:fldCharType="begin"/>
+      </w:r>
+      <w:r>
+        <w:instrText xml:space="preserve"> SEQ Abb. \* ARABIC </w:instrText>
+      </w:r>
+      <w:r>
+        <w:fldChar w:fldCharType="separate"/>
+      </w:r>
+      <w:r>
+        <w:rPr>
+          <w:noProof/>
+        </w:rPr>
+        <w:t>12</w:t>
+      </w:r>
+      <w:r>
+        <w:fldChar w:fldCharType="end"/>
       </w:r>
       <w:bookmarkEnd w:id="51"/>
-    </w:p>
-    <w:p>
-      <w:r>
-        <w:t xml:space="preserve">Zu Beginn wird die Entwicklungsumgebung eingerichtet, inklusive der SDKs </w:t>
-      </w:r>
-      <w:r>
-        <w:t>von</w:t>
-      </w:r>
-      <w:r>
-        <w:t xml:space="preserve"> Kinect und </w:t>
-      </w:r>
-      <w:proofErr w:type="spellStart"/>
-      <w:r>
-        <w:t>Nao</w:t>
-      </w:r>
-      <w:proofErr w:type="spellEnd"/>
-      <w:r>
-        <w:t xml:space="preserve">. Dann werden dem </w:t>
-      </w:r>
-      <w:proofErr w:type="spellStart"/>
-      <w:r>
-        <w:t>Nao</w:t>
-      </w:r>
-      <w:proofErr w:type="spellEnd"/>
-      <w:r>
-        <w:t xml:space="preserve"> ei</w:t>
-      </w:r>
-      <w:r>
-        <w:t xml:space="preserve">nige Bewegungen einprogrammiert, </w:t>
-      </w:r>
-      <w:ins w:id="53" w:author="Dennis" w:date="2014-03-16T14:10:00Z">
-        <w:r>
-          <w:t xml:space="preserve">wobei es sich </w:t>
-        </w:r>
-      </w:ins>
-      <w:r>
-        <w:t xml:space="preserve">zu Beginn </w:t>
-      </w:r>
-      <w:del w:id="54" w:author="Dennis" w:date="2014-03-16T14:10:00Z">
-        <w:r>
-          <w:delText>werden dies</w:delText>
-        </w:r>
-      </w:del>
-      <w:ins w:id="55" w:author="Dennis" w:date="2014-03-16T14:10:00Z">
-        <w:r>
-          <w:t>um</w:t>
-        </w:r>
-      </w:ins>
-      <w:r>
-        <w:t xml:space="preserve"> einfache Bewegungen </w:t>
-      </w:r>
-      <w:del w:id="56" w:author="Dennis" w:date="2014-03-16T14:10:00Z">
-        <w:r>
-          <w:delText>sein</w:delText>
-        </w:r>
-      </w:del>
-      <w:ins w:id="57" w:author="Dennis" w:date="2014-03-16T14:10:00Z">
-        <w:r>
-          <w:t>handelt</w:t>
-        </w:r>
-      </w:ins>
-      <w:r>
-        <w:t>, damit alle Komponenten auf ihre Funktionstüchtigkeit getestet werden können.</w:t>
-      </w:r>
+      <w:r>
+        <w:t>: Threads im Vergleich zu Prozessen</w:t>
+      </w:r>
+    </w:p>
+    <w:p>
+      <w:r>
+        <w:t>Die Threads können dabei folgende Zustände haben:</w:t>
+      </w:r>
+    </w:p>
+    <w:p>
+      <w:pPr>
+        <w:keepNext/>
+        <w:jc w:val="center"/>
+      </w:pPr>
+      <w:r>
+        <w:rPr>
+          <w:noProof/>
+          <w:lang w:eastAsia="de-DE"/>
+        </w:rPr>
+        <w:lastRenderedPageBreak/>
+        <w:drawing>
+          <wp:inline distT="0" distB="0" distL="0" distR="0" wp14:anchorId="56FE5337" wp14:editId="75CB46FC">
+            <wp:extent cx="3834097" cy="3356517"/>
+            <wp:effectExtent l="0" t="0" r="0" b="0"/>
+            <wp:docPr id="22" name="Grafik 22"/>
+            <wp:cNvGraphicFramePr>
+              <a:graphicFrameLocks xmlns:a="http://schemas.openxmlformats.org/drawingml/2006/main" noChangeAspect="1"/>
+            </wp:cNvGraphicFramePr>
+            <a:graphic xmlns:a="http://schemas.openxmlformats.org/drawingml/2006/main">
+              <a:graphicData uri="http://schemas.openxmlformats.org/drawingml/2006/picture">
+                <pic:pic xmlns:pic="http://schemas.openxmlformats.org/drawingml/2006/picture">
+                  <pic:nvPicPr>
+                    <pic:cNvPr id="0" name="Threads_Zutsände.PNG"/>
+                    <pic:cNvPicPr/>
+                  </pic:nvPicPr>
+                  <pic:blipFill>
+                    <a:blip r:embed="rId25">
+                      <a:extLst>
+                        <a:ext uri="{28A0092B-C50C-407E-A947-70E740481C1C}">
+                          <a14:useLocalDpi xmlns:a14="http://schemas.microsoft.com/office/drawing/2010/main" val="0"/>
+                        </a:ext>
+                      </a:extLst>
+                    </a:blip>
+                    <a:stretch>
+                      <a:fillRect/>
+                    </a:stretch>
+                  </pic:blipFill>
+                  <pic:spPr>
+                    <a:xfrm>
+                      <a:off x="0" y="0"/>
+                      <a:ext cx="3836696" cy="3358792"/>
+                    </a:xfrm>
+                    <a:prstGeom prst="rect">
+                      <a:avLst/>
+                    </a:prstGeom>
+                  </pic:spPr>
+                </pic:pic>
+              </a:graphicData>
+            </a:graphic>
+          </wp:inline>
+        </w:drawing>
+      </w:r>
+    </w:p>
+    <w:p>
+      <w:pPr>
+        <w:pStyle w:val="Beschriftung"/>
+        <w:jc w:val="center"/>
+      </w:pPr>
+      <w:r>
+        <w:t xml:space="preserve">Abb. </w:t>
+      </w:r>
+      <w:r>
+        <w:fldChar w:fldCharType="begin"/>
+      </w:r>
+      <w:r>
+        <w:instrText xml:space="preserve"> SEQ Abb. \* ARABIC </w:instrText>
+      </w:r>
+      <w:r>
+        <w:fldChar w:fldCharType="separate"/>
+      </w:r>
+      <w:r>
+        <w:rPr>
+          <w:noProof/>
+        </w:rPr>
+        <w:t>13</w:t>
+      </w:r>
+      <w:r>
+        <w:fldChar w:fldCharType="end"/>
+      </w:r>
+      <w:r>
+        <w:t>: Zustände von Threads</w:t>
+      </w:r>
+    </w:p>
+    <w:p>
       <w:r>
         <w:t xml:space="preserve"> </w:t>
       </w:r>
-      <w:del w:id="58" w:author="Dennis" w:date="2014-03-16T14:11:00Z">
-        <w:r>
-          <w:delText>Es</w:delText>
-        </w:r>
-        <w:r>
-          <w:delText xml:space="preserve"> </w:delText>
-        </w:r>
-      </w:del>
-      <w:ins w:id="59" w:author="Dennis" w:date="2014-03-16T14:11:00Z">
-        <w:r>
-          <w:t xml:space="preserve">Außerdem </w:t>
-        </w:r>
-      </w:ins>
-      <w:r>
-        <w:t xml:space="preserve">sollen </w:t>
-      </w:r>
-      <w:del w:id="60" w:author="Dennis" w:date="2014-03-16T14:11:00Z">
-        <w:r>
-          <w:delText xml:space="preserve">auch </w:delText>
-        </w:r>
-      </w:del>
-      <w:r>
-        <w:t xml:space="preserve">die entsprechenden Winkel </w:t>
-      </w:r>
-      <w:ins w:id="61" w:author="Dennis" w:date="2014-03-16T14:11:00Z">
-        <w:r>
-          <w:t xml:space="preserve">der durchgeführten Bewegung </w:t>
-        </w:r>
-      </w:ins>
-      <w:del w:id="62" w:author="Dennis" w:date="2014-03-16T14:11:00Z">
-        <w:r>
-          <w:delText xml:space="preserve">berechnet </w:delText>
-        </w:r>
-      </w:del>
-      <w:ins w:id="63" w:author="Dennis" w:date="2014-03-16T14:11:00Z">
-        <w:r>
-          <w:t xml:space="preserve">ausgelesen </w:t>
-        </w:r>
-      </w:ins>
-      <w:r>
-        <w:t>und an eine Klasse übermittelt werden</w:t>
-      </w:r>
-      <w:del w:id="64" w:author="Dennis" w:date="2014-03-16T14:12:00Z">
-        <w:r>
-          <w:delText xml:space="preserve">, </w:delText>
-        </w:r>
-      </w:del>
-      <w:ins w:id="65" w:author="Dennis" w:date="2014-03-16T14:12:00Z">
-        <w:r>
-          <w:t xml:space="preserve">. </w:t>
-        </w:r>
-      </w:ins>
-      <w:del w:id="66" w:author="Dennis" w:date="2014-03-16T14:12:00Z">
-        <w:r>
-          <w:delText>die diese mit den Winkeln, die die Kinect sendet, vergleicht</w:delText>
-        </w:r>
-        <w:r>
-          <w:delText>.</w:delText>
-        </w:r>
-      </w:del>
-      <w:ins w:id="67" w:author="Dennis" w:date="2014-03-16T14:12:00Z">
-        <w:r>
-          <w:t xml:space="preserve">Diese Klasse ist dann auch dafür zuständig, dass die Winkel der </w:t>
-        </w:r>
-        <w:proofErr w:type="spellStart"/>
-        <w:r>
-          <w:t>Nao</w:t>
-        </w:r>
-        <w:proofErr w:type="spellEnd"/>
-        <w:r>
-          <w:t>-Bewegung mit den Winkel, welche die Kinect aufgezeichnet hat, verglichen werden.</w:t>
-        </w:r>
-      </w:ins>
-      <w:r>
-        <w:t xml:space="preserve"> </w:t>
-      </w:r>
-    </w:p>
-    <w:p>
-      <w:r>
-        <w:t xml:space="preserve">Die Kinect bringt einige fertige Programmierungen mit, unter anderem eine Programmierung, in der </w:t>
-      </w:r>
-      <w:r>
-        <w:t xml:space="preserve">die </w:t>
-      </w:r>
-      <w:r>
-        <w:t>Skelette von Personen sowie deren Entfernung erkannt wird. Dieses Programm soll als Grundlage dienen, mit dem der Nutzer seine Bewegungen selbst sieht und das Programm die Winkel der Nutzer errechnen kann</w:t>
-      </w:r>
-      <w:r>
-        <w:t xml:space="preserve">. </w:t>
-      </w:r>
-    </w:p>
-    <w:p>
-      <w:r>
-        <w:t xml:space="preserve">Es bleibt zu überlegen ob verschiedene Schwierigkeitsstufen darüber abgebildet werden, dass es unterschiedlich schwere Bewegungen zum Nachmachen gibt, die stetig komplizierter und/oder länger werden oder über die prozentuale Übereinstimmung der beiden Bewegungen bzw. derer Winkel. </w:t>
-      </w:r>
-    </w:p>
-    <w:p>
-      <w:r>
-        <w:t xml:space="preserve">Da für den Menschen kleinere Unterschiede in den Winkeln nicht sichtbar sind, wird beim Vergleich dieser ein Filter eingesetzt werden. Dieser </w:t>
-      </w:r>
-      <w:r>
-        <w:t xml:space="preserve">Filter </w:t>
-      </w:r>
-      <w:r>
-        <w:t xml:space="preserve">rundet die empfangenen Werte </w:t>
-      </w:r>
-      <w:r>
-        <w:t xml:space="preserve"> und schließt so Unterschiede im nicht wahrnehmbaren Bereich aus. </w:t>
-      </w:r>
-      <w:r>
-        <w:t xml:space="preserve"> </w:t>
-      </w:r>
-    </w:p>
-    <w:p>
-      <w:del w:id="68" w:author="Dennis" w:date="2014-03-16T14:19:00Z">
-        <w:r>
-          <w:delText xml:space="preserve">Dabei </w:delText>
-        </w:r>
-        <w:r>
-          <w:delText>sollen</w:delText>
-        </w:r>
-      </w:del>
-      <w:ins w:id="69" w:author="Dennis" w:date="2014-03-16T14:19:00Z">
-        <w:r>
-          <w:t>Zunächst werden lediglich</w:t>
-        </w:r>
-      </w:ins>
-      <w:r>
-        <w:t xml:space="preserve"> di</w:t>
-      </w:r>
-      <w:r>
-        <w:t xml:space="preserve">e Winkel </w:t>
-      </w:r>
-      <w:del w:id="70" w:author="Dennis" w:date="2014-03-16T14:19:00Z">
-        <w:r>
-          <w:delText xml:space="preserve">erstmal nur </w:delText>
-        </w:r>
-        <w:r>
-          <w:delText>zu Beginn</w:delText>
-        </w:r>
-      </w:del>
-      <w:ins w:id="71" w:author="Dennis" w:date="2014-03-16T14:19:00Z">
-        <w:r>
-          <w:t>des Starts</w:t>
-        </w:r>
-      </w:ins>
-      <w:r>
-        <w:t xml:space="preserve"> und Ende</w:t>
-      </w:r>
-      <w:ins w:id="72" w:author="Dennis" w:date="2014-03-16T14:20:00Z">
-        <w:r>
-          <w:t>s</w:t>
-        </w:r>
-      </w:ins>
-      <w:r>
-        <w:t xml:space="preserve"> der </w:t>
-      </w:r>
-      <w:ins w:id="73" w:author="Dennis" w:date="2014-03-16T14:20:00Z">
-        <w:r>
-          <w:t>Benutzer-</w:t>
-        </w:r>
-      </w:ins>
-      <w:r>
-        <w:t xml:space="preserve">Bewegung gemessen und </w:t>
-      </w:r>
-      <w:ins w:id="74" w:author="Dennis" w:date="2014-03-16T14:20:00Z">
-        <w:r>
-          <w:t xml:space="preserve">mit den gespeicherten Werten des </w:t>
-        </w:r>
-        <w:proofErr w:type="spellStart"/>
-        <w:r>
-          <w:t>Naos</w:t>
-        </w:r>
-        <w:proofErr w:type="spellEnd"/>
-        <w:r>
-          <w:t xml:space="preserve"> </w:t>
-        </w:r>
-      </w:ins>
-      <w:r>
-        <w:t>verglichen</w:t>
-      </w:r>
-      <w:del w:id="75" w:author="Dennis" w:date="2014-03-16T14:21:00Z">
-        <w:r>
-          <w:delText xml:space="preserve"> werden</w:delText>
-        </w:r>
-      </w:del>
-      <w:r>
-        <w:t xml:space="preserve">. Sofern dieser Mechanismus funktioniert sollen die </w:t>
-      </w:r>
-      <w:ins w:id="76" w:author="Dennis" w:date="2014-03-16T14:22:00Z">
-        <w:r>
-          <w:t xml:space="preserve">Winkel der </w:t>
-        </w:r>
-      </w:ins>
-      <w:r>
-        <w:t xml:space="preserve">Bewegungen </w:t>
-      </w:r>
-      <w:del w:id="77" w:author="Dennis" w:date="2014-03-16T14:19:00Z">
-        <w:r>
-          <w:delText xml:space="preserve">komplizierter und umfangreicher werden und auch </w:delText>
-        </w:r>
-      </w:del>
-      <w:del w:id="78" w:author="Dennis" w:date="2014-03-16T14:22:00Z">
-        <w:r>
-          <w:delText>mit verschiedenen</w:delText>
-        </w:r>
-      </w:del>
-      <w:ins w:id="79" w:author="Dennis" w:date="2014-03-16T14:22:00Z">
-        <w:r>
-          <w:t>an weiteren</w:t>
-        </w:r>
-      </w:ins>
-      <w:r>
-        <w:t xml:space="preserve"> </w:t>
-      </w:r>
-      <w:r>
-        <w:t>Zwischenpunkten</w:t>
-      </w:r>
-      <w:r>
-        <w:t xml:space="preserve"> verglichen werden</w:t>
-      </w:r>
-      <w:r>
-        <w:t xml:space="preserve">. </w:t>
-      </w:r>
-      <w:r>
-        <w:t>Dies verhindert, dass der Spieler Bewegungen abkürzen und somit schummeln kann.</w:t>
-      </w:r>
-    </w:p>
-    <w:p>
-      <w:r>
-        <w:t xml:space="preserve">Um die Applikation auf ihre Funktionsfähigkeit zu testen, wird jede der Bewegungen zehn mal hintereinander durchgeführt und die Rate ermitteln, wie viele Bewegungen </w:t>
-      </w:r>
-      <w:del w:id="80" w:author="Dennis" w:date="2014-03-16T15:31:00Z">
-        <w:r>
-          <w:delText xml:space="preserve">als wie gut </w:delText>
-        </w:r>
-      </w:del>
-      <w:ins w:id="81" w:author="Dennis" w:date="2014-03-16T15:31:00Z">
-        <w:r>
-          <w:t>an</w:t>
-        </w:r>
-      </w:ins>
-      <w:r>
-        <w:t xml:space="preserve">erkannt werden. Auf diesen Ergebnissen aufbauen werden die entsprechenden Filter angepasst.  </w:t>
+      <w:r>
+        <w:t xml:space="preserve">Er ist in den Zuständen rechenwillig, suspendiert und blockiert ausführbar, sofern ihm die notwendigen Ressourcen zur Verfügung stehen. Im Zustand schlafend wartet er auf ein Ereignis, zum Beispiel das Ende eines Rechenvorgangs. </w:t>
       </w:r>
     </w:p>
     <w:p>
@@ -10167,6 +10613,358 @@
           <w:szCs w:val="40"/>
         </w:rPr>
       </w:pPr>
+      <w:bookmarkStart w:id="52" w:name="_Toc386030097"/>
+      <w:r>
+        <w:br w:type="page"/>
+      </w:r>
+    </w:p>
+    <w:p>
+      <w:pPr>
+        <w:pStyle w:val="berschrift1"/>
+      </w:pPr>
+      <w:commentRangeStart w:id="53"/>
+      <w:r>
+        <w:lastRenderedPageBreak/>
+        <w:t>Konzeption/Planung</w:t>
+      </w:r>
+      <w:commentRangeEnd w:id="53"/>
+      <w:r>
+        <w:rPr>
+          <w:rStyle w:val="Kommentarzeichen"/>
+          <w:rFonts w:eastAsia="Times New Roman"/>
+          <w:b w:val="0"/>
+          <w:bCs w:val="0"/>
+          <w:color w:val="auto"/>
+        </w:rPr>
+        <w:commentReference w:id="53"/>
+      </w:r>
+      <w:bookmarkEnd w:id="52"/>
+    </w:p>
+    <w:p>
+      <w:r>
+        <w:t xml:space="preserve">Zu Beginn wird die Entwicklungsumgebung eingerichtet, inklusive der SDKs </w:t>
+      </w:r>
+      <w:r>
+        <w:t>von</w:t>
+      </w:r>
+      <w:r>
+        <w:t xml:space="preserve"> Kinect und </w:t>
+      </w:r>
+      <w:proofErr w:type="spellStart"/>
+      <w:r>
+        <w:t>Nao</w:t>
+      </w:r>
+      <w:proofErr w:type="spellEnd"/>
+      <w:r>
+        <w:t xml:space="preserve">. Dann werden dem </w:t>
+      </w:r>
+      <w:proofErr w:type="spellStart"/>
+      <w:r>
+        <w:t>Nao</w:t>
+      </w:r>
+      <w:proofErr w:type="spellEnd"/>
+      <w:r>
+        <w:t xml:space="preserve"> ei</w:t>
+      </w:r>
+      <w:r>
+        <w:t xml:space="preserve">nige Bewegungen einprogrammiert, </w:t>
+      </w:r>
+      <w:ins w:id="54" w:author="Dennis" w:date="2014-03-16T14:10:00Z">
+        <w:r>
+          <w:t xml:space="preserve">wobei es sich </w:t>
+        </w:r>
+      </w:ins>
+      <w:r>
+        <w:t xml:space="preserve">zu Beginn </w:t>
+      </w:r>
+      <w:del w:id="55" w:author="Dennis" w:date="2014-03-16T14:10:00Z">
+        <w:r>
+          <w:delText>werden dies</w:delText>
+        </w:r>
+      </w:del>
+      <w:ins w:id="56" w:author="Dennis" w:date="2014-03-16T14:10:00Z">
+        <w:r>
+          <w:t>um</w:t>
+        </w:r>
+      </w:ins>
+      <w:r>
+        <w:t xml:space="preserve"> einfache Bewegungen </w:t>
+      </w:r>
+      <w:del w:id="57" w:author="Dennis" w:date="2014-03-16T14:10:00Z">
+        <w:r>
+          <w:delText>sein</w:delText>
+        </w:r>
+      </w:del>
+      <w:ins w:id="58" w:author="Dennis" w:date="2014-03-16T14:10:00Z">
+        <w:r>
+          <w:t>handelt</w:t>
+        </w:r>
+      </w:ins>
+      <w:r>
+        <w:t>, damit alle Komponenten auf ihre Funktionstüchtigkeit getestet werden können.</w:t>
+      </w:r>
+      <w:r>
+        <w:t xml:space="preserve"> </w:t>
+      </w:r>
+      <w:del w:id="59" w:author="Dennis" w:date="2014-03-16T14:11:00Z">
+        <w:r>
+          <w:delText>Es</w:delText>
+        </w:r>
+        <w:r>
+          <w:delText xml:space="preserve"> </w:delText>
+        </w:r>
+      </w:del>
+      <w:ins w:id="60" w:author="Dennis" w:date="2014-03-16T14:11:00Z">
+        <w:r>
+          <w:t xml:space="preserve">Außerdem </w:t>
+        </w:r>
+      </w:ins>
+      <w:r>
+        <w:t xml:space="preserve">sollen </w:t>
+      </w:r>
+      <w:del w:id="61" w:author="Dennis" w:date="2014-03-16T14:11:00Z">
+        <w:r>
+          <w:delText xml:space="preserve">auch </w:delText>
+        </w:r>
+      </w:del>
+      <w:r>
+        <w:t xml:space="preserve">die entsprechenden Winkel </w:t>
+      </w:r>
+      <w:ins w:id="62" w:author="Dennis" w:date="2014-03-16T14:11:00Z">
+        <w:r>
+          <w:t xml:space="preserve">der durchgeführten Bewegung </w:t>
+        </w:r>
+      </w:ins>
+      <w:del w:id="63" w:author="Dennis" w:date="2014-03-16T14:11:00Z">
+        <w:r>
+          <w:delText xml:space="preserve">berechnet </w:delText>
+        </w:r>
+      </w:del>
+      <w:ins w:id="64" w:author="Dennis" w:date="2014-03-16T14:11:00Z">
+        <w:r>
+          <w:t xml:space="preserve">ausgelesen </w:t>
+        </w:r>
+      </w:ins>
+      <w:r>
+        <w:t>und an eine Klasse übermittelt werden</w:t>
+      </w:r>
+      <w:del w:id="65" w:author="Dennis" w:date="2014-03-16T14:12:00Z">
+        <w:r>
+          <w:delText xml:space="preserve">, </w:delText>
+        </w:r>
+      </w:del>
+      <w:ins w:id="66" w:author="Dennis" w:date="2014-03-16T14:12:00Z">
+        <w:r>
+          <w:t xml:space="preserve">. </w:t>
+        </w:r>
+      </w:ins>
+      <w:del w:id="67" w:author="Dennis" w:date="2014-03-16T14:12:00Z">
+        <w:r>
+          <w:delText>die diese mit den Winkeln, die die Kinect sendet, vergleicht</w:delText>
+        </w:r>
+        <w:r>
+          <w:delText>.</w:delText>
+        </w:r>
+      </w:del>
+      <w:ins w:id="68" w:author="Dennis" w:date="2014-03-16T14:12:00Z">
+        <w:r>
+          <w:t xml:space="preserve">Diese Klasse ist dann auch dafür zuständig, dass die Winkel der </w:t>
+        </w:r>
+        <w:proofErr w:type="spellStart"/>
+        <w:r>
+          <w:t>Nao</w:t>
+        </w:r>
+        <w:proofErr w:type="spellEnd"/>
+        <w:r>
+          <w:t>-Bewegung mit den Winkel, welche die Kinect aufgezeichnet hat, verglichen werden.</w:t>
+        </w:r>
+      </w:ins>
+      <w:r>
+        <w:t xml:space="preserve"> </w:t>
+      </w:r>
+    </w:p>
+    <w:p>
+      <w:r>
+        <w:t xml:space="preserve">Die Kinect bringt einige fertige Programmierungen mit, unter anderem eine Programmierung, in der </w:t>
+      </w:r>
+      <w:r>
+        <w:t xml:space="preserve">die </w:t>
+      </w:r>
+      <w:r>
+        <w:t>Skelette von Personen sowie deren Entfernung erkannt wird. Dieses Programm soll als Grundlage dienen, mit dem der Nutzer seine Bewegungen selbst sieht und das Programm die Winkel der Nutzer errechnen kann</w:t>
+      </w:r>
+      <w:r>
+        <w:t xml:space="preserve">. </w:t>
+      </w:r>
+    </w:p>
+    <w:p>
+      <w:r>
+        <w:t xml:space="preserve">Es bleibt zu überlegen ob verschiedene Schwierigkeitsstufen darüber abgebildet werden, dass es unterschiedlich schwere Bewegungen zum Nachmachen gibt, die stetig komplizierter und/oder länger werden oder über die prozentuale Übereinstimmung der beiden Bewegungen bzw. derer Winkel. </w:t>
+      </w:r>
+    </w:p>
+    <w:p>
+      <w:r>
+        <w:t xml:space="preserve">Da für den Menschen kleinere Unterschiede in den Winkeln nicht sichtbar sind, wird beim Vergleich dieser ein Filter eingesetzt werden. Dieser </w:t>
+      </w:r>
+      <w:r>
+        <w:t xml:space="preserve">Filter </w:t>
+      </w:r>
+      <w:r>
+        <w:t xml:space="preserve">rundet die empfangenen Werte </w:t>
+      </w:r>
+      <w:r>
+        <w:t xml:space="preserve"> und schließt so Unterschiede im nicht wahrnehmbaren Bereich aus. </w:t>
+      </w:r>
+      <w:r>
+        <w:t xml:space="preserve"> </w:t>
+      </w:r>
+    </w:p>
+    <w:p>
+      <w:del w:id="69" w:author="Dennis" w:date="2014-03-16T14:19:00Z">
+        <w:r>
+          <w:delText xml:space="preserve">Dabei </w:delText>
+        </w:r>
+        <w:r>
+          <w:delText>sollen</w:delText>
+        </w:r>
+      </w:del>
+      <w:ins w:id="70" w:author="Dennis" w:date="2014-03-16T14:19:00Z">
+        <w:r>
+          <w:t>Zunächst werden lediglich</w:t>
+        </w:r>
+      </w:ins>
+      <w:r>
+        <w:t xml:space="preserve"> di</w:t>
+      </w:r>
+      <w:r>
+        <w:t xml:space="preserve">e Winkel </w:t>
+      </w:r>
+      <w:del w:id="71" w:author="Dennis" w:date="2014-03-16T14:19:00Z">
+        <w:r>
+          <w:delText xml:space="preserve">erstmal nur </w:delText>
+        </w:r>
+        <w:r>
+          <w:delText>zu Beginn</w:delText>
+        </w:r>
+      </w:del>
+      <w:ins w:id="72" w:author="Dennis" w:date="2014-03-16T14:19:00Z">
+        <w:r>
+          <w:t>des Starts</w:t>
+        </w:r>
+      </w:ins>
+      <w:r>
+        <w:t xml:space="preserve"> und Ende</w:t>
+      </w:r>
+      <w:ins w:id="73" w:author="Dennis" w:date="2014-03-16T14:20:00Z">
+        <w:r>
+          <w:t>s</w:t>
+        </w:r>
+      </w:ins>
+      <w:r>
+        <w:t xml:space="preserve"> der </w:t>
+      </w:r>
+      <w:ins w:id="74" w:author="Dennis" w:date="2014-03-16T14:20:00Z">
+        <w:r>
+          <w:t>Benutzer-</w:t>
+        </w:r>
+      </w:ins>
+      <w:r>
+        <w:t xml:space="preserve">Bewegung gemessen und </w:t>
+      </w:r>
+      <w:ins w:id="75" w:author="Dennis" w:date="2014-03-16T14:20:00Z">
+        <w:r>
+          <w:t xml:space="preserve">mit den gespeicherten Werten des </w:t>
+        </w:r>
+        <w:proofErr w:type="spellStart"/>
+        <w:r>
+          <w:t>Naos</w:t>
+        </w:r>
+        <w:proofErr w:type="spellEnd"/>
+        <w:r>
+          <w:t xml:space="preserve"> </w:t>
+        </w:r>
+      </w:ins>
+      <w:r>
+        <w:t>verglichen</w:t>
+      </w:r>
+      <w:del w:id="76" w:author="Dennis" w:date="2014-03-16T14:21:00Z">
+        <w:r>
+          <w:delText xml:space="preserve"> werden</w:delText>
+        </w:r>
+      </w:del>
+      <w:r>
+        <w:t xml:space="preserve">. Sofern dieser Mechanismus funktioniert sollen die </w:t>
+      </w:r>
+      <w:ins w:id="77" w:author="Dennis" w:date="2014-03-16T14:22:00Z">
+        <w:r>
+          <w:t xml:space="preserve">Winkel der </w:t>
+        </w:r>
+      </w:ins>
+      <w:r>
+        <w:t xml:space="preserve">Bewegungen </w:t>
+      </w:r>
+      <w:del w:id="78" w:author="Dennis" w:date="2014-03-16T14:19:00Z">
+        <w:r>
+          <w:delText xml:space="preserve">komplizierter und umfangreicher werden und auch </w:delText>
+        </w:r>
+      </w:del>
+      <w:del w:id="79" w:author="Dennis" w:date="2014-03-16T14:22:00Z">
+        <w:r>
+          <w:delText>mit verschiedenen</w:delText>
+        </w:r>
+      </w:del>
+      <w:ins w:id="80" w:author="Dennis" w:date="2014-03-16T14:22:00Z">
+        <w:r>
+          <w:t>an weiteren</w:t>
+        </w:r>
+      </w:ins>
+      <w:r>
+        <w:t xml:space="preserve"> </w:t>
+      </w:r>
+      <w:r>
+        <w:t>Zwischenpunkten</w:t>
+      </w:r>
+      <w:r>
+        <w:t xml:space="preserve"> verglichen werden</w:t>
+      </w:r>
+      <w:r>
+        <w:t xml:space="preserve">. </w:t>
+      </w:r>
+      <w:r>
+        <w:t>Dies verhindert, dass der Spieler Bewegungen abkürzen und somit schummeln kann.</w:t>
+      </w:r>
+    </w:p>
+    <w:p>
+      <w:r>
+        <w:t xml:space="preserve">Um die Applikation auf ihre Funktionsfähigkeit zu testen, wird jede der Bewegungen zehn mal hintereinander durchgeführt und die Rate ermitteln, wie viele Bewegungen </w:t>
+      </w:r>
+      <w:del w:id="81" w:author="Dennis" w:date="2014-03-16T15:31:00Z">
+        <w:r>
+          <w:delText xml:space="preserve">als wie gut </w:delText>
+        </w:r>
+      </w:del>
+      <w:ins w:id="82" w:author="Dennis" w:date="2014-03-16T15:31:00Z">
+        <w:r>
+          <w:t>an</w:t>
+        </w:r>
+      </w:ins>
+      <w:r>
+        <w:t xml:space="preserve">erkannt werden. Auf diesen Ergebnissen aufbauen werden die entsprechenden Filter angepasst.  </w:t>
+      </w:r>
+    </w:p>
+    <w:p>
+      <w:pPr>
+        <w:spacing w:line="240" w:lineRule="auto"/>
+        <w:jc w:val="left"/>
+        <w:rPr>
+          <w:rFonts w:eastAsia="Calibri"/>
+          <w:b/>
+          <w:bCs/>
+          <w:color w:val="1F497D"/>
+          <w:sz w:val="40"/>
+          <w:szCs w:val="40"/>
+        </w:rPr>
+      </w:pPr>
       <w:r>
         <w:lastRenderedPageBreak/>
         <w:br w:type="page"/>
@@ -10176,12 +10974,12 @@
       <w:pPr>
         <w:pStyle w:val="berschrift1"/>
       </w:pPr>
-      <w:bookmarkStart w:id="82" w:name="_Toc386030098"/>
+      <w:bookmarkStart w:id="83" w:name="_Toc386030098"/>
       <w:r>
         <w:lastRenderedPageBreak/>
         <w:t>Umsetzung</w:t>
       </w:r>
-      <w:bookmarkEnd w:id="82"/>
+      <w:bookmarkEnd w:id="83"/>
     </w:p>
     <w:p>
       <w:r>
@@ -10200,7 +10998,7 @@
       <w:pPr>
         <w:pStyle w:val="berschrift2"/>
       </w:pPr>
-      <w:bookmarkStart w:id="83" w:name="_Toc386030099"/>
+      <w:bookmarkStart w:id="84" w:name="_Toc386030099"/>
       <w:r>
         <w:t>Programm</w:t>
       </w:r>
@@ -10213,7 +11011,7 @@
       <w:r>
         <w:t xml:space="preserve"> - Dennis</w:t>
       </w:r>
-      <w:bookmarkEnd w:id="83"/>
+      <w:bookmarkEnd w:id="84"/>
     </w:p>
     <w:p>
       <w:r>
@@ -10283,16 +11081,16 @@
       <w:r>
         <w:t>verwendeten</w:t>
       </w:r>
-      <w:commentRangeStart w:id="84"/>
+      <w:commentRangeStart w:id="85"/>
       <w:r>
         <w:t xml:space="preserve"> Variablen und Methoden</w:t>
       </w:r>
-      <w:commentRangeEnd w:id="84"/>
+      <w:commentRangeEnd w:id="85"/>
       <w:r>
         <w:rPr>
           <w:rStyle w:val="Kommentarzeichen"/>
         </w:rPr>
-        <w:commentReference w:id="84"/>
+        <w:commentReference w:id="85"/>
       </w:r>
       <w:r>
         <w:t xml:space="preserve"> sichtbar sind.</w:t>
@@ -10309,7 +11107,7 @@
           <w:lang w:eastAsia="de-DE"/>
         </w:rPr>
         <w:drawing>
-          <wp:inline distT="0" distB="0" distL="0" distR="0" wp14:anchorId="4D78D76D" wp14:editId="2FED5AC6">
+          <wp:inline distT="0" distB="0" distL="0" distR="0" wp14:anchorId="126F21DE" wp14:editId="4C72FFEA">
             <wp:extent cx="5753100" cy="2257425"/>
             <wp:effectExtent l="0" t="0" r="0" b="9525"/>
             <wp:docPr id="6" name="Grafik 6"/>
@@ -10326,7 +11124,7 @@
                     </pic:cNvPicPr>
                   </pic:nvPicPr>
                   <pic:blipFill>
-                    <a:blip r:embed="rId22">
+                    <a:blip r:embed="rId26">
                       <a:extLst>
                         <a:ext uri="{28A0092B-C50C-407E-A947-70E740481C1C}">
                           <a14:useLocalDpi xmlns:a14="http://schemas.microsoft.com/office/drawing/2010/main" val="0"/>
@@ -10363,20 +11161,33 @@
         <w:pStyle w:val="Beschriftung"/>
         <w:jc w:val="center"/>
       </w:pPr>
-      <w:bookmarkStart w:id="85" w:name="_Ref386027265"/>
-      <w:bookmarkStart w:id="86" w:name="_Toc386030064"/>
+      <w:bookmarkStart w:id="86" w:name="_Ref386027265"/>
+      <w:bookmarkStart w:id="87" w:name="_Toc386030064"/>
       <w:r>
         <w:t xml:space="preserve">Abb. </w:t>
       </w:r>
-      <w:fldSimple w:instr=" SEQ Abb. \* ARABIC ">
-        <w:r>
-          <w:rPr>
-            <w:noProof/>
-          </w:rPr>
-          <w:t>10</w:t>
-        </w:r>
-      </w:fldSimple>
-      <w:bookmarkEnd w:id="85"/>
+      <w:r>
+        <w:fldChar w:fldCharType="begin"/>
+      </w:r>
+      <w:r>
+        <w:instrText xml:space="preserve"> SEQ Abb. \* ARABIC </w:instrText>
+      </w:r>
+      <w:r>
+        <w:fldChar w:fldCharType="separate"/>
+      </w:r>
+      <w:r>
+        <w:rPr>
+          <w:noProof/>
+        </w:rPr>
+        <w:t>14</w:t>
+      </w:r>
+      <w:r>
+        <w:rPr>
+          <w:noProof/>
+        </w:rPr>
+        <w:fldChar w:fldCharType="end"/>
+      </w:r>
+      <w:bookmarkEnd w:id="86"/>
       <w:r>
         <w:t xml:space="preserve">: Code </w:t>
       </w:r>
@@ -10384,7 +11195,7 @@
       <w:r>
         <w:t>Map</w:t>
       </w:r>
-      <w:bookmarkEnd w:id="86"/>
+      <w:bookmarkEnd w:id="87"/>
       <w:proofErr w:type="spellEnd"/>
     </w:p>
     <w:p/>
@@ -11297,11 +12108,11 @@
       <w:pPr>
         <w:pStyle w:val="berschrift3"/>
       </w:pPr>
-      <w:bookmarkStart w:id="87" w:name="_Toc386030100"/>
+      <w:bookmarkStart w:id="88" w:name="_Toc386030100"/>
       <w:r>
         <w:t>Programmablaufplan einer Bewegungsnachahmung</w:t>
       </w:r>
-      <w:bookmarkEnd w:id="87"/>
+      <w:bookmarkEnd w:id="88"/>
     </w:p>
     <w:p>
       <w:r>
@@ -11354,7 +12165,7 @@
           <w:lang w:eastAsia="de-DE"/>
         </w:rPr>
         <w:drawing>
-          <wp:inline distT="0" distB="0" distL="0" distR="0" wp14:anchorId="3FC0202B" wp14:editId="489EDAFA">
+          <wp:inline distT="0" distB="0" distL="0" distR="0" wp14:anchorId="72D08BAC" wp14:editId="458B3341">
             <wp:extent cx="5826642" cy="5175709"/>
             <wp:effectExtent l="0" t="0" r="3175" b="6350"/>
             <wp:docPr id="15" name="Grafik 15"/>
@@ -11369,7 +12180,7 @@
                     <pic:cNvPicPr/>
                   </pic:nvPicPr>
                   <pic:blipFill rotWithShape="1">
-                    <a:blip r:embed="rId23">
+                    <a:blip r:embed="rId27">
                       <a:extLst>
                         <a:ext uri="{28A0092B-C50C-407E-A947-70E740481C1C}">
                           <a14:useLocalDpi xmlns:a14="http://schemas.microsoft.com/office/drawing/2010/main" val="0"/>
@@ -11408,20 +12219,33 @@
         <w:pStyle w:val="Beschriftung"/>
         <w:jc w:val="center"/>
       </w:pPr>
-      <w:bookmarkStart w:id="88" w:name="_Ref386037800"/>
-      <w:bookmarkStart w:id="89" w:name="_Toc386030065"/>
+      <w:bookmarkStart w:id="89" w:name="_Ref386037800"/>
+      <w:bookmarkStart w:id="90" w:name="_Toc386030065"/>
       <w:r>
         <w:t xml:space="preserve">Abb. </w:t>
       </w:r>
-      <w:fldSimple w:instr=" SEQ Abb. \* ARABIC ">
-        <w:r>
-          <w:rPr>
-            <w:noProof/>
-          </w:rPr>
-          <w:t>11</w:t>
-        </w:r>
-      </w:fldSimple>
-      <w:bookmarkEnd w:id="88"/>
+      <w:r>
+        <w:fldChar w:fldCharType="begin"/>
+      </w:r>
+      <w:r>
+        <w:instrText xml:space="preserve"> SEQ Abb. \* ARABIC </w:instrText>
+      </w:r>
+      <w:r>
+        <w:fldChar w:fldCharType="separate"/>
+      </w:r>
+      <w:r>
+        <w:rPr>
+          <w:noProof/>
+        </w:rPr>
+        <w:t>15</w:t>
+      </w:r>
+      <w:r>
+        <w:rPr>
+          <w:noProof/>
+        </w:rPr>
+        <w:fldChar w:fldCharType="end"/>
+      </w:r>
+      <w:bookmarkEnd w:id="89"/>
       <w:r>
         <w:t>: Pro</w:t>
       </w:r>
@@ -11431,7 +12255,7 @@
       <w:r>
         <w:t>rammablaufplan – erster Teil</w:t>
       </w:r>
-      <w:bookmarkEnd w:id="89"/>
+      <w:bookmarkEnd w:id="90"/>
     </w:p>
     <w:p/>
     <w:p>
@@ -11470,7 +12294,7 @@
       </w:r>
     </w:p>
     <w:p>
-      <w:commentRangeStart w:id="90"/>
+      <w:commentRangeStart w:id="91"/>
       <w:r>
         <w:lastRenderedPageBreak/>
         <w:t>Danach werden zwei Threads (</w:t>
@@ -11494,12 +12318,12 @@
       <w:r>
         <w:t>gestartet.</w:t>
       </w:r>
-      <w:commentRangeEnd w:id="90"/>
+      <w:commentRangeEnd w:id="91"/>
       <w:r>
         <w:rPr>
           <w:rStyle w:val="Kommentarzeichen"/>
         </w:rPr>
-        <w:commentReference w:id="90"/>
+        <w:commentReference w:id="91"/>
       </w:r>
     </w:p>
     <w:p>
@@ -11609,7 +12433,7 @@
         </w:rPr>
         <w:lastRenderedPageBreak/>
         <w:drawing>
-          <wp:inline distT="0" distB="0" distL="0" distR="0" wp14:anchorId="11437BFE" wp14:editId="64F88A93">
+          <wp:inline distT="0" distB="0" distL="0" distR="0" wp14:anchorId="083A2281" wp14:editId="394A52D4">
             <wp:extent cx="5805377" cy="5587675"/>
             <wp:effectExtent l="0" t="0" r="5080" b="0"/>
             <wp:docPr id="16" name="Grafik 16"/>
@@ -11624,7 +12448,7 @@
                     <pic:cNvPicPr/>
                   </pic:nvPicPr>
                   <pic:blipFill rotWithShape="1">
-                    <a:blip r:embed="rId24">
+                    <a:blip r:embed="rId28">
                       <a:extLst>
                         <a:ext uri="{28A0092B-C50C-407E-A947-70E740481C1C}">
                           <a14:useLocalDpi xmlns:a14="http://schemas.microsoft.com/office/drawing/2010/main" val="0"/>
@@ -11663,24 +12487,37 @@
         <w:pStyle w:val="Beschriftung"/>
         <w:jc w:val="center"/>
       </w:pPr>
-      <w:bookmarkStart w:id="91" w:name="_Ref386037747"/>
-      <w:bookmarkStart w:id="92" w:name="_Toc386030066"/>
+      <w:bookmarkStart w:id="92" w:name="_Ref386037747"/>
+      <w:bookmarkStart w:id="93" w:name="_Toc386030066"/>
       <w:r>
         <w:t xml:space="preserve">Abb. </w:t>
       </w:r>
-      <w:fldSimple w:instr=" SEQ Abb. \* ARABIC ">
-        <w:r>
-          <w:rPr>
-            <w:noProof/>
-          </w:rPr>
-          <w:t>12</w:t>
-        </w:r>
-      </w:fldSimple>
-      <w:bookmarkEnd w:id="91"/>
+      <w:r>
+        <w:fldChar w:fldCharType="begin"/>
+      </w:r>
+      <w:r>
+        <w:instrText xml:space="preserve"> SEQ Abb. \* ARABIC </w:instrText>
+      </w:r>
+      <w:r>
+        <w:fldChar w:fldCharType="separate"/>
+      </w:r>
+      <w:r>
+        <w:rPr>
+          <w:noProof/>
+        </w:rPr>
+        <w:t>16</w:t>
+      </w:r>
+      <w:r>
+        <w:rPr>
+          <w:noProof/>
+        </w:rPr>
+        <w:fldChar w:fldCharType="end"/>
+      </w:r>
+      <w:bookmarkEnd w:id="92"/>
       <w:r>
         <w:t>: Programmablaufplan – zweiter Teil</w:t>
       </w:r>
-      <w:bookmarkEnd w:id="92"/>
+      <w:bookmarkEnd w:id="93"/>
     </w:p>
     <w:p/>
     <w:p>
@@ -11892,26 +12729,26 @@
       <w:pPr>
         <w:pStyle w:val="berschrift3"/>
       </w:pPr>
-      <w:bookmarkStart w:id="93" w:name="_Toc386030101"/>
+      <w:bookmarkStart w:id="94" w:name="_Toc386030101"/>
       <w:r>
         <w:t>Warum Threads?</w:t>
       </w:r>
-      <w:bookmarkEnd w:id="93"/>
+      <w:bookmarkEnd w:id="94"/>
     </w:p>
     <w:p>
       <w:r>
         <w:t xml:space="preserve">Im Programmcode werden, wie bei den beiden den Abbildungen </w:t>
       </w:r>
-      <w:commentRangeStart w:id="94"/>
+      <w:commentRangeStart w:id="95"/>
       <w:r>
         <w:t xml:space="preserve">XXX und XXX </w:t>
       </w:r>
-      <w:commentRangeEnd w:id="94"/>
+      <w:commentRangeEnd w:id="95"/>
       <w:r>
         <w:rPr>
           <w:rStyle w:val="Kommentarzeichen"/>
         </w:rPr>
-        <w:commentReference w:id="94"/>
+        <w:commentReference w:id="95"/>
       </w:r>
       <w:r>
         <w:t xml:space="preserve">zu sehen, an zwei verschiedenen Stellen Threads verwendet. </w:t>
@@ -11923,6 +12760,7 @@
           <w:rStyle w:val="sentence"/>
         </w:rPr>
       </w:pPr>
+      <w:commentRangeStart w:id="96"/>
       <w:r>
         <w:t xml:space="preserve">Threads werden im Allgemeinen benötigt um </w:t>
       </w:r>
@@ -11937,6 +12775,13 @@
           <w:rStyle w:val="sentence"/>
         </w:rPr>
         <w:t xml:space="preserve"> </w:t>
+      </w:r>
+      <w:commentRangeEnd w:id="96"/>
+      <w:r>
+        <w:rPr>
+          <w:rStyle w:val="Kommentarzeichen"/>
+        </w:rPr>
+        <w:commentReference w:id="96"/>
       </w:r>
     </w:p>
     <w:p>
@@ -12032,7 +12877,7 @@
         <mc:AlternateContent>
           <mc:Choice Requires="wps">
             <w:drawing>
-              <wp:inline distT="0" distB="0" distL="0" distR="0" wp14:anchorId="33AFAE51" wp14:editId="75BF33DC">
+              <wp:inline distT="0" distB="0" distL="0" distR="0" wp14:anchorId="7358700C" wp14:editId="22CF5ED1">
                 <wp:extent cx="5794744" cy="2083981"/>
                 <wp:effectExtent l="0" t="0" r="15875" b="12065"/>
                 <wp:docPr id="307" name="Textfeld 2"/>
@@ -13020,24 +13865,37 @@
         <w:pStyle w:val="Beschriftung"/>
         <w:jc w:val="center"/>
       </w:pPr>
-      <w:bookmarkStart w:id="95" w:name="_Ref386037765"/>
-      <w:bookmarkStart w:id="96" w:name="_Toc386030067"/>
+      <w:bookmarkStart w:id="97" w:name="_Ref386037765"/>
+      <w:bookmarkStart w:id="98" w:name="_Toc386030067"/>
       <w:r>
         <w:t xml:space="preserve">Code </w:t>
       </w:r>
-      <w:fldSimple w:instr=" SEQ Code \* ARABIC ">
-        <w:r>
-          <w:rPr>
-            <w:noProof/>
-          </w:rPr>
-          <w:t>1</w:t>
-        </w:r>
-      </w:fldSimple>
-      <w:bookmarkEnd w:id="95"/>
+      <w:r>
+        <w:fldChar w:fldCharType="begin"/>
+      </w:r>
+      <w:r>
+        <w:instrText xml:space="preserve"> SEQ Code \* ARABIC </w:instrText>
+      </w:r>
+      <w:r>
+        <w:fldChar w:fldCharType="separate"/>
+      </w:r>
+      <w:r>
+        <w:rPr>
+          <w:noProof/>
+        </w:rPr>
+        <w:t>1</w:t>
+      </w:r>
+      <w:r>
+        <w:rPr>
+          <w:noProof/>
+        </w:rPr>
+        <w:fldChar w:fldCharType="end"/>
+      </w:r>
+      <w:bookmarkEnd w:id="97"/>
       <w:r>
         <w:t>: Thread</w:t>
       </w:r>
-      <w:bookmarkEnd w:id="96"/>
+      <w:bookmarkEnd w:id="98"/>
     </w:p>
     <w:p/>
     <w:p>
@@ -13074,7 +13932,7 @@
       <w:r>
         <w:t xml:space="preserve">wird ein Threadarray mit einer Größe von 2 erzeugt. </w:t>
       </w:r>
-      <w:commentRangeStart w:id="97"/>
+      <w:commentRangeStart w:id="99"/>
       <w:r>
         <w:t xml:space="preserve">In Zeile 2 wird dem nullten Element des </w:t>
       </w:r>
@@ -13092,12 +13950,12 @@
       <w:r>
         <w:t>“ zugewiesen.</w:t>
       </w:r>
-      <w:commentRangeEnd w:id="97"/>
+      <w:commentRangeEnd w:id="99"/>
       <w:r>
         <w:rPr>
           <w:rStyle w:val="Kommentarzeichen"/>
         </w:rPr>
-        <w:commentReference w:id="97"/>
+        <w:commentReference w:id="99"/>
       </w:r>
       <w:r>
         <w:t xml:space="preserve"> </w:t>
@@ -13463,7 +14321,7 @@
         <mc:AlternateContent>
           <mc:Choice Requires="wps">
             <w:drawing>
-              <wp:inline distT="0" distB="0" distL="0" distR="0" wp14:anchorId="327F85FA" wp14:editId="6143A661">
+              <wp:inline distT="0" distB="0" distL="0" distR="0" wp14:anchorId="0875457B" wp14:editId="15F73316">
                 <wp:extent cx="5759450" cy="1796903"/>
                 <wp:effectExtent l="0" t="0" r="12700" b="13335"/>
                 <wp:docPr id="19" name="Textfeld 2"/>
@@ -14079,22 +14937,35 @@
         <w:pStyle w:val="Beschriftung"/>
         <w:jc w:val="center"/>
       </w:pPr>
-      <w:bookmarkStart w:id="98" w:name="_Toc386030068"/>
+      <w:bookmarkStart w:id="100" w:name="_Toc386030068"/>
       <w:r>
         <w:t xml:space="preserve">Code </w:t>
       </w:r>
-      <w:fldSimple w:instr=" SEQ Code \* ARABIC ">
-        <w:r>
-          <w:rPr>
-            <w:noProof/>
-          </w:rPr>
-          <w:t>2</w:t>
-        </w:r>
-      </w:fldSimple>
+      <w:r>
+        <w:fldChar w:fldCharType="begin"/>
+      </w:r>
+      <w:r>
+        <w:instrText xml:space="preserve"> SEQ Code \* ARABIC </w:instrText>
+      </w:r>
+      <w:r>
+        <w:fldChar w:fldCharType="separate"/>
+      </w:r>
+      <w:r>
+        <w:rPr>
+          <w:noProof/>
+        </w:rPr>
+        <w:t>2</w:t>
+      </w:r>
+      <w:r>
+        <w:rPr>
+          <w:noProof/>
+        </w:rPr>
+        <w:fldChar w:fldCharType="end"/>
+      </w:r>
       <w:r>
         <w:t>: Thread 2</w:t>
       </w:r>
-      <w:bookmarkEnd w:id="98"/>
+      <w:bookmarkEnd w:id="100"/>
     </w:p>
     <w:p/>
     <w:p>
@@ -14156,7 +15027,7 @@
       <w:pPr>
         <w:pStyle w:val="berschrift2"/>
       </w:pPr>
-      <w:bookmarkStart w:id="99" w:name="_Toc386030102"/>
+      <w:bookmarkStart w:id="101" w:name="_Toc386030102"/>
       <w:proofErr w:type="spellStart"/>
       <w:r>
         <w:t>Nao</w:t>
@@ -14165,7 +15036,7 @@
       <w:r>
         <w:t xml:space="preserve"> – Dennis</w:t>
       </w:r>
-      <w:bookmarkEnd w:id="99"/>
+      <w:bookmarkEnd w:id="101"/>
     </w:p>
     <w:p/>
     <w:p/>
@@ -14173,29 +15044,29 @@
       <w:pPr>
         <w:pStyle w:val="berschrift3"/>
       </w:pPr>
-      <w:bookmarkStart w:id="100" w:name="_Toc386030103"/>
+      <w:bookmarkStart w:id="102" w:name="_Toc386030103"/>
       <w:r>
         <w:t>Zufällige</w:t>
       </w:r>
       <w:r>
         <w:t xml:space="preserve"> Bewegung ausführen</w:t>
       </w:r>
-      <w:bookmarkEnd w:id="100"/>
+      <w:bookmarkEnd w:id="102"/>
     </w:p>
     <w:p>
       <w:r>
         <w:t xml:space="preserve">Insgesamt gibt es </w:t>
       </w:r>
-      <w:commentRangeStart w:id="101"/>
+      <w:commentRangeStart w:id="103"/>
       <w:r>
         <w:t xml:space="preserve">XXX </w:t>
       </w:r>
-      <w:commentRangeEnd w:id="101"/>
+      <w:commentRangeEnd w:id="103"/>
       <w:r>
         <w:rPr>
           <w:rStyle w:val="Kommentarzeichen"/>
         </w:rPr>
-        <w:commentReference w:id="101"/>
+        <w:commentReference w:id="103"/>
       </w:r>
       <w:r>
         <w:t xml:space="preserve">vorgegebene Bewegungen für </w:t>
@@ -14219,7 +15090,7 @@
         <mc:AlternateContent>
           <mc:Choice Requires="wps">
             <w:drawing>
-              <wp:inline distT="0" distB="0" distL="0" distR="0" wp14:anchorId="7B52B9EA" wp14:editId="2FB34EAE">
+              <wp:inline distT="0" distB="0" distL="0" distR="0" wp14:anchorId="476F9DB2" wp14:editId="2001932D">
                 <wp:extent cx="5759450" cy="6475228"/>
                 <wp:effectExtent l="0" t="0" r="12700" b="20955"/>
                 <wp:docPr id="20" name="Textfeld 2"/>
@@ -16561,11 +17432,11 @@
       <w:pPr>
         <w:pStyle w:val="berschrift3"/>
       </w:pPr>
-      <w:bookmarkStart w:id="102" w:name="_Toc386030104"/>
+      <w:bookmarkStart w:id="104" w:name="_Toc386030104"/>
       <w:r>
         <w:t>Bewegung wiederholen</w:t>
       </w:r>
-      <w:bookmarkEnd w:id="102"/>
+      <w:bookmarkEnd w:id="104"/>
     </w:p>
     <w:p>
       <w:r>
@@ -16590,16 +17461,16 @@
       <w:r>
         <w:t xml:space="preserve">Dieser Fall ist ähnlich zu dem Fall aus </w:t>
       </w:r>
-      <w:commentRangeStart w:id="103"/>
+      <w:commentRangeStart w:id="105"/>
       <w:r>
         <w:t>Kapitel 4.2.1</w:t>
       </w:r>
-      <w:commentRangeEnd w:id="103"/>
+      <w:commentRangeEnd w:id="105"/>
       <w:r>
         <w:rPr>
           <w:rStyle w:val="Kommentarzeichen"/>
         </w:rPr>
-        <w:commentReference w:id="103"/>
+        <w:commentReference w:id="105"/>
       </w:r>
       <w:r>
         <w:t xml:space="preserve">, bei dem eine zufällige Bewegung ausgeführt wurde. Da sich die </w:t>
@@ -16618,16 +17489,16 @@
       <w:r>
         <w:t xml:space="preserve">“ ausgeführt werden (vergleiche </w:t>
       </w:r>
-      <w:commentRangeStart w:id="104"/>
+      <w:commentRangeStart w:id="106"/>
       <w:r>
         <w:t>Abbildung XXX</w:t>
       </w:r>
-      <w:commentRangeEnd w:id="104"/>
+      <w:commentRangeEnd w:id="106"/>
       <w:r>
         <w:rPr>
           <w:rStyle w:val="Kommentarzeichen"/>
         </w:rPr>
-        <w:commentReference w:id="104"/>
+        <w:commentReference w:id="106"/>
       </w:r>
       <w:r>
         <w:t xml:space="preserve">). Die Bewegungsnummer ist noch identische und deshalb wird nochmals die identische Bewegung von </w:t>
@@ -16646,7 +17517,7 @@
       <w:pPr>
         <w:pStyle w:val="berschrift3"/>
       </w:pPr>
-      <w:bookmarkStart w:id="105" w:name="_Toc386030105"/>
+      <w:bookmarkStart w:id="107" w:name="_Toc386030105"/>
       <w:r>
         <w:t xml:space="preserve">Speicherung Winkel vom </w:t>
       </w:r>
@@ -16654,7 +17525,7 @@
       <w:r>
         <w:t>Nao</w:t>
       </w:r>
-      <w:bookmarkEnd w:id="105"/>
+      <w:bookmarkEnd w:id="107"/>
       <w:proofErr w:type="spellEnd"/>
     </w:p>
     <w:p/>
@@ -16663,13 +17534,13 @@
       <w:pPr>
         <w:pStyle w:val="berschrift2"/>
       </w:pPr>
-      <w:bookmarkStart w:id="106" w:name="_Toc386030106"/>
-      <w:commentRangeStart w:id="107"/>
+      <w:bookmarkStart w:id="108" w:name="_Toc386030106"/>
+      <w:commentRangeStart w:id="109"/>
       <w:r>
         <w:t>Kinect</w:t>
       </w:r>
-      <w:bookmarkEnd w:id="106"/>
-      <w:commentRangeEnd w:id="107"/>
+      <w:bookmarkEnd w:id="108"/>
+      <w:commentRangeEnd w:id="109"/>
       <w:r>
         <w:rPr>
           <w:rStyle w:val="Kommentarzeichen"/>
@@ -16678,24 +17549,67 @@
           <w:bCs w:val="0"/>
           <w:color w:val="auto"/>
         </w:rPr>
-        <w:commentReference w:id="107"/>
+        <w:commentReference w:id="109"/>
       </w:r>
     </w:p>
     <w:p>
       <w:pPr>
         <w:pStyle w:val="berschrift3"/>
       </w:pPr>
-      <w:bookmarkStart w:id="108" w:name="_Toc386030107"/>
+      <w:bookmarkStart w:id="110" w:name="_Toc386030107"/>
       <w:r>
         <w:t>Berechnung Winkel Kinect</w:t>
       </w:r>
-      <w:bookmarkEnd w:id="108"/>
+      <w:bookmarkEnd w:id="110"/>
+    </w:p>
+    <w:p>
+      <w:r>
+        <w:t xml:space="preserve">Die Winkel des Skelettes, die mit der Kinect aufgezeichnet werden, werden mit Hilfe der in </w:t>
+      </w:r>
+      <w:r>
+        <w:t xml:space="preserve">Kapitel </w:t>
+      </w:r>
+      <w:r>
+        <w:fldChar w:fldCharType="begin"/>
+      </w:r>
+      <w:r>
+        <w:instrText xml:space="preserve"> REF _Ref386471124 \r \h </w:instrText>
+      </w:r>
+      <w:r>
+        <w:fldChar w:fldCharType="separate"/>
+      </w:r>
+      <w:r>
+        <w:t>2.2.2</w:t>
+      </w:r>
+      <w:r>
+        <w:fldChar w:fldCharType="end"/>
+      </w:r>
+      <w:r>
+        <w:t xml:space="preserve"> beschriebenen Verfahren errechnet (siehe Abbildung </w:t>
+      </w:r>
+      <w:commentRangeStart w:id="111"/>
+      <w:r>
+        <w:t>X</w:t>
+      </w:r>
+      <w:commentRangeEnd w:id="111"/>
+      <w:r>
+        <w:rPr>
+          <w:rStyle w:val="Kommentarzeichen"/>
+        </w:rPr>
+        <w:commentReference w:id="111"/>
+      </w:r>
+      <w:r>
+        <w:t xml:space="preserve">). Dafür werden zuerst verschiedene Joints aus dem Skelett ausgelesen und diese einer Methode zum Berechnen übergeben. Abhängig von der Anzahl der übergebenen Joints (nämlich drei Joints für zwei zusammenhängende Knochen bzw. vier Joints für  zwei getrennt liegende Knochen) werden hier </w:t>
+      </w:r>
+      <w:r>
+        <w:t xml:space="preserve">unterschiedliche Methoden aufgerufen. Am Ende der Berechnung wird der Wert in beiden Methoden in eine 64-bit Integer Zahl konvertiert und zurückgegeben. </w:t>
+      </w:r>
     </w:p>
     <w:p>
       <w:pPr>
         <w:pStyle w:val="berschrift3"/>
       </w:pPr>
-      <w:bookmarkStart w:id="109" w:name="_Toc386030108"/>
+      <w:bookmarkStart w:id="112" w:name="_Toc386030108"/>
       <w:r>
         <w:t xml:space="preserve">Vergleich Winkel Kinect &lt;-&gt; </w:t>
       </w:r>
@@ -16703,39 +17617,176 @@
       <w:r>
         <w:t>Nao</w:t>
       </w:r>
-      <w:bookmarkEnd w:id="109"/>
+      <w:bookmarkEnd w:id="112"/>
       <w:proofErr w:type="spellEnd"/>
     </w:p>
     <w:p>
+      <w:r>
+        <w:t>Wie oben beschrieben, sind die</w:t>
+      </w:r>
+      <w:r>
+        <w:t xml:space="preserve"> </w:t>
+      </w:r>
+      <w:r>
+        <w:t xml:space="preserve">Werte des </w:t>
+      </w:r>
+      <w:proofErr w:type="spellStart"/>
+      <w:r>
+        <w:t>Nao</w:t>
+      </w:r>
+      <w:proofErr w:type="spellEnd"/>
+      <w:r>
+        <w:t xml:space="preserve"> in einer Liste gespeichert im </w:t>
+      </w:r>
+      <w:proofErr w:type="spellStart"/>
+      <w:r>
+        <w:t>MainWindow</w:t>
+      </w:r>
+      <w:proofErr w:type="spellEnd"/>
+      <w:r>
+        <w:t xml:space="preserve"> gespeichert. Über diese Liste wird mittels </w:t>
+      </w:r>
+      <w:proofErr w:type="spellStart"/>
+      <w:r>
+        <w:t>for</w:t>
+      </w:r>
+      <w:proofErr w:type="spellEnd"/>
+      <w:r>
+        <w:t xml:space="preserve">-Schleife iteriert und betrachtet, ob der erste </w:t>
+      </w:r>
+      <w:proofErr w:type="gramStart"/>
+      <w:r>
+        <w:t>Werte</w:t>
+      </w:r>
+      <w:proofErr w:type="gramEnd"/>
+      <w:r>
+        <w:t xml:space="preserve"> erreicht wird, falls ja, wird der dieser Wert aus der Liste entfernt. Da diese Operation in einer </w:t>
+      </w:r>
+      <w:proofErr w:type="spellStart"/>
+      <w:r>
+        <w:t>While</w:t>
+      </w:r>
+      <w:proofErr w:type="spellEnd"/>
+      <w:r>
+        <w:t xml:space="preserve">-Schleife liegt, wird erneut das erste Element der Liste überprüft, dieses ist nun </w:t>
+      </w:r>
+      <w:r>
+        <w:lastRenderedPageBreak/>
+        <w:t xml:space="preserve">aber das vorherige zweite Element. Wenn die Liste leer ist, wird die Variable „erreicht“ auf </w:t>
+      </w:r>
+      <w:proofErr w:type="spellStart"/>
+      <w:r>
+        <w:t>true</w:t>
+      </w:r>
+      <w:proofErr w:type="spellEnd"/>
+      <w:r>
+        <w:t xml:space="preserve"> gesetzt. </w:t>
+      </w:r>
+    </w:p>
+    <w:p>
+      <w:r>
+        <w:t xml:space="preserve">Nach Ablauf des </w:t>
+      </w:r>
+      <w:proofErr w:type="spellStart"/>
+      <w:r>
+        <w:t>Timers</w:t>
+      </w:r>
+      <w:proofErr w:type="spellEnd"/>
+      <w:r>
+        <w:t xml:space="preserve"> werden alle entsprechenden sechs Werte abgefragt. Sind alle Werte auf </w:t>
+      </w:r>
+      <w:proofErr w:type="spellStart"/>
+      <w:r>
+        <w:t>true</w:t>
+      </w:r>
+      <w:proofErr w:type="spellEnd"/>
+      <w:r>
+        <w:t>, hat man die Bewegung erfolgreich wiederholt und sieht dies entsprechen als Text auf der GUI. Falls nicht, bekommt man die Möglichkeit einen zweiten Versuch zu starten.</w:t>
+      </w:r>
+    </w:p>
+    <w:p>
       <w:pPr>
         <w:pStyle w:val="berschrift3"/>
       </w:pPr>
-      <w:bookmarkStart w:id="110" w:name="_Toc386030109"/>
+      <w:bookmarkStart w:id="113" w:name="_Toc386030109"/>
       <w:r>
         <w:t>Schwierigkeitsgrade</w:t>
       </w:r>
-      <w:bookmarkEnd w:id="110"/>
-    </w:p>
-    <w:p>
-      <w:r>
-        <w:t xml:space="preserve">Die Schwierigkeitsgrade </w:t>
-      </w:r>
-      <w:r>
-        <w:t>sind</w:t>
-      </w:r>
-      <w:r>
-        <w:t xml:space="preserve"> mit der Übereinstimmung realisiert. </w:t>
-      </w:r>
+      <w:bookmarkEnd w:id="113"/>
+    </w:p>
+    <w:p>
+      <w:r>
+        <w:t>Es ist möglich unterschiedliche Schwierigkeitsgrade auszuwählen.</w:t>
+      </w:r>
+      <w:r>
+        <w:t xml:space="preserve"> Folgende Gerade stehen dabei zur Auswahl: </w:t>
+      </w:r>
+    </w:p>
+    <w:p>
+      <w:pPr>
+        <w:pStyle w:val="Listenabsatz"/>
+        <w:numPr>
+          <w:ilvl w:val="0"/>
+          <w:numId w:val="37"/>
+        </w:numPr>
+      </w:pPr>
+      <w:r>
+        <w:t>Leicht</w:t>
+      </w:r>
+    </w:p>
+    <w:p>
+      <w:pPr>
+        <w:pStyle w:val="Listenabsatz"/>
+        <w:numPr>
+          <w:ilvl w:val="0"/>
+          <w:numId w:val="37"/>
+        </w:numPr>
+      </w:pPr>
+      <w:r>
+        <w:t>Mittel</w:t>
+      </w:r>
+    </w:p>
+    <w:p>
+      <w:pPr>
+        <w:pStyle w:val="Listenabsatz"/>
+        <w:numPr>
+          <w:ilvl w:val="0"/>
+          <w:numId w:val="37"/>
+        </w:numPr>
+      </w:pPr>
+      <w:r>
+        <w:t>Schwer</w:t>
+      </w:r>
+    </w:p>
+    <w:p>
+      <w:r>
+        <w:t xml:space="preserve">Dabei </w:t>
+      </w:r>
+      <w:r>
+        <w:t xml:space="preserve">entspricht „leicht“ einer Abweichung vom Winkel des </w:t>
+      </w:r>
+      <w:proofErr w:type="spellStart"/>
+      <w:r>
+        <w:t>Nao</w:t>
+      </w:r>
+      <w:proofErr w:type="spellEnd"/>
+      <w:r>
+        <w:t xml:space="preserve"> um 20°, mittel einer Abweichung um 15° und schwer einer Abweichung von 10°. </w:t>
+      </w:r>
+      <w:bookmarkStart w:id="114" w:name="_GoBack"/>
+      <w:bookmarkEnd w:id="114"/>
     </w:p>
     <w:p>
       <w:pPr>
         <w:pStyle w:val="berschrift3"/>
       </w:pPr>
-      <w:bookmarkStart w:id="111" w:name="_Toc386030110"/>
+      <w:bookmarkStart w:id="115" w:name="_Toc386030110"/>
+      <w:proofErr w:type="spellStart"/>
       <w:r>
         <w:t>Timer</w:t>
       </w:r>
-      <w:bookmarkEnd w:id="111"/>
+      <w:bookmarkEnd w:id="115"/>
+      <w:proofErr w:type="spellEnd"/>
     </w:p>
     <w:p/>
     <w:p/>
@@ -16743,16 +17794,16 @@
       <w:pPr>
         <w:pStyle w:val="berschrift2"/>
       </w:pPr>
-      <w:bookmarkStart w:id="112" w:name="_Toc386030111"/>
-      <w:bookmarkStart w:id="113" w:name="_Ref386037541"/>
-      <w:bookmarkStart w:id="114" w:name="_Ref386037618"/>
-      <w:commentRangeStart w:id="115"/>
+      <w:bookmarkStart w:id="116" w:name="_Toc386030111"/>
+      <w:bookmarkStart w:id="117" w:name="_Ref386037541"/>
+      <w:bookmarkStart w:id="118" w:name="_Ref386037618"/>
+      <w:commentRangeStart w:id="119"/>
       <w:r>
         <w:t>GUI</w:t>
       </w:r>
-      <w:bookmarkEnd w:id="112"/>
-      <w:bookmarkEnd w:id="113"/>
-      <w:commentRangeEnd w:id="115"/>
+      <w:bookmarkEnd w:id="116"/>
+      <w:bookmarkEnd w:id="117"/>
+      <w:commentRangeEnd w:id="119"/>
       <w:r>
         <w:rPr>
           <w:rStyle w:val="Kommentarzeichen"/>
@@ -16761,9 +17812,9 @@
           <w:bCs w:val="0"/>
           <w:color w:val="auto"/>
         </w:rPr>
-        <w:commentReference w:id="115"/>
-      </w:r>
-      <w:bookmarkEnd w:id="114"/>
+        <w:commentReference w:id="119"/>
+      </w:r>
+      <w:bookmarkEnd w:id="118"/>
     </w:p>
     <w:p>
       <w:r>
@@ -16814,7 +17865,6 @@
         </w:numPr>
       </w:pPr>
       <w:r>
-        <w:lastRenderedPageBreak/>
         <w:t>„Neue Bewegung“</w:t>
       </w:r>
     </w:p>
@@ -16847,7 +17897,16 @@
         </w:numPr>
       </w:pPr>
       <w:r>
-        <w:t xml:space="preserve">„Neuer Spieler“  </w:t>
+        <w:t>„Neues</w:t>
+      </w:r>
+      <w:r>
+        <w:t xml:space="preserve"> </w:t>
+      </w:r>
+      <w:r>
+        <w:t>Spiel</w:t>
+      </w:r>
+      <w:r>
+        <w:t xml:space="preserve">“  </w:t>
       </w:r>
     </w:p>
     <w:p>
@@ -16860,7 +17919,19 @@
       </w:r>
       <w:proofErr w:type="spellEnd"/>
       <w:r>
-        <w:t xml:space="preserve">“ und „Neuer Spieler“ sind ausgegraut, bis die erste Bewegung abgeschlossen ist. </w:t>
+        <w:t>“ und „</w:t>
+      </w:r>
+      <w:r>
+        <w:t>Neues</w:t>
+      </w:r>
+      <w:r>
+        <w:t xml:space="preserve"> </w:t>
+      </w:r>
+      <w:r>
+        <w:t>Spiel</w:t>
+      </w:r>
+      <w:r>
+        <w:t xml:space="preserve">“ sind ausgegraut, bis die erste Bewegung abgeschlossen ist. </w:t>
       </w:r>
     </w:p>
     <w:p>
@@ -16872,8 +17943,9 @@
           <w:noProof/>
           <w:lang w:eastAsia="de-DE"/>
         </w:rPr>
+        <w:lastRenderedPageBreak/>
         <w:drawing>
-          <wp:inline distT="0" distB="0" distL="0" distR="0" wp14:anchorId="07C00EB1" wp14:editId="6E004B81">
+          <wp:inline distT="0" distB="0" distL="0" distR="0" wp14:anchorId="7777F332" wp14:editId="4FB9BACD">
             <wp:extent cx="5759450" cy="3839845"/>
             <wp:effectExtent l="0" t="0" r="0" b="8255"/>
             <wp:docPr id="12" name="Grafik 12"/>
@@ -16888,7 +17960,7 @@
                     <pic:cNvPicPr/>
                   </pic:nvPicPr>
                   <pic:blipFill>
-                    <a:blip r:embed="rId25">
+                    <a:blip r:embed="rId29">
                       <a:extLst>
                         <a:ext uri="{28A0092B-C50C-407E-A947-70E740481C1C}">
                           <a14:useLocalDpi xmlns:a14="http://schemas.microsoft.com/office/drawing/2010/main" val="0"/>
@@ -16920,19 +17992,32 @@
         <w:pStyle w:val="Beschriftung"/>
         <w:jc w:val="center"/>
       </w:pPr>
-      <w:bookmarkStart w:id="116" w:name="_Ref386053881"/>
+      <w:bookmarkStart w:id="120" w:name="_Ref386053881"/>
       <w:r>
         <w:t xml:space="preserve">Abb. </w:t>
       </w:r>
-      <w:fldSimple w:instr=" SEQ Abb. \* ARABIC ">
-        <w:r>
-          <w:rPr>
-            <w:noProof/>
-          </w:rPr>
-          <w:t>13</w:t>
-        </w:r>
-      </w:fldSimple>
-      <w:bookmarkEnd w:id="116"/>
+      <w:r>
+        <w:fldChar w:fldCharType="begin"/>
+      </w:r>
+      <w:r>
+        <w:instrText xml:space="preserve"> SEQ Abb. \* ARABIC </w:instrText>
+      </w:r>
+      <w:r>
+        <w:fldChar w:fldCharType="separate"/>
+      </w:r>
+      <w:r>
+        <w:rPr>
+          <w:noProof/>
+        </w:rPr>
+        <w:t>17</w:t>
+      </w:r>
+      <w:r>
+        <w:rPr>
+          <w:noProof/>
+        </w:rPr>
+        <w:fldChar w:fldCharType="end"/>
+      </w:r>
+      <w:bookmarkEnd w:id="120"/>
       <w:r>
         <w:t>: GUI zum Spiel</w:t>
       </w:r>
@@ -16968,16 +18053,16 @@
       <w:r>
         <w:t xml:space="preserve">Während der Spieler die Bewegung nachmacht, geht der Roboter in die </w:t>
       </w:r>
-      <w:commentRangeStart w:id="117"/>
+      <w:commentRangeStart w:id="121"/>
       <w:r>
         <w:t xml:space="preserve">Ausgangsposition </w:t>
       </w:r>
-      <w:commentRangeEnd w:id="117"/>
+      <w:commentRangeEnd w:id="121"/>
       <w:r>
         <w:rPr>
           <w:rStyle w:val="Kommentarzeichen"/>
         </w:rPr>
-        <w:commentReference w:id="117"/>
+        <w:commentReference w:id="121"/>
       </w:r>
       <w:r>
         <w:t xml:space="preserve">zurück und </w:t>
@@ -16994,27 +18079,27 @@
     </w:p>
     <w:p>
       <w:r>
+        <w:t xml:space="preserve">Durch Klicken auf „Neuer Spieler“ werden die bisher gesammelten Punkte auf </w:t>
+      </w:r>
+      <w:proofErr w:type="spellStart"/>
+      <w:r>
+        <w:t>Null</w:t>
+      </w:r>
+      <w:proofErr w:type="spellEnd"/>
+      <w:r>
+        <w:t xml:space="preserve"> gesetzt und der gleiche oder ein anderer Spieler kann versuchen, eine höhere Punktzahl zu erreichen. </w:t>
+      </w:r>
+    </w:p>
+    <w:p>
+      <w:pPr>
+        <w:pStyle w:val="berschrift2"/>
+      </w:pPr>
+      <w:bookmarkStart w:id="122" w:name="_Toc386030112"/>
+      <w:r>
         <w:lastRenderedPageBreak/>
-        <w:t xml:space="preserve">Durch Klicken auf „Neuer Spieler“ werden die bisher gesammelten Punkte auf </w:t>
-      </w:r>
-      <w:proofErr w:type="spellStart"/>
-      <w:r>
-        <w:t>Null</w:t>
-      </w:r>
-      <w:proofErr w:type="spellEnd"/>
-      <w:r>
-        <w:t xml:space="preserve"> gesetzt und der gleiche oder ein anderer Spieler kann versuchen, eine höhere Punktzahl zu erreichen. </w:t>
-      </w:r>
-    </w:p>
-    <w:p>
-      <w:pPr>
-        <w:pStyle w:val="berschrift2"/>
-      </w:pPr>
-      <w:bookmarkStart w:id="118" w:name="_Toc386030112"/>
-      <w:r>
         <w:t>Tes</w:t>
       </w:r>
-      <w:bookmarkEnd w:id="118"/>
+      <w:bookmarkEnd w:id="122"/>
       <w:r>
         <w:t>t</w:t>
       </w:r>
@@ -17065,12 +18150,12 @@
       <w:pPr>
         <w:pStyle w:val="berschrift1"/>
       </w:pPr>
-      <w:bookmarkStart w:id="119" w:name="_Toc386030113"/>
+      <w:bookmarkStart w:id="123" w:name="_Toc386030113"/>
       <w:r>
         <w:lastRenderedPageBreak/>
         <w:t>Fazit</w:t>
       </w:r>
-      <w:bookmarkEnd w:id="119"/>
+      <w:bookmarkEnd w:id="123"/>
     </w:p>
     <w:p>
       <w:r>
@@ -17108,8 +18193,8 @@
     <w:p>
       <w:pPr>
         <w:sectPr>
-          <w:headerReference w:type="default" r:id="rId26"/>
-          <w:footerReference w:type="default" r:id="rId27"/>
+          <w:headerReference w:type="default" r:id="rId30"/>
+          <w:footerReference w:type="default" r:id="rId31"/>
           <w:pgSz w:w="11906" w:h="16838"/>
           <w:pgMar w:top="1418" w:right="1418" w:bottom="1418" w:left="1418" w:header="708" w:footer="708" w:gutter="0"/>
           <w:pgNumType w:start="1"/>
@@ -17122,17 +18207,17 @@
       <w:pPr>
         <w:pStyle w:val="Vorspann"/>
       </w:pPr>
-      <w:bookmarkStart w:id="121" w:name="_Toc333403733"/>
-      <w:bookmarkStart w:id="122" w:name="_Toc386030114"/>
-      <w:bookmarkStart w:id="123" w:name="_Toc262116062"/>
+      <w:bookmarkStart w:id="125" w:name="_Toc333403733"/>
+      <w:bookmarkStart w:id="126" w:name="_Toc386030114"/>
+      <w:bookmarkStart w:id="127" w:name="_Toc262116062"/>
       <w:bookmarkEnd w:id="33"/>
       <w:bookmarkEnd w:id="34"/>
       <w:r>
         <w:lastRenderedPageBreak/>
         <w:t>Literaturverzeichnis</w:t>
       </w:r>
-      <w:bookmarkEnd w:id="121"/>
-      <w:bookmarkEnd w:id="122"/>
+      <w:bookmarkEnd w:id="125"/>
+      <w:bookmarkEnd w:id="126"/>
     </w:p>
     <w:p>
       <w:pPr>
@@ -18244,7 +19329,7 @@
         </w:sdt>
       </w:sdtContent>
     </w:sdt>
-    <w:bookmarkEnd w:id="123"/>
+    <w:bookmarkEnd w:id="127"/>
     <w:p>
       <w:r>
         <w:lastRenderedPageBreak/>
@@ -18262,8 +19347,8 @@
       </w:pPr>
     </w:p>
     <w:sectPr>
-      <w:headerReference w:type="default" r:id="rId28"/>
-      <w:footerReference w:type="default" r:id="rId29"/>
+      <w:headerReference w:type="default" r:id="rId32"/>
+      <w:footerReference w:type="default" r:id="rId33"/>
       <w:pgSz w:w="11906" w:h="16838"/>
       <w:pgMar w:top="1418" w:right="1418" w:bottom="1418" w:left="1418" w:header="708" w:footer="708" w:gutter="0"/>
       <w:pgNumType w:fmt="upperRoman" w:start="9"/>
@@ -18292,7 +19377,7 @@
       </w:r>
     </w:p>
   </w:comment>
-  <w:comment w:id="32" w:author="Dennis" w:date="2014-04-23T17:26:00Z" w:initials="D">
+  <w:comment w:id="31" w:author="Dennis" w:date="2014-04-23T17:26:00Z" w:initials="D">
     <w:p>
       <w:pPr>
         <w:pStyle w:val="Kommentartext"/>
@@ -18346,6 +19431,9 @@
     <w:p>
       <w:pPr>
         <w:pStyle w:val="Kommentartext"/>
+        <w:rPr>
+          <w:lang w:val="en-US"/>
+        </w:rPr>
       </w:pPr>
       <w:r>
         <w:rPr>
@@ -18353,12 +19441,23 @@
         </w:rPr>
         <w:annotationRef/>
       </w:r>
-      <w:r>
-        <w:t>Einführen?</w:t>
+      <w:proofErr w:type="spellStart"/>
+      <w:r>
+        <w:rPr>
+          <w:lang w:val="en-US"/>
+        </w:rPr>
+        <w:t>Einführen</w:t>
+      </w:r>
+      <w:proofErr w:type="spellEnd"/>
+      <w:r>
+        <w:rPr>
+          <w:lang w:val="en-US"/>
+        </w:rPr>
+        <w:t>?</w:t>
       </w:r>
     </w:p>
   </w:comment>
-  <w:comment w:id="50" w:author="Karolin Edigkaufer" w:date="2014-03-16T13:46:00Z" w:initials="KE">
+  <w:comment w:id="53" w:author="Dennis" w:date="2014-03-16T13:46:00Z" w:initials="D">
     <w:p>
       <w:pPr>
         <w:pStyle w:val="Kommentartext"/>
@@ -18370,11 +19469,11 @@
         <w:annotationRef/>
       </w:r>
       <w:r>
-        <w:t>Hier könnten wir einige grundlegende Dinge über Threads und Threadprogrammierung schreiben</w:t>
+        <w:t>Vergleiche mit 1.4 Vorgehensweise</w:t>
       </w:r>
     </w:p>
   </w:comment>
-  <w:comment w:id="52" w:author="Dennis" w:date="2014-03-16T13:46:00Z" w:initials="D">
+  <w:comment w:id="85" w:author="Dennis" w:date="2014-04-08T14:09:00Z" w:initials="D">
     <w:p>
       <w:pPr>
         <w:pStyle w:val="Kommentartext"/>
@@ -18386,11 +19485,11 @@
         <w:annotationRef/>
       </w:r>
       <w:r>
-        <w:t>Vergleiche mit 1.4 Vorgehensweise</w:t>
+        <w:t>Schauen ob das so stimmt?</w:t>
       </w:r>
     </w:p>
   </w:comment>
-  <w:comment w:id="84" w:author="Dennis" w:date="2014-04-08T14:09:00Z" w:initials="D">
+  <w:comment w:id="91" w:author="Dennis" w:date="2014-04-09T12:36:00Z" w:initials="D">
     <w:p>
       <w:pPr>
         <w:pStyle w:val="Kommentartext"/>
@@ -18402,11 +19501,46 @@
         <w:annotationRef/>
       </w:r>
       <w:r>
-        <w:t>Schauen ob das so stimmt?</w:t>
+        <w:t>Erklärung warum hier Thread benötigt wird…</w:t>
+      </w:r>
+    </w:p>
+    <w:p>
+      <w:pPr>
+        <w:pStyle w:val="Kommentartext"/>
+      </w:pPr>
+      <w:r>
+        <w:sym w:font="Wingdings" w:char="F0E0"/>
+      </w:r>
+      <w:r>
+        <w:t xml:space="preserve"> Hier oder beim </w:t>
+      </w:r>
+      <w:proofErr w:type="spellStart"/>
+      <w:r>
+        <w:t>Nao</w:t>
+      </w:r>
+      <w:proofErr w:type="spellEnd"/>
+      <w:r>
+        <w:t xml:space="preserve"> (Kapitel 4.2)</w:t>
+      </w:r>
+    </w:p>
+    <w:p>
+      <w:pPr>
+        <w:pStyle w:val="Kommentartext"/>
+      </w:pPr>
+      <w:r>
+        <w:t>Bewegung (Non)</w:t>
+      </w:r>
+      <w:proofErr w:type="spellStart"/>
+      <w:r>
+        <w:t>Blocking</w:t>
+      </w:r>
+      <w:proofErr w:type="spellEnd"/>
+      <w:r>
+        <w:t>-Call…</w:t>
       </w:r>
     </w:p>
   </w:comment>
-  <w:comment w:id="90" w:author="Dennis" w:date="2014-04-09T12:36:00Z" w:initials="D">
+  <w:comment w:id="95" w:author="Dennis" w:date="2014-04-09T14:27:00Z" w:initials="D">
     <w:p>
       <w:pPr>
         <w:pStyle w:val="Kommentartext"/>
@@ -18418,46 +19552,46 @@
         <w:annotationRef/>
       </w:r>
       <w:r>
-        <w:t>Erklärung warum hier Thread benötigt wird…</w:t>
-      </w:r>
-    </w:p>
+        <w:t>einfügen</w:t>
+      </w:r>
+    </w:p>
+  </w:comment>
+  <w:comment w:id="96" w:author="Karolin" w:date="2014-04-28T17:55:00Z" w:initials="K">
     <w:p>
       <w:pPr>
         <w:pStyle w:val="Kommentartext"/>
       </w:pPr>
       <w:r>
-        <w:sym w:font="Wingdings" w:char="F0E0"/>
-      </w:r>
-      <w:r>
-        <w:t xml:space="preserve"> Hier oder beim </w:t>
-      </w:r>
-      <w:proofErr w:type="spellStart"/>
-      <w:r>
-        <w:t>Nao</w:t>
-      </w:r>
-      <w:proofErr w:type="spellEnd"/>
-      <w:r>
-        <w:t xml:space="preserve"> (Kapitel 4.2)</w:t>
-      </w:r>
-    </w:p>
+        <w:rPr>
+          <w:rStyle w:val="Kommentarzeichen"/>
+        </w:rPr>
+        <w:annotationRef/>
+      </w:r>
+      <w:r>
+        <w:t xml:space="preserve">Durch das Grundlagenkapitel überflüssig </w:t>
+      </w:r>
+    </w:p>
+  </w:comment>
+  <w:comment w:id="99" w:author="Dennis" w:date="2014-04-09T15:05:00Z" w:initials="D">
     <w:p>
       <w:pPr>
         <w:pStyle w:val="Kommentartext"/>
       </w:pPr>
       <w:r>
-        <w:t>Bewegung (Non)</w:t>
-      </w:r>
-      <w:proofErr w:type="spellStart"/>
-      <w:r>
-        <w:t>Blocking</w:t>
-      </w:r>
-      <w:proofErr w:type="spellEnd"/>
-      <w:r>
-        <w:t>-Call…</w:t>
+        <w:rPr>
+          <w:rStyle w:val="Kommentarzeichen"/>
+        </w:rPr>
+        <w:annotationRef/>
+      </w:r>
+      <w:r>
+        <w:t xml:space="preserve">weiß nicht ob das so stimmt?? Michael fragen: </w:t>
+      </w:r>
+      <w:r>
+        <w:t>http://openbook.galileocomputing.de/visual_csharp_2010/visual_csharp_2010_11_002.htm</w:t>
       </w:r>
     </w:p>
   </w:comment>
-  <w:comment w:id="94" w:author="Dennis" w:date="2014-04-09T14:27:00Z" w:initials="D">
+  <w:comment w:id="103" w:author="Dennis" w:date="2014-04-09T16:17:00Z" w:initials="D">
     <w:p>
       <w:pPr>
         <w:pStyle w:val="Kommentartext"/>
@@ -18473,7 +19607,7 @@
       </w:r>
     </w:p>
   </w:comment>
-  <w:comment w:id="97" w:author="Dennis" w:date="2014-04-09T15:05:00Z" w:initials="D">
+  <w:comment w:id="105" w:author="Dennis" w:date="2014-04-23T17:35:00Z" w:initials="D">
     <w:p>
       <w:pPr>
         <w:pStyle w:val="Kommentartext"/>
@@ -18485,14 +19619,11 @@
         <w:annotationRef/>
       </w:r>
       <w:r>
-        <w:t xml:space="preserve">weiß nicht ob das so stimmt?? Michael fragen: </w:t>
-      </w:r>
-      <w:r>
-        <w:t>http://openbook.galileocomputing.de/visual_csharp_2010/visual_csharp_2010_11_002.htm</w:t>
+        <w:t>Verweis einfügen</w:t>
       </w:r>
     </w:p>
   </w:comment>
-  <w:comment w:id="101" w:author="Dennis" w:date="2014-04-09T16:17:00Z" w:initials="D">
+  <w:comment w:id="106" w:author="Dennis" w:date="2014-04-09T16:54:00Z" w:initials="D">
     <w:p>
       <w:pPr>
         <w:pStyle w:val="Kommentartext"/>
@@ -18504,11 +19635,11 @@
         <w:annotationRef/>
       </w:r>
       <w:r>
-        <w:t>einfügen</w:t>
+        <w:t>anpassen</w:t>
       </w:r>
     </w:p>
   </w:comment>
-  <w:comment w:id="103" w:author="Dennis" w:date="2014-04-23T17:35:00Z" w:initials="D">
+  <w:comment w:id="109" w:author="Dennis" w:date="2014-04-23T17:35:00Z" w:initials="D">
     <w:p>
       <w:pPr>
         <w:pStyle w:val="Kommentartext"/>
@@ -18520,11 +19651,11 @@
         <w:annotationRef/>
       </w:r>
       <w:r>
-        <w:t>Verweis einfügen</w:t>
+        <w:t>Karo</w:t>
       </w:r>
     </w:p>
   </w:comment>
-  <w:comment w:id="104" w:author="Dennis" w:date="2014-04-09T16:54:00Z" w:initials="D">
+  <w:comment w:id="111" w:author="Karolin" w:date="2014-04-28T17:59:00Z" w:initials="K">
     <w:p>
       <w:pPr>
         <w:pStyle w:val="Kommentartext"/>
@@ -18536,11 +19667,11 @@
         <w:annotationRef/>
       </w:r>
       <w:r>
-        <w:t>anpassen</w:t>
+        <w:t>BILD einfügen</w:t>
       </w:r>
     </w:p>
   </w:comment>
-  <w:comment w:id="107" w:author="Dennis" w:date="2014-04-23T17:35:00Z" w:initials="D">
+  <w:comment w:id="119" w:author="Dennis" w:date="2014-04-23T17:30:00Z" w:initials="D">
     <w:p>
       <w:pPr>
         <w:pStyle w:val="Kommentartext"/>
@@ -18556,23 +19687,7 @@
       </w:r>
     </w:p>
   </w:comment>
-  <w:comment w:id="115" w:author="Dennis" w:date="2014-04-23T17:30:00Z" w:initials="D">
-    <w:p>
-      <w:pPr>
-        <w:pStyle w:val="Kommentartext"/>
-      </w:pPr>
-      <w:r>
-        <w:rPr>
-          <w:rStyle w:val="Kommentarzeichen"/>
-        </w:rPr>
-        <w:annotationRef/>
-      </w:r>
-      <w:r>
-        <w:t>Karo</w:t>
-      </w:r>
-    </w:p>
-  </w:comment>
-  <w:comment w:id="117" w:author="Karolin Edigkaufer" w:date="2014-03-16T13:46:00Z" w:initials="KE">
+  <w:comment w:id="121" w:author="Karolin Edigkaufer" w:date="2014-03-16T13:46:00Z" w:initials="KE">
     <w:p>
       <w:pPr>
         <w:pStyle w:val="Kommentartext"/>
@@ -18798,7 +19913,7 @@
       <mc:AlternateContent>
         <mc:Choice Requires="wps">
           <w:drawing>
-            <wp:anchor distT="0" distB="0" distL="114300" distR="114300" simplePos="0" relativeHeight="251679232" behindDoc="0" locked="0" layoutInCell="1" allowOverlap="1" wp14:anchorId="13A86744" wp14:editId="3E8E55A0">
+            <wp:anchor distT="0" distB="0" distL="114300" distR="114300" simplePos="0" relativeHeight="251679232" behindDoc="0" locked="0" layoutInCell="1" allowOverlap="1" wp14:anchorId="2F98C1B9" wp14:editId="124CA064">
               <wp:simplePos x="0" y="0"/>
               <wp:positionH relativeFrom="column">
                 <wp:posOffset>-1081405</wp:posOffset>
@@ -18929,7 +20044,7 @@
         <w:noProof/>
         <w:color w:val="A6A6A6" w:themeColor="background1" w:themeShade="A6"/>
       </w:rPr>
-      <w:t>15</w:t>
+      <w:t>34</w:t>
     </w:r>
     <w:r>
       <w:rPr>
@@ -19094,7 +20209,7 @@
         <w:noProof/>
         <w:color w:val="A6A6A6" w:themeColor="background1" w:themeShade="A6"/>
       </w:rPr>
-      <w:t>XI</w:t>
+      <w:t>IX</w:t>
     </w:r>
     <w:r>
       <w:rPr>
@@ -19407,7 +20522,7 @@
       <mc:AlternateContent>
         <mc:Choice Requires="wps">
           <w:drawing>
-            <wp:anchor distT="0" distB="0" distL="114300" distR="114300" simplePos="0" relativeHeight="251678208" behindDoc="0" locked="0" layoutInCell="1" allowOverlap="1" wp14:anchorId="1F3BA91A" wp14:editId="4ED31A65">
+            <wp:anchor distT="0" distB="0" distL="114300" distR="114300" simplePos="0" relativeHeight="251678208" behindDoc="0" locked="0" layoutInCell="1" allowOverlap="1" wp14:anchorId="367F2FA0" wp14:editId="4852E7F0">
               <wp:simplePos x="0" y="0"/>
               <wp:positionH relativeFrom="column">
                 <wp:posOffset>-909955</wp:posOffset>
@@ -19502,11 +20617,11 @@
         <w:rPr>
           <w:noProof/>
         </w:rPr>
-        <w:t>Grundlagen</w:t>
+        <w:t>Umsetzung</w:t>
       </w:r>
     </w:fldSimple>
-    <w:bookmarkStart w:id="120" w:name="_Toc262116031"/>
-    <w:bookmarkEnd w:id="120"/>
+    <w:bookmarkStart w:id="124" w:name="_Toc262116031"/>
+    <w:bookmarkEnd w:id="124"/>
   </w:p>
 </w:hdr>
 </file>
@@ -20580,95 +21695,9 @@
     </w:lvl>
   </w:abstractNum>
   <w:abstractNum w:abstractNumId="8">
-    <w:nsid w:val="3B45731C"/>
+    <w:nsid w:val="303D42B1"/>
     <w:multiLevelType w:val="hybridMultilevel"/>
-    <w:tmpl w:val="8A78C4B6"/>
-    <w:lvl w:ilvl="0" w:tplc="0407000F">
-      <w:start w:val="1"/>
-      <w:numFmt w:val="decimal"/>
-      <w:lvlText w:val="%1."/>
-      <w:lvlJc w:val="left"/>
-      <w:pPr>
-        <w:ind w:left="1276" w:hanging="360"/>
-      </w:pPr>
-    </w:lvl>
-    <w:lvl w:ilvl="1" w:tplc="04070011">
-      <w:start w:val="1"/>
-      <w:numFmt w:val="decimal"/>
-      <w:lvlText w:val="%2)"/>
-      <w:lvlJc w:val="left"/>
-      <w:pPr>
-        <w:ind w:left="1996" w:hanging="360"/>
-      </w:pPr>
-    </w:lvl>
-    <w:lvl w:ilvl="2" w:tplc="0407001B" w:tentative="1">
-      <w:start w:val="1"/>
-      <w:numFmt w:val="lowerRoman"/>
-      <w:lvlText w:val="%3."/>
-      <w:lvlJc w:val="right"/>
-      <w:pPr>
-        <w:ind w:left="2716" w:hanging="180"/>
-      </w:pPr>
-    </w:lvl>
-    <w:lvl w:ilvl="3" w:tplc="0407000F" w:tentative="1">
-      <w:start w:val="1"/>
-      <w:numFmt w:val="decimal"/>
-      <w:lvlText w:val="%4."/>
-      <w:lvlJc w:val="left"/>
-      <w:pPr>
-        <w:ind w:left="3436" w:hanging="360"/>
-      </w:pPr>
-    </w:lvl>
-    <w:lvl w:ilvl="4" w:tplc="04070019" w:tentative="1">
-      <w:start w:val="1"/>
-      <w:numFmt w:val="lowerLetter"/>
-      <w:lvlText w:val="%5."/>
-      <w:lvlJc w:val="left"/>
-      <w:pPr>
-        <w:ind w:left="4156" w:hanging="360"/>
-      </w:pPr>
-    </w:lvl>
-    <w:lvl w:ilvl="5" w:tplc="0407001B" w:tentative="1">
-      <w:start w:val="1"/>
-      <w:numFmt w:val="lowerRoman"/>
-      <w:lvlText w:val="%6."/>
-      <w:lvlJc w:val="right"/>
-      <w:pPr>
-        <w:ind w:left="4876" w:hanging="180"/>
-      </w:pPr>
-    </w:lvl>
-    <w:lvl w:ilvl="6" w:tplc="0407000F" w:tentative="1">
-      <w:start w:val="1"/>
-      <w:numFmt w:val="decimal"/>
-      <w:lvlText w:val="%7."/>
-      <w:lvlJc w:val="left"/>
-      <w:pPr>
-        <w:ind w:left="5596" w:hanging="360"/>
-      </w:pPr>
-    </w:lvl>
-    <w:lvl w:ilvl="7" w:tplc="04070019" w:tentative="1">
-      <w:start w:val="1"/>
-      <w:numFmt w:val="lowerLetter"/>
-      <w:lvlText w:val="%8."/>
-      <w:lvlJc w:val="left"/>
-      <w:pPr>
-        <w:ind w:left="6316" w:hanging="360"/>
-      </w:pPr>
-    </w:lvl>
-    <w:lvl w:ilvl="8" w:tplc="0407001B" w:tentative="1">
-      <w:start w:val="1"/>
-      <w:numFmt w:val="lowerRoman"/>
-      <w:lvlText w:val="%9."/>
-      <w:lvlJc w:val="right"/>
-      <w:pPr>
-        <w:ind w:left="7036" w:hanging="180"/>
-      </w:pPr>
-    </w:lvl>
-  </w:abstractNum>
-  <w:abstractNum w:abstractNumId="9">
-    <w:nsid w:val="3F64100C"/>
-    <w:multiLevelType w:val="hybridMultilevel"/>
-    <w:tmpl w:val="BDC25A60"/>
+    <w:tmpl w:val="981CDA6A"/>
     <w:lvl w:ilvl="0" w:tplc="04070001">
       <w:start w:val="1"/>
       <w:numFmt w:val="bullet"/>
@@ -20778,7 +21807,206 @@
       </w:rPr>
     </w:lvl>
   </w:abstractNum>
+  <w:abstractNum w:abstractNumId="9">
+    <w:nsid w:val="3B45731C"/>
+    <w:multiLevelType w:val="hybridMultilevel"/>
+    <w:tmpl w:val="8A78C4B6"/>
+    <w:lvl w:ilvl="0" w:tplc="0407000F">
+      <w:start w:val="1"/>
+      <w:numFmt w:val="decimal"/>
+      <w:lvlText w:val="%1."/>
+      <w:lvlJc w:val="left"/>
+      <w:pPr>
+        <w:ind w:left="1276" w:hanging="360"/>
+      </w:pPr>
+    </w:lvl>
+    <w:lvl w:ilvl="1" w:tplc="04070011">
+      <w:start w:val="1"/>
+      <w:numFmt w:val="decimal"/>
+      <w:lvlText w:val="%2)"/>
+      <w:lvlJc w:val="left"/>
+      <w:pPr>
+        <w:ind w:left="1996" w:hanging="360"/>
+      </w:pPr>
+    </w:lvl>
+    <w:lvl w:ilvl="2" w:tplc="0407001B" w:tentative="1">
+      <w:start w:val="1"/>
+      <w:numFmt w:val="lowerRoman"/>
+      <w:lvlText w:val="%3."/>
+      <w:lvlJc w:val="right"/>
+      <w:pPr>
+        <w:ind w:left="2716" w:hanging="180"/>
+      </w:pPr>
+    </w:lvl>
+    <w:lvl w:ilvl="3" w:tplc="0407000F" w:tentative="1">
+      <w:start w:val="1"/>
+      <w:numFmt w:val="decimal"/>
+      <w:lvlText w:val="%4."/>
+      <w:lvlJc w:val="left"/>
+      <w:pPr>
+        <w:ind w:left="3436" w:hanging="360"/>
+      </w:pPr>
+    </w:lvl>
+    <w:lvl w:ilvl="4" w:tplc="04070019" w:tentative="1">
+      <w:start w:val="1"/>
+      <w:numFmt w:val="lowerLetter"/>
+      <w:lvlText w:val="%5."/>
+      <w:lvlJc w:val="left"/>
+      <w:pPr>
+        <w:ind w:left="4156" w:hanging="360"/>
+      </w:pPr>
+    </w:lvl>
+    <w:lvl w:ilvl="5" w:tplc="0407001B" w:tentative="1">
+      <w:start w:val="1"/>
+      <w:numFmt w:val="lowerRoman"/>
+      <w:lvlText w:val="%6."/>
+      <w:lvlJc w:val="right"/>
+      <w:pPr>
+        <w:ind w:left="4876" w:hanging="180"/>
+      </w:pPr>
+    </w:lvl>
+    <w:lvl w:ilvl="6" w:tplc="0407000F" w:tentative="1">
+      <w:start w:val="1"/>
+      <w:numFmt w:val="decimal"/>
+      <w:lvlText w:val="%7."/>
+      <w:lvlJc w:val="left"/>
+      <w:pPr>
+        <w:ind w:left="5596" w:hanging="360"/>
+      </w:pPr>
+    </w:lvl>
+    <w:lvl w:ilvl="7" w:tplc="04070019" w:tentative="1">
+      <w:start w:val="1"/>
+      <w:numFmt w:val="lowerLetter"/>
+      <w:lvlText w:val="%8."/>
+      <w:lvlJc w:val="left"/>
+      <w:pPr>
+        <w:ind w:left="6316" w:hanging="360"/>
+      </w:pPr>
+    </w:lvl>
+    <w:lvl w:ilvl="8" w:tplc="0407001B" w:tentative="1">
+      <w:start w:val="1"/>
+      <w:numFmt w:val="lowerRoman"/>
+      <w:lvlText w:val="%9."/>
+      <w:lvlJc w:val="right"/>
+      <w:pPr>
+        <w:ind w:left="7036" w:hanging="180"/>
+      </w:pPr>
+    </w:lvl>
+  </w:abstractNum>
   <w:abstractNum w:abstractNumId="10">
+    <w:nsid w:val="3F64100C"/>
+    <w:multiLevelType w:val="hybridMultilevel"/>
+    <w:tmpl w:val="BDC25A60"/>
+    <w:lvl w:ilvl="0" w:tplc="04070001">
+      <w:start w:val="1"/>
+      <w:numFmt w:val="bullet"/>
+      <w:lvlText w:val=""/>
+      <w:lvlJc w:val="left"/>
+      <w:pPr>
+        <w:ind w:left="720" w:hanging="360"/>
+      </w:pPr>
+      <w:rPr>
+        <w:rFonts w:ascii="Symbol" w:hAnsi="Symbol" w:hint="default"/>
+      </w:rPr>
+    </w:lvl>
+    <w:lvl w:ilvl="1" w:tplc="04070003" w:tentative="1">
+      <w:start w:val="1"/>
+      <w:numFmt w:val="bullet"/>
+      <w:lvlText w:val="o"/>
+      <w:lvlJc w:val="left"/>
+      <w:pPr>
+        <w:ind w:left="1440" w:hanging="360"/>
+      </w:pPr>
+      <w:rPr>
+        <w:rFonts w:ascii="Courier New" w:hAnsi="Courier New" w:cs="Courier New" w:hint="default"/>
+      </w:rPr>
+    </w:lvl>
+    <w:lvl w:ilvl="2" w:tplc="04070005" w:tentative="1">
+      <w:start w:val="1"/>
+      <w:numFmt w:val="bullet"/>
+      <w:lvlText w:val=""/>
+      <w:lvlJc w:val="left"/>
+      <w:pPr>
+        <w:ind w:left="2160" w:hanging="360"/>
+      </w:pPr>
+      <w:rPr>
+        <w:rFonts w:ascii="Wingdings" w:hAnsi="Wingdings" w:hint="default"/>
+      </w:rPr>
+    </w:lvl>
+    <w:lvl w:ilvl="3" w:tplc="04070001" w:tentative="1">
+      <w:start w:val="1"/>
+      <w:numFmt w:val="bullet"/>
+      <w:lvlText w:val=""/>
+      <w:lvlJc w:val="left"/>
+      <w:pPr>
+        <w:ind w:left="2880" w:hanging="360"/>
+      </w:pPr>
+      <w:rPr>
+        <w:rFonts w:ascii="Symbol" w:hAnsi="Symbol" w:hint="default"/>
+      </w:rPr>
+    </w:lvl>
+    <w:lvl w:ilvl="4" w:tplc="04070003" w:tentative="1">
+      <w:start w:val="1"/>
+      <w:numFmt w:val="bullet"/>
+      <w:lvlText w:val="o"/>
+      <w:lvlJc w:val="left"/>
+      <w:pPr>
+        <w:ind w:left="3600" w:hanging="360"/>
+      </w:pPr>
+      <w:rPr>
+        <w:rFonts w:ascii="Courier New" w:hAnsi="Courier New" w:cs="Courier New" w:hint="default"/>
+      </w:rPr>
+    </w:lvl>
+    <w:lvl w:ilvl="5" w:tplc="04070005" w:tentative="1">
+      <w:start w:val="1"/>
+      <w:numFmt w:val="bullet"/>
+      <w:lvlText w:val=""/>
+      <w:lvlJc w:val="left"/>
+      <w:pPr>
+        <w:ind w:left="4320" w:hanging="360"/>
+      </w:pPr>
+      <w:rPr>
+        <w:rFonts w:ascii="Wingdings" w:hAnsi="Wingdings" w:hint="default"/>
+      </w:rPr>
+    </w:lvl>
+    <w:lvl w:ilvl="6" w:tplc="04070001" w:tentative="1">
+      <w:start w:val="1"/>
+      <w:numFmt w:val="bullet"/>
+      <w:lvlText w:val=""/>
+      <w:lvlJc w:val="left"/>
+      <w:pPr>
+        <w:ind w:left="5040" w:hanging="360"/>
+      </w:pPr>
+      <w:rPr>
+        <w:rFonts w:ascii="Symbol" w:hAnsi="Symbol" w:hint="default"/>
+      </w:rPr>
+    </w:lvl>
+    <w:lvl w:ilvl="7" w:tplc="04070003" w:tentative="1">
+      <w:start w:val="1"/>
+      <w:numFmt w:val="bullet"/>
+      <w:lvlText w:val="o"/>
+      <w:lvlJc w:val="left"/>
+      <w:pPr>
+        <w:ind w:left="5760" w:hanging="360"/>
+      </w:pPr>
+      <w:rPr>
+        <w:rFonts w:ascii="Courier New" w:hAnsi="Courier New" w:cs="Courier New" w:hint="default"/>
+      </w:rPr>
+    </w:lvl>
+    <w:lvl w:ilvl="8" w:tplc="04070005" w:tentative="1">
+      <w:start w:val="1"/>
+      <w:numFmt w:val="bullet"/>
+      <w:lvlText w:val=""/>
+      <w:lvlJc w:val="left"/>
+      <w:pPr>
+        <w:ind w:left="6480" w:hanging="360"/>
+      </w:pPr>
+      <w:rPr>
+        <w:rFonts w:ascii="Wingdings" w:hAnsi="Wingdings" w:hint="default"/>
+      </w:rPr>
+    </w:lvl>
+  </w:abstractNum>
+  <w:abstractNum w:abstractNumId="11">
     <w:nsid w:val="42E17300"/>
     <w:multiLevelType w:val="hybridMultilevel"/>
     <w:tmpl w:val="20104CC0"/>
@@ -20867,7 +22095,7 @@
       </w:pPr>
     </w:lvl>
   </w:abstractNum>
-  <w:abstractNum w:abstractNumId="11">
+  <w:abstractNum w:abstractNumId="12">
     <w:nsid w:val="4F0E1019"/>
     <w:multiLevelType w:val="hybridMultilevel"/>
     <w:tmpl w:val="70F84DF8"/>
@@ -20980,7 +22208,7 @@
       </w:rPr>
     </w:lvl>
   </w:abstractNum>
-  <w:abstractNum w:abstractNumId="12">
+  <w:abstractNum w:abstractNumId="13">
     <w:nsid w:val="507F4ECD"/>
     <w:multiLevelType w:val="hybridMultilevel"/>
     <w:tmpl w:val="FC8A084A"/>
@@ -21069,7 +22297,7 @@
       </w:pPr>
     </w:lvl>
   </w:abstractNum>
-  <w:abstractNum w:abstractNumId="13">
+  <w:abstractNum w:abstractNumId="14">
     <w:nsid w:val="586016E2"/>
     <w:multiLevelType w:val="multilevel"/>
     <w:tmpl w:val="955C8464"/>
@@ -21164,7 +22392,7 @@
       </w:pPr>
     </w:lvl>
   </w:abstractNum>
-  <w:abstractNum w:abstractNumId="14">
+  <w:abstractNum w:abstractNumId="15">
     <w:nsid w:val="630A3E23"/>
     <w:multiLevelType w:val="hybridMultilevel"/>
     <w:tmpl w:val="F7E226EC"/>
@@ -21277,7 +22505,7 @@
       </w:rPr>
     </w:lvl>
   </w:abstractNum>
-  <w:abstractNum w:abstractNumId="15">
+  <w:abstractNum w:abstractNumId="16">
     <w:nsid w:val="64334DCF"/>
     <w:multiLevelType w:val="hybridMultilevel"/>
     <w:tmpl w:val="B8D08450"/>
@@ -21390,7 +22618,7 @@
       </w:rPr>
     </w:lvl>
   </w:abstractNum>
-  <w:abstractNum w:abstractNumId="16">
+  <w:abstractNum w:abstractNumId="17">
     <w:nsid w:val="6DAF233D"/>
     <w:multiLevelType w:val="hybridMultilevel"/>
     <w:tmpl w:val="43D6F410"/>
@@ -21476,7 +22704,7 @@
       </w:pPr>
     </w:lvl>
   </w:abstractNum>
-  <w:abstractNum w:abstractNumId="17">
+  <w:abstractNum w:abstractNumId="18">
     <w:nsid w:val="6DFD4B65"/>
     <w:multiLevelType w:val="hybridMultilevel"/>
     <w:tmpl w:val="F11C70F6"/>
@@ -21589,7 +22817,7 @@
       </w:rPr>
     </w:lvl>
   </w:abstractNum>
-  <w:abstractNum w:abstractNumId="18">
+  <w:abstractNum w:abstractNumId="19">
     <w:nsid w:val="7181414C"/>
     <w:multiLevelType w:val="hybridMultilevel"/>
     <w:tmpl w:val="657808EC"/>
@@ -21702,7 +22930,7 @@
       </w:rPr>
     </w:lvl>
   </w:abstractNum>
-  <w:abstractNum w:abstractNumId="19">
+  <w:abstractNum w:abstractNumId="20">
     <w:nsid w:val="790169CB"/>
     <w:multiLevelType w:val="hybridMultilevel"/>
     <w:tmpl w:val="6CEC0034"/>
@@ -21814,7 +23042,7 @@
       </w:rPr>
     </w:lvl>
   </w:abstractNum>
-  <w:abstractNum w:abstractNumId="20">
+  <w:abstractNum w:abstractNumId="21">
     <w:nsid w:val="7E846277"/>
     <w:multiLevelType w:val="hybridMultilevel"/>
     <w:tmpl w:val="95289ED0"/>
@@ -21928,19 +23156,19 @@
     </w:lvl>
   </w:abstractNum>
   <w:num w:numId="1">
-    <w:abstractNumId w:val="13"/>
+    <w:abstractNumId w:val="14"/>
   </w:num>
   <w:num w:numId="2">
     <w:abstractNumId w:val="3"/>
   </w:num>
   <w:num w:numId="3">
-    <w:abstractNumId w:val="17"/>
+    <w:abstractNumId w:val="18"/>
   </w:num>
   <w:num w:numId="4">
     <w:abstractNumId w:val="1"/>
   </w:num>
   <w:num w:numId="5">
-    <w:abstractNumId w:val="19"/>
+    <w:abstractNumId w:val="20"/>
   </w:num>
   <w:num w:numId="6">
     <w:abstractNumId w:val="2"/>
@@ -21955,28 +23183,28 @@
     </w:lvlOverride>
   </w:num>
   <w:num w:numId="8">
-    <w:abstractNumId w:val="13"/>
+    <w:abstractNumId w:val="14"/>
   </w:num>
   <w:num w:numId="9">
-    <w:abstractNumId w:val="13"/>
+    <w:abstractNumId w:val="14"/>
   </w:num>
   <w:num w:numId="10">
-    <w:abstractNumId w:val="13"/>
+    <w:abstractNumId w:val="14"/>
   </w:num>
   <w:num w:numId="11">
-    <w:abstractNumId w:val="13"/>
+    <w:abstractNumId w:val="14"/>
   </w:num>
   <w:num w:numId="12">
-    <w:abstractNumId w:val="13"/>
+    <w:abstractNumId w:val="14"/>
   </w:num>
   <w:num w:numId="13">
-    <w:abstractNumId w:val="13"/>
+    <w:abstractNumId w:val="14"/>
   </w:num>
   <w:num w:numId="14">
-    <w:abstractNumId w:val="20"/>
+    <w:abstractNumId w:val="21"/>
   </w:num>
   <w:num w:numId="15">
-    <w:abstractNumId w:val="13"/>
+    <w:abstractNumId w:val="14"/>
     <w:lvlOverride w:ilvl="0">
       <w:startOverride w:val="1"/>
     </w:lvlOverride>
@@ -22006,7 +23234,7 @@
     </w:lvlOverride>
   </w:num>
   <w:num w:numId="16">
-    <w:abstractNumId w:val="13"/>
+    <w:abstractNumId w:val="14"/>
     <w:lvlOverride w:ilvl="0">
       <w:startOverride w:val="1"/>
     </w:lvlOverride>
@@ -22036,7 +23264,7 @@
     </w:lvlOverride>
   </w:num>
   <w:num w:numId="17">
-    <w:abstractNumId w:val="13"/>
+    <w:abstractNumId w:val="14"/>
     <w:lvlOverride w:ilvl="0">
       <w:startOverride w:val="1"/>
     </w:lvlOverride>
@@ -22066,10 +23294,10 @@
     </w:lvlOverride>
   </w:num>
   <w:num w:numId="18">
-    <w:abstractNumId w:val="12"/>
+    <w:abstractNumId w:val="13"/>
   </w:num>
   <w:num w:numId="19">
-    <w:abstractNumId w:val="13"/>
+    <w:abstractNumId w:val="14"/>
     <w:lvlOverride w:ilvl="0">
       <w:startOverride w:val="1"/>
     </w:lvlOverride>
@@ -22099,7 +23327,7 @@
     </w:lvlOverride>
   </w:num>
   <w:num w:numId="20">
-    <w:abstractNumId w:val="13"/>
+    <w:abstractNumId w:val="14"/>
     <w:lvlOverride w:ilvl="0">
       <w:startOverride w:val="1"/>
     </w:lvlOverride>
@@ -22129,40 +23357,40 @@
     </w:lvlOverride>
   </w:num>
   <w:num w:numId="21">
-    <w:abstractNumId w:val="11"/>
+    <w:abstractNumId w:val="12"/>
   </w:num>
   <w:num w:numId="22">
-    <w:abstractNumId w:val="10"/>
+    <w:abstractNumId w:val="11"/>
   </w:num>
   <w:num w:numId="23">
     <w:abstractNumId w:val="6"/>
   </w:num>
   <w:num w:numId="24">
-    <w:abstractNumId w:val="16"/>
+    <w:abstractNumId w:val="17"/>
   </w:num>
   <w:num w:numId="25">
-    <w:abstractNumId w:val="8"/>
+    <w:abstractNumId w:val="9"/>
   </w:num>
   <w:num w:numId="26">
     <w:abstractNumId w:val="5"/>
   </w:num>
   <w:num w:numId="27">
-    <w:abstractNumId w:val="15"/>
+    <w:abstractNumId w:val="16"/>
   </w:num>
   <w:num w:numId="28">
-    <w:abstractNumId w:val="18"/>
+    <w:abstractNumId w:val="19"/>
   </w:num>
   <w:num w:numId="29">
-    <w:abstractNumId w:val="13"/>
+    <w:abstractNumId w:val="14"/>
   </w:num>
   <w:num w:numId="30">
-    <w:abstractNumId w:val="13"/>
+    <w:abstractNumId w:val="14"/>
   </w:num>
   <w:num w:numId="31">
-    <w:abstractNumId w:val="13"/>
+    <w:abstractNumId w:val="14"/>
   </w:num>
   <w:num w:numId="32">
-    <w:abstractNumId w:val="9"/>
+    <w:abstractNumId w:val="10"/>
   </w:num>
   <w:num w:numId="33">
     <w:abstractNumId w:val="7"/>
@@ -22174,7 +23402,10 @@
     <w:abstractNumId w:val="0"/>
   </w:num>
   <w:num w:numId="36">
-    <w:abstractNumId w:val="14"/>
+    <w:abstractNumId w:val="15"/>
+  </w:num>
+  <w:num w:numId="37">
+    <w:abstractNumId w:val="8"/>
   </w:num>
   <w:numIdMacAtCleanup w:val="3"/>
 </w:numbering>
@@ -28393,7 +29624,7 @@
     <b:MonthAccessed>03</b:MonthAccessed>
     <b:DayAccessed>05</b:DayAccessed>
     <b:URL>http://www.welt.de/wissenschaft/article119430009/Mit-solchen-Maschinen-werden-wir-alleine-sein.html</b:URL>
-    <b:RefOrder>13</b:RefOrder>
+    <b:RefOrder>17</b:RefOrder>
   </b:Source>
   <b:Source>
     <b:Tag>Die13</b:Tag>
@@ -28412,7 +29643,7 @@
     <b:MonthAccessed>03</b:MonthAccessed>
     <b:DayAccessed>05</b:DayAccessed>
     <b:URL>http://www.zeit.de/wirtschaft/unternehmen/2013-12/google-roboter-android-erfinder-andy-rubin</b:URL>
-    <b:RefOrder>14</b:RefOrder>
+    <b:RefOrder>18</b:RefOrder>
   </b:Source>
   <b:Source>
     <b:Tag>Fra14</b:Tag>
@@ -28428,7 +29659,7 @@
     <b:MonthAccessed>03</b:MonthAccessed>
     <b:DayAccessed>05</b:DayAccessed>
     <b:URL>https://www.iosb.fraunhofer.de/servlet/is/5093/</b:URL>
-    <b:RefOrder>15</b:RefOrder>
+    <b:RefOrder>19</b:RefOrder>
   </b:Source>
   <b:Source>
     <b:Tag>Ald14</b:Tag>
@@ -28444,7 +29675,7 @@
     <b:MonthAccessed>03</b:MonthAccessed>
     <b:DayAccessed>06</b:DayAccessed>
     <b:URL>https://community.aldebaran-robotics.com/doc/1-14/family/robots/motors_robot.html</b:URL>
-    <b:RefOrder>17</b:RefOrder>
+    <b:RefOrder>21</b:RefOrder>
   </b:Source>
   <b:Source>
     <b:Tag>Ald141</b:Tag>
@@ -28460,7 +29691,7 @@
     <b:MonthAccessed>03</b:MonthAccessed>
     <b:DayAccessed>06</b:DayAccessed>
     <b:URL>http://www.aldebaran-robotics.com/en/Discover-NAO/Key-Features/hardware-platform.html</b:URL>
-    <b:RefOrder>18</b:RefOrder>
+    <b:RefOrder>22</b:RefOrder>
   </b:Source>
   <b:Source>
     <b:Tag>ifi12</b:Tag>
@@ -28593,7 +29824,7 @@
     <b:MonthAccessed>04</b:MonthAccessed>
     <b:DayAccessed>09</b:DayAccessed>
     <b:URL>http://msdn.microsoft.com/de-de/library/system.threading.apartmentstate.aspx</b:URL>
-    <b:RefOrder>20</b:RefOrder>
+    <b:RefOrder>25</b:RefOrder>
   </b:Source>
   <b:Source>
     <b:Tag>Gal10</b:Tag>
@@ -28612,7 +29843,7 @@
     <b:DayAccessed>09</b:DayAccessed>
     <b:URL>http://openbook.galileocomputing.de/visual_csharp_2010/visual_csharp_2010_11_002.htm#mj5eadcfd43437a62e48102a560638faea</b:URL>
     <b:BookTitle>Visual C# 2010 - Das umfassende </b:BookTitle>
-    <b:RefOrder>21</b:RefOrder>
+    <b:RefOrder>26</b:RefOrder>
   </b:Source>
   <b:Source>
     <b:Tag>Mic144</b:Tag>
@@ -28645,7 +29876,7 @@
     <b:MonthAccessed>April</b:MonthAccessed>
     <b:DayAccessed>23</b:DayAccessed>
     <b:URL>www.aldebaran.com/en/robotics-company/history</b:URL>
-    <b:RefOrder>16</b:RefOrder>
+    <b:RefOrder>20</b:RefOrder>
   </b:Source>
   <b:Source>
     <b:Tag>Com14</b:Tag>
@@ -28661,13 +29892,113 @@
     <b:MonthAccessed>April</b:MonthAccessed>
     <b:DayAccessed>23</b:DayAccessed>
     <b:URL>https://community.aldebaran-robotics.com/doc/1-14/cpp-classindex.html</b:URL>
-    <b:RefOrder>19</b:RefOrder>
+    <b:RefOrder>23</b:RefOrder>
+  </b:Source>
+  <b:Source>
+    <b:Tag>Bru14</b:Tag>
+    <b:SourceType>InternetSite</b:SourceType>
+    <b:Guid>{361EA320-3862-4E8F-B28A-92DEE31E5E43}</b:Guid>
+    <b:Author>
+      <b:Author>
+        <b:NameList>
+          <b:Person>
+            <b:Last>Vaughan</b:Last>
+            <b:First>Bruce</b:First>
+          </b:Person>
+        </b:NameList>
+      </b:Author>
+    </b:Author>
+    <b:Title>www.teacherschoice.com.au</b:Title>
+    <b:YearAccessed>2014</b:YearAccessed>
+    <b:MonthAccessed>April</b:MonthAccessed>
+    <b:DayAccessed>27</b:DayAccessed>
+    <b:URL>http://www.teacherschoice.com.au/maths_library/angles/angles.htm</b:URL>
+    <b:RefOrder>13</b:RefOrder>
+  </b:Source>
+  <b:Source>
+    <b:Tag>RCH14</b:Tag>
+    <b:SourceType>InternetSite</b:SourceType>
+    <b:Guid>{CF185FA1-58FD-41B8-9522-11E08C00D87F}</b:Guid>
+    <b:Title>RC-Heli</b:Title>
+    <b:YearAccessed>2014</b:YearAccessed>
+    <b:MonthAccessed>April</b:MonthAccessed>
+    <b:DayAccessed>28</b:DayAccessed>
+    <b:URL>http://wiki.rc-heli-fan.org/index.php/Steuerfunktionen</b:URL>
+    <b:RefOrder>14</b:RefOrder>
+  </b:Source>
+  <b:Source>
+    <b:Tag>Mar12</b:Tag>
+    <b:SourceType>InternetSite</b:SourceType>
+    <b:Guid>{2885C263-1E35-42A6-8F16-F7F0A365C54E}</b:Guid>
+    <b:Author>
+      <b:Author>
+        <b:NameList>
+          <b:Person>
+            <b:Last>Weis</b:Last>
+            <b:First>Martin</b:First>
+          </b:Person>
+        </b:NameList>
+      </b:Author>
+    </b:Author>
+    <b:Title>uni-hohenheim.de</b:Title>
+    <b:Year>2012</b:Year>
+    <b:Month>August</b:Month>
+    <b:Day>28</b:Day>
+    <b:YearAccessed>2014</b:YearAccessed>
+    <b:MonthAccessed>April</b:MonthAccessed>
+    <b:DayAccessed>28</b:DayAccessed>
+    <b:URL>http://sengis.uni-hohenheim.de/uas.de.php</b:URL>
+    <b:RefOrder>15</b:RefOrder>
+  </b:Source>
+  <b:Source>
+    <b:Tag>MAK14</b:Tag>
+    <b:SourceType>InternetSite</b:SourceType>
+    <b:Guid>{DF0E04F7-BC33-48EB-972D-D220E76E1999}</b:Guid>
+    <b:Author>
+      <b:Author>
+        <b:NameList>
+          <b:Person>
+            <b:Last>Knus</b:Last>
+            <b:First>M.</b:First>
+            <b:Middle>A.</b:Middle>
+          </b:Person>
+        </b:NameList>
+      </b:Author>
+    </b:Author>
+    <b:YearAccessed>2014</b:YearAccessed>
+    <b:MonthAccessed>April</b:MonthAccessed>
+    <b:DayAccessed>28</b:DayAccessed>
+    <b:URL>http://www.math.ethz.ch/~knus/geometrie/1.pdf</b:URL>
+    <b:RefOrder>16</b:RefOrder>
+  </b:Source>
+  <b:Source>
+    <b:Tag>Cle13</b:Tag>
+    <b:SourceType>InternetSite</b:SourceType>
+    <b:Guid>{437F642A-A812-44EF-A1A1-92BF0250DF5C}</b:Guid>
+    <b:Author>
+      <b:Author>
+        <b:NameList>
+          <b:Person>
+            <b:Last>Düpmeier</b:Last>
+            <b:First>Clemens</b:First>
+          </b:Person>
+        </b:NameList>
+      </b:Author>
+    </b:Author>
+    <b:Year>2013</b:Year>
+    <b:Month>April</b:Month>
+    <b:Day>03</b:Day>
+    <b:YearAccessed>2014</b:YearAccessed>
+    <b:MonthAccessed>April</b:MonthAccessed>
+    <b:DayAccessed>28</b:DayAccessed>
+    <b:URL>http://www.iai.fzk.de/~clemens.duepmeier/betriebssysteme/Prozesse.ppt</b:URL>
+    <b:RefOrder>24</b:RefOrder>
   </b:Source>
 </b:Sources>
 </file>
 
 <file path=customXml/itemProps1.xml><?xml version="1.0" encoding="utf-8"?>
-<ds:datastoreItem xmlns:ds="http://schemas.openxmlformats.org/officeDocument/2006/customXml" ds:itemID="{18AEA91D-1F3C-411F-AA7F-0179CD8A27CE}">
+<ds:datastoreItem xmlns:ds="http://schemas.openxmlformats.org/officeDocument/2006/customXml" ds:itemID="{6289B26B-71E8-43AE-87E2-BC39FC9AB0EF}">
   <ds:schemaRefs>
     <ds:schemaRef ds:uri="http://schemas.openxmlformats.org/officeDocument/2006/bibliography"/>
   </ds:schemaRefs>

</xml_diff>

<commit_message>
kleine Anpassungen (Treffen Haubner)
</commit_message>
<xml_diff>
--- a/Studienarbeit_Nao.docx
+++ b/Studienarbeit_Nao.docx
@@ -892,7 +892,6 @@
           <w:szCs w:val="20"/>
           <w:lang w:eastAsia="de-DE"/>
         </w:rPr>
-        <w:lastRenderedPageBreak/>
         <w:t>Betreuer</w:t>
       </w:r>
       <w:r>
@@ -945,7 +944,7 @@
         <w:pStyle w:val="Vorspann"/>
       </w:pPr>
       <w:bookmarkStart w:id="0" w:name="_Toc262115984"/>
-      <w:bookmarkStart w:id="1" w:name="_Toc386483620"/>
+      <w:bookmarkStart w:id="1" w:name="_Toc386534544"/>
       <w:r>
         <w:lastRenderedPageBreak/>
         <w:t>Ehrenwörtliche Erklärung</w:t>
@@ -1232,7 +1231,7 @@
         <w:pStyle w:val="Vorspann"/>
       </w:pPr>
       <w:bookmarkStart w:id="2" w:name="_Toc262115989"/>
-      <w:bookmarkStart w:id="3" w:name="_Toc386483621"/>
+      <w:bookmarkStart w:id="3" w:name="_Toc386534545"/>
       <w:r>
         <w:lastRenderedPageBreak/>
         <w:t>Abbildungsverzeichnis</w:t>
@@ -1284,7 +1283,7 @@
         </w:rPr>
         <w:fldChar w:fldCharType="separate"/>
       </w:r>
-      <w:hyperlink w:anchor="_Toc386483600" w:history="1">
+      <w:hyperlink w:anchor="_Toc386534527" w:history="1">
         <w:r>
           <w:rPr>
             <w:rStyle w:val="Hyperlink"/>
@@ -1311,7 +1310,7 @@
             <w:noProof/>
             <w:webHidden/>
           </w:rPr>
-          <w:instrText xml:space="preserve"> PAGEREF _Toc386483600 \h </w:instrText>
+          <w:instrText xml:space="preserve"> PAGEREF _Toc386534527 \h </w:instrText>
         </w:r>
         <w:r>
           <w:rPr>
@@ -1356,7 +1355,7 @@
           <w:lang w:eastAsia="de-DE"/>
         </w:rPr>
       </w:pPr>
-      <w:hyperlink w:anchor="_Toc386483601" w:history="1">
+      <w:hyperlink w:anchor="_Toc386534528" w:history="1">
         <w:r>
           <w:rPr>
             <w:rStyle w:val="Hyperlink"/>
@@ -1383,7 +1382,7 @@
             <w:noProof/>
             <w:webHidden/>
           </w:rPr>
-          <w:instrText xml:space="preserve"> PAGEREF _Toc386483601 \h </w:instrText>
+          <w:instrText xml:space="preserve"> PAGEREF _Toc386534528 \h </w:instrText>
         </w:r>
         <w:r>
           <w:rPr>
@@ -1428,7 +1427,7 @@
           <w:lang w:eastAsia="de-DE"/>
         </w:rPr>
       </w:pPr>
-      <w:hyperlink w:anchor="_Toc386483602" w:history="1">
+      <w:hyperlink w:anchor="_Toc386534529" w:history="1">
         <w:r>
           <w:rPr>
             <w:rStyle w:val="Hyperlink"/>
@@ -1455,7 +1454,7 @@
             <w:noProof/>
             <w:webHidden/>
           </w:rPr>
-          <w:instrText xml:space="preserve"> PAGEREF _Toc386483602 \h </w:instrText>
+          <w:instrText xml:space="preserve"> PAGEREF _Toc386534529 \h </w:instrText>
         </w:r>
         <w:r>
           <w:rPr>
@@ -1500,7 +1499,7 @@
           <w:lang w:eastAsia="de-DE"/>
         </w:rPr>
       </w:pPr>
-      <w:hyperlink w:anchor="_Toc386483603" w:history="1">
+      <w:hyperlink w:anchor="_Toc386534530" w:history="1">
         <w:r>
           <w:rPr>
             <w:rStyle w:val="Hyperlink"/>
@@ -1527,7 +1526,7 @@
             <w:noProof/>
             <w:webHidden/>
           </w:rPr>
-          <w:instrText xml:space="preserve"> PAGEREF _Toc386483603 \h </w:instrText>
+          <w:instrText xml:space="preserve"> PAGEREF _Toc386534530 \h </w:instrText>
         </w:r>
         <w:r>
           <w:rPr>
@@ -1572,7 +1571,7 @@
           <w:lang w:eastAsia="de-DE"/>
         </w:rPr>
       </w:pPr>
-      <w:hyperlink w:anchor="_Toc386483604" w:history="1">
+      <w:hyperlink w:anchor="_Toc386534531" w:history="1">
         <w:r>
           <w:rPr>
             <w:rStyle w:val="Hyperlink"/>
@@ -1599,7 +1598,7 @@
             <w:noProof/>
             <w:webHidden/>
           </w:rPr>
-          <w:instrText xml:space="preserve"> PAGEREF _Toc386483604 \h </w:instrText>
+          <w:instrText xml:space="preserve"> PAGEREF _Toc386534531 \h </w:instrText>
         </w:r>
         <w:r>
           <w:rPr>
@@ -1644,7 +1643,7 @@
           <w:lang w:eastAsia="de-DE"/>
         </w:rPr>
       </w:pPr>
-      <w:hyperlink w:anchor="_Toc386483605" w:history="1">
+      <w:hyperlink w:anchor="_Toc386534532" w:history="1">
         <w:r>
           <w:rPr>
             <w:rStyle w:val="Hyperlink"/>
@@ -1671,7 +1670,7 @@
             <w:noProof/>
             <w:webHidden/>
           </w:rPr>
-          <w:instrText xml:space="preserve"> PAGEREF _Toc386483605 \h </w:instrText>
+          <w:instrText xml:space="preserve"> PAGEREF _Toc386534532 \h </w:instrText>
         </w:r>
         <w:r>
           <w:rPr>
@@ -1716,7 +1715,7 @@
           <w:lang w:eastAsia="de-DE"/>
         </w:rPr>
       </w:pPr>
-      <w:hyperlink w:anchor="_Toc386483606" w:history="1">
+      <w:hyperlink w:anchor="_Toc386534533" w:history="1">
         <w:r>
           <w:rPr>
             <w:rStyle w:val="Hyperlink"/>
@@ -1743,7 +1742,7 @@
             <w:noProof/>
             <w:webHidden/>
           </w:rPr>
-          <w:instrText xml:space="preserve"> PAGEREF _Toc386483606 \h </w:instrText>
+          <w:instrText xml:space="preserve"> PAGEREF _Toc386534533 \h </w:instrText>
         </w:r>
         <w:r>
           <w:rPr>
@@ -1788,7 +1787,7 @@
           <w:lang w:eastAsia="de-DE"/>
         </w:rPr>
       </w:pPr>
-      <w:hyperlink w:anchor="_Toc386483607" w:history="1">
+      <w:hyperlink w:anchor="_Toc386534534" w:history="1">
         <w:r>
           <w:rPr>
             <w:rStyle w:val="Hyperlink"/>
@@ -1815,7 +1814,7 @@
             <w:noProof/>
             <w:webHidden/>
           </w:rPr>
-          <w:instrText xml:space="preserve"> PAGEREF _Toc386483607 \h </w:instrText>
+          <w:instrText xml:space="preserve"> PAGEREF _Toc386534534 \h </w:instrText>
         </w:r>
         <w:r>
           <w:rPr>
@@ -1860,7 +1859,7 @@
           <w:lang w:eastAsia="de-DE"/>
         </w:rPr>
       </w:pPr>
-      <w:hyperlink w:anchor="_Toc386483608" w:history="1">
+      <w:hyperlink w:anchor="_Toc386534535" w:history="1">
         <w:r>
           <w:rPr>
             <w:rStyle w:val="Hyperlink"/>
@@ -1887,7 +1886,7 @@
             <w:noProof/>
             <w:webHidden/>
           </w:rPr>
-          <w:instrText xml:space="preserve"> PAGEREF _Toc386483608 \h </w:instrText>
+          <w:instrText xml:space="preserve"> PAGEREF _Toc386534535 \h </w:instrText>
         </w:r>
         <w:r>
           <w:rPr>
@@ -1932,7 +1931,7 @@
           <w:lang w:eastAsia="de-DE"/>
         </w:rPr>
       </w:pPr>
-      <w:hyperlink w:anchor="_Toc386483609" w:history="1">
+      <w:hyperlink w:anchor="_Toc386534536" w:history="1">
         <w:r>
           <w:rPr>
             <w:rStyle w:val="Hyperlink"/>
@@ -1959,7 +1958,7 @@
             <w:noProof/>
             <w:webHidden/>
           </w:rPr>
-          <w:instrText xml:space="preserve"> PAGEREF _Toc386483609 \h </w:instrText>
+          <w:instrText xml:space="preserve"> PAGEREF _Toc386534536 \h </w:instrText>
         </w:r>
         <w:r>
           <w:rPr>
@@ -2004,7 +2003,7 @@
           <w:lang w:eastAsia="de-DE"/>
         </w:rPr>
       </w:pPr>
-      <w:hyperlink w:anchor="_Toc386483610" w:history="1">
+      <w:hyperlink w:anchor="_Toc386534537" w:history="1">
         <w:r>
           <w:rPr>
             <w:rStyle w:val="Hyperlink"/>
@@ -2031,7 +2030,7 @@
             <w:noProof/>
             <w:webHidden/>
           </w:rPr>
-          <w:instrText xml:space="preserve"> PAGEREF _Toc386483610 \h </w:instrText>
+          <w:instrText xml:space="preserve"> PAGEREF _Toc386534537 \h </w:instrText>
         </w:r>
         <w:r>
           <w:rPr>
@@ -2076,7 +2075,7 @@
           <w:lang w:eastAsia="de-DE"/>
         </w:rPr>
       </w:pPr>
-      <w:hyperlink w:anchor="_Toc386483611" w:history="1">
+      <w:hyperlink w:anchor="_Toc386534538" w:history="1">
         <w:r>
           <w:rPr>
             <w:rStyle w:val="Hyperlink"/>
@@ -2103,7 +2102,7 @@
             <w:noProof/>
             <w:webHidden/>
           </w:rPr>
-          <w:instrText xml:space="preserve"> PAGEREF _Toc386483611 \h </w:instrText>
+          <w:instrText xml:space="preserve"> PAGEREF _Toc386534538 \h </w:instrText>
         </w:r>
         <w:r>
           <w:rPr>
@@ -2148,7 +2147,7 @@
           <w:lang w:eastAsia="de-DE"/>
         </w:rPr>
       </w:pPr>
-      <w:hyperlink w:anchor="_Toc386483612" w:history="1">
+      <w:hyperlink w:anchor="_Toc386534539" w:history="1">
         <w:r>
           <w:rPr>
             <w:rStyle w:val="Hyperlink"/>
@@ -2175,7 +2174,7 @@
             <w:noProof/>
             <w:webHidden/>
           </w:rPr>
-          <w:instrText xml:space="preserve"> PAGEREF _Toc386483612 \h </w:instrText>
+          <w:instrText xml:space="preserve"> PAGEREF _Toc386534539 \h </w:instrText>
         </w:r>
         <w:r>
           <w:rPr>
@@ -2220,7 +2219,7 @@
           <w:lang w:eastAsia="de-DE"/>
         </w:rPr>
       </w:pPr>
-      <w:hyperlink w:anchor="_Toc386483613" w:history="1">
+      <w:hyperlink w:anchor="_Toc386534540" w:history="1">
         <w:r>
           <w:rPr>
             <w:rStyle w:val="Hyperlink"/>
@@ -2247,7 +2246,7 @@
             <w:noProof/>
             <w:webHidden/>
           </w:rPr>
-          <w:instrText xml:space="preserve"> PAGEREF _Toc386483613 \h </w:instrText>
+          <w:instrText xml:space="preserve"> PAGEREF _Toc386534540 \h </w:instrText>
         </w:r>
         <w:r>
           <w:rPr>
@@ -2292,7 +2291,7 @@
           <w:lang w:eastAsia="de-DE"/>
         </w:rPr>
       </w:pPr>
-      <w:hyperlink w:anchor="_Toc386483614" w:history="1">
+      <w:hyperlink w:anchor="_Toc386534541" w:history="1">
         <w:r>
           <w:rPr>
             <w:rStyle w:val="Hyperlink"/>
@@ -2319,7 +2318,7 @@
             <w:noProof/>
             <w:webHidden/>
           </w:rPr>
-          <w:instrText xml:space="preserve"> PAGEREF _Toc386483614 \h </w:instrText>
+          <w:instrText xml:space="preserve"> PAGEREF _Toc386534541 \h </w:instrText>
         </w:r>
         <w:r>
           <w:rPr>
@@ -2364,7 +2363,7 @@
           <w:lang w:eastAsia="de-DE"/>
         </w:rPr>
       </w:pPr>
-      <w:hyperlink w:anchor="_Toc386483615" w:history="1">
+      <w:hyperlink w:anchor="_Toc386534542" w:history="1">
         <w:r>
           <w:rPr>
             <w:rStyle w:val="Hyperlink"/>
@@ -2391,7 +2390,7 @@
             <w:noProof/>
             <w:webHidden/>
           </w:rPr>
-          <w:instrText xml:space="preserve"> PAGEREF _Toc386483615 \h </w:instrText>
+          <w:instrText xml:space="preserve"> PAGEREF _Toc386534542 \h </w:instrText>
         </w:r>
         <w:r>
           <w:rPr>
@@ -2436,7 +2435,7 @@
           <w:lang w:eastAsia="de-DE"/>
         </w:rPr>
       </w:pPr>
-      <w:hyperlink w:anchor="_Toc386483616" w:history="1">
+      <w:hyperlink w:anchor="_Toc386534543" w:history="1">
         <w:r>
           <w:rPr>
             <w:rStyle w:val="Hyperlink"/>
@@ -2463,7 +2462,7 @@
             <w:noProof/>
             <w:webHidden/>
           </w:rPr>
-          <w:instrText xml:space="preserve"> PAGEREF _Toc386483616 \h </w:instrText>
+          <w:instrText xml:space="preserve"> PAGEREF _Toc386534543 \h </w:instrText>
         </w:r>
         <w:r>
           <w:rPr>
@@ -2513,7 +2512,7 @@
       <w:r>
         <w:t xml:space="preserve"> </w:t>
       </w:r>
-      <w:bookmarkStart w:id="6" w:name="_Toc386483622"/>
+      <w:bookmarkStart w:id="6" w:name="_Toc386534546"/>
       <w:r>
         <w:t>Code</w:t>
       </w:r>
@@ -2797,7 +2796,7 @@
           <w:rStyle w:val="HTMLAkronym"/>
         </w:rPr>
       </w:pPr>
-      <w:bookmarkStart w:id="7" w:name="_Toc386483623"/>
+      <w:bookmarkStart w:id="7" w:name="_Toc386534547"/>
       <w:r>
         <w:lastRenderedPageBreak/>
         <w:t>Abkürzungsverzeichnis</w:t>
@@ -2829,6 +2828,7 @@
           <w:pgMar w:top="1" w:right="1418" w:bottom="0" w:left="1418" w:header="709" w:footer="709" w:gutter="0"/>
           <w:pgNumType w:fmt="upperRoman"/>
           <w:cols w:space="708"/>
+          <w:titlePg/>
           <w:docGrid w:linePitch="360"/>
         </w:sectPr>
       </w:pPr>
@@ -3057,7 +3057,7 @@
           <w:rStyle w:val="HTMLAkronym"/>
         </w:rPr>
       </w:pPr>
-      <w:bookmarkStart w:id="8" w:name="_Toc386483624"/>
+      <w:bookmarkStart w:id="8" w:name="_Toc386534548"/>
       <w:r>
         <w:lastRenderedPageBreak/>
         <w:t>Inhaltsverzeichnis</w:t>
@@ -3089,7 +3089,7 @@
       <w:r>
         <w:fldChar w:fldCharType="separate"/>
       </w:r>
-      <w:hyperlink w:anchor="_Toc386483620" w:history="1">
+      <w:hyperlink w:anchor="_Toc386534544" w:history="1">
         <w:r>
           <w:rPr>
             <w:rStyle w:val="Hyperlink"/>
@@ -3112,7 +3112,7 @@
           <w:rPr>
             <w:webHidden/>
           </w:rPr>
-          <w:instrText xml:space="preserve"> PAGEREF _Toc386483620 \h </w:instrText>
+          <w:instrText xml:space="preserve"> PAGEREF _Toc386534544 \h </w:instrText>
         </w:r>
         <w:r>
           <w:rPr>
@@ -3149,7 +3149,7 @@
           <w:lang w:eastAsia="de-DE"/>
         </w:rPr>
       </w:pPr>
-      <w:hyperlink w:anchor="_Toc386483621" w:history="1">
+      <w:hyperlink w:anchor="_Toc386534545" w:history="1">
         <w:r>
           <w:rPr>
             <w:rStyle w:val="Hyperlink"/>
@@ -3172,7 +3172,7 @@
           <w:rPr>
             <w:webHidden/>
           </w:rPr>
-          <w:instrText xml:space="preserve"> PAGEREF _Toc386483621 \h </w:instrText>
+          <w:instrText xml:space="preserve"> PAGEREF _Toc386534545 \h </w:instrText>
         </w:r>
         <w:r>
           <w:rPr>
@@ -3209,7 +3209,7 @@
           <w:lang w:eastAsia="de-DE"/>
         </w:rPr>
       </w:pPr>
-      <w:hyperlink w:anchor="_Toc386483622" w:history="1">
+      <w:hyperlink w:anchor="_Toc386534546" w:history="1">
         <w:r>
           <w:rPr>
             <w:rStyle w:val="Hyperlink"/>
@@ -3232,7 +3232,7 @@
           <w:rPr>
             <w:webHidden/>
           </w:rPr>
-          <w:instrText xml:space="preserve"> PAGEREF _Toc386483622 \h </w:instrText>
+          <w:instrText xml:space="preserve"> PAGEREF _Toc386534546 \h </w:instrText>
         </w:r>
         <w:r>
           <w:rPr>
@@ -3269,7 +3269,7 @@
           <w:lang w:eastAsia="de-DE"/>
         </w:rPr>
       </w:pPr>
-      <w:hyperlink w:anchor="_Toc386483623" w:history="1">
+      <w:hyperlink w:anchor="_Toc386534547" w:history="1">
         <w:r>
           <w:rPr>
             <w:rStyle w:val="Hyperlink"/>
@@ -3292,7 +3292,7 @@
           <w:rPr>
             <w:webHidden/>
           </w:rPr>
-          <w:instrText xml:space="preserve"> PAGEREF _Toc386483623 \h </w:instrText>
+          <w:instrText xml:space="preserve"> PAGEREF _Toc386534547 \h </w:instrText>
         </w:r>
         <w:r>
           <w:rPr>
@@ -3329,7 +3329,7 @@
           <w:lang w:eastAsia="de-DE"/>
         </w:rPr>
       </w:pPr>
-      <w:hyperlink w:anchor="_Toc386483624" w:history="1">
+      <w:hyperlink w:anchor="_Toc386534548" w:history="1">
         <w:r>
           <w:rPr>
             <w:rStyle w:val="Hyperlink"/>
@@ -3352,7 +3352,7 @@
           <w:rPr>
             <w:webHidden/>
           </w:rPr>
-          <w:instrText xml:space="preserve"> PAGEREF _Toc386483624 \h </w:instrText>
+          <w:instrText xml:space="preserve"> PAGEREF _Toc386534548 \h </w:instrText>
         </w:r>
         <w:r>
           <w:rPr>
@@ -3392,7 +3392,7 @@
           <w:lang w:eastAsia="de-DE"/>
         </w:rPr>
       </w:pPr>
-      <w:hyperlink w:anchor="_Toc386483625" w:history="1">
+      <w:hyperlink w:anchor="_Toc386534549" w:history="1">
         <w:r>
           <w:rPr>
             <w:rStyle w:val="Hyperlink"/>
@@ -3430,7 +3430,7 @@
           <w:rPr>
             <w:webHidden/>
           </w:rPr>
-          <w:instrText xml:space="preserve"> PAGEREF _Toc386483625 \h </w:instrText>
+          <w:instrText xml:space="preserve"> PAGEREF _Toc386534549 \h </w:instrText>
         </w:r>
         <w:r>
           <w:rPr>
@@ -3468,7 +3468,7 @@
           <w:lang w:eastAsia="de-DE"/>
         </w:rPr>
       </w:pPr>
-      <w:hyperlink w:anchor="_Toc386483626" w:history="1">
+      <w:hyperlink w:anchor="_Toc386534550" w:history="1">
         <w:r>
           <w:rPr>
             <w:rStyle w:val="Hyperlink"/>
@@ -3512,7 +3512,7 @@
             <w:noProof/>
             <w:webHidden/>
           </w:rPr>
-          <w:instrText xml:space="preserve"> PAGEREF _Toc386483626 \h </w:instrText>
+          <w:instrText xml:space="preserve"> PAGEREF _Toc386534550 \h </w:instrText>
         </w:r>
         <w:r>
           <w:rPr>
@@ -3554,7 +3554,7 @@
           <w:lang w:eastAsia="de-DE"/>
         </w:rPr>
       </w:pPr>
-      <w:hyperlink w:anchor="_Toc386483627" w:history="1">
+      <w:hyperlink w:anchor="_Toc386534551" w:history="1">
         <w:r>
           <w:rPr>
             <w:rStyle w:val="Hyperlink"/>
@@ -3598,7 +3598,7 @@
             <w:noProof/>
             <w:webHidden/>
           </w:rPr>
-          <w:instrText xml:space="preserve"> PAGEREF _Toc386483627 \h </w:instrText>
+          <w:instrText xml:space="preserve"> PAGEREF _Toc386534551 \h </w:instrText>
         </w:r>
         <w:r>
           <w:rPr>
@@ -3640,7 +3640,7 @@
           <w:lang w:eastAsia="de-DE"/>
         </w:rPr>
       </w:pPr>
-      <w:hyperlink w:anchor="_Toc386483628" w:history="1">
+      <w:hyperlink w:anchor="_Toc386534552" w:history="1">
         <w:r>
           <w:rPr>
             <w:rStyle w:val="Hyperlink"/>
@@ -3684,7 +3684,7 @@
             <w:noProof/>
             <w:webHidden/>
           </w:rPr>
-          <w:instrText xml:space="preserve"> PAGEREF _Toc386483628 \h </w:instrText>
+          <w:instrText xml:space="preserve"> PAGEREF _Toc386534552 \h </w:instrText>
         </w:r>
         <w:r>
           <w:rPr>
@@ -3726,7 +3726,7 @@
           <w:lang w:eastAsia="de-DE"/>
         </w:rPr>
       </w:pPr>
-      <w:hyperlink w:anchor="_Toc386483629" w:history="1">
+      <w:hyperlink w:anchor="_Toc386534553" w:history="1">
         <w:r>
           <w:rPr>
             <w:rStyle w:val="Hyperlink"/>
@@ -3770,7 +3770,7 @@
             <w:noProof/>
             <w:webHidden/>
           </w:rPr>
-          <w:instrText xml:space="preserve"> PAGEREF _Toc386483629 \h </w:instrText>
+          <w:instrText xml:space="preserve"> PAGEREF _Toc386534553 \h </w:instrText>
         </w:r>
         <w:r>
           <w:rPr>
@@ -3814,7 +3814,7 @@
           <w:lang w:eastAsia="de-DE"/>
         </w:rPr>
       </w:pPr>
-      <w:hyperlink w:anchor="_Toc386483630" w:history="1">
+      <w:hyperlink w:anchor="_Toc386534554" w:history="1">
         <w:r>
           <w:rPr>
             <w:rStyle w:val="Hyperlink"/>
@@ -3852,7 +3852,7 @@
           <w:rPr>
             <w:webHidden/>
           </w:rPr>
-          <w:instrText xml:space="preserve"> PAGEREF _Toc386483630 \h </w:instrText>
+          <w:instrText xml:space="preserve"> PAGEREF _Toc386534554 \h </w:instrText>
         </w:r>
         <w:r>
           <w:rPr>
@@ -3890,7 +3890,7 @@
           <w:lang w:eastAsia="de-DE"/>
         </w:rPr>
       </w:pPr>
-      <w:hyperlink w:anchor="_Toc386483631" w:history="1">
+      <w:hyperlink w:anchor="_Toc386534555" w:history="1">
         <w:r>
           <w:rPr>
             <w:rStyle w:val="Hyperlink"/>
@@ -3934,7 +3934,7 @@
             <w:noProof/>
             <w:webHidden/>
           </w:rPr>
-          <w:instrText xml:space="preserve"> PAGEREF _Toc386483631 \h </w:instrText>
+          <w:instrText xml:space="preserve"> PAGEREF _Toc386534555 \h </w:instrText>
         </w:r>
         <w:r>
           <w:rPr>
@@ -3976,7 +3976,7 @@
           <w:lang w:eastAsia="de-DE"/>
         </w:rPr>
       </w:pPr>
-      <w:hyperlink w:anchor="_Toc386483632" w:history="1">
+      <w:hyperlink w:anchor="_Toc386534556" w:history="1">
         <w:r>
           <w:rPr>
             <w:rStyle w:val="Hyperlink"/>
@@ -4020,7 +4020,7 @@
             <w:noProof/>
             <w:webHidden/>
           </w:rPr>
-          <w:instrText xml:space="preserve"> PAGEREF _Toc386483632 \h </w:instrText>
+          <w:instrText xml:space="preserve"> PAGEREF _Toc386534556 \h </w:instrText>
         </w:r>
         <w:r>
           <w:rPr>
@@ -4062,7 +4062,7 @@
           <w:lang w:eastAsia="de-DE"/>
         </w:rPr>
       </w:pPr>
-      <w:hyperlink w:anchor="_Toc386483633" w:history="1">
+      <w:hyperlink w:anchor="_Toc386534557" w:history="1">
         <w:r>
           <w:rPr>
             <w:rStyle w:val="Hyperlink"/>
@@ -4106,7 +4106,7 @@
             <w:noProof/>
             <w:webHidden/>
           </w:rPr>
-          <w:instrText xml:space="preserve"> PAGEREF _Toc386483633 \h </w:instrText>
+          <w:instrText xml:space="preserve"> PAGEREF _Toc386534557 \h </w:instrText>
         </w:r>
         <w:r>
           <w:rPr>
@@ -4148,7 +4148,7 @@
           <w:lang w:eastAsia="de-DE"/>
         </w:rPr>
       </w:pPr>
-      <w:hyperlink w:anchor="_Toc386483634" w:history="1">
+      <w:hyperlink w:anchor="_Toc386534558" w:history="1">
         <w:r>
           <w:rPr>
             <w:rStyle w:val="Hyperlink"/>
@@ -4192,7 +4192,7 @@
             <w:noProof/>
             <w:webHidden/>
           </w:rPr>
-          <w:instrText xml:space="preserve"> PAGEREF _Toc386483634 \h </w:instrText>
+          <w:instrText xml:space="preserve"> PAGEREF _Toc386534558 \h </w:instrText>
         </w:r>
         <w:r>
           <w:rPr>
@@ -4234,7 +4234,7 @@
           <w:lang w:eastAsia="de-DE"/>
         </w:rPr>
       </w:pPr>
-      <w:hyperlink w:anchor="_Toc386483635" w:history="1">
+      <w:hyperlink w:anchor="_Toc386534559" w:history="1">
         <w:r>
           <w:rPr>
             <w:rStyle w:val="Hyperlink"/>
@@ -4278,7 +4278,7 @@
             <w:noProof/>
             <w:webHidden/>
           </w:rPr>
-          <w:instrText xml:space="preserve"> PAGEREF _Toc386483635 \h </w:instrText>
+          <w:instrText xml:space="preserve"> PAGEREF _Toc386534559 \h </w:instrText>
         </w:r>
         <w:r>
           <w:rPr>
@@ -4320,7 +4320,7 @@
           <w:lang w:eastAsia="de-DE"/>
         </w:rPr>
       </w:pPr>
-      <w:hyperlink w:anchor="_Toc386483636" w:history="1">
+      <w:hyperlink w:anchor="_Toc386534560" w:history="1">
         <w:r>
           <w:rPr>
             <w:rStyle w:val="Hyperlink"/>
@@ -4364,7 +4364,7 @@
             <w:noProof/>
             <w:webHidden/>
           </w:rPr>
-          <w:instrText xml:space="preserve"> PAGEREF _Toc386483636 \h </w:instrText>
+          <w:instrText xml:space="preserve"> PAGEREF _Toc386534560 \h </w:instrText>
         </w:r>
         <w:r>
           <w:rPr>
@@ -4406,7 +4406,7 @@
           <w:lang w:eastAsia="de-DE"/>
         </w:rPr>
       </w:pPr>
-      <w:hyperlink w:anchor="_Toc386483637" w:history="1">
+      <w:hyperlink w:anchor="_Toc386534561" w:history="1">
         <w:r>
           <w:rPr>
             <w:rStyle w:val="Hyperlink"/>
@@ -4450,7 +4450,7 @@
             <w:noProof/>
             <w:webHidden/>
           </w:rPr>
-          <w:instrText xml:space="preserve"> PAGEREF _Toc386483637 \h </w:instrText>
+          <w:instrText xml:space="preserve"> PAGEREF _Toc386534561 \h </w:instrText>
         </w:r>
         <w:r>
           <w:rPr>
@@ -4492,7 +4492,7 @@
           <w:lang w:eastAsia="de-DE"/>
         </w:rPr>
       </w:pPr>
-      <w:hyperlink w:anchor="_Toc386483638" w:history="1">
+      <w:hyperlink w:anchor="_Toc386534562" w:history="1">
         <w:r>
           <w:rPr>
             <w:rStyle w:val="Hyperlink"/>
@@ -4536,7 +4536,7 @@
             <w:noProof/>
             <w:webHidden/>
           </w:rPr>
-          <w:instrText xml:space="preserve"> PAGEREF _Toc386483638 \h </w:instrText>
+          <w:instrText xml:space="preserve"> PAGEREF _Toc386534562 \h </w:instrText>
         </w:r>
         <w:r>
           <w:rPr>
@@ -4578,7 +4578,7 @@
           <w:lang w:eastAsia="de-DE"/>
         </w:rPr>
       </w:pPr>
-      <w:hyperlink w:anchor="_Toc386483639" w:history="1">
+      <w:hyperlink w:anchor="_Toc386534563" w:history="1">
         <w:r>
           <w:rPr>
             <w:rStyle w:val="Hyperlink"/>
@@ -4622,7 +4622,7 @@
             <w:noProof/>
             <w:webHidden/>
           </w:rPr>
-          <w:instrText xml:space="preserve"> PAGEREF _Toc386483639 \h </w:instrText>
+          <w:instrText xml:space="preserve"> PAGEREF _Toc386534563 \h </w:instrText>
         </w:r>
         <w:r>
           <w:rPr>
@@ -4664,7 +4664,7 @@
           <w:lang w:eastAsia="de-DE"/>
         </w:rPr>
       </w:pPr>
-      <w:hyperlink w:anchor="_Toc386483640" w:history="1">
+      <w:hyperlink w:anchor="_Toc386534564" w:history="1">
         <w:r>
           <w:rPr>
             <w:rStyle w:val="Hyperlink"/>
@@ -4708,7 +4708,7 @@
             <w:noProof/>
             <w:webHidden/>
           </w:rPr>
-          <w:instrText xml:space="preserve"> PAGEREF _Toc386483640 \h </w:instrText>
+          <w:instrText xml:space="preserve"> PAGEREF _Toc386534564 \h </w:instrText>
         </w:r>
         <w:r>
           <w:rPr>
@@ -4750,7 +4750,7 @@
           <w:lang w:eastAsia="de-DE"/>
         </w:rPr>
       </w:pPr>
-      <w:hyperlink w:anchor="_Toc386483641" w:history="1">
+      <w:hyperlink w:anchor="_Toc386534565" w:history="1">
         <w:r>
           <w:rPr>
             <w:rStyle w:val="Hyperlink"/>
@@ -4794,7 +4794,7 @@
             <w:noProof/>
             <w:webHidden/>
           </w:rPr>
-          <w:instrText xml:space="preserve"> PAGEREF _Toc386483641 \h </w:instrText>
+          <w:instrText xml:space="preserve"> PAGEREF _Toc386534565 \h </w:instrText>
         </w:r>
         <w:r>
           <w:rPr>
@@ -4836,7 +4836,7 @@
           <w:lang w:eastAsia="de-DE"/>
         </w:rPr>
       </w:pPr>
-      <w:hyperlink w:anchor="_Toc386483642" w:history="1">
+      <w:hyperlink w:anchor="_Toc386534566" w:history="1">
         <w:r>
           <w:rPr>
             <w:rStyle w:val="Hyperlink"/>
@@ -4880,7 +4880,7 @@
             <w:noProof/>
             <w:webHidden/>
           </w:rPr>
-          <w:instrText xml:space="preserve"> PAGEREF _Toc386483642 \h </w:instrText>
+          <w:instrText xml:space="preserve"> PAGEREF _Toc386534566 \h </w:instrText>
         </w:r>
         <w:r>
           <w:rPr>
@@ -4922,7 +4922,7 @@
           <w:lang w:eastAsia="de-DE"/>
         </w:rPr>
       </w:pPr>
-      <w:hyperlink w:anchor="_Toc386483643" w:history="1">
+      <w:hyperlink w:anchor="_Toc386534567" w:history="1">
         <w:r>
           <w:rPr>
             <w:rStyle w:val="Hyperlink"/>
@@ -4966,7 +4966,7 @@
             <w:noProof/>
             <w:webHidden/>
           </w:rPr>
-          <w:instrText xml:space="preserve"> PAGEREF _Toc386483643 \h </w:instrText>
+          <w:instrText xml:space="preserve"> PAGEREF _Toc386534567 \h </w:instrText>
         </w:r>
         <w:r>
           <w:rPr>
@@ -5008,7 +5008,7 @@
           <w:lang w:eastAsia="de-DE"/>
         </w:rPr>
       </w:pPr>
-      <w:hyperlink w:anchor="_Toc386483644" w:history="1">
+      <w:hyperlink w:anchor="_Toc386534568" w:history="1">
         <w:r>
           <w:rPr>
             <w:rStyle w:val="Hyperlink"/>
@@ -5052,7 +5052,7 @@
             <w:noProof/>
             <w:webHidden/>
           </w:rPr>
-          <w:instrText xml:space="preserve"> PAGEREF _Toc386483644 \h </w:instrText>
+          <w:instrText xml:space="preserve"> PAGEREF _Toc386534568 \h </w:instrText>
         </w:r>
         <w:r>
           <w:rPr>
@@ -5096,7 +5096,7 @@
           <w:lang w:eastAsia="de-DE"/>
         </w:rPr>
       </w:pPr>
-      <w:hyperlink w:anchor="_Toc386483645" w:history="1">
+      <w:hyperlink w:anchor="_Toc386534569" w:history="1">
         <w:r>
           <w:rPr>
             <w:rStyle w:val="Hyperlink"/>
@@ -5134,7 +5134,7 @@
           <w:rPr>
             <w:webHidden/>
           </w:rPr>
-          <w:instrText xml:space="preserve"> PAGEREF _Toc386483645 \h </w:instrText>
+          <w:instrText xml:space="preserve"> PAGEREF _Toc386534569 \h </w:instrText>
         </w:r>
         <w:r>
           <w:rPr>
@@ -5174,7 +5174,7 @@
           <w:lang w:eastAsia="de-DE"/>
         </w:rPr>
       </w:pPr>
-      <w:hyperlink w:anchor="_Toc386483646" w:history="1">
+      <w:hyperlink w:anchor="_Toc386534570" w:history="1">
         <w:r>
           <w:rPr>
             <w:rStyle w:val="Hyperlink"/>
@@ -5212,7 +5212,7 @@
           <w:rPr>
             <w:webHidden/>
           </w:rPr>
-          <w:instrText xml:space="preserve"> PAGEREF _Toc386483646 \h </w:instrText>
+          <w:instrText xml:space="preserve"> PAGEREF _Toc386534570 \h </w:instrText>
         </w:r>
         <w:r>
           <w:rPr>
@@ -5250,7 +5250,7 @@
           <w:lang w:eastAsia="de-DE"/>
         </w:rPr>
       </w:pPr>
-      <w:hyperlink w:anchor="_Toc386483647" w:history="1">
+      <w:hyperlink w:anchor="_Toc386534571" w:history="1">
         <w:r>
           <w:rPr>
             <w:rStyle w:val="Hyperlink"/>
@@ -5294,7 +5294,7 @@
             <w:noProof/>
             <w:webHidden/>
           </w:rPr>
-          <w:instrText xml:space="preserve"> PAGEREF _Toc386483647 \h </w:instrText>
+          <w:instrText xml:space="preserve"> PAGEREF _Toc386534571 \h </w:instrText>
         </w:r>
         <w:r>
           <w:rPr>
@@ -5336,7 +5336,7 @@
           <w:lang w:eastAsia="de-DE"/>
         </w:rPr>
       </w:pPr>
-      <w:hyperlink w:anchor="_Toc386483648" w:history="1">
+      <w:hyperlink w:anchor="_Toc386534572" w:history="1">
         <w:r>
           <w:rPr>
             <w:rStyle w:val="Hyperlink"/>
@@ -5380,7 +5380,7 @@
             <w:noProof/>
             <w:webHidden/>
           </w:rPr>
-          <w:instrText xml:space="preserve"> PAGEREF _Toc386483648 \h </w:instrText>
+          <w:instrText xml:space="preserve"> PAGEREF _Toc386534572 \h </w:instrText>
         </w:r>
         <w:r>
           <w:rPr>
@@ -5422,7 +5422,7 @@
           <w:lang w:eastAsia="de-DE"/>
         </w:rPr>
       </w:pPr>
-      <w:hyperlink w:anchor="_Toc386483649" w:history="1">
+      <w:hyperlink w:anchor="_Toc386534573" w:history="1">
         <w:r>
           <w:rPr>
             <w:rStyle w:val="Hyperlink"/>
@@ -5466,7 +5466,7 @@
             <w:noProof/>
             <w:webHidden/>
           </w:rPr>
-          <w:instrText xml:space="preserve"> PAGEREF _Toc386483649 \h </w:instrText>
+          <w:instrText xml:space="preserve"> PAGEREF _Toc386534573 \h </w:instrText>
         </w:r>
         <w:r>
           <w:rPr>
@@ -5508,7 +5508,7 @@
           <w:lang w:eastAsia="de-DE"/>
         </w:rPr>
       </w:pPr>
-      <w:hyperlink w:anchor="_Toc386483650" w:history="1">
+      <w:hyperlink w:anchor="_Toc386534574" w:history="1">
         <w:r>
           <w:rPr>
             <w:rStyle w:val="Hyperlink"/>
@@ -5552,7 +5552,7 @@
             <w:noProof/>
             <w:webHidden/>
           </w:rPr>
-          <w:instrText xml:space="preserve"> PAGEREF _Toc386483650 \h </w:instrText>
+          <w:instrText xml:space="preserve"> PAGEREF _Toc386534574 \h </w:instrText>
         </w:r>
         <w:r>
           <w:rPr>
@@ -5594,7 +5594,7 @@
           <w:lang w:eastAsia="de-DE"/>
         </w:rPr>
       </w:pPr>
-      <w:hyperlink w:anchor="_Toc386483651" w:history="1">
+      <w:hyperlink w:anchor="_Toc386534575" w:history="1">
         <w:r>
           <w:rPr>
             <w:rStyle w:val="Hyperlink"/>
@@ -5638,7 +5638,7 @@
             <w:noProof/>
             <w:webHidden/>
           </w:rPr>
-          <w:instrText xml:space="preserve"> PAGEREF _Toc386483651 \h </w:instrText>
+          <w:instrText xml:space="preserve"> PAGEREF _Toc386534575 \h </w:instrText>
         </w:r>
         <w:r>
           <w:rPr>
@@ -5680,7 +5680,7 @@
           <w:lang w:eastAsia="de-DE"/>
         </w:rPr>
       </w:pPr>
-      <w:hyperlink w:anchor="_Toc386483652" w:history="1">
+      <w:hyperlink w:anchor="_Toc386534576" w:history="1">
         <w:r>
           <w:rPr>
             <w:rStyle w:val="Hyperlink"/>
@@ -5724,7 +5724,7 @@
             <w:noProof/>
             <w:webHidden/>
           </w:rPr>
-          <w:instrText xml:space="preserve"> PAGEREF _Toc386483652 \h </w:instrText>
+          <w:instrText xml:space="preserve"> PAGEREF _Toc386534576 \h </w:instrText>
         </w:r>
         <w:r>
           <w:rPr>
@@ -5766,7 +5766,7 @@
           <w:lang w:eastAsia="de-DE"/>
         </w:rPr>
       </w:pPr>
-      <w:hyperlink w:anchor="_Toc386483653" w:history="1">
+      <w:hyperlink w:anchor="_Toc386534577" w:history="1">
         <w:r>
           <w:rPr>
             <w:rStyle w:val="Hyperlink"/>
@@ -5810,7 +5810,7 @@
             <w:noProof/>
             <w:webHidden/>
           </w:rPr>
-          <w:instrText xml:space="preserve"> PAGEREF _Toc386483653 \h </w:instrText>
+          <w:instrText xml:space="preserve"> PAGEREF _Toc386534577 \h </w:instrText>
         </w:r>
         <w:r>
           <w:rPr>
@@ -5852,7 +5852,7 @@
           <w:lang w:eastAsia="de-DE"/>
         </w:rPr>
       </w:pPr>
-      <w:hyperlink w:anchor="_Toc386483654" w:history="1">
+      <w:hyperlink w:anchor="_Toc386534578" w:history="1">
         <w:r>
           <w:rPr>
             <w:rStyle w:val="Hyperlink"/>
@@ -5896,7 +5896,7 @@
             <w:noProof/>
             <w:webHidden/>
           </w:rPr>
-          <w:instrText xml:space="preserve"> PAGEREF _Toc386483654 \h </w:instrText>
+          <w:instrText xml:space="preserve"> PAGEREF _Toc386534578 \h </w:instrText>
         </w:r>
         <w:r>
           <w:rPr>
@@ -5938,7 +5938,7 @@
           <w:lang w:eastAsia="de-DE"/>
         </w:rPr>
       </w:pPr>
-      <w:hyperlink w:anchor="_Toc386483655" w:history="1">
+      <w:hyperlink w:anchor="_Toc386534579" w:history="1">
         <w:r>
           <w:rPr>
             <w:rStyle w:val="Hyperlink"/>
@@ -5982,7 +5982,7 @@
             <w:noProof/>
             <w:webHidden/>
           </w:rPr>
-          <w:instrText xml:space="preserve"> PAGEREF _Toc386483655 \h </w:instrText>
+          <w:instrText xml:space="preserve"> PAGEREF _Toc386534579 \h </w:instrText>
         </w:r>
         <w:r>
           <w:rPr>
@@ -6024,7 +6024,7 @@
           <w:lang w:eastAsia="de-DE"/>
         </w:rPr>
       </w:pPr>
-      <w:hyperlink w:anchor="_Toc386483656" w:history="1">
+      <w:hyperlink w:anchor="_Toc386534580" w:history="1">
         <w:r>
           <w:rPr>
             <w:rStyle w:val="Hyperlink"/>
@@ -6068,7 +6068,7 @@
             <w:noProof/>
             <w:webHidden/>
           </w:rPr>
-          <w:instrText xml:space="preserve"> PAGEREF _Toc386483656 \h </w:instrText>
+          <w:instrText xml:space="preserve"> PAGEREF _Toc386534580 \h </w:instrText>
         </w:r>
         <w:r>
           <w:rPr>
@@ -6110,7 +6110,7 @@
           <w:lang w:eastAsia="de-DE"/>
         </w:rPr>
       </w:pPr>
-      <w:hyperlink w:anchor="_Toc386483657" w:history="1">
+      <w:hyperlink w:anchor="_Toc386534581" w:history="1">
         <w:r>
           <w:rPr>
             <w:rStyle w:val="Hyperlink"/>
@@ -6154,7 +6154,7 @@
             <w:noProof/>
             <w:webHidden/>
           </w:rPr>
-          <w:instrText xml:space="preserve"> PAGEREF _Toc386483657 \h </w:instrText>
+          <w:instrText xml:space="preserve"> PAGEREF _Toc386534581 \h </w:instrText>
         </w:r>
         <w:r>
           <w:rPr>
@@ -6196,7 +6196,7 @@
           <w:lang w:eastAsia="de-DE"/>
         </w:rPr>
       </w:pPr>
-      <w:hyperlink w:anchor="_Toc386483658" w:history="1">
+      <w:hyperlink w:anchor="_Toc386534582" w:history="1">
         <w:r>
           <w:rPr>
             <w:rStyle w:val="Hyperlink"/>
@@ -6240,7 +6240,7 @@
             <w:noProof/>
             <w:webHidden/>
           </w:rPr>
-          <w:instrText xml:space="preserve"> PAGEREF _Toc386483658 \h </w:instrText>
+          <w:instrText xml:space="preserve"> PAGEREF _Toc386534582 \h </w:instrText>
         </w:r>
         <w:r>
           <w:rPr>
@@ -6282,7 +6282,7 @@
           <w:lang w:eastAsia="de-DE"/>
         </w:rPr>
       </w:pPr>
-      <w:hyperlink w:anchor="_Toc386483659" w:history="1">
+      <w:hyperlink w:anchor="_Toc386534583" w:history="1">
         <w:r>
           <w:rPr>
             <w:rStyle w:val="Hyperlink"/>
@@ -6326,7 +6326,7 @@
             <w:noProof/>
             <w:webHidden/>
           </w:rPr>
-          <w:instrText xml:space="preserve"> PAGEREF _Toc386483659 \h </w:instrText>
+          <w:instrText xml:space="preserve"> PAGEREF _Toc386534583 \h </w:instrText>
         </w:r>
         <w:r>
           <w:rPr>
@@ -6368,7 +6368,7 @@
           <w:lang w:eastAsia="de-DE"/>
         </w:rPr>
       </w:pPr>
-      <w:hyperlink w:anchor="_Toc386483660" w:history="1">
+      <w:hyperlink w:anchor="_Toc386534584" w:history="1">
         <w:r>
           <w:rPr>
             <w:rStyle w:val="Hyperlink"/>
@@ -6412,7 +6412,7 @@
             <w:noProof/>
             <w:webHidden/>
           </w:rPr>
-          <w:instrText xml:space="preserve"> PAGEREF _Toc386483660 \h </w:instrText>
+          <w:instrText xml:space="preserve"> PAGEREF _Toc386534584 \h </w:instrText>
         </w:r>
         <w:r>
           <w:rPr>
@@ -6456,7 +6456,7 @@
           <w:lang w:eastAsia="de-DE"/>
         </w:rPr>
       </w:pPr>
-      <w:hyperlink w:anchor="_Toc386483661" w:history="1">
+      <w:hyperlink w:anchor="_Toc386534585" w:history="1">
         <w:r>
           <w:rPr>
             <w:rStyle w:val="Hyperlink"/>
@@ -6494,7 +6494,7 @@
           <w:rPr>
             <w:webHidden/>
           </w:rPr>
-          <w:instrText xml:space="preserve"> PAGEREF _Toc386483661 \h </w:instrText>
+          <w:instrText xml:space="preserve"> PAGEREF _Toc386534585 \h </w:instrText>
         </w:r>
         <w:r>
           <w:rPr>
@@ -6531,7 +6531,7 @@
           <w:lang w:eastAsia="de-DE"/>
         </w:rPr>
       </w:pPr>
-      <w:hyperlink w:anchor="_Toc386483662" w:history="1">
+      <w:hyperlink w:anchor="_Toc386534586" w:history="1">
         <w:r>
           <w:rPr>
             <w:rStyle w:val="Hyperlink"/>
@@ -6554,7 +6554,7 @@
           <w:rPr>
             <w:webHidden/>
           </w:rPr>
-          <w:instrText xml:space="preserve"> PAGEREF _Toc386483662 \h </w:instrText>
+          <w:instrText xml:space="preserve"> PAGEREF _Toc386534586 \h </w:instrText>
         </w:r>
         <w:r>
           <w:rPr>
@@ -6605,7 +6605,7 @@
         <w:pStyle w:val="berschrift1"/>
       </w:pPr>
       <w:bookmarkStart w:id="9" w:name="_Toc262115991"/>
-      <w:bookmarkStart w:id="10" w:name="_Toc386483625"/>
+      <w:bookmarkStart w:id="10" w:name="_Toc386534549"/>
       <w:r>
         <w:lastRenderedPageBreak/>
         <w:t>Einleitung</w:t>
@@ -6672,7 +6672,7 @@
       <w:pPr>
         <w:pStyle w:val="berschrift2"/>
       </w:pPr>
-      <w:bookmarkStart w:id="11" w:name="_Toc386483626"/>
+      <w:bookmarkStart w:id="11" w:name="_Toc386534550"/>
       <w:r>
         <w:t>Motivation</w:t>
       </w:r>
@@ -6706,7 +6706,7 @@
         <w:pStyle w:val="berschrift2"/>
       </w:pPr>
       <w:bookmarkStart w:id="12" w:name="_Toc262115993"/>
-      <w:bookmarkStart w:id="13" w:name="_Toc386483627"/>
+      <w:bookmarkStart w:id="13" w:name="_Toc386534551"/>
       <w:r>
         <w:t>Aufgaben</w:t>
       </w:r>
@@ -6763,7 +6763,7 @@
       <w:pPr>
         <w:pStyle w:val="berschrift2"/>
       </w:pPr>
-      <w:bookmarkStart w:id="14" w:name="_Toc386483628"/>
+      <w:bookmarkStart w:id="14" w:name="_Toc386534552"/>
       <w:r>
         <w:t>Aufgabenbeschreibung</w:t>
       </w:r>
@@ -6851,7 +6851,7 @@
       <w:pPr>
         <w:pStyle w:val="berschrift2"/>
       </w:pPr>
-      <w:bookmarkStart w:id="15" w:name="_Toc386483629"/>
+      <w:bookmarkStart w:id="15" w:name="_Toc386534553"/>
       <w:r>
         <w:t>Vorgehensweise</w:t>
       </w:r>
@@ -6915,7 +6915,7 @@
         <w:pStyle w:val="berschrift1"/>
       </w:pPr>
       <w:bookmarkStart w:id="16" w:name="_Ref346527342"/>
-      <w:bookmarkStart w:id="17" w:name="_Toc386483630"/>
+      <w:bookmarkStart w:id="17" w:name="_Toc386534554"/>
       <w:r>
         <w:lastRenderedPageBreak/>
         <w:t>Grundlagen</w:t>
@@ -7064,7 +7064,7 @@
       </w:pPr>
       <w:bookmarkStart w:id="18" w:name="_Ref381795218"/>
       <w:bookmarkStart w:id="19" w:name="_Ref381795227"/>
-      <w:bookmarkStart w:id="20" w:name="_Toc386483631"/>
+      <w:bookmarkStart w:id="20" w:name="_Toc386534555"/>
       <w:r>
         <w:t>K</w:t>
       </w:r>
@@ -7290,7 +7290,7 @@
       <w:pPr>
         <w:pStyle w:val="berschrift3"/>
       </w:pPr>
-      <w:bookmarkStart w:id="21" w:name="_Toc386483632"/>
+      <w:bookmarkStart w:id="21" w:name="_Toc386534556"/>
       <w:r>
         <w:t>Sensoren der Kinect</w:t>
       </w:r>
@@ -7512,7 +7512,7 @@
         <w:jc w:val="center"/>
       </w:pPr>
       <w:bookmarkStart w:id="22" w:name="_Ref386029251"/>
-      <w:bookmarkStart w:id="23" w:name="_Toc386483600"/>
+      <w:bookmarkStart w:id="23" w:name="_Toc386534527"/>
       <w:r>
         <w:t xml:space="preserve">Abb. </w:t>
       </w:r>
@@ -7785,7 +7785,7 @@
         <w:pStyle w:val="Beschriftung"/>
         <w:jc w:val="center"/>
       </w:pPr>
-      <w:bookmarkStart w:id="24" w:name="_Toc386483601"/>
+      <w:bookmarkStart w:id="24" w:name="_Toc386534528"/>
       <w:r>
         <w:t xml:space="preserve">Abb. </w:t>
       </w:r>
@@ -7913,7 +7913,7 @@
       <w:pPr>
         <w:pStyle w:val="berschrift3"/>
       </w:pPr>
-      <w:bookmarkStart w:id="25" w:name="_Toc386483633"/>
+      <w:bookmarkStart w:id="25" w:name="_Toc386534557"/>
       <w:r>
         <w:t>SDK</w:t>
       </w:r>
@@ -8024,7 +8024,7 @@
       <w:pPr>
         <w:pStyle w:val="berschrift3"/>
       </w:pPr>
-      <w:bookmarkStart w:id="26" w:name="_Toc386483634"/>
+      <w:bookmarkStart w:id="26" w:name="_Toc386534558"/>
       <w:r>
         <w:t>Kinect Developer Toolkit</w:t>
       </w:r>
@@ -8149,7 +8149,7 @@
         <w:pStyle w:val="Beschriftung"/>
         <w:jc w:val="center"/>
       </w:pPr>
-      <w:bookmarkStart w:id="27" w:name="_Toc386483602"/>
+      <w:bookmarkStart w:id="27" w:name="_Toc386534529"/>
       <w:r>
         <w:t xml:space="preserve">Abb. </w:t>
       </w:r>
@@ -8337,7 +8337,7 @@
         <w:pStyle w:val="berschrift2"/>
       </w:pPr>
       <w:bookmarkStart w:id="29" w:name="_Ref381795262"/>
-      <w:bookmarkStart w:id="30" w:name="_Toc386483635"/>
+      <w:bookmarkStart w:id="30" w:name="_Toc386534559"/>
       <w:commentRangeStart w:id="31"/>
       <w:r>
         <w:t>Winkel</w:t>
@@ -8373,10 +8373,16 @@
     </w:p>
     <w:p>
       <w:r>
+        <w:rPr>
+          <w:i/>
+        </w:rPr>
         <w:t>Radiant = Grad * 180/</w:t>
       </w:r>
       <w:proofErr w:type="spellStart"/>
       <w:r>
+        <w:rPr>
+          <w:i/>
+        </w:rPr>
         <w:t>pi</w:t>
       </w:r>
       <w:proofErr w:type="spellEnd"/>
@@ -8420,7 +8426,7 @@
       <w:pPr>
         <w:pStyle w:val="berschrift3"/>
       </w:pPr>
-      <w:bookmarkStart w:id="32" w:name="_Toc386483636"/>
+      <w:bookmarkStart w:id="32" w:name="_Toc386534560"/>
       <w:r>
         <w:t>Roll-Nick-Gier-Winkel</w:t>
       </w:r>
@@ -8534,7 +8540,7 @@
         <w:pStyle w:val="Beschriftung"/>
         <w:jc w:val="center"/>
       </w:pPr>
-      <w:bookmarkStart w:id="33" w:name="_Toc386483603"/>
+      <w:bookmarkStart w:id="33" w:name="_Toc386534530"/>
       <w:r>
         <w:t xml:space="preserve">Abb. </w:t>
       </w:r>
@@ -8582,7 +8588,7 @@
         <w:pStyle w:val="berschrift3"/>
       </w:pPr>
       <w:bookmarkStart w:id="34" w:name="_Ref386471124"/>
-      <w:bookmarkStart w:id="35" w:name="_Toc386483637"/>
+      <w:bookmarkStart w:id="35" w:name="_Toc386534561"/>
       <w:r>
         <w:lastRenderedPageBreak/>
         <w:t>Winkelberechnung</w:t>
@@ -8636,7 +8642,7 @@
       <w:pPr>
         <w:pStyle w:val="berschrift2"/>
       </w:pPr>
-      <w:bookmarkStart w:id="36" w:name="_Toc386483638"/>
+      <w:bookmarkStart w:id="36" w:name="_Toc386534562"/>
       <w:proofErr w:type="spellStart"/>
       <w:r>
         <w:t>Humanoide</w:t>
@@ -8813,7 +8819,7 @@
       <w:pPr>
         <w:pStyle w:val="berschrift3"/>
       </w:pPr>
-      <w:bookmarkStart w:id="39" w:name="_Toc386483639"/>
+      <w:bookmarkStart w:id="39" w:name="_Toc386534563"/>
       <w:commentRangeStart w:id="40"/>
       <w:proofErr w:type="spellStart"/>
       <w:r>
@@ -8947,7 +8953,7 @@
       <w:pPr>
         <w:pStyle w:val="berschrift4"/>
       </w:pPr>
-      <w:bookmarkStart w:id="41" w:name="_Toc386483640"/>
+      <w:bookmarkStart w:id="41" w:name="_Toc386534564"/>
       <w:r>
         <w:lastRenderedPageBreak/>
         <w:t>Hardware</w:t>
@@ -9331,7 +9337,7 @@
         <w:jc w:val="center"/>
       </w:pPr>
       <w:bookmarkStart w:id="42" w:name="_Ref386031311"/>
-      <w:bookmarkStart w:id="43" w:name="_Toc386483604"/>
+      <w:bookmarkStart w:id="43" w:name="_Toc386534531"/>
       <w:r>
         <w:t xml:space="preserve">Abb. </w:t>
       </w:r>
@@ -9681,7 +9687,7 @@
         <w:pStyle w:val="Beschriftung"/>
         <w:jc w:val="center"/>
       </w:pPr>
-      <w:bookmarkStart w:id="44" w:name="_Toc386483605"/>
+      <w:bookmarkStart w:id="44" w:name="_Toc386534532"/>
       <w:r>
         <w:t xml:space="preserve">Abb. </w:t>
       </w:r>
@@ -9742,7 +9748,7 @@
       <w:pPr>
         <w:pStyle w:val="berschrift4"/>
       </w:pPr>
-      <w:bookmarkStart w:id="45" w:name="_Toc386483641"/>
+      <w:bookmarkStart w:id="45" w:name="_Toc386534565"/>
       <w:r>
         <w:t>Software</w:t>
       </w:r>
@@ -9887,7 +9893,7 @@
         <w:jc w:val="center"/>
       </w:pPr>
       <w:bookmarkStart w:id="46" w:name="_Ref386048151"/>
-      <w:bookmarkStart w:id="47" w:name="_Toc386483606"/>
+      <w:bookmarkStart w:id="47" w:name="_Toc386534533"/>
       <w:r>
         <w:t xml:space="preserve">Abb. </w:t>
       </w:r>
@@ -10127,7 +10133,7 @@
         <w:jc w:val="center"/>
       </w:pPr>
       <w:bookmarkStart w:id="48" w:name="_Ref386053789"/>
-      <w:bookmarkStart w:id="49" w:name="_Toc386483607"/>
+      <w:bookmarkStart w:id="49" w:name="_Toc386534534"/>
       <w:r>
         <w:t xml:space="preserve">Abb. </w:t>
       </w:r>
@@ -10157,21 +10163,7 @@
       </w:r>
       <w:proofErr w:type="spellEnd"/>
       <w:r>
-        <w:t xml:space="preserve"> ist zudem eine der vorhandenen </w:t>
-      </w:r>
-      <w:commentRangeStart w:id="50"/>
-      <w:r>
-        <w:t>SDKs</w:t>
-      </w:r>
-      <w:commentRangeEnd w:id="50"/>
-      <w:r>
-        <w:rPr>
-          <w:rStyle w:val="Kommentarzeichen"/>
-        </w:rPr>
-        <w:commentReference w:id="50"/>
-      </w:r>
-      <w:r>
-        <w:t xml:space="preserve">. </w:t>
+        <w:t xml:space="preserve"> ist zudem eine der vorhandenen SDKs. </w:t>
       </w:r>
       <w:proofErr w:type="spellStart"/>
       <w:r>
@@ -10299,8 +10291,8 @@
         <w:pStyle w:val="Beschriftung"/>
         <w:jc w:val="center"/>
       </w:pPr>
-      <w:bookmarkStart w:id="51" w:name="_Ref386051458"/>
-      <w:bookmarkStart w:id="52" w:name="_Toc386483608"/>
+      <w:bookmarkStart w:id="50" w:name="_Ref386051458"/>
+      <w:bookmarkStart w:id="51" w:name="_Toc386534535"/>
       <w:r>
         <w:t xml:space="preserve">Abb. </w:t>
       </w:r>
@@ -10312,19 +10304,19 @@
           <w:t>9</w:t>
         </w:r>
       </w:fldSimple>
+      <w:bookmarkEnd w:id="50"/>
+      <w:r>
+        <w:t xml:space="preserve">: </w:t>
+      </w:r>
+      <w:proofErr w:type="spellStart"/>
+      <w:r>
+        <w:t>Nao</w:t>
+      </w:r>
+      <w:proofErr w:type="spellEnd"/>
+      <w:r>
+        <w:t xml:space="preserve"> Programmiersprachen</w:t>
+      </w:r>
       <w:bookmarkEnd w:id="51"/>
-      <w:r>
-        <w:t xml:space="preserve">: </w:t>
-      </w:r>
-      <w:proofErr w:type="spellStart"/>
-      <w:r>
-        <w:t>Nao</w:t>
-      </w:r>
-      <w:proofErr w:type="spellEnd"/>
-      <w:r>
-        <w:t xml:space="preserve"> Programmiersprachen</w:t>
-      </w:r>
-      <w:bookmarkEnd w:id="52"/>
     </w:p>
     <w:p>
       <w:r>
@@ -10460,8 +10452,8 @@
         <w:pStyle w:val="Beschriftung"/>
         <w:jc w:val="center"/>
       </w:pPr>
-      <w:bookmarkStart w:id="53" w:name="_Ref381894235"/>
-      <w:bookmarkStart w:id="54" w:name="_Toc386483609"/>
+      <w:bookmarkStart w:id="52" w:name="_Ref381894235"/>
+      <w:bookmarkStart w:id="53" w:name="_Toc386534536"/>
       <w:r>
         <w:t xml:space="preserve">Abb. </w:t>
       </w:r>
@@ -10473,19 +10465,32 @@
           <w:t>10</w:t>
         </w:r>
       </w:fldSimple>
+      <w:bookmarkEnd w:id="52"/>
+      <w:r>
+        <w:t xml:space="preserve">: </w:t>
+      </w:r>
+      <w:proofErr w:type="spellStart"/>
+      <w:r>
+        <w:t>Nao</w:t>
+      </w:r>
+      <w:proofErr w:type="spellEnd"/>
+      <w:r>
+        <w:t xml:space="preserve"> Bibliothek </w:t>
+      </w:r>
+      <w:commentRangeStart w:id="54"/>
+      <w:r>
+        <w:t>nutzen</w:t>
+      </w:r>
       <w:bookmarkEnd w:id="53"/>
-      <w:r>
-        <w:t xml:space="preserve">: </w:t>
-      </w:r>
-      <w:proofErr w:type="spellStart"/>
-      <w:r>
-        <w:t>Nao</w:t>
-      </w:r>
-      <w:proofErr w:type="spellEnd"/>
-      <w:r>
-        <w:t xml:space="preserve"> Bibliothek nutzen</w:t>
-      </w:r>
-      <w:bookmarkEnd w:id="54"/>
+      <w:commentRangeEnd w:id="54"/>
+      <w:r>
+        <w:rPr>
+          <w:rStyle w:val="Kommentarzeichen"/>
+          <w:b w:val="0"/>
+          <w:bCs w:val="0"/>
+        </w:rPr>
+        <w:commentReference w:id="54"/>
+      </w:r>
     </w:p>
     <w:p>
       <w:proofErr w:type="spellStart"/>
@@ -10574,7 +10579,7 @@
       <w:pPr>
         <w:pStyle w:val="berschrift3"/>
       </w:pPr>
-      <w:bookmarkStart w:id="55" w:name="_Toc386483642"/>
+      <w:bookmarkStart w:id="55" w:name="_Toc386534566"/>
       <w:r>
         <w:t xml:space="preserve">Andere </w:t>
       </w:r>
@@ -10641,11 +10646,23 @@
       <w:pPr>
         <w:pStyle w:val="berschrift2"/>
       </w:pPr>
-      <w:bookmarkStart w:id="56" w:name="_Toc386483643"/>
+      <w:bookmarkStart w:id="56" w:name="_Toc386534567"/>
+      <w:commentRangeStart w:id="57"/>
       <w:r>
         <w:t>Entwicklungsumgebung</w:t>
       </w:r>
       <w:bookmarkEnd w:id="56"/>
+      <w:commentRangeEnd w:id="57"/>
+      <w:r>
+        <w:rPr>
+          <w:rStyle w:val="Kommentarzeichen"/>
+          <w:rFonts w:eastAsia="Times New Roman"/>
+          <w:b w:val="0"/>
+          <w:bCs w:val="0"/>
+          <w:color w:val="auto"/>
+        </w:rPr>
+        <w:commentReference w:id="57"/>
+      </w:r>
     </w:p>
     <w:p>
       <w:r>
@@ -10663,26 +10680,29 @@
         <w:t xml:space="preserve">kann man wie </w:t>
       </w:r>
       <w:r>
-        <w:t xml:space="preserve">neben C++ </w:t>
+        <w:t>neben C++ u</w:t>
+      </w:r>
+      <w:r>
+        <w:t xml:space="preserve">nd Python </w:t>
+      </w:r>
+      <w:r>
+        <w:t>ebenfalls C# nutzen.</w:t>
+      </w:r>
+    </w:p>
+    <w:p>
+      <w:r>
+        <w:t>Da</w:t>
+      </w:r>
+      <w:r>
+        <w:t xml:space="preserve"> sowohl die Kinect, als auch der </w:t>
       </w:r>
       <w:proofErr w:type="spellStart"/>
       <w:r>
-        <w:t>unnd</w:t>
+        <w:t>Nao</w:t>
       </w:r>
       <w:proofErr w:type="spellEnd"/>
       <w:r>
-        <w:t xml:space="preserve"> Python </w:t>
-      </w:r>
-      <w:r>
-        <w:t>ebenfalls C# nutzen.</w:t>
-      </w:r>
-    </w:p>
-    <w:p>
-      <w:r>
-        <w:t>Da</w:t>
-      </w:r>
-      <w:r>
-        <w:t xml:space="preserve"> sowohl die Kinect, als auch der </w:t>
+        <w:t xml:space="preserve"> mit C# arbeiten (können), ist auch die Anwendung in C# programmiert. So ist es möglich, dem </w:t>
       </w:r>
       <w:proofErr w:type="spellStart"/>
       <w:r>
@@ -10690,25 +10710,17 @@
       </w:r>
       <w:proofErr w:type="spellEnd"/>
       <w:r>
-        <w:t xml:space="preserve"> mit C# arbeiten (können), ist auch die Anwendung in C# programmiert. So ist es möglich, dem </w:t>
+        <w:t xml:space="preserve"> Daten zur Ausführung zu senden und hat diese dann im gleichen Format vorliegen, wie sie später von der Kinect aufgezeichnet und an die Anwendung gesendet werden. Es ist also keine </w:t>
       </w:r>
       <w:proofErr w:type="spellStart"/>
       <w:r>
-        <w:t>Nao</w:t>
+        <w:t>Konven</w:t>
+      </w:r>
+      <w:r>
+        <w:t>tierung</w:t>
       </w:r>
       <w:proofErr w:type="spellEnd"/>
       <w:r>
-        <w:t xml:space="preserve"> Daten zur Ausführung zu senden und hat diese dann im gleichen Format vorliegen, wie sie später von der Kinect aufgezeichnet und an die Anwendung gesendet werden. Es ist also keine </w:t>
-      </w:r>
-      <w:proofErr w:type="spellStart"/>
-      <w:r>
-        <w:t>Konven</w:t>
-      </w:r>
-      <w:r>
-        <w:t>tierung</w:t>
-      </w:r>
-      <w:proofErr w:type="spellEnd"/>
-      <w:r>
         <w:t xml:space="preserve"> </w:t>
       </w:r>
       <w:r>
@@ -10722,11 +10734,11 @@
       <w:pPr>
         <w:pStyle w:val="berschrift2"/>
       </w:pPr>
-      <w:bookmarkStart w:id="57" w:name="_Toc386483644"/>
+      <w:bookmarkStart w:id="58" w:name="_Toc386534568"/>
       <w:r>
         <w:t>Threads</w:t>
       </w:r>
-      <w:bookmarkEnd w:id="57"/>
+      <w:bookmarkEnd w:id="58"/>
     </w:p>
     <w:p>
       <w:r>
@@ -10808,8 +10820,8 @@
         <w:pStyle w:val="Beschriftung"/>
         <w:jc w:val="center"/>
       </w:pPr>
-      <w:bookmarkStart w:id="58" w:name="_Ref386470588"/>
-      <w:bookmarkStart w:id="59" w:name="_Toc386483610"/>
+      <w:bookmarkStart w:id="59" w:name="_Ref386470588"/>
+      <w:bookmarkStart w:id="60" w:name="_Toc386534537"/>
       <w:r>
         <w:t xml:space="preserve">Abb. </w:t>
       </w:r>
@@ -10821,7 +10833,7 @@
           <w:t>11</w:t>
         </w:r>
       </w:fldSimple>
-      <w:bookmarkEnd w:id="58"/>
+      <w:bookmarkEnd w:id="59"/>
       <w:r>
         <w:t xml:space="preserve">: Threads aus Nutzersicht </w:t>
       </w:r>
@@ -10851,7 +10863,7 @@
           </w:r>
         </w:sdtContent>
       </w:sdt>
-      <w:bookmarkEnd w:id="59"/>
+      <w:bookmarkEnd w:id="60"/>
     </w:p>
     <w:p/>
     <w:p>
@@ -11002,8 +11014,8 @@
         <w:pStyle w:val="Beschriftung"/>
         <w:jc w:val="center"/>
       </w:pPr>
-      <w:bookmarkStart w:id="60" w:name="_Ref386470208"/>
-      <w:bookmarkStart w:id="61" w:name="_Toc386483611"/>
+      <w:bookmarkStart w:id="61" w:name="_Ref386470208"/>
+      <w:bookmarkStart w:id="62" w:name="_Toc386534538"/>
       <w:r>
         <w:t xml:space="preserve">Abb. </w:t>
       </w:r>
@@ -11015,7 +11027,7 @@
           <w:t>12</w:t>
         </w:r>
       </w:fldSimple>
-      <w:bookmarkEnd w:id="60"/>
+      <w:bookmarkEnd w:id="61"/>
       <w:r>
         <w:t>: Threads im Vergleich zu Prozessen</w:t>
       </w:r>
@@ -11048,7 +11060,7 @@
           </w:r>
         </w:sdtContent>
       </w:sdt>
-      <w:bookmarkEnd w:id="61"/>
+      <w:bookmarkEnd w:id="62"/>
     </w:p>
     <w:p>
       <w:r>
@@ -11114,7 +11126,7 @@
         <w:pStyle w:val="Beschriftung"/>
         <w:jc w:val="center"/>
       </w:pPr>
-      <w:bookmarkStart w:id="62" w:name="_Toc386483612"/>
+      <w:bookmarkStart w:id="63" w:name="_Toc386534539"/>
       <w:r>
         <w:t xml:space="preserve">Abb. </w:t>
       </w:r>
@@ -11158,7 +11170,7 @@
           </w:r>
         </w:sdtContent>
       </w:sdt>
-      <w:bookmarkEnd w:id="62"/>
+      <w:bookmarkEnd w:id="63"/>
     </w:p>
     <w:p>
       <w:r>
@@ -11267,13 +11279,13 @@
       <w:pPr>
         <w:pStyle w:val="berschrift1"/>
       </w:pPr>
-      <w:bookmarkStart w:id="63" w:name="_Toc386483645"/>
-      <w:commentRangeStart w:id="64"/>
+      <w:bookmarkStart w:id="64" w:name="_Toc386534569"/>
+      <w:commentRangeStart w:id="65"/>
       <w:r>
         <w:lastRenderedPageBreak/>
         <w:t>Konzeption/Planung</w:t>
       </w:r>
-      <w:commentRangeEnd w:id="64"/>
+      <w:commentRangeEnd w:id="65"/>
       <w:r>
         <w:rPr>
           <w:rStyle w:val="Kommentarzeichen"/>
@@ -11282,9 +11294,9 @@
           <w:bCs w:val="0"/>
           <w:color w:val="auto"/>
         </w:rPr>
-        <w:commentReference w:id="64"/>
-      </w:r>
-      <w:bookmarkEnd w:id="63"/>
+        <w:commentReference w:id="65"/>
+      </w:r>
+      <w:bookmarkEnd w:id="64"/>
     </w:p>
     <w:p>
       <w:r>
@@ -11315,7 +11327,7 @@
       <w:r>
         <w:t xml:space="preserve">nige Bewegungen einprogrammiert, </w:t>
       </w:r>
-      <w:ins w:id="65" w:author="Dennis" w:date="2014-03-16T14:10:00Z">
+      <w:ins w:id="66" w:author="Dennis" w:date="2014-03-16T14:10:00Z">
         <w:r>
           <w:t xml:space="preserve">wobei es sich </w:t>
         </w:r>
@@ -11323,12 +11335,12 @@
       <w:r>
         <w:t xml:space="preserve">zu Beginn </w:t>
       </w:r>
-      <w:del w:id="66" w:author="Dennis" w:date="2014-03-16T14:10:00Z">
+      <w:del w:id="67" w:author="Dennis" w:date="2014-03-16T14:10:00Z">
         <w:r>
           <w:delText>werden dies</w:delText>
         </w:r>
       </w:del>
-      <w:ins w:id="67" w:author="Dennis" w:date="2014-03-16T14:10:00Z">
+      <w:ins w:id="68" w:author="Dennis" w:date="2014-03-16T14:10:00Z">
         <w:r>
           <w:t>um</w:t>
         </w:r>
@@ -11336,12 +11348,12 @@
       <w:r>
         <w:t xml:space="preserve"> einfache Bewegungen </w:t>
       </w:r>
-      <w:del w:id="68" w:author="Dennis" w:date="2014-03-16T14:10:00Z">
+      <w:del w:id="69" w:author="Dennis" w:date="2014-03-16T14:10:00Z">
         <w:r>
           <w:delText>sein</w:delText>
         </w:r>
       </w:del>
-      <w:ins w:id="69" w:author="Dennis" w:date="2014-03-16T14:10:00Z">
+      <w:ins w:id="70" w:author="Dennis" w:date="2014-03-16T14:10:00Z">
         <w:r>
           <w:t>handelt</w:t>
         </w:r>
@@ -11352,7 +11364,7 @@
       <w:r>
         <w:t xml:space="preserve"> </w:t>
       </w:r>
-      <w:del w:id="70" w:author="Dennis" w:date="2014-03-16T14:11:00Z">
+      <w:del w:id="71" w:author="Dennis" w:date="2014-03-16T14:11:00Z">
         <w:r>
           <w:delText>Es</w:delText>
         </w:r>
@@ -11360,7 +11372,7 @@
           <w:delText xml:space="preserve"> </w:delText>
         </w:r>
       </w:del>
-      <w:ins w:id="71" w:author="Dennis" w:date="2014-03-16T14:11:00Z">
+      <w:ins w:id="72" w:author="Dennis" w:date="2014-03-16T14:11:00Z">
         <w:r>
           <w:t xml:space="preserve">Außerdem </w:t>
         </w:r>
@@ -11368,7 +11380,7 @@
       <w:r>
         <w:t xml:space="preserve">sollen </w:t>
       </w:r>
-      <w:del w:id="72" w:author="Dennis" w:date="2014-03-16T14:11:00Z">
+      <w:del w:id="73" w:author="Dennis" w:date="2014-03-16T14:11:00Z">
         <w:r>
           <w:delText xml:space="preserve">auch </w:delText>
         </w:r>
@@ -11376,17 +11388,17 @@
       <w:r>
         <w:t xml:space="preserve">die entsprechenden Winkel </w:t>
       </w:r>
-      <w:ins w:id="73" w:author="Dennis" w:date="2014-03-16T14:11:00Z">
+      <w:ins w:id="74" w:author="Dennis" w:date="2014-03-16T14:11:00Z">
         <w:r>
           <w:t xml:space="preserve">der durchgeführten Bewegung </w:t>
         </w:r>
       </w:ins>
-      <w:del w:id="74" w:author="Dennis" w:date="2014-03-16T14:11:00Z">
+      <w:del w:id="75" w:author="Dennis" w:date="2014-03-16T14:11:00Z">
         <w:r>
           <w:delText xml:space="preserve">berechnet </w:delText>
         </w:r>
       </w:del>
-      <w:ins w:id="75" w:author="Dennis" w:date="2014-03-16T14:11:00Z">
+      <w:ins w:id="76" w:author="Dennis" w:date="2014-03-16T14:11:00Z">
         <w:r>
           <w:t xml:space="preserve">ausgelesen </w:t>
         </w:r>
@@ -11394,17 +11406,17 @@
       <w:r>
         <w:t>und an eine Klasse übermittelt werden</w:t>
       </w:r>
-      <w:del w:id="76" w:author="Dennis" w:date="2014-03-16T14:12:00Z">
+      <w:del w:id="77" w:author="Dennis" w:date="2014-03-16T14:12:00Z">
         <w:r>
           <w:delText xml:space="preserve">, </w:delText>
         </w:r>
       </w:del>
-      <w:ins w:id="77" w:author="Dennis" w:date="2014-03-16T14:12:00Z">
+      <w:ins w:id="78" w:author="Dennis" w:date="2014-03-16T14:12:00Z">
         <w:r>
           <w:t xml:space="preserve">. </w:t>
         </w:r>
       </w:ins>
-      <w:del w:id="78" w:author="Dennis" w:date="2014-03-16T14:12:00Z">
+      <w:del w:id="79" w:author="Dennis" w:date="2014-03-16T14:12:00Z">
         <w:r>
           <w:delText>die diese mit den Winkeln, die die Kinect sendet, vergleicht</w:delText>
         </w:r>
@@ -11412,7 +11424,7 @@
           <w:delText>.</w:delText>
         </w:r>
       </w:del>
-      <w:ins w:id="79" w:author="Dennis" w:date="2014-03-16T14:12:00Z">
+      <w:ins w:id="80" w:author="Dennis" w:date="2014-03-16T14:12:00Z">
         <w:r>
           <w:t xml:space="preserve">Diese Klasse ist dann auch dafür zuständig, dass die Winkel der </w:t>
         </w:r>
@@ -11466,7 +11478,7 @@
       </w:r>
     </w:p>
     <w:p>
-      <w:del w:id="80" w:author="Dennis" w:date="2014-03-16T14:19:00Z">
+      <w:del w:id="81" w:author="Dennis" w:date="2014-03-16T14:19:00Z">
         <w:r>
           <w:delText xml:space="preserve">Dabei </w:delText>
         </w:r>
@@ -11474,7 +11486,7 @@
           <w:delText>sollen</w:delText>
         </w:r>
       </w:del>
-      <w:ins w:id="81" w:author="Dennis" w:date="2014-03-16T14:19:00Z">
+      <w:ins w:id="82" w:author="Dennis" w:date="2014-03-16T14:19:00Z">
         <w:r>
           <w:t>Zunächst werden lediglich</w:t>
         </w:r>
@@ -11485,7 +11497,7 @@
       <w:r>
         <w:t xml:space="preserve">e Winkel </w:t>
       </w:r>
-      <w:del w:id="82" w:author="Dennis" w:date="2014-03-16T14:19:00Z">
+      <w:del w:id="83" w:author="Dennis" w:date="2014-03-16T14:19:00Z">
         <w:r>
           <w:delText xml:space="preserve">erstmal nur </w:delText>
         </w:r>
@@ -11493,7 +11505,7 @@
           <w:delText>zu Beginn</w:delText>
         </w:r>
       </w:del>
-      <w:ins w:id="83" w:author="Dennis" w:date="2014-03-16T14:19:00Z">
+      <w:ins w:id="84" w:author="Dennis" w:date="2014-03-16T14:19:00Z">
         <w:r>
           <w:t>des Starts</w:t>
         </w:r>
@@ -11501,7 +11513,7 @@
       <w:r>
         <w:t xml:space="preserve"> und Ende</w:t>
       </w:r>
-      <w:ins w:id="84" w:author="Dennis" w:date="2014-03-16T14:20:00Z">
+      <w:ins w:id="85" w:author="Dennis" w:date="2014-03-16T14:20:00Z">
         <w:r>
           <w:t>s</w:t>
         </w:r>
@@ -11509,7 +11521,7 @@
       <w:r>
         <w:t xml:space="preserve"> der </w:t>
       </w:r>
-      <w:ins w:id="85" w:author="Dennis" w:date="2014-03-16T14:20:00Z">
+      <w:ins w:id="86" w:author="Dennis" w:date="2014-03-16T14:20:00Z">
         <w:r>
           <w:t>Benutzer-</w:t>
         </w:r>
@@ -11517,7 +11529,7 @@
       <w:r>
         <w:t xml:space="preserve">Bewegung gemessen und </w:t>
       </w:r>
-      <w:ins w:id="86" w:author="Dennis" w:date="2014-03-16T14:20:00Z">
+      <w:ins w:id="87" w:author="Dennis" w:date="2014-03-16T14:20:00Z">
         <w:r>
           <w:t xml:space="preserve">mit den gespeicherten Werten des </w:t>
         </w:r>
@@ -11533,7 +11545,7 @@
       <w:r>
         <w:t>verglichen</w:t>
       </w:r>
-      <w:del w:id="87" w:author="Dennis" w:date="2014-03-16T14:21:00Z">
+      <w:del w:id="88" w:author="Dennis" w:date="2014-03-16T14:21:00Z">
         <w:r>
           <w:delText xml:space="preserve"> werden</w:delText>
         </w:r>
@@ -11541,7 +11553,7 @@
       <w:r>
         <w:t xml:space="preserve">. Sofern dieser Mechanismus funktioniert sollen die </w:t>
       </w:r>
-      <w:ins w:id="88" w:author="Dennis" w:date="2014-03-16T14:22:00Z">
+      <w:ins w:id="89" w:author="Dennis" w:date="2014-03-16T14:22:00Z">
         <w:r>
           <w:t xml:space="preserve">Winkel der </w:t>
         </w:r>
@@ -11549,17 +11561,17 @@
       <w:r>
         <w:t xml:space="preserve">Bewegungen </w:t>
       </w:r>
-      <w:del w:id="89" w:author="Dennis" w:date="2014-03-16T14:19:00Z">
+      <w:del w:id="90" w:author="Dennis" w:date="2014-03-16T14:19:00Z">
         <w:r>
           <w:delText xml:space="preserve">komplizierter und umfangreicher werden und auch </w:delText>
         </w:r>
       </w:del>
-      <w:del w:id="90" w:author="Dennis" w:date="2014-03-16T14:22:00Z">
+      <w:del w:id="91" w:author="Dennis" w:date="2014-03-16T14:22:00Z">
         <w:r>
           <w:delText>mit verschiedenen</w:delText>
         </w:r>
       </w:del>
-      <w:ins w:id="91" w:author="Dennis" w:date="2014-03-16T14:22:00Z">
+      <w:ins w:id="92" w:author="Dennis" w:date="2014-03-16T14:22:00Z">
         <w:r>
           <w:t>an weiteren</w:t>
         </w:r>
@@ -11584,12 +11596,12 @@
       <w:r>
         <w:t xml:space="preserve">Um die Applikation auf ihre Funktionsfähigkeit zu testen, wird jede der Bewegungen zehn mal hintereinander durchgeführt und die Rate ermitteln, wie viele Bewegungen </w:t>
       </w:r>
-      <w:del w:id="92" w:author="Dennis" w:date="2014-03-16T15:31:00Z">
+      <w:del w:id="93" w:author="Dennis" w:date="2014-03-16T15:31:00Z">
         <w:r>
           <w:delText xml:space="preserve">als wie gut </w:delText>
         </w:r>
       </w:del>
-      <w:ins w:id="93" w:author="Dennis" w:date="2014-03-16T15:31:00Z">
+      <w:ins w:id="94" w:author="Dennis" w:date="2014-03-16T15:31:00Z">
         <w:r>
           <w:t>an</w:t>
         </w:r>
@@ -11620,12 +11632,12 @@
       <w:pPr>
         <w:pStyle w:val="berschrift1"/>
       </w:pPr>
-      <w:bookmarkStart w:id="94" w:name="_Toc386483646"/>
+      <w:bookmarkStart w:id="95" w:name="_Toc386534570"/>
       <w:r>
         <w:lastRenderedPageBreak/>
         <w:t>Umsetzung</w:t>
       </w:r>
-      <w:bookmarkEnd w:id="94"/>
+      <w:bookmarkEnd w:id="95"/>
     </w:p>
     <w:p>
       <w:r>
@@ -11644,7 +11656,7 @@
       <w:pPr>
         <w:pStyle w:val="berschrift2"/>
       </w:pPr>
-      <w:bookmarkStart w:id="95" w:name="_Toc386483647"/>
+      <w:bookmarkStart w:id="96" w:name="_Toc386534571"/>
       <w:r>
         <w:t>Programm</w:t>
       </w:r>
@@ -11657,7 +11669,7 @@
       <w:r>
         <w:t xml:space="preserve"> - Dennis</w:t>
       </w:r>
-      <w:bookmarkEnd w:id="95"/>
+      <w:bookmarkEnd w:id="96"/>
     </w:p>
     <w:p>
       <w:r>
@@ -11727,16 +11739,16 @@
       <w:r>
         <w:t>verwendeten</w:t>
       </w:r>
-      <w:commentRangeStart w:id="96"/>
+      <w:commentRangeStart w:id="97"/>
       <w:r>
         <w:t xml:space="preserve"> Variablen und Methoden</w:t>
       </w:r>
-      <w:commentRangeEnd w:id="96"/>
+      <w:commentRangeEnd w:id="97"/>
       <w:r>
         <w:rPr>
           <w:rStyle w:val="Kommentarzeichen"/>
         </w:rPr>
-        <w:commentReference w:id="96"/>
+        <w:commentReference w:id="97"/>
       </w:r>
       <w:r>
         <w:t xml:space="preserve"> sichtbar sind.</w:t>
@@ -11807,8 +11819,8 @@
         <w:pStyle w:val="Beschriftung"/>
         <w:jc w:val="center"/>
       </w:pPr>
-      <w:bookmarkStart w:id="97" w:name="_Ref386027265"/>
-      <w:bookmarkStart w:id="98" w:name="_Toc386483613"/>
+      <w:bookmarkStart w:id="98" w:name="_Ref386027265"/>
+      <w:bookmarkStart w:id="99" w:name="_Toc386534540"/>
       <w:r>
         <w:t xml:space="preserve">Abb. </w:t>
       </w:r>
@@ -11820,7 +11832,7 @@
           <w:t>14</w:t>
         </w:r>
       </w:fldSimple>
-      <w:bookmarkEnd w:id="97"/>
+      <w:bookmarkEnd w:id="98"/>
       <w:r>
         <w:t xml:space="preserve">: Code </w:t>
       </w:r>
@@ -11828,7 +11840,7 @@
       <w:r>
         <w:t>Map</w:t>
       </w:r>
-      <w:bookmarkEnd w:id="98"/>
+      <w:bookmarkEnd w:id="99"/>
       <w:proofErr w:type="spellEnd"/>
     </w:p>
     <w:p/>
@@ -12741,11 +12753,11 @@
       <w:pPr>
         <w:pStyle w:val="berschrift3"/>
       </w:pPr>
-      <w:bookmarkStart w:id="99" w:name="_Toc386483648"/>
+      <w:bookmarkStart w:id="100" w:name="_Toc386534572"/>
       <w:r>
         <w:t>Programmablaufplan einer Bewegungsnachahmung</w:t>
       </w:r>
-      <w:bookmarkEnd w:id="99"/>
+      <w:bookmarkEnd w:id="100"/>
     </w:p>
     <w:p>
       <w:r>
@@ -12852,8 +12864,8 @@
         <w:pStyle w:val="Beschriftung"/>
         <w:jc w:val="center"/>
       </w:pPr>
-      <w:bookmarkStart w:id="100" w:name="_Ref386037800"/>
-      <w:bookmarkStart w:id="101" w:name="_Toc386483614"/>
+      <w:bookmarkStart w:id="101" w:name="_Ref386037800"/>
+      <w:bookmarkStart w:id="102" w:name="_Toc386534541"/>
       <w:r>
         <w:t xml:space="preserve">Abb. </w:t>
       </w:r>
@@ -12865,7 +12877,7 @@
           <w:t>15</w:t>
         </w:r>
       </w:fldSimple>
-      <w:bookmarkEnd w:id="100"/>
+      <w:bookmarkEnd w:id="101"/>
       <w:r>
         <w:t>: Pro</w:t>
       </w:r>
@@ -12875,7 +12887,7 @@
       <w:r>
         <w:t>rammablaufplan – erster Teil</w:t>
       </w:r>
-      <w:bookmarkEnd w:id="101"/>
+      <w:bookmarkEnd w:id="102"/>
     </w:p>
     <w:p/>
     <w:p>
@@ -12914,7 +12926,7 @@
       </w:r>
     </w:p>
     <w:p>
-      <w:commentRangeStart w:id="102"/>
+      <w:commentRangeStart w:id="103"/>
       <w:r>
         <w:lastRenderedPageBreak/>
         <w:t>Danach werden zwei Threads (</w:t>
@@ -12938,12 +12950,12 @@
       <w:r>
         <w:t>gestartet.</w:t>
       </w:r>
-      <w:commentRangeEnd w:id="102"/>
+      <w:commentRangeEnd w:id="103"/>
       <w:r>
         <w:rPr>
           <w:rStyle w:val="Kommentarzeichen"/>
         </w:rPr>
-        <w:commentReference w:id="102"/>
+        <w:commentReference w:id="103"/>
       </w:r>
     </w:p>
     <w:p>
@@ -13107,8 +13119,8 @@
         <w:pStyle w:val="Beschriftung"/>
         <w:jc w:val="center"/>
       </w:pPr>
-      <w:bookmarkStart w:id="103" w:name="_Ref386037747"/>
-      <w:bookmarkStart w:id="104" w:name="_Toc386483615"/>
+      <w:bookmarkStart w:id="104" w:name="_Ref386037747"/>
+      <w:bookmarkStart w:id="105" w:name="_Toc386534542"/>
       <w:r>
         <w:t xml:space="preserve">Abb. </w:t>
       </w:r>
@@ -13120,11 +13132,11 @@
           <w:t>16</w:t>
         </w:r>
       </w:fldSimple>
-      <w:bookmarkEnd w:id="103"/>
+      <w:bookmarkEnd w:id="104"/>
       <w:r>
         <w:t>: Programmablaufplan – zweiter Teil</w:t>
       </w:r>
-      <w:bookmarkEnd w:id="104"/>
+      <w:bookmarkEnd w:id="105"/>
     </w:p>
     <w:p/>
     <w:p>
@@ -13336,26 +13348,26 @@
       <w:pPr>
         <w:pStyle w:val="berschrift3"/>
       </w:pPr>
-      <w:bookmarkStart w:id="105" w:name="_Toc386483649"/>
+      <w:bookmarkStart w:id="106" w:name="_Toc386534573"/>
       <w:r>
         <w:t>Warum Threads?</w:t>
       </w:r>
-      <w:bookmarkEnd w:id="105"/>
+      <w:bookmarkEnd w:id="106"/>
     </w:p>
     <w:p>
       <w:r>
         <w:t xml:space="preserve">Im Programmcode werden, wie bei den beiden den Abbildungen </w:t>
       </w:r>
-      <w:commentRangeStart w:id="106"/>
+      <w:commentRangeStart w:id="107"/>
       <w:r>
         <w:t xml:space="preserve">XXX und XXX </w:t>
       </w:r>
-      <w:commentRangeEnd w:id="106"/>
+      <w:commentRangeEnd w:id="107"/>
       <w:r>
         <w:rPr>
           <w:rStyle w:val="Kommentarzeichen"/>
         </w:rPr>
-        <w:commentReference w:id="106"/>
+        <w:commentReference w:id="107"/>
       </w:r>
       <w:r>
         <w:t xml:space="preserve">zu sehen, an zwei verschiedenen Stellen Threads verwendet. </w:t>
@@ -13367,7 +13379,7 @@
           <w:rStyle w:val="sentence"/>
         </w:rPr>
       </w:pPr>
-      <w:commentRangeStart w:id="107"/>
+      <w:commentRangeStart w:id="108"/>
       <w:r>
         <w:t xml:space="preserve">Threads werden im Allgemeinen benötigt um </w:t>
       </w:r>
@@ -13383,12 +13395,12 @@
         </w:rPr>
         <w:t xml:space="preserve"> </w:t>
       </w:r>
-      <w:commentRangeEnd w:id="107"/>
+      <w:commentRangeEnd w:id="108"/>
       <w:r>
         <w:rPr>
           <w:rStyle w:val="Kommentarzeichen"/>
         </w:rPr>
-        <w:commentReference w:id="107"/>
+        <w:commentReference w:id="108"/>
       </w:r>
     </w:p>
     <w:p>
@@ -13433,15 +13445,7 @@
       </w:r>
       <w:proofErr w:type="spellEnd"/>
       <w:r>
-        <w:t xml:space="preserve"> wird ein </w:t>
-      </w:r>
-      <w:proofErr w:type="spellStart"/>
-      <w:r>
-        <w:t>Timer</w:t>
-      </w:r>
-      <w:proofErr w:type="spellEnd"/>
-      <w:r>
-        <w:t xml:space="preserve"> heruntergezählt und sekündlich die GUI angepasst. Während diesem Zeitraum soll gleichzeitig die Kinect die Bewegungen des Spielers aufnehmen, die aktuellen Winkel speichern und diese mit den gespeicherten Roboterwinkeln vergleichen</w:t>
+        <w:t xml:space="preserve"> wird ein Timer heruntergezählt und sekündlich die GUI angepasst. Während diesem Zeitraum soll gleichzeitig die Kinect die Bewegungen des Spielers aufnehmen, die aktuellen Winkel speichern und diese mit den gespeicherten Roboterwinkeln vergleichen</w:t>
       </w:r>
       <w:r>
         <w:t xml:space="preserve"> (siehe </w:t>
@@ -14472,8 +14476,8 @@
         <w:pStyle w:val="Beschriftung"/>
         <w:jc w:val="center"/>
       </w:pPr>
-      <w:bookmarkStart w:id="108" w:name="_Ref386037765"/>
-      <w:bookmarkStart w:id="109" w:name="_Toc386483617"/>
+      <w:bookmarkStart w:id="109" w:name="_Ref386037765"/>
+      <w:bookmarkStart w:id="110" w:name="_Toc386483617"/>
       <w:r>
         <w:t xml:space="preserve">Code </w:t>
       </w:r>
@@ -14485,11 +14489,11 @@
           <w:t>1</w:t>
         </w:r>
       </w:fldSimple>
-      <w:bookmarkEnd w:id="108"/>
+      <w:bookmarkEnd w:id="109"/>
       <w:r>
         <w:t>: Thread</w:t>
       </w:r>
-      <w:bookmarkEnd w:id="109"/>
+      <w:bookmarkEnd w:id="110"/>
     </w:p>
     <w:p/>
     <w:p>
@@ -14526,7 +14530,7 @@
       <w:r>
         <w:t xml:space="preserve">wird ein Threadarray mit einer Größe von 2 erzeugt. </w:t>
       </w:r>
-      <w:commentRangeStart w:id="110"/>
+      <w:commentRangeStart w:id="111"/>
       <w:r>
         <w:t xml:space="preserve">In Zeile 2 wird dem nullten Element des </w:t>
       </w:r>
@@ -14544,12 +14548,12 @@
       <w:r>
         <w:t>“ zugewiesen.</w:t>
       </w:r>
-      <w:commentRangeEnd w:id="110"/>
+      <w:commentRangeEnd w:id="111"/>
       <w:r>
         <w:rPr>
           <w:rStyle w:val="Kommentarzeichen"/>
         </w:rPr>
-        <w:commentReference w:id="110"/>
+        <w:commentReference w:id="111"/>
       </w:r>
       <w:r>
         <w:t xml:space="preserve"> </w:t>
@@ -15531,7 +15535,7 @@
         <w:pStyle w:val="Beschriftung"/>
         <w:jc w:val="center"/>
       </w:pPr>
-      <w:bookmarkStart w:id="111" w:name="_Toc386483618"/>
+      <w:bookmarkStart w:id="112" w:name="_Toc386483618"/>
       <w:r>
         <w:t xml:space="preserve">Code </w:t>
       </w:r>
@@ -15546,7 +15550,7 @@
       <w:r>
         <w:t>: Thread 2</w:t>
       </w:r>
-      <w:bookmarkEnd w:id="111"/>
+      <w:bookmarkEnd w:id="112"/>
     </w:p>
     <w:p/>
     <w:p>
@@ -15608,7 +15612,7 @@
       <w:pPr>
         <w:pStyle w:val="berschrift2"/>
       </w:pPr>
-      <w:bookmarkStart w:id="112" w:name="_Toc386483650"/>
+      <w:bookmarkStart w:id="113" w:name="_Toc386534574"/>
       <w:proofErr w:type="spellStart"/>
       <w:r>
         <w:t>Nao</w:t>
@@ -15617,7 +15621,7 @@
       <w:r>
         <w:t xml:space="preserve"> – Dennis</w:t>
       </w:r>
-      <w:bookmarkEnd w:id="112"/>
+      <w:bookmarkEnd w:id="113"/>
     </w:p>
     <w:p/>
     <w:p/>
@@ -15625,29 +15629,29 @@
       <w:pPr>
         <w:pStyle w:val="berschrift3"/>
       </w:pPr>
-      <w:bookmarkStart w:id="113" w:name="_Toc386483651"/>
+      <w:bookmarkStart w:id="114" w:name="_Toc386534575"/>
       <w:r>
         <w:t>Zufällige</w:t>
       </w:r>
       <w:r>
         <w:t xml:space="preserve"> Bewegung ausführen</w:t>
       </w:r>
-      <w:bookmarkEnd w:id="113"/>
+      <w:bookmarkEnd w:id="114"/>
     </w:p>
     <w:p>
       <w:r>
         <w:t xml:space="preserve">Insgesamt gibt es </w:t>
       </w:r>
-      <w:commentRangeStart w:id="114"/>
+      <w:commentRangeStart w:id="115"/>
       <w:r>
         <w:t xml:space="preserve">XXX </w:t>
       </w:r>
-      <w:commentRangeEnd w:id="114"/>
+      <w:commentRangeEnd w:id="115"/>
       <w:r>
         <w:rPr>
           <w:rStyle w:val="Kommentarzeichen"/>
         </w:rPr>
-        <w:commentReference w:id="114"/>
+        <w:commentReference w:id="115"/>
       </w:r>
       <w:r>
         <w:t xml:space="preserve">vorgegebene Bewegungen für </w:t>
@@ -18013,11 +18017,11 @@
       <w:pPr>
         <w:pStyle w:val="berschrift3"/>
       </w:pPr>
-      <w:bookmarkStart w:id="115" w:name="_Toc386483652"/>
+      <w:bookmarkStart w:id="116" w:name="_Toc386534576"/>
       <w:r>
         <w:t>Bewegung wiederholen</w:t>
       </w:r>
-      <w:bookmarkEnd w:id="115"/>
+      <w:bookmarkEnd w:id="116"/>
     </w:p>
     <w:p>
       <w:r>
@@ -18042,16 +18046,16 @@
       <w:r>
         <w:t xml:space="preserve">Dieser Fall ist ähnlich zu dem Fall aus </w:t>
       </w:r>
-      <w:commentRangeStart w:id="116"/>
+      <w:commentRangeStart w:id="117"/>
       <w:r>
         <w:t>Kapitel 4.2.1</w:t>
       </w:r>
-      <w:commentRangeEnd w:id="116"/>
+      <w:commentRangeEnd w:id="117"/>
       <w:r>
         <w:rPr>
           <w:rStyle w:val="Kommentarzeichen"/>
         </w:rPr>
-        <w:commentReference w:id="116"/>
+        <w:commentReference w:id="117"/>
       </w:r>
       <w:r>
         <w:t xml:space="preserve">, bei dem eine zufällige Bewegung ausgeführt wurde. Da sich die </w:t>
@@ -18070,16 +18074,16 @@
       <w:r>
         <w:t xml:space="preserve">“ ausgeführt werden (vergleiche </w:t>
       </w:r>
-      <w:commentRangeStart w:id="117"/>
+      <w:commentRangeStart w:id="118"/>
       <w:r>
         <w:t>Abbildung XXX</w:t>
       </w:r>
-      <w:commentRangeEnd w:id="117"/>
+      <w:commentRangeEnd w:id="118"/>
       <w:r>
         <w:rPr>
           <w:rStyle w:val="Kommentarzeichen"/>
         </w:rPr>
-        <w:commentReference w:id="117"/>
+        <w:commentReference w:id="118"/>
       </w:r>
       <w:r>
         <w:t xml:space="preserve">). Die Bewegungsnummer ist noch identische und deshalb wird nochmals die identische Bewegung von </w:t>
@@ -18098,7 +18102,7 @@
       <w:pPr>
         <w:pStyle w:val="berschrift3"/>
       </w:pPr>
-      <w:bookmarkStart w:id="118" w:name="_Toc386483653"/>
+      <w:bookmarkStart w:id="119" w:name="_Toc386534577"/>
       <w:r>
         <w:t xml:space="preserve">Speicherung Winkel vom </w:t>
       </w:r>
@@ -18106,7 +18110,7 @@
       <w:r>
         <w:t>Nao</w:t>
       </w:r>
-      <w:bookmarkEnd w:id="118"/>
+      <w:bookmarkEnd w:id="119"/>
       <w:proofErr w:type="spellEnd"/>
     </w:p>
     <w:p/>
@@ -18114,12 +18118,12 @@
       <w:pPr>
         <w:pStyle w:val="berschrift2"/>
       </w:pPr>
-      <w:bookmarkStart w:id="119" w:name="_Toc386483654"/>
-      <w:commentRangeStart w:id="120"/>
+      <w:bookmarkStart w:id="120" w:name="_Toc386534578"/>
+      <w:commentRangeStart w:id="121"/>
       <w:r>
         <w:t>Kinect</w:t>
       </w:r>
-      <w:commentRangeEnd w:id="120"/>
+      <w:commentRangeEnd w:id="121"/>
       <w:r>
         <w:rPr>
           <w:rStyle w:val="Kommentarzeichen"/>
@@ -18128,20 +18132,20 @@
           <w:bCs w:val="0"/>
           <w:color w:val="auto"/>
         </w:rPr>
-        <w:commentReference w:id="120"/>
-      </w:r>
-      <w:bookmarkEnd w:id="119"/>
+        <w:commentReference w:id="121"/>
+      </w:r>
+      <w:bookmarkEnd w:id="120"/>
     </w:p>
     <w:p/>
     <w:p>
       <w:pPr>
         <w:pStyle w:val="berschrift3"/>
       </w:pPr>
-      <w:bookmarkStart w:id="121" w:name="_Toc386483655"/>
+      <w:bookmarkStart w:id="122" w:name="_Toc386534579"/>
       <w:r>
         <w:t>Berechnung Winkel Kinect</w:t>
       </w:r>
-      <w:bookmarkEnd w:id="121"/>
+      <w:bookmarkEnd w:id="122"/>
     </w:p>
     <w:p>
       <w:r>
@@ -18193,6 +18197,7 @@
       <w:r>
         <w:rPr>
           <w:noProof/>
+          <w:lang w:eastAsia="de-DE"/>
         </w:rPr>
         <mc:AlternateContent>
           <mc:Choice Requires="wps">
@@ -18242,8 +18247,8 @@
                                 <w:szCs w:val="24"/>
                               </w:rPr>
                             </w:pPr>
-                            <w:bookmarkStart w:id="122" w:name="_Ref386482817"/>
-                            <w:bookmarkStart w:id="123" w:name="_Toc386483619"/>
+                            <w:bookmarkStart w:id="123" w:name="_Ref386482817"/>
+                            <w:bookmarkStart w:id="124" w:name="_Toc386483619"/>
                             <w:r>
                               <w:t xml:space="preserve">Code </w:t>
                             </w:r>
@@ -18255,11 +18260,11 @@
                                 <w:t>3</w:t>
                               </w:r>
                             </w:fldSimple>
-                            <w:bookmarkEnd w:id="122"/>
+                            <w:bookmarkEnd w:id="123"/>
                             <w:r>
                               <w:t>: Berechnung von zusammenhängenden Knochen</w:t>
                             </w:r>
-                            <w:bookmarkEnd w:id="123"/>
+                            <w:bookmarkEnd w:id="124"/>
                           </w:p>
                         </w:txbxContent>
                       </wps:txbx>
@@ -18290,8 +18295,8 @@
                           <w:szCs w:val="24"/>
                         </w:rPr>
                       </w:pPr>
-                      <w:bookmarkStart w:id="124" w:name="_Ref386482817"/>
-                      <w:bookmarkStart w:id="125" w:name="_Toc386483619"/>
+                      <w:bookmarkStart w:id="125" w:name="_Ref386482817"/>
+                      <w:bookmarkStart w:id="126" w:name="_Toc386483619"/>
                       <w:r>
                         <w:t xml:space="preserve">Code </w:t>
                       </w:r>
@@ -18303,11 +18308,11 @@
                           <w:t>3</w:t>
                         </w:r>
                       </w:fldSimple>
-                      <w:bookmarkEnd w:id="124"/>
+                      <w:bookmarkEnd w:id="125"/>
                       <w:r>
                         <w:t>: Berechnung von zusammenhängenden Knochen</w:t>
                       </w:r>
-                      <w:bookmarkEnd w:id="125"/>
+                      <w:bookmarkEnd w:id="126"/>
                     </w:p>
                   </w:txbxContent>
                 </v:textbox>
@@ -18319,6 +18324,7 @@
       <w:r>
         <w:rPr>
           <w:noProof/>
+          <w:lang w:eastAsia="de-DE"/>
         </w:rPr>
         <mc:AlternateContent>
           <mc:Choice Requires="wps">
@@ -19778,7 +19784,7 @@
       <w:pPr>
         <w:pStyle w:val="berschrift3"/>
       </w:pPr>
-      <w:bookmarkStart w:id="126" w:name="_Toc386483656"/>
+      <w:bookmarkStart w:id="127" w:name="_Toc386534580"/>
       <w:r>
         <w:lastRenderedPageBreak/>
         <w:t xml:space="preserve">Vergleich Winkel Kinect &lt;-&gt; </w:t>
@@ -19787,7 +19793,7 @@
       <w:r>
         <w:t>Nao</w:t>
       </w:r>
-      <w:bookmarkEnd w:id="126"/>
+      <w:bookmarkEnd w:id="127"/>
       <w:proofErr w:type="spellEnd"/>
     </w:p>
     <w:p>
@@ -19874,11 +19880,11 @@
       <w:pPr>
         <w:pStyle w:val="berschrift3"/>
       </w:pPr>
-      <w:bookmarkStart w:id="127" w:name="_Toc386483657"/>
+      <w:bookmarkStart w:id="128" w:name="_Toc386534581"/>
       <w:r>
         <w:t>Schwierigkeitsgrade</w:t>
       </w:r>
-      <w:bookmarkEnd w:id="127"/>
+      <w:bookmarkEnd w:id="128"/>
     </w:p>
     <w:p>
       <w:r>
@@ -19944,29 +19950,13 @@
       <w:pPr>
         <w:pStyle w:val="berschrift3"/>
       </w:pPr>
-      <w:bookmarkStart w:id="128" w:name="_Toc386483658"/>
-      <w:proofErr w:type="spellStart"/>
+      <w:bookmarkStart w:id="129" w:name="_Toc386534582"/>
+      <w:commentRangeStart w:id="130"/>
       <w:r>
         <w:t>Timer</w:t>
       </w:r>
-      <w:bookmarkEnd w:id="128"/>
-      <w:proofErr w:type="spellEnd"/>
-    </w:p>
-    <w:p/>
-    <w:p/>
-    <w:p>
-      <w:pPr>
-        <w:pStyle w:val="berschrift2"/>
-      </w:pPr>
-      <w:bookmarkStart w:id="129" w:name="_Ref386037541"/>
-      <w:bookmarkStart w:id="130" w:name="_Ref386037618"/>
-      <w:bookmarkStart w:id="131" w:name="_Toc386483659"/>
-      <w:commentRangeStart w:id="132"/>
-      <w:r>
-        <w:t>GUI</w:t>
-      </w:r>
       <w:bookmarkEnd w:id="129"/>
-      <w:commentRangeEnd w:id="132"/>
+      <w:commentRangeEnd w:id="130"/>
       <w:r>
         <w:rPr>
           <w:rStyle w:val="Kommentarzeichen"/>
@@ -19975,10 +19965,36 @@
           <w:bCs w:val="0"/>
           <w:color w:val="auto"/>
         </w:rPr>
-        <w:commentReference w:id="132"/>
-      </w:r>
-      <w:bookmarkEnd w:id="130"/>
+        <w:commentReference w:id="130"/>
+      </w:r>
+    </w:p>
+    <w:p/>
+    <w:p/>
+    <w:p>
+      <w:pPr>
+        <w:pStyle w:val="berschrift2"/>
+      </w:pPr>
+      <w:bookmarkStart w:id="131" w:name="_Ref386037541"/>
+      <w:bookmarkStart w:id="132" w:name="_Ref386037618"/>
+      <w:bookmarkStart w:id="133" w:name="_Toc386534583"/>
+      <w:commentRangeStart w:id="134"/>
+      <w:r>
+        <w:t>GUI</w:t>
+      </w:r>
       <w:bookmarkEnd w:id="131"/>
+      <w:commentRangeEnd w:id="134"/>
+      <w:r>
+        <w:rPr>
+          <w:rStyle w:val="Kommentarzeichen"/>
+          <w:rFonts w:eastAsia="Times New Roman"/>
+          <w:b w:val="0"/>
+          <w:bCs w:val="0"/>
+          <w:color w:val="auto"/>
+        </w:rPr>
+        <w:commentReference w:id="134"/>
+      </w:r>
+      <w:bookmarkEnd w:id="132"/>
+      <w:bookmarkEnd w:id="133"/>
     </w:p>
     <w:p>
       <w:r>
@@ -20156,8 +20172,8 @@
         <w:pStyle w:val="Beschriftung"/>
         <w:jc w:val="center"/>
       </w:pPr>
-      <w:bookmarkStart w:id="133" w:name="_Ref386053881"/>
-      <w:bookmarkStart w:id="134" w:name="_Toc386483616"/>
+      <w:bookmarkStart w:id="135" w:name="_Ref386053881"/>
+      <w:bookmarkStart w:id="136" w:name="_Toc386534543"/>
       <w:r>
         <w:t xml:space="preserve">Abb. </w:t>
       </w:r>
@@ -20169,11 +20185,11 @@
           <w:t>17</w:t>
         </w:r>
       </w:fldSimple>
-      <w:bookmarkEnd w:id="133"/>
+      <w:bookmarkEnd w:id="135"/>
       <w:r>
         <w:t>: GUI zum Spiel</w:t>
       </w:r>
-      <w:bookmarkEnd w:id="134"/>
+      <w:bookmarkEnd w:id="136"/>
     </w:p>
     <w:p>
       <w:r>
@@ -20206,16 +20222,16 @@
       <w:r>
         <w:t xml:space="preserve">Während der Spieler die Bewegung nachmacht, geht der Roboter in die </w:t>
       </w:r>
-      <w:commentRangeStart w:id="135"/>
+      <w:commentRangeStart w:id="137"/>
       <w:r>
         <w:t xml:space="preserve">Ausgangsposition </w:t>
       </w:r>
-      <w:commentRangeEnd w:id="135"/>
+      <w:commentRangeEnd w:id="137"/>
       <w:r>
         <w:rPr>
           <w:rStyle w:val="Kommentarzeichen"/>
         </w:rPr>
-        <w:commentReference w:id="135"/>
+        <w:commentReference w:id="137"/>
       </w:r>
       <w:r>
         <w:t xml:space="preserve">zurück und </w:t>
@@ -20240,16 +20256,19 @@
       </w:r>
       <w:proofErr w:type="spellEnd"/>
       <w:r>
-        <w:t xml:space="preserve"> gesetzt und der gleiche oder ein anderer Spieler kann versuchen, eine höhere Punktzahl zu erreichen. </w:t>
+        <w:t xml:space="preserve"> gesetzt und der glei</w:t>
+      </w:r>
+      <w:bookmarkStart w:id="138" w:name="_GoBack"/>
+      <w:bookmarkEnd w:id="138"/>
+      <w:r>
+        <w:t xml:space="preserve">che oder ein anderer Spieler kann versuchen, eine höhere Punktzahl zu erreichen. </w:t>
       </w:r>
     </w:p>
     <w:p>
       <w:pPr>
         <w:pStyle w:val="berschrift2"/>
       </w:pPr>
-      <w:bookmarkStart w:id="136" w:name="_Toc386483660"/>
-      <w:bookmarkStart w:id="137" w:name="_GoBack"/>
-      <w:bookmarkEnd w:id="137"/>
+      <w:bookmarkStart w:id="139" w:name="_Toc386534584"/>
       <w:r>
         <w:lastRenderedPageBreak/>
         <w:t>Tes</w:t>
@@ -20257,7 +20276,7 @@
       <w:r>
         <w:t>t</w:t>
       </w:r>
-      <w:bookmarkEnd w:id="136"/>
+      <w:bookmarkEnd w:id="139"/>
     </w:p>
     <w:p>
       <w:r>
@@ -20305,16 +20324,25 @@
       <w:pPr>
         <w:pStyle w:val="berschrift1"/>
       </w:pPr>
-      <w:bookmarkStart w:id="138" w:name="_Toc386483661"/>
+      <w:bookmarkStart w:id="140" w:name="_Toc386534585"/>
       <w:r>
         <w:lastRenderedPageBreak/>
         <w:t>Fazit</w:t>
       </w:r>
-      <w:bookmarkEnd w:id="138"/>
+      <w:bookmarkEnd w:id="140"/>
     </w:p>
     <w:p>
       <w:r>
         <w:t xml:space="preserve">Das folgt am Ende. </w:t>
+      </w:r>
+    </w:p>
+    <w:p/>
+    <w:p>
+      <w:r>
+        <w:rPr>
+          <w:rStyle w:val="Kommentarzeichen"/>
+        </w:rPr>
+        <w:commentReference w:id="141"/>
       </w:r>
     </w:p>
     <w:p/>
@@ -20332,8 +20360,6 @@
     <w:p/>
     <w:p/>
     <w:p/>
-    <w:p/>
-    <w:p/>
     <w:p>
       <w:pPr>
         <w:tabs>
@@ -20362,17 +20388,17 @@
       <w:pPr>
         <w:pStyle w:val="Vorspann"/>
       </w:pPr>
-      <w:bookmarkStart w:id="140" w:name="_Toc333403733"/>
-      <w:bookmarkStart w:id="141" w:name="_Toc262116062"/>
-      <w:bookmarkStart w:id="142" w:name="_Toc386483662"/>
+      <w:bookmarkStart w:id="143" w:name="_Toc333403733"/>
+      <w:bookmarkStart w:id="144" w:name="_Toc262116062"/>
+      <w:bookmarkStart w:id="145" w:name="_Toc386534586"/>
       <w:bookmarkEnd w:id="37"/>
       <w:bookmarkEnd w:id="38"/>
       <w:r>
         <w:lastRenderedPageBreak/>
         <w:t>Literaturverzeichnis</w:t>
       </w:r>
-      <w:bookmarkEnd w:id="140"/>
-      <w:bookmarkEnd w:id="142"/>
+      <w:bookmarkEnd w:id="143"/>
+      <w:bookmarkEnd w:id="145"/>
     </w:p>
     <w:p>
       <w:pPr>
@@ -20438,7 +20464,6 @@
               </w:tblGrid>
               <w:tr>
                 <w:trPr>
-                  <w:divId w:val="373427477"/>
                   <w:tblCellSpacing w:w="15" w:type="dxa"/>
                 </w:trPr>
                 <w:tc>
@@ -20486,7 +20511,6 @@
               </w:tr>
               <w:tr>
                 <w:trPr>
-                  <w:divId w:val="373427477"/>
                   <w:tblCellSpacing w:w="15" w:type="dxa"/>
                 </w:trPr>
                 <w:tc>
@@ -20541,7 +20565,6 @@
               </w:tr>
               <w:tr>
                 <w:trPr>
-                  <w:divId w:val="373427477"/>
                   <w:tblCellSpacing w:w="15" w:type="dxa"/>
                 </w:trPr>
                 <w:tc>
@@ -20596,7 +20619,6 @@
               </w:tr>
               <w:tr>
                 <w:trPr>
-                  <w:divId w:val="373427477"/>
                   <w:tblCellSpacing w:w="15" w:type="dxa"/>
                 </w:trPr>
                 <w:tc>
@@ -20651,7 +20673,6 @@
               </w:tr>
               <w:tr>
                 <w:trPr>
-                  <w:divId w:val="373427477"/>
                   <w:tblCellSpacing w:w="15" w:type="dxa"/>
                 </w:trPr>
                 <w:tc>
@@ -20699,7 +20720,6 @@
               </w:tr>
               <w:tr>
                 <w:trPr>
-                  <w:divId w:val="373427477"/>
                   <w:tblCellSpacing w:w="15" w:type="dxa"/>
                 </w:trPr>
                 <w:tc>
@@ -20747,7 +20767,6 @@
               </w:tr>
               <w:tr>
                 <w:trPr>
-                  <w:divId w:val="373427477"/>
                   <w:tblCellSpacing w:w="15" w:type="dxa"/>
                 </w:trPr>
                 <w:tc>
@@ -20808,7 +20827,6 @@
               </w:tr>
               <w:tr>
                 <w:trPr>
-                  <w:divId w:val="373427477"/>
                   <w:tblCellSpacing w:w="15" w:type="dxa"/>
                 </w:trPr>
                 <w:tc>
@@ -20856,7 +20874,6 @@
               </w:tr>
               <w:tr>
                 <w:trPr>
-                  <w:divId w:val="373427477"/>
                   <w:tblCellSpacing w:w="15" w:type="dxa"/>
                 </w:trPr>
                 <w:tc>
@@ -20911,7 +20928,6 @@
               </w:tr>
               <w:tr>
                 <w:trPr>
-                  <w:divId w:val="373427477"/>
                   <w:tblCellSpacing w:w="15" w:type="dxa"/>
                 </w:trPr>
                 <w:tc>
@@ -20980,7 +20996,6 @@
               </w:tr>
               <w:tr>
                 <w:trPr>
-                  <w:divId w:val="373427477"/>
                   <w:tblCellSpacing w:w="15" w:type="dxa"/>
                 </w:trPr>
                 <w:tc>
@@ -21043,7 +21058,6 @@
               </w:tr>
               <w:tr>
                 <w:trPr>
-                  <w:divId w:val="373427477"/>
                   <w:tblCellSpacing w:w="15" w:type="dxa"/>
                 </w:trPr>
                 <w:tc>
@@ -21098,7 +21112,6 @@
               </w:tr>
               <w:tr>
                 <w:trPr>
-                  <w:divId w:val="373427477"/>
                   <w:tblCellSpacing w:w="15" w:type="dxa"/>
                 </w:trPr>
                 <w:tc>
@@ -21153,7 +21166,6 @@
               </w:tr>
               <w:tr>
                 <w:trPr>
-                  <w:divId w:val="373427477"/>
                   <w:tblCellSpacing w:w="15" w:type="dxa"/>
                 </w:trPr>
                 <w:tc>
@@ -21208,7 +21220,6 @@
               </w:tr>
               <w:tr>
                 <w:trPr>
-                  <w:divId w:val="373427477"/>
                   <w:tblCellSpacing w:w="15" w:type="dxa"/>
                 </w:trPr>
                 <w:tc>
@@ -21256,7 +21267,6 @@
               </w:tr>
               <w:tr>
                 <w:trPr>
-                  <w:divId w:val="373427477"/>
                   <w:tblCellSpacing w:w="15" w:type="dxa"/>
                 </w:trPr>
                 <w:tc>
@@ -21304,7 +21314,6 @@
               </w:tr>
               <w:tr>
                 <w:trPr>
-                  <w:divId w:val="373427477"/>
                   <w:tblCellSpacing w:w="15" w:type="dxa"/>
                 </w:trPr>
                 <w:tc>
@@ -21352,7 +21361,6 @@
               </w:tr>
               <w:tr>
                 <w:trPr>
-                  <w:divId w:val="373427477"/>
                   <w:tblCellSpacing w:w="15" w:type="dxa"/>
                 </w:trPr>
                 <w:tc>
@@ -21413,7 +21421,6 @@
               </w:tr>
               <w:tr>
                 <w:trPr>
-                  <w:divId w:val="373427477"/>
                   <w:tblCellSpacing w:w="15" w:type="dxa"/>
                 </w:trPr>
                 <w:tc>
@@ -21461,7 +21468,6 @@
               </w:tr>
               <w:tr>
                 <w:trPr>
-                  <w:divId w:val="373427477"/>
                   <w:tblCellSpacing w:w="15" w:type="dxa"/>
                 </w:trPr>
                 <w:tc>
@@ -21516,7 +21522,6 @@
               </w:tr>
               <w:tr>
                 <w:trPr>
-                  <w:divId w:val="373427477"/>
                   <w:tblCellSpacing w:w="15" w:type="dxa"/>
                 </w:trPr>
                 <w:tc>
@@ -21571,7 +21576,6 @@
               </w:tr>
               <w:tr>
                 <w:trPr>
-                  <w:divId w:val="373427477"/>
                   <w:tblCellSpacing w:w="15" w:type="dxa"/>
                 </w:trPr>
                 <w:tc>
@@ -21627,7 +21631,6 @@
               </w:tr>
               <w:tr>
                 <w:trPr>
-                  <w:divId w:val="373427477"/>
                   <w:tblCellSpacing w:w="15" w:type="dxa"/>
                 </w:trPr>
                 <w:tc>
@@ -21682,7 +21685,6 @@
               </w:tr>
               <w:tr>
                 <w:trPr>
-                  <w:divId w:val="373427477"/>
                   <w:tblCellSpacing w:w="15" w:type="dxa"/>
                 </w:trPr>
                 <w:tc>
@@ -21730,7 +21732,6 @@
               </w:tr>
               <w:tr>
                 <w:trPr>
-                  <w:divId w:val="373427477"/>
                   <w:tblCellSpacing w:w="15" w:type="dxa"/>
                 </w:trPr>
                 <w:tc>
@@ -21778,7 +21779,6 @@
               </w:tr>
               <w:tr>
                 <w:trPr>
-                  <w:divId w:val="373427477"/>
                   <w:tblCellSpacing w:w="15" w:type="dxa"/>
                 </w:trPr>
                 <w:tc>
@@ -21826,7 +21826,6 @@
               </w:tr>
               <w:tr>
                 <w:trPr>
-                  <w:divId w:val="373427477"/>
                   <w:tblCellSpacing w:w="15" w:type="dxa"/>
                 </w:trPr>
                 <w:tc>
@@ -21881,7 +21880,6 @@
               </w:tr>
               <w:tr>
                 <w:trPr>
-                  <w:divId w:val="373427477"/>
                   <w:tblCellSpacing w:w="15" w:type="dxa"/>
                 </w:trPr>
                 <w:tc>
@@ -21937,7 +21935,6 @@
             </w:tbl>
             <w:p>
               <w:pPr>
-                <w:divId w:val="373427477"/>
                 <w:rPr>
                   <w:noProof/>
                 </w:rPr>
@@ -21966,7 +21963,7 @@
         </w:sdt>
       </w:sdtContent>
     </w:sdt>
-    <w:bookmarkEnd w:id="141"/>
+    <w:bookmarkEnd w:id="144"/>
     <w:p>
       <w:r>
         <w:t xml:space="preserve">Alle </w:t>
@@ -22063,13 +22060,10 @@
       </w:r>
     </w:p>
   </w:comment>
-  <w:comment w:id="50" w:author="Karolin" w:date="2014-04-23T21:17:00Z" w:initials="K">
+  <w:comment w:id="54" w:author="Dennis" w:date="2014-04-29T11:50:00Z" w:initials="D">
     <w:p>
       <w:pPr>
         <w:pStyle w:val="Kommentartext"/>
-        <w:rPr>
-          <w:lang w:val="en-US"/>
-        </w:rPr>
       </w:pPr>
       <w:r>
         <w:rPr>
@@ -22077,23 +22071,36 @@
         </w:rPr>
         <w:annotationRef/>
       </w:r>
+      <w:r>
+        <w:t>Quelle</w:t>
+      </w:r>
+    </w:p>
+  </w:comment>
+  <w:comment w:id="57" w:author="Dennis" w:date="2014-04-29T11:50:00Z" w:initials="D">
+    <w:p>
+      <w:pPr>
+        <w:pStyle w:val="Kommentartext"/>
+      </w:pPr>
+      <w:r>
+        <w:rPr>
+          <w:rStyle w:val="Kommentarzeichen"/>
+        </w:rPr>
+        <w:annotationRef/>
+      </w:r>
+      <w:r>
+        <w:t xml:space="preserve">Visual Studio </w:t>
+      </w:r>
       <w:proofErr w:type="spellStart"/>
       <w:r>
-        <w:rPr>
-          <w:lang w:val="en-US"/>
-        </w:rPr>
-        <w:t>Einführen</w:t>
+        <w:t>etc</w:t>
       </w:r>
       <w:proofErr w:type="spellEnd"/>
       <w:r>
-        <w:rPr>
-          <w:lang w:val="en-US"/>
-        </w:rPr>
-        <w:t>?</w:t>
+        <w:t xml:space="preserve"> einfügen mit Bildern</w:t>
       </w:r>
     </w:p>
   </w:comment>
-  <w:comment w:id="64" w:author="Dennis" w:date="2014-03-16T13:46:00Z" w:initials="D">
+  <w:comment w:id="65" w:author="Dennis" w:date="2014-03-16T13:46:00Z" w:initials="D">
     <w:p>
       <w:pPr>
         <w:pStyle w:val="Kommentartext"/>
@@ -22109,7 +22116,7 @@
       </w:r>
     </w:p>
   </w:comment>
-  <w:comment w:id="96" w:author="Dennis" w:date="2014-04-08T14:09:00Z" w:initials="D">
+  <w:comment w:id="97" w:author="Dennis" w:date="2014-04-08T14:09:00Z" w:initials="D">
     <w:p>
       <w:pPr>
         <w:pStyle w:val="Kommentartext"/>
@@ -22125,7 +22132,7 @@
       </w:r>
     </w:p>
   </w:comment>
-  <w:comment w:id="102" w:author="Dennis" w:date="2014-04-09T12:36:00Z" w:initials="D">
+  <w:comment w:id="103" w:author="Dennis" w:date="2014-04-09T12:36:00Z" w:initials="D">
     <w:p>
       <w:pPr>
         <w:pStyle w:val="Kommentartext"/>
@@ -22176,7 +22183,7 @@
       </w:r>
     </w:p>
   </w:comment>
-  <w:comment w:id="106" w:author="Dennis" w:date="2014-04-09T14:27:00Z" w:initials="D">
+  <w:comment w:id="107" w:author="Dennis" w:date="2014-04-09T14:27:00Z" w:initials="D">
     <w:p>
       <w:pPr>
         <w:pStyle w:val="Kommentartext"/>
@@ -22192,7 +22199,7 @@
       </w:r>
     </w:p>
   </w:comment>
-  <w:comment w:id="107" w:author="Karolin" w:date="2014-04-28T17:55:00Z" w:initials="K">
+  <w:comment w:id="108" w:author="Karolin" w:date="2014-04-28T17:55:00Z" w:initials="K">
     <w:p>
       <w:pPr>
         <w:pStyle w:val="Kommentartext"/>
@@ -22208,7 +22215,7 @@
       </w:r>
     </w:p>
   </w:comment>
-  <w:comment w:id="110" w:author="Dennis" w:date="2014-04-09T15:05:00Z" w:initials="D">
+  <w:comment w:id="111" w:author="Dennis" w:date="2014-04-09T15:05:00Z" w:initials="D">
     <w:p>
       <w:pPr>
         <w:pStyle w:val="Kommentartext"/>
@@ -22227,7 +22234,7 @@
       </w:r>
     </w:p>
   </w:comment>
-  <w:comment w:id="114" w:author="Dennis" w:date="2014-04-09T16:17:00Z" w:initials="D">
+  <w:comment w:id="115" w:author="Dennis" w:date="2014-04-09T16:17:00Z" w:initials="D">
     <w:p>
       <w:pPr>
         <w:pStyle w:val="Kommentartext"/>
@@ -22243,7 +22250,7 @@
       </w:r>
     </w:p>
   </w:comment>
-  <w:comment w:id="116" w:author="Dennis" w:date="2014-04-23T17:35:00Z" w:initials="D">
+  <w:comment w:id="117" w:author="Dennis" w:date="2014-04-23T17:35:00Z" w:initials="D">
     <w:p>
       <w:pPr>
         <w:pStyle w:val="Kommentartext"/>
@@ -22259,7 +22266,7 @@
       </w:r>
     </w:p>
   </w:comment>
-  <w:comment w:id="117" w:author="Dennis" w:date="2014-04-09T16:54:00Z" w:initials="D">
+  <w:comment w:id="118" w:author="Dennis" w:date="2014-04-09T16:54:00Z" w:initials="D">
     <w:p>
       <w:pPr>
         <w:pStyle w:val="Kommentartext"/>
@@ -22275,7 +22282,7 @@
       </w:r>
     </w:p>
   </w:comment>
-  <w:comment w:id="120" w:author="Dennis" w:date="2014-04-28T21:21:00Z" w:initials="D">
+  <w:comment w:id="121" w:author="Dennis" w:date="2014-04-28T21:21:00Z" w:initials="D">
     <w:p>
       <w:pPr>
         <w:pStyle w:val="Kommentartext"/>
@@ -22299,7 +22306,7 @@
       </w:r>
     </w:p>
   </w:comment>
-  <w:comment w:id="132" w:author="Dennis" w:date="2014-04-23T17:30:00Z" w:initials="D">
+  <w:comment w:id="130" w:author="Dennis" w:date="2014-04-29T12:21:00Z" w:initials="D">
     <w:p>
       <w:pPr>
         <w:pStyle w:val="Kommentartext"/>
@@ -22311,11 +22318,27 @@
         <w:annotationRef/>
       </w:r>
       <w:r>
+        <w:t>Dennis</w:t>
+      </w:r>
+    </w:p>
+  </w:comment>
+  <w:comment w:id="134" w:author="Dennis" w:date="2014-04-23T17:30:00Z" w:initials="D">
+    <w:p>
+      <w:pPr>
+        <w:pStyle w:val="Kommentartext"/>
+      </w:pPr>
+      <w:r>
+        <w:rPr>
+          <w:rStyle w:val="Kommentarzeichen"/>
+        </w:rPr>
+        <w:annotationRef/>
+      </w:r>
+      <w:r>
         <w:t>Karo</w:t>
       </w:r>
     </w:p>
   </w:comment>
-  <w:comment w:id="135" w:author="Karolin Edigkaufer" w:date="2014-03-16T13:46:00Z" w:initials="KE">
+  <w:comment w:id="137" w:author="Karolin Edigkaufer" w:date="2014-03-16T13:46:00Z" w:initials="KE">
     <w:p>
       <w:pPr>
         <w:pStyle w:val="Kommentartext"/>
@@ -22333,6 +22356,22 @@
       <w:proofErr w:type="spellEnd"/>
       <w:r>
         <w:t xml:space="preserve"> Bild</w:t>
+      </w:r>
+    </w:p>
+  </w:comment>
+  <w:comment w:id="141" w:author="Dennis" w:date="2014-04-29T12:20:00Z" w:initials="D">
+    <w:p>
+      <w:pPr>
+        <w:pStyle w:val="Kommentartext"/>
+      </w:pPr>
+      <w:r>
+        <w:rPr>
+          <w:rStyle w:val="Kommentarzeichen"/>
+        </w:rPr>
+        <w:annotationRef/>
+      </w:r>
+      <w:r>
+        <w:t>Anwendungsszenario: Tanzlehrer, Physiotherapeut</w:t>
       </w:r>
     </w:p>
   </w:comment>
@@ -22392,7 +22431,7 @@
       <mc:AlternateContent>
         <mc:Choice Requires="wps">
           <w:drawing>
-            <wp:anchor distT="0" distB="0" distL="114300" distR="114300" simplePos="0" relativeHeight="251665920" behindDoc="0" locked="0" layoutInCell="1" allowOverlap="1" wp14:anchorId="0BC32B9E" wp14:editId="596D1407">
+            <wp:anchor distT="0" distB="0" distL="114300" distR="114300" simplePos="0" relativeHeight="251665920" behindDoc="0" locked="0" layoutInCell="1" allowOverlap="1" wp14:anchorId="172AFF83" wp14:editId="6798F464">
               <wp:simplePos x="0" y="0"/>
               <wp:positionH relativeFrom="column">
                 <wp:posOffset>-1129030</wp:posOffset>
@@ -22506,7 +22545,7 @@
         <w:noProof/>
         <w:color w:val="A6A6A6" w:themeColor="background1" w:themeShade="A6"/>
       </w:rPr>
-      <w:t>VIII</w:t>
+      <w:t>II</w:t>
     </w:r>
     <w:r>
       <w:rPr>
@@ -22837,7 +22876,7 @@
         <w:noProof/>
         <w:color w:val="A6A6A6" w:themeColor="background1" w:themeShade="A6"/>
       </w:rPr>
-      <w:t>IX</w:t>
+      <w:t>XI</w:t>
     </w:r>
     <w:r>
       <w:rPr>
@@ -22978,7 +23017,7 @@
       <mc:AlternateContent>
         <mc:Choice Requires="wps">
           <w:drawing>
-            <wp:anchor distT="0" distB="0" distL="114300" distR="114300" simplePos="0" relativeHeight="251663872" behindDoc="0" locked="0" layoutInCell="1" allowOverlap="1" wp14:anchorId="67338F28" wp14:editId="4007F15C">
+            <wp:anchor distT="0" distB="0" distL="114300" distR="114300" simplePos="0" relativeHeight="251663872" behindDoc="0" locked="0" layoutInCell="1" allowOverlap="1" wp14:anchorId="78E237A8" wp14:editId="197E23AA">
               <wp:simplePos x="0" y="0"/>
               <wp:positionH relativeFrom="column">
                 <wp:posOffset>-957580</wp:posOffset>
@@ -23064,7 +23103,7 @@
         <w:noProof/>
       </w:rPr>
       <w:drawing>
-        <wp:anchor distT="0" distB="0" distL="114300" distR="114300" simplePos="0" relativeHeight="251681280" behindDoc="0" locked="0" layoutInCell="1" allowOverlap="1" wp14:anchorId="48A64342" wp14:editId="2D6F1857">
+        <wp:anchor distT="0" distB="0" distL="114300" distR="114300" simplePos="0" relativeHeight="251681280" behindDoc="0" locked="0" layoutInCell="1" allowOverlap="1" wp14:anchorId="71E49C2F" wp14:editId="6A489A94">
           <wp:simplePos x="0" y="0"/>
           <wp:positionH relativeFrom="margin">
             <wp:posOffset>1974850</wp:posOffset>
@@ -23248,8 +23287,8 @@
         <w:t>Fazit</w:t>
       </w:r>
     </w:fldSimple>
-    <w:bookmarkStart w:id="139" w:name="_Toc262116031"/>
-    <w:bookmarkEnd w:id="139"/>
+    <w:bookmarkStart w:id="142" w:name="_Toc262116031"/>
+    <w:bookmarkEnd w:id="142"/>
   </w:p>
 </w:hdr>
 </file>
@@ -32665,7 +32704,7 @@
 </file>
 
 <file path=customXml/itemProps1.xml><?xml version="1.0" encoding="utf-8"?>
-<ds:datastoreItem xmlns:ds="http://schemas.openxmlformats.org/officeDocument/2006/customXml" ds:itemID="{366835FA-92BE-4087-810D-075F17C0688E}">
+<ds:datastoreItem xmlns:ds="http://schemas.openxmlformats.org/officeDocument/2006/customXml" ds:itemID="{7CACB0A6-C17C-46EC-8F82-ADCD1B4D5184}">
   <ds:schemaRefs>
     <ds:schemaRef ds:uri="http://schemas.openxmlformats.org/officeDocument/2006/bibliography"/>
   </ds:schemaRefs>

</xml_diff>

<commit_message>
Überarbeitet bis vor Warum Threads? (exkl. Konzept)
</commit_message>
<xml_diff>
--- a/Studienarbeit_Nao.docx
+++ b/Studienarbeit_Nao.docx
@@ -11098,47 +11098,6 @@
       <w:r>
         <w:t xml:space="preserve"> für die Kamera.</w:t>
       </w:r>
-      <w:bookmarkStart w:id="57" w:name="_GoBack"/>
-      <w:bookmarkEnd w:id="57"/>
-    </w:p>
-    <w:p>
-      <w:pPr>
-        <w:pStyle w:val="berschrift2"/>
-      </w:pPr>
-      <w:bookmarkStart w:id="58" w:name="_Toc387066339"/>
-      <w:r>
-        <w:t>Threads</w:t>
-      </w:r>
-      <w:bookmarkEnd w:id="58"/>
-    </w:p>
-    <w:p>
-      <w:r>
-        <w:t xml:space="preserve">Häufig benötigen Anwendungen Dinge die parallel geschehen. Um das zu erreichen werden von unterschiedlichen Prozessen Threads gestartet, welche auf die Ressourcen gemeinsam zugreifen können, wie in </w:t>
-      </w:r>
-      <w:r>
-        <w:fldChar w:fldCharType="begin"/>
-      </w:r>
-      <w:r>
-        <w:instrText xml:space="preserve"> REF _Ref386470588 \h </w:instrText>
-      </w:r>
-      <w:r>
-        <w:fldChar w:fldCharType="separate"/>
-      </w:r>
-      <w:r>
-        <w:t xml:space="preserve">Abb. </w:t>
-      </w:r>
-      <w:r>
-        <w:rPr>
-          <w:noProof/>
-        </w:rPr>
-        <w:t>11</w:t>
-      </w:r>
-      <w:r>
-        <w:fldChar w:fldCharType="end"/>
-      </w:r>
-      <w:r>
-        <w:t xml:space="preserve"> zu sehen. Für den Nutzer ist der interne Ablauf irrelevant.</w:t>
-      </w:r>
     </w:p>
     <w:p>
       <w:pPr>
@@ -11149,9 +11108,120 @@
           <w:noProof/>
           <w:lang w:eastAsia="de-DE"/>
         </w:rPr>
+        <w:drawing>
+          <wp:inline distT="0" distB="0" distL="0" distR="0" wp14:anchorId="74D66C4C" wp14:editId="6105885C">
+            <wp:extent cx="5759450" cy="3489325"/>
+            <wp:effectExtent l="0" t="0" r="0" b="0"/>
+            <wp:docPr id="23" name="Grafik 23"/>
+            <wp:cNvGraphicFramePr>
+              <a:graphicFrameLocks xmlns:a="http://schemas.openxmlformats.org/drawingml/2006/main" noChangeAspect="1"/>
+            </wp:cNvGraphicFramePr>
+            <a:graphic xmlns:a="http://schemas.openxmlformats.org/drawingml/2006/main">
+              <a:graphicData uri="http://schemas.openxmlformats.org/drawingml/2006/picture">
+                <pic:pic xmlns:pic="http://schemas.openxmlformats.org/drawingml/2006/picture">
+                  <pic:nvPicPr>
+                    <pic:cNvPr id="0" name="Visual_Studio.png"/>
+                    <pic:cNvPicPr/>
+                  </pic:nvPicPr>
+                  <pic:blipFill>
+                    <a:blip r:embed="rId24">
+                      <a:extLst>
+                        <a:ext uri="{28A0092B-C50C-407E-A947-70E740481C1C}">
+                          <a14:useLocalDpi xmlns:a14="http://schemas.microsoft.com/office/drawing/2010/main" val="0"/>
+                        </a:ext>
+                      </a:extLst>
+                    </a:blip>
+                    <a:stretch>
+                      <a:fillRect/>
+                    </a:stretch>
+                  </pic:blipFill>
+                  <pic:spPr>
+                    <a:xfrm>
+                      <a:off x="0" y="0"/>
+                      <a:ext cx="5759450" cy="3489325"/>
+                    </a:xfrm>
+                    <a:prstGeom prst="rect">
+                      <a:avLst/>
+                    </a:prstGeom>
+                  </pic:spPr>
+                </pic:pic>
+              </a:graphicData>
+            </a:graphic>
+          </wp:inline>
+        </w:drawing>
+      </w:r>
+    </w:p>
+    <w:p>
+      <w:pPr>
+        <w:pStyle w:val="Beschriftung"/>
+        <w:jc w:val="center"/>
+      </w:pPr>
+      <w:r>
+        <w:t xml:space="preserve">Abb. </w:t>
+      </w:r>
+      <w:fldSimple w:instr=" SEQ Abb. \* ARABIC ">
+        <w:r>
+          <w:rPr>
+            <w:noProof/>
+          </w:rPr>
+          <w:t>12</w:t>
+        </w:r>
+      </w:fldSimple>
+      <w:r>
+        <w:t>: Visual Studio</w:t>
+      </w:r>
+    </w:p>
+    <w:p>
+      <w:pPr>
+        <w:pStyle w:val="berschrift2"/>
+      </w:pPr>
+      <w:bookmarkStart w:id="57" w:name="_Toc387066339"/>
+      <w:r>
         <w:lastRenderedPageBreak/>
+        <w:t>Threads</w:t>
+      </w:r>
+      <w:bookmarkEnd w:id="57"/>
+    </w:p>
+    <w:p>
+      <w:r>
+        <w:t xml:space="preserve">Häufig benötigen Anwendungen Dinge die parallel geschehen. Um das zu erreichen werden von unterschiedlichen Prozessen Threads gestartet, welche auf die Ressourcen gemeinsam zugreifen können, wie in </w:t>
+      </w:r>
+      <w:r>
+        <w:fldChar w:fldCharType="begin"/>
+      </w:r>
+      <w:r>
+        <w:instrText xml:space="preserve"> REF _Ref386470588 \h </w:instrText>
+      </w:r>
+      <w:r>
+        <w:fldChar w:fldCharType="separate"/>
+      </w:r>
+      <w:r>
+        <w:t xml:space="preserve">Abb. </w:t>
+      </w:r>
+      <w:r>
+        <w:rPr>
+          <w:noProof/>
+        </w:rPr>
+        <w:t>13</w:t>
+      </w:r>
+      <w:r>
+        <w:fldChar w:fldCharType="end"/>
+      </w:r>
+      <w:r>
+        <w:t xml:space="preserve"> zu sehen. Für den Nutzer ist der interne Ablauf irrelevant.</w:t>
+      </w:r>
+    </w:p>
+    <w:p>
+      <w:pPr>
+        <w:keepNext/>
+      </w:pPr>
+      <w:r>
+        <w:rPr>
+          <w:noProof/>
+          <w:lang w:eastAsia="de-DE"/>
+        </w:rPr>
         <w:drawing>
-          <wp:inline distT="0" distB="0" distL="0" distR="0" wp14:anchorId="650E2F6B" wp14:editId="6C3DF63B">
+          <wp:inline distT="0" distB="0" distL="0" distR="0" wp14:anchorId="1132CE58" wp14:editId="6522D338">
             <wp:extent cx="5759450" cy="3267934"/>
             <wp:effectExtent l="0" t="0" r="0" b="8890"/>
             <wp:docPr id="18" name="Grafik 18"/>
@@ -11166,7 +11236,7 @@
                     <pic:cNvPicPr/>
                   </pic:nvPicPr>
                   <pic:blipFill>
-                    <a:blip r:embed="rId24"/>
+                    <a:blip r:embed="rId25"/>
                     <a:stretch>
                       <a:fillRect/>
                     </a:stretch>
@@ -11192,8 +11262,8 @@
         <w:pStyle w:val="Beschriftung"/>
         <w:jc w:val="center"/>
       </w:pPr>
-      <w:bookmarkStart w:id="59" w:name="_Ref386470588"/>
-      <w:bookmarkStart w:id="60" w:name="_Toc387066303"/>
+      <w:bookmarkStart w:id="58" w:name="_Ref386470588"/>
+      <w:bookmarkStart w:id="59" w:name="_Toc387066303"/>
       <w:r>
         <w:t xml:space="preserve">Abb. </w:t>
       </w:r>
@@ -11202,10 +11272,10 @@
           <w:rPr>
             <w:noProof/>
           </w:rPr>
-          <w:t>12</w:t>
+          <w:t>13</w:t>
         </w:r>
       </w:fldSimple>
-      <w:bookmarkEnd w:id="59"/>
+      <w:bookmarkEnd w:id="58"/>
       <w:r>
         <w:t xml:space="preserve">: Threads aus Nutzersicht </w:t>
       </w:r>
@@ -11235,7 +11305,7 @@
           </w:r>
         </w:sdtContent>
       </w:sdt>
-      <w:bookmarkEnd w:id="60"/>
+      <w:bookmarkEnd w:id="59"/>
     </w:p>
     <w:p>
       <w:r>
@@ -11307,7 +11377,7 @@
         <w:rPr>
           <w:noProof/>
         </w:rPr>
-        <w:t>11</w:t>
+        <w:t>14</w:t>
       </w:r>
       <w:r>
         <w:fldChar w:fldCharType="end"/>
@@ -11316,7 +11386,13 @@
         <w:t xml:space="preserve"> zu sehen</w:t>
       </w:r>
       <w:r>
-        <w:t xml:space="preserve">. Doch während Prozesse einen eigenen Adressraum haben und nur mittels Betriebssystem-Mitteln interagieren können, können Threads über </w:t>
+        <w:t>. Doch während Prozesse einen eigenen Adressraum haben und nur mittels Betriebssystem-Mitteln interagieren, können Threads</w:t>
+      </w:r>
+      <w:r>
+        <w:t xml:space="preserve"> auch</w:t>
+      </w:r>
+      <w:r>
+        <w:t xml:space="preserve"> über </w:t>
       </w:r>
       <w:proofErr w:type="gramStart"/>
       <w:r>
@@ -11324,7 +11400,7 @@
       </w:r>
       <w:proofErr w:type="gramEnd"/>
       <w:r>
-        <w:t xml:space="preserve"> Variablen ebenfalls kommunizieren. </w:t>
+        <w:t xml:space="preserve"> Variablen kommunizieren. </w:t>
       </w:r>
     </w:p>
     <w:p>
@@ -11338,7 +11414,7 @@
         </w:rPr>
         <w:lastRenderedPageBreak/>
         <w:drawing>
-          <wp:inline distT="0" distB="0" distL="0" distR="0" wp14:anchorId="201C37E3" wp14:editId="7598BC14">
+          <wp:inline distT="0" distB="0" distL="0" distR="0" wp14:anchorId="040DEF9A" wp14:editId="25AD9BC6">
             <wp:extent cx="5759450" cy="2670810"/>
             <wp:effectExtent l="0" t="0" r="0" b="0"/>
             <wp:docPr id="14" name="Grafik 14"/>
@@ -11353,7 +11429,7 @@
                     <pic:cNvPicPr/>
                   </pic:nvPicPr>
                   <pic:blipFill>
-                    <a:blip r:embed="rId25">
+                    <a:blip r:embed="rId26">
                       <a:extLst>
                         <a:ext uri="{28A0092B-C50C-407E-A947-70E740481C1C}">
                           <a14:useLocalDpi xmlns:a14="http://schemas.microsoft.com/office/drawing/2010/main" val="0"/>
@@ -11385,8 +11461,8 @@
         <w:pStyle w:val="Beschriftung"/>
         <w:jc w:val="center"/>
       </w:pPr>
-      <w:bookmarkStart w:id="61" w:name="_Ref386470208"/>
-      <w:bookmarkStart w:id="62" w:name="_Toc387066304"/>
+      <w:bookmarkStart w:id="60" w:name="_Ref386470208"/>
+      <w:bookmarkStart w:id="61" w:name="_Toc387066304"/>
       <w:r>
         <w:t xml:space="preserve">Abb. </w:t>
       </w:r>
@@ -11395,10 +11471,10 @@
           <w:rPr>
             <w:noProof/>
           </w:rPr>
-          <w:t>13</w:t>
+          <w:t>14</w:t>
         </w:r>
       </w:fldSimple>
-      <w:bookmarkEnd w:id="61"/>
+      <w:bookmarkEnd w:id="60"/>
       <w:r>
         <w:t>: Threads im Vergleich zu Prozessen</w:t>
       </w:r>
@@ -11431,7 +11507,7 @@
           </w:r>
         </w:sdtContent>
       </w:sdt>
-      <w:bookmarkEnd w:id="62"/>
+      <w:bookmarkEnd w:id="61"/>
     </w:p>
     <w:p>
       <w:r>
@@ -11449,7 +11525,7 @@
           <w:lang w:eastAsia="de-DE"/>
         </w:rPr>
         <w:drawing>
-          <wp:inline distT="0" distB="0" distL="0" distR="0" wp14:anchorId="7F744971" wp14:editId="2B326FC2">
+          <wp:inline distT="0" distB="0" distL="0" distR="0" wp14:anchorId="103DB095" wp14:editId="29ABF9B4">
             <wp:extent cx="3834097" cy="3356517"/>
             <wp:effectExtent l="0" t="0" r="0" b="0"/>
             <wp:docPr id="22" name="Grafik 22"/>
@@ -11464,7 +11540,7 @@
                     <pic:cNvPicPr/>
                   </pic:nvPicPr>
                   <pic:blipFill>
-                    <a:blip r:embed="rId26">
+                    <a:blip r:embed="rId27">
                       <a:extLst>
                         <a:ext uri="{28A0092B-C50C-407E-A947-70E740481C1C}">
                           <a14:useLocalDpi xmlns:a14="http://schemas.microsoft.com/office/drawing/2010/main" val="0"/>
@@ -11496,7 +11572,7 @@
         <w:pStyle w:val="Beschriftung"/>
         <w:jc w:val="center"/>
       </w:pPr>
-      <w:bookmarkStart w:id="63" w:name="_Toc387066305"/>
+      <w:bookmarkStart w:id="62" w:name="_Toc387066305"/>
       <w:r>
         <w:t xml:space="preserve">Abb. </w:t>
       </w:r>
@@ -11505,7 +11581,7 @@
           <w:rPr>
             <w:noProof/>
           </w:rPr>
-          <w:t>14</w:t>
+          <w:t>15</w:t>
         </w:r>
       </w:fldSimple>
       <w:r>
@@ -11540,12 +11616,9 @@
           </w:r>
         </w:sdtContent>
       </w:sdt>
-      <w:bookmarkEnd w:id="63"/>
-    </w:p>
-    <w:p>
-      <w:r>
-        <w:t xml:space="preserve"> </w:t>
-      </w:r>
+      <w:bookmarkEnd w:id="62"/>
+    </w:p>
+    <w:p>
       <w:r>
         <w:t xml:space="preserve">Er ist in den Zuständen rechenwillig, suspendiert und blockiert ausführbar, sofern ihm die notwendigen Ressourcen zur Verfügung stehen. Im Zustand schlafend wartet er auf ein Ereignis, zum Beispiel das Ende eines Rechenvorgangs. </w:t>
       </w:r>
@@ -11649,13 +11722,13 @@
       <w:pPr>
         <w:pStyle w:val="berschrift1"/>
       </w:pPr>
-      <w:bookmarkStart w:id="64" w:name="_Toc387066340"/>
-      <w:commentRangeStart w:id="65"/>
+      <w:bookmarkStart w:id="63" w:name="_Toc387066340"/>
+      <w:commentRangeStart w:id="64"/>
       <w:r>
         <w:lastRenderedPageBreak/>
         <w:t>Konzeption/Planung</w:t>
       </w:r>
-      <w:commentRangeEnd w:id="65"/>
+      <w:commentRangeEnd w:id="64"/>
       <w:r>
         <w:rPr>
           <w:rStyle w:val="Kommentarzeichen"/>
@@ -11664,9 +11737,9 @@
           <w:bCs w:val="0"/>
           <w:color w:val="auto"/>
         </w:rPr>
-        <w:commentReference w:id="65"/>
-      </w:r>
-      <w:bookmarkEnd w:id="64"/>
+        <w:commentReference w:id="64"/>
+      </w:r>
+      <w:bookmarkEnd w:id="63"/>
     </w:p>
     <w:p>
       <w:r>
@@ -11681,7 +11754,7 @@
       <w:r>
         <w:t xml:space="preserve">nige Bewegungen einprogrammiert, </w:t>
       </w:r>
-      <w:ins w:id="66" w:author="Dennis" w:date="2014-03-16T14:10:00Z">
+      <w:ins w:id="65" w:author="Dennis" w:date="2014-03-16T14:10:00Z">
         <w:r>
           <w:t xml:space="preserve">wobei es sich </w:t>
         </w:r>
@@ -11689,12 +11762,12 @@
       <w:r>
         <w:t xml:space="preserve">zu Beginn </w:t>
       </w:r>
-      <w:del w:id="67" w:author="Dennis" w:date="2014-03-16T14:10:00Z">
+      <w:del w:id="66" w:author="Dennis" w:date="2014-03-16T14:10:00Z">
         <w:r>
           <w:delText>werden dies</w:delText>
         </w:r>
       </w:del>
-      <w:ins w:id="68" w:author="Dennis" w:date="2014-03-16T14:10:00Z">
+      <w:ins w:id="67" w:author="Dennis" w:date="2014-03-16T14:10:00Z">
         <w:r>
           <w:t>um</w:t>
         </w:r>
@@ -11702,12 +11775,12 @@
       <w:r>
         <w:t xml:space="preserve"> einfache Bewegungen </w:t>
       </w:r>
-      <w:del w:id="69" w:author="Dennis" w:date="2014-03-16T14:10:00Z">
+      <w:del w:id="68" w:author="Dennis" w:date="2014-03-16T14:10:00Z">
         <w:r>
           <w:delText>sein</w:delText>
         </w:r>
       </w:del>
-      <w:ins w:id="70" w:author="Dennis" w:date="2014-03-16T14:10:00Z">
+      <w:ins w:id="69" w:author="Dennis" w:date="2014-03-16T14:10:00Z">
         <w:r>
           <w:t>handelt</w:t>
         </w:r>
@@ -11718,7 +11791,7 @@
       <w:r>
         <w:t xml:space="preserve"> </w:t>
       </w:r>
-      <w:del w:id="71" w:author="Dennis" w:date="2014-03-16T14:11:00Z">
+      <w:del w:id="70" w:author="Dennis" w:date="2014-03-16T14:11:00Z">
         <w:r>
           <w:delText>Es</w:delText>
         </w:r>
@@ -11726,7 +11799,7 @@
           <w:delText xml:space="preserve"> </w:delText>
         </w:r>
       </w:del>
-      <w:ins w:id="72" w:author="Dennis" w:date="2014-03-16T14:11:00Z">
+      <w:ins w:id="71" w:author="Dennis" w:date="2014-03-16T14:11:00Z">
         <w:r>
           <w:t xml:space="preserve">Außerdem </w:t>
         </w:r>
@@ -11734,7 +11807,7 @@
       <w:r>
         <w:t xml:space="preserve">sollen </w:t>
       </w:r>
-      <w:del w:id="73" w:author="Dennis" w:date="2014-03-16T14:11:00Z">
+      <w:del w:id="72" w:author="Dennis" w:date="2014-03-16T14:11:00Z">
         <w:r>
           <w:delText xml:space="preserve">auch </w:delText>
         </w:r>
@@ -11742,17 +11815,17 @@
       <w:r>
         <w:t xml:space="preserve">die entsprechenden Winkel </w:t>
       </w:r>
-      <w:ins w:id="74" w:author="Dennis" w:date="2014-03-16T14:11:00Z">
+      <w:ins w:id="73" w:author="Dennis" w:date="2014-03-16T14:11:00Z">
         <w:r>
           <w:t xml:space="preserve">der durchgeführten Bewegung </w:t>
         </w:r>
       </w:ins>
-      <w:del w:id="75" w:author="Dennis" w:date="2014-03-16T14:11:00Z">
+      <w:del w:id="74" w:author="Dennis" w:date="2014-03-16T14:11:00Z">
         <w:r>
           <w:delText xml:space="preserve">berechnet </w:delText>
         </w:r>
       </w:del>
-      <w:ins w:id="76" w:author="Dennis" w:date="2014-03-16T14:11:00Z">
+      <w:ins w:id="75" w:author="Dennis" w:date="2014-03-16T14:11:00Z">
         <w:r>
           <w:t xml:space="preserve">ausgelesen </w:t>
         </w:r>
@@ -11760,17 +11833,17 @@
       <w:r>
         <w:t>und an eine Klasse übermittelt werden</w:t>
       </w:r>
-      <w:del w:id="77" w:author="Dennis" w:date="2014-03-16T14:12:00Z">
+      <w:del w:id="76" w:author="Dennis" w:date="2014-03-16T14:12:00Z">
         <w:r>
           <w:delText xml:space="preserve">, </w:delText>
         </w:r>
       </w:del>
-      <w:ins w:id="78" w:author="Dennis" w:date="2014-03-16T14:12:00Z">
+      <w:ins w:id="77" w:author="Dennis" w:date="2014-03-16T14:12:00Z">
         <w:r>
           <w:t xml:space="preserve">. </w:t>
         </w:r>
       </w:ins>
-      <w:del w:id="79" w:author="Dennis" w:date="2014-03-16T14:12:00Z">
+      <w:del w:id="78" w:author="Dennis" w:date="2014-03-16T14:12:00Z">
         <w:r>
           <w:delText>die diese mit den Winkeln, die die Kinect sendet, vergleicht</w:delText>
         </w:r>
@@ -11778,7 +11851,7 @@
           <w:delText>.</w:delText>
         </w:r>
       </w:del>
-      <w:ins w:id="80" w:author="Dennis" w:date="2014-03-16T14:12:00Z">
+      <w:ins w:id="79" w:author="Dennis" w:date="2014-03-16T14:12:00Z">
         <w:r>
           <w:t>Diese Klasse ist dann auch dafür zuständig, dass die Winkel der Nao-Bewegung mit den Winkel, welche die Kinect aufgezeichnet hat, verglichen werden.</w:t>
         </w:r>
@@ -11824,7 +11897,7 @@
       </w:r>
     </w:p>
     <w:p>
-      <w:del w:id="81" w:author="Dennis" w:date="2014-03-16T14:19:00Z">
+      <w:del w:id="80" w:author="Dennis" w:date="2014-03-16T14:19:00Z">
         <w:r>
           <w:delText xml:space="preserve">Dabei </w:delText>
         </w:r>
@@ -11832,7 +11905,7 @@
           <w:delText>sollen</w:delText>
         </w:r>
       </w:del>
-      <w:ins w:id="82" w:author="Dennis" w:date="2014-03-16T14:19:00Z">
+      <w:ins w:id="81" w:author="Dennis" w:date="2014-03-16T14:19:00Z">
         <w:r>
           <w:t>Zunächst werden lediglich</w:t>
         </w:r>
@@ -11843,7 +11916,7 @@
       <w:r>
         <w:t xml:space="preserve">e Winkel </w:t>
       </w:r>
-      <w:del w:id="83" w:author="Dennis" w:date="2014-03-16T14:19:00Z">
+      <w:del w:id="82" w:author="Dennis" w:date="2014-03-16T14:19:00Z">
         <w:r>
           <w:delText xml:space="preserve">erstmal nur </w:delText>
         </w:r>
@@ -11851,7 +11924,7 @@
           <w:delText>zu Beginn</w:delText>
         </w:r>
       </w:del>
-      <w:ins w:id="84" w:author="Dennis" w:date="2014-03-16T14:19:00Z">
+      <w:ins w:id="83" w:author="Dennis" w:date="2014-03-16T14:19:00Z">
         <w:r>
           <w:t>des Starts</w:t>
         </w:r>
@@ -11859,95 +11932,95 @@
       <w:r>
         <w:t xml:space="preserve"> und Ende</w:t>
       </w:r>
+      <w:ins w:id="84" w:author="Dennis" w:date="2014-03-16T14:20:00Z">
+        <w:r>
+          <w:t>s</w:t>
+        </w:r>
+      </w:ins>
+      <w:r>
+        <w:t xml:space="preserve"> der </w:t>
+      </w:r>
       <w:ins w:id="85" w:author="Dennis" w:date="2014-03-16T14:20:00Z">
         <w:r>
-          <w:t>s</w:t>
+          <w:t>Benutzer-</w:t>
         </w:r>
       </w:ins>
       <w:r>
-        <w:t xml:space="preserve"> der </w:t>
+        <w:t xml:space="preserve">Bewegung gemessen und </w:t>
       </w:r>
       <w:ins w:id="86" w:author="Dennis" w:date="2014-03-16T14:20:00Z">
         <w:r>
-          <w:t>Benutzer-</w:t>
+          <w:t xml:space="preserve">mit den gespeicherten Werten des </w:t>
+        </w:r>
+        <w:proofErr w:type="spellStart"/>
+        <w:r>
+          <w:t>Naos</w:t>
+        </w:r>
+        <w:proofErr w:type="spellEnd"/>
+        <w:r>
+          <w:t xml:space="preserve"> </w:t>
         </w:r>
       </w:ins>
       <w:r>
-        <w:t xml:space="preserve">Bewegung gemessen und </w:t>
-      </w:r>
-      <w:ins w:id="87" w:author="Dennis" w:date="2014-03-16T14:20:00Z">
-        <w:r>
-          <w:t xml:space="preserve">mit den gespeicherten Werten des </w:t>
-        </w:r>
-        <w:proofErr w:type="spellStart"/>
-        <w:r>
-          <w:t>Naos</w:t>
-        </w:r>
-        <w:proofErr w:type="spellEnd"/>
-        <w:r>
-          <w:t xml:space="preserve"> </w:t>
+        <w:t>verglichen</w:t>
+      </w:r>
+      <w:del w:id="87" w:author="Dennis" w:date="2014-03-16T14:21:00Z">
+        <w:r>
+          <w:delText xml:space="preserve"> werden</w:delText>
+        </w:r>
+      </w:del>
+      <w:r>
+        <w:t xml:space="preserve">. Sofern dieser Mechanismus funktioniert sollen die </w:t>
+      </w:r>
+      <w:ins w:id="88" w:author="Dennis" w:date="2014-03-16T14:22:00Z">
+        <w:r>
+          <w:t xml:space="preserve">Winkel der </w:t>
         </w:r>
       </w:ins>
       <w:r>
-        <w:t>verglichen</w:t>
-      </w:r>
-      <w:del w:id="88" w:author="Dennis" w:date="2014-03-16T14:21:00Z">
-        <w:r>
-          <w:delText xml:space="preserve"> werden</w:delText>
+        <w:t xml:space="preserve">Bewegungen </w:t>
+      </w:r>
+      <w:del w:id="89" w:author="Dennis" w:date="2014-03-16T14:19:00Z">
+        <w:r>
+          <w:delText xml:space="preserve">komplizierter und umfangreicher werden und auch </w:delText>
         </w:r>
       </w:del>
-      <w:r>
-        <w:t xml:space="preserve">. Sofern dieser Mechanismus funktioniert sollen die </w:t>
-      </w:r>
-      <w:ins w:id="89" w:author="Dennis" w:date="2014-03-16T14:22:00Z">
-        <w:r>
-          <w:t xml:space="preserve">Winkel der </w:t>
+      <w:del w:id="90" w:author="Dennis" w:date="2014-03-16T14:22:00Z">
+        <w:r>
+          <w:delText>mit verschiedenen</w:delText>
+        </w:r>
+      </w:del>
+      <w:ins w:id="91" w:author="Dennis" w:date="2014-03-16T14:22:00Z">
+        <w:r>
+          <w:t>an weiteren</w:t>
         </w:r>
       </w:ins>
       <w:r>
-        <w:t xml:space="preserve">Bewegungen </w:t>
-      </w:r>
-      <w:del w:id="90" w:author="Dennis" w:date="2014-03-16T14:19:00Z">
-        <w:r>
-          <w:delText xml:space="preserve">komplizierter und umfangreicher werden und auch </w:delText>
+        <w:t xml:space="preserve"> </w:t>
+      </w:r>
+      <w:r>
+        <w:t>Zwischenpunkten</w:t>
+      </w:r>
+      <w:r>
+        <w:t xml:space="preserve"> verglichen werden</w:t>
+      </w:r>
+      <w:r>
+        <w:t xml:space="preserve">. </w:t>
+      </w:r>
+      <w:r>
+        <w:t>Dies verhindert, dass der Spieler Bewegungen abkürzen und somit schummeln kann.</w:t>
+      </w:r>
+    </w:p>
+    <w:p>
+      <w:r>
+        <w:t xml:space="preserve">Um die Applikation auf ihre Funktionsfähigkeit zu testen, wird jede der Bewegungen zehn mal hintereinander durchgeführt und die Rate ermitteln, wie viele Bewegungen </w:t>
+      </w:r>
+      <w:del w:id="92" w:author="Dennis" w:date="2014-03-16T15:31:00Z">
+        <w:r>
+          <w:delText xml:space="preserve">als wie gut </w:delText>
         </w:r>
       </w:del>
-      <w:del w:id="91" w:author="Dennis" w:date="2014-03-16T14:22:00Z">
-        <w:r>
-          <w:delText>mit verschiedenen</w:delText>
-        </w:r>
-      </w:del>
-      <w:ins w:id="92" w:author="Dennis" w:date="2014-03-16T14:22:00Z">
-        <w:r>
-          <w:t>an weiteren</w:t>
-        </w:r>
-      </w:ins>
-      <w:r>
-        <w:t xml:space="preserve"> </w:t>
-      </w:r>
-      <w:r>
-        <w:t>Zwischenpunkten</w:t>
-      </w:r>
-      <w:r>
-        <w:t xml:space="preserve"> verglichen werden</w:t>
-      </w:r>
-      <w:r>
-        <w:t xml:space="preserve">. </w:t>
-      </w:r>
-      <w:r>
-        <w:t>Dies verhindert, dass der Spieler Bewegungen abkürzen und somit schummeln kann.</w:t>
-      </w:r>
-    </w:p>
-    <w:p>
-      <w:r>
-        <w:t xml:space="preserve">Um die Applikation auf ihre Funktionsfähigkeit zu testen, wird jede der Bewegungen zehn mal hintereinander durchgeführt und die Rate ermitteln, wie viele Bewegungen </w:t>
-      </w:r>
-      <w:del w:id="93" w:author="Dennis" w:date="2014-03-16T15:31:00Z">
-        <w:r>
-          <w:delText xml:space="preserve">als wie gut </w:delText>
-        </w:r>
-      </w:del>
-      <w:ins w:id="94" w:author="Dennis" w:date="2014-03-16T15:31:00Z">
+      <w:ins w:id="93" w:author="Dennis" w:date="2014-03-16T15:31:00Z">
         <w:r>
           <w:t>an</w:t>
         </w:r>
@@ -11978,39 +12051,39 @@
       <w:pPr>
         <w:pStyle w:val="berschrift1"/>
       </w:pPr>
-      <w:bookmarkStart w:id="95" w:name="_Toc387066341"/>
+      <w:bookmarkStart w:id="94" w:name="_Toc387066341"/>
       <w:r>
         <w:lastRenderedPageBreak/>
         <w:t>Umsetzung</w:t>
       </w:r>
+      <w:bookmarkEnd w:id="94"/>
+    </w:p>
+    <w:p>
+      <w:r>
+        <w:t>In diesem Kapitel wird auf die komplette Entwicklung eingegangen. Im ersten Unterkapitel wird die Struktur des kompletten Programms erläutern. Da die Struktur sich größtenteils in zwei Teilgebiete einordnen lässt, wird in den beiden darauffolgenden Unterpunkten die Nao- und Kinect-Programmierung erläutert. Danach werden die Themen GUI und Test beschrieben.</w:t>
+      </w:r>
+    </w:p>
+    <w:p>
+      <w:pPr>
+        <w:pStyle w:val="berschrift2"/>
+      </w:pPr>
+      <w:bookmarkStart w:id="95" w:name="_Toc387066342"/>
+      <w:r>
+        <w:t>Programm</w:t>
+      </w:r>
+      <w:r>
+        <w:t>struktur</w:t>
+      </w:r>
+      <w:r>
+        <w:t xml:space="preserve"> / Architektur</w:t>
+      </w:r>
+      <w:r>
+        <w:t xml:space="preserve"> - Dennis</w:t>
+      </w:r>
       <w:bookmarkEnd w:id="95"/>
     </w:p>
     <w:p>
       <w:r>
-        <w:t>In diesem Kapitel wird auf die komplette Entwicklung eingegangen. Im ersten Unterkapitel wird die Struktur des kompletten Programms erläutern. Da die Struktur sich größtenteils in zwei Teilgebiete einordnen lässt, wird in den beiden darauffolgenden Unterpunkten die Nao- und Kinect-Programmierung erläutert. Danach werden die Themen GUI und Test beschrieben.</w:t>
-      </w:r>
-    </w:p>
-    <w:p>
-      <w:pPr>
-        <w:pStyle w:val="berschrift2"/>
-      </w:pPr>
-      <w:bookmarkStart w:id="96" w:name="_Toc387066342"/>
-      <w:r>
-        <w:t>Programm</w:t>
-      </w:r>
-      <w:r>
-        <w:t>struktur</w:t>
-      </w:r>
-      <w:r>
-        <w:t xml:space="preserve"> / Architektur</w:t>
-      </w:r>
-      <w:r>
-        <w:t xml:space="preserve"> - Dennis</w:t>
-      </w:r>
-      <w:bookmarkEnd w:id="96"/>
-    </w:p>
-    <w:p>
-      <w:r>
         <w:t xml:space="preserve">Das Spiel </w:t>
       </w:r>
       <w:proofErr w:type="spellStart"/>
@@ -12043,7 +12116,7 @@
         <w:rPr>
           <w:noProof/>
         </w:rPr>
-        <w:t>7</w:t>
+        <w:t>16</w:t>
       </w:r>
       <w:r>
         <w:fldChar w:fldCharType="end"/>
@@ -12077,19 +12150,14 @@
       <w:r>
         <w:t>verwendeten</w:t>
       </w:r>
-      <w:commentRangeStart w:id="97"/>
-      <w:r>
-        <w:t xml:space="preserve"> Variablen und Methoden</w:t>
-      </w:r>
-      <w:commentRangeEnd w:id="97"/>
-      <w:r>
-        <w:rPr>
-          <w:rStyle w:val="Kommentarzeichen"/>
-        </w:rPr>
-        <w:commentReference w:id="97"/>
-      </w:r>
-      <w:r>
-        <w:t xml:space="preserve"> sichtbar sind.</w:t>
+      <w:r>
+        <w:t xml:space="preserve"> Methoden </w:t>
+      </w:r>
+      <w:r>
+        <w:t xml:space="preserve">und Variablen </w:t>
+      </w:r>
+      <w:r>
+        <w:t>sichtbar sind.</w:t>
       </w:r>
     </w:p>
     <w:p>
@@ -12102,9 +12170,9 @@
           <w:lang w:eastAsia="de-DE"/>
         </w:rPr>
         <w:drawing>
-          <wp:inline distT="0" distB="0" distL="0" distR="0" wp14:anchorId="48F63B1F" wp14:editId="2946DF57">
-            <wp:extent cx="5753100" cy="2257425"/>
-            <wp:effectExtent l="0" t="0" r="0" b="9525"/>
+          <wp:inline distT="0" distB="0" distL="0" distR="0" wp14:anchorId="4597435C" wp14:editId="56FFF983">
+            <wp:extent cx="5802998" cy="3000375"/>
+            <wp:effectExtent l="0" t="0" r="7620" b="0"/>
             <wp:docPr id="6" name="Grafik 6"/>
             <wp:cNvGraphicFramePr>
               <a:graphicFrameLocks xmlns:a="http://schemas.openxmlformats.org/drawingml/2006/main" noChangeAspect="1"/>
@@ -12119,14 +12187,13 @@
                     </pic:cNvPicPr>
                   </pic:nvPicPr>
                   <pic:blipFill>
-                    <a:blip r:embed="rId27">
+                    <a:blip r:embed="rId28">
                       <a:extLst>
                         <a:ext uri="{28A0092B-C50C-407E-A947-70E740481C1C}">
                           <a14:useLocalDpi xmlns:a14="http://schemas.microsoft.com/office/drawing/2010/main" val="0"/>
                         </a:ext>
                       </a:extLst>
                     </a:blip>
-                    <a:srcRect/>
                     <a:stretch>
                       <a:fillRect/>
                     </a:stretch>
@@ -12134,7 +12201,7 @@
                   <pic:spPr bwMode="auto">
                     <a:xfrm>
                       <a:off x="0" y="0"/>
-                      <a:ext cx="5753100" cy="2257425"/>
+                      <a:ext cx="5807807" cy="3002861"/>
                     </a:xfrm>
                     <a:prstGeom prst="rect">
                       <a:avLst/>
@@ -12156,9 +12223,8 @@
         <w:pStyle w:val="Beschriftung"/>
         <w:jc w:val="center"/>
       </w:pPr>
-      <w:bookmarkStart w:id="98" w:name="_Ref386027265"/>
-      <w:bookmarkStart w:id="99" w:name="_Toc387066306"/>
-      <w:commentRangeStart w:id="100"/>
+      <w:bookmarkStart w:id="96" w:name="_Ref386027265"/>
+      <w:bookmarkStart w:id="97" w:name="_Toc387066306"/>
       <w:r>
         <w:t xml:space="preserve">Abb. </w:t>
       </w:r>
@@ -12167,10 +12233,10 @@
           <w:rPr>
             <w:noProof/>
           </w:rPr>
-          <w:t>15</w:t>
+          <w:t>16</w:t>
         </w:r>
       </w:fldSimple>
-      <w:bookmarkEnd w:id="98"/>
+      <w:bookmarkEnd w:id="96"/>
       <w:r>
         <w:t xml:space="preserve">: Code </w:t>
       </w:r>
@@ -12178,17 +12244,54 @@
       <w:r>
         <w:t>Map</w:t>
       </w:r>
-      <w:commentRangeEnd w:id="100"/>
+      <w:bookmarkEnd w:id="97"/>
       <w:proofErr w:type="spellEnd"/>
-      <w:r>
-        <w:rPr>
-          <w:rStyle w:val="Kommentarzeichen"/>
-          <w:b w:val="0"/>
-          <w:bCs w:val="0"/>
-        </w:rPr>
-        <w:commentReference w:id="100"/>
-      </w:r>
-      <w:bookmarkEnd w:id="99"/>
+    </w:p>
+    <w:p>
+      <w:r>
+        <w:t xml:space="preserve">In der Abbildung sind die Klasse </w:t>
+      </w:r>
+      <w:proofErr w:type="spellStart"/>
+      <w:r>
+        <w:t>MainWindow</w:t>
+      </w:r>
+      <w:proofErr w:type="spellEnd"/>
+      <w:r>
+        <w:t xml:space="preserve"> und die Pakete Nao und Kinect zu sehen. Im Paket Nao sind die Klassen </w:t>
+      </w:r>
+      <w:proofErr w:type="spellStart"/>
+      <w:r>
+        <w:t>Init</w:t>
+      </w:r>
+      <w:proofErr w:type="spellEnd"/>
+      <w:r>
+        <w:t xml:space="preserve">, Bewegen und Start zu sehen, bei Start kann man zusätzlich noch die beiden Methoden Start und Startposition erkennen. Zu dem Paket Kinect gehören die Klassen Angle und Vergleich. In der Klasse Angle wird auf eine Instanz der Klasse Vergleich und des </w:t>
+      </w:r>
+      <w:proofErr w:type="spellStart"/>
+      <w:r>
+        <w:t>MainWindows</w:t>
+      </w:r>
+      <w:proofErr w:type="spellEnd"/>
+      <w:r>
+        <w:t xml:space="preserve"> (</w:t>
+      </w:r>
+      <w:proofErr w:type="spellStart"/>
+      <w:r>
+        <w:t>mw</w:t>
+      </w:r>
+      <w:proofErr w:type="spellEnd"/>
+      <w:r>
+        <w:t>) zugegriffen.</w:t>
+      </w:r>
+    </w:p>
+    <w:p>
+      <w:pPr>
+        <w:spacing w:line="240" w:lineRule="auto"/>
+        <w:jc w:val="left"/>
+      </w:pPr>
+      <w:r>
+        <w:br w:type="page"/>
+      </w:r>
     </w:p>
     <w:p>
       <w:pPr>
@@ -12202,6 +12305,7 @@
           <w:b/>
           <w:i/>
         </w:rPr>
+        <w:lastRenderedPageBreak/>
         <w:t>MainWindow</w:t>
       </w:r>
       <w:proofErr w:type="spellEnd"/>
@@ -12309,11 +12413,7 @@
         <w:t xml:space="preserve"> Die IP-Adresse und der Port sind hart im Code verankert</w:t>
       </w:r>
       <w:r>
-        <w:t xml:space="preserve">, </w:t>
-      </w:r>
-      <w:r>
-        <w:lastRenderedPageBreak/>
-        <w:t>jedoch muss bei</w:t>
+        <w:t>, jedoch muss bei</w:t>
       </w:r>
       <w:r>
         <w:t xml:space="preserve"> einer Änderung einer der beiden Werte </w:t>
@@ -12501,6 +12601,9 @@
       <w:r>
         <w:t xml:space="preserve"> aufgerufen.</w:t>
       </w:r>
+      <w:r>
+        <w:t xml:space="preserve"> </w:t>
+      </w:r>
     </w:p>
     <w:p>
       <w:pPr>
@@ -12593,177 +12696,21 @@
     <w:p/>
     <w:p>
       <w:pPr>
-        <w:rPr>
-          <w:b/>
-        </w:rPr>
-      </w:pPr>
-      <w:r>
+        <w:spacing w:line="240" w:lineRule="auto"/>
+        <w:jc w:val="left"/>
         <w:rPr>
           <w:b/>
           <w:i/>
         </w:rPr>
-        <w:t>Start</w:t>
-      </w:r>
-      <w:r>
-        <w:rPr>
-          <w:b/>
-        </w:rPr>
-        <w:t xml:space="preserve"> (Nao-Bereich)</w:t>
-      </w:r>
-      <w:r>
-        <w:rPr>
-          <w:b/>
-        </w:rPr>
-        <w:t>:</w:t>
-      </w:r>
-    </w:p>
-    <w:p>
-      <w:r>
-        <w:t xml:space="preserve">Diese Klasse hat nur die eine Methode </w:t>
-      </w:r>
-      <w:r>
-        <w:rPr>
-          <w:i/>
-        </w:rPr>
-        <w:t>Startposition</w:t>
-      </w:r>
-      <w:r>
-        <w:t xml:space="preserve">. In dieser Methode bewegt sich Nao in die Startposition </w:t>
-      </w:r>
-      <w:proofErr w:type="spellStart"/>
-      <w:r>
-        <w:t>Stand</w:t>
-      </w:r>
-      <w:r>
-        <w:t>Zero</w:t>
-      </w:r>
-      <w:proofErr w:type="spellEnd"/>
-      <w:r>
-        <w:t>. Außerdem sagt Nao parallel dazu „Herzlich Willkommen zum Spiel“.</w:t>
-      </w:r>
-    </w:p>
-    <w:p/>
-    <w:p>
-      <w:pPr>
-        <w:rPr>
-          <w:b/>
-        </w:rPr>
       </w:pPr>
       <w:r>
         <w:rPr>
           <w:b/>
           <w:i/>
         </w:rPr>
-        <w:t>Bewegen</w:t>
-      </w:r>
-      <w:r>
-        <w:rPr>
-          <w:b/>
-        </w:rPr>
-        <w:t xml:space="preserve"> (Nao-Bereich):</w:t>
-      </w:r>
-    </w:p>
-    <w:p>
-      <w:r>
-        <w:rPr>
-          <w:i/>
-        </w:rPr>
-        <w:t>Bewegen</w:t>
-      </w:r>
-      <w:r>
-        <w:t xml:space="preserve"> ist für die Durchführung einer Roboterbewegung zuständig. Alle Methoden dieser Klasse werden entweder von </w:t>
-      </w:r>
-      <w:r>
-        <w:rPr>
-          <w:i/>
-        </w:rPr>
-        <w:t>Bewegen</w:t>
-      </w:r>
-      <w:r>
-        <w:t xml:space="preserve"> selbst oder von </w:t>
-      </w:r>
-      <w:proofErr w:type="spellStart"/>
-      <w:r>
-        <w:rPr>
-          <w:i/>
-        </w:rPr>
-        <w:t>Init</w:t>
-      </w:r>
-      <w:proofErr w:type="spellEnd"/>
-      <w:r>
-        <w:t xml:space="preserve"> aufgerufen.</w:t>
-      </w:r>
-    </w:p>
-    <w:p>
-      <w:r>
-        <w:t xml:space="preserve">Wird </w:t>
-      </w:r>
-      <w:r>
-        <w:t xml:space="preserve">beispielsweise </w:t>
-      </w:r>
-      <w:r>
-        <w:t xml:space="preserve">die Methode </w:t>
-      </w:r>
-      <w:r>
-        <w:rPr>
-          <w:i/>
-        </w:rPr>
-        <w:t>Ausgangsposition</w:t>
-      </w:r>
-      <w:r>
-        <w:t xml:space="preserve"> aufgerufen, so geht Nao wieder in seine Standardposition </w:t>
-      </w:r>
-      <w:proofErr w:type="spellStart"/>
-      <w:r>
-        <w:t>Stand</w:t>
-      </w:r>
-      <w:r>
-        <w:t>Zero</w:t>
-      </w:r>
-      <w:proofErr w:type="spellEnd"/>
-      <w:r>
-        <w:t xml:space="preserve">, wie </w:t>
-      </w:r>
-      <w:r>
-        <w:t>bei Spielstart</w:t>
-      </w:r>
-      <w:r>
-        <w:t>.</w:t>
-      </w:r>
-    </w:p>
-    <w:p>
-      <w:r>
-        <w:lastRenderedPageBreak/>
-        <w:t>Wenn</w:t>
-      </w:r>
-      <w:r>
-        <w:t xml:space="preserve"> eine neue Bewegung ausgeführt werden</w:t>
-      </w:r>
-      <w:r>
-        <w:t xml:space="preserve"> soll</w:t>
-      </w:r>
-      <w:r>
-        <w:t xml:space="preserve">, </w:t>
-      </w:r>
-      <w:r>
-        <w:t>dann</w:t>
-      </w:r>
-      <w:r>
-        <w:t xml:space="preserve"> </w:t>
-      </w:r>
-      <w:r>
-        <w:t xml:space="preserve">wird eine Bewegung per Zufall ausgewählt und der Roboter führt diese vorgegebene Bewegung mittels des erzeugten </w:t>
-      </w:r>
-      <w:proofErr w:type="spellStart"/>
-      <w:r>
-        <w:t>MotionProxys</w:t>
-      </w:r>
-      <w:proofErr w:type="spellEnd"/>
-      <w:r>
-        <w:t xml:space="preserve"> aus.</w:t>
-      </w:r>
-    </w:p>
-    <w:p/>
+        <w:br w:type="page"/>
+      </w:r>
+    </w:p>
     <w:p>
       <w:pPr>
         <w:rPr>
@@ -12775,13 +12722,14 @@
           <w:b/>
           <w:i/>
         </w:rPr>
-        <w:t>Angle</w:t>
+        <w:lastRenderedPageBreak/>
+        <w:t>Start</w:t>
       </w:r>
       <w:r>
         <w:rPr>
           <w:b/>
         </w:rPr>
-        <w:t xml:space="preserve"> (Kinect-Bereich)</w:t>
+        <w:t xml:space="preserve"> (Nao-Bereich)</w:t>
       </w:r>
       <w:r>
         <w:rPr>
@@ -12792,71 +12740,33 @@
     </w:p>
     <w:p>
       <w:r>
-        <w:t xml:space="preserve">Diese Klasse kommt währenddessen der Benutzer die Bewegung von Nao nachmachen soll in einer </w:t>
+        <w:t xml:space="preserve">Diese Klasse hat nur die eine Methode </w:t>
+      </w:r>
+      <w:r>
+        <w:rPr>
+          <w:i/>
+        </w:rPr>
+        <w:t>Startposition</w:t>
+      </w:r>
+      <w:r>
+        <w:t xml:space="preserve">. In dieser Methode bewegt sich Nao in die Startposition </w:t>
       </w:r>
       <w:proofErr w:type="spellStart"/>
       <w:r>
-        <w:t>while</w:t>
+        <w:t>Stand</w:t>
+      </w:r>
+      <w:r>
+        <w:t>Zero</w:t>
       </w:r>
       <w:proofErr w:type="spellEnd"/>
       <w:r>
-        <w:t xml:space="preserve">-Schleife zum Einsatz. Die </w:t>
-      </w:r>
-      <w:proofErr w:type="spellStart"/>
-      <w:r>
-        <w:t>while</w:t>
-      </w:r>
-      <w:proofErr w:type="spellEnd"/>
-      <w:r>
-        <w:t xml:space="preserve">-Schleife, die eine bestimmte Zeit (in unserem Fall </w:t>
-      </w:r>
-      <w:r>
-        <w:t>10</w:t>
-      </w:r>
-      <w:r>
-        <w:t xml:space="preserve"> Sekunden) </w:t>
-      </w:r>
-      <w:r>
-        <w:t xml:space="preserve">ausgeführt wird, </w:t>
-      </w:r>
-      <w:r>
-        <w:t xml:space="preserve">ruft jedes Mal die Methode </w:t>
-      </w:r>
-      <w:r>
-        <w:rPr>
-          <w:i/>
-        </w:rPr>
-        <w:t>Berechnen</w:t>
-      </w:r>
-      <w:r>
-        <w:t xml:space="preserve"> auf. In dieser Methode werden die aktuellen Joints von der vor der Kinect stehenden Person</w:t>
-      </w:r>
-      <w:r>
-        <w:t xml:space="preserve"> berechnet. </w:t>
-      </w:r>
-      <w:r>
-        <w:t xml:space="preserve">Mithilfe dieser Joints </w:t>
-      </w:r>
-      <w:r>
-        <w:t>können</w:t>
-      </w:r>
-      <w:r>
-        <w:t xml:space="preserve"> danach die Winkel </w:t>
-      </w:r>
-      <w:r>
-        <w:t>bestimmt</w:t>
-      </w:r>
-      <w:r>
-        <w:t xml:space="preserve"> werden und es erfolgt das Weiterreichen dieser Werte an die Klasse </w:t>
-      </w:r>
-      <w:r>
-        <w:rPr>
-          <w:i/>
-        </w:rPr>
-        <w:t>Vergleich</w:t>
-      </w:r>
-      <w:r>
-        <w:t>.</w:t>
+        <w:t xml:space="preserve">. Außerdem sagt </w:t>
+      </w:r>
+      <w:r>
+        <w:t>der Roboter</w:t>
+      </w:r>
+      <w:r>
+        <w:t xml:space="preserve"> parallel dazu „Herzlich Willkommen zum Spiel“.</w:t>
       </w:r>
     </w:p>
     <w:p/>
@@ -12871,18 +12781,261 @@
           <w:b/>
           <w:i/>
         </w:rPr>
+        <w:t>Bewegen</w:t>
+      </w:r>
+      <w:r>
+        <w:rPr>
+          <w:b/>
+        </w:rPr>
+        <w:t xml:space="preserve"> (Nao-Bereich):</w:t>
+      </w:r>
+    </w:p>
+    <w:p>
+      <w:r>
+        <w:rPr>
+          <w:i/>
+        </w:rPr>
+        <w:t>Bewegen</w:t>
+      </w:r>
+      <w:r>
+        <w:t xml:space="preserve"> ist für die Durchführung einer Roboterbewegung zuständig. Alle Methoden dieser Klasse werden entweder von </w:t>
+      </w:r>
+      <w:r>
+        <w:rPr>
+          <w:i/>
+        </w:rPr>
+        <w:t>Bewegen</w:t>
+      </w:r>
+      <w:r>
+        <w:t xml:space="preserve"> selbst oder von </w:t>
+      </w:r>
+      <w:proofErr w:type="spellStart"/>
+      <w:r>
+        <w:rPr>
+          <w:i/>
+        </w:rPr>
+        <w:t>Init</w:t>
+      </w:r>
+      <w:proofErr w:type="spellEnd"/>
+      <w:r>
+        <w:t xml:space="preserve"> aufgerufen.</w:t>
+      </w:r>
+    </w:p>
+    <w:p>
+      <w:r>
+        <w:t xml:space="preserve">Wird </w:t>
+      </w:r>
+      <w:r>
+        <w:t xml:space="preserve">beispielsweise </w:t>
+      </w:r>
+      <w:r>
+        <w:t xml:space="preserve">die Methode </w:t>
+      </w:r>
+      <w:r>
+        <w:rPr>
+          <w:i/>
+        </w:rPr>
+        <w:t>Ausgangsposition</w:t>
+      </w:r>
+      <w:r>
+        <w:t xml:space="preserve"> aufgerufen, so geht Nao wieder in seine Standardposition </w:t>
+      </w:r>
+      <w:proofErr w:type="spellStart"/>
+      <w:r>
+        <w:t>Stand</w:t>
+      </w:r>
+      <w:r>
+        <w:t>Zero</w:t>
+      </w:r>
+      <w:proofErr w:type="spellEnd"/>
+      <w:r>
+        <w:t>, wie</w:t>
+      </w:r>
+      <w:r>
+        <w:t xml:space="preserve"> auch</w:t>
+      </w:r>
+      <w:r>
+        <w:t xml:space="preserve"> </w:t>
+      </w:r>
+      <w:r>
+        <w:t>bei</w:t>
+      </w:r>
+      <w:r>
+        <w:t>m</w:t>
+      </w:r>
+      <w:r>
+        <w:t xml:space="preserve"> Spielstart</w:t>
+      </w:r>
+      <w:r>
+        <w:t>.</w:t>
+      </w:r>
+    </w:p>
+    <w:p>
+      <w:r>
+        <w:t>Wenn</w:t>
+      </w:r>
+      <w:r>
+        <w:t xml:space="preserve"> eine neue Bewegung ausgeführt werden</w:t>
+      </w:r>
+      <w:r>
+        <w:t xml:space="preserve"> soll</w:t>
+      </w:r>
+      <w:r>
+        <w:t xml:space="preserve">, </w:t>
+      </w:r>
+      <w:r>
+        <w:t>dann</w:t>
+      </w:r>
+      <w:r>
+        <w:t xml:space="preserve"> </w:t>
+      </w:r>
+      <w:r>
+        <w:t xml:space="preserve">wird eine Bewegung per Zufall ausgewählt und der Roboter führt diese vorgegebene Bewegung mittels des erzeugten </w:t>
+      </w:r>
+      <w:proofErr w:type="spellStart"/>
+      <w:r>
+        <w:t>MotionProxys</w:t>
+      </w:r>
+      <w:proofErr w:type="spellEnd"/>
+      <w:r>
+        <w:t xml:space="preserve"> aus.</w:t>
+      </w:r>
+    </w:p>
+    <w:p/>
+    <w:p>
+      <w:pPr>
+        <w:rPr>
+          <w:b/>
+        </w:rPr>
+      </w:pPr>
+      <w:r>
+        <w:rPr>
+          <w:b/>
+          <w:i/>
+        </w:rPr>
+        <w:t>Angle</w:t>
+      </w:r>
+      <w:r>
+        <w:rPr>
+          <w:b/>
+        </w:rPr>
+        <w:t xml:space="preserve"> (Kinect-Bereich)</w:t>
+      </w:r>
+      <w:r>
+        <w:rPr>
+          <w:b/>
+        </w:rPr>
+        <w:t>:</w:t>
+      </w:r>
+    </w:p>
+    <w:p>
+      <w:r>
+        <w:t xml:space="preserve">Diese Klasse kommt währenddessen der Benutzer die Bewegung von Nao nachmachen soll in einer </w:t>
+      </w:r>
+      <w:proofErr w:type="spellStart"/>
+      <w:r>
+        <w:t>while</w:t>
+      </w:r>
+      <w:proofErr w:type="spellEnd"/>
+      <w:r>
+        <w:t>-Schleife z</w:t>
+      </w:r>
+      <w:r>
+        <w:t xml:space="preserve">um Einsatz. Die </w:t>
+      </w:r>
+      <w:proofErr w:type="spellStart"/>
+      <w:r>
+        <w:t>while</w:t>
+      </w:r>
+      <w:proofErr w:type="spellEnd"/>
+      <w:r>
+        <w:t xml:space="preserve">-Schleife, die für zehn Sekunden </w:t>
+      </w:r>
+      <w:r>
+        <w:t xml:space="preserve">ausgeführt wird, </w:t>
+      </w:r>
+      <w:r>
+        <w:t xml:space="preserve">ruft </w:t>
+      </w:r>
+      <w:r>
+        <w:t>immer wieder</w:t>
+      </w:r>
+      <w:r>
+        <w:t xml:space="preserve"> die Methode </w:t>
+      </w:r>
+      <w:r>
+        <w:rPr>
+          <w:i/>
+        </w:rPr>
+        <w:t>Berechnen</w:t>
+      </w:r>
+      <w:r>
+        <w:t xml:space="preserve"> auf. In dieser Methode werden die aktuellen Joints von der vor der Kinect stehenden Person</w:t>
+      </w:r>
+      <w:r>
+        <w:t xml:space="preserve"> berechnet. </w:t>
+      </w:r>
+      <w:r>
+        <w:t xml:space="preserve">Mithilfe dieser Joints </w:t>
+      </w:r>
+      <w:r>
+        <w:t>können</w:t>
+      </w:r>
+      <w:r>
+        <w:t xml:space="preserve"> danach die Winkel </w:t>
+      </w:r>
+      <w:r>
+        <w:t>bestimmt</w:t>
+      </w:r>
+      <w:r>
+        <w:t xml:space="preserve"> werden und es erfolgt das Weiterreichen dieser Werte an die Klasse </w:t>
+      </w:r>
+      <w:r>
+        <w:rPr>
+          <w:i/>
+        </w:rPr>
         <w:t>Vergleich</w:t>
       </w:r>
       <w:r>
+        <w:t>.</w:t>
+      </w:r>
+    </w:p>
+    <w:p/>
+    <w:p>
+      <w:pPr>
         <w:rPr>
           <w:b/>
         </w:rPr>
+      </w:pPr>
+      <w:r>
+        <w:rPr>
+          <w:b/>
+          <w:i/>
+        </w:rPr>
+        <w:t>Vergleich</w:t>
+      </w:r>
+      <w:r>
+        <w:rPr>
+          <w:b/>
+        </w:rPr>
         <w:t xml:space="preserve"> (Kinect-Bereich):</w:t>
       </w:r>
     </w:p>
     <w:p>
       <w:r>
-        <w:t>In dieser Klasse gibt es für jeden Winkel der vergleicht wird eine extra Methode:</w:t>
+        <w:t>In dieser Klasse gibt es für jeden Winkel</w:t>
+      </w:r>
+      <w:r>
+        <w:t>, der verglichen</w:t>
+      </w:r>
+      <w:r>
+        <w:t xml:space="preserve"> wird</w:t>
+      </w:r>
+      <w:r>
+        <w:t>,</w:t>
+      </w:r>
+      <w:r>
+        <w:t xml:space="preserve"> eine extra Methode:</w:t>
       </w:r>
     </w:p>
     <w:p>
@@ -12983,13 +13136,24 @@
     </w:p>
     <w:p>
       <w:r>
-        <w:t xml:space="preserve">In allen Methoden erfolgt zunächst eine Anpassung der übergebenen Kinect-Winkel, sodass die Winkel von dem Spieler und des </w:t>
-      </w:r>
-      <w:proofErr w:type="spellStart"/>
-      <w:r>
-        <w:t>Naos</w:t>
-      </w:r>
-      <w:proofErr w:type="spellEnd"/>
+        <w:lastRenderedPageBreak/>
+        <w:t xml:space="preserve">In allen Methoden erfolgt zunächst eine Anpassung der übergebenen Kinect-Winkel, sodass </w:t>
+      </w:r>
+      <w:r>
+        <w:t xml:space="preserve">die Koordinatensysteme </w:t>
+      </w:r>
+      <w:r>
+        <w:t xml:space="preserve">von </w:t>
+      </w:r>
+      <w:r>
+        <w:t xml:space="preserve">der Kinect </w:t>
+      </w:r>
+      <w:r>
+        <w:t xml:space="preserve">und </w:t>
+      </w:r>
+      <w:r>
+        <w:t>vom Nao</w:t>
+      </w:r>
       <w:r>
         <w:t xml:space="preserve"> übereinstimmen. Letztendlich erfolgt der Abgleich, ob die beiden Winkel nahezu identisch sind.</w:t>
       </w:r>
@@ -12998,7 +13162,7 @@
       <w:pPr>
         <w:pStyle w:val="berschrift3"/>
       </w:pPr>
-      <w:bookmarkStart w:id="101" w:name="_Toc387066343"/>
+      <w:bookmarkStart w:id="98" w:name="_Toc387066343"/>
       <w:r>
         <w:t>Programmablauf</w:t>
       </w:r>
@@ -13008,7 +13172,7 @@
       <w:r>
         <w:t xml:space="preserve"> einer Bewegungsnachahmung</w:t>
       </w:r>
-      <w:bookmarkEnd w:id="101"/>
+      <w:bookmarkEnd w:id="98"/>
     </w:p>
     <w:p>
       <w:r>
@@ -13049,14 +13213,22 @@
         <w:t>dunkel</w:t>
       </w:r>
       <w:r>
-        <w:t xml:space="preserve">blauer Farbe ist das Starten eines Threads gekennzeichnet bzw. die Überprüfung ob </w:t>
-      </w:r>
-      <w:r>
-        <w:lastRenderedPageBreak/>
-        <w:t>ein Thread fertig ist.</w:t>
-      </w:r>
-      <w:r>
-        <w:t xml:space="preserve"> Sodass ersichtlich ist, was in einem Thread passiert sind alle Aktionen eines</w:t>
+        <w:t>blauer Farbe ist das Starten eines Threads gekennzeichnet bzw. die Überprüfung ob ein Thread fertig ist.</w:t>
+      </w:r>
+      <w:r>
+        <w:t xml:space="preserve"> </w:t>
+      </w:r>
+      <w:r>
+        <w:t>Damit</w:t>
+      </w:r>
+      <w:r>
+        <w:t xml:space="preserve"> ersichtlich ist, was in einem Thread passiert</w:t>
+      </w:r>
+      <w:r>
+        <w:t>,</w:t>
+      </w:r>
+      <w:r>
+        <w:t xml:space="preserve"> sind alle Aktionen eines</w:t>
       </w:r>
       <w:r>
         <w:t xml:space="preserve"> Threads in hellblauer Farbe umrandet und der dazugehörige Threadname ebenfalls in hellblau angegeben.</w:t>
@@ -13071,8 +13243,9 @@
           <w:noProof/>
           <w:lang w:eastAsia="de-DE"/>
         </w:rPr>
+        <w:lastRenderedPageBreak/>
         <w:drawing>
-          <wp:inline distT="0" distB="0" distL="0" distR="0" wp14:anchorId="1EF2E699" wp14:editId="678534D3">
+          <wp:inline distT="0" distB="0" distL="0" distR="0" wp14:anchorId="3513EF4E" wp14:editId="58D05F92">
             <wp:extent cx="5826642" cy="5175709"/>
             <wp:effectExtent l="0" t="0" r="3175" b="6350"/>
             <wp:docPr id="15" name="Grafik 15"/>
@@ -13087,7 +13260,7 @@
                     <pic:cNvPicPr/>
                   </pic:nvPicPr>
                   <pic:blipFill rotWithShape="1">
-                    <a:blip r:embed="rId28">
+                    <a:blip r:embed="rId29">
                       <a:extLst>
                         <a:ext uri="{28A0092B-C50C-407E-A947-70E740481C1C}">
                           <a14:useLocalDpi xmlns:a14="http://schemas.microsoft.com/office/drawing/2010/main" val="0"/>
@@ -13126,8 +13299,8 @@
         <w:pStyle w:val="Beschriftung"/>
         <w:jc w:val="center"/>
       </w:pPr>
-      <w:bookmarkStart w:id="102" w:name="_Ref386037800"/>
-      <w:bookmarkStart w:id="103" w:name="_Toc387066307"/>
+      <w:bookmarkStart w:id="99" w:name="_Ref386037800"/>
+      <w:bookmarkStart w:id="100" w:name="_Toc387066307"/>
       <w:r>
         <w:t xml:space="preserve">Abb. </w:t>
       </w:r>
@@ -13136,10 +13309,10 @@
           <w:rPr>
             <w:noProof/>
           </w:rPr>
-          <w:t>16</w:t>
+          <w:t>17</w:t>
         </w:r>
       </w:fldSimple>
-      <w:bookmarkEnd w:id="102"/>
+      <w:bookmarkEnd w:id="99"/>
       <w:r>
         <w:t>: Pro</w:t>
       </w:r>
@@ -13149,11 +13322,17 @@
       <w:r>
         <w:t>rammablaufplan – erster Teil</w:t>
       </w:r>
-      <w:bookmarkEnd w:id="103"/>
-    </w:p>
-    <w:p>
-      <w:r>
-        <w:t xml:space="preserve">Wenn ein Spieler eine Bewegung von Nao nachmachen möchte, muss auf der GUI entweder auf den Button „neue Bewegung“ oder „Bewegung </w:t>
+      <w:bookmarkEnd w:id="100"/>
+    </w:p>
+    <w:p>
+      <w:r>
+        <w:t xml:space="preserve">Wenn ein Spieler eine Bewegung von Nao nachmachen möchte, muss auf der GUI entweder auf den Button „neue Bewegung“ oder </w:t>
+      </w:r>
+      <w:r>
+        <w:t xml:space="preserve">auf den Button </w:t>
+      </w:r>
+      <w:r>
+        <w:t xml:space="preserve">„Bewegung </w:t>
       </w:r>
       <w:proofErr w:type="spellStart"/>
       <w:r>
@@ -13167,7 +13346,13 @@
         <w:t xml:space="preserve"> Auf der grafischen Oberfläche des Spiels erscheint nun der Text „Nao macht eine Bewegung“ und alle Butt</w:t>
       </w:r>
       <w:r>
-        <w:t>ons sind nicht mehr anklickbar.</w:t>
+        <w:t xml:space="preserve">ons sind </w:t>
+      </w:r>
+      <w:r>
+        <w:t>ausgegraut</w:t>
+      </w:r>
+      <w:r>
+        <w:t>.</w:t>
       </w:r>
       <w:r>
         <w:t xml:space="preserve"> </w:t>
@@ -13236,35 +13421,55 @@
         <w:t>Bewegung</w:t>
       </w:r>
       <w:r>
-        <w:t xml:space="preserve"> die Nao-Bewegung ausgeführt. Währenddessen die </w:t>
-      </w:r>
+        <w:t xml:space="preserve"> die Nao-Bewegung ausgeführt. Währenddessen die Bewegung ausgeführt wird, werden verschiedene Winkel in Listen gespeichert. Wenn die Bewegung vom Nao fertig ist, beendet sich </w:t>
+      </w:r>
+      <w:r>
+        <w:t>dieser Thread</w:t>
+      </w:r>
+      <w:r>
+        <w:t xml:space="preserve"> </w:t>
+      </w:r>
+      <w:r>
+        <w:t>automatisch.</w:t>
+      </w:r>
+    </w:p>
+    <w:p>
+      <w:proofErr w:type="spellStart"/>
       <w:r>
         <w:lastRenderedPageBreak/>
-        <w:t>Bewegung ausgeführt wird, werden verschiedene Winkel in Listen gespeichert. Wenn die Bewegung vom Nao fertig ist, beendet sich automatisch dieser Thread.</w:t>
-      </w:r>
-    </w:p>
-    <w:p>
+        <w:t>Thread_Bewegung_GUI</w:t>
+      </w:r>
+      <w:proofErr w:type="spellEnd"/>
+      <w:r>
+        <w:t xml:space="preserve"> ist zwar schon gestartet, wartet aber in einer </w:t>
+      </w:r>
       <w:proofErr w:type="spellStart"/>
       <w:r>
-        <w:t>Thread_Bewegung_GUI</w:t>
+        <w:t>while</w:t>
       </w:r>
       <w:proofErr w:type="spellEnd"/>
       <w:r>
-        <w:t xml:space="preserve"> ist zwar schon gestartet, wartet aber in einer </w:t>
+        <w:t>-Schleife bis der parallel</w:t>
+      </w:r>
+      <w:r>
+        <w:t>-</w:t>
+      </w:r>
+      <w:r>
+        <w:t xml:space="preserve">laufende Thread beendet ist und erst </w:t>
+      </w:r>
+      <w:r>
+        <w:t xml:space="preserve">dann erfolgt der weitere Ablauf, da ansonsten schon vor Beendigung der Bewegung des </w:t>
       </w:r>
       <w:proofErr w:type="spellStart"/>
       <w:r>
-        <w:t>while</w:t>
+        <w:t>Naos</w:t>
       </w:r>
       <w:proofErr w:type="spellEnd"/>
       <w:r>
-        <w:t>-Schleife bis der parallel</w:t>
-      </w:r>
-      <w:r>
-        <w:t>-</w:t>
-      </w:r>
-      <w:r>
-        <w:t>laufende Thread beendet ist und erst dann erfolgt der weitere Ablauf. Im nächsten Schritt wird überprüft, ob die Kinect einen Spieler erkennt. Falls dies nicht zutrifft, erscheint auf dem Bildschirm „Stell dich vor die Kinect“ und es wird gewartet</w:t>
+        <w:t xml:space="preserve"> der Timer laufen und die Kinect Winkel abfragen würde.</w:t>
+      </w:r>
+      <w:r>
+        <w:t xml:space="preserve"> Im nächsten Schritt wird überprüft, ob die Kinect einen Spieler erkennt. Falls dies nicht zutrifft, erscheint auf dem Bildschirm „Stell dich vor die Kinect“ und es wird gewartet</w:t>
       </w:r>
       <w:r>
         <w:t>,</w:t>
@@ -13273,10 +13478,10 @@
         <w:t xml:space="preserve"> bis ein Spieler erkannt wird. </w:t>
       </w:r>
       <w:r>
-        <w:t>Wenn dies der Fall ist</w:t>
-      </w:r>
-      <w:r>
-        <w:t xml:space="preserve">, </w:t>
+        <w:t>Anschließend</w:t>
+      </w:r>
+      <w:r>
+        <w:t xml:space="preserve"> </w:t>
       </w:r>
       <w:r>
         <w:t>erfolgt der</w:t>
@@ -13300,7 +13505,7 @@
         <w:rPr>
           <w:noProof/>
         </w:rPr>
-        <w:t>17</w:t>
+        <w:t>18</w:t>
       </w:r>
       <w:r>
         <w:fldChar w:fldCharType="end"/>
@@ -13309,12 +13514,12 @@
         <w:t>)</w:t>
       </w:r>
       <w:r>
-        <w:t xml:space="preserve"> erläutert wird.</w:t>
-      </w:r>
-    </w:p>
-    <w:p/>
-    <w:p/>
-    <w:p/>
+        <w:t xml:space="preserve"> </w:t>
+      </w:r>
+      <w:r>
+        <w:t>erläutert wird.</w:t>
+      </w:r>
+    </w:p>
     <w:p>
       <w:pPr>
         <w:keepNext/>
@@ -13324,9 +13529,8 @@
           <w:noProof/>
           <w:lang w:eastAsia="de-DE"/>
         </w:rPr>
-        <w:lastRenderedPageBreak/>
         <w:drawing>
-          <wp:inline distT="0" distB="0" distL="0" distR="0" wp14:anchorId="7C487A29" wp14:editId="03836C3C">
+          <wp:inline distT="0" distB="0" distL="0" distR="0" wp14:anchorId="4CEF54E1" wp14:editId="14982AB6">
             <wp:extent cx="5805377" cy="5587675"/>
             <wp:effectExtent l="0" t="0" r="5080" b="0"/>
             <wp:docPr id="16" name="Grafik 16"/>
@@ -13341,7 +13545,7 @@
                     <pic:cNvPicPr/>
                   </pic:nvPicPr>
                   <pic:blipFill rotWithShape="1">
-                    <a:blip r:embed="rId29">
+                    <a:blip r:embed="rId30">
                       <a:extLst>
                         <a:ext uri="{28A0092B-C50C-407E-A947-70E740481C1C}">
                           <a14:useLocalDpi xmlns:a14="http://schemas.microsoft.com/office/drawing/2010/main" val="0"/>
@@ -13380,8 +13584,8 @@
         <w:pStyle w:val="Beschriftung"/>
         <w:jc w:val="center"/>
       </w:pPr>
-      <w:bookmarkStart w:id="104" w:name="_Ref386037747"/>
-      <w:bookmarkStart w:id="105" w:name="_Toc387066308"/>
+      <w:bookmarkStart w:id="101" w:name="_Ref386037747"/>
+      <w:bookmarkStart w:id="102" w:name="_Toc387066308"/>
       <w:r>
         <w:t xml:space="preserve">Abb. </w:t>
       </w:r>
@@ -13390,445 +13594,482 @@
           <w:rPr>
             <w:noProof/>
           </w:rPr>
-          <w:t>17</w:t>
+          <w:t>18</w:t>
         </w:r>
       </w:fldSimple>
+      <w:bookmarkEnd w:id="101"/>
+      <w:r>
+        <w:t>: Programmablaufplan – zweiter Teil</w:t>
+      </w:r>
+      <w:bookmarkEnd w:id="102"/>
+    </w:p>
+    <w:p>
+      <w:r>
+        <w:t xml:space="preserve">Bis zum Anfang dieser Abbildung wurde die Bewegung vom Nao ausgeführt, die Winkel dieser Bewegung gespeichert und </w:t>
+      </w:r>
+      <w:r>
+        <w:t>es wurde ein Spieler von der Kinect erkannt.</w:t>
+      </w:r>
+    </w:p>
+    <w:p>
+      <w:r>
+        <w:lastRenderedPageBreak/>
+        <w:t>Nun werden erneut zwei Threads (</w:t>
+      </w:r>
+      <w:proofErr w:type="spellStart"/>
+      <w:r>
+        <w:t>Thread_Timer</w:t>
+      </w:r>
+      <w:proofErr w:type="spellEnd"/>
+      <w:r>
+        <w:t xml:space="preserve"> und </w:t>
+      </w:r>
+      <w:proofErr w:type="spellStart"/>
+      <w:r>
+        <w:t>Thread_Kinect</w:t>
+      </w:r>
+      <w:proofErr w:type="spellEnd"/>
+      <w:r>
+        <w:t xml:space="preserve">) gestartet. </w:t>
+      </w:r>
+      <w:r>
+        <w:t>Ab diesem Zeitpunkt</w:t>
+      </w:r>
+      <w:r>
+        <w:t xml:space="preserve"> werden nun drei Aktionen parall</w:t>
+      </w:r>
+      <w:r>
+        <w:t>el ausgeführt.</w:t>
+      </w:r>
+    </w:p>
+    <w:p>
+      <w:r>
+        <w:t xml:space="preserve">In der Klasse </w:t>
+      </w:r>
+      <w:proofErr w:type="spellStart"/>
+      <w:r>
+        <w:rPr>
+          <w:i/>
+        </w:rPr>
+        <w:t>Init</w:t>
+      </w:r>
+      <w:proofErr w:type="spellEnd"/>
+      <w:r>
+        <w:t xml:space="preserve"> wird die Methode </w:t>
+      </w:r>
+      <w:proofErr w:type="spellStart"/>
+      <w:r>
+        <w:t>Bew_Ausgangsposition</w:t>
+      </w:r>
+      <w:proofErr w:type="spellEnd"/>
+      <w:r>
+        <w:t>() aufgerufen</w:t>
+      </w:r>
+      <w:r>
+        <w:t>, woraufhin</w:t>
+      </w:r>
+      <w:r>
+        <w:t xml:space="preserve"> Nao </w:t>
+      </w:r>
+      <w:r>
+        <w:t xml:space="preserve">wieder </w:t>
+      </w:r>
+      <w:r>
+        <w:t xml:space="preserve">in seine Ausgangsposition </w:t>
+      </w:r>
+      <w:proofErr w:type="spellStart"/>
+      <w:r>
+        <w:t>Stand</w:t>
+      </w:r>
+      <w:r>
+        <w:t>Zero</w:t>
+      </w:r>
+      <w:proofErr w:type="spellEnd"/>
+      <w:r>
+        <w:t xml:space="preserve"> geht</w:t>
+      </w:r>
+      <w:r>
+        <w:t xml:space="preserve">. </w:t>
+      </w:r>
+      <w:r>
+        <w:t xml:space="preserve">Hierbei spielt es eine wichtige Bedeutung, dass die aufgerufene Funktion </w:t>
+      </w:r>
+      <w:proofErr w:type="spellStart"/>
+      <w:r>
+        <w:rPr>
+          <w:i/>
+        </w:rPr>
+        <w:t>goToPosture</w:t>
+      </w:r>
+      <w:proofErr w:type="spellEnd"/>
+      <w:r>
+        <w:rPr>
+          <w:i/>
+        </w:rPr>
+        <w:t>(„</w:t>
+      </w:r>
+      <w:proofErr w:type="spellStart"/>
+      <w:r>
+        <w:rPr>
+          <w:i/>
+        </w:rPr>
+        <w:t>StandZero</w:t>
+      </w:r>
+      <w:proofErr w:type="spellEnd"/>
+      <w:r>
+        <w:rPr>
+          <w:i/>
+        </w:rPr>
+        <w:t>“, 1)</w:t>
+      </w:r>
+      <w:r>
+        <w:t xml:space="preserve"> eine nicht-blockierende Methode ist. Nämlich nur so wird sichergestellt, dass der gesamte A</w:t>
+      </w:r>
+      <w:r>
+        <w:t>blauf parallel durchgeführt werden kann</w:t>
+      </w:r>
+      <w:r>
+        <w:t xml:space="preserve">. </w:t>
+      </w:r>
+      <w:r>
+        <w:t xml:space="preserve">An dieser Stelle Nao wieder in seine Ausgangsposition zu stellen hat den Vorteil, dass </w:t>
+      </w:r>
+      <w:r>
+        <w:t>jede Bewegung mit der</w:t>
+      </w:r>
+      <w:r>
+        <w:t xml:space="preserve"> gleichen</w:t>
+      </w:r>
+      <w:r>
+        <w:t xml:space="preserve"> Ausgangsposition startet. Nach der durchgeführten Bewegung</w:t>
+      </w:r>
+      <w:r>
+        <w:t xml:space="preserve"> kommt eine Schleife, die solange ausgeführt wird, bis der </w:t>
+      </w:r>
+      <w:proofErr w:type="spellStart"/>
+      <w:r>
+        <w:t>Thread_Timer</w:t>
+      </w:r>
+      <w:proofErr w:type="spellEnd"/>
+      <w:r>
+        <w:t xml:space="preserve"> fertig ist.</w:t>
+      </w:r>
+    </w:p>
+    <w:p>
+      <w:r>
+        <w:t>I</w:t>
+      </w:r>
+      <w:r>
+        <w:t xml:space="preserve">n </w:t>
+      </w:r>
+      <w:proofErr w:type="spellStart"/>
+      <w:r>
+        <w:t>Thread_Timer</w:t>
+      </w:r>
+      <w:proofErr w:type="spellEnd"/>
+      <w:r>
+        <w:t xml:space="preserve"> (mittlere Spalte der</w:t>
+      </w:r>
+      <w:r>
+        <w:t xml:space="preserve"> </w:t>
+      </w:r>
+      <w:r>
+        <w:fldChar w:fldCharType="begin"/>
+      </w:r>
+      <w:r>
+        <w:instrText xml:space="preserve"> REF _Ref386037747 \h </w:instrText>
+      </w:r>
+      <w:r>
+        <w:fldChar w:fldCharType="separate"/>
+      </w:r>
+      <w:r>
+        <w:t xml:space="preserve">Abb. </w:t>
+      </w:r>
+      <w:r>
+        <w:rPr>
+          <w:noProof/>
+        </w:rPr>
+        <w:t>17</w:t>
+      </w:r>
+      <w:r>
+        <w:fldChar w:fldCharType="end"/>
+      </w:r>
+      <w:r>
+        <w:t xml:space="preserve">) </w:t>
+      </w:r>
+      <w:r>
+        <w:t xml:space="preserve">wird </w:t>
+      </w:r>
+      <w:r>
+        <w:t xml:space="preserve">ein Timer mit einer Laufzeit von 10 Sekunden gestartet. In diesem Thread wird dann auch immer die grafische Oberfläche aktualisiert, auf der dann die verbleibende Dauer des </w:t>
+      </w:r>
+      <w:proofErr w:type="spellStart"/>
+      <w:r>
+        <w:t>Timers</w:t>
+      </w:r>
+      <w:proofErr w:type="spellEnd"/>
+      <w:r>
+        <w:t xml:space="preserve"> angezeigt wird.</w:t>
+      </w:r>
+    </w:p>
+    <w:p>
+      <w:r>
+        <w:t>Die dritte Parallelität (</w:t>
+      </w:r>
+      <w:proofErr w:type="spellStart"/>
+      <w:r>
+        <w:t>Thread_Kinect</w:t>
+      </w:r>
+      <w:proofErr w:type="spellEnd"/>
+      <w:r>
+        <w:t>; rechte Spalte der</w:t>
+      </w:r>
+      <w:r>
+        <w:t xml:space="preserve"> </w:t>
+      </w:r>
+      <w:r>
+        <w:fldChar w:fldCharType="begin"/>
+      </w:r>
+      <w:r>
+        <w:instrText xml:space="preserve"> REF _Ref386037747 \h </w:instrText>
+      </w:r>
+      <w:r>
+        <w:fldChar w:fldCharType="separate"/>
+      </w:r>
+      <w:r>
+        <w:t xml:space="preserve">Abb. </w:t>
+      </w:r>
+      <w:r>
+        <w:rPr>
+          <w:noProof/>
+        </w:rPr>
+        <w:t>17</w:t>
+      </w:r>
+      <w:r>
+        <w:fldChar w:fldCharType="end"/>
+      </w:r>
+      <w:r>
+        <w:t xml:space="preserve">) wird solange ausgeführt, bis der Timer fertig ist. In diesem Thread </w:t>
+      </w:r>
+      <w:r>
+        <w:t>werden</w:t>
+      </w:r>
+      <w:r>
+        <w:t xml:space="preserve"> in der Klasse </w:t>
+      </w:r>
+      <w:r>
+        <w:rPr>
+          <w:i/>
+        </w:rPr>
+        <w:t>Angle</w:t>
+      </w:r>
+      <w:r>
+        <w:t xml:space="preserve"> die</w:t>
+      </w:r>
+      <w:r>
+        <w:t xml:space="preserve"> aktuellen</w:t>
+      </w:r>
+      <w:r>
+        <w:t xml:space="preserve"> Winkel des Spielers berechnet und die</w:t>
+      </w:r>
+      <w:r>
+        <w:t>se</w:t>
+      </w:r>
+      <w:r>
+        <w:t xml:space="preserve"> Werte an die Klasse </w:t>
+      </w:r>
+      <w:r>
+        <w:rPr>
+          <w:i/>
+        </w:rPr>
+        <w:t>Vergleich</w:t>
+      </w:r>
+      <w:r>
+        <w:t xml:space="preserve"> übergeben.</w:t>
+      </w:r>
+      <w:r>
+        <w:t xml:space="preserve"> Dort </w:t>
+      </w:r>
+      <w:r>
+        <w:t xml:space="preserve">werden dann die Winkel vom Nao, die in Listen vorliegen, mit den Spieler-Winkeln verglichen. Der letzte Schritt dieses Threads </w:t>
+      </w:r>
+      <w:r>
+        <w:t>ist die Speicherung, ob die Bewegung erfolgreich oder nicht erfolgreich nachgemacht wurde.</w:t>
+      </w:r>
+    </w:p>
+    <w:p>
+      <w:r>
+        <w:t xml:space="preserve">Sobald </w:t>
+      </w:r>
+      <w:r>
+        <w:t>die 10 Sekunden abgelaufen sind,</w:t>
+      </w:r>
+      <w:r>
+        <w:t xml:space="preserve"> also </w:t>
+      </w:r>
+      <w:r>
+        <w:t>der Timer fertig ist, erfolgt die weitere Abarbeitung des Hauptzweigs (linke Spalte der</w:t>
+      </w:r>
+      <w:r>
+        <w:t xml:space="preserve"> </w:t>
+      </w:r>
+      <w:r>
+        <w:fldChar w:fldCharType="begin"/>
+      </w:r>
+      <w:r>
+        <w:instrText xml:space="preserve"> REF _Ref386037747 \h </w:instrText>
+      </w:r>
+      <w:r>
+        <w:fldChar w:fldCharType="separate"/>
+      </w:r>
+      <w:r>
+        <w:t xml:space="preserve">Abb. </w:t>
+      </w:r>
+      <w:r>
+        <w:rPr>
+          <w:noProof/>
+        </w:rPr>
+        <w:t>17</w:t>
+      </w:r>
+      <w:r>
+        <w:fldChar w:fldCharType="end"/>
+      </w:r>
+      <w:r>
+        <w:t xml:space="preserve">). Es werden die vorherig gespeicherten Werte </w:t>
+      </w:r>
+      <w:r>
+        <w:t>verglichen</w:t>
+      </w:r>
+      <w:r>
+        <w:t xml:space="preserve"> und</w:t>
+      </w:r>
+      <w:r>
+        <w:t xml:space="preserve"> dem Ergebnis entsprechend, sagt Nao</w:t>
+      </w:r>
+      <w:r>
+        <w:t xml:space="preserve"> „</w:t>
+      </w:r>
+      <w:r>
+        <w:t xml:space="preserve">Glückwunsch! Du hast die </w:t>
+      </w:r>
+      <w:r>
+        <w:t>Bewegung erfolgreich nachgemacht</w:t>
+      </w:r>
+      <w:r>
+        <w:t>.</w:t>
+      </w:r>
+      <w:r>
+        <w:t>“ oder eben „</w:t>
+      </w:r>
+      <w:r>
+        <w:t xml:space="preserve">Leider hast du die </w:t>
+      </w:r>
+      <w:r>
+        <w:t>Bewegung nicht erfolgreich</w:t>
+      </w:r>
+      <w:r>
+        <w:t xml:space="preserve"> wiederholt. Klicke auf Bewegung wiederholen, um es noch einmal zu versuchen.</w:t>
+      </w:r>
+      <w:r>
+        <w:t>“</w:t>
+      </w:r>
+      <w:r>
+        <w:t>.</w:t>
+      </w:r>
+      <w:r>
+        <w:t xml:space="preserve"> </w:t>
+      </w:r>
+      <w:r>
+        <w:t>Der letzte Schritt ist nun die Buttons wieder zu aktivieren, sodass der Benutzer im nächsten Schritt eine neue Aktion auswählen kann. Somit ist die komplette Bewegungsnachahmung inklusive der Auswertung vollendet.</w:t>
+      </w:r>
+      <w:bookmarkStart w:id="103" w:name="_GoBack"/>
+      <w:bookmarkEnd w:id="103"/>
+    </w:p>
+    <w:p>
+      <w:pPr>
+        <w:pStyle w:val="berschrift3"/>
+      </w:pPr>
+      <w:bookmarkStart w:id="104" w:name="_Toc387066344"/>
+      <w:r>
+        <w:t>Warum Threads?</w:t>
+      </w:r>
       <w:bookmarkEnd w:id="104"/>
-      <w:r>
-        <w:t>: Programmablaufplan – zweiter Teil</w:t>
-      </w:r>
-      <w:bookmarkEnd w:id="105"/>
-    </w:p>
-    <w:p>
-      <w:r>
-        <w:t xml:space="preserve">Bis zum Anfang dieser Abbildung wurde die Bewegung vom Nao ausgeführt, die Winkel dieser Bewegung gespeichert und </w:t>
-      </w:r>
-      <w:r>
-        <w:t>es wurde ein Spieler von der Kinect erkannt.</w:t>
-      </w:r>
-    </w:p>
-    <w:p>
-      <w:r>
-        <w:t>Nun werden erneut zwei Threads (</w:t>
-      </w:r>
-      <w:proofErr w:type="spellStart"/>
-      <w:r>
-        <w:t>Thread_Timer</w:t>
-      </w:r>
-      <w:proofErr w:type="spellEnd"/>
+    </w:p>
+    <w:p>
+      <w:r>
+        <w:t xml:space="preserve">Im Programmcode werden, wie </w:t>
+      </w:r>
+      <w:r>
+        <w:t>in</w:t>
+      </w:r>
+      <w:r>
+        <w:t xml:space="preserve"> den beiden </w:t>
+      </w:r>
+      <w:r>
+        <w:t>Programmablaufplänen (</w:t>
+      </w:r>
+      <w:r>
+        <w:fldChar w:fldCharType="begin"/>
+      </w:r>
+      <w:r>
+        <w:instrText xml:space="preserve"> REF _Ref386037800 \h </w:instrText>
+      </w:r>
+      <w:r>
+        <w:fldChar w:fldCharType="separate"/>
+      </w:r>
+      <w:r>
+        <w:t xml:space="preserve">Abb. </w:t>
+      </w:r>
+      <w:r>
+        <w:rPr>
+          <w:noProof/>
+        </w:rPr>
+        <w:t>16</w:t>
+      </w:r>
+      <w:r>
+        <w:fldChar w:fldCharType="end"/>
+      </w:r>
       <w:r>
         <w:t xml:space="preserve"> und </w:t>
       </w:r>
-      <w:proofErr w:type="spellStart"/>
-      <w:r>
-        <w:t>Thread_Kinect</w:t>
-      </w:r>
-      <w:proofErr w:type="spellEnd"/>
-      <w:r>
-        <w:t xml:space="preserve">) gestartet. </w:t>
-      </w:r>
-      <w:r>
-        <w:t>Ab diesem Zeitpunkt</w:t>
-      </w:r>
-      <w:r>
-        <w:t xml:space="preserve"> werden nun drei Aktionen parall</w:t>
-      </w:r>
-      <w:r>
-        <w:t>el ausgeführt.</w:t>
-      </w:r>
-    </w:p>
-    <w:p>
-      <w:r>
-        <w:t xml:space="preserve">In der Klasse </w:t>
-      </w:r>
-      <w:proofErr w:type="spellStart"/>
-      <w:r>
-        <w:rPr>
-          <w:i/>
-        </w:rPr>
-        <w:t>Init</w:t>
-      </w:r>
-      <w:proofErr w:type="spellEnd"/>
-      <w:r>
-        <w:t xml:space="preserve"> wird die Methode </w:t>
-      </w:r>
-      <w:proofErr w:type="spellStart"/>
-      <w:r>
-        <w:t>Bew_Ausgangsposition</w:t>
-      </w:r>
-      <w:proofErr w:type="spellEnd"/>
-      <w:r>
-        <w:t>() aufgerufen</w:t>
-      </w:r>
-      <w:r>
-        <w:t>, woraufhin</w:t>
-      </w:r>
-      <w:r>
-        <w:t xml:space="preserve"> Nao </w:t>
-      </w:r>
-      <w:r>
-        <w:t xml:space="preserve">wieder </w:t>
-      </w:r>
-      <w:r>
-        <w:t xml:space="preserve">in seine Ausgangsposition </w:t>
-      </w:r>
-      <w:proofErr w:type="spellStart"/>
-      <w:r>
-        <w:t>Stand</w:t>
-      </w:r>
-      <w:r>
-        <w:t>Zero</w:t>
-      </w:r>
-      <w:proofErr w:type="spellEnd"/>
-      <w:r>
-        <w:t xml:space="preserve"> geht</w:t>
-      </w:r>
-      <w:r>
-        <w:t xml:space="preserve">. </w:t>
-      </w:r>
-      <w:r>
-        <w:t xml:space="preserve">Hierbei spielt es eine wichtige Bedeutung, dass die aufgerufene Funktion </w:t>
-      </w:r>
-      <w:proofErr w:type="spellStart"/>
-      <w:r>
-        <w:rPr>
-          <w:i/>
-        </w:rPr>
-        <w:t>goToPosture</w:t>
-      </w:r>
-      <w:proofErr w:type="spellEnd"/>
-      <w:r>
-        <w:rPr>
-          <w:i/>
-        </w:rPr>
-        <w:t>(„</w:t>
-      </w:r>
-      <w:proofErr w:type="spellStart"/>
-      <w:r>
-        <w:rPr>
-          <w:i/>
-        </w:rPr>
-        <w:t>StandZero</w:t>
-      </w:r>
-      <w:proofErr w:type="spellEnd"/>
-      <w:r>
-        <w:rPr>
-          <w:i/>
-        </w:rPr>
-        <w:t>“, 1)</w:t>
-      </w:r>
-      <w:r>
-        <w:t xml:space="preserve"> eine nicht-blockierende Methode ist. Nämlich nur so wird sichergestellt, dass der gesamte Ablauf parallel durchgeführt wird. </w:t>
-      </w:r>
-      <w:r>
-        <w:t xml:space="preserve">An dieser Stelle Nao wieder in seine Ausgangsposition zu stellen hat den Vorteil, dass </w:t>
-      </w:r>
-      <w:r>
-        <w:t>jede Bewegung mit der</w:t>
-      </w:r>
-      <w:r>
-        <w:t xml:space="preserve"> gleichen</w:t>
-      </w:r>
-      <w:r>
-        <w:t xml:space="preserve"> Ausgangsposition startet. Nach der </w:t>
-      </w:r>
+      <w:r>
+        <w:fldChar w:fldCharType="begin"/>
+      </w:r>
+      <w:r>
+        <w:instrText xml:space="preserve"> REF _Ref386037747 \h </w:instrText>
+      </w:r>
+      <w:r>
+        <w:fldChar w:fldCharType="separate"/>
+      </w:r>
+      <w:r>
+        <w:t xml:space="preserve">Abb. </w:t>
+      </w:r>
+      <w:r>
+        <w:rPr>
+          <w:noProof/>
+        </w:rPr>
+        <w:t>17</w:t>
+      </w:r>
+      <w:r>
+        <w:fldChar w:fldCharType="end"/>
+      </w:r>
+      <w:r>
+        <w:t>)</w:t>
+      </w:r>
+      <w:r>
+        <w:t xml:space="preserve"> zu sehen, an zwei verschiedenen Stellen Threads verwendet. </w:t>
+      </w:r>
+    </w:p>
+    <w:p>
+      <w:pPr>
+        <w:rPr>
+          <w:rStyle w:val="sentence"/>
+        </w:rPr>
+      </w:pPr>
+    </w:p>
+    <w:p>
       <w:r>
         <w:lastRenderedPageBreak/>
-        <w:t>durchgeführten Bewegung</w:t>
-      </w:r>
-      <w:r>
-        <w:t xml:space="preserve"> kommt eine Schleife, die solange ausgeführt wird, bis der </w:t>
-      </w:r>
-      <w:proofErr w:type="spellStart"/>
-      <w:r>
-        <w:t>Thread_Timer</w:t>
-      </w:r>
-      <w:proofErr w:type="spellEnd"/>
-      <w:r>
-        <w:t xml:space="preserve"> fertig ist.</w:t>
-      </w:r>
-    </w:p>
-    <w:p>
-      <w:r>
-        <w:t>I</w:t>
-      </w:r>
-      <w:r>
-        <w:t xml:space="preserve">n </w:t>
-      </w:r>
-      <w:proofErr w:type="spellStart"/>
-      <w:r>
-        <w:t>Thread_Timer</w:t>
-      </w:r>
-      <w:proofErr w:type="spellEnd"/>
-      <w:r>
-        <w:t xml:space="preserve"> (mittlere Spalte der</w:t>
-      </w:r>
-      <w:r>
-        <w:t xml:space="preserve"> </w:t>
-      </w:r>
-      <w:r>
-        <w:fldChar w:fldCharType="begin"/>
-      </w:r>
-      <w:r>
-        <w:instrText xml:space="preserve"> REF _Ref386037747 \h </w:instrText>
-      </w:r>
-      <w:r>
-        <w:fldChar w:fldCharType="separate"/>
-      </w:r>
-      <w:r>
-        <w:t xml:space="preserve">Abb. </w:t>
-      </w:r>
-      <w:r>
-        <w:rPr>
-          <w:noProof/>
-        </w:rPr>
-        <w:t>17</w:t>
-      </w:r>
-      <w:r>
-        <w:fldChar w:fldCharType="end"/>
-      </w:r>
-      <w:r>
-        <w:t xml:space="preserve">) </w:t>
-      </w:r>
-      <w:r>
-        <w:t xml:space="preserve">wird </w:t>
-      </w:r>
-      <w:r>
-        <w:t xml:space="preserve">ein Timer mit einer Laufzeit von 10 Sekunden gestartet. In diesem Thread wird dann auch immer die grafische Oberfläche aktualisiert, auf der dann die verbleibende Dauer des </w:t>
-      </w:r>
-      <w:proofErr w:type="spellStart"/>
-      <w:r>
-        <w:t>Timers</w:t>
-      </w:r>
-      <w:proofErr w:type="spellEnd"/>
-      <w:r>
-        <w:t xml:space="preserve"> angezeigt wird.</w:t>
-      </w:r>
-    </w:p>
-    <w:p>
-      <w:r>
-        <w:t>Die dritte Parallelität (</w:t>
-      </w:r>
-      <w:proofErr w:type="spellStart"/>
-      <w:r>
-        <w:t>Thread_Kinect</w:t>
-      </w:r>
-      <w:proofErr w:type="spellEnd"/>
-      <w:r>
-        <w:t>; rechte Spalte der</w:t>
-      </w:r>
-      <w:r>
-        <w:t xml:space="preserve"> </w:t>
-      </w:r>
-      <w:r>
-        <w:fldChar w:fldCharType="begin"/>
-      </w:r>
-      <w:r>
-        <w:instrText xml:space="preserve"> REF _Ref386037747 \h </w:instrText>
-      </w:r>
-      <w:r>
-        <w:fldChar w:fldCharType="separate"/>
-      </w:r>
-      <w:r>
-        <w:t xml:space="preserve">Abb. </w:t>
-      </w:r>
-      <w:r>
-        <w:rPr>
-          <w:noProof/>
-        </w:rPr>
-        <w:t>17</w:t>
-      </w:r>
-      <w:r>
-        <w:fldChar w:fldCharType="end"/>
-      </w:r>
-      <w:r>
-        <w:t xml:space="preserve">) wird solange ausgeführt, bis der Timer fertig ist. In diesem Thread </w:t>
-      </w:r>
-      <w:r>
-        <w:t>werden</w:t>
-      </w:r>
-      <w:r>
-        <w:t xml:space="preserve"> in der Klasse </w:t>
-      </w:r>
-      <w:r>
-        <w:rPr>
-          <w:i/>
-        </w:rPr>
-        <w:t>Angle</w:t>
-      </w:r>
-      <w:r>
-        <w:t xml:space="preserve"> die</w:t>
-      </w:r>
-      <w:r>
-        <w:t xml:space="preserve"> aktuellen</w:t>
-      </w:r>
-      <w:r>
-        <w:t xml:space="preserve"> Winkel des Spielers berechnet und die</w:t>
-      </w:r>
-      <w:r>
-        <w:t>se</w:t>
-      </w:r>
-      <w:r>
-        <w:t xml:space="preserve"> Werte an die Klasse </w:t>
-      </w:r>
-      <w:r>
-        <w:rPr>
-          <w:i/>
-        </w:rPr>
-        <w:t>Vergleich</w:t>
-      </w:r>
-      <w:r>
-        <w:t xml:space="preserve"> übergeben.</w:t>
-      </w:r>
-      <w:r>
-        <w:t xml:space="preserve"> Dort </w:t>
-      </w:r>
-      <w:r>
-        <w:t xml:space="preserve">werden dann die Winkel vom Nao, die in Listen vorliegen, mit den Spieler-Winkeln verglichen. Der letzte Schritt dieses Threads </w:t>
-      </w:r>
-      <w:r>
-        <w:t>ist die Speicherung, ob die Bewegung erfolgreich oder nicht erfolgreich nachgemacht wurde.</w:t>
-      </w:r>
-    </w:p>
-    <w:p>
-      <w:r>
-        <w:t xml:space="preserve">Sobald </w:t>
-      </w:r>
-      <w:r>
-        <w:t xml:space="preserve">die 10 Sekunden abgelaufen sind; also </w:t>
-      </w:r>
-      <w:r>
-        <w:t>der Timer fertig ist, erfolgt die weitere Abarbeitung des Hauptzweigs (linke Spalte der</w:t>
-      </w:r>
-      <w:r>
-        <w:t xml:space="preserve"> </w:t>
-      </w:r>
-      <w:r>
-        <w:fldChar w:fldCharType="begin"/>
-      </w:r>
-      <w:r>
-        <w:instrText xml:space="preserve"> REF _Ref386037747 \h </w:instrText>
-      </w:r>
-      <w:r>
-        <w:fldChar w:fldCharType="separate"/>
-      </w:r>
-      <w:r>
-        <w:t xml:space="preserve">Abb. </w:t>
-      </w:r>
-      <w:r>
-        <w:rPr>
-          <w:noProof/>
-        </w:rPr>
-        <w:t>17</w:t>
-      </w:r>
-      <w:r>
-        <w:fldChar w:fldCharType="end"/>
-      </w:r>
-      <w:r>
-        <w:t xml:space="preserve">). Es werden die vorherig gespeicherten Werte angeschaut und dementsprechend ein Text </w:t>
-      </w:r>
-      <w:commentRangeStart w:id="106"/>
-      <w:r>
-        <w:t>„Bewegung erfolgreich nachgemacht“ oder eben „Bewegung nicht erfolgreich nachgemacht“</w:t>
-      </w:r>
-      <w:commentRangeEnd w:id="106"/>
-      <w:r>
-        <w:rPr>
-          <w:rStyle w:val="Kommentarzeichen"/>
-        </w:rPr>
-        <w:commentReference w:id="106"/>
-      </w:r>
-      <w:r>
-        <w:t xml:space="preserve"> angezeigt.</w:t>
-      </w:r>
-      <w:r>
-        <w:t xml:space="preserve"> Der letzte Schritt ist nun die Buttons wieder zu aktivieren, sodass der Benutzer im nächsten Schritt eine neue Aktion auswählen kann. Somit ist die komplette Bewegungsnachahmung inklusive der Auswertung vollendet.</w:t>
-      </w:r>
-    </w:p>
-    <w:p>
-      <w:pPr>
-        <w:pStyle w:val="berschrift3"/>
-      </w:pPr>
-      <w:bookmarkStart w:id="107" w:name="_Toc387066344"/>
-      <w:r>
-        <w:t>Warum Threads?</w:t>
-      </w:r>
-      <w:bookmarkEnd w:id="107"/>
-    </w:p>
-    <w:p>
-      <w:r>
-        <w:t xml:space="preserve">Im Programmcode werden, wie </w:t>
-      </w:r>
-      <w:r>
-        <w:t>in</w:t>
-      </w:r>
-      <w:r>
-        <w:t xml:space="preserve"> den beiden </w:t>
-      </w:r>
-      <w:r>
-        <w:t>Programmablaufplänen (</w:t>
-      </w:r>
-      <w:r>
-        <w:fldChar w:fldCharType="begin"/>
-      </w:r>
-      <w:r>
-        <w:instrText xml:space="preserve"> REF _Ref386037800 \h </w:instrText>
-      </w:r>
-      <w:r>
-        <w:fldChar w:fldCharType="separate"/>
-      </w:r>
-      <w:r>
-        <w:t xml:space="preserve">Abb. </w:t>
-      </w:r>
-      <w:r>
-        <w:rPr>
-          <w:noProof/>
-        </w:rPr>
-        <w:t>16</w:t>
-      </w:r>
-      <w:r>
-        <w:fldChar w:fldCharType="end"/>
-      </w:r>
-      <w:r>
-        <w:t xml:space="preserve"> und </w:t>
-      </w:r>
-      <w:r>
-        <w:fldChar w:fldCharType="begin"/>
-      </w:r>
-      <w:r>
-        <w:instrText xml:space="preserve"> REF _Ref386037747 \h </w:instrText>
-      </w:r>
-      <w:r>
-        <w:fldChar w:fldCharType="separate"/>
-      </w:r>
-      <w:r>
-        <w:t xml:space="preserve">Abb. </w:t>
-      </w:r>
-      <w:r>
-        <w:rPr>
-          <w:noProof/>
-        </w:rPr>
-        <w:t>17</w:t>
-      </w:r>
-      <w:r>
-        <w:fldChar w:fldCharType="end"/>
-      </w:r>
-      <w:r>
-        <w:t>)</w:t>
-      </w:r>
-      <w:r>
-        <w:t xml:space="preserve"> zu sehen, an zwei verschiedenen Stellen Threads verwendet. </w:t>
-      </w:r>
-    </w:p>
-    <w:p>
-      <w:pPr>
-        <w:rPr>
-          <w:rStyle w:val="sentence"/>
-        </w:rPr>
-      </w:pPr>
-    </w:p>
-    <w:p>
-      <w:r>
         <w:t xml:space="preserve">An manchen Stellen ist es wichtig zu wissen, ob ein bestimmter Programmabschnitt bereits beendet ist oder noch ausgeführt wird. Hierzu betrachten wir die </w:t>
       </w:r>
       <w:r>
@@ -13923,11 +14164,10 @@
           <w:noProof/>
           <w:lang w:eastAsia="de-DE"/>
         </w:rPr>
-        <w:lastRenderedPageBreak/>
         <mc:AlternateContent>
           <mc:Choice Requires="wps">
             <w:drawing>
-              <wp:inline distT="0" distB="0" distL="0" distR="0" wp14:anchorId="63DBFEA7" wp14:editId="09C54A1A">
+              <wp:inline distT="0" distB="0" distL="0" distR="0" wp14:anchorId="2CAB3BF8" wp14:editId="4028673F">
                 <wp:extent cx="5759450" cy="1796903"/>
                 <wp:effectExtent l="0" t="0" r="12700" b="13335"/>
                 <wp:docPr id="19" name="Textfeld 2"/>
@@ -14547,7 +14787,7 @@
         <w:pStyle w:val="Beschriftung"/>
         <w:jc w:val="center"/>
       </w:pPr>
-      <w:bookmarkStart w:id="108" w:name="_Toc387066310"/>
+      <w:bookmarkStart w:id="105" w:name="_Toc387066310"/>
       <w:r>
         <w:t xml:space="preserve">Code </w:t>
       </w:r>
@@ -14577,7 +14817,7 @@
       <w:r>
         <w:t>s</w:t>
       </w:r>
-      <w:bookmarkEnd w:id="108"/>
+      <w:bookmarkEnd w:id="105"/>
     </w:p>
     <w:p>
       <w:pPr>
@@ -14758,10 +14998,11 @@
           <w:noProof/>
           <w:lang w:eastAsia="de-DE"/>
         </w:rPr>
+        <w:lastRenderedPageBreak/>
         <mc:AlternateContent>
           <mc:Choice Requires="wps">
             <w:drawing>
-              <wp:inline distT="0" distB="0" distL="0" distR="0" wp14:anchorId="70B87D77" wp14:editId="70B23D02">
+              <wp:inline distT="0" distB="0" distL="0" distR="0" wp14:anchorId="690DA0AB" wp14:editId="4AD9B695">
                 <wp:extent cx="5794744" cy="2083981"/>
                 <wp:effectExtent l="0" t="0" r="15875" b="12065"/>
                 <wp:docPr id="307" name="Textfeld 2"/>
@@ -15825,9 +16066,9 @@
         <w:pStyle w:val="Beschriftung"/>
         <w:jc w:val="center"/>
       </w:pPr>
-      <w:bookmarkStart w:id="109" w:name="_Ref386037765"/>
-      <w:bookmarkStart w:id="110" w:name="_Ref386873749"/>
-      <w:bookmarkStart w:id="111" w:name="_Toc387066311"/>
+      <w:bookmarkStart w:id="106" w:name="_Ref386037765"/>
+      <w:bookmarkStart w:id="107" w:name="_Ref386873749"/>
+      <w:bookmarkStart w:id="108" w:name="_Toc387066311"/>
       <w:r>
         <w:t xml:space="preserve">Code </w:t>
       </w:r>
@@ -15839,7 +16080,7 @@
           <w:t>2</w:t>
         </w:r>
       </w:fldSimple>
-      <w:bookmarkEnd w:id="109"/>
+      <w:bookmarkEnd w:id="106"/>
       <w:r>
         <w:t xml:space="preserve">: </w:t>
       </w:r>
@@ -15849,15 +16090,14 @@
       <w:r>
         <w:t>Thread</w:t>
       </w:r>
-      <w:bookmarkEnd w:id="110"/>
+      <w:bookmarkEnd w:id="107"/>
       <w:r>
         <w:t>s</w:t>
       </w:r>
-      <w:bookmarkEnd w:id="111"/>
-    </w:p>
-    <w:p>
-      <w:r>
-        <w:lastRenderedPageBreak/>
+      <w:bookmarkEnd w:id="108"/>
+    </w:p>
+    <w:p>
+      <w:r>
         <w:t xml:space="preserve">In der ersten Zeile </w:t>
       </w:r>
       <w:r>
@@ -16207,12 +16447,12 @@
       <w:pPr>
         <w:pStyle w:val="berschrift2"/>
       </w:pPr>
-      <w:bookmarkStart w:id="112" w:name="_Toc387066345"/>
-      <w:commentRangeStart w:id="113"/>
+      <w:bookmarkStart w:id="109" w:name="_Toc387066345"/>
+      <w:commentRangeStart w:id="110"/>
       <w:r>
         <w:t>Nao</w:t>
       </w:r>
-      <w:commentRangeEnd w:id="113"/>
+      <w:commentRangeEnd w:id="110"/>
       <w:r>
         <w:rPr>
           <w:rStyle w:val="Kommentarzeichen"/>
@@ -16221,41 +16461,41 @@
           <w:bCs w:val="0"/>
           <w:color w:val="auto"/>
         </w:rPr>
-        <w:commentReference w:id="113"/>
-      </w:r>
+        <w:commentReference w:id="110"/>
+      </w:r>
+      <w:bookmarkEnd w:id="109"/>
+    </w:p>
+    <w:p>
+      <w:pPr>
+        <w:pStyle w:val="berschrift3"/>
+      </w:pPr>
+      <w:bookmarkStart w:id="111" w:name="_Ref386873920"/>
+      <w:bookmarkStart w:id="112" w:name="_Ref386873926"/>
+      <w:bookmarkStart w:id="113" w:name="_Toc387066346"/>
+      <w:r>
+        <w:t>Zufällige</w:t>
+      </w:r>
+      <w:r>
+        <w:t xml:space="preserve"> Bewegung ausführen</w:t>
+      </w:r>
+      <w:bookmarkEnd w:id="111"/>
       <w:bookmarkEnd w:id="112"/>
-    </w:p>
-    <w:p>
-      <w:pPr>
-        <w:pStyle w:val="berschrift3"/>
-      </w:pPr>
-      <w:bookmarkStart w:id="114" w:name="_Ref386873920"/>
-      <w:bookmarkStart w:id="115" w:name="_Ref386873926"/>
-      <w:bookmarkStart w:id="116" w:name="_Toc387066346"/>
-      <w:r>
-        <w:t>Zufällige</w:t>
-      </w:r>
-      <w:r>
-        <w:t xml:space="preserve"> Bewegung ausführen</w:t>
-      </w:r>
-      <w:bookmarkEnd w:id="114"/>
-      <w:bookmarkEnd w:id="115"/>
-      <w:bookmarkEnd w:id="116"/>
+      <w:bookmarkEnd w:id="113"/>
     </w:p>
     <w:p>
       <w:r>
         <w:t xml:space="preserve">Insgesamt gibt es </w:t>
       </w:r>
-      <w:commentRangeStart w:id="117"/>
+      <w:commentRangeStart w:id="114"/>
       <w:r>
         <w:t xml:space="preserve">XXX </w:t>
       </w:r>
-      <w:commentRangeEnd w:id="117"/>
+      <w:commentRangeEnd w:id="114"/>
       <w:r>
         <w:rPr>
           <w:rStyle w:val="Kommentarzeichen"/>
         </w:rPr>
-        <w:commentReference w:id="117"/>
+        <w:commentReference w:id="114"/>
       </w:r>
       <w:r>
         <w:t>vorgegebene Bewegungen für Nao. Wenn der Benutzer eine neue Bewegung nachmachen möchte, wird folgender Code ausgeführt:</w:t>
@@ -16274,7 +16514,7 @@
         <mc:AlternateContent>
           <mc:Choice Requires="wps">
             <w:drawing>
-              <wp:inline distT="0" distB="0" distL="0" distR="0" wp14:anchorId="00DB5C75" wp14:editId="7A76A92D">
+              <wp:inline distT="0" distB="0" distL="0" distR="0" wp14:anchorId="1D3E52A4" wp14:editId="7AF50F41">
                 <wp:extent cx="5759450" cy="6475228"/>
                 <wp:effectExtent l="0" t="0" r="12700" b="20955"/>
                 <wp:docPr id="20" name="Textfeld 2"/>
@@ -18590,8 +18830,8 @@
         <w:pStyle w:val="Beschriftung"/>
         <w:jc w:val="center"/>
       </w:pPr>
-      <w:bookmarkStart w:id="118" w:name="_Ref386874180"/>
-      <w:bookmarkStart w:id="119" w:name="_Toc387066312"/>
+      <w:bookmarkStart w:id="115" w:name="_Ref386874180"/>
+      <w:bookmarkStart w:id="116" w:name="_Toc387066312"/>
       <w:r>
         <w:t xml:space="preserve">Code </w:t>
       </w:r>
@@ -18603,11 +18843,11 @@
           <w:t>3</w:t>
         </w:r>
       </w:fldSimple>
-      <w:bookmarkEnd w:id="118"/>
+      <w:bookmarkEnd w:id="115"/>
       <w:r>
         <w:t>: Ausführen einer zufälligen Bewegung</w:t>
       </w:r>
-      <w:bookmarkEnd w:id="119"/>
+      <w:bookmarkEnd w:id="116"/>
     </w:p>
     <w:p>
       <w:r>
@@ -18679,11 +18919,11 @@
       <w:pPr>
         <w:pStyle w:val="berschrift3"/>
       </w:pPr>
-      <w:bookmarkStart w:id="120" w:name="_Toc387066347"/>
+      <w:bookmarkStart w:id="117" w:name="_Toc387066347"/>
       <w:r>
         <w:t>Bewegung wiederholen</w:t>
       </w:r>
-      <w:bookmarkEnd w:id="120"/>
+      <w:bookmarkEnd w:id="117"/>
     </w:p>
     <w:p>
       <w:r>
@@ -18779,12 +19019,12 @@
       <w:pPr>
         <w:pStyle w:val="berschrift3"/>
       </w:pPr>
-      <w:bookmarkStart w:id="121" w:name="_Toc387066348"/>
-      <w:commentRangeStart w:id="122"/>
+      <w:bookmarkStart w:id="118" w:name="_Toc387066348"/>
+      <w:commentRangeStart w:id="119"/>
       <w:r>
         <w:t>Beispiel einer spezifischen Bewegung</w:t>
       </w:r>
-      <w:commentRangeEnd w:id="122"/>
+      <w:commentRangeEnd w:id="119"/>
       <w:r>
         <w:rPr>
           <w:rStyle w:val="Kommentarzeichen"/>
@@ -18793,9 +19033,9 @@
           <w:bCs w:val="0"/>
           <w:color w:val="auto"/>
         </w:rPr>
-        <w:commentReference w:id="122"/>
-      </w:r>
-      <w:bookmarkEnd w:id="121"/>
+        <w:commentReference w:id="119"/>
+      </w:r>
+      <w:bookmarkEnd w:id="118"/>
     </w:p>
     <w:p/>
     <w:p>
@@ -18811,7 +19051,7 @@
         <mc:AlternateContent>
           <mc:Choice Requires="wps">
             <w:drawing>
-              <wp:inline distT="0" distB="0" distL="0" distR="0" wp14:anchorId="354517CA" wp14:editId="36AE69BD">
+              <wp:inline distT="0" distB="0" distL="0" distR="0" wp14:anchorId="26571ADD" wp14:editId="76AE59A3">
                 <wp:extent cx="5759450" cy="5219700"/>
                 <wp:effectExtent l="0" t="0" r="12700" b="19050"/>
                 <wp:docPr id="25" name="Textfeld 2"/>
@@ -20301,8 +20541,8 @@
         <w:pStyle w:val="Beschriftung"/>
         <w:jc w:val="center"/>
       </w:pPr>
-      <w:bookmarkStart w:id="123" w:name="_Ref386875250"/>
-      <w:bookmarkStart w:id="124" w:name="_Toc387066313"/>
+      <w:bookmarkStart w:id="120" w:name="_Ref386875250"/>
+      <w:bookmarkStart w:id="121" w:name="_Toc387066313"/>
       <w:r>
         <w:t xml:space="preserve">Code </w:t>
       </w:r>
@@ -20314,11 +20554,11 @@
           <w:t>4</w:t>
         </w:r>
       </w:fldSimple>
-      <w:bookmarkEnd w:id="123"/>
+      <w:bookmarkEnd w:id="120"/>
       <w:r>
         <w:t>: eine vordefinierte Bewegung von Nao</w:t>
       </w:r>
-      <w:bookmarkEnd w:id="124"/>
+      <w:bookmarkEnd w:id="121"/>
     </w:p>
     <w:p>
       <w:r>
@@ -20349,7 +20589,7 @@
           <w:p/>
           <w:p/>
           <w:p>
-            <w:commentRangeStart w:id="125"/>
+            <w:commentRangeStart w:id="122"/>
             <w:r>
               <w:t xml:space="preserve">Startposition </w:t>
             </w:r>
@@ -20357,13 +20597,13 @@
             <w:r>
               <w:t>StandZero</w:t>
             </w:r>
-            <w:commentRangeEnd w:id="125"/>
+            <w:commentRangeEnd w:id="122"/>
             <w:proofErr w:type="spellEnd"/>
             <w:r>
               <w:rPr>
                 <w:rStyle w:val="Kommentarzeichen"/>
               </w:rPr>
-              <w:commentReference w:id="125"/>
+              <w:commentReference w:id="122"/>
             </w:r>
           </w:p>
         </w:tc>
@@ -20528,23 +20768,72 @@
       <w:r>
         <w:t>Dieser Schritt führt dazu, dass Nao von seiner Startposition (</w:t>
       </w:r>
-      <w:commentRangeStart w:id="126"/>
+      <w:commentRangeStart w:id="123"/>
       <w:r>
         <w:t>siehe …</w:t>
       </w:r>
-      <w:commentRangeEnd w:id="126"/>
+      <w:commentRangeEnd w:id="123"/>
       <w:r>
         <w:rPr>
           <w:rStyle w:val="Kommentarzeichen"/>
         </w:rPr>
-        <w:commentReference w:id="126"/>
+        <w:commentReference w:id="123"/>
       </w:r>
       <w:r>
         <w:t>) seine beiden Arme nach außen bewegt (</w:t>
       </w:r>
+      <w:commentRangeStart w:id="124"/>
+      <w:r>
+        <w:t>siehe …</w:t>
+      </w:r>
+      <w:commentRangeEnd w:id="124"/>
+      <w:r>
+        <w:rPr>
+          <w:rStyle w:val="Kommentarzeichen"/>
+        </w:rPr>
+        <w:commentReference w:id="124"/>
+      </w:r>
+      <w:r>
+        <w:t>).</w:t>
+      </w:r>
+    </w:p>
+    <w:p/>
+    <w:p>
+      <w:r>
+        <w:t xml:space="preserve">Im dritten Schritt (Zeile 4 und 5) erfolgt das meiste ähnlich zu </w:t>
+      </w:r>
+      <w:r>
+        <w:t xml:space="preserve">Schritt zwei. Zunächst werden die Winkel für die durchzuführende Bewegung angegeben und dann erfolgt wieder die Bewegung zu diesen Winkeln. Diese Bewegung soll im Vergleich zur ersten Bewegung jedoch etwas langsamer ausgeführt werden. Nach dieser Bewegung steht Nao wie in </w:t>
+      </w:r>
+      <w:commentRangeStart w:id="125"/>
+      <w:r>
+        <w:t xml:space="preserve">xxx </w:t>
+      </w:r>
+      <w:commentRangeEnd w:id="125"/>
+      <w:r>
+        <w:rPr>
+          <w:rStyle w:val="Kommentarzeichen"/>
+        </w:rPr>
+        <w:commentReference w:id="125"/>
+      </w:r>
+      <w:r>
+        <w:t xml:space="preserve">gezeigt mit ausgestreckten Armen und angewinkelten Ellenbogen da. </w:t>
+      </w:r>
+    </w:p>
+    <w:p>
+      <w:pPr>
+        <w:pStyle w:val="berschrift3"/>
+      </w:pPr>
+      <w:bookmarkStart w:id="126" w:name="_Toc387066349"/>
+      <w:r>
+        <w:t>Speicherung Winkel vom Nao</w:t>
+      </w:r>
+      <w:bookmarkEnd w:id="126"/>
+    </w:p>
+    <w:p>
       <w:commentRangeStart w:id="127"/>
       <w:r>
-        <w:t>siehe …</w:t>
+        <w:t>TEXT</w:t>
       </w:r>
       <w:commentRangeEnd w:id="127"/>
       <w:r>
@@ -20553,66 +20842,17 @@
         </w:rPr>
         <w:commentReference w:id="127"/>
       </w:r>
-      <w:r>
-        <w:t>).</w:t>
-      </w:r>
-    </w:p>
-    <w:p/>
-    <w:p>
-      <w:r>
-        <w:t xml:space="preserve">Im dritten Schritt (Zeile 4 und 5) erfolgt das meiste ähnlich zu </w:t>
-      </w:r>
-      <w:r>
-        <w:t xml:space="preserve">Schritt zwei. Zunächst werden die Winkel für die durchzuführende Bewegung angegeben und dann erfolgt wieder die Bewegung zu diesen Winkeln. Diese Bewegung soll im Vergleich zur ersten Bewegung jedoch etwas langsamer ausgeführt werden. Nach dieser Bewegung steht Nao wie in </w:t>
-      </w:r>
-      <w:commentRangeStart w:id="128"/>
-      <w:r>
-        <w:t xml:space="preserve">xxx </w:t>
-      </w:r>
-      <w:commentRangeEnd w:id="128"/>
-      <w:r>
-        <w:rPr>
-          <w:rStyle w:val="Kommentarzeichen"/>
-        </w:rPr>
-        <w:commentReference w:id="128"/>
-      </w:r>
-      <w:r>
-        <w:t xml:space="preserve">gezeigt mit ausgestreckten Armen und angewinkelten Ellenbogen da. </w:t>
-      </w:r>
-    </w:p>
-    <w:p>
-      <w:pPr>
-        <w:pStyle w:val="berschrift3"/>
-      </w:pPr>
-      <w:bookmarkStart w:id="129" w:name="_Toc387066349"/>
-      <w:r>
-        <w:t>Speicherung Winkel vom Nao</w:t>
-      </w:r>
-      <w:bookmarkEnd w:id="129"/>
-    </w:p>
-    <w:p>
-      <w:commentRangeStart w:id="130"/>
-      <w:r>
-        <w:t>TEXT</w:t>
-      </w:r>
-      <w:commentRangeEnd w:id="130"/>
-      <w:r>
-        <w:rPr>
-          <w:rStyle w:val="Kommentarzeichen"/>
-        </w:rPr>
-        <w:commentReference w:id="130"/>
-      </w:r>
     </w:p>
     <w:p>
       <w:pPr>
         <w:pStyle w:val="berschrift2"/>
       </w:pPr>
-      <w:bookmarkStart w:id="131" w:name="_Toc387066350"/>
-      <w:commentRangeStart w:id="132"/>
+      <w:bookmarkStart w:id="128" w:name="_Toc387066350"/>
+      <w:commentRangeStart w:id="129"/>
       <w:r>
         <w:t>Kinect</w:t>
       </w:r>
-      <w:commentRangeEnd w:id="132"/>
+      <w:commentRangeEnd w:id="129"/>
       <w:r>
         <w:rPr>
           <w:rStyle w:val="Kommentarzeichen"/>
@@ -20621,24 +20861,24 @@
           <w:bCs w:val="0"/>
           <w:color w:val="auto"/>
         </w:rPr>
-        <w:commentReference w:id="132"/>
-      </w:r>
-      <w:bookmarkEnd w:id="131"/>
+        <w:commentReference w:id="129"/>
+      </w:r>
+      <w:bookmarkEnd w:id="128"/>
     </w:p>
     <w:p/>
     <w:p>
       <w:pPr>
         <w:pStyle w:val="berschrift3"/>
       </w:pPr>
-      <w:bookmarkStart w:id="133" w:name="_Toc387066351"/>
+      <w:bookmarkStart w:id="130" w:name="_Toc387066351"/>
       <w:r>
         <w:t xml:space="preserve">Berechnung Winkel </w:t>
       </w:r>
-      <w:commentRangeStart w:id="134"/>
+      <w:commentRangeStart w:id="131"/>
       <w:r>
         <w:t>Kinect</w:t>
       </w:r>
-      <w:commentRangeEnd w:id="134"/>
+      <w:commentRangeEnd w:id="131"/>
       <w:r>
         <w:rPr>
           <w:rStyle w:val="Kommentarzeichen"/>
@@ -20647,9 +20887,9 @@
           <w:bCs w:val="0"/>
           <w:color w:val="auto"/>
         </w:rPr>
-        <w:commentReference w:id="134"/>
-      </w:r>
-      <w:bookmarkEnd w:id="133"/>
+        <w:commentReference w:id="131"/>
+      </w:r>
+      <w:bookmarkEnd w:id="130"/>
     </w:p>
     <w:p>
       <w:r>
@@ -20711,7 +20951,7 @@
         <mc:AlternateContent>
           <mc:Choice Requires="wps">
             <w:drawing>
-              <wp:inline distT="0" distB="0" distL="0" distR="0" wp14:anchorId="5C1B4AD4" wp14:editId="1E1298AF">
+              <wp:inline distT="0" distB="0" distL="0" distR="0" wp14:anchorId="19B1BBC0" wp14:editId="527C8034">
                 <wp:extent cx="5867400" cy="6276975"/>
                 <wp:effectExtent l="0" t="0" r="19050" b="13335"/>
                 <wp:docPr id="21" name="Textfeld 2"/>
@@ -22145,7 +22385,7 @@
         <w:pStyle w:val="Beschriftung"/>
         <w:jc w:val="center"/>
       </w:pPr>
-      <w:bookmarkStart w:id="135" w:name="_Toc387066314"/>
+      <w:bookmarkStart w:id="132" w:name="_Toc387066314"/>
       <w:r>
         <w:t xml:space="preserve">Code </w:t>
       </w:r>
@@ -22163,17 +22403,17 @@
       <w:r>
         <w:t>Berechnung von zusammenhängenden Knochen</w:t>
       </w:r>
-      <w:bookmarkEnd w:id="135"/>
+      <w:bookmarkEnd w:id="132"/>
     </w:p>
     <w:p>
       <w:pPr>
         <w:pStyle w:val="berschrift3"/>
       </w:pPr>
-      <w:bookmarkStart w:id="136" w:name="_Toc387066352"/>
+      <w:bookmarkStart w:id="133" w:name="_Toc387066352"/>
       <w:r>
         <w:t>Vergleich Winkel Kinect &lt;-&gt; Nao</w:t>
       </w:r>
-      <w:bookmarkEnd w:id="136"/>
+      <w:bookmarkEnd w:id="133"/>
     </w:p>
     <w:p>
       <w:r>
@@ -22264,11 +22504,11 @@
       <w:pPr>
         <w:pStyle w:val="berschrift3"/>
       </w:pPr>
-      <w:bookmarkStart w:id="137" w:name="_Toc387066353"/>
+      <w:bookmarkStart w:id="134" w:name="_Toc387066353"/>
       <w:r>
         <w:t>Schwierigkeitsgrade</w:t>
       </w:r>
-      <w:bookmarkEnd w:id="137"/>
+      <w:bookmarkEnd w:id="134"/>
     </w:p>
     <w:p>
       <w:r>
@@ -22321,16 +22561,16 @@
       <w:r>
         <w:t xml:space="preserve">entspricht „leicht“ einer Abweichung vom Winkel des Nao um 20°, mittel einer Abweichung um 15° und schwer einer </w:t>
       </w:r>
-      <w:commentRangeStart w:id="138"/>
+      <w:commentRangeStart w:id="135"/>
       <w:r>
         <w:t xml:space="preserve">Abweichung von 10°. </w:t>
       </w:r>
-      <w:commentRangeEnd w:id="138"/>
+      <w:commentRangeEnd w:id="135"/>
       <w:r>
         <w:rPr>
           <w:rStyle w:val="Kommentarzeichen"/>
         </w:rPr>
-        <w:commentReference w:id="138"/>
+        <w:commentReference w:id="135"/>
       </w:r>
       <w:r>
         <w:t xml:space="preserve">Demnach wird bei der Überprüfung der Winkel wie im vorherigen Kapitel beschrieben, nicht betrachtet, ob der Wert exakt erreicht wird, sondern lediglich, ob er – je nach Schwierigkeit – in einem Bereich von +/- 10, 15 bzw. 20 Grad liegt. Liegt in der Liste also der Wert 45 Grad, so wird dieser bei der Schwierigkeitsstufe leicht aus der Liste gelöscht sobald die Kinect an dieser Stelle einen Winkel zwischen 25 und 65 Grad übermittelt. </w:t>
@@ -22340,15 +22580,15 @@
       <w:pPr>
         <w:pStyle w:val="berschrift2"/>
       </w:pPr>
-      <w:bookmarkStart w:id="139" w:name="_Ref386037541"/>
-      <w:bookmarkStart w:id="140" w:name="_Ref386037618"/>
-      <w:bookmarkStart w:id="141" w:name="_Toc387066354"/>
+      <w:bookmarkStart w:id="136" w:name="_Ref386037541"/>
+      <w:bookmarkStart w:id="137" w:name="_Ref386037618"/>
+      <w:bookmarkStart w:id="138" w:name="_Toc387066354"/>
       <w:r>
         <w:t>GUI</w:t>
       </w:r>
-      <w:bookmarkEnd w:id="139"/>
-      <w:bookmarkEnd w:id="140"/>
-      <w:bookmarkEnd w:id="141"/>
+      <w:bookmarkEnd w:id="136"/>
+      <w:bookmarkEnd w:id="137"/>
+      <w:bookmarkEnd w:id="138"/>
     </w:p>
     <w:p>
       <w:r>
@@ -22479,7 +22719,7 @@
         </w:rPr>
         <w:lastRenderedPageBreak/>
         <w:drawing>
-          <wp:inline distT="0" distB="0" distL="0" distR="0" wp14:anchorId="4A783A1B" wp14:editId="0159F10F">
+          <wp:inline distT="0" distB="0" distL="0" distR="0" wp14:anchorId="0D4F215C" wp14:editId="2FBF916D">
             <wp:extent cx="5759450" cy="3839845"/>
             <wp:effectExtent l="0" t="0" r="0" b="8255"/>
             <wp:docPr id="12" name="Grafik 12"/>
@@ -22494,7 +22734,7 @@
                     <pic:cNvPicPr/>
                   </pic:nvPicPr>
                   <pic:blipFill>
-                    <a:blip r:embed="rId30">
+                    <a:blip r:embed="rId31">
                       <a:extLst>
                         <a:ext uri="{28A0092B-C50C-407E-A947-70E740481C1C}">
                           <a14:useLocalDpi xmlns:a14="http://schemas.microsoft.com/office/drawing/2010/main" val="0"/>
@@ -22526,8 +22766,8 @@
         <w:pStyle w:val="Beschriftung"/>
         <w:jc w:val="center"/>
       </w:pPr>
-      <w:bookmarkStart w:id="142" w:name="_Ref386053881"/>
-      <w:bookmarkStart w:id="143" w:name="_Toc387066309"/>
+      <w:bookmarkStart w:id="139" w:name="_Ref386053881"/>
+      <w:bookmarkStart w:id="140" w:name="_Toc387066309"/>
       <w:r>
         <w:t xml:space="preserve">Abb. </w:t>
       </w:r>
@@ -22536,14 +22776,14 @@
           <w:rPr>
             <w:noProof/>
           </w:rPr>
-          <w:t>18</w:t>
+          <w:t>19</w:t>
         </w:r>
       </w:fldSimple>
-      <w:bookmarkEnd w:id="142"/>
+      <w:bookmarkEnd w:id="139"/>
       <w:r>
         <w:t>: GUI zum Spiel</w:t>
       </w:r>
-      <w:bookmarkEnd w:id="143"/>
+      <w:bookmarkEnd w:id="140"/>
     </w:p>
     <w:p>
       <w:r>
@@ -22568,16 +22808,16 @@
       <w:r>
         <w:t xml:space="preserve">Während der Spieler die Bewegung nachmacht, geht der Roboter in die </w:t>
       </w:r>
-      <w:commentRangeStart w:id="144"/>
+      <w:commentRangeStart w:id="141"/>
       <w:r>
         <w:t xml:space="preserve">Ausgangsposition </w:t>
       </w:r>
-      <w:commentRangeEnd w:id="144"/>
+      <w:commentRangeEnd w:id="141"/>
       <w:r>
         <w:rPr>
           <w:rStyle w:val="Kommentarzeichen"/>
         </w:rPr>
-        <w:commentReference w:id="144"/>
+        <w:commentReference w:id="141"/>
       </w:r>
       <w:r>
         <w:t xml:space="preserve">zurück und </w:t>
@@ -22609,7 +22849,7 @@
       <w:pPr>
         <w:pStyle w:val="berschrift2"/>
       </w:pPr>
-      <w:bookmarkStart w:id="145" w:name="_Toc387066355"/>
+      <w:bookmarkStart w:id="142" w:name="_Toc387066355"/>
       <w:r>
         <w:lastRenderedPageBreak/>
         <w:t>Tes</w:t>
@@ -22617,10 +22857,10 @@
       <w:r>
         <w:t>t</w:t>
       </w:r>
-      <w:bookmarkEnd w:id="145"/>
-    </w:p>
-    <w:p>
-      <w:commentRangeStart w:id="146"/>
+      <w:bookmarkEnd w:id="142"/>
+    </w:p>
+    <w:p>
+      <w:commentRangeStart w:id="143"/>
       <w:r>
         <w:t xml:space="preserve">Jede Bewegung wurde </w:t>
       </w:r>
@@ -22643,12 +22883,12 @@
       <w:r>
         <w:t>Am schlechtesten wurde die Bewegung … mit 8 Bewegungen erkannt.</w:t>
       </w:r>
-      <w:commentRangeEnd w:id="146"/>
+      <w:commentRangeEnd w:id="143"/>
       <w:r>
         <w:rPr>
           <w:rStyle w:val="Kommentarzeichen"/>
         </w:rPr>
-        <w:commentReference w:id="146"/>
+        <w:commentReference w:id="143"/>
       </w:r>
     </w:p>
     <w:tbl>
@@ -23054,16 +23294,16 @@
     </w:tbl>
     <w:p/>
     <w:p>
-      <w:commentRangeStart w:id="147"/>
+      <w:commentRangeStart w:id="144"/>
       <w:r>
         <w:t>Durch das Testen der verschiedenen Bewegungen wurde nochmals überprüft, ob das Nachmachen der einzelnen Bewegungen machbar ist und ob die Schwierigkeit gut gehandhabt ist. …</w:t>
       </w:r>
-      <w:commentRangeEnd w:id="147"/>
+      <w:commentRangeEnd w:id="144"/>
       <w:r>
         <w:rPr>
           <w:rStyle w:val="Kommentarzeichen"/>
         </w:rPr>
-        <w:commentReference w:id="147"/>
+        <w:commentReference w:id="144"/>
       </w:r>
     </w:p>
     <w:p>
@@ -23087,12 +23327,12 @@
       <w:pPr>
         <w:pStyle w:val="berschrift1"/>
       </w:pPr>
-      <w:bookmarkStart w:id="148" w:name="_Toc387066356"/>
+      <w:bookmarkStart w:id="145" w:name="_Toc387066356"/>
       <w:r>
         <w:lastRenderedPageBreak/>
         <w:t>Fazit</w:t>
       </w:r>
-      <w:bookmarkEnd w:id="148"/>
+      <w:bookmarkEnd w:id="145"/>
     </w:p>
     <w:p>
       <w:r>
@@ -23105,7 +23345,7 @@
         <w:rPr>
           <w:rStyle w:val="Kommentarzeichen"/>
         </w:rPr>
-        <w:commentReference w:id="149"/>
+        <w:commentReference w:id="146"/>
       </w:r>
     </w:p>
     <w:p/>
@@ -23134,8 +23374,8 @@
     <w:p>
       <w:pPr>
         <w:sectPr>
-          <w:headerReference w:type="default" r:id="rId31"/>
-          <w:footerReference w:type="default" r:id="rId32"/>
+          <w:headerReference w:type="default" r:id="rId32"/>
+          <w:footerReference w:type="default" r:id="rId33"/>
           <w:pgSz w:w="11906" w:h="16838"/>
           <w:pgMar w:top="1418" w:right="1418" w:bottom="1418" w:left="1418" w:header="708" w:footer="708" w:gutter="0"/>
           <w:pgNumType w:start="1"/>
@@ -23148,17 +23388,17 @@
       <w:pPr>
         <w:pStyle w:val="Vorspann"/>
       </w:pPr>
-      <w:bookmarkStart w:id="151" w:name="_Toc333403733"/>
-      <w:bookmarkStart w:id="152" w:name="_Toc262116062"/>
-      <w:bookmarkStart w:id="153" w:name="_Toc387066357"/>
+      <w:bookmarkStart w:id="148" w:name="_Toc333403733"/>
+      <w:bookmarkStart w:id="149" w:name="_Toc262116062"/>
+      <w:bookmarkStart w:id="150" w:name="_Toc387066357"/>
       <w:bookmarkEnd w:id="37"/>
       <w:bookmarkEnd w:id="38"/>
       <w:r>
         <w:lastRenderedPageBreak/>
         <w:t>Literaturverzeichnis</w:t>
       </w:r>
-      <w:bookmarkEnd w:id="151"/>
-      <w:bookmarkEnd w:id="153"/>
+      <w:bookmarkEnd w:id="148"/>
+      <w:bookmarkEnd w:id="150"/>
     </w:p>
     <w:p>
       <w:pPr>
@@ -24729,7 +24969,7 @@
         </w:sdt>
       </w:sdtContent>
     </w:sdt>
-    <w:bookmarkEnd w:id="152"/>
+    <w:bookmarkEnd w:id="149"/>
     <w:p>
       <w:r>
         <w:t xml:space="preserve">Alle </w:t>
@@ -24746,8 +24986,8 @@
       </w:pPr>
     </w:p>
     <w:sectPr>
-      <w:headerReference w:type="default" r:id="rId33"/>
-      <w:footerReference w:type="default" r:id="rId34"/>
+      <w:headerReference w:type="default" r:id="rId34"/>
+      <w:footerReference w:type="default" r:id="rId35"/>
       <w:pgSz w:w="11906" w:h="16838"/>
       <w:pgMar w:top="1418" w:right="1418" w:bottom="1418" w:left="1418" w:header="708" w:footer="708" w:gutter="0"/>
       <w:pgNumType w:fmt="upperRoman" w:start="9"/>
@@ -24821,7 +25061,7 @@
       </w:r>
     </w:p>
   </w:comment>
-  <w:comment w:id="65" w:author="Dennis" w:date="2014-03-16T13:46:00Z" w:initials="D">
+  <w:comment w:id="64" w:author="Dennis" w:date="2014-03-16T13:46:00Z" w:initials="D">
     <w:p>
       <w:pPr>
         <w:pStyle w:val="Kommentartext"/>
@@ -24837,7 +25077,7 @@
       </w:r>
     </w:p>
   </w:comment>
-  <w:comment w:id="97" w:author="Dennis" w:date="2014-04-08T14:09:00Z" w:initials="D">
+  <w:comment w:id="110" w:author="Karolin" w:date="2014-05-04T22:01:00Z" w:initials="K">
     <w:p>
       <w:pPr>
         <w:pStyle w:val="Kommentartext"/>
@@ -24849,11 +25089,11 @@
         <w:annotationRef/>
       </w:r>
       <w:r>
-        <w:t>Schauen ob das so stimmt?</w:t>
+        <w:t>Noch ein einleitender Text, zumindest kurz</w:t>
       </w:r>
     </w:p>
   </w:comment>
-  <w:comment w:id="100" w:author="Dennis" w:date="2014-05-02T22:09:00Z" w:initials="D">
+  <w:comment w:id="114" w:author="Dennis" w:date="2014-04-09T16:17:00Z" w:initials="D">
     <w:p>
       <w:pPr>
         <w:pStyle w:val="Kommentartext"/>
@@ -24865,59 +25105,11 @@
         <w:annotationRef/>
       </w:r>
       <w:r>
-        <w:t>Bild ändern</w:t>
+        <w:t>einfügen</w:t>
       </w:r>
     </w:p>
   </w:comment>
-  <w:comment w:id="106" w:author="Dennis" w:date="2014-05-03T09:31:00Z" w:initials="D">
-    <w:p>
-      <w:pPr>
-        <w:pStyle w:val="Kommentartext"/>
-      </w:pPr>
-      <w:r>
-        <w:rPr>
-          <w:rStyle w:val="Kommentarzeichen"/>
-        </w:rPr>
-        <w:annotationRef/>
-      </w:r>
-      <w:r>
-        <w:t>Anpassen wie es am Ende wirklich im Programm ist.</w:t>
-      </w:r>
-    </w:p>
-  </w:comment>
-  <w:comment w:id="113" w:author="Karolin" w:date="2014-05-04T22:01:00Z" w:initials="K">
-    <w:p>
-      <w:pPr>
-        <w:pStyle w:val="Kommentartext"/>
-      </w:pPr>
-      <w:r>
-        <w:rPr>
-          <w:rStyle w:val="Kommentarzeichen"/>
-        </w:rPr>
-        <w:annotationRef/>
-      </w:r>
-      <w:r>
-        <w:t>Noch ein einleitender Text, zumindest kurz</w:t>
-      </w:r>
-    </w:p>
-  </w:comment>
-  <w:comment w:id="117" w:author="Dennis" w:date="2014-04-09T16:17:00Z" w:initials="D">
-    <w:p>
-      <w:pPr>
-        <w:pStyle w:val="Kommentartext"/>
-      </w:pPr>
-      <w:r>
-        <w:rPr>
-          <w:rStyle w:val="Kommentarzeichen"/>
-        </w:rPr>
-        <w:annotationRef/>
-      </w:r>
-      <w:r>
-        <w:t>einfügen</w:t>
-      </w:r>
-    </w:p>
-  </w:comment>
-  <w:comment w:id="122" w:author="Dennis" w:date="2014-05-03T09:58:00Z" w:initials="D">
+  <w:comment w:id="119" w:author="Dennis" w:date="2014-05-03T09:58:00Z" w:initials="D">
     <w:p>
       <w:pPr>
         <w:pStyle w:val="Kommentartext"/>
@@ -25044,7 +25236,7 @@
       <w:proofErr w:type="spellEnd"/>
     </w:p>
   </w:comment>
-  <w:comment w:id="125" w:author="Dennis" w:date="2014-05-03T10:25:00Z" w:initials="D">
+  <w:comment w:id="122" w:author="Dennis" w:date="2014-05-03T10:25:00Z" w:initials="D">
     <w:p>
       <w:pPr>
         <w:pStyle w:val="Kommentartext"/>
@@ -25060,7 +25252,7 @@
       </w:r>
     </w:p>
   </w:comment>
-  <w:comment w:id="126" w:author="Dennis" w:date="2014-05-03T10:25:00Z" w:initials="D">
+  <w:comment w:id="123" w:author="Dennis" w:date="2014-05-03T10:25:00Z" w:initials="D">
     <w:p>
       <w:pPr>
         <w:pStyle w:val="Kommentartext"/>
@@ -25076,7 +25268,7 @@
       </w:r>
     </w:p>
   </w:comment>
-  <w:comment w:id="127" w:author="Dennis" w:date="2014-05-03T10:26:00Z" w:initials="D">
+  <w:comment w:id="124" w:author="Dennis" w:date="2014-05-03T10:26:00Z" w:initials="D">
     <w:p>
       <w:pPr>
         <w:pStyle w:val="Kommentartext"/>
@@ -25092,7 +25284,7 @@
       </w:r>
     </w:p>
   </w:comment>
-  <w:comment w:id="128" w:author="Dennis" w:date="2014-05-03T10:31:00Z" w:initials="D">
+  <w:comment w:id="125" w:author="Dennis" w:date="2014-05-03T10:31:00Z" w:initials="D">
     <w:p>
       <w:pPr>
         <w:pStyle w:val="Kommentartext"/>
@@ -25108,7 +25300,7 @@
       </w:r>
     </w:p>
   </w:comment>
-  <w:comment w:id="130" w:author="Karolin" w:date="2014-05-04T22:08:00Z" w:initials="K">
+  <w:comment w:id="127" w:author="Karolin" w:date="2014-05-04T22:08:00Z" w:initials="K">
     <w:p>
       <w:pPr>
         <w:pStyle w:val="Kommentartext"/>
@@ -25124,7 +25316,7 @@
       </w:r>
     </w:p>
   </w:comment>
-  <w:comment w:id="132" w:author="Dennis" w:date="2014-05-04T22:31:00Z" w:initials="D">
+  <w:comment w:id="129" w:author="Dennis" w:date="2014-05-04T22:31:00Z" w:initials="D">
     <w:p>
       <w:pPr>
         <w:pStyle w:val="Kommentartext"/>
@@ -25180,7 +25372,7 @@
       </w:r>
     </w:p>
   </w:comment>
-  <w:comment w:id="134" w:author="Karolin" w:date="2014-05-04T22:18:00Z" w:initials="K">
+  <w:comment w:id="131" w:author="Karolin" w:date="2014-05-04T22:18:00Z" w:initials="K">
     <w:p>
       <w:pPr>
         <w:pStyle w:val="Kommentartext"/>
@@ -25196,7 +25388,7 @@
       </w:r>
     </w:p>
   </w:comment>
-  <w:comment w:id="138" w:author="Karolin" w:date="2014-05-04T22:20:00Z" w:initials="K">
+  <w:comment w:id="135" w:author="Karolin" w:date="2014-05-04T22:20:00Z" w:initials="K">
     <w:p>
       <w:pPr>
         <w:pStyle w:val="Kommentartext"/>
@@ -25212,7 +25404,7 @@
       </w:r>
     </w:p>
   </w:comment>
-  <w:comment w:id="144" w:author="Karolin Edigkaufer" w:date="2014-03-16T13:46:00Z" w:initials="KE">
+  <w:comment w:id="141" w:author="Karolin Edigkaufer" w:date="2014-03-16T13:46:00Z" w:initials="KE">
     <w:p>
       <w:pPr>
         <w:pStyle w:val="Kommentartext"/>
@@ -25233,7 +25425,7 @@
       </w:r>
     </w:p>
   </w:comment>
-  <w:comment w:id="146" w:author="Dennis" w:date="2014-05-04T22:17:00Z" w:initials="D">
+  <w:comment w:id="143" w:author="Dennis" w:date="2014-05-04T22:17:00Z" w:initials="D">
     <w:p>
       <w:pPr>
         <w:pStyle w:val="Kommentartext"/>
@@ -25249,7 +25441,7 @@
       </w:r>
     </w:p>
   </w:comment>
-  <w:comment w:id="147" w:author="Dennis" w:date="2014-05-03T10:55:00Z" w:initials="D">
+  <w:comment w:id="144" w:author="Dennis" w:date="2014-05-03T10:55:00Z" w:initials="D">
     <w:p>
       <w:pPr>
         <w:pStyle w:val="Kommentartext"/>
@@ -25267,7 +25459,7 @@
       <w:proofErr w:type="spellEnd"/>
     </w:p>
   </w:comment>
-  <w:comment w:id="149" w:author="Dennis" w:date="2014-05-04T22:15:00Z" w:initials="D">
+  <w:comment w:id="146" w:author="Dennis" w:date="2014-05-04T22:15:00Z" w:initials="D">
     <w:p>
       <w:pPr>
         <w:pStyle w:val="Kommentartext"/>
@@ -25640,7 +25832,7 @@
         <w:noProof/>
         <w:color w:val="A6A6A6" w:themeColor="background1" w:themeShade="A6"/>
       </w:rPr>
-      <w:t>17</w:t>
+      <w:t>29</w:t>
     </w:r>
     <w:r>
       <w:rPr>
@@ -26199,11 +26391,11 @@
         <w:rPr>
           <w:noProof/>
         </w:rPr>
-        <w:t>Grundlagen</w:t>
+        <w:t>Umsetzung</w:t>
       </w:r>
     </w:fldSimple>
-    <w:bookmarkStart w:id="150" w:name="_Toc262116031"/>
-    <w:bookmarkEnd w:id="150"/>
+    <w:bookmarkStart w:id="147" w:name="_Toc262116031"/>
+    <w:bookmarkEnd w:id="147"/>
   </w:p>
 </w:hdr>
 </file>
@@ -35724,7 +35916,7 @@
 </file>
 
 <file path=customXml/itemProps1.xml><?xml version="1.0" encoding="utf-8"?>
-<ds:datastoreItem xmlns:ds="http://schemas.openxmlformats.org/officeDocument/2006/customXml" ds:itemID="{DE9E1714-6ABF-4D29-B4DE-B63131550B28}">
+<ds:datastoreItem xmlns:ds="http://schemas.openxmlformats.org/officeDocument/2006/customXml" ds:itemID="{B7597414-6F7D-4915-B065-2C52D225C61F}">
   <ds:schemaRefs>
     <ds:schemaRef ds:uri="http://schemas.openxmlformats.org/officeDocument/2006/bibliography"/>
   </ds:schemaRefs>

</xml_diff>

<commit_message>
Idee für ein Diagramm einzufügen
</commit_message>
<xml_diff>
--- a/Studienarbeit_Nao.docx
+++ b/Studienarbeit_Nao.docx
@@ -6818,6 +6818,7 @@
           <w:id w:val="1174081940"/>
           <w:citation/>
         </w:sdtPr>
+        <w:sdtEndPr/>
         <w:sdtContent>
           <w:r>
             <w:fldChar w:fldCharType="begin"/>
@@ -7160,18 +7161,18 @@
       <w:pPr>
         <w:pStyle w:val="berschrift1"/>
       </w:pPr>
-      <w:bookmarkStart w:id="16" w:name="_Ref346527342"/>
-      <w:bookmarkStart w:id="17" w:name="_Toc387066325"/>
+      <w:bookmarkStart w:id="16" w:name="_Toc387066325"/>
+      <w:bookmarkStart w:id="17" w:name="_Ref346527342"/>
       <w:r>
         <w:lastRenderedPageBreak/>
         <w:t>Grundlagen</w:t>
       </w:r>
-      <w:bookmarkEnd w:id="17"/>
+      <w:bookmarkEnd w:id="16"/>
       <w:r>
         <w:t xml:space="preserve"> </w:t>
       </w:r>
     </w:p>
-    <w:bookmarkEnd w:id="16"/>
+    <w:bookmarkEnd w:id="17"/>
     <w:p>
       <w:pPr>
         <w:rPr>
@@ -7415,6 +7416,7 @@
           <w:id w:val="-674111202"/>
           <w:citation/>
         </w:sdtPr>
+        <w:sdtEndPr/>
         <w:sdtContent>
           <w:r>
             <w:fldChar w:fldCharType="begin"/>
@@ -7447,6 +7449,7 @@
           <w:id w:val="2024047051"/>
           <w:citation/>
         </w:sdtPr>
+        <w:sdtEndPr/>
         <w:sdtContent>
           <w:r>
             <w:fldChar w:fldCharType="begin"/>
@@ -7520,6 +7523,7 @@
           <w:id w:val="687805533"/>
           <w:citation/>
         </w:sdtPr>
+        <w:sdtEndPr/>
         <w:sdtContent>
           <w:r>
             <w:fldChar w:fldCharType="begin"/>
@@ -7552,6 +7556,7 @@
           <w:id w:val="-1667245173"/>
           <w:citation/>
         </w:sdtPr>
+        <w:sdtEndPr/>
         <w:sdtContent>
           <w:r>
             <w:fldChar w:fldCharType="begin"/>
@@ -7685,6 +7690,7 @@
           <w:id w:val="519042970"/>
           <w:citation/>
         </w:sdtPr>
+        <w:sdtEndPr/>
         <w:sdtContent>
           <w:r>
             <w:fldChar w:fldCharType="begin"/>
@@ -7714,6 +7720,7 @@
           <w:id w:val="1051883894"/>
           <w:citation/>
         </w:sdtPr>
+        <w:sdtEndPr/>
         <w:sdtContent>
           <w:r>
             <w:fldChar w:fldCharType="begin"/>
@@ -7805,14 +7812,27 @@
       <w:r>
         <w:t xml:space="preserve">Abb. </w:t>
       </w:r>
-      <w:fldSimple w:instr=" SEQ Abb. \* ARABIC ">
-        <w:r>
-          <w:rPr>
-            <w:noProof/>
-          </w:rPr>
-          <w:t>1</w:t>
-        </w:r>
-      </w:fldSimple>
+      <w:r>
+        <w:fldChar w:fldCharType="begin"/>
+      </w:r>
+      <w:r>
+        <w:instrText xml:space="preserve"> SEQ Abb. \* ARABIC </w:instrText>
+      </w:r>
+      <w:r>
+        <w:fldChar w:fldCharType="separate"/>
+      </w:r>
+      <w:r>
+        <w:rPr>
+          <w:noProof/>
+        </w:rPr>
+        <w:t>1</w:t>
+      </w:r>
+      <w:r>
+        <w:rPr>
+          <w:noProof/>
+        </w:rPr>
+        <w:fldChar w:fldCharType="end"/>
+      </w:r>
       <w:bookmarkEnd w:id="22"/>
       <w:r>
         <w:t xml:space="preserve">: Die Sensoren der Kinect </w:t>
@@ -7822,6 +7842,7 @@
           <w:id w:val="1880894968"/>
           <w:citation/>
         </w:sdtPr>
+        <w:sdtEndPr/>
         <w:sdtContent>
           <w:r>
             <w:fldChar w:fldCharType="begin"/>
@@ -8079,14 +8100,27 @@
       <w:r>
         <w:t xml:space="preserve">Abb. </w:t>
       </w:r>
-      <w:fldSimple w:instr=" SEQ Abb. \* ARABIC ">
-        <w:r>
-          <w:rPr>
-            <w:noProof/>
-          </w:rPr>
-          <w:t>2</w:t>
-        </w:r>
-      </w:fldSimple>
+      <w:r>
+        <w:fldChar w:fldCharType="begin"/>
+      </w:r>
+      <w:r>
+        <w:instrText xml:space="preserve"> SEQ Abb. \* ARABIC </w:instrText>
+      </w:r>
+      <w:r>
+        <w:fldChar w:fldCharType="separate"/>
+      </w:r>
+      <w:r>
+        <w:rPr>
+          <w:noProof/>
+        </w:rPr>
+        <w:t>2</w:t>
+      </w:r>
+      <w:r>
+        <w:rPr>
+          <w:noProof/>
+        </w:rPr>
+        <w:fldChar w:fldCharType="end"/>
+      </w:r>
       <w:r>
         <w:t xml:space="preserve">: Skeleton mit 20 Punkten </w:t>
       </w:r>
@@ -8095,6 +8129,7 @@
           <w:id w:val="-1287735828"/>
           <w:citation/>
         </w:sdtPr>
+        <w:sdtEndPr/>
         <w:sdtContent>
           <w:r>
             <w:fldChar w:fldCharType="begin"/>
@@ -8145,6 +8180,7 @@
           <w:id w:val="1193890879"/>
           <w:citation/>
         </w:sdtPr>
+        <w:sdtEndPr/>
         <w:sdtContent>
           <w:r>
             <w:fldChar w:fldCharType="begin"/>
@@ -8174,6 +8210,7 @@
           <w:id w:val="1363947180"/>
           <w:citation/>
         </w:sdtPr>
+        <w:sdtEndPr/>
         <w:sdtContent>
           <w:r>
             <w:fldChar w:fldCharType="begin"/>
@@ -8211,7 +8248,11 @@
     </w:p>
     <w:p>
       <w:r>
-        <w:t xml:space="preserve">Zunächst erschien die Kinect im November 2010 als zusätzliche Xbox-Hardware ohne Pläne für PC-Treiber. Viele Leuten wollten die Kinect aber in Verbindung mit einem PC bedienen können, worauf das Unternehmen </w:t>
+        <w:t xml:space="preserve">Zunächst erschien die Kinect im November 2010 als zusätzliche Xbox-Hardware ohne Pläne für PC-Treiber. Viele Leuten wollten die Kinect aber in Verbindung mit einem PC bedienen </w:t>
+      </w:r>
+      <w:r>
+        <w:lastRenderedPageBreak/>
+        <w:t xml:space="preserve">können, worauf das Unternehmen </w:t>
       </w:r>
       <w:proofErr w:type="spellStart"/>
       <w:r>
@@ -8219,11 +8260,7 @@
       </w:r>
       <w:proofErr w:type="spellEnd"/>
       <w:r>
-        <w:t xml:space="preserve"> Industries eine Prämie von 1000 US-Dollar für </w:t>
-      </w:r>
-      <w:r>
-        <w:lastRenderedPageBreak/>
-        <w:t xml:space="preserve">den ersten funktionieren PC-Treiber anbot. Microsoft dachte, dass es sich </w:t>
+        <w:t xml:space="preserve"> Industries eine Prämie von 1000 US-Dollar für den ersten funktionieren PC-Treiber anbot. Microsoft dachte, dass es sich </w:t>
       </w:r>
       <w:r>
         <w:t>bei den Programmierungen</w:t>
@@ -8301,6 +8338,7 @@
           <w:id w:val="-1761135052"/>
           <w:citation/>
         </w:sdtPr>
+        <w:sdtEndPr/>
         <w:sdtContent>
           <w:r>
             <w:fldChar w:fldCharType="begin"/>
@@ -8393,6 +8431,7 @@
           <w:id w:val="-293600283"/>
           <w:citation/>
         </w:sdtPr>
+        <w:sdtEndPr/>
         <w:sdtContent>
           <w:r>
             <w:fldChar w:fldCharType="begin"/>
@@ -8486,14 +8525,27 @@
       <w:r>
         <w:t xml:space="preserve">Abb. </w:t>
       </w:r>
-      <w:fldSimple w:instr=" SEQ Abb. \* ARABIC ">
-        <w:r>
-          <w:rPr>
-            <w:noProof/>
-          </w:rPr>
-          <w:t>3</w:t>
-        </w:r>
-      </w:fldSimple>
+      <w:r>
+        <w:fldChar w:fldCharType="begin"/>
+      </w:r>
+      <w:r>
+        <w:instrText xml:space="preserve"> SEQ Abb. \* ARABIC </w:instrText>
+      </w:r>
+      <w:r>
+        <w:fldChar w:fldCharType="separate"/>
+      </w:r>
+      <w:r>
+        <w:rPr>
+          <w:noProof/>
+        </w:rPr>
+        <w:t>3</w:t>
+      </w:r>
+      <w:r>
+        <w:rPr>
+          <w:noProof/>
+        </w:rPr>
+        <w:fldChar w:fldCharType="end"/>
+      </w:r>
       <w:r>
         <w:t>: Kinect Developer Toolkit</w:t>
       </w:r>
@@ -8665,14 +8717,27 @@
       <w:r>
         <w:t xml:space="preserve">Abb. </w:t>
       </w:r>
-      <w:fldSimple w:instr=" SEQ Abb. \* ARABIC ">
-        <w:r>
-          <w:rPr>
-            <w:noProof/>
-          </w:rPr>
-          <w:t>4</w:t>
-        </w:r>
-      </w:fldSimple>
+      <w:r>
+        <w:fldChar w:fldCharType="begin"/>
+      </w:r>
+      <w:r>
+        <w:instrText xml:space="preserve"> SEQ Abb. \* ARABIC </w:instrText>
+      </w:r>
+      <w:r>
+        <w:fldChar w:fldCharType="separate"/>
+      </w:r>
+      <w:r>
+        <w:rPr>
+          <w:noProof/>
+        </w:rPr>
+        <w:t>4</w:t>
+      </w:r>
+      <w:r>
+        <w:rPr>
+          <w:noProof/>
+        </w:rPr>
+        <w:fldChar w:fldCharType="end"/>
+      </w:r>
       <w:r>
         <w:t>: Kinect Explorer-WPF</w:t>
       </w:r>
@@ -8761,12 +8826,12 @@
       <w:pPr>
         <w:pStyle w:val="berschrift2"/>
       </w:pPr>
-      <w:bookmarkStart w:id="29" w:name="_Ref381795262"/>
-      <w:bookmarkStart w:id="30" w:name="_Toc387066330"/>
+      <w:bookmarkStart w:id="29" w:name="_Toc387066330"/>
+      <w:bookmarkStart w:id="30" w:name="_Ref381795262"/>
       <w:r>
         <w:t>Winkel</w:t>
       </w:r>
-      <w:bookmarkEnd w:id="30"/>
+      <w:bookmarkEnd w:id="29"/>
     </w:p>
     <w:p>
       <w:r>
@@ -8813,6 +8878,7 @@
           <w:id w:val="560984239"/>
           <w:citation/>
         </w:sdtPr>
+        <w:sdtEndPr/>
         <w:sdtContent>
           <w:r>
             <w:fldChar w:fldCharType="begin"/>
@@ -8900,6 +8966,7 @@
           <w:id w:val="1139455922"/>
           <w:citation/>
         </w:sdtPr>
+        <w:sdtEndPr/>
         <w:sdtContent>
           <w:r>
             <w:fldChar w:fldCharType="begin"/>
@@ -8987,14 +9054,27 @@
       <w:r>
         <w:t xml:space="preserve">Abb. </w:t>
       </w:r>
-      <w:fldSimple w:instr=" SEQ Abb. \* ARABIC ">
-        <w:r>
-          <w:rPr>
-            <w:noProof/>
-          </w:rPr>
-          <w:t>5</w:t>
-        </w:r>
-      </w:fldSimple>
+      <w:r>
+        <w:fldChar w:fldCharType="begin"/>
+      </w:r>
+      <w:r>
+        <w:instrText xml:space="preserve"> SEQ Abb. \* ARABIC </w:instrText>
+      </w:r>
+      <w:r>
+        <w:fldChar w:fldCharType="separate"/>
+      </w:r>
+      <w:r>
+        <w:rPr>
+          <w:noProof/>
+        </w:rPr>
+        <w:t>5</w:t>
+      </w:r>
+      <w:r>
+        <w:rPr>
+          <w:noProof/>
+        </w:rPr>
+        <w:fldChar w:fldCharType="end"/>
+      </w:r>
       <w:r>
         <w:t xml:space="preserve">: Roll - Nick - Gier - Winkel / Roll - Pitch - Yaw - Winkel </w:t>
       </w:r>
@@ -9003,6 +9083,7 @@
           <w:id w:val="1250697766"/>
           <w:citation/>
         </w:sdtPr>
+        <w:sdtEndPr/>
         <w:sdtContent>
           <w:r>
             <w:fldChar w:fldCharType="begin"/>
@@ -9077,6 +9158,7 @@
           <w:id w:val="-1668940402"/>
           <w:citation/>
         </w:sdtPr>
+        <w:sdtEndPr/>
         <w:sdtContent>
           <w:r>
             <w:fldChar w:fldCharType="begin"/>
@@ -9110,7 +9192,7 @@
       </w:r>
       <w:bookmarkStart w:id="37" w:name="_Toc262116040"/>
       <w:bookmarkStart w:id="38" w:name="_Toc333403709"/>
-      <w:bookmarkEnd w:id="29"/>
+      <w:bookmarkEnd w:id="30"/>
       <w:bookmarkEnd w:id="35"/>
       <w:bookmarkEnd w:id="36"/>
     </w:p>
@@ -9166,6 +9248,7 @@
           <w:id w:val="706062813"/>
           <w:citation/>
         </w:sdtPr>
+        <w:sdtEndPr/>
         <w:sdtContent>
           <w:r>
             <w:fldChar w:fldCharType="begin"/>
@@ -9195,6 +9278,7 @@
           <w:id w:val="347148568"/>
           <w:citation/>
         </w:sdtPr>
+        <w:sdtEndPr/>
         <w:sdtContent>
           <w:r>
             <w:fldChar w:fldCharType="begin"/>
@@ -9224,6 +9308,7 @@
           <w:id w:val="-2027396530"/>
           <w:citation/>
         </w:sdtPr>
+        <w:sdtEndPr/>
         <w:sdtContent>
           <w:r>
             <w:fldChar w:fldCharType="begin"/>
@@ -9314,6 +9399,7 @@
           <w:id w:val="2000769076"/>
           <w:citation/>
         </w:sdtPr>
+        <w:sdtEndPr/>
         <w:sdtContent>
           <w:r>
             <w:fldChar w:fldCharType="begin"/>
@@ -9436,16 +9522,7 @@
         <w:fldChar w:fldCharType="begin"/>
       </w:r>
       <w:r>
-        <w:instrText xml:space="preserve"> XE "Wi-Fi</w:instrText>
-      </w:r>
-      <w:r>
-        <w:instrText>" \f "abk" \t "</w:instrText>
-      </w:r>
-      <w:r>
-        <w:instrText>Wireless Fidelity</w:instrText>
-      </w:r>
-      <w:r>
-        <w:instrText>"</w:instrText>
+        <w:instrText xml:space="preserve"> XE "Wi-Fi" \f "abk" \t "Wireless Fidelity"</w:instrText>
       </w:r>
       <w:r>
         <w:fldChar w:fldCharType="end"/>
@@ -9673,6 +9750,7 @@
           <w:id w:val="-1587213524"/>
           <w:citation/>
         </w:sdtPr>
+        <w:sdtEndPr/>
         <w:sdtContent>
           <w:r>
             <w:fldChar w:fldCharType="begin"/>
@@ -9762,14 +9840,27 @@
       <w:r>
         <w:t xml:space="preserve">Abb. </w:t>
       </w:r>
-      <w:fldSimple w:instr=" SEQ Abb. \* ARABIC ">
-        <w:r>
-          <w:rPr>
-            <w:noProof/>
-          </w:rPr>
-          <w:t>6</w:t>
-        </w:r>
-      </w:fldSimple>
+      <w:r>
+        <w:fldChar w:fldCharType="begin"/>
+      </w:r>
+      <w:r>
+        <w:instrText xml:space="preserve"> SEQ Abb. \* ARABIC </w:instrText>
+      </w:r>
+      <w:r>
+        <w:fldChar w:fldCharType="separate"/>
+      </w:r>
+      <w:r>
+        <w:rPr>
+          <w:noProof/>
+        </w:rPr>
+        <w:t>6</w:t>
+      </w:r>
+      <w:r>
+        <w:rPr>
+          <w:noProof/>
+        </w:rPr>
+        <w:fldChar w:fldCharType="end"/>
+      </w:r>
       <w:bookmarkEnd w:id="41"/>
       <w:r>
         <w:t xml:space="preserve">: Die Lage der Motoren beim Nao </w:t>
@@ -9779,6 +9870,7 @@
           <w:id w:val="-1860029438"/>
           <w:citation/>
         </w:sdtPr>
+        <w:sdtEndPr/>
         <w:sdtContent>
           <w:r>
             <w:fldChar w:fldCharType="begin"/>
@@ -10095,14 +10187,27 @@
       <w:r>
         <w:t xml:space="preserve">Abb. </w:t>
       </w:r>
-      <w:fldSimple w:instr=" SEQ Abb. \* ARABIC ">
-        <w:r>
-          <w:rPr>
-            <w:noProof/>
-          </w:rPr>
-          <w:t>7</w:t>
-        </w:r>
-      </w:fldSimple>
+      <w:r>
+        <w:fldChar w:fldCharType="begin"/>
+      </w:r>
+      <w:r>
+        <w:instrText xml:space="preserve"> SEQ Abb. \* ARABIC </w:instrText>
+      </w:r>
+      <w:r>
+        <w:fldChar w:fldCharType="separate"/>
+      </w:r>
+      <w:r>
+        <w:rPr>
+          <w:noProof/>
+        </w:rPr>
+        <w:t>7</w:t>
+      </w:r>
+      <w:r>
+        <w:rPr>
+          <w:noProof/>
+        </w:rPr>
+        <w:fldChar w:fldCharType="end"/>
+      </w:r>
       <w:r>
         <w:t xml:space="preserve">: Die Hardwarekomponenten des Nao </w:t>
       </w:r>
@@ -10111,6 +10216,7 @@
           <w:id w:val="-1160225779"/>
           <w:citation/>
         </w:sdtPr>
+        <w:sdtEndPr/>
         <w:sdtContent>
           <w:r>
             <w:fldChar w:fldCharType="begin"/>
@@ -10283,14 +10389,27 @@
       <w:r>
         <w:t xml:space="preserve">Abb. </w:t>
       </w:r>
-      <w:fldSimple w:instr=" SEQ Abb. \* ARABIC ">
-        <w:r>
-          <w:rPr>
-            <w:noProof/>
-          </w:rPr>
-          <w:t>8</w:t>
-        </w:r>
-      </w:fldSimple>
+      <w:r>
+        <w:fldChar w:fldCharType="begin"/>
+      </w:r>
+      <w:r>
+        <w:instrText xml:space="preserve"> SEQ Abb. \* ARABIC </w:instrText>
+      </w:r>
+      <w:r>
+        <w:fldChar w:fldCharType="separate"/>
+      </w:r>
+      <w:r>
+        <w:rPr>
+          <w:noProof/>
+        </w:rPr>
+        <w:t>8</w:t>
+      </w:r>
+      <w:r>
+        <w:rPr>
+          <w:noProof/>
+        </w:rPr>
+        <w:fldChar w:fldCharType="end"/>
+      </w:r>
       <w:bookmarkEnd w:id="45"/>
       <w:r>
         <w:t>: Nao Software</w:t>
@@ -10504,14 +10623,27 @@
       <w:r>
         <w:t xml:space="preserve">Abb. </w:t>
       </w:r>
-      <w:fldSimple w:instr=" SEQ Abb. \* ARABIC ">
-        <w:r>
-          <w:rPr>
-            <w:noProof/>
-          </w:rPr>
-          <w:t>9</w:t>
-        </w:r>
-      </w:fldSimple>
+      <w:r>
+        <w:fldChar w:fldCharType="begin"/>
+      </w:r>
+      <w:r>
+        <w:instrText xml:space="preserve"> SEQ Abb. \* ARABIC </w:instrText>
+      </w:r>
+      <w:r>
+        <w:fldChar w:fldCharType="separate"/>
+      </w:r>
+      <w:r>
+        <w:rPr>
+          <w:noProof/>
+        </w:rPr>
+        <w:t>9</w:t>
+      </w:r>
+      <w:r>
+        <w:rPr>
+          <w:noProof/>
+        </w:rPr>
+        <w:fldChar w:fldCharType="end"/>
+      </w:r>
       <w:bookmarkEnd w:id="48"/>
       <w:r>
         <w:t xml:space="preserve">: </w:t>
@@ -10637,14 +10769,27 @@
       <w:r>
         <w:t xml:space="preserve">Abb. </w:t>
       </w:r>
-      <w:fldSimple w:instr=" SEQ Abb. \* ARABIC ">
-        <w:r>
-          <w:rPr>
-            <w:noProof/>
-          </w:rPr>
-          <w:t>10</w:t>
-        </w:r>
-      </w:fldSimple>
+      <w:r>
+        <w:fldChar w:fldCharType="begin"/>
+      </w:r>
+      <w:r>
+        <w:instrText xml:space="preserve"> SEQ Abb. \* ARABIC </w:instrText>
+      </w:r>
+      <w:r>
+        <w:fldChar w:fldCharType="separate"/>
+      </w:r>
+      <w:r>
+        <w:rPr>
+          <w:noProof/>
+        </w:rPr>
+        <w:t>10</w:t>
+      </w:r>
+      <w:r>
+        <w:rPr>
+          <w:noProof/>
+        </w:rPr>
+        <w:fldChar w:fldCharType="end"/>
+      </w:r>
       <w:bookmarkEnd w:id="50"/>
       <w:r>
         <w:t>: Nao Programmiersprachen</w:t>
@@ -10775,14 +10920,27 @@
       <w:r>
         <w:t xml:space="preserve">Abb. </w:t>
       </w:r>
-      <w:fldSimple w:instr=" SEQ Abb. \* ARABIC ">
-        <w:r>
-          <w:rPr>
-            <w:noProof/>
-          </w:rPr>
-          <w:t>11</w:t>
-        </w:r>
-      </w:fldSimple>
+      <w:r>
+        <w:fldChar w:fldCharType="begin"/>
+      </w:r>
+      <w:r>
+        <w:instrText xml:space="preserve"> SEQ Abb. \* ARABIC </w:instrText>
+      </w:r>
+      <w:r>
+        <w:fldChar w:fldCharType="separate"/>
+      </w:r>
+      <w:r>
+        <w:rPr>
+          <w:noProof/>
+        </w:rPr>
+        <w:t>11</w:t>
+      </w:r>
+      <w:r>
+        <w:rPr>
+          <w:noProof/>
+        </w:rPr>
+        <w:fldChar w:fldCharType="end"/>
+      </w:r>
       <w:bookmarkEnd w:id="52"/>
       <w:r>
         <w:t>: Nao Bibliothek nutzen</w:t>
@@ -10796,6 +10954,7 @@
           <w:id w:val="72471748"/>
           <w:citation/>
         </w:sdtPr>
+        <w:sdtEndPr/>
         <w:sdtContent>
           <w:r>
             <w:fldChar w:fldCharType="begin"/>
@@ -10871,6 +11030,7 @@
           <w:id w:val="-1638878044"/>
           <w:citation/>
         </w:sdtPr>
+        <w:sdtEndPr/>
         <w:sdtContent>
           <w:r>
             <w:fldChar w:fldCharType="begin"/>
@@ -11159,14 +11319,27 @@
       <w:r>
         <w:t xml:space="preserve">Abb. </w:t>
       </w:r>
-      <w:fldSimple w:instr=" SEQ Abb. \* ARABIC ">
-        <w:r>
-          <w:rPr>
-            <w:noProof/>
-          </w:rPr>
-          <w:t>12</w:t>
-        </w:r>
-      </w:fldSimple>
+      <w:r>
+        <w:fldChar w:fldCharType="begin"/>
+      </w:r>
+      <w:r>
+        <w:instrText xml:space="preserve"> SEQ Abb. \* ARABIC </w:instrText>
+      </w:r>
+      <w:r>
+        <w:fldChar w:fldCharType="separate"/>
+      </w:r>
+      <w:r>
+        <w:rPr>
+          <w:noProof/>
+        </w:rPr>
+        <w:t>12</w:t>
+      </w:r>
+      <w:r>
+        <w:rPr>
+          <w:noProof/>
+        </w:rPr>
+        <w:fldChar w:fldCharType="end"/>
+      </w:r>
       <w:r>
         <w:t>: Visual Studio</w:t>
       </w:r>
@@ -11267,14 +11440,30 @@
       <w:r>
         <w:t xml:space="preserve">Abb. </w:t>
       </w:r>
-      <w:fldSimple w:instr=" SEQ Abb. \* ARABIC ">
-        <w:r>
-          <w:rPr>
-            <w:noProof/>
-          </w:rPr>
-          <w:t>13</w:t>
-        </w:r>
-      </w:fldSimple>
+      <w:r>
+        <w:fldChar w:fldCharType="begin"/>
+      </w:r>
+      <w:r>
+        <w:instrText xml:space="preserve"> SEQ Abb. \* ARA</w:instrText>
+      </w:r>
+      <w:r>
+        <w:instrText xml:space="preserve">BIC </w:instrText>
+      </w:r>
+      <w:r>
+        <w:fldChar w:fldCharType="separate"/>
+      </w:r>
+      <w:r>
+        <w:rPr>
+          <w:noProof/>
+        </w:rPr>
+        <w:t>13</w:t>
+      </w:r>
+      <w:r>
+        <w:rPr>
+          <w:noProof/>
+        </w:rPr>
+        <w:fldChar w:fldCharType="end"/>
+      </w:r>
       <w:bookmarkEnd w:id="58"/>
       <w:r>
         <w:t xml:space="preserve">: Threads aus Nutzersicht </w:t>
@@ -11284,6 +11473,7 @@
           <w:id w:val="-296217017"/>
           <w:citation/>
         </w:sdtPr>
+        <w:sdtEndPr/>
         <w:sdtContent>
           <w:r>
             <w:fldChar w:fldCharType="begin"/>
@@ -11466,14 +11656,27 @@
       <w:r>
         <w:t xml:space="preserve">Abb. </w:t>
       </w:r>
-      <w:fldSimple w:instr=" SEQ Abb. \* ARABIC ">
-        <w:r>
-          <w:rPr>
-            <w:noProof/>
-          </w:rPr>
-          <w:t>14</w:t>
-        </w:r>
-      </w:fldSimple>
+      <w:r>
+        <w:fldChar w:fldCharType="begin"/>
+      </w:r>
+      <w:r>
+        <w:instrText xml:space="preserve"> SEQ Abb. \* ARABIC </w:instrText>
+      </w:r>
+      <w:r>
+        <w:fldChar w:fldCharType="separate"/>
+      </w:r>
+      <w:r>
+        <w:rPr>
+          <w:noProof/>
+        </w:rPr>
+        <w:t>14</w:t>
+      </w:r>
+      <w:r>
+        <w:rPr>
+          <w:noProof/>
+        </w:rPr>
+        <w:fldChar w:fldCharType="end"/>
+      </w:r>
       <w:bookmarkEnd w:id="60"/>
       <w:r>
         <w:t>: Threads im Vergleich zu Prozessen</w:t>
@@ -11486,6 +11689,7 @@
           <w:id w:val="-669721136"/>
           <w:citation/>
         </w:sdtPr>
+        <w:sdtEndPr/>
         <w:sdtContent>
           <w:r>
             <w:fldChar w:fldCharType="begin"/>
@@ -11576,14 +11780,27 @@
       <w:r>
         <w:t xml:space="preserve">Abb. </w:t>
       </w:r>
-      <w:fldSimple w:instr=" SEQ Abb. \* ARABIC ">
-        <w:r>
-          <w:rPr>
-            <w:noProof/>
-          </w:rPr>
-          <w:t>15</w:t>
-        </w:r>
-      </w:fldSimple>
+      <w:r>
+        <w:fldChar w:fldCharType="begin"/>
+      </w:r>
+      <w:r>
+        <w:instrText xml:space="preserve"> SEQ Abb. \* ARABIC </w:instrText>
+      </w:r>
+      <w:r>
+        <w:fldChar w:fldCharType="separate"/>
+      </w:r>
+      <w:r>
+        <w:rPr>
+          <w:noProof/>
+        </w:rPr>
+        <w:t>15</w:t>
+      </w:r>
+      <w:r>
+        <w:rPr>
+          <w:noProof/>
+        </w:rPr>
+        <w:fldChar w:fldCharType="end"/>
+      </w:r>
       <w:r>
         <w:t>: Zustände von Threads</w:t>
       </w:r>
@@ -11595,6 +11812,7 @@
           <w:id w:val="1736202252"/>
           <w:citation/>
         </w:sdtPr>
+        <w:sdtEndPr/>
         <w:sdtContent>
           <w:r>
             <w:fldChar w:fldCharType="begin"/>
@@ -11627,6 +11845,7 @@
           <w:id w:val="623733634"/>
           <w:citation/>
         </w:sdtPr>
+        <w:sdtEndPr/>
         <w:sdtContent>
           <w:r>
             <w:fldChar w:fldCharType="begin"/>
@@ -11653,6 +11872,7 @@
           <w:id w:val="2031059147"/>
           <w:citation/>
         </w:sdtPr>
+        <w:sdtEndPr/>
         <w:sdtContent>
           <w:r>
             <w:fldChar w:fldCharType="begin"/>
@@ -11679,6 +11899,7 @@
           <w:id w:val="-292524742"/>
           <w:citation/>
         </w:sdtPr>
+        <w:sdtEndPr/>
         <w:sdtContent>
           <w:r>
             <w:fldChar w:fldCharType="begin"/>
@@ -12228,14 +12449,27 @@
       <w:r>
         <w:t xml:space="preserve">Abb. </w:t>
       </w:r>
-      <w:fldSimple w:instr=" SEQ Abb. \* ARABIC ">
-        <w:r>
-          <w:rPr>
-            <w:noProof/>
-          </w:rPr>
-          <w:t>16</w:t>
-        </w:r>
-      </w:fldSimple>
+      <w:r>
+        <w:fldChar w:fldCharType="begin"/>
+      </w:r>
+      <w:r>
+        <w:instrText xml:space="preserve"> SEQ Abb. \* ARABIC </w:instrText>
+      </w:r>
+      <w:r>
+        <w:fldChar w:fldCharType="separate"/>
+      </w:r>
+      <w:r>
+        <w:rPr>
+          <w:noProof/>
+        </w:rPr>
+        <w:t>16</w:t>
+      </w:r>
+      <w:r>
+        <w:rPr>
+          <w:noProof/>
+        </w:rPr>
+        <w:fldChar w:fldCharType="end"/>
+      </w:r>
       <w:bookmarkEnd w:id="96"/>
       <w:r>
         <w:t xml:space="preserve">: Code </w:t>
@@ -13304,14 +13538,27 @@
       <w:r>
         <w:t xml:space="preserve">Abb. </w:t>
       </w:r>
-      <w:fldSimple w:instr=" SEQ Abb. \* ARABIC ">
-        <w:r>
-          <w:rPr>
-            <w:noProof/>
-          </w:rPr>
-          <w:t>17</w:t>
-        </w:r>
-      </w:fldSimple>
+      <w:r>
+        <w:fldChar w:fldCharType="begin"/>
+      </w:r>
+      <w:r>
+        <w:instrText xml:space="preserve"> SEQ Abb. \* ARABIC </w:instrText>
+      </w:r>
+      <w:r>
+        <w:fldChar w:fldCharType="separate"/>
+      </w:r>
+      <w:r>
+        <w:rPr>
+          <w:noProof/>
+        </w:rPr>
+        <w:t>17</w:t>
+      </w:r>
+      <w:r>
+        <w:rPr>
+          <w:noProof/>
+        </w:rPr>
+        <w:fldChar w:fldCharType="end"/>
+      </w:r>
       <w:bookmarkEnd w:id="99"/>
       <w:r>
         <w:t>: Pro</w:t>
@@ -13424,10 +13671,7 @@
         <w:t xml:space="preserve"> die Nao-Bewegung ausgeführt. Währenddessen die Bewegung ausgeführt wird, werden verschiedene Winkel in Listen gespeichert. Wenn die Bewegung vom Nao fertig ist, beendet sich </w:t>
       </w:r>
       <w:r>
-        <w:t>dieser Thread</w:t>
-      </w:r>
-      <w:r>
-        <w:t xml:space="preserve"> </w:t>
+        <w:t xml:space="preserve">dieser Thread </w:t>
       </w:r>
       <w:r>
         <w:t>automatisch.</w:t>
@@ -13589,14 +13833,27 @@
       <w:r>
         <w:t xml:space="preserve">Abb. </w:t>
       </w:r>
-      <w:fldSimple w:instr=" SEQ Abb. \* ARABIC ">
-        <w:r>
-          <w:rPr>
-            <w:noProof/>
-          </w:rPr>
-          <w:t>18</w:t>
-        </w:r>
-      </w:fldSimple>
+      <w:r>
+        <w:fldChar w:fldCharType="begin"/>
+      </w:r>
+      <w:r>
+        <w:instrText xml:space="preserve"> SEQ Abb. \* ARABIC </w:instrText>
+      </w:r>
+      <w:r>
+        <w:fldChar w:fldCharType="separate"/>
+      </w:r>
+      <w:r>
+        <w:rPr>
+          <w:noProof/>
+        </w:rPr>
+        <w:t>18</w:t>
+      </w:r>
+      <w:r>
+        <w:rPr>
+          <w:noProof/>
+        </w:rPr>
+        <w:fldChar w:fldCharType="end"/>
+      </w:r>
       <w:bookmarkEnd w:id="101"/>
       <w:r>
         <w:t>: Programmablaufplan – zweiter Teil</w:t>
@@ -13982,18 +14239,16 @@
       <w:r>
         <w:t>Der letzte Schritt ist nun die Buttons wieder zu aktivieren, sodass der Benutzer im nächsten Schritt eine neue Aktion auswählen kann. Somit ist die komplette Bewegungsnachahmung inklusive der Auswertung vollendet.</w:t>
       </w:r>
-      <w:bookmarkStart w:id="103" w:name="_GoBack"/>
+    </w:p>
+    <w:p>
+      <w:pPr>
+        <w:pStyle w:val="berschrift3"/>
+      </w:pPr>
+      <w:bookmarkStart w:id="103" w:name="_Toc387066344"/>
+      <w:r>
+        <w:t>Warum Threads?</w:t>
+      </w:r>
       <w:bookmarkEnd w:id="103"/>
-    </w:p>
-    <w:p>
-      <w:pPr>
-        <w:pStyle w:val="berschrift3"/>
-      </w:pPr>
-      <w:bookmarkStart w:id="104" w:name="_Toc387066344"/>
-      <w:r>
-        <w:t>Warum Threads?</w:t>
-      </w:r>
-      <w:bookmarkEnd w:id="104"/>
     </w:p>
     <w:p>
       <w:r>
@@ -14787,18 +15042,31 @@
         <w:pStyle w:val="Beschriftung"/>
         <w:jc w:val="center"/>
       </w:pPr>
-      <w:bookmarkStart w:id="105" w:name="_Toc387066310"/>
+      <w:bookmarkStart w:id="104" w:name="_Toc387066310"/>
       <w:r>
         <w:t xml:space="preserve">Code </w:t>
       </w:r>
-      <w:fldSimple w:instr=" SEQ Code \* ARABIC ">
-        <w:r>
-          <w:rPr>
-            <w:noProof/>
-          </w:rPr>
-          <w:t>1</w:t>
-        </w:r>
-      </w:fldSimple>
+      <w:r>
+        <w:fldChar w:fldCharType="begin"/>
+      </w:r>
+      <w:r>
+        <w:instrText xml:space="preserve"> SEQ Code \* ARABIC </w:instrText>
+      </w:r>
+      <w:r>
+        <w:fldChar w:fldCharType="separate"/>
+      </w:r>
+      <w:r>
+        <w:rPr>
+          <w:noProof/>
+        </w:rPr>
+        <w:t>1</w:t>
+      </w:r>
+      <w:r>
+        <w:rPr>
+          <w:noProof/>
+        </w:rPr>
+        <w:fldChar w:fldCharType="end"/>
+      </w:r>
       <w:r>
         <w:t xml:space="preserve">: </w:t>
       </w:r>
@@ -14817,7 +15085,7 @@
       <w:r>
         <w:t>s</w:t>
       </w:r>
-      <w:bookmarkEnd w:id="105"/>
+      <w:bookmarkEnd w:id="104"/>
     </w:p>
     <w:p>
       <w:pPr>
@@ -16066,35 +16334,48 @@
         <w:pStyle w:val="Beschriftung"/>
         <w:jc w:val="center"/>
       </w:pPr>
-      <w:bookmarkStart w:id="106" w:name="_Ref386037765"/>
-      <w:bookmarkStart w:id="107" w:name="_Ref386873749"/>
-      <w:bookmarkStart w:id="108" w:name="_Toc387066311"/>
+      <w:bookmarkStart w:id="105" w:name="_Ref386037765"/>
+      <w:bookmarkStart w:id="106" w:name="_Ref386873749"/>
+      <w:bookmarkStart w:id="107" w:name="_Toc387066311"/>
       <w:r>
         <w:t xml:space="preserve">Code </w:t>
       </w:r>
-      <w:fldSimple w:instr=" SEQ Code \* ARABIC ">
-        <w:r>
-          <w:rPr>
-            <w:noProof/>
-          </w:rPr>
-          <w:t>2</w:t>
-        </w:r>
-      </w:fldSimple>
+      <w:r>
+        <w:fldChar w:fldCharType="begin"/>
+      </w:r>
+      <w:r>
+        <w:instrText xml:space="preserve"> SEQ Code \* ARABIC </w:instrText>
+      </w:r>
+      <w:r>
+        <w:fldChar w:fldCharType="separate"/>
+      </w:r>
+      <w:r>
+        <w:rPr>
+          <w:noProof/>
+        </w:rPr>
+        <w:t>2</w:t>
+      </w:r>
+      <w:r>
+        <w:rPr>
+          <w:noProof/>
+        </w:rPr>
+        <w:fldChar w:fldCharType="end"/>
+      </w:r>
+      <w:bookmarkEnd w:id="105"/>
+      <w:r>
+        <w:t xml:space="preserve">: </w:t>
+      </w:r>
+      <w:r>
+        <w:t xml:space="preserve">Starten von zwei </w:t>
+      </w:r>
+      <w:r>
+        <w:t>Thread</w:t>
+      </w:r>
       <w:bookmarkEnd w:id="106"/>
       <w:r>
-        <w:t xml:space="preserve">: </w:t>
-      </w:r>
-      <w:r>
-        <w:t xml:space="preserve">Starten von zwei </w:t>
-      </w:r>
-      <w:r>
-        <w:t>Thread</w:t>
+        <w:t>s</w:t>
       </w:r>
       <w:bookmarkEnd w:id="107"/>
-      <w:r>
-        <w:t>s</w:t>
-      </w:r>
-      <w:bookmarkEnd w:id="108"/>
     </w:p>
     <w:p>
       <w:r>
@@ -16389,6 +16670,7 @@
           <w:id w:val="-1756814279"/>
           <w:citation/>
         </w:sdtPr>
+        <w:sdtEndPr/>
         <w:sdtContent>
           <w:r>
             <w:fldChar w:fldCharType="begin"/>
@@ -16418,6 +16700,7 @@
           <w:id w:val="-1286188773"/>
           <w:citation/>
         </w:sdtPr>
+        <w:sdtEndPr/>
         <w:sdtContent>
           <w:r>
             <w:fldChar w:fldCharType="begin"/>
@@ -16447,12 +16730,12 @@
       <w:pPr>
         <w:pStyle w:val="berschrift2"/>
       </w:pPr>
-      <w:bookmarkStart w:id="109" w:name="_Toc387066345"/>
-      <w:commentRangeStart w:id="110"/>
+      <w:bookmarkStart w:id="108" w:name="_Toc387066345"/>
+      <w:commentRangeStart w:id="109"/>
       <w:r>
         <w:t>Nao</w:t>
       </w:r>
-      <w:commentRangeEnd w:id="110"/>
+      <w:commentRangeEnd w:id="109"/>
       <w:r>
         <w:rPr>
           <w:rStyle w:val="Kommentarzeichen"/>
@@ -16461,41 +16744,41 @@
           <w:bCs w:val="0"/>
           <w:color w:val="auto"/>
         </w:rPr>
-        <w:commentReference w:id="110"/>
-      </w:r>
-      <w:bookmarkEnd w:id="109"/>
+        <w:commentReference w:id="109"/>
+      </w:r>
+      <w:bookmarkEnd w:id="108"/>
     </w:p>
     <w:p>
       <w:pPr>
         <w:pStyle w:val="berschrift3"/>
       </w:pPr>
-      <w:bookmarkStart w:id="111" w:name="_Ref386873920"/>
-      <w:bookmarkStart w:id="112" w:name="_Ref386873926"/>
-      <w:bookmarkStart w:id="113" w:name="_Toc387066346"/>
+      <w:bookmarkStart w:id="110" w:name="_Ref386873920"/>
+      <w:bookmarkStart w:id="111" w:name="_Ref386873926"/>
+      <w:bookmarkStart w:id="112" w:name="_Toc387066346"/>
       <w:r>
         <w:t>Zufällige</w:t>
       </w:r>
       <w:r>
         <w:t xml:space="preserve"> Bewegung ausführen</w:t>
       </w:r>
+      <w:bookmarkEnd w:id="110"/>
       <w:bookmarkEnd w:id="111"/>
       <w:bookmarkEnd w:id="112"/>
-      <w:bookmarkEnd w:id="113"/>
     </w:p>
     <w:p>
       <w:r>
         <w:t xml:space="preserve">Insgesamt gibt es </w:t>
       </w:r>
-      <w:commentRangeStart w:id="114"/>
+      <w:commentRangeStart w:id="113"/>
       <w:r>
         <w:t xml:space="preserve">XXX </w:t>
       </w:r>
-      <w:commentRangeEnd w:id="114"/>
+      <w:commentRangeEnd w:id="113"/>
       <w:r>
         <w:rPr>
           <w:rStyle w:val="Kommentarzeichen"/>
         </w:rPr>
-        <w:commentReference w:id="114"/>
+        <w:commentReference w:id="113"/>
       </w:r>
       <w:r>
         <w:t>vorgegebene Bewegungen für Nao. Wenn der Benutzer eine neue Bewegung nachmachen möchte, wird folgender Code ausgeführt:</w:t>
@@ -18830,24 +19113,37 @@
         <w:pStyle w:val="Beschriftung"/>
         <w:jc w:val="center"/>
       </w:pPr>
-      <w:bookmarkStart w:id="115" w:name="_Ref386874180"/>
-      <w:bookmarkStart w:id="116" w:name="_Toc387066312"/>
+      <w:bookmarkStart w:id="114" w:name="_Ref386874180"/>
+      <w:bookmarkStart w:id="115" w:name="_Toc387066312"/>
       <w:r>
         <w:t xml:space="preserve">Code </w:t>
       </w:r>
-      <w:fldSimple w:instr=" SEQ Code \* ARABIC ">
-        <w:r>
-          <w:rPr>
-            <w:noProof/>
-          </w:rPr>
-          <w:t>3</w:t>
-        </w:r>
-      </w:fldSimple>
+      <w:r>
+        <w:fldChar w:fldCharType="begin"/>
+      </w:r>
+      <w:r>
+        <w:instrText xml:space="preserve"> SEQ Code \* ARABIC </w:instrText>
+      </w:r>
+      <w:r>
+        <w:fldChar w:fldCharType="separate"/>
+      </w:r>
+      <w:r>
+        <w:rPr>
+          <w:noProof/>
+        </w:rPr>
+        <w:t>3</w:t>
+      </w:r>
+      <w:r>
+        <w:rPr>
+          <w:noProof/>
+        </w:rPr>
+        <w:fldChar w:fldCharType="end"/>
+      </w:r>
+      <w:bookmarkEnd w:id="114"/>
+      <w:r>
+        <w:t>: Ausführen einer zufälligen Bewegung</w:t>
+      </w:r>
       <w:bookmarkEnd w:id="115"/>
-      <w:r>
-        <w:t>: Ausführen einer zufälligen Bewegung</w:t>
-      </w:r>
-      <w:bookmarkEnd w:id="116"/>
     </w:p>
     <w:p>
       <w:r>
@@ -18919,11 +19215,11 @@
       <w:pPr>
         <w:pStyle w:val="berschrift3"/>
       </w:pPr>
-      <w:bookmarkStart w:id="117" w:name="_Toc387066347"/>
+      <w:bookmarkStart w:id="116" w:name="_Toc387066347"/>
       <w:r>
         <w:t>Bewegung wiederholen</w:t>
       </w:r>
-      <w:bookmarkEnd w:id="117"/>
+      <w:bookmarkEnd w:id="116"/>
     </w:p>
     <w:p>
       <w:r>
@@ -19019,12 +19315,12 @@
       <w:pPr>
         <w:pStyle w:val="berschrift3"/>
       </w:pPr>
-      <w:bookmarkStart w:id="118" w:name="_Toc387066348"/>
-      <w:commentRangeStart w:id="119"/>
+      <w:bookmarkStart w:id="117" w:name="_Toc387066348"/>
+      <w:commentRangeStart w:id="118"/>
       <w:r>
         <w:t>Beispiel einer spezifischen Bewegung</w:t>
       </w:r>
-      <w:commentRangeEnd w:id="119"/>
+      <w:commentRangeEnd w:id="118"/>
       <w:r>
         <w:rPr>
           <w:rStyle w:val="Kommentarzeichen"/>
@@ -19033,9 +19329,9 @@
           <w:bCs w:val="0"/>
           <w:color w:val="auto"/>
         </w:rPr>
-        <w:commentReference w:id="119"/>
-      </w:r>
-      <w:bookmarkEnd w:id="118"/>
+        <w:commentReference w:id="118"/>
+      </w:r>
+      <w:bookmarkEnd w:id="117"/>
     </w:p>
     <w:p/>
     <w:p>
@@ -20541,24 +20837,37 @@
         <w:pStyle w:val="Beschriftung"/>
         <w:jc w:val="center"/>
       </w:pPr>
-      <w:bookmarkStart w:id="120" w:name="_Ref386875250"/>
-      <w:bookmarkStart w:id="121" w:name="_Toc387066313"/>
+      <w:bookmarkStart w:id="119" w:name="_Ref386875250"/>
+      <w:bookmarkStart w:id="120" w:name="_Toc387066313"/>
       <w:r>
         <w:t xml:space="preserve">Code </w:t>
       </w:r>
-      <w:fldSimple w:instr=" SEQ Code \* ARABIC ">
-        <w:r>
-          <w:rPr>
-            <w:noProof/>
-          </w:rPr>
-          <w:t>4</w:t>
-        </w:r>
-      </w:fldSimple>
+      <w:r>
+        <w:fldChar w:fldCharType="begin"/>
+      </w:r>
+      <w:r>
+        <w:instrText xml:space="preserve"> SEQ Code \* ARABIC </w:instrText>
+      </w:r>
+      <w:r>
+        <w:fldChar w:fldCharType="separate"/>
+      </w:r>
+      <w:r>
+        <w:rPr>
+          <w:noProof/>
+        </w:rPr>
+        <w:t>4</w:t>
+      </w:r>
+      <w:r>
+        <w:rPr>
+          <w:noProof/>
+        </w:rPr>
+        <w:fldChar w:fldCharType="end"/>
+      </w:r>
+      <w:bookmarkEnd w:id="119"/>
+      <w:r>
+        <w:t>: eine vordefinierte Bewegung von Nao</w:t>
+      </w:r>
       <w:bookmarkEnd w:id="120"/>
-      <w:r>
-        <w:t>: eine vordefinierte Bewegung von Nao</w:t>
-      </w:r>
-      <w:bookmarkEnd w:id="121"/>
     </w:p>
     <w:p>
       <w:r>
@@ -20589,7 +20898,7 @@
           <w:p/>
           <w:p/>
           <w:p>
-            <w:commentRangeStart w:id="122"/>
+            <w:commentRangeStart w:id="121"/>
             <w:r>
               <w:t xml:space="preserve">Startposition </w:t>
             </w:r>
@@ -20597,13 +20906,13 @@
             <w:r>
               <w:t>StandZero</w:t>
             </w:r>
-            <w:commentRangeEnd w:id="122"/>
+            <w:commentRangeEnd w:id="121"/>
             <w:proofErr w:type="spellEnd"/>
             <w:r>
               <w:rPr>
                 <w:rStyle w:val="Kommentarzeichen"/>
               </w:rPr>
-              <w:commentReference w:id="122"/>
+              <w:commentReference w:id="121"/>
             </w:r>
           </w:p>
         </w:tc>
@@ -20646,6 +20955,76 @@
     <w:p/>
     <w:p>
       <w:r>
+        <w:rPr>
+          <w:noProof/>
+          <w:lang w:eastAsia="de-DE"/>
+        </w:rPr>
+        <w:lastRenderedPageBreak/>
+        <w:drawing>
+          <wp:inline distT="0" distB="0" distL="0" distR="0">
+            <wp:extent cx="5743575" cy="4305300"/>
+            <wp:effectExtent l="0" t="0" r="9525" b="0"/>
+            <wp:docPr id="24" name="Grafik 24" descr="C:\Users\Dennis\Dropbox\Handy\20140506_104600.jpg"/>
+            <wp:cNvGraphicFramePr>
+              <a:graphicFrameLocks xmlns:a="http://schemas.openxmlformats.org/drawingml/2006/main" noChangeAspect="1"/>
+            </wp:cNvGraphicFramePr>
+            <a:graphic xmlns:a="http://schemas.openxmlformats.org/drawingml/2006/main">
+              <a:graphicData uri="http://schemas.openxmlformats.org/drawingml/2006/picture">
+                <pic:pic xmlns:pic="http://schemas.openxmlformats.org/drawingml/2006/picture">
+                  <pic:nvPicPr>
+                    <pic:cNvPr id="0" name="Picture 1" descr="C:\Users\Dennis\Dropbox\Handy\20140506_104600.jpg"/>
+                    <pic:cNvPicPr>
+                      <a:picLocks noChangeAspect="1" noChangeArrowheads="1"/>
+                    </pic:cNvPicPr>
+                  </pic:nvPicPr>
+                  <pic:blipFill>
+                    <a:blip r:embed="rId31">
+                      <a:extLst>
+                        <a:ext uri="{28A0092B-C50C-407E-A947-70E740481C1C}">
+                          <a14:useLocalDpi xmlns:a14="http://schemas.microsoft.com/office/drawing/2010/main" val="0"/>
+                        </a:ext>
+                      </a:extLst>
+                    </a:blip>
+                    <a:srcRect/>
+                    <a:stretch>
+                      <a:fillRect/>
+                    </a:stretch>
+                  </pic:blipFill>
+                  <pic:spPr bwMode="auto">
+                    <a:xfrm>
+                      <a:off x="0" y="0"/>
+                      <a:ext cx="5743575" cy="4305300"/>
+                    </a:xfrm>
+                    <a:prstGeom prst="rect">
+                      <a:avLst/>
+                    </a:prstGeom>
+                    <a:noFill/>
+                    <a:ln>
+                      <a:noFill/>
+                    </a:ln>
+                  </pic:spPr>
+                </pic:pic>
+              </a:graphicData>
+            </a:graphic>
+          </wp:inline>
+        </w:drawing>
+      </w:r>
+    </w:p>
+    <w:p>
+      <w:r>
+        <w:rPr>
+          <w:rStyle w:val="Kommentarzeichen"/>
+        </w:rPr>
+        <w:commentReference w:id="122"/>
+      </w:r>
+    </w:p>
+    <w:p>
+      <w:bookmarkStart w:id="123" w:name="_GoBack"/>
+      <w:bookmarkEnd w:id="123"/>
+    </w:p>
+    <w:p/>
+    <w:p>
+      <w:r>
         <w:t xml:space="preserve">Im ersten Schritt in </w:t>
       </w:r>
       <w:r>
@@ -20689,11 +21068,7 @@
     </w:p>
     <w:p>
       <w:r>
-        <w:t xml:space="preserve">Im zweiten Schritt werden die konkreten Winkel angegeben. Da Nao die Winkel in der Einheit Radiant benötigt, aber die meisten Menschen besser mit der Einheit Grad umgehen </w:t>
-      </w:r>
-      <w:r>
-        <w:lastRenderedPageBreak/>
-        <w:t xml:space="preserve">können, erfolgt bei jedem Winkel die Umrechnung von Grad in Radiant. Somit ist es einfacher eine Bewegung zu speichern, ohne jedes Mal selbst den Winkel umrechnen zu müssen. Die Reihenfolge der Winkel ist hierbei sehr wichtig, da der erste Winkel (in </w:t>
+        <w:t xml:space="preserve">Im zweiten Schritt werden die konkreten Winkel angegeben. Da Nao die Winkel in der Einheit Radiant benötigt, aber die meisten Menschen besser mit der Einheit Grad umgehen können, erfolgt bei jedem Winkel die Umrechnung von Grad in Radiant. Somit ist es einfacher eine Bewegung zu speichern, ohne jedes Mal selbst den Winkel umrechnen zu müssen. Die Reihenfolge der Winkel ist hierbei sehr wichtig, da der erste Winkel (in </w:t>
       </w:r>
       <w:r>
         <w:fldChar w:fldCharType="begin"/>
@@ -20768,30 +21143,30 @@
       <w:r>
         <w:t>Dieser Schritt führt dazu, dass Nao von seiner Startposition (</w:t>
       </w:r>
-      <w:commentRangeStart w:id="123"/>
+      <w:commentRangeStart w:id="124"/>
       <w:r>
         <w:t>siehe …</w:t>
       </w:r>
-      <w:commentRangeEnd w:id="123"/>
+      <w:commentRangeEnd w:id="124"/>
       <w:r>
         <w:rPr>
           <w:rStyle w:val="Kommentarzeichen"/>
         </w:rPr>
-        <w:commentReference w:id="123"/>
+        <w:commentReference w:id="124"/>
       </w:r>
       <w:r>
         <w:t>) seine beiden Arme nach außen bewegt (</w:t>
       </w:r>
-      <w:commentRangeStart w:id="124"/>
+      <w:commentRangeStart w:id="125"/>
       <w:r>
         <w:t>siehe …</w:t>
       </w:r>
-      <w:commentRangeEnd w:id="124"/>
+      <w:commentRangeEnd w:id="125"/>
       <w:r>
         <w:rPr>
           <w:rStyle w:val="Kommentarzeichen"/>
         </w:rPr>
-        <w:commentReference w:id="124"/>
+        <w:commentReference w:id="125"/>
       </w:r>
       <w:r>
         <w:t>).</w:t>
@@ -20805,16 +21180,16 @@
       <w:r>
         <w:t xml:space="preserve">Schritt zwei. Zunächst werden die Winkel für die durchzuführende Bewegung angegeben und dann erfolgt wieder die Bewegung zu diesen Winkeln. Diese Bewegung soll im Vergleich zur ersten Bewegung jedoch etwas langsamer ausgeführt werden. Nach dieser Bewegung steht Nao wie in </w:t>
       </w:r>
-      <w:commentRangeStart w:id="125"/>
+      <w:commentRangeStart w:id="126"/>
       <w:r>
         <w:t xml:space="preserve">xxx </w:t>
       </w:r>
-      <w:commentRangeEnd w:id="125"/>
+      <w:commentRangeEnd w:id="126"/>
       <w:r>
         <w:rPr>
           <w:rStyle w:val="Kommentarzeichen"/>
         </w:rPr>
-        <w:commentReference w:id="125"/>
+        <w:commentReference w:id="126"/>
       </w:r>
       <w:r>
         <w:t xml:space="preserve">gezeigt mit ausgestreckten Armen und angewinkelten Ellenbogen da. </w:t>
@@ -20824,35 +21199,35 @@
       <w:pPr>
         <w:pStyle w:val="berschrift3"/>
       </w:pPr>
-      <w:bookmarkStart w:id="126" w:name="_Toc387066349"/>
+      <w:bookmarkStart w:id="127" w:name="_Toc387066349"/>
       <w:r>
         <w:t>Speicherung Winkel vom Nao</w:t>
       </w:r>
-      <w:bookmarkEnd w:id="126"/>
-    </w:p>
-    <w:p>
-      <w:commentRangeStart w:id="127"/>
+      <w:bookmarkEnd w:id="127"/>
+    </w:p>
+    <w:p>
+      <w:commentRangeStart w:id="128"/>
       <w:r>
         <w:t>TEXT</w:t>
       </w:r>
-      <w:commentRangeEnd w:id="127"/>
+      <w:commentRangeEnd w:id="128"/>
       <w:r>
         <w:rPr>
           <w:rStyle w:val="Kommentarzeichen"/>
         </w:rPr>
-        <w:commentReference w:id="127"/>
+        <w:commentReference w:id="128"/>
       </w:r>
     </w:p>
     <w:p>
       <w:pPr>
         <w:pStyle w:val="berschrift2"/>
       </w:pPr>
-      <w:bookmarkStart w:id="128" w:name="_Toc387066350"/>
-      <w:commentRangeStart w:id="129"/>
+      <w:bookmarkStart w:id="129" w:name="_Toc387066350"/>
+      <w:commentRangeStart w:id="130"/>
       <w:r>
         <w:t>Kinect</w:t>
       </w:r>
-      <w:commentRangeEnd w:id="129"/>
+      <w:commentRangeEnd w:id="130"/>
       <w:r>
         <w:rPr>
           <w:rStyle w:val="Kommentarzeichen"/>
@@ -20861,24 +21236,24 @@
           <w:bCs w:val="0"/>
           <w:color w:val="auto"/>
         </w:rPr>
-        <w:commentReference w:id="129"/>
-      </w:r>
-      <w:bookmarkEnd w:id="128"/>
+        <w:commentReference w:id="130"/>
+      </w:r>
+      <w:bookmarkEnd w:id="129"/>
     </w:p>
     <w:p/>
     <w:p>
       <w:pPr>
         <w:pStyle w:val="berschrift3"/>
       </w:pPr>
-      <w:bookmarkStart w:id="130" w:name="_Toc387066351"/>
+      <w:bookmarkStart w:id="131" w:name="_Toc387066351"/>
       <w:r>
         <w:t xml:space="preserve">Berechnung Winkel </w:t>
       </w:r>
-      <w:commentRangeStart w:id="131"/>
+      <w:commentRangeStart w:id="132"/>
       <w:r>
         <w:t>Kinect</w:t>
       </w:r>
-      <w:commentRangeEnd w:id="131"/>
+      <w:commentRangeEnd w:id="132"/>
       <w:r>
         <w:rPr>
           <w:rStyle w:val="Kommentarzeichen"/>
@@ -20887,9 +21262,9 @@
           <w:bCs w:val="0"/>
           <w:color w:val="auto"/>
         </w:rPr>
-        <w:commentReference w:id="131"/>
-      </w:r>
-      <w:bookmarkEnd w:id="130"/>
+        <w:commentReference w:id="132"/>
+      </w:r>
+      <w:bookmarkEnd w:id="131"/>
     </w:p>
     <w:p>
       <w:r>
@@ -22385,35 +22760,48 @@
         <w:pStyle w:val="Beschriftung"/>
         <w:jc w:val="center"/>
       </w:pPr>
-      <w:bookmarkStart w:id="132" w:name="_Toc387066314"/>
+      <w:bookmarkStart w:id="133" w:name="_Toc387066314"/>
       <w:r>
         <w:t xml:space="preserve">Code </w:t>
       </w:r>
-      <w:fldSimple w:instr=" SEQ Code \* ARABIC ">
-        <w:r>
-          <w:rPr>
-            <w:noProof/>
-          </w:rPr>
-          <w:t>5</w:t>
-        </w:r>
-      </w:fldSimple>
+      <w:r>
+        <w:fldChar w:fldCharType="begin"/>
+      </w:r>
+      <w:r>
+        <w:instrText xml:space="preserve"> SEQ Code \* ARABIC </w:instrText>
+      </w:r>
+      <w:r>
+        <w:fldChar w:fldCharType="separate"/>
+      </w:r>
+      <w:r>
+        <w:rPr>
+          <w:noProof/>
+        </w:rPr>
+        <w:t>5</w:t>
+      </w:r>
+      <w:r>
+        <w:rPr>
+          <w:noProof/>
+        </w:rPr>
+        <w:fldChar w:fldCharType="end"/>
+      </w:r>
       <w:r>
         <w:t xml:space="preserve">: </w:t>
       </w:r>
       <w:r>
         <w:t>Berechnung von zusammenhängenden Knochen</w:t>
       </w:r>
-      <w:bookmarkEnd w:id="132"/>
+      <w:bookmarkEnd w:id="133"/>
     </w:p>
     <w:p>
       <w:pPr>
         <w:pStyle w:val="berschrift3"/>
       </w:pPr>
-      <w:bookmarkStart w:id="133" w:name="_Toc387066352"/>
+      <w:bookmarkStart w:id="134" w:name="_Toc387066352"/>
       <w:r>
         <w:t>Vergleich Winkel Kinect &lt;-&gt; Nao</w:t>
       </w:r>
-      <w:bookmarkEnd w:id="133"/>
+      <w:bookmarkEnd w:id="134"/>
     </w:p>
     <w:p>
       <w:r>
@@ -22504,11 +22892,11 @@
       <w:pPr>
         <w:pStyle w:val="berschrift3"/>
       </w:pPr>
-      <w:bookmarkStart w:id="134" w:name="_Toc387066353"/>
+      <w:bookmarkStart w:id="135" w:name="_Toc387066353"/>
       <w:r>
         <w:t>Schwierigkeitsgrade</w:t>
       </w:r>
-      <w:bookmarkEnd w:id="134"/>
+      <w:bookmarkEnd w:id="135"/>
     </w:p>
     <w:p>
       <w:r>
@@ -22561,16 +22949,16 @@
       <w:r>
         <w:t xml:space="preserve">entspricht „leicht“ einer Abweichung vom Winkel des Nao um 20°, mittel einer Abweichung um 15° und schwer einer </w:t>
       </w:r>
-      <w:commentRangeStart w:id="135"/>
+      <w:commentRangeStart w:id="136"/>
       <w:r>
         <w:t xml:space="preserve">Abweichung von 10°. </w:t>
       </w:r>
-      <w:commentRangeEnd w:id="135"/>
+      <w:commentRangeEnd w:id="136"/>
       <w:r>
         <w:rPr>
           <w:rStyle w:val="Kommentarzeichen"/>
         </w:rPr>
-        <w:commentReference w:id="135"/>
+        <w:commentReference w:id="136"/>
       </w:r>
       <w:r>
         <w:t xml:space="preserve">Demnach wird bei der Überprüfung der Winkel wie im vorherigen Kapitel beschrieben, nicht betrachtet, ob der Wert exakt erreicht wird, sondern lediglich, ob er – je nach Schwierigkeit – in einem Bereich von +/- 10, 15 bzw. 20 Grad liegt. Liegt in der Liste also der Wert 45 Grad, so wird dieser bei der Schwierigkeitsstufe leicht aus der Liste gelöscht sobald die Kinect an dieser Stelle einen Winkel zwischen 25 und 65 Grad übermittelt. </w:t>
@@ -22580,15 +22968,15 @@
       <w:pPr>
         <w:pStyle w:val="berschrift2"/>
       </w:pPr>
-      <w:bookmarkStart w:id="136" w:name="_Ref386037541"/>
-      <w:bookmarkStart w:id="137" w:name="_Ref386037618"/>
-      <w:bookmarkStart w:id="138" w:name="_Toc387066354"/>
+      <w:bookmarkStart w:id="137" w:name="_Ref386037541"/>
+      <w:bookmarkStart w:id="138" w:name="_Ref386037618"/>
+      <w:bookmarkStart w:id="139" w:name="_Toc387066354"/>
       <w:r>
         <w:t>GUI</w:t>
       </w:r>
-      <w:bookmarkEnd w:id="136"/>
       <w:bookmarkEnd w:id="137"/>
       <w:bookmarkEnd w:id="138"/>
+      <w:bookmarkEnd w:id="139"/>
     </w:p>
     <w:p>
       <w:r>
@@ -22734,7 +23122,7 @@
                     <pic:cNvPicPr/>
                   </pic:nvPicPr>
                   <pic:blipFill>
-                    <a:blip r:embed="rId31">
+                    <a:blip r:embed="rId32">
                       <a:extLst>
                         <a:ext uri="{28A0092B-C50C-407E-A947-70E740481C1C}">
                           <a14:useLocalDpi xmlns:a14="http://schemas.microsoft.com/office/drawing/2010/main" val="0"/>
@@ -22766,24 +23154,37 @@
         <w:pStyle w:val="Beschriftung"/>
         <w:jc w:val="center"/>
       </w:pPr>
-      <w:bookmarkStart w:id="139" w:name="_Ref386053881"/>
-      <w:bookmarkStart w:id="140" w:name="_Toc387066309"/>
+      <w:bookmarkStart w:id="140" w:name="_Ref386053881"/>
+      <w:bookmarkStart w:id="141" w:name="_Toc387066309"/>
       <w:r>
         <w:t xml:space="preserve">Abb. </w:t>
       </w:r>
-      <w:fldSimple w:instr=" SEQ Abb. \* ARABIC ">
-        <w:r>
-          <w:rPr>
-            <w:noProof/>
-          </w:rPr>
-          <w:t>19</w:t>
-        </w:r>
-      </w:fldSimple>
-      <w:bookmarkEnd w:id="139"/>
+      <w:r>
+        <w:fldChar w:fldCharType="begin"/>
+      </w:r>
+      <w:r>
+        <w:instrText xml:space="preserve"> SEQ Abb. \* ARABIC </w:instrText>
+      </w:r>
+      <w:r>
+        <w:fldChar w:fldCharType="separate"/>
+      </w:r>
+      <w:r>
+        <w:rPr>
+          <w:noProof/>
+        </w:rPr>
+        <w:t>19</w:t>
+      </w:r>
+      <w:r>
+        <w:rPr>
+          <w:noProof/>
+        </w:rPr>
+        <w:fldChar w:fldCharType="end"/>
+      </w:r>
+      <w:bookmarkEnd w:id="140"/>
       <w:r>
         <w:t>: GUI zum Spiel</w:t>
       </w:r>
-      <w:bookmarkEnd w:id="140"/>
+      <w:bookmarkEnd w:id="141"/>
     </w:p>
     <w:p>
       <w:r>
@@ -22808,16 +23209,16 @@
       <w:r>
         <w:t xml:space="preserve">Während der Spieler die Bewegung nachmacht, geht der Roboter in die </w:t>
       </w:r>
-      <w:commentRangeStart w:id="141"/>
+      <w:commentRangeStart w:id="142"/>
       <w:r>
         <w:t xml:space="preserve">Ausgangsposition </w:t>
       </w:r>
-      <w:commentRangeEnd w:id="141"/>
+      <w:commentRangeEnd w:id="142"/>
       <w:r>
         <w:rPr>
           <w:rStyle w:val="Kommentarzeichen"/>
         </w:rPr>
-        <w:commentReference w:id="141"/>
+        <w:commentReference w:id="142"/>
       </w:r>
       <w:r>
         <w:t xml:space="preserve">zurück und </w:t>
@@ -22849,7 +23250,7 @@
       <w:pPr>
         <w:pStyle w:val="berschrift2"/>
       </w:pPr>
-      <w:bookmarkStart w:id="142" w:name="_Toc387066355"/>
+      <w:bookmarkStart w:id="143" w:name="_Toc387066355"/>
       <w:r>
         <w:lastRenderedPageBreak/>
         <w:t>Tes</w:t>
@@ -22857,10 +23258,10 @@
       <w:r>
         <w:t>t</w:t>
       </w:r>
-      <w:bookmarkEnd w:id="142"/>
-    </w:p>
-    <w:p>
-      <w:commentRangeStart w:id="143"/>
+      <w:bookmarkEnd w:id="143"/>
+    </w:p>
+    <w:p>
+      <w:commentRangeStart w:id="144"/>
       <w:r>
         <w:t xml:space="preserve">Jede Bewegung wurde </w:t>
       </w:r>
@@ -22883,12 +23284,12 @@
       <w:r>
         <w:t>Am schlechtesten wurde die Bewegung … mit 8 Bewegungen erkannt.</w:t>
       </w:r>
-      <w:commentRangeEnd w:id="143"/>
+      <w:commentRangeEnd w:id="144"/>
       <w:r>
         <w:rPr>
           <w:rStyle w:val="Kommentarzeichen"/>
         </w:rPr>
-        <w:commentReference w:id="143"/>
+        <w:commentReference w:id="144"/>
       </w:r>
     </w:p>
     <w:tbl>
@@ -23294,16 +23695,16 @@
     </w:tbl>
     <w:p/>
     <w:p>
-      <w:commentRangeStart w:id="144"/>
+      <w:commentRangeStart w:id="145"/>
       <w:r>
         <w:t>Durch das Testen der verschiedenen Bewegungen wurde nochmals überprüft, ob das Nachmachen der einzelnen Bewegungen machbar ist und ob die Schwierigkeit gut gehandhabt ist. …</w:t>
       </w:r>
-      <w:commentRangeEnd w:id="144"/>
+      <w:commentRangeEnd w:id="145"/>
       <w:r>
         <w:rPr>
           <w:rStyle w:val="Kommentarzeichen"/>
         </w:rPr>
-        <w:commentReference w:id="144"/>
+        <w:commentReference w:id="145"/>
       </w:r>
     </w:p>
     <w:p>
@@ -23327,12 +23728,12 @@
       <w:pPr>
         <w:pStyle w:val="berschrift1"/>
       </w:pPr>
-      <w:bookmarkStart w:id="145" w:name="_Toc387066356"/>
+      <w:bookmarkStart w:id="146" w:name="_Toc387066356"/>
       <w:r>
         <w:lastRenderedPageBreak/>
         <w:t>Fazit</w:t>
       </w:r>
-      <w:bookmarkEnd w:id="145"/>
+      <w:bookmarkEnd w:id="146"/>
     </w:p>
     <w:p>
       <w:r>
@@ -23345,7 +23746,7 @@
         <w:rPr>
           <w:rStyle w:val="Kommentarzeichen"/>
         </w:rPr>
-        <w:commentReference w:id="146"/>
+        <w:commentReference w:id="147"/>
       </w:r>
     </w:p>
     <w:p/>
@@ -23374,8 +23775,8 @@
     <w:p>
       <w:pPr>
         <w:sectPr>
-          <w:headerReference w:type="default" r:id="rId32"/>
-          <w:footerReference w:type="default" r:id="rId33"/>
+          <w:headerReference w:type="default" r:id="rId33"/>
+          <w:footerReference w:type="default" r:id="rId34"/>
           <w:pgSz w:w="11906" w:h="16838"/>
           <w:pgMar w:top="1418" w:right="1418" w:bottom="1418" w:left="1418" w:header="708" w:footer="708" w:gutter="0"/>
           <w:pgNumType w:start="1"/>
@@ -23388,16 +23789,16 @@
       <w:pPr>
         <w:pStyle w:val="Vorspann"/>
       </w:pPr>
-      <w:bookmarkStart w:id="148" w:name="_Toc333403733"/>
-      <w:bookmarkStart w:id="149" w:name="_Toc262116062"/>
+      <w:bookmarkStart w:id="149" w:name="_Toc333403733"/>
       <w:bookmarkStart w:id="150" w:name="_Toc387066357"/>
+      <w:bookmarkStart w:id="151" w:name="_Toc262116062"/>
       <w:bookmarkEnd w:id="37"/>
       <w:bookmarkEnd w:id="38"/>
       <w:r>
         <w:lastRenderedPageBreak/>
         <w:t>Literaturverzeichnis</w:t>
       </w:r>
-      <w:bookmarkEnd w:id="148"/>
+      <w:bookmarkEnd w:id="149"/>
       <w:bookmarkEnd w:id="150"/>
     </w:p>
     <w:p>
@@ -23414,12 +23815,14 @@
           <w:docPartUnique/>
         </w:docPartObj>
       </w:sdtPr>
+      <w:sdtEndPr/>
       <w:sdtContent>
         <w:sdt>
           <w:sdtPr>
             <w:id w:val="111145805"/>
             <w:bibliography/>
           </w:sdtPr>
+          <w:sdtEndPr/>
           <w:sdtContent>
             <w:p>
               <w:pPr>
@@ -24969,7 +25372,7 @@
         </w:sdt>
       </w:sdtContent>
     </w:sdt>
-    <w:bookmarkEnd w:id="149"/>
+    <w:bookmarkEnd w:id="151"/>
     <w:p>
       <w:r>
         <w:t xml:space="preserve">Alle </w:t>
@@ -24986,8 +25389,8 @@
       </w:pPr>
     </w:p>
     <w:sectPr>
-      <w:headerReference w:type="default" r:id="rId34"/>
-      <w:footerReference w:type="default" r:id="rId35"/>
+      <w:headerReference w:type="default" r:id="rId35"/>
+      <w:footerReference w:type="default" r:id="rId36"/>
       <w:pgSz w:w="11906" w:h="16838"/>
       <w:pgMar w:top="1418" w:right="1418" w:bottom="1418" w:left="1418" w:header="708" w:footer="708" w:gutter="0"/>
       <w:pgNumType w:fmt="upperRoman" w:start="9"/>
@@ -25077,7 +25480,7 @@
       </w:r>
     </w:p>
   </w:comment>
-  <w:comment w:id="110" w:author="Karolin" w:date="2014-05-04T22:01:00Z" w:initials="K">
+  <w:comment w:id="109" w:author="Karolin" w:date="2014-05-04T22:01:00Z" w:initials="K">
     <w:p>
       <w:pPr>
         <w:pStyle w:val="Kommentartext"/>
@@ -25093,7 +25496,7 @@
       </w:r>
     </w:p>
   </w:comment>
-  <w:comment w:id="114" w:author="Dennis" w:date="2014-04-09T16:17:00Z" w:initials="D">
+  <w:comment w:id="113" w:author="Dennis" w:date="2014-04-09T16:17:00Z" w:initials="D">
     <w:p>
       <w:pPr>
         <w:pStyle w:val="Kommentartext"/>
@@ -25109,7 +25512,7 @@
       </w:r>
     </w:p>
   </w:comment>
-  <w:comment w:id="119" w:author="Dennis" w:date="2014-05-03T09:58:00Z" w:initials="D">
+  <w:comment w:id="118" w:author="Dennis" w:date="2014-05-03T09:58:00Z" w:initials="D">
     <w:p>
       <w:pPr>
         <w:pStyle w:val="Kommentartext"/>
@@ -25236,7 +25639,7 @@
       <w:proofErr w:type="spellEnd"/>
     </w:p>
   </w:comment>
-  <w:comment w:id="122" w:author="Dennis" w:date="2014-05-03T10:25:00Z" w:initials="D">
+  <w:comment w:id="121" w:author="Dennis" w:date="2014-05-03T10:25:00Z" w:initials="D">
     <w:p>
       <w:pPr>
         <w:pStyle w:val="Kommentartext"/>
@@ -25252,7 +25655,7 @@
       </w:r>
     </w:p>
   </w:comment>
-  <w:comment w:id="123" w:author="Dennis" w:date="2014-05-03T10:25:00Z" w:initials="D">
+  <w:comment w:id="122" w:author="Dennis" w:date="2014-05-06T10:49:00Z" w:initials="D">
     <w:p>
       <w:pPr>
         <w:pStyle w:val="Kommentartext"/>
@@ -25264,11 +25667,38 @@
         <w:annotationRef/>
       </w:r>
       <w:r>
+        <w:t>So ein Diagramm könnte noch erstellt werden</w:t>
+      </w:r>
+      <w:r>
+        <w:t xml:space="preserve"> um die Winkel in der </w:t>
+      </w:r>
+      <w:proofErr w:type="spellStart"/>
+      <w:r>
+        <w:t>zeitlcihen</w:t>
+      </w:r>
+      <w:proofErr w:type="spellEnd"/>
+      <w:r>
+        <w:t xml:space="preserve"> Abfolge zu erklären</w:t>
+      </w:r>
+    </w:p>
+  </w:comment>
+  <w:comment w:id="124" w:author="Dennis" w:date="2014-05-03T10:25:00Z" w:initials="D">
+    <w:p>
+      <w:pPr>
+        <w:pStyle w:val="Kommentartext"/>
+      </w:pPr>
+      <w:r>
+        <w:rPr>
+          <w:rStyle w:val="Kommentarzeichen"/>
+        </w:rPr>
+        <w:annotationRef/>
+      </w:r>
+      <w:r>
         <w:t>Verweis einfügen</w:t>
       </w:r>
     </w:p>
   </w:comment>
-  <w:comment w:id="124" w:author="Dennis" w:date="2014-05-03T10:26:00Z" w:initials="D">
+  <w:comment w:id="125" w:author="Dennis" w:date="2014-05-03T10:26:00Z" w:initials="D">
     <w:p>
       <w:pPr>
         <w:pStyle w:val="Kommentartext"/>
@@ -25284,7 +25714,7 @@
       </w:r>
     </w:p>
   </w:comment>
-  <w:comment w:id="125" w:author="Dennis" w:date="2014-05-03T10:31:00Z" w:initials="D">
+  <w:comment w:id="126" w:author="Dennis" w:date="2014-05-03T10:31:00Z" w:initials="D">
     <w:p>
       <w:pPr>
         <w:pStyle w:val="Kommentartext"/>
@@ -25300,7 +25730,7 @@
       </w:r>
     </w:p>
   </w:comment>
-  <w:comment w:id="127" w:author="Karolin" w:date="2014-05-04T22:08:00Z" w:initials="K">
+  <w:comment w:id="128" w:author="Karolin" w:date="2014-05-04T22:08:00Z" w:initials="K">
     <w:p>
       <w:pPr>
         <w:pStyle w:val="Kommentartext"/>
@@ -25316,7 +25746,7 @@
       </w:r>
     </w:p>
   </w:comment>
-  <w:comment w:id="129" w:author="Dennis" w:date="2014-05-04T22:31:00Z" w:initials="D">
+  <w:comment w:id="130" w:author="Dennis" w:date="2014-05-04T22:31:00Z" w:initials="D">
     <w:p>
       <w:pPr>
         <w:pStyle w:val="Kommentartext"/>
@@ -25372,7 +25802,7 @@
       </w:r>
     </w:p>
   </w:comment>
-  <w:comment w:id="131" w:author="Karolin" w:date="2014-05-04T22:18:00Z" w:initials="K">
+  <w:comment w:id="132" w:author="Karolin" w:date="2014-05-04T22:18:00Z" w:initials="K">
     <w:p>
       <w:pPr>
         <w:pStyle w:val="Kommentartext"/>
@@ -25388,7 +25818,7 @@
       </w:r>
     </w:p>
   </w:comment>
-  <w:comment w:id="135" w:author="Karolin" w:date="2014-05-04T22:20:00Z" w:initials="K">
+  <w:comment w:id="136" w:author="Karolin" w:date="2014-05-04T22:20:00Z" w:initials="K">
     <w:p>
       <w:pPr>
         <w:pStyle w:val="Kommentartext"/>
@@ -25404,7 +25834,7 @@
       </w:r>
     </w:p>
   </w:comment>
-  <w:comment w:id="141" w:author="Karolin Edigkaufer" w:date="2014-03-16T13:46:00Z" w:initials="KE">
+  <w:comment w:id="142" w:author="Karolin Edigkaufer" w:date="2014-03-16T13:46:00Z" w:initials="KE">
     <w:p>
       <w:pPr>
         <w:pStyle w:val="Kommentartext"/>
@@ -25425,7 +25855,7 @@
       </w:r>
     </w:p>
   </w:comment>
-  <w:comment w:id="143" w:author="Dennis" w:date="2014-05-04T22:17:00Z" w:initials="D">
+  <w:comment w:id="144" w:author="Dennis" w:date="2014-05-04T22:17:00Z" w:initials="D">
     <w:p>
       <w:pPr>
         <w:pStyle w:val="Kommentartext"/>
@@ -25441,7 +25871,7 @@
       </w:r>
     </w:p>
   </w:comment>
-  <w:comment w:id="144" w:author="Dennis" w:date="2014-05-03T10:55:00Z" w:initials="D">
+  <w:comment w:id="145" w:author="Dennis" w:date="2014-05-03T10:55:00Z" w:initials="D">
     <w:p>
       <w:pPr>
         <w:pStyle w:val="Kommentartext"/>
@@ -25459,7 +25889,7 @@
       <w:proofErr w:type="spellEnd"/>
     </w:p>
   </w:comment>
-  <w:comment w:id="146" w:author="Dennis" w:date="2014-05-04T22:15:00Z" w:initials="D">
+  <w:comment w:id="147" w:author="Dennis" w:date="2014-05-04T22:15:00Z" w:initials="D">
     <w:p>
       <w:pPr>
         <w:pStyle w:val="Kommentartext"/>
@@ -25666,7 +26096,7 @@
         <w:noProof/>
         <w:color w:val="A6A6A6" w:themeColor="background1" w:themeShade="A6"/>
       </w:rPr>
-      <w:t>VIII</w:t>
+      <w:t>I</w:t>
     </w:r>
     <w:r>
       <w:rPr>
@@ -25832,7 +26262,7 @@
         <w:noProof/>
         <w:color w:val="A6A6A6" w:themeColor="background1" w:themeShade="A6"/>
       </w:rPr>
-      <w:t>29</w:t>
+      <w:t>34</w:t>
     </w:r>
     <w:r>
       <w:rPr>
@@ -26386,16 +26816,29 @@
     <w:r>
       <w:tab/>
     </w:r>
-    <w:fldSimple w:instr=" STYLEREF  &quot;Überschrift 1&quot;  \* MERGEFORMAT ">
-      <w:r>
-        <w:rPr>
-          <w:noProof/>
-        </w:rPr>
-        <w:t>Umsetzung</w:t>
-      </w:r>
-    </w:fldSimple>
-    <w:bookmarkStart w:id="147" w:name="_Toc262116031"/>
-    <w:bookmarkEnd w:id="147"/>
+    <w:r>
+      <w:fldChar w:fldCharType="begin"/>
+    </w:r>
+    <w:r>
+      <w:instrText xml:space="preserve"> STYLEREF  "Überschrift 1"  \* MERGEFORMAT </w:instrText>
+    </w:r>
+    <w:r>
+      <w:fldChar w:fldCharType="separate"/>
+    </w:r>
+    <w:r>
+      <w:rPr>
+        <w:noProof/>
+      </w:rPr>
+      <w:t>Umsetzung</w:t>
+    </w:r>
+    <w:r>
+      <w:rPr>
+        <w:noProof/>
+      </w:rPr>
+      <w:fldChar w:fldCharType="end"/>
+    </w:r>
+    <w:bookmarkStart w:id="148" w:name="_Toc262116031"/>
+    <w:bookmarkEnd w:id="148"/>
   </w:p>
 </w:hdr>
 </file>
@@ -35916,7 +36359,7 @@
 </file>
 
 <file path=customXml/itemProps1.xml><?xml version="1.0" encoding="utf-8"?>
-<ds:datastoreItem xmlns:ds="http://schemas.openxmlformats.org/officeDocument/2006/customXml" ds:itemID="{B7597414-6F7D-4915-B065-2C52D225C61F}">
+<ds:datastoreItem xmlns:ds="http://schemas.openxmlformats.org/officeDocument/2006/customXml" ds:itemID="{56C318C4-960B-4B51-A748-AC249913F49C}">
   <ds:schemaRefs>
     <ds:schemaRef ds:uri="http://schemas.openxmlformats.org/officeDocument/2006/bibliography"/>
   </ds:schemaRefs>

</xml_diff>

<commit_message>
ich bin fertig ;)
</commit_message>
<xml_diff>
--- a/Studienarbeit_Nao.docx
+++ b/Studienarbeit_Nao.docx
@@ -8020,6 +8020,7 @@
           <w:id w:val="1174081940"/>
           <w:citation/>
         </w:sdtPr>
+        <w:sdtEndPr/>
         <w:sdtContent>
           <w:r>
             <w:fldChar w:fldCharType="begin"/>
@@ -8372,18 +8373,18 @@
       <w:pPr>
         <w:pStyle w:val="berschrift1"/>
       </w:pPr>
-      <w:bookmarkStart w:id="16" w:name="_Ref346527342"/>
-      <w:bookmarkStart w:id="17" w:name="_Toc387331735"/>
+      <w:bookmarkStart w:id="16" w:name="_Toc387331735"/>
+      <w:bookmarkStart w:id="17" w:name="_Ref346527342"/>
       <w:r>
         <w:lastRenderedPageBreak/>
         <w:t>Grundlagen</w:t>
       </w:r>
-      <w:bookmarkEnd w:id="17"/>
+      <w:bookmarkEnd w:id="16"/>
       <w:r>
         <w:t xml:space="preserve"> </w:t>
       </w:r>
     </w:p>
-    <w:bookmarkEnd w:id="16"/>
+    <w:bookmarkEnd w:id="17"/>
     <w:p>
       <w:pPr>
         <w:rPr>
@@ -8633,6 +8634,7 @@
           <w:id w:val="-674111202"/>
           <w:citation/>
         </w:sdtPr>
+        <w:sdtEndPr/>
         <w:sdtContent>
           <w:r>
             <w:fldChar w:fldCharType="begin"/>
@@ -8665,6 +8667,7 @@
           <w:id w:val="2024047051"/>
           <w:citation/>
         </w:sdtPr>
+        <w:sdtEndPr/>
         <w:sdtContent>
           <w:r>
             <w:fldChar w:fldCharType="begin"/>
@@ -8738,6 +8741,7 @@
           <w:id w:val="687805533"/>
           <w:citation/>
         </w:sdtPr>
+        <w:sdtEndPr/>
         <w:sdtContent>
           <w:r>
             <w:fldChar w:fldCharType="begin"/>
@@ -8770,6 +8774,7 @@
           <w:id w:val="-1667245173"/>
           <w:citation/>
         </w:sdtPr>
+        <w:sdtEndPr/>
         <w:sdtContent>
           <w:r>
             <w:fldChar w:fldCharType="begin"/>
@@ -8917,6 +8922,7 @@
           <w:id w:val="519042970"/>
           <w:citation/>
         </w:sdtPr>
+        <w:sdtEndPr/>
         <w:sdtContent>
           <w:r>
             <w:fldChar w:fldCharType="begin"/>
@@ -8946,6 +8952,7 @@
           <w:id w:val="1051883894"/>
           <w:citation/>
         </w:sdtPr>
+        <w:sdtEndPr/>
         <w:sdtContent>
           <w:r>
             <w:fldChar w:fldCharType="begin"/>
@@ -9037,14 +9044,27 @@
       <w:r>
         <w:t xml:space="preserve">Abb. </w:t>
       </w:r>
-      <w:fldSimple w:instr=" SEQ Abb. \* ARABIC ">
-        <w:r>
-          <w:rPr>
-            <w:noProof/>
-          </w:rPr>
-          <w:t>1</w:t>
-        </w:r>
-      </w:fldSimple>
+      <w:r>
+        <w:fldChar w:fldCharType="begin"/>
+      </w:r>
+      <w:r>
+        <w:instrText xml:space="preserve"> SEQ Abb. \* ARABIC </w:instrText>
+      </w:r>
+      <w:r>
+        <w:fldChar w:fldCharType="separate"/>
+      </w:r>
+      <w:r>
+        <w:rPr>
+          <w:noProof/>
+        </w:rPr>
+        <w:t>1</w:t>
+      </w:r>
+      <w:r>
+        <w:rPr>
+          <w:noProof/>
+        </w:rPr>
+        <w:fldChar w:fldCharType="end"/>
+      </w:r>
       <w:bookmarkEnd w:id="23"/>
       <w:r>
         <w:t xml:space="preserve">: Die Sensoren der Kinect </w:t>
@@ -9054,6 +9074,7 @@
           <w:id w:val="1880894968"/>
           <w:citation/>
         </w:sdtPr>
+        <w:sdtEndPr/>
         <w:sdtContent>
           <w:r>
             <w:fldChar w:fldCharType="begin"/>
@@ -9311,14 +9332,27 @@
       <w:r>
         <w:t xml:space="preserve">Abb. </w:t>
       </w:r>
-      <w:fldSimple w:instr=" SEQ Abb. \* ARABIC ">
-        <w:r>
-          <w:rPr>
-            <w:noProof/>
-          </w:rPr>
-          <w:t>2</w:t>
-        </w:r>
-      </w:fldSimple>
+      <w:r>
+        <w:fldChar w:fldCharType="begin"/>
+      </w:r>
+      <w:r>
+        <w:instrText xml:space="preserve"> SEQ Abb. \* ARABIC </w:instrText>
+      </w:r>
+      <w:r>
+        <w:fldChar w:fldCharType="separate"/>
+      </w:r>
+      <w:r>
+        <w:rPr>
+          <w:noProof/>
+        </w:rPr>
+        <w:t>2</w:t>
+      </w:r>
+      <w:r>
+        <w:rPr>
+          <w:noProof/>
+        </w:rPr>
+        <w:fldChar w:fldCharType="end"/>
+      </w:r>
       <w:r>
         <w:t xml:space="preserve">: Skeleton mit 20 Punkten </w:t>
       </w:r>
@@ -9327,6 +9361,7 @@
           <w:id w:val="-1287735828"/>
           <w:citation/>
         </w:sdtPr>
+        <w:sdtEndPr/>
         <w:sdtContent>
           <w:r>
             <w:fldChar w:fldCharType="begin"/>
@@ -9377,6 +9412,7 @@
           <w:id w:val="1193890879"/>
           <w:citation/>
         </w:sdtPr>
+        <w:sdtEndPr/>
         <w:sdtContent>
           <w:r>
             <w:fldChar w:fldCharType="begin"/>
@@ -9406,6 +9442,7 @@
           <w:id w:val="1363947180"/>
           <w:citation/>
         </w:sdtPr>
+        <w:sdtEndPr/>
         <w:sdtContent>
           <w:r>
             <w:fldChar w:fldCharType="begin"/>
@@ -9539,6 +9576,7 @@
           <w:id w:val="-1761135052"/>
           <w:citation/>
         </w:sdtPr>
+        <w:sdtEndPr/>
         <w:sdtContent>
           <w:r>
             <w:fldChar w:fldCharType="begin"/>
@@ -9631,6 +9669,7 @@
           <w:id w:val="-293600283"/>
           <w:citation/>
         </w:sdtPr>
+        <w:sdtEndPr/>
         <w:sdtContent>
           <w:r>
             <w:fldChar w:fldCharType="begin"/>
@@ -9720,24 +9759,37 @@
         <w:pStyle w:val="Beschriftung"/>
         <w:jc w:val="center"/>
       </w:pPr>
-      <w:bookmarkStart w:id="28" w:name="_Toc387321133"/>
-      <w:bookmarkStart w:id="29" w:name="_Ref387334475"/>
+      <w:bookmarkStart w:id="28" w:name="_Ref387334475"/>
+      <w:bookmarkStart w:id="29" w:name="_Toc387321133"/>
       <w:r>
         <w:t xml:space="preserve">Abb. </w:t>
       </w:r>
-      <w:fldSimple w:instr=" SEQ Abb. \* ARABIC ">
-        <w:r>
-          <w:rPr>
-            <w:noProof/>
-          </w:rPr>
-          <w:t>3</w:t>
-        </w:r>
-      </w:fldSimple>
+      <w:r>
+        <w:fldChar w:fldCharType="begin"/>
+      </w:r>
+      <w:r>
+        <w:instrText xml:space="preserve"> SEQ Abb. \* ARABIC </w:instrText>
+      </w:r>
+      <w:r>
+        <w:fldChar w:fldCharType="separate"/>
+      </w:r>
+      <w:r>
+        <w:rPr>
+          <w:noProof/>
+        </w:rPr>
+        <w:t>3</w:t>
+      </w:r>
+      <w:r>
+        <w:rPr>
+          <w:noProof/>
+        </w:rPr>
+        <w:fldChar w:fldCharType="end"/>
+      </w:r>
+      <w:bookmarkEnd w:id="28"/>
+      <w:r>
+        <w:t>: Kinect Developer Toolkit</w:t>
+      </w:r>
       <w:bookmarkEnd w:id="29"/>
-      <w:r>
-        <w:t>: Kinect Developer Toolkit</w:t>
-      </w:r>
-      <w:bookmarkEnd w:id="28"/>
     </w:p>
     <w:p>
       <w:r>
@@ -9941,14 +9993,27 @@
       <w:r>
         <w:t xml:space="preserve">Abb. </w:t>
       </w:r>
-      <w:fldSimple w:instr=" SEQ Abb. \* ARABIC ">
-        <w:r>
-          <w:rPr>
-            <w:noProof/>
-          </w:rPr>
-          <w:t>4</w:t>
-        </w:r>
-      </w:fldSimple>
+      <w:r>
+        <w:fldChar w:fldCharType="begin"/>
+      </w:r>
+      <w:r>
+        <w:instrText xml:space="preserve"> SEQ Abb. \* ARABIC </w:instrText>
+      </w:r>
+      <w:r>
+        <w:fldChar w:fldCharType="separate"/>
+      </w:r>
+      <w:r>
+        <w:rPr>
+          <w:noProof/>
+        </w:rPr>
+        <w:t>4</w:t>
+      </w:r>
+      <w:r>
+        <w:rPr>
+          <w:noProof/>
+        </w:rPr>
+        <w:fldChar w:fldCharType="end"/>
+      </w:r>
       <w:r>
         <w:t>: Kinect Explorer-WPF</w:t>
       </w:r>
@@ -10079,12 +10144,12 @@
       <w:pPr>
         <w:pStyle w:val="berschrift2"/>
       </w:pPr>
-      <w:bookmarkStart w:id="31" w:name="_Ref381795262"/>
-      <w:bookmarkStart w:id="32" w:name="_Toc387331740"/>
+      <w:bookmarkStart w:id="31" w:name="_Toc387331740"/>
+      <w:bookmarkStart w:id="32" w:name="_Ref381795262"/>
       <w:r>
         <w:t>Winkel</w:t>
       </w:r>
-      <w:bookmarkEnd w:id="32"/>
+      <w:bookmarkEnd w:id="31"/>
     </w:p>
     <w:p>
       <w:r>
@@ -10140,6 +10205,7 @@
           <w:id w:val="560984239"/>
           <w:citation/>
         </w:sdtPr>
+        <w:sdtEndPr/>
         <w:sdtContent>
           <w:r>
             <w:fldChar w:fldCharType="begin"/>
@@ -10236,6 +10302,7 @@
           <w:id w:val="1139455922"/>
           <w:citation/>
         </w:sdtPr>
+        <w:sdtEndPr/>
         <w:sdtContent>
           <w:r>
             <w:fldChar w:fldCharType="begin"/>
@@ -10323,14 +10390,27 @@
       <w:r>
         <w:t xml:space="preserve">Abb. </w:t>
       </w:r>
-      <w:fldSimple w:instr=" SEQ Abb. \* ARABIC ">
-        <w:r>
-          <w:rPr>
-            <w:noProof/>
-          </w:rPr>
-          <w:t>5</w:t>
-        </w:r>
-      </w:fldSimple>
+      <w:r>
+        <w:fldChar w:fldCharType="begin"/>
+      </w:r>
+      <w:r>
+        <w:instrText xml:space="preserve"> SEQ Abb. \* ARABIC </w:instrText>
+      </w:r>
+      <w:r>
+        <w:fldChar w:fldCharType="separate"/>
+      </w:r>
+      <w:r>
+        <w:rPr>
+          <w:noProof/>
+        </w:rPr>
+        <w:t>5</w:t>
+      </w:r>
+      <w:r>
+        <w:rPr>
+          <w:noProof/>
+        </w:rPr>
+        <w:fldChar w:fldCharType="end"/>
+      </w:r>
       <w:r>
         <w:t xml:space="preserve">: Roll - Nick - Gier - Winkel / Roll - Pitch - Yaw - Winkel </w:t>
       </w:r>
@@ -10339,6 +10419,7 @@
           <w:id w:val="1250697766"/>
           <w:citation/>
         </w:sdtPr>
+        <w:sdtEndPr/>
         <w:sdtContent>
           <w:r>
             <w:fldChar w:fldCharType="begin"/>
@@ -10428,6 +10509,7 @@
           <w:id w:val="-1668940402"/>
           <w:citation/>
         </w:sdtPr>
+        <w:sdtEndPr/>
         <w:sdtContent>
           <w:r>
             <w:fldChar w:fldCharType="begin"/>
@@ -10467,7 +10549,7 @@
       </w:r>
       <w:bookmarkStart w:id="39" w:name="_Toc262116040"/>
       <w:bookmarkStart w:id="40" w:name="_Toc333403709"/>
-      <w:bookmarkEnd w:id="31"/>
+      <w:bookmarkEnd w:id="32"/>
       <w:bookmarkEnd w:id="37"/>
       <w:bookmarkEnd w:id="38"/>
     </w:p>
@@ -10523,6 +10605,7 @@
           <w:id w:val="706062813"/>
           <w:citation/>
         </w:sdtPr>
+        <w:sdtEndPr/>
         <w:sdtContent>
           <w:r>
             <w:fldChar w:fldCharType="begin"/>
@@ -10555,6 +10638,7 @@
           <w:id w:val="347148568"/>
           <w:citation/>
         </w:sdtPr>
+        <w:sdtEndPr/>
         <w:sdtContent>
           <w:r>
             <w:fldChar w:fldCharType="begin"/>
@@ -10587,6 +10671,7 @@
           <w:id w:val="-2027396530"/>
           <w:citation/>
         </w:sdtPr>
+        <w:sdtEndPr/>
         <w:sdtContent>
           <w:r>
             <w:fldChar w:fldCharType="begin"/>
@@ -10689,6 +10774,7 @@
           <w:id w:val="2000769076"/>
           <w:citation/>
         </w:sdtPr>
+        <w:sdtEndPr/>
         <w:sdtContent>
           <w:r>
             <w:fldChar w:fldCharType="begin"/>
@@ -11115,6 +11201,7 @@
           <w:id w:val="-1587213524"/>
           <w:citation/>
         </w:sdtPr>
+        <w:sdtEndPr/>
         <w:sdtContent>
           <w:r>
             <w:fldChar w:fldCharType="begin"/>
@@ -11207,14 +11294,27 @@
       <w:r>
         <w:t xml:space="preserve">Abb. </w:t>
       </w:r>
-      <w:fldSimple w:instr=" SEQ Abb. \* ARABIC ">
-        <w:r>
-          <w:rPr>
-            <w:noProof/>
-          </w:rPr>
-          <w:t>6</w:t>
-        </w:r>
-      </w:fldSimple>
+      <w:r>
+        <w:fldChar w:fldCharType="begin"/>
+      </w:r>
+      <w:r>
+        <w:instrText xml:space="preserve"> SEQ Abb. \* ARABIC </w:instrText>
+      </w:r>
+      <w:r>
+        <w:fldChar w:fldCharType="separate"/>
+      </w:r>
+      <w:r>
+        <w:rPr>
+          <w:noProof/>
+        </w:rPr>
+        <w:t>6</w:t>
+      </w:r>
+      <w:r>
+        <w:rPr>
+          <w:noProof/>
+        </w:rPr>
+        <w:fldChar w:fldCharType="end"/>
+      </w:r>
       <w:bookmarkEnd w:id="43"/>
       <w:r>
         <w:t xml:space="preserve">: Die Lage der Motoren beim Nao </w:t>
@@ -11224,6 +11324,7 @@
           <w:id w:val="-1860029438"/>
           <w:citation/>
         </w:sdtPr>
+        <w:sdtEndPr/>
         <w:sdtContent>
           <w:r>
             <w:fldChar w:fldCharType="begin"/>
@@ -11540,14 +11641,27 @@
       <w:r>
         <w:t xml:space="preserve">Abb. </w:t>
       </w:r>
-      <w:fldSimple w:instr=" SEQ Abb. \* ARABIC ">
-        <w:r>
-          <w:rPr>
-            <w:noProof/>
-          </w:rPr>
-          <w:t>7</w:t>
-        </w:r>
-      </w:fldSimple>
+      <w:r>
+        <w:fldChar w:fldCharType="begin"/>
+      </w:r>
+      <w:r>
+        <w:instrText xml:space="preserve"> SEQ Abb. \* ARABIC </w:instrText>
+      </w:r>
+      <w:r>
+        <w:fldChar w:fldCharType="separate"/>
+      </w:r>
+      <w:r>
+        <w:rPr>
+          <w:noProof/>
+        </w:rPr>
+        <w:t>7</w:t>
+      </w:r>
+      <w:r>
+        <w:rPr>
+          <w:noProof/>
+        </w:rPr>
+        <w:fldChar w:fldCharType="end"/>
+      </w:r>
       <w:r>
         <w:t xml:space="preserve">: Die Hardwarekomponenten des Nao </w:t>
       </w:r>
@@ -11556,6 +11670,7 @@
           <w:id w:val="-1160225779"/>
           <w:citation/>
         </w:sdtPr>
+        <w:sdtEndPr/>
         <w:sdtContent>
           <w:r>
             <w:fldChar w:fldCharType="begin"/>
@@ -11728,14 +11843,27 @@
       <w:r>
         <w:t xml:space="preserve">Abb. </w:t>
       </w:r>
-      <w:fldSimple w:instr=" SEQ Abb. \* ARABIC ">
-        <w:r>
-          <w:rPr>
-            <w:noProof/>
-          </w:rPr>
-          <w:t>8</w:t>
-        </w:r>
-      </w:fldSimple>
+      <w:r>
+        <w:fldChar w:fldCharType="begin"/>
+      </w:r>
+      <w:r>
+        <w:instrText xml:space="preserve"> SEQ Abb. \* ARABIC </w:instrText>
+      </w:r>
+      <w:r>
+        <w:fldChar w:fldCharType="separate"/>
+      </w:r>
+      <w:r>
+        <w:rPr>
+          <w:noProof/>
+        </w:rPr>
+        <w:t>8</w:t>
+      </w:r>
+      <w:r>
+        <w:rPr>
+          <w:noProof/>
+        </w:rPr>
+        <w:fldChar w:fldCharType="end"/>
+      </w:r>
       <w:bookmarkEnd w:id="47"/>
       <w:r>
         <w:t>: Nao Software</w:t>
@@ -11959,14 +12087,27 @@
       <w:r>
         <w:t xml:space="preserve">Abb. </w:t>
       </w:r>
-      <w:fldSimple w:instr=" SEQ Abb. \* ARABIC ">
-        <w:r>
-          <w:rPr>
-            <w:noProof/>
-          </w:rPr>
-          <w:t>9</w:t>
-        </w:r>
-      </w:fldSimple>
+      <w:r>
+        <w:fldChar w:fldCharType="begin"/>
+      </w:r>
+      <w:r>
+        <w:instrText xml:space="preserve"> SEQ Abb. \* ARABIC </w:instrText>
+      </w:r>
+      <w:r>
+        <w:fldChar w:fldCharType="separate"/>
+      </w:r>
+      <w:r>
+        <w:rPr>
+          <w:noProof/>
+        </w:rPr>
+        <w:t>9</w:t>
+      </w:r>
+      <w:r>
+        <w:rPr>
+          <w:noProof/>
+        </w:rPr>
+        <w:fldChar w:fldCharType="end"/>
+      </w:r>
       <w:bookmarkEnd w:id="49"/>
       <w:r>
         <w:t xml:space="preserve">: </w:t>
@@ -12092,14 +12233,27 @@
       <w:r>
         <w:t xml:space="preserve">Abb. </w:t>
       </w:r>
-      <w:fldSimple w:instr=" SEQ Abb. \* ARABIC ">
-        <w:r>
-          <w:rPr>
-            <w:noProof/>
-          </w:rPr>
-          <w:t>10</w:t>
-        </w:r>
-      </w:fldSimple>
+      <w:r>
+        <w:fldChar w:fldCharType="begin"/>
+      </w:r>
+      <w:r>
+        <w:instrText xml:space="preserve"> SEQ Abb. \* ARABIC </w:instrText>
+      </w:r>
+      <w:r>
+        <w:fldChar w:fldCharType="separate"/>
+      </w:r>
+      <w:r>
+        <w:rPr>
+          <w:noProof/>
+        </w:rPr>
+        <w:t>10</w:t>
+      </w:r>
+      <w:r>
+        <w:rPr>
+          <w:noProof/>
+        </w:rPr>
+        <w:fldChar w:fldCharType="end"/>
+      </w:r>
       <w:bookmarkEnd w:id="51"/>
       <w:r>
         <w:t>: Nao Programmiersprachen</w:t>
@@ -12109,25 +12263,10 @@
     <w:p>
       <w:r>
         <w:lastRenderedPageBreak/>
-        <w:t xml:space="preserve">Nao </w:t>
-      </w:r>
-      <w:r>
-        <w:t xml:space="preserve">bringt </w:t>
-      </w:r>
-      <w:r>
-        <w:t xml:space="preserve">für andere Programmiersprachen </w:t>
-      </w:r>
-      <w:r>
-        <w:t xml:space="preserve">seine </w:t>
-      </w:r>
-      <w:r>
-        <w:t xml:space="preserve">eigene Bibliothek </w:t>
-      </w:r>
-      <w:r>
-        <w:t>mit.</w:t>
-      </w:r>
-      <w:r>
-        <w:t xml:space="preserve"> Dies funktioniert in Visual Studio wie in </w:t>
+        <w:t>Die Einbindung von den Nao-spezifischen Bibliotheken</w:t>
+      </w:r>
+      <w:r>
+        <w:t xml:space="preserve"> funktioniert in Visual Studio wie in </w:t>
       </w:r>
       <w:r>
         <w:fldChar w:fldCharType="begin"/>
@@ -12157,7 +12296,7 @@
         <w:t xml:space="preserve"> ist</w:t>
       </w:r>
       <w:r>
-        <w:t>. In diesem Beispiel wird der Nao den Text „</w:t>
+        <w:t>. In diesem Beispiel wird Nao den Text „</w:t>
       </w:r>
       <w:proofErr w:type="spellStart"/>
       <w:r>
@@ -12239,14 +12378,30 @@
       <w:r>
         <w:t xml:space="preserve">Abb. </w:t>
       </w:r>
-      <w:fldSimple w:instr=" SEQ Abb. \* ARABIC ">
-        <w:r>
-          <w:rPr>
-            <w:noProof/>
-          </w:rPr>
-          <w:t>11</w:t>
-        </w:r>
-      </w:fldSimple>
+      <w:r>
+        <w:fldChar w:fldCharType="begin"/>
+      </w:r>
+      <w:r>
+        <w:instrText xml:space="preserve"> SEQ Abb. \* </w:instrText>
+      </w:r>
+      <w:r>
+        <w:instrText xml:space="preserve">ARABIC </w:instrText>
+      </w:r>
+      <w:r>
+        <w:fldChar w:fldCharType="separate"/>
+      </w:r>
+      <w:r>
+        <w:rPr>
+          <w:noProof/>
+        </w:rPr>
+        <w:t>11</w:t>
+      </w:r>
+      <w:r>
+        <w:rPr>
+          <w:noProof/>
+        </w:rPr>
+        <w:fldChar w:fldCharType="end"/>
+      </w:r>
       <w:bookmarkEnd w:id="53"/>
       <w:r>
         <w:t>: Nao Bibliothek nutzen</w:t>
@@ -12259,6 +12414,7 @@
           <w:id w:val="72471748"/>
           <w:citation/>
         </w:sdtPr>
+        <w:sdtEndPr/>
         <w:sdtContent>
           <w:r>
             <w:fldChar w:fldCharType="begin"/>
@@ -12310,11 +12466,7 @@
         <w:t xml:space="preserve">ermöglicht </w:t>
       </w:r>
       <w:r>
-        <w:t xml:space="preserve">Texte zu definieren, die Nao bei Ausführung des Codes spricht. </w:t>
-      </w:r>
-      <w:bookmarkStart w:id="55" w:name="_GoBack"/>
-      <w:r>
-        <w:t>Andere</w:t>
+        <w:t>Texte zu definieren, die Nao bei Ausführung des Codes spricht. Andere</w:t>
       </w:r>
       <w:r>
         <w:t xml:space="preserve"> Klassen</w:t>
@@ -12328,11 +12480,7 @@
       </w:r>
       <w:proofErr w:type="spellEnd"/>
       <w:r>
-        <w:t xml:space="preserve"> für frei zu definierende Bewegungen mittels Winkelangabe </w:t>
-      </w:r>
-      <w:bookmarkEnd w:id="55"/>
-      <w:r>
-        <w:t xml:space="preserve">in </w:t>
+        <w:t xml:space="preserve"> für frei zu definierende Bewegungen mittels Winkelangabe in </w:t>
       </w:r>
       <w:proofErr w:type="spellStart"/>
       <w:r>
@@ -12361,6 +12509,7 @@
           <w:id w:val="-1638878044"/>
           <w:citation/>
         </w:sdtPr>
+        <w:sdtEndPr/>
         <w:sdtContent>
           <w:r>
             <w:fldChar w:fldCharType="begin"/>
@@ -12444,11 +12593,11 @@
       <w:pPr>
         <w:pStyle w:val="berschrift3"/>
       </w:pPr>
-      <w:bookmarkStart w:id="56" w:name="_Toc387331747"/>
+      <w:bookmarkStart w:id="55" w:name="_Toc387331747"/>
       <w:r>
         <w:t>Andere humanoide Roboter</w:t>
       </w:r>
-      <w:bookmarkEnd w:id="56"/>
+      <w:bookmarkEnd w:id="55"/>
     </w:p>
     <w:p>
       <w:r>
@@ -12467,16 +12616,22 @@
       <w:pPr>
         <w:pStyle w:val="berschrift2"/>
       </w:pPr>
-      <w:bookmarkStart w:id="57" w:name="_Toc387331748"/>
+      <w:bookmarkStart w:id="56" w:name="_Toc387331748"/>
       <w:r>
         <w:lastRenderedPageBreak/>
         <w:t>Entwicklungsumgebung</w:t>
       </w:r>
-      <w:bookmarkEnd w:id="57"/>
-    </w:p>
-    <w:p>
-      <w:r>
-        <w:t xml:space="preserve">Microsoft empfiehlt die Nutzung von C++, C# oder Visual Basic für die Kinect, da es für diese Programmiersprachen vorgefertigte </w:t>
+      <w:bookmarkEnd w:id="56"/>
+    </w:p>
+    <w:p>
+      <w:r>
+        <w:t xml:space="preserve">Microsoft empfiehlt </w:t>
+      </w:r>
+      <w:r>
+        <w:t xml:space="preserve">für Programmierung mit der Kinect </w:t>
+      </w:r>
+      <w:r>
+        <w:t xml:space="preserve">die Nutzung von C++, C# oder Visual Basic, da es für diese Programmiersprachen vorgefertigte </w:t>
       </w:r>
       <w:r>
         <w:t xml:space="preserve">Klassen im SDK gibt, auf die </w:t>
@@ -12546,11 +12701,9 @@
       <w:r>
         <w:t xml:space="preserve">ohne </w:t>
       </w:r>
-      <w:proofErr w:type="spellStart"/>
-      <w:r>
-        <w:t>Konventierung</w:t>
-      </w:r>
-      <w:proofErr w:type="spellEnd"/>
+      <w:r>
+        <w:t>Konvertierung</w:t>
+      </w:r>
       <w:r>
         <w:t xml:space="preserve"> das Spiel </w:t>
       </w:r>
@@ -12673,37 +12826,56 @@
         <w:pStyle w:val="Beschriftung"/>
         <w:jc w:val="center"/>
       </w:pPr>
-      <w:bookmarkStart w:id="58" w:name="_Toc387321142"/>
+      <w:bookmarkStart w:id="57" w:name="_Toc387321142"/>
       <w:r>
         <w:t xml:space="preserve">Abb. </w:t>
       </w:r>
-      <w:fldSimple w:instr=" SEQ Abb. \* ARABIC ">
-        <w:r>
-          <w:rPr>
-            <w:noProof/>
-          </w:rPr>
-          <w:t>12</w:t>
-        </w:r>
-      </w:fldSimple>
+      <w:r>
+        <w:fldChar w:fldCharType="begin"/>
+      </w:r>
+      <w:r>
+        <w:instrText xml:space="preserve"> SEQ Abb. \* ARABIC </w:instrText>
+      </w:r>
+      <w:r>
+        <w:fldChar w:fldCharType="separate"/>
+      </w:r>
+      <w:r>
+        <w:rPr>
+          <w:noProof/>
+        </w:rPr>
+        <w:t>12</w:t>
+      </w:r>
+      <w:r>
+        <w:rPr>
+          <w:noProof/>
+        </w:rPr>
+        <w:fldChar w:fldCharType="end"/>
+      </w:r>
       <w:r>
         <w:t>: Visual Studio</w:t>
       </w:r>
-      <w:bookmarkEnd w:id="58"/>
+      <w:bookmarkEnd w:id="57"/>
     </w:p>
     <w:p>
       <w:pPr>
         <w:pStyle w:val="berschrift2"/>
       </w:pPr>
-      <w:bookmarkStart w:id="59" w:name="_Toc387331749"/>
+      <w:bookmarkStart w:id="58" w:name="_Toc387331749"/>
       <w:r>
         <w:lastRenderedPageBreak/>
         <w:t>Threads</w:t>
       </w:r>
-      <w:bookmarkEnd w:id="59"/>
-    </w:p>
-    <w:p>
-      <w:r>
-        <w:t xml:space="preserve">Häufig benötigen Anwendungen Dinge die parallel geschehen. Um das zu erreichen werden von unterschiedlichen Prozessen Threads gestartet, welche auf die Ressourcen gemeinsam zugreifen können, wie in </w:t>
+      <w:bookmarkEnd w:id="58"/>
+    </w:p>
+    <w:p>
+      <w:r>
+        <w:t xml:space="preserve">Häufig benötigen Anwendungen </w:t>
+      </w:r>
+      <w:r>
+        <w:t>Aktivitäten</w:t>
+      </w:r>
+      <w:r>
+        <w:t xml:space="preserve"> die parallel geschehen. Um das zu erreichen werden von unterschiedlichen Prozessen Threads gestartet, welche auf die Ressourcen gemeinsam zugreifen können, wie in </w:t>
       </w:r>
       <w:r>
         <w:fldChar w:fldCharType="begin"/>
@@ -12781,20 +12953,33 @@
         <w:pStyle w:val="Beschriftung"/>
         <w:jc w:val="center"/>
       </w:pPr>
-      <w:bookmarkStart w:id="60" w:name="_Ref386470588"/>
-      <w:bookmarkStart w:id="61" w:name="_Toc387321143"/>
+      <w:bookmarkStart w:id="59" w:name="_Ref386470588"/>
+      <w:bookmarkStart w:id="60" w:name="_Toc387321143"/>
       <w:r>
         <w:t xml:space="preserve">Abb. </w:t>
       </w:r>
-      <w:fldSimple w:instr=" SEQ Abb. \* ARABIC ">
-        <w:r>
-          <w:rPr>
-            <w:noProof/>
-          </w:rPr>
-          <w:t>13</w:t>
-        </w:r>
-      </w:fldSimple>
-      <w:bookmarkEnd w:id="60"/>
+      <w:r>
+        <w:fldChar w:fldCharType="begin"/>
+      </w:r>
+      <w:r>
+        <w:instrText xml:space="preserve"> SEQ Abb. \* ARABIC </w:instrText>
+      </w:r>
+      <w:r>
+        <w:fldChar w:fldCharType="separate"/>
+      </w:r>
+      <w:r>
+        <w:rPr>
+          <w:noProof/>
+        </w:rPr>
+        <w:t>13</w:t>
+      </w:r>
+      <w:r>
+        <w:rPr>
+          <w:noProof/>
+        </w:rPr>
+        <w:fldChar w:fldCharType="end"/>
+      </w:r>
+      <w:bookmarkEnd w:id="59"/>
       <w:r>
         <w:t xml:space="preserve">: Threads aus Nutzersicht </w:t>
       </w:r>
@@ -12803,6 +12988,7 @@
           <w:id w:val="-296217017"/>
           <w:citation/>
         </w:sdtPr>
+        <w:sdtEndPr/>
         <w:sdtContent>
           <w:r>
             <w:fldChar w:fldCharType="begin"/>
@@ -12824,7 +13010,7 @@
           </w:r>
         </w:sdtContent>
       </w:sdt>
-      <w:bookmarkEnd w:id="61"/>
+      <w:bookmarkEnd w:id="60"/>
     </w:p>
     <w:p>
       <w:r>
@@ -12980,20 +13166,33 @@
         <w:pStyle w:val="Beschriftung"/>
         <w:jc w:val="center"/>
       </w:pPr>
-      <w:bookmarkStart w:id="62" w:name="_Ref386470208"/>
-      <w:bookmarkStart w:id="63" w:name="_Toc387321144"/>
+      <w:bookmarkStart w:id="61" w:name="_Ref386470208"/>
+      <w:bookmarkStart w:id="62" w:name="_Toc387321144"/>
       <w:r>
         <w:t xml:space="preserve">Abb. </w:t>
       </w:r>
-      <w:fldSimple w:instr=" SEQ Abb. \* ARABIC ">
-        <w:r>
-          <w:rPr>
-            <w:noProof/>
-          </w:rPr>
-          <w:t>14</w:t>
-        </w:r>
-      </w:fldSimple>
-      <w:bookmarkEnd w:id="62"/>
+      <w:r>
+        <w:fldChar w:fldCharType="begin"/>
+      </w:r>
+      <w:r>
+        <w:instrText xml:space="preserve"> SEQ Abb. \* ARABIC </w:instrText>
+      </w:r>
+      <w:r>
+        <w:fldChar w:fldCharType="separate"/>
+      </w:r>
+      <w:r>
+        <w:rPr>
+          <w:noProof/>
+        </w:rPr>
+        <w:t>14</w:t>
+      </w:r>
+      <w:r>
+        <w:rPr>
+          <w:noProof/>
+        </w:rPr>
+        <w:fldChar w:fldCharType="end"/>
+      </w:r>
+      <w:bookmarkEnd w:id="61"/>
       <w:r>
         <w:t>: Threads im Vergleich zu Prozessen</w:t>
       </w:r>
@@ -13005,6 +13204,7 @@
           <w:id w:val="-669721136"/>
           <w:citation/>
         </w:sdtPr>
+        <w:sdtEndPr/>
         <w:sdtContent>
           <w:r>
             <w:fldChar w:fldCharType="begin"/>
@@ -13026,7 +13226,7 @@
           </w:r>
         </w:sdtContent>
       </w:sdt>
-      <w:bookmarkEnd w:id="63"/>
+      <w:bookmarkEnd w:id="62"/>
     </w:p>
     <w:p>
       <w:r>
@@ -13091,18 +13291,31 @@
         <w:pStyle w:val="Beschriftung"/>
         <w:jc w:val="center"/>
       </w:pPr>
-      <w:bookmarkStart w:id="64" w:name="_Toc387321145"/>
+      <w:bookmarkStart w:id="63" w:name="_Toc387321145"/>
       <w:r>
         <w:t xml:space="preserve">Abb. </w:t>
       </w:r>
-      <w:fldSimple w:instr=" SEQ Abb. \* ARABIC ">
-        <w:r>
-          <w:rPr>
-            <w:noProof/>
-          </w:rPr>
-          <w:t>15</w:t>
-        </w:r>
-      </w:fldSimple>
+      <w:r>
+        <w:fldChar w:fldCharType="begin"/>
+      </w:r>
+      <w:r>
+        <w:instrText xml:space="preserve"> SEQ Abb. \* ARABIC </w:instrText>
+      </w:r>
+      <w:r>
+        <w:fldChar w:fldCharType="separate"/>
+      </w:r>
+      <w:r>
+        <w:rPr>
+          <w:noProof/>
+        </w:rPr>
+        <w:t>15</w:t>
+      </w:r>
+      <w:r>
+        <w:rPr>
+          <w:noProof/>
+        </w:rPr>
+        <w:fldChar w:fldCharType="end"/>
+      </w:r>
       <w:r>
         <w:t>: Zustände von Threads</w:t>
       </w:r>
@@ -13114,6 +13327,7 @@
           <w:id w:val="1736202252"/>
           <w:citation/>
         </w:sdtPr>
+        <w:sdtEndPr/>
         <w:sdtContent>
           <w:r>
             <w:fldChar w:fldCharType="begin"/>
@@ -13135,11 +13349,22 @@
           </w:r>
         </w:sdtContent>
       </w:sdt>
-      <w:bookmarkEnd w:id="64"/>
-    </w:p>
-    <w:p>
-      <w:r>
-        <w:t>Er ist in den Zuständen rechenwillig, suspendiert und blockiert ausführbar, sofern ihm die notwendigen Ressourcen zur Verfügung stehen. Im Zustand schlafend wartet er auf ein Ereignis, zum Beispiel das Ende eines Rechenvorgangs</w:t>
+      <w:bookmarkEnd w:id="63"/>
+    </w:p>
+    <w:p>
+      <w:commentRangeStart w:id="64"/>
+      <w:r>
+        <w:t xml:space="preserve">Er </w:t>
+      </w:r>
+      <w:commentRangeEnd w:id="64"/>
+      <w:r>
+        <w:rPr>
+          <w:rStyle w:val="Kommentarzeichen"/>
+        </w:rPr>
+        <w:commentReference w:id="64"/>
+      </w:r>
+      <w:r>
+        <w:t>ist in den Zuständen rechenwillig, suspendiert und blockiert ausführbar, sofern ihm die notwendigen Ressourcen zur Verfügung stehen. Im Zustand schlafend wartet er auf ein Ereignis, zum Beispiel das Ende eines Rechenvorgangs</w:t>
       </w:r>
       <w:r>
         <w:t xml:space="preserve"> </w:t>
@@ -13149,6 +13374,7 @@
           <w:id w:val="623733634"/>
           <w:citation/>
         </w:sdtPr>
+        <w:sdtEndPr/>
         <w:sdtContent>
           <w:r>
             <w:fldChar w:fldCharType="begin"/>
@@ -13178,6 +13404,7 @@
           <w:id w:val="2031059147"/>
           <w:citation/>
         </w:sdtPr>
+        <w:sdtEndPr/>
         <w:sdtContent>
           <w:r>
             <w:fldChar w:fldCharType="begin"/>
@@ -13207,6 +13434,7 @@
           <w:id w:val="-292524742"/>
           <w:citation/>
         </w:sdtPr>
+        <w:sdtEndPr/>
         <w:sdtContent>
           <w:r>
             <w:fldChar w:fldCharType="begin"/>
@@ -13399,7 +13627,10 @@
     </w:p>
     <w:p>
       <w:r>
-        <w:t>Zu dem soll es die Möglichkeit geben verschiedene Schwierigkeiten im Programm abzubilden.</w:t>
+        <w:t>Zu</w:t>
+      </w:r>
+      <w:r>
+        <w:t>dem soll es die Möglichkeit geben verschiedene Schwierigkeiten im Programm abzubilden.</w:t>
       </w:r>
       <w:r>
         <w:t xml:space="preserve"> </w:t>
@@ -13627,12 +13858,16 @@
       <w:r>
         <w:t>In diesem Kapitel wird auf die komplette Entwicklung eingegangen. Im ersten Unterkapitel wird die Struktur des kompletten Programms erläutern. Da die Struktur sich größtenteils in zwei Teilgebiete einordnen lässt, wird in den beiden darauffolgenden Unterpunkten die Nao- und Kinect-Programmierung erläutert. Danach werden die Themen GUI und Test beschrieben.</w:t>
       </w:r>
+      <w:r>
+        <w:t xml:space="preserve"> Dieses Kapitel endet dann mit der Erklärung, wie die Anwendung angewandt wird.</w:t>
+      </w:r>
     </w:p>
     <w:p>
       <w:pPr>
         <w:pStyle w:val="berschrift2"/>
       </w:pPr>
       <w:bookmarkStart w:id="69" w:name="_Toc387331752"/>
+      <w:commentRangeStart w:id="70"/>
       <w:r>
         <w:t>Programm</w:t>
       </w:r>
@@ -13643,6 +13878,17 @@
         <w:t xml:space="preserve"> / Architektur</w:t>
       </w:r>
       <w:bookmarkEnd w:id="69"/>
+      <w:commentRangeEnd w:id="70"/>
+      <w:r>
+        <w:rPr>
+          <w:rStyle w:val="Kommentarzeichen"/>
+          <w:rFonts w:eastAsia="Times New Roman"/>
+          <w:b w:val="0"/>
+          <w:bCs w:val="0"/>
+          <w:color w:val="auto"/>
+        </w:rPr>
+        <w:commentReference w:id="70"/>
+      </w:r>
     </w:p>
     <w:p>
       <w:r>
@@ -13749,7 +13995,7 @@
                     </pic:cNvPicPr>
                   </pic:nvPicPr>
                   <pic:blipFill>
-                    <a:blip r:embed="rId27">
+                    <a:blip r:embed="rId28">
                       <a:extLst>
                         <a:ext uri="{28A0092B-C50C-407E-A947-70E740481C1C}">
                           <a14:useLocalDpi xmlns:a14="http://schemas.microsoft.com/office/drawing/2010/main" val="0"/>
@@ -13785,20 +14031,33 @@
         <w:pStyle w:val="Beschriftung"/>
         <w:jc w:val="center"/>
       </w:pPr>
-      <w:bookmarkStart w:id="70" w:name="_Ref386027265"/>
-      <w:bookmarkStart w:id="71" w:name="_Toc387321146"/>
+      <w:bookmarkStart w:id="71" w:name="_Ref386027265"/>
+      <w:bookmarkStart w:id="72" w:name="_Toc387321146"/>
       <w:r>
         <w:t xml:space="preserve">Abb. </w:t>
       </w:r>
-      <w:fldSimple w:instr=" SEQ Abb. \* ARABIC ">
-        <w:r>
-          <w:rPr>
-            <w:noProof/>
-          </w:rPr>
-          <w:t>16</w:t>
-        </w:r>
-      </w:fldSimple>
-      <w:bookmarkEnd w:id="70"/>
+      <w:r>
+        <w:fldChar w:fldCharType="begin"/>
+      </w:r>
+      <w:r>
+        <w:instrText xml:space="preserve"> SEQ Abb. \* ARABIC </w:instrText>
+      </w:r>
+      <w:r>
+        <w:fldChar w:fldCharType="separate"/>
+      </w:r>
+      <w:r>
+        <w:rPr>
+          <w:noProof/>
+        </w:rPr>
+        <w:t>16</w:t>
+      </w:r>
+      <w:r>
+        <w:rPr>
+          <w:noProof/>
+        </w:rPr>
+        <w:fldChar w:fldCharType="end"/>
+      </w:r>
+      <w:bookmarkEnd w:id="71"/>
       <w:r>
         <w:t xml:space="preserve">: Code </w:t>
       </w:r>
@@ -13806,7 +14065,7 @@
       <w:r>
         <w:t>Map</w:t>
       </w:r>
-      <w:bookmarkEnd w:id="71"/>
+      <w:bookmarkEnd w:id="72"/>
       <w:proofErr w:type="spellEnd"/>
     </w:p>
     <w:p>
@@ -13969,11 +14228,9 @@
       <w:r>
         <w:t xml:space="preserve">aufgerufen. Bei diesem Aufruf </w:t>
       </w:r>
-      <w:proofErr w:type="gramStart"/>
-      <w:r>
-        <w:t>wird</w:t>
-      </w:r>
-      <w:proofErr w:type="gramEnd"/>
+      <w:r>
+        <w:t>werden</w:t>
+      </w:r>
       <w:r>
         <w:t xml:space="preserve"> die IP-Adresse und der Port vom Nao </w:t>
       </w:r>
@@ -13984,25 +14241,25 @@
         <w:t>.</w:t>
       </w:r>
       <w:r>
-        <w:t xml:space="preserve"> Die IP-Adresse und der Port sind hart im Code verankert</w:t>
-      </w:r>
-      <w:r>
-        <w:t>, jedoch muss bei</w:t>
-      </w:r>
-      <w:r>
-        <w:t xml:space="preserve"> einer Änderung einer der beiden Werte </w:t>
-      </w:r>
-      <w:r>
-        <w:t>lediglich</w:t>
-      </w:r>
-      <w:r>
-        <w:t xml:space="preserve"> eine Stelle </w:t>
-      </w:r>
-      <w:r>
-        <w:t xml:space="preserve">im Code </w:t>
-      </w:r>
-      <w:r>
-        <w:t>angepasst werden.</w:t>
+        <w:t xml:space="preserve"> </w:t>
+      </w:r>
+      <w:r>
+        <w:t>D</w:t>
+      </w:r>
+      <w:r>
+        <w:t xml:space="preserve">er Port </w:t>
+      </w:r>
+      <w:r>
+        <w:t>ist</w:t>
+      </w:r>
+      <w:r>
+        <w:t xml:space="preserve"> hart im Code verankert</w:t>
+      </w:r>
+      <w:r>
+        <w:t xml:space="preserve"> und die IP-Adresse wird bei Programmstart einmalig angegeben</w:t>
+      </w:r>
+      <w:r>
+        <w:t>.</w:t>
       </w:r>
     </w:p>
     <w:p>
@@ -14035,6 +14292,9 @@
       </w:r>
       <w:r>
         <w:t xml:space="preserve"> </w:t>
+      </w:r>
+      <w:r>
+        <w:t xml:space="preserve">detailliert </w:t>
       </w:r>
       <w:r>
         <w:t xml:space="preserve">beschrieben. </w:t>
@@ -14736,7 +14996,7 @@
       <w:pPr>
         <w:pStyle w:val="berschrift3"/>
       </w:pPr>
-      <w:bookmarkStart w:id="72" w:name="_Toc387331753"/>
+      <w:bookmarkStart w:id="73" w:name="_Toc387331753"/>
       <w:r>
         <w:t>Programmablauf</w:t>
       </w:r>
@@ -14746,7 +15006,7 @@
       <w:r>
         <w:t xml:space="preserve"> einer Bewegungsnachahmung</w:t>
       </w:r>
-      <w:bookmarkEnd w:id="72"/>
+      <w:bookmarkEnd w:id="73"/>
     </w:p>
     <w:p>
       <w:r>
@@ -14834,7 +15094,7 @@
                     <pic:cNvPicPr/>
                   </pic:nvPicPr>
                   <pic:blipFill rotWithShape="1">
-                    <a:blip r:embed="rId28">
+                    <a:blip r:embed="rId29">
                       <a:extLst>
                         <a:ext uri="{28A0092B-C50C-407E-A947-70E740481C1C}">
                           <a14:useLocalDpi xmlns:a14="http://schemas.microsoft.com/office/drawing/2010/main" val="0"/>
@@ -14873,20 +15133,33 @@
         <w:pStyle w:val="Beschriftung"/>
         <w:jc w:val="center"/>
       </w:pPr>
-      <w:bookmarkStart w:id="73" w:name="_Ref386037800"/>
-      <w:bookmarkStart w:id="74" w:name="_Toc387321147"/>
+      <w:bookmarkStart w:id="74" w:name="_Ref386037800"/>
+      <w:bookmarkStart w:id="75" w:name="_Toc387321147"/>
       <w:r>
         <w:t xml:space="preserve">Abb. </w:t>
       </w:r>
-      <w:fldSimple w:instr=" SEQ Abb. \* ARABIC ">
-        <w:r>
-          <w:rPr>
-            <w:noProof/>
-          </w:rPr>
-          <w:t>17</w:t>
-        </w:r>
-      </w:fldSimple>
-      <w:bookmarkEnd w:id="73"/>
+      <w:r>
+        <w:fldChar w:fldCharType="begin"/>
+      </w:r>
+      <w:r>
+        <w:instrText xml:space="preserve"> SEQ Abb. \* ARABIC </w:instrText>
+      </w:r>
+      <w:r>
+        <w:fldChar w:fldCharType="separate"/>
+      </w:r>
+      <w:r>
+        <w:rPr>
+          <w:noProof/>
+        </w:rPr>
+        <w:t>17</w:t>
+      </w:r>
+      <w:r>
+        <w:rPr>
+          <w:noProof/>
+        </w:rPr>
+        <w:fldChar w:fldCharType="end"/>
+      </w:r>
+      <w:bookmarkEnd w:id="74"/>
       <w:r>
         <w:t>: Pro</w:t>
       </w:r>
@@ -14896,7 +15169,7 @@
       <w:r>
         <w:t>rammablaufplan – erster Teil</w:t>
       </w:r>
-      <w:bookmarkEnd w:id="74"/>
+      <w:bookmarkEnd w:id="75"/>
     </w:p>
     <w:p>
       <w:r>
@@ -15116,7 +15389,7 @@
                     <pic:cNvPicPr/>
                   </pic:nvPicPr>
                   <pic:blipFill rotWithShape="1">
-                    <a:blip r:embed="rId29">
+                    <a:blip r:embed="rId30">
                       <a:extLst>
                         <a:ext uri="{28A0092B-C50C-407E-A947-70E740481C1C}">
                           <a14:useLocalDpi xmlns:a14="http://schemas.microsoft.com/office/drawing/2010/main" val="0"/>
@@ -15155,24 +15428,37 @@
         <w:pStyle w:val="Beschriftung"/>
         <w:jc w:val="center"/>
       </w:pPr>
-      <w:bookmarkStart w:id="75" w:name="_Ref386037747"/>
-      <w:bookmarkStart w:id="76" w:name="_Toc387321148"/>
+      <w:bookmarkStart w:id="76" w:name="_Ref386037747"/>
+      <w:bookmarkStart w:id="77" w:name="_Toc387321148"/>
       <w:r>
         <w:t xml:space="preserve">Abb. </w:t>
       </w:r>
-      <w:fldSimple w:instr=" SEQ Abb. \* ARABIC ">
-        <w:r>
-          <w:rPr>
-            <w:noProof/>
-          </w:rPr>
-          <w:t>18</w:t>
-        </w:r>
-      </w:fldSimple>
-      <w:bookmarkEnd w:id="75"/>
+      <w:r>
+        <w:fldChar w:fldCharType="begin"/>
+      </w:r>
+      <w:r>
+        <w:instrText xml:space="preserve"> SEQ Abb. \* ARABIC </w:instrText>
+      </w:r>
+      <w:r>
+        <w:fldChar w:fldCharType="separate"/>
+      </w:r>
+      <w:r>
+        <w:rPr>
+          <w:noProof/>
+        </w:rPr>
+        <w:t>18</w:t>
+      </w:r>
+      <w:r>
+        <w:rPr>
+          <w:noProof/>
+        </w:rPr>
+        <w:fldChar w:fldCharType="end"/>
+      </w:r>
+      <w:bookmarkEnd w:id="76"/>
       <w:r>
         <w:t>: Programmablaufplan – zweiter Teil</w:t>
       </w:r>
-      <w:bookmarkEnd w:id="76"/>
+      <w:bookmarkEnd w:id="77"/>
     </w:p>
     <w:p>
       <w:r>
@@ -15572,11 +15858,11 @@
       <w:pPr>
         <w:pStyle w:val="berschrift3"/>
       </w:pPr>
-      <w:bookmarkStart w:id="77" w:name="_Toc387331754"/>
+      <w:bookmarkStart w:id="78" w:name="_Toc387331754"/>
       <w:r>
         <w:t>Threadeinsatz</w:t>
       </w:r>
-      <w:bookmarkEnd w:id="77"/>
+      <w:bookmarkEnd w:id="78"/>
     </w:p>
     <w:p>
       <w:r>
@@ -15771,7 +16057,7 @@
                     <pic:cNvPicPr/>
                   </pic:nvPicPr>
                   <pic:blipFill>
-                    <a:blip r:embed="rId30">
+                    <a:blip r:embed="rId31">
                       <a:extLst>
                         <a:ext uri="{28A0092B-C50C-407E-A947-70E740481C1C}">
                           <a14:useLocalDpi xmlns:a14="http://schemas.microsoft.com/office/drawing/2010/main" val="0"/>
@@ -15803,25 +16089,38 @@
         <w:pStyle w:val="Beschriftung"/>
         <w:jc w:val="center"/>
       </w:pPr>
-      <w:bookmarkStart w:id="78" w:name="_Toc387321119"/>
+      <w:bookmarkStart w:id="79" w:name="_Toc387321119"/>
       <w:r>
         <w:t xml:space="preserve">Code </w:t>
       </w:r>
-      <w:fldSimple w:instr=" SEQ Code \* ARABIC ">
-        <w:r>
-          <w:rPr>
-            <w:noProof/>
-          </w:rPr>
-          <w:t>1</w:t>
-        </w:r>
-      </w:fldSimple>
+      <w:r>
+        <w:fldChar w:fldCharType="begin"/>
+      </w:r>
+      <w:r>
+        <w:instrText xml:space="preserve"> SEQ Code \* ARABIC </w:instrText>
+      </w:r>
+      <w:r>
+        <w:fldChar w:fldCharType="separate"/>
+      </w:r>
+      <w:r>
+        <w:rPr>
+          <w:noProof/>
+        </w:rPr>
+        <w:t>1</w:t>
+      </w:r>
+      <w:r>
+        <w:rPr>
+          <w:noProof/>
+        </w:rPr>
+        <w:fldChar w:fldCharType="end"/>
+      </w:r>
       <w:r>
         <w:t xml:space="preserve">: </w:t>
       </w:r>
       <w:r>
         <w:t>Warten auf das Beenden eines anderen Threads</w:t>
       </w:r>
-      <w:bookmarkEnd w:id="78"/>
+      <w:bookmarkEnd w:id="79"/>
     </w:p>
     <w:p>
       <w:r>
@@ -16139,7 +16438,7 @@
                     <pic:cNvPicPr/>
                   </pic:nvPicPr>
                   <pic:blipFill>
-                    <a:blip r:embed="rId31">
+                    <a:blip r:embed="rId32">
                       <a:extLst>
                         <a:ext uri="{28A0092B-C50C-407E-A947-70E740481C1C}">
                           <a14:useLocalDpi xmlns:a14="http://schemas.microsoft.com/office/drawing/2010/main" val="0"/>
@@ -16171,27 +16470,40 @@
         <w:pStyle w:val="Beschriftung"/>
         <w:jc w:val="center"/>
       </w:pPr>
-      <w:bookmarkStart w:id="79" w:name="_Ref387238458"/>
-      <w:bookmarkStart w:id="80" w:name="_Toc387321120"/>
+      <w:bookmarkStart w:id="80" w:name="_Ref387238458"/>
+      <w:bookmarkStart w:id="81" w:name="_Toc387321120"/>
       <w:r>
         <w:t xml:space="preserve">Code </w:t>
       </w:r>
-      <w:fldSimple w:instr=" SEQ Code \* ARABIC ">
-        <w:r>
-          <w:rPr>
-            <w:noProof/>
-          </w:rPr>
-          <w:t>2</w:t>
-        </w:r>
-      </w:fldSimple>
-      <w:bookmarkEnd w:id="79"/>
+      <w:r>
+        <w:fldChar w:fldCharType="begin"/>
+      </w:r>
+      <w:r>
+        <w:instrText xml:space="preserve"> SEQ Code \* ARABIC </w:instrText>
+      </w:r>
+      <w:r>
+        <w:fldChar w:fldCharType="separate"/>
+      </w:r>
+      <w:r>
+        <w:rPr>
+          <w:noProof/>
+        </w:rPr>
+        <w:t>2</w:t>
+      </w:r>
+      <w:r>
+        <w:rPr>
+          <w:noProof/>
+        </w:rPr>
+        <w:fldChar w:fldCharType="end"/>
+      </w:r>
+      <w:bookmarkEnd w:id="80"/>
       <w:r>
         <w:t xml:space="preserve">: </w:t>
       </w:r>
       <w:r>
         <w:t>Starten von zwei Threads</w:t>
       </w:r>
-      <w:bookmarkEnd w:id="80"/>
+      <w:bookmarkEnd w:id="81"/>
     </w:p>
     <w:p>
       <w:r>
@@ -16549,6 +16861,7 @@
           <w:id w:val="-1756814279"/>
           <w:citation/>
         </w:sdtPr>
+        <w:sdtEndPr/>
         <w:sdtContent>
           <w:r>
             <w:fldChar w:fldCharType="begin"/>
@@ -16578,6 +16891,7 @@
           <w:id w:val="-1286188773"/>
           <w:citation/>
         </w:sdtPr>
+        <w:sdtEndPr/>
         <w:sdtContent>
           <w:r>
             <w:fldChar w:fldCharType="begin"/>
@@ -16607,11 +16921,11 @@
       <w:pPr>
         <w:pStyle w:val="berschrift2"/>
       </w:pPr>
-      <w:bookmarkStart w:id="81" w:name="_Toc387331755"/>
+      <w:bookmarkStart w:id="82" w:name="_Toc387331755"/>
       <w:r>
         <w:t>Nao</w:t>
       </w:r>
-      <w:bookmarkEnd w:id="81"/>
+      <w:bookmarkEnd w:id="82"/>
     </w:p>
     <w:p>
       <w:r>
@@ -16665,9 +16979,9 @@
       <w:pPr>
         <w:pStyle w:val="berschrift3"/>
       </w:pPr>
-      <w:bookmarkStart w:id="82" w:name="_Ref386873920"/>
-      <w:bookmarkStart w:id="83" w:name="_Ref386873926"/>
-      <w:bookmarkStart w:id="84" w:name="_Toc387331756"/>
+      <w:bookmarkStart w:id="83" w:name="_Ref386873920"/>
+      <w:bookmarkStart w:id="84" w:name="_Ref386873926"/>
+      <w:bookmarkStart w:id="85" w:name="_Toc387331756"/>
       <w:r>
         <w:lastRenderedPageBreak/>
         <w:t>Zufällige</w:t>
@@ -16675,9 +16989,9 @@
       <w:r>
         <w:t xml:space="preserve"> Bewegung ausführen</w:t>
       </w:r>
-      <w:bookmarkEnd w:id="82"/>
       <w:bookmarkEnd w:id="83"/>
       <w:bookmarkEnd w:id="84"/>
+      <w:bookmarkEnd w:id="85"/>
     </w:p>
     <w:p>
       <w:r>
@@ -16720,8 +17034,8 @@
         </w:rPr>
         <w:drawing>
           <wp:inline distT="0" distB="0" distL="0" distR="0" wp14:anchorId="497E2BE6" wp14:editId="0866E323">
-            <wp:extent cx="4362450" cy="5198300"/>
-            <wp:effectExtent l="0" t="0" r="0" b="2540"/>
+            <wp:extent cx="3720856" cy="4433777"/>
+            <wp:effectExtent l="0" t="0" r="0" b="5080"/>
             <wp:docPr id="30" name="Grafik 30"/>
             <wp:cNvGraphicFramePr>
               <a:graphicFrameLocks xmlns:a="http://schemas.openxmlformats.org/drawingml/2006/main" noChangeAspect="1"/>
@@ -16734,7 +17048,7 @@
                     <pic:cNvPicPr/>
                   </pic:nvPicPr>
                   <pic:blipFill>
-                    <a:blip r:embed="rId32">
+                    <a:blip r:embed="rId33">
                       <a:extLst>
                         <a:ext uri="{28A0092B-C50C-407E-A947-70E740481C1C}">
                           <a14:useLocalDpi xmlns:a14="http://schemas.microsoft.com/office/drawing/2010/main" val="0"/>
@@ -16748,7 +17062,7 @@
                   <pic:spPr>
                     <a:xfrm>
                       <a:off x="0" y="0"/>
-                      <a:ext cx="4365723" cy="5202200"/>
+                      <a:ext cx="3727206" cy="4441344"/>
                     </a:xfrm>
                     <a:prstGeom prst="rect">
                       <a:avLst/>
@@ -16766,27 +17080,40 @@
         <w:pStyle w:val="Beschriftung"/>
         <w:jc w:val="center"/>
       </w:pPr>
-      <w:bookmarkStart w:id="85" w:name="_Ref387239452"/>
-      <w:bookmarkStart w:id="86" w:name="_Toc387321121"/>
+      <w:bookmarkStart w:id="86" w:name="_Ref387239452"/>
+      <w:bookmarkStart w:id="87" w:name="_Toc387321121"/>
       <w:r>
         <w:t xml:space="preserve">Code </w:t>
       </w:r>
-      <w:fldSimple w:instr=" SEQ Code \* ARABIC ">
-        <w:r>
-          <w:rPr>
-            <w:noProof/>
-          </w:rPr>
-          <w:t>3</w:t>
-        </w:r>
-      </w:fldSimple>
-      <w:bookmarkEnd w:id="85"/>
+      <w:r>
+        <w:fldChar w:fldCharType="begin"/>
+      </w:r>
+      <w:r>
+        <w:instrText xml:space="preserve"> SEQ Code \* ARABIC </w:instrText>
+      </w:r>
+      <w:r>
+        <w:fldChar w:fldCharType="separate"/>
+      </w:r>
+      <w:r>
+        <w:rPr>
+          <w:noProof/>
+        </w:rPr>
+        <w:t>3</w:t>
+      </w:r>
+      <w:r>
+        <w:rPr>
+          <w:noProof/>
+        </w:rPr>
+        <w:fldChar w:fldCharType="end"/>
+      </w:r>
+      <w:bookmarkEnd w:id="86"/>
       <w:r>
         <w:t xml:space="preserve">: </w:t>
       </w:r>
       <w:r>
         <w:t>Ausführen einer zufälligen Bewegung (vereinfacht)</w:t>
       </w:r>
-      <w:bookmarkEnd w:id="86"/>
+      <w:bookmarkEnd w:id="87"/>
     </w:p>
     <w:p>
       <w:r>
@@ -16809,6 +17136,9 @@
       </w:r>
       <w:proofErr w:type="spellStart"/>
       <w:r>
+        <w:rPr>
+          <w:i/>
+        </w:rPr>
         <w:t>Init</w:t>
       </w:r>
       <w:proofErr w:type="spellEnd"/>
@@ -16864,19 +17194,22 @@
         <w:t>von</w:t>
       </w:r>
       <w:r>
-        <w:t xml:space="preserve"> eins</w:t>
-      </w:r>
-      <w:r>
         <w:t xml:space="preserve"> </w:t>
       </w:r>
       <w:r>
+        <w:t>1</w:t>
+      </w:r>
+      <w:r>
+        <w:t xml:space="preserve"> </w:t>
+      </w:r>
+      <w:r>
         <w:t>bis</w:t>
       </w:r>
       <w:r>
         <w:t xml:space="preserve"> </w:t>
       </w:r>
       <w:r>
-        <w:t>fünfzehn</w:t>
+        <w:t>15</w:t>
       </w:r>
       <w:r>
         <w:t xml:space="preserve"> </w:t>
@@ -16925,7 +17258,10 @@
         <w:t xml:space="preserve"> </w:t>
       </w:r>
       <w:r>
-        <w:t>gesprungen. Ab Zeile elf</w:t>
+        <w:t xml:space="preserve">gesprungen. Ab Zeile </w:t>
+      </w:r>
+      <w:r>
+        <w:t>11</w:t>
       </w:r>
       <w:r>
         <w:t xml:space="preserve"> </w:t>
@@ -16962,34 +17298,34 @@
         <w:t>Bewegungsnummer</w:t>
       </w:r>
       <w:r>
-        <w:t xml:space="preserve">“ erhält und dementsprechend in die richtige Bewegung </w:t>
-      </w:r>
+        <w:t>“ erhält und dementsprechend in die richtige Bewegung springt</w:t>
+      </w:r>
+      <w:r>
+        <w:t xml:space="preserve">. </w:t>
+      </w:r>
+      <w:r>
+        <w:t xml:space="preserve">Wurde beispielsweise durch die </w:t>
+      </w:r>
+      <w:r>
+        <w:t xml:space="preserve">Random-Funktion Bewegungsnummer auf </w:t>
+      </w:r>
+      <w:r>
+        <w:t>6</w:t>
+      </w:r>
+      <w:r>
+        <w:t xml:space="preserve"> gesetzt, dann wird auch die sechste Bewegung ausgeführt.</w:t>
+      </w:r>
+    </w:p>
+    <w:p>
+      <w:pPr>
+        <w:pStyle w:val="berschrift3"/>
+      </w:pPr>
+      <w:bookmarkStart w:id="88" w:name="_Toc387331757"/>
       <w:r>
         <w:lastRenderedPageBreak/>
-        <w:t>springt</w:t>
-      </w:r>
-      <w:r>
-        <w:t xml:space="preserve">. </w:t>
-      </w:r>
-      <w:r>
-        <w:t xml:space="preserve">Wurde beispielsweise durch die </w:t>
-      </w:r>
-      <w:r>
-        <w:t>Random-Funktion Bewegungsnummer auf sechs</w:t>
-      </w:r>
-      <w:r>
-        <w:t xml:space="preserve"> gesetzt, dann wird auch die sechste Bewegung ausgeführt.</w:t>
-      </w:r>
-    </w:p>
-    <w:p>
-      <w:pPr>
-        <w:pStyle w:val="berschrift3"/>
-      </w:pPr>
-      <w:bookmarkStart w:id="87" w:name="_Toc387331757"/>
-      <w:r>
         <w:t>Bewegung wiederholen</w:t>
       </w:r>
-      <w:bookmarkEnd w:id="87"/>
+      <w:bookmarkEnd w:id="88"/>
     </w:p>
     <w:p>
       <w:r>
@@ -17116,18 +17452,24 @@
         <w:t xml:space="preserve"> nochmals die</w:t>
       </w:r>
       <w:r>
-        <w:t xml:space="preserve"> identische Bewegung ausführt. Um bei dem vorherigen Beispiel zu bleiben, würde also nochmals die Bewegung Nummer sechs ausgeführt werden.</w:t>
+        <w:t xml:space="preserve"> identische Bewegung ausführt. Um bei dem vorherigen Beispiel zu bleiben, würde also nochmals die Bewegung Nummer </w:t>
+      </w:r>
+      <w:r>
+        <w:t>6</w:t>
+      </w:r>
+      <w:r>
+        <w:t xml:space="preserve"> ausgeführt werden.</w:t>
       </w:r>
     </w:p>
     <w:p>
       <w:pPr>
         <w:pStyle w:val="berschrift3"/>
       </w:pPr>
-      <w:bookmarkStart w:id="88" w:name="_Toc387331758"/>
+      <w:bookmarkStart w:id="89" w:name="_Toc387331758"/>
       <w:r>
         <w:t>Beispiel einer spezifischen Bewegung</w:t>
       </w:r>
-      <w:bookmarkEnd w:id="88"/>
+      <w:bookmarkEnd w:id="89"/>
     </w:p>
     <w:p>
       <w:pPr>
@@ -17155,7 +17497,7 @@
                     <pic:cNvPicPr/>
                   </pic:nvPicPr>
                   <pic:blipFill>
-                    <a:blip r:embed="rId33">
+                    <a:blip r:embed="rId34">
                       <a:extLst>
                         <a:ext uri="{28A0092B-C50C-407E-A947-70E740481C1C}">
                           <a14:useLocalDpi xmlns:a14="http://schemas.microsoft.com/office/drawing/2010/main" val="0"/>
@@ -17187,21 +17529,34 @@
         <w:pStyle w:val="Beschriftung"/>
         <w:jc w:val="center"/>
       </w:pPr>
-      <w:bookmarkStart w:id="89" w:name="_Ref387259727"/>
-      <w:bookmarkStart w:id="90" w:name="_Ref387259718"/>
-      <w:bookmarkStart w:id="91" w:name="_Toc387321122"/>
+      <w:bookmarkStart w:id="90" w:name="_Ref387259727"/>
+      <w:bookmarkStart w:id="91" w:name="_Ref387259718"/>
+      <w:bookmarkStart w:id="92" w:name="_Toc387321122"/>
       <w:r>
         <w:t xml:space="preserve">Code </w:t>
       </w:r>
-      <w:fldSimple w:instr=" SEQ Code \* ARABIC ">
-        <w:r>
-          <w:rPr>
-            <w:noProof/>
-          </w:rPr>
-          <w:t>4</w:t>
-        </w:r>
-      </w:fldSimple>
-      <w:bookmarkEnd w:id="89"/>
+      <w:r>
+        <w:fldChar w:fldCharType="begin"/>
+      </w:r>
+      <w:r>
+        <w:instrText xml:space="preserve"> SEQ Code \* ARABIC </w:instrText>
+      </w:r>
+      <w:r>
+        <w:fldChar w:fldCharType="separate"/>
+      </w:r>
+      <w:r>
+        <w:rPr>
+          <w:noProof/>
+        </w:rPr>
+        <w:t>4</w:t>
+      </w:r>
+      <w:r>
+        <w:rPr>
+          <w:noProof/>
+        </w:rPr>
+        <w:fldChar w:fldCharType="end"/>
+      </w:r>
+      <w:bookmarkEnd w:id="90"/>
       <w:r>
         <w:t>: E</w:t>
       </w:r>
@@ -17214,8 +17569,8 @@
       <w:r>
         <w:t xml:space="preserve"> Nao</w:t>
       </w:r>
-      <w:bookmarkEnd w:id="90"/>
       <w:bookmarkEnd w:id="91"/>
+      <w:bookmarkEnd w:id="92"/>
     </w:p>
     <w:p>
       <w:r>
@@ -17314,7 +17669,6 @@
           <w:noProof/>
           <w:lang w:eastAsia="de-DE"/>
         </w:rPr>
-        <w:lastRenderedPageBreak/>
         <w:drawing>
           <wp:inline distT="0" distB="0" distL="0" distR="0" wp14:anchorId="037A61B0" wp14:editId="09024BD9">
             <wp:extent cx="4714875" cy="904875"/>
@@ -17331,7 +17685,7 @@
                     <pic:cNvPicPr/>
                   </pic:nvPicPr>
                   <pic:blipFill>
-                    <a:blip r:embed="rId34">
+                    <a:blip r:embed="rId35">
                       <a:extLst>
                         <a:ext uri="{28A0092B-C50C-407E-A947-70E740481C1C}">
                           <a14:useLocalDpi xmlns:a14="http://schemas.microsoft.com/office/drawing/2010/main" val="0"/>
@@ -17363,18 +17717,31 @@
         <w:pStyle w:val="Beschriftung"/>
         <w:jc w:val="center"/>
       </w:pPr>
-      <w:bookmarkStart w:id="92" w:name="_Toc387321123"/>
+      <w:bookmarkStart w:id="93" w:name="_Toc387321123"/>
       <w:r>
         <w:t xml:space="preserve">Code </w:t>
       </w:r>
-      <w:fldSimple w:instr=" SEQ Code \* ARABIC ">
-        <w:r>
-          <w:rPr>
-            <w:noProof/>
-          </w:rPr>
-          <w:t>5</w:t>
-        </w:r>
-      </w:fldSimple>
+      <w:r>
+        <w:fldChar w:fldCharType="begin"/>
+      </w:r>
+      <w:r>
+        <w:instrText xml:space="preserve"> SEQ Code \* ARABIC </w:instrText>
+      </w:r>
+      <w:r>
+        <w:fldChar w:fldCharType="separate"/>
+      </w:r>
+      <w:r>
+        <w:rPr>
+          <w:noProof/>
+        </w:rPr>
+        <w:t>5</w:t>
+      </w:r>
+      <w:r>
+        <w:rPr>
+          <w:noProof/>
+        </w:rPr>
+        <w:fldChar w:fldCharType="end"/>
+      </w:r>
       <w:r>
         <w:t xml:space="preserve">: Umrechnung von </w:t>
       </w:r>
@@ -17386,10 +17753,11 @@
       <w:r>
         <w:t xml:space="preserve"> in Radiant</w:t>
       </w:r>
-      <w:bookmarkEnd w:id="92"/>
-    </w:p>
-    <w:p>
-      <w:r>
+      <w:bookmarkEnd w:id="93"/>
+    </w:p>
+    <w:p>
+      <w:r>
+        <w:lastRenderedPageBreak/>
         <w:t xml:space="preserve">Somit </w:t>
       </w:r>
       <w:r>
@@ -17422,7 +17790,19 @@
         <w:t xml:space="preserve">für eine Bewegung für jeden Zwischenschritt in </w:t>
       </w:r>
       <w:r>
-        <w:t xml:space="preserve">den Listen „Winkel1“, „Winkel2“ und „Winkel3“ abgespeichert. In den Zeilen elf bis dreizehn werden dann </w:t>
+        <w:t xml:space="preserve">den Listen „Winkel1“, „Winkel2“ und „Winkel3“ abgespeichert. In den Zeilen </w:t>
+      </w:r>
+      <w:r>
+        <w:t>11</w:t>
+      </w:r>
+      <w:r>
+        <w:t xml:space="preserve"> bis </w:t>
+      </w:r>
+      <w:r>
+        <w:t>13</w:t>
+      </w:r>
+      <w:r>
+        <w:t xml:space="preserve"> werden dann </w:t>
       </w:r>
       <w:r>
         <w:t xml:space="preserve">die Joints, die konkreten Winkel und die Geschwindigkeit, mit der die Bewegung durchgeführt werden soll, angegeben. </w:t>
@@ -17545,7 +17925,7 @@
                           </pic:cNvPicPr>
                         </pic:nvPicPr>
                         <pic:blipFill>
-                          <a:blip r:embed="rId35">
+                          <a:blip r:embed="rId36">
                             <a:extLst>
                               <a:ext uri="{28A0092B-C50C-407E-A947-70E740481C1C}">
                                 <a14:useLocalDpi xmlns:a14="http://schemas.microsoft.com/office/drawing/2010/main" val="0"/>
@@ -17582,18 +17962,31 @@
               <w:pStyle w:val="Beschriftung"/>
               <w:jc w:val="center"/>
             </w:pPr>
-            <w:bookmarkStart w:id="93" w:name="_Toc387321149"/>
+            <w:bookmarkStart w:id="94" w:name="_Toc387321149"/>
             <w:r>
               <w:t xml:space="preserve">Abb. </w:t>
             </w:r>
-            <w:fldSimple w:instr=" SEQ Abb. \* ARABIC ">
-              <w:r>
-                <w:rPr>
-                  <w:noProof/>
-                </w:rPr>
-                <w:t>19</w:t>
-              </w:r>
-            </w:fldSimple>
+            <w:r>
+              <w:fldChar w:fldCharType="begin"/>
+            </w:r>
+            <w:r>
+              <w:instrText xml:space="preserve"> SEQ Abb. \* ARABIC </w:instrText>
+            </w:r>
+            <w:r>
+              <w:fldChar w:fldCharType="separate"/>
+            </w:r>
+            <w:r>
+              <w:rPr>
+                <w:noProof/>
+              </w:rPr>
+              <w:t>19</w:t>
+            </w:r>
+            <w:r>
+              <w:rPr>
+                <w:noProof/>
+              </w:rPr>
+              <w:fldChar w:fldCharType="end"/>
+            </w:r>
             <w:r>
               <w:t xml:space="preserve">: Startposition: </w:t>
             </w:r>
@@ -17604,7 +17997,7 @@
               </w:rPr>
               <w:t>StandZero</w:t>
             </w:r>
-            <w:bookmarkEnd w:id="93"/>
+            <w:bookmarkEnd w:id="94"/>
             <w:proofErr w:type="spellEnd"/>
           </w:p>
         </w:tc>
@@ -17643,7 +18036,7 @@
                           </pic:cNvPicPr>
                         </pic:nvPicPr>
                         <pic:blipFill>
-                          <a:blip r:embed="rId36">
+                          <a:blip r:embed="rId37">
                             <a:extLst>
                               <a:ext uri="{28A0092B-C50C-407E-A947-70E740481C1C}">
                                 <a14:useLocalDpi xmlns:a14="http://schemas.microsoft.com/office/drawing/2010/main" val="0"/>
@@ -17680,24 +18073,37 @@
               <w:pStyle w:val="Beschriftung"/>
               <w:jc w:val="center"/>
             </w:pPr>
-            <w:bookmarkStart w:id="94" w:name="_Ref387257752"/>
-            <w:bookmarkStart w:id="95" w:name="_Toc387321150"/>
+            <w:bookmarkStart w:id="95" w:name="_Ref387257752"/>
+            <w:bookmarkStart w:id="96" w:name="_Toc387321150"/>
             <w:r>
               <w:t xml:space="preserve">Abb. </w:t>
             </w:r>
-            <w:fldSimple w:instr=" SEQ Abb. \* ARABIC ">
-              <w:r>
-                <w:rPr>
-                  <w:noProof/>
-                </w:rPr>
-                <w:t>20</w:t>
-              </w:r>
-            </w:fldSimple>
-            <w:bookmarkEnd w:id="94"/>
+            <w:r>
+              <w:fldChar w:fldCharType="begin"/>
+            </w:r>
+            <w:r>
+              <w:instrText xml:space="preserve"> SEQ Abb. \* ARABIC </w:instrText>
+            </w:r>
+            <w:r>
+              <w:fldChar w:fldCharType="separate"/>
+            </w:r>
+            <w:r>
+              <w:rPr>
+                <w:noProof/>
+              </w:rPr>
+              <w:t>20</w:t>
+            </w:r>
+            <w:r>
+              <w:rPr>
+                <w:noProof/>
+              </w:rPr>
+              <w:fldChar w:fldCharType="end"/>
+            </w:r>
+            <w:bookmarkEnd w:id="95"/>
             <w:r>
               <w:t>: IDMotion1: beide Arme unten</w:t>
             </w:r>
-            <w:bookmarkEnd w:id="95"/>
+            <w:bookmarkEnd w:id="96"/>
           </w:p>
         </w:tc>
       </w:tr>
@@ -17741,7 +18147,7 @@
                           </pic:cNvPicPr>
                         </pic:nvPicPr>
                         <pic:blipFill>
-                          <a:blip r:embed="rId37">
+                          <a:blip r:embed="rId38">
                             <a:extLst>
                               <a:ext uri="{28A0092B-C50C-407E-A947-70E740481C1C}">
                                 <a14:useLocalDpi xmlns:a14="http://schemas.microsoft.com/office/drawing/2010/main" val="0"/>
@@ -17778,24 +18184,37 @@
               <w:pStyle w:val="Beschriftung"/>
               <w:jc w:val="center"/>
             </w:pPr>
-            <w:bookmarkStart w:id="96" w:name="_Ref387258325"/>
-            <w:bookmarkStart w:id="97" w:name="_Toc387321151"/>
+            <w:bookmarkStart w:id="97" w:name="_Ref387258325"/>
+            <w:bookmarkStart w:id="98" w:name="_Toc387321151"/>
             <w:r>
               <w:t xml:space="preserve">Abb. </w:t>
             </w:r>
-            <w:fldSimple w:instr=" SEQ Abb. \* ARABIC ">
-              <w:r>
-                <w:rPr>
-                  <w:noProof/>
-                </w:rPr>
-                <w:t>21</w:t>
-              </w:r>
-            </w:fldSimple>
-            <w:bookmarkEnd w:id="96"/>
+            <w:r>
+              <w:fldChar w:fldCharType="begin"/>
+            </w:r>
+            <w:r>
+              <w:instrText xml:space="preserve"> SEQ Abb. \* ARABIC </w:instrText>
+            </w:r>
+            <w:r>
+              <w:fldChar w:fldCharType="separate"/>
+            </w:r>
+            <w:r>
+              <w:rPr>
+                <w:noProof/>
+              </w:rPr>
+              <w:t>21</w:t>
+            </w:r>
+            <w:r>
+              <w:rPr>
+                <w:noProof/>
+              </w:rPr>
+              <w:fldChar w:fldCharType="end"/>
+            </w:r>
+            <w:bookmarkEnd w:id="97"/>
             <w:r>
               <w:t>: IDMotion2: beide Arme außen</w:t>
             </w:r>
-            <w:bookmarkEnd w:id="97"/>
+            <w:bookmarkEnd w:id="98"/>
             <w:r>
               <w:t xml:space="preserve"> </w:t>
             </w:r>
@@ -17836,7 +18255,7 @@
                           </pic:cNvPicPr>
                         </pic:nvPicPr>
                         <pic:blipFill>
-                          <a:blip r:embed="rId38">
+                          <a:blip r:embed="rId39">
                             <a:extLst>
                               <a:ext uri="{28A0092B-C50C-407E-A947-70E740481C1C}">
                                 <a14:useLocalDpi xmlns:a14="http://schemas.microsoft.com/office/drawing/2010/main" val="0"/>
@@ -17873,24 +18292,37 @@
               <w:pStyle w:val="Beschriftung"/>
               <w:jc w:val="center"/>
             </w:pPr>
-            <w:bookmarkStart w:id="98" w:name="_Ref387258301"/>
-            <w:bookmarkStart w:id="99" w:name="_Toc387321152"/>
+            <w:bookmarkStart w:id="99" w:name="_Ref387258301"/>
+            <w:bookmarkStart w:id="100" w:name="_Toc387321152"/>
             <w:r>
               <w:t xml:space="preserve">Abb. </w:t>
             </w:r>
-            <w:fldSimple w:instr=" SEQ Abb. \* ARABIC ">
-              <w:r>
-                <w:rPr>
-                  <w:noProof/>
-                </w:rPr>
-                <w:t>22</w:t>
-              </w:r>
-            </w:fldSimple>
-            <w:bookmarkEnd w:id="98"/>
+            <w:r>
+              <w:fldChar w:fldCharType="begin"/>
+            </w:r>
+            <w:r>
+              <w:instrText xml:space="preserve"> SEQ Abb. \* ARABIC </w:instrText>
+            </w:r>
+            <w:r>
+              <w:fldChar w:fldCharType="separate"/>
+            </w:r>
+            <w:r>
+              <w:rPr>
+                <w:noProof/>
+              </w:rPr>
+              <w:t>22</w:t>
+            </w:r>
+            <w:r>
+              <w:rPr>
+                <w:noProof/>
+              </w:rPr>
+              <w:fldChar w:fldCharType="end"/>
+            </w:r>
+            <w:bookmarkEnd w:id="99"/>
             <w:r>
               <w:t>: IDMotion3: beide Ellenbogen angewinkelt</w:t>
             </w:r>
-            <w:bookmarkEnd w:id="99"/>
+            <w:bookmarkEnd w:id="100"/>
           </w:p>
           <w:p/>
         </w:tc>
@@ -17915,7 +18347,7 @@
             <wp:cNvGraphicFramePr/>
             <a:graphic xmlns:a="http://schemas.openxmlformats.org/drawingml/2006/main">
               <a:graphicData uri="http://schemas.openxmlformats.org/drawingml/2006/chart">
-                <c:chart xmlns:c="http://schemas.openxmlformats.org/drawingml/2006/chart" xmlns:r="http://schemas.openxmlformats.org/officeDocument/2006/relationships" r:id="rId39"/>
+                <c:chart xmlns:c="http://schemas.openxmlformats.org/drawingml/2006/chart" xmlns:r="http://schemas.openxmlformats.org/officeDocument/2006/relationships" r:id="rId40"/>
               </a:graphicData>
             </a:graphic>
           </wp:inline>
@@ -17927,19 +18359,32 @@
         <w:pStyle w:val="Beschriftung"/>
         <w:jc w:val="center"/>
       </w:pPr>
-      <w:bookmarkStart w:id="100" w:name="_Ref387333315"/>
+      <w:bookmarkStart w:id="101" w:name="_Ref387333315"/>
       <w:r>
         <w:t xml:space="preserve">Abb. </w:t>
       </w:r>
-      <w:fldSimple w:instr=" SEQ Abb. \* ARABIC ">
-        <w:r>
-          <w:rPr>
-            <w:noProof/>
-          </w:rPr>
-          <w:t>23</w:t>
-        </w:r>
-      </w:fldSimple>
-      <w:bookmarkEnd w:id="100"/>
+      <w:r>
+        <w:fldChar w:fldCharType="begin"/>
+      </w:r>
+      <w:r>
+        <w:instrText xml:space="preserve"> SEQ Abb. \* ARABIC </w:instrText>
+      </w:r>
+      <w:r>
+        <w:fldChar w:fldCharType="separate"/>
+      </w:r>
+      <w:r>
+        <w:rPr>
+          <w:noProof/>
+        </w:rPr>
+        <w:t>23</w:t>
+      </w:r>
+      <w:r>
+        <w:rPr>
+          <w:noProof/>
+        </w:rPr>
+        <w:fldChar w:fldCharType="end"/>
+      </w:r>
+      <w:bookmarkEnd w:id="101"/>
       <w:r>
         <w:t xml:space="preserve">: </w:t>
       </w:r>
@@ -18037,13 +18482,47 @@
         <w:fldChar w:fldCharType="end"/>
       </w:r>
       <w:r>
-        <w:t xml:space="preserve"> zu sehen ist. Diese werden im darauffolgenden Schritt beide null, während </w:t>
+        <w:t xml:space="preserve"> zu sehen ist. </w:t>
+      </w:r>
+      <w:r>
+        <w:t xml:space="preserve">All andere Winkel bleiben wie gehabt auf 0 Grad. Die beiden Winkel </w:t>
       </w:r>
       <w:proofErr w:type="spellStart"/>
       <w:r>
         <w:rPr>
           <w:i/>
         </w:rPr>
+        <w:t>LShoulderPitch</w:t>
+      </w:r>
+      <w:proofErr w:type="spellEnd"/>
+      <w:r>
+        <w:t xml:space="preserve"> und </w:t>
+      </w:r>
+      <w:proofErr w:type="spellStart"/>
+      <w:r>
+        <w:rPr>
+          <w:i/>
+        </w:rPr>
+        <w:t>RShoulderPitch</w:t>
+      </w:r>
+      <w:proofErr w:type="spellEnd"/>
+      <w:r>
+        <w:t xml:space="preserve"> </w:t>
+      </w:r>
+      <w:r>
+        <w:t>werden im darauffolgenden Schritt beide</w:t>
+      </w:r>
+      <w:r>
+        <w:t xml:space="preserve"> wieder</w:t>
+      </w:r>
+      <w:r>
+        <w:t xml:space="preserve"> null, während </w:t>
+      </w:r>
+      <w:proofErr w:type="spellStart"/>
+      <w:r>
+        <w:rPr>
+          <w:i/>
+        </w:rPr>
         <w:t>LShoulderRoll</w:t>
       </w:r>
       <w:proofErr w:type="spellEnd"/>
@@ -18068,7 +18547,16 @@
         <w:t>5 Grad</w:t>
       </w:r>
       <w:r>
-        <w:t xml:space="preserve"> geändert (siehe </w:t>
+        <w:t xml:space="preserve"> </w:t>
+      </w:r>
+      <w:r>
+        <w:t>änder</w:t>
+      </w:r>
+      <w:r>
+        <w:t>n</w:t>
+      </w:r>
+      <w:r>
+        <w:t xml:space="preserve"> (siehe </w:t>
       </w:r>
       <w:r>
         <w:fldChar w:fldCharType="begin"/>
@@ -18136,7 +18624,13 @@
       </w:r>
       <w:proofErr w:type="spellEnd"/>
       <w:r>
-        <w:t xml:space="preserve"> verändert sich jeweils um 85 Grad (siehe </w:t>
+        <w:t xml:space="preserve"> veränder</w:t>
+      </w:r>
+      <w:r>
+        <w:t>n</w:t>
+      </w:r>
+      <w:r>
+        <w:t xml:space="preserve"> sich jeweils um 85 Grad (siehe </w:t>
       </w:r>
       <w:r>
         <w:fldChar w:fldCharType="begin"/>
@@ -18167,11 +18661,26 @@
       <w:pPr>
         <w:pStyle w:val="berschrift3"/>
       </w:pPr>
-      <w:bookmarkStart w:id="101" w:name="_Toc387331759"/>
-      <w:r>
-        <w:t>Speicherung Winkel vom Nao</w:t>
-      </w:r>
-      <w:bookmarkEnd w:id="101"/>
+      <w:bookmarkStart w:id="102" w:name="_Toc387331759"/>
+      <w:r>
+        <w:t xml:space="preserve">Speicherung Winkel </w:t>
+      </w:r>
+      <w:commentRangeStart w:id="103"/>
+      <w:r>
+        <w:t>vom Nao</w:t>
+      </w:r>
+      <w:bookmarkEnd w:id="102"/>
+      <w:commentRangeEnd w:id="103"/>
+      <w:r>
+        <w:rPr>
+          <w:rStyle w:val="Kommentarzeichen"/>
+          <w:rFonts w:eastAsia="Times New Roman"/>
+          <w:b w:val="0"/>
+          <w:bCs w:val="0"/>
+          <w:color w:val="auto"/>
+        </w:rPr>
+        <w:commentReference w:id="103"/>
+      </w:r>
     </w:p>
     <w:p>
       <w:pPr>
@@ -18198,7 +18707,7 @@
                     <pic:cNvPicPr/>
                   </pic:nvPicPr>
                   <pic:blipFill>
-                    <a:blip r:embed="rId40">
+                    <a:blip r:embed="rId41">
                       <a:extLst>
                         <a:ext uri="{28A0092B-C50C-407E-A947-70E740481C1C}">
                           <a14:useLocalDpi xmlns:a14="http://schemas.microsoft.com/office/drawing/2010/main" val="0"/>
@@ -18230,24 +18739,37 @@
         <w:pStyle w:val="Beschriftung"/>
         <w:jc w:val="center"/>
       </w:pPr>
-      <w:bookmarkStart w:id="102" w:name="_Ref387260626"/>
-      <w:bookmarkStart w:id="103" w:name="_Toc387321124"/>
+      <w:bookmarkStart w:id="104" w:name="_Ref387260626"/>
+      <w:bookmarkStart w:id="105" w:name="_Toc387321124"/>
       <w:r>
         <w:t xml:space="preserve">Code </w:t>
       </w:r>
-      <w:fldSimple w:instr=" SEQ Code \* ARABIC ">
-        <w:r>
-          <w:rPr>
-            <w:noProof/>
-          </w:rPr>
-          <w:t>6</w:t>
-        </w:r>
-      </w:fldSimple>
-      <w:bookmarkEnd w:id="102"/>
+      <w:r>
+        <w:fldChar w:fldCharType="begin"/>
+      </w:r>
+      <w:r>
+        <w:instrText xml:space="preserve"> SEQ Code \* ARABIC </w:instrText>
+      </w:r>
+      <w:r>
+        <w:fldChar w:fldCharType="separate"/>
+      </w:r>
+      <w:r>
+        <w:rPr>
+          <w:noProof/>
+        </w:rPr>
+        <w:t>6</w:t>
+      </w:r>
+      <w:r>
+        <w:rPr>
+          <w:noProof/>
+        </w:rPr>
+        <w:fldChar w:fldCharType="end"/>
+      </w:r>
+      <w:bookmarkEnd w:id="104"/>
       <w:r>
         <w:t>: Speicherung der Winkel vom Nao</w:t>
       </w:r>
-      <w:bookmarkEnd w:id="103"/>
+      <w:bookmarkEnd w:id="105"/>
     </w:p>
     <w:p>
       <w:r>
@@ -18385,16 +18907,16 @@
         <w:t>übergeben werden, damit Nao den Winkel an der korrekten Stelle berechnet. Andernfalls würde er Winkel zu seiner Umgebung zurückgeben, was sinnvoll i</w:t>
       </w:r>
       <w:r>
-        <w:t xml:space="preserve">st, wenn statt einem Joint der </w:t>
-      </w:r>
-      <w:r>
-        <w:rPr>
-          <w:i/>
-        </w:rPr>
-        <w:t>Body</w:t>
-      </w:r>
-      <w:r>
-        <w:t xml:space="preserve"> übergeben wird.</w:t>
+        <w:t xml:space="preserve">st, wenn statt einem Joint </w:t>
+      </w:r>
+      <w:r>
+        <w:t xml:space="preserve">der </w:t>
+      </w:r>
+      <w:r>
+        <w:t>Body übergeben</w:t>
+      </w:r>
+      <w:r>
+        <w:t xml:space="preserve"> wird.</w:t>
       </w:r>
     </w:p>
     <w:p>
@@ -18468,6 +18990,7 @@
           <w:noProof/>
           <w:lang w:eastAsia="de-DE"/>
         </w:rPr>
+        <w:lastRenderedPageBreak/>
         <w:drawing>
           <wp:inline distT="0" distB="0" distL="0" distR="0" wp14:anchorId="13827492" wp14:editId="0EBEB42C">
             <wp:extent cx="5362575" cy="847725"/>
@@ -18484,7 +19007,7 @@
                     <pic:cNvPicPr/>
                   </pic:nvPicPr>
                   <pic:blipFill>
-                    <a:blip r:embed="rId41">
+                    <a:blip r:embed="rId42">
                       <a:extLst>
                         <a:ext uri="{28A0092B-C50C-407E-A947-70E740481C1C}">
                           <a14:useLocalDpi xmlns:a14="http://schemas.microsoft.com/office/drawing/2010/main" val="0"/>
@@ -18516,20 +19039,33 @@
         <w:pStyle w:val="Beschriftung"/>
         <w:jc w:val="center"/>
       </w:pPr>
-      <w:bookmarkStart w:id="104" w:name="_Ref387262031"/>
-      <w:bookmarkStart w:id="105" w:name="_Toc387321125"/>
+      <w:bookmarkStart w:id="106" w:name="_Ref387262031"/>
+      <w:bookmarkStart w:id="107" w:name="_Toc387321125"/>
       <w:r>
         <w:t xml:space="preserve">Code </w:t>
       </w:r>
-      <w:fldSimple w:instr=" SEQ Code \* ARABIC ">
-        <w:r>
-          <w:rPr>
-            <w:noProof/>
-          </w:rPr>
-          <w:t>7</w:t>
-        </w:r>
-      </w:fldSimple>
-      <w:bookmarkEnd w:id="104"/>
+      <w:r>
+        <w:fldChar w:fldCharType="begin"/>
+      </w:r>
+      <w:r>
+        <w:instrText xml:space="preserve"> SEQ Code \* ARABIC </w:instrText>
+      </w:r>
+      <w:r>
+        <w:fldChar w:fldCharType="separate"/>
+      </w:r>
+      <w:r>
+        <w:rPr>
+          <w:noProof/>
+        </w:rPr>
+        <w:t>7</w:t>
+      </w:r>
+      <w:r>
+        <w:rPr>
+          <w:noProof/>
+        </w:rPr>
+        <w:fldChar w:fldCharType="end"/>
+      </w:r>
+      <w:bookmarkEnd w:id="106"/>
       <w:r>
         <w:t xml:space="preserve">: Umrechnung von Radiant in </w:t>
       </w:r>
@@ -18537,12 +19073,11 @@
       <w:r>
         <w:t>Gradzahl</w:t>
       </w:r>
-      <w:bookmarkEnd w:id="105"/>
+      <w:bookmarkEnd w:id="107"/>
       <w:proofErr w:type="spellEnd"/>
     </w:p>
     <w:p>
       <w:r>
-        <w:lastRenderedPageBreak/>
         <w:t xml:space="preserve">Im orangefarbenen Teil wird die errechnete </w:t>
       </w:r>
       <w:proofErr w:type="spellStart"/>
@@ -18576,6 +19111,9 @@
       </w:r>
       <w:proofErr w:type="spellStart"/>
       <w:r>
+        <w:rPr>
+          <w:i/>
+        </w:rPr>
         <w:t>MainWindow</w:t>
       </w:r>
       <w:proofErr w:type="spellEnd"/>
@@ -18588,7 +19126,16 @@
       </w:r>
       <w:proofErr w:type="spellEnd"/>
       <w:r>
-        <w:t>) initialisiert, weshalb hier mit dem Punktoperator drauf zugegriffen wird. Diese Liste dient später der Klasse Vergleich als Grundlage und muss daher auch von anderen Stellen zugreifbar sein. Letztendlich enthält die Liste je nach Komplexität und Dauer der Bewegung um die 100 Werte.</w:t>
+        <w:t xml:space="preserve">) initialisiert, weshalb hier mit dem Punktoperator drauf zugegriffen wird. Diese Liste dient später der Klasse </w:t>
+      </w:r>
+      <w:r>
+        <w:rPr>
+          <w:i/>
+        </w:rPr>
+        <w:t>Vergleich</w:t>
+      </w:r>
+      <w:r>
+        <w:t xml:space="preserve"> als Grundlage und muss daher auch von anderen Stellen zugreifbar sein. Letztendlich enthält die Liste je nach Komplexität und Dauer der Bewegung um die 100 Werte.</w:t>
       </w:r>
     </w:p>
     <w:p>
@@ -18611,15 +19158,35 @@
       <w:pPr>
         <w:pStyle w:val="berschrift2"/>
       </w:pPr>
-      <w:bookmarkStart w:id="106" w:name="_Toc387331760"/>
+      <w:bookmarkStart w:id="108" w:name="_Toc387331760"/>
       <w:r>
         <w:t>Kinect</w:t>
       </w:r>
-      <w:bookmarkEnd w:id="106"/>
-    </w:p>
-    <w:p>
-      <w:r>
-        <w:t xml:space="preserve">Im Laufe der Entwicklung stellte sich heraus, dass das im Toolkit Developer mitgelieferte Programm sehr komplexe Strukturen aufweist, von denen die wenigsten tatsächlich benötigt wurden. Aus diesem Grund wurde eine neue Anwendung programmiert, in die der </w:t>
+      <w:bookmarkEnd w:id="108"/>
+    </w:p>
+    <w:p>
+      <w:r>
+        <w:t>Im Laufe der Entwicklung stellte sich heraus, dass das im Toolkit Developer mitgelieferte Programm sehr komplexe Strukturen aufweist, von denen die wenigsten tatsächlich benötigt w</w:t>
+      </w:r>
+      <w:r>
+        <w:t>e</w:t>
+      </w:r>
+      <w:r>
+        <w:t xml:space="preserve">rden. Aus diesem Grund </w:t>
+      </w:r>
+      <w:commentRangeStart w:id="109"/>
+      <w:r>
+        <w:t xml:space="preserve">wurde </w:t>
+      </w:r>
+      <w:commentRangeEnd w:id="109"/>
+      <w:r>
+        <w:rPr>
+          <w:rStyle w:val="Kommentarzeichen"/>
+        </w:rPr>
+        <w:commentReference w:id="109"/>
+      </w:r>
+      <w:r>
+        <w:t xml:space="preserve">eine neue Anwendung programmiert, in die der </w:t>
       </w:r>
       <w:proofErr w:type="spellStart"/>
       <w:r>
@@ -18637,6 +19204,7 @@
           <w:id w:val="1109629620"/>
           <w:citation/>
         </w:sdtPr>
+        <w:sdtEndPr/>
         <w:sdtContent>
           <w:r>
             <w:fldChar w:fldCharType="begin"/>
@@ -18666,11 +19234,26 @@
       <w:pPr>
         <w:pStyle w:val="berschrift3"/>
       </w:pPr>
-      <w:bookmarkStart w:id="107" w:name="_Toc387331761"/>
-      <w:r>
-        <w:t>Berechnung Winkel Kinect</w:t>
-      </w:r>
-      <w:bookmarkEnd w:id="107"/>
+      <w:bookmarkStart w:id="110" w:name="_Toc387331761"/>
+      <w:r>
+        <w:t xml:space="preserve">Berechnung Winkel </w:t>
+      </w:r>
+      <w:commentRangeStart w:id="111"/>
+      <w:r>
+        <w:t>Kinect</w:t>
+      </w:r>
+      <w:bookmarkEnd w:id="110"/>
+      <w:commentRangeEnd w:id="111"/>
+      <w:r>
+        <w:rPr>
+          <w:rStyle w:val="Kommentarzeichen"/>
+          <w:rFonts w:eastAsia="Times New Roman"/>
+          <w:b w:val="0"/>
+          <w:bCs w:val="0"/>
+          <w:color w:val="auto"/>
+        </w:rPr>
+        <w:commentReference w:id="111"/>
+      </w:r>
     </w:p>
     <w:p>
       <w:r>
@@ -18723,6 +19306,7 @@
           <w:noProof/>
           <w:lang w:eastAsia="de-DE"/>
         </w:rPr>
+        <w:lastRenderedPageBreak/>
         <w:drawing>
           <wp:inline distT="0" distB="0" distL="0" distR="0" wp14:anchorId="4512B920" wp14:editId="7A54E2DA">
             <wp:extent cx="4657725" cy="2693717"/>
@@ -18739,7 +19323,7 @@
                     <pic:cNvPicPr/>
                   </pic:nvPicPr>
                   <pic:blipFill>
-                    <a:blip r:embed="rId42">
+                    <a:blip r:embed="rId43">
                       <a:extLst>
                         <a:ext uri="{28A0092B-C50C-407E-A947-70E740481C1C}">
                           <a14:useLocalDpi xmlns:a14="http://schemas.microsoft.com/office/drawing/2010/main" val="0"/>
@@ -18771,18 +19355,31 @@
         <w:pStyle w:val="Beschriftung"/>
         <w:jc w:val="center"/>
       </w:pPr>
-      <w:bookmarkStart w:id="108" w:name="_Toc387321126"/>
+      <w:bookmarkStart w:id="112" w:name="_Toc387321126"/>
       <w:r>
         <w:t xml:space="preserve">Code </w:t>
       </w:r>
-      <w:fldSimple w:instr=" SEQ Code \* ARABIC ">
-        <w:r>
-          <w:rPr>
-            <w:noProof/>
-          </w:rPr>
-          <w:t>8</w:t>
-        </w:r>
-      </w:fldSimple>
+      <w:r>
+        <w:fldChar w:fldCharType="begin"/>
+      </w:r>
+      <w:r>
+        <w:instrText xml:space="preserve"> SEQ Code \* ARABIC </w:instrText>
+      </w:r>
+      <w:r>
+        <w:fldChar w:fldCharType="separate"/>
+      </w:r>
+      <w:r>
+        <w:rPr>
+          <w:noProof/>
+        </w:rPr>
+        <w:t>8</w:t>
+      </w:r>
+      <w:r>
+        <w:rPr>
+          <w:noProof/>
+        </w:rPr>
+        <w:fldChar w:fldCharType="end"/>
+      </w:r>
       <w:r>
         <w:t xml:space="preserve">: </w:t>
       </w:r>
@@ -18794,11 +19391,17 @@
       <w:r>
         <w:t xml:space="preserve"> für Winkel</w:t>
       </w:r>
-      <w:bookmarkEnd w:id="108"/>
-    </w:p>
-    <w:p>
-      <w:r>
-        <w:t xml:space="preserve">Für den Winkel der bei der Achsel (Achsel </w:t>
+      <w:bookmarkEnd w:id="112"/>
+    </w:p>
+    <w:p>
+      <w:r>
+        <w:t>Für den Winkel</w:t>
+      </w:r>
+      <w:r>
+        <w:t>,</w:t>
+      </w:r>
+      <w:r>
+        <w:t xml:space="preserve"> der bei der Achsel (Achsel </w:t>
       </w:r>
       <w:proofErr w:type="spellStart"/>
       <w:r>
@@ -18806,11 +19409,13 @@
       </w:r>
       <w:proofErr w:type="spellEnd"/>
       <w:r>
-        <w:t xml:space="preserve">) liegt werden die Gelenke, Joints, vom Ellbogen, der Schulter und der Hüfte verwendet. Der Winkel zur Bewegung Armbeuge, </w:t>
-      </w:r>
-      <w:r>
-        <w:lastRenderedPageBreak/>
-        <w:t>Ellbogen roll, nutzt die Joints Schulter, Ellbogen und Handgelenk. Und für die Berechnung des Achsel Roll werden die Gelenke Schulter, Ellbogen und beide Hüftseiten übergeben.</w:t>
+        <w:t>) liegt</w:t>
+      </w:r>
+      <w:r>
+        <w:t>,</w:t>
+      </w:r>
+      <w:r>
+        <w:t xml:space="preserve"> werden die Gelenke, Joints, vom Ellbogen, der Schulter und der Hüfte verwendet. Der Winkel zur Bewegung Armbeuge, Ellbogen roll, nutzt die Joints Schulter, Ellbogen und Handgelenk. Und für die Berechnung des Achsel Roll werden die Gelenke Schulter, Ellbogen und beide Hüftseiten übergeben.</w:t>
       </w:r>
     </w:p>
     <w:p>
@@ -18849,7 +19454,7 @@
                     <pic:cNvPicPr/>
                   </pic:nvPicPr>
                   <pic:blipFill>
-                    <a:blip r:embed="rId43">
+                    <a:blip r:embed="rId44">
                       <a:extLst>
                         <a:ext uri="{28A0092B-C50C-407E-A947-70E740481C1C}">
                           <a14:useLocalDpi xmlns:a14="http://schemas.microsoft.com/office/drawing/2010/main" val="0"/>
@@ -18881,28 +19486,42 @@
         <w:pStyle w:val="Beschriftung"/>
         <w:jc w:val="center"/>
       </w:pPr>
-      <w:bookmarkStart w:id="109" w:name="_Toc387321127"/>
+      <w:bookmarkStart w:id="113" w:name="_Toc387321127"/>
       <w:r>
         <w:t xml:space="preserve">Code </w:t>
       </w:r>
-      <w:fldSimple w:instr=" SEQ Code \* ARABIC ">
-        <w:r>
-          <w:rPr>
-            <w:noProof/>
-          </w:rPr>
-          <w:t>9</w:t>
-        </w:r>
-      </w:fldSimple>
+      <w:r>
+        <w:fldChar w:fldCharType="begin"/>
+      </w:r>
+      <w:r>
+        <w:instrText xml:space="preserve"> SEQ Code \* ARABIC </w:instrText>
+      </w:r>
+      <w:r>
+        <w:fldChar w:fldCharType="separate"/>
+      </w:r>
+      <w:r>
+        <w:rPr>
+          <w:noProof/>
+        </w:rPr>
+        <w:t>9</w:t>
+      </w:r>
+      <w:r>
+        <w:rPr>
+          <w:noProof/>
+        </w:rPr>
+        <w:fldChar w:fldCharType="end"/>
+      </w:r>
       <w:r>
         <w:t xml:space="preserve">: </w:t>
       </w:r>
       <w:r>
         <w:t>Berechnung von zusammenhängenden Knochen</w:t>
       </w:r>
-      <w:bookmarkEnd w:id="109"/>
-    </w:p>
-    <w:p>
-      <w:r>
+      <w:bookmarkEnd w:id="113"/>
+    </w:p>
+    <w:p>
+      <w:r>
+        <w:lastRenderedPageBreak/>
         <w:t xml:space="preserve">In Zeile </w:t>
       </w:r>
       <w:r>
@@ -18973,6 +19592,7 @@
         <w:t xml:space="preserve">Fließkommazahl vorliegen und diese Genauigkeit zum Winkelvergleich irrelevant ist. Durch die Umwandlung werden die Zahlen hinter dem Komma abgeschnitten und somit in Ganzzahlen konvertiert. </w:t>
       </w:r>
     </w:p>
+    <w:p/>
     <w:p>
       <w:pPr>
         <w:keepNext/>
@@ -18982,7 +19602,6 @@
           <w:noProof/>
           <w:lang w:eastAsia="de-DE"/>
         </w:rPr>
-        <w:lastRenderedPageBreak/>
         <w:drawing>
           <wp:inline distT="0" distB="0" distL="0" distR="0" wp14:anchorId="19FA8EA3" wp14:editId="3C3EC42E">
             <wp:extent cx="5759450" cy="2898140"/>
@@ -18999,7 +19618,7 @@
                     <pic:cNvPicPr/>
                   </pic:nvPicPr>
                   <pic:blipFill>
-                    <a:blip r:embed="rId44">
+                    <a:blip r:embed="rId45">
                       <a:extLst>
                         <a:ext uri="{28A0092B-C50C-407E-A947-70E740481C1C}">
                           <a14:useLocalDpi xmlns:a14="http://schemas.microsoft.com/office/drawing/2010/main" val="0"/>
@@ -19031,27 +19650,40 @@
         <w:pStyle w:val="Beschriftung"/>
         <w:jc w:val="center"/>
       </w:pPr>
-      <w:bookmarkStart w:id="110" w:name="_Ref387263508"/>
-      <w:bookmarkStart w:id="111" w:name="_Toc387321128"/>
+      <w:bookmarkStart w:id="114" w:name="_Ref387263508"/>
+      <w:bookmarkStart w:id="115" w:name="_Toc387321128"/>
       <w:r>
         <w:t xml:space="preserve">Code </w:t>
       </w:r>
-      <w:fldSimple w:instr=" SEQ Code \* ARABIC ">
-        <w:r>
-          <w:rPr>
-            <w:noProof/>
-          </w:rPr>
-          <w:t>10</w:t>
-        </w:r>
-      </w:fldSimple>
-      <w:bookmarkEnd w:id="110"/>
+      <w:r>
+        <w:fldChar w:fldCharType="begin"/>
+      </w:r>
+      <w:r>
+        <w:instrText xml:space="preserve"> SEQ Code \* ARABIC </w:instrText>
+      </w:r>
+      <w:r>
+        <w:fldChar w:fldCharType="separate"/>
+      </w:r>
+      <w:r>
+        <w:rPr>
+          <w:noProof/>
+        </w:rPr>
+        <w:t>10</w:t>
+      </w:r>
+      <w:r>
+        <w:rPr>
+          <w:noProof/>
+        </w:rPr>
+        <w:fldChar w:fldCharType="end"/>
+      </w:r>
+      <w:bookmarkEnd w:id="114"/>
       <w:r>
         <w:t>: Berechnung von getrennten</w:t>
       </w:r>
       <w:r>
         <w:t xml:space="preserve"> Knochen</w:t>
       </w:r>
-      <w:bookmarkEnd w:id="111"/>
+      <w:bookmarkEnd w:id="115"/>
     </w:p>
     <w:p>
       <w:r>
@@ -19093,10 +19725,10 @@
       </w:r>
       <w:proofErr w:type="spellEnd"/>
       <w:r>
-        <w:t xml:space="preserve"> nicht zuverlässig mit den Gelenken von Ellbogen und beiden Achseln berechnet wird. Da die Kinect insbesondere beim Ändern der Armhaltung von „nach unten gestreckt“ und „nach vorne gestreckt“ immer wieder zu falschen Werten kam, wurde ein vierter Referenzpunkt benötigt. Aus diesem Grund nutzen</w:t>
-      </w:r>
-      <w:r>
-        <w:t xml:space="preserve"> wird der</w:t>
+        <w:t xml:space="preserve"> nicht zuverlässig mit den Gelenken von Ellbogen und beiden Achseln berechnet wird. Da die Kinect insbesondere beim Ändern der Armhaltung von „nach unten gestreckt“ und „nach vorne gestreckt“ immer wieder zu falschen Werten kam, wurde ein vierter Referenzpunkt benötigt. Aus diesem Grund </w:t>
+      </w:r>
+      <w:r>
+        <w:t>wird der</w:t>
       </w:r>
       <w:r>
         <w:t xml:space="preserve"> Vektor</w:t>
@@ -19112,7 +19744,7 @@
       <w:pPr>
         <w:pStyle w:val="berschrift3"/>
       </w:pPr>
-      <w:bookmarkStart w:id="112" w:name="_Toc387331762"/>
+      <w:bookmarkStart w:id="116" w:name="_Toc387331762"/>
       <w:r>
         <w:lastRenderedPageBreak/>
         <w:t>Winkelvergleich Kinect -</w:t>
@@ -19120,7 +19752,7 @@
       <w:r>
         <w:t xml:space="preserve"> Nao</w:t>
       </w:r>
-      <w:bookmarkEnd w:id="112"/>
+      <w:bookmarkEnd w:id="116"/>
     </w:p>
     <w:p>
       <w:pPr>
@@ -19147,7 +19779,7 @@
                     <pic:cNvPicPr/>
                   </pic:nvPicPr>
                   <pic:blipFill>
-                    <a:blip r:embed="rId45">
+                    <a:blip r:embed="rId46">
                       <a:extLst>
                         <a:ext uri="{28A0092B-C50C-407E-A947-70E740481C1C}">
                           <a14:useLocalDpi xmlns:a14="http://schemas.microsoft.com/office/drawing/2010/main" val="0"/>
@@ -19179,24 +19811,37 @@
         <w:pStyle w:val="Beschriftung"/>
         <w:jc w:val="center"/>
       </w:pPr>
-      <w:bookmarkStart w:id="113" w:name="_Ref387266191"/>
-      <w:bookmarkStart w:id="114" w:name="_Toc387321129"/>
+      <w:bookmarkStart w:id="117" w:name="_Ref387266191"/>
+      <w:bookmarkStart w:id="118" w:name="_Toc387321129"/>
       <w:r>
         <w:t xml:space="preserve">Code </w:t>
       </w:r>
-      <w:fldSimple w:instr=" SEQ Code \* ARABIC ">
-        <w:r>
-          <w:rPr>
-            <w:noProof/>
-          </w:rPr>
-          <w:t>11</w:t>
-        </w:r>
-      </w:fldSimple>
-      <w:bookmarkEnd w:id="113"/>
+      <w:r>
+        <w:fldChar w:fldCharType="begin"/>
+      </w:r>
+      <w:r>
+        <w:instrText xml:space="preserve"> SEQ Code \* ARABIC </w:instrText>
+      </w:r>
+      <w:r>
+        <w:fldChar w:fldCharType="separate"/>
+      </w:r>
+      <w:r>
+        <w:rPr>
+          <w:noProof/>
+        </w:rPr>
+        <w:t>11</w:t>
+      </w:r>
+      <w:r>
+        <w:rPr>
+          <w:noProof/>
+        </w:rPr>
+        <w:fldChar w:fldCharType="end"/>
+      </w:r>
+      <w:bookmarkEnd w:id="117"/>
       <w:r>
         <w:t>: Winkelvergleich</w:t>
       </w:r>
-      <w:bookmarkEnd w:id="114"/>
+      <w:bookmarkEnd w:id="118"/>
     </w:p>
     <w:p>
       <w:r>
@@ -19210,6 +19855,9 @@
       </w:r>
       <w:proofErr w:type="spellStart"/>
       <w:r>
+        <w:rPr>
+          <w:i/>
+        </w:rPr>
         <w:t>MainWindow</w:t>
       </w:r>
       <w:proofErr w:type="spellEnd"/>
@@ -19329,7 +19977,13 @@
     </w:p>
     <w:p>
       <w:r>
-        <w:t>Ob die Liste leer ist, wird in Zeile dreizehn überprüft. Ist dies der Fall</w:t>
+        <w:t xml:space="preserve">Ob die Liste leer ist, wird in Zeile </w:t>
+      </w:r>
+      <w:r>
+        <w:t>13</w:t>
+      </w:r>
+      <w:r>
+        <w:t xml:space="preserve"> überprüft. Ist dies der Fall</w:t>
       </w:r>
       <w:r>
         <w:t>,</w:t>
@@ -19361,14 +20015,25 @@
       </w:r>
       <w:proofErr w:type="spellStart"/>
       <w:r>
-        <w:t>Timers</w:t>
+        <w:t>T</w:t>
+      </w:r>
+      <w:r>
+        <w:t>imers</w:t>
       </w:r>
       <w:proofErr w:type="spellEnd"/>
       <w:r>
-        <w:t xml:space="preserve"> werden alle entsprechenden sechs Werte abgefragt. Sind alle Werte auf </w:t>
+        <w:t xml:space="preserve"> werden alle entsprechenden</w:t>
+      </w:r>
+      <w:r>
+        <w:t xml:space="preserve"> sechs Werte abgefragt. Sind alle Werte auf </w:t>
       </w:r>
       <w:proofErr w:type="spellStart"/>
       <w:r>
+        <w:rPr>
+          <w:rFonts w:ascii="Consolas" w:hAnsi="Consolas" w:cs="Consolas"/>
+          <w:b/>
+          <w:color w:val="595959" w:themeColor="text1" w:themeTint="A6"/>
+        </w:rPr>
         <w:t>true</w:t>
       </w:r>
       <w:proofErr w:type="spellEnd"/>
@@ -19449,12 +20114,12 @@
       <w:pPr>
         <w:pStyle w:val="berschrift3"/>
       </w:pPr>
-      <w:bookmarkStart w:id="115" w:name="_Toc387331763"/>
+      <w:bookmarkStart w:id="119" w:name="_Toc387331763"/>
       <w:r>
         <w:lastRenderedPageBreak/>
         <w:t>Schwierigkeitsgrade</w:t>
       </w:r>
-      <w:bookmarkEnd w:id="115"/>
+      <w:bookmarkEnd w:id="119"/>
     </w:p>
     <w:p>
       <w:r>
@@ -19623,7 +20288,7 @@
                     <pic:cNvPicPr/>
                   </pic:nvPicPr>
                   <pic:blipFill>
-                    <a:blip r:embed="rId46">
+                    <a:blip r:embed="rId47">
                       <a:extLst>
                         <a:ext uri="{28A0092B-C50C-407E-A947-70E740481C1C}">
                           <a14:useLocalDpi xmlns:a14="http://schemas.microsoft.com/office/drawing/2010/main" val="0"/>
@@ -19655,24 +20320,37 @@
         <w:pStyle w:val="Beschriftung"/>
         <w:jc w:val="center"/>
       </w:pPr>
-      <w:bookmarkStart w:id="116" w:name="_Ref387265813"/>
-      <w:bookmarkStart w:id="117" w:name="_Toc387321130"/>
+      <w:bookmarkStart w:id="120" w:name="_Ref387265813"/>
+      <w:bookmarkStart w:id="121" w:name="_Toc387321130"/>
       <w:r>
         <w:t xml:space="preserve">Code </w:t>
       </w:r>
-      <w:fldSimple w:instr=" SEQ Code \* ARABIC ">
-        <w:r>
-          <w:rPr>
-            <w:noProof/>
-          </w:rPr>
-          <w:t>12</w:t>
-        </w:r>
-      </w:fldSimple>
-      <w:bookmarkEnd w:id="116"/>
+      <w:r>
+        <w:fldChar w:fldCharType="begin"/>
+      </w:r>
+      <w:r>
+        <w:instrText xml:space="preserve"> SEQ Code \* ARABIC </w:instrText>
+      </w:r>
+      <w:r>
+        <w:fldChar w:fldCharType="separate"/>
+      </w:r>
+      <w:r>
+        <w:rPr>
+          <w:noProof/>
+        </w:rPr>
+        <w:t>12</w:t>
+      </w:r>
+      <w:r>
+        <w:rPr>
+          <w:noProof/>
+        </w:rPr>
+        <w:fldChar w:fldCharType="end"/>
+      </w:r>
+      <w:bookmarkEnd w:id="120"/>
       <w:r>
         <w:t>: Schwierigkeitsgrad</w:t>
       </w:r>
-      <w:bookmarkEnd w:id="117"/>
+      <w:bookmarkEnd w:id="121"/>
     </w:p>
     <w:p>
       <w:r>
@@ -19713,15 +20391,15 @@
       <w:pPr>
         <w:pStyle w:val="berschrift2"/>
       </w:pPr>
-      <w:bookmarkStart w:id="118" w:name="_Ref386037541"/>
-      <w:bookmarkStart w:id="119" w:name="_Ref386037618"/>
-      <w:bookmarkStart w:id="120" w:name="_Toc387331764"/>
+      <w:bookmarkStart w:id="122" w:name="_Ref386037541"/>
+      <w:bookmarkStart w:id="123" w:name="_Ref386037618"/>
+      <w:bookmarkStart w:id="124" w:name="_Toc387331764"/>
       <w:r>
         <w:t>GUI</w:t>
       </w:r>
-      <w:bookmarkEnd w:id="118"/>
-      <w:bookmarkEnd w:id="119"/>
-      <w:bookmarkEnd w:id="120"/>
+      <w:bookmarkEnd w:id="122"/>
+      <w:bookmarkEnd w:id="123"/>
+      <w:bookmarkEnd w:id="124"/>
     </w:p>
     <w:p>
       <w:r>
@@ -19764,7 +20442,16 @@
         <w:t>c</w:t>
       </w:r>
       <w:r>
-        <w:t xml:space="preserve">t, in der zu sehen ist, wie der Nutzer die Bewegung nachmacht. Dabei wird sein Skelett schematisch dargestellt. Auf der rechten Seite befinden sind drei Buttons: </w:t>
+        <w:t xml:space="preserve">t, in der zu sehen ist, wie der Nutzer die Bewegung nachmacht. Dabei wird sein Skelett schematisch dargestellt. </w:t>
+      </w:r>
+    </w:p>
+    <w:p>
+      <w:r>
+        <w:br w:type="column"/>
+      </w:r>
+      <w:r>
+        <w:lastRenderedPageBreak/>
+        <w:t xml:space="preserve">Auf der rechten Seite befinden sind drei Buttons: </w:t>
       </w:r>
     </w:p>
     <w:p>
@@ -19788,7 +20475,6 @@
         </w:numPr>
       </w:pPr>
       <w:r>
-        <w:lastRenderedPageBreak/>
         <w:t xml:space="preserve">„Bewegung </w:t>
       </w:r>
       <w:proofErr w:type="spellStart"/>
@@ -19877,7 +20563,7 @@
                     <pic:cNvPicPr/>
                   </pic:nvPicPr>
                   <pic:blipFill>
-                    <a:blip r:embed="rId47">
+                    <a:blip r:embed="rId48">
                       <a:extLst>
                         <a:ext uri="{28A0092B-C50C-407E-A947-70E740481C1C}">
                           <a14:useLocalDpi xmlns:a14="http://schemas.microsoft.com/office/drawing/2010/main" val="0"/>
@@ -19909,31 +20595,44 @@
         <w:pStyle w:val="Beschriftung"/>
         <w:jc w:val="center"/>
       </w:pPr>
-      <w:bookmarkStart w:id="121" w:name="_Ref386053881"/>
-      <w:bookmarkStart w:id="122" w:name="_Toc387321154"/>
+      <w:bookmarkStart w:id="125" w:name="_Ref386053881"/>
+      <w:bookmarkStart w:id="126" w:name="_Toc387321154"/>
       <w:r>
         <w:t xml:space="preserve">Abb. </w:t>
       </w:r>
-      <w:fldSimple w:instr=" SEQ Abb. \* ARABIC ">
-        <w:r>
-          <w:rPr>
-            <w:noProof/>
-          </w:rPr>
-          <w:t>25</w:t>
-        </w:r>
-      </w:fldSimple>
-      <w:bookmarkEnd w:id="121"/>
+      <w:r>
+        <w:fldChar w:fldCharType="begin"/>
+      </w:r>
+      <w:r>
+        <w:instrText xml:space="preserve"> SEQ Abb. \* ARABIC </w:instrText>
+      </w:r>
+      <w:r>
+        <w:fldChar w:fldCharType="separate"/>
+      </w:r>
+      <w:r>
+        <w:rPr>
+          <w:noProof/>
+        </w:rPr>
+        <w:t>25</w:t>
+      </w:r>
+      <w:r>
+        <w:rPr>
+          <w:noProof/>
+        </w:rPr>
+        <w:fldChar w:fldCharType="end"/>
+      </w:r>
+      <w:bookmarkEnd w:id="125"/>
       <w:r>
         <w:t>: GUI zum Spiel</w:t>
       </w:r>
-      <w:bookmarkEnd w:id="122"/>
-    </w:p>
-    <w:p>
-      <w:r>
-        <w:t>Während eine neue Bewegung vom Nao ausgeführt wird</w:t>
-      </w:r>
-      <w:r>
-        <w:t xml:space="preserve"> oder die letzte Bewegung wiederholt wird</w:t>
+      <w:bookmarkEnd w:id="126"/>
+    </w:p>
+    <w:p>
+      <w:r>
+        <w:t xml:space="preserve">Während eine neue Bewegung vom Nao ausgeführt </w:t>
+      </w:r>
+      <w:r>
+        <w:t>oder die letzte Bewegung wiederholt wird</w:t>
       </w:r>
       <w:r>
         <w:t>, ist in der GUI der Text „Der Roboter macht eine Bewegung vor“</w:t>
@@ -19945,7 +20644,7 @@
         <w:t xml:space="preserve">. </w:t>
       </w:r>
       <w:r>
-        <w:t xml:space="preserve">Nach dem der Roboter den Spieler aufgefordert hat, die Bewegung nachzumachen, erscheint auf der GUI der Text „Mache die Bewegung nach: noch X Sekunden“. Der Timer beträgt zehn Sekunden. </w:t>
+        <w:t xml:space="preserve">Nachdem der Roboter den Spieler aufgefordert hat, die Bewegung nachzumachen, erscheint auf der GUI der Text „Mache die Bewegung nach: noch X Sekunden“. Der Timer beträgt zehn Sekunden. </w:t>
       </w:r>
       <w:r>
         <w:t>In dieser Zeit hat der Spieler die Möglich</w:t>
@@ -20016,14 +20715,14 @@
       <w:pPr>
         <w:pStyle w:val="berschrift2"/>
       </w:pPr>
-      <w:bookmarkStart w:id="123" w:name="_Toc387331765"/>
+      <w:bookmarkStart w:id="127" w:name="_Toc387331765"/>
       <w:r>
         <w:t>Tes</w:t>
       </w:r>
       <w:r>
         <w:t>t</w:t>
       </w:r>
-      <w:bookmarkEnd w:id="123"/>
+      <w:bookmarkEnd w:id="127"/>
     </w:p>
     <w:p>
       <w:r>
@@ -20068,7 +20767,7 @@
             <wp:cNvGraphicFramePr/>
             <a:graphic xmlns:a="http://schemas.openxmlformats.org/drawingml/2006/main">
               <a:graphicData uri="http://schemas.openxmlformats.org/drawingml/2006/chart">
-                <c:chart xmlns:c="http://schemas.openxmlformats.org/drawingml/2006/chart" xmlns:r="http://schemas.openxmlformats.org/officeDocument/2006/relationships" r:id="rId48"/>
+                <c:chart xmlns:c="http://schemas.openxmlformats.org/drawingml/2006/chart" xmlns:r="http://schemas.openxmlformats.org/officeDocument/2006/relationships" r:id="rId49"/>
               </a:graphicData>
             </a:graphic>
           </wp:inline>
@@ -20080,22 +20779,51 @@
         <w:pStyle w:val="Beschriftung"/>
         <w:jc w:val="center"/>
       </w:pPr>
-      <w:bookmarkStart w:id="124" w:name="_Toc387321155"/>
+      <w:bookmarkStart w:id="128" w:name="_Toc387321155"/>
       <w:r>
         <w:t xml:space="preserve">Abb. </w:t>
       </w:r>
-      <w:fldSimple w:instr=" SEQ Abb. \* ARABIC ">
-        <w:r>
-          <w:rPr>
-            <w:noProof/>
-          </w:rPr>
-          <w:t>26</w:t>
-        </w:r>
-      </w:fldSimple>
-      <w:r>
-        <w:t>: Testergebnisse</w:t>
-      </w:r>
-      <w:bookmarkEnd w:id="124"/>
+      <w:r>
+        <w:fldChar w:fldCharType="begin"/>
+      </w:r>
+      <w:r>
+        <w:instrText xml:space="preserve"> SEQ</w:instrText>
+      </w:r>
+      <w:r>
+        <w:instrText xml:space="preserve"> Abb. \* ARABIC </w:instrText>
+      </w:r>
+      <w:r>
+        <w:fldChar w:fldCharType="separate"/>
+      </w:r>
+      <w:r>
+        <w:rPr>
+          <w:noProof/>
+        </w:rPr>
+        <w:t>26</w:t>
+      </w:r>
+      <w:r>
+        <w:rPr>
+          <w:noProof/>
+        </w:rPr>
+        <w:fldChar w:fldCharType="end"/>
+      </w:r>
+      <w:r>
+        <w:t xml:space="preserve">: </w:t>
+      </w:r>
+      <w:commentRangeStart w:id="129"/>
+      <w:r>
+        <w:t>Testergebnisse</w:t>
+      </w:r>
+      <w:bookmarkEnd w:id="128"/>
+      <w:commentRangeEnd w:id="129"/>
+      <w:r>
+        <w:rPr>
+          <w:rStyle w:val="Kommentarzeichen"/>
+          <w:b w:val="0"/>
+          <w:bCs w:val="0"/>
+        </w:rPr>
+        <w:commentReference w:id="129"/>
+      </w:r>
     </w:p>
     <w:p>
       <w:r>
@@ -20113,7 +20841,21 @@
         <w:t>Beim erstmaligen Testen wurde die Bewegung falsch wiederholt, da die zu testende Person die Bewegung falsch verstanden hat und dadurch den Arm nicht genug nach oben bewegt hat. Dies wurde bei der Schwierigkeit mittel erkannt, weshalb es zu diesem unty</w:t>
       </w:r>
       <w:r>
-        <w:t xml:space="preserve">pischen Ergebnis gekommen ist. </w:t>
+        <w:t xml:space="preserve">pischen Ergebnis gekommen </w:t>
+      </w:r>
+      <w:commentRangeStart w:id="130"/>
+      <w:r>
+        <w:t>ist</w:t>
+      </w:r>
+      <w:commentRangeEnd w:id="130"/>
+      <w:r>
+        <w:rPr>
+          <w:rStyle w:val="Kommentarzeichen"/>
+        </w:rPr>
+        <w:commentReference w:id="130"/>
+      </w:r>
+      <w:r>
+        <w:t xml:space="preserve">. </w:t>
       </w:r>
     </w:p>
     <w:p>
@@ -20138,12 +20880,12 @@
       <w:pPr>
         <w:pStyle w:val="berschrift2"/>
       </w:pPr>
-      <w:bookmarkStart w:id="125" w:name="_Toc387331766"/>
+      <w:bookmarkStart w:id="131" w:name="_Toc387331766"/>
       <w:r>
         <w:lastRenderedPageBreak/>
         <w:t>Benutzung des Programms</w:t>
       </w:r>
-      <w:bookmarkEnd w:id="125"/>
+      <w:bookmarkEnd w:id="131"/>
     </w:p>
     <w:p>
       <w:pPr>
@@ -20235,7 +20977,7 @@
                     <pic:cNvPicPr/>
                   </pic:nvPicPr>
                   <pic:blipFill>
-                    <a:blip r:embed="rId49">
+                    <a:blip r:embed="rId50">
                       <a:extLst>
                         <a:ext uri="{28A0092B-C50C-407E-A947-70E740481C1C}">
                           <a14:useLocalDpi xmlns:a14="http://schemas.microsoft.com/office/drawing/2010/main" val="0"/>
@@ -20267,31 +21009,56 @@
         <w:pStyle w:val="Beschriftung"/>
         <w:jc w:val="center"/>
       </w:pPr>
-      <w:bookmarkStart w:id="126" w:name="_Ref387268798"/>
-      <w:bookmarkStart w:id="127" w:name="_Toc387321156"/>
+      <w:bookmarkStart w:id="132" w:name="_Ref387268798"/>
+      <w:bookmarkStart w:id="133" w:name="_Toc387321156"/>
       <w:r>
         <w:t xml:space="preserve">Abb. </w:t>
       </w:r>
-      <w:fldSimple w:instr=" SEQ Abb. \* ARABIC ">
-        <w:r>
-          <w:rPr>
-            <w:noProof/>
-          </w:rPr>
-          <w:t>27</w:t>
-        </w:r>
-      </w:fldSimple>
-      <w:bookmarkEnd w:id="126"/>
+      <w:r>
+        <w:fldChar w:fldCharType="begin"/>
+      </w:r>
+      <w:r>
+        <w:instrText xml:space="preserve"> SEQ Abb. \* ARABIC </w:instrText>
+      </w:r>
+      <w:r>
+        <w:fldChar w:fldCharType="separate"/>
+      </w:r>
+      <w:r>
+        <w:rPr>
+          <w:noProof/>
+        </w:rPr>
+        <w:t>27</w:t>
+      </w:r>
+      <w:r>
+        <w:rPr>
+          <w:noProof/>
+        </w:rPr>
+        <w:fldChar w:fldCharType="end"/>
+      </w:r>
+      <w:bookmarkEnd w:id="132"/>
       <w:r>
         <w:t>: Abfrage der IP-Adresse</w:t>
       </w:r>
-      <w:bookmarkEnd w:id="127"/>
+      <w:bookmarkEnd w:id="133"/>
     </w:p>
     <w:p>
       <w:pPr>
         <w:jc w:val="left"/>
       </w:pPr>
       <w:r>
-        <w:t xml:space="preserve">Nach dem das Programm fertig initialisiert ist, begrüßt Nao mit den Worten „Herzlichen Willkommen zum Spiel“. Mit dem Klick auf „Neue Bewegung“ macht der Nao eine Bewegung vor. Nach Abschluss der Demonstration spricht der Roboter die Worte „Nun mache die Bewegung nach“ und der Spieler erhält sein Zeitintervall um die Bewegung zu wiederholen. Ist diese richtig, erhält der Spieler die entsprechende Punktzahl, falls nicht kann er auf „Bewegung </w:t>
+        <w:t>Nachdem das Programm fertig initialisiert ist, begrüßt Nao mit den Worten „Herzlichen Willkommen zum Spiel“. Mit dem Klick auf „Neue Bewegung“ macht der Nao eine Bewegung vor. Nach Abschluss der Demonstration spricht der Roboter die Worte „Nun mache die Bewegung nach“ und der Spieler erhält sein</w:t>
+      </w:r>
+      <w:r>
+        <w:t>en</w:t>
+      </w:r>
+      <w:r>
+        <w:t xml:space="preserve"> Zeitintervall um die Bewegung zu wiederholen. </w:t>
+      </w:r>
+      <w:r>
+        <w:t>Wurde die Bewegung korrekt nachgemacht</w:t>
+      </w:r>
+      <w:r>
+        <w:t xml:space="preserve">, erhält der Spieler die entsprechende Punktzahl, falls nicht kann er auf „Bewegung </w:t>
       </w:r>
       <w:proofErr w:type="spellStart"/>
       <w:r>
@@ -20335,16 +21102,28 @@
       <w:pPr>
         <w:pStyle w:val="berschrift1"/>
       </w:pPr>
-      <w:bookmarkStart w:id="128" w:name="_Toc387331767"/>
+      <w:bookmarkStart w:id="134" w:name="_Toc387331767"/>
       <w:r>
         <w:lastRenderedPageBreak/>
         <w:t>Fazit</w:t>
       </w:r>
-      <w:bookmarkEnd w:id="128"/>
-    </w:p>
-    <w:p>
-      <w:r>
-        <w:t xml:space="preserve">Die Ziele der Studienarbeit ein Spiel mit Nao und Kinect zu programmieren, bei dem der Roboter Bewegungen vormacht und ein Spieler diese nachmacht wurden vollständig erfüllt. Lediglich auf die in der Konzeption erwähnten Filter wurde verzichtet, da das entsprechende Phänomen über die Schwierigkeit mittels Intervallen gut abgefangen wird. </w:t>
+      <w:bookmarkEnd w:id="134"/>
+    </w:p>
+    <w:p>
+      <w:r>
+        <w:t>Die Ziele der Studienarbeit ein Spiel mit Nao</w:t>
+      </w:r>
+      <w:r>
+        <w:t xml:space="preserve"> </w:t>
+      </w:r>
+      <w:r>
+        <w:t>und Kinect zu programmieren, bei dem der Roboter Bewegungen vormacht und ein Spieler diese nachmacht</w:t>
+      </w:r>
+      <w:r>
+        <w:t>,</w:t>
+      </w:r>
+      <w:r>
+        <w:t xml:space="preserve"> wurden vollständig erfüllt. Lediglich auf die in der Konzeption erwähnten Filter wurde verzichtet, da das entsprechende Phänomen über die Schwierigkeit mittels Intervallen gut abgefangen wird. </w:t>
       </w:r>
     </w:p>
     <w:p>
@@ -20403,7 +21182,13 @@
     <w:p/>
     <w:p>
       <w:r>
-        <w:t xml:space="preserve">Diese beziehungsweise eine ähnliche Applikation kann in verschiedenen Anwendungsszenarien eingesetzt werden. </w:t>
+        <w:t>Diese beziehungsweise eine ähnliche Applikation kann in verschiedenen Anwendungs</w:t>
+      </w:r>
+      <w:r>
+        <w:t>-</w:t>
+      </w:r>
+      <w:r>
+        <w:t xml:space="preserve">szenarien eingesetzt werden. </w:t>
       </w:r>
       <w:r>
         <w:t xml:space="preserve">Zum Beispiel, wie eingangs erwähnt, zum Lernen von Schwimmbewegungen. Vergleichbar hierzu ist auch die Anwendung als Tanzlehrer oder Physiotherapeut. Auch einige der hier programmierten Bewegungen zielen auf die Koordination von mehreren parallelen Bewegungsabläufen des Menschen ab. Neben Koordinationsübungen sind aber auch Kraftübungen denkbar. Zum Beispiel durch das Vormachen, wie Hanteln richtig </w:t>
@@ -20432,7 +21217,7 @@
       </w:r>
       <w:proofErr w:type="spellEnd"/>
       <w:r>
-        <w:t xml:space="preserve">-Liste. So würde das Spiel an sich unterschiedliche Spieler in Beziehung zueinander setzen und der jeweilige Spieler kann einschätzen, in welchem Bereich seine erreichten Punkte liegen. Außerdem ist ein </w:t>
+        <w:t xml:space="preserve">-Liste. So würde das Spiel unterschiedliche Spieler in Beziehung zueinander setzen und der jeweilige Spieler kann einschätzen, in welchem Bereich seine erreichten Punkte liegen. Außerdem ist ein </w:t>
       </w:r>
       <w:proofErr w:type="spellStart"/>
       <w:r>
@@ -20440,19 +21225,34 @@
       </w:r>
       <w:proofErr w:type="spellEnd"/>
       <w:r>
-        <w:t xml:space="preserve"> ein Ansporn, um weitere Bewegungen durchzuführen und sich stetig verbessern zu wollen. </w:t>
-      </w:r>
+        <w:t xml:space="preserve"> ein Ansporn, um weitere Bewegungen durchzuführen und sich stetig verbessern zu wollen. Damit die Bewegungen nicht langweilig werden, können </w:t>
+      </w:r>
+      <w:r>
+        <w:t>weitere</w:t>
+      </w:r>
+      <w:r>
+        <w:t xml:space="preserve"> Bewegungen eingeführt werden. </w:t>
+      </w:r>
+    </w:p>
+    <w:p>
       <w:r>
         <w:lastRenderedPageBreak/>
-        <w:t xml:space="preserve">Damit die Bewegungen nicht langweilig werden, können mehr Bewegungen eingeführt werden. </w:t>
-      </w:r>
-    </w:p>
-    <w:p>
-      <w:r>
-        <w:t xml:space="preserve">Alternativ könnte </w:t>
-      </w:r>
-      <w:r>
-        <w:t xml:space="preserve">die Bewegung an sich erweitert werden, in dem </w:t>
+        <w:t>Alternativ könnte</w:t>
+      </w:r>
+      <w:r>
+        <w:t>n</w:t>
+      </w:r>
+      <w:r>
+        <w:t xml:space="preserve"> </w:t>
+      </w:r>
+      <w:r>
+        <w:t>die Bewegung</w:t>
+      </w:r>
+      <w:r>
+        <w:t>smöglichkeiten</w:t>
+      </w:r>
+      <w:r>
+        <w:t xml:space="preserve"> erweitert werden, in dem </w:t>
       </w:r>
       <w:r>
         <w:t>auch andere Teile des Körpers, wie die Beine</w:t>
@@ -20495,8 +21295,8 @@
     <w:p>
       <w:pPr>
         <w:sectPr>
-          <w:headerReference w:type="default" r:id="rId50"/>
-          <w:footerReference w:type="default" r:id="rId51"/>
+          <w:headerReference w:type="default" r:id="rId51"/>
+          <w:footerReference w:type="default" r:id="rId52"/>
           <w:pgSz w:w="11906" w:h="16838"/>
           <w:pgMar w:top="1418" w:right="1418" w:bottom="1418" w:left="1418" w:header="708" w:footer="708" w:gutter="0"/>
           <w:pgNumType w:start="1"/>
@@ -20509,17 +21309,17 @@
       <w:pPr>
         <w:pStyle w:val="Vorspann"/>
       </w:pPr>
-      <w:bookmarkStart w:id="130" w:name="_Toc333403733"/>
-      <w:bookmarkStart w:id="131" w:name="_Toc262116062"/>
-      <w:bookmarkStart w:id="132" w:name="_Toc387331768"/>
+      <w:bookmarkStart w:id="136" w:name="_Toc333403733"/>
+      <w:bookmarkStart w:id="137" w:name="_Toc387331768"/>
+      <w:bookmarkStart w:id="138" w:name="_Toc262116062"/>
       <w:bookmarkEnd w:id="39"/>
       <w:bookmarkEnd w:id="40"/>
       <w:r>
         <w:lastRenderedPageBreak/>
         <w:t>Literaturverzeichnis</w:t>
       </w:r>
-      <w:bookmarkEnd w:id="130"/>
-      <w:bookmarkEnd w:id="132"/>
+      <w:bookmarkEnd w:id="136"/>
+      <w:bookmarkEnd w:id="137"/>
     </w:p>
     <w:p>
       <w:pPr>
@@ -20535,12 +21335,14 @@
           <w:docPartUnique/>
         </w:docPartObj>
       </w:sdtPr>
+      <w:sdtEndPr/>
       <w:sdtContent>
         <w:sdt>
           <w:sdtPr>
             <w:id w:val="111145805"/>
             <w:bibliography/>
           </w:sdtPr>
+          <w:sdtEndPr/>
           <w:sdtContent>
             <w:p>
               <w:pPr>
@@ -20584,7 +21386,6 @@
               </w:tblGrid>
               <w:tr>
                 <w:trPr>
-                  <w:divId w:val="1346636107"/>
                   <w:tblCellSpacing w:w="15" w:type="dxa"/>
                 </w:trPr>
                 <w:tc>
@@ -20632,7 +21433,6 @@
               </w:tr>
               <w:tr>
                 <w:trPr>
-                  <w:divId w:val="1346636107"/>
                   <w:tblCellSpacing w:w="15" w:type="dxa"/>
                 </w:trPr>
                 <w:tc>
@@ -20687,7 +21487,6 @@
               </w:tr>
               <w:tr>
                 <w:trPr>
-                  <w:divId w:val="1346636107"/>
                   <w:tblCellSpacing w:w="15" w:type="dxa"/>
                 </w:trPr>
                 <w:tc>
@@ -20742,7 +21541,6 @@
               </w:tr>
               <w:tr>
                 <w:trPr>
-                  <w:divId w:val="1346636107"/>
                   <w:tblCellSpacing w:w="15" w:type="dxa"/>
                 </w:trPr>
                 <w:tc>
@@ -20797,7 +21595,6 @@
               </w:tr>
               <w:tr>
                 <w:trPr>
-                  <w:divId w:val="1346636107"/>
                   <w:tblCellSpacing w:w="15" w:type="dxa"/>
                 </w:trPr>
                 <w:tc>
@@ -20845,7 +21642,6 @@
               </w:tr>
               <w:tr>
                 <w:trPr>
-                  <w:divId w:val="1346636107"/>
                   <w:tblCellSpacing w:w="15" w:type="dxa"/>
                 </w:trPr>
                 <w:tc>
@@ -20893,7 +21689,6 @@
               </w:tr>
               <w:tr>
                 <w:trPr>
-                  <w:divId w:val="1346636107"/>
                   <w:tblCellSpacing w:w="15" w:type="dxa"/>
                 </w:trPr>
                 <w:tc>
@@ -20954,7 +21749,6 @@
               </w:tr>
               <w:tr>
                 <w:trPr>
-                  <w:divId w:val="1346636107"/>
                   <w:tblCellSpacing w:w="15" w:type="dxa"/>
                 </w:trPr>
                 <w:tc>
@@ -21002,7 +21796,6 @@
               </w:tr>
               <w:tr>
                 <w:trPr>
-                  <w:divId w:val="1346636107"/>
                   <w:tblCellSpacing w:w="15" w:type="dxa"/>
                 </w:trPr>
                 <w:tc>
@@ -21057,7 +21850,6 @@
               </w:tr>
               <w:tr>
                 <w:trPr>
-                  <w:divId w:val="1346636107"/>
                   <w:tblCellSpacing w:w="15" w:type="dxa"/>
                 </w:trPr>
                 <w:tc>
@@ -21125,7 +21917,6 @@
               </w:tr>
               <w:tr>
                 <w:trPr>
-                  <w:divId w:val="1346636107"/>
                   <w:tblCellSpacing w:w="15" w:type="dxa"/>
                 </w:trPr>
                 <w:tc>
@@ -21188,7 +21979,6 @@
               </w:tr>
               <w:tr>
                 <w:trPr>
-                  <w:divId w:val="1346636107"/>
                   <w:tblCellSpacing w:w="15" w:type="dxa"/>
                 </w:trPr>
                 <w:tc>
@@ -21243,7 +22033,6 @@
               </w:tr>
               <w:tr>
                 <w:trPr>
-                  <w:divId w:val="1346636107"/>
                   <w:tblCellSpacing w:w="15" w:type="dxa"/>
                 </w:trPr>
                 <w:tc>
@@ -21298,7 +22087,6 @@
               </w:tr>
               <w:tr>
                 <w:trPr>
-                  <w:divId w:val="1346636107"/>
                   <w:tblCellSpacing w:w="15" w:type="dxa"/>
                 </w:trPr>
                 <w:tc>
@@ -21353,7 +22141,6 @@
               </w:tr>
               <w:tr>
                 <w:trPr>
-                  <w:divId w:val="1346636107"/>
                   <w:tblCellSpacing w:w="15" w:type="dxa"/>
                 </w:trPr>
                 <w:tc>
@@ -21401,7 +22188,6 @@
               </w:tr>
               <w:tr>
                 <w:trPr>
-                  <w:divId w:val="1346636107"/>
                   <w:tblCellSpacing w:w="15" w:type="dxa"/>
                 </w:trPr>
                 <w:tc>
@@ -21449,7 +22235,6 @@
               </w:tr>
               <w:tr>
                 <w:trPr>
-                  <w:divId w:val="1346636107"/>
                   <w:tblCellSpacing w:w="15" w:type="dxa"/>
                 </w:trPr>
                 <w:tc>
@@ -21497,7 +22282,6 @@
               </w:tr>
               <w:tr>
                 <w:trPr>
-                  <w:divId w:val="1346636107"/>
                   <w:tblCellSpacing w:w="15" w:type="dxa"/>
                 </w:trPr>
                 <w:tc>
@@ -21558,7 +22342,6 @@
               </w:tr>
               <w:tr>
                 <w:trPr>
-                  <w:divId w:val="1346636107"/>
                   <w:tblCellSpacing w:w="15" w:type="dxa"/>
                 </w:trPr>
                 <w:tc>
@@ -21606,7 +22389,6 @@
               </w:tr>
               <w:tr>
                 <w:trPr>
-                  <w:divId w:val="1346636107"/>
                   <w:tblCellSpacing w:w="15" w:type="dxa"/>
                 </w:trPr>
                 <w:tc>
@@ -21661,7 +22443,6 @@
               </w:tr>
               <w:tr>
                 <w:trPr>
-                  <w:divId w:val="1346636107"/>
                   <w:tblCellSpacing w:w="15" w:type="dxa"/>
                 </w:trPr>
                 <w:tc>
@@ -21716,7 +22497,6 @@
               </w:tr>
               <w:tr>
                 <w:trPr>
-                  <w:divId w:val="1346636107"/>
                   <w:tblCellSpacing w:w="15" w:type="dxa"/>
                 </w:trPr>
                 <w:tc>
@@ -21786,7 +22566,6 @@
               </w:tr>
               <w:tr>
                 <w:trPr>
-                  <w:divId w:val="1346636107"/>
                   <w:tblCellSpacing w:w="15" w:type="dxa"/>
                 </w:trPr>
                 <w:tc>
@@ -21835,7 +22614,6 @@
               </w:tr>
               <w:tr>
                 <w:trPr>
-                  <w:divId w:val="1346636107"/>
                   <w:tblCellSpacing w:w="15" w:type="dxa"/>
                 </w:trPr>
                 <w:tc>
@@ -21890,7 +22668,6 @@
               </w:tr>
               <w:tr>
                 <w:trPr>
-                  <w:divId w:val="1346636107"/>
                   <w:tblCellSpacing w:w="15" w:type="dxa"/>
                 </w:trPr>
                 <w:tc>
@@ -21938,7 +22715,6 @@
               </w:tr>
               <w:tr>
                 <w:trPr>
-                  <w:divId w:val="1346636107"/>
                   <w:tblCellSpacing w:w="15" w:type="dxa"/>
                 </w:trPr>
                 <w:tc>
@@ -21986,7 +22762,6 @@
               </w:tr>
               <w:tr>
                 <w:trPr>
-                  <w:divId w:val="1346636107"/>
                   <w:tblCellSpacing w:w="15" w:type="dxa"/>
                 </w:trPr>
                 <w:tc>
@@ -22034,7 +22809,6 @@
               </w:tr>
               <w:tr>
                 <w:trPr>
-                  <w:divId w:val="1346636107"/>
                   <w:tblCellSpacing w:w="15" w:type="dxa"/>
                 </w:trPr>
                 <w:tc>
@@ -22089,7 +22863,6 @@
               </w:tr>
               <w:tr>
                 <w:trPr>
-                  <w:divId w:val="1346636107"/>
                   <w:tblCellSpacing w:w="15" w:type="dxa"/>
                 </w:trPr>
                 <w:tc>
@@ -22145,7 +22918,6 @@
             </w:tbl>
             <w:p>
               <w:pPr>
-                <w:divId w:val="1346636107"/>
                 <w:rPr>
                   <w:noProof/>
                 </w:rPr>
@@ -22174,14 +22946,22 @@
         </w:sdt>
       </w:sdtContent>
     </w:sdt>
-    <w:bookmarkEnd w:id="131"/>
-    <w:p>
+    <w:bookmarkEnd w:id="138"/>
+    <w:p>
+      <w:commentRangeStart w:id="139"/>
       <w:r>
         <w:t xml:space="preserve">Alle </w:t>
       </w:r>
       <w:r>
         <w:t xml:space="preserve">Abbildungen, Tabellen, o.ä., die keine Literaturangabe enthalten, sind eigene oder firmenintern verwendete Darstellungen. </w:t>
       </w:r>
+      <w:commentRangeEnd w:id="139"/>
+      <w:r>
+        <w:rPr>
+          <w:rStyle w:val="Kommentarzeichen"/>
+        </w:rPr>
+        <w:commentReference w:id="139"/>
+      </w:r>
     </w:p>
     <w:p>
       <w:pPr>
@@ -22189,10 +22969,12 @@
           <w:rFonts w:cs="Times New Roman"/>
         </w:rPr>
       </w:pPr>
+      <w:bookmarkStart w:id="140" w:name="_GoBack"/>
+      <w:bookmarkEnd w:id="140"/>
     </w:p>
     <w:sectPr>
-      <w:headerReference w:type="default" r:id="rId52"/>
-      <w:footerReference w:type="default" r:id="rId53"/>
+      <w:headerReference w:type="default" r:id="rId53"/>
+      <w:footerReference w:type="default" r:id="rId54"/>
       <w:pgSz w:w="11906" w:h="16838"/>
       <w:pgMar w:top="1418" w:right="1418" w:bottom="1418" w:left="1418" w:header="708" w:footer="708" w:gutter="0"/>
       <w:pgNumType w:fmt="upperRoman" w:start="9"/>
@@ -22201,6 +22983,150 @@
     </w:sectPr>
   </w:body>
 </w:document>
+</file>
+
+<file path=word/comments.xml><?xml version="1.0" encoding="utf-8"?>
+<w:comments xmlns:wpc="http://schemas.microsoft.com/office/word/2010/wordprocessingCanvas" xmlns:mc="http://schemas.openxmlformats.org/markup-compatibility/2006" xmlns:o="urn:schemas-microsoft-com:office:office" xmlns:r="http://schemas.openxmlformats.org/officeDocument/2006/relationships" xmlns:m="http://schemas.openxmlformats.org/officeDocument/2006/math" xmlns:v="urn:schemas-microsoft-com:vml" xmlns:wp14="http://schemas.microsoft.com/office/word/2010/wordprocessingDrawing" xmlns:wp="http://schemas.openxmlformats.org/drawingml/2006/wordprocessingDrawing" xmlns:w10="urn:schemas-microsoft-com:office:word" xmlns:w="http://schemas.openxmlformats.org/wordprocessingml/2006/main" xmlns:w14="http://schemas.microsoft.com/office/word/2010/wordml" xmlns:wpg="http://schemas.microsoft.com/office/word/2010/wordprocessingGroup" xmlns:wpi="http://schemas.microsoft.com/office/word/2010/wordprocessingInk" xmlns:wne="http://schemas.microsoft.com/office/word/2006/wordml" xmlns:wps="http://schemas.microsoft.com/office/word/2010/wordprocessingShape" mc:Ignorable="w14 wp14">
+  <w:comment w:id="64" w:author="Dennis" w:date="2014-05-09T21:02:00Z" w:initials="D">
+    <w:p>
+      <w:pPr>
+        <w:pStyle w:val="Kommentartext"/>
+      </w:pPr>
+      <w:r>
+        <w:rPr>
+          <w:rStyle w:val="Kommentarzeichen"/>
+        </w:rPr>
+        <w:annotationRef/>
+      </w:r>
+      <w:r>
+        <w:t>Wer??</w:t>
+      </w:r>
+    </w:p>
+  </w:comment>
+  <w:comment w:id="70" w:author="Dennis" w:date="2014-05-09T22:00:00Z" w:initials="D">
+    <w:p>
+      <w:pPr>
+        <w:pStyle w:val="Kommentartext"/>
+      </w:pPr>
+      <w:r>
+        <w:rPr>
+          <w:rStyle w:val="Kommentarzeichen"/>
+        </w:rPr>
+        <w:annotationRef/>
+      </w:r>
+      <w:r>
+        <w:t>Entweder Programmstruktur oder Architektur</w:t>
+      </w:r>
+    </w:p>
+  </w:comment>
+  <w:comment w:id="103" w:author="Dennis" w:date="2014-05-09T22:01:00Z" w:initials="D">
+    <w:p>
+      <w:pPr>
+        <w:pStyle w:val="Kommentartext"/>
+      </w:pPr>
+      <w:r>
+        <w:rPr>
+          <w:rStyle w:val="Kommentarzeichen"/>
+        </w:rPr>
+        <w:annotationRef/>
+      </w:r>
+      <w:r>
+        <w:t>Speicherung Winkel, da es ja im Nao-Kapitel drin ist?</w:t>
+      </w:r>
+    </w:p>
+  </w:comment>
+  <w:comment w:id="109" w:author="Dennis" w:date="2014-05-09T21:29:00Z" w:initials="D">
+    <w:p>
+      <w:pPr>
+        <w:pStyle w:val="Kommentartext"/>
+      </w:pPr>
+      <w:r>
+        <w:rPr>
+          <w:rStyle w:val="Kommentarzeichen"/>
+        </w:rPr>
+        <w:annotationRef/>
+      </w:r>
+      <w:r>
+        <w:t>wird</w:t>
+      </w:r>
+    </w:p>
+  </w:comment>
+  <w:comment w:id="111" w:author="Dennis" w:date="2014-05-09T22:02:00Z" w:initials="D">
+    <w:p>
+      <w:pPr>
+        <w:pStyle w:val="Kommentartext"/>
+      </w:pPr>
+      <w:r>
+        <w:rPr>
+          <w:rStyle w:val="Kommentarzeichen"/>
+        </w:rPr>
+        <w:annotationRef/>
+      </w:r>
+      <w:r>
+        <w:t>Berechnung DER Winkel, da es ja im Kinect-Kapitel ist</w:t>
+      </w:r>
+    </w:p>
+  </w:comment>
+  <w:comment w:id="129" w:author="Dennis" w:date="2014-05-09T21:47:00Z" w:initials="D">
+    <w:p>
+      <w:pPr>
+        <w:pStyle w:val="Kommentartext"/>
+      </w:pPr>
+      <w:r>
+        <w:rPr>
+          <w:rStyle w:val="Kommentarzeichen"/>
+        </w:rPr>
+        <w:annotationRef/>
+      </w:r>
+      <w:r>
+        <w:t>Bewegungen</w:t>
+      </w:r>
+      <w:r>
+        <w:t xml:space="preserve"> ergänzen</w:t>
+      </w:r>
+    </w:p>
+  </w:comment>
+  <w:comment w:id="130" w:author="Dennis" w:date="2014-05-09T21:52:00Z" w:initials="D">
+    <w:p>
+      <w:pPr>
+        <w:pStyle w:val="Kommentartext"/>
+      </w:pPr>
+      <w:r>
+        <w:rPr>
+          <w:rStyle w:val="Kommentarzeichen"/>
+        </w:rPr>
+        <w:annotationRef/>
+      </w:r>
+      <w:r>
+        <w:t xml:space="preserve">Hier noch ein weiteres Merkmal rausgreifen oder schreiben: </w:t>
+      </w:r>
+    </w:p>
+    <w:p>
+      <w:pPr>
+        <w:pStyle w:val="Kommentartext"/>
+      </w:pPr>
+      <w:r>
+        <w:t>Insgesamt wurde durch das Testen festgestellt, dass die Schwierigkeitsgrade gut gewählt sind. Die Benennung „leicht“, „mittel“ und „schwer“ ist ja benutzerabhängig, da nicht alle Menschen gleich geschickt sind bzw. die gleiche Koordination aufweisen. Es wurde festgestellt, dass eine leichte Bewegung etwa doppelt so häufig richtig gewertet wird, wie eine schwere Bewegung, was sich positiv anhört.</w:t>
+      </w:r>
+    </w:p>
+  </w:comment>
+  <w:comment w:id="139" w:author="Dennis" w:date="2014-05-09T22:02:00Z" w:initials="D">
+    <w:p>
+      <w:pPr>
+        <w:pStyle w:val="Kommentartext"/>
+      </w:pPr>
+      <w:r>
+        <w:rPr>
+          <w:rStyle w:val="Kommentarzeichen"/>
+        </w:rPr>
+        <w:annotationRef/>
+      </w:r>
+      <w:r>
+        <w:t>Entweder Satz komplett raus oder firmenintern weg</w:t>
+      </w:r>
+    </w:p>
+  </w:comment>
+</w:comments>
 </file>
 
 <file path=word/endnotes.xml><?xml version="1.0" encoding="utf-8"?>
@@ -22536,7 +23462,7 @@
         <w:noProof/>
         <w:color w:val="A6A6A6" w:themeColor="background1" w:themeShade="A6"/>
       </w:rPr>
-      <w:t>16</w:t>
+      <w:t>45</w:t>
     </w:r>
     <w:r>
       <w:rPr>
@@ -23090,16 +24016,29 @@
     <w:r>
       <w:tab/>
     </w:r>
-    <w:fldSimple w:instr=" STYLEREF  &quot;Überschrift 1&quot;  \* MERGEFORMAT ">
-      <w:r>
-        <w:rPr>
-          <w:noProof/>
-        </w:rPr>
-        <w:t>Grundlagen</w:t>
-      </w:r>
-    </w:fldSimple>
-    <w:bookmarkStart w:id="129" w:name="_Toc262116031"/>
-    <w:bookmarkEnd w:id="129"/>
+    <w:r>
+      <w:fldChar w:fldCharType="begin"/>
+    </w:r>
+    <w:r>
+      <w:instrText xml:space="preserve"> STYLEREF  "Überschrift 1"  \* MERGEFORMAT </w:instrText>
+    </w:r>
+    <w:r>
+      <w:fldChar w:fldCharType="separate"/>
+    </w:r>
+    <w:r>
+      <w:rPr>
+        <w:noProof/>
+      </w:rPr>
+      <w:t>Fazit</w:t>
+    </w:r>
+    <w:r>
+      <w:rPr>
+        <w:noProof/>
+      </w:rPr>
+      <w:fldChar w:fldCharType="end"/>
+    </w:r>
+    <w:bookmarkStart w:id="135" w:name="_Toc262116031"/>
+    <w:bookmarkEnd w:id="135"/>
   </w:p>
 </w:hdr>
 </file>
@@ -32330,11 +33269,11 @@
         </c:dLbls>
         <c:marker val="1"/>
         <c:smooth val="0"/>
-        <c:axId val="108177664"/>
-        <c:axId val="121708544"/>
+        <c:axId val="129682816"/>
+        <c:axId val="130209280"/>
       </c:lineChart>
       <c:catAx>
-        <c:axId val="108177664"/>
+        <c:axId val="129682816"/>
         <c:scaling>
           <c:orientation val="minMax"/>
         </c:scaling>
@@ -32343,7 +33282,7 @@
         <c:majorTickMark val="out"/>
         <c:minorTickMark val="none"/>
         <c:tickLblPos val="nextTo"/>
-        <c:crossAx val="121708544"/>
+        <c:crossAx val="130209280"/>
         <c:crosses val="autoZero"/>
         <c:auto val="1"/>
         <c:lblAlgn val="ctr"/>
@@ -32351,7 +33290,7 @@
         <c:noMultiLvlLbl val="0"/>
       </c:catAx>
       <c:valAx>
-        <c:axId val="121708544"/>
+        <c:axId val="130209280"/>
         <c:scaling>
           <c:orientation val="minMax"/>
           <c:max val="90"/>
@@ -32364,7 +33303,7 @@
         <c:majorTickMark val="out"/>
         <c:minorTickMark val="none"/>
         <c:tickLblPos val="nextTo"/>
-        <c:crossAx val="108177664"/>
+        <c:crossAx val="129682816"/>
         <c:crosses val="autoZero"/>
         <c:crossBetween val="between"/>
       </c:valAx>
@@ -32496,6 +33435,24 @@
                 <c:pt idx="5">
                   <c:v>10</c:v>
                 </c:pt>
+                <c:pt idx="6">
+                  <c:v>9</c:v>
+                </c:pt>
+                <c:pt idx="7">
+                  <c:v>9</c:v>
+                </c:pt>
+                <c:pt idx="8">
+                  <c:v>10</c:v>
+                </c:pt>
+                <c:pt idx="10">
+                  <c:v>8</c:v>
+                </c:pt>
+                <c:pt idx="12">
+                  <c:v>9</c:v>
+                </c:pt>
+                <c:pt idx="13">
+                  <c:v>8</c:v>
+                </c:pt>
               </c:numCache>
             </c:numRef>
           </c:val>
@@ -32591,6 +33548,24 @@
                 </c:pt>
                 <c:pt idx="5">
                   <c:v>8</c:v>
+                </c:pt>
+                <c:pt idx="6">
+                  <c:v>9</c:v>
+                </c:pt>
+                <c:pt idx="7">
+                  <c:v>7</c:v>
+                </c:pt>
+                <c:pt idx="8">
+                  <c:v>9</c:v>
+                </c:pt>
+                <c:pt idx="10">
+                  <c:v>6</c:v>
+                </c:pt>
+                <c:pt idx="12">
+                  <c:v>8</c:v>
+                </c:pt>
+                <c:pt idx="13">
+                  <c:v>9</c:v>
                 </c:pt>
               </c:numCache>
             </c:numRef>
@@ -32688,6 +33663,24 @@
                 <c:pt idx="5">
                   <c:v>7</c:v>
                 </c:pt>
+                <c:pt idx="6">
+                  <c:v>7</c:v>
+                </c:pt>
+                <c:pt idx="7">
+                  <c:v>4</c:v>
+                </c:pt>
+                <c:pt idx="8">
+                  <c:v>7</c:v>
+                </c:pt>
+                <c:pt idx="10">
+                  <c:v>3</c:v>
+                </c:pt>
+                <c:pt idx="12">
+                  <c:v>5</c:v>
+                </c:pt>
+                <c:pt idx="13">
+                  <c:v>6</c:v>
+                </c:pt>
               </c:numCache>
             </c:numRef>
           </c:val>
@@ -32701,11 +33694,11 @@
           <c:showBubbleSize val="0"/>
         </c:dLbls>
         <c:gapWidth val="150"/>
-        <c:axId val="34801920"/>
-        <c:axId val="107462656"/>
+        <c:axId val="130177664"/>
+        <c:axId val="130179456"/>
       </c:barChart>
       <c:catAx>
-        <c:axId val="34801920"/>
+        <c:axId val="130177664"/>
         <c:scaling>
           <c:orientation val="minMax"/>
         </c:scaling>
@@ -32714,7 +33707,7 @@
         <c:majorTickMark val="out"/>
         <c:minorTickMark val="none"/>
         <c:tickLblPos val="nextTo"/>
-        <c:crossAx val="107462656"/>
+        <c:crossAx val="130179456"/>
         <c:crosses val="autoZero"/>
         <c:auto val="1"/>
         <c:lblAlgn val="ctr"/>
@@ -32722,7 +33715,7 @@
         <c:noMultiLvlLbl val="0"/>
       </c:catAx>
       <c:valAx>
-        <c:axId val="107462656"/>
+        <c:axId val="130179456"/>
         <c:scaling>
           <c:orientation val="minMax"/>
           <c:max val="10"/>
@@ -32734,7 +33727,7 @@
         <c:majorTickMark val="out"/>
         <c:minorTickMark val="none"/>
         <c:tickLblPos val="nextTo"/>
-        <c:crossAx val="34801920"/>
+        <c:crossAx val="130177664"/>
         <c:crosses val="autoZero"/>
         <c:crossBetween val="between"/>
       </c:valAx>
@@ -33580,7 +34573,7 @@
 </file>
 
 <file path=customXml/itemProps1.xml><?xml version="1.0" encoding="utf-8"?>
-<ds:datastoreItem xmlns:ds="http://schemas.openxmlformats.org/officeDocument/2006/customXml" ds:itemID="{2454B6EE-D894-4C2C-98DB-B242D96BAA17}">
+<ds:datastoreItem xmlns:ds="http://schemas.openxmlformats.org/officeDocument/2006/customXml" ds:itemID="{8FB40DCF-23B7-48F9-9460-7F1E68359040}">
   <ds:schemaRefs>
     <ds:schemaRef ds:uri="http://schemas.openxmlformats.org/officeDocument/2006/bibliography"/>
   </ds:schemaRefs>

</xml_diff>